<commit_message>
Two first citations + .gitignore for *.tmp in doc
</commit_message>
<xml_diff>
--- a/doc/Popanda.Pawel.Praca.Magisterska.docx
+++ b/doc/Popanda.Pawel.Praca.Magisterska.docx
@@ -972,7 +972,7 @@
         </w:rPr>
         <w:fldChar w:fldCharType="separate"/>
       </w:r>
-      <w:hyperlink w:anchor="_Toc390276662" w:history="1">
+      <w:hyperlink w:anchor="_Toc390279402" w:history="1">
         <w:r>
           <w:rPr>
             <w:rStyle w:val="Hipercze"/>
@@ -1019,7 +1019,7 @@
             <w:noProof/>
             <w:webHidden/>
           </w:rPr>
-          <w:instrText xml:space="preserve"> PAGEREF _Toc390276662 \h </w:instrText>
+          <w:instrText xml:space="preserve"> PAGEREF _Toc390279402 \h </w:instrText>
         </w:r>
         <w:r>
           <w:rPr>
@@ -1066,7 +1066,7 @@
           <w:lang w:val="pl-PL" w:eastAsia="pl-PL" w:bidi="ar-SA"/>
         </w:rPr>
       </w:pPr>
-      <w:hyperlink w:anchor="_Toc390276663" w:history="1">
+      <w:hyperlink w:anchor="_Toc390279403" w:history="1">
         <w:r>
           <w:rPr>
             <w:rStyle w:val="Hipercze"/>
@@ -1092,7 +1092,7 @@
             <w:noProof/>
             <w:lang w:val="pl-PL"/>
           </w:rPr>
-          <w:t>Podsumowanie i wnioski</w:t>
+          <w:t>Systemy</w:t>
         </w:r>
         <w:r>
           <w:rPr>
@@ -1113,7 +1113,7 @@
             <w:noProof/>
             <w:webHidden/>
           </w:rPr>
-          <w:instrText xml:space="preserve"> PAGEREF _Toc390276663 \h </w:instrText>
+          <w:instrText xml:space="preserve"> PAGEREF _Toc390279403 \h </w:instrText>
         </w:r>
         <w:r>
           <w:rPr>
@@ -1146,9 +1146,9 @@
     </w:p>
     <w:p>
       <w:pPr>
-        <w:pStyle w:val="Spistreci1"/>
+        <w:pStyle w:val="Spistreci2"/>
         <w:tabs>
-          <w:tab w:val="left" w:pos="440"/>
+          <w:tab w:val="left" w:pos="880"/>
           <w:tab w:val="right" w:leader="dot" w:pos="9392"/>
         </w:tabs>
         <w:rPr>
@@ -1160,14 +1160,14 @@
           <w:lang w:val="pl-PL" w:eastAsia="pl-PL" w:bidi="ar-SA"/>
         </w:rPr>
       </w:pPr>
-      <w:hyperlink w:anchor="_Toc390276664" w:history="1">
+      <w:hyperlink w:anchor="_Toc390279404" w:history="1">
         <w:r>
           <w:rPr>
             <w:rStyle w:val="Hipercze"/>
             <w:noProof/>
             <w:lang w:val="pl-PL"/>
           </w:rPr>
-          <w:t>3</w:t>
+          <w:t>2.1</w:t>
         </w:r>
         <w:r>
           <w:rPr>
@@ -1186,6 +1186,1020 @@
             <w:noProof/>
             <w:lang w:val="pl-PL"/>
           </w:rPr>
+          <w:t>Windows</w:t>
+        </w:r>
+        <w:r>
+          <w:rPr>
+            <w:noProof/>
+            <w:webHidden/>
+          </w:rPr>
+          <w:tab/>
+        </w:r>
+        <w:r>
+          <w:rPr>
+            <w:noProof/>
+            <w:webHidden/>
+          </w:rPr>
+          <w:fldChar w:fldCharType="begin"/>
+        </w:r>
+        <w:r>
+          <w:rPr>
+            <w:noProof/>
+            <w:webHidden/>
+          </w:rPr>
+          <w:instrText xml:space="preserve"> PAGEREF _Toc390279404 \h </w:instrText>
+        </w:r>
+        <w:r>
+          <w:rPr>
+            <w:noProof/>
+            <w:webHidden/>
+          </w:rPr>
+        </w:r>
+        <w:r>
+          <w:rPr>
+            <w:noProof/>
+            <w:webHidden/>
+          </w:rPr>
+          <w:fldChar w:fldCharType="separate"/>
+        </w:r>
+        <w:r>
+          <w:rPr>
+            <w:noProof/>
+            <w:webHidden/>
+          </w:rPr>
+          <w:t>4</w:t>
+        </w:r>
+        <w:r>
+          <w:rPr>
+            <w:noProof/>
+            <w:webHidden/>
+          </w:rPr>
+          <w:fldChar w:fldCharType="end"/>
+        </w:r>
+      </w:hyperlink>
+    </w:p>
+    <w:p>
+      <w:pPr>
+        <w:pStyle w:val="Spistreci2"/>
+        <w:tabs>
+          <w:tab w:val="left" w:pos="880"/>
+          <w:tab w:val="right" w:leader="dot" w:pos="9392"/>
+        </w:tabs>
+        <w:rPr>
+          <w:rFonts w:asciiTheme="minorHAnsi" w:eastAsiaTheme="minorEastAsia" w:hAnsiTheme="minorHAnsi" w:cstheme="minorBidi"/>
+          <w:noProof/>
+          <w:kern w:val="0"/>
+          <w:sz w:val="22"/>
+          <w:szCs w:val="22"/>
+          <w:lang w:val="pl-PL" w:eastAsia="pl-PL" w:bidi="ar-SA"/>
+        </w:rPr>
+      </w:pPr>
+      <w:hyperlink w:anchor="_Toc390279405" w:history="1">
+        <w:r>
+          <w:rPr>
+            <w:rStyle w:val="Hipercze"/>
+            <w:noProof/>
+            <w:lang w:val="pl-PL"/>
+          </w:rPr>
+          <w:t>2.2</w:t>
+        </w:r>
+        <w:r>
+          <w:rPr>
+            <w:rFonts w:asciiTheme="minorHAnsi" w:eastAsiaTheme="minorEastAsia" w:hAnsiTheme="minorHAnsi" w:cstheme="minorBidi"/>
+            <w:noProof/>
+            <w:kern w:val="0"/>
+            <w:sz w:val="22"/>
+            <w:szCs w:val="22"/>
+            <w:lang w:val="pl-PL" w:eastAsia="pl-PL" w:bidi="ar-SA"/>
+          </w:rPr>
+          <w:tab/>
+        </w:r>
+        <w:r>
+          <w:rPr>
+            <w:rStyle w:val="Hipercze"/>
+            <w:noProof/>
+            <w:lang w:val="pl-PL"/>
+          </w:rPr>
+          <w:t>Linux</w:t>
+        </w:r>
+        <w:r>
+          <w:rPr>
+            <w:noProof/>
+            <w:webHidden/>
+          </w:rPr>
+          <w:tab/>
+        </w:r>
+        <w:r>
+          <w:rPr>
+            <w:noProof/>
+            <w:webHidden/>
+          </w:rPr>
+          <w:fldChar w:fldCharType="begin"/>
+        </w:r>
+        <w:r>
+          <w:rPr>
+            <w:noProof/>
+            <w:webHidden/>
+          </w:rPr>
+          <w:instrText xml:space="preserve"> PAGEREF _Toc390279405 \h </w:instrText>
+        </w:r>
+        <w:r>
+          <w:rPr>
+            <w:noProof/>
+            <w:webHidden/>
+          </w:rPr>
+        </w:r>
+        <w:r>
+          <w:rPr>
+            <w:noProof/>
+            <w:webHidden/>
+          </w:rPr>
+          <w:fldChar w:fldCharType="separate"/>
+        </w:r>
+        <w:r>
+          <w:rPr>
+            <w:noProof/>
+            <w:webHidden/>
+          </w:rPr>
+          <w:t>4</w:t>
+        </w:r>
+        <w:r>
+          <w:rPr>
+            <w:noProof/>
+            <w:webHidden/>
+          </w:rPr>
+          <w:fldChar w:fldCharType="end"/>
+        </w:r>
+      </w:hyperlink>
+    </w:p>
+    <w:p>
+      <w:pPr>
+        <w:pStyle w:val="Spistreci2"/>
+        <w:tabs>
+          <w:tab w:val="left" w:pos="880"/>
+          <w:tab w:val="right" w:leader="dot" w:pos="9392"/>
+        </w:tabs>
+        <w:rPr>
+          <w:rFonts w:asciiTheme="minorHAnsi" w:eastAsiaTheme="minorEastAsia" w:hAnsiTheme="minorHAnsi" w:cstheme="minorBidi"/>
+          <w:noProof/>
+          <w:kern w:val="0"/>
+          <w:sz w:val="22"/>
+          <w:szCs w:val="22"/>
+          <w:lang w:val="pl-PL" w:eastAsia="pl-PL" w:bidi="ar-SA"/>
+        </w:rPr>
+      </w:pPr>
+      <w:hyperlink w:anchor="_Toc390279406" w:history="1">
+        <w:r>
+          <w:rPr>
+            <w:rStyle w:val="Hipercze"/>
+            <w:noProof/>
+            <w:lang w:val="pl-PL"/>
+          </w:rPr>
+          <w:t>2.3</w:t>
+        </w:r>
+        <w:r>
+          <w:rPr>
+            <w:rFonts w:asciiTheme="minorHAnsi" w:eastAsiaTheme="minorEastAsia" w:hAnsiTheme="minorHAnsi" w:cstheme="minorBidi"/>
+            <w:noProof/>
+            <w:kern w:val="0"/>
+            <w:sz w:val="22"/>
+            <w:szCs w:val="22"/>
+            <w:lang w:val="pl-PL" w:eastAsia="pl-PL" w:bidi="ar-SA"/>
+          </w:rPr>
+          <w:tab/>
+        </w:r>
+        <w:r>
+          <w:rPr>
+            <w:rStyle w:val="Hipercze"/>
+            <w:noProof/>
+            <w:lang w:val="pl-PL"/>
+          </w:rPr>
+          <w:t>iOS</w:t>
+        </w:r>
+        <w:r>
+          <w:rPr>
+            <w:noProof/>
+            <w:webHidden/>
+          </w:rPr>
+          <w:tab/>
+        </w:r>
+        <w:r>
+          <w:rPr>
+            <w:noProof/>
+            <w:webHidden/>
+          </w:rPr>
+          <w:fldChar w:fldCharType="begin"/>
+        </w:r>
+        <w:r>
+          <w:rPr>
+            <w:noProof/>
+            <w:webHidden/>
+          </w:rPr>
+          <w:instrText xml:space="preserve"> PAGEREF _Toc390279406 \h </w:instrText>
+        </w:r>
+        <w:r>
+          <w:rPr>
+            <w:noProof/>
+            <w:webHidden/>
+          </w:rPr>
+        </w:r>
+        <w:r>
+          <w:rPr>
+            <w:noProof/>
+            <w:webHidden/>
+          </w:rPr>
+          <w:fldChar w:fldCharType="separate"/>
+        </w:r>
+        <w:r>
+          <w:rPr>
+            <w:noProof/>
+            <w:webHidden/>
+          </w:rPr>
+          <w:t>4</w:t>
+        </w:r>
+        <w:r>
+          <w:rPr>
+            <w:noProof/>
+            <w:webHidden/>
+          </w:rPr>
+          <w:fldChar w:fldCharType="end"/>
+        </w:r>
+      </w:hyperlink>
+    </w:p>
+    <w:p>
+      <w:pPr>
+        <w:pStyle w:val="Spistreci2"/>
+        <w:tabs>
+          <w:tab w:val="left" w:pos="880"/>
+          <w:tab w:val="right" w:leader="dot" w:pos="9392"/>
+        </w:tabs>
+        <w:rPr>
+          <w:rFonts w:asciiTheme="minorHAnsi" w:eastAsiaTheme="minorEastAsia" w:hAnsiTheme="minorHAnsi" w:cstheme="minorBidi"/>
+          <w:noProof/>
+          <w:kern w:val="0"/>
+          <w:sz w:val="22"/>
+          <w:szCs w:val="22"/>
+          <w:lang w:val="pl-PL" w:eastAsia="pl-PL" w:bidi="ar-SA"/>
+        </w:rPr>
+      </w:pPr>
+      <w:hyperlink w:anchor="_Toc390279407" w:history="1">
+        <w:r>
+          <w:rPr>
+            <w:rStyle w:val="Hipercze"/>
+            <w:noProof/>
+            <w:lang w:val="pl-PL"/>
+          </w:rPr>
+          <w:t>2.4</w:t>
+        </w:r>
+        <w:r>
+          <w:rPr>
+            <w:rFonts w:asciiTheme="minorHAnsi" w:eastAsiaTheme="minorEastAsia" w:hAnsiTheme="minorHAnsi" w:cstheme="minorBidi"/>
+            <w:noProof/>
+            <w:kern w:val="0"/>
+            <w:sz w:val="22"/>
+            <w:szCs w:val="22"/>
+            <w:lang w:val="pl-PL" w:eastAsia="pl-PL" w:bidi="ar-SA"/>
+          </w:rPr>
+          <w:tab/>
+        </w:r>
+        <w:r>
+          <w:rPr>
+            <w:rStyle w:val="Hipercze"/>
+            <w:noProof/>
+            <w:lang w:val="pl-PL"/>
+          </w:rPr>
+          <w:t>Android</w:t>
+        </w:r>
+        <w:r>
+          <w:rPr>
+            <w:noProof/>
+            <w:webHidden/>
+          </w:rPr>
+          <w:tab/>
+        </w:r>
+        <w:r>
+          <w:rPr>
+            <w:noProof/>
+            <w:webHidden/>
+          </w:rPr>
+          <w:fldChar w:fldCharType="begin"/>
+        </w:r>
+        <w:r>
+          <w:rPr>
+            <w:noProof/>
+            <w:webHidden/>
+          </w:rPr>
+          <w:instrText xml:space="preserve"> PAGEREF _Toc390279407 \h </w:instrText>
+        </w:r>
+        <w:r>
+          <w:rPr>
+            <w:noProof/>
+            <w:webHidden/>
+          </w:rPr>
+        </w:r>
+        <w:r>
+          <w:rPr>
+            <w:noProof/>
+            <w:webHidden/>
+          </w:rPr>
+          <w:fldChar w:fldCharType="separate"/>
+        </w:r>
+        <w:r>
+          <w:rPr>
+            <w:noProof/>
+            <w:webHidden/>
+          </w:rPr>
+          <w:t>4</w:t>
+        </w:r>
+        <w:r>
+          <w:rPr>
+            <w:noProof/>
+            <w:webHidden/>
+          </w:rPr>
+          <w:fldChar w:fldCharType="end"/>
+        </w:r>
+      </w:hyperlink>
+    </w:p>
+    <w:p>
+      <w:pPr>
+        <w:pStyle w:val="Spistreci1"/>
+        <w:tabs>
+          <w:tab w:val="left" w:pos="440"/>
+          <w:tab w:val="right" w:leader="dot" w:pos="9392"/>
+        </w:tabs>
+        <w:rPr>
+          <w:rFonts w:asciiTheme="minorHAnsi" w:eastAsiaTheme="minorEastAsia" w:hAnsiTheme="minorHAnsi" w:cstheme="minorBidi"/>
+          <w:noProof/>
+          <w:kern w:val="0"/>
+          <w:sz w:val="22"/>
+          <w:szCs w:val="22"/>
+          <w:lang w:val="pl-PL" w:eastAsia="pl-PL" w:bidi="ar-SA"/>
+        </w:rPr>
+      </w:pPr>
+      <w:hyperlink w:anchor="_Toc390279408" w:history="1">
+        <w:r>
+          <w:rPr>
+            <w:rStyle w:val="Hipercze"/>
+            <w:noProof/>
+            <w:lang w:val="pl-PL"/>
+          </w:rPr>
+          <w:t>3</w:t>
+        </w:r>
+        <w:r>
+          <w:rPr>
+            <w:rFonts w:asciiTheme="minorHAnsi" w:eastAsiaTheme="minorEastAsia" w:hAnsiTheme="minorHAnsi" w:cstheme="minorBidi"/>
+            <w:noProof/>
+            <w:kern w:val="0"/>
+            <w:sz w:val="22"/>
+            <w:szCs w:val="22"/>
+            <w:lang w:val="pl-PL" w:eastAsia="pl-PL" w:bidi="ar-SA"/>
+          </w:rPr>
+          <w:tab/>
+        </w:r>
+        <w:r>
+          <w:rPr>
+            <w:rStyle w:val="Hipercze"/>
+            <w:noProof/>
+            <w:lang w:val="pl-PL"/>
+          </w:rPr>
+          <w:t>Środowiska międzyplatformowe</w:t>
+        </w:r>
+        <w:r>
+          <w:rPr>
+            <w:noProof/>
+            <w:webHidden/>
+          </w:rPr>
+          <w:tab/>
+        </w:r>
+        <w:r>
+          <w:rPr>
+            <w:noProof/>
+            <w:webHidden/>
+          </w:rPr>
+          <w:fldChar w:fldCharType="begin"/>
+        </w:r>
+        <w:r>
+          <w:rPr>
+            <w:noProof/>
+            <w:webHidden/>
+          </w:rPr>
+          <w:instrText xml:space="preserve"> PAGEREF _Toc390279408 \h </w:instrText>
+        </w:r>
+        <w:r>
+          <w:rPr>
+            <w:noProof/>
+            <w:webHidden/>
+          </w:rPr>
+        </w:r>
+        <w:r>
+          <w:rPr>
+            <w:noProof/>
+            <w:webHidden/>
+          </w:rPr>
+          <w:fldChar w:fldCharType="separate"/>
+        </w:r>
+        <w:r>
+          <w:rPr>
+            <w:noProof/>
+            <w:webHidden/>
+          </w:rPr>
+          <w:t>4</w:t>
+        </w:r>
+        <w:r>
+          <w:rPr>
+            <w:noProof/>
+            <w:webHidden/>
+          </w:rPr>
+          <w:fldChar w:fldCharType="end"/>
+        </w:r>
+      </w:hyperlink>
+    </w:p>
+    <w:p>
+      <w:pPr>
+        <w:pStyle w:val="Spistreci2"/>
+        <w:tabs>
+          <w:tab w:val="left" w:pos="880"/>
+          <w:tab w:val="right" w:leader="dot" w:pos="9392"/>
+        </w:tabs>
+        <w:rPr>
+          <w:rFonts w:asciiTheme="minorHAnsi" w:eastAsiaTheme="minorEastAsia" w:hAnsiTheme="minorHAnsi" w:cstheme="minorBidi"/>
+          <w:noProof/>
+          <w:kern w:val="0"/>
+          <w:sz w:val="22"/>
+          <w:szCs w:val="22"/>
+          <w:lang w:val="pl-PL" w:eastAsia="pl-PL" w:bidi="ar-SA"/>
+        </w:rPr>
+      </w:pPr>
+      <w:hyperlink w:anchor="_Toc390279409" w:history="1">
+        <w:r>
+          <w:rPr>
+            <w:rStyle w:val="Hipercze"/>
+            <w:noProof/>
+            <w:lang w:val="pl-PL"/>
+          </w:rPr>
+          <w:t>3.1</w:t>
+        </w:r>
+        <w:r>
+          <w:rPr>
+            <w:rFonts w:asciiTheme="minorHAnsi" w:eastAsiaTheme="minorEastAsia" w:hAnsiTheme="minorHAnsi" w:cstheme="minorBidi"/>
+            <w:noProof/>
+            <w:kern w:val="0"/>
+            <w:sz w:val="22"/>
+            <w:szCs w:val="22"/>
+            <w:lang w:val="pl-PL" w:eastAsia="pl-PL" w:bidi="ar-SA"/>
+          </w:rPr>
+          <w:tab/>
+        </w:r>
+        <w:r>
+          <w:rPr>
+            <w:rStyle w:val="Hipercze"/>
+            <w:noProof/>
+            <w:lang w:val="pl-PL"/>
+          </w:rPr>
+          <w:t>Unity3D</w:t>
+        </w:r>
+        <w:r>
+          <w:rPr>
+            <w:noProof/>
+            <w:webHidden/>
+          </w:rPr>
+          <w:tab/>
+        </w:r>
+        <w:r>
+          <w:rPr>
+            <w:noProof/>
+            <w:webHidden/>
+          </w:rPr>
+          <w:fldChar w:fldCharType="begin"/>
+        </w:r>
+        <w:r>
+          <w:rPr>
+            <w:noProof/>
+            <w:webHidden/>
+          </w:rPr>
+          <w:instrText xml:space="preserve"> PAGEREF _Toc390279409 \h </w:instrText>
+        </w:r>
+        <w:r>
+          <w:rPr>
+            <w:noProof/>
+            <w:webHidden/>
+          </w:rPr>
+        </w:r>
+        <w:r>
+          <w:rPr>
+            <w:noProof/>
+            <w:webHidden/>
+          </w:rPr>
+          <w:fldChar w:fldCharType="separate"/>
+        </w:r>
+        <w:r>
+          <w:rPr>
+            <w:noProof/>
+            <w:webHidden/>
+          </w:rPr>
+          <w:t>4</w:t>
+        </w:r>
+        <w:r>
+          <w:rPr>
+            <w:noProof/>
+            <w:webHidden/>
+          </w:rPr>
+          <w:fldChar w:fldCharType="end"/>
+        </w:r>
+      </w:hyperlink>
+    </w:p>
+    <w:p>
+      <w:pPr>
+        <w:pStyle w:val="Spistreci2"/>
+        <w:tabs>
+          <w:tab w:val="left" w:pos="880"/>
+          <w:tab w:val="right" w:leader="dot" w:pos="9392"/>
+        </w:tabs>
+        <w:rPr>
+          <w:rFonts w:asciiTheme="minorHAnsi" w:eastAsiaTheme="minorEastAsia" w:hAnsiTheme="minorHAnsi" w:cstheme="minorBidi"/>
+          <w:noProof/>
+          <w:kern w:val="0"/>
+          <w:sz w:val="22"/>
+          <w:szCs w:val="22"/>
+          <w:lang w:val="pl-PL" w:eastAsia="pl-PL" w:bidi="ar-SA"/>
+        </w:rPr>
+      </w:pPr>
+      <w:hyperlink w:anchor="_Toc390279410" w:history="1">
+        <w:r>
+          <w:rPr>
+            <w:rStyle w:val="Hipercze"/>
+            <w:noProof/>
+            <w:lang w:val="pl-PL"/>
+          </w:rPr>
+          <w:t>3.2</w:t>
+        </w:r>
+        <w:r>
+          <w:rPr>
+            <w:rFonts w:asciiTheme="minorHAnsi" w:eastAsiaTheme="minorEastAsia" w:hAnsiTheme="minorHAnsi" w:cstheme="minorBidi"/>
+            <w:noProof/>
+            <w:kern w:val="0"/>
+            <w:sz w:val="22"/>
+            <w:szCs w:val="22"/>
+            <w:lang w:val="pl-PL" w:eastAsia="pl-PL" w:bidi="ar-SA"/>
+          </w:rPr>
+          <w:tab/>
+        </w:r>
+        <w:r>
+          <w:rPr>
+            <w:rStyle w:val="Hipercze"/>
+            <w:noProof/>
+            <w:lang w:val="pl-PL"/>
+          </w:rPr>
+          <w:t>Web/HTML5/Flash</w:t>
+        </w:r>
+        <w:r>
+          <w:rPr>
+            <w:noProof/>
+            <w:webHidden/>
+          </w:rPr>
+          <w:tab/>
+        </w:r>
+        <w:r>
+          <w:rPr>
+            <w:noProof/>
+            <w:webHidden/>
+          </w:rPr>
+          <w:fldChar w:fldCharType="begin"/>
+        </w:r>
+        <w:r>
+          <w:rPr>
+            <w:noProof/>
+            <w:webHidden/>
+          </w:rPr>
+          <w:instrText xml:space="preserve"> PAGEREF _Toc390279410 \h </w:instrText>
+        </w:r>
+        <w:r>
+          <w:rPr>
+            <w:noProof/>
+            <w:webHidden/>
+          </w:rPr>
+        </w:r>
+        <w:r>
+          <w:rPr>
+            <w:noProof/>
+            <w:webHidden/>
+          </w:rPr>
+          <w:fldChar w:fldCharType="separate"/>
+        </w:r>
+        <w:r>
+          <w:rPr>
+            <w:noProof/>
+            <w:webHidden/>
+          </w:rPr>
+          <w:t>4</w:t>
+        </w:r>
+        <w:r>
+          <w:rPr>
+            <w:noProof/>
+            <w:webHidden/>
+          </w:rPr>
+          <w:fldChar w:fldCharType="end"/>
+        </w:r>
+      </w:hyperlink>
+    </w:p>
+    <w:p>
+      <w:pPr>
+        <w:pStyle w:val="Spistreci2"/>
+        <w:tabs>
+          <w:tab w:val="right" w:leader="dot" w:pos="9392"/>
+        </w:tabs>
+        <w:rPr>
+          <w:rFonts w:asciiTheme="minorHAnsi" w:eastAsiaTheme="minorEastAsia" w:hAnsiTheme="minorHAnsi" w:cstheme="minorBidi"/>
+          <w:noProof/>
+          <w:kern w:val="0"/>
+          <w:sz w:val="22"/>
+          <w:szCs w:val="22"/>
+          <w:lang w:val="pl-PL" w:eastAsia="pl-PL" w:bidi="ar-SA"/>
+        </w:rPr>
+      </w:pPr>
+      <w:hyperlink w:anchor="_Toc390279411" w:history="1">
+        <w:r>
+          <w:rPr>
+            <w:rStyle w:val="Hipercze"/>
+            <w:noProof/>
+            <w:lang w:val="pl-PL"/>
+          </w:rPr>
+          <w:t>3.3</w:t>
+        </w:r>
+        <w:r>
+          <w:rPr>
+            <w:noProof/>
+            <w:webHidden/>
+          </w:rPr>
+          <w:tab/>
+        </w:r>
+        <w:r>
+          <w:rPr>
+            <w:noProof/>
+            <w:webHidden/>
+          </w:rPr>
+          <w:fldChar w:fldCharType="begin"/>
+        </w:r>
+        <w:r>
+          <w:rPr>
+            <w:noProof/>
+            <w:webHidden/>
+          </w:rPr>
+          <w:instrText xml:space="preserve"> PAGEREF _Toc390279411 \h </w:instrText>
+        </w:r>
+        <w:r>
+          <w:rPr>
+            <w:noProof/>
+            <w:webHidden/>
+          </w:rPr>
+        </w:r>
+        <w:r>
+          <w:rPr>
+            <w:noProof/>
+            <w:webHidden/>
+          </w:rPr>
+          <w:fldChar w:fldCharType="separate"/>
+        </w:r>
+        <w:r>
+          <w:rPr>
+            <w:noProof/>
+            <w:webHidden/>
+          </w:rPr>
+          <w:t>4</w:t>
+        </w:r>
+        <w:r>
+          <w:rPr>
+            <w:noProof/>
+            <w:webHidden/>
+          </w:rPr>
+          <w:fldChar w:fldCharType="end"/>
+        </w:r>
+      </w:hyperlink>
+    </w:p>
+    <w:p>
+      <w:pPr>
+        <w:pStyle w:val="Spistreci1"/>
+        <w:tabs>
+          <w:tab w:val="left" w:pos="440"/>
+          <w:tab w:val="right" w:leader="dot" w:pos="9392"/>
+        </w:tabs>
+        <w:rPr>
+          <w:rFonts w:asciiTheme="minorHAnsi" w:eastAsiaTheme="minorEastAsia" w:hAnsiTheme="minorHAnsi" w:cstheme="minorBidi"/>
+          <w:noProof/>
+          <w:kern w:val="0"/>
+          <w:sz w:val="22"/>
+          <w:szCs w:val="22"/>
+          <w:lang w:val="pl-PL" w:eastAsia="pl-PL" w:bidi="ar-SA"/>
+        </w:rPr>
+      </w:pPr>
+      <w:hyperlink w:anchor="_Toc390279412" w:history="1">
+        <w:r>
+          <w:rPr>
+            <w:rStyle w:val="Hipercze"/>
+            <w:noProof/>
+            <w:lang w:val="pl-PL"/>
+          </w:rPr>
+          <w:t>4</w:t>
+        </w:r>
+        <w:r>
+          <w:rPr>
+            <w:rFonts w:asciiTheme="minorHAnsi" w:eastAsiaTheme="minorEastAsia" w:hAnsiTheme="minorHAnsi" w:cstheme="minorBidi"/>
+            <w:noProof/>
+            <w:kern w:val="0"/>
+            <w:sz w:val="22"/>
+            <w:szCs w:val="22"/>
+            <w:lang w:val="pl-PL" w:eastAsia="pl-PL" w:bidi="ar-SA"/>
+          </w:rPr>
+          <w:tab/>
+        </w:r>
+        <w:r>
+          <w:rPr>
+            <w:rStyle w:val="Hipercze"/>
+            <w:noProof/>
+            <w:lang w:val="pl-PL"/>
+          </w:rPr>
+          <w:t>Zaimplementowane programy testujące</w:t>
+        </w:r>
+        <w:r>
+          <w:rPr>
+            <w:noProof/>
+            <w:webHidden/>
+          </w:rPr>
+          <w:tab/>
+        </w:r>
+        <w:r>
+          <w:rPr>
+            <w:noProof/>
+            <w:webHidden/>
+          </w:rPr>
+          <w:fldChar w:fldCharType="begin"/>
+        </w:r>
+        <w:r>
+          <w:rPr>
+            <w:noProof/>
+            <w:webHidden/>
+          </w:rPr>
+          <w:instrText xml:space="preserve"> PAGEREF _Toc390279412 \h </w:instrText>
+        </w:r>
+        <w:r>
+          <w:rPr>
+            <w:noProof/>
+            <w:webHidden/>
+          </w:rPr>
+        </w:r>
+        <w:r>
+          <w:rPr>
+            <w:noProof/>
+            <w:webHidden/>
+          </w:rPr>
+          <w:fldChar w:fldCharType="separate"/>
+        </w:r>
+        <w:r>
+          <w:rPr>
+            <w:noProof/>
+            <w:webHidden/>
+          </w:rPr>
+          <w:t>4</w:t>
+        </w:r>
+        <w:r>
+          <w:rPr>
+            <w:noProof/>
+            <w:webHidden/>
+          </w:rPr>
+          <w:fldChar w:fldCharType="end"/>
+        </w:r>
+      </w:hyperlink>
+    </w:p>
+    <w:p>
+      <w:pPr>
+        <w:pStyle w:val="Spistreci1"/>
+        <w:tabs>
+          <w:tab w:val="left" w:pos="440"/>
+          <w:tab w:val="right" w:leader="dot" w:pos="9392"/>
+        </w:tabs>
+        <w:rPr>
+          <w:rFonts w:asciiTheme="minorHAnsi" w:eastAsiaTheme="minorEastAsia" w:hAnsiTheme="minorHAnsi" w:cstheme="minorBidi"/>
+          <w:noProof/>
+          <w:kern w:val="0"/>
+          <w:sz w:val="22"/>
+          <w:szCs w:val="22"/>
+          <w:lang w:val="pl-PL" w:eastAsia="pl-PL" w:bidi="ar-SA"/>
+        </w:rPr>
+      </w:pPr>
+      <w:hyperlink w:anchor="_Toc390279413" w:history="1">
+        <w:r>
+          <w:rPr>
+            <w:rStyle w:val="Hipercze"/>
+            <w:noProof/>
+            <w:lang w:val="pl-PL"/>
+          </w:rPr>
+          <w:t>5</w:t>
+        </w:r>
+        <w:r>
+          <w:rPr>
+            <w:rFonts w:asciiTheme="minorHAnsi" w:eastAsiaTheme="minorEastAsia" w:hAnsiTheme="minorHAnsi" w:cstheme="minorBidi"/>
+            <w:noProof/>
+            <w:kern w:val="0"/>
+            <w:sz w:val="22"/>
+            <w:szCs w:val="22"/>
+            <w:lang w:val="pl-PL" w:eastAsia="pl-PL" w:bidi="ar-SA"/>
+          </w:rPr>
+          <w:tab/>
+        </w:r>
+        <w:r>
+          <w:rPr>
+            <w:rStyle w:val="Hipercze"/>
+            <w:noProof/>
+            <w:lang w:val="pl-PL"/>
+          </w:rPr>
+          <w:t>Wyniki</w:t>
+        </w:r>
+        <w:r>
+          <w:rPr>
+            <w:noProof/>
+            <w:webHidden/>
+          </w:rPr>
+          <w:tab/>
+        </w:r>
+        <w:r>
+          <w:rPr>
+            <w:noProof/>
+            <w:webHidden/>
+          </w:rPr>
+          <w:fldChar w:fldCharType="begin"/>
+        </w:r>
+        <w:r>
+          <w:rPr>
+            <w:noProof/>
+            <w:webHidden/>
+          </w:rPr>
+          <w:instrText xml:space="preserve"> PAGEREF _Toc390279413 \h </w:instrText>
+        </w:r>
+        <w:r>
+          <w:rPr>
+            <w:noProof/>
+            <w:webHidden/>
+          </w:rPr>
+        </w:r>
+        <w:r>
+          <w:rPr>
+            <w:noProof/>
+            <w:webHidden/>
+          </w:rPr>
+          <w:fldChar w:fldCharType="separate"/>
+        </w:r>
+        <w:r>
+          <w:rPr>
+            <w:noProof/>
+            <w:webHidden/>
+          </w:rPr>
+          <w:t>4</w:t>
+        </w:r>
+        <w:r>
+          <w:rPr>
+            <w:noProof/>
+            <w:webHidden/>
+          </w:rPr>
+          <w:fldChar w:fldCharType="end"/>
+        </w:r>
+      </w:hyperlink>
+    </w:p>
+    <w:p>
+      <w:pPr>
+        <w:pStyle w:val="Spistreci1"/>
+        <w:tabs>
+          <w:tab w:val="left" w:pos="440"/>
+          <w:tab w:val="right" w:leader="dot" w:pos="9392"/>
+        </w:tabs>
+        <w:rPr>
+          <w:rFonts w:asciiTheme="minorHAnsi" w:eastAsiaTheme="minorEastAsia" w:hAnsiTheme="minorHAnsi" w:cstheme="minorBidi"/>
+          <w:noProof/>
+          <w:kern w:val="0"/>
+          <w:sz w:val="22"/>
+          <w:szCs w:val="22"/>
+          <w:lang w:val="pl-PL" w:eastAsia="pl-PL" w:bidi="ar-SA"/>
+        </w:rPr>
+      </w:pPr>
+      <w:hyperlink w:anchor="_Toc390279414" w:history="1">
+        <w:r>
+          <w:rPr>
+            <w:rStyle w:val="Hipercze"/>
+            <w:noProof/>
+            <w:lang w:val="pl-PL"/>
+          </w:rPr>
+          <w:t>6</w:t>
+        </w:r>
+        <w:r>
+          <w:rPr>
+            <w:rFonts w:asciiTheme="minorHAnsi" w:eastAsiaTheme="minorEastAsia" w:hAnsiTheme="minorHAnsi" w:cstheme="minorBidi"/>
+            <w:noProof/>
+            <w:kern w:val="0"/>
+            <w:sz w:val="22"/>
+            <w:szCs w:val="22"/>
+            <w:lang w:val="pl-PL" w:eastAsia="pl-PL" w:bidi="ar-SA"/>
+          </w:rPr>
+          <w:tab/>
+        </w:r>
+        <w:r>
+          <w:rPr>
+            <w:rStyle w:val="Hipercze"/>
+            <w:noProof/>
+            <w:lang w:val="pl-PL"/>
+          </w:rPr>
+          <w:t>Podsumowanie i wnioski</w:t>
+        </w:r>
+        <w:r>
+          <w:rPr>
+            <w:noProof/>
+            <w:webHidden/>
+          </w:rPr>
+          <w:tab/>
+        </w:r>
+        <w:r>
+          <w:rPr>
+            <w:noProof/>
+            <w:webHidden/>
+          </w:rPr>
+          <w:fldChar w:fldCharType="begin"/>
+        </w:r>
+        <w:r>
+          <w:rPr>
+            <w:noProof/>
+            <w:webHidden/>
+          </w:rPr>
+          <w:instrText xml:space="preserve"> PAGEREF _Toc390279414 \h </w:instrText>
+        </w:r>
+        <w:r>
+          <w:rPr>
+            <w:noProof/>
+            <w:webHidden/>
+          </w:rPr>
+        </w:r>
+        <w:r>
+          <w:rPr>
+            <w:noProof/>
+            <w:webHidden/>
+          </w:rPr>
+          <w:fldChar w:fldCharType="separate"/>
+        </w:r>
+        <w:r>
+          <w:rPr>
+            <w:noProof/>
+            <w:webHidden/>
+          </w:rPr>
+          <w:t>4</w:t>
+        </w:r>
+        <w:r>
+          <w:rPr>
+            <w:noProof/>
+            <w:webHidden/>
+          </w:rPr>
+          <w:fldChar w:fldCharType="end"/>
+        </w:r>
+      </w:hyperlink>
+    </w:p>
+    <w:p>
+      <w:pPr>
+        <w:pStyle w:val="Spistreci1"/>
+        <w:tabs>
+          <w:tab w:val="left" w:pos="440"/>
+          <w:tab w:val="right" w:leader="dot" w:pos="9392"/>
+        </w:tabs>
+        <w:rPr>
+          <w:rFonts w:asciiTheme="minorHAnsi" w:eastAsiaTheme="minorEastAsia" w:hAnsiTheme="minorHAnsi" w:cstheme="minorBidi"/>
+          <w:noProof/>
+          <w:kern w:val="0"/>
+          <w:sz w:val="22"/>
+          <w:szCs w:val="22"/>
+          <w:lang w:val="pl-PL" w:eastAsia="pl-PL" w:bidi="ar-SA"/>
+        </w:rPr>
+      </w:pPr>
+      <w:hyperlink w:anchor="_Toc390279415" w:history="1">
+        <w:r>
+          <w:rPr>
+            <w:rStyle w:val="Hipercze"/>
+            <w:noProof/>
+            <w:lang w:val="pl-PL"/>
+          </w:rPr>
+          <w:t>7</w:t>
+        </w:r>
+        <w:r>
+          <w:rPr>
+            <w:rFonts w:asciiTheme="minorHAnsi" w:eastAsiaTheme="minorEastAsia" w:hAnsiTheme="minorHAnsi" w:cstheme="minorBidi"/>
+            <w:noProof/>
+            <w:kern w:val="0"/>
+            <w:sz w:val="22"/>
+            <w:szCs w:val="22"/>
+            <w:lang w:val="pl-PL" w:eastAsia="pl-PL" w:bidi="ar-SA"/>
+          </w:rPr>
+          <w:tab/>
+        </w:r>
+        <w:r>
+          <w:rPr>
+            <w:rStyle w:val="Hipercze"/>
+            <w:noProof/>
+            <w:lang w:val="pl-PL"/>
+          </w:rPr>
           <w:t>Literatura</w:t>
         </w:r>
         <w:r>
@@ -1207,7 +2221,7 @@
             <w:noProof/>
             <w:webHidden/>
           </w:rPr>
-          <w:instrText xml:space="preserve"> PAGEREF _Toc390276664 \h </w:instrText>
+          <w:instrText xml:space="preserve"> PAGEREF _Toc390279415 \h </w:instrText>
         </w:r>
         <w:r>
           <w:rPr>
@@ -1282,7 +2296,7 @@
           <w:lang w:val="pl-PL"/>
         </w:rPr>
       </w:pPr>
-      <w:bookmarkStart w:id="0" w:name="_Toc390276662"/>
+      <w:bookmarkStart w:id="0" w:name="_Toc390279402"/>
       <w:r>
         <w:rPr>
           <w:lang w:val="pl-PL"/>
@@ -1310,44 +2324,88 @@
         <w:rPr>
           <w:lang w:val="pl-PL"/>
         </w:rPr>
-        <w:t>Systemy</w:t>
+        <w:t>Analiza problemu</w:t>
       </w:r>
     </w:p>
     <w:p>
       <w:pPr>
-        <w:pStyle w:val="Nagwek2"/>
-        <w:rPr>
-          <w:lang w:val="pl-PL"/>
-        </w:rPr>
-      </w:pPr>
-      <w:r>
-        <w:rPr>
-          <w:lang w:val="pl-PL"/>
-        </w:rPr>
-        <w:t>Windows</w:t>
-      </w:r>
+        <w:ind w:left="432"/>
+        <w:rPr>
+          <w:lang w:val="pl-PL"/>
+        </w:rPr>
+      </w:pPr>
+      <w:r>
+        <w:rPr>
+          <w:lang w:val="pl-PL"/>
+        </w:rPr>
+        <w:t xml:space="preserve">W obecnych czasach </w:t>
+      </w:r>
+      <w:bookmarkStart w:id="1" w:name="_GoBack"/>
+      <w:bookmarkEnd w:id="1"/>
     </w:p>
     <w:p>
       <w:pPr>
-        <w:pStyle w:val="Nagwek2"/>
-        <w:rPr>
-          <w:lang w:val="pl-PL"/>
-        </w:rPr>
-      </w:pPr>
-      <w:r>
-        <w:rPr>
-          <w:lang w:val="pl-PL"/>
-        </w:rPr>
-        <w:t>Linux</w:t>
-      </w:r>
+        <w:rPr>
+          <w:lang w:val="pl-PL"/>
+        </w:rPr>
+      </w:pPr>
     </w:p>
     <w:p>
       <w:pPr>
+        <w:pStyle w:val="Nagwek1"/>
+        <w:rPr>
+          <w:lang w:val="pl-PL"/>
+        </w:rPr>
+      </w:pPr>
+      <w:bookmarkStart w:id="2" w:name="_Toc390279403"/>
+      <w:r>
+        <w:rPr>
+          <w:lang w:val="pl-PL"/>
+        </w:rPr>
+        <w:t>Systemy</w:t>
+      </w:r>
+      <w:bookmarkEnd w:id="2"/>
+    </w:p>
+    <w:p>
+      <w:pPr>
         <w:pStyle w:val="Nagwek2"/>
         <w:rPr>
           <w:lang w:val="pl-PL"/>
         </w:rPr>
       </w:pPr>
+      <w:bookmarkStart w:id="3" w:name="_Toc390279404"/>
+      <w:r>
+        <w:rPr>
+          <w:lang w:val="pl-PL"/>
+        </w:rPr>
+        <w:t>Windows</w:t>
+      </w:r>
+      <w:bookmarkEnd w:id="3"/>
+    </w:p>
+    <w:p>
+      <w:pPr>
+        <w:pStyle w:val="Nagwek2"/>
+        <w:rPr>
+          <w:lang w:val="pl-PL"/>
+        </w:rPr>
+      </w:pPr>
+      <w:bookmarkStart w:id="4" w:name="_Toc390279405"/>
+      <w:r>
+        <w:rPr>
+          <w:lang w:val="pl-PL"/>
+        </w:rPr>
+        <w:t>Linux</w:t>
+      </w:r>
+      <w:bookmarkEnd w:id="4"/>
+    </w:p>
+    <w:p>
+      <w:pPr>
+        <w:pStyle w:val="Nagwek2"/>
+        <w:rPr>
+          <w:lang w:val="pl-PL"/>
+        </w:rPr>
+      </w:pPr>
+      <w:bookmarkStart w:id="5" w:name="_Toc390279406"/>
       <w:proofErr w:type="spellStart"/>
       <w:proofErr w:type="gramStart"/>
       <w:r>
@@ -1356,6 +2414,7 @@
         </w:rPr>
         <w:t>iOS</w:t>
       </w:r>
+      <w:bookmarkEnd w:id="5"/>
       <w:proofErr w:type="spellEnd"/>
       <w:proofErr w:type="gramEnd"/>
     </w:p>
@@ -1366,40 +2425,38 @@
           <w:lang w:val="pl-PL"/>
         </w:rPr>
       </w:pPr>
+      <w:bookmarkStart w:id="6" w:name="_Toc390279407"/>
       <w:r>
         <w:rPr>
           <w:lang w:val="pl-PL"/>
         </w:rPr>
         <w:t>Android</w:t>
       </w:r>
+      <w:bookmarkEnd w:id="6"/>
     </w:p>
     <w:p>
       <w:pPr>
-        <w:pStyle w:val="Nagwek1"/>
-        <w:rPr>
-          <w:lang w:val="pl-PL"/>
-        </w:rPr>
-      </w:pPr>
-      <w:r>
-        <w:rPr>
-          <w:lang w:val="pl-PL"/>
-        </w:rPr>
-        <w:t>Środowiska międzyplatformowe</w:t>
-      </w:r>
+        <w:rPr>
+          <w:lang w:val="pl-PL"/>
+        </w:rPr>
+      </w:pPr>
     </w:p>
     <w:p>
       <w:pPr>
-        <w:pStyle w:val="Nagwek2"/>
-        <w:rPr>
-          <w:lang w:val="pl-PL"/>
-        </w:rPr>
-      </w:pPr>
-      <w:r>
-        <w:rPr>
-          <w:lang w:val="pl-PL"/>
-        </w:rPr>
-        <w:t>Unity3D</w:t>
-      </w:r>
+        <w:pStyle w:val="Nagwek1"/>
+        <w:rPr>
+          <w:lang w:val="pl-PL"/>
+        </w:rPr>
+      </w:pPr>
+      <w:bookmarkStart w:id="7" w:name="_Toc390279408"/>
+      <w:r>
+        <w:rPr>
+          <w:lang w:val="pl-PL"/>
+        </w:rPr>
+        <w:lastRenderedPageBreak/>
+        <w:t>Środowiska międzyplatformowe</w:t>
+      </w:r>
+      <w:bookmarkEnd w:id="7"/>
     </w:p>
     <w:p>
       <w:pPr>
@@ -1408,6 +2465,14 @@
           <w:lang w:val="pl-PL"/>
         </w:rPr>
       </w:pPr>
+      <w:bookmarkStart w:id="8" w:name="_Toc390279409"/>
+      <w:r>
+        <w:rPr>
+          <w:lang w:val="pl-PL"/>
+        </w:rPr>
+        <w:t>Unity3D</w:t>
+      </w:r>
+      <w:bookmarkEnd w:id="8"/>
     </w:p>
     <w:p>
       <w:pPr>
@@ -1416,6 +2481,32 @@
           <w:lang w:val="pl-PL"/>
         </w:rPr>
       </w:pPr>
+      <w:bookmarkStart w:id="9" w:name="_Toc390279410"/>
+      <w:r>
+        <w:rPr>
+          <w:lang w:val="pl-PL"/>
+        </w:rPr>
+        <w:t>Web/</w:t>
+      </w:r>
+      <w:r>
+        <w:rPr>
+          <w:lang w:val="pl-PL"/>
+        </w:rPr>
+        <w:t>HTML5</w:t>
+      </w:r>
+      <w:r>
+        <w:rPr>
+          <w:lang w:val="pl-PL"/>
+        </w:rPr>
+        <w:t>/</w:t>
+      </w:r>
+      <w:r>
+        <w:rPr>
+          <w:lang w:val="pl-PL"/>
+        </w:rPr>
+        <w:t>Flash</w:t>
+      </w:r>
+      <w:bookmarkEnd w:id="9"/>
     </w:p>
     <w:p>
       <w:pPr>
@@ -1424,6 +2515,8 @@
           <w:lang w:val="pl-PL"/>
         </w:rPr>
       </w:pPr>
+      <w:bookmarkStart w:id="10" w:name="_Toc390279411"/>
+      <w:bookmarkEnd w:id="10"/>
     </w:p>
     <w:p>
       <w:pPr>
@@ -1432,12 +2525,14 @@
           <w:lang w:val="pl-PL"/>
         </w:rPr>
       </w:pPr>
+      <w:bookmarkStart w:id="11" w:name="_Toc390279412"/>
       <w:r>
         <w:rPr>
           <w:lang w:val="pl-PL"/>
         </w:rPr>
         <w:t>Zaimplementowane programy testujące</w:t>
       </w:r>
+      <w:bookmarkEnd w:id="11"/>
     </w:p>
     <w:p>
       <w:pPr>
@@ -1446,14 +2541,14 @@
           <w:lang w:val="pl-PL"/>
         </w:rPr>
       </w:pPr>
+      <w:bookmarkStart w:id="12" w:name="_Toc390279413"/>
       <w:r>
         <w:rPr>
           <w:lang w:val="pl-PL"/>
         </w:rPr>
         <w:t>Wyniki</w:t>
       </w:r>
-      <w:bookmarkStart w:id="1" w:name="_GoBack"/>
-      <w:bookmarkEnd w:id="1"/>
+      <w:bookmarkEnd w:id="12"/>
       <w:r>
         <w:rPr>
           <w:lang w:val="pl-PL"/>
@@ -1473,14 +2568,14 @@
           <w:lang w:val="pl-PL"/>
         </w:rPr>
       </w:pPr>
-      <w:bookmarkStart w:id="2" w:name="_Toc390276663"/>
+      <w:bookmarkStart w:id="13" w:name="_Toc390279414"/>
       <w:r>
         <w:rPr>
           <w:lang w:val="pl-PL"/>
         </w:rPr>
         <w:t>Podsumowanie i wnioski</w:t>
       </w:r>
-      <w:bookmarkEnd w:id="2"/>
+      <w:bookmarkEnd w:id="13"/>
     </w:p>
     <w:p>
       <w:pPr>
@@ -1489,14 +2584,14 @@
           <w:lang w:val="pl-PL"/>
         </w:rPr>
       </w:pPr>
-      <w:bookmarkStart w:id="3" w:name="_Toc390276664"/>
+      <w:bookmarkStart w:id="14" w:name="_Toc390279415"/>
       <w:r>
         <w:rPr>
           <w:lang w:val="pl-PL"/>
         </w:rPr>
         <w:t>Literatura</w:t>
       </w:r>
-      <w:bookmarkEnd w:id="3"/>
+      <w:bookmarkEnd w:id="14"/>
     </w:p>
     <w:p>
       <w:pPr>
@@ -1577,7 +2672,7 @@
           <w:rPr>
             <w:noProof/>
           </w:rPr>
-          <w:t>2</w:t>
+          <w:t>4</w:t>
         </w:r>
         <w:r>
           <w:rPr>
@@ -5704,7 +6799,7 @@
 </file>
 
 <file path=customXml/itemProps1.xml><?xml version="1.0" encoding="utf-8"?>
-<ds:datastoreItem xmlns:ds="http://schemas.openxmlformats.org/officeDocument/2006/customXml" ds:itemID="{CEF6816F-5499-45E6-AB9B-AD8D7C6AE621}">
+<ds:datastoreItem xmlns:ds="http://schemas.openxmlformats.org/officeDocument/2006/customXml" ds:itemID="{750AAF6B-3106-4ECC-A713-5DEF55023973}">
   <ds:schemaRefs>
     <ds:schemaRef ds:uri="http://schemas.openxmlformats.org/officeDocument/2006/bibliography"/>
   </ds:schemaRefs>

</xml_diff>

<commit_message>
Dodano wstępne informacje o iOS
</commit_message>
<xml_diff>
--- a/doc/Popanda.Pawel.Praca.Magisterska.docx
+++ b/doc/Popanda.Pawel.Praca.Magisterska.docx
@@ -923,8 +923,6 @@
         </w:rPr>
       </w:pPr>
     </w:p>
-    <w:bookmarkStart w:id="0" w:name="_GoBack"/>
-    <w:bookmarkEnd w:id="0"/>
     <w:p>
       <w:pPr>
         <w:pStyle w:val="Spistreci1"/>
@@ -2486,38 +2484,163 @@
           <w:lang w:val="pl-PL"/>
         </w:rPr>
       </w:pPr>
-      <w:bookmarkStart w:id="1" w:name="_Toc390283556"/>
+      <w:bookmarkStart w:id="0" w:name="_Toc390283556"/>
       <w:r>
         <w:rPr>
           <w:lang w:val="pl-PL"/>
         </w:rPr>
         <w:lastRenderedPageBreak/>
         <w:t>Wstęp</w:t>
+      </w:r>
+      <w:bookmarkEnd w:id="0"/>
+    </w:p>
+    <w:p>
+      <w:pPr>
+        <w:rPr>
+          <w:lang w:val="pl-PL"/>
+        </w:rPr>
+      </w:pPr>
+    </w:p>
+    <w:p>
+      <w:pPr>
+        <w:pStyle w:val="Nagwek1"/>
+        <w:rPr>
+          <w:lang w:val="pl-PL"/>
+        </w:rPr>
+      </w:pPr>
+      <w:bookmarkStart w:id="1" w:name="_Toc390283557"/>
+      <w:r>
+        <w:rPr>
+          <w:lang w:val="pl-PL"/>
+        </w:rPr>
+        <w:t>Analiza problemu</w:t>
       </w:r>
       <w:bookmarkEnd w:id="1"/>
     </w:p>
     <w:p>
       <w:pPr>
-        <w:rPr>
-          <w:lang w:val="pl-PL"/>
-        </w:rPr>
-      </w:pPr>
+        <w:ind w:firstLine="432"/>
+        <w:jc w:val="both"/>
+        <w:rPr>
+          <w:lang w:val="pl-PL"/>
+        </w:rPr>
+      </w:pPr>
+      <w:r>
+        <w:rPr>
+          <w:lang w:val="pl-PL"/>
+        </w:rPr>
+        <w:t xml:space="preserve">W obecnych czasach duża liczba </w:t>
+      </w:r>
+      <w:proofErr w:type="spellStart"/>
+      <w:r>
+        <w:rPr>
+          <w:lang w:val="pl-PL"/>
+        </w:rPr>
+        <w:t>architektur</w:t>
+      </w:r>
+      <w:proofErr w:type="spellEnd"/>
+      <w:r>
+        <w:rPr>
+          <w:lang w:val="pl-PL"/>
+        </w:rPr>
+        <w:t xml:space="preserve"> mobilnych oraz różnorodność systemów operacyjnych tychże zaczynają sprawiać problemy </w:t>
+      </w:r>
+      <w:r>
+        <w:rPr>
+          <w:lang w:val="pl-PL"/>
+        </w:rPr>
+        <w:t xml:space="preserve">osobom tworzącym oprogramowanie. </w:t>
+      </w:r>
+      <w:proofErr w:type="spellStart"/>
+      <w:r>
+        <w:rPr>
+          <w:lang w:val="pl-PL"/>
+        </w:rPr>
+        <w:t>Smartfony</w:t>
+      </w:r>
+      <w:proofErr w:type="spellEnd"/>
+      <w:r>
+        <w:rPr>
+          <w:lang w:val="pl-PL"/>
+        </w:rPr>
+        <w:t xml:space="preserve"> posiadają coraz więcej możliwości programowych i sprzętowych, takie jak ekrany wielodotykowe, modemy 4G, </w:t>
+      </w:r>
+      <w:proofErr w:type="spellStart"/>
+      <w:r>
+        <w:rPr>
+          <w:lang w:val="pl-PL"/>
+        </w:rPr>
+        <w:t>WiFi</w:t>
+      </w:r>
+      <w:proofErr w:type="spellEnd"/>
+      <w:r>
+        <w:rPr>
+          <w:lang w:val="pl-PL"/>
+        </w:rPr>
+        <w:t xml:space="preserve"> i przede wszystkim możliwości instalowania oprogramowania dostarczonego przez osoby trzecie. Dzięki tym aplikacjom użytkownicy dostali do dyspozycji sporo nowych funkcjonalności, w szczególności wspierających mobilność konsumenta. Dzięki tym aplikacjom przykładowo użytkownik może śledzić swoją pozycję w nieznanym mu mieście, wyświetlać informację w czasie rzeczywistym (rzeczywistość rozszerzona) czy też zapłacić za zakupy w sklepie lub bilet w komunikacji </w:t>
+      </w:r>
+      <w:proofErr w:type="gramStart"/>
+      <w:r>
+        <w:rPr>
+          <w:lang w:val="pl-PL"/>
+        </w:rPr>
+        <w:t xml:space="preserve">miejskiej. </w:t>
+      </w:r>
+      <w:r>
+        <w:rPr>
+          <w:color w:val="FF0000"/>
+          <w:lang w:val="pl-PL"/>
+        </w:rPr>
+        <w:t>[2]</w:t>
+      </w:r>
+      <w:r>
+        <w:rPr>
+          <w:lang w:val="pl-PL"/>
+        </w:rPr>
+        <w:t xml:space="preserve"> . </w:t>
+      </w:r>
+      <w:proofErr w:type="gramEnd"/>
+      <w:r>
+        <w:rPr>
+          <w:lang w:val="pl-PL"/>
+        </w:rPr>
+        <w:t>XXX</w:t>
+      </w:r>
     </w:p>
     <w:p>
       <w:pPr>
-        <w:pStyle w:val="Nagwek1"/>
-        <w:rPr>
-          <w:lang w:val="pl-PL"/>
-        </w:rPr>
-      </w:pPr>
-      <w:bookmarkStart w:id="2" w:name="_Toc390283557"/>
-      <w:r>
-        <w:rPr>
-          <w:lang w:val="pl-PL"/>
-        </w:rPr>
-        <w:t>Analiza problemu</w:t>
-      </w:r>
-      <w:bookmarkEnd w:id="2"/>
+        <w:ind w:firstLine="432"/>
+        <w:jc w:val="both"/>
+        <w:rPr>
+          <w:lang w:val="pl-PL"/>
+        </w:rPr>
+      </w:pPr>
+      <w:r>
+        <w:rPr>
+          <w:lang w:val="pl-PL"/>
+        </w:rPr>
+        <w:t xml:space="preserve">Jednak w parze z udogodnieniami dla użytkownika poszły problemy dla twórców tych aplikacji. W świecie mobilnym można wyróżnić cztery podstawowe rodzaje problemów. Pierwszym z nich jest zapewnienie użytkownikowi tego samego doświadczenia z aplikacją niezależnie od platformy, z której korzysta. Interfejs aplikacji powinien być zbliżony pomiędzy platformami i intuicyjny. Drugim problemem jest zużycie zasobów i pobór energii. Pomimo, iż nowoczesne telefony posiadają znacznie więcej mocy niż kiedyś, dalej nie dorównują komputerom klasy PC pod względem dostępnej pamięci czy prędkości procesora. Trzecim z problemów jest utrzymywanie aplikacji. Mobilne systemy operacyjne są często uaktualniane, nierzadko bez wsparcia dla kompatybilności wstecznej. Aplikacje działające na starszych wersjach danego systemu nie muszą działać na nowszych. W jaki więc sposób utrzymywać i testować nowe wersje programu? Ostatnim z problemów jest duża różnorodność sprzętowa oraz systemów operacyjnych pomiędzy producentami współczesnych </w:t>
+      </w:r>
+      <w:proofErr w:type="spellStart"/>
+      <w:r>
+        <w:rPr>
+          <w:lang w:val="pl-PL"/>
+        </w:rPr>
+        <w:t>smartfonów</w:t>
+      </w:r>
+      <w:proofErr w:type="spellEnd"/>
+      <w:r>
+        <w:rPr>
+          <w:lang w:val="pl-PL"/>
+        </w:rPr>
+        <w:t>.</w:t>
+      </w:r>
+      <w:r>
+        <w:rPr>
+          <w:lang w:val="pl-PL"/>
+        </w:rPr>
+        <w:t xml:space="preserve"> Każdy z nich korzysta z diametralnie innych technik tworzenia oprogramowania, języków i praktyk.</w:t>
+      </w:r>
     </w:p>
     <w:p>
       <w:pPr>
@@ -2527,147 +2650,22 @@
           <w:lang w:val="pl-PL"/>
         </w:rPr>
       </w:pPr>
-      <w:r>
-        <w:rPr>
-          <w:lang w:val="pl-PL"/>
-        </w:rPr>
-        <w:t xml:space="preserve">W obecnych czasach duża liczba </w:t>
-      </w:r>
-      <w:proofErr w:type="spellStart"/>
-      <w:r>
-        <w:rPr>
-          <w:lang w:val="pl-PL"/>
-        </w:rPr>
-        <w:t>architektur</w:t>
-      </w:r>
-      <w:proofErr w:type="spellEnd"/>
-      <w:r>
-        <w:rPr>
-          <w:lang w:val="pl-PL"/>
-        </w:rPr>
-        <w:t xml:space="preserve"> mobilnych oraz różnorodność systemów operacyjnych tychże zaczynają sprawiać problemy </w:t>
-      </w:r>
-      <w:r>
-        <w:rPr>
-          <w:lang w:val="pl-PL"/>
-        </w:rPr>
-        <w:t xml:space="preserve">osobom tworzącym oprogramowanie. </w:t>
-      </w:r>
-      <w:proofErr w:type="spellStart"/>
-      <w:r>
-        <w:rPr>
-          <w:lang w:val="pl-PL"/>
-        </w:rPr>
-        <w:t>Smartfony</w:t>
-      </w:r>
-      <w:proofErr w:type="spellEnd"/>
-      <w:r>
-        <w:rPr>
-          <w:lang w:val="pl-PL"/>
-        </w:rPr>
-        <w:t xml:space="preserve"> posiadają coraz więcej możliwości programowych i sprzętowych, takie jak ekrany wielodotykowe, modemy 4G, </w:t>
-      </w:r>
-      <w:proofErr w:type="spellStart"/>
-      <w:r>
-        <w:rPr>
-          <w:lang w:val="pl-PL"/>
-        </w:rPr>
-        <w:t>WiFi</w:t>
-      </w:r>
-      <w:proofErr w:type="spellEnd"/>
-      <w:r>
-        <w:rPr>
-          <w:lang w:val="pl-PL"/>
-        </w:rPr>
-        <w:t xml:space="preserve"> i przede wszystkim możliwości instalowania oprogramowania dostarczonego przez osoby trzecie. Dzięki tym aplikacjom użytkownicy dostali do dyspozycji sporo nowych funkcjonalności, w szczególności wspierających mobilność konsumenta. Dzięki tym aplikacjom przykładowo użytkownik może śledzić swoją pozycję w nieznanym mu mieście, wyświetlać informację w czasie rzeczywistym (rzeczywistość rozszerzona) czy też zapłacić za zakupy w sklepie lub bilet w komunikacji </w:t>
-      </w:r>
-      <w:proofErr w:type="gramStart"/>
-      <w:r>
-        <w:rPr>
-          <w:lang w:val="pl-PL"/>
-        </w:rPr>
-        <w:t xml:space="preserve">miejskiej. </w:t>
-      </w:r>
-      <w:r>
-        <w:rPr>
-          <w:color w:val="FF0000"/>
-          <w:lang w:val="pl-PL"/>
-        </w:rPr>
-        <w:t>[2]</w:t>
-      </w:r>
-      <w:r>
-        <w:rPr>
-          <w:lang w:val="pl-PL"/>
-        </w:rPr>
-        <w:t xml:space="preserve"> . </w:t>
-      </w:r>
-      <w:proofErr w:type="gramEnd"/>
-      <w:r>
-        <w:rPr>
-          <w:lang w:val="pl-PL"/>
-        </w:rPr>
-        <w:t>XXX</w:t>
-      </w:r>
     </w:p>
     <w:p>
       <w:pPr>
-        <w:ind w:firstLine="432"/>
-        <w:jc w:val="both"/>
-        <w:rPr>
-          <w:lang w:val="pl-PL"/>
-        </w:rPr>
-      </w:pPr>
-      <w:r>
-        <w:rPr>
-          <w:lang w:val="pl-PL"/>
-        </w:rPr>
-        <w:t xml:space="preserve">Jednak w parze z udogodnieniami dla użytkownika poszły problemy dla twórców tych aplikacji. W świecie mobilnym można wyróżnić cztery podstawowe rodzaje problemów. Pierwszym z nich jest zapewnienie użytkownikowi tego samego doświadczenia z aplikacją niezależnie od platformy, z której korzysta. Interfejs aplikacji powinien być zbliżony pomiędzy platformami i intuicyjny. Drugim problemem jest zużycie zasobów i pobór energii. Pomimo, iż nowoczesne telefony posiadają znacznie więcej mocy niż kiedyś, dalej nie dorównują komputerom klasy PC pod względem dostępnej pamięci czy prędkości procesora. Trzecim z problemów jest utrzymywanie aplikacji. Mobilne systemy operacyjne są często uaktualniane, nierzadko bez wsparcia dla kompatybilności wstecznej. Aplikacje działające na starszych wersjach danego systemu nie muszą działać na nowszych. W jaki więc sposób utrzymywać i testować nowe wersje programu? Ostatnim z problemów jest duża różnorodność sprzętowa oraz systemów operacyjnych pomiędzy producentami współczesnych </w:t>
-      </w:r>
-      <w:proofErr w:type="spellStart"/>
-      <w:r>
-        <w:rPr>
-          <w:lang w:val="pl-PL"/>
-        </w:rPr>
-        <w:t>smartfonów</w:t>
-      </w:r>
-      <w:proofErr w:type="spellEnd"/>
-      <w:r>
-        <w:rPr>
-          <w:lang w:val="pl-PL"/>
-        </w:rPr>
-        <w:t>.</w:t>
-      </w:r>
-      <w:r>
-        <w:rPr>
-          <w:lang w:val="pl-PL"/>
-        </w:rPr>
-        <w:t xml:space="preserve"> Każdy z nich korzysta z diametralnie innych technik tworzenia oprogramowania, języków i praktyk.</w:t>
-      </w:r>
-    </w:p>
-    <w:p>
-      <w:pPr>
-        <w:ind w:firstLine="432"/>
-        <w:jc w:val="both"/>
-        <w:rPr>
-          <w:lang w:val="pl-PL"/>
-        </w:rPr>
-      </w:pPr>
-    </w:p>
-    <w:p>
-      <w:pPr>
         <w:pStyle w:val="Nagwek2"/>
         <w:rPr>
           <w:lang w:val="pl-PL"/>
         </w:rPr>
       </w:pPr>
-      <w:bookmarkStart w:id="3" w:name="_Toc390283558"/>
+      <w:bookmarkStart w:id="2" w:name="_Toc390283558"/>
       <w:r>
         <w:rPr>
           <w:lang w:val="pl-PL"/>
         </w:rPr>
         <w:t>Kontekst środowiska mobilnego</w:t>
       </w:r>
-      <w:bookmarkEnd w:id="3"/>
+      <w:bookmarkEnd w:id="2"/>
     </w:p>
     <w:p>
       <w:pPr>
@@ -3930,31 +3928,33 @@
     </w:p>
     <w:p>
       <w:pPr>
-        <w:rPr>
-          <w:lang w:val="pl-PL"/>
-        </w:rPr>
-      </w:pPr>
+        <w:pStyle w:val="Nagwek1"/>
+        <w:rPr>
+          <w:lang w:val="pl-PL"/>
+        </w:rPr>
+      </w:pPr>
+      <w:bookmarkStart w:id="3" w:name="_Toc390283559"/>
+      <w:r>
+        <w:rPr>
+          <w:lang w:val="pl-PL"/>
+        </w:rPr>
+        <w:t>Systemy</w:t>
+      </w:r>
+      <w:bookmarkEnd w:id="3"/>
     </w:p>
     <w:p>
       <w:pPr>
-        <w:rPr>
-          <w:lang w:val="pl-PL"/>
-        </w:rPr>
-      </w:pPr>
-    </w:p>
-    <w:p>
-      <w:pPr>
-        <w:pStyle w:val="Nagwek1"/>
-        <w:rPr>
-          <w:lang w:val="pl-PL"/>
-        </w:rPr>
-      </w:pPr>
-      <w:bookmarkStart w:id="4" w:name="_Toc390283559"/>
-      <w:r>
-        <w:rPr>
-          <w:lang w:val="pl-PL"/>
-        </w:rPr>
-        <w:t>Systemy</w:t>
+        <w:pStyle w:val="Nagwek2"/>
+        <w:rPr>
+          <w:lang w:val="pl-PL"/>
+        </w:rPr>
+      </w:pPr>
+      <w:bookmarkStart w:id="4" w:name="_Toc390283560"/>
+      <w:r>
+        <w:rPr>
+          <w:lang w:val="pl-PL"/>
+        </w:rPr>
+        <w:t>Windows</w:t>
       </w:r>
       <w:bookmarkEnd w:id="4"/>
     </w:p>
@@ -3965,12 +3965,12 @@
           <w:lang w:val="pl-PL"/>
         </w:rPr>
       </w:pPr>
-      <w:bookmarkStart w:id="5" w:name="_Toc390283560"/>
-      <w:r>
-        <w:rPr>
-          <w:lang w:val="pl-PL"/>
-        </w:rPr>
-        <w:t>Windows</w:t>
+      <w:bookmarkStart w:id="5" w:name="_Toc390283561"/>
+      <w:r>
+        <w:rPr>
+          <w:lang w:val="pl-PL"/>
+        </w:rPr>
+        <w:t>Linux</w:t>
       </w:r>
       <w:bookmarkEnd w:id="5"/>
     </w:p>
@@ -3981,49 +3981,396 @@
           <w:lang w:val="pl-PL"/>
         </w:rPr>
       </w:pPr>
-      <w:bookmarkStart w:id="6" w:name="_Toc390283561"/>
-      <w:r>
-        <w:rPr>
-          <w:lang w:val="pl-PL"/>
-        </w:rPr>
-        <w:t>Linux</w:t>
+      <w:bookmarkStart w:id="6" w:name="_Toc390283562"/>
+      <w:proofErr w:type="spellStart"/>
+      <w:proofErr w:type="gramStart"/>
+      <w:r>
+        <w:rPr>
+          <w:lang w:val="pl-PL"/>
+        </w:rPr>
+        <w:t>iOS</w:t>
       </w:r>
       <w:bookmarkEnd w:id="6"/>
-    </w:p>
-    <w:p>
-      <w:pPr>
-        <w:pStyle w:val="Nagwek2"/>
-        <w:rPr>
-          <w:lang w:val="pl-PL"/>
-        </w:rPr>
-      </w:pPr>
-      <w:bookmarkStart w:id="7" w:name="_Toc390283562"/>
-      <w:proofErr w:type="spellStart"/>
-      <w:proofErr w:type="gramStart"/>
-      <w:r>
-        <w:rPr>
-          <w:lang w:val="pl-PL"/>
-        </w:rPr>
-        <w:t>iOS</w:t>
-      </w:r>
-      <w:bookmarkEnd w:id="7"/>
       <w:proofErr w:type="spellEnd"/>
       <w:proofErr w:type="gramEnd"/>
     </w:p>
     <w:p>
       <w:pPr>
-        <w:pStyle w:val="Nagwek2"/>
-        <w:rPr>
-          <w:lang w:val="pl-PL"/>
-        </w:rPr>
-      </w:pPr>
-      <w:bookmarkStart w:id="8" w:name="_Toc390283563"/>
-      <w:r>
-        <w:rPr>
-          <w:lang w:val="pl-PL"/>
-        </w:rPr>
-        <w:t>Android</w:t>
-      </w:r>
+        <w:ind w:firstLine="576"/>
+        <w:jc w:val="both"/>
+        <w:rPr>
+          <w:lang w:val="pl-PL"/>
+        </w:rPr>
+      </w:pPr>
+      <w:r>
+        <w:rPr>
+          <w:lang w:val="pl-PL"/>
+        </w:rPr>
+        <w:t xml:space="preserve">System </w:t>
+      </w:r>
+      <w:proofErr w:type="spellStart"/>
+      <w:r>
+        <w:rPr>
+          <w:lang w:val="pl-PL"/>
+        </w:rPr>
+        <w:t>iOS</w:t>
+      </w:r>
+      <w:proofErr w:type="spellEnd"/>
+      <w:r>
+        <w:rPr>
+          <w:lang w:val="pl-PL"/>
+        </w:rPr>
+        <w:t xml:space="preserve"> (wcześniej </w:t>
+      </w:r>
+      <w:proofErr w:type="spellStart"/>
+      <w:r>
+        <w:rPr>
+          <w:lang w:val="pl-PL"/>
+        </w:rPr>
+        <w:t>iPhone</w:t>
+      </w:r>
+      <w:proofErr w:type="spellEnd"/>
+      <w:r>
+        <w:rPr>
+          <w:lang w:val="pl-PL"/>
+        </w:rPr>
+        <w:t xml:space="preserve"> OS) to system operacyjny firmy Apple Inc. Dystrybuowany z produktami takimi jak </w:t>
+      </w:r>
+      <w:proofErr w:type="spellStart"/>
+      <w:r>
+        <w:rPr>
+          <w:lang w:val="pl-PL"/>
+        </w:rPr>
+        <w:t>iPhone</w:t>
+      </w:r>
+      <w:proofErr w:type="spellEnd"/>
+      <w:r>
+        <w:rPr>
+          <w:lang w:val="pl-PL"/>
+        </w:rPr>
+        <w:t xml:space="preserve">, </w:t>
+      </w:r>
+      <w:proofErr w:type="spellStart"/>
+      <w:r>
+        <w:rPr>
+          <w:lang w:val="pl-PL"/>
+        </w:rPr>
+        <w:t>iPad</w:t>
+      </w:r>
+      <w:proofErr w:type="spellEnd"/>
+      <w:r>
+        <w:rPr>
+          <w:lang w:val="pl-PL"/>
+        </w:rPr>
+        <w:t xml:space="preserve">, iPod </w:t>
+      </w:r>
+      <w:proofErr w:type="spellStart"/>
+      <w:r>
+        <w:rPr>
+          <w:lang w:val="pl-PL"/>
+        </w:rPr>
+        <w:t>Touch</w:t>
+      </w:r>
+      <w:proofErr w:type="spellEnd"/>
+      <w:r>
+        <w:rPr>
+          <w:lang w:val="pl-PL"/>
+        </w:rPr>
+        <w:t xml:space="preserve">, </w:t>
+      </w:r>
+      <w:r>
+        <w:rPr>
+          <w:lang w:val="pl-PL"/>
+        </w:rPr>
+        <w:t>i</w:t>
+      </w:r>
+      <w:r>
+        <w:rPr>
+          <w:lang w:val="pl-PL"/>
+        </w:rPr>
+        <w:t xml:space="preserve"> Apple TV</w:t>
+      </w:r>
+      <w:r>
+        <w:rPr>
+          <w:lang w:val="pl-PL"/>
+        </w:rPr>
+        <w:t xml:space="preserve">. Po raz pierwszy zaprezentowany w 2007 roku na urządzeniach typu </w:t>
+      </w:r>
+      <w:proofErr w:type="spellStart"/>
+      <w:r>
+        <w:rPr>
+          <w:lang w:val="pl-PL"/>
+        </w:rPr>
+        <w:t>iPhone</w:t>
+      </w:r>
+      <w:proofErr w:type="spellEnd"/>
+      <w:r>
+        <w:rPr>
+          <w:lang w:val="pl-PL"/>
+        </w:rPr>
+        <w:t xml:space="preserve"> został rozwinięty i wzbogacony o wsparcie</w:t>
+      </w:r>
+      <w:bookmarkStart w:id="7" w:name="_Toc390283563"/>
+      <w:r>
+        <w:rPr>
+          <w:lang w:val="pl-PL"/>
+        </w:rPr>
+        <w:t xml:space="preserve"> dla urządzeń </w:t>
+      </w:r>
+      <w:r>
+        <w:rPr>
+          <w:lang w:val="pl-PL"/>
+        </w:rPr>
+        <w:t xml:space="preserve">iPod </w:t>
+      </w:r>
+      <w:proofErr w:type="spellStart"/>
+      <w:r>
+        <w:rPr>
+          <w:lang w:val="pl-PL"/>
+        </w:rPr>
+        <w:t>Touch</w:t>
+      </w:r>
+      <w:proofErr w:type="spellEnd"/>
+      <w:r>
+        <w:rPr>
+          <w:lang w:val="pl-PL"/>
+        </w:rPr>
+        <w:t xml:space="preserve"> (</w:t>
+      </w:r>
+      <w:r>
+        <w:rPr>
+          <w:lang w:val="pl-PL"/>
+        </w:rPr>
+        <w:t>wrzesień</w:t>
+      </w:r>
+      <w:r>
+        <w:rPr>
+          <w:lang w:val="pl-PL"/>
+        </w:rPr>
+        <w:t xml:space="preserve"> 2007), </w:t>
+      </w:r>
+      <w:proofErr w:type="spellStart"/>
+      <w:r>
+        <w:rPr>
+          <w:lang w:val="pl-PL"/>
+        </w:rPr>
+        <w:t>iPad</w:t>
+      </w:r>
+      <w:proofErr w:type="spellEnd"/>
+      <w:r>
+        <w:rPr>
+          <w:lang w:val="pl-PL"/>
+        </w:rPr>
+        <w:t xml:space="preserve"> (</w:t>
+      </w:r>
+      <w:r>
+        <w:rPr>
+          <w:lang w:val="pl-PL"/>
+        </w:rPr>
+        <w:t>styczeń</w:t>
+      </w:r>
+      <w:r>
+        <w:rPr>
+          <w:lang w:val="pl-PL"/>
+        </w:rPr>
+        <w:t xml:space="preserve"> 2010), </w:t>
+      </w:r>
+      <w:proofErr w:type="spellStart"/>
+      <w:r>
+        <w:rPr>
+          <w:lang w:val="pl-PL"/>
+        </w:rPr>
+        <w:t>iPad</w:t>
+      </w:r>
+      <w:proofErr w:type="spellEnd"/>
+      <w:r>
+        <w:rPr>
+          <w:lang w:val="pl-PL"/>
+        </w:rPr>
+        <w:t xml:space="preserve"> Mini (</w:t>
+      </w:r>
+      <w:r>
+        <w:rPr>
+          <w:lang w:val="pl-PL"/>
+        </w:rPr>
+        <w:t>listopad</w:t>
+      </w:r>
+      <w:r>
+        <w:rPr>
+          <w:lang w:val="pl-PL"/>
+        </w:rPr>
+        <w:t xml:space="preserve"> 2012)</w:t>
+      </w:r>
+      <w:r>
+        <w:rPr>
+          <w:lang w:val="pl-PL"/>
+        </w:rPr>
+        <w:t xml:space="preserve"> i dla telewizji drugiej generacji</w:t>
+      </w:r>
+      <w:r>
+        <w:rPr>
+          <w:lang w:val="pl-PL"/>
+        </w:rPr>
+        <w:t xml:space="preserve"> Apple TV (</w:t>
+      </w:r>
+      <w:r>
+        <w:rPr>
+          <w:lang w:val="pl-PL"/>
+        </w:rPr>
+        <w:t>wrzesień</w:t>
+      </w:r>
+      <w:r>
+        <w:rPr>
+          <w:lang w:val="pl-PL"/>
+        </w:rPr>
+        <w:t xml:space="preserve"> 2010)</w:t>
+      </w:r>
+      <w:bookmarkEnd w:id="7"/>
+      <w:r>
+        <w:rPr>
+          <w:lang w:val="pl-PL"/>
+        </w:rPr>
+        <w:t xml:space="preserve">. W październiku 2013 roku </w:t>
+      </w:r>
+      <w:proofErr w:type="spellStart"/>
+      <w:r>
+        <w:rPr>
+          <w:lang w:val="pl-PL"/>
+        </w:rPr>
+        <w:t>App</w:t>
+      </w:r>
+      <w:proofErr w:type="spellEnd"/>
+      <w:r>
+        <w:rPr>
+          <w:lang w:val="pl-PL"/>
+        </w:rPr>
+        <w:t xml:space="preserve"> </w:t>
+      </w:r>
+      <w:proofErr w:type="spellStart"/>
+      <w:r>
+        <w:rPr>
+          <w:lang w:val="pl-PL"/>
+        </w:rPr>
+        <w:t>Store</w:t>
+      </w:r>
+      <w:proofErr w:type="spellEnd"/>
+      <w:r>
+        <w:rPr>
+          <w:lang w:val="pl-PL"/>
+        </w:rPr>
+        <w:t xml:space="preserve"> firmy Apple posiadał ponad milion aplikacji dla </w:t>
+      </w:r>
+      <w:proofErr w:type="spellStart"/>
+      <w:r>
+        <w:rPr>
+          <w:lang w:val="pl-PL"/>
+        </w:rPr>
+        <w:t>iOS</w:t>
+      </w:r>
+      <w:proofErr w:type="spellEnd"/>
+      <w:r>
+        <w:rPr>
+          <w:lang w:val="pl-PL"/>
+        </w:rPr>
+        <w:t xml:space="preserve">, z czego około połowa zoptymalizowana była dla </w:t>
+      </w:r>
+      <w:proofErr w:type="spellStart"/>
+      <w:r>
+        <w:rPr>
+          <w:lang w:val="pl-PL"/>
+        </w:rPr>
+        <w:t>iPada</w:t>
+      </w:r>
+      <w:proofErr w:type="spellEnd"/>
+      <w:r>
+        <w:rPr>
+          <w:lang w:val="pl-PL"/>
+        </w:rPr>
+        <w:t xml:space="preserve">. Aplikacje te zostały ściągnięte ok. 60 miliardów razy. W czwartym kwartale 2012 21% wszystkich sprzedanych urządzeń mobilnych posiadały zainstalowany system </w:t>
+      </w:r>
+      <w:proofErr w:type="spellStart"/>
+      <w:r>
+        <w:rPr>
+          <w:lang w:val="pl-PL"/>
+        </w:rPr>
+        <w:t>iOs</w:t>
+      </w:r>
+      <w:proofErr w:type="spellEnd"/>
+      <w:r>
+        <w:rPr>
+          <w:lang w:val="pl-PL"/>
+        </w:rPr>
+        <w:t>. W połowie roku 2012 na świecie znajdowało się około 410 milionów aktywnych urządzeń korzystających z systemu.</w:t>
+      </w:r>
+    </w:p>
+    <w:p>
+      <w:pPr>
+        <w:ind w:firstLine="576"/>
+        <w:rPr>
+          <w:lang w:val="pl-PL"/>
+        </w:rPr>
+      </w:pPr>
+      <w:r>
+        <w:rPr>
+          <w:lang w:val="pl-PL"/>
+        </w:rPr>
+        <w:t>Interfejs użytkownika oparty jest o ideę manipulacji bezpośredniej i korzystanie z gestów wielopunktowych</w:t>
+      </w:r>
+      <w:r>
+        <w:rPr>
+          <w:lang w:val="pl-PL"/>
+        </w:rPr>
+        <w:t>.</w:t>
+      </w:r>
+      <w:r>
+        <w:rPr>
+          <w:lang w:val="pl-PL"/>
+        </w:rPr>
+        <w:t xml:space="preserve"> Najczęstszymi sposobami na komunikację z systemem są suwaki, przyciski oraz </w:t>
+      </w:r>
+      <w:proofErr w:type="spellStart"/>
+      <w:r>
+        <w:rPr>
+          <w:lang w:val="pl-PL"/>
+        </w:rPr>
+        <w:t>toglery</w:t>
+      </w:r>
+      <w:proofErr w:type="spellEnd"/>
+      <w:r>
+        <w:rPr>
+          <w:lang w:val="pl-PL"/>
+        </w:rPr>
+        <w:t xml:space="preserve">. System wspiera też rozmaite gesty takie jak ściśnięcie, ściśnięcie odwrotne, dotknięcie i przesunięcie. Wszystkie gesty mają swoje określone definicje w kontekście systemu </w:t>
+      </w:r>
+      <w:proofErr w:type="spellStart"/>
+      <w:r>
+        <w:rPr>
+          <w:lang w:val="pl-PL"/>
+        </w:rPr>
+        <w:t>iOS</w:t>
+      </w:r>
+      <w:proofErr w:type="spellEnd"/>
+      <w:r>
+        <w:rPr>
+          <w:lang w:val="pl-PL"/>
+        </w:rPr>
+        <w:t xml:space="preserve"> i jego interfejsu </w:t>
+      </w:r>
+      <w:proofErr w:type="spellStart"/>
+      <w:r>
+        <w:rPr>
+          <w:lang w:val="pl-PL"/>
+        </w:rPr>
+        <w:t>wielo</w:t>
+      </w:r>
+      <w:proofErr w:type="spellEnd"/>
+      <w:r>
+        <w:rPr>
+          <w:lang w:val="pl-PL"/>
+        </w:rPr>
+        <w:t xml:space="preserve"> dotykowego. Wbudowane akcelerometry wykorzystywane są w niektórych aplikacjach w odpowiedzi na np. potrząsanie urządzeniem (co często sygnalizuje komendę „cofnij”) lub w celu rozpoznania orientacji urządzenia w przestrzeni trójwymiarowej (np. dla przełączania się pomiędzy sposobami wyświetlania obrazu).</w:t>
+      </w:r>
+      <w:bookmarkStart w:id="8" w:name="_GoBack"/>
       <w:bookmarkEnd w:id="8"/>
     </w:p>
     <w:p>
@@ -4035,6 +4382,1262 @@
     </w:p>
     <w:p>
       <w:pPr>
+        <w:rPr>
+          <w:lang w:val="pl-PL"/>
+        </w:rPr>
+      </w:pPr>
+      <w:proofErr w:type="spellStart"/>
+      <w:proofErr w:type="gramStart"/>
+      <w:r>
+        <w:rPr>
+          <w:lang w:val="pl-PL"/>
+        </w:rPr>
+        <w:lastRenderedPageBreak/>
+        <w:t>iOS</w:t>
+      </w:r>
+      <w:proofErr w:type="spellEnd"/>
+      <w:proofErr w:type="gramEnd"/>
+      <w:r>
+        <w:rPr>
+          <w:lang w:val="pl-PL"/>
+        </w:rPr>
+        <w:t xml:space="preserve"> </w:t>
+      </w:r>
+      <w:proofErr w:type="spellStart"/>
+      <w:r>
+        <w:rPr>
+          <w:lang w:val="pl-PL"/>
+        </w:rPr>
+        <w:t>shares</w:t>
+      </w:r>
+      <w:proofErr w:type="spellEnd"/>
+      <w:r>
+        <w:rPr>
+          <w:lang w:val="pl-PL"/>
+        </w:rPr>
+        <w:t xml:space="preserve"> with OS X </w:t>
+      </w:r>
+      <w:proofErr w:type="spellStart"/>
+      <w:r>
+        <w:rPr>
+          <w:lang w:val="pl-PL"/>
+        </w:rPr>
+        <w:t>some</w:t>
+      </w:r>
+      <w:proofErr w:type="spellEnd"/>
+      <w:r>
+        <w:rPr>
+          <w:lang w:val="pl-PL"/>
+        </w:rPr>
+        <w:t xml:space="preserve"> </w:t>
+      </w:r>
+      <w:proofErr w:type="spellStart"/>
+      <w:r>
+        <w:rPr>
+          <w:lang w:val="pl-PL"/>
+        </w:rPr>
+        <w:t>frameworks</w:t>
+      </w:r>
+      <w:proofErr w:type="spellEnd"/>
+      <w:r>
+        <w:rPr>
+          <w:lang w:val="pl-PL"/>
+        </w:rPr>
+        <w:t xml:space="preserve"> </w:t>
+      </w:r>
+      <w:proofErr w:type="spellStart"/>
+      <w:r>
+        <w:rPr>
+          <w:lang w:val="pl-PL"/>
+        </w:rPr>
+        <w:t>such</w:t>
+      </w:r>
+      <w:proofErr w:type="spellEnd"/>
+      <w:r>
+        <w:rPr>
+          <w:lang w:val="pl-PL"/>
+        </w:rPr>
+        <w:t xml:space="preserve"> as </w:t>
+      </w:r>
+      <w:proofErr w:type="spellStart"/>
+      <w:r>
+        <w:rPr>
+          <w:lang w:val="pl-PL"/>
+        </w:rPr>
+        <w:t>Core</w:t>
+      </w:r>
+      <w:proofErr w:type="spellEnd"/>
+      <w:r>
+        <w:rPr>
+          <w:lang w:val="pl-PL"/>
+        </w:rPr>
+        <w:t xml:space="preserve"> Foundation and Foundation; </w:t>
+      </w:r>
+      <w:proofErr w:type="spellStart"/>
+      <w:r>
+        <w:rPr>
+          <w:lang w:val="pl-PL"/>
+        </w:rPr>
+        <w:t>however</w:t>
+      </w:r>
+      <w:proofErr w:type="spellEnd"/>
+      <w:r>
+        <w:rPr>
+          <w:lang w:val="pl-PL"/>
+        </w:rPr>
+        <w:t xml:space="preserve">, </w:t>
+      </w:r>
+      <w:proofErr w:type="spellStart"/>
+      <w:r>
+        <w:rPr>
+          <w:lang w:val="pl-PL"/>
+        </w:rPr>
+        <w:t>its</w:t>
+      </w:r>
+      <w:proofErr w:type="spellEnd"/>
+      <w:r>
+        <w:rPr>
+          <w:lang w:val="pl-PL"/>
+        </w:rPr>
+        <w:t xml:space="preserve"> UI </w:t>
+      </w:r>
+      <w:proofErr w:type="spellStart"/>
+      <w:r>
+        <w:rPr>
+          <w:lang w:val="pl-PL"/>
+        </w:rPr>
+        <w:t>toolkit</w:t>
+      </w:r>
+      <w:proofErr w:type="spellEnd"/>
+      <w:r>
+        <w:rPr>
+          <w:lang w:val="pl-PL"/>
+        </w:rPr>
+        <w:t xml:space="preserve"> </w:t>
+      </w:r>
+      <w:proofErr w:type="spellStart"/>
+      <w:r>
+        <w:rPr>
+          <w:lang w:val="pl-PL"/>
+        </w:rPr>
+        <w:t>is</w:t>
+      </w:r>
+      <w:proofErr w:type="spellEnd"/>
+      <w:r>
+        <w:rPr>
+          <w:lang w:val="pl-PL"/>
+        </w:rPr>
+        <w:t xml:space="preserve"> </w:t>
+      </w:r>
+      <w:proofErr w:type="spellStart"/>
+      <w:r>
+        <w:rPr>
+          <w:lang w:val="pl-PL"/>
+        </w:rPr>
+        <w:t>Cocoa</w:t>
+      </w:r>
+      <w:proofErr w:type="spellEnd"/>
+      <w:r>
+        <w:rPr>
+          <w:lang w:val="pl-PL"/>
+        </w:rPr>
+        <w:t xml:space="preserve"> </w:t>
+      </w:r>
+      <w:proofErr w:type="spellStart"/>
+      <w:r>
+        <w:rPr>
+          <w:lang w:val="pl-PL"/>
+        </w:rPr>
+        <w:t>Touch</w:t>
+      </w:r>
+      <w:proofErr w:type="spellEnd"/>
+      <w:r>
+        <w:rPr>
+          <w:lang w:val="pl-PL"/>
+        </w:rPr>
+        <w:t xml:space="preserve"> </w:t>
+      </w:r>
+      <w:proofErr w:type="spellStart"/>
+      <w:r>
+        <w:rPr>
+          <w:lang w:val="pl-PL"/>
+        </w:rPr>
+        <w:t>rather</w:t>
+      </w:r>
+      <w:proofErr w:type="spellEnd"/>
+      <w:r>
+        <w:rPr>
+          <w:lang w:val="pl-PL"/>
+        </w:rPr>
+        <w:t xml:space="preserve"> </w:t>
+      </w:r>
+      <w:proofErr w:type="spellStart"/>
+      <w:r>
+        <w:rPr>
+          <w:lang w:val="pl-PL"/>
+        </w:rPr>
+        <w:t>than</w:t>
+      </w:r>
+      <w:proofErr w:type="spellEnd"/>
+      <w:r>
+        <w:rPr>
+          <w:lang w:val="pl-PL"/>
+        </w:rPr>
+        <w:t xml:space="preserve"> OS </w:t>
+      </w:r>
+      <w:proofErr w:type="spellStart"/>
+      <w:r>
+        <w:rPr>
+          <w:lang w:val="pl-PL"/>
+        </w:rPr>
+        <w:t>X's</w:t>
+      </w:r>
+      <w:proofErr w:type="spellEnd"/>
+      <w:r>
+        <w:rPr>
+          <w:lang w:val="pl-PL"/>
+        </w:rPr>
+        <w:t xml:space="preserve"> </w:t>
+      </w:r>
+      <w:proofErr w:type="spellStart"/>
+      <w:r>
+        <w:rPr>
+          <w:lang w:val="pl-PL"/>
+        </w:rPr>
+        <w:t>Cocoa</w:t>
+      </w:r>
+      <w:proofErr w:type="spellEnd"/>
+      <w:r>
+        <w:rPr>
+          <w:lang w:val="pl-PL"/>
+        </w:rPr>
+        <w:t>.</w:t>
+      </w:r>
+      <w:r>
+        <w:rPr>
+          <w:lang w:val="pl-PL"/>
+        </w:rPr>
+        <w:t xml:space="preserve"> It </w:t>
+      </w:r>
+      <w:proofErr w:type="spellStart"/>
+      <w:r>
+        <w:rPr>
+          <w:lang w:val="pl-PL"/>
+        </w:rPr>
+        <w:t>is</w:t>
+      </w:r>
+      <w:proofErr w:type="spellEnd"/>
+      <w:r>
+        <w:rPr>
+          <w:lang w:val="pl-PL"/>
+        </w:rPr>
+        <w:t xml:space="preserve"> </w:t>
+      </w:r>
+      <w:proofErr w:type="spellStart"/>
+      <w:r>
+        <w:rPr>
+          <w:lang w:val="pl-PL"/>
+        </w:rPr>
+        <w:t>therefore</w:t>
+      </w:r>
+      <w:proofErr w:type="spellEnd"/>
+      <w:r>
+        <w:rPr>
+          <w:lang w:val="pl-PL"/>
+        </w:rPr>
+        <w:t xml:space="preserve"> not </w:t>
+      </w:r>
+      <w:proofErr w:type="spellStart"/>
+      <w:r>
+        <w:rPr>
+          <w:lang w:val="pl-PL"/>
+        </w:rPr>
+        <w:t>compatible</w:t>
+      </w:r>
+      <w:proofErr w:type="spellEnd"/>
+      <w:r>
+        <w:rPr>
+          <w:lang w:val="pl-PL"/>
+        </w:rPr>
+        <w:t xml:space="preserve"> with OS X for </w:t>
+      </w:r>
+      <w:proofErr w:type="spellStart"/>
+      <w:r>
+        <w:rPr>
+          <w:lang w:val="pl-PL"/>
+        </w:rPr>
+        <w:t>applications</w:t>
+      </w:r>
+      <w:proofErr w:type="spellEnd"/>
+      <w:r>
+        <w:rPr>
+          <w:lang w:val="pl-PL"/>
+        </w:rPr>
+        <w:t xml:space="preserve">. </w:t>
+      </w:r>
+      <w:proofErr w:type="spellStart"/>
+      <w:r>
+        <w:rPr>
+          <w:lang w:val="pl-PL"/>
+        </w:rPr>
+        <w:t>Also</w:t>
+      </w:r>
+      <w:proofErr w:type="spellEnd"/>
+      <w:r>
+        <w:rPr>
+          <w:lang w:val="pl-PL"/>
+        </w:rPr>
+        <w:t xml:space="preserve"> </w:t>
+      </w:r>
+      <w:proofErr w:type="spellStart"/>
+      <w:r>
+        <w:rPr>
+          <w:lang w:val="pl-PL"/>
+        </w:rPr>
+        <w:t>while</w:t>
+      </w:r>
+      <w:proofErr w:type="spellEnd"/>
+      <w:r>
+        <w:rPr>
+          <w:lang w:val="pl-PL"/>
+        </w:rPr>
+        <w:t xml:space="preserve"> </w:t>
+      </w:r>
+      <w:proofErr w:type="spellStart"/>
+      <w:r>
+        <w:rPr>
+          <w:lang w:val="pl-PL"/>
+        </w:rPr>
+        <w:t>iOS</w:t>
+      </w:r>
+      <w:proofErr w:type="spellEnd"/>
+      <w:r>
+        <w:rPr>
+          <w:lang w:val="pl-PL"/>
+        </w:rPr>
+        <w:t xml:space="preserve"> </w:t>
+      </w:r>
+      <w:proofErr w:type="spellStart"/>
+      <w:r>
+        <w:rPr>
+          <w:lang w:val="pl-PL"/>
+        </w:rPr>
+        <w:t>also</w:t>
+      </w:r>
+      <w:proofErr w:type="spellEnd"/>
+      <w:r>
+        <w:rPr>
+          <w:lang w:val="pl-PL"/>
+        </w:rPr>
+        <w:t xml:space="preserve"> </w:t>
+      </w:r>
+      <w:proofErr w:type="spellStart"/>
+      <w:r>
+        <w:rPr>
+          <w:lang w:val="pl-PL"/>
+        </w:rPr>
+        <w:t>shares</w:t>
+      </w:r>
+      <w:proofErr w:type="spellEnd"/>
+      <w:r>
+        <w:rPr>
+          <w:lang w:val="pl-PL"/>
+        </w:rPr>
+        <w:t xml:space="preserve"> the Darwin </w:t>
+      </w:r>
+      <w:proofErr w:type="spellStart"/>
+      <w:r>
+        <w:rPr>
+          <w:lang w:val="pl-PL"/>
+        </w:rPr>
+        <w:t>foundation</w:t>
+      </w:r>
+      <w:proofErr w:type="spellEnd"/>
+      <w:r>
+        <w:rPr>
+          <w:lang w:val="pl-PL"/>
+        </w:rPr>
+        <w:t xml:space="preserve"> with OS X, Unix-</w:t>
+      </w:r>
+      <w:proofErr w:type="spellStart"/>
+      <w:r>
+        <w:rPr>
+          <w:lang w:val="pl-PL"/>
+        </w:rPr>
+        <w:t>like</w:t>
+      </w:r>
+      <w:proofErr w:type="spellEnd"/>
+      <w:r>
+        <w:rPr>
+          <w:lang w:val="pl-PL"/>
+        </w:rPr>
+        <w:t xml:space="preserve"> </w:t>
+      </w:r>
+      <w:proofErr w:type="spellStart"/>
+      <w:r>
+        <w:rPr>
+          <w:lang w:val="pl-PL"/>
+        </w:rPr>
+        <w:t>shell</w:t>
+      </w:r>
+      <w:proofErr w:type="spellEnd"/>
+      <w:r>
+        <w:rPr>
+          <w:lang w:val="pl-PL"/>
+        </w:rPr>
+        <w:t xml:space="preserve"> </w:t>
+      </w:r>
+      <w:proofErr w:type="spellStart"/>
+      <w:r>
+        <w:rPr>
+          <w:lang w:val="pl-PL"/>
+        </w:rPr>
+        <w:t>access</w:t>
+      </w:r>
+      <w:proofErr w:type="spellEnd"/>
+      <w:r>
+        <w:rPr>
+          <w:lang w:val="pl-PL"/>
+        </w:rPr>
+        <w:t xml:space="preserve"> </w:t>
+      </w:r>
+      <w:proofErr w:type="spellStart"/>
+      <w:r>
+        <w:rPr>
+          <w:lang w:val="pl-PL"/>
+        </w:rPr>
+        <w:t>is</w:t>
+      </w:r>
+      <w:proofErr w:type="spellEnd"/>
+      <w:r>
+        <w:rPr>
+          <w:lang w:val="pl-PL"/>
+        </w:rPr>
+        <w:t xml:space="preserve"> not </w:t>
+      </w:r>
+      <w:proofErr w:type="spellStart"/>
+      <w:r>
+        <w:rPr>
+          <w:lang w:val="pl-PL"/>
+        </w:rPr>
+        <w:t>available</w:t>
+      </w:r>
+      <w:proofErr w:type="spellEnd"/>
+      <w:r>
+        <w:rPr>
+          <w:lang w:val="pl-PL"/>
+        </w:rPr>
+        <w:t xml:space="preserve"> for </w:t>
+      </w:r>
+      <w:proofErr w:type="spellStart"/>
+      <w:r>
+        <w:rPr>
+          <w:lang w:val="pl-PL"/>
+        </w:rPr>
+        <w:t>users</w:t>
+      </w:r>
+      <w:proofErr w:type="spellEnd"/>
+      <w:r>
+        <w:rPr>
+          <w:lang w:val="pl-PL"/>
+        </w:rPr>
+        <w:t xml:space="preserve"> and </w:t>
+      </w:r>
+      <w:proofErr w:type="spellStart"/>
+      <w:r>
+        <w:rPr>
+          <w:lang w:val="pl-PL"/>
+        </w:rPr>
+        <w:t>restricted</w:t>
+      </w:r>
+      <w:proofErr w:type="spellEnd"/>
+      <w:r>
+        <w:rPr>
+          <w:lang w:val="pl-PL"/>
+        </w:rPr>
+        <w:t xml:space="preserve"> for </w:t>
+      </w:r>
+      <w:proofErr w:type="spellStart"/>
+      <w:r>
+        <w:rPr>
+          <w:lang w:val="pl-PL"/>
+        </w:rPr>
+        <w:t>apps</w:t>
+      </w:r>
+      <w:proofErr w:type="spellEnd"/>
+      <w:r>
+        <w:rPr>
+          <w:lang w:val="pl-PL"/>
+        </w:rPr>
+        <w:t xml:space="preserve">, </w:t>
+      </w:r>
+      <w:proofErr w:type="spellStart"/>
+      <w:r>
+        <w:rPr>
+          <w:lang w:val="pl-PL"/>
+        </w:rPr>
+        <w:t>making</w:t>
+      </w:r>
+      <w:proofErr w:type="spellEnd"/>
+      <w:r>
+        <w:rPr>
+          <w:lang w:val="pl-PL"/>
+        </w:rPr>
+        <w:t xml:space="preserve"> </w:t>
+      </w:r>
+      <w:proofErr w:type="spellStart"/>
+      <w:r>
+        <w:rPr>
+          <w:lang w:val="pl-PL"/>
+        </w:rPr>
+        <w:t>iOS</w:t>
+      </w:r>
+      <w:proofErr w:type="spellEnd"/>
+      <w:r>
+        <w:rPr>
+          <w:lang w:val="pl-PL"/>
+        </w:rPr>
+        <w:t xml:space="preserve"> not </w:t>
+      </w:r>
+      <w:proofErr w:type="spellStart"/>
+      <w:r>
+        <w:rPr>
+          <w:lang w:val="pl-PL"/>
+        </w:rPr>
+        <w:t>fully</w:t>
+      </w:r>
+      <w:proofErr w:type="spellEnd"/>
+      <w:r>
+        <w:rPr>
+          <w:lang w:val="pl-PL"/>
+        </w:rPr>
+        <w:t xml:space="preserve"> Unix-</w:t>
+      </w:r>
+      <w:proofErr w:type="spellStart"/>
+      <w:r>
+        <w:rPr>
+          <w:lang w:val="pl-PL"/>
+        </w:rPr>
+        <w:t>compatible</w:t>
+      </w:r>
+      <w:proofErr w:type="spellEnd"/>
+      <w:r>
+        <w:rPr>
+          <w:lang w:val="pl-PL"/>
+        </w:rPr>
+        <w:t xml:space="preserve"> </w:t>
+      </w:r>
+      <w:proofErr w:type="spellStart"/>
+      <w:r>
+        <w:rPr>
+          <w:lang w:val="pl-PL"/>
+        </w:rPr>
+        <w:t>either</w:t>
+      </w:r>
+      <w:proofErr w:type="spellEnd"/>
+      <w:r>
+        <w:rPr>
+          <w:lang w:val="pl-PL"/>
+        </w:rPr>
+        <w:t>.</w:t>
+      </w:r>
+    </w:p>
+    <w:p>
+      <w:pPr>
+        <w:rPr>
+          <w:lang w:val="pl-PL"/>
+        </w:rPr>
+      </w:pPr>
+    </w:p>
+    <w:p>
+      <w:pPr>
+        <w:rPr>
+          <w:lang w:val="pl-PL"/>
+        </w:rPr>
+      </w:pPr>
+      <w:r>
+        <w:rPr>
+          <w:lang w:val="pl-PL"/>
+        </w:rPr>
+        <w:t xml:space="preserve">Major </w:t>
+      </w:r>
+      <w:proofErr w:type="spellStart"/>
+      <w:r>
+        <w:rPr>
+          <w:lang w:val="pl-PL"/>
+        </w:rPr>
+        <w:t>versions</w:t>
+      </w:r>
+      <w:proofErr w:type="spellEnd"/>
+      <w:r>
+        <w:rPr>
+          <w:lang w:val="pl-PL"/>
+        </w:rPr>
+        <w:t xml:space="preserve"> of </w:t>
+      </w:r>
+      <w:proofErr w:type="spellStart"/>
+      <w:r>
+        <w:rPr>
+          <w:lang w:val="pl-PL"/>
+        </w:rPr>
+        <w:t>iOS</w:t>
+      </w:r>
+      <w:proofErr w:type="spellEnd"/>
+      <w:r>
+        <w:rPr>
+          <w:lang w:val="pl-PL"/>
+        </w:rPr>
+        <w:t xml:space="preserve"> </w:t>
+      </w:r>
+      <w:proofErr w:type="spellStart"/>
+      <w:r>
+        <w:rPr>
+          <w:lang w:val="pl-PL"/>
+        </w:rPr>
+        <w:t>are</w:t>
+      </w:r>
+      <w:proofErr w:type="spellEnd"/>
+      <w:r>
+        <w:rPr>
+          <w:lang w:val="pl-PL"/>
+        </w:rPr>
+        <w:t xml:space="preserve"> </w:t>
+      </w:r>
+      <w:proofErr w:type="spellStart"/>
+      <w:r>
+        <w:rPr>
+          <w:lang w:val="pl-PL"/>
+        </w:rPr>
+        <w:t>released</w:t>
+      </w:r>
+      <w:proofErr w:type="spellEnd"/>
+      <w:r>
+        <w:rPr>
+          <w:lang w:val="pl-PL"/>
+        </w:rPr>
+        <w:t xml:space="preserve"> </w:t>
+      </w:r>
+      <w:proofErr w:type="spellStart"/>
+      <w:r>
+        <w:rPr>
+          <w:lang w:val="pl-PL"/>
+        </w:rPr>
+        <w:t>annually</w:t>
+      </w:r>
+      <w:proofErr w:type="spellEnd"/>
+      <w:r>
+        <w:rPr>
+          <w:lang w:val="pl-PL"/>
+        </w:rPr>
+        <w:t xml:space="preserve">. The </w:t>
+      </w:r>
+      <w:proofErr w:type="spellStart"/>
+      <w:r>
+        <w:rPr>
+          <w:lang w:val="pl-PL"/>
+        </w:rPr>
+        <w:t>current</w:t>
+      </w:r>
+      <w:proofErr w:type="spellEnd"/>
+      <w:r>
+        <w:rPr>
+          <w:lang w:val="pl-PL"/>
+        </w:rPr>
+        <w:t xml:space="preserve"> </w:t>
+      </w:r>
+      <w:proofErr w:type="spellStart"/>
+      <w:r>
+        <w:rPr>
+          <w:lang w:val="pl-PL"/>
+        </w:rPr>
+        <w:t>release</w:t>
+      </w:r>
+      <w:proofErr w:type="spellEnd"/>
+      <w:r>
+        <w:rPr>
+          <w:lang w:val="pl-PL"/>
+        </w:rPr>
+        <w:t xml:space="preserve">, </w:t>
+      </w:r>
+      <w:proofErr w:type="spellStart"/>
+      <w:r>
+        <w:rPr>
+          <w:lang w:val="pl-PL"/>
+        </w:rPr>
+        <w:t>iOS</w:t>
+      </w:r>
+      <w:proofErr w:type="spellEnd"/>
+      <w:r>
+        <w:rPr>
+          <w:lang w:val="pl-PL"/>
+        </w:rPr>
+        <w:t xml:space="preserve"> 7, was </w:t>
+      </w:r>
+      <w:proofErr w:type="spellStart"/>
+      <w:r>
+        <w:rPr>
+          <w:lang w:val="pl-PL"/>
+        </w:rPr>
+        <w:t>released</w:t>
+      </w:r>
+      <w:proofErr w:type="spellEnd"/>
+      <w:r>
+        <w:rPr>
+          <w:lang w:val="pl-PL"/>
+        </w:rPr>
+        <w:t xml:space="preserve"> on </w:t>
+      </w:r>
+      <w:proofErr w:type="spellStart"/>
+      <w:r>
+        <w:rPr>
+          <w:lang w:val="pl-PL"/>
+        </w:rPr>
+        <w:t>September</w:t>
+      </w:r>
+      <w:proofErr w:type="spellEnd"/>
+      <w:r>
+        <w:rPr>
+          <w:lang w:val="pl-PL"/>
+        </w:rPr>
+        <w:t xml:space="preserve"> 18, 2013. In </w:t>
+      </w:r>
+      <w:proofErr w:type="spellStart"/>
+      <w:r>
+        <w:rPr>
+          <w:lang w:val="pl-PL"/>
+        </w:rPr>
+        <w:t>iOS</w:t>
+      </w:r>
+      <w:proofErr w:type="spellEnd"/>
+      <w:r>
+        <w:rPr>
+          <w:lang w:val="pl-PL"/>
+        </w:rPr>
+        <w:t xml:space="preserve">, </w:t>
+      </w:r>
+      <w:proofErr w:type="spellStart"/>
+      <w:r>
+        <w:rPr>
+          <w:lang w:val="pl-PL"/>
+        </w:rPr>
+        <w:t>there</w:t>
+      </w:r>
+      <w:proofErr w:type="spellEnd"/>
+      <w:r>
+        <w:rPr>
+          <w:lang w:val="pl-PL"/>
+        </w:rPr>
+        <w:t xml:space="preserve"> </w:t>
+      </w:r>
+      <w:proofErr w:type="spellStart"/>
+      <w:r>
+        <w:rPr>
+          <w:lang w:val="pl-PL"/>
+        </w:rPr>
+        <w:t>are</w:t>
+      </w:r>
+      <w:proofErr w:type="spellEnd"/>
+      <w:r>
+        <w:rPr>
+          <w:lang w:val="pl-PL"/>
+        </w:rPr>
+        <w:t xml:space="preserve"> </w:t>
+      </w:r>
+      <w:proofErr w:type="spellStart"/>
+      <w:r>
+        <w:rPr>
+          <w:lang w:val="pl-PL"/>
+        </w:rPr>
+        <w:t>four</w:t>
+      </w:r>
+      <w:proofErr w:type="spellEnd"/>
+      <w:r>
+        <w:rPr>
+          <w:lang w:val="pl-PL"/>
+        </w:rPr>
+        <w:t xml:space="preserve"> </w:t>
+      </w:r>
+      <w:proofErr w:type="spellStart"/>
+      <w:r>
+        <w:rPr>
+          <w:lang w:val="pl-PL"/>
+        </w:rPr>
+        <w:t>abstraction</w:t>
+      </w:r>
+      <w:proofErr w:type="spellEnd"/>
+      <w:r>
+        <w:rPr>
+          <w:lang w:val="pl-PL"/>
+        </w:rPr>
+        <w:t xml:space="preserve"> </w:t>
+      </w:r>
+      <w:proofErr w:type="spellStart"/>
+      <w:r>
+        <w:rPr>
+          <w:lang w:val="pl-PL"/>
+        </w:rPr>
+        <w:t>layers</w:t>
+      </w:r>
+      <w:proofErr w:type="spellEnd"/>
+      <w:r>
+        <w:rPr>
+          <w:lang w:val="pl-PL"/>
+        </w:rPr>
+        <w:t xml:space="preserve">: the </w:t>
+      </w:r>
+      <w:proofErr w:type="spellStart"/>
+      <w:r>
+        <w:rPr>
+          <w:lang w:val="pl-PL"/>
+        </w:rPr>
+        <w:t>Core</w:t>
+      </w:r>
+      <w:proofErr w:type="spellEnd"/>
+      <w:r>
+        <w:rPr>
+          <w:lang w:val="pl-PL"/>
+        </w:rPr>
+        <w:t xml:space="preserve"> OS </w:t>
+      </w:r>
+      <w:proofErr w:type="spellStart"/>
+      <w:r>
+        <w:rPr>
+          <w:lang w:val="pl-PL"/>
+        </w:rPr>
+        <w:t>layer</w:t>
+      </w:r>
+      <w:proofErr w:type="spellEnd"/>
+      <w:r>
+        <w:rPr>
+          <w:lang w:val="pl-PL"/>
+        </w:rPr>
+        <w:t xml:space="preserve">, the </w:t>
+      </w:r>
+      <w:proofErr w:type="spellStart"/>
+      <w:r>
+        <w:rPr>
+          <w:lang w:val="pl-PL"/>
+        </w:rPr>
+        <w:t>Core</w:t>
+      </w:r>
+      <w:proofErr w:type="spellEnd"/>
+      <w:r>
+        <w:rPr>
+          <w:lang w:val="pl-PL"/>
+        </w:rPr>
+        <w:t xml:space="preserve"> Services </w:t>
+      </w:r>
+      <w:proofErr w:type="spellStart"/>
+      <w:r>
+        <w:rPr>
+          <w:lang w:val="pl-PL"/>
+        </w:rPr>
+        <w:t>layer</w:t>
+      </w:r>
+      <w:proofErr w:type="spellEnd"/>
+      <w:r>
+        <w:rPr>
+          <w:lang w:val="pl-PL"/>
+        </w:rPr>
+        <w:t xml:space="preserve">, the Media </w:t>
+      </w:r>
+      <w:proofErr w:type="spellStart"/>
+      <w:r>
+        <w:rPr>
+          <w:lang w:val="pl-PL"/>
+        </w:rPr>
+        <w:t>layer</w:t>
+      </w:r>
+      <w:proofErr w:type="spellEnd"/>
+      <w:r>
+        <w:rPr>
+          <w:lang w:val="pl-PL"/>
+        </w:rPr>
+        <w:t xml:space="preserve">, and the </w:t>
+      </w:r>
+      <w:proofErr w:type="spellStart"/>
+      <w:r>
+        <w:rPr>
+          <w:lang w:val="pl-PL"/>
+        </w:rPr>
+        <w:t>Cocoa</w:t>
+      </w:r>
+      <w:proofErr w:type="spellEnd"/>
+      <w:r>
+        <w:rPr>
+          <w:lang w:val="pl-PL"/>
+        </w:rPr>
+        <w:t xml:space="preserve"> </w:t>
+      </w:r>
+      <w:proofErr w:type="spellStart"/>
+      <w:r>
+        <w:rPr>
+          <w:lang w:val="pl-PL"/>
+        </w:rPr>
+        <w:t>Touch</w:t>
+      </w:r>
+      <w:proofErr w:type="spellEnd"/>
+      <w:r>
+        <w:rPr>
+          <w:lang w:val="pl-PL"/>
+        </w:rPr>
+        <w:t xml:space="preserve"> </w:t>
+      </w:r>
+      <w:proofErr w:type="spellStart"/>
+      <w:r>
+        <w:rPr>
+          <w:lang w:val="pl-PL"/>
+        </w:rPr>
+        <w:t>layer</w:t>
+      </w:r>
+      <w:proofErr w:type="spellEnd"/>
+      <w:r>
+        <w:rPr>
+          <w:lang w:val="pl-PL"/>
+        </w:rPr>
+        <w:t xml:space="preserve">. The </w:t>
+      </w:r>
+      <w:proofErr w:type="spellStart"/>
+      <w:r>
+        <w:rPr>
+          <w:lang w:val="pl-PL"/>
+        </w:rPr>
+        <w:t>current</w:t>
+      </w:r>
+      <w:proofErr w:type="spellEnd"/>
+      <w:r>
+        <w:rPr>
+          <w:lang w:val="pl-PL"/>
+        </w:rPr>
+        <w:t xml:space="preserve"> version of the </w:t>
+      </w:r>
+      <w:proofErr w:type="spellStart"/>
+      <w:r>
+        <w:rPr>
+          <w:lang w:val="pl-PL"/>
+        </w:rPr>
+        <w:t>operating</w:t>
+      </w:r>
+      <w:proofErr w:type="spellEnd"/>
+      <w:r>
+        <w:rPr>
+          <w:lang w:val="pl-PL"/>
+        </w:rPr>
+        <w:t xml:space="preserve"> system (</w:t>
+      </w:r>
+      <w:proofErr w:type="spellStart"/>
+      <w:r>
+        <w:rPr>
+          <w:lang w:val="pl-PL"/>
+        </w:rPr>
+        <w:t>iOS</w:t>
+      </w:r>
+      <w:proofErr w:type="spellEnd"/>
+      <w:r>
+        <w:rPr>
+          <w:lang w:val="pl-PL"/>
+        </w:rPr>
+        <w:t xml:space="preserve"> 7.1.1), </w:t>
+      </w:r>
+      <w:proofErr w:type="spellStart"/>
+      <w:proofErr w:type="gramStart"/>
+      <w:r>
+        <w:rPr>
+          <w:lang w:val="pl-PL"/>
+        </w:rPr>
+        <w:t>dedicates</w:t>
+      </w:r>
+      <w:proofErr w:type="spellEnd"/>
+      <w:proofErr w:type="gramEnd"/>
+      <w:r>
+        <w:rPr>
+          <w:lang w:val="pl-PL"/>
+        </w:rPr>
+        <w:t xml:space="preserve"> 1–1.5 GB of the </w:t>
+      </w:r>
+      <w:proofErr w:type="spellStart"/>
+      <w:r>
+        <w:rPr>
+          <w:lang w:val="pl-PL"/>
+        </w:rPr>
+        <w:t>device's</w:t>
+      </w:r>
+      <w:proofErr w:type="spellEnd"/>
+      <w:r>
+        <w:rPr>
+          <w:lang w:val="pl-PL"/>
+        </w:rPr>
+        <w:t xml:space="preserve"> </w:t>
+      </w:r>
+      <w:proofErr w:type="spellStart"/>
+      <w:r>
+        <w:rPr>
+          <w:lang w:val="pl-PL"/>
+        </w:rPr>
+        <w:t>flash</w:t>
+      </w:r>
+      <w:proofErr w:type="spellEnd"/>
+      <w:r>
+        <w:rPr>
+          <w:lang w:val="pl-PL"/>
+        </w:rPr>
+        <w:t xml:space="preserve"> </w:t>
+      </w:r>
+      <w:proofErr w:type="spellStart"/>
+      <w:r>
+        <w:rPr>
+          <w:lang w:val="pl-PL"/>
+        </w:rPr>
+        <w:t>memory</w:t>
+      </w:r>
+      <w:proofErr w:type="spellEnd"/>
+      <w:r>
+        <w:rPr>
+          <w:lang w:val="pl-PL"/>
+        </w:rPr>
+        <w:t xml:space="preserve"> for the system </w:t>
+      </w:r>
+      <w:proofErr w:type="spellStart"/>
+      <w:r>
+        <w:rPr>
+          <w:lang w:val="pl-PL"/>
+        </w:rPr>
+        <w:t>partition</w:t>
+      </w:r>
+      <w:proofErr w:type="spellEnd"/>
+      <w:r>
+        <w:rPr>
+          <w:lang w:val="pl-PL"/>
+        </w:rPr>
+        <w:t xml:space="preserve">, </w:t>
+      </w:r>
+      <w:proofErr w:type="spellStart"/>
+      <w:r>
+        <w:rPr>
+          <w:lang w:val="pl-PL"/>
+        </w:rPr>
+        <w:t>using</w:t>
+      </w:r>
+      <w:proofErr w:type="spellEnd"/>
+      <w:r>
+        <w:rPr>
+          <w:lang w:val="pl-PL"/>
+        </w:rPr>
+        <w:t xml:space="preserve"> </w:t>
+      </w:r>
+      <w:proofErr w:type="spellStart"/>
+      <w:r>
+        <w:rPr>
+          <w:lang w:val="pl-PL"/>
+        </w:rPr>
+        <w:t>roughly</w:t>
+      </w:r>
+      <w:proofErr w:type="spellEnd"/>
+      <w:r>
+        <w:rPr>
+          <w:lang w:val="pl-PL"/>
+        </w:rPr>
+        <w:t xml:space="preserve"> 800 MB of </w:t>
+      </w:r>
+      <w:proofErr w:type="spellStart"/>
+      <w:r>
+        <w:rPr>
+          <w:lang w:val="pl-PL"/>
+        </w:rPr>
+        <w:t>that</w:t>
+      </w:r>
+      <w:proofErr w:type="spellEnd"/>
+      <w:r>
+        <w:rPr>
+          <w:lang w:val="pl-PL"/>
+        </w:rPr>
+        <w:t xml:space="preserve"> </w:t>
+      </w:r>
+      <w:proofErr w:type="spellStart"/>
+      <w:r>
+        <w:rPr>
+          <w:lang w:val="pl-PL"/>
+        </w:rPr>
+        <w:t>partition</w:t>
+      </w:r>
+      <w:proofErr w:type="spellEnd"/>
+      <w:r>
+        <w:rPr>
+          <w:lang w:val="pl-PL"/>
+        </w:rPr>
+        <w:t xml:space="preserve"> (</w:t>
+      </w:r>
+      <w:proofErr w:type="spellStart"/>
+      <w:r>
+        <w:rPr>
+          <w:lang w:val="pl-PL"/>
+        </w:rPr>
+        <w:t>varying</w:t>
+      </w:r>
+      <w:proofErr w:type="spellEnd"/>
+      <w:r>
+        <w:rPr>
+          <w:lang w:val="pl-PL"/>
+        </w:rPr>
+        <w:t xml:space="preserve"> by model) for </w:t>
+      </w:r>
+      <w:proofErr w:type="spellStart"/>
+      <w:r>
+        <w:rPr>
+          <w:lang w:val="pl-PL"/>
+        </w:rPr>
+        <w:t>iOS</w:t>
+      </w:r>
+      <w:proofErr w:type="spellEnd"/>
+      <w:r>
+        <w:rPr>
+          <w:lang w:val="pl-PL"/>
+        </w:rPr>
+        <w:t xml:space="preserve"> </w:t>
+      </w:r>
+      <w:proofErr w:type="spellStart"/>
+      <w:r>
+        <w:rPr>
+          <w:lang w:val="pl-PL"/>
+        </w:rPr>
+        <w:t>itself</w:t>
+      </w:r>
+      <w:proofErr w:type="spellEnd"/>
+      <w:r>
+        <w:rPr>
+          <w:lang w:val="pl-PL"/>
+        </w:rPr>
+        <w:t xml:space="preserve">.[12][13] It </w:t>
+      </w:r>
+      <w:proofErr w:type="spellStart"/>
+      <w:r>
+        <w:rPr>
+          <w:lang w:val="pl-PL"/>
+        </w:rPr>
+        <w:t>runs</w:t>
+      </w:r>
+      <w:proofErr w:type="spellEnd"/>
+      <w:r>
+        <w:rPr>
+          <w:lang w:val="pl-PL"/>
+        </w:rPr>
+        <w:t xml:space="preserve"> on the </w:t>
+      </w:r>
+      <w:proofErr w:type="spellStart"/>
+      <w:r>
+        <w:rPr>
+          <w:lang w:val="pl-PL"/>
+        </w:rPr>
+        <w:t>iPhone</w:t>
+      </w:r>
+      <w:proofErr w:type="spellEnd"/>
+      <w:r>
+        <w:rPr>
+          <w:lang w:val="pl-PL"/>
+        </w:rPr>
+        <w:t xml:space="preserve"> 4 and </w:t>
+      </w:r>
+      <w:proofErr w:type="spellStart"/>
+      <w:r>
+        <w:rPr>
+          <w:lang w:val="pl-PL"/>
+        </w:rPr>
+        <w:t>later</w:t>
+      </w:r>
+      <w:proofErr w:type="spellEnd"/>
+      <w:r>
+        <w:rPr>
+          <w:lang w:val="pl-PL"/>
+        </w:rPr>
+        <w:t xml:space="preserve">, 2nd-generation </w:t>
+      </w:r>
+      <w:proofErr w:type="spellStart"/>
+      <w:r>
+        <w:rPr>
+          <w:lang w:val="pl-PL"/>
+        </w:rPr>
+        <w:t>iPad</w:t>
+      </w:r>
+      <w:proofErr w:type="spellEnd"/>
+      <w:r>
+        <w:rPr>
+          <w:lang w:val="pl-PL"/>
+        </w:rPr>
+        <w:t xml:space="preserve"> and </w:t>
+      </w:r>
+      <w:proofErr w:type="spellStart"/>
+      <w:r>
+        <w:rPr>
+          <w:lang w:val="pl-PL"/>
+        </w:rPr>
+        <w:t>later</w:t>
+      </w:r>
+      <w:proofErr w:type="spellEnd"/>
+      <w:r>
+        <w:rPr>
+          <w:lang w:val="pl-PL"/>
+        </w:rPr>
+        <w:t xml:space="preserve">, </w:t>
+      </w:r>
+      <w:proofErr w:type="spellStart"/>
+      <w:r>
+        <w:rPr>
+          <w:lang w:val="pl-PL"/>
+        </w:rPr>
+        <w:t>all</w:t>
+      </w:r>
+      <w:proofErr w:type="spellEnd"/>
+      <w:r>
+        <w:rPr>
+          <w:lang w:val="pl-PL"/>
+        </w:rPr>
+        <w:t xml:space="preserve"> </w:t>
+      </w:r>
+      <w:proofErr w:type="spellStart"/>
+      <w:r>
+        <w:rPr>
+          <w:lang w:val="pl-PL"/>
+        </w:rPr>
+        <w:t>models</w:t>
+      </w:r>
+      <w:proofErr w:type="spellEnd"/>
+      <w:r>
+        <w:rPr>
+          <w:lang w:val="pl-PL"/>
+        </w:rPr>
+        <w:t xml:space="preserve"> of the </w:t>
+      </w:r>
+      <w:proofErr w:type="spellStart"/>
+      <w:r>
+        <w:rPr>
+          <w:lang w:val="pl-PL"/>
+        </w:rPr>
+        <w:t>iPad</w:t>
+      </w:r>
+      <w:proofErr w:type="spellEnd"/>
+      <w:r>
+        <w:rPr>
+          <w:lang w:val="pl-PL"/>
+        </w:rPr>
+        <w:t xml:space="preserve"> Mini, and the 5th-generation iPod </w:t>
+      </w:r>
+      <w:proofErr w:type="spellStart"/>
+      <w:r>
+        <w:rPr>
+          <w:lang w:val="pl-PL"/>
+        </w:rPr>
+        <w:t>Touch</w:t>
+      </w:r>
+      <w:proofErr w:type="spellEnd"/>
+      <w:r>
+        <w:rPr>
+          <w:lang w:val="pl-PL"/>
+        </w:rPr>
+        <w:t>.</w:t>
+      </w:r>
+    </w:p>
+    <w:p>
+      <w:pPr>
         <w:pStyle w:val="Nagwek1"/>
         <w:rPr>
           <w:lang w:val="pl-PL"/>
@@ -4045,7 +5648,6 @@
         <w:rPr>
           <w:lang w:val="pl-PL"/>
         </w:rPr>
-        <w:lastRenderedPageBreak/>
         <w:t>Środowiska międzyplatformowe</w:t>
       </w:r>
       <w:bookmarkEnd w:id="9"/>
@@ -4264,7 +5866,7 @@
           <w:rPr>
             <w:noProof/>
           </w:rPr>
-          <w:t>2</w:t>
+          <w:t>6</w:t>
         </w:r>
         <w:r>
           <w:rPr>
@@ -8515,7 +10117,7 @@
 </file>
 
 <file path=customXml/itemProps1.xml><?xml version="1.0" encoding="utf-8"?>
-<ds:datastoreItem xmlns:ds="http://schemas.openxmlformats.org/officeDocument/2006/customXml" ds:itemID="{FF6D03D7-299A-4019-B1D1-0AEEEBE25829}">
+<ds:datastoreItem xmlns:ds="http://schemas.openxmlformats.org/officeDocument/2006/customXml" ds:itemID="{82FBB146-0B99-40DD-BC1D-FBB458B79725}">
   <ds:schemaRefs>
     <ds:schemaRef ds:uri="http://schemas.openxmlformats.org/officeDocument/2006/bibliography"/>
   </ds:schemaRefs>

</xml_diff>

<commit_message>
Rozwinięcie sekcji o iOS
</commit_message>
<xml_diff>
--- a/doc/Popanda.Pawel.Praca.Magisterska.docx
+++ b/doc/Popanda.Pawel.Praca.Magisterska.docx
@@ -4368,1286 +4368,896 @@
         <w:rPr>
           <w:lang w:val="pl-PL"/>
         </w:rPr>
-        <w:t xml:space="preserve"> dotykowego. Wbudowane akcelerometry wykorzystywane są w niektórych aplikacjach w odpowiedzi na np. potrząsanie urządzeniem (co często sygnalizuje komendę „cofnij”) lub w celu rozpoznania orientacji urządzenia w przestrzeni trójwymiarowej (np. dla przełączania się pomiędzy sposobami wyświetlania obrazu).</w:t>
+        <w:t xml:space="preserve"> dotykowego. Wbudowane akcelerometry wykorzystywane są w niektórych aplikacjach w odpowiedzi na np. potrząsanie </w:t>
+      </w:r>
+      <w:proofErr w:type="gramStart"/>
+      <w:r>
+        <w:rPr>
+          <w:lang w:val="pl-PL"/>
+        </w:rPr>
+        <w:t>urządzeniem (co</w:t>
+      </w:r>
+      <w:proofErr w:type="gramEnd"/>
+      <w:r>
+        <w:rPr>
+          <w:lang w:val="pl-PL"/>
+        </w:rPr>
+        <w:t xml:space="preserve"> często sygnalizuje komendę „cofnij”) lub w celu rozpoznania orientacji urządzenia w przestrzeni trójwymiarowej (np. dla przełączania się pomiędzy sposobami wyświetlania obrazu).</w:t>
+      </w:r>
+    </w:p>
+    <w:p>
+      <w:pPr>
+        <w:ind w:firstLine="576"/>
+        <w:rPr>
+          <w:lang w:val="pl-PL"/>
+        </w:rPr>
+      </w:pPr>
+      <w:r>
+        <w:rPr>
+          <w:lang w:val="pl-PL"/>
+        </w:rPr>
+        <w:t xml:space="preserve">System ma pewne elementy wspólne z systemem OS X takie jak </w:t>
+      </w:r>
+      <w:proofErr w:type="spellStart"/>
+      <w:r>
+        <w:rPr>
+          <w:lang w:val="pl-PL"/>
+        </w:rPr>
+        <w:t>Core</w:t>
+      </w:r>
+      <w:proofErr w:type="spellEnd"/>
+      <w:r>
+        <w:rPr>
+          <w:lang w:val="pl-PL"/>
+        </w:rPr>
+        <w:t xml:space="preserve"> Foundation i </w:t>
+      </w:r>
+      <w:r>
+        <w:rPr>
+          <w:lang w:val="pl-PL"/>
+        </w:rPr>
+        <w:lastRenderedPageBreak/>
+        <w:t xml:space="preserve">Foundation, jednak jego interfejsem zajmuje się moduł </w:t>
+      </w:r>
+      <w:proofErr w:type="spellStart"/>
+      <w:r>
+        <w:rPr>
+          <w:lang w:val="pl-PL"/>
+        </w:rPr>
+        <w:t>Cocoa</w:t>
+      </w:r>
+      <w:proofErr w:type="spellEnd"/>
+      <w:r>
+        <w:rPr>
+          <w:lang w:val="pl-PL"/>
+        </w:rPr>
+        <w:t xml:space="preserve"> </w:t>
+      </w:r>
+      <w:proofErr w:type="spellStart"/>
+      <w:r>
+        <w:rPr>
+          <w:lang w:val="pl-PL"/>
+        </w:rPr>
+        <w:t>Touch</w:t>
+      </w:r>
+      <w:proofErr w:type="spellEnd"/>
+      <w:r>
+        <w:rPr>
+          <w:lang w:val="pl-PL"/>
+        </w:rPr>
+        <w:t xml:space="preserve">, gdzie w OS X wykorzystywany jest </w:t>
+      </w:r>
+      <w:proofErr w:type="spellStart"/>
+      <w:r>
+        <w:rPr>
+          <w:lang w:val="pl-PL"/>
+        </w:rPr>
+        <w:t>Cocoa</w:t>
+      </w:r>
+      <w:proofErr w:type="spellEnd"/>
+      <w:r>
+        <w:rPr>
+          <w:lang w:val="pl-PL"/>
+        </w:rPr>
+        <w:t xml:space="preserve">. </w:t>
+      </w:r>
+      <w:r>
+        <w:rPr>
+          <w:lang w:val="pl-PL"/>
+        </w:rPr>
+        <w:t xml:space="preserve">Z powodu tych różnic aplikacje na system OS X nie są kompatybilne z systemem </w:t>
+      </w:r>
+      <w:proofErr w:type="spellStart"/>
+      <w:r>
+        <w:rPr>
+          <w:lang w:val="pl-PL"/>
+        </w:rPr>
+        <w:t>iOS</w:t>
+      </w:r>
+      <w:proofErr w:type="spellEnd"/>
+      <w:r>
+        <w:rPr>
+          <w:lang w:val="pl-PL"/>
+        </w:rPr>
+        <w:t xml:space="preserve">. Dodatkowo, mimo że </w:t>
+      </w:r>
+      <w:proofErr w:type="spellStart"/>
+      <w:r>
+        <w:rPr>
+          <w:lang w:val="pl-PL"/>
+        </w:rPr>
+        <w:t>iOS</w:t>
+      </w:r>
+      <w:proofErr w:type="spellEnd"/>
+      <w:r>
+        <w:rPr>
+          <w:lang w:val="pl-PL"/>
+        </w:rPr>
+        <w:t xml:space="preserve"> dzieli z OS X podstawowe cechy systemu Darwin, dostęp do terminala systemowego jest niemożliwy dla użytkownika, przez co system nie jest też w pełni kompatybilny z systemami Unix.</w:t>
+      </w:r>
+    </w:p>
+    <w:p>
+      <w:pPr>
+        <w:rPr>
+          <w:lang w:val="pl-PL"/>
+        </w:rPr>
+      </w:pPr>
+    </w:p>
+    <w:p>
+      <w:pPr>
+        <w:rPr>
+          <w:lang w:val="pl-PL"/>
+        </w:rPr>
+      </w:pPr>
+      <w:r>
+        <w:rPr>
+          <w:lang w:val="pl-PL"/>
+        </w:rPr>
+        <w:t xml:space="preserve">Nowe wersje systemu dystrybuowane </w:t>
+      </w:r>
+      <w:proofErr w:type="gramStart"/>
+      <w:r>
+        <w:rPr>
+          <w:lang w:val="pl-PL"/>
+        </w:rPr>
+        <w:t>są co</w:t>
+      </w:r>
+      <w:proofErr w:type="gramEnd"/>
+      <w:r>
+        <w:rPr>
+          <w:lang w:val="pl-PL"/>
+        </w:rPr>
+        <w:t xml:space="preserve"> roku. Najnowsza, </w:t>
+      </w:r>
+      <w:proofErr w:type="spellStart"/>
+      <w:r>
+        <w:rPr>
+          <w:lang w:val="pl-PL"/>
+        </w:rPr>
+        <w:t>iOS</w:t>
+      </w:r>
+      <w:proofErr w:type="spellEnd"/>
+      <w:r>
+        <w:rPr>
+          <w:lang w:val="pl-PL"/>
+        </w:rPr>
+        <w:t xml:space="preserve"> 7, została przekazana użytkownikom 18 września 2013 roku. W systemie istnieją cztery abstrakcyjne płaszczyzny: </w:t>
+      </w:r>
+      <w:proofErr w:type="spellStart"/>
+      <w:r>
+        <w:rPr>
+          <w:lang w:val="pl-PL"/>
+        </w:rPr>
+        <w:t>Core</w:t>
+      </w:r>
+      <w:proofErr w:type="spellEnd"/>
+      <w:r>
+        <w:rPr>
+          <w:lang w:val="pl-PL"/>
+        </w:rPr>
+        <w:t xml:space="preserve"> OS, </w:t>
+      </w:r>
+      <w:proofErr w:type="spellStart"/>
+      <w:r>
+        <w:rPr>
+          <w:lang w:val="pl-PL"/>
+        </w:rPr>
+        <w:t>Core</w:t>
+      </w:r>
+      <w:proofErr w:type="spellEnd"/>
+      <w:r>
+        <w:rPr>
+          <w:lang w:val="pl-PL"/>
+        </w:rPr>
+        <w:t xml:space="preserve"> Services, Media oraz </w:t>
+      </w:r>
+      <w:proofErr w:type="spellStart"/>
+      <w:r>
+        <w:rPr>
+          <w:lang w:val="pl-PL"/>
+        </w:rPr>
+        <w:t>Cocoa</w:t>
+      </w:r>
+      <w:proofErr w:type="spellEnd"/>
+      <w:r>
+        <w:rPr>
+          <w:lang w:val="pl-PL"/>
+        </w:rPr>
+        <w:t xml:space="preserve"> </w:t>
+      </w:r>
+      <w:proofErr w:type="spellStart"/>
+      <w:r>
+        <w:rPr>
+          <w:lang w:val="pl-PL"/>
+        </w:rPr>
+        <w:t>Touch</w:t>
+      </w:r>
+      <w:proofErr w:type="spellEnd"/>
+      <w:r>
+        <w:rPr>
+          <w:lang w:val="pl-PL"/>
+        </w:rPr>
+        <w:t>.</w:t>
+      </w:r>
+    </w:p>
+    <w:p>
+      <w:pPr>
+        <w:rPr>
+          <w:lang w:val="pl-PL"/>
+        </w:rPr>
+      </w:pPr>
+    </w:p>
+    <w:p>
+      <w:pPr>
+        <w:pStyle w:val="Nagwek3"/>
+        <w:rPr>
+          <w:lang w:val="pl-PL"/>
+        </w:rPr>
+      </w:pPr>
+      <w:r>
+        <w:rPr>
+          <w:lang w:val="pl-PL"/>
+        </w:rPr>
+        <w:t xml:space="preserve">Wielozadaniowość w </w:t>
+      </w:r>
+      <w:proofErr w:type="spellStart"/>
+      <w:r>
+        <w:rPr>
+          <w:lang w:val="pl-PL"/>
+        </w:rPr>
+        <w:t>iOS</w:t>
+      </w:r>
+      <w:proofErr w:type="spellEnd"/>
+    </w:p>
+    <w:p>
+      <w:pPr>
+        <w:ind w:firstLine="720"/>
+        <w:rPr>
+          <w:lang w:val="pl-PL"/>
+        </w:rPr>
+      </w:pPr>
+      <w:r>
+        <w:rPr>
+          <w:lang w:val="pl-PL"/>
+        </w:rPr>
+        <w:t xml:space="preserve">Wielozadaniowość w </w:t>
+      </w:r>
+      <w:proofErr w:type="spellStart"/>
+      <w:r>
+        <w:rPr>
+          <w:lang w:val="pl-PL"/>
+        </w:rPr>
+        <w:t>iOS</w:t>
+      </w:r>
+      <w:proofErr w:type="spellEnd"/>
+      <w:r>
+        <w:rPr>
+          <w:lang w:val="pl-PL"/>
+        </w:rPr>
+        <w:t xml:space="preserve"> miała swój debiut w </w:t>
+      </w:r>
+      <w:r>
+        <w:rPr>
+          <w:lang w:val="pl-PL"/>
+        </w:rPr>
+        <w:t xml:space="preserve">czerwcu 2010 roku wraz z premierą </w:t>
+      </w:r>
+      <w:proofErr w:type="spellStart"/>
+      <w:r>
+        <w:rPr>
+          <w:lang w:val="pl-PL"/>
+        </w:rPr>
+        <w:t>iOS</w:t>
+      </w:r>
+      <w:proofErr w:type="spellEnd"/>
+      <w:r>
+        <w:rPr>
+          <w:lang w:val="pl-PL"/>
+        </w:rPr>
+        <w:t xml:space="preserve"> 4.0. Tylko niektóre urządzenia Apple – </w:t>
+      </w:r>
+      <w:proofErr w:type="spellStart"/>
+      <w:r>
+        <w:rPr>
+          <w:lang w:val="pl-PL"/>
+        </w:rPr>
+        <w:t>iPhone</w:t>
+      </w:r>
+      <w:proofErr w:type="spellEnd"/>
+      <w:r>
+        <w:rPr>
+          <w:lang w:val="pl-PL"/>
+        </w:rPr>
+        <w:t xml:space="preserve"> 4, </w:t>
+      </w:r>
+      <w:proofErr w:type="spellStart"/>
+      <w:r>
+        <w:rPr>
+          <w:lang w:val="pl-PL"/>
+        </w:rPr>
+        <w:t>iPhone</w:t>
+      </w:r>
+      <w:proofErr w:type="spellEnd"/>
+      <w:r>
+        <w:rPr>
+          <w:lang w:val="pl-PL"/>
+        </w:rPr>
+        <w:t xml:space="preserve"> 3GS i iPod </w:t>
+      </w:r>
+      <w:proofErr w:type="spellStart"/>
+      <w:r>
+        <w:rPr>
+          <w:lang w:val="pl-PL"/>
+        </w:rPr>
+        <w:t>Touch</w:t>
+      </w:r>
+      <w:proofErr w:type="spellEnd"/>
+      <w:r>
+        <w:rPr>
+          <w:lang w:val="pl-PL"/>
+        </w:rPr>
+        <w:t xml:space="preserve"> trzeciej generacji – potrafiły korzystać z wielozadaniowości. Sposób implementacji wielozadaniowości w systemie </w:t>
+      </w:r>
+      <w:proofErr w:type="spellStart"/>
+      <w:r>
+        <w:rPr>
+          <w:lang w:val="pl-PL"/>
+        </w:rPr>
+        <w:t>iOS</w:t>
+      </w:r>
+      <w:proofErr w:type="spellEnd"/>
+      <w:r>
+        <w:rPr>
+          <w:lang w:val="pl-PL"/>
+        </w:rPr>
+        <w:t xml:space="preserve"> był wielokrotnie krytykowany, za </w:t>
+      </w:r>
+      <w:proofErr w:type="gramStart"/>
+      <w:r>
+        <w:rPr>
+          <w:lang w:val="pl-PL"/>
+        </w:rPr>
+        <w:t>to że</w:t>
+      </w:r>
+      <w:proofErr w:type="gramEnd"/>
+      <w:r>
+        <w:rPr>
+          <w:lang w:val="pl-PL"/>
+        </w:rPr>
+        <w:t xml:space="preserve"> aplikacje pracujące w tle zmuszone są korzystać z ograniczonego zasobu funkcji i za wymaganie od deweloperów tworzenia jawnego wsparcia dla tych funkcjonalności w aplikacjach.</w:t>
+      </w:r>
+    </w:p>
+    <w:p>
+      <w:pPr>
+        <w:ind w:firstLine="720"/>
+        <w:rPr>
+          <w:lang w:val="pl-PL"/>
+        </w:rPr>
+      </w:pPr>
+      <w:r>
+        <w:rPr>
+          <w:lang w:val="pl-PL"/>
+        </w:rPr>
+        <w:t xml:space="preserve">Przed premierą systemu </w:t>
+      </w:r>
+      <w:proofErr w:type="spellStart"/>
+      <w:r>
+        <w:rPr>
+          <w:lang w:val="pl-PL"/>
+        </w:rPr>
+        <w:t>iOS</w:t>
+      </w:r>
+      <w:proofErr w:type="spellEnd"/>
+      <w:r>
+        <w:rPr>
+          <w:lang w:val="pl-PL"/>
+        </w:rPr>
+        <w:t xml:space="preserve"> 4 wielozadaniowość ograniczona była do wybranych aplikacji instalowanych przez Apple na urządzeniu. Użytkownicy mogli jednak „uwolnić” system („</w:t>
+      </w:r>
+      <w:proofErr w:type="spellStart"/>
+      <w:r>
+        <w:rPr>
+          <w:lang w:val="pl-PL"/>
+        </w:rPr>
+        <w:t>jailbreak</w:t>
+      </w:r>
+      <w:proofErr w:type="spellEnd"/>
+      <w:r>
+        <w:rPr>
+          <w:lang w:val="pl-PL"/>
+        </w:rPr>
+        <w:t>”) i uzyskać częściowe, nieoficjalne wsparcie dla wielozadaniowości.</w:t>
+      </w:r>
+    </w:p>
+    <w:p>
+      <w:pPr>
+        <w:ind w:firstLine="720"/>
+        <w:rPr>
+          <w:lang w:val="pl-PL"/>
+        </w:rPr>
+      </w:pPr>
+      <w:r>
+        <w:rPr>
+          <w:lang w:val="pl-PL"/>
+        </w:rPr>
+        <w:t xml:space="preserve">Wraz z </w:t>
+      </w:r>
+      <w:proofErr w:type="spellStart"/>
+      <w:r>
+        <w:rPr>
+          <w:lang w:val="pl-PL"/>
+        </w:rPr>
+        <w:t>iOS</w:t>
+      </w:r>
+      <w:proofErr w:type="spellEnd"/>
+      <w:r>
+        <w:rPr>
+          <w:lang w:val="pl-PL"/>
+        </w:rPr>
+        <w:t xml:space="preserve"> 4 wielozadaniowość wspierana jest przez siedem interfejsów (API) działających w tle:</w:t>
+      </w:r>
+    </w:p>
+    <w:p>
+      <w:pPr>
+        <w:pStyle w:val="Akapitzlist"/>
+        <w:numPr>
+          <w:ilvl w:val="0"/>
+          <w:numId w:val="17"/>
+        </w:numPr>
+        <w:rPr>
+          <w:lang w:val="pl-PL"/>
+        </w:rPr>
+      </w:pPr>
+      <w:r>
+        <w:rPr>
+          <w:lang w:val="pl-PL"/>
+        </w:rPr>
+        <w:t xml:space="preserve">Audio w tle – aplikacja pozostaje w działaniu w tle dopóki nie zakończy odtwarzania </w:t>
+      </w:r>
+      <w:r>
+        <w:rPr>
+          <w:lang w:val="pl-PL"/>
+        </w:rPr>
+        <w:t>plików multimedialnych</w:t>
+      </w:r>
+    </w:p>
+    <w:p>
+      <w:pPr>
+        <w:pStyle w:val="Akapitzlist"/>
+        <w:numPr>
+          <w:ilvl w:val="0"/>
+          <w:numId w:val="17"/>
+        </w:numPr>
+        <w:rPr>
+          <w:lang w:val="pl-PL"/>
+        </w:rPr>
+      </w:pPr>
+      <w:r>
+        <w:rPr>
+          <w:lang w:val="pl-PL"/>
+        </w:rPr>
+        <w:t xml:space="preserve">Voice </w:t>
+      </w:r>
+      <w:proofErr w:type="spellStart"/>
+      <w:r>
+        <w:rPr>
+          <w:lang w:val="pl-PL"/>
+        </w:rPr>
+        <w:t>over</w:t>
+      </w:r>
+      <w:proofErr w:type="spellEnd"/>
+      <w:r>
+        <w:rPr>
+          <w:lang w:val="pl-PL"/>
+        </w:rPr>
+        <w:t xml:space="preserve"> IP – aplikacja jest </w:t>
+      </w:r>
+      <w:proofErr w:type="gramStart"/>
+      <w:r>
+        <w:rPr>
+          <w:lang w:val="pl-PL"/>
+        </w:rPr>
+        <w:t>zawieszona jeżeli</w:t>
+      </w:r>
+      <w:proofErr w:type="gramEnd"/>
+      <w:r>
+        <w:rPr>
+          <w:lang w:val="pl-PL"/>
+        </w:rPr>
+        <w:t xml:space="preserve"> nie jest aktywne połączenie telefoniczne </w:t>
+      </w:r>
+    </w:p>
+    <w:p>
+      <w:pPr>
+        <w:pStyle w:val="Akapitzlist"/>
+        <w:numPr>
+          <w:ilvl w:val="0"/>
+          <w:numId w:val="17"/>
+        </w:numPr>
+        <w:rPr>
+          <w:lang w:val="pl-PL"/>
+        </w:rPr>
+      </w:pPr>
+      <w:proofErr w:type="spellStart"/>
+      <w:r>
+        <w:rPr>
+          <w:lang w:val="pl-PL"/>
+        </w:rPr>
+        <w:t>Geolokalizacja</w:t>
+      </w:r>
+      <w:proofErr w:type="spellEnd"/>
+      <w:r>
+        <w:rPr>
+          <w:lang w:val="pl-PL"/>
+        </w:rPr>
+        <w:t xml:space="preserve"> w tle – aplikacja informowana jest o zmianie położenia urządzenia</w:t>
+      </w:r>
+    </w:p>
+    <w:p>
+      <w:pPr>
+        <w:pStyle w:val="Akapitzlist"/>
+        <w:numPr>
+          <w:ilvl w:val="0"/>
+          <w:numId w:val="17"/>
+        </w:numPr>
+        <w:rPr>
+          <w:lang w:val="pl-PL"/>
+        </w:rPr>
+      </w:pPr>
+      <w:r>
+        <w:rPr>
+          <w:lang w:val="pl-PL"/>
+        </w:rPr>
+        <w:t xml:space="preserve">Powiadomienia </w:t>
+      </w:r>
+      <w:proofErr w:type="spellStart"/>
+      <w:r>
+        <w:rPr>
+          <w:lang w:val="pl-PL"/>
+        </w:rPr>
+        <w:t>push</w:t>
+      </w:r>
+      <w:proofErr w:type="spellEnd"/>
+      <w:r>
+        <w:rPr>
+          <w:lang w:val="pl-PL"/>
+        </w:rPr>
+        <w:t xml:space="preserve"> (</w:t>
+      </w:r>
+      <w:proofErr w:type="spellStart"/>
+      <w:r>
+        <w:rPr>
+          <w:lang w:val="pl-PL"/>
+        </w:rPr>
+        <w:t>Push</w:t>
+      </w:r>
+      <w:proofErr w:type="spellEnd"/>
+      <w:r>
+        <w:rPr>
+          <w:lang w:val="pl-PL"/>
+        </w:rPr>
+        <w:t xml:space="preserve"> </w:t>
+      </w:r>
+      <w:proofErr w:type="spellStart"/>
+      <w:r>
+        <w:rPr>
+          <w:lang w:val="pl-PL"/>
+        </w:rPr>
+        <w:t>notifications</w:t>
+      </w:r>
+      <w:proofErr w:type="spellEnd"/>
+      <w:r>
+        <w:rPr>
+          <w:lang w:val="pl-PL"/>
+        </w:rPr>
+        <w:t>)</w:t>
+      </w:r>
+    </w:p>
+    <w:p>
+      <w:pPr>
+        <w:pStyle w:val="Akapitzlist"/>
+        <w:numPr>
+          <w:ilvl w:val="0"/>
+          <w:numId w:val="17"/>
+        </w:numPr>
+        <w:rPr>
+          <w:lang w:val="pl-PL"/>
+        </w:rPr>
+      </w:pPr>
+      <w:r>
+        <w:rPr>
+          <w:lang w:val="pl-PL"/>
+        </w:rPr>
+        <w:t>Powiadomienia lokalne – aplikacja planuje powiadomienia, które dostarczane mają być o wybranej porze</w:t>
+      </w:r>
+    </w:p>
+    <w:p>
+      <w:pPr>
+        <w:pStyle w:val="Akapitzlist"/>
+        <w:numPr>
+          <w:ilvl w:val="0"/>
+          <w:numId w:val="17"/>
+        </w:numPr>
+        <w:rPr>
+          <w:lang w:val="pl-PL"/>
+        </w:rPr>
+      </w:pPr>
+      <w:proofErr w:type="spellStart"/>
+      <w:r>
+        <w:rPr>
+          <w:lang w:val="pl-PL"/>
+        </w:rPr>
+        <w:t>Task</w:t>
+      </w:r>
+      <w:proofErr w:type="spellEnd"/>
+      <w:r>
+        <w:rPr>
+          <w:lang w:val="pl-PL"/>
+        </w:rPr>
+        <w:t xml:space="preserve"> </w:t>
+      </w:r>
+      <w:proofErr w:type="spellStart"/>
+      <w:r>
+        <w:rPr>
+          <w:lang w:val="pl-PL"/>
+        </w:rPr>
+        <w:t>completion</w:t>
+      </w:r>
+      <w:proofErr w:type="spellEnd"/>
+      <w:r>
+        <w:rPr>
+          <w:lang w:val="pl-PL"/>
+        </w:rPr>
+        <w:t xml:space="preserve"> – aplikacja komunikuje się z systemem operacyjnym w celu ustalenia dodatkowego czasu procesora na zakończenie trwających zadań</w:t>
+      </w:r>
+    </w:p>
+    <w:p>
+      <w:pPr>
+        <w:pStyle w:val="Akapitzlist"/>
+        <w:numPr>
+          <w:ilvl w:val="0"/>
+          <w:numId w:val="17"/>
+        </w:numPr>
+        <w:rPr>
+          <w:lang w:val="pl-PL"/>
+        </w:rPr>
+      </w:pPr>
+      <w:r>
+        <w:rPr>
+          <w:lang w:val="pl-PL"/>
+        </w:rPr>
+        <w:lastRenderedPageBreak/>
+        <w:t>Szybkie zmiany aplikacji – aplikacja nie uruchamia żadnego kodu i może zostać usunięta z pamięci w dowolnym momencie</w:t>
+      </w:r>
+    </w:p>
+    <w:p>
+      <w:pPr>
+        <w:rPr>
+          <w:lang w:val="pl-PL"/>
+        </w:rPr>
+      </w:pPr>
+    </w:p>
+    <w:p>
+      <w:pPr>
+        <w:rPr>
+          <w:lang w:val="pl-PL"/>
+        </w:rPr>
+      </w:pPr>
+      <w:r>
+        <w:rPr>
+          <w:lang w:val="pl-PL"/>
+        </w:rPr>
+        <w:t xml:space="preserve">W systemie </w:t>
+      </w:r>
+      <w:proofErr w:type="spellStart"/>
+      <w:r>
+        <w:rPr>
+          <w:lang w:val="pl-PL"/>
+        </w:rPr>
+        <w:t>iOS</w:t>
+      </w:r>
+      <w:proofErr w:type="spellEnd"/>
+      <w:r>
+        <w:rPr>
+          <w:lang w:val="pl-PL"/>
+        </w:rPr>
+        <w:t xml:space="preserve"> 5 zadebiutowały trzy dodatkowe interfejsy:</w:t>
+      </w:r>
+    </w:p>
+    <w:p>
+      <w:pPr>
+        <w:pStyle w:val="Akapitzlist"/>
+        <w:numPr>
+          <w:ilvl w:val="0"/>
+          <w:numId w:val="18"/>
+        </w:numPr>
+        <w:rPr>
+          <w:lang w:val="pl-PL"/>
+        </w:rPr>
+      </w:pPr>
+      <w:proofErr w:type="spellStart"/>
+      <w:r>
+        <w:rPr>
+          <w:lang w:val="pl-PL"/>
+        </w:rPr>
+        <w:t>Newsstand</w:t>
+      </w:r>
+      <w:proofErr w:type="spellEnd"/>
+      <w:r>
+        <w:rPr>
+          <w:lang w:val="pl-PL"/>
+        </w:rPr>
+        <w:t xml:space="preserve"> – aplikacja może pobierać treści w tle tak by były gotowe dla użytkownika w późniejszym czasie</w:t>
+      </w:r>
+    </w:p>
+    <w:p>
+      <w:pPr>
+        <w:pStyle w:val="Akapitzlist"/>
+        <w:numPr>
+          <w:ilvl w:val="0"/>
+          <w:numId w:val="18"/>
+        </w:numPr>
+        <w:rPr>
+          <w:lang w:val="pl-PL"/>
+        </w:rPr>
+      </w:pPr>
+      <w:proofErr w:type="spellStart"/>
+      <w:r>
+        <w:rPr>
+          <w:lang w:val="pl-PL"/>
+        </w:rPr>
+        <w:t>External</w:t>
+      </w:r>
+      <w:proofErr w:type="spellEnd"/>
+      <w:r>
+        <w:rPr>
+          <w:lang w:val="pl-PL"/>
+        </w:rPr>
+        <w:t xml:space="preserve"> </w:t>
+      </w:r>
+      <w:proofErr w:type="spellStart"/>
+      <w:r>
+        <w:rPr>
+          <w:lang w:val="pl-PL"/>
+        </w:rPr>
+        <w:t>accessory</w:t>
+      </w:r>
+      <w:proofErr w:type="spellEnd"/>
+      <w:r>
+        <w:rPr>
+          <w:lang w:val="pl-PL"/>
+        </w:rPr>
+        <w:t xml:space="preserve"> – aplikacja komunikuje się</w:t>
+      </w:r>
+      <w:r>
+        <w:rPr>
+          <w:lang w:val="pl-PL"/>
+        </w:rPr>
+        <w:t xml:space="preserve"> i dzieli danymi</w:t>
+      </w:r>
+      <w:r>
+        <w:rPr>
+          <w:lang w:val="pl-PL"/>
+        </w:rPr>
+        <w:t xml:space="preserve"> z urządzeniami zewnętrznymi w ustalonych odstępach czasu</w:t>
+      </w:r>
+    </w:p>
+    <w:p>
+      <w:pPr>
+        <w:pStyle w:val="Akapitzlist"/>
+        <w:numPr>
+          <w:ilvl w:val="0"/>
+          <w:numId w:val="18"/>
+        </w:numPr>
+        <w:rPr>
+          <w:lang w:val="pl-PL"/>
+        </w:rPr>
+      </w:pPr>
+      <w:r>
+        <w:rPr>
+          <w:lang w:val="pl-PL"/>
+        </w:rPr>
+        <w:t xml:space="preserve">Bluetooth </w:t>
+      </w:r>
+      <w:proofErr w:type="spellStart"/>
+      <w:r>
+        <w:rPr>
+          <w:lang w:val="pl-PL"/>
+        </w:rPr>
+        <w:t>accessory</w:t>
+      </w:r>
+      <w:proofErr w:type="spellEnd"/>
+      <w:r>
+        <w:rPr>
+          <w:lang w:val="pl-PL"/>
+        </w:rPr>
+        <w:t xml:space="preserve"> – aplikacja komunikuje się i dzieli danymi z urządzeniami klasy Bluetooth w ustalonych odstępach czasu</w:t>
+      </w:r>
+    </w:p>
+    <w:p>
+      <w:pPr>
+        <w:rPr>
+          <w:lang w:val="pl-PL"/>
+        </w:rPr>
+      </w:pPr>
+    </w:p>
+    <w:p>
+      <w:pPr>
+        <w:ind w:firstLine="360"/>
+        <w:rPr>
+          <w:lang w:val="pl-PL"/>
+        </w:rPr>
+      </w:pPr>
+      <w:r>
+        <w:rPr>
+          <w:lang w:val="pl-PL"/>
+        </w:rPr>
+        <w:t xml:space="preserve">W systemie iOS7 Apple uruchomiło dodatkową </w:t>
+      </w:r>
+      <w:proofErr w:type="gramStart"/>
+      <w:r>
+        <w:rPr>
+          <w:lang w:val="pl-PL"/>
+        </w:rPr>
+        <w:t>funkcjonalność która</w:t>
+      </w:r>
+      <w:proofErr w:type="gramEnd"/>
+      <w:r>
+        <w:rPr>
+          <w:lang w:val="pl-PL"/>
+        </w:rPr>
+        <w:t xml:space="preserve"> pozwala wszystkim aplikacjom na dokonywanie aktualizacji w tle. Ta funkcjonalność preferuje aktualizowanie aplikacji z których użytkownik najczęściej korzysta i wszystkie aktualizacje stara się przeprowadzać gdy dostępna jest sieć </w:t>
+      </w:r>
+      <w:proofErr w:type="spellStart"/>
+      <w:r>
+        <w:rPr>
+          <w:lang w:val="pl-PL"/>
+        </w:rPr>
+        <w:t>WiFi</w:t>
+      </w:r>
+      <w:proofErr w:type="spellEnd"/>
+      <w:r>
+        <w:rPr>
+          <w:lang w:val="pl-PL"/>
+        </w:rPr>
+        <w:t>, by nie korzystać z przesyłania danych przez moduł telefonii komórkowej.</w:t>
       </w:r>
       <w:bookmarkStart w:id="8" w:name="_GoBack"/>
       <w:bookmarkEnd w:id="8"/>
     </w:p>
     <w:p>
       <w:pPr>
-        <w:rPr>
-          <w:lang w:val="pl-PL"/>
-        </w:rPr>
-      </w:pPr>
-    </w:p>
-    <w:p>
-      <w:pPr>
-        <w:rPr>
-          <w:lang w:val="pl-PL"/>
-        </w:rPr>
-      </w:pPr>
-      <w:proofErr w:type="spellStart"/>
-      <w:proofErr w:type="gramStart"/>
+        <w:pStyle w:val="Nagwek1"/>
+        <w:rPr>
+          <w:lang w:val="pl-PL"/>
+        </w:rPr>
+      </w:pPr>
+      <w:bookmarkStart w:id="9" w:name="_Toc390283564"/>
       <w:r>
         <w:rPr>
           <w:lang w:val="pl-PL"/>
         </w:rPr>
         <w:lastRenderedPageBreak/>
-        <w:t>iOS</w:t>
-      </w:r>
-      <w:proofErr w:type="spellEnd"/>
-      <w:proofErr w:type="gramEnd"/>
-      <w:r>
-        <w:rPr>
-          <w:lang w:val="pl-PL"/>
-        </w:rPr>
-        <w:t xml:space="preserve"> </w:t>
-      </w:r>
-      <w:proofErr w:type="spellStart"/>
-      <w:r>
-        <w:rPr>
-          <w:lang w:val="pl-PL"/>
-        </w:rPr>
-        <w:t>shares</w:t>
-      </w:r>
-      <w:proofErr w:type="spellEnd"/>
-      <w:r>
-        <w:rPr>
-          <w:lang w:val="pl-PL"/>
-        </w:rPr>
-        <w:t xml:space="preserve"> with OS X </w:t>
-      </w:r>
-      <w:proofErr w:type="spellStart"/>
-      <w:r>
-        <w:rPr>
-          <w:lang w:val="pl-PL"/>
-        </w:rPr>
-        <w:t>some</w:t>
-      </w:r>
-      <w:proofErr w:type="spellEnd"/>
-      <w:r>
-        <w:rPr>
-          <w:lang w:val="pl-PL"/>
-        </w:rPr>
-        <w:t xml:space="preserve"> </w:t>
-      </w:r>
-      <w:proofErr w:type="spellStart"/>
-      <w:r>
-        <w:rPr>
-          <w:lang w:val="pl-PL"/>
-        </w:rPr>
-        <w:t>frameworks</w:t>
-      </w:r>
-      <w:proofErr w:type="spellEnd"/>
-      <w:r>
-        <w:rPr>
-          <w:lang w:val="pl-PL"/>
-        </w:rPr>
-        <w:t xml:space="preserve"> </w:t>
-      </w:r>
-      <w:proofErr w:type="spellStart"/>
-      <w:r>
-        <w:rPr>
-          <w:lang w:val="pl-PL"/>
-        </w:rPr>
-        <w:t>such</w:t>
-      </w:r>
-      <w:proofErr w:type="spellEnd"/>
-      <w:r>
-        <w:rPr>
-          <w:lang w:val="pl-PL"/>
-        </w:rPr>
-        <w:t xml:space="preserve"> as </w:t>
-      </w:r>
-      <w:proofErr w:type="spellStart"/>
-      <w:r>
-        <w:rPr>
-          <w:lang w:val="pl-PL"/>
-        </w:rPr>
-        <w:t>Core</w:t>
-      </w:r>
-      <w:proofErr w:type="spellEnd"/>
-      <w:r>
-        <w:rPr>
-          <w:lang w:val="pl-PL"/>
-        </w:rPr>
-        <w:t xml:space="preserve"> Foundation and Foundation; </w:t>
-      </w:r>
-      <w:proofErr w:type="spellStart"/>
-      <w:r>
-        <w:rPr>
-          <w:lang w:val="pl-PL"/>
-        </w:rPr>
-        <w:t>however</w:t>
-      </w:r>
-      <w:proofErr w:type="spellEnd"/>
-      <w:r>
-        <w:rPr>
-          <w:lang w:val="pl-PL"/>
-        </w:rPr>
-        <w:t xml:space="preserve">, </w:t>
-      </w:r>
-      <w:proofErr w:type="spellStart"/>
-      <w:r>
-        <w:rPr>
-          <w:lang w:val="pl-PL"/>
-        </w:rPr>
-        <w:t>its</w:t>
-      </w:r>
-      <w:proofErr w:type="spellEnd"/>
-      <w:r>
-        <w:rPr>
-          <w:lang w:val="pl-PL"/>
-        </w:rPr>
-        <w:t xml:space="preserve"> UI </w:t>
-      </w:r>
-      <w:proofErr w:type="spellStart"/>
-      <w:r>
-        <w:rPr>
-          <w:lang w:val="pl-PL"/>
-        </w:rPr>
-        <w:t>toolkit</w:t>
-      </w:r>
-      <w:proofErr w:type="spellEnd"/>
-      <w:r>
-        <w:rPr>
-          <w:lang w:val="pl-PL"/>
-        </w:rPr>
-        <w:t xml:space="preserve"> </w:t>
-      </w:r>
-      <w:proofErr w:type="spellStart"/>
-      <w:r>
-        <w:rPr>
-          <w:lang w:val="pl-PL"/>
-        </w:rPr>
-        <w:t>is</w:t>
-      </w:r>
-      <w:proofErr w:type="spellEnd"/>
-      <w:r>
-        <w:rPr>
-          <w:lang w:val="pl-PL"/>
-        </w:rPr>
-        <w:t xml:space="preserve"> </w:t>
-      </w:r>
-      <w:proofErr w:type="spellStart"/>
-      <w:r>
-        <w:rPr>
-          <w:lang w:val="pl-PL"/>
-        </w:rPr>
-        <w:t>Cocoa</w:t>
-      </w:r>
-      <w:proofErr w:type="spellEnd"/>
-      <w:r>
-        <w:rPr>
-          <w:lang w:val="pl-PL"/>
-        </w:rPr>
-        <w:t xml:space="preserve"> </w:t>
-      </w:r>
-      <w:proofErr w:type="spellStart"/>
-      <w:r>
-        <w:rPr>
-          <w:lang w:val="pl-PL"/>
-        </w:rPr>
-        <w:t>Touch</w:t>
-      </w:r>
-      <w:proofErr w:type="spellEnd"/>
-      <w:r>
-        <w:rPr>
-          <w:lang w:val="pl-PL"/>
-        </w:rPr>
-        <w:t xml:space="preserve"> </w:t>
-      </w:r>
-      <w:proofErr w:type="spellStart"/>
-      <w:r>
-        <w:rPr>
-          <w:lang w:val="pl-PL"/>
-        </w:rPr>
-        <w:t>rather</w:t>
-      </w:r>
-      <w:proofErr w:type="spellEnd"/>
-      <w:r>
-        <w:rPr>
-          <w:lang w:val="pl-PL"/>
-        </w:rPr>
-        <w:t xml:space="preserve"> </w:t>
-      </w:r>
-      <w:proofErr w:type="spellStart"/>
-      <w:r>
-        <w:rPr>
-          <w:lang w:val="pl-PL"/>
-        </w:rPr>
-        <w:t>than</w:t>
-      </w:r>
-      <w:proofErr w:type="spellEnd"/>
-      <w:r>
-        <w:rPr>
-          <w:lang w:val="pl-PL"/>
-        </w:rPr>
-        <w:t xml:space="preserve"> OS </w:t>
-      </w:r>
-      <w:proofErr w:type="spellStart"/>
-      <w:r>
-        <w:rPr>
-          <w:lang w:val="pl-PL"/>
-        </w:rPr>
-        <w:t>X's</w:t>
-      </w:r>
-      <w:proofErr w:type="spellEnd"/>
-      <w:r>
-        <w:rPr>
-          <w:lang w:val="pl-PL"/>
-        </w:rPr>
-        <w:t xml:space="preserve"> </w:t>
-      </w:r>
-      <w:proofErr w:type="spellStart"/>
-      <w:r>
-        <w:rPr>
-          <w:lang w:val="pl-PL"/>
-        </w:rPr>
-        <w:t>Cocoa</w:t>
-      </w:r>
-      <w:proofErr w:type="spellEnd"/>
-      <w:r>
-        <w:rPr>
-          <w:lang w:val="pl-PL"/>
-        </w:rPr>
-        <w:t>.</w:t>
-      </w:r>
-      <w:r>
-        <w:rPr>
-          <w:lang w:val="pl-PL"/>
-        </w:rPr>
-        <w:t xml:space="preserve"> It </w:t>
-      </w:r>
-      <w:proofErr w:type="spellStart"/>
-      <w:r>
-        <w:rPr>
-          <w:lang w:val="pl-PL"/>
-        </w:rPr>
-        <w:t>is</w:t>
-      </w:r>
-      <w:proofErr w:type="spellEnd"/>
-      <w:r>
-        <w:rPr>
-          <w:lang w:val="pl-PL"/>
-        </w:rPr>
-        <w:t xml:space="preserve"> </w:t>
-      </w:r>
-      <w:proofErr w:type="spellStart"/>
-      <w:r>
-        <w:rPr>
-          <w:lang w:val="pl-PL"/>
-        </w:rPr>
-        <w:t>therefore</w:t>
-      </w:r>
-      <w:proofErr w:type="spellEnd"/>
-      <w:r>
-        <w:rPr>
-          <w:lang w:val="pl-PL"/>
-        </w:rPr>
-        <w:t xml:space="preserve"> not </w:t>
-      </w:r>
-      <w:proofErr w:type="spellStart"/>
-      <w:r>
-        <w:rPr>
-          <w:lang w:val="pl-PL"/>
-        </w:rPr>
-        <w:t>compatible</w:t>
-      </w:r>
-      <w:proofErr w:type="spellEnd"/>
-      <w:r>
-        <w:rPr>
-          <w:lang w:val="pl-PL"/>
-        </w:rPr>
-        <w:t xml:space="preserve"> with OS X for </w:t>
-      </w:r>
-      <w:proofErr w:type="spellStart"/>
-      <w:r>
-        <w:rPr>
-          <w:lang w:val="pl-PL"/>
-        </w:rPr>
-        <w:t>applications</w:t>
-      </w:r>
-      <w:proofErr w:type="spellEnd"/>
-      <w:r>
-        <w:rPr>
-          <w:lang w:val="pl-PL"/>
-        </w:rPr>
-        <w:t xml:space="preserve">. </w:t>
-      </w:r>
-      <w:proofErr w:type="spellStart"/>
-      <w:r>
-        <w:rPr>
-          <w:lang w:val="pl-PL"/>
-        </w:rPr>
-        <w:t>Also</w:t>
-      </w:r>
-      <w:proofErr w:type="spellEnd"/>
-      <w:r>
-        <w:rPr>
-          <w:lang w:val="pl-PL"/>
-        </w:rPr>
-        <w:t xml:space="preserve"> </w:t>
-      </w:r>
-      <w:proofErr w:type="spellStart"/>
-      <w:r>
-        <w:rPr>
-          <w:lang w:val="pl-PL"/>
-        </w:rPr>
-        <w:t>while</w:t>
-      </w:r>
-      <w:proofErr w:type="spellEnd"/>
-      <w:r>
-        <w:rPr>
-          <w:lang w:val="pl-PL"/>
-        </w:rPr>
-        <w:t xml:space="preserve"> </w:t>
-      </w:r>
-      <w:proofErr w:type="spellStart"/>
-      <w:r>
-        <w:rPr>
-          <w:lang w:val="pl-PL"/>
-        </w:rPr>
-        <w:t>iOS</w:t>
-      </w:r>
-      <w:proofErr w:type="spellEnd"/>
-      <w:r>
-        <w:rPr>
-          <w:lang w:val="pl-PL"/>
-        </w:rPr>
-        <w:t xml:space="preserve"> </w:t>
-      </w:r>
-      <w:proofErr w:type="spellStart"/>
-      <w:r>
-        <w:rPr>
-          <w:lang w:val="pl-PL"/>
-        </w:rPr>
-        <w:t>also</w:t>
-      </w:r>
-      <w:proofErr w:type="spellEnd"/>
-      <w:r>
-        <w:rPr>
-          <w:lang w:val="pl-PL"/>
-        </w:rPr>
-        <w:t xml:space="preserve"> </w:t>
-      </w:r>
-      <w:proofErr w:type="spellStart"/>
-      <w:r>
-        <w:rPr>
-          <w:lang w:val="pl-PL"/>
-        </w:rPr>
-        <w:t>shares</w:t>
-      </w:r>
-      <w:proofErr w:type="spellEnd"/>
-      <w:r>
-        <w:rPr>
-          <w:lang w:val="pl-PL"/>
-        </w:rPr>
-        <w:t xml:space="preserve"> the Darwin </w:t>
-      </w:r>
-      <w:proofErr w:type="spellStart"/>
-      <w:r>
-        <w:rPr>
-          <w:lang w:val="pl-PL"/>
-        </w:rPr>
-        <w:t>foundation</w:t>
-      </w:r>
-      <w:proofErr w:type="spellEnd"/>
-      <w:r>
-        <w:rPr>
-          <w:lang w:val="pl-PL"/>
-        </w:rPr>
-        <w:t xml:space="preserve"> with OS X, Unix-</w:t>
-      </w:r>
-      <w:proofErr w:type="spellStart"/>
-      <w:r>
-        <w:rPr>
-          <w:lang w:val="pl-PL"/>
-        </w:rPr>
-        <w:t>like</w:t>
-      </w:r>
-      <w:proofErr w:type="spellEnd"/>
-      <w:r>
-        <w:rPr>
-          <w:lang w:val="pl-PL"/>
-        </w:rPr>
-        <w:t xml:space="preserve"> </w:t>
-      </w:r>
-      <w:proofErr w:type="spellStart"/>
-      <w:r>
-        <w:rPr>
-          <w:lang w:val="pl-PL"/>
-        </w:rPr>
-        <w:t>shell</w:t>
-      </w:r>
-      <w:proofErr w:type="spellEnd"/>
-      <w:r>
-        <w:rPr>
-          <w:lang w:val="pl-PL"/>
-        </w:rPr>
-        <w:t xml:space="preserve"> </w:t>
-      </w:r>
-      <w:proofErr w:type="spellStart"/>
-      <w:r>
-        <w:rPr>
-          <w:lang w:val="pl-PL"/>
-        </w:rPr>
-        <w:t>access</w:t>
-      </w:r>
-      <w:proofErr w:type="spellEnd"/>
-      <w:r>
-        <w:rPr>
-          <w:lang w:val="pl-PL"/>
-        </w:rPr>
-        <w:t xml:space="preserve"> </w:t>
-      </w:r>
-      <w:proofErr w:type="spellStart"/>
-      <w:r>
-        <w:rPr>
-          <w:lang w:val="pl-PL"/>
-        </w:rPr>
-        <w:t>is</w:t>
-      </w:r>
-      <w:proofErr w:type="spellEnd"/>
-      <w:r>
-        <w:rPr>
-          <w:lang w:val="pl-PL"/>
-        </w:rPr>
-        <w:t xml:space="preserve"> not </w:t>
-      </w:r>
-      <w:proofErr w:type="spellStart"/>
-      <w:r>
-        <w:rPr>
-          <w:lang w:val="pl-PL"/>
-        </w:rPr>
-        <w:t>available</w:t>
-      </w:r>
-      <w:proofErr w:type="spellEnd"/>
-      <w:r>
-        <w:rPr>
-          <w:lang w:val="pl-PL"/>
-        </w:rPr>
-        <w:t xml:space="preserve"> for </w:t>
-      </w:r>
-      <w:proofErr w:type="spellStart"/>
-      <w:r>
-        <w:rPr>
-          <w:lang w:val="pl-PL"/>
-        </w:rPr>
-        <w:t>users</w:t>
-      </w:r>
-      <w:proofErr w:type="spellEnd"/>
-      <w:r>
-        <w:rPr>
-          <w:lang w:val="pl-PL"/>
-        </w:rPr>
-        <w:t xml:space="preserve"> and </w:t>
-      </w:r>
-      <w:proofErr w:type="spellStart"/>
-      <w:r>
-        <w:rPr>
-          <w:lang w:val="pl-PL"/>
-        </w:rPr>
-        <w:t>restricted</w:t>
-      </w:r>
-      <w:proofErr w:type="spellEnd"/>
-      <w:r>
-        <w:rPr>
-          <w:lang w:val="pl-PL"/>
-        </w:rPr>
-        <w:t xml:space="preserve"> for </w:t>
-      </w:r>
-      <w:proofErr w:type="spellStart"/>
-      <w:r>
-        <w:rPr>
-          <w:lang w:val="pl-PL"/>
-        </w:rPr>
-        <w:t>apps</w:t>
-      </w:r>
-      <w:proofErr w:type="spellEnd"/>
-      <w:r>
-        <w:rPr>
-          <w:lang w:val="pl-PL"/>
-        </w:rPr>
-        <w:t xml:space="preserve">, </w:t>
-      </w:r>
-      <w:proofErr w:type="spellStart"/>
-      <w:r>
-        <w:rPr>
-          <w:lang w:val="pl-PL"/>
-        </w:rPr>
-        <w:t>making</w:t>
-      </w:r>
-      <w:proofErr w:type="spellEnd"/>
-      <w:r>
-        <w:rPr>
-          <w:lang w:val="pl-PL"/>
-        </w:rPr>
-        <w:t xml:space="preserve"> </w:t>
-      </w:r>
-      <w:proofErr w:type="spellStart"/>
-      <w:r>
-        <w:rPr>
-          <w:lang w:val="pl-PL"/>
-        </w:rPr>
-        <w:t>iOS</w:t>
-      </w:r>
-      <w:proofErr w:type="spellEnd"/>
-      <w:r>
-        <w:rPr>
-          <w:lang w:val="pl-PL"/>
-        </w:rPr>
-        <w:t xml:space="preserve"> not </w:t>
-      </w:r>
-      <w:proofErr w:type="spellStart"/>
-      <w:r>
-        <w:rPr>
-          <w:lang w:val="pl-PL"/>
-        </w:rPr>
-        <w:t>fully</w:t>
-      </w:r>
-      <w:proofErr w:type="spellEnd"/>
-      <w:r>
-        <w:rPr>
-          <w:lang w:val="pl-PL"/>
-        </w:rPr>
-        <w:t xml:space="preserve"> Unix-</w:t>
-      </w:r>
-      <w:proofErr w:type="spellStart"/>
-      <w:r>
-        <w:rPr>
-          <w:lang w:val="pl-PL"/>
-        </w:rPr>
-        <w:t>compatible</w:t>
-      </w:r>
-      <w:proofErr w:type="spellEnd"/>
-      <w:r>
-        <w:rPr>
-          <w:lang w:val="pl-PL"/>
-        </w:rPr>
-        <w:t xml:space="preserve"> </w:t>
-      </w:r>
-      <w:proofErr w:type="spellStart"/>
-      <w:r>
-        <w:rPr>
-          <w:lang w:val="pl-PL"/>
-        </w:rPr>
-        <w:t>either</w:t>
-      </w:r>
-      <w:proofErr w:type="spellEnd"/>
-      <w:r>
-        <w:rPr>
-          <w:lang w:val="pl-PL"/>
-        </w:rPr>
-        <w:t>.</w:t>
-      </w:r>
-    </w:p>
-    <w:p>
-      <w:pPr>
-        <w:rPr>
-          <w:lang w:val="pl-PL"/>
-        </w:rPr>
-      </w:pPr>
-    </w:p>
-    <w:p>
-      <w:pPr>
-        <w:rPr>
-          <w:lang w:val="pl-PL"/>
-        </w:rPr>
-      </w:pPr>
-      <w:r>
-        <w:rPr>
-          <w:lang w:val="pl-PL"/>
-        </w:rPr>
-        <w:t xml:space="preserve">Major </w:t>
-      </w:r>
-      <w:proofErr w:type="spellStart"/>
-      <w:r>
-        <w:rPr>
-          <w:lang w:val="pl-PL"/>
-        </w:rPr>
-        <w:t>versions</w:t>
-      </w:r>
-      <w:proofErr w:type="spellEnd"/>
-      <w:r>
-        <w:rPr>
-          <w:lang w:val="pl-PL"/>
-        </w:rPr>
-        <w:t xml:space="preserve"> of </w:t>
-      </w:r>
-      <w:proofErr w:type="spellStart"/>
-      <w:r>
-        <w:rPr>
-          <w:lang w:val="pl-PL"/>
-        </w:rPr>
-        <w:t>iOS</w:t>
-      </w:r>
-      <w:proofErr w:type="spellEnd"/>
-      <w:r>
-        <w:rPr>
-          <w:lang w:val="pl-PL"/>
-        </w:rPr>
-        <w:t xml:space="preserve"> </w:t>
-      </w:r>
-      <w:proofErr w:type="spellStart"/>
-      <w:r>
-        <w:rPr>
-          <w:lang w:val="pl-PL"/>
-        </w:rPr>
-        <w:t>are</w:t>
-      </w:r>
-      <w:proofErr w:type="spellEnd"/>
-      <w:r>
-        <w:rPr>
-          <w:lang w:val="pl-PL"/>
-        </w:rPr>
-        <w:t xml:space="preserve"> </w:t>
-      </w:r>
-      <w:proofErr w:type="spellStart"/>
-      <w:r>
-        <w:rPr>
-          <w:lang w:val="pl-PL"/>
-        </w:rPr>
-        <w:t>released</w:t>
-      </w:r>
-      <w:proofErr w:type="spellEnd"/>
-      <w:r>
-        <w:rPr>
-          <w:lang w:val="pl-PL"/>
-        </w:rPr>
-        <w:t xml:space="preserve"> </w:t>
-      </w:r>
-      <w:proofErr w:type="spellStart"/>
-      <w:r>
-        <w:rPr>
-          <w:lang w:val="pl-PL"/>
-        </w:rPr>
-        <w:t>annually</w:t>
-      </w:r>
-      <w:proofErr w:type="spellEnd"/>
-      <w:r>
-        <w:rPr>
-          <w:lang w:val="pl-PL"/>
-        </w:rPr>
-        <w:t xml:space="preserve">. The </w:t>
-      </w:r>
-      <w:proofErr w:type="spellStart"/>
-      <w:r>
-        <w:rPr>
-          <w:lang w:val="pl-PL"/>
-        </w:rPr>
-        <w:t>current</w:t>
-      </w:r>
-      <w:proofErr w:type="spellEnd"/>
-      <w:r>
-        <w:rPr>
-          <w:lang w:val="pl-PL"/>
-        </w:rPr>
-        <w:t xml:space="preserve"> </w:t>
-      </w:r>
-      <w:proofErr w:type="spellStart"/>
-      <w:r>
-        <w:rPr>
-          <w:lang w:val="pl-PL"/>
-        </w:rPr>
-        <w:t>release</w:t>
-      </w:r>
-      <w:proofErr w:type="spellEnd"/>
-      <w:r>
-        <w:rPr>
-          <w:lang w:val="pl-PL"/>
-        </w:rPr>
-        <w:t xml:space="preserve">, </w:t>
-      </w:r>
-      <w:proofErr w:type="spellStart"/>
-      <w:r>
-        <w:rPr>
-          <w:lang w:val="pl-PL"/>
-        </w:rPr>
-        <w:t>iOS</w:t>
-      </w:r>
-      <w:proofErr w:type="spellEnd"/>
-      <w:r>
-        <w:rPr>
-          <w:lang w:val="pl-PL"/>
-        </w:rPr>
-        <w:t xml:space="preserve"> 7, was </w:t>
-      </w:r>
-      <w:proofErr w:type="spellStart"/>
-      <w:r>
-        <w:rPr>
-          <w:lang w:val="pl-PL"/>
-        </w:rPr>
-        <w:t>released</w:t>
-      </w:r>
-      <w:proofErr w:type="spellEnd"/>
-      <w:r>
-        <w:rPr>
-          <w:lang w:val="pl-PL"/>
-        </w:rPr>
-        <w:t xml:space="preserve"> on </w:t>
-      </w:r>
-      <w:proofErr w:type="spellStart"/>
-      <w:r>
-        <w:rPr>
-          <w:lang w:val="pl-PL"/>
-        </w:rPr>
-        <w:t>September</w:t>
-      </w:r>
-      <w:proofErr w:type="spellEnd"/>
-      <w:r>
-        <w:rPr>
-          <w:lang w:val="pl-PL"/>
-        </w:rPr>
-        <w:t xml:space="preserve"> 18, 2013. In </w:t>
-      </w:r>
-      <w:proofErr w:type="spellStart"/>
-      <w:r>
-        <w:rPr>
-          <w:lang w:val="pl-PL"/>
-        </w:rPr>
-        <w:t>iOS</w:t>
-      </w:r>
-      <w:proofErr w:type="spellEnd"/>
-      <w:r>
-        <w:rPr>
-          <w:lang w:val="pl-PL"/>
-        </w:rPr>
-        <w:t xml:space="preserve">, </w:t>
-      </w:r>
-      <w:proofErr w:type="spellStart"/>
-      <w:r>
-        <w:rPr>
-          <w:lang w:val="pl-PL"/>
-        </w:rPr>
-        <w:t>there</w:t>
-      </w:r>
-      <w:proofErr w:type="spellEnd"/>
-      <w:r>
-        <w:rPr>
-          <w:lang w:val="pl-PL"/>
-        </w:rPr>
-        <w:t xml:space="preserve"> </w:t>
-      </w:r>
-      <w:proofErr w:type="spellStart"/>
-      <w:r>
-        <w:rPr>
-          <w:lang w:val="pl-PL"/>
-        </w:rPr>
-        <w:t>are</w:t>
-      </w:r>
-      <w:proofErr w:type="spellEnd"/>
-      <w:r>
-        <w:rPr>
-          <w:lang w:val="pl-PL"/>
-        </w:rPr>
-        <w:t xml:space="preserve"> </w:t>
-      </w:r>
-      <w:proofErr w:type="spellStart"/>
-      <w:r>
-        <w:rPr>
-          <w:lang w:val="pl-PL"/>
-        </w:rPr>
-        <w:t>four</w:t>
-      </w:r>
-      <w:proofErr w:type="spellEnd"/>
-      <w:r>
-        <w:rPr>
-          <w:lang w:val="pl-PL"/>
-        </w:rPr>
-        <w:t xml:space="preserve"> </w:t>
-      </w:r>
-      <w:proofErr w:type="spellStart"/>
-      <w:r>
-        <w:rPr>
-          <w:lang w:val="pl-PL"/>
-        </w:rPr>
-        <w:t>abstraction</w:t>
-      </w:r>
-      <w:proofErr w:type="spellEnd"/>
-      <w:r>
-        <w:rPr>
-          <w:lang w:val="pl-PL"/>
-        </w:rPr>
-        <w:t xml:space="preserve"> </w:t>
-      </w:r>
-      <w:proofErr w:type="spellStart"/>
-      <w:r>
-        <w:rPr>
-          <w:lang w:val="pl-PL"/>
-        </w:rPr>
-        <w:t>layers</w:t>
-      </w:r>
-      <w:proofErr w:type="spellEnd"/>
-      <w:r>
-        <w:rPr>
-          <w:lang w:val="pl-PL"/>
-        </w:rPr>
-        <w:t xml:space="preserve">: the </w:t>
-      </w:r>
-      <w:proofErr w:type="spellStart"/>
-      <w:r>
-        <w:rPr>
-          <w:lang w:val="pl-PL"/>
-        </w:rPr>
-        <w:t>Core</w:t>
-      </w:r>
-      <w:proofErr w:type="spellEnd"/>
-      <w:r>
-        <w:rPr>
-          <w:lang w:val="pl-PL"/>
-        </w:rPr>
-        <w:t xml:space="preserve"> OS </w:t>
-      </w:r>
-      <w:proofErr w:type="spellStart"/>
-      <w:r>
-        <w:rPr>
-          <w:lang w:val="pl-PL"/>
-        </w:rPr>
-        <w:t>layer</w:t>
-      </w:r>
-      <w:proofErr w:type="spellEnd"/>
-      <w:r>
-        <w:rPr>
-          <w:lang w:val="pl-PL"/>
-        </w:rPr>
-        <w:t xml:space="preserve">, the </w:t>
-      </w:r>
-      <w:proofErr w:type="spellStart"/>
-      <w:r>
-        <w:rPr>
-          <w:lang w:val="pl-PL"/>
-        </w:rPr>
-        <w:t>Core</w:t>
-      </w:r>
-      <w:proofErr w:type="spellEnd"/>
-      <w:r>
-        <w:rPr>
-          <w:lang w:val="pl-PL"/>
-        </w:rPr>
-        <w:t xml:space="preserve"> Services </w:t>
-      </w:r>
-      <w:proofErr w:type="spellStart"/>
-      <w:r>
-        <w:rPr>
-          <w:lang w:val="pl-PL"/>
-        </w:rPr>
-        <w:t>layer</w:t>
-      </w:r>
-      <w:proofErr w:type="spellEnd"/>
-      <w:r>
-        <w:rPr>
-          <w:lang w:val="pl-PL"/>
-        </w:rPr>
-        <w:t xml:space="preserve">, the Media </w:t>
-      </w:r>
-      <w:proofErr w:type="spellStart"/>
-      <w:r>
-        <w:rPr>
-          <w:lang w:val="pl-PL"/>
-        </w:rPr>
-        <w:t>layer</w:t>
-      </w:r>
-      <w:proofErr w:type="spellEnd"/>
-      <w:r>
-        <w:rPr>
-          <w:lang w:val="pl-PL"/>
-        </w:rPr>
-        <w:t xml:space="preserve">, and the </w:t>
-      </w:r>
-      <w:proofErr w:type="spellStart"/>
-      <w:r>
-        <w:rPr>
-          <w:lang w:val="pl-PL"/>
-        </w:rPr>
-        <w:t>Cocoa</w:t>
-      </w:r>
-      <w:proofErr w:type="spellEnd"/>
-      <w:r>
-        <w:rPr>
-          <w:lang w:val="pl-PL"/>
-        </w:rPr>
-        <w:t xml:space="preserve"> </w:t>
-      </w:r>
-      <w:proofErr w:type="spellStart"/>
-      <w:r>
-        <w:rPr>
-          <w:lang w:val="pl-PL"/>
-        </w:rPr>
-        <w:t>Touch</w:t>
-      </w:r>
-      <w:proofErr w:type="spellEnd"/>
-      <w:r>
-        <w:rPr>
-          <w:lang w:val="pl-PL"/>
-        </w:rPr>
-        <w:t xml:space="preserve"> </w:t>
-      </w:r>
-      <w:proofErr w:type="spellStart"/>
-      <w:r>
-        <w:rPr>
-          <w:lang w:val="pl-PL"/>
-        </w:rPr>
-        <w:t>layer</w:t>
-      </w:r>
-      <w:proofErr w:type="spellEnd"/>
-      <w:r>
-        <w:rPr>
-          <w:lang w:val="pl-PL"/>
-        </w:rPr>
-        <w:t xml:space="preserve">. The </w:t>
-      </w:r>
-      <w:proofErr w:type="spellStart"/>
-      <w:r>
-        <w:rPr>
-          <w:lang w:val="pl-PL"/>
-        </w:rPr>
-        <w:t>current</w:t>
-      </w:r>
-      <w:proofErr w:type="spellEnd"/>
-      <w:r>
-        <w:rPr>
-          <w:lang w:val="pl-PL"/>
-        </w:rPr>
-        <w:t xml:space="preserve"> version of the </w:t>
-      </w:r>
-      <w:proofErr w:type="spellStart"/>
-      <w:r>
-        <w:rPr>
-          <w:lang w:val="pl-PL"/>
-        </w:rPr>
-        <w:t>operating</w:t>
-      </w:r>
-      <w:proofErr w:type="spellEnd"/>
-      <w:r>
-        <w:rPr>
-          <w:lang w:val="pl-PL"/>
-        </w:rPr>
-        <w:t xml:space="preserve"> system (</w:t>
-      </w:r>
-      <w:proofErr w:type="spellStart"/>
-      <w:r>
-        <w:rPr>
-          <w:lang w:val="pl-PL"/>
-        </w:rPr>
-        <w:t>iOS</w:t>
-      </w:r>
-      <w:proofErr w:type="spellEnd"/>
-      <w:r>
-        <w:rPr>
-          <w:lang w:val="pl-PL"/>
-        </w:rPr>
-        <w:t xml:space="preserve"> 7.1.1), </w:t>
-      </w:r>
-      <w:proofErr w:type="spellStart"/>
-      <w:proofErr w:type="gramStart"/>
-      <w:r>
-        <w:rPr>
-          <w:lang w:val="pl-PL"/>
-        </w:rPr>
-        <w:t>dedicates</w:t>
-      </w:r>
-      <w:proofErr w:type="spellEnd"/>
-      <w:proofErr w:type="gramEnd"/>
-      <w:r>
-        <w:rPr>
-          <w:lang w:val="pl-PL"/>
-        </w:rPr>
-        <w:t xml:space="preserve"> 1–1.5 GB of the </w:t>
-      </w:r>
-      <w:proofErr w:type="spellStart"/>
-      <w:r>
-        <w:rPr>
-          <w:lang w:val="pl-PL"/>
-        </w:rPr>
-        <w:t>device's</w:t>
-      </w:r>
-      <w:proofErr w:type="spellEnd"/>
-      <w:r>
-        <w:rPr>
-          <w:lang w:val="pl-PL"/>
-        </w:rPr>
-        <w:t xml:space="preserve"> </w:t>
-      </w:r>
-      <w:proofErr w:type="spellStart"/>
-      <w:r>
-        <w:rPr>
-          <w:lang w:val="pl-PL"/>
-        </w:rPr>
-        <w:t>flash</w:t>
-      </w:r>
-      <w:proofErr w:type="spellEnd"/>
-      <w:r>
-        <w:rPr>
-          <w:lang w:val="pl-PL"/>
-        </w:rPr>
-        <w:t xml:space="preserve"> </w:t>
-      </w:r>
-      <w:proofErr w:type="spellStart"/>
-      <w:r>
-        <w:rPr>
-          <w:lang w:val="pl-PL"/>
-        </w:rPr>
-        <w:t>memory</w:t>
-      </w:r>
-      <w:proofErr w:type="spellEnd"/>
-      <w:r>
-        <w:rPr>
-          <w:lang w:val="pl-PL"/>
-        </w:rPr>
-        <w:t xml:space="preserve"> for the system </w:t>
-      </w:r>
-      <w:proofErr w:type="spellStart"/>
-      <w:r>
-        <w:rPr>
-          <w:lang w:val="pl-PL"/>
-        </w:rPr>
-        <w:t>partition</w:t>
-      </w:r>
-      <w:proofErr w:type="spellEnd"/>
-      <w:r>
-        <w:rPr>
-          <w:lang w:val="pl-PL"/>
-        </w:rPr>
-        <w:t xml:space="preserve">, </w:t>
-      </w:r>
-      <w:proofErr w:type="spellStart"/>
-      <w:r>
-        <w:rPr>
-          <w:lang w:val="pl-PL"/>
-        </w:rPr>
-        <w:t>using</w:t>
-      </w:r>
-      <w:proofErr w:type="spellEnd"/>
-      <w:r>
-        <w:rPr>
-          <w:lang w:val="pl-PL"/>
-        </w:rPr>
-        <w:t xml:space="preserve"> </w:t>
-      </w:r>
-      <w:proofErr w:type="spellStart"/>
-      <w:r>
-        <w:rPr>
-          <w:lang w:val="pl-PL"/>
-        </w:rPr>
-        <w:t>roughly</w:t>
-      </w:r>
-      <w:proofErr w:type="spellEnd"/>
-      <w:r>
-        <w:rPr>
-          <w:lang w:val="pl-PL"/>
-        </w:rPr>
-        <w:t xml:space="preserve"> 800 MB of </w:t>
-      </w:r>
-      <w:proofErr w:type="spellStart"/>
-      <w:r>
-        <w:rPr>
-          <w:lang w:val="pl-PL"/>
-        </w:rPr>
-        <w:t>that</w:t>
-      </w:r>
-      <w:proofErr w:type="spellEnd"/>
-      <w:r>
-        <w:rPr>
-          <w:lang w:val="pl-PL"/>
-        </w:rPr>
-        <w:t xml:space="preserve"> </w:t>
-      </w:r>
-      <w:proofErr w:type="spellStart"/>
-      <w:r>
-        <w:rPr>
-          <w:lang w:val="pl-PL"/>
-        </w:rPr>
-        <w:t>partition</w:t>
-      </w:r>
-      <w:proofErr w:type="spellEnd"/>
-      <w:r>
-        <w:rPr>
-          <w:lang w:val="pl-PL"/>
-        </w:rPr>
-        <w:t xml:space="preserve"> (</w:t>
-      </w:r>
-      <w:proofErr w:type="spellStart"/>
-      <w:r>
-        <w:rPr>
-          <w:lang w:val="pl-PL"/>
-        </w:rPr>
-        <w:t>varying</w:t>
-      </w:r>
-      <w:proofErr w:type="spellEnd"/>
-      <w:r>
-        <w:rPr>
-          <w:lang w:val="pl-PL"/>
-        </w:rPr>
-        <w:t xml:space="preserve"> by model) for </w:t>
-      </w:r>
-      <w:proofErr w:type="spellStart"/>
-      <w:r>
-        <w:rPr>
-          <w:lang w:val="pl-PL"/>
-        </w:rPr>
-        <w:t>iOS</w:t>
-      </w:r>
-      <w:proofErr w:type="spellEnd"/>
-      <w:r>
-        <w:rPr>
-          <w:lang w:val="pl-PL"/>
-        </w:rPr>
-        <w:t xml:space="preserve"> </w:t>
-      </w:r>
-      <w:proofErr w:type="spellStart"/>
-      <w:r>
-        <w:rPr>
-          <w:lang w:val="pl-PL"/>
-        </w:rPr>
-        <w:t>itself</w:t>
-      </w:r>
-      <w:proofErr w:type="spellEnd"/>
-      <w:r>
-        <w:rPr>
-          <w:lang w:val="pl-PL"/>
-        </w:rPr>
-        <w:t xml:space="preserve">.[12][13] It </w:t>
-      </w:r>
-      <w:proofErr w:type="spellStart"/>
-      <w:r>
-        <w:rPr>
-          <w:lang w:val="pl-PL"/>
-        </w:rPr>
-        <w:t>runs</w:t>
-      </w:r>
-      <w:proofErr w:type="spellEnd"/>
-      <w:r>
-        <w:rPr>
-          <w:lang w:val="pl-PL"/>
-        </w:rPr>
-        <w:t xml:space="preserve"> on the </w:t>
-      </w:r>
-      <w:proofErr w:type="spellStart"/>
-      <w:r>
-        <w:rPr>
-          <w:lang w:val="pl-PL"/>
-        </w:rPr>
-        <w:t>iPhone</w:t>
-      </w:r>
-      <w:proofErr w:type="spellEnd"/>
-      <w:r>
-        <w:rPr>
-          <w:lang w:val="pl-PL"/>
-        </w:rPr>
-        <w:t xml:space="preserve"> 4 and </w:t>
-      </w:r>
-      <w:proofErr w:type="spellStart"/>
-      <w:r>
-        <w:rPr>
-          <w:lang w:val="pl-PL"/>
-        </w:rPr>
-        <w:t>later</w:t>
-      </w:r>
-      <w:proofErr w:type="spellEnd"/>
-      <w:r>
-        <w:rPr>
-          <w:lang w:val="pl-PL"/>
-        </w:rPr>
-        <w:t xml:space="preserve">, 2nd-generation </w:t>
-      </w:r>
-      <w:proofErr w:type="spellStart"/>
-      <w:r>
-        <w:rPr>
-          <w:lang w:val="pl-PL"/>
-        </w:rPr>
-        <w:t>iPad</w:t>
-      </w:r>
-      <w:proofErr w:type="spellEnd"/>
-      <w:r>
-        <w:rPr>
-          <w:lang w:val="pl-PL"/>
-        </w:rPr>
-        <w:t xml:space="preserve"> and </w:t>
-      </w:r>
-      <w:proofErr w:type="spellStart"/>
-      <w:r>
-        <w:rPr>
-          <w:lang w:val="pl-PL"/>
-        </w:rPr>
-        <w:t>later</w:t>
-      </w:r>
-      <w:proofErr w:type="spellEnd"/>
-      <w:r>
-        <w:rPr>
-          <w:lang w:val="pl-PL"/>
-        </w:rPr>
-        <w:t xml:space="preserve">, </w:t>
-      </w:r>
-      <w:proofErr w:type="spellStart"/>
-      <w:r>
-        <w:rPr>
-          <w:lang w:val="pl-PL"/>
-        </w:rPr>
-        <w:t>all</w:t>
-      </w:r>
-      <w:proofErr w:type="spellEnd"/>
-      <w:r>
-        <w:rPr>
-          <w:lang w:val="pl-PL"/>
-        </w:rPr>
-        <w:t xml:space="preserve"> </w:t>
-      </w:r>
-      <w:proofErr w:type="spellStart"/>
-      <w:r>
-        <w:rPr>
-          <w:lang w:val="pl-PL"/>
-        </w:rPr>
-        <w:t>models</w:t>
-      </w:r>
-      <w:proofErr w:type="spellEnd"/>
-      <w:r>
-        <w:rPr>
-          <w:lang w:val="pl-PL"/>
-        </w:rPr>
-        <w:t xml:space="preserve"> of the </w:t>
-      </w:r>
-      <w:proofErr w:type="spellStart"/>
-      <w:r>
-        <w:rPr>
-          <w:lang w:val="pl-PL"/>
-        </w:rPr>
-        <w:t>iPad</w:t>
-      </w:r>
-      <w:proofErr w:type="spellEnd"/>
-      <w:r>
-        <w:rPr>
-          <w:lang w:val="pl-PL"/>
-        </w:rPr>
-        <w:t xml:space="preserve"> Mini, and the 5th-generation iPod </w:t>
-      </w:r>
-      <w:proofErr w:type="spellStart"/>
-      <w:r>
-        <w:rPr>
-          <w:lang w:val="pl-PL"/>
-        </w:rPr>
-        <w:t>Touch</w:t>
-      </w:r>
-      <w:proofErr w:type="spellEnd"/>
-      <w:r>
-        <w:rPr>
-          <w:lang w:val="pl-PL"/>
-        </w:rPr>
-        <w:t>.</w:t>
-      </w:r>
-    </w:p>
-    <w:p>
-      <w:pPr>
-        <w:pStyle w:val="Nagwek1"/>
-        <w:rPr>
-          <w:lang w:val="pl-PL"/>
-        </w:rPr>
-      </w:pPr>
-      <w:bookmarkStart w:id="9" w:name="_Toc390283564"/>
-      <w:r>
-        <w:rPr>
-          <w:lang w:val="pl-PL"/>
-        </w:rPr>
         <w:t>Środowiska międzyplatformowe</w:t>
       </w:r>
       <w:bookmarkEnd w:id="9"/>
@@ -5866,7 +5476,7 @@
           <w:rPr>
             <w:noProof/>
           </w:rPr>
-          <w:t>6</w:t>
+          <w:t>8</w:t>
         </w:r>
         <w:r>
           <w:rPr>
@@ -5992,6 +5602,232 @@
     </w:lvl>
   </w:abstractNum>
   <w:abstractNum w:abstractNumId="1">
+    <w:nsid w:val="026D3FF7"/>
+    <w:multiLevelType w:val="hybridMultilevel"/>
+    <w:tmpl w:val="2D4059A4"/>
+    <w:lvl w:ilvl="0" w:tplc="04150001">
+      <w:start w:val="1"/>
+      <w:numFmt w:val="bullet"/>
+      <w:lvlText w:val=""/>
+      <w:lvlJc w:val="left"/>
+      <w:pPr>
+        <w:ind w:left="720" w:hanging="360"/>
+      </w:pPr>
+      <w:rPr>
+        <w:rFonts w:ascii="Symbol" w:hAnsi="Symbol" w:hint="default"/>
+      </w:rPr>
+    </w:lvl>
+    <w:lvl w:ilvl="1" w:tplc="04150003" w:tentative="1">
+      <w:start w:val="1"/>
+      <w:numFmt w:val="bullet"/>
+      <w:lvlText w:val="o"/>
+      <w:lvlJc w:val="left"/>
+      <w:pPr>
+        <w:ind w:left="1440" w:hanging="360"/>
+      </w:pPr>
+      <w:rPr>
+        <w:rFonts w:ascii="Courier New" w:hAnsi="Courier New" w:cs="Courier New" w:hint="default"/>
+      </w:rPr>
+    </w:lvl>
+    <w:lvl w:ilvl="2" w:tplc="04150005" w:tentative="1">
+      <w:start w:val="1"/>
+      <w:numFmt w:val="bullet"/>
+      <w:lvlText w:val=""/>
+      <w:lvlJc w:val="left"/>
+      <w:pPr>
+        <w:ind w:left="2160" w:hanging="360"/>
+      </w:pPr>
+      <w:rPr>
+        <w:rFonts w:ascii="Wingdings" w:hAnsi="Wingdings" w:hint="default"/>
+      </w:rPr>
+    </w:lvl>
+    <w:lvl w:ilvl="3" w:tplc="04150001" w:tentative="1">
+      <w:start w:val="1"/>
+      <w:numFmt w:val="bullet"/>
+      <w:lvlText w:val=""/>
+      <w:lvlJc w:val="left"/>
+      <w:pPr>
+        <w:ind w:left="2880" w:hanging="360"/>
+      </w:pPr>
+      <w:rPr>
+        <w:rFonts w:ascii="Symbol" w:hAnsi="Symbol" w:hint="default"/>
+      </w:rPr>
+    </w:lvl>
+    <w:lvl w:ilvl="4" w:tplc="04150003" w:tentative="1">
+      <w:start w:val="1"/>
+      <w:numFmt w:val="bullet"/>
+      <w:lvlText w:val="o"/>
+      <w:lvlJc w:val="left"/>
+      <w:pPr>
+        <w:ind w:left="3600" w:hanging="360"/>
+      </w:pPr>
+      <w:rPr>
+        <w:rFonts w:ascii="Courier New" w:hAnsi="Courier New" w:cs="Courier New" w:hint="default"/>
+      </w:rPr>
+    </w:lvl>
+    <w:lvl w:ilvl="5" w:tplc="04150005" w:tentative="1">
+      <w:start w:val="1"/>
+      <w:numFmt w:val="bullet"/>
+      <w:lvlText w:val=""/>
+      <w:lvlJc w:val="left"/>
+      <w:pPr>
+        <w:ind w:left="4320" w:hanging="360"/>
+      </w:pPr>
+      <w:rPr>
+        <w:rFonts w:ascii="Wingdings" w:hAnsi="Wingdings" w:hint="default"/>
+      </w:rPr>
+    </w:lvl>
+    <w:lvl w:ilvl="6" w:tplc="04150001" w:tentative="1">
+      <w:start w:val="1"/>
+      <w:numFmt w:val="bullet"/>
+      <w:lvlText w:val=""/>
+      <w:lvlJc w:val="left"/>
+      <w:pPr>
+        <w:ind w:left="5040" w:hanging="360"/>
+      </w:pPr>
+      <w:rPr>
+        <w:rFonts w:ascii="Symbol" w:hAnsi="Symbol" w:hint="default"/>
+      </w:rPr>
+    </w:lvl>
+    <w:lvl w:ilvl="7" w:tplc="04150003" w:tentative="1">
+      <w:start w:val="1"/>
+      <w:numFmt w:val="bullet"/>
+      <w:lvlText w:val="o"/>
+      <w:lvlJc w:val="left"/>
+      <w:pPr>
+        <w:ind w:left="5760" w:hanging="360"/>
+      </w:pPr>
+      <w:rPr>
+        <w:rFonts w:ascii="Courier New" w:hAnsi="Courier New" w:cs="Courier New" w:hint="default"/>
+      </w:rPr>
+    </w:lvl>
+    <w:lvl w:ilvl="8" w:tplc="04150005" w:tentative="1">
+      <w:start w:val="1"/>
+      <w:numFmt w:val="bullet"/>
+      <w:lvlText w:val=""/>
+      <w:lvlJc w:val="left"/>
+      <w:pPr>
+        <w:ind w:left="6480" w:hanging="360"/>
+      </w:pPr>
+      <w:rPr>
+        <w:rFonts w:ascii="Wingdings" w:hAnsi="Wingdings" w:hint="default"/>
+      </w:rPr>
+    </w:lvl>
+  </w:abstractNum>
+  <w:abstractNum w:abstractNumId="2">
+    <w:nsid w:val="11D55892"/>
+    <w:multiLevelType w:val="hybridMultilevel"/>
+    <w:tmpl w:val="3DEE29D0"/>
+    <w:lvl w:ilvl="0" w:tplc="04150001">
+      <w:start w:val="1"/>
+      <w:numFmt w:val="bullet"/>
+      <w:lvlText w:val=""/>
+      <w:lvlJc w:val="left"/>
+      <w:pPr>
+        <w:ind w:left="720" w:hanging="360"/>
+      </w:pPr>
+      <w:rPr>
+        <w:rFonts w:ascii="Symbol" w:hAnsi="Symbol" w:hint="default"/>
+      </w:rPr>
+    </w:lvl>
+    <w:lvl w:ilvl="1" w:tplc="04150003" w:tentative="1">
+      <w:start w:val="1"/>
+      <w:numFmt w:val="bullet"/>
+      <w:lvlText w:val="o"/>
+      <w:lvlJc w:val="left"/>
+      <w:pPr>
+        <w:ind w:left="1440" w:hanging="360"/>
+      </w:pPr>
+      <w:rPr>
+        <w:rFonts w:ascii="Courier New" w:hAnsi="Courier New" w:cs="Courier New" w:hint="default"/>
+      </w:rPr>
+    </w:lvl>
+    <w:lvl w:ilvl="2" w:tplc="04150005" w:tentative="1">
+      <w:start w:val="1"/>
+      <w:numFmt w:val="bullet"/>
+      <w:lvlText w:val=""/>
+      <w:lvlJc w:val="left"/>
+      <w:pPr>
+        <w:ind w:left="2160" w:hanging="360"/>
+      </w:pPr>
+      <w:rPr>
+        <w:rFonts w:ascii="Wingdings" w:hAnsi="Wingdings" w:hint="default"/>
+      </w:rPr>
+    </w:lvl>
+    <w:lvl w:ilvl="3" w:tplc="04150001" w:tentative="1">
+      <w:start w:val="1"/>
+      <w:numFmt w:val="bullet"/>
+      <w:lvlText w:val=""/>
+      <w:lvlJc w:val="left"/>
+      <w:pPr>
+        <w:ind w:left="2880" w:hanging="360"/>
+      </w:pPr>
+      <w:rPr>
+        <w:rFonts w:ascii="Symbol" w:hAnsi="Symbol" w:hint="default"/>
+      </w:rPr>
+    </w:lvl>
+    <w:lvl w:ilvl="4" w:tplc="04150003" w:tentative="1">
+      <w:start w:val="1"/>
+      <w:numFmt w:val="bullet"/>
+      <w:lvlText w:val="o"/>
+      <w:lvlJc w:val="left"/>
+      <w:pPr>
+        <w:ind w:left="3600" w:hanging="360"/>
+      </w:pPr>
+      <w:rPr>
+        <w:rFonts w:ascii="Courier New" w:hAnsi="Courier New" w:cs="Courier New" w:hint="default"/>
+      </w:rPr>
+    </w:lvl>
+    <w:lvl w:ilvl="5" w:tplc="04150005" w:tentative="1">
+      <w:start w:val="1"/>
+      <w:numFmt w:val="bullet"/>
+      <w:lvlText w:val=""/>
+      <w:lvlJc w:val="left"/>
+      <w:pPr>
+        <w:ind w:left="4320" w:hanging="360"/>
+      </w:pPr>
+      <w:rPr>
+        <w:rFonts w:ascii="Wingdings" w:hAnsi="Wingdings" w:hint="default"/>
+      </w:rPr>
+    </w:lvl>
+    <w:lvl w:ilvl="6" w:tplc="04150001" w:tentative="1">
+      <w:start w:val="1"/>
+      <w:numFmt w:val="bullet"/>
+      <w:lvlText w:val=""/>
+      <w:lvlJc w:val="left"/>
+      <w:pPr>
+        <w:ind w:left="5040" w:hanging="360"/>
+      </w:pPr>
+      <w:rPr>
+        <w:rFonts w:ascii="Symbol" w:hAnsi="Symbol" w:hint="default"/>
+      </w:rPr>
+    </w:lvl>
+    <w:lvl w:ilvl="7" w:tplc="04150003" w:tentative="1">
+      <w:start w:val="1"/>
+      <w:numFmt w:val="bullet"/>
+      <w:lvlText w:val="o"/>
+      <w:lvlJc w:val="left"/>
+      <w:pPr>
+        <w:ind w:left="5760" w:hanging="360"/>
+      </w:pPr>
+      <w:rPr>
+        <w:rFonts w:ascii="Courier New" w:hAnsi="Courier New" w:cs="Courier New" w:hint="default"/>
+      </w:rPr>
+    </w:lvl>
+    <w:lvl w:ilvl="8" w:tplc="04150005" w:tentative="1">
+      <w:start w:val="1"/>
+      <w:numFmt w:val="bullet"/>
+      <w:lvlText w:val=""/>
+      <w:lvlJc w:val="left"/>
+      <w:pPr>
+        <w:ind w:left="6480" w:hanging="360"/>
+      </w:pPr>
+      <w:rPr>
+        <w:rFonts w:ascii="Wingdings" w:hAnsi="Wingdings" w:hint="default"/>
+      </w:rPr>
+    </w:lvl>
+  </w:abstractNum>
+  <w:abstractNum w:abstractNumId="3">
     <w:nsid w:val="144D7D05"/>
     <w:multiLevelType w:val="hybridMultilevel"/>
     <w:tmpl w:val="12C68808"/>
@@ -6077,7 +5913,7 @@
       </w:pPr>
     </w:lvl>
   </w:abstractNum>
-  <w:abstractNum w:abstractNumId="2">
+  <w:abstractNum w:abstractNumId="4">
     <w:nsid w:val="15B62C59"/>
     <w:multiLevelType w:val="hybridMultilevel"/>
     <w:tmpl w:val="1B5A9D9A"/>
@@ -6163,7 +5999,7 @@
       </w:pPr>
     </w:lvl>
   </w:abstractNum>
-  <w:abstractNum w:abstractNumId="3">
+  <w:abstractNum w:abstractNumId="5">
     <w:nsid w:val="32005F68"/>
     <w:multiLevelType w:val="multilevel"/>
     <w:tmpl w:val="04090025"/>
@@ -6258,7 +6094,7 @@
       </w:pPr>
     </w:lvl>
   </w:abstractNum>
-  <w:abstractNum w:abstractNumId="4">
+  <w:abstractNum w:abstractNumId="6">
     <w:nsid w:val="32E81D67"/>
     <w:multiLevelType w:val="hybridMultilevel"/>
     <w:tmpl w:val="649AC922"/>
@@ -6344,7 +6180,7 @@
       </w:pPr>
     </w:lvl>
   </w:abstractNum>
-  <w:abstractNum w:abstractNumId="5">
+  <w:abstractNum w:abstractNumId="7">
     <w:nsid w:val="3348014F"/>
     <w:multiLevelType w:val="hybridMultilevel"/>
     <w:tmpl w:val="BDCCCC14"/>
@@ -6430,7 +6266,7 @@
       </w:pPr>
     </w:lvl>
   </w:abstractNum>
-  <w:abstractNum w:abstractNumId="6">
+  <w:abstractNum w:abstractNumId="8">
     <w:nsid w:val="38A26C76"/>
     <w:multiLevelType w:val="hybridMultilevel"/>
     <w:tmpl w:val="9C48FDD2"/>
@@ -6519,7 +6355,7 @@
       </w:pPr>
     </w:lvl>
   </w:abstractNum>
-  <w:abstractNum w:abstractNumId="7">
+  <w:abstractNum w:abstractNumId="9">
     <w:nsid w:val="3A686F3D"/>
     <w:multiLevelType w:val="multilevel"/>
     <w:tmpl w:val="6FCC88B6"/>
@@ -6668,7 +6504,7 @@
       </w:rPr>
     </w:lvl>
   </w:abstractNum>
-  <w:abstractNum w:abstractNumId="8">
+  <w:abstractNum w:abstractNumId="10">
     <w:nsid w:val="47CD4176"/>
     <w:multiLevelType w:val="hybridMultilevel"/>
     <w:tmpl w:val="F15CEB02"/>
@@ -6757,7 +6593,7 @@
       </w:pPr>
     </w:lvl>
   </w:abstractNum>
-  <w:abstractNum w:abstractNumId="9">
+  <w:abstractNum w:abstractNumId="11">
     <w:nsid w:val="579F3E4E"/>
     <w:multiLevelType w:val="multilevel"/>
     <w:tmpl w:val="0409001F"/>
@@ -6843,7 +6679,7 @@
       </w:pPr>
     </w:lvl>
   </w:abstractNum>
-  <w:abstractNum w:abstractNumId="10">
+  <w:abstractNum w:abstractNumId="12">
     <w:nsid w:val="5AFB1C0B"/>
     <w:multiLevelType w:val="hybridMultilevel"/>
     <w:tmpl w:val="F858058E"/>
@@ -6956,7 +6792,7 @@
       </w:rPr>
     </w:lvl>
   </w:abstractNum>
-  <w:abstractNum w:abstractNumId="11">
+  <w:abstractNum w:abstractNumId="13">
     <w:nsid w:val="66E94195"/>
     <w:multiLevelType w:val="multilevel"/>
     <w:tmpl w:val="B09CE034"/>
@@ -7069,7 +6905,7 @@
       </w:rPr>
     </w:lvl>
   </w:abstractNum>
-  <w:abstractNum w:abstractNumId="12">
+  <w:abstractNum w:abstractNumId="14">
     <w:nsid w:val="7D002D09"/>
     <w:multiLevelType w:val="hybridMultilevel"/>
     <w:tmpl w:val="858494B2"/>
@@ -7161,52 +6997,58 @@
     </w:lvl>
   </w:abstractNum>
   <w:num w:numId="1">
-    <w:abstractNumId w:val="3"/>
+    <w:abstractNumId w:val="5"/>
   </w:num>
   <w:num w:numId="2">
-    <w:abstractNumId w:val="7"/>
+    <w:abstractNumId w:val="9"/>
   </w:num>
   <w:num w:numId="3">
-    <w:abstractNumId w:val="6"/>
+    <w:abstractNumId w:val="8"/>
   </w:num>
   <w:num w:numId="4">
+    <w:abstractNumId w:val="13"/>
+  </w:num>
+  <w:num w:numId="5">
     <w:abstractNumId w:val="11"/>
   </w:num>
-  <w:num w:numId="5">
-    <w:abstractNumId w:val="9"/>
-  </w:num>
   <w:num w:numId="6">
-    <w:abstractNumId w:val="12"/>
+    <w:abstractNumId w:val="14"/>
   </w:num>
   <w:num w:numId="7">
-    <w:abstractNumId w:val="3"/>
+    <w:abstractNumId w:val="5"/>
   </w:num>
   <w:num w:numId="8">
-    <w:abstractNumId w:val="3"/>
+    <w:abstractNumId w:val="5"/>
   </w:num>
   <w:num w:numId="9">
     <w:abstractNumId w:val="0"/>
   </w:num>
   <w:num w:numId="10">
-    <w:abstractNumId w:val="8"/>
+    <w:abstractNumId w:val="10"/>
   </w:num>
   <w:num w:numId="11">
-    <w:abstractNumId w:val="10"/>
+    <w:abstractNumId w:val="12"/>
   </w:num>
   <w:num w:numId="12">
+    <w:abstractNumId w:val="5"/>
+  </w:num>
+  <w:num w:numId="13">
+    <w:abstractNumId w:val="6"/>
+  </w:num>
+  <w:num w:numId="14">
+    <w:abstractNumId w:val="4"/>
+  </w:num>
+  <w:num w:numId="15">
     <w:abstractNumId w:val="3"/>
   </w:num>
-  <w:num w:numId="13">
-    <w:abstractNumId w:val="4"/>
+  <w:num w:numId="16">
+    <w:abstractNumId w:val="7"/>
   </w:num>
-  <w:num w:numId="14">
-    <w:abstractNumId w:val="2"/>
-  </w:num>
-  <w:num w:numId="15">
+  <w:num w:numId="17">
     <w:abstractNumId w:val="1"/>
   </w:num>
-  <w:num w:numId="16">
-    <w:abstractNumId w:val="5"/>
+  <w:num w:numId="18">
+    <w:abstractNumId w:val="2"/>
   </w:num>
 </w:numbering>
 </file>
@@ -10117,7 +9959,7 @@
 </file>
 
 <file path=customXml/itemProps1.xml><?xml version="1.0" encoding="utf-8"?>
-<ds:datastoreItem xmlns:ds="http://schemas.openxmlformats.org/officeDocument/2006/customXml" ds:itemID="{82FBB146-0B99-40DD-BC1D-FBB458B79725}">
+<ds:datastoreItem xmlns:ds="http://schemas.openxmlformats.org/officeDocument/2006/customXml" ds:itemID="{2A615D1F-12C0-4C08-B483-E45F519773BB}">
   <ds:schemaRefs>
     <ds:schemaRef ds:uri="http://schemas.openxmlformats.org/officeDocument/2006/bibliography"/>
   </ds:schemaRefs>

</xml_diff>

<commit_message>
Rozpoczecie dzialu "Tworzenie aplikacji na iOS" i regeneracja spisu tresci
</commit_message>
<xml_diff>
--- a/doc/Popanda.Pawel.Praca.Magisterska.docx
+++ b/doc/Popanda.Pawel.Praca.Magisterska.docx
@@ -972,7 +972,7 @@
         </w:rPr>
         <w:fldChar w:fldCharType="separate"/>
       </w:r>
-      <w:hyperlink w:anchor="_Toc390283556" w:history="1">
+      <w:hyperlink w:anchor="_Toc391042686" w:history="1">
         <w:r>
           <w:rPr>
             <w:rStyle w:val="Hipercze"/>
@@ -1019,7 +1019,7 @@
             <w:noProof/>
             <w:webHidden/>
           </w:rPr>
-          <w:instrText xml:space="preserve"> PAGEREF _Toc390283556 \h </w:instrText>
+          <w:instrText xml:space="preserve"> PAGEREF _Toc391042686 \h </w:instrText>
         </w:r>
         <w:r>
           <w:rPr>
@@ -1066,7 +1066,7 @@
           <w:lang w:val="pl-PL" w:eastAsia="pl-PL" w:bidi="ar-SA"/>
         </w:rPr>
       </w:pPr>
-      <w:hyperlink w:anchor="_Toc390283557" w:history="1">
+      <w:hyperlink w:anchor="_Toc391042687" w:history="1">
         <w:r>
           <w:rPr>
             <w:rStyle w:val="Hipercze"/>
@@ -1113,7 +1113,7 @@
             <w:noProof/>
             <w:webHidden/>
           </w:rPr>
-          <w:instrText xml:space="preserve"> PAGEREF _Toc390283557 \h </w:instrText>
+          <w:instrText xml:space="preserve"> PAGEREF _Toc391042687 \h </w:instrText>
         </w:r>
         <w:r>
           <w:rPr>
@@ -1160,7 +1160,7 @@
           <w:lang w:val="pl-PL" w:eastAsia="pl-PL" w:bidi="ar-SA"/>
         </w:rPr>
       </w:pPr>
-      <w:hyperlink w:anchor="_Toc390283558" w:history="1">
+      <w:hyperlink w:anchor="_Toc391042688" w:history="1">
         <w:r>
           <w:rPr>
             <w:rStyle w:val="Hipercze"/>
@@ -1207,7 +1207,7 @@
             <w:noProof/>
             <w:webHidden/>
           </w:rPr>
-          <w:instrText xml:space="preserve"> PAGEREF _Toc390283558 \h </w:instrText>
+          <w:instrText xml:space="preserve"> PAGEREF _Toc391042688 \h </w:instrText>
         </w:r>
         <w:r>
           <w:rPr>
@@ -1254,7 +1254,7 @@
           <w:lang w:val="pl-PL" w:eastAsia="pl-PL" w:bidi="ar-SA"/>
         </w:rPr>
       </w:pPr>
-      <w:hyperlink w:anchor="_Toc390283559" w:history="1">
+      <w:hyperlink w:anchor="_Toc391042689" w:history="1">
         <w:r>
           <w:rPr>
             <w:rStyle w:val="Hipercze"/>
@@ -1301,7 +1301,7 @@
             <w:noProof/>
             <w:webHidden/>
           </w:rPr>
-          <w:instrText xml:space="preserve"> PAGEREF _Toc390283559 \h </w:instrText>
+          <w:instrText xml:space="preserve"> PAGEREF _Toc391042689 \h </w:instrText>
         </w:r>
         <w:r>
           <w:rPr>
@@ -1348,7 +1348,7 @@
           <w:lang w:val="pl-PL" w:eastAsia="pl-PL" w:bidi="ar-SA"/>
         </w:rPr>
       </w:pPr>
-      <w:hyperlink w:anchor="_Toc390283560" w:history="1">
+      <w:hyperlink w:anchor="_Toc391042690" w:history="1">
         <w:r>
           <w:rPr>
             <w:rStyle w:val="Hipercze"/>
@@ -1395,7 +1395,7 @@
             <w:noProof/>
             <w:webHidden/>
           </w:rPr>
-          <w:instrText xml:space="preserve"> PAGEREF _Toc390283560 \h </w:instrText>
+          <w:instrText xml:space="preserve"> PAGEREF _Toc391042690 \h </w:instrText>
         </w:r>
         <w:r>
           <w:rPr>
@@ -1442,7 +1442,7 @@
           <w:lang w:val="pl-PL" w:eastAsia="pl-PL" w:bidi="ar-SA"/>
         </w:rPr>
       </w:pPr>
-      <w:hyperlink w:anchor="_Toc390283561" w:history="1">
+      <w:hyperlink w:anchor="_Toc391042691" w:history="1">
         <w:r>
           <w:rPr>
             <w:rStyle w:val="Hipercze"/>
@@ -1489,7 +1489,7 @@
             <w:noProof/>
             <w:webHidden/>
           </w:rPr>
-          <w:instrText xml:space="preserve"> PAGEREF _Toc390283561 \h </w:instrText>
+          <w:instrText xml:space="preserve"> PAGEREF _Toc391042691 \h </w:instrText>
         </w:r>
         <w:r>
           <w:rPr>
@@ -1536,7 +1536,7 @@
           <w:lang w:val="pl-PL" w:eastAsia="pl-PL" w:bidi="ar-SA"/>
         </w:rPr>
       </w:pPr>
-      <w:hyperlink w:anchor="_Toc390283562" w:history="1">
+      <w:hyperlink w:anchor="_Toc391042692" w:history="1">
         <w:r>
           <w:rPr>
             <w:rStyle w:val="Hipercze"/>
@@ -1583,7 +1583,7 @@
             <w:noProof/>
             <w:webHidden/>
           </w:rPr>
-          <w:instrText xml:space="preserve"> PAGEREF _Toc390283562 \h </w:instrText>
+          <w:instrText xml:space="preserve"> PAGEREF _Toc391042692 \h </w:instrText>
         </w:r>
         <w:r>
           <w:rPr>
@@ -1616,9 +1616,9 @@
     </w:p>
     <w:p>
       <w:pPr>
-        <w:pStyle w:val="Spistreci2"/>
+        <w:pStyle w:val="Spistreci3"/>
         <w:tabs>
-          <w:tab w:val="left" w:pos="880"/>
+          <w:tab w:val="left" w:pos="1320"/>
           <w:tab w:val="right" w:leader="dot" w:pos="9392"/>
         </w:tabs>
         <w:rPr>
@@ -1630,14 +1630,14 @@
           <w:lang w:val="pl-PL" w:eastAsia="pl-PL" w:bidi="ar-SA"/>
         </w:rPr>
       </w:pPr>
-      <w:hyperlink w:anchor="_Toc390283563" w:history="1">
+      <w:hyperlink w:anchor="_Toc391042693" w:history="1">
         <w:r>
           <w:rPr>
             <w:rStyle w:val="Hipercze"/>
             <w:noProof/>
             <w:lang w:val="pl-PL"/>
           </w:rPr>
-          <w:t>3.4</w:t>
+          <w:t>3.3.1</w:t>
         </w:r>
         <w:r>
           <w:rPr>
@@ -1656,7 +1656,7 @@
             <w:noProof/>
             <w:lang w:val="pl-PL"/>
           </w:rPr>
-          <w:t>Android</w:t>
+          <w:t>Wielozadaniowość w iOS</w:t>
         </w:r>
         <w:r>
           <w:rPr>
@@ -1677,7 +1677,7 @@
             <w:noProof/>
             <w:webHidden/>
           </w:rPr>
-          <w:instrText xml:space="preserve"> PAGEREF _Toc390283563 \h </w:instrText>
+          <w:instrText xml:space="preserve"> PAGEREF _Toc391042693 \h </w:instrText>
         </w:r>
         <w:r>
           <w:rPr>
@@ -1697,7 +1697,7 @@
             <w:noProof/>
             <w:webHidden/>
           </w:rPr>
-          <w:t>6</w:t>
+          <w:t>7</w:t>
         </w:r>
         <w:r>
           <w:rPr>
@@ -1710,9 +1710,9 @@
     </w:p>
     <w:p>
       <w:pPr>
-        <w:pStyle w:val="Spistreci1"/>
+        <w:pStyle w:val="Spistreci2"/>
         <w:tabs>
-          <w:tab w:val="left" w:pos="440"/>
+          <w:tab w:val="left" w:pos="880"/>
           <w:tab w:val="right" w:leader="dot" w:pos="9392"/>
         </w:tabs>
         <w:rPr>
@@ -1724,14 +1724,14 @@
           <w:lang w:val="pl-PL" w:eastAsia="pl-PL" w:bidi="ar-SA"/>
         </w:rPr>
       </w:pPr>
-      <w:hyperlink w:anchor="_Toc390283564" w:history="1">
+      <w:hyperlink w:anchor="_Toc391042694" w:history="1">
         <w:r>
           <w:rPr>
             <w:rStyle w:val="Hipercze"/>
             <w:noProof/>
             <w:lang w:val="pl-PL"/>
           </w:rPr>
-          <w:t>4</w:t>
+          <w:t>3.4</w:t>
         </w:r>
         <w:r>
           <w:rPr>
@@ -1750,7 +1750,7 @@
             <w:noProof/>
             <w:lang w:val="pl-PL"/>
           </w:rPr>
-          <w:t>Środowiska międzyplatformowe</w:t>
+          <w:t>Tworzenie aplikacji na system iOS</w:t>
         </w:r>
         <w:r>
           <w:rPr>
@@ -1771,7 +1771,7 @@
             <w:noProof/>
             <w:webHidden/>
           </w:rPr>
-          <w:instrText xml:space="preserve"> PAGEREF _Toc390283564 \h </w:instrText>
+          <w:instrText xml:space="preserve"> PAGEREF _Toc391042694 \h </w:instrText>
         </w:r>
         <w:r>
           <w:rPr>
@@ -1791,7 +1791,7 @@
             <w:noProof/>
             <w:webHidden/>
           </w:rPr>
-          <w:t>7</w:t>
+          <w:t>8</w:t>
         </w:r>
         <w:r>
           <w:rPr>
@@ -1804,9 +1804,9 @@
     </w:p>
     <w:p>
       <w:pPr>
-        <w:pStyle w:val="Spistreci2"/>
+        <w:pStyle w:val="Spistreci1"/>
         <w:tabs>
-          <w:tab w:val="left" w:pos="880"/>
+          <w:tab w:val="left" w:pos="440"/>
           <w:tab w:val="right" w:leader="dot" w:pos="9392"/>
         </w:tabs>
         <w:rPr>
@@ -1818,14 +1818,14 @@
           <w:lang w:val="pl-PL" w:eastAsia="pl-PL" w:bidi="ar-SA"/>
         </w:rPr>
       </w:pPr>
-      <w:hyperlink w:anchor="_Toc390283565" w:history="1">
+      <w:hyperlink w:anchor="_Toc391042695" w:history="1">
         <w:r>
           <w:rPr>
             <w:rStyle w:val="Hipercze"/>
             <w:noProof/>
             <w:lang w:val="pl-PL"/>
           </w:rPr>
-          <w:t>4.1</w:t>
+          <w:t>4</w:t>
         </w:r>
         <w:r>
           <w:rPr>
@@ -1844,7 +1844,7 @@
             <w:noProof/>
             <w:lang w:val="pl-PL"/>
           </w:rPr>
-          <w:t>Unity3D</w:t>
+          <w:t>Środowiska międzyplatformowe</w:t>
         </w:r>
         <w:r>
           <w:rPr>
@@ -1865,7 +1865,7 @@
             <w:noProof/>
             <w:webHidden/>
           </w:rPr>
-          <w:instrText xml:space="preserve"> PAGEREF _Toc390283565 \h </w:instrText>
+          <w:instrText xml:space="preserve"> PAGEREF _Toc391042695 \h </w:instrText>
         </w:r>
         <w:r>
           <w:rPr>
@@ -1885,7 +1885,7 @@
             <w:noProof/>
             <w:webHidden/>
           </w:rPr>
-          <w:t>7</w:t>
+          <w:t>9</w:t>
         </w:r>
         <w:r>
           <w:rPr>
@@ -1912,14 +1912,14 @@
           <w:lang w:val="pl-PL" w:eastAsia="pl-PL" w:bidi="ar-SA"/>
         </w:rPr>
       </w:pPr>
-      <w:hyperlink w:anchor="_Toc390283566" w:history="1">
+      <w:hyperlink w:anchor="_Toc391042696" w:history="1">
         <w:r>
           <w:rPr>
             <w:rStyle w:val="Hipercze"/>
             <w:noProof/>
             <w:lang w:val="pl-PL"/>
           </w:rPr>
-          <w:t>4.2</w:t>
+          <w:t>4.1</w:t>
         </w:r>
         <w:r>
           <w:rPr>
@@ -1938,7 +1938,7 @@
             <w:noProof/>
             <w:lang w:val="pl-PL"/>
           </w:rPr>
-          <w:t>Web/HTML5/Flash</w:t>
+          <w:t>Unity3D</w:t>
         </w:r>
         <w:r>
           <w:rPr>
@@ -1959,7 +1959,7 @@
             <w:noProof/>
             <w:webHidden/>
           </w:rPr>
-          <w:instrText xml:space="preserve"> PAGEREF _Toc390283566 \h </w:instrText>
+          <w:instrText xml:space="preserve"> PAGEREF _Toc391042696 \h </w:instrText>
         </w:r>
         <w:r>
           <w:rPr>
@@ -1979,7 +1979,7 @@
             <w:noProof/>
             <w:webHidden/>
           </w:rPr>
-          <w:t>7</w:t>
+          <w:t>9</w:t>
         </w:r>
         <w:r>
           <w:rPr>
@@ -1994,6 +1994,7 @@
       <w:pPr>
         <w:pStyle w:val="Spistreci2"/>
         <w:tabs>
+          <w:tab w:val="left" w:pos="880"/>
           <w:tab w:val="right" w:leader="dot" w:pos="9392"/>
         </w:tabs>
         <w:rPr>
@@ -2005,24 +2006,43 @@
           <w:lang w:val="pl-PL" w:eastAsia="pl-PL" w:bidi="ar-SA"/>
         </w:rPr>
       </w:pPr>
-      <w:hyperlink w:anchor="_Toc390283567" w:history="1">
+      <w:hyperlink w:anchor="_Toc391042697" w:history="1">
         <w:r>
           <w:rPr>
             <w:rStyle w:val="Hipercze"/>
             <w:noProof/>
             <w:lang w:val="pl-PL"/>
           </w:rPr>
-          <w:t>4.3</w:t>
-        </w:r>
-        <w:r>
-          <w:rPr>
-            <w:noProof/>
-            <w:webHidden/>
+          <w:t>4.2</w:t>
+        </w:r>
+        <w:r>
+          <w:rPr>
+            <w:rFonts w:asciiTheme="minorHAnsi" w:eastAsiaTheme="minorEastAsia" w:hAnsiTheme="minorHAnsi" w:cstheme="minorBidi"/>
+            <w:noProof/>
+            <w:kern w:val="0"/>
+            <w:sz w:val="22"/>
+            <w:szCs w:val="22"/>
+            <w:lang w:val="pl-PL" w:eastAsia="pl-PL" w:bidi="ar-SA"/>
           </w:rPr>
           <w:tab/>
         </w:r>
         <w:r>
           <w:rPr>
+            <w:rStyle w:val="Hipercze"/>
+            <w:noProof/>
+            <w:lang w:val="pl-PL"/>
+          </w:rPr>
+          <w:t>Web/HTML5/Flash</w:t>
+        </w:r>
+        <w:r>
+          <w:rPr>
+            <w:noProof/>
+            <w:webHidden/>
+          </w:rPr>
+          <w:tab/>
+        </w:r>
+        <w:r>
+          <w:rPr>
             <w:noProof/>
             <w:webHidden/>
           </w:rPr>
@@ -2033,7 +2053,7 @@
             <w:noProof/>
             <w:webHidden/>
           </w:rPr>
-          <w:instrText xml:space="preserve"> PAGEREF _Toc390283567 \h </w:instrText>
+          <w:instrText xml:space="preserve"> PAGEREF _Toc391042697 \h </w:instrText>
         </w:r>
         <w:r>
           <w:rPr>
@@ -2053,7 +2073,7 @@
             <w:noProof/>
             <w:webHidden/>
           </w:rPr>
-          <w:t>7</w:t>
+          <w:t>9</w:t>
         </w:r>
         <w:r>
           <w:rPr>
@@ -2066,9 +2086,8 @@
     </w:p>
     <w:p>
       <w:pPr>
-        <w:pStyle w:val="Spistreci1"/>
+        <w:pStyle w:val="Spistreci2"/>
         <w:tabs>
-          <w:tab w:val="left" w:pos="440"/>
           <w:tab w:val="right" w:leader="dot" w:pos="9392"/>
         </w:tabs>
         <w:rPr>
@@ -2080,43 +2099,24 @@
           <w:lang w:val="pl-PL" w:eastAsia="pl-PL" w:bidi="ar-SA"/>
         </w:rPr>
       </w:pPr>
-      <w:hyperlink w:anchor="_Toc390283568" w:history="1">
+      <w:hyperlink w:anchor="_Toc391042698" w:history="1">
         <w:r>
           <w:rPr>
             <w:rStyle w:val="Hipercze"/>
             <w:noProof/>
             <w:lang w:val="pl-PL"/>
           </w:rPr>
-          <w:t>5</w:t>
-        </w:r>
-        <w:r>
-          <w:rPr>
-            <w:rFonts w:asciiTheme="minorHAnsi" w:eastAsiaTheme="minorEastAsia" w:hAnsiTheme="minorHAnsi" w:cstheme="minorBidi"/>
-            <w:noProof/>
-            <w:kern w:val="0"/>
-            <w:sz w:val="22"/>
-            <w:szCs w:val="22"/>
-            <w:lang w:val="pl-PL" w:eastAsia="pl-PL" w:bidi="ar-SA"/>
+          <w:t>4.3</w:t>
+        </w:r>
+        <w:r>
+          <w:rPr>
+            <w:noProof/>
+            <w:webHidden/>
           </w:rPr>
           <w:tab/>
         </w:r>
         <w:r>
           <w:rPr>
-            <w:rStyle w:val="Hipercze"/>
-            <w:noProof/>
-            <w:lang w:val="pl-PL"/>
-          </w:rPr>
-          <w:t>Zaimplementowane programy testujące</w:t>
-        </w:r>
-        <w:r>
-          <w:rPr>
-            <w:noProof/>
-            <w:webHidden/>
-          </w:rPr>
-          <w:tab/>
-        </w:r>
-        <w:r>
-          <w:rPr>
             <w:noProof/>
             <w:webHidden/>
           </w:rPr>
@@ -2127,7 +2127,7 @@
             <w:noProof/>
             <w:webHidden/>
           </w:rPr>
-          <w:instrText xml:space="preserve"> PAGEREF _Toc390283568 \h </w:instrText>
+          <w:instrText xml:space="preserve"> PAGEREF _Toc391042698 \h </w:instrText>
         </w:r>
         <w:r>
           <w:rPr>
@@ -2147,7 +2147,7 @@
             <w:noProof/>
             <w:webHidden/>
           </w:rPr>
-          <w:t>7</w:t>
+          <w:t>9</w:t>
         </w:r>
         <w:r>
           <w:rPr>
@@ -2174,14 +2174,14 @@
           <w:lang w:val="pl-PL" w:eastAsia="pl-PL" w:bidi="ar-SA"/>
         </w:rPr>
       </w:pPr>
-      <w:hyperlink w:anchor="_Toc390283569" w:history="1">
+      <w:hyperlink w:anchor="_Toc391042699" w:history="1">
         <w:r>
           <w:rPr>
             <w:rStyle w:val="Hipercze"/>
             <w:noProof/>
             <w:lang w:val="pl-PL"/>
           </w:rPr>
-          <w:t>6</w:t>
+          <w:t>5</w:t>
         </w:r>
         <w:r>
           <w:rPr>
@@ -2200,7 +2200,7 @@
             <w:noProof/>
             <w:lang w:val="pl-PL"/>
           </w:rPr>
-          <w:t>Wyniki</w:t>
+          <w:t>Zaimplementowane programy testujące</w:t>
         </w:r>
         <w:r>
           <w:rPr>
@@ -2221,7 +2221,7 @@
             <w:noProof/>
             <w:webHidden/>
           </w:rPr>
-          <w:instrText xml:space="preserve"> PAGEREF _Toc390283569 \h </w:instrText>
+          <w:instrText xml:space="preserve"> PAGEREF _Toc391042699 \h </w:instrText>
         </w:r>
         <w:r>
           <w:rPr>
@@ -2241,7 +2241,7 @@
             <w:noProof/>
             <w:webHidden/>
           </w:rPr>
-          <w:t>7</w:t>
+          <w:t>9</w:t>
         </w:r>
         <w:r>
           <w:rPr>
@@ -2268,14 +2268,14 @@
           <w:lang w:val="pl-PL" w:eastAsia="pl-PL" w:bidi="ar-SA"/>
         </w:rPr>
       </w:pPr>
-      <w:hyperlink w:anchor="_Toc390283570" w:history="1">
+      <w:hyperlink w:anchor="_Toc391042700" w:history="1">
         <w:r>
           <w:rPr>
             <w:rStyle w:val="Hipercze"/>
             <w:noProof/>
             <w:lang w:val="pl-PL"/>
           </w:rPr>
-          <w:t>7</w:t>
+          <w:t>6</w:t>
         </w:r>
         <w:r>
           <w:rPr>
@@ -2294,7 +2294,7 @@
             <w:noProof/>
             <w:lang w:val="pl-PL"/>
           </w:rPr>
-          <w:t>Podsumowanie i wnioski</w:t>
+          <w:t>Wyniki</w:t>
         </w:r>
         <w:r>
           <w:rPr>
@@ -2315,7 +2315,7 @@
             <w:noProof/>
             <w:webHidden/>
           </w:rPr>
-          <w:instrText xml:space="preserve"> PAGEREF _Toc390283570 \h </w:instrText>
+          <w:instrText xml:space="preserve"> PAGEREF _Toc391042700 \h </w:instrText>
         </w:r>
         <w:r>
           <w:rPr>
@@ -2335,7 +2335,7 @@
             <w:noProof/>
             <w:webHidden/>
           </w:rPr>
-          <w:t>7</w:t>
+          <w:t>9</w:t>
         </w:r>
         <w:r>
           <w:rPr>
@@ -2362,14 +2362,14 @@
           <w:lang w:val="pl-PL" w:eastAsia="pl-PL" w:bidi="ar-SA"/>
         </w:rPr>
       </w:pPr>
-      <w:hyperlink w:anchor="_Toc390283571" w:history="1">
+      <w:hyperlink w:anchor="_Toc391042701" w:history="1">
         <w:r>
           <w:rPr>
             <w:rStyle w:val="Hipercze"/>
             <w:noProof/>
             <w:lang w:val="pl-PL"/>
           </w:rPr>
-          <w:t>8</w:t>
+          <w:t>7</w:t>
         </w:r>
         <w:r>
           <w:rPr>
@@ -2388,6 +2388,100 @@
             <w:noProof/>
             <w:lang w:val="pl-PL"/>
           </w:rPr>
+          <w:t>Podsumowanie i wnioski</w:t>
+        </w:r>
+        <w:r>
+          <w:rPr>
+            <w:noProof/>
+            <w:webHidden/>
+          </w:rPr>
+          <w:tab/>
+        </w:r>
+        <w:r>
+          <w:rPr>
+            <w:noProof/>
+            <w:webHidden/>
+          </w:rPr>
+          <w:fldChar w:fldCharType="begin"/>
+        </w:r>
+        <w:r>
+          <w:rPr>
+            <w:noProof/>
+            <w:webHidden/>
+          </w:rPr>
+          <w:instrText xml:space="preserve"> PAGEREF _Toc391042701 \h </w:instrText>
+        </w:r>
+        <w:r>
+          <w:rPr>
+            <w:noProof/>
+            <w:webHidden/>
+          </w:rPr>
+        </w:r>
+        <w:r>
+          <w:rPr>
+            <w:noProof/>
+            <w:webHidden/>
+          </w:rPr>
+          <w:fldChar w:fldCharType="separate"/>
+        </w:r>
+        <w:r>
+          <w:rPr>
+            <w:noProof/>
+            <w:webHidden/>
+          </w:rPr>
+          <w:t>9</w:t>
+        </w:r>
+        <w:r>
+          <w:rPr>
+            <w:noProof/>
+            <w:webHidden/>
+          </w:rPr>
+          <w:fldChar w:fldCharType="end"/>
+        </w:r>
+      </w:hyperlink>
+    </w:p>
+    <w:p>
+      <w:pPr>
+        <w:pStyle w:val="Spistreci1"/>
+        <w:tabs>
+          <w:tab w:val="left" w:pos="440"/>
+          <w:tab w:val="right" w:leader="dot" w:pos="9392"/>
+        </w:tabs>
+        <w:rPr>
+          <w:rFonts w:asciiTheme="minorHAnsi" w:eastAsiaTheme="minorEastAsia" w:hAnsiTheme="minorHAnsi" w:cstheme="minorBidi"/>
+          <w:noProof/>
+          <w:kern w:val="0"/>
+          <w:sz w:val="22"/>
+          <w:szCs w:val="22"/>
+          <w:lang w:val="pl-PL" w:eastAsia="pl-PL" w:bidi="ar-SA"/>
+        </w:rPr>
+      </w:pPr>
+      <w:hyperlink w:anchor="_Toc391042702" w:history="1">
+        <w:r>
+          <w:rPr>
+            <w:rStyle w:val="Hipercze"/>
+            <w:noProof/>
+            <w:lang w:val="pl-PL"/>
+          </w:rPr>
+          <w:t>8</w:t>
+        </w:r>
+        <w:r>
+          <w:rPr>
+            <w:rFonts w:asciiTheme="minorHAnsi" w:eastAsiaTheme="minorEastAsia" w:hAnsiTheme="minorHAnsi" w:cstheme="minorBidi"/>
+            <w:noProof/>
+            <w:kern w:val="0"/>
+            <w:sz w:val="22"/>
+            <w:szCs w:val="22"/>
+            <w:lang w:val="pl-PL" w:eastAsia="pl-PL" w:bidi="ar-SA"/>
+          </w:rPr>
+          <w:tab/>
+        </w:r>
+        <w:r>
+          <w:rPr>
+            <w:rStyle w:val="Hipercze"/>
+            <w:noProof/>
+            <w:lang w:val="pl-PL"/>
+          </w:rPr>
           <w:t>Literatura</w:t>
         </w:r>
         <w:r>
@@ -2409,7 +2503,7 @@
             <w:noProof/>
             <w:webHidden/>
           </w:rPr>
-          <w:instrText xml:space="preserve"> PAGEREF _Toc390283571 \h </w:instrText>
+          <w:instrText xml:space="preserve"> PAGEREF _Toc391042702 \h </w:instrText>
         </w:r>
         <w:r>
           <w:rPr>
@@ -2429,7 +2523,7 @@
             <w:noProof/>
             <w:webHidden/>
           </w:rPr>
-          <w:t>7</w:t>
+          <w:t>9</w:t>
         </w:r>
         <w:r>
           <w:rPr>
@@ -2484,7 +2578,7 @@
           <w:lang w:val="pl-PL"/>
         </w:rPr>
       </w:pPr>
-      <w:bookmarkStart w:id="0" w:name="_Toc390283556"/>
+      <w:bookmarkStart w:id="0" w:name="_Toc391042686"/>
       <w:r>
         <w:rPr>
           <w:lang w:val="pl-PL"/>
@@ -2508,7 +2602,7 @@
           <w:lang w:val="pl-PL"/>
         </w:rPr>
       </w:pPr>
-      <w:bookmarkStart w:id="1" w:name="_Toc390283557"/>
+      <w:bookmarkStart w:id="1" w:name="_Toc391042687"/>
       <w:r>
         <w:rPr>
           <w:lang w:val="pl-PL"/>
@@ -2658,7 +2752,7 @@
           <w:lang w:val="pl-PL"/>
         </w:rPr>
       </w:pPr>
-      <w:bookmarkStart w:id="2" w:name="_Toc390283558"/>
+      <w:bookmarkStart w:id="2" w:name="_Toc391042688"/>
       <w:r>
         <w:rPr>
           <w:lang w:val="pl-PL"/>
@@ -3933,7 +4027,7 @@
           <w:lang w:val="pl-PL"/>
         </w:rPr>
       </w:pPr>
-      <w:bookmarkStart w:id="3" w:name="_Toc390283559"/>
+      <w:bookmarkStart w:id="3" w:name="_Toc391042689"/>
       <w:r>
         <w:rPr>
           <w:lang w:val="pl-PL"/>
@@ -3949,7 +4043,7 @@
           <w:lang w:val="pl-PL"/>
         </w:rPr>
       </w:pPr>
-      <w:bookmarkStart w:id="4" w:name="_Toc390283560"/>
+      <w:bookmarkStart w:id="4" w:name="_Toc391042690"/>
       <w:r>
         <w:rPr>
           <w:lang w:val="pl-PL"/>
@@ -3965,7 +4059,7 @@
           <w:lang w:val="pl-PL"/>
         </w:rPr>
       </w:pPr>
-      <w:bookmarkStart w:id="5" w:name="_Toc390283561"/>
+      <w:bookmarkStart w:id="5" w:name="_Toc391042691"/>
       <w:r>
         <w:rPr>
           <w:lang w:val="pl-PL"/>
@@ -3981,7 +4075,7 @@
           <w:lang w:val="pl-PL"/>
         </w:rPr>
       </w:pPr>
-      <w:bookmarkStart w:id="6" w:name="_Toc390283562"/>
+      <w:bookmarkStart w:id="6" w:name="_Toc391042692"/>
       <w:proofErr w:type="spellStart"/>
       <w:proofErr w:type="gramStart"/>
       <w:r>
@@ -4110,7 +4204,6 @@
         </w:rPr>
         <w:t xml:space="preserve"> został rozwinięty i wzbogacony o wsparcie</w:t>
       </w:r>
-      <w:bookmarkStart w:id="7" w:name="_Toc390283563"/>
       <w:r>
         <w:rPr>
           <w:lang w:val="pl-PL"/>
@@ -4225,7 +4318,6 @@
         </w:rPr>
         <w:t xml:space="preserve"> 2010)</w:t>
       </w:r>
-      <w:bookmarkEnd w:id="7"/>
       <w:r>
         <w:rPr>
           <w:lang w:val="pl-PL"/>
@@ -4306,6 +4398,7 @@
     <w:p>
       <w:pPr>
         <w:ind w:firstLine="576"/>
+        <w:jc w:val="both"/>
         <w:rPr>
           <w:lang w:val="pl-PL"/>
         </w:rPr>
@@ -4388,6 +4481,7 @@
     <w:p>
       <w:pPr>
         <w:ind w:firstLine="576"/>
+        <w:jc w:val="both"/>
         <w:rPr>
           <w:lang w:val="pl-PL"/>
         </w:rPr>
@@ -4498,13 +4592,15 @@
     </w:p>
     <w:p>
       <w:pPr>
-        <w:rPr>
-          <w:lang w:val="pl-PL"/>
-        </w:rPr>
-      </w:pPr>
-    </w:p>
-    <w:p>
-      <w:pPr>
+        <w:jc w:val="both"/>
+        <w:rPr>
+          <w:lang w:val="pl-PL"/>
+        </w:rPr>
+      </w:pPr>
+    </w:p>
+    <w:p>
+      <w:pPr>
+        <w:jc w:val="both"/>
         <w:rPr>
           <w:lang w:val="pl-PL"/>
         </w:rPr>
@@ -4614,6 +4710,7 @@
           <w:lang w:val="pl-PL"/>
         </w:rPr>
       </w:pPr>
+      <w:bookmarkStart w:id="7" w:name="_Toc391042693"/>
       <w:r>
         <w:rPr>
           <w:lang w:val="pl-PL"/>
@@ -4627,11 +4724,13 @@
         </w:rPr>
         <w:t>iOS</w:t>
       </w:r>
+      <w:bookmarkEnd w:id="7"/>
       <w:proofErr w:type="spellEnd"/>
     </w:p>
     <w:p>
       <w:pPr>
         <w:ind w:firstLine="720"/>
+        <w:jc w:val="both"/>
         <w:rPr>
           <w:lang w:val="pl-PL"/>
         </w:rPr>
@@ -4750,6 +4849,7 @@
     <w:p>
       <w:pPr>
         <w:ind w:firstLine="720"/>
+        <w:jc w:val="both"/>
         <w:rPr>
           <w:lang w:val="pl-PL"/>
         </w:rPr>
@@ -4792,6 +4892,7 @@
     <w:p>
       <w:pPr>
         <w:ind w:firstLine="720"/>
+        <w:jc w:val="both"/>
         <w:rPr>
           <w:lang w:val="pl-PL"/>
         </w:rPr>
@@ -4824,6 +4925,7 @@
           <w:ilvl w:val="0"/>
           <w:numId w:val="17"/>
         </w:numPr>
+        <w:jc w:val="both"/>
         <w:rPr>
           <w:lang w:val="pl-PL"/>
         </w:rPr>
@@ -4848,6 +4950,7 @@
           <w:ilvl w:val="0"/>
           <w:numId w:val="17"/>
         </w:numPr>
+        <w:jc w:val="both"/>
         <w:rPr>
           <w:lang w:val="pl-PL"/>
         </w:rPr>
@@ -4894,6 +4997,7 @@
           <w:ilvl w:val="0"/>
           <w:numId w:val="17"/>
         </w:numPr>
+        <w:jc w:val="both"/>
         <w:rPr>
           <w:lang w:val="pl-PL"/>
         </w:rPr>
@@ -4920,6 +5024,7 @@
           <w:ilvl w:val="0"/>
           <w:numId w:val="17"/>
         </w:numPr>
+        <w:jc w:val="both"/>
         <w:rPr>
           <w:lang w:val="pl-PL"/>
         </w:rPr>
@@ -4980,6 +5085,7 @@
           <w:ilvl w:val="0"/>
           <w:numId w:val="17"/>
         </w:numPr>
+        <w:jc w:val="both"/>
         <w:rPr>
           <w:lang w:val="pl-PL"/>
         </w:rPr>
@@ -4998,6 +5104,7 @@
           <w:ilvl w:val="0"/>
           <w:numId w:val="17"/>
         </w:numPr>
+        <w:jc w:val="both"/>
         <w:rPr>
           <w:lang w:val="pl-PL"/>
         </w:rPr>
@@ -5038,6 +5145,7 @@
           <w:ilvl w:val="0"/>
           <w:numId w:val="17"/>
         </w:numPr>
+        <w:jc w:val="both"/>
         <w:rPr>
           <w:lang w:val="pl-PL"/>
         </w:rPr>
@@ -5052,13 +5160,15 @@
     </w:p>
     <w:p>
       <w:pPr>
-        <w:rPr>
-          <w:lang w:val="pl-PL"/>
-        </w:rPr>
-      </w:pPr>
-    </w:p>
-    <w:p>
-      <w:pPr>
+        <w:jc w:val="both"/>
+        <w:rPr>
+          <w:lang w:val="pl-PL"/>
+        </w:rPr>
+      </w:pPr>
+    </w:p>
+    <w:p>
+      <w:pPr>
+        <w:jc w:val="both"/>
         <w:rPr>
           <w:lang w:val="pl-PL"/>
         </w:rPr>
@@ -5091,6 +5201,7 @@
           <w:ilvl w:val="0"/>
           <w:numId w:val="18"/>
         </w:numPr>
+        <w:jc w:val="both"/>
         <w:rPr>
           <w:lang w:val="pl-PL"/>
         </w:rPr>
@@ -5117,6 +5228,7 @@
           <w:ilvl w:val="0"/>
           <w:numId w:val="18"/>
         </w:numPr>
+        <w:jc w:val="both"/>
         <w:rPr>
           <w:lang w:val="pl-PL"/>
         </w:rPr>
@@ -5147,19 +5259,7 @@
         <w:rPr>
           <w:lang w:val="pl-PL"/>
         </w:rPr>
-        <w:t xml:space="preserve"> – aplikacja komunikuje się</w:t>
-      </w:r>
-      <w:r>
-        <w:rPr>
-          <w:lang w:val="pl-PL"/>
-        </w:rPr>
-        <w:t xml:space="preserve"> i dzieli danymi</w:t>
-      </w:r>
-      <w:r>
-        <w:rPr>
-          <w:lang w:val="pl-PL"/>
-        </w:rPr>
-        <w:t xml:space="preserve"> z urządzeniami zewnętrznymi w ustalonych odstępach czasu</w:t>
+        <w:t xml:space="preserve"> – aplikacja komunikuje się i dzieli danymi z urządzeniami zewnętrznymi w ustalonych odstępach czasu</w:t>
       </w:r>
     </w:p>
     <w:p>
@@ -5169,6 +5269,7 @@
           <w:ilvl w:val="0"/>
           <w:numId w:val="18"/>
         </w:numPr>
+        <w:jc w:val="both"/>
         <w:rPr>
           <w:lang w:val="pl-PL"/>
         </w:rPr>
@@ -5196,6 +5297,7 @@
     </w:p>
     <w:p>
       <w:pPr>
+        <w:jc w:val="both"/>
         <w:rPr>
           <w:lang w:val="pl-PL"/>
         </w:rPr>
@@ -5204,6 +5306,7 @@
     <w:p>
       <w:pPr>
         <w:ind w:firstLine="360"/>
+        <w:jc w:val="both"/>
         <w:rPr>
           <w:lang w:val="pl-PL"/>
         </w:rPr>
@@ -5226,7 +5329,21 @@
         <w:rPr>
           <w:lang w:val="pl-PL"/>
         </w:rPr>
-        <w:t xml:space="preserve"> pozwala wszystkim aplikacjom na dokonywanie aktualizacji w tle. Ta funkcjonalność preferuje aktualizowanie aplikacji z których użytkownik najczęściej korzysta i wszystkie aktualizacje stara się przeprowadzać gdy dostępna jest sieć </w:t>
+        <w:t xml:space="preserve"> pozwala wszystkim aplikacjom na dokonywanie aktualizacji w tle. Ta funkcjonalność preferuje aktualizowanie </w:t>
+      </w:r>
+      <w:proofErr w:type="gramStart"/>
+      <w:r>
+        <w:rPr>
+          <w:lang w:val="pl-PL"/>
+        </w:rPr>
+        <w:t>aplikacji z których</w:t>
+      </w:r>
+      <w:proofErr w:type="gramEnd"/>
+      <w:r>
+        <w:rPr>
+          <w:lang w:val="pl-PL"/>
+        </w:rPr>
+        <w:t xml:space="preserve"> użytkownik najczęściej korzysta i wszystkie aktualizacje stara się przeprowadzać gdy dostępna jest sieć </w:t>
       </w:r>
       <w:proofErr w:type="spellStart"/>
       <w:r>
@@ -5242,8 +5359,113 @@
         </w:rPr>
         <w:t>, by nie korzystać z przesyłania danych przez moduł telefonii komórkowej.</w:t>
       </w:r>
-      <w:bookmarkStart w:id="8" w:name="_GoBack"/>
+    </w:p>
+    <w:p>
+      <w:pPr>
+        <w:ind w:firstLine="360"/>
+        <w:jc w:val="both"/>
+        <w:rPr>
+          <w:lang w:val="pl-PL"/>
+        </w:rPr>
+      </w:pPr>
+    </w:p>
+    <w:p>
+      <w:pPr>
+        <w:pStyle w:val="Nagwek2"/>
+        <w:rPr>
+          <w:lang w:val="pl-PL"/>
+        </w:rPr>
+      </w:pPr>
+      <w:bookmarkStart w:id="8" w:name="_Toc391042694"/>
+      <w:r>
+        <w:rPr>
+          <w:lang w:val="pl-PL"/>
+        </w:rPr>
+        <w:t xml:space="preserve">Tworzenie aplikacji na system </w:t>
+      </w:r>
+      <w:proofErr w:type="spellStart"/>
+      <w:r>
+        <w:rPr>
+          <w:lang w:val="pl-PL"/>
+        </w:rPr>
+        <w:t>iOS</w:t>
+      </w:r>
       <w:bookmarkEnd w:id="8"/>
+      <w:proofErr w:type="spellEnd"/>
+    </w:p>
+    <w:p>
+      <w:pPr>
+        <w:ind w:firstLine="432"/>
+        <w:rPr>
+          <w:lang w:val="pl-PL"/>
+        </w:rPr>
+      </w:pPr>
+      <w:r>
+        <w:rPr>
+          <w:lang w:val="pl-PL"/>
+        </w:rPr>
+        <w:t xml:space="preserve">Aplikacje na muszą być napisane i skompilowane z myślą o systemie </w:t>
+      </w:r>
+      <w:proofErr w:type="spellStart"/>
+      <w:r>
+        <w:rPr>
+          <w:lang w:val="pl-PL"/>
+        </w:rPr>
+        <w:t>iOS</w:t>
+      </w:r>
+      <w:proofErr w:type="spellEnd"/>
+      <w:r>
+        <w:rPr>
+          <w:lang w:val="pl-PL"/>
+        </w:rPr>
+        <w:t xml:space="preserve"> i 64 bitowej architekturze lub poprzedniej 32 bitowej. Przeglądarka Safari obsługuje aplikacje sieciowe. Istnieją autoryzowane aplikacje firm trzecich korzystające z kodu natywnego dla urządzeń korzystających z </w:t>
+      </w:r>
+      <w:proofErr w:type="spellStart"/>
+      <w:r>
+        <w:rPr>
+          <w:lang w:val="pl-PL"/>
+        </w:rPr>
+        <w:t>iOS</w:t>
+      </w:r>
+      <w:proofErr w:type="spellEnd"/>
+      <w:r>
+        <w:rPr>
+          <w:lang w:val="pl-PL"/>
+        </w:rPr>
+        <w:t xml:space="preserve"> 2.0 </w:t>
+      </w:r>
+      <w:proofErr w:type="gramStart"/>
+      <w:r>
+        <w:rPr>
+          <w:lang w:val="pl-PL"/>
+        </w:rPr>
+        <w:t>i</w:t>
+      </w:r>
+      <w:proofErr w:type="gramEnd"/>
+      <w:r>
+        <w:rPr>
+          <w:lang w:val="pl-PL"/>
+        </w:rPr>
+        <w:t xml:space="preserve"> późniejszych.</w:t>
+      </w:r>
+    </w:p>
+    <w:p>
+      <w:pPr>
+        <w:ind w:firstLine="432"/>
+        <w:rPr>
+          <w:lang w:val="pl-PL"/>
+        </w:rPr>
+      </w:pPr>
+    </w:p>
+    <w:p>
+      <w:pPr>
+        <w:ind w:firstLine="360"/>
+        <w:jc w:val="both"/>
+        <w:rPr>
+          <w:lang w:val="pl-PL"/>
+        </w:rPr>
+      </w:pPr>
+      <w:bookmarkStart w:id="9" w:name="_GoBack"/>
     </w:p>
     <w:p>
       <w:pPr>
@@ -5252,7 +5474,8 @@
           <w:lang w:val="pl-PL"/>
         </w:rPr>
       </w:pPr>
-      <w:bookmarkStart w:id="9" w:name="_Toc390283564"/>
+      <w:bookmarkStart w:id="10" w:name="_Toc391042695"/>
+      <w:bookmarkEnd w:id="9"/>
       <w:r>
         <w:rPr>
           <w:lang w:val="pl-PL"/>
@@ -5260,7 +5483,7 @@
         <w:lastRenderedPageBreak/>
         <w:t>Środowiska międzyplatformowe</w:t>
       </w:r>
-      <w:bookmarkEnd w:id="9"/>
+      <w:bookmarkEnd w:id="10"/>
     </w:p>
     <w:p>
       <w:pPr>
@@ -5269,14 +5492,14 @@
           <w:lang w:val="pl-PL"/>
         </w:rPr>
       </w:pPr>
-      <w:bookmarkStart w:id="10" w:name="_Toc390283565"/>
+      <w:bookmarkStart w:id="11" w:name="_Toc391042696"/>
       <w:r>
         <w:rPr>
           <w:lang w:val="pl-PL"/>
         </w:rPr>
         <w:t>Unity3D</w:t>
       </w:r>
-      <w:bookmarkEnd w:id="10"/>
+      <w:bookmarkEnd w:id="11"/>
     </w:p>
     <w:p>
       <w:pPr>
@@ -5285,7 +5508,7 @@
           <w:lang w:val="pl-PL"/>
         </w:rPr>
       </w:pPr>
-      <w:bookmarkStart w:id="11" w:name="_Toc390283566"/>
+      <w:bookmarkStart w:id="12" w:name="_Toc391042697"/>
       <w:r>
         <w:rPr>
           <w:lang w:val="pl-PL"/>
@@ -5310,7 +5533,7 @@
         </w:rPr>
         <w:t>Flash</w:t>
       </w:r>
-      <w:bookmarkEnd w:id="11"/>
+      <w:bookmarkEnd w:id="12"/>
     </w:p>
     <w:p>
       <w:pPr>
@@ -5319,8 +5542,8 @@
           <w:lang w:val="pl-PL"/>
         </w:rPr>
       </w:pPr>
-      <w:bookmarkStart w:id="12" w:name="_Toc390283567"/>
-      <w:bookmarkEnd w:id="12"/>
+      <w:bookmarkStart w:id="13" w:name="_Toc391042698"/>
+      <w:bookmarkEnd w:id="13"/>
     </w:p>
     <w:p>
       <w:pPr>
@@ -5329,14 +5552,14 @@
           <w:lang w:val="pl-PL"/>
         </w:rPr>
       </w:pPr>
-      <w:bookmarkStart w:id="13" w:name="_Toc390283568"/>
+      <w:bookmarkStart w:id="14" w:name="_Toc391042699"/>
       <w:r>
         <w:rPr>
           <w:lang w:val="pl-PL"/>
         </w:rPr>
         <w:t>Zaimplementowane programy testujące</w:t>
       </w:r>
-      <w:bookmarkEnd w:id="13"/>
+      <w:bookmarkEnd w:id="14"/>
     </w:p>
     <w:p>
       <w:pPr>
@@ -5345,14 +5568,14 @@
           <w:lang w:val="pl-PL"/>
         </w:rPr>
       </w:pPr>
-      <w:bookmarkStart w:id="14" w:name="_Toc390283569"/>
+      <w:bookmarkStart w:id="15" w:name="_Toc391042700"/>
       <w:r>
         <w:rPr>
           <w:lang w:val="pl-PL"/>
         </w:rPr>
         <w:t>Wyniki</w:t>
       </w:r>
-      <w:bookmarkEnd w:id="14"/>
+      <w:bookmarkEnd w:id="15"/>
       <w:r>
         <w:rPr>
           <w:lang w:val="pl-PL"/>
@@ -5372,14 +5595,14 @@
           <w:lang w:val="pl-PL"/>
         </w:rPr>
       </w:pPr>
-      <w:bookmarkStart w:id="15" w:name="_Toc390283570"/>
+      <w:bookmarkStart w:id="16" w:name="_Toc391042701"/>
       <w:r>
         <w:rPr>
           <w:lang w:val="pl-PL"/>
         </w:rPr>
         <w:t>Podsumowanie i wnioski</w:t>
       </w:r>
-      <w:bookmarkEnd w:id="15"/>
+      <w:bookmarkEnd w:id="16"/>
     </w:p>
     <w:p>
       <w:pPr>
@@ -5388,14 +5611,14 @@
           <w:lang w:val="pl-PL"/>
         </w:rPr>
       </w:pPr>
-      <w:bookmarkStart w:id="16" w:name="_Toc390283571"/>
+      <w:bookmarkStart w:id="17" w:name="_Toc391042702"/>
       <w:r>
         <w:rPr>
           <w:lang w:val="pl-PL"/>
         </w:rPr>
         <w:t>Literatura</w:t>
       </w:r>
-      <w:bookmarkEnd w:id="16"/>
+      <w:bookmarkEnd w:id="17"/>
     </w:p>
     <w:p>
       <w:pPr>
@@ -5476,7 +5699,7 @@
           <w:rPr>
             <w:noProof/>
           </w:rPr>
-          <w:t>8</w:t>
+          <w:t>9</w:t>
         </w:r>
         <w:r>
           <w:rPr>
@@ -9959,7 +10182,7 @@
 </file>
 
 <file path=customXml/itemProps1.xml><?xml version="1.0" encoding="utf-8"?>
-<ds:datastoreItem xmlns:ds="http://schemas.openxmlformats.org/officeDocument/2006/customXml" ds:itemID="{2A615D1F-12C0-4C08-B483-E45F519773BB}">
+<ds:datastoreItem xmlns:ds="http://schemas.openxmlformats.org/officeDocument/2006/customXml" ds:itemID="{C674C4AF-7669-482A-95A3-31358717523C}">
   <ds:schemaRefs>
     <ds:schemaRef ds:uri="http://schemas.openxmlformats.org/officeDocument/2006/bibliography"/>
   </ds:schemaRefs>

</xml_diff>

<commit_message>
Rozwinieto "Programowanie i dystrubucje na iOS", dodano logo iOS
</commit_message>
<xml_diff>
--- a/doc/Popanda.Pawel.Praca.Magisterska.docx
+++ b/doc/Popanda.Pawel.Praca.Magisterska.docx
@@ -4090,6 +4090,69 @@
     </w:p>
     <w:p>
       <w:pPr>
+        <w:rPr>
+          <w:lang w:val="pl-PL"/>
+        </w:rPr>
+      </w:pPr>
+      <w:r>
+        <w:rPr>
+          <w:noProof/>
+          <w:lang w:val="pl-PL" w:eastAsia="pl-PL" w:bidi="ar-SA"/>
+        </w:rPr>
+        <w:drawing>
+          <wp:inline distT="0" distB="0" distL="0" distR="0">
+            <wp:extent cx="2408830" cy="1582877"/>
+            <wp:effectExtent l="0" t="0" r="0" b="0"/>
+            <wp:docPr id="1" name="Obraz 1" descr="http://www.vdmi.nl/sites/vdmisite.s1.aegirhost.nl/files/ios-logo.jpg"/>
+            <wp:cNvGraphicFramePr>
+              <a:graphicFrameLocks xmlns:a="http://schemas.openxmlformats.org/drawingml/2006/main" noChangeAspect="1"/>
+            </wp:cNvGraphicFramePr>
+            <a:graphic xmlns:a="http://schemas.openxmlformats.org/drawingml/2006/main">
+              <a:graphicData uri="http://schemas.openxmlformats.org/drawingml/2006/picture">
+                <pic:pic xmlns:pic="http://schemas.openxmlformats.org/drawingml/2006/picture">
+                  <pic:nvPicPr>
+                    <pic:cNvPr id="0" name="Picture 1" descr="http://www.vdmi.nl/sites/vdmisite.s1.aegirhost.nl/files/ios-logo.jpg"/>
+                    <pic:cNvPicPr>
+                      <a:picLocks noChangeAspect="1" noChangeArrowheads="1"/>
+                    </pic:cNvPicPr>
+                  </pic:nvPicPr>
+                  <pic:blipFill>
+                    <a:blip r:embed="rId11" cstate="print">
+                      <a:extLst>
+                        <a:ext uri="{28A0092B-C50C-407E-A947-70E740481C1C}">
+                          <a14:useLocalDpi xmlns:a14="http://schemas.microsoft.com/office/drawing/2010/main" val="0"/>
+                        </a:ext>
+                      </a:extLst>
+                    </a:blip>
+                    <a:srcRect/>
+                    <a:stretch>
+                      <a:fillRect/>
+                    </a:stretch>
+                  </pic:blipFill>
+                  <pic:spPr bwMode="auto">
+                    <a:xfrm>
+                      <a:off x="0" y="0"/>
+                      <a:ext cx="2408577" cy="1582711"/>
+                    </a:xfrm>
+                    <a:prstGeom prst="rect">
+                      <a:avLst/>
+                    </a:prstGeom>
+                    <a:noFill/>
+                    <a:ln>
+                      <a:noFill/>
+                    </a:ln>
+                  </pic:spPr>
+                </pic:pic>
+              </a:graphicData>
+            </a:graphic>
+          </wp:inline>
+        </w:drawing>
+      </w:r>
+      <w:bookmarkStart w:id="7" w:name="_GoBack"/>
+      <w:bookmarkEnd w:id="7"/>
+    </w:p>
+    <w:p>
+      <w:pPr>
         <w:ind w:firstLine="576"/>
         <w:jc w:val="both"/>
         <w:rPr>
@@ -4433,7 +4496,14 @@
         <w:rPr>
           <w:lang w:val="pl-PL"/>
         </w:rPr>
-        <w:t xml:space="preserve">. System wspiera też rozmaite gesty takie jak ściśnięcie, ściśnięcie odwrotne, dotknięcie i przesunięcie. Wszystkie gesty mają swoje określone definicje w kontekście systemu </w:t>
+        <w:t xml:space="preserve">. System wspiera też rozmaite gesty takie jak ściśnięcie, ściśnięcie odwrotne, </w:t>
+      </w:r>
+      <w:r>
+        <w:rPr>
+          <w:lang w:val="pl-PL"/>
+        </w:rPr>
+        <w:lastRenderedPageBreak/>
+        <w:t xml:space="preserve">dotknięcie i przesunięcie. Wszystkie gesty mają swoje określone definicje w kontekście systemu </w:t>
       </w:r>
       <w:proofErr w:type="spellStart"/>
       <w:r>
@@ -4504,14 +4574,7 @@
         <w:rPr>
           <w:lang w:val="pl-PL"/>
         </w:rPr>
-        <w:t xml:space="preserve"> Foundation i </w:t>
-      </w:r>
-      <w:r>
-        <w:rPr>
-          <w:lang w:val="pl-PL"/>
-        </w:rPr>
-        <w:lastRenderedPageBreak/>
-        <w:t xml:space="preserve">Foundation, jednak jego interfejsem zajmuje się moduł </w:t>
+        <w:t xml:space="preserve"> Foundation i Foundation, jednak jego interfejsem zajmuje się moduł </w:t>
       </w:r>
       <w:proofErr w:type="spellStart"/>
       <w:r>
@@ -4710,7 +4773,7 @@
           <w:lang w:val="pl-PL"/>
         </w:rPr>
       </w:pPr>
-      <w:bookmarkStart w:id="7" w:name="_Toc391042693"/>
+      <w:bookmarkStart w:id="8" w:name="_Toc391042693"/>
       <w:r>
         <w:rPr>
           <w:lang w:val="pl-PL"/>
@@ -4724,7 +4787,7 @@
         </w:rPr>
         <w:t>iOS</w:t>
       </w:r>
-      <w:bookmarkEnd w:id="7"/>
+      <w:bookmarkEnd w:id="8"/>
       <w:proofErr w:type="spellEnd"/>
     </w:p>
     <w:p>
@@ -5007,6 +5070,7 @@
         <w:rPr>
           <w:lang w:val="pl-PL"/>
         </w:rPr>
+        <w:lastRenderedPageBreak/>
         <w:t>Geolokalizacja</w:t>
       </w:r>
       <w:proofErr w:type="spellEnd"/>
@@ -5154,7 +5218,6 @@
         <w:rPr>
           <w:lang w:val="pl-PL"/>
         </w:rPr>
-        <w:lastRenderedPageBreak/>
         <w:t>Szybkie zmiany aplikacji – aplikacja nie uruchamia żadnego kodu i może zostać usunięta z pamięci w dowolnym momencie</w:t>
       </w:r>
     </w:p>
@@ -5376,12 +5439,24 @@
           <w:lang w:val="pl-PL"/>
         </w:rPr>
       </w:pPr>
-      <w:bookmarkStart w:id="8" w:name="_Toc391042694"/>
-      <w:r>
-        <w:rPr>
-          <w:lang w:val="pl-PL"/>
-        </w:rPr>
-        <w:t xml:space="preserve">Tworzenie aplikacji na system </w:t>
+      <w:bookmarkStart w:id="9" w:name="_Toc391042694"/>
+      <w:r>
+        <w:rPr>
+          <w:lang w:val="pl-PL"/>
+        </w:rPr>
+        <w:t xml:space="preserve">Tworzenie </w:t>
+      </w:r>
+      <w:r>
+        <w:rPr>
+          <w:lang w:val="pl-PL"/>
+        </w:rPr>
+        <w:t xml:space="preserve">i dystrybucja </w:t>
+      </w:r>
+      <w:r>
+        <w:rPr>
+          <w:lang w:val="pl-PL"/>
+        </w:rPr>
+        <w:t xml:space="preserve">aplikacji na system </w:t>
       </w:r>
       <w:proofErr w:type="spellStart"/>
       <w:r>
@@ -5390,7 +5465,7 @@
         </w:rPr>
         <w:t>iOS</w:t>
       </w:r>
-      <w:bookmarkEnd w:id="8"/>
+      <w:bookmarkEnd w:id="9"/>
       <w:proofErr w:type="spellEnd"/>
     </w:p>
     <w:p>
@@ -5404,7 +5479,13 @@
         <w:rPr>
           <w:lang w:val="pl-PL"/>
         </w:rPr>
-        <w:t xml:space="preserve">Aplikacje na muszą być napisane i skompilowane z myślą o systemie </w:t>
+        <w:t>Aplikacje</w:t>
+      </w:r>
+      <w:r>
+        <w:rPr>
+          <w:lang w:val="pl-PL"/>
+        </w:rPr>
+        <w:t xml:space="preserve"> muszą być napisane i skompilowane z myślą o systemie </w:t>
       </w:r>
       <w:proofErr w:type="spellStart"/>
       <w:r>
@@ -5447,6 +5528,671 @@
           <w:lang w:val="pl-PL"/>
         </w:rPr>
         <w:t xml:space="preserve"> późniejszych.</w:t>
+      </w:r>
+    </w:p>
+    <w:p>
+      <w:pPr>
+        <w:ind w:firstLine="432"/>
+        <w:rPr>
+          <w:lang w:val="pl-PL"/>
+        </w:rPr>
+      </w:pPr>
+      <w:r>
+        <w:rPr>
+          <w:lang w:val="pl-PL"/>
+        </w:rPr>
+        <w:t xml:space="preserve">17 października 2007 roku w liście otwartym opublikowanym nam blogu firmy Apple „Hot news” Steve </w:t>
+      </w:r>
+      <w:proofErr w:type="spellStart"/>
+      <w:r>
+        <w:rPr>
+          <w:lang w:val="pl-PL"/>
+        </w:rPr>
+        <w:t>Jobs</w:t>
+      </w:r>
+      <w:proofErr w:type="spellEnd"/>
+      <w:r>
+        <w:rPr>
+          <w:lang w:val="pl-PL"/>
+        </w:rPr>
+        <w:t xml:space="preserve"> ogłosił wydanie pakietu deweloperskiego (SDK) w okolicach lutego 2008 roku[</w:t>
+      </w:r>
+      <w:proofErr w:type="spellStart"/>
+      <w:r>
+        <w:rPr>
+          <w:lang w:val="pl-PL"/>
+        </w:rPr>
+        <w:t>przypissss</w:t>
+      </w:r>
+      <w:proofErr w:type="spellEnd"/>
+      <w:r>
+        <w:rPr>
+          <w:lang w:val="pl-PL"/>
+        </w:rPr>
+        <w:t xml:space="preserve">]. SDK zostało wydane 6 marca 2008 i pozawalało na tworzenie aplikacji dla </w:t>
+      </w:r>
+      <w:proofErr w:type="spellStart"/>
+      <w:r>
+        <w:rPr>
+          <w:lang w:val="pl-PL"/>
+        </w:rPr>
+        <w:lastRenderedPageBreak/>
+        <w:t>iPhone</w:t>
+      </w:r>
+      <w:proofErr w:type="spellEnd"/>
+      <w:r>
+        <w:rPr>
+          <w:lang w:val="pl-PL"/>
+        </w:rPr>
+        <w:t xml:space="preserve">, iPod </w:t>
+      </w:r>
+      <w:proofErr w:type="spellStart"/>
+      <w:r>
+        <w:rPr>
+          <w:lang w:val="pl-PL"/>
+        </w:rPr>
+        <w:t>Touch</w:t>
+      </w:r>
+      <w:proofErr w:type="spellEnd"/>
+      <w:r>
+        <w:rPr>
+          <w:lang w:val="pl-PL"/>
+        </w:rPr>
+        <w:t xml:space="preserve"> oraz na uruchamianie i testowanie aplikacji w emulatorze. Jednak załadowanie aplikacji na rzeczywiste urządzenie możliwe było tylko </w:t>
+      </w:r>
+      <w:r>
+        <w:rPr>
+          <w:lang w:val="pl-PL"/>
+        </w:rPr>
+        <w:t xml:space="preserve">(jest nadal?) </w:t>
+      </w:r>
+      <w:proofErr w:type="gramStart"/>
+      <w:r>
+        <w:rPr>
+          <w:lang w:val="pl-PL"/>
+        </w:rPr>
+        <w:t>po</w:t>
+      </w:r>
+      <w:proofErr w:type="gramEnd"/>
+      <w:r>
+        <w:rPr>
+          <w:lang w:val="pl-PL"/>
+        </w:rPr>
+        <w:t xml:space="preserve"> opłaceniu składki członkowskiej programu deweloperskiego Apple.</w:t>
+      </w:r>
+    </w:p>
+    <w:p>
+      <w:pPr>
+        <w:ind w:firstLine="432"/>
+        <w:rPr>
+          <w:lang w:val="pl-PL"/>
+        </w:rPr>
+      </w:pPr>
+      <w:r>
+        <w:rPr>
+          <w:lang w:val="pl-PL"/>
+        </w:rPr>
+        <w:t xml:space="preserve">Składki za przynależność do danego programu zostały zatwierdzone na 99 dolarów amerykańskich za każdy z dostępnych programów członkowskich: </w:t>
+      </w:r>
+      <w:proofErr w:type="spellStart"/>
+      <w:r>
+        <w:rPr>
+          <w:lang w:val="pl-PL"/>
+        </w:rPr>
+        <w:t>iOS</w:t>
+      </w:r>
+      <w:proofErr w:type="spellEnd"/>
+      <w:r>
+        <w:rPr>
+          <w:lang w:val="pl-PL"/>
+        </w:rPr>
+        <w:t xml:space="preserve"> i OSX. W lipcu 2011 roku Apple rozpowszechniło </w:t>
+      </w:r>
+      <w:proofErr w:type="spellStart"/>
+      <w:r>
+        <w:rPr>
+          <w:lang w:val="pl-PL"/>
+        </w:rPr>
+        <w:t>Xcode</w:t>
+      </w:r>
+      <w:proofErr w:type="spellEnd"/>
+      <w:r>
+        <w:rPr>
+          <w:lang w:val="pl-PL"/>
+        </w:rPr>
+        <w:t xml:space="preserve"> w swoim sklepie internetowym do pobrania bez opłat dla wszystkich użytkowników OS X Lion. Od swojego rozpowszechnienia </w:t>
+      </w:r>
+      <w:proofErr w:type="spellStart"/>
+      <w:r>
+        <w:rPr>
+          <w:lang w:val="pl-PL"/>
+        </w:rPr>
+        <w:t>Xcode</w:t>
+      </w:r>
+      <w:proofErr w:type="spellEnd"/>
+      <w:r>
+        <w:rPr>
+          <w:lang w:val="pl-PL"/>
+        </w:rPr>
+        <w:t xml:space="preserve"> 3.1 </w:t>
+      </w:r>
+      <w:proofErr w:type="gramStart"/>
+      <w:r>
+        <w:rPr>
+          <w:lang w:val="pl-PL"/>
+        </w:rPr>
+        <w:t>stał</w:t>
+      </w:r>
+      <w:proofErr w:type="gramEnd"/>
+      <w:r>
+        <w:rPr>
+          <w:lang w:val="pl-PL"/>
+        </w:rPr>
+        <w:t xml:space="preserve"> się podstawowym środowiskiem dla </w:t>
+      </w:r>
+      <w:proofErr w:type="spellStart"/>
+      <w:r>
+        <w:rPr>
+          <w:lang w:val="pl-PL"/>
+        </w:rPr>
+        <w:t>iOS</w:t>
+      </w:r>
+      <w:proofErr w:type="spellEnd"/>
+      <w:r>
+        <w:rPr>
+          <w:lang w:val="pl-PL"/>
+        </w:rPr>
+        <w:t xml:space="preserve"> SDK.</w:t>
+      </w:r>
+    </w:p>
+    <w:p>
+      <w:pPr>
+        <w:ind w:firstLine="432"/>
+        <w:rPr>
+          <w:lang w:val="pl-PL"/>
+        </w:rPr>
+      </w:pPr>
+      <w:r>
+        <w:rPr>
+          <w:lang w:val="pl-PL"/>
+        </w:rPr>
+        <w:t xml:space="preserve">Deweloperzy mogą wybrać dowolną cenę za swoje aplikacje powyżej ustalonego w umowie minimum. Po sprzedaży aplikacji w </w:t>
+      </w:r>
+      <w:proofErr w:type="spellStart"/>
+      <w:r>
+        <w:rPr>
+          <w:lang w:val="pl-PL"/>
+        </w:rPr>
+        <w:t>App</w:t>
+      </w:r>
+      <w:proofErr w:type="spellEnd"/>
+      <w:r>
+        <w:rPr>
+          <w:lang w:val="pl-PL"/>
+        </w:rPr>
+        <w:t xml:space="preserve"> </w:t>
+      </w:r>
+      <w:proofErr w:type="spellStart"/>
+      <w:r>
+        <w:rPr>
+          <w:lang w:val="pl-PL"/>
+        </w:rPr>
+        <w:t>Store</w:t>
+      </w:r>
+      <w:proofErr w:type="spellEnd"/>
+      <w:r>
+        <w:rPr>
+          <w:lang w:val="pl-PL"/>
+        </w:rPr>
+        <w:t xml:space="preserve"> deweloper zachowuje 70% zysku a pozostałe 30% pozostaje dla Apple. Alternatywnie deweloperowi dana jest możliwość stworzenia aplikacji darmowej – w tym przypadku nie ponosi żadnych kosztów za rozpowszechnianie aplikacji poza wymienioną wcześniej opłatą za przynależność do programu deweloperskiego Apple.</w:t>
+      </w:r>
+    </w:p>
+    <w:p>
+      <w:pPr>
+        <w:ind w:firstLine="432"/>
+        <w:rPr>
+          <w:lang w:val="pl-PL"/>
+        </w:rPr>
+      </w:pPr>
+      <w:r>
+        <w:rPr>
+          <w:lang w:val="pl-PL"/>
+        </w:rPr>
+        <w:t xml:space="preserve">Developers </w:t>
+      </w:r>
+      <w:proofErr w:type="spellStart"/>
+      <w:r>
+        <w:rPr>
+          <w:lang w:val="pl-PL"/>
+        </w:rPr>
+        <w:t>are</w:t>
+      </w:r>
+      <w:proofErr w:type="spellEnd"/>
+      <w:r>
+        <w:rPr>
+          <w:lang w:val="pl-PL"/>
+        </w:rPr>
+        <w:t xml:space="preserve"> </w:t>
+      </w:r>
+      <w:proofErr w:type="spellStart"/>
+      <w:r>
+        <w:rPr>
+          <w:lang w:val="pl-PL"/>
+        </w:rPr>
+        <w:t>able</w:t>
+      </w:r>
+      <w:proofErr w:type="spellEnd"/>
+      <w:r>
+        <w:rPr>
+          <w:lang w:val="pl-PL"/>
+        </w:rPr>
+        <w:t xml:space="preserve"> to set </w:t>
+      </w:r>
+      <w:proofErr w:type="spellStart"/>
+      <w:r>
+        <w:rPr>
+          <w:lang w:val="pl-PL"/>
+        </w:rPr>
+        <w:t>any</w:t>
+      </w:r>
+      <w:proofErr w:type="spellEnd"/>
+      <w:r>
+        <w:rPr>
+          <w:lang w:val="pl-PL"/>
+        </w:rPr>
+        <w:t xml:space="preserve"> </w:t>
+      </w:r>
+      <w:proofErr w:type="spellStart"/>
+      <w:r>
+        <w:rPr>
+          <w:lang w:val="pl-PL"/>
+        </w:rPr>
+        <w:t>price</w:t>
+      </w:r>
+      <w:proofErr w:type="spellEnd"/>
+      <w:r>
+        <w:rPr>
+          <w:lang w:val="pl-PL"/>
+        </w:rPr>
+        <w:t xml:space="preserve"> </w:t>
+      </w:r>
+      <w:proofErr w:type="spellStart"/>
+      <w:r>
+        <w:rPr>
+          <w:lang w:val="pl-PL"/>
+        </w:rPr>
+        <w:t>above</w:t>
+      </w:r>
+      <w:proofErr w:type="spellEnd"/>
+      <w:r>
+        <w:rPr>
+          <w:lang w:val="pl-PL"/>
+        </w:rPr>
+        <w:t xml:space="preserve"> a set minimum for </w:t>
+      </w:r>
+      <w:proofErr w:type="spellStart"/>
+      <w:r>
+        <w:rPr>
+          <w:lang w:val="pl-PL"/>
+        </w:rPr>
+        <w:t>their</w:t>
+      </w:r>
+      <w:proofErr w:type="spellEnd"/>
+      <w:r>
+        <w:rPr>
+          <w:lang w:val="pl-PL"/>
+        </w:rPr>
+        <w:t xml:space="preserve"> </w:t>
+      </w:r>
+      <w:proofErr w:type="spellStart"/>
+      <w:r>
+        <w:rPr>
+          <w:lang w:val="pl-PL"/>
+        </w:rPr>
+        <w:t>applications</w:t>
+      </w:r>
+      <w:proofErr w:type="spellEnd"/>
+      <w:r>
+        <w:rPr>
+          <w:lang w:val="pl-PL"/>
+        </w:rPr>
+        <w:t xml:space="preserve"> to be </w:t>
+      </w:r>
+      <w:proofErr w:type="spellStart"/>
+      <w:r>
+        <w:rPr>
+          <w:lang w:val="pl-PL"/>
+        </w:rPr>
+        <w:t>distributed</w:t>
+      </w:r>
+      <w:proofErr w:type="spellEnd"/>
+      <w:r>
+        <w:rPr>
+          <w:lang w:val="pl-PL"/>
+        </w:rPr>
+        <w:t xml:space="preserve"> </w:t>
+      </w:r>
+      <w:proofErr w:type="spellStart"/>
+      <w:r>
+        <w:rPr>
+          <w:lang w:val="pl-PL"/>
+        </w:rPr>
+        <w:t>through</w:t>
+      </w:r>
+      <w:proofErr w:type="spellEnd"/>
+      <w:r>
+        <w:rPr>
+          <w:lang w:val="pl-PL"/>
+        </w:rPr>
+        <w:t xml:space="preserve"> the </w:t>
+      </w:r>
+      <w:proofErr w:type="spellStart"/>
+      <w:r>
+        <w:rPr>
+          <w:lang w:val="pl-PL"/>
+        </w:rPr>
+        <w:t>App</w:t>
+      </w:r>
+      <w:proofErr w:type="spellEnd"/>
+      <w:r>
+        <w:rPr>
+          <w:lang w:val="pl-PL"/>
+        </w:rPr>
+        <w:t xml:space="preserve"> </w:t>
+      </w:r>
+      <w:proofErr w:type="spellStart"/>
+      <w:r>
+        <w:rPr>
+          <w:lang w:val="pl-PL"/>
+        </w:rPr>
+        <w:t>Store</w:t>
+      </w:r>
+      <w:proofErr w:type="spellEnd"/>
+      <w:r>
+        <w:rPr>
+          <w:lang w:val="pl-PL"/>
+        </w:rPr>
+        <w:t xml:space="preserve">, </w:t>
+      </w:r>
+      <w:proofErr w:type="spellStart"/>
+      <w:r>
+        <w:rPr>
+          <w:lang w:val="pl-PL"/>
+        </w:rPr>
+        <w:t>keeping</w:t>
+      </w:r>
+      <w:proofErr w:type="spellEnd"/>
+      <w:r>
+        <w:rPr>
+          <w:lang w:val="pl-PL"/>
+        </w:rPr>
+        <w:t xml:space="preserve"> 70% for the developer, and </w:t>
+      </w:r>
+      <w:proofErr w:type="spellStart"/>
+      <w:r>
+        <w:rPr>
+          <w:lang w:val="pl-PL"/>
+        </w:rPr>
+        <w:t>leaving</w:t>
+      </w:r>
+      <w:proofErr w:type="spellEnd"/>
+      <w:r>
+        <w:rPr>
+          <w:lang w:val="pl-PL"/>
+        </w:rPr>
+        <w:t xml:space="preserve"> 30% for Apple. </w:t>
+      </w:r>
+      <w:proofErr w:type="spellStart"/>
+      <w:r>
+        <w:rPr>
+          <w:lang w:val="pl-PL"/>
+        </w:rPr>
+        <w:t>Alternatively</w:t>
+      </w:r>
+      <w:proofErr w:type="spellEnd"/>
+      <w:r>
+        <w:rPr>
+          <w:lang w:val="pl-PL"/>
+        </w:rPr>
+        <w:t xml:space="preserve">, </w:t>
+      </w:r>
+      <w:proofErr w:type="spellStart"/>
+      <w:r>
+        <w:rPr>
+          <w:lang w:val="pl-PL"/>
+        </w:rPr>
+        <w:t>they</w:t>
+      </w:r>
+      <w:proofErr w:type="spellEnd"/>
+      <w:r>
+        <w:rPr>
+          <w:lang w:val="pl-PL"/>
+        </w:rPr>
+        <w:t xml:space="preserve"> </w:t>
+      </w:r>
+      <w:proofErr w:type="spellStart"/>
+      <w:r>
+        <w:rPr>
+          <w:lang w:val="pl-PL"/>
+        </w:rPr>
+        <w:t>may</w:t>
+      </w:r>
+      <w:proofErr w:type="spellEnd"/>
+      <w:r>
+        <w:rPr>
+          <w:lang w:val="pl-PL"/>
+        </w:rPr>
+        <w:t xml:space="preserve"> </w:t>
+      </w:r>
+      <w:proofErr w:type="spellStart"/>
+      <w:r>
+        <w:rPr>
+          <w:lang w:val="pl-PL"/>
+        </w:rPr>
+        <w:t>opt</w:t>
+      </w:r>
+      <w:proofErr w:type="spellEnd"/>
+      <w:r>
+        <w:rPr>
+          <w:lang w:val="pl-PL"/>
+        </w:rPr>
+        <w:t xml:space="preserve"> to </w:t>
+      </w:r>
+      <w:proofErr w:type="spellStart"/>
+      <w:r>
+        <w:rPr>
+          <w:lang w:val="pl-PL"/>
+        </w:rPr>
+        <w:t>release</w:t>
+      </w:r>
+      <w:proofErr w:type="spellEnd"/>
+      <w:r>
+        <w:rPr>
+          <w:lang w:val="pl-PL"/>
+        </w:rPr>
+        <w:t xml:space="preserve"> the </w:t>
+      </w:r>
+      <w:proofErr w:type="spellStart"/>
+      <w:r>
+        <w:rPr>
+          <w:lang w:val="pl-PL"/>
+        </w:rPr>
+        <w:t>application</w:t>
+      </w:r>
+      <w:proofErr w:type="spellEnd"/>
+      <w:r>
+        <w:rPr>
+          <w:lang w:val="pl-PL"/>
+        </w:rPr>
+        <w:t xml:space="preserve"> for </w:t>
+      </w:r>
+      <w:proofErr w:type="spellStart"/>
+      <w:r>
+        <w:rPr>
+          <w:lang w:val="pl-PL"/>
+        </w:rPr>
+        <w:t>free</w:t>
+      </w:r>
+      <w:proofErr w:type="spellEnd"/>
+      <w:r>
+        <w:rPr>
+          <w:lang w:val="pl-PL"/>
+        </w:rPr>
+        <w:t xml:space="preserve"> and </w:t>
+      </w:r>
+      <w:proofErr w:type="spellStart"/>
+      <w:r>
+        <w:rPr>
+          <w:lang w:val="pl-PL"/>
+        </w:rPr>
+        <w:t>need</w:t>
+      </w:r>
+      <w:proofErr w:type="spellEnd"/>
+      <w:r>
+        <w:rPr>
+          <w:lang w:val="pl-PL"/>
+        </w:rPr>
+        <w:t xml:space="preserve"> not </w:t>
+      </w:r>
+      <w:proofErr w:type="spellStart"/>
+      <w:r>
+        <w:rPr>
+          <w:lang w:val="pl-PL"/>
+        </w:rPr>
+        <w:t>pay</w:t>
+      </w:r>
+      <w:proofErr w:type="spellEnd"/>
+      <w:r>
+        <w:rPr>
+          <w:lang w:val="pl-PL"/>
+        </w:rPr>
+        <w:t xml:space="preserve"> </w:t>
+      </w:r>
+      <w:proofErr w:type="spellStart"/>
+      <w:r>
+        <w:rPr>
+          <w:lang w:val="pl-PL"/>
+        </w:rPr>
+        <w:t>any</w:t>
+      </w:r>
+      <w:proofErr w:type="spellEnd"/>
+      <w:r>
+        <w:rPr>
+          <w:lang w:val="pl-PL"/>
+        </w:rPr>
+        <w:t xml:space="preserve"> </w:t>
+      </w:r>
+      <w:proofErr w:type="spellStart"/>
+      <w:r>
+        <w:rPr>
+          <w:lang w:val="pl-PL"/>
+        </w:rPr>
+        <w:t>costs</w:t>
+      </w:r>
+      <w:proofErr w:type="spellEnd"/>
+      <w:r>
+        <w:rPr>
+          <w:lang w:val="pl-PL"/>
+        </w:rPr>
+        <w:t xml:space="preserve"> to </w:t>
+      </w:r>
+      <w:proofErr w:type="spellStart"/>
+      <w:r>
+        <w:rPr>
+          <w:lang w:val="pl-PL"/>
+        </w:rPr>
+        <w:t>release</w:t>
+      </w:r>
+      <w:proofErr w:type="spellEnd"/>
+      <w:r>
+        <w:rPr>
+          <w:lang w:val="pl-PL"/>
+        </w:rPr>
+        <w:t xml:space="preserve"> </w:t>
+      </w:r>
+      <w:proofErr w:type="spellStart"/>
+      <w:r>
+        <w:rPr>
+          <w:lang w:val="pl-PL"/>
+        </w:rPr>
+        <w:t>or</w:t>
+      </w:r>
+      <w:proofErr w:type="spellEnd"/>
+      <w:r>
+        <w:rPr>
+          <w:lang w:val="pl-PL"/>
+        </w:rPr>
+        <w:t xml:space="preserve"> </w:t>
+      </w:r>
+      <w:proofErr w:type="spellStart"/>
+      <w:r>
+        <w:rPr>
+          <w:lang w:val="pl-PL"/>
+        </w:rPr>
+        <w:t>distribute</w:t>
+      </w:r>
+      <w:proofErr w:type="spellEnd"/>
+      <w:r>
+        <w:rPr>
+          <w:lang w:val="pl-PL"/>
+        </w:rPr>
+        <w:t xml:space="preserve"> the </w:t>
+      </w:r>
+      <w:proofErr w:type="spellStart"/>
+      <w:r>
+        <w:rPr>
+          <w:lang w:val="pl-PL"/>
+        </w:rPr>
+        <w:t>application</w:t>
+      </w:r>
+      <w:proofErr w:type="spellEnd"/>
+      <w:r>
+        <w:rPr>
+          <w:lang w:val="pl-PL"/>
+        </w:rPr>
+        <w:t xml:space="preserve"> </w:t>
+      </w:r>
+      <w:proofErr w:type="spellStart"/>
+      <w:r>
+        <w:rPr>
+          <w:lang w:val="pl-PL"/>
+        </w:rPr>
+        <w:t>except</w:t>
+      </w:r>
+      <w:proofErr w:type="spellEnd"/>
+      <w:r>
+        <w:rPr>
+          <w:lang w:val="pl-PL"/>
+        </w:rPr>
+        <w:t xml:space="preserve"> for the </w:t>
+      </w:r>
+      <w:proofErr w:type="spellStart"/>
+      <w:r>
+        <w:rPr>
+          <w:lang w:val="pl-PL"/>
+        </w:rPr>
+        <w:t>membership</w:t>
+      </w:r>
+      <w:proofErr w:type="spellEnd"/>
+      <w:r>
+        <w:rPr>
+          <w:lang w:val="pl-PL"/>
+        </w:rPr>
+        <w:t xml:space="preserve"> </w:t>
+      </w:r>
+      <w:proofErr w:type="spellStart"/>
+      <w:r>
+        <w:rPr>
+          <w:lang w:val="pl-PL"/>
+        </w:rPr>
+        <w:t>fee</w:t>
+      </w:r>
+      <w:proofErr w:type="spellEnd"/>
+      <w:r>
+        <w:rPr>
+          <w:lang w:val="pl-PL"/>
+        </w:rPr>
+        <w:t>.[53]</w:t>
       </w:r>
     </w:p>
     <w:p>
@@ -5465,7 +6211,6 @@
           <w:lang w:val="pl-PL"/>
         </w:rPr>
       </w:pPr>
-      <w:bookmarkStart w:id="9" w:name="_GoBack"/>
     </w:p>
     <w:p>
       <w:pPr>
@@ -5475,7 +6220,6 @@
         </w:rPr>
       </w:pPr>
       <w:bookmarkStart w:id="10" w:name="_Toc391042695"/>
-      <w:bookmarkEnd w:id="9"/>
       <w:r>
         <w:rPr>
           <w:lang w:val="pl-PL"/>
@@ -5635,7 +6379,7 @@
       </w:pPr>
     </w:p>
     <w:sectPr>
-      <w:footerReference w:type="default" r:id="rId11"/>
+      <w:footerReference w:type="default" r:id="rId12"/>
       <w:pgSz w:w="12240" w:h="15840" w:code="1"/>
       <w:pgMar w:top="1138" w:right="1138" w:bottom="1138" w:left="1138" w:header="720" w:footer="720" w:gutter="562"/>
       <w:cols w:space="720"/>
@@ -5699,7 +6443,7 @@
           <w:rPr>
             <w:noProof/>
           </w:rPr>
-          <w:t>9</w:t>
+          <w:t>6</w:t>
         </w:r>
         <w:r>
           <w:rPr>
@@ -10182,7 +10926,7 @@
 </file>
 
 <file path=customXml/itemProps1.xml><?xml version="1.0" encoding="utf-8"?>
-<ds:datastoreItem xmlns:ds="http://schemas.openxmlformats.org/officeDocument/2006/customXml" ds:itemID="{C674C4AF-7669-482A-95A3-31358717523C}">
+<ds:datastoreItem xmlns:ds="http://schemas.openxmlformats.org/officeDocument/2006/customXml" ds:itemID="{2E98D815-D531-40D6-ACB9-6657C3F7F9B5}">
   <ds:schemaRefs>
     <ds:schemaRef ds:uri="http://schemas.openxmlformats.org/officeDocument/2006/bibliography"/>
   </ds:schemaRefs>

</xml_diff>

<commit_message>
Dodano pierwsze wpisy o Androidzie
</commit_message>
<xml_diff>
--- a/doc/Popanda.Pawel.Praca.Magisterska.docx
+++ b/doc/Popanda.Pawel.Praca.Magisterska.docx
@@ -4148,8 +4148,6 @@
           </wp:inline>
         </w:drawing>
       </w:r>
-      <w:bookmarkStart w:id="7" w:name="_GoBack"/>
-      <w:bookmarkEnd w:id="7"/>
     </w:p>
     <w:p>
       <w:pPr>
@@ -4773,7 +4771,7 @@
           <w:lang w:val="pl-PL"/>
         </w:rPr>
       </w:pPr>
-      <w:bookmarkStart w:id="8" w:name="_Toc391042693"/>
+      <w:bookmarkStart w:id="7" w:name="_Toc391042693"/>
       <w:r>
         <w:rPr>
           <w:lang w:val="pl-PL"/>
@@ -4787,7 +4785,7 @@
         </w:rPr>
         <w:t>iOS</w:t>
       </w:r>
-      <w:bookmarkEnd w:id="8"/>
+      <w:bookmarkEnd w:id="7"/>
       <w:proofErr w:type="spellEnd"/>
     </w:p>
     <w:p>
@@ -5434,12 +5432,12 @@
     </w:p>
     <w:p>
       <w:pPr>
-        <w:pStyle w:val="Nagwek2"/>
-        <w:rPr>
-          <w:lang w:val="pl-PL"/>
-        </w:rPr>
-      </w:pPr>
-      <w:bookmarkStart w:id="9" w:name="_Toc391042694"/>
+        <w:pStyle w:val="Nagwek3"/>
+        <w:rPr>
+          <w:lang w:val="pl-PL"/>
+        </w:rPr>
+      </w:pPr>
+      <w:bookmarkStart w:id="8" w:name="_Toc391042694"/>
       <w:r>
         <w:rPr>
           <w:lang w:val="pl-PL"/>
@@ -5465,7 +5463,7 @@
         </w:rPr>
         <w:t>iOS</w:t>
       </w:r>
-      <w:bookmarkEnd w:id="9"/>
+      <w:bookmarkEnd w:id="8"/>
       <w:proofErr w:type="spellEnd"/>
     </w:p>
     <w:p>
@@ -5744,7 +5742,13 @@
         <w:rPr>
           <w:lang w:val="pl-PL"/>
         </w:rPr>
-        <w:t xml:space="preserve"> deweloper zachowuje 70% zysku a pozostałe 30% pozostaje dla Apple. Alternatywnie deweloperowi dana jest możliwość stworzenia aplikacji darmowej – w tym przypadku nie ponosi żadnych kosztów za rozpowszechnianie aplikacji poza wymienioną wcześniej opłatą za przynależność do programu deweloperskiego Apple.</w:t>
+        <w:t xml:space="preserve"> deweloper zachowuje 70% zysku a pozostałe 30% pozostaje dla Apple. Alternatywnie deweloperowi dana jest możliwość stworzenia aplikacji darmowej – w tym przypadku nie ponosi żadnych kosztów za rozpowszechnianie aplikacji poza wymienioną wcześniej opłatą za przynależność do programu deweloperskiego Apple</w:t>
+      </w:r>
+      <w:r>
+        <w:rPr>
+          <w:lang w:val="pl-PL"/>
+        </w:rPr>
+        <w:t>.</w:t>
       </w:r>
     </w:p>
     <w:p>
@@ -5754,463 +5758,1415 @@
           <w:lang w:val="pl-PL"/>
         </w:rPr>
       </w:pPr>
-      <w:r>
-        <w:rPr>
-          <w:lang w:val="pl-PL"/>
-        </w:rPr>
-        <w:t xml:space="preserve">Developers </w:t>
-      </w:r>
-      <w:proofErr w:type="spellStart"/>
-      <w:r>
-        <w:rPr>
-          <w:lang w:val="pl-PL"/>
-        </w:rPr>
-        <w:t>are</w:t>
-      </w:r>
-      <w:proofErr w:type="spellEnd"/>
-      <w:r>
-        <w:rPr>
-          <w:lang w:val="pl-PL"/>
-        </w:rPr>
-        <w:t xml:space="preserve"> </w:t>
-      </w:r>
-      <w:proofErr w:type="spellStart"/>
-      <w:r>
-        <w:rPr>
-          <w:lang w:val="pl-PL"/>
-        </w:rPr>
-        <w:t>able</w:t>
-      </w:r>
-      <w:proofErr w:type="spellEnd"/>
-      <w:r>
-        <w:rPr>
-          <w:lang w:val="pl-PL"/>
-        </w:rPr>
-        <w:t xml:space="preserve"> to set </w:t>
-      </w:r>
-      <w:proofErr w:type="spellStart"/>
-      <w:r>
-        <w:rPr>
-          <w:lang w:val="pl-PL"/>
-        </w:rPr>
-        <w:t>any</w:t>
-      </w:r>
-      <w:proofErr w:type="spellEnd"/>
-      <w:r>
-        <w:rPr>
-          <w:lang w:val="pl-PL"/>
-        </w:rPr>
-        <w:t xml:space="preserve"> </w:t>
-      </w:r>
-      <w:proofErr w:type="spellStart"/>
-      <w:r>
-        <w:rPr>
-          <w:lang w:val="pl-PL"/>
-        </w:rPr>
-        <w:t>price</w:t>
-      </w:r>
-      <w:proofErr w:type="spellEnd"/>
-      <w:r>
-        <w:rPr>
-          <w:lang w:val="pl-PL"/>
-        </w:rPr>
-        <w:t xml:space="preserve"> </w:t>
-      </w:r>
-      <w:proofErr w:type="spellStart"/>
-      <w:r>
-        <w:rPr>
-          <w:lang w:val="pl-PL"/>
-        </w:rPr>
-        <w:t>above</w:t>
-      </w:r>
-      <w:proofErr w:type="spellEnd"/>
-      <w:r>
-        <w:rPr>
-          <w:lang w:val="pl-PL"/>
-        </w:rPr>
-        <w:t xml:space="preserve"> a set minimum for </w:t>
-      </w:r>
-      <w:proofErr w:type="spellStart"/>
-      <w:r>
-        <w:rPr>
-          <w:lang w:val="pl-PL"/>
-        </w:rPr>
-        <w:t>their</w:t>
-      </w:r>
-      <w:proofErr w:type="spellEnd"/>
-      <w:r>
-        <w:rPr>
-          <w:lang w:val="pl-PL"/>
-        </w:rPr>
-        <w:t xml:space="preserve"> </w:t>
-      </w:r>
-      <w:proofErr w:type="spellStart"/>
-      <w:r>
-        <w:rPr>
-          <w:lang w:val="pl-PL"/>
-        </w:rPr>
-        <w:t>applications</w:t>
-      </w:r>
-      <w:proofErr w:type="spellEnd"/>
-      <w:r>
-        <w:rPr>
-          <w:lang w:val="pl-PL"/>
-        </w:rPr>
-        <w:t xml:space="preserve"> to be </w:t>
-      </w:r>
-      <w:proofErr w:type="spellStart"/>
-      <w:r>
-        <w:rPr>
-          <w:lang w:val="pl-PL"/>
-        </w:rPr>
-        <w:t>distributed</w:t>
-      </w:r>
-      <w:proofErr w:type="spellEnd"/>
-      <w:r>
-        <w:rPr>
-          <w:lang w:val="pl-PL"/>
-        </w:rPr>
-        <w:t xml:space="preserve"> </w:t>
-      </w:r>
-      <w:proofErr w:type="spellStart"/>
-      <w:r>
-        <w:rPr>
-          <w:lang w:val="pl-PL"/>
-        </w:rPr>
-        <w:t>through</w:t>
-      </w:r>
-      <w:proofErr w:type="spellEnd"/>
-      <w:r>
-        <w:rPr>
-          <w:lang w:val="pl-PL"/>
-        </w:rPr>
-        <w:t xml:space="preserve"> the </w:t>
-      </w:r>
-      <w:proofErr w:type="spellStart"/>
-      <w:r>
-        <w:rPr>
-          <w:lang w:val="pl-PL"/>
-        </w:rPr>
-        <w:t>App</w:t>
-      </w:r>
-      <w:proofErr w:type="spellEnd"/>
-      <w:r>
-        <w:rPr>
-          <w:lang w:val="pl-PL"/>
-        </w:rPr>
-        <w:t xml:space="preserve"> </w:t>
-      </w:r>
-      <w:proofErr w:type="spellStart"/>
-      <w:r>
-        <w:rPr>
-          <w:lang w:val="pl-PL"/>
-        </w:rPr>
-        <w:t>Store</w:t>
-      </w:r>
-      <w:proofErr w:type="spellEnd"/>
-      <w:r>
-        <w:rPr>
-          <w:lang w:val="pl-PL"/>
-        </w:rPr>
-        <w:t xml:space="preserve">, </w:t>
-      </w:r>
-      <w:proofErr w:type="spellStart"/>
-      <w:r>
-        <w:rPr>
-          <w:lang w:val="pl-PL"/>
-        </w:rPr>
-        <w:t>keeping</w:t>
-      </w:r>
-      <w:proofErr w:type="spellEnd"/>
-      <w:r>
-        <w:rPr>
-          <w:lang w:val="pl-PL"/>
-        </w:rPr>
-        <w:t xml:space="preserve"> 70% for the developer, and </w:t>
-      </w:r>
-      <w:proofErr w:type="spellStart"/>
-      <w:r>
-        <w:rPr>
-          <w:lang w:val="pl-PL"/>
-        </w:rPr>
-        <w:t>leaving</w:t>
-      </w:r>
-      <w:proofErr w:type="spellEnd"/>
-      <w:r>
-        <w:rPr>
-          <w:lang w:val="pl-PL"/>
-        </w:rPr>
-        <w:t xml:space="preserve"> 30% for Apple. </w:t>
-      </w:r>
-      <w:proofErr w:type="spellStart"/>
-      <w:r>
-        <w:rPr>
-          <w:lang w:val="pl-PL"/>
-        </w:rPr>
-        <w:t>Alternatively</w:t>
-      </w:r>
-      <w:proofErr w:type="spellEnd"/>
-      <w:r>
-        <w:rPr>
-          <w:lang w:val="pl-PL"/>
-        </w:rPr>
-        <w:t xml:space="preserve">, </w:t>
-      </w:r>
-      <w:proofErr w:type="spellStart"/>
-      <w:r>
-        <w:rPr>
-          <w:lang w:val="pl-PL"/>
-        </w:rPr>
-        <w:t>they</w:t>
-      </w:r>
-      <w:proofErr w:type="spellEnd"/>
-      <w:r>
-        <w:rPr>
-          <w:lang w:val="pl-PL"/>
-        </w:rPr>
-        <w:t xml:space="preserve"> </w:t>
-      </w:r>
-      <w:proofErr w:type="spellStart"/>
-      <w:r>
-        <w:rPr>
-          <w:lang w:val="pl-PL"/>
-        </w:rPr>
-        <w:t>may</w:t>
-      </w:r>
-      <w:proofErr w:type="spellEnd"/>
-      <w:r>
-        <w:rPr>
-          <w:lang w:val="pl-PL"/>
-        </w:rPr>
-        <w:t xml:space="preserve"> </w:t>
-      </w:r>
-      <w:proofErr w:type="spellStart"/>
-      <w:r>
-        <w:rPr>
-          <w:lang w:val="pl-PL"/>
-        </w:rPr>
-        <w:t>opt</w:t>
-      </w:r>
-      <w:proofErr w:type="spellEnd"/>
-      <w:r>
-        <w:rPr>
-          <w:lang w:val="pl-PL"/>
-        </w:rPr>
-        <w:t xml:space="preserve"> to </w:t>
-      </w:r>
-      <w:proofErr w:type="spellStart"/>
-      <w:r>
-        <w:rPr>
-          <w:lang w:val="pl-PL"/>
-        </w:rPr>
-        <w:t>release</w:t>
-      </w:r>
-      <w:proofErr w:type="spellEnd"/>
-      <w:r>
-        <w:rPr>
-          <w:lang w:val="pl-PL"/>
-        </w:rPr>
-        <w:t xml:space="preserve"> the </w:t>
-      </w:r>
-      <w:proofErr w:type="spellStart"/>
-      <w:r>
-        <w:rPr>
-          <w:lang w:val="pl-PL"/>
-        </w:rPr>
-        <w:t>application</w:t>
-      </w:r>
-      <w:proofErr w:type="spellEnd"/>
-      <w:r>
-        <w:rPr>
-          <w:lang w:val="pl-PL"/>
-        </w:rPr>
-        <w:t xml:space="preserve"> for </w:t>
-      </w:r>
-      <w:proofErr w:type="spellStart"/>
-      <w:r>
-        <w:rPr>
-          <w:lang w:val="pl-PL"/>
-        </w:rPr>
-        <w:t>free</w:t>
-      </w:r>
-      <w:proofErr w:type="spellEnd"/>
-      <w:r>
-        <w:rPr>
-          <w:lang w:val="pl-PL"/>
-        </w:rPr>
-        <w:t xml:space="preserve"> and </w:t>
-      </w:r>
-      <w:proofErr w:type="spellStart"/>
-      <w:r>
-        <w:rPr>
-          <w:lang w:val="pl-PL"/>
-        </w:rPr>
-        <w:t>need</w:t>
-      </w:r>
-      <w:proofErr w:type="spellEnd"/>
-      <w:r>
-        <w:rPr>
-          <w:lang w:val="pl-PL"/>
-        </w:rPr>
-        <w:t xml:space="preserve"> not </w:t>
-      </w:r>
-      <w:proofErr w:type="spellStart"/>
-      <w:r>
-        <w:rPr>
-          <w:lang w:val="pl-PL"/>
-        </w:rPr>
-        <w:t>pay</w:t>
-      </w:r>
-      <w:proofErr w:type="spellEnd"/>
-      <w:r>
-        <w:rPr>
-          <w:lang w:val="pl-PL"/>
-        </w:rPr>
-        <w:t xml:space="preserve"> </w:t>
-      </w:r>
-      <w:proofErr w:type="spellStart"/>
-      <w:r>
-        <w:rPr>
-          <w:lang w:val="pl-PL"/>
-        </w:rPr>
-        <w:t>any</w:t>
-      </w:r>
-      <w:proofErr w:type="spellEnd"/>
-      <w:r>
-        <w:rPr>
-          <w:lang w:val="pl-PL"/>
-        </w:rPr>
-        <w:t xml:space="preserve"> </w:t>
-      </w:r>
-      <w:proofErr w:type="spellStart"/>
-      <w:r>
-        <w:rPr>
-          <w:lang w:val="pl-PL"/>
-        </w:rPr>
-        <w:t>costs</w:t>
-      </w:r>
-      <w:proofErr w:type="spellEnd"/>
-      <w:r>
-        <w:rPr>
-          <w:lang w:val="pl-PL"/>
-        </w:rPr>
-        <w:t xml:space="preserve"> to </w:t>
-      </w:r>
-      <w:proofErr w:type="spellStart"/>
-      <w:r>
-        <w:rPr>
-          <w:lang w:val="pl-PL"/>
-        </w:rPr>
-        <w:t>release</w:t>
-      </w:r>
-      <w:proofErr w:type="spellEnd"/>
-      <w:r>
-        <w:rPr>
-          <w:lang w:val="pl-PL"/>
-        </w:rPr>
-        <w:t xml:space="preserve"> </w:t>
-      </w:r>
-      <w:proofErr w:type="spellStart"/>
-      <w:r>
-        <w:rPr>
-          <w:lang w:val="pl-PL"/>
-        </w:rPr>
-        <w:t>or</w:t>
-      </w:r>
-      <w:proofErr w:type="spellEnd"/>
-      <w:r>
-        <w:rPr>
-          <w:lang w:val="pl-PL"/>
-        </w:rPr>
-        <w:t xml:space="preserve"> </w:t>
-      </w:r>
-      <w:proofErr w:type="spellStart"/>
-      <w:r>
-        <w:rPr>
-          <w:lang w:val="pl-PL"/>
-        </w:rPr>
-        <w:t>distribute</w:t>
-      </w:r>
-      <w:proofErr w:type="spellEnd"/>
-      <w:r>
-        <w:rPr>
-          <w:lang w:val="pl-PL"/>
-        </w:rPr>
-        <w:t xml:space="preserve"> the </w:t>
-      </w:r>
-      <w:proofErr w:type="spellStart"/>
-      <w:r>
-        <w:rPr>
-          <w:lang w:val="pl-PL"/>
-        </w:rPr>
-        <w:t>application</w:t>
-      </w:r>
-      <w:proofErr w:type="spellEnd"/>
-      <w:r>
-        <w:rPr>
-          <w:lang w:val="pl-PL"/>
-        </w:rPr>
-        <w:t xml:space="preserve"> </w:t>
-      </w:r>
-      <w:proofErr w:type="spellStart"/>
-      <w:r>
-        <w:rPr>
-          <w:lang w:val="pl-PL"/>
-        </w:rPr>
-        <w:t>except</w:t>
-      </w:r>
-      <w:proofErr w:type="spellEnd"/>
-      <w:r>
-        <w:rPr>
-          <w:lang w:val="pl-PL"/>
-        </w:rPr>
-        <w:t xml:space="preserve"> for the </w:t>
-      </w:r>
-      <w:proofErr w:type="spellStart"/>
-      <w:r>
-        <w:rPr>
-          <w:lang w:val="pl-PL"/>
-        </w:rPr>
-        <w:t>membership</w:t>
-      </w:r>
-      <w:proofErr w:type="spellEnd"/>
-      <w:r>
-        <w:rPr>
-          <w:lang w:val="pl-PL"/>
-        </w:rPr>
-        <w:t xml:space="preserve"> </w:t>
-      </w:r>
-      <w:proofErr w:type="spellStart"/>
-      <w:r>
-        <w:rPr>
-          <w:lang w:val="pl-PL"/>
-        </w:rPr>
-        <w:t>fee</w:t>
-      </w:r>
-      <w:proofErr w:type="spellEnd"/>
-      <w:r>
-        <w:rPr>
-          <w:lang w:val="pl-PL"/>
-        </w:rPr>
-        <w:t>.[53]</w:t>
-      </w:r>
     </w:p>
     <w:p>
       <w:pPr>
-        <w:ind w:firstLine="432"/>
-        <w:rPr>
-          <w:lang w:val="pl-PL"/>
-        </w:rPr>
-      </w:pPr>
+        <w:pStyle w:val="Nagwek2"/>
+        <w:rPr>
+          <w:lang w:val="pl-PL"/>
+        </w:rPr>
+      </w:pPr>
+      <w:r>
+        <w:rPr>
+          <w:lang w:val="pl-PL"/>
+        </w:rPr>
+        <w:t>Android</w:t>
+      </w:r>
     </w:p>
     <w:p>
       <w:pPr>
-        <w:ind w:firstLine="360"/>
+        <w:rPr>
+          <w:lang w:val="pl-PL"/>
+        </w:rPr>
+      </w:pPr>
+      <w:r>
+        <w:rPr>
+          <w:noProof/>
+          <w:lang w:val="pl-PL" w:eastAsia="pl-PL" w:bidi="ar-SA"/>
+        </w:rPr>
+        <w:drawing>
+          <wp:inline distT="0" distB="0" distL="0" distR="0">
+            <wp:extent cx="1944806" cy="1944806"/>
+            <wp:effectExtent l="0" t="0" r="0" b="0"/>
+            <wp:docPr id="2" name="Obraz 2" descr="http://www.bestvpn.com/wp-content/uploads/2013/06/android-logo-white.png"/>
+            <wp:cNvGraphicFramePr>
+              <a:graphicFrameLocks xmlns:a="http://schemas.openxmlformats.org/drawingml/2006/main" noChangeAspect="1"/>
+            </wp:cNvGraphicFramePr>
+            <a:graphic xmlns:a="http://schemas.openxmlformats.org/drawingml/2006/main">
+              <a:graphicData uri="http://schemas.openxmlformats.org/drawingml/2006/picture">
+                <pic:pic xmlns:pic="http://schemas.openxmlformats.org/drawingml/2006/picture">
+                  <pic:nvPicPr>
+                    <pic:cNvPr id="0" name="Picture 3" descr="http://www.bestvpn.com/wp-content/uploads/2013/06/android-logo-white.png"/>
+                    <pic:cNvPicPr>
+                      <a:picLocks noChangeAspect="1" noChangeArrowheads="1"/>
+                    </pic:cNvPicPr>
+                  </pic:nvPicPr>
+                  <pic:blipFill>
+                    <a:blip r:embed="rId12" cstate="print">
+                      <a:extLst>
+                        <a:ext uri="{28A0092B-C50C-407E-A947-70E740481C1C}">
+                          <a14:useLocalDpi xmlns:a14="http://schemas.microsoft.com/office/drawing/2010/main" val="0"/>
+                        </a:ext>
+                      </a:extLst>
+                    </a:blip>
+                    <a:srcRect/>
+                    <a:stretch>
+                      <a:fillRect/>
+                    </a:stretch>
+                  </pic:blipFill>
+                  <pic:spPr bwMode="auto">
+                    <a:xfrm>
+                      <a:off x="0" y="0"/>
+                      <a:ext cx="1944833" cy="1944833"/>
+                    </a:xfrm>
+                    <a:prstGeom prst="rect">
+                      <a:avLst/>
+                    </a:prstGeom>
+                    <a:noFill/>
+                    <a:ln>
+                      <a:noFill/>
+                    </a:ln>
+                  </pic:spPr>
+                </pic:pic>
+              </a:graphicData>
+            </a:graphic>
+          </wp:inline>
+        </w:drawing>
+      </w:r>
+    </w:p>
+    <w:p>
+      <w:pPr>
+        <w:ind w:firstLine="720"/>
         <w:jc w:val="both"/>
         <w:rPr>
           <w:lang w:val="pl-PL"/>
         </w:rPr>
       </w:pPr>
+      <w:r>
+        <w:rPr>
+          <w:lang w:val="pl-PL"/>
+        </w:rPr>
+        <w:t xml:space="preserve">Android jest systemem operacyjnym na urządzenia mobilne opartym o </w:t>
+      </w:r>
+      <w:proofErr w:type="spellStart"/>
+      <w:r>
+        <w:rPr>
+          <w:lang w:val="pl-PL"/>
+        </w:rPr>
+        <w:t>kernel</w:t>
+      </w:r>
+      <w:proofErr w:type="spellEnd"/>
+      <w:r>
+        <w:rPr>
+          <w:lang w:val="pl-PL"/>
+        </w:rPr>
+        <w:t xml:space="preserve"> Linuksa rozwijanym przez firmę Google. Interfejs użytkownika oparty jest o manipulację bezpośrednią zaprojektowany jest z myślą o urządzeniach z wbudowanym interfejsem dotykowym takimi jak </w:t>
+      </w:r>
+      <w:proofErr w:type="spellStart"/>
+      <w:r>
+        <w:rPr>
+          <w:lang w:val="pl-PL"/>
+        </w:rPr>
+        <w:t>smartfony</w:t>
+      </w:r>
+      <w:proofErr w:type="spellEnd"/>
+      <w:r>
+        <w:rPr>
+          <w:lang w:val="pl-PL"/>
+        </w:rPr>
+        <w:t xml:space="preserve"> i tablety, ale obsługuje też wyspecjalizowane interfejsy telewizyjne (Android TV), zegarki (Android </w:t>
+      </w:r>
+      <w:proofErr w:type="spellStart"/>
+      <w:r>
+        <w:rPr>
+          <w:lang w:val="pl-PL"/>
+        </w:rPr>
+        <w:t>Wear</w:t>
+      </w:r>
+      <w:proofErr w:type="spellEnd"/>
+      <w:r>
+        <w:rPr>
+          <w:lang w:val="pl-PL"/>
+        </w:rPr>
+        <w:t>) a nawet samochody (Android Auto). System korzysta z bazy gestów takich jak przewijanie, ściskanie czy też dotknięcie by manipulować obiektami na ekranie a także do obsługi wirtualnej klawiatury.</w:t>
+      </w:r>
+    </w:p>
+    <w:p>
+      <w:pPr>
+        <w:ind w:firstLine="720"/>
+        <w:jc w:val="both"/>
+        <w:rPr>
+          <w:lang w:val="pl-PL"/>
+        </w:rPr>
+      </w:pPr>
+      <w:r>
+        <w:rPr>
+          <w:lang w:val="pl-PL"/>
+        </w:rPr>
+        <w:t>O</w:t>
+      </w:r>
+      <w:r>
+        <w:rPr>
+          <w:lang w:val="pl-PL"/>
+        </w:rPr>
+        <w:t>d</w:t>
+      </w:r>
+      <w:r>
+        <w:rPr>
+          <w:lang w:val="pl-PL"/>
+        </w:rPr>
+        <w:t xml:space="preserve"> roku 2011 Android posiada największą bazę zainstalowanych aplikacji, a od roku </w:t>
+      </w:r>
+      <w:r>
+        <w:rPr>
+          <w:lang w:val="pl-PL"/>
+        </w:rPr>
+        <w:lastRenderedPageBreak/>
+        <w:t xml:space="preserve">2013 urządzenia z tym systemem zostały zakupione więcej razy niż urządzenia z systemami Windows Phone, </w:t>
+      </w:r>
+      <w:proofErr w:type="spellStart"/>
+      <w:r>
+        <w:rPr>
+          <w:lang w:val="pl-PL"/>
+        </w:rPr>
+        <w:t>iOS</w:t>
+      </w:r>
+      <w:proofErr w:type="spellEnd"/>
+      <w:r>
+        <w:rPr>
+          <w:lang w:val="pl-PL"/>
+        </w:rPr>
+        <w:t xml:space="preserve"> i Mac OS razem wzięte. Od lipca 2013 Google Play (oficjalny sklep z aplikacjami firmy Google) </w:t>
+      </w:r>
+      <w:r>
+        <w:rPr>
+          <w:lang w:val="pl-PL"/>
+        </w:rPr>
+        <w:t>posiadał w swojej bazie ponad milion opublikowanych aplikacji Android i ponad 50 miliardów pobrań tychże. Ankieta wśród deweloperów sporządzona na przełomie kwietnia i maja 2013 roku wykazała, iż 71% deweloperów aplikacji mobilnych tworzy aplikacje na Androida. Na konferencji Google I/O 2014 firma ujawniła, że liczba aktywnych użytkowników (aktywność z ostatnich 30 dni) wzrosła do miliarda z 538 milionów w czerwcu 2013 roku.</w:t>
+      </w:r>
+    </w:p>
+    <w:p>
+      <w:pPr>
+        <w:ind w:firstLine="720"/>
+        <w:jc w:val="both"/>
+        <w:rPr>
+          <w:lang w:val="pl-PL"/>
+        </w:rPr>
+      </w:pPr>
+      <w:bookmarkStart w:id="9" w:name="_GoBack"/>
+      <w:bookmarkEnd w:id="9"/>
+      <w:proofErr w:type="spellStart"/>
+      <w:r>
+        <w:rPr>
+          <w:lang w:val="pl-PL"/>
+        </w:rPr>
+        <w:t>Android's</w:t>
+      </w:r>
+      <w:proofErr w:type="spellEnd"/>
+      <w:r>
+        <w:rPr>
+          <w:lang w:val="pl-PL"/>
+        </w:rPr>
+        <w:t xml:space="preserve"> </w:t>
+      </w:r>
+      <w:proofErr w:type="spellStart"/>
+      <w:r>
+        <w:rPr>
+          <w:lang w:val="pl-PL"/>
+        </w:rPr>
+        <w:t>source</w:t>
+      </w:r>
+      <w:proofErr w:type="spellEnd"/>
+      <w:r>
+        <w:rPr>
+          <w:lang w:val="pl-PL"/>
+        </w:rPr>
+        <w:t xml:space="preserve"> </w:t>
+      </w:r>
+      <w:proofErr w:type="spellStart"/>
+      <w:r>
+        <w:rPr>
+          <w:lang w:val="pl-PL"/>
+        </w:rPr>
+        <w:t>code</w:t>
+      </w:r>
+      <w:proofErr w:type="spellEnd"/>
+      <w:r>
+        <w:rPr>
+          <w:lang w:val="pl-PL"/>
+        </w:rPr>
+        <w:t xml:space="preserve"> </w:t>
+      </w:r>
+      <w:proofErr w:type="spellStart"/>
+      <w:r>
+        <w:rPr>
+          <w:lang w:val="pl-PL"/>
+        </w:rPr>
+        <w:t>is</w:t>
+      </w:r>
+      <w:proofErr w:type="spellEnd"/>
+      <w:r>
+        <w:rPr>
+          <w:lang w:val="pl-PL"/>
+        </w:rPr>
+        <w:t xml:space="preserve"> </w:t>
+      </w:r>
+      <w:proofErr w:type="spellStart"/>
+      <w:r>
+        <w:rPr>
+          <w:lang w:val="pl-PL"/>
+        </w:rPr>
+        <w:t>released</w:t>
+      </w:r>
+      <w:proofErr w:type="spellEnd"/>
+      <w:r>
+        <w:rPr>
+          <w:lang w:val="pl-PL"/>
+        </w:rPr>
+        <w:t xml:space="preserve"> by Google </w:t>
+      </w:r>
+      <w:proofErr w:type="spellStart"/>
+      <w:r>
+        <w:rPr>
+          <w:lang w:val="pl-PL"/>
+        </w:rPr>
+        <w:t>under</w:t>
+      </w:r>
+      <w:proofErr w:type="spellEnd"/>
+      <w:r>
+        <w:rPr>
+          <w:lang w:val="pl-PL"/>
+        </w:rPr>
+        <w:t xml:space="preserve"> open </w:t>
+      </w:r>
+      <w:proofErr w:type="spellStart"/>
+      <w:r>
+        <w:rPr>
+          <w:lang w:val="pl-PL"/>
+        </w:rPr>
+        <w:t>source</w:t>
+      </w:r>
+      <w:proofErr w:type="spellEnd"/>
+      <w:r>
+        <w:rPr>
+          <w:lang w:val="pl-PL"/>
+        </w:rPr>
+        <w:t xml:space="preserve"> </w:t>
+      </w:r>
+      <w:proofErr w:type="spellStart"/>
+      <w:r>
+        <w:rPr>
+          <w:lang w:val="pl-PL"/>
+        </w:rPr>
+        <w:t>licenses</w:t>
+      </w:r>
+      <w:proofErr w:type="spellEnd"/>
+      <w:r>
+        <w:rPr>
+          <w:lang w:val="pl-PL"/>
+        </w:rPr>
+        <w:t xml:space="preserve">, </w:t>
+      </w:r>
+      <w:proofErr w:type="spellStart"/>
+      <w:r>
+        <w:rPr>
+          <w:lang w:val="pl-PL"/>
+        </w:rPr>
+        <w:t>although</w:t>
+      </w:r>
+      <w:proofErr w:type="spellEnd"/>
+      <w:r>
+        <w:rPr>
+          <w:lang w:val="pl-PL"/>
+        </w:rPr>
+        <w:t xml:space="preserve"> most Android devices </w:t>
+      </w:r>
+      <w:proofErr w:type="spellStart"/>
+      <w:r>
+        <w:rPr>
+          <w:lang w:val="pl-PL"/>
+        </w:rPr>
+        <w:t>ultimately</w:t>
+      </w:r>
+      <w:proofErr w:type="spellEnd"/>
+      <w:r>
+        <w:rPr>
+          <w:lang w:val="pl-PL"/>
+        </w:rPr>
+        <w:t xml:space="preserve"> </w:t>
+      </w:r>
+      <w:proofErr w:type="spellStart"/>
+      <w:r>
+        <w:rPr>
+          <w:lang w:val="pl-PL"/>
+        </w:rPr>
+        <w:t>ship</w:t>
+      </w:r>
+      <w:proofErr w:type="spellEnd"/>
+      <w:r>
+        <w:rPr>
+          <w:lang w:val="pl-PL"/>
+        </w:rPr>
+        <w:t xml:space="preserve"> with a </w:t>
+      </w:r>
+      <w:proofErr w:type="spellStart"/>
+      <w:r>
+        <w:rPr>
+          <w:lang w:val="pl-PL"/>
+        </w:rPr>
+        <w:t>combination</w:t>
+      </w:r>
+      <w:proofErr w:type="spellEnd"/>
+      <w:r>
+        <w:rPr>
+          <w:lang w:val="pl-PL"/>
+        </w:rPr>
+        <w:t xml:space="preserve"> of open </w:t>
+      </w:r>
+      <w:proofErr w:type="spellStart"/>
+      <w:r>
+        <w:rPr>
+          <w:lang w:val="pl-PL"/>
+        </w:rPr>
+        <w:t>source</w:t>
+      </w:r>
+      <w:proofErr w:type="spellEnd"/>
+      <w:r>
+        <w:rPr>
+          <w:lang w:val="pl-PL"/>
+        </w:rPr>
+        <w:t xml:space="preserve"> and </w:t>
+      </w:r>
+      <w:proofErr w:type="spellStart"/>
+      <w:r>
+        <w:rPr>
+          <w:lang w:val="pl-PL"/>
+        </w:rPr>
+        <w:t>proprietary</w:t>
+      </w:r>
+      <w:proofErr w:type="spellEnd"/>
+      <w:r>
+        <w:rPr>
+          <w:lang w:val="pl-PL"/>
+        </w:rPr>
+        <w:t xml:space="preserve"> software.[3] </w:t>
+      </w:r>
+      <w:proofErr w:type="spellStart"/>
+      <w:r>
+        <w:rPr>
+          <w:lang w:val="pl-PL"/>
+        </w:rPr>
+        <w:t>Initially</w:t>
+      </w:r>
+      <w:proofErr w:type="spellEnd"/>
+      <w:r>
+        <w:rPr>
+          <w:lang w:val="pl-PL"/>
+        </w:rPr>
+        <w:t xml:space="preserve"> </w:t>
+      </w:r>
+      <w:proofErr w:type="spellStart"/>
+      <w:r>
+        <w:rPr>
+          <w:lang w:val="pl-PL"/>
+        </w:rPr>
+        <w:t>developed</w:t>
+      </w:r>
+      <w:proofErr w:type="spellEnd"/>
+      <w:r>
+        <w:rPr>
+          <w:lang w:val="pl-PL"/>
+        </w:rPr>
+        <w:t xml:space="preserve"> by Android, Inc., </w:t>
+      </w:r>
+      <w:proofErr w:type="spellStart"/>
+      <w:r>
+        <w:rPr>
+          <w:lang w:val="pl-PL"/>
+        </w:rPr>
+        <w:t>which</w:t>
+      </w:r>
+      <w:proofErr w:type="spellEnd"/>
+      <w:r>
+        <w:rPr>
+          <w:lang w:val="pl-PL"/>
+        </w:rPr>
+        <w:t xml:space="preserve"> Google </w:t>
+      </w:r>
+      <w:proofErr w:type="spellStart"/>
+      <w:r>
+        <w:rPr>
+          <w:lang w:val="pl-PL"/>
+        </w:rPr>
+        <w:t>backed</w:t>
+      </w:r>
+      <w:proofErr w:type="spellEnd"/>
+      <w:r>
+        <w:rPr>
+          <w:lang w:val="pl-PL"/>
+        </w:rPr>
+        <w:t xml:space="preserve"> </w:t>
+      </w:r>
+      <w:proofErr w:type="spellStart"/>
+      <w:r>
+        <w:rPr>
+          <w:lang w:val="pl-PL"/>
+        </w:rPr>
+        <w:t>financially</w:t>
+      </w:r>
+      <w:proofErr w:type="spellEnd"/>
+      <w:r>
+        <w:rPr>
+          <w:lang w:val="pl-PL"/>
+        </w:rPr>
+        <w:t xml:space="preserve"> and </w:t>
+      </w:r>
+      <w:proofErr w:type="spellStart"/>
+      <w:r>
+        <w:rPr>
+          <w:lang w:val="pl-PL"/>
+        </w:rPr>
+        <w:t>later</w:t>
+      </w:r>
+      <w:proofErr w:type="spellEnd"/>
+      <w:r>
+        <w:rPr>
+          <w:lang w:val="pl-PL"/>
+        </w:rPr>
+        <w:t xml:space="preserve"> </w:t>
+      </w:r>
+      <w:proofErr w:type="spellStart"/>
+      <w:r>
+        <w:rPr>
+          <w:lang w:val="pl-PL"/>
+        </w:rPr>
+        <w:t>bought</w:t>
+      </w:r>
+      <w:proofErr w:type="spellEnd"/>
+      <w:r>
+        <w:rPr>
+          <w:lang w:val="pl-PL"/>
+        </w:rPr>
+        <w:t xml:space="preserve"> in</w:t>
+      </w:r>
+      <w:proofErr w:type="gramStart"/>
+      <w:r>
+        <w:rPr>
+          <w:lang w:val="pl-PL"/>
+        </w:rPr>
+        <w:t xml:space="preserve"> 2005,[21] Android</w:t>
+      </w:r>
+      <w:proofErr w:type="gramEnd"/>
+      <w:r>
+        <w:rPr>
+          <w:lang w:val="pl-PL"/>
+        </w:rPr>
+        <w:t xml:space="preserve"> was </w:t>
+      </w:r>
+      <w:proofErr w:type="spellStart"/>
+      <w:r>
+        <w:rPr>
+          <w:lang w:val="pl-PL"/>
+        </w:rPr>
+        <w:t>unveiled</w:t>
+      </w:r>
+      <w:proofErr w:type="spellEnd"/>
+      <w:r>
+        <w:rPr>
+          <w:lang w:val="pl-PL"/>
+        </w:rPr>
+        <w:t xml:space="preserve"> in 2007 </w:t>
+      </w:r>
+      <w:proofErr w:type="spellStart"/>
+      <w:r>
+        <w:rPr>
+          <w:lang w:val="pl-PL"/>
+        </w:rPr>
+        <w:t>along</w:t>
+      </w:r>
+      <w:proofErr w:type="spellEnd"/>
+      <w:r>
+        <w:rPr>
+          <w:lang w:val="pl-PL"/>
+        </w:rPr>
+        <w:t xml:space="preserve"> with the </w:t>
+      </w:r>
+      <w:proofErr w:type="spellStart"/>
+      <w:r>
+        <w:rPr>
+          <w:lang w:val="pl-PL"/>
+        </w:rPr>
+        <w:t>founding</w:t>
+      </w:r>
+      <w:proofErr w:type="spellEnd"/>
+      <w:r>
+        <w:rPr>
+          <w:lang w:val="pl-PL"/>
+        </w:rPr>
+        <w:t xml:space="preserve"> of the Open </w:t>
+      </w:r>
+      <w:proofErr w:type="spellStart"/>
+      <w:r>
+        <w:rPr>
+          <w:lang w:val="pl-PL"/>
+        </w:rPr>
+        <w:t>Handset</w:t>
+      </w:r>
+      <w:proofErr w:type="spellEnd"/>
+      <w:r>
+        <w:rPr>
+          <w:lang w:val="pl-PL"/>
+        </w:rPr>
+        <w:t xml:space="preserve"> Alliance—​a </w:t>
+      </w:r>
+      <w:proofErr w:type="spellStart"/>
+      <w:r>
+        <w:rPr>
+          <w:lang w:val="pl-PL"/>
+        </w:rPr>
+        <w:t>consortium</w:t>
+      </w:r>
+      <w:proofErr w:type="spellEnd"/>
+      <w:r>
+        <w:rPr>
+          <w:lang w:val="pl-PL"/>
+        </w:rPr>
+        <w:t xml:space="preserve"> of hardware, software, and </w:t>
+      </w:r>
+      <w:proofErr w:type="spellStart"/>
+      <w:r>
+        <w:rPr>
+          <w:lang w:val="pl-PL"/>
+        </w:rPr>
+        <w:t>telecommunication</w:t>
+      </w:r>
+      <w:proofErr w:type="spellEnd"/>
+      <w:r>
+        <w:rPr>
+          <w:lang w:val="pl-PL"/>
+        </w:rPr>
+        <w:t xml:space="preserve"> </w:t>
+      </w:r>
+      <w:proofErr w:type="spellStart"/>
+      <w:r>
+        <w:rPr>
+          <w:lang w:val="pl-PL"/>
+        </w:rPr>
+        <w:t>companies</w:t>
+      </w:r>
+      <w:proofErr w:type="spellEnd"/>
+      <w:r>
+        <w:rPr>
+          <w:lang w:val="pl-PL"/>
+        </w:rPr>
+        <w:t xml:space="preserve"> </w:t>
+      </w:r>
+      <w:proofErr w:type="spellStart"/>
+      <w:r>
+        <w:rPr>
+          <w:lang w:val="pl-PL"/>
+        </w:rPr>
+        <w:t>devoted</w:t>
+      </w:r>
+      <w:proofErr w:type="spellEnd"/>
+      <w:r>
+        <w:rPr>
+          <w:lang w:val="pl-PL"/>
+        </w:rPr>
+        <w:t xml:space="preserve"> to </w:t>
+      </w:r>
+      <w:proofErr w:type="spellStart"/>
+      <w:r>
+        <w:rPr>
+          <w:lang w:val="pl-PL"/>
+        </w:rPr>
+        <w:t>advancing</w:t>
+      </w:r>
+      <w:proofErr w:type="spellEnd"/>
+      <w:r>
+        <w:rPr>
+          <w:lang w:val="pl-PL"/>
+        </w:rPr>
+        <w:t xml:space="preserve"> open </w:t>
+      </w:r>
+      <w:proofErr w:type="spellStart"/>
+      <w:r>
+        <w:rPr>
+          <w:lang w:val="pl-PL"/>
+        </w:rPr>
+        <w:t>standards</w:t>
+      </w:r>
+      <w:proofErr w:type="spellEnd"/>
+      <w:r>
+        <w:rPr>
+          <w:lang w:val="pl-PL"/>
+        </w:rPr>
+        <w:t xml:space="preserve"> for mobile devices.[22]</w:t>
+      </w:r>
+    </w:p>
+    <w:p>
+      <w:pPr>
+        <w:jc w:val="both"/>
+        <w:rPr>
+          <w:lang w:val="pl-PL"/>
+        </w:rPr>
+      </w:pPr>
+    </w:p>
+    <w:p>
+      <w:pPr>
+        <w:jc w:val="both"/>
+        <w:rPr>
+          <w:lang w:val="pl-PL"/>
+        </w:rPr>
+      </w:pPr>
+      <w:r>
+        <w:rPr>
+          <w:lang w:val="pl-PL"/>
+        </w:rPr>
+        <w:t xml:space="preserve">Android </w:t>
+      </w:r>
+      <w:proofErr w:type="spellStart"/>
+      <w:r>
+        <w:rPr>
+          <w:lang w:val="pl-PL"/>
+        </w:rPr>
+        <w:t>is</w:t>
+      </w:r>
+      <w:proofErr w:type="spellEnd"/>
+      <w:r>
+        <w:rPr>
+          <w:lang w:val="pl-PL"/>
+        </w:rPr>
+        <w:t xml:space="preserve"> popular with </w:t>
+      </w:r>
+      <w:proofErr w:type="spellStart"/>
+      <w:r>
+        <w:rPr>
+          <w:lang w:val="pl-PL"/>
+        </w:rPr>
+        <w:t>technology</w:t>
+      </w:r>
+      <w:proofErr w:type="spellEnd"/>
+      <w:r>
+        <w:rPr>
+          <w:lang w:val="pl-PL"/>
+        </w:rPr>
+        <w:t xml:space="preserve"> </w:t>
+      </w:r>
+      <w:proofErr w:type="spellStart"/>
+      <w:r>
+        <w:rPr>
+          <w:lang w:val="pl-PL"/>
+        </w:rPr>
+        <w:t>companies</w:t>
+      </w:r>
+      <w:proofErr w:type="spellEnd"/>
+      <w:r>
+        <w:rPr>
+          <w:lang w:val="pl-PL"/>
+        </w:rPr>
+        <w:t xml:space="preserve"> </w:t>
+      </w:r>
+      <w:proofErr w:type="spellStart"/>
+      <w:r>
+        <w:rPr>
+          <w:lang w:val="pl-PL"/>
+        </w:rPr>
+        <w:t>which</w:t>
+      </w:r>
+      <w:proofErr w:type="spellEnd"/>
+      <w:r>
+        <w:rPr>
+          <w:lang w:val="pl-PL"/>
+        </w:rPr>
+        <w:t xml:space="preserve"> </w:t>
+      </w:r>
+      <w:proofErr w:type="spellStart"/>
+      <w:r>
+        <w:rPr>
+          <w:lang w:val="pl-PL"/>
+        </w:rPr>
+        <w:t>require</w:t>
+      </w:r>
+      <w:proofErr w:type="spellEnd"/>
+      <w:r>
+        <w:rPr>
+          <w:lang w:val="pl-PL"/>
+        </w:rPr>
+        <w:t xml:space="preserve"> a </w:t>
+      </w:r>
+      <w:proofErr w:type="spellStart"/>
+      <w:r>
+        <w:rPr>
+          <w:lang w:val="pl-PL"/>
+        </w:rPr>
+        <w:t>ready-made</w:t>
+      </w:r>
+      <w:proofErr w:type="spellEnd"/>
+      <w:r>
+        <w:rPr>
+          <w:lang w:val="pl-PL"/>
+        </w:rPr>
+        <w:t xml:space="preserve">, </w:t>
+      </w:r>
+      <w:proofErr w:type="spellStart"/>
+      <w:r>
+        <w:rPr>
+          <w:lang w:val="pl-PL"/>
+        </w:rPr>
+        <w:t>low-cost</w:t>
+      </w:r>
+      <w:proofErr w:type="spellEnd"/>
+      <w:r>
+        <w:rPr>
+          <w:lang w:val="pl-PL"/>
+        </w:rPr>
+        <w:t xml:space="preserve"> and </w:t>
+      </w:r>
+      <w:proofErr w:type="spellStart"/>
+      <w:r>
+        <w:rPr>
+          <w:lang w:val="pl-PL"/>
+        </w:rPr>
+        <w:t>customizable</w:t>
+      </w:r>
+      <w:proofErr w:type="spellEnd"/>
+      <w:r>
+        <w:rPr>
+          <w:lang w:val="pl-PL"/>
+        </w:rPr>
+        <w:t xml:space="preserve"> </w:t>
+      </w:r>
+      <w:proofErr w:type="spellStart"/>
+      <w:r>
+        <w:rPr>
+          <w:lang w:val="pl-PL"/>
+        </w:rPr>
+        <w:t>operating</w:t>
+      </w:r>
+      <w:proofErr w:type="spellEnd"/>
+      <w:r>
+        <w:rPr>
+          <w:lang w:val="pl-PL"/>
+        </w:rPr>
+        <w:t xml:space="preserve"> system for high-</w:t>
+      </w:r>
+      <w:proofErr w:type="spellStart"/>
+      <w:r>
+        <w:rPr>
+          <w:lang w:val="pl-PL"/>
+        </w:rPr>
+        <w:t>tech</w:t>
+      </w:r>
+      <w:proofErr w:type="spellEnd"/>
+      <w:r>
+        <w:rPr>
+          <w:lang w:val="pl-PL"/>
+        </w:rPr>
+        <w:t xml:space="preserve"> devices.[23] </w:t>
+      </w:r>
+      <w:proofErr w:type="spellStart"/>
+      <w:r>
+        <w:rPr>
+          <w:lang w:val="pl-PL"/>
+        </w:rPr>
+        <w:t>Android's</w:t>
+      </w:r>
+      <w:proofErr w:type="spellEnd"/>
+      <w:r>
+        <w:rPr>
+          <w:lang w:val="pl-PL"/>
+        </w:rPr>
+        <w:t xml:space="preserve"> open </w:t>
+      </w:r>
+      <w:proofErr w:type="spellStart"/>
+      <w:r>
+        <w:rPr>
+          <w:lang w:val="pl-PL"/>
+        </w:rPr>
+        <w:t>nature</w:t>
+      </w:r>
+      <w:proofErr w:type="spellEnd"/>
+      <w:r>
+        <w:rPr>
+          <w:lang w:val="pl-PL"/>
+        </w:rPr>
+        <w:t xml:space="preserve"> </w:t>
+      </w:r>
+      <w:proofErr w:type="spellStart"/>
+      <w:r>
+        <w:rPr>
+          <w:lang w:val="pl-PL"/>
+        </w:rPr>
+        <w:t>has</w:t>
+      </w:r>
+      <w:proofErr w:type="spellEnd"/>
+      <w:r>
+        <w:rPr>
+          <w:lang w:val="pl-PL"/>
+        </w:rPr>
+        <w:t xml:space="preserve"> </w:t>
+      </w:r>
+      <w:proofErr w:type="spellStart"/>
+      <w:r>
+        <w:rPr>
+          <w:lang w:val="pl-PL"/>
+        </w:rPr>
+        <w:t>encouraged</w:t>
+      </w:r>
+      <w:proofErr w:type="spellEnd"/>
+      <w:r>
+        <w:rPr>
+          <w:lang w:val="pl-PL"/>
+        </w:rPr>
+        <w:t xml:space="preserve"> a </w:t>
+      </w:r>
+      <w:proofErr w:type="spellStart"/>
+      <w:r>
+        <w:rPr>
+          <w:lang w:val="pl-PL"/>
+        </w:rPr>
+        <w:t>large</w:t>
+      </w:r>
+      <w:proofErr w:type="spellEnd"/>
+      <w:r>
+        <w:rPr>
+          <w:lang w:val="pl-PL"/>
+        </w:rPr>
+        <w:t xml:space="preserve"> </w:t>
+      </w:r>
+      <w:proofErr w:type="spellStart"/>
+      <w:r>
+        <w:rPr>
+          <w:lang w:val="pl-PL"/>
+        </w:rPr>
+        <w:t>community</w:t>
+      </w:r>
+      <w:proofErr w:type="spellEnd"/>
+      <w:r>
+        <w:rPr>
+          <w:lang w:val="pl-PL"/>
+        </w:rPr>
+        <w:t xml:space="preserve"> of </w:t>
+      </w:r>
+      <w:proofErr w:type="spellStart"/>
+      <w:r>
+        <w:rPr>
+          <w:lang w:val="pl-PL"/>
+        </w:rPr>
+        <w:t>developers</w:t>
+      </w:r>
+      <w:proofErr w:type="spellEnd"/>
+      <w:r>
+        <w:rPr>
+          <w:lang w:val="pl-PL"/>
+        </w:rPr>
+        <w:t xml:space="preserve"> and </w:t>
+      </w:r>
+      <w:proofErr w:type="spellStart"/>
+      <w:r>
+        <w:rPr>
+          <w:lang w:val="pl-PL"/>
+        </w:rPr>
+        <w:t>enthusiasts</w:t>
+      </w:r>
+      <w:proofErr w:type="spellEnd"/>
+      <w:r>
+        <w:rPr>
+          <w:lang w:val="pl-PL"/>
+        </w:rPr>
+        <w:t xml:space="preserve"> to </w:t>
+      </w:r>
+      <w:proofErr w:type="spellStart"/>
+      <w:r>
+        <w:rPr>
+          <w:lang w:val="pl-PL"/>
+        </w:rPr>
+        <w:t>use</w:t>
+      </w:r>
+      <w:proofErr w:type="spellEnd"/>
+      <w:r>
+        <w:rPr>
+          <w:lang w:val="pl-PL"/>
+        </w:rPr>
+        <w:t xml:space="preserve"> the open-</w:t>
+      </w:r>
+      <w:proofErr w:type="spellStart"/>
+      <w:r>
+        <w:rPr>
+          <w:lang w:val="pl-PL"/>
+        </w:rPr>
+        <w:t>source</w:t>
+      </w:r>
+      <w:proofErr w:type="spellEnd"/>
+      <w:r>
+        <w:rPr>
+          <w:lang w:val="pl-PL"/>
+        </w:rPr>
+        <w:t xml:space="preserve"> </w:t>
+      </w:r>
+      <w:proofErr w:type="spellStart"/>
+      <w:r>
+        <w:rPr>
+          <w:lang w:val="pl-PL"/>
+        </w:rPr>
+        <w:t>code</w:t>
+      </w:r>
+      <w:proofErr w:type="spellEnd"/>
+      <w:r>
+        <w:rPr>
+          <w:lang w:val="pl-PL"/>
+        </w:rPr>
+        <w:t xml:space="preserve"> as a </w:t>
+      </w:r>
+      <w:proofErr w:type="spellStart"/>
+      <w:r>
+        <w:rPr>
+          <w:lang w:val="pl-PL"/>
+        </w:rPr>
+        <w:t>foundation</w:t>
+      </w:r>
+      <w:proofErr w:type="spellEnd"/>
+      <w:r>
+        <w:rPr>
+          <w:lang w:val="pl-PL"/>
+        </w:rPr>
+        <w:t xml:space="preserve"> for </w:t>
+      </w:r>
+      <w:proofErr w:type="spellStart"/>
+      <w:r>
+        <w:rPr>
+          <w:lang w:val="pl-PL"/>
+        </w:rPr>
+        <w:t>community-driven</w:t>
+      </w:r>
+      <w:proofErr w:type="spellEnd"/>
+      <w:r>
+        <w:rPr>
+          <w:lang w:val="pl-PL"/>
+        </w:rPr>
+        <w:t xml:space="preserve"> </w:t>
+      </w:r>
+      <w:proofErr w:type="spellStart"/>
+      <w:r>
+        <w:rPr>
+          <w:lang w:val="pl-PL"/>
+        </w:rPr>
+        <w:t>projects</w:t>
+      </w:r>
+      <w:proofErr w:type="spellEnd"/>
+      <w:r>
+        <w:rPr>
+          <w:lang w:val="pl-PL"/>
+        </w:rPr>
+        <w:t xml:space="preserve">, </w:t>
+      </w:r>
+      <w:proofErr w:type="spellStart"/>
+      <w:r>
+        <w:rPr>
+          <w:lang w:val="pl-PL"/>
+        </w:rPr>
+        <w:t>which</w:t>
+      </w:r>
+      <w:proofErr w:type="spellEnd"/>
+      <w:r>
+        <w:rPr>
+          <w:lang w:val="pl-PL"/>
+        </w:rPr>
+        <w:t xml:space="preserve"> </w:t>
+      </w:r>
+      <w:proofErr w:type="spellStart"/>
+      <w:r>
+        <w:rPr>
+          <w:lang w:val="pl-PL"/>
+        </w:rPr>
+        <w:t>add</w:t>
+      </w:r>
+      <w:proofErr w:type="spellEnd"/>
+      <w:r>
+        <w:rPr>
+          <w:lang w:val="pl-PL"/>
+        </w:rPr>
+        <w:t xml:space="preserve"> </w:t>
+      </w:r>
+      <w:proofErr w:type="spellStart"/>
+      <w:r>
+        <w:rPr>
+          <w:lang w:val="pl-PL"/>
+        </w:rPr>
+        <w:t>new</w:t>
+      </w:r>
+      <w:proofErr w:type="spellEnd"/>
+      <w:r>
+        <w:rPr>
+          <w:lang w:val="pl-PL"/>
+        </w:rPr>
+        <w:t xml:space="preserve"> </w:t>
+      </w:r>
+      <w:proofErr w:type="spellStart"/>
+      <w:r>
+        <w:rPr>
+          <w:lang w:val="pl-PL"/>
+        </w:rPr>
+        <w:t>features</w:t>
+      </w:r>
+      <w:proofErr w:type="spellEnd"/>
+      <w:r>
+        <w:rPr>
+          <w:lang w:val="pl-PL"/>
+        </w:rPr>
+        <w:t xml:space="preserve"> for </w:t>
+      </w:r>
+      <w:proofErr w:type="spellStart"/>
+      <w:r>
+        <w:rPr>
+          <w:lang w:val="pl-PL"/>
+        </w:rPr>
+        <w:t>advanced</w:t>
+      </w:r>
+      <w:proofErr w:type="spellEnd"/>
+      <w:r>
+        <w:rPr>
+          <w:lang w:val="pl-PL"/>
+        </w:rPr>
+        <w:t xml:space="preserve"> </w:t>
+      </w:r>
+      <w:proofErr w:type="spellStart"/>
+      <w:r>
+        <w:rPr>
+          <w:lang w:val="pl-PL"/>
+        </w:rPr>
+        <w:t>users</w:t>
+      </w:r>
+      <w:proofErr w:type="spellEnd"/>
+      <w:r>
+        <w:rPr>
+          <w:lang w:val="pl-PL"/>
+        </w:rPr>
+        <w:t xml:space="preserve">[24] </w:t>
+      </w:r>
+      <w:proofErr w:type="spellStart"/>
+      <w:r>
+        <w:rPr>
+          <w:lang w:val="pl-PL"/>
+        </w:rPr>
+        <w:t>or</w:t>
+      </w:r>
+      <w:proofErr w:type="spellEnd"/>
+      <w:r>
+        <w:rPr>
+          <w:lang w:val="pl-PL"/>
+        </w:rPr>
+        <w:t xml:space="preserve"> </w:t>
+      </w:r>
+      <w:proofErr w:type="spellStart"/>
+      <w:r>
+        <w:rPr>
+          <w:lang w:val="pl-PL"/>
+        </w:rPr>
+        <w:t>bring</w:t>
+      </w:r>
+      <w:proofErr w:type="spellEnd"/>
+      <w:r>
+        <w:rPr>
+          <w:lang w:val="pl-PL"/>
+        </w:rPr>
+        <w:t xml:space="preserve"> Android to devices </w:t>
+      </w:r>
+      <w:proofErr w:type="spellStart"/>
+      <w:r>
+        <w:rPr>
+          <w:lang w:val="pl-PL"/>
+        </w:rPr>
+        <w:t>which</w:t>
+      </w:r>
+      <w:proofErr w:type="spellEnd"/>
+      <w:r>
+        <w:rPr>
+          <w:lang w:val="pl-PL"/>
+        </w:rPr>
+        <w:t xml:space="preserve"> </w:t>
+      </w:r>
+      <w:proofErr w:type="spellStart"/>
+      <w:r>
+        <w:rPr>
+          <w:lang w:val="pl-PL"/>
+        </w:rPr>
+        <w:t>were</w:t>
+      </w:r>
+      <w:proofErr w:type="spellEnd"/>
+      <w:r>
+        <w:rPr>
+          <w:lang w:val="pl-PL"/>
+        </w:rPr>
+        <w:t xml:space="preserve"> </w:t>
+      </w:r>
+      <w:proofErr w:type="spellStart"/>
+      <w:r>
+        <w:rPr>
+          <w:lang w:val="pl-PL"/>
+        </w:rPr>
+        <w:t>officially</w:t>
+      </w:r>
+      <w:proofErr w:type="spellEnd"/>
+      <w:r>
+        <w:rPr>
+          <w:lang w:val="pl-PL"/>
+        </w:rPr>
+        <w:t xml:space="preserve"> </w:t>
+      </w:r>
+      <w:proofErr w:type="spellStart"/>
+      <w:r>
+        <w:rPr>
+          <w:lang w:val="pl-PL"/>
+        </w:rPr>
+        <w:t>released</w:t>
+      </w:r>
+      <w:proofErr w:type="spellEnd"/>
+      <w:r>
+        <w:rPr>
+          <w:lang w:val="pl-PL"/>
+        </w:rPr>
+        <w:t xml:space="preserve"> </w:t>
+      </w:r>
+      <w:proofErr w:type="spellStart"/>
+      <w:r>
+        <w:rPr>
+          <w:lang w:val="pl-PL"/>
+        </w:rPr>
+        <w:t>running</w:t>
+      </w:r>
+      <w:proofErr w:type="spellEnd"/>
+      <w:r>
+        <w:rPr>
+          <w:lang w:val="pl-PL"/>
+        </w:rPr>
+        <w:t xml:space="preserve"> </w:t>
+      </w:r>
+      <w:proofErr w:type="spellStart"/>
+      <w:r>
+        <w:rPr>
+          <w:lang w:val="pl-PL"/>
+        </w:rPr>
+        <w:t>other</w:t>
+      </w:r>
+      <w:proofErr w:type="spellEnd"/>
+      <w:r>
+        <w:rPr>
+          <w:lang w:val="pl-PL"/>
+        </w:rPr>
+        <w:t xml:space="preserve"> </w:t>
+      </w:r>
+      <w:proofErr w:type="spellStart"/>
+      <w:r>
+        <w:rPr>
+          <w:lang w:val="pl-PL"/>
+        </w:rPr>
+        <w:t>operating</w:t>
+      </w:r>
+      <w:proofErr w:type="spellEnd"/>
+      <w:r>
+        <w:rPr>
+          <w:lang w:val="pl-PL"/>
+        </w:rPr>
+        <w:t xml:space="preserve"> </w:t>
+      </w:r>
+      <w:proofErr w:type="spellStart"/>
+      <w:r>
+        <w:rPr>
+          <w:lang w:val="pl-PL"/>
+        </w:rPr>
+        <w:t>systems</w:t>
+      </w:r>
+      <w:proofErr w:type="spellEnd"/>
+      <w:r>
+        <w:rPr>
+          <w:lang w:val="pl-PL"/>
+        </w:rPr>
+        <w:t xml:space="preserve">. The </w:t>
+      </w:r>
+      <w:proofErr w:type="spellStart"/>
+      <w:r>
+        <w:rPr>
+          <w:lang w:val="pl-PL"/>
+        </w:rPr>
+        <w:t>operating</w:t>
+      </w:r>
+      <w:proofErr w:type="spellEnd"/>
+      <w:r>
+        <w:rPr>
+          <w:lang w:val="pl-PL"/>
+        </w:rPr>
+        <w:t xml:space="preserve"> </w:t>
+      </w:r>
+      <w:proofErr w:type="spellStart"/>
+      <w:r>
+        <w:rPr>
+          <w:lang w:val="pl-PL"/>
+        </w:rPr>
+        <w:t>system's</w:t>
+      </w:r>
+      <w:proofErr w:type="spellEnd"/>
+      <w:r>
+        <w:rPr>
+          <w:lang w:val="pl-PL"/>
+        </w:rPr>
+        <w:t xml:space="preserve"> </w:t>
+      </w:r>
+      <w:proofErr w:type="spellStart"/>
+      <w:r>
+        <w:rPr>
+          <w:lang w:val="pl-PL"/>
+        </w:rPr>
+        <w:t>success</w:t>
+      </w:r>
+      <w:proofErr w:type="spellEnd"/>
+      <w:r>
+        <w:rPr>
+          <w:lang w:val="pl-PL"/>
+        </w:rPr>
+        <w:t xml:space="preserve"> </w:t>
+      </w:r>
+      <w:proofErr w:type="spellStart"/>
+      <w:r>
+        <w:rPr>
+          <w:lang w:val="pl-PL"/>
+        </w:rPr>
+        <w:t>has</w:t>
+      </w:r>
+      <w:proofErr w:type="spellEnd"/>
+      <w:r>
+        <w:rPr>
+          <w:lang w:val="pl-PL"/>
+        </w:rPr>
+        <w:t xml:space="preserve"> </w:t>
+      </w:r>
+      <w:proofErr w:type="spellStart"/>
+      <w:r>
+        <w:rPr>
+          <w:lang w:val="pl-PL"/>
+        </w:rPr>
+        <w:t>made</w:t>
+      </w:r>
+      <w:proofErr w:type="spellEnd"/>
+      <w:r>
+        <w:rPr>
+          <w:lang w:val="pl-PL"/>
+        </w:rPr>
+        <w:t xml:space="preserve"> </w:t>
+      </w:r>
+      <w:proofErr w:type="spellStart"/>
+      <w:r>
+        <w:rPr>
+          <w:lang w:val="pl-PL"/>
+        </w:rPr>
+        <w:t>it</w:t>
+      </w:r>
+      <w:proofErr w:type="spellEnd"/>
+      <w:r>
+        <w:rPr>
+          <w:lang w:val="pl-PL"/>
+        </w:rPr>
+        <w:t xml:space="preserve"> a target for patent </w:t>
+      </w:r>
+      <w:proofErr w:type="spellStart"/>
+      <w:r>
+        <w:rPr>
+          <w:lang w:val="pl-PL"/>
+        </w:rPr>
+        <w:t>litigation</w:t>
+      </w:r>
+      <w:proofErr w:type="spellEnd"/>
+      <w:r>
+        <w:rPr>
+          <w:lang w:val="pl-PL"/>
+        </w:rPr>
+        <w:t xml:space="preserve"> as part of the </w:t>
+      </w:r>
+      <w:proofErr w:type="spellStart"/>
+      <w:r>
+        <w:rPr>
+          <w:lang w:val="pl-PL"/>
+        </w:rPr>
+        <w:t>so-called</w:t>
+      </w:r>
+      <w:proofErr w:type="spellEnd"/>
+      <w:r>
+        <w:rPr>
+          <w:lang w:val="pl-PL"/>
+        </w:rPr>
+        <w:t xml:space="preserve"> "</w:t>
+      </w:r>
+      <w:proofErr w:type="spellStart"/>
+      <w:r>
+        <w:rPr>
+          <w:lang w:val="pl-PL"/>
+        </w:rPr>
+        <w:t>smartphone</w:t>
+      </w:r>
+      <w:proofErr w:type="spellEnd"/>
+      <w:r>
+        <w:rPr>
+          <w:lang w:val="pl-PL"/>
+        </w:rPr>
+        <w:t xml:space="preserve"> </w:t>
+      </w:r>
+      <w:proofErr w:type="spellStart"/>
+      <w:r>
+        <w:rPr>
+          <w:lang w:val="pl-PL"/>
+        </w:rPr>
+        <w:t>wars</w:t>
+      </w:r>
+      <w:proofErr w:type="spellEnd"/>
+      <w:r>
+        <w:rPr>
+          <w:lang w:val="pl-PL"/>
+        </w:rPr>
+        <w:t xml:space="preserve">" </w:t>
+      </w:r>
+      <w:proofErr w:type="spellStart"/>
+      <w:r>
+        <w:rPr>
+          <w:lang w:val="pl-PL"/>
+        </w:rPr>
+        <w:t>between</w:t>
+      </w:r>
+      <w:proofErr w:type="spellEnd"/>
+      <w:r>
+        <w:rPr>
+          <w:lang w:val="pl-PL"/>
+        </w:rPr>
+        <w:t xml:space="preserve"> </w:t>
+      </w:r>
+      <w:proofErr w:type="spellStart"/>
+      <w:r>
+        <w:rPr>
+          <w:lang w:val="pl-PL"/>
+        </w:rPr>
+        <w:t>technology</w:t>
+      </w:r>
+      <w:proofErr w:type="spellEnd"/>
+      <w:r>
+        <w:rPr>
+          <w:lang w:val="pl-PL"/>
+        </w:rPr>
+        <w:t xml:space="preserve"> </w:t>
+      </w:r>
+      <w:proofErr w:type="spellStart"/>
+      <w:r>
+        <w:rPr>
+          <w:lang w:val="pl-PL"/>
+        </w:rPr>
+        <w:t>companies</w:t>
+      </w:r>
+      <w:proofErr w:type="spellEnd"/>
+      <w:r>
+        <w:rPr>
+          <w:lang w:val="pl-PL"/>
+        </w:rPr>
+        <w:t>.[25][26]</w:t>
+      </w:r>
     </w:p>
     <w:p>
       <w:pPr>
@@ -6379,7 +7335,7 @@
       </w:pPr>
     </w:p>
     <w:sectPr>
-      <w:footerReference w:type="default" r:id="rId12"/>
+      <w:footerReference w:type="default" r:id="rId13"/>
       <w:pgSz w:w="12240" w:h="15840" w:code="1"/>
       <w:pgMar w:top="1138" w:right="1138" w:bottom="1138" w:left="1138" w:header="720" w:footer="720" w:gutter="562"/>
       <w:cols w:space="720"/>
@@ -6443,7 +7399,7 @@
           <w:rPr>
             <w:noProof/>
           </w:rPr>
-          <w:t>6</w:t>
+          <w:t>10</w:t>
         </w:r>
         <w:r>
           <w:rPr>
@@ -10926,7 +11882,7 @@
 </file>
 
 <file path=customXml/itemProps1.xml><?xml version="1.0" encoding="utf-8"?>
-<ds:datastoreItem xmlns:ds="http://schemas.openxmlformats.org/officeDocument/2006/customXml" ds:itemID="{2E98D815-D531-40D6-ACB9-6657C3F7F9B5}">
+<ds:datastoreItem xmlns:ds="http://schemas.openxmlformats.org/officeDocument/2006/customXml" ds:itemID="{C026B2D6-AD39-4C96-8971-365A6111687D}">
   <ds:schemaRefs>
     <ds:schemaRef ds:uri="http://schemas.openxmlformats.org/officeDocument/2006/bibliography"/>
   </ds:schemaRefs>

</xml_diff>

<commit_message>
Trochę o architekturze Androida
</commit_message>
<xml_diff>
--- a/doc/Popanda.Pawel.Praca.Magisterska.docx
+++ b/doc/Popanda.Pawel.Praca.Magisterska.docx
@@ -1238,7 +1238,6 @@
         </w:r>
       </w:hyperlink>
     </w:p>
-    <w:bookmarkStart w:id="0" w:name="_GoBack"/>
     <w:p>
       <w:pPr>
         <w:pStyle w:val="Spistreci1"/>
@@ -1255,55 +1254,91 @@
           <w:lang w:val="pl-PL" w:eastAsia="pl-PL" w:bidi="ar-SA"/>
         </w:rPr>
       </w:pPr>
-      <w:r>
-        <w:rPr>
-          <w:rStyle w:val="Hipercze"/>
-          <w:noProof/>
-        </w:rPr>
-        <w:fldChar w:fldCharType="begin"/>
-      </w:r>
-      <w:r>
-        <w:rPr>
-          <w:rStyle w:val="Hipercze"/>
-          <w:noProof/>
-        </w:rPr>
-        <w:instrText xml:space="preserve"> </w:instrText>
-      </w:r>
-      <w:r>
-        <w:rPr>
-          <w:noProof/>
-        </w:rPr>
-        <w:instrText>HYPERLINK \l "_Toc392606281"</w:instrText>
-      </w:r>
-      <w:r>
-        <w:rPr>
-          <w:rStyle w:val="Hipercze"/>
-          <w:noProof/>
-        </w:rPr>
-        <w:instrText xml:space="preserve"> </w:instrText>
-      </w:r>
-      <w:r>
-        <w:rPr>
-          <w:rStyle w:val="Hipercze"/>
-          <w:noProof/>
-        </w:rPr>
-      </w:r>
-      <w:r>
-        <w:rPr>
-          <w:rStyle w:val="Hipercze"/>
-          <w:noProof/>
-        </w:rPr>
-        <w:fldChar w:fldCharType="separate"/>
-      </w:r>
-      <w:r>
-        <w:rPr>
-          <w:rStyle w:val="Hipercze"/>
-          <w:noProof/>
-          <w:lang w:val="pl-PL"/>
-        </w:rPr>
-        <w:t>3</w:t>
-      </w:r>
-      <w:r>
+      <w:hyperlink w:anchor="_Toc392606281" w:history="1">
+        <w:r>
+          <w:rPr>
+            <w:rStyle w:val="Hipercze"/>
+            <w:noProof/>
+            <w:lang w:val="pl-PL"/>
+          </w:rPr>
+          <w:t>3</w:t>
+        </w:r>
+        <w:r>
+          <w:rPr>
+            <w:rFonts w:asciiTheme="minorHAnsi" w:eastAsiaTheme="minorEastAsia" w:hAnsiTheme="minorHAnsi" w:cstheme="minorBidi"/>
+            <w:noProof/>
+            <w:kern w:val="0"/>
+            <w:sz w:val="22"/>
+            <w:szCs w:val="22"/>
+            <w:lang w:val="pl-PL" w:eastAsia="pl-PL" w:bidi="ar-SA"/>
+          </w:rPr>
+          <w:tab/>
+        </w:r>
+        <w:r>
+          <w:rPr>
+            <w:rStyle w:val="Hipercze"/>
+            <w:noProof/>
+            <w:lang w:val="pl-PL"/>
+          </w:rPr>
+          <w:t>Systemy</w:t>
+        </w:r>
+        <w:r>
+          <w:rPr>
+            <w:noProof/>
+            <w:webHidden/>
+          </w:rPr>
+          <w:tab/>
+        </w:r>
+        <w:r>
+          <w:rPr>
+            <w:noProof/>
+            <w:webHidden/>
+          </w:rPr>
+          <w:fldChar w:fldCharType="begin"/>
+        </w:r>
+        <w:r>
+          <w:rPr>
+            <w:noProof/>
+            <w:webHidden/>
+          </w:rPr>
+          <w:instrText xml:space="preserve"> PAGEREF _Toc392606281 \h </w:instrText>
+        </w:r>
+        <w:r>
+          <w:rPr>
+            <w:noProof/>
+            <w:webHidden/>
+          </w:rPr>
+        </w:r>
+        <w:r>
+          <w:rPr>
+            <w:noProof/>
+            <w:webHidden/>
+          </w:rPr>
+          <w:fldChar w:fldCharType="separate"/>
+        </w:r>
+        <w:r>
+          <w:rPr>
+            <w:noProof/>
+            <w:webHidden/>
+          </w:rPr>
+          <w:t>6</w:t>
+        </w:r>
+        <w:r>
+          <w:rPr>
+            <w:noProof/>
+            <w:webHidden/>
+          </w:rPr>
+          <w:fldChar w:fldCharType="end"/>
+        </w:r>
+      </w:hyperlink>
+    </w:p>
+    <w:p>
+      <w:pPr>
+        <w:pStyle w:val="Spistreci2"/>
+        <w:tabs>
+          <w:tab w:val="left" w:pos="880"/>
+          <w:tab w:val="right" w:leader="dot" w:pos="9392"/>
+        </w:tabs>
         <w:rPr>
           <w:rFonts w:asciiTheme="minorHAnsi" w:eastAsiaTheme="minorEastAsia" w:hAnsiTheme="minorHAnsi" w:cstheme="minorBidi"/>
           <w:noProof/>
@@ -1312,73 +1347,85 @@
           <w:szCs w:val="22"/>
           <w:lang w:val="pl-PL" w:eastAsia="pl-PL" w:bidi="ar-SA"/>
         </w:rPr>
-        <w:tab/>
-      </w:r>
-      <w:r>
-        <w:rPr>
-          <w:rStyle w:val="Hipercze"/>
-          <w:noProof/>
-          <w:lang w:val="pl-PL"/>
-        </w:rPr>
-        <w:t>Systemy</w:t>
-      </w:r>
-      <w:r>
-        <w:rPr>
-          <w:noProof/>
-          <w:webHidden/>
-        </w:rPr>
-        <w:tab/>
-      </w:r>
-      <w:r>
-        <w:rPr>
-          <w:noProof/>
-          <w:webHidden/>
-        </w:rPr>
-        <w:fldChar w:fldCharType="begin"/>
-      </w:r>
-      <w:r>
-        <w:rPr>
-          <w:noProof/>
-          <w:webHidden/>
-        </w:rPr>
-        <w:instrText xml:space="preserve"> PAGEREF _Toc392606281 \h </w:instrText>
-      </w:r>
-      <w:r>
-        <w:rPr>
-          <w:noProof/>
-          <w:webHidden/>
-        </w:rPr>
-      </w:r>
-      <w:r>
-        <w:rPr>
-          <w:noProof/>
-          <w:webHidden/>
-        </w:rPr>
-        <w:fldChar w:fldCharType="separate"/>
-      </w:r>
-      <w:r>
-        <w:rPr>
-          <w:noProof/>
-          <w:webHidden/>
-        </w:rPr>
-        <w:t>6</w:t>
-      </w:r>
-      <w:r>
-        <w:rPr>
-          <w:noProof/>
-          <w:webHidden/>
-        </w:rPr>
-        <w:fldChar w:fldCharType="end"/>
-      </w:r>
-      <w:r>
-        <w:rPr>
-          <w:rStyle w:val="Hipercze"/>
-          <w:noProof/>
-        </w:rPr>
-        <w:fldChar w:fldCharType="end"/>
-      </w:r>
-    </w:p>
-    <w:bookmarkEnd w:id="0"/>
+      </w:pPr>
+      <w:hyperlink w:anchor="_Toc392606282" w:history="1">
+        <w:r>
+          <w:rPr>
+            <w:rStyle w:val="Hipercze"/>
+            <w:noProof/>
+            <w:lang w:val="pl-PL"/>
+          </w:rPr>
+          <w:t>3.1</w:t>
+        </w:r>
+        <w:r>
+          <w:rPr>
+            <w:rFonts w:asciiTheme="minorHAnsi" w:eastAsiaTheme="minorEastAsia" w:hAnsiTheme="minorHAnsi" w:cstheme="minorBidi"/>
+            <w:noProof/>
+            <w:kern w:val="0"/>
+            <w:sz w:val="22"/>
+            <w:szCs w:val="22"/>
+            <w:lang w:val="pl-PL" w:eastAsia="pl-PL" w:bidi="ar-SA"/>
+          </w:rPr>
+          <w:tab/>
+        </w:r>
+        <w:r>
+          <w:rPr>
+            <w:rStyle w:val="Hipercze"/>
+            <w:noProof/>
+            <w:lang w:val="pl-PL"/>
+          </w:rPr>
+          <w:t>Windows</w:t>
+        </w:r>
+        <w:r>
+          <w:rPr>
+            <w:noProof/>
+            <w:webHidden/>
+          </w:rPr>
+          <w:tab/>
+        </w:r>
+        <w:r>
+          <w:rPr>
+            <w:noProof/>
+            <w:webHidden/>
+          </w:rPr>
+          <w:fldChar w:fldCharType="begin"/>
+        </w:r>
+        <w:r>
+          <w:rPr>
+            <w:noProof/>
+            <w:webHidden/>
+          </w:rPr>
+          <w:instrText xml:space="preserve"> PAGEREF _Toc392606282 \h </w:instrText>
+        </w:r>
+        <w:r>
+          <w:rPr>
+            <w:noProof/>
+            <w:webHidden/>
+          </w:rPr>
+        </w:r>
+        <w:r>
+          <w:rPr>
+            <w:noProof/>
+            <w:webHidden/>
+          </w:rPr>
+          <w:fldChar w:fldCharType="separate"/>
+        </w:r>
+        <w:r>
+          <w:rPr>
+            <w:noProof/>
+            <w:webHidden/>
+          </w:rPr>
+          <w:t>6</w:t>
+        </w:r>
+        <w:r>
+          <w:rPr>
+            <w:noProof/>
+            <w:webHidden/>
+          </w:rPr>
+          <w:fldChar w:fldCharType="end"/>
+        </w:r>
+      </w:hyperlink>
+    </w:p>
     <w:p>
       <w:pPr>
         <w:pStyle w:val="Spistreci2"/>
@@ -1395,55 +1442,91 @@
           <w:lang w:val="pl-PL" w:eastAsia="pl-PL" w:bidi="ar-SA"/>
         </w:rPr>
       </w:pPr>
-      <w:r>
-        <w:rPr>
-          <w:rStyle w:val="Hipercze"/>
-          <w:noProof/>
-        </w:rPr>
-        <w:fldChar w:fldCharType="begin"/>
-      </w:r>
-      <w:r>
-        <w:rPr>
-          <w:rStyle w:val="Hipercze"/>
-          <w:noProof/>
-        </w:rPr>
-        <w:instrText xml:space="preserve"> </w:instrText>
-      </w:r>
-      <w:r>
-        <w:rPr>
-          <w:noProof/>
-        </w:rPr>
-        <w:instrText>HYPERLINK \l "_Toc392606282"</w:instrText>
-      </w:r>
-      <w:r>
-        <w:rPr>
-          <w:rStyle w:val="Hipercze"/>
-          <w:noProof/>
-        </w:rPr>
-        <w:instrText xml:space="preserve"> </w:instrText>
-      </w:r>
-      <w:r>
-        <w:rPr>
-          <w:rStyle w:val="Hipercze"/>
-          <w:noProof/>
-        </w:rPr>
-      </w:r>
-      <w:r>
-        <w:rPr>
-          <w:rStyle w:val="Hipercze"/>
-          <w:noProof/>
-        </w:rPr>
-        <w:fldChar w:fldCharType="separate"/>
-      </w:r>
-      <w:r>
-        <w:rPr>
-          <w:rStyle w:val="Hipercze"/>
-          <w:noProof/>
-          <w:lang w:val="pl-PL"/>
-        </w:rPr>
-        <w:t>3.1</w:t>
-      </w:r>
-      <w:r>
+      <w:hyperlink w:anchor="_Toc392606283" w:history="1">
+        <w:r>
+          <w:rPr>
+            <w:rStyle w:val="Hipercze"/>
+            <w:noProof/>
+            <w:lang w:val="pl-PL"/>
+          </w:rPr>
+          <w:t>3.2</w:t>
+        </w:r>
+        <w:r>
+          <w:rPr>
+            <w:rFonts w:asciiTheme="minorHAnsi" w:eastAsiaTheme="minorEastAsia" w:hAnsiTheme="minorHAnsi" w:cstheme="minorBidi"/>
+            <w:noProof/>
+            <w:kern w:val="0"/>
+            <w:sz w:val="22"/>
+            <w:szCs w:val="22"/>
+            <w:lang w:val="pl-PL" w:eastAsia="pl-PL" w:bidi="ar-SA"/>
+          </w:rPr>
+          <w:tab/>
+        </w:r>
+        <w:r>
+          <w:rPr>
+            <w:rStyle w:val="Hipercze"/>
+            <w:noProof/>
+            <w:lang w:val="pl-PL"/>
+          </w:rPr>
+          <w:t>Linux</w:t>
+        </w:r>
+        <w:r>
+          <w:rPr>
+            <w:noProof/>
+            <w:webHidden/>
+          </w:rPr>
+          <w:tab/>
+        </w:r>
+        <w:r>
+          <w:rPr>
+            <w:noProof/>
+            <w:webHidden/>
+          </w:rPr>
+          <w:fldChar w:fldCharType="begin"/>
+        </w:r>
+        <w:r>
+          <w:rPr>
+            <w:noProof/>
+            <w:webHidden/>
+          </w:rPr>
+          <w:instrText xml:space="preserve"> PAGEREF _Toc392606283 \h </w:instrText>
+        </w:r>
+        <w:r>
+          <w:rPr>
+            <w:noProof/>
+            <w:webHidden/>
+          </w:rPr>
+        </w:r>
+        <w:r>
+          <w:rPr>
+            <w:noProof/>
+            <w:webHidden/>
+          </w:rPr>
+          <w:fldChar w:fldCharType="separate"/>
+        </w:r>
+        <w:r>
+          <w:rPr>
+            <w:noProof/>
+            <w:webHidden/>
+          </w:rPr>
+          <w:t>6</w:t>
+        </w:r>
+        <w:r>
+          <w:rPr>
+            <w:noProof/>
+            <w:webHidden/>
+          </w:rPr>
+          <w:fldChar w:fldCharType="end"/>
+        </w:r>
+      </w:hyperlink>
+    </w:p>
+    <w:p>
+      <w:pPr>
+        <w:pStyle w:val="Spistreci2"/>
+        <w:tabs>
+          <w:tab w:val="left" w:pos="880"/>
+          <w:tab w:val="right" w:leader="dot" w:pos="9392"/>
+        </w:tabs>
         <w:rPr>
           <w:rFonts w:asciiTheme="minorHAnsi" w:eastAsiaTheme="minorEastAsia" w:hAnsiTheme="minorHAnsi" w:cstheme="minorBidi"/>
           <w:noProof/>
@@ -1452,77 +1535,90 @@
           <w:szCs w:val="22"/>
           <w:lang w:val="pl-PL" w:eastAsia="pl-PL" w:bidi="ar-SA"/>
         </w:rPr>
-        <w:tab/>
-      </w:r>
-      <w:r>
-        <w:rPr>
-          <w:rStyle w:val="Hipercze"/>
-          <w:noProof/>
-          <w:lang w:val="pl-PL"/>
-        </w:rPr>
-        <w:t>Windows</w:t>
-      </w:r>
-      <w:r>
-        <w:rPr>
-          <w:noProof/>
-          <w:webHidden/>
-        </w:rPr>
-        <w:tab/>
-      </w:r>
-      <w:r>
-        <w:rPr>
-          <w:noProof/>
-          <w:webHidden/>
-        </w:rPr>
-        <w:fldChar w:fldCharType="begin"/>
-      </w:r>
-      <w:r>
-        <w:rPr>
-          <w:noProof/>
-          <w:webHidden/>
-        </w:rPr>
-        <w:instrText xml:space="preserve"> PAGEREF _Toc392606282 \h </w:instrText>
-      </w:r>
-      <w:r>
-        <w:rPr>
-          <w:noProof/>
-          <w:webHidden/>
-        </w:rPr>
-      </w:r>
-      <w:r>
-        <w:rPr>
-          <w:noProof/>
-          <w:webHidden/>
-        </w:rPr>
-        <w:fldChar w:fldCharType="separate"/>
-      </w:r>
-      <w:r>
-        <w:rPr>
-          <w:noProof/>
-          <w:webHidden/>
-        </w:rPr>
-        <w:t>6</w:t>
-      </w:r>
-      <w:r>
-        <w:rPr>
-          <w:noProof/>
-          <w:webHidden/>
-        </w:rPr>
-        <w:fldChar w:fldCharType="end"/>
-      </w:r>
-      <w:r>
-        <w:rPr>
-          <w:rStyle w:val="Hipercze"/>
-          <w:noProof/>
-        </w:rPr>
-        <w:fldChar w:fldCharType="end"/>
-      </w:r>
-    </w:p>
-    <w:p>
-      <w:pPr>
-        <w:pStyle w:val="Spistreci2"/>
+      </w:pPr>
+      <w:hyperlink w:anchor="_Toc392606284" w:history="1">
+        <w:r>
+          <w:rPr>
+            <w:rStyle w:val="Hipercze"/>
+            <w:noProof/>
+            <w:lang w:val="pl-PL"/>
+          </w:rPr>
+          <w:t>3.3</w:t>
+        </w:r>
+        <w:r>
+          <w:rPr>
+            <w:rFonts w:asciiTheme="minorHAnsi" w:eastAsiaTheme="minorEastAsia" w:hAnsiTheme="minorHAnsi" w:cstheme="minorBidi"/>
+            <w:noProof/>
+            <w:kern w:val="0"/>
+            <w:sz w:val="22"/>
+            <w:szCs w:val="22"/>
+            <w:lang w:val="pl-PL" w:eastAsia="pl-PL" w:bidi="ar-SA"/>
+          </w:rPr>
+          <w:tab/>
+        </w:r>
+        <w:r>
+          <w:rPr>
+            <w:rStyle w:val="Hipercze"/>
+            <w:noProof/>
+            <w:lang w:val="pl-PL"/>
+          </w:rPr>
+          <w:t>iOS</w:t>
+        </w:r>
+        <w:r>
+          <w:rPr>
+            <w:noProof/>
+            <w:webHidden/>
+          </w:rPr>
+          <w:tab/>
+        </w:r>
+        <w:r>
+          <w:rPr>
+            <w:noProof/>
+            <w:webHidden/>
+          </w:rPr>
+          <w:fldChar w:fldCharType="begin"/>
+        </w:r>
+        <w:r>
+          <w:rPr>
+            <w:noProof/>
+            <w:webHidden/>
+          </w:rPr>
+          <w:instrText xml:space="preserve"> PAGEREF _Toc392606284 \h </w:instrText>
+        </w:r>
+        <w:r>
+          <w:rPr>
+            <w:noProof/>
+            <w:webHidden/>
+          </w:rPr>
+        </w:r>
+        <w:r>
+          <w:rPr>
+            <w:noProof/>
+            <w:webHidden/>
+          </w:rPr>
+          <w:fldChar w:fldCharType="separate"/>
+        </w:r>
+        <w:r>
+          <w:rPr>
+            <w:noProof/>
+            <w:webHidden/>
+          </w:rPr>
+          <w:t>6</w:t>
+        </w:r>
+        <w:r>
+          <w:rPr>
+            <w:noProof/>
+            <w:webHidden/>
+          </w:rPr>
+          <w:fldChar w:fldCharType="end"/>
+        </w:r>
+      </w:hyperlink>
+    </w:p>
+    <w:p>
+      <w:pPr>
+        <w:pStyle w:val="Spistreci3"/>
         <w:tabs>
-          <w:tab w:val="left" w:pos="880"/>
+          <w:tab w:val="left" w:pos="1320"/>
           <w:tab w:val="right" w:leader="dot" w:pos="9392"/>
         </w:tabs>
         <w:rPr>
@@ -1534,14 +1630,14 @@
           <w:lang w:val="pl-PL" w:eastAsia="pl-PL" w:bidi="ar-SA"/>
         </w:rPr>
       </w:pPr>
-      <w:hyperlink w:anchor="_Toc392606283" w:history="1">
+      <w:hyperlink w:anchor="_Toc392606285" w:history="1">
         <w:r>
           <w:rPr>
             <w:rStyle w:val="Hipercze"/>
             <w:noProof/>
             <w:lang w:val="pl-PL"/>
           </w:rPr>
-          <w:t>3.2</w:t>
+          <w:t>3.3.1</w:t>
         </w:r>
         <w:r>
           <w:rPr>
@@ -1560,7 +1656,7 @@
             <w:noProof/>
             <w:lang w:val="pl-PL"/>
           </w:rPr>
-          <w:t>Linux</w:t>
+          <w:t>Wielozadaniowość w iOS</w:t>
         </w:r>
         <w:r>
           <w:rPr>
@@ -1581,7 +1677,7 @@
             <w:noProof/>
             <w:webHidden/>
           </w:rPr>
-          <w:instrText xml:space="preserve"> PAGEREF _Toc392606283 \h </w:instrText>
+          <w:instrText xml:space="preserve"> PAGEREF _Toc392606285 \h </w:instrText>
         </w:r>
         <w:r>
           <w:rPr>
@@ -1601,7 +1697,7 @@
             <w:noProof/>
             <w:webHidden/>
           </w:rPr>
-          <w:t>6</w:t>
+          <w:t>7</w:t>
         </w:r>
         <w:r>
           <w:rPr>
@@ -1614,9 +1710,9 @@
     </w:p>
     <w:p>
       <w:pPr>
-        <w:pStyle w:val="Spistreci2"/>
+        <w:pStyle w:val="Spistreci3"/>
         <w:tabs>
-          <w:tab w:val="left" w:pos="880"/>
+          <w:tab w:val="left" w:pos="1320"/>
           <w:tab w:val="right" w:leader="dot" w:pos="9392"/>
         </w:tabs>
         <w:rPr>
@@ -1628,14 +1724,14 @@
           <w:lang w:val="pl-PL" w:eastAsia="pl-PL" w:bidi="ar-SA"/>
         </w:rPr>
       </w:pPr>
-      <w:hyperlink w:anchor="_Toc392606284" w:history="1">
+      <w:hyperlink w:anchor="_Toc392606286" w:history="1">
         <w:r>
           <w:rPr>
             <w:rStyle w:val="Hipercze"/>
             <w:noProof/>
             <w:lang w:val="pl-PL"/>
           </w:rPr>
-          <w:t>3.3</w:t>
+          <w:t>3.3.2</w:t>
         </w:r>
         <w:r>
           <w:rPr>
@@ -1654,7 +1750,7 @@
             <w:noProof/>
             <w:lang w:val="pl-PL"/>
           </w:rPr>
-          <w:t>iOS</w:t>
+          <w:t>Tworzenie i dystrybucja aplikacji na system iOS</w:t>
         </w:r>
         <w:r>
           <w:rPr>
@@ -1675,7 +1771,7 @@
             <w:noProof/>
             <w:webHidden/>
           </w:rPr>
-          <w:instrText xml:space="preserve"> PAGEREF _Toc392606284 \h </w:instrText>
+          <w:instrText xml:space="preserve"> PAGEREF _Toc392606286 \h </w:instrText>
         </w:r>
         <w:r>
           <w:rPr>
@@ -1695,7 +1791,7 @@
             <w:noProof/>
             <w:webHidden/>
           </w:rPr>
-          <w:t>6</w:t>
+          <w:t>8</w:t>
         </w:r>
         <w:r>
           <w:rPr>
@@ -1722,14 +1818,14 @@
           <w:lang w:val="pl-PL" w:eastAsia="pl-PL" w:bidi="ar-SA"/>
         </w:rPr>
       </w:pPr>
-      <w:hyperlink w:anchor="_Toc392606285" w:history="1">
+      <w:hyperlink w:anchor="_Toc392606287" w:history="1">
         <w:r>
           <w:rPr>
             <w:rStyle w:val="Hipercze"/>
             <w:noProof/>
             <w:lang w:val="pl-PL"/>
           </w:rPr>
-          <w:t>3.3.1</w:t>
+          <w:t>3.3.3</w:t>
         </w:r>
         <w:r>
           <w:rPr>
@@ -1748,7 +1844,7 @@
             <w:noProof/>
             <w:lang w:val="pl-PL"/>
           </w:rPr>
-          <w:t>Wielozadaniowość w iOS</w:t>
+          <w:t>Dostępność środowisk w systemie iOS</w:t>
         </w:r>
         <w:r>
           <w:rPr>
@@ -1769,7 +1865,7 @@
             <w:noProof/>
             <w:webHidden/>
           </w:rPr>
-          <w:instrText xml:space="preserve"> PAGEREF _Toc392606285 \h </w:instrText>
+          <w:instrText xml:space="preserve"> PAGEREF _Toc392606287 \h </w:instrText>
         </w:r>
         <w:r>
           <w:rPr>
@@ -1789,7 +1885,7 @@
             <w:noProof/>
             <w:webHidden/>
           </w:rPr>
-          <w:t>7</w:t>
+          <w:t>9</w:t>
         </w:r>
         <w:r>
           <w:rPr>
@@ -1802,9 +1898,9 @@
     </w:p>
     <w:p>
       <w:pPr>
-        <w:pStyle w:val="Spistreci3"/>
+        <w:pStyle w:val="Spistreci2"/>
         <w:tabs>
-          <w:tab w:val="left" w:pos="1320"/>
+          <w:tab w:val="left" w:pos="880"/>
           <w:tab w:val="right" w:leader="dot" w:pos="9392"/>
         </w:tabs>
         <w:rPr>
@@ -1816,14 +1912,14 @@
           <w:lang w:val="pl-PL" w:eastAsia="pl-PL" w:bidi="ar-SA"/>
         </w:rPr>
       </w:pPr>
-      <w:hyperlink w:anchor="_Toc392606286" w:history="1">
+      <w:hyperlink w:anchor="_Toc392606288" w:history="1">
         <w:r>
           <w:rPr>
             <w:rStyle w:val="Hipercze"/>
             <w:noProof/>
             <w:lang w:val="pl-PL"/>
           </w:rPr>
-          <w:t>3.3.2</w:t>
+          <w:t>3.4</w:t>
         </w:r>
         <w:r>
           <w:rPr>
@@ -1842,7 +1938,7 @@
             <w:noProof/>
             <w:lang w:val="pl-PL"/>
           </w:rPr>
-          <w:t>Tworzenie i dystrybucja aplikacji na system iOS</w:t>
+          <w:t>Android</w:t>
         </w:r>
         <w:r>
           <w:rPr>
@@ -1863,7 +1959,7 @@
             <w:noProof/>
             <w:webHidden/>
           </w:rPr>
-          <w:instrText xml:space="preserve"> PAGEREF _Toc392606286 \h </w:instrText>
+          <w:instrText xml:space="preserve"> PAGEREF _Toc392606288 \h </w:instrText>
         </w:r>
         <w:r>
           <w:rPr>
@@ -1883,7 +1979,7 @@
             <w:noProof/>
             <w:webHidden/>
           </w:rPr>
-          <w:t>8</w:t>
+          <w:t>9</w:t>
         </w:r>
         <w:r>
           <w:rPr>
@@ -1910,14 +2006,14 @@
           <w:lang w:val="pl-PL" w:eastAsia="pl-PL" w:bidi="ar-SA"/>
         </w:rPr>
       </w:pPr>
-      <w:hyperlink w:anchor="_Toc392606287" w:history="1">
+      <w:hyperlink w:anchor="_Toc392606289" w:history="1">
         <w:r>
           <w:rPr>
             <w:rStyle w:val="Hipercze"/>
             <w:noProof/>
             <w:lang w:val="pl-PL"/>
           </w:rPr>
-          <w:t>3.3.3</w:t>
+          <w:t>3.4.1</w:t>
         </w:r>
         <w:r>
           <w:rPr>
@@ -1936,7 +2032,7 @@
             <w:noProof/>
             <w:lang w:val="pl-PL"/>
           </w:rPr>
-          <w:t>Dostępność środowisk w systemie iOS</w:t>
+          <w:t>Aktualizacje</w:t>
         </w:r>
         <w:r>
           <w:rPr>
@@ -1957,7 +2053,7 @@
             <w:noProof/>
             <w:webHidden/>
           </w:rPr>
-          <w:instrText xml:space="preserve"> PAGEREF _Toc392606287 \h </w:instrText>
+          <w:instrText xml:space="preserve"> PAGEREF _Toc392606289 \h </w:instrText>
         </w:r>
         <w:r>
           <w:rPr>
@@ -1977,7 +2073,7 @@
             <w:noProof/>
             <w:webHidden/>
           </w:rPr>
-          <w:t>9</w:t>
+          <w:t>11</w:t>
         </w:r>
         <w:r>
           <w:rPr>
@@ -1990,9 +2086,9 @@
     </w:p>
     <w:p>
       <w:pPr>
-        <w:pStyle w:val="Spistreci2"/>
+        <w:pStyle w:val="Spistreci3"/>
         <w:tabs>
-          <w:tab w:val="left" w:pos="880"/>
+          <w:tab w:val="left" w:pos="1320"/>
           <w:tab w:val="right" w:leader="dot" w:pos="9392"/>
         </w:tabs>
         <w:rPr>
@@ -2004,14 +2100,14 @@
           <w:lang w:val="pl-PL" w:eastAsia="pl-PL" w:bidi="ar-SA"/>
         </w:rPr>
       </w:pPr>
-      <w:hyperlink w:anchor="_Toc392606288" w:history="1">
+      <w:hyperlink w:anchor="_Toc392606290" w:history="1">
         <w:r>
           <w:rPr>
             <w:rStyle w:val="Hipercze"/>
             <w:noProof/>
             <w:lang w:val="pl-PL"/>
           </w:rPr>
-          <w:t>3.4</w:t>
+          <w:t>3.4.2</w:t>
         </w:r>
         <w:r>
           <w:rPr>
@@ -2030,7 +2126,7 @@
             <w:noProof/>
             <w:lang w:val="pl-PL"/>
           </w:rPr>
-          <w:t>Android</w:t>
+          <w:t>Kernel</w:t>
         </w:r>
         <w:r>
           <w:rPr>
@@ -2051,7 +2147,7 @@
             <w:noProof/>
             <w:webHidden/>
           </w:rPr>
-          <w:instrText xml:space="preserve"> PAGEREF _Toc392606288 \h </w:instrText>
+          <w:instrText xml:space="preserve"> PAGEREF _Toc392606290 \h </w:instrText>
         </w:r>
         <w:r>
           <w:rPr>
@@ -2071,7 +2167,7 @@
             <w:noProof/>
             <w:webHidden/>
           </w:rPr>
-          <w:t>9</w:t>
+          <w:t>12</w:t>
         </w:r>
         <w:r>
           <w:rPr>
@@ -2098,14 +2194,14 @@
           <w:lang w:val="pl-PL" w:eastAsia="pl-PL" w:bidi="ar-SA"/>
         </w:rPr>
       </w:pPr>
-      <w:hyperlink w:anchor="_Toc392606289" w:history="1">
+      <w:hyperlink w:anchor="_Toc392606291" w:history="1">
         <w:r>
           <w:rPr>
             <w:rStyle w:val="Hipercze"/>
             <w:noProof/>
             <w:lang w:val="pl-PL"/>
           </w:rPr>
-          <w:t>3.4.1</w:t>
+          <w:t>3.4.3</w:t>
         </w:r>
         <w:r>
           <w:rPr>
@@ -2124,7 +2220,7 @@
             <w:noProof/>
             <w:lang w:val="pl-PL"/>
           </w:rPr>
-          <w:t>Aktualizacje</w:t>
+          <w:t>Tworzenie i dystrybucja aplikacji Android</w:t>
         </w:r>
         <w:r>
           <w:rPr>
@@ -2145,7 +2241,7 @@
             <w:noProof/>
             <w:webHidden/>
           </w:rPr>
-          <w:instrText xml:space="preserve"> PAGEREF _Toc392606289 \h </w:instrText>
+          <w:instrText xml:space="preserve"> PAGEREF _Toc392606291 \h </w:instrText>
         </w:r>
         <w:r>
           <w:rPr>
@@ -2165,7 +2261,7 @@
             <w:noProof/>
             <w:webHidden/>
           </w:rPr>
-          <w:t>11</w:t>
+          <w:t>13</w:t>
         </w:r>
         <w:r>
           <w:rPr>
@@ -2178,9 +2274,9 @@
     </w:p>
     <w:p>
       <w:pPr>
-        <w:pStyle w:val="Spistreci3"/>
+        <w:pStyle w:val="Spistreci1"/>
         <w:tabs>
-          <w:tab w:val="left" w:pos="1320"/>
+          <w:tab w:val="left" w:pos="440"/>
           <w:tab w:val="right" w:leader="dot" w:pos="9392"/>
         </w:tabs>
         <w:rPr>
@@ -2192,14 +2288,14 @@
           <w:lang w:val="pl-PL" w:eastAsia="pl-PL" w:bidi="ar-SA"/>
         </w:rPr>
       </w:pPr>
-      <w:hyperlink w:anchor="_Toc392606290" w:history="1">
+      <w:hyperlink w:anchor="_Toc392606292" w:history="1">
         <w:r>
           <w:rPr>
             <w:rStyle w:val="Hipercze"/>
             <w:noProof/>
             <w:lang w:val="pl-PL"/>
           </w:rPr>
-          <w:t>3.4.2</w:t>
+          <w:t>4</w:t>
         </w:r>
         <w:r>
           <w:rPr>
@@ -2218,7 +2314,7 @@
             <w:noProof/>
             <w:lang w:val="pl-PL"/>
           </w:rPr>
-          <w:t>Kernel</w:t>
+          <w:t>Środowiska międzyplatformowe</w:t>
         </w:r>
         <w:r>
           <w:rPr>
@@ -2239,7 +2335,7 @@
             <w:noProof/>
             <w:webHidden/>
           </w:rPr>
-          <w:instrText xml:space="preserve"> PAGEREF _Toc392606290 \h </w:instrText>
+          <w:instrText xml:space="preserve"> PAGEREF _Toc392606292 \h </w:instrText>
         </w:r>
         <w:r>
           <w:rPr>
@@ -2259,7 +2355,7 @@
             <w:noProof/>
             <w:webHidden/>
           </w:rPr>
-          <w:t>12</w:t>
+          <w:t>13</w:t>
         </w:r>
         <w:r>
           <w:rPr>
@@ -2272,9 +2368,9 @@
     </w:p>
     <w:p>
       <w:pPr>
-        <w:pStyle w:val="Spistreci3"/>
+        <w:pStyle w:val="Spistreci2"/>
         <w:tabs>
-          <w:tab w:val="left" w:pos="1320"/>
+          <w:tab w:val="left" w:pos="880"/>
           <w:tab w:val="right" w:leader="dot" w:pos="9392"/>
         </w:tabs>
         <w:rPr>
@@ -2286,14 +2382,14 @@
           <w:lang w:val="pl-PL" w:eastAsia="pl-PL" w:bidi="ar-SA"/>
         </w:rPr>
       </w:pPr>
-      <w:hyperlink w:anchor="_Toc392606291" w:history="1">
+      <w:hyperlink w:anchor="_Toc392606293" w:history="1">
         <w:r>
           <w:rPr>
             <w:rStyle w:val="Hipercze"/>
             <w:noProof/>
             <w:lang w:val="pl-PL"/>
           </w:rPr>
-          <w:t>3.4.3</w:t>
+          <w:t>4.1</w:t>
         </w:r>
         <w:r>
           <w:rPr>
@@ -2312,7 +2408,7 @@
             <w:noProof/>
             <w:lang w:val="pl-PL"/>
           </w:rPr>
-          <w:t>Tworzenie i dystrybucja aplikacji Android</w:t>
+          <w:t>Unity3D</w:t>
         </w:r>
         <w:r>
           <w:rPr>
@@ -2333,7 +2429,7 @@
             <w:noProof/>
             <w:webHidden/>
           </w:rPr>
-          <w:instrText xml:space="preserve"> PAGEREF _Toc392606291 \h </w:instrText>
+          <w:instrText xml:space="preserve"> PAGEREF _Toc392606293 \h </w:instrText>
         </w:r>
         <w:r>
           <w:rPr>
@@ -2366,9 +2462,9 @@
     </w:p>
     <w:p>
       <w:pPr>
-        <w:pStyle w:val="Spistreci1"/>
+        <w:pStyle w:val="Spistreci2"/>
         <w:tabs>
-          <w:tab w:val="left" w:pos="440"/>
+          <w:tab w:val="left" w:pos="880"/>
           <w:tab w:val="right" w:leader="dot" w:pos="9392"/>
         </w:tabs>
         <w:rPr>
@@ -2380,14 +2476,14 @@
           <w:lang w:val="pl-PL" w:eastAsia="pl-PL" w:bidi="ar-SA"/>
         </w:rPr>
       </w:pPr>
-      <w:hyperlink w:anchor="_Toc392606292" w:history="1">
+      <w:hyperlink w:anchor="_Toc392606294" w:history="1">
         <w:r>
           <w:rPr>
             <w:rStyle w:val="Hipercze"/>
             <w:noProof/>
             <w:lang w:val="pl-PL"/>
           </w:rPr>
-          <w:t>4</w:t>
+          <w:t>4.2</w:t>
         </w:r>
         <w:r>
           <w:rPr>
@@ -2406,7 +2502,7 @@
             <w:noProof/>
             <w:lang w:val="pl-PL"/>
           </w:rPr>
-          <w:t>Środowiska międzyplatformowe</w:t>
+          <w:t>Web/HTML5/Flash</w:t>
         </w:r>
         <w:r>
           <w:rPr>
@@ -2427,7 +2523,7 @@
             <w:noProof/>
             <w:webHidden/>
           </w:rPr>
-          <w:instrText xml:space="preserve"> PAGEREF _Toc392606292 \h </w:instrText>
+          <w:instrText xml:space="preserve"> PAGEREF _Toc392606294 \h </w:instrText>
         </w:r>
         <w:r>
           <w:rPr>
@@ -2462,7 +2558,6 @@
       <w:pPr>
         <w:pStyle w:val="Spistreci2"/>
         <w:tabs>
-          <w:tab w:val="left" w:pos="880"/>
           <w:tab w:val="right" w:leader="dot" w:pos="9392"/>
         </w:tabs>
         <w:rPr>
@@ -2474,43 +2569,24 @@
           <w:lang w:val="pl-PL" w:eastAsia="pl-PL" w:bidi="ar-SA"/>
         </w:rPr>
       </w:pPr>
-      <w:hyperlink w:anchor="_Toc392606293" w:history="1">
+      <w:hyperlink w:anchor="_Toc392606295" w:history="1">
         <w:r>
           <w:rPr>
             <w:rStyle w:val="Hipercze"/>
             <w:noProof/>
             <w:lang w:val="pl-PL"/>
           </w:rPr>
-          <w:t>4.1</w:t>
-        </w:r>
-        <w:r>
-          <w:rPr>
-            <w:rFonts w:asciiTheme="minorHAnsi" w:eastAsiaTheme="minorEastAsia" w:hAnsiTheme="minorHAnsi" w:cstheme="minorBidi"/>
-            <w:noProof/>
-            <w:kern w:val="0"/>
-            <w:sz w:val="22"/>
-            <w:szCs w:val="22"/>
-            <w:lang w:val="pl-PL" w:eastAsia="pl-PL" w:bidi="ar-SA"/>
+          <w:t>4.3</w:t>
+        </w:r>
+        <w:r>
+          <w:rPr>
+            <w:noProof/>
+            <w:webHidden/>
           </w:rPr>
           <w:tab/>
         </w:r>
         <w:r>
           <w:rPr>
-            <w:rStyle w:val="Hipercze"/>
-            <w:noProof/>
-            <w:lang w:val="pl-PL"/>
-          </w:rPr>
-          <w:t>Unity3D</w:t>
-        </w:r>
-        <w:r>
-          <w:rPr>
-            <w:noProof/>
-            <w:webHidden/>
-          </w:rPr>
-          <w:tab/>
-        </w:r>
-        <w:r>
-          <w:rPr>
             <w:noProof/>
             <w:webHidden/>
           </w:rPr>
@@ -2521,7 +2597,7 @@
             <w:noProof/>
             <w:webHidden/>
           </w:rPr>
-          <w:instrText xml:space="preserve"> PAGEREF _Toc392606293 \h </w:instrText>
+          <w:instrText xml:space="preserve"> PAGEREF _Toc392606295 \h </w:instrText>
         </w:r>
         <w:r>
           <w:rPr>
@@ -2554,9 +2630,9 @@
     </w:p>
     <w:p>
       <w:pPr>
-        <w:pStyle w:val="Spistreci2"/>
+        <w:pStyle w:val="Spistreci1"/>
         <w:tabs>
-          <w:tab w:val="left" w:pos="880"/>
+          <w:tab w:val="left" w:pos="440"/>
           <w:tab w:val="right" w:leader="dot" w:pos="9392"/>
         </w:tabs>
         <w:rPr>
@@ -2568,14 +2644,14 @@
           <w:lang w:val="pl-PL" w:eastAsia="pl-PL" w:bidi="ar-SA"/>
         </w:rPr>
       </w:pPr>
-      <w:hyperlink w:anchor="_Toc392606294" w:history="1">
+      <w:hyperlink w:anchor="_Toc392606296" w:history="1">
         <w:r>
           <w:rPr>
             <w:rStyle w:val="Hipercze"/>
             <w:noProof/>
             <w:lang w:val="pl-PL"/>
           </w:rPr>
-          <w:t>4.2</w:t>
+          <w:t>5</w:t>
         </w:r>
         <w:r>
           <w:rPr>
@@ -2594,7 +2670,7 @@
             <w:noProof/>
             <w:lang w:val="pl-PL"/>
           </w:rPr>
-          <w:t>Web/HTML5/Flash</w:t>
+          <w:t>Zaimplementowane programy testujące</w:t>
         </w:r>
         <w:r>
           <w:rPr>
@@ -2615,7 +2691,7 @@
             <w:noProof/>
             <w:webHidden/>
           </w:rPr>
-          <w:instrText xml:space="preserve"> PAGEREF _Toc392606294 \h </w:instrText>
+          <w:instrText xml:space="preserve"> PAGEREF _Toc392606296 \h </w:instrText>
         </w:r>
         <w:r>
           <w:rPr>
@@ -2648,8 +2724,9 @@
     </w:p>
     <w:p>
       <w:pPr>
-        <w:pStyle w:val="Spistreci2"/>
+        <w:pStyle w:val="Spistreci1"/>
         <w:tabs>
+          <w:tab w:val="left" w:pos="440"/>
           <w:tab w:val="right" w:leader="dot" w:pos="9392"/>
         </w:tabs>
         <w:rPr>
@@ -2661,24 +2738,43 @@
           <w:lang w:val="pl-PL" w:eastAsia="pl-PL" w:bidi="ar-SA"/>
         </w:rPr>
       </w:pPr>
-      <w:hyperlink w:anchor="_Toc392606295" w:history="1">
+      <w:hyperlink w:anchor="_Toc392606297" w:history="1">
         <w:r>
           <w:rPr>
             <w:rStyle w:val="Hipercze"/>
             <w:noProof/>
             <w:lang w:val="pl-PL"/>
           </w:rPr>
-          <w:t>4.3</w:t>
-        </w:r>
-        <w:r>
-          <w:rPr>
-            <w:noProof/>
-            <w:webHidden/>
+          <w:t>6</w:t>
+        </w:r>
+        <w:r>
+          <w:rPr>
+            <w:rFonts w:asciiTheme="minorHAnsi" w:eastAsiaTheme="minorEastAsia" w:hAnsiTheme="minorHAnsi" w:cstheme="minorBidi"/>
+            <w:noProof/>
+            <w:kern w:val="0"/>
+            <w:sz w:val="22"/>
+            <w:szCs w:val="22"/>
+            <w:lang w:val="pl-PL" w:eastAsia="pl-PL" w:bidi="ar-SA"/>
           </w:rPr>
           <w:tab/>
         </w:r>
         <w:r>
           <w:rPr>
+            <w:rStyle w:val="Hipercze"/>
+            <w:noProof/>
+            <w:lang w:val="pl-PL"/>
+          </w:rPr>
+          <w:t>Wyniki</w:t>
+        </w:r>
+        <w:r>
+          <w:rPr>
+            <w:noProof/>
+            <w:webHidden/>
+          </w:rPr>
+          <w:tab/>
+        </w:r>
+        <w:r>
+          <w:rPr>
             <w:noProof/>
             <w:webHidden/>
           </w:rPr>
@@ -2689,7 +2785,7 @@
             <w:noProof/>
             <w:webHidden/>
           </w:rPr>
-          <w:instrText xml:space="preserve"> PAGEREF _Toc392606295 \h </w:instrText>
+          <w:instrText xml:space="preserve"> PAGEREF _Toc392606297 \h </w:instrText>
         </w:r>
         <w:r>
           <w:rPr>
@@ -2736,14 +2832,14 @@
           <w:lang w:val="pl-PL" w:eastAsia="pl-PL" w:bidi="ar-SA"/>
         </w:rPr>
       </w:pPr>
-      <w:hyperlink w:anchor="_Toc392606296" w:history="1">
+      <w:hyperlink w:anchor="_Toc392606298" w:history="1">
         <w:r>
           <w:rPr>
             <w:rStyle w:val="Hipercze"/>
             <w:noProof/>
             <w:lang w:val="pl-PL"/>
           </w:rPr>
-          <w:t>5</w:t>
+          <w:t>7</w:t>
         </w:r>
         <w:r>
           <w:rPr>
@@ -2762,7 +2858,7 @@
             <w:noProof/>
             <w:lang w:val="pl-PL"/>
           </w:rPr>
-          <w:t>Zaimplementowane programy testujące</w:t>
+          <w:t>Podsumowanie i wnioski</w:t>
         </w:r>
         <w:r>
           <w:rPr>
@@ -2783,7 +2879,7 @@
             <w:noProof/>
             <w:webHidden/>
           </w:rPr>
-          <w:instrText xml:space="preserve"> PAGEREF _Toc392606296 \h </w:instrText>
+          <w:instrText xml:space="preserve"> PAGEREF _Toc392606298 \h </w:instrText>
         </w:r>
         <w:r>
           <w:rPr>
@@ -2830,194 +2926,6 @@
           <w:lang w:val="pl-PL" w:eastAsia="pl-PL" w:bidi="ar-SA"/>
         </w:rPr>
       </w:pPr>
-      <w:hyperlink w:anchor="_Toc392606297" w:history="1">
-        <w:r>
-          <w:rPr>
-            <w:rStyle w:val="Hipercze"/>
-            <w:noProof/>
-            <w:lang w:val="pl-PL"/>
-          </w:rPr>
-          <w:t>6</w:t>
-        </w:r>
-        <w:r>
-          <w:rPr>
-            <w:rFonts w:asciiTheme="minorHAnsi" w:eastAsiaTheme="minorEastAsia" w:hAnsiTheme="minorHAnsi" w:cstheme="minorBidi"/>
-            <w:noProof/>
-            <w:kern w:val="0"/>
-            <w:sz w:val="22"/>
-            <w:szCs w:val="22"/>
-            <w:lang w:val="pl-PL" w:eastAsia="pl-PL" w:bidi="ar-SA"/>
-          </w:rPr>
-          <w:tab/>
-        </w:r>
-        <w:r>
-          <w:rPr>
-            <w:rStyle w:val="Hipercze"/>
-            <w:noProof/>
-            <w:lang w:val="pl-PL"/>
-          </w:rPr>
-          <w:t>Wyniki</w:t>
-        </w:r>
-        <w:r>
-          <w:rPr>
-            <w:noProof/>
-            <w:webHidden/>
-          </w:rPr>
-          <w:tab/>
-        </w:r>
-        <w:r>
-          <w:rPr>
-            <w:noProof/>
-            <w:webHidden/>
-          </w:rPr>
-          <w:fldChar w:fldCharType="begin"/>
-        </w:r>
-        <w:r>
-          <w:rPr>
-            <w:noProof/>
-            <w:webHidden/>
-          </w:rPr>
-          <w:instrText xml:space="preserve"> PAGEREF _Toc392606297 \h </w:instrText>
-        </w:r>
-        <w:r>
-          <w:rPr>
-            <w:noProof/>
-            <w:webHidden/>
-          </w:rPr>
-        </w:r>
-        <w:r>
-          <w:rPr>
-            <w:noProof/>
-            <w:webHidden/>
-          </w:rPr>
-          <w:fldChar w:fldCharType="separate"/>
-        </w:r>
-        <w:r>
-          <w:rPr>
-            <w:noProof/>
-            <w:webHidden/>
-          </w:rPr>
-          <w:t>13</w:t>
-        </w:r>
-        <w:r>
-          <w:rPr>
-            <w:noProof/>
-            <w:webHidden/>
-          </w:rPr>
-          <w:fldChar w:fldCharType="end"/>
-        </w:r>
-      </w:hyperlink>
-    </w:p>
-    <w:p>
-      <w:pPr>
-        <w:pStyle w:val="Spistreci1"/>
-        <w:tabs>
-          <w:tab w:val="left" w:pos="440"/>
-          <w:tab w:val="right" w:leader="dot" w:pos="9392"/>
-        </w:tabs>
-        <w:rPr>
-          <w:rFonts w:asciiTheme="minorHAnsi" w:eastAsiaTheme="minorEastAsia" w:hAnsiTheme="minorHAnsi" w:cstheme="minorBidi"/>
-          <w:noProof/>
-          <w:kern w:val="0"/>
-          <w:sz w:val="22"/>
-          <w:szCs w:val="22"/>
-          <w:lang w:val="pl-PL" w:eastAsia="pl-PL" w:bidi="ar-SA"/>
-        </w:rPr>
-      </w:pPr>
-      <w:hyperlink w:anchor="_Toc392606298" w:history="1">
-        <w:r>
-          <w:rPr>
-            <w:rStyle w:val="Hipercze"/>
-            <w:noProof/>
-            <w:lang w:val="pl-PL"/>
-          </w:rPr>
-          <w:t>7</w:t>
-        </w:r>
-        <w:r>
-          <w:rPr>
-            <w:rFonts w:asciiTheme="minorHAnsi" w:eastAsiaTheme="minorEastAsia" w:hAnsiTheme="minorHAnsi" w:cstheme="minorBidi"/>
-            <w:noProof/>
-            <w:kern w:val="0"/>
-            <w:sz w:val="22"/>
-            <w:szCs w:val="22"/>
-            <w:lang w:val="pl-PL" w:eastAsia="pl-PL" w:bidi="ar-SA"/>
-          </w:rPr>
-          <w:tab/>
-        </w:r>
-        <w:r>
-          <w:rPr>
-            <w:rStyle w:val="Hipercze"/>
-            <w:noProof/>
-            <w:lang w:val="pl-PL"/>
-          </w:rPr>
-          <w:t>Podsumowanie i wnioski</w:t>
-        </w:r>
-        <w:r>
-          <w:rPr>
-            <w:noProof/>
-            <w:webHidden/>
-          </w:rPr>
-          <w:tab/>
-        </w:r>
-        <w:r>
-          <w:rPr>
-            <w:noProof/>
-            <w:webHidden/>
-          </w:rPr>
-          <w:fldChar w:fldCharType="begin"/>
-        </w:r>
-        <w:r>
-          <w:rPr>
-            <w:noProof/>
-            <w:webHidden/>
-          </w:rPr>
-          <w:instrText xml:space="preserve"> PAGEREF _Toc392606298 \h </w:instrText>
-        </w:r>
-        <w:r>
-          <w:rPr>
-            <w:noProof/>
-            <w:webHidden/>
-          </w:rPr>
-        </w:r>
-        <w:r>
-          <w:rPr>
-            <w:noProof/>
-            <w:webHidden/>
-          </w:rPr>
-          <w:fldChar w:fldCharType="separate"/>
-        </w:r>
-        <w:r>
-          <w:rPr>
-            <w:noProof/>
-            <w:webHidden/>
-          </w:rPr>
-          <w:t>13</w:t>
-        </w:r>
-        <w:r>
-          <w:rPr>
-            <w:noProof/>
-            <w:webHidden/>
-          </w:rPr>
-          <w:fldChar w:fldCharType="end"/>
-        </w:r>
-      </w:hyperlink>
-    </w:p>
-    <w:p>
-      <w:pPr>
-        <w:pStyle w:val="Spistreci1"/>
-        <w:tabs>
-          <w:tab w:val="left" w:pos="440"/>
-          <w:tab w:val="right" w:leader="dot" w:pos="9392"/>
-        </w:tabs>
-        <w:rPr>
-          <w:rFonts w:asciiTheme="minorHAnsi" w:eastAsiaTheme="minorEastAsia" w:hAnsiTheme="minorHAnsi" w:cstheme="minorBidi"/>
-          <w:noProof/>
-          <w:kern w:val="0"/>
-          <w:sz w:val="22"/>
-          <w:szCs w:val="22"/>
-          <w:lang w:val="pl-PL" w:eastAsia="pl-PL" w:bidi="ar-SA"/>
-        </w:rPr>
-      </w:pPr>
       <w:hyperlink w:anchor="_Toc392606299" w:history="1">
         <w:r>
           <w:rPr>
@@ -3140,7 +3048,7 @@
           <w:lang w:val="pl-PL"/>
         </w:rPr>
       </w:pPr>
-      <w:bookmarkStart w:id="1" w:name="_Toc392606278"/>
+      <w:bookmarkStart w:id="0" w:name="_Toc392606278"/>
       <w:r>
         <w:rPr>
           <w:lang w:val="pl-PL"/>
@@ -3148,30 +3056,30 @@
         <w:lastRenderedPageBreak/>
         <w:t>Wstęp</w:t>
       </w:r>
+      <w:bookmarkEnd w:id="0"/>
+    </w:p>
+    <w:p>
+      <w:pPr>
+        <w:rPr>
+          <w:lang w:val="pl-PL"/>
+        </w:rPr>
+      </w:pPr>
+    </w:p>
+    <w:p>
+      <w:pPr>
+        <w:pStyle w:val="Nagwek1"/>
+        <w:rPr>
+          <w:lang w:val="pl-PL"/>
+        </w:rPr>
+      </w:pPr>
+      <w:bookmarkStart w:id="1" w:name="_Toc392606279"/>
+      <w:r>
+        <w:rPr>
+          <w:lang w:val="pl-PL"/>
+        </w:rPr>
+        <w:t>Analiza problemu</w:t>
+      </w:r>
       <w:bookmarkEnd w:id="1"/>
-    </w:p>
-    <w:p>
-      <w:pPr>
-        <w:rPr>
-          <w:lang w:val="pl-PL"/>
-        </w:rPr>
-      </w:pPr>
-    </w:p>
-    <w:p>
-      <w:pPr>
-        <w:pStyle w:val="Nagwek1"/>
-        <w:rPr>
-          <w:lang w:val="pl-PL"/>
-        </w:rPr>
-      </w:pPr>
-      <w:bookmarkStart w:id="2" w:name="_Toc392606279"/>
-      <w:r>
-        <w:rPr>
-          <w:lang w:val="pl-PL"/>
-        </w:rPr>
-        <w:t>Analiza problemu</w:t>
-      </w:r>
-      <w:bookmarkEnd w:id="2"/>
     </w:p>
     <w:p>
       <w:pPr>
@@ -3316,40 +3224,49 @@
     </w:p>
     <w:p>
       <w:pPr>
-        <w:pStyle w:val="Nagwek2"/>
-        <w:rPr>
-          <w:lang w:val="pl-PL"/>
-        </w:rPr>
-      </w:pPr>
-      <w:bookmarkStart w:id="3" w:name="_Toc392606280"/>
-      <w:r>
-        <w:rPr>
-          <w:lang w:val="pl-PL"/>
-        </w:rPr>
-        <w:t>Kontekst środowiska mobilnego</w:t>
-      </w:r>
-      <w:bookmarkEnd w:id="3"/>
-    </w:p>
-    <w:p>
-      <w:pPr>
-        <w:rPr>
-          <w:lang w:val="pl-PL"/>
-        </w:rPr>
-      </w:pPr>
-    </w:p>
-    <w:p>
-      <w:pPr>
         <w:ind w:firstLine="432"/>
         <w:jc w:val="both"/>
         <w:rPr>
           <w:lang w:val="pl-PL"/>
         </w:rPr>
       </w:pPr>
+    </w:p>
+    <w:p>
+      <w:pPr>
+        <w:pStyle w:val="Nagwek2"/>
+        <w:rPr>
+          <w:lang w:val="pl-PL"/>
+        </w:rPr>
+      </w:pPr>
+      <w:bookmarkStart w:id="2" w:name="_Toc392606280"/>
       <w:r>
         <w:rPr>
           <w:lang w:val="pl-PL"/>
         </w:rPr>
         <w:lastRenderedPageBreak/>
+        <w:t>Kontekst środowiska mobilnego</w:t>
+      </w:r>
+      <w:bookmarkEnd w:id="2"/>
+    </w:p>
+    <w:p>
+      <w:pPr>
+        <w:rPr>
+          <w:lang w:val="pl-PL"/>
+        </w:rPr>
+      </w:pPr>
+    </w:p>
+    <w:p>
+      <w:pPr>
+        <w:ind w:firstLine="432"/>
+        <w:jc w:val="both"/>
+        <w:rPr>
+          <w:lang w:val="pl-PL"/>
+        </w:rPr>
+      </w:pPr>
+      <w:r>
+        <w:rPr>
+          <w:lang w:val="pl-PL"/>
+        </w:rPr>
         <w:t xml:space="preserve">Rynek </w:t>
       </w:r>
       <w:proofErr w:type="spellStart"/>
@@ -4044,7 +3961,14 @@
               <w:rPr>
                 <w:lang w:val="pl-PL"/>
               </w:rPr>
-              <w:t>Windows Phone 7</w:t>
+              <w:t xml:space="preserve">Windows Phone </w:t>
+            </w:r>
+            <w:r>
+              <w:rPr>
+                <w:lang w:val="pl-PL"/>
+              </w:rPr>
+              <w:lastRenderedPageBreak/>
+              <w:t>7</w:t>
             </w:r>
           </w:p>
         </w:tc>
@@ -4063,6 +3987,7 @@
               <w:rPr>
                 <w:lang w:val="pl-PL"/>
               </w:rPr>
+              <w:lastRenderedPageBreak/>
               <w:t>CLR</w:t>
             </w:r>
           </w:p>
@@ -4163,7 +4088,14 @@
               <w:rPr>
                 <w:lang w:val="pl-PL"/>
               </w:rPr>
-              <w:t>Visual Studio</w:t>
+              <w:t xml:space="preserve">Visual </w:t>
+            </w:r>
+            <w:r>
+              <w:rPr>
+                <w:lang w:val="pl-PL"/>
+              </w:rPr>
+              <w:lastRenderedPageBreak/>
+              <w:t>Studio</w:t>
             </w:r>
           </w:p>
         </w:tc>
@@ -4182,6 +4114,7 @@
               <w:rPr>
                 <w:lang w:val="pl-PL"/>
               </w:rPr>
+              <w:lastRenderedPageBreak/>
               <w:t>Windows Vista / 7</w:t>
             </w:r>
           </w:p>
@@ -4597,13 +4530,29 @@
           <w:lang w:val="pl-PL"/>
         </w:rPr>
       </w:pPr>
-      <w:bookmarkStart w:id="4" w:name="_Toc392606281"/>
+      <w:bookmarkStart w:id="3" w:name="_Toc392606281"/>
       <w:r>
         <w:rPr>
           <w:lang w:val="pl-PL"/>
         </w:rPr>
         <w:t>Systemy</w:t>
       </w:r>
+      <w:bookmarkEnd w:id="3"/>
+    </w:p>
+    <w:p>
+      <w:pPr>
+        <w:pStyle w:val="Nagwek2"/>
+        <w:rPr>
+          <w:lang w:val="pl-PL"/>
+        </w:rPr>
+      </w:pPr>
+      <w:bookmarkStart w:id="4" w:name="_Toc392606282"/>
+      <w:r>
+        <w:rPr>
+          <w:lang w:val="pl-PL"/>
+        </w:rPr>
+        <w:t>Windows</w:t>
+      </w:r>
       <w:bookmarkEnd w:id="4"/>
     </w:p>
     <w:p>
@@ -4613,12 +4562,12 @@
           <w:lang w:val="pl-PL"/>
         </w:rPr>
       </w:pPr>
-      <w:bookmarkStart w:id="5" w:name="_Toc392606282"/>
-      <w:r>
-        <w:rPr>
-          <w:lang w:val="pl-PL"/>
-        </w:rPr>
-        <w:t>Windows</w:t>
+      <w:bookmarkStart w:id="5" w:name="_Toc392606283"/>
+      <w:r>
+        <w:rPr>
+          <w:lang w:val="pl-PL"/>
+        </w:rPr>
+        <w:t>Linux</w:t>
       </w:r>
       <w:bookmarkEnd w:id="5"/>
     </w:p>
@@ -4629,32 +4578,16 @@
           <w:lang w:val="pl-PL"/>
         </w:rPr>
       </w:pPr>
-      <w:bookmarkStart w:id="6" w:name="_Toc392606283"/>
-      <w:r>
-        <w:rPr>
-          <w:lang w:val="pl-PL"/>
-        </w:rPr>
-        <w:t>Linux</w:t>
+      <w:bookmarkStart w:id="6" w:name="_Toc392606284"/>
+      <w:proofErr w:type="spellStart"/>
+      <w:proofErr w:type="gramStart"/>
+      <w:r>
+        <w:rPr>
+          <w:lang w:val="pl-PL"/>
+        </w:rPr>
+        <w:t>iOS</w:t>
       </w:r>
       <w:bookmarkEnd w:id="6"/>
-    </w:p>
-    <w:p>
-      <w:pPr>
-        <w:pStyle w:val="Nagwek2"/>
-        <w:rPr>
-          <w:lang w:val="pl-PL"/>
-        </w:rPr>
-      </w:pPr>
-      <w:bookmarkStart w:id="7" w:name="_Toc392606284"/>
-      <w:proofErr w:type="spellStart"/>
-      <w:proofErr w:type="gramStart"/>
-      <w:r>
-        <w:rPr>
-          <w:lang w:val="pl-PL"/>
-        </w:rPr>
-        <w:t>iOS</w:t>
-      </w:r>
-      <w:bookmarkEnd w:id="7"/>
       <w:proofErr w:type="spellEnd"/>
       <w:proofErr w:type="gramEnd"/>
     </w:p>
@@ -5030,7 +4963,14 @@
         <w:rPr>
           <w:lang w:val="pl-PL"/>
         </w:rPr>
-        <w:t>. W połowie roku 2012 na świecie znajdowało się około 410 milionów aktywnych urządzeń korzystających z systemu.</w:t>
+        <w:t xml:space="preserve">. W </w:t>
+      </w:r>
+      <w:r>
+        <w:rPr>
+          <w:lang w:val="pl-PL"/>
+        </w:rPr>
+        <w:lastRenderedPageBreak/>
+        <w:t>połowie roku 2012 na świecie znajdowało się około 410 milionów aktywnych urządzeń korzystających z systemu.</w:t>
       </w:r>
     </w:p>
     <w:p>
@@ -5045,7 +4985,6 @@
         <w:rPr>
           <w:lang w:val="pl-PL"/>
         </w:rPr>
-        <w:lastRenderedPageBreak/>
         <w:t>Interfejs użytkownika oparty jest o ideę manipulacji bezpośredniej i korzystanie z gestów wielopunktowych</w:t>
       </w:r>
       <w:r>
@@ -5337,12 +5276,19 @@
     </w:p>
     <w:p>
       <w:pPr>
+        <w:rPr>
+          <w:lang w:val="pl-PL"/>
+        </w:rPr>
+      </w:pPr>
+    </w:p>
+    <w:p>
+      <w:pPr>
         <w:pStyle w:val="Nagwek3"/>
         <w:rPr>
           <w:lang w:val="pl-PL"/>
         </w:rPr>
       </w:pPr>
-      <w:bookmarkStart w:id="8" w:name="_Toc392606285"/>
+      <w:bookmarkStart w:id="7" w:name="_Toc392606285"/>
       <w:r>
         <w:rPr>
           <w:lang w:val="pl-PL"/>
@@ -5356,7 +5302,7 @@
         </w:rPr>
         <w:t>iOS</w:t>
       </w:r>
-      <w:bookmarkEnd w:id="8"/>
+      <w:bookmarkEnd w:id="7"/>
       <w:proofErr w:type="spellEnd"/>
     </w:p>
     <w:p>
@@ -5511,7 +5457,14 @@
         <w:rPr>
           <w:lang w:val="pl-PL"/>
         </w:rPr>
-        <w:t xml:space="preserve"> 4 wielozadaniowość ograniczona była do wybranych aplikacji instalowanych przez Apple na urządzeniu. Użytkownicy mogli jednak „uwolnić” system („</w:t>
+        <w:t xml:space="preserve"> 4 wielozadaniowość ograniczona była do wybranych </w:t>
+      </w:r>
+      <w:r>
+        <w:rPr>
+          <w:lang w:val="pl-PL"/>
+        </w:rPr>
+        <w:lastRenderedPageBreak/>
+        <w:t>aplikacji instalowanych przez Apple na urządzeniu. Użytkownicy mogli jednak „uwolnić” system („</w:t>
       </w:r>
       <w:proofErr w:type="spellStart"/>
       <w:r>
@@ -5554,14 +5507,7 @@
         <w:rPr>
           <w:lang w:val="pl-PL"/>
         </w:rPr>
-        <w:t xml:space="preserve"> 4 wielozadaniowość wspierana jest przez siedem interfejsów (API) </w:t>
-      </w:r>
-      <w:r>
-        <w:rPr>
-          <w:lang w:val="pl-PL"/>
-        </w:rPr>
-        <w:lastRenderedPageBreak/>
-        <w:t>działających w tle:</w:t>
+        <w:t xml:space="preserve"> 4 wielozadaniowość wspierana jest przez siedem interfejsów (API) działających w tle:</w:t>
       </w:r>
     </w:p>
     <w:p>
@@ -6016,16 +5962,26 @@
     </w:p>
     <w:p>
       <w:pPr>
+        <w:ind w:firstLine="360"/>
+        <w:jc w:val="both"/>
+        <w:rPr>
+          <w:lang w:val="pl-PL"/>
+        </w:rPr>
+      </w:pPr>
+    </w:p>
+    <w:p>
+      <w:pPr>
         <w:pStyle w:val="Nagwek3"/>
         <w:rPr>
           <w:lang w:val="pl-PL"/>
         </w:rPr>
       </w:pPr>
-      <w:bookmarkStart w:id="9" w:name="_Toc392606286"/>
-      <w:r>
-        <w:rPr>
-          <w:lang w:val="pl-PL"/>
-        </w:rPr>
+      <w:bookmarkStart w:id="8" w:name="_Toc392606286"/>
+      <w:r>
+        <w:rPr>
+          <w:lang w:val="pl-PL"/>
+        </w:rPr>
+        <w:lastRenderedPageBreak/>
         <w:t xml:space="preserve">Tworzenie </w:t>
       </w:r>
       <w:r>
@@ -6047,6 +6003,337 @@
         </w:rPr>
         <w:t>iOS</w:t>
       </w:r>
+      <w:bookmarkEnd w:id="8"/>
+      <w:proofErr w:type="spellEnd"/>
+    </w:p>
+    <w:p>
+      <w:pPr>
+        <w:rPr>
+          <w:lang w:val="pl-PL"/>
+        </w:rPr>
+      </w:pPr>
+    </w:p>
+    <w:p>
+      <w:pPr>
+        <w:ind w:firstLine="432"/>
+        <w:rPr>
+          <w:lang w:val="pl-PL"/>
+        </w:rPr>
+      </w:pPr>
+      <w:r>
+        <w:rPr>
+          <w:lang w:val="pl-PL"/>
+        </w:rPr>
+        <w:t>Aplikacje</w:t>
+      </w:r>
+      <w:r>
+        <w:rPr>
+          <w:lang w:val="pl-PL"/>
+        </w:rPr>
+        <w:t xml:space="preserve"> muszą być napisane i skompilowane z myślą o systemie </w:t>
+      </w:r>
+      <w:proofErr w:type="spellStart"/>
+      <w:r>
+        <w:rPr>
+          <w:lang w:val="pl-PL"/>
+        </w:rPr>
+        <w:t>iOS</w:t>
+      </w:r>
+      <w:proofErr w:type="spellEnd"/>
+      <w:r>
+        <w:rPr>
+          <w:lang w:val="pl-PL"/>
+        </w:rPr>
+        <w:t xml:space="preserve"> i 64 bitowej architekturze lub poprzedniej 32 bitowej. Przeglądarka Safari obsługuje aplikacje sieciowe. Istnieją autoryzowane aplikacje firm trzecich korzystające z kodu natywnego dla urządzeń korzystających z </w:t>
+      </w:r>
+      <w:proofErr w:type="spellStart"/>
+      <w:r>
+        <w:rPr>
+          <w:lang w:val="pl-PL"/>
+        </w:rPr>
+        <w:t>iOS</w:t>
+      </w:r>
+      <w:proofErr w:type="spellEnd"/>
+      <w:r>
+        <w:rPr>
+          <w:lang w:val="pl-PL"/>
+        </w:rPr>
+        <w:t xml:space="preserve"> 2.0 </w:t>
+      </w:r>
+      <w:proofErr w:type="gramStart"/>
+      <w:r>
+        <w:rPr>
+          <w:lang w:val="pl-PL"/>
+        </w:rPr>
+        <w:t>i</w:t>
+      </w:r>
+      <w:proofErr w:type="gramEnd"/>
+      <w:r>
+        <w:rPr>
+          <w:lang w:val="pl-PL"/>
+        </w:rPr>
+        <w:t xml:space="preserve"> późniejszych.</w:t>
+      </w:r>
+    </w:p>
+    <w:p>
+      <w:pPr>
+        <w:ind w:firstLine="432"/>
+        <w:rPr>
+          <w:lang w:val="pl-PL"/>
+        </w:rPr>
+      </w:pPr>
+      <w:r>
+        <w:rPr>
+          <w:lang w:val="pl-PL"/>
+        </w:rPr>
+        <w:t xml:space="preserve">17 października 2007 roku w liście otwartym opublikowanym nam blogu firmy Apple „Hot news” Steve </w:t>
+      </w:r>
+      <w:proofErr w:type="spellStart"/>
+      <w:r>
+        <w:rPr>
+          <w:lang w:val="pl-PL"/>
+        </w:rPr>
+        <w:t>Jobs</w:t>
+      </w:r>
+      <w:proofErr w:type="spellEnd"/>
+      <w:r>
+        <w:rPr>
+          <w:lang w:val="pl-PL"/>
+        </w:rPr>
+        <w:t xml:space="preserve"> ogłosił wydanie pakietu deweloperskiego (SDK) w okolicach lutego 2008 roku[</w:t>
+      </w:r>
+      <w:proofErr w:type="spellStart"/>
+      <w:r>
+        <w:rPr>
+          <w:lang w:val="pl-PL"/>
+        </w:rPr>
+        <w:t>przypissss</w:t>
+      </w:r>
+      <w:proofErr w:type="spellEnd"/>
+      <w:r>
+        <w:rPr>
+          <w:lang w:val="pl-PL"/>
+        </w:rPr>
+        <w:t xml:space="preserve">]. SDK zostało wydane 6 marca 2008 i pozawalało na tworzenie aplikacji dla </w:t>
+      </w:r>
+      <w:proofErr w:type="spellStart"/>
+      <w:r>
+        <w:rPr>
+          <w:lang w:val="pl-PL"/>
+        </w:rPr>
+        <w:t>iPhone</w:t>
+      </w:r>
+      <w:proofErr w:type="spellEnd"/>
+      <w:r>
+        <w:rPr>
+          <w:lang w:val="pl-PL"/>
+        </w:rPr>
+        <w:t xml:space="preserve">, iPod </w:t>
+      </w:r>
+      <w:proofErr w:type="spellStart"/>
+      <w:r>
+        <w:rPr>
+          <w:lang w:val="pl-PL"/>
+        </w:rPr>
+        <w:t>Touch</w:t>
+      </w:r>
+      <w:proofErr w:type="spellEnd"/>
+      <w:r>
+        <w:rPr>
+          <w:lang w:val="pl-PL"/>
+        </w:rPr>
+        <w:t xml:space="preserve"> oraz na uruchamianie i testowanie aplikacji w emulatorze. Jednak załadowanie aplikacji na rzeczywiste urządzenie możliwe było tylko </w:t>
+      </w:r>
+      <w:r>
+        <w:rPr>
+          <w:lang w:val="pl-PL"/>
+        </w:rPr>
+        <w:t xml:space="preserve">(jest nadal?) </w:t>
+      </w:r>
+      <w:proofErr w:type="gramStart"/>
+      <w:r>
+        <w:rPr>
+          <w:lang w:val="pl-PL"/>
+        </w:rPr>
+        <w:t>po</w:t>
+      </w:r>
+      <w:proofErr w:type="gramEnd"/>
+      <w:r>
+        <w:rPr>
+          <w:lang w:val="pl-PL"/>
+        </w:rPr>
+        <w:t xml:space="preserve"> opłaceniu składki członkowskiej programu deweloperskiego Apple.</w:t>
+      </w:r>
+    </w:p>
+    <w:p>
+      <w:pPr>
+        <w:ind w:firstLine="432"/>
+        <w:rPr>
+          <w:lang w:val="pl-PL"/>
+        </w:rPr>
+      </w:pPr>
+      <w:r>
+        <w:rPr>
+          <w:lang w:val="pl-PL"/>
+        </w:rPr>
+        <w:t xml:space="preserve">Składki za przynależność do danego programu zostały zatwierdzone na 99 dolarów amerykańskich za każdy z dostępnych programów członkowskich: </w:t>
+      </w:r>
+      <w:proofErr w:type="spellStart"/>
+      <w:r>
+        <w:rPr>
+          <w:lang w:val="pl-PL"/>
+        </w:rPr>
+        <w:t>iOS</w:t>
+      </w:r>
+      <w:proofErr w:type="spellEnd"/>
+      <w:r>
+        <w:rPr>
+          <w:lang w:val="pl-PL"/>
+        </w:rPr>
+        <w:t xml:space="preserve"> i OSX. W lipcu 2011 roku Apple rozpowszechniło </w:t>
+      </w:r>
+      <w:proofErr w:type="spellStart"/>
+      <w:r>
+        <w:rPr>
+          <w:lang w:val="pl-PL"/>
+        </w:rPr>
+        <w:t>Xcode</w:t>
+      </w:r>
+      <w:proofErr w:type="spellEnd"/>
+      <w:r>
+        <w:rPr>
+          <w:lang w:val="pl-PL"/>
+        </w:rPr>
+        <w:t xml:space="preserve"> w swoim sklepie internetowym do pobrania bez opłat dla wszystkich użytkowników OS X Lion. Od swojego rozpowszechnienia </w:t>
+      </w:r>
+      <w:proofErr w:type="spellStart"/>
+      <w:r>
+        <w:rPr>
+          <w:lang w:val="pl-PL"/>
+        </w:rPr>
+        <w:t>Xcode</w:t>
+      </w:r>
+      <w:proofErr w:type="spellEnd"/>
+      <w:r>
+        <w:rPr>
+          <w:lang w:val="pl-PL"/>
+        </w:rPr>
+        <w:t xml:space="preserve"> 3.1 </w:t>
+      </w:r>
+      <w:proofErr w:type="gramStart"/>
+      <w:r>
+        <w:rPr>
+          <w:lang w:val="pl-PL"/>
+        </w:rPr>
+        <w:t>stał</w:t>
+      </w:r>
+      <w:proofErr w:type="gramEnd"/>
+      <w:r>
+        <w:rPr>
+          <w:lang w:val="pl-PL"/>
+        </w:rPr>
+        <w:t xml:space="preserve"> się podstawowym środowiskiem dla </w:t>
+      </w:r>
+      <w:proofErr w:type="spellStart"/>
+      <w:r>
+        <w:rPr>
+          <w:lang w:val="pl-PL"/>
+        </w:rPr>
+        <w:t>iOS</w:t>
+      </w:r>
+      <w:proofErr w:type="spellEnd"/>
+      <w:r>
+        <w:rPr>
+          <w:lang w:val="pl-PL"/>
+        </w:rPr>
+        <w:t xml:space="preserve"> SDK.</w:t>
+      </w:r>
+    </w:p>
+    <w:p>
+      <w:pPr>
+        <w:ind w:firstLine="432"/>
+        <w:rPr>
+          <w:lang w:val="pl-PL"/>
+        </w:rPr>
+      </w:pPr>
+      <w:r>
+        <w:rPr>
+          <w:lang w:val="pl-PL"/>
+        </w:rPr>
+        <w:t xml:space="preserve">Deweloperzy mogą wybrać dowolną cenę za swoje aplikacje powyżej ustalonego w umowie minimum. Po sprzedaży aplikacji w </w:t>
+      </w:r>
+      <w:proofErr w:type="spellStart"/>
+      <w:r>
+        <w:rPr>
+          <w:lang w:val="pl-PL"/>
+        </w:rPr>
+        <w:t>App</w:t>
+      </w:r>
+      <w:proofErr w:type="spellEnd"/>
+      <w:r>
+        <w:rPr>
+          <w:lang w:val="pl-PL"/>
+        </w:rPr>
+        <w:t xml:space="preserve"> </w:t>
+      </w:r>
+      <w:proofErr w:type="spellStart"/>
+      <w:r>
+        <w:rPr>
+          <w:lang w:val="pl-PL"/>
+        </w:rPr>
+        <w:t>Store</w:t>
+      </w:r>
+      <w:proofErr w:type="spellEnd"/>
+      <w:r>
+        <w:rPr>
+          <w:lang w:val="pl-PL"/>
+        </w:rPr>
+        <w:t xml:space="preserve"> deweloper zachowuje 70% zysku a pozostałe 30% pozostaje dla Apple. Alternatywnie deweloperowi dana jest możliwość stworzenia aplikacji darmowej – w tym przypadku nie ponosi żadnych kosztów za rozpowszechnianie aplikacji poza wymienioną wcześniej opłatą za przynależność do programu deweloperskiego Apple</w:t>
+      </w:r>
+      <w:r>
+        <w:rPr>
+          <w:lang w:val="pl-PL"/>
+        </w:rPr>
+        <w:t>.</w:t>
+      </w:r>
+    </w:p>
+    <w:p>
+      <w:pPr>
+        <w:ind w:firstLine="432"/>
+        <w:rPr>
+          <w:lang w:val="pl-PL"/>
+        </w:rPr>
+      </w:pPr>
+    </w:p>
+    <w:p>
+      <w:pPr>
+        <w:ind w:firstLine="432"/>
+        <w:rPr>
+          <w:lang w:val="pl-PL"/>
+        </w:rPr>
+      </w:pPr>
+    </w:p>
+    <w:p>
+      <w:pPr>
+        <w:pStyle w:val="Nagwek3"/>
+        <w:rPr>
+          <w:lang w:val="pl-PL"/>
+        </w:rPr>
+      </w:pPr>
+      <w:bookmarkStart w:id="9" w:name="_Toc392606287"/>
+      <w:r>
+        <w:rPr>
+          <w:lang w:val="pl-PL"/>
+        </w:rPr>
+        <w:t xml:space="preserve">Dostępność środowisk w systemie </w:t>
+      </w:r>
+      <w:proofErr w:type="spellStart"/>
+      <w:r>
+        <w:rPr>
+          <w:lang w:val="pl-PL"/>
+        </w:rPr>
+        <w:t>iOS</w:t>
+      </w:r>
       <w:bookmarkEnd w:id="9"/>
       <w:proofErr w:type="spellEnd"/>
     </w:p>
@@ -6059,398 +6346,77 @@
     </w:p>
     <w:p>
       <w:pPr>
+        <w:rPr>
+          <w:lang w:val="pl-PL"/>
+        </w:rPr>
+      </w:pPr>
+      <w:r>
+        <w:rPr>
+          <w:lang w:val="pl-PL"/>
+        </w:rPr>
+        <w:t xml:space="preserve">Java, </w:t>
+      </w:r>
+      <w:proofErr w:type="spellStart"/>
+      <w:r>
+        <w:rPr>
+          <w:lang w:val="pl-PL"/>
+        </w:rPr>
+        <w:t>flash</w:t>
+      </w:r>
+      <w:proofErr w:type="spellEnd"/>
+      <w:r>
+        <w:rPr>
+          <w:lang w:val="pl-PL"/>
+        </w:rPr>
+        <w:t xml:space="preserve">, </w:t>
+      </w:r>
+      <w:proofErr w:type="spellStart"/>
+      <w:r>
+        <w:rPr>
+          <w:lang w:val="pl-PL"/>
+        </w:rPr>
+        <w:t>html</w:t>
+      </w:r>
+      <w:proofErr w:type="spellEnd"/>
+      <w:r>
+        <w:rPr>
+          <w:lang w:val="pl-PL"/>
+        </w:rPr>
+        <w:t xml:space="preserve"> itp.</w:t>
+      </w:r>
+    </w:p>
+    <w:p>
+      <w:pPr>
         <w:ind w:firstLine="432"/>
         <w:rPr>
           <w:lang w:val="pl-PL"/>
         </w:rPr>
       </w:pPr>
-      <w:r>
-        <w:rPr>
-          <w:lang w:val="pl-PL"/>
-        </w:rPr>
-        <w:t>Aplikacje</w:t>
-      </w:r>
-      <w:r>
-        <w:rPr>
-          <w:lang w:val="pl-PL"/>
-        </w:rPr>
-        <w:t xml:space="preserve"> muszą być napisane i skompilowane z myślą o systemie </w:t>
-      </w:r>
-      <w:proofErr w:type="spellStart"/>
-      <w:r>
-        <w:rPr>
-          <w:lang w:val="pl-PL"/>
-        </w:rPr>
-        <w:t>iOS</w:t>
-      </w:r>
-      <w:proofErr w:type="spellEnd"/>
-      <w:r>
-        <w:rPr>
-          <w:lang w:val="pl-PL"/>
-        </w:rPr>
-        <w:t xml:space="preserve"> i 64 bitowej architekturze lub poprzedniej 32 bitowej. Przeglądarka Safari obsługuje aplikacje sieciowe. </w:t>
-      </w:r>
+    </w:p>
+    <w:p>
+      <w:pPr>
+        <w:ind w:firstLine="432"/>
+        <w:rPr>
+          <w:lang w:val="pl-PL"/>
+        </w:rPr>
+      </w:pPr>
+    </w:p>
+    <w:p>
+      <w:pPr>
+        <w:pStyle w:val="Nagwek2"/>
+        <w:rPr>
+          <w:lang w:val="pl-PL"/>
+        </w:rPr>
+      </w:pPr>
+      <w:bookmarkStart w:id="10" w:name="_Toc392606288"/>
       <w:r>
         <w:rPr>
           <w:lang w:val="pl-PL"/>
         </w:rPr>
         <w:lastRenderedPageBreak/>
-        <w:t xml:space="preserve">Istnieją autoryzowane aplikacje firm trzecich korzystające z kodu natywnego dla urządzeń korzystających z </w:t>
-      </w:r>
-      <w:proofErr w:type="spellStart"/>
-      <w:r>
-        <w:rPr>
-          <w:lang w:val="pl-PL"/>
-        </w:rPr>
-        <w:t>iOS</w:t>
-      </w:r>
-      <w:proofErr w:type="spellEnd"/>
-      <w:r>
-        <w:rPr>
-          <w:lang w:val="pl-PL"/>
-        </w:rPr>
-        <w:t xml:space="preserve"> 2.0 </w:t>
-      </w:r>
-      <w:proofErr w:type="gramStart"/>
-      <w:r>
-        <w:rPr>
-          <w:lang w:val="pl-PL"/>
-        </w:rPr>
-        <w:t>i</w:t>
-      </w:r>
-      <w:proofErr w:type="gramEnd"/>
-      <w:r>
-        <w:rPr>
-          <w:lang w:val="pl-PL"/>
-        </w:rPr>
-        <w:t xml:space="preserve"> późniejszych.</w:t>
-      </w:r>
-    </w:p>
-    <w:p>
-      <w:pPr>
-        <w:ind w:firstLine="432"/>
-        <w:rPr>
-          <w:lang w:val="pl-PL"/>
-        </w:rPr>
-      </w:pPr>
-      <w:r>
-        <w:rPr>
-          <w:lang w:val="pl-PL"/>
-        </w:rPr>
-        <w:t xml:space="preserve">17 października 2007 roku w liście otwartym opublikowanym nam blogu firmy Apple „Hot news” Steve </w:t>
-      </w:r>
-      <w:proofErr w:type="spellStart"/>
-      <w:r>
-        <w:rPr>
-          <w:lang w:val="pl-PL"/>
-        </w:rPr>
-        <w:t>Jobs</w:t>
-      </w:r>
-      <w:proofErr w:type="spellEnd"/>
-      <w:r>
-        <w:rPr>
-          <w:lang w:val="pl-PL"/>
-        </w:rPr>
-        <w:t xml:space="preserve"> ogłosił wydanie pakietu deweloperskiego (SDK) w okolicach lutego 2008 roku[</w:t>
-      </w:r>
-      <w:proofErr w:type="spellStart"/>
-      <w:r>
-        <w:rPr>
-          <w:lang w:val="pl-PL"/>
-        </w:rPr>
-        <w:t>przypissss</w:t>
-      </w:r>
-      <w:proofErr w:type="spellEnd"/>
-      <w:r>
-        <w:rPr>
-          <w:lang w:val="pl-PL"/>
-        </w:rPr>
-        <w:t xml:space="preserve">]. SDK zostało wydane 6 marca 2008 i pozawalało na tworzenie aplikacji dla </w:t>
-      </w:r>
-      <w:proofErr w:type="spellStart"/>
-      <w:r>
-        <w:rPr>
-          <w:lang w:val="pl-PL"/>
-        </w:rPr>
-        <w:t>iPhone</w:t>
-      </w:r>
-      <w:proofErr w:type="spellEnd"/>
-      <w:r>
-        <w:rPr>
-          <w:lang w:val="pl-PL"/>
-        </w:rPr>
-        <w:t xml:space="preserve">, iPod </w:t>
-      </w:r>
-      <w:proofErr w:type="spellStart"/>
-      <w:r>
-        <w:rPr>
-          <w:lang w:val="pl-PL"/>
-        </w:rPr>
-        <w:t>Touch</w:t>
-      </w:r>
-      <w:proofErr w:type="spellEnd"/>
-      <w:r>
-        <w:rPr>
-          <w:lang w:val="pl-PL"/>
-        </w:rPr>
-        <w:t xml:space="preserve"> oraz na uruchamianie i testowanie aplikacji w emulatorze. Jednak załadowanie aplikacji na rzeczywiste urządzenie możliwe było tylko </w:t>
-      </w:r>
-      <w:r>
-        <w:rPr>
-          <w:lang w:val="pl-PL"/>
-        </w:rPr>
-        <w:t xml:space="preserve">(jest nadal?) </w:t>
-      </w:r>
-      <w:proofErr w:type="gramStart"/>
-      <w:r>
-        <w:rPr>
-          <w:lang w:val="pl-PL"/>
-        </w:rPr>
-        <w:t>po</w:t>
-      </w:r>
-      <w:proofErr w:type="gramEnd"/>
-      <w:r>
-        <w:rPr>
-          <w:lang w:val="pl-PL"/>
-        </w:rPr>
-        <w:t xml:space="preserve"> opłaceniu składki członkowskiej programu deweloperskiego Apple.</w:t>
-      </w:r>
-    </w:p>
-    <w:p>
-      <w:pPr>
-        <w:ind w:firstLine="432"/>
-        <w:rPr>
-          <w:lang w:val="pl-PL"/>
-        </w:rPr>
-      </w:pPr>
-      <w:r>
-        <w:rPr>
-          <w:lang w:val="pl-PL"/>
-        </w:rPr>
-        <w:t xml:space="preserve">Składki za przynależność do danego programu zostały zatwierdzone na 99 dolarów amerykańskich za każdy z dostępnych programów członkowskich: </w:t>
-      </w:r>
-      <w:proofErr w:type="spellStart"/>
-      <w:r>
-        <w:rPr>
-          <w:lang w:val="pl-PL"/>
-        </w:rPr>
-        <w:t>iOS</w:t>
-      </w:r>
-      <w:proofErr w:type="spellEnd"/>
-      <w:r>
-        <w:rPr>
-          <w:lang w:val="pl-PL"/>
-        </w:rPr>
-        <w:t xml:space="preserve"> i OSX. W lipcu 2011 roku Apple rozpowszechniło </w:t>
-      </w:r>
-      <w:proofErr w:type="spellStart"/>
-      <w:r>
-        <w:rPr>
-          <w:lang w:val="pl-PL"/>
-        </w:rPr>
-        <w:t>Xcode</w:t>
-      </w:r>
-      <w:proofErr w:type="spellEnd"/>
-      <w:r>
-        <w:rPr>
-          <w:lang w:val="pl-PL"/>
-        </w:rPr>
-        <w:t xml:space="preserve"> w swoim sklepie internetowym do pobrania bez opłat dla wszystkich użytkowników OS X Lion. Od swojego rozpowszechnienia </w:t>
-      </w:r>
-      <w:proofErr w:type="spellStart"/>
-      <w:r>
-        <w:rPr>
-          <w:lang w:val="pl-PL"/>
-        </w:rPr>
-        <w:t>Xcode</w:t>
-      </w:r>
-      <w:proofErr w:type="spellEnd"/>
-      <w:r>
-        <w:rPr>
-          <w:lang w:val="pl-PL"/>
-        </w:rPr>
-        <w:t xml:space="preserve"> 3.1 </w:t>
-      </w:r>
-      <w:proofErr w:type="gramStart"/>
-      <w:r>
-        <w:rPr>
-          <w:lang w:val="pl-PL"/>
-        </w:rPr>
-        <w:t>stał</w:t>
-      </w:r>
-      <w:proofErr w:type="gramEnd"/>
-      <w:r>
-        <w:rPr>
-          <w:lang w:val="pl-PL"/>
-        </w:rPr>
-        <w:t xml:space="preserve"> się podstawowym środowiskiem dla </w:t>
-      </w:r>
-      <w:proofErr w:type="spellStart"/>
-      <w:r>
-        <w:rPr>
-          <w:lang w:val="pl-PL"/>
-        </w:rPr>
-        <w:t>iOS</w:t>
-      </w:r>
-      <w:proofErr w:type="spellEnd"/>
-      <w:r>
-        <w:rPr>
-          <w:lang w:val="pl-PL"/>
-        </w:rPr>
-        <w:t xml:space="preserve"> SDK.</w:t>
-      </w:r>
-    </w:p>
-    <w:p>
-      <w:pPr>
-        <w:ind w:firstLine="432"/>
-        <w:rPr>
-          <w:lang w:val="pl-PL"/>
-        </w:rPr>
-      </w:pPr>
-      <w:r>
-        <w:rPr>
-          <w:lang w:val="pl-PL"/>
-        </w:rPr>
-        <w:t xml:space="preserve">Deweloperzy mogą wybrać dowolną cenę za swoje aplikacje powyżej ustalonego w umowie minimum. Po sprzedaży aplikacji w </w:t>
-      </w:r>
-      <w:proofErr w:type="spellStart"/>
-      <w:r>
-        <w:rPr>
-          <w:lang w:val="pl-PL"/>
-        </w:rPr>
-        <w:t>App</w:t>
-      </w:r>
-      <w:proofErr w:type="spellEnd"/>
-      <w:r>
-        <w:rPr>
-          <w:lang w:val="pl-PL"/>
-        </w:rPr>
-        <w:t xml:space="preserve"> </w:t>
-      </w:r>
-      <w:proofErr w:type="spellStart"/>
-      <w:r>
-        <w:rPr>
-          <w:lang w:val="pl-PL"/>
-        </w:rPr>
-        <w:t>Store</w:t>
-      </w:r>
-      <w:proofErr w:type="spellEnd"/>
-      <w:r>
-        <w:rPr>
-          <w:lang w:val="pl-PL"/>
-        </w:rPr>
-        <w:t xml:space="preserve"> deweloper zachowuje 70% zysku a pozostałe 30% pozostaje dla Apple. Alternatywnie deweloperowi dana jest możliwość stworzenia aplikacji darmowej – w tym przypadku nie ponosi żadnych kosztów za rozpowszechnianie aplikacji poza wymienioną wcześniej opłatą za przynależność do programu deweloperskiego Apple</w:t>
-      </w:r>
-      <w:r>
-        <w:rPr>
-          <w:lang w:val="pl-PL"/>
-        </w:rPr>
-        <w:t>.</w:t>
-      </w:r>
-    </w:p>
-    <w:p>
-      <w:pPr>
-        <w:ind w:firstLine="432"/>
-        <w:rPr>
-          <w:lang w:val="pl-PL"/>
-        </w:rPr>
-      </w:pPr>
-    </w:p>
-    <w:p>
-      <w:pPr>
-        <w:pStyle w:val="Nagwek3"/>
-        <w:rPr>
-          <w:lang w:val="pl-PL"/>
-        </w:rPr>
-      </w:pPr>
-      <w:bookmarkStart w:id="10" w:name="_Toc392606287"/>
-      <w:r>
-        <w:rPr>
-          <w:lang w:val="pl-PL"/>
-        </w:rPr>
-        <w:t xml:space="preserve">Dostępność środowisk w systemie </w:t>
-      </w:r>
-      <w:proofErr w:type="spellStart"/>
-      <w:r>
-        <w:rPr>
-          <w:lang w:val="pl-PL"/>
-        </w:rPr>
-        <w:t>iOS</w:t>
+        <w:t>Android</w:t>
       </w:r>
       <w:bookmarkEnd w:id="10"/>
-      <w:proofErr w:type="spellEnd"/>
-    </w:p>
-    <w:p>
-      <w:pPr>
-        <w:rPr>
-          <w:lang w:val="pl-PL"/>
-        </w:rPr>
-      </w:pPr>
-    </w:p>
-    <w:p>
-      <w:pPr>
-        <w:rPr>
-          <w:lang w:val="pl-PL"/>
-        </w:rPr>
-      </w:pPr>
-      <w:r>
-        <w:rPr>
-          <w:lang w:val="pl-PL"/>
-        </w:rPr>
-        <w:t xml:space="preserve">Java, </w:t>
-      </w:r>
-      <w:proofErr w:type="spellStart"/>
-      <w:r>
-        <w:rPr>
-          <w:lang w:val="pl-PL"/>
-        </w:rPr>
-        <w:t>flash</w:t>
-      </w:r>
-      <w:proofErr w:type="spellEnd"/>
-      <w:r>
-        <w:rPr>
-          <w:lang w:val="pl-PL"/>
-        </w:rPr>
-        <w:t xml:space="preserve">, </w:t>
-      </w:r>
-      <w:proofErr w:type="spellStart"/>
-      <w:r>
-        <w:rPr>
-          <w:lang w:val="pl-PL"/>
-        </w:rPr>
-        <w:t>html</w:t>
-      </w:r>
-      <w:proofErr w:type="spellEnd"/>
-      <w:r>
-        <w:rPr>
-          <w:lang w:val="pl-PL"/>
-        </w:rPr>
-        <w:t xml:space="preserve"> itp.</w:t>
-      </w:r>
-    </w:p>
-    <w:p>
-      <w:pPr>
-        <w:ind w:firstLine="432"/>
-        <w:rPr>
-          <w:lang w:val="pl-PL"/>
-        </w:rPr>
-      </w:pPr>
-    </w:p>
-    <w:p>
-      <w:pPr>
-        <w:pStyle w:val="Nagwek2"/>
-        <w:rPr>
-          <w:lang w:val="pl-PL"/>
-        </w:rPr>
-      </w:pPr>
-      <w:bookmarkStart w:id="11" w:name="_Toc392606288"/>
-      <w:r>
-        <w:rPr>
-          <w:lang w:val="pl-PL"/>
-        </w:rPr>
-        <w:t>Android</w:t>
-      </w:r>
-      <w:bookmarkEnd w:id="11"/>
     </w:p>
     <w:p>
       <w:pPr>
@@ -6470,7 +6436,6 @@
           <w:noProof/>
           <w:lang w:val="pl-PL" w:eastAsia="pl-PL" w:bidi="ar-SA"/>
         </w:rPr>
-        <w:lastRenderedPageBreak/>
         <w:drawing>
           <wp:inline distT="0" distB="0" distL="0" distR="0">
             <wp:extent cx="1944806" cy="1944806"/>
@@ -6706,14 +6671,8 @@
         <w:rPr>
           <w:lang w:val="pl-PL"/>
         </w:rPr>
-        <w:t xml:space="preserve">Android jest bardzo popularny wśród firm technologicznych wymagających gotowego, taniego i modularnego systemu operacyjnego dla urządzeń o wysokim skomplikowaniu </w:t>
-      </w:r>
-      <w:r>
-        <w:rPr>
-          <w:lang w:val="pl-PL"/>
-        </w:rPr>
         <w:lastRenderedPageBreak/>
-        <w:t xml:space="preserve">konstrukcyjnym. Otwarta specyfikacja Androida </w:t>
+        <w:t xml:space="preserve">Android jest bardzo popularny wśród firm technologicznych wymagających gotowego, taniego i modularnego systemu operacyjnego dla urządzeń o wysokim skomplikowaniu konstrukcyjnym. Otwarta specyfikacja Androida </w:t>
       </w:r>
       <w:proofErr w:type="spellStart"/>
       <w:r>
@@ -6770,205 +6729,1088 @@
     </w:p>
     <w:p>
       <w:pPr>
+        <w:ind w:firstLine="720"/>
+        <w:jc w:val="both"/>
+        <w:rPr>
+          <w:lang w:val="pl-PL"/>
+        </w:rPr>
+      </w:pPr>
+    </w:p>
+    <w:p>
+      <w:pPr>
         <w:pStyle w:val="Nagwek3"/>
         <w:rPr>
           <w:lang w:val="pl-PL"/>
         </w:rPr>
       </w:pPr>
-      <w:bookmarkStart w:id="12" w:name="_Toc392606289"/>
+      <w:bookmarkStart w:id="11" w:name="_Toc392606289"/>
       <w:r>
         <w:rPr>
           <w:lang w:val="pl-PL"/>
         </w:rPr>
         <w:t>Aktualizacje</w:t>
       </w:r>
+      <w:bookmarkEnd w:id="11"/>
+    </w:p>
+    <w:p>
+      <w:pPr>
+        <w:rPr>
+          <w:lang w:val="pl-PL"/>
+        </w:rPr>
+      </w:pPr>
+    </w:p>
+    <w:p>
+      <w:pPr>
+        <w:ind w:firstLine="720"/>
+        <w:rPr>
+          <w:lang w:val="pl-PL"/>
+        </w:rPr>
+      </w:pPr>
+      <w:r>
+        <w:rPr>
+          <w:lang w:val="pl-PL"/>
+        </w:rPr>
+        <w:t xml:space="preserve">Google rozpowszechnia duże, inkrementalne aktualizacje dla </w:t>
+      </w:r>
+      <w:proofErr w:type="gramStart"/>
+      <w:r>
+        <w:rPr>
+          <w:lang w:val="pl-PL"/>
+        </w:rPr>
+        <w:t>Androida co</w:t>
+      </w:r>
+      <w:proofErr w:type="gramEnd"/>
+      <w:r>
+        <w:rPr>
+          <w:lang w:val="pl-PL"/>
+        </w:rPr>
+        <w:t xml:space="preserve"> 6-9 miesięcy. Większość aktualizacji możliwa jest do zainstalowania przez bezprzewodowe interfejsy sieciowe. Aktualnie najnowszą wersją systemu jest 4.4 „</w:t>
+      </w:r>
+      <w:proofErr w:type="spellStart"/>
+      <w:r>
+        <w:rPr>
+          <w:lang w:val="pl-PL"/>
+        </w:rPr>
+        <w:t>KitKat</w:t>
+      </w:r>
+      <w:proofErr w:type="spellEnd"/>
+      <w:r>
+        <w:rPr>
+          <w:lang w:val="pl-PL"/>
+        </w:rPr>
+        <w:t>”.</w:t>
+      </w:r>
+    </w:p>
+    <w:p>
+      <w:pPr>
+        <w:rPr>
+          <w:lang w:val="pl-PL"/>
+        </w:rPr>
+      </w:pPr>
+      <w:r>
+        <w:rPr>
+          <w:lang w:val="pl-PL"/>
+        </w:rPr>
+        <w:t xml:space="preserve">W porównaniu do swojego największego rywala – </w:t>
+      </w:r>
+      <w:proofErr w:type="spellStart"/>
+      <w:r>
+        <w:rPr>
+          <w:lang w:val="pl-PL"/>
+        </w:rPr>
+        <w:t>iOS</w:t>
+      </w:r>
+      <w:proofErr w:type="spellEnd"/>
+      <w:r>
+        <w:rPr>
+          <w:lang w:val="pl-PL"/>
+        </w:rPr>
+        <w:t xml:space="preserve"> – aktualizacje systemu operacyjnego zazwyczaj docierają do urządzeń końcowych z dużym opóźnieniem</w:t>
+      </w:r>
+      <w:r>
+        <w:rPr>
+          <w:lang w:val="pl-PL"/>
+        </w:rPr>
+        <w:t xml:space="preserve">. Dla </w:t>
+      </w:r>
+      <w:proofErr w:type="gramStart"/>
+      <w:r>
+        <w:rPr>
+          <w:lang w:val="pl-PL"/>
+        </w:rPr>
+        <w:t>urządzeń które</w:t>
+      </w:r>
+      <w:proofErr w:type="gramEnd"/>
+      <w:r>
+        <w:rPr>
+          <w:lang w:val="pl-PL"/>
+        </w:rPr>
+        <w:t xml:space="preserve"> nie należą do serii </w:t>
+      </w:r>
+      <w:proofErr w:type="spellStart"/>
+      <w:r>
+        <w:rPr>
+          <w:lang w:val="pl-PL"/>
+        </w:rPr>
+        <w:t>Nexus</w:t>
+      </w:r>
+      <w:proofErr w:type="spellEnd"/>
+      <w:r>
+        <w:rPr>
+          <w:lang w:val="pl-PL"/>
+        </w:rPr>
+        <w:t xml:space="preserve"> aktualizacje często docierają z kilkumiesięcznym opóźnieniem. Problem ten po części spowodowany jest dużym zróżnicowaniem sprzętowym urządzeń z systemem Android, gdzie każda aktualizacja musi być dostosowywana do konkretnego modelu urządzenia. </w:t>
+      </w:r>
+      <w:proofErr w:type="spellStart"/>
+      <w:r>
+        <w:rPr>
+          <w:lang w:val="pl-PL"/>
+        </w:rPr>
+        <w:t>Portowanie</w:t>
+      </w:r>
+      <w:proofErr w:type="spellEnd"/>
+      <w:r>
+        <w:rPr>
+          <w:lang w:val="pl-PL"/>
+        </w:rPr>
+        <w:t xml:space="preserve"> aktualizacji jest czasochłonne i wymaga dużych zasobów, dlatego producenci często nadają priorytet nowszym urządzeniom i często pomijają starsze. Z tego powodu starsze urządzenia bardzo często nie otrzymują niektórych </w:t>
+      </w:r>
+      <w:proofErr w:type="gramStart"/>
+      <w:r>
+        <w:rPr>
+          <w:lang w:val="pl-PL"/>
+        </w:rPr>
+        <w:t>aktualizacji jeżeli</w:t>
+      </w:r>
+      <w:proofErr w:type="gramEnd"/>
+      <w:r>
+        <w:rPr>
+          <w:lang w:val="pl-PL"/>
+        </w:rPr>
+        <w:t xml:space="preserve"> producent dojdzie do wniosku, że nie warto poświęcać czasu i zasobów na dostosowanie kodu, niezależnie od tego czy starsze urządzenie byłoby w stanie obsługiwać nowsze aktualizacje. Problem ten staje się jeszcze większą przeszkodą, gdy producenci indywidualizują swoje wydanie Androida poprzez dodawanie aplikacji i interfejsów, gdyż te też muszą być dostosowane do każdego nowego </w:t>
+      </w:r>
+      <w:r>
+        <w:rPr>
+          <w:lang w:val="pl-PL"/>
+        </w:rPr>
+        <w:lastRenderedPageBreak/>
+        <w:t>wydania. Dodatkowe opóźnienia często wprowadzane są też przez operatorów sieci komórkowych, którzy po otrzymaniu aktualizacji od producenta rozpoczynają swoje własne indywidualizacje a następnie długotrwale testują wewnątrz swojej sieci przed wypuszczeniem poprawki do użytkowników końcowych.</w:t>
+      </w:r>
+      <w:r>
+        <w:rPr>
+          <w:lang w:val="pl-PL"/>
+        </w:rPr>
+        <w:t xml:space="preserve"> W 2012 roku Google rozpoczął proces rozszczepiania pewnych aspektów systemu operacyjnego w celu umożliwienia aktualizacji przez Google Play, bez konieczności aktualizacji całego systemu. Od wprowadzenia tych zmian Google może wprowadzać nowe funkcjonalności do systemu poprzez aktualizację konkretnych aplikacji i serwisów. W wyniku tych zmian Android 4.2 </w:t>
+      </w:r>
+      <w:proofErr w:type="gramStart"/>
+      <w:r>
+        <w:rPr>
+          <w:lang w:val="pl-PL"/>
+        </w:rPr>
+        <w:t>i</w:t>
+      </w:r>
+      <w:proofErr w:type="gramEnd"/>
+      <w:r>
+        <w:rPr>
+          <w:lang w:val="pl-PL"/>
+        </w:rPr>
+        <w:t xml:space="preserve"> 4.3 </w:t>
+      </w:r>
+      <w:proofErr w:type="gramStart"/>
+      <w:r>
+        <w:rPr>
+          <w:lang w:val="pl-PL"/>
+        </w:rPr>
+        <w:t>otrzymały</w:t>
+      </w:r>
+      <w:proofErr w:type="gramEnd"/>
+      <w:r>
+        <w:rPr>
+          <w:lang w:val="pl-PL"/>
+        </w:rPr>
+        <w:t xml:space="preserve"> znacznie mniej aktualizacji widocznych dla użytkownika, koncentrując się bardziej na małych zmianach i poprawkach dla platform.</w:t>
+      </w:r>
+    </w:p>
+    <w:p>
+      <w:pPr>
+        <w:rPr>
+          <w:lang w:val="pl-PL"/>
+        </w:rPr>
+      </w:pPr>
+    </w:p>
+    <w:p>
+      <w:pPr>
+        <w:rPr>
+          <w:lang w:val="pl-PL"/>
+        </w:rPr>
+      </w:pPr>
+    </w:p>
+    <w:p>
+      <w:pPr>
+        <w:pStyle w:val="Nagwek3"/>
+        <w:rPr>
+          <w:lang w:val="pl-PL"/>
+        </w:rPr>
+      </w:pPr>
+      <w:r>
+        <w:rPr>
+          <w:lang w:val="pl-PL"/>
+        </w:rPr>
+        <w:t>Architektura systemu</w:t>
+      </w:r>
+    </w:p>
+    <w:p>
+      <w:pPr>
+        <w:rPr>
+          <w:lang w:val="pl-PL"/>
+        </w:rPr>
+      </w:pPr>
+    </w:p>
+    <w:p>
+      <w:pPr>
+        <w:ind w:firstLine="720"/>
+        <w:rPr>
+          <w:lang w:val="pl-PL"/>
+        </w:rPr>
+      </w:pPr>
+      <w:r>
+        <w:rPr>
+          <w:lang w:val="pl-PL"/>
+        </w:rPr>
+        <w:t xml:space="preserve">Android oparty jest na </w:t>
+      </w:r>
+      <w:proofErr w:type="spellStart"/>
+      <w:r>
+        <w:rPr>
+          <w:lang w:val="pl-PL"/>
+        </w:rPr>
+        <w:t>kernelu</w:t>
+      </w:r>
+      <w:proofErr w:type="spellEnd"/>
+      <w:r>
+        <w:rPr>
+          <w:lang w:val="pl-PL"/>
+        </w:rPr>
+        <w:t xml:space="preserve"> Linuksa z linii </w:t>
+      </w:r>
+      <w:proofErr w:type="spellStart"/>
+      <w:r>
+        <w:rPr>
+          <w:lang w:val="pl-PL"/>
+        </w:rPr>
+        <w:t>long</w:t>
+      </w:r>
+      <w:proofErr w:type="spellEnd"/>
+      <w:r>
+        <w:rPr>
+          <w:lang w:val="pl-PL"/>
+        </w:rPr>
+        <w:t>-term suport (LTS)</w:t>
+      </w:r>
+      <w:r>
+        <w:rPr>
+          <w:lang w:val="pl-PL"/>
+        </w:rPr>
+        <w:t xml:space="preserve">. Od stycznia 2014 roku aktualne wersje systemu oparte są o </w:t>
+      </w:r>
+      <w:proofErr w:type="spellStart"/>
+      <w:r>
+        <w:rPr>
+          <w:lang w:val="pl-PL"/>
+        </w:rPr>
+        <w:t>kernel</w:t>
+      </w:r>
+      <w:proofErr w:type="spellEnd"/>
+      <w:r>
+        <w:rPr>
+          <w:lang w:val="pl-PL"/>
+        </w:rPr>
+        <w:t xml:space="preserve"> w wersji 3.4 </w:t>
+      </w:r>
+      <w:proofErr w:type="gramStart"/>
+      <w:r>
+        <w:rPr>
+          <w:lang w:val="pl-PL"/>
+        </w:rPr>
+        <w:t>lub</w:t>
+      </w:r>
+      <w:proofErr w:type="gramEnd"/>
+      <w:r>
+        <w:rPr>
+          <w:lang w:val="pl-PL"/>
+        </w:rPr>
+        <w:t xml:space="preserve"> nowszej, choć konkretna wersja zależy od urządzenia i jego architektury. </w:t>
+      </w:r>
+      <w:proofErr w:type="spellStart"/>
+      <w:r>
+        <w:rPr>
+          <w:lang w:val="pl-PL"/>
+        </w:rPr>
+        <w:t>Kernel</w:t>
+      </w:r>
+      <w:proofErr w:type="spellEnd"/>
+      <w:r>
+        <w:rPr>
+          <w:lang w:val="pl-PL"/>
+        </w:rPr>
+        <w:t xml:space="preserve"> Androida posiada dodatkowe zmiany architektury nieobecne w typowym jądrze Linuksa takie jak Binder, </w:t>
+      </w:r>
+      <w:proofErr w:type="spellStart"/>
+      <w:r>
+        <w:rPr>
+          <w:lang w:val="pl-PL"/>
+        </w:rPr>
+        <w:t>ashmem</w:t>
+      </w:r>
+      <w:proofErr w:type="spellEnd"/>
+      <w:r>
+        <w:rPr>
+          <w:lang w:val="pl-PL"/>
+        </w:rPr>
+        <w:t xml:space="preserve">, </w:t>
+      </w:r>
+      <w:proofErr w:type="spellStart"/>
+      <w:r>
+        <w:rPr>
+          <w:lang w:val="pl-PL"/>
+        </w:rPr>
+        <w:t>pmem</w:t>
+      </w:r>
+      <w:proofErr w:type="spellEnd"/>
+      <w:r>
+        <w:rPr>
+          <w:lang w:val="pl-PL"/>
+        </w:rPr>
+        <w:t xml:space="preserve">, </w:t>
+      </w:r>
+      <w:proofErr w:type="spellStart"/>
+      <w:r>
+        <w:rPr>
+          <w:lang w:val="pl-PL"/>
+        </w:rPr>
+        <w:t>logger</w:t>
+      </w:r>
+      <w:proofErr w:type="spellEnd"/>
+      <w:r>
+        <w:rPr>
+          <w:lang w:val="pl-PL"/>
+        </w:rPr>
+        <w:t xml:space="preserve">, </w:t>
+      </w:r>
+      <w:proofErr w:type="spellStart"/>
+      <w:r>
+        <w:rPr>
+          <w:lang w:val="pl-PL"/>
+        </w:rPr>
+        <w:t>wakeclocks</w:t>
+      </w:r>
+      <w:proofErr w:type="spellEnd"/>
+      <w:r>
+        <w:rPr>
+          <w:lang w:val="pl-PL"/>
+        </w:rPr>
+        <w:t xml:space="preserve"> oraz inną obsługę w przypadku wyczerpania pamięci (Out of </w:t>
+      </w:r>
+      <w:proofErr w:type="spellStart"/>
+      <w:r>
+        <w:rPr>
+          <w:lang w:val="pl-PL"/>
+        </w:rPr>
+        <w:t>memory</w:t>
+      </w:r>
+      <w:proofErr w:type="spellEnd"/>
+      <w:r>
+        <w:rPr>
+          <w:lang w:val="pl-PL"/>
+        </w:rPr>
+        <w:t xml:space="preserve"> </w:t>
+      </w:r>
+      <w:proofErr w:type="spellStart"/>
+      <w:r>
+        <w:rPr>
+          <w:lang w:val="pl-PL"/>
+        </w:rPr>
+        <w:t>exception</w:t>
+      </w:r>
+      <w:proofErr w:type="spellEnd"/>
+      <w:r>
+        <w:rPr>
+          <w:lang w:val="pl-PL"/>
+        </w:rPr>
+        <w:t xml:space="preserve">). Niektóre funkcjonalności opracowane przez Google zostały potem wprowadzone do oficjalnego </w:t>
+      </w:r>
+      <w:proofErr w:type="spellStart"/>
+      <w:r>
+        <w:rPr>
+          <w:lang w:val="pl-PL"/>
+        </w:rPr>
+        <w:t>kernela</w:t>
+      </w:r>
+      <w:proofErr w:type="spellEnd"/>
+      <w:r>
+        <w:rPr>
+          <w:lang w:val="pl-PL"/>
+        </w:rPr>
+        <w:t xml:space="preserve"> Linuksa, wśród nich </w:t>
+      </w:r>
+      <w:proofErr w:type="spellStart"/>
+      <w:r>
+        <w:rPr>
+          <w:lang w:val="pl-PL"/>
+        </w:rPr>
+        <w:t>autosleep</w:t>
+      </w:r>
+      <w:proofErr w:type="spellEnd"/>
+      <w:r>
+        <w:rPr>
+          <w:lang w:val="pl-PL"/>
+        </w:rPr>
+        <w:t xml:space="preserve"> i </w:t>
+      </w:r>
+      <w:proofErr w:type="spellStart"/>
+      <w:r>
+        <w:rPr>
+          <w:lang w:val="pl-PL"/>
+        </w:rPr>
+        <w:t>wakelocks</w:t>
+      </w:r>
+      <w:proofErr w:type="spellEnd"/>
+      <w:r>
+        <w:rPr>
+          <w:lang w:val="pl-PL"/>
+        </w:rPr>
+        <w:t xml:space="preserve">. Interfejsy pomiędzy jądrami są takie same, acz implementacja Linuksowa pozwala na dwa rodzaje usypiania urządzenia: do pamięci (tradycyjny </w:t>
+      </w:r>
+      <w:proofErr w:type="gramStart"/>
+      <w:r>
+        <w:rPr>
+          <w:lang w:val="pl-PL"/>
+        </w:rPr>
+        <w:t>sposób z którego</w:t>
+      </w:r>
+      <w:proofErr w:type="gramEnd"/>
+      <w:r>
+        <w:rPr>
+          <w:lang w:val="pl-PL"/>
+        </w:rPr>
+        <w:t xml:space="preserve"> korzysta Android) oraz do dysku (klasyczna hibernacja znana z komputerów osobistych).</w:t>
+      </w:r>
+    </w:p>
+    <w:p>
+      <w:pPr>
+        <w:ind w:firstLine="720"/>
+        <w:rPr>
+          <w:lang w:val="pl-PL"/>
+        </w:rPr>
+      </w:pPr>
+      <w:r>
+        <w:rPr>
+          <w:lang w:val="pl-PL"/>
+        </w:rPr>
+        <w:t xml:space="preserve">System plików w Androidzie podzielony jest na kilka partycji takich jak /system na sam system i /data na dane użytkownika i jego aplikacje. W przeciwieństwie do dystrybucji Linuksowych użytkownicy Androida nie dostają dostępu </w:t>
+      </w:r>
+      <w:proofErr w:type="spellStart"/>
+      <w:r>
+        <w:rPr>
+          <w:lang w:val="pl-PL"/>
+        </w:rPr>
+        <w:t>root</w:t>
+      </w:r>
+      <w:proofErr w:type="spellEnd"/>
+      <w:r>
+        <w:rPr>
+          <w:lang w:val="pl-PL"/>
+        </w:rPr>
+        <w:t xml:space="preserve"> do systemu operacyjnego a delikatne partycje takie jak /system oznaczone </w:t>
+      </w:r>
+      <w:proofErr w:type="gramStart"/>
+      <w:r>
+        <w:rPr>
+          <w:lang w:val="pl-PL"/>
+        </w:rPr>
+        <w:t>są jako</w:t>
+      </w:r>
+      <w:proofErr w:type="gramEnd"/>
+      <w:r>
+        <w:rPr>
+          <w:lang w:val="pl-PL"/>
+        </w:rPr>
+        <w:t xml:space="preserve"> tylko do odczytu. Dostęp do użytkownika </w:t>
+      </w:r>
+      <w:proofErr w:type="spellStart"/>
+      <w:r>
+        <w:rPr>
+          <w:lang w:val="pl-PL"/>
+        </w:rPr>
+        <w:t>root</w:t>
+      </w:r>
+      <w:proofErr w:type="spellEnd"/>
+      <w:r>
+        <w:rPr>
+          <w:lang w:val="pl-PL"/>
+        </w:rPr>
+        <w:t xml:space="preserve"> jest jednak możliwy poprzez wykorzystanie wad w </w:t>
+      </w:r>
+      <w:proofErr w:type="gramStart"/>
+      <w:r>
+        <w:rPr>
+          <w:lang w:val="pl-PL"/>
+        </w:rPr>
+        <w:t>zabezpieczeniach co</w:t>
+      </w:r>
+      <w:proofErr w:type="gramEnd"/>
+      <w:r>
+        <w:rPr>
+          <w:lang w:val="pl-PL"/>
+        </w:rPr>
+        <w:t xml:space="preserve"> często wykorzystywane jest przez społeczność programistów do wprowadzania dodatkowych funkcjonalności do swych urządzeń, ale </w:t>
+      </w:r>
+      <w:r>
+        <w:rPr>
+          <w:lang w:val="pl-PL"/>
+        </w:rPr>
+        <w:t xml:space="preserve">może też być wykorzystywane do instalacji złośliwego </w:t>
+      </w:r>
+      <w:r>
+        <w:rPr>
+          <w:lang w:val="pl-PL"/>
+        </w:rPr>
+        <w:lastRenderedPageBreak/>
+        <w:t>oprogramowania i wirusów.</w:t>
+      </w:r>
+    </w:p>
+    <w:p>
+      <w:pPr>
+        <w:ind w:firstLine="720"/>
+        <w:rPr>
+          <w:lang w:val="pl-PL"/>
+        </w:rPr>
+      </w:pPr>
+      <w:r>
+        <w:rPr>
+          <w:lang w:val="pl-PL"/>
+        </w:rPr>
+        <w:t>Na jądrze oparta jest warstwa pośrednia (</w:t>
+      </w:r>
+      <w:proofErr w:type="spellStart"/>
+      <w:r>
+        <w:rPr>
+          <w:lang w:val="pl-PL"/>
+        </w:rPr>
+        <w:t>middleware</w:t>
+      </w:r>
+      <w:proofErr w:type="spellEnd"/>
+      <w:r>
+        <w:rPr>
+          <w:lang w:val="pl-PL"/>
+        </w:rPr>
+        <w:t xml:space="preserve">), biblioteki, API napisane w C oraz aplikacje uruchamiane na </w:t>
+      </w:r>
+      <w:proofErr w:type="spellStart"/>
+      <w:r>
+        <w:rPr>
+          <w:lang w:val="pl-PL"/>
+        </w:rPr>
+        <w:t>frameworku</w:t>
+      </w:r>
+      <w:proofErr w:type="spellEnd"/>
+      <w:r>
+        <w:rPr>
+          <w:lang w:val="pl-PL"/>
+        </w:rPr>
+        <w:t xml:space="preserve">, który wspiera biblioteki kompatybilne z Javą, oparty na Apache </w:t>
+      </w:r>
+      <w:proofErr w:type="spellStart"/>
+      <w:r>
+        <w:rPr>
+          <w:lang w:val="pl-PL"/>
+        </w:rPr>
+        <w:t>Harmony</w:t>
+      </w:r>
+      <w:proofErr w:type="spellEnd"/>
+      <w:r>
+        <w:rPr>
+          <w:lang w:val="pl-PL"/>
+        </w:rPr>
+        <w:t>.</w:t>
+      </w:r>
+      <w:r>
+        <w:rPr>
+          <w:lang w:val="pl-PL"/>
+        </w:rPr>
+        <w:t xml:space="preserve"> Android korzysta z wirtualnej maszyny </w:t>
+      </w:r>
+      <w:proofErr w:type="spellStart"/>
+      <w:r>
+        <w:rPr>
+          <w:lang w:val="pl-PL"/>
+        </w:rPr>
+        <w:t>Dalvik</w:t>
+      </w:r>
+      <w:proofErr w:type="spellEnd"/>
+      <w:r>
+        <w:rPr>
+          <w:lang w:val="pl-PL"/>
+        </w:rPr>
+        <w:t xml:space="preserve"> z kompilacją </w:t>
+      </w:r>
+      <w:proofErr w:type="spellStart"/>
+      <w:r>
+        <w:rPr>
+          <w:lang w:val="pl-PL"/>
+        </w:rPr>
+        <w:t>just</w:t>
+      </w:r>
+      <w:proofErr w:type="spellEnd"/>
+      <w:r>
+        <w:rPr>
+          <w:lang w:val="pl-PL"/>
+        </w:rPr>
+        <w:t>-in-</w:t>
+      </w:r>
+      <w:proofErr w:type="spellStart"/>
+      <w:r>
+        <w:rPr>
+          <w:lang w:val="pl-PL"/>
+        </w:rPr>
+        <w:t>time</w:t>
+      </w:r>
+      <w:proofErr w:type="spellEnd"/>
+      <w:r>
+        <w:rPr>
+          <w:lang w:val="pl-PL"/>
+        </w:rPr>
+        <w:t xml:space="preserve"> do uruchamiania plików *.</w:t>
+      </w:r>
+      <w:proofErr w:type="spellStart"/>
+      <w:proofErr w:type="gramStart"/>
+      <w:r>
+        <w:rPr>
+          <w:lang w:val="pl-PL"/>
+        </w:rPr>
+        <w:t>dex</w:t>
+      </w:r>
+      <w:proofErr w:type="spellEnd"/>
+      <w:proofErr w:type="gramEnd"/>
+      <w:r>
+        <w:rPr>
+          <w:lang w:val="pl-PL"/>
+        </w:rPr>
+        <w:t xml:space="preserve"> (</w:t>
+      </w:r>
+      <w:proofErr w:type="spellStart"/>
+      <w:r>
+        <w:rPr>
+          <w:lang w:val="pl-PL"/>
+        </w:rPr>
+        <w:t>Dalvik</w:t>
+      </w:r>
+      <w:proofErr w:type="spellEnd"/>
+      <w:r>
+        <w:rPr>
+          <w:lang w:val="pl-PL"/>
+        </w:rPr>
+        <w:t xml:space="preserve"> </w:t>
+      </w:r>
+      <w:proofErr w:type="spellStart"/>
+      <w:r>
+        <w:rPr>
+          <w:lang w:val="pl-PL"/>
+        </w:rPr>
+        <w:t>Executable</w:t>
+      </w:r>
+      <w:proofErr w:type="spellEnd"/>
+      <w:r>
+        <w:rPr>
+          <w:lang w:val="pl-PL"/>
+        </w:rPr>
+        <w:t>), który zazwyczaj</w:t>
+      </w:r>
+      <w:r>
+        <w:rPr>
+          <w:lang w:val="pl-PL"/>
+        </w:rPr>
+        <w:t xml:space="preserve"> tłumaczony jest z bajt kodu Javy. Android od 4.4 </w:t>
+      </w:r>
+      <w:proofErr w:type="gramStart"/>
+      <w:r>
+        <w:rPr>
+          <w:lang w:val="pl-PL"/>
+        </w:rPr>
+        <w:t>wspiera</w:t>
+      </w:r>
+      <w:proofErr w:type="gramEnd"/>
+      <w:r>
+        <w:rPr>
+          <w:lang w:val="pl-PL"/>
+        </w:rPr>
+        <w:t xml:space="preserve"> też eksperymentalną maszynę wirtualną ART, która domyślnie jest wyłączona.</w:t>
+      </w:r>
+    </w:p>
+    <w:p>
+      <w:pPr>
+        <w:ind w:firstLine="720"/>
+        <w:rPr>
+          <w:lang w:val="pl-PL"/>
+        </w:rPr>
+      </w:pPr>
+      <w:r>
+        <w:rPr>
+          <w:lang w:val="pl-PL"/>
+        </w:rPr>
+        <w:t xml:space="preserve">Standardowa biblioteka C Androida – </w:t>
+      </w:r>
+      <w:proofErr w:type="spellStart"/>
+      <w:r>
+        <w:rPr>
+          <w:lang w:val="pl-PL"/>
+        </w:rPr>
+        <w:t>Bionic</w:t>
+      </w:r>
+      <w:proofErr w:type="spellEnd"/>
+      <w:r>
+        <w:rPr>
+          <w:lang w:val="pl-PL"/>
+        </w:rPr>
+        <w:t xml:space="preserve"> – została opracowana specjalnie z myślą o Androidzie, jako pochodna standardowej biblioteki C z BSD. </w:t>
+      </w:r>
+      <w:proofErr w:type="spellStart"/>
+      <w:r>
+        <w:rPr>
+          <w:lang w:val="pl-PL"/>
+        </w:rPr>
+        <w:t>Bionic</w:t>
+      </w:r>
+      <w:proofErr w:type="spellEnd"/>
+      <w:r>
+        <w:rPr>
+          <w:lang w:val="pl-PL"/>
+        </w:rPr>
+        <w:t xml:space="preserve"> posiada kilka znaczących funkcjonalności opartych o </w:t>
+      </w:r>
+      <w:proofErr w:type="spellStart"/>
+      <w:r>
+        <w:rPr>
+          <w:lang w:val="pl-PL"/>
+        </w:rPr>
+        <w:t>kernel</w:t>
+      </w:r>
+      <w:proofErr w:type="spellEnd"/>
+      <w:r>
+        <w:rPr>
+          <w:lang w:val="pl-PL"/>
+        </w:rPr>
+        <w:t xml:space="preserve"> Linuksa i jego rozwijanie odbywa się niezależnie od bazy kodu źródłowego Androida</w:t>
+      </w:r>
+      <w:r>
+        <w:rPr>
+          <w:lang w:val="pl-PL"/>
+        </w:rPr>
+        <w:t>.</w:t>
+      </w:r>
+      <w:r>
+        <w:rPr>
+          <w:lang w:val="pl-PL"/>
+        </w:rPr>
+        <w:t xml:space="preserve"> Głównymi korzyściami z używania </w:t>
+      </w:r>
+      <w:proofErr w:type="spellStart"/>
+      <w:r>
+        <w:rPr>
+          <w:lang w:val="pl-PL"/>
+        </w:rPr>
+        <w:t>Bionic</w:t>
+      </w:r>
+      <w:proofErr w:type="spellEnd"/>
+      <w:r>
+        <w:rPr>
+          <w:lang w:val="pl-PL"/>
+        </w:rPr>
+        <w:t xml:space="preserve"> w miejsce biblioteki GNU C (</w:t>
+      </w:r>
+      <w:proofErr w:type="spellStart"/>
+      <w:r>
+        <w:rPr>
+          <w:lang w:val="pl-PL"/>
+        </w:rPr>
+        <w:t>glibc</w:t>
+      </w:r>
+      <w:proofErr w:type="spellEnd"/>
+      <w:r>
+        <w:rPr>
+          <w:lang w:val="pl-PL"/>
+        </w:rPr>
+        <w:t xml:space="preserve">) lub </w:t>
+      </w:r>
+      <w:proofErr w:type="spellStart"/>
+      <w:r>
+        <w:rPr>
+          <w:lang w:val="pl-PL"/>
+        </w:rPr>
+        <w:t>uClibc</w:t>
+      </w:r>
+      <w:proofErr w:type="spellEnd"/>
+      <w:r>
+        <w:rPr>
+          <w:lang w:val="pl-PL"/>
+        </w:rPr>
+        <w:t xml:space="preserve"> są inna licencja, mniejsze zapotrzebowanie na zasoby podczas działania programu oraz optymalizacje dla procesorów o niskich częstotliwościach.</w:t>
+      </w:r>
+    </w:p>
+    <w:p>
+      <w:pPr>
+        <w:ind w:firstLine="720"/>
+        <w:rPr>
+          <w:lang w:val="pl-PL"/>
+        </w:rPr>
+      </w:pPr>
+      <w:r>
+        <w:rPr>
+          <w:lang w:val="pl-PL"/>
+        </w:rPr>
+        <w:t xml:space="preserve">W 2012 roku próbując znaleźć bardziej korzystny model licencyjny Google zmienił stos modułu Bluetooth z licencjonowanego przy użyciu GPL </w:t>
+      </w:r>
+      <w:proofErr w:type="spellStart"/>
+      <w:r>
+        <w:rPr>
+          <w:lang w:val="pl-PL"/>
+        </w:rPr>
+        <w:t>BlueZ</w:t>
+      </w:r>
+      <w:proofErr w:type="spellEnd"/>
+      <w:r>
+        <w:rPr>
+          <w:lang w:val="pl-PL"/>
+        </w:rPr>
+        <w:t xml:space="preserve"> na moduł z licencją Apache – </w:t>
+      </w:r>
+      <w:proofErr w:type="spellStart"/>
+      <w:r>
+        <w:rPr>
+          <w:lang w:val="pl-PL"/>
+        </w:rPr>
+        <w:t>BlueDroid.</w:t>
+      </w:r>
+      <w:proofErr w:type="spellEnd"/>
+    </w:p>
+    <w:p>
+      <w:pPr>
+        <w:ind w:firstLine="720"/>
+        <w:rPr>
+          <w:lang w:val="pl-PL"/>
+        </w:rPr>
+      </w:pPr>
+      <w:r>
+        <w:rPr>
+          <w:lang w:val="pl-PL"/>
+        </w:rPr>
+        <w:t xml:space="preserve">Android nie posiada natywnej obsługi dla systemu X </w:t>
+      </w:r>
+      <w:proofErr w:type="spellStart"/>
+      <w:r>
+        <w:rPr>
+          <w:lang w:val="pl-PL"/>
+        </w:rPr>
+        <w:t>Window</w:t>
+      </w:r>
+      <w:proofErr w:type="spellEnd"/>
+      <w:r>
+        <w:rPr>
+          <w:lang w:val="pl-PL"/>
+        </w:rPr>
+        <w:t xml:space="preserve">, ani nie wspiera pełnego wachlarza funkcjonalności bibliotek GNU. Utrudniło to przenoszenie istniejących aplikacji Linuksowych czy bibliotek do Androida. W wersji piątej </w:t>
+      </w:r>
+      <w:proofErr w:type="spellStart"/>
+      <w:r>
+        <w:rPr>
+          <w:lang w:val="pl-PL"/>
+        </w:rPr>
+        <w:t>Androidowego</w:t>
+      </w:r>
+      <w:proofErr w:type="spellEnd"/>
+      <w:r>
+        <w:rPr>
+          <w:lang w:val="pl-PL"/>
+        </w:rPr>
+        <w:t xml:space="preserve"> Native Development Kit (NDK) </w:t>
+      </w:r>
+      <w:r>
+        <w:rPr>
+          <w:lang w:val="pl-PL"/>
+        </w:rPr>
+        <w:t xml:space="preserve">wprowadzono wsparcie dla aplikacji napisanych całkowicie w C lub C++. Biblioteki napisane w C mogą też być używane w aplikacjach </w:t>
+      </w:r>
+      <w:proofErr w:type="spellStart"/>
+      <w:r>
+        <w:rPr>
+          <w:lang w:val="pl-PL"/>
+        </w:rPr>
+        <w:t>Javowych</w:t>
+      </w:r>
+      <w:proofErr w:type="spellEnd"/>
+      <w:r>
+        <w:rPr>
+          <w:lang w:val="pl-PL"/>
+        </w:rPr>
+        <w:t xml:space="preserve"> poprzez wstrzyknięcie i korzystanie z JNI (Java Native Interface).</w:t>
+      </w:r>
+      <w:bookmarkStart w:id="12" w:name="_GoBack"/>
       <w:bookmarkEnd w:id="12"/>
     </w:p>
     <w:p>
       <w:pPr>
-        <w:rPr>
-          <w:lang w:val="pl-PL"/>
-        </w:rPr>
-      </w:pPr>
-    </w:p>
-    <w:p>
-      <w:pPr>
         <w:ind w:firstLine="720"/>
         <w:rPr>
           <w:lang w:val="pl-PL"/>
         </w:rPr>
       </w:pPr>
-      <w:r>
-        <w:rPr>
-          <w:lang w:val="pl-PL"/>
-        </w:rPr>
-        <w:t xml:space="preserve">Google rozpowszechnia duże, inkrementalne aktualizacje dla </w:t>
-      </w:r>
-      <w:proofErr w:type="gramStart"/>
-      <w:r>
-        <w:rPr>
-          <w:lang w:val="pl-PL"/>
-        </w:rPr>
-        <w:t>Androida co</w:t>
-      </w:r>
-      <w:proofErr w:type="gramEnd"/>
-      <w:r>
-        <w:rPr>
-          <w:lang w:val="pl-PL"/>
-        </w:rPr>
-        <w:t xml:space="preserve"> 6-9 miesięcy. Większość aktualizacji możliwa jest do zainstalowania przez bezprzewodowe interfejsy sieciowe. Aktualnie najnowszą wersją systemu jest 4.4 „</w:t>
-      </w:r>
-      <w:proofErr w:type="spellStart"/>
-      <w:r>
-        <w:rPr>
-          <w:lang w:val="pl-PL"/>
-        </w:rPr>
-        <w:t>KitKat</w:t>
-      </w:r>
-      <w:proofErr w:type="spellEnd"/>
-      <w:r>
-        <w:rPr>
-          <w:lang w:val="pl-PL"/>
-        </w:rPr>
-        <w:t>”.</w:t>
-      </w:r>
-    </w:p>
-    <w:p>
-      <w:pPr>
-        <w:rPr>
-          <w:lang w:val="pl-PL"/>
-        </w:rPr>
-      </w:pPr>
-      <w:r>
-        <w:rPr>
-          <w:lang w:val="pl-PL"/>
-        </w:rPr>
-        <w:t xml:space="preserve">W porównaniu do swojego największego rywala – </w:t>
-      </w:r>
-      <w:proofErr w:type="spellStart"/>
-      <w:r>
-        <w:rPr>
-          <w:lang w:val="pl-PL"/>
-        </w:rPr>
-        <w:t>iOS</w:t>
-      </w:r>
-      <w:proofErr w:type="spellEnd"/>
-      <w:r>
-        <w:rPr>
-          <w:lang w:val="pl-PL"/>
-        </w:rPr>
-        <w:t xml:space="preserve"> – aktualizacje systemu operacyjnego zazwyczaj docierają do urządzeń końcowych z dużym opóźnieniem</w:t>
-      </w:r>
-      <w:r>
-        <w:rPr>
-          <w:lang w:val="pl-PL"/>
-        </w:rPr>
-        <w:t xml:space="preserve">. Dla </w:t>
-      </w:r>
-      <w:proofErr w:type="gramStart"/>
-      <w:r>
-        <w:rPr>
-          <w:lang w:val="pl-PL"/>
-        </w:rPr>
-        <w:t>urządzeń które</w:t>
-      </w:r>
-      <w:proofErr w:type="gramEnd"/>
-      <w:r>
-        <w:rPr>
-          <w:lang w:val="pl-PL"/>
-        </w:rPr>
-        <w:t xml:space="preserve"> nie należą do serii </w:t>
-      </w:r>
-      <w:proofErr w:type="spellStart"/>
-      <w:r>
-        <w:rPr>
-          <w:lang w:val="pl-PL"/>
-        </w:rPr>
-        <w:t>Nexus</w:t>
-      </w:r>
-      <w:proofErr w:type="spellEnd"/>
-      <w:r>
-        <w:rPr>
-          <w:lang w:val="pl-PL"/>
-        </w:rPr>
-        <w:t xml:space="preserve"> aktualizacje często docierają z kilkumiesięcznym opóźnieniem. Problem ten po części spowodowany jest dużym zróżnicowaniem sprzętowym urządzeń z systemem Android, gdzie każda aktualizacja musi być dostosowywana do konkretnego modelu urządzenia. </w:t>
-      </w:r>
-      <w:proofErr w:type="spellStart"/>
-      <w:r>
-        <w:rPr>
-          <w:lang w:val="pl-PL"/>
-        </w:rPr>
-        <w:t>Portowanie</w:t>
-      </w:r>
-      <w:proofErr w:type="spellEnd"/>
-      <w:r>
-        <w:rPr>
-          <w:lang w:val="pl-PL"/>
-        </w:rPr>
-        <w:t xml:space="preserve"> aktualizacji jest czasochłonne i wymaga dużych zasobów, dlatego producenci często nadają priorytet nowszym urządzeniom i często pomijają starsze. Z tego powodu starsze urządzenia bardzo często nie otrzymują niektórych </w:t>
-      </w:r>
-      <w:proofErr w:type="gramStart"/>
-      <w:r>
-        <w:rPr>
-          <w:lang w:val="pl-PL"/>
-        </w:rPr>
-        <w:t>aktualizacji jeżeli</w:t>
-      </w:r>
-      <w:proofErr w:type="gramEnd"/>
-      <w:r>
-        <w:rPr>
-          <w:lang w:val="pl-PL"/>
-        </w:rPr>
-        <w:t xml:space="preserve"> producent dojdzie do wniosku, że nie warto poświęcać czasu i zasobów na dostosowanie kodu, niezależnie od tego czy starsze urządzenie byłoby w stanie obsługiwać nowsze aktualizacje. Problem ten staje się jeszcze większą przeszkodą, gdy producenci indywidualizują swoje wydanie Androida poprzez dodawanie aplikacji i interfejsów, gdyż te też muszą być dostosowane do każdego nowego wydania. Dodatkowe opóźnienia często wprowadzane są też przez operatorów sieci komórkowych, którzy po otrzymaniu aktualizacji od producenta rozpoczynają swoje własne indywidualizacje a następnie długotrwale testują wewnątrz swojej sieci przed wypuszczeniem </w:t>
-      </w:r>
-      <w:r>
-        <w:rPr>
-          <w:lang w:val="pl-PL"/>
+    </w:p>
+    <w:p>
+      <w:pPr>
+        <w:ind w:firstLine="720"/>
+        <w:rPr>
+          <w:lang w:val="pl-PL"/>
+        </w:rPr>
+      </w:pPr>
+    </w:p>
+    <w:p>
+      <w:pPr>
+        <w:ind w:firstLine="720"/>
+        <w:rPr>
+          <w:lang w:val="pl-PL"/>
+        </w:rPr>
+      </w:pPr>
+      <w:r>
+        <w:rPr>
+          <w:noProof/>
         </w:rPr>
         <w:lastRenderedPageBreak/>
-        <w:t>poprawki do użytkowników końcowych.</w:t>
-      </w:r>
-      <w:r>
-        <w:rPr>
-          <w:lang w:val="pl-PL"/>
-        </w:rPr>
-        <w:t xml:space="preserve"> W 2012 roku Google rozpoczął proces rozszczepiania pewnych aspektów systemu operacyjnego w celu umożliwienia aktualizacji przez Google Play, bez konieczności aktualizacji całego systemu. Od wprowadzenia tych zmian Google może wprowadzać nowe funkcjonalności do systemu poprzez aktualizację konkretnych aplikacji i serwisów. W wyniku tych zmian Android 4.2 </w:t>
-      </w:r>
-      <w:proofErr w:type="gramStart"/>
-      <w:r>
-        <w:rPr>
-          <w:lang w:val="pl-PL"/>
-        </w:rPr>
-        <w:t>i</w:t>
-      </w:r>
-      <w:proofErr w:type="gramEnd"/>
-      <w:r>
-        <w:rPr>
-          <w:lang w:val="pl-PL"/>
-        </w:rPr>
-        <w:t xml:space="preserve"> 4.3 </w:t>
-      </w:r>
-      <w:proofErr w:type="gramStart"/>
-      <w:r>
-        <w:rPr>
-          <w:lang w:val="pl-PL"/>
-        </w:rPr>
-        <w:t>otrzymały</w:t>
-      </w:r>
-      <w:proofErr w:type="gramEnd"/>
-      <w:r>
-        <w:rPr>
-          <w:lang w:val="pl-PL"/>
-        </w:rPr>
-        <w:t xml:space="preserve"> znacznie mniej aktualizacji widocznych dla użytkownika, koncentrując się bardziej na małych zmianach i poprawkach dla platform.</w:t>
-      </w:r>
-    </w:p>
-    <w:p>
-      <w:pPr>
-        <w:rPr>
-          <w:lang w:val="pl-PL"/>
-        </w:rPr>
-      </w:pPr>
+        <w:pict>
+          <v:shape id="_x0000_s1028" type="#_x0000_t202" style="position:absolute;left:0;text-align:left;margin-left:-7.2pt;margin-top:386.2pt;width:470.1pt;height:.05pt;z-index:251669504;mso-position-horizontal-relative:text;mso-position-vertical-relative:text" stroked="f">
+            <v:textbox style="mso-fit-shape-to-text:t" inset="0,0,0,0">
+              <w:txbxContent>
+                <w:p>
+                  <w:pPr>
+                    <w:pStyle w:val="Legenda"/>
+                    <w:rPr>
+                      <w:noProof/>
+                    </w:rPr>
+                  </w:pPr>
+                  <w:proofErr w:type="spellStart"/>
+                  <w:proofErr w:type="gramStart"/>
+                  <w:r>
+                    <w:t>Rysunek</w:t>
+                  </w:r>
+                  <w:proofErr w:type="spellEnd"/>
+                  <w:r>
+                    <w:t xml:space="preserve"> </w:t>
+                  </w:r>
+                  <w:fldSimple w:instr=" SEQ Rysunek \* ARABIC ">
+                    <w:r>
+                      <w:rPr>
+                        <w:noProof/>
+                      </w:rPr>
+                      <w:t>1</w:t>
+                    </w:r>
+                  </w:fldSimple>
+                  <w:r>
+                    <w:t>.</w:t>
+                  </w:r>
+                  <w:proofErr w:type="gramEnd"/>
+                  <w:r>
+                    <w:t xml:space="preserve"> </w:t>
+                  </w:r>
+                  <w:proofErr w:type="spellStart"/>
+                  <w:r>
+                    <w:t>Architektura</w:t>
+                  </w:r>
+                  <w:proofErr w:type="spellEnd"/>
+                  <w:r>
+                    <w:t xml:space="preserve"> </w:t>
+                  </w:r>
+                  <w:proofErr w:type="spellStart"/>
+                  <w:r>
+                    <w:t>systemu</w:t>
+                  </w:r>
+                  <w:proofErr w:type="spellEnd"/>
+                  <w:r>
+                    <w:t xml:space="preserve"> Android</w:t>
+                  </w:r>
+                </w:p>
+              </w:txbxContent>
+            </v:textbox>
+            <w10:wrap type="square"/>
+          </v:shape>
+        </w:pict>
+      </w:r>
+      <w:r>
+        <w:rPr>
+          <w:noProof/>
+          <w:lang w:val="pl-PL" w:eastAsia="pl-PL" w:bidi="ar-SA"/>
+        </w:rPr>
+        <w:drawing>
+          <wp:anchor distT="0" distB="0" distL="114300" distR="114300" simplePos="0" relativeHeight="251667456" behindDoc="0" locked="0" layoutInCell="1" allowOverlap="1">
+            <wp:simplePos x="0" y="0"/>
+            <wp:positionH relativeFrom="column">
+              <wp:posOffset>-91440</wp:posOffset>
+            </wp:positionH>
+            <wp:positionV relativeFrom="paragraph">
+              <wp:posOffset>635</wp:posOffset>
+            </wp:positionV>
+            <wp:extent cx="5970270" cy="4846955"/>
+            <wp:effectExtent l="0" t="0" r="0" b="0"/>
+            <wp:wrapSquare wrapText="bothSides"/>
+            <wp:docPr id="3" name="Obraz 3" descr="File:Android-System-Architecture.svg"/>
+            <wp:cNvGraphicFramePr>
+              <a:graphicFrameLocks xmlns:a="http://schemas.openxmlformats.org/drawingml/2006/main" noChangeAspect="1"/>
+            </wp:cNvGraphicFramePr>
+            <a:graphic xmlns:a="http://schemas.openxmlformats.org/drawingml/2006/main">
+              <a:graphicData uri="http://schemas.openxmlformats.org/drawingml/2006/picture">
+                <pic:pic xmlns:pic="http://schemas.openxmlformats.org/drawingml/2006/picture">
+                  <pic:nvPicPr>
+                    <pic:cNvPr id="0" name="Picture 5" descr="File:Android-System-Architecture.svg"/>
+                    <pic:cNvPicPr>
+                      <a:picLocks noChangeAspect="1" noChangeArrowheads="1"/>
+                    </pic:cNvPicPr>
+                  </pic:nvPicPr>
+                  <pic:blipFill>
+                    <a:blip r:embed="rId13">
+                      <a:extLst>
+                        <a:ext uri="{28A0092B-C50C-407E-A947-70E740481C1C}">
+                          <a14:useLocalDpi xmlns:a14="http://schemas.microsoft.com/office/drawing/2010/main" val="0"/>
+                        </a:ext>
+                      </a:extLst>
+                    </a:blip>
+                    <a:srcRect/>
+                    <a:stretch>
+                      <a:fillRect/>
+                    </a:stretch>
+                  </pic:blipFill>
+                  <pic:spPr bwMode="auto">
+                    <a:xfrm>
+                      <a:off x="0" y="0"/>
+                      <a:ext cx="5970270" cy="4846955"/>
+                    </a:xfrm>
+                    <a:prstGeom prst="rect">
+                      <a:avLst/>
+                    </a:prstGeom>
+                    <a:noFill/>
+                    <a:ln>
+                      <a:noFill/>
+                    </a:ln>
+                  </pic:spPr>
+                </pic:pic>
+              </a:graphicData>
+            </a:graphic>
+            <wp14:sizeRelH relativeFrom="page">
+              <wp14:pctWidth>0</wp14:pctWidth>
+            </wp14:sizeRelH>
+            <wp14:sizeRelV relativeFrom="page">
+              <wp14:pctHeight>0</wp14:pctHeight>
+            </wp14:sizeRelV>
+          </wp:anchor>
+        </w:drawing>
+      </w:r>
     </w:p>
     <w:p>
       <w:pPr>
@@ -6977,331 +7819,7 @@
           <w:lang w:val="pl-PL"/>
         </w:rPr>
       </w:pPr>
-      <w:bookmarkStart w:id="13" w:name="_Toc392606290"/>
-      <w:proofErr w:type="spellStart"/>
-      <w:r>
-        <w:rPr>
-          <w:lang w:val="pl-PL"/>
-        </w:rPr>
-        <w:t>Kernel</w:t>
-      </w:r>
-      <w:bookmarkEnd w:id="13"/>
-      <w:proofErr w:type="spellEnd"/>
-    </w:p>
-    <w:p>
-      <w:pPr>
-        <w:ind w:firstLine="720"/>
-        <w:rPr>
-          <w:lang w:val="pl-PL"/>
-        </w:rPr>
-      </w:pPr>
-      <w:r>
-        <w:rPr>
-          <w:lang w:val="pl-PL"/>
-        </w:rPr>
-        <w:t xml:space="preserve">Android oparty jest na </w:t>
-      </w:r>
-      <w:proofErr w:type="spellStart"/>
-      <w:r>
-        <w:rPr>
-          <w:lang w:val="pl-PL"/>
-        </w:rPr>
-        <w:t>kernelu</w:t>
-      </w:r>
-      <w:proofErr w:type="spellEnd"/>
-      <w:r>
-        <w:rPr>
-          <w:lang w:val="pl-PL"/>
-        </w:rPr>
-        <w:t xml:space="preserve"> Linuksa z linii </w:t>
-      </w:r>
-      <w:proofErr w:type="spellStart"/>
-      <w:r>
-        <w:rPr>
-          <w:lang w:val="pl-PL"/>
-        </w:rPr>
-        <w:t>long</w:t>
-      </w:r>
-      <w:proofErr w:type="spellEnd"/>
-      <w:r>
-        <w:rPr>
-          <w:lang w:val="pl-PL"/>
-        </w:rPr>
-        <w:t>-term suport (LTS)</w:t>
-      </w:r>
-      <w:r>
-        <w:rPr>
-          <w:lang w:val="pl-PL"/>
-        </w:rPr>
-        <w:t xml:space="preserve">. Od stycznia 2014 roku aktualne wersje systemu oparte są o </w:t>
-      </w:r>
-      <w:proofErr w:type="spellStart"/>
-      <w:r>
-        <w:rPr>
-          <w:lang w:val="pl-PL"/>
-        </w:rPr>
-        <w:t>kernel</w:t>
-      </w:r>
-      <w:proofErr w:type="spellEnd"/>
-      <w:r>
-        <w:rPr>
-          <w:lang w:val="pl-PL"/>
-        </w:rPr>
-        <w:t xml:space="preserve"> w wersji 3.4 </w:t>
-      </w:r>
-      <w:proofErr w:type="gramStart"/>
-      <w:r>
-        <w:rPr>
-          <w:lang w:val="pl-PL"/>
-        </w:rPr>
-        <w:t>lub</w:t>
-      </w:r>
-      <w:proofErr w:type="gramEnd"/>
-      <w:r>
-        <w:rPr>
-          <w:lang w:val="pl-PL"/>
-        </w:rPr>
-        <w:t xml:space="preserve"> nowszej, choć konkretna wersja zależy od urządzenia i jego architektury. </w:t>
-      </w:r>
-      <w:proofErr w:type="spellStart"/>
-      <w:r>
-        <w:rPr>
-          <w:lang w:val="pl-PL"/>
-        </w:rPr>
-        <w:t>Kernel</w:t>
-      </w:r>
-      <w:proofErr w:type="spellEnd"/>
-      <w:r>
-        <w:rPr>
-          <w:lang w:val="pl-PL"/>
-        </w:rPr>
-        <w:t xml:space="preserve"> Androida posiada dodatkowe zmiany architektury nieobecne w typowym jądrze Linuksa takie jak Binder, </w:t>
-      </w:r>
-      <w:proofErr w:type="spellStart"/>
-      <w:r>
-        <w:rPr>
-          <w:lang w:val="pl-PL"/>
-        </w:rPr>
-        <w:t>ashmem</w:t>
-      </w:r>
-      <w:proofErr w:type="spellEnd"/>
-      <w:r>
-        <w:rPr>
-          <w:lang w:val="pl-PL"/>
-        </w:rPr>
-        <w:t xml:space="preserve">, </w:t>
-      </w:r>
-      <w:proofErr w:type="spellStart"/>
-      <w:r>
-        <w:rPr>
-          <w:lang w:val="pl-PL"/>
-        </w:rPr>
-        <w:t>pmem</w:t>
-      </w:r>
-      <w:proofErr w:type="spellEnd"/>
-      <w:r>
-        <w:rPr>
-          <w:lang w:val="pl-PL"/>
-        </w:rPr>
-        <w:t xml:space="preserve">, </w:t>
-      </w:r>
-      <w:proofErr w:type="spellStart"/>
-      <w:r>
-        <w:rPr>
-          <w:lang w:val="pl-PL"/>
-        </w:rPr>
-        <w:t>logger</w:t>
-      </w:r>
-      <w:proofErr w:type="spellEnd"/>
-      <w:r>
-        <w:rPr>
-          <w:lang w:val="pl-PL"/>
-        </w:rPr>
-        <w:t xml:space="preserve">, </w:t>
-      </w:r>
-      <w:proofErr w:type="spellStart"/>
-      <w:r>
-        <w:rPr>
-          <w:lang w:val="pl-PL"/>
-        </w:rPr>
-        <w:t>wakeclocks</w:t>
-      </w:r>
-      <w:proofErr w:type="spellEnd"/>
-      <w:r>
-        <w:rPr>
-          <w:lang w:val="pl-PL"/>
-        </w:rPr>
-        <w:t xml:space="preserve"> oraz inną obsługę w przypadku wyczerpania pamięci (Out of </w:t>
-      </w:r>
-      <w:proofErr w:type="spellStart"/>
-      <w:r>
-        <w:rPr>
-          <w:lang w:val="pl-PL"/>
-        </w:rPr>
-        <w:t>memory</w:t>
-      </w:r>
-      <w:proofErr w:type="spellEnd"/>
-      <w:r>
-        <w:rPr>
-          <w:lang w:val="pl-PL"/>
-        </w:rPr>
-        <w:t xml:space="preserve"> </w:t>
-      </w:r>
-      <w:proofErr w:type="spellStart"/>
-      <w:r>
-        <w:rPr>
-          <w:lang w:val="pl-PL"/>
-        </w:rPr>
-        <w:t>exception</w:t>
-      </w:r>
-      <w:proofErr w:type="spellEnd"/>
-      <w:r>
-        <w:rPr>
-          <w:lang w:val="pl-PL"/>
-        </w:rPr>
-        <w:t xml:space="preserve">). Niektóre funkcjonalności opracowane przez Google zostały potem wprowadzone do oficjalnego </w:t>
-      </w:r>
-      <w:proofErr w:type="spellStart"/>
-      <w:r>
-        <w:rPr>
-          <w:lang w:val="pl-PL"/>
-        </w:rPr>
-        <w:t>kernela</w:t>
-      </w:r>
-      <w:proofErr w:type="spellEnd"/>
-      <w:r>
-        <w:rPr>
-          <w:lang w:val="pl-PL"/>
-        </w:rPr>
-        <w:t xml:space="preserve"> Linuksa, wśród nich </w:t>
-      </w:r>
-      <w:proofErr w:type="spellStart"/>
-      <w:r>
-        <w:rPr>
-          <w:lang w:val="pl-PL"/>
-        </w:rPr>
-        <w:t>autosleep</w:t>
-      </w:r>
-      <w:proofErr w:type="spellEnd"/>
-      <w:r>
-        <w:rPr>
-          <w:lang w:val="pl-PL"/>
-        </w:rPr>
-        <w:t xml:space="preserve"> i </w:t>
-      </w:r>
-      <w:proofErr w:type="spellStart"/>
-      <w:r>
-        <w:rPr>
-          <w:lang w:val="pl-PL"/>
-        </w:rPr>
-        <w:t>wakelocks</w:t>
-      </w:r>
-      <w:proofErr w:type="spellEnd"/>
-      <w:r>
-        <w:rPr>
-          <w:lang w:val="pl-PL"/>
-        </w:rPr>
-        <w:t xml:space="preserve">. Interfejsy pomiędzy jądrami są takie same, acz implementacja Linuksowa pozwala na dwa rodzaje usypiania urządzenia: do pamięci (tradycyjny </w:t>
-      </w:r>
-      <w:proofErr w:type="gramStart"/>
-      <w:r>
-        <w:rPr>
-          <w:lang w:val="pl-PL"/>
-        </w:rPr>
-        <w:t>sposób z którego</w:t>
-      </w:r>
-      <w:proofErr w:type="gramEnd"/>
-      <w:r>
-        <w:rPr>
-          <w:lang w:val="pl-PL"/>
-        </w:rPr>
-        <w:t xml:space="preserve"> korzysta Android) oraz do dysku (klasyczna hibernacja znana z komputerów osobistych).</w:t>
-      </w:r>
-    </w:p>
-    <w:p>
-      <w:pPr>
-        <w:ind w:firstLine="720"/>
-        <w:rPr>
-          <w:lang w:val="pl-PL"/>
-        </w:rPr>
-      </w:pPr>
-      <w:r>
-        <w:rPr>
-          <w:lang w:val="pl-PL"/>
-        </w:rPr>
-        <w:t xml:space="preserve">System plików w Androidzie podzielony jest na kilka partycji takich jak /system na sam system i /data na dane użytkownika i jego aplikacje. W przeciwieństwie do dystrybucji Linuksowych użytkownicy Androida nie dostają dostępu </w:t>
-      </w:r>
-      <w:proofErr w:type="spellStart"/>
-      <w:r>
-        <w:rPr>
-          <w:lang w:val="pl-PL"/>
-        </w:rPr>
-        <w:t>root</w:t>
-      </w:r>
-      <w:proofErr w:type="spellEnd"/>
-      <w:r>
-        <w:rPr>
-          <w:lang w:val="pl-PL"/>
-        </w:rPr>
-        <w:t xml:space="preserve"> do systemu operacyjnego a delikatne partycje takie jak /system oznaczone </w:t>
-      </w:r>
-      <w:proofErr w:type="gramStart"/>
-      <w:r>
-        <w:rPr>
-          <w:lang w:val="pl-PL"/>
-        </w:rPr>
-        <w:t>są jako</w:t>
-      </w:r>
-      <w:proofErr w:type="gramEnd"/>
-      <w:r>
-        <w:rPr>
-          <w:lang w:val="pl-PL"/>
-        </w:rPr>
-        <w:t xml:space="preserve"> tylko do odczytu. Dostęp do użytkownika </w:t>
-      </w:r>
-      <w:proofErr w:type="spellStart"/>
-      <w:r>
-        <w:rPr>
-          <w:lang w:val="pl-PL"/>
-        </w:rPr>
-        <w:t>root</w:t>
-      </w:r>
-      <w:proofErr w:type="spellEnd"/>
-      <w:r>
-        <w:rPr>
-          <w:lang w:val="pl-PL"/>
-        </w:rPr>
-        <w:t xml:space="preserve"> jest jednak możliwy poprzez wykorzystanie wad w </w:t>
-      </w:r>
-      <w:proofErr w:type="gramStart"/>
-      <w:r>
-        <w:rPr>
-          <w:lang w:val="pl-PL"/>
-        </w:rPr>
-        <w:t>zabezpieczeniach co</w:t>
-      </w:r>
-      <w:proofErr w:type="gramEnd"/>
-      <w:r>
-        <w:rPr>
-          <w:lang w:val="pl-PL"/>
-        </w:rPr>
-        <w:t xml:space="preserve"> często wykorzystywane jest przez społeczność programistów do wprowadzania dodatkowych funkcjonalności do swych urządzeń, ale </w:t>
-      </w:r>
-      <w:r>
-        <w:rPr>
-          <w:lang w:val="pl-PL"/>
-        </w:rPr>
-        <w:t>może też być wykorzystywane do instalacji złośliwego oprogramowania i wirusów.</w:t>
-      </w:r>
-    </w:p>
-    <w:p>
-      <w:pPr>
-        <w:pStyle w:val="Nagwek3"/>
-        <w:rPr>
-          <w:lang w:val="pl-PL"/>
-        </w:rPr>
-      </w:pPr>
-      <w:bookmarkStart w:id="14" w:name="_Toc392606291"/>
+      <w:bookmarkStart w:id="13" w:name="_Toc392606291"/>
       <w:r>
         <w:rPr>
           <w:lang w:val="pl-PL"/>
@@ -7309,82 +7827,98 @@
         <w:lastRenderedPageBreak/>
         <w:t>Tworzenie i dystrybucja aplikacji Android</w:t>
       </w:r>
+      <w:bookmarkEnd w:id="13"/>
+    </w:p>
+    <w:p>
+      <w:pPr>
+        <w:pStyle w:val="Nagwek1"/>
+        <w:rPr>
+          <w:lang w:val="pl-PL"/>
+        </w:rPr>
+      </w:pPr>
+      <w:bookmarkStart w:id="14" w:name="_Toc392606292"/>
+      <w:r>
+        <w:rPr>
+          <w:lang w:val="pl-PL"/>
+        </w:rPr>
+        <w:t>Środowiska międzyplatformowe</w:t>
+      </w:r>
       <w:bookmarkEnd w:id="14"/>
     </w:p>
     <w:p>
       <w:pPr>
+        <w:pStyle w:val="Nagwek2"/>
+        <w:rPr>
+          <w:lang w:val="pl-PL"/>
+        </w:rPr>
+      </w:pPr>
+      <w:bookmarkStart w:id="15" w:name="_Toc392606293"/>
+      <w:r>
+        <w:rPr>
+          <w:lang w:val="pl-PL"/>
+        </w:rPr>
+        <w:t>Unity3D</w:t>
+      </w:r>
+      <w:bookmarkEnd w:id="15"/>
+    </w:p>
+    <w:p>
+      <w:pPr>
+        <w:pStyle w:val="Nagwek2"/>
+        <w:rPr>
+          <w:lang w:val="pl-PL"/>
+        </w:rPr>
+      </w:pPr>
+      <w:bookmarkStart w:id="16" w:name="_Toc392606294"/>
+      <w:r>
+        <w:rPr>
+          <w:lang w:val="pl-PL"/>
+        </w:rPr>
+        <w:t>Web/</w:t>
+      </w:r>
+      <w:r>
+        <w:rPr>
+          <w:lang w:val="pl-PL"/>
+        </w:rPr>
+        <w:t>HTML5</w:t>
+      </w:r>
+      <w:r>
+        <w:rPr>
+          <w:lang w:val="pl-PL"/>
+        </w:rPr>
+        <w:t>/</w:t>
+      </w:r>
+      <w:r>
+        <w:rPr>
+          <w:lang w:val="pl-PL"/>
+        </w:rPr>
+        <w:t>Flash</w:t>
+      </w:r>
+      <w:bookmarkEnd w:id="16"/>
+    </w:p>
+    <w:p>
+      <w:pPr>
+        <w:pStyle w:val="Nagwek2"/>
+        <w:rPr>
+          <w:lang w:val="pl-PL"/>
+        </w:rPr>
+      </w:pPr>
+      <w:bookmarkStart w:id="17" w:name="_Toc392606295"/>
+      <w:bookmarkEnd w:id="17"/>
+    </w:p>
+    <w:p>
+      <w:pPr>
         <w:pStyle w:val="Nagwek1"/>
         <w:rPr>
           <w:lang w:val="pl-PL"/>
         </w:rPr>
       </w:pPr>
-      <w:bookmarkStart w:id="15" w:name="_Toc392606292"/>
-      <w:r>
-        <w:rPr>
-          <w:lang w:val="pl-PL"/>
-        </w:rPr>
-        <w:t>Środowiska międzyplatformowe</w:t>
-      </w:r>
-      <w:bookmarkEnd w:id="15"/>
-    </w:p>
-    <w:p>
-      <w:pPr>
-        <w:pStyle w:val="Nagwek2"/>
-        <w:rPr>
-          <w:lang w:val="pl-PL"/>
-        </w:rPr>
-      </w:pPr>
-      <w:bookmarkStart w:id="16" w:name="_Toc392606293"/>
-      <w:r>
-        <w:rPr>
-          <w:lang w:val="pl-PL"/>
-        </w:rPr>
-        <w:t>Unity3D</w:t>
-      </w:r>
-      <w:bookmarkEnd w:id="16"/>
-    </w:p>
-    <w:p>
-      <w:pPr>
-        <w:pStyle w:val="Nagwek2"/>
-        <w:rPr>
-          <w:lang w:val="pl-PL"/>
-        </w:rPr>
-      </w:pPr>
-      <w:bookmarkStart w:id="17" w:name="_Toc392606294"/>
-      <w:r>
-        <w:rPr>
-          <w:lang w:val="pl-PL"/>
-        </w:rPr>
-        <w:t>Web/</w:t>
-      </w:r>
-      <w:r>
-        <w:rPr>
-          <w:lang w:val="pl-PL"/>
-        </w:rPr>
-        <w:t>HTML5</w:t>
-      </w:r>
-      <w:r>
-        <w:rPr>
-          <w:lang w:val="pl-PL"/>
-        </w:rPr>
-        <w:t>/</w:t>
-      </w:r>
-      <w:r>
-        <w:rPr>
-          <w:lang w:val="pl-PL"/>
-        </w:rPr>
-        <w:t>Flash</w:t>
-      </w:r>
-      <w:bookmarkEnd w:id="17"/>
-    </w:p>
-    <w:p>
-      <w:pPr>
-        <w:pStyle w:val="Nagwek2"/>
-        <w:rPr>
-          <w:lang w:val="pl-PL"/>
-        </w:rPr>
-      </w:pPr>
-      <w:bookmarkStart w:id="18" w:name="_Toc392606295"/>
+      <w:bookmarkStart w:id="18" w:name="_Toc392606296"/>
+      <w:r>
+        <w:rPr>
+          <w:lang w:val="pl-PL"/>
+        </w:rPr>
+        <w:t>Zaimplementowane programy testujące</w:t>
+      </w:r>
       <w:bookmarkEnd w:id="18"/>
     </w:p>
     <w:p>
@@ -7394,30 +7928,14 @@
           <w:lang w:val="pl-PL"/>
         </w:rPr>
       </w:pPr>
-      <w:bookmarkStart w:id="19" w:name="_Toc392606296"/>
-      <w:r>
-        <w:rPr>
-          <w:lang w:val="pl-PL"/>
-        </w:rPr>
-        <w:t>Zaimplementowane programy testujące</w:t>
+      <w:bookmarkStart w:id="19" w:name="_Toc392606297"/>
+      <w:r>
+        <w:rPr>
+          <w:lang w:val="pl-PL"/>
+        </w:rPr>
+        <w:t>Wyniki</w:t>
       </w:r>
       <w:bookmarkEnd w:id="19"/>
-    </w:p>
-    <w:p>
-      <w:pPr>
-        <w:pStyle w:val="Nagwek1"/>
-        <w:rPr>
-          <w:lang w:val="pl-PL"/>
-        </w:rPr>
-      </w:pPr>
-      <w:bookmarkStart w:id="20" w:name="_Toc392606297"/>
-      <w:r>
-        <w:rPr>
-          <w:lang w:val="pl-PL"/>
-        </w:rPr>
-        <w:t>Wyniki</w:t>
-      </w:r>
-      <w:bookmarkEnd w:id="20"/>
       <w:r>
         <w:rPr>
           <w:lang w:val="pl-PL"/>
@@ -7437,30 +7955,30 @@
           <w:lang w:val="pl-PL"/>
         </w:rPr>
       </w:pPr>
-      <w:bookmarkStart w:id="21" w:name="_Toc392606298"/>
+      <w:bookmarkStart w:id="20" w:name="_Toc392606298"/>
       <w:r>
         <w:rPr>
           <w:lang w:val="pl-PL"/>
         </w:rPr>
         <w:t>Podsumowanie i wnioski</w:t>
       </w:r>
+      <w:bookmarkEnd w:id="20"/>
+    </w:p>
+    <w:p>
+      <w:pPr>
+        <w:pStyle w:val="Nagwek1"/>
+        <w:rPr>
+          <w:lang w:val="pl-PL"/>
+        </w:rPr>
+      </w:pPr>
+      <w:bookmarkStart w:id="21" w:name="_Toc392606299"/>
+      <w:r>
+        <w:rPr>
+          <w:lang w:val="pl-PL"/>
+        </w:rPr>
+        <w:t>Literatura</w:t>
+      </w:r>
       <w:bookmarkEnd w:id="21"/>
-    </w:p>
-    <w:p>
-      <w:pPr>
-        <w:pStyle w:val="Nagwek1"/>
-        <w:rPr>
-          <w:lang w:val="pl-PL"/>
-        </w:rPr>
-      </w:pPr>
-      <w:bookmarkStart w:id="22" w:name="_Toc392606299"/>
-      <w:r>
-        <w:rPr>
-          <w:lang w:val="pl-PL"/>
-        </w:rPr>
-        <w:t>Literatura</w:t>
-      </w:r>
-      <w:bookmarkEnd w:id="22"/>
     </w:p>
     <w:p>
       <w:pPr>
@@ -7477,7 +7995,7 @@
       </w:pPr>
     </w:p>
     <w:sectPr>
-      <w:footerReference w:type="default" r:id="rId13"/>
+      <w:footerReference w:type="default" r:id="rId14"/>
       <w:pgSz w:w="12240" w:h="15840" w:code="1"/>
       <w:pgMar w:top="1138" w:right="1138" w:bottom="1138" w:left="1138" w:header="720" w:footer="720" w:gutter="562"/>
       <w:cols w:space="720"/>
@@ -7541,7 +8059,7 @@
           <w:rPr>
             <w:noProof/>
           </w:rPr>
-          <w:t>2</w:t>
+          <w:t>13</w:t>
         </w:r>
         <w:r>
           <w:rPr>
@@ -12044,7 +12562,7 @@
 </file>
 
 <file path=customXml/itemProps1.xml><?xml version="1.0" encoding="utf-8"?>
-<ds:datastoreItem xmlns:ds="http://schemas.openxmlformats.org/officeDocument/2006/customXml" ds:itemID="{A3560F9B-49B1-4F6E-ABBF-EE43F42AF3DB}">
+<ds:datastoreItem xmlns:ds="http://schemas.openxmlformats.org/officeDocument/2006/customXml" ds:itemID="{08672F47-EB5A-4746-B338-B79865B98FA6}">
   <ds:schemaRefs>
     <ds:schemaRef ds:uri="http://schemas.openxmlformats.org/officeDocument/2006/bibliography"/>
   </ds:schemaRefs>

</xml_diff>

<commit_message>
Linki, magisterka unity oraz wstepne informacje o unity
</commit_message>
<xml_diff>
--- a/doc/Popanda.Pawel.Praca.Magisterska.docx
+++ b/doc/Popanda.Pawel.Praca.Magisterska.docx
@@ -972,7 +972,7 @@
         </w:rPr>
         <w:fldChar w:fldCharType="separate"/>
       </w:r>
-      <w:hyperlink w:anchor="_Toc392606278" w:history="1">
+      <w:hyperlink w:anchor="_Toc392613444" w:history="1">
         <w:r>
           <w:rPr>
             <w:rStyle w:val="Hipercze"/>
@@ -1019,7 +1019,7 @@
             <w:noProof/>
             <w:webHidden/>
           </w:rPr>
-          <w:instrText xml:space="preserve"> PAGEREF _Toc392606278 \h </w:instrText>
+          <w:instrText xml:space="preserve"> PAGEREF _Toc392613444 \h </w:instrText>
         </w:r>
         <w:r>
           <w:rPr>
@@ -1066,7 +1066,7 @@
           <w:lang w:val="pl-PL" w:eastAsia="pl-PL" w:bidi="ar-SA"/>
         </w:rPr>
       </w:pPr>
-      <w:hyperlink w:anchor="_Toc392606279" w:history="1">
+      <w:hyperlink w:anchor="_Toc392613445" w:history="1">
         <w:r>
           <w:rPr>
             <w:rStyle w:val="Hipercze"/>
@@ -1113,7 +1113,7 @@
             <w:noProof/>
             <w:webHidden/>
           </w:rPr>
-          <w:instrText xml:space="preserve"> PAGEREF _Toc392606279 \h </w:instrText>
+          <w:instrText xml:space="preserve"> PAGEREF _Toc392613445 \h </w:instrText>
         </w:r>
         <w:r>
           <w:rPr>
@@ -1160,7 +1160,7 @@
           <w:lang w:val="pl-PL" w:eastAsia="pl-PL" w:bidi="ar-SA"/>
         </w:rPr>
       </w:pPr>
-      <w:hyperlink w:anchor="_Toc392606280" w:history="1">
+      <w:hyperlink w:anchor="_Toc392613446" w:history="1">
         <w:r>
           <w:rPr>
             <w:rStyle w:val="Hipercze"/>
@@ -1207,7 +1207,7 @@
             <w:noProof/>
             <w:webHidden/>
           </w:rPr>
-          <w:instrText xml:space="preserve"> PAGEREF _Toc392606280 \h </w:instrText>
+          <w:instrText xml:space="preserve"> PAGEREF _Toc392613446 \h </w:instrText>
         </w:r>
         <w:r>
           <w:rPr>
@@ -1227,7 +1227,7 @@
             <w:noProof/>
             <w:webHidden/>
           </w:rPr>
-          <w:t>4</w:t>
+          <w:t>5</w:t>
         </w:r>
         <w:r>
           <w:rPr>
@@ -1254,7 +1254,7 @@
           <w:lang w:val="pl-PL" w:eastAsia="pl-PL" w:bidi="ar-SA"/>
         </w:rPr>
       </w:pPr>
-      <w:hyperlink w:anchor="_Toc392606281" w:history="1">
+      <w:hyperlink w:anchor="_Toc392613447" w:history="1">
         <w:r>
           <w:rPr>
             <w:rStyle w:val="Hipercze"/>
@@ -1301,7 +1301,7 @@
             <w:noProof/>
             <w:webHidden/>
           </w:rPr>
-          <w:instrText xml:space="preserve"> PAGEREF _Toc392606281 \h </w:instrText>
+          <w:instrText xml:space="preserve"> PAGEREF _Toc392613447 \h </w:instrText>
         </w:r>
         <w:r>
           <w:rPr>
@@ -1348,7 +1348,7 @@
           <w:lang w:val="pl-PL" w:eastAsia="pl-PL" w:bidi="ar-SA"/>
         </w:rPr>
       </w:pPr>
-      <w:hyperlink w:anchor="_Toc392606282" w:history="1">
+      <w:hyperlink w:anchor="_Toc392613448" w:history="1">
         <w:r>
           <w:rPr>
             <w:rStyle w:val="Hipercze"/>
@@ -1395,7 +1395,7 @@
             <w:noProof/>
             <w:webHidden/>
           </w:rPr>
-          <w:instrText xml:space="preserve"> PAGEREF _Toc392606282 \h </w:instrText>
+          <w:instrText xml:space="preserve"> PAGEREF _Toc392613448 \h </w:instrText>
         </w:r>
         <w:r>
           <w:rPr>
@@ -1442,7 +1442,7 @@
           <w:lang w:val="pl-PL" w:eastAsia="pl-PL" w:bidi="ar-SA"/>
         </w:rPr>
       </w:pPr>
-      <w:hyperlink w:anchor="_Toc392606283" w:history="1">
+      <w:hyperlink w:anchor="_Toc392613449" w:history="1">
         <w:r>
           <w:rPr>
             <w:rStyle w:val="Hipercze"/>
@@ -1489,7 +1489,7 @@
             <w:noProof/>
             <w:webHidden/>
           </w:rPr>
-          <w:instrText xml:space="preserve"> PAGEREF _Toc392606283 \h </w:instrText>
+          <w:instrText xml:space="preserve"> PAGEREF _Toc392613449 \h </w:instrText>
         </w:r>
         <w:r>
           <w:rPr>
@@ -1536,7 +1536,7 @@
           <w:lang w:val="pl-PL" w:eastAsia="pl-PL" w:bidi="ar-SA"/>
         </w:rPr>
       </w:pPr>
-      <w:hyperlink w:anchor="_Toc392606284" w:history="1">
+      <w:hyperlink w:anchor="_Toc392613450" w:history="1">
         <w:r>
           <w:rPr>
             <w:rStyle w:val="Hipercze"/>
@@ -1583,7 +1583,7 @@
             <w:noProof/>
             <w:webHidden/>
           </w:rPr>
-          <w:instrText xml:space="preserve"> PAGEREF _Toc392606284 \h </w:instrText>
+          <w:instrText xml:space="preserve"> PAGEREF _Toc392613450 \h </w:instrText>
         </w:r>
         <w:r>
           <w:rPr>
@@ -1630,7 +1630,7 @@
           <w:lang w:val="pl-PL" w:eastAsia="pl-PL" w:bidi="ar-SA"/>
         </w:rPr>
       </w:pPr>
-      <w:hyperlink w:anchor="_Toc392606285" w:history="1">
+      <w:hyperlink w:anchor="_Toc392613451" w:history="1">
         <w:r>
           <w:rPr>
             <w:rStyle w:val="Hipercze"/>
@@ -1677,7 +1677,7 @@
             <w:noProof/>
             <w:webHidden/>
           </w:rPr>
-          <w:instrText xml:space="preserve"> PAGEREF _Toc392606285 \h </w:instrText>
+          <w:instrText xml:space="preserve"> PAGEREF _Toc392613451 \h </w:instrText>
         </w:r>
         <w:r>
           <w:rPr>
@@ -1724,7 +1724,7 @@
           <w:lang w:val="pl-PL" w:eastAsia="pl-PL" w:bidi="ar-SA"/>
         </w:rPr>
       </w:pPr>
-      <w:hyperlink w:anchor="_Toc392606286" w:history="1">
+      <w:hyperlink w:anchor="_Toc392613452" w:history="1">
         <w:r>
           <w:rPr>
             <w:rStyle w:val="Hipercze"/>
@@ -1771,7 +1771,7 @@
             <w:noProof/>
             <w:webHidden/>
           </w:rPr>
-          <w:instrText xml:space="preserve"> PAGEREF _Toc392606286 \h </w:instrText>
+          <w:instrText xml:space="preserve"> PAGEREF _Toc392613452 \h </w:instrText>
         </w:r>
         <w:r>
           <w:rPr>
@@ -1791,7 +1791,7 @@
             <w:noProof/>
             <w:webHidden/>
           </w:rPr>
-          <w:t>8</w:t>
+          <w:t>9</w:t>
         </w:r>
         <w:r>
           <w:rPr>
@@ -1818,7 +1818,7 @@
           <w:lang w:val="pl-PL" w:eastAsia="pl-PL" w:bidi="ar-SA"/>
         </w:rPr>
       </w:pPr>
-      <w:hyperlink w:anchor="_Toc392606287" w:history="1">
+      <w:hyperlink w:anchor="_Toc392613453" w:history="1">
         <w:r>
           <w:rPr>
             <w:rStyle w:val="Hipercze"/>
@@ -1865,7 +1865,7 @@
             <w:noProof/>
             <w:webHidden/>
           </w:rPr>
-          <w:instrText xml:space="preserve"> PAGEREF _Toc392606287 \h </w:instrText>
+          <w:instrText xml:space="preserve"> PAGEREF _Toc392613453 \h </w:instrText>
         </w:r>
         <w:r>
           <w:rPr>
@@ -1912,7 +1912,7 @@
           <w:lang w:val="pl-PL" w:eastAsia="pl-PL" w:bidi="ar-SA"/>
         </w:rPr>
       </w:pPr>
-      <w:hyperlink w:anchor="_Toc392606288" w:history="1">
+      <w:hyperlink w:anchor="_Toc392613454" w:history="1">
         <w:r>
           <w:rPr>
             <w:rStyle w:val="Hipercze"/>
@@ -1959,7 +1959,7 @@
             <w:noProof/>
             <w:webHidden/>
           </w:rPr>
-          <w:instrText xml:space="preserve"> PAGEREF _Toc392606288 \h </w:instrText>
+          <w:instrText xml:space="preserve"> PAGEREF _Toc392613454 \h </w:instrText>
         </w:r>
         <w:r>
           <w:rPr>
@@ -1979,7 +1979,7 @@
             <w:noProof/>
             <w:webHidden/>
           </w:rPr>
-          <w:t>9</w:t>
+          <w:t>10</w:t>
         </w:r>
         <w:r>
           <w:rPr>
@@ -2006,7 +2006,7 @@
           <w:lang w:val="pl-PL" w:eastAsia="pl-PL" w:bidi="ar-SA"/>
         </w:rPr>
       </w:pPr>
-      <w:hyperlink w:anchor="_Toc392606289" w:history="1">
+      <w:hyperlink w:anchor="_Toc392613455" w:history="1">
         <w:r>
           <w:rPr>
             <w:rStyle w:val="Hipercze"/>
@@ -2053,7 +2053,7 @@
             <w:noProof/>
             <w:webHidden/>
           </w:rPr>
-          <w:instrText xml:space="preserve"> PAGEREF _Toc392606289 \h </w:instrText>
+          <w:instrText xml:space="preserve"> PAGEREF _Toc392613455 \h </w:instrText>
         </w:r>
         <w:r>
           <w:rPr>
@@ -2100,7 +2100,7 @@
           <w:lang w:val="pl-PL" w:eastAsia="pl-PL" w:bidi="ar-SA"/>
         </w:rPr>
       </w:pPr>
-      <w:hyperlink w:anchor="_Toc392606290" w:history="1">
+      <w:hyperlink w:anchor="_Toc392613456" w:history="1">
         <w:r>
           <w:rPr>
             <w:rStyle w:val="Hipercze"/>
@@ -2126,7 +2126,7 @@
             <w:noProof/>
             <w:lang w:val="pl-PL"/>
           </w:rPr>
-          <w:t>Kernel</w:t>
+          <w:t>Architektura systemu</w:t>
         </w:r>
         <w:r>
           <w:rPr>
@@ -2147,7 +2147,7 @@
             <w:noProof/>
             <w:webHidden/>
           </w:rPr>
-          <w:instrText xml:space="preserve"> PAGEREF _Toc392606290 \h </w:instrText>
+          <w:instrText xml:space="preserve"> PAGEREF _Toc392613456 \h </w:instrText>
         </w:r>
         <w:r>
           <w:rPr>
@@ -2194,7 +2194,7 @@
           <w:lang w:val="pl-PL" w:eastAsia="pl-PL" w:bidi="ar-SA"/>
         </w:rPr>
       </w:pPr>
-      <w:hyperlink w:anchor="_Toc392606291" w:history="1">
+      <w:hyperlink w:anchor="_Toc392613457" w:history="1">
         <w:r>
           <w:rPr>
             <w:rStyle w:val="Hipercze"/>
@@ -2241,7 +2241,7 @@
             <w:noProof/>
             <w:webHidden/>
           </w:rPr>
-          <w:instrText xml:space="preserve"> PAGEREF _Toc392606291 \h </w:instrText>
+          <w:instrText xml:space="preserve"> PAGEREF _Toc392613457 \h </w:instrText>
         </w:r>
         <w:r>
           <w:rPr>
@@ -2261,7 +2261,7 @@
             <w:noProof/>
             <w:webHidden/>
           </w:rPr>
-          <w:t>13</w:t>
+          <w:t>15</w:t>
         </w:r>
         <w:r>
           <w:rPr>
@@ -2288,7 +2288,7 @@
           <w:lang w:val="pl-PL" w:eastAsia="pl-PL" w:bidi="ar-SA"/>
         </w:rPr>
       </w:pPr>
-      <w:hyperlink w:anchor="_Toc392606292" w:history="1">
+      <w:hyperlink w:anchor="_Toc392613458" w:history="1">
         <w:r>
           <w:rPr>
             <w:rStyle w:val="Hipercze"/>
@@ -2335,7 +2335,7 @@
             <w:noProof/>
             <w:webHidden/>
           </w:rPr>
-          <w:instrText xml:space="preserve"> PAGEREF _Toc392606292 \h </w:instrText>
+          <w:instrText xml:space="preserve"> PAGEREF _Toc392613458 \h </w:instrText>
         </w:r>
         <w:r>
           <w:rPr>
@@ -2355,7 +2355,7 @@
             <w:noProof/>
             <w:webHidden/>
           </w:rPr>
-          <w:t>13</w:t>
+          <w:t>15</w:t>
         </w:r>
         <w:r>
           <w:rPr>
@@ -2382,7 +2382,7 @@
           <w:lang w:val="pl-PL" w:eastAsia="pl-PL" w:bidi="ar-SA"/>
         </w:rPr>
       </w:pPr>
-      <w:hyperlink w:anchor="_Toc392606293" w:history="1">
+      <w:hyperlink w:anchor="_Toc392613459" w:history="1">
         <w:r>
           <w:rPr>
             <w:rStyle w:val="Hipercze"/>
@@ -2408,7 +2408,7 @@
             <w:noProof/>
             <w:lang w:val="pl-PL"/>
           </w:rPr>
-          <w:t>Unity3D</w:t>
+          <w:t>Unity</w:t>
         </w:r>
         <w:r>
           <w:rPr>
@@ -2429,7 +2429,7 @@
             <w:noProof/>
             <w:webHidden/>
           </w:rPr>
-          <w:instrText xml:space="preserve"> PAGEREF _Toc392606293 \h </w:instrText>
+          <w:instrText xml:space="preserve"> PAGEREF _Toc392613459 \h </w:instrText>
         </w:r>
         <w:r>
           <w:rPr>
@@ -2449,7 +2449,7 @@
             <w:noProof/>
             <w:webHidden/>
           </w:rPr>
-          <w:t>13</w:t>
+          <w:t>15</w:t>
         </w:r>
         <w:r>
           <w:rPr>
@@ -2476,7 +2476,7 @@
           <w:lang w:val="pl-PL" w:eastAsia="pl-PL" w:bidi="ar-SA"/>
         </w:rPr>
       </w:pPr>
-      <w:hyperlink w:anchor="_Toc392606294" w:history="1">
+      <w:hyperlink w:anchor="_Toc392613460" w:history="1">
         <w:r>
           <w:rPr>
             <w:rStyle w:val="Hipercze"/>
@@ -2523,7 +2523,7 @@
             <w:noProof/>
             <w:webHidden/>
           </w:rPr>
-          <w:instrText xml:space="preserve"> PAGEREF _Toc392606294 \h </w:instrText>
+          <w:instrText xml:space="preserve"> PAGEREF _Toc392613460 \h </w:instrText>
         </w:r>
         <w:r>
           <w:rPr>
@@ -2543,7 +2543,7 @@
             <w:noProof/>
             <w:webHidden/>
           </w:rPr>
-          <w:t>13</w:t>
+          <w:t>17</w:t>
         </w:r>
         <w:r>
           <w:rPr>
@@ -2569,7 +2569,7 @@
           <w:lang w:val="pl-PL" w:eastAsia="pl-PL" w:bidi="ar-SA"/>
         </w:rPr>
       </w:pPr>
-      <w:hyperlink w:anchor="_Toc392606295" w:history="1">
+      <w:hyperlink w:anchor="_Toc392613461" w:history="1">
         <w:r>
           <w:rPr>
             <w:rStyle w:val="Hipercze"/>
@@ -2597,7 +2597,7 @@
             <w:noProof/>
             <w:webHidden/>
           </w:rPr>
-          <w:instrText xml:space="preserve"> PAGEREF _Toc392606295 \h </w:instrText>
+          <w:instrText xml:space="preserve"> PAGEREF _Toc392613461 \h </w:instrText>
         </w:r>
         <w:r>
           <w:rPr>
@@ -2617,7 +2617,7 @@
             <w:noProof/>
             <w:webHidden/>
           </w:rPr>
-          <w:t>13</w:t>
+          <w:t>17</w:t>
         </w:r>
         <w:r>
           <w:rPr>
@@ -2644,7 +2644,7 @@
           <w:lang w:val="pl-PL" w:eastAsia="pl-PL" w:bidi="ar-SA"/>
         </w:rPr>
       </w:pPr>
-      <w:hyperlink w:anchor="_Toc392606296" w:history="1">
+      <w:hyperlink w:anchor="_Toc392613462" w:history="1">
         <w:r>
           <w:rPr>
             <w:rStyle w:val="Hipercze"/>
@@ -2691,7 +2691,7 @@
             <w:noProof/>
             <w:webHidden/>
           </w:rPr>
-          <w:instrText xml:space="preserve"> PAGEREF _Toc392606296 \h </w:instrText>
+          <w:instrText xml:space="preserve"> PAGEREF _Toc392613462 \h </w:instrText>
         </w:r>
         <w:r>
           <w:rPr>
@@ -2711,7 +2711,7 @@
             <w:noProof/>
             <w:webHidden/>
           </w:rPr>
-          <w:t>13</w:t>
+          <w:t>17</w:t>
         </w:r>
         <w:r>
           <w:rPr>
@@ -2738,7 +2738,7 @@
           <w:lang w:val="pl-PL" w:eastAsia="pl-PL" w:bidi="ar-SA"/>
         </w:rPr>
       </w:pPr>
-      <w:hyperlink w:anchor="_Toc392606297" w:history="1">
+      <w:hyperlink w:anchor="_Toc392613463" w:history="1">
         <w:r>
           <w:rPr>
             <w:rStyle w:val="Hipercze"/>
@@ -2785,7 +2785,7 @@
             <w:noProof/>
             <w:webHidden/>
           </w:rPr>
-          <w:instrText xml:space="preserve"> PAGEREF _Toc392606297 \h </w:instrText>
+          <w:instrText xml:space="preserve"> PAGEREF _Toc392613463 \h </w:instrText>
         </w:r>
         <w:r>
           <w:rPr>
@@ -2805,7 +2805,7 @@
             <w:noProof/>
             <w:webHidden/>
           </w:rPr>
-          <w:t>13</w:t>
+          <w:t>17</w:t>
         </w:r>
         <w:r>
           <w:rPr>
@@ -2832,7 +2832,7 @@
           <w:lang w:val="pl-PL" w:eastAsia="pl-PL" w:bidi="ar-SA"/>
         </w:rPr>
       </w:pPr>
-      <w:hyperlink w:anchor="_Toc392606298" w:history="1">
+      <w:hyperlink w:anchor="_Toc392613464" w:history="1">
         <w:r>
           <w:rPr>
             <w:rStyle w:val="Hipercze"/>
@@ -2879,7 +2879,7 @@
             <w:noProof/>
             <w:webHidden/>
           </w:rPr>
-          <w:instrText xml:space="preserve"> PAGEREF _Toc392606298 \h </w:instrText>
+          <w:instrText xml:space="preserve"> PAGEREF _Toc392613464 \h </w:instrText>
         </w:r>
         <w:r>
           <w:rPr>
@@ -2899,7 +2899,7 @@
             <w:noProof/>
             <w:webHidden/>
           </w:rPr>
-          <w:t>13</w:t>
+          <w:t>17</w:t>
         </w:r>
         <w:r>
           <w:rPr>
@@ -2926,7 +2926,7 @@
           <w:lang w:val="pl-PL" w:eastAsia="pl-PL" w:bidi="ar-SA"/>
         </w:rPr>
       </w:pPr>
-      <w:hyperlink w:anchor="_Toc392606299" w:history="1">
+      <w:hyperlink w:anchor="_Toc392613465" w:history="1">
         <w:r>
           <w:rPr>
             <w:rStyle w:val="Hipercze"/>
@@ -2973,7 +2973,7 @@
             <w:noProof/>
             <w:webHidden/>
           </w:rPr>
-          <w:instrText xml:space="preserve"> PAGEREF _Toc392606299 \h </w:instrText>
+          <w:instrText xml:space="preserve"> PAGEREF _Toc392613465 \h </w:instrText>
         </w:r>
         <w:r>
           <w:rPr>
@@ -2993,7 +2993,7 @@
             <w:noProof/>
             <w:webHidden/>
           </w:rPr>
-          <w:t>13</w:t>
+          <w:t>17</w:t>
         </w:r>
         <w:r>
           <w:rPr>
@@ -3003,6 +3003,8 @@
           <w:fldChar w:fldCharType="end"/>
         </w:r>
       </w:hyperlink>
+      <w:bookmarkStart w:id="0" w:name="_GoBack"/>
+      <w:bookmarkEnd w:id="0"/>
     </w:p>
     <w:p>
       <w:pPr>
@@ -3048,7 +3050,7 @@
           <w:lang w:val="pl-PL"/>
         </w:rPr>
       </w:pPr>
-      <w:bookmarkStart w:id="0" w:name="_Toc392606278"/>
+      <w:bookmarkStart w:id="1" w:name="_Toc392613444"/>
       <w:r>
         <w:rPr>
           <w:lang w:val="pl-PL"/>
@@ -3056,7 +3058,7 @@
         <w:lastRenderedPageBreak/>
         <w:t>Wstęp</w:t>
       </w:r>
-      <w:bookmarkEnd w:id="0"/>
+      <w:bookmarkEnd w:id="1"/>
     </w:p>
     <w:p>
       <w:pPr>
@@ -3072,14 +3074,14 @@
           <w:lang w:val="pl-PL"/>
         </w:rPr>
       </w:pPr>
-      <w:bookmarkStart w:id="1" w:name="_Toc392606279"/>
+      <w:bookmarkStart w:id="2" w:name="_Toc392613445"/>
       <w:r>
         <w:rPr>
           <w:lang w:val="pl-PL"/>
         </w:rPr>
         <w:t>Analiza problemu</w:t>
       </w:r>
-      <w:bookmarkEnd w:id="1"/>
+      <w:bookmarkEnd w:id="2"/>
     </w:p>
     <w:p>
       <w:pPr>
@@ -3238,7 +3240,7 @@
           <w:lang w:val="pl-PL"/>
         </w:rPr>
       </w:pPr>
-      <w:bookmarkStart w:id="2" w:name="_Toc392606280"/>
+      <w:bookmarkStart w:id="3" w:name="_Toc392613446"/>
       <w:r>
         <w:rPr>
           <w:lang w:val="pl-PL"/>
@@ -3246,7 +3248,7 @@
         <w:lastRenderedPageBreak/>
         <w:t>Kontekst środowiska mobilnego</w:t>
       </w:r>
-      <w:bookmarkEnd w:id="2"/>
+      <w:bookmarkEnd w:id="3"/>
     </w:p>
     <w:p>
       <w:pPr>
@@ -4530,14 +4532,14 @@
           <w:lang w:val="pl-PL"/>
         </w:rPr>
       </w:pPr>
-      <w:bookmarkStart w:id="3" w:name="_Toc392606281"/>
+      <w:bookmarkStart w:id="4" w:name="_Toc392613447"/>
       <w:r>
         <w:rPr>
           <w:lang w:val="pl-PL"/>
         </w:rPr>
         <w:t>Systemy</w:t>
       </w:r>
-      <w:bookmarkEnd w:id="3"/>
+      <w:bookmarkEnd w:id="4"/>
     </w:p>
     <w:p>
       <w:pPr>
@@ -4546,14 +4548,14 @@
           <w:lang w:val="pl-PL"/>
         </w:rPr>
       </w:pPr>
-      <w:bookmarkStart w:id="4" w:name="_Toc392606282"/>
+      <w:bookmarkStart w:id="5" w:name="_Toc392613448"/>
       <w:r>
         <w:rPr>
           <w:lang w:val="pl-PL"/>
         </w:rPr>
         <w:t>Windows</w:t>
       </w:r>
-      <w:bookmarkEnd w:id="4"/>
+      <w:bookmarkEnd w:id="5"/>
     </w:p>
     <w:p>
       <w:pPr>
@@ -4562,14 +4564,14 @@
           <w:lang w:val="pl-PL"/>
         </w:rPr>
       </w:pPr>
-      <w:bookmarkStart w:id="5" w:name="_Toc392606283"/>
+      <w:bookmarkStart w:id="6" w:name="_Toc392613449"/>
       <w:r>
         <w:rPr>
           <w:lang w:val="pl-PL"/>
         </w:rPr>
         <w:t>Linux</w:t>
       </w:r>
-      <w:bookmarkEnd w:id="5"/>
+      <w:bookmarkEnd w:id="6"/>
     </w:p>
     <w:p>
       <w:pPr>
@@ -4578,7 +4580,7 @@
           <w:lang w:val="pl-PL"/>
         </w:rPr>
       </w:pPr>
-      <w:bookmarkStart w:id="6" w:name="_Toc392606284"/>
+      <w:bookmarkStart w:id="7" w:name="_Toc392613450"/>
       <w:proofErr w:type="spellStart"/>
       <w:proofErr w:type="gramStart"/>
       <w:r>
@@ -4587,7 +4589,7 @@
         </w:rPr>
         <w:t>iOS</w:t>
       </w:r>
-      <w:bookmarkEnd w:id="6"/>
+      <w:bookmarkEnd w:id="7"/>
       <w:proofErr w:type="spellEnd"/>
       <w:proofErr w:type="gramEnd"/>
     </w:p>
@@ -5288,7 +5290,7 @@
           <w:lang w:val="pl-PL"/>
         </w:rPr>
       </w:pPr>
-      <w:bookmarkStart w:id="7" w:name="_Toc392606285"/>
+      <w:bookmarkStart w:id="8" w:name="_Toc392613451"/>
       <w:r>
         <w:rPr>
           <w:lang w:val="pl-PL"/>
@@ -5302,7 +5304,7 @@
         </w:rPr>
         <w:t>iOS</w:t>
       </w:r>
-      <w:bookmarkEnd w:id="7"/>
+      <w:bookmarkEnd w:id="8"/>
       <w:proofErr w:type="spellEnd"/>
     </w:p>
     <w:p>
@@ -5976,7 +5978,7 @@
           <w:lang w:val="pl-PL"/>
         </w:rPr>
       </w:pPr>
-      <w:bookmarkStart w:id="8" w:name="_Toc392606286"/>
+      <w:bookmarkStart w:id="9" w:name="_Toc392613452"/>
       <w:r>
         <w:rPr>
           <w:lang w:val="pl-PL"/>
@@ -6003,7 +6005,7 @@
         </w:rPr>
         <w:t>iOS</w:t>
       </w:r>
-      <w:bookmarkEnd w:id="8"/>
+      <w:bookmarkEnd w:id="9"/>
       <w:proofErr w:type="spellEnd"/>
     </w:p>
     <w:p>
@@ -6320,7 +6322,7 @@
           <w:lang w:val="pl-PL"/>
         </w:rPr>
       </w:pPr>
-      <w:bookmarkStart w:id="9" w:name="_Toc392606287"/>
+      <w:bookmarkStart w:id="10" w:name="_Toc392613453"/>
       <w:r>
         <w:rPr>
           <w:lang w:val="pl-PL"/>
@@ -6334,7 +6336,7 @@
         </w:rPr>
         <w:t>iOS</w:t>
       </w:r>
-      <w:bookmarkEnd w:id="9"/>
+      <w:bookmarkEnd w:id="10"/>
       <w:proofErr w:type="spellEnd"/>
     </w:p>
     <w:p>
@@ -6408,7 +6410,7 @@
           <w:lang w:val="pl-PL"/>
         </w:rPr>
       </w:pPr>
-      <w:bookmarkStart w:id="10" w:name="_Toc392606288"/>
+      <w:bookmarkStart w:id="11" w:name="_Toc392613454"/>
       <w:r>
         <w:rPr>
           <w:lang w:val="pl-PL"/>
@@ -6416,7 +6418,7 @@
         <w:lastRenderedPageBreak/>
         <w:t>Android</w:t>
       </w:r>
-      <w:bookmarkEnd w:id="10"/>
+      <w:bookmarkEnd w:id="11"/>
     </w:p>
     <w:p>
       <w:pPr>
@@ -6743,14 +6745,14 @@
           <w:lang w:val="pl-PL"/>
         </w:rPr>
       </w:pPr>
-      <w:bookmarkStart w:id="11" w:name="_Toc392606289"/>
+      <w:bookmarkStart w:id="12" w:name="_Toc392613455"/>
       <w:r>
         <w:rPr>
           <w:lang w:val="pl-PL"/>
         </w:rPr>
         <w:t>Aktualizacje</w:t>
       </w:r>
-      <w:bookmarkEnd w:id="11"/>
+      <w:bookmarkEnd w:id="12"/>
     </w:p>
     <w:p>
       <w:pPr>
@@ -6952,12 +6954,14 @@
           <w:lang w:val="pl-PL"/>
         </w:rPr>
       </w:pPr>
+      <w:bookmarkStart w:id="13" w:name="_Toc392613456"/>
       <w:r>
         <w:rPr>
           <w:lang w:val="pl-PL"/>
         </w:rPr>
         <w:t>Architektura systemu</w:t>
       </w:r>
+      <w:bookmarkEnd w:id="13"/>
     </w:p>
     <w:p>
       <w:pPr>
@@ -7654,8 +7658,6 @@
         </w:rPr>
         <w:t xml:space="preserve"> poprzez wstrzyknięcie i korzystanie z JNI (Java Native Interface).</w:t>
       </w:r>
-      <w:bookmarkStart w:id="12" w:name="_GoBack"/>
-      <w:bookmarkEnd w:id="12"/>
     </w:p>
     <w:p>
       <w:pPr>
@@ -7705,14 +7707,26 @@
                   <w:r>
                     <w:t xml:space="preserve"> </w:t>
                   </w:r>
-                  <w:fldSimple w:instr=" SEQ Rysunek \* ARABIC ">
-                    <w:r>
-                      <w:rPr>
-                        <w:noProof/>
-                      </w:rPr>
-                      <w:t>1</w:t>
-                    </w:r>
-                  </w:fldSimple>
+                  <w:proofErr w:type="gramEnd"/>
+                  <w:r>
+                    <w:fldChar w:fldCharType="begin"/>
+                  </w:r>
+                  <w:r>
+                    <w:instrText xml:space="preserve"> SEQ Rysunek \* ARABIC </w:instrText>
+                  </w:r>
+                  <w:r>
+                    <w:fldChar w:fldCharType="separate"/>
+                  </w:r>
+                  <w:r>
+                    <w:rPr>
+                      <w:noProof/>
+                    </w:rPr>
+                    <w:t>1</w:t>
+                  </w:r>
+                  <w:r>
+                    <w:fldChar w:fldCharType="end"/>
+                  </w:r>
+                  <w:proofErr w:type="gramStart"/>
                   <w:r>
                     <w:t>.</w:t>
                   </w:r>
@@ -7819,7 +7833,7 @@
           <w:lang w:val="pl-PL"/>
         </w:rPr>
       </w:pPr>
-      <w:bookmarkStart w:id="13" w:name="_Toc392606291"/>
+      <w:bookmarkStart w:id="14" w:name="_Toc392613457"/>
       <w:r>
         <w:rPr>
           <w:lang w:val="pl-PL"/>
@@ -7827,7 +7841,7 @@
         <w:lastRenderedPageBreak/>
         <w:t>Tworzenie i dystrybucja aplikacji Android</w:t>
       </w:r>
-      <w:bookmarkEnd w:id="13"/>
+      <w:bookmarkEnd w:id="14"/>
     </w:p>
     <w:p>
       <w:pPr>
@@ -7836,14 +7850,14 @@
           <w:lang w:val="pl-PL"/>
         </w:rPr>
       </w:pPr>
-      <w:bookmarkStart w:id="14" w:name="_Toc392606292"/>
+      <w:bookmarkStart w:id="15" w:name="_Toc392613458"/>
       <w:r>
         <w:rPr>
           <w:lang w:val="pl-PL"/>
         </w:rPr>
         <w:t>Środowiska międzyplatformowe</w:t>
       </w:r>
-      <w:bookmarkEnd w:id="14"/>
+      <w:bookmarkEnd w:id="15"/>
     </w:p>
     <w:p>
       <w:pPr>
@@ -7852,14 +7866,950 @@
           <w:lang w:val="pl-PL"/>
         </w:rPr>
       </w:pPr>
-      <w:bookmarkStart w:id="15" w:name="_Toc392606293"/>
-      <w:r>
-        <w:rPr>
-          <w:lang w:val="pl-PL"/>
-        </w:rPr>
-        <w:t>Unity3D</w:t>
-      </w:r>
-      <w:bookmarkEnd w:id="15"/>
+      <w:bookmarkStart w:id="16" w:name="_Toc392613459"/>
+      <w:r>
+        <w:rPr>
+          <w:lang w:val="pl-PL"/>
+        </w:rPr>
+        <w:t>Unity</w:t>
+      </w:r>
+      <w:bookmarkEnd w:id="16"/>
+    </w:p>
+    <w:p>
+      <w:pPr>
+        <w:rPr>
+          <w:lang w:val="pl-PL"/>
+        </w:rPr>
+      </w:pPr>
+    </w:p>
+    <w:p>
+      <w:pPr>
+        <w:ind w:firstLine="576"/>
+        <w:rPr>
+          <w:lang w:val="pl-PL"/>
+        </w:rPr>
+      </w:pPr>
+      <w:r>
+        <w:rPr>
+          <w:lang w:val="pl-PL"/>
+        </w:rPr>
+        <w:t xml:space="preserve">Unity jest między-platformowym silnikiem gier komputerowych z wbudowanym IDE. Rozwijane jest przez Unity Technologies. Unity pozwala na tworzenie </w:t>
+      </w:r>
+      <w:r>
+        <w:rPr>
+          <w:lang w:val="pl-PL"/>
+        </w:rPr>
+        <w:t>aplikacji</w:t>
+      </w:r>
+      <w:r>
+        <w:rPr>
+          <w:lang w:val="pl-PL"/>
+        </w:rPr>
+        <w:t xml:space="preserve"> 2D i 3D</w:t>
+      </w:r>
+      <w:r>
+        <w:rPr>
+          <w:lang w:val="pl-PL"/>
+        </w:rPr>
+        <w:t xml:space="preserve"> na komputery osobiste, konsole i urządzenia mobilne.</w:t>
+      </w:r>
+      <w:r>
+        <w:rPr>
+          <w:lang w:val="pl-PL"/>
+        </w:rPr>
+        <w:t xml:space="preserve"> Zadebiutowało na Światowej Konferencji Deweloperskiej Apple w 2005 roku. Silnik stworzony został, aby budować projekty na komputerach Mac, jednak szybko zdobył poparcie wystarczające do uzasadnienia stworzenia silnika i narzędzi na inne platformy. Wersja trzecia silnika Unity została rozpowszechniona we wrześniu 2010 roku i skupiła się na dostarczeniu narzędzi i </w:t>
+      </w:r>
+      <w:proofErr w:type="gramStart"/>
+      <w:r>
+        <w:rPr>
+          <w:lang w:val="pl-PL"/>
+        </w:rPr>
+        <w:t>funkcjonalności do których</w:t>
+      </w:r>
+      <w:proofErr w:type="gramEnd"/>
+      <w:r>
+        <w:rPr>
+          <w:lang w:val="pl-PL"/>
+        </w:rPr>
+        <w:t xml:space="preserve"> przyzwyczajeni byli użytkownicy bardziej rozbudowanych, acz ograniczonych platformą, silników. Pozwoliło to na zdobycie zainteresowania ze strony większych firm deweloperskich jednocześnie dając deweloperom niezależnym dostęp do zaawansowanego narzędzia w przystępnej cenie. Ostatnia duża wersja Unity – Unity 4.0 – </w:t>
+      </w:r>
+      <w:proofErr w:type="gramStart"/>
+      <w:r>
+        <w:rPr>
+          <w:lang w:val="pl-PL"/>
+        </w:rPr>
+        <w:t>została</w:t>
+      </w:r>
+      <w:proofErr w:type="gramEnd"/>
+      <w:r>
+        <w:rPr>
+          <w:lang w:val="pl-PL"/>
+        </w:rPr>
+        <w:t xml:space="preserve"> opublikowana w 2012 roku i rozszerzyła silnik o animacje </w:t>
+      </w:r>
+      <w:proofErr w:type="spellStart"/>
+      <w:r>
+        <w:rPr>
+          <w:lang w:val="pl-PL"/>
+        </w:rPr>
+        <w:t>Mecanim</w:t>
+      </w:r>
+      <w:proofErr w:type="spellEnd"/>
+      <w:r>
+        <w:rPr>
+          <w:lang w:val="pl-PL"/>
+        </w:rPr>
+        <w:t xml:space="preserve"> i wsparcie dla DirectX 11.</w:t>
+      </w:r>
+    </w:p>
+    <w:p>
+      <w:pPr>
+        <w:ind w:firstLine="576"/>
+        <w:rPr>
+          <w:lang w:val="pl-PL"/>
+        </w:rPr>
+      </w:pPr>
+    </w:p>
+    <w:p>
+      <w:pPr>
+        <w:ind w:firstLine="576"/>
+        <w:rPr>
+          <w:lang w:val="pl-PL"/>
+        </w:rPr>
+      </w:pPr>
+      <w:r>
+        <w:rPr>
+          <w:lang w:val="pl-PL"/>
+        </w:rPr>
+        <w:t xml:space="preserve">Unity korzysta z następujących mechanizmów </w:t>
+      </w:r>
+      <w:r>
+        <w:rPr>
+          <w:lang w:val="pl-PL"/>
+        </w:rPr>
+        <w:t xml:space="preserve">w celu </w:t>
+      </w:r>
+      <w:proofErr w:type="spellStart"/>
+      <w:r>
+        <w:rPr>
+          <w:lang w:val="pl-PL"/>
+        </w:rPr>
+        <w:t>renderowania</w:t>
+      </w:r>
+      <w:proofErr w:type="spellEnd"/>
+      <w:r>
+        <w:rPr>
+          <w:lang w:val="pl-PL"/>
+        </w:rPr>
+        <w:t xml:space="preserve"> grafiki:</w:t>
+      </w:r>
+    </w:p>
+    <w:p>
+      <w:pPr>
+        <w:pStyle w:val="Akapitzlist"/>
+        <w:numPr>
+          <w:ilvl w:val="0"/>
+          <w:numId w:val="19"/>
+        </w:numPr>
+        <w:rPr>
+          <w:lang w:val="pl-PL"/>
+        </w:rPr>
+      </w:pPr>
+      <w:r>
+        <w:rPr>
+          <w:lang w:val="pl-PL"/>
+        </w:rPr>
+        <w:t>Direct3D – Windows, Xbox360</w:t>
+      </w:r>
+    </w:p>
+    <w:p>
+      <w:pPr>
+        <w:pStyle w:val="Akapitzlist"/>
+        <w:numPr>
+          <w:ilvl w:val="0"/>
+          <w:numId w:val="19"/>
+        </w:numPr>
+        <w:rPr>
+          <w:lang w:val="pl-PL"/>
+        </w:rPr>
+      </w:pPr>
+      <w:proofErr w:type="spellStart"/>
+      <w:r>
+        <w:rPr>
+          <w:lang w:val="pl-PL"/>
+        </w:rPr>
+        <w:t>OpenGL</w:t>
+      </w:r>
+      <w:proofErr w:type="spellEnd"/>
+      <w:r>
+        <w:rPr>
+          <w:lang w:val="pl-PL"/>
+        </w:rPr>
+        <w:t xml:space="preserve"> – Mac, Windows, Linux</w:t>
+      </w:r>
+    </w:p>
+    <w:p>
+      <w:pPr>
+        <w:pStyle w:val="Akapitzlist"/>
+        <w:numPr>
+          <w:ilvl w:val="0"/>
+          <w:numId w:val="19"/>
+        </w:numPr>
+        <w:rPr>
+          <w:lang w:val="pl-PL"/>
+        </w:rPr>
+      </w:pPr>
+      <w:proofErr w:type="spellStart"/>
+      <w:r>
+        <w:rPr>
+          <w:lang w:val="pl-PL"/>
+        </w:rPr>
+        <w:t>OpenGL</w:t>
+      </w:r>
+      <w:proofErr w:type="spellEnd"/>
+      <w:r>
+        <w:rPr>
+          <w:lang w:val="pl-PL"/>
+        </w:rPr>
+        <w:t xml:space="preserve"> ES – Android, </w:t>
+      </w:r>
+      <w:proofErr w:type="spellStart"/>
+      <w:r>
+        <w:rPr>
+          <w:lang w:val="pl-PL"/>
+        </w:rPr>
+        <w:t>iOS</w:t>
+      </w:r>
+      <w:proofErr w:type="spellEnd"/>
+    </w:p>
+    <w:p>
+      <w:pPr>
+        <w:pStyle w:val="Akapitzlist"/>
+        <w:numPr>
+          <w:ilvl w:val="0"/>
+          <w:numId w:val="19"/>
+        </w:numPr>
+        <w:rPr>
+          <w:lang w:val="pl-PL"/>
+        </w:rPr>
+      </w:pPr>
+      <w:r>
+        <w:rPr>
+          <w:lang w:val="pl-PL"/>
+        </w:rPr>
+        <w:t>Biblioteki komercyjne – konsole</w:t>
+      </w:r>
+    </w:p>
+    <w:p>
+      <w:pPr>
+        <w:rPr>
+          <w:lang w:val="pl-PL"/>
+        </w:rPr>
+      </w:pPr>
+    </w:p>
+    <w:p>
+      <w:pPr>
+        <w:ind w:firstLine="720"/>
+        <w:rPr>
+          <w:lang w:val="pl-PL"/>
+        </w:rPr>
+      </w:pPr>
+      <w:r>
+        <w:rPr>
+          <w:lang w:val="pl-PL"/>
+        </w:rPr>
+        <w:t xml:space="preserve">Silnik obsługuje takie funkcjonalności jak: </w:t>
+      </w:r>
+      <w:proofErr w:type="spellStart"/>
+      <w:r>
+        <w:rPr>
+          <w:lang w:val="pl-PL"/>
+        </w:rPr>
+        <w:t>bump</w:t>
+      </w:r>
+      <w:proofErr w:type="spellEnd"/>
+      <w:r>
+        <w:rPr>
+          <w:lang w:val="pl-PL"/>
+        </w:rPr>
+        <w:t xml:space="preserve"> </w:t>
+      </w:r>
+      <w:proofErr w:type="spellStart"/>
+      <w:r>
+        <w:rPr>
+          <w:lang w:val="pl-PL"/>
+        </w:rPr>
+        <w:t>mapping</w:t>
+      </w:r>
+      <w:proofErr w:type="spellEnd"/>
+      <w:r>
+        <w:rPr>
+          <w:lang w:val="pl-PL"/>
+        </w:rPr>
+        <w:t xml:space="preserve">, </w:t>
+      </w:r>
+      <w:proofErr w:type="spellStart"/>
+      <w:r>
+        <w:rPr>
+          <w:lang w:val="pl-PL"/>
+        </w:rPr>
+        <w:t>reflection</w:t>
+      </w:r>
+      <w:proofErr w:type="spellEnd"/>
+      <w:r>
+        <w:rPr>
+          <w:lang w:val="pl-PL"/>
+        </w:rPr>
+        <w:t xml:space="preserve"> </w:t>
+      </w:r>
+      <w:proofErr w:type="spellStart"/>
+      <w:r>
+        <w:rPr>
+          <w:lang w:val="pl-PL"/>
+        </w:rPr>
+        <w:t>mapping</w:t>
+      </w:r>
+      <w:proofErr w:type="spellEnd"/>
+      <w:r>
+        <w:rPr>
+          <w:lang w:val="pl-PL"/>
+        </w:rPr>
+        <w:t xml:space="preserve">, </w:t>
+      </w:r>
+      <w:proofErr w:type="spellStart"/>
+      <w:r>
+        <w:rPr>
+          <w:lang w:val="pl-PL"/>
+        </w:rPr>
+        <w:t>parallax</w:t>
+      </w:r>
+      <w:proofErr w:type="spellEnd"/>
+      <w:r>
+        <w:rPr>
+          <w:lang w:val="pl-PL"/>
+        </w:rPr>
+        <w:t xml:space="preserve"> </w:t>
+      </w:r>
+      <w:proofErr w:type="spellStart"/>
+      <w:r>
+        <w:rPr>
+          <w:lang w:val="pl-PL"/>
+        </w:rPr>
+        <w:t>mapping</w:t>
+      </w:r>
+      <w:proofErr w:type="spellEnd"/>
+      <w:r>
+        <w:rPr>
+          <w:lang w:val="pl-PL"/>
+        </w:rPr>
+        <w:t xml:space="preserve">, SSAO, dynamiczne cienie, </w:t>
+      </w:r>
+      <w:proofErr w:type="spellStart"/>
+      <w:r>
+        <w:rPr>
+          <w:lang w:val="pl-PL"/>
+        </w:rPr>
+        <w:t>renderowanie</w:t>
+      </w:r>
+      <w:proofErr w:type="spellEnd"/>
+      <w:r>
+        <w:rPr>
+          <w:lang w:val="pl-PL"/>
+        </w:rPr>
+        <w:t xml:space="preserve"> do tekstury i efekty post-</w:t>
+      </w:r>
+      <w:proofErr w:type="spellStart"/>
+      <w:r>
+        <w:rPr>
+          <w:lang w:val="pl-PL"/>
+        </w:rPr>
+        <w:t>processingowe</w:t>
+      </w:r>
+      <w:proofErr w:type="spellEnd"/>
+      <w:r>
+        <w:rPr>
+          <w:lang w:val="pl-PL"/>
+        </w:rPr>
+        <w:t>. Unity pozwala też na importowanie zasobów z programów takich jak</w:t>
+      </w:r>
+      <w:r>
+        <w:rPr>
+          <w:lang w:val="pl-PL"/>
+        </w:rPr>
+        <w:t xml:space="preserve"> 3ds Max, Maya, </w:t>
+      </w:r>
+      <w:proofErr w:type="spellStart"/>
+      <w:r>
+        <w:rPr>
+          <w:lang w:val="pl-PL"/>
+        </w:rPr>
+        <w:t>Softimage</w:t>
+      </w:r>
+      <w:proofErr w:type="spellEnd"/>
+      <w:r>
+        <w:rPr>
+          <w:lang w:val="pl-PL"/>
+        </w:rPr>
+        <w:t xml:space="preserve">, </w:t>
+      </w:r>
+      <w:proofErr w:type="spellStart"/>
+      <w:r>
+        <w:rPr>
+          <w:lang w:val="pl-PL"/>
+        </w:rPr>
+        <w:t>Blender</w:t>
+      </w:r>
+      <w:proofErr w:type="spellEnd"/>
+      <w:r>
+        <w:rPr>
+          <w:lang w:val="pl-PL"/>
+        </w:rPr>
+        <w:t xml:space="preserve">, modo, </w:t>
+      </w:r>
+      <w:proofErr w:type="spellStart"/>
+      <w:r>
+        <w:rPr>
+          <w:lang w:val="pl-PL"/>
+        </w:rPr>
+        <w:t>ZBrush</w:t>
+      </w:r>
+      <w:proofErr w:type="spellEnd"/>
+      <w:r>
+        <w:rPr>
+          <w:lang w:val="pl-PL"/>
+        </w:rPr>
+        <w:t xml:space="preserve">, </w:t>
+      </w:r>
+      <w:proofErr w:type="spellStart"/>
+      <w:r>
+        <w:rPr>
+          <w:lang w:val="pl-PL"/>
+        </w:rPr>
+        <w:t>Cinema</w:t>
+      </w:r>
+      <w:proofErr w:type="spellEnd"/>
+      <w:r>
+        <w:rPr>
+          <w:lang w:val="pl-PL"/>
+        </w:rPr>
+        <w:t xml:space="preserve"> 4D, Cheetah3D, Adobe </w:t>
+      </w:r>
+      <w:proofErr w:type="spellStart"/>
+      <w:r>
+        <w:rPr>
+          <w:lang w:val="pl-PL"/>
+        </w:rPr>
+        <w:t>Photoshop</w:t>
+      </w:r>
+      <w:proofErr w:type="spellEnd"/>
+      <w:r>
+        <w:rPr>
+          <w:lang w:val="pl-PL"/>
+        </w:rPr>
+        <w:t xml:space="preserve">, Adobe </w:t>
+      </w:r>
+      <w:proofErr w:type="spellStart"/>
+      <w:r>
+        <w:rPr>
+          <w:lang w:val="pl-PL"/>
+        </w:rPr>
+        <w:t>Fireworks</w:t>
+      </w:r>
+      <w:proofErr w:type="spellEnd"/>
+      <w:r>
+        <w:rPr>
+          <w:lang w:val="pl-PL"/>
+        </w:rPr>
+        <w:t xml:space="preserve"> </w:t>
+      </w:r>
+      <w:r>
+        <w:rPr>
+          <w:lang w:val="pl-PL"/>
+        </w:rPr>
+        <w:t>i</w:t>
+      </w:r>
+      <w:r>
+        <w:rPr>
+          <w:lang w:val="pl-PL"/>
+        </w:rPr>
+        <w:t xml:space="preserve"> </w:t>
+      </w:r>
+      <w:proofErr w:type="spellStart"/>
+      <w:r>
+        <w:rPr>
+          <w:lang w:val="pl-PL"/>
+        </w:rPr>
+        <w:t>Allegorithmic</w:t>
+      </w:r>
+      <w:proofErr w:type="spellEnd"/>
+      <w:r>
+        <w:rPr>
+          <w:lang w:val="pl-PL"/>
+        </w:rPr>
+        <w:t xml:space="preserve"> </w:t>
+      </w:r>
+      <w:proofErr w:type="spellStart"/>
+      <w:r>
+        <w:rPr>
+          <w:lang w:val="pl-PL"/>
+        </w:rPr>
+        <w:t>Substance</w:t>
+      </w:r>
+      <w:proofErr w:type="spellEnd"/>
+      <w:r>
+        <w:rPr>
+          <w:lang w:val="pl-PL"/>
+        </w:rPr>
+        <w:t>.</w:t>
+      </w:r>
+      <w:r>
+        <w:rPr>
+          <w:lang w:val="pl-PL"/>
+        </w:rPr>
+        <w:t xml:space="preserve"> Zasoby te mogą zostać dodane do projektu, po czym można nimi zarządzać z wnętrza Unity IDE poprzez graficzny interfejs użytkownika. Do definiowania </w:t>
+      </w:r>
+      <w:proofErr w:type="spellStart"/>
+      <w:r>
+        <w:rPr>
+          <w:lang w:val="pl-PL"/>
+        </w:rPr>
+        <w:lastRenderedPageBreak/>
+        <w:t>shaderów</w:t>
+      </w:r>
+      <w:proofErr w:type="spellEnd"/>
+      <w:r>
+        <w:rPr>
+          <w:lang w:val="pl-PL"/>
+        </w:rPr>
+        <w:t xml:space="preserve"> wykorzystywany jest język </w:t>
+      </w:r>
+      <w:proofErr w:type="spellStart"/>
+      <w:r>
+        <w:rPr>
+          <w:lang w:val="pl-PL"/>
+        </w:rPr>
+        <w:t>ShaderLab</w:t>
+      </w:r>
+      <w:proofErr w:type="spellEnd"/>
+      <w:r>
+        <w:rPr>
+          <w:lang w:val="pl-PL"/>
+        </w:rPr>
+        <w:t xml:space="preserve">, wspierający programowanie deklaratywne dla </w:t>
+      </w:r>
+      <w:proofErr w:type="spellStart"/>
+      <w:r>
+        <w:rPr>
+          <w:lang w:val="pl-PL"/>
+        </w:rPr>
+        <w:t>shaderów</w:t>
+      </w:r>
+      <w:proofErr w:type="spellEnd"/>
+      <w:r>
+        <w:rPr>
+          <w:lang w:val="pl-PL"/>
+        </w:rPr>
+        <w:t xml:space="preserve"> stałych, jak również </w:t>
+      </w:r>
+      <w:proofErr w:type="spellStart"/>
+      <w:r>
+        <w:rPr>
+          <w:lang w:val="pl-PL"/>
+        </w:rPr>
+        <w:t>shadery</w:t>
+      </w:r>
+      <w:proofErr w:type="spellEnd"/>
+      <w:r>
+        <w:rPr>
+          <w:lang w:val="pl-PL"/>
+        </w:rPr>
+        <w:t xml:space="preserve"> napisane w GLSL lub </w:t>
+      </w:r>
+      <w:proofErr w:type="spellStart"/>
+      <w:r>
+        <w:rPr>
+          <w:lang w:val="pl-PL"/>
+        </w:rPr>
+        <w:t>Cg</w:t>
+      </w:r>
+      <w:proofErr w:type="spellEnd"/>
+      <w:r>
+        <w:rPr>
+          <w:lang w:val="pl-PL"/>
+        </w:rPr>
+        <w:t xml:space="preserve">. </w:t>
+      </w:r>
+      <w:proofErr w:type="spellStart"/>
+      <w:r>
+        <w:rPr>
+          <w:lang w:val="pl-PL"/>
+        </w:rPr>
+        <w:t>Shader</w:t>
+      </w:r>
+      <w:proofErr w:type="spellEnd"/>
+      <w:r>
+        <w:rPr>
+          <w:lang w:val="pl-PL"/>
+        </w:rPr>
+        <w:t xml:space="preserve"> może obsługiwać wiele wariantów a także zapewniać implementację </w:t>
+      </w:r>
+      <w:proofErr w:type="spellStart"/>
+      <w:r>
+        <w:rPr>
+          <w:lang w:val="pl-PL"/>
+        </w:rPr>
+        <w:t>fallback</w:t>
+      </w:r>
+      <w:proofErr w:type="spellEnd"/>
+      <w:r>
+        <w:rPr>
+          <w:lang w:val="pl-PL"/>
+        </w:rPr>
+        <w:t xml:space="preserve"> </w:t>
+      </w:r>
+      <w:proofErr w:type="spellStart"/>
+      <w:r>
+        <w:rPr>
+          <w:lang w:val="pl-PL"/>
+        </w:rPr>
+        <w:t>shadera</w:t>
+      </w:r>
+      <w:proofErr w:type="spellEnd"/>
+      <w:r>
+        <w:rPr>
+          <w:lang w:val="pl-PL"/>
+        </w:rPr>
+        <w:t xml:space="preserve">, co pozwala Unity na wybranie najlepszego </w:t>
+      </w:r>
+      <w:proofErr w:type="spellStart"/>
+      <w:r>
+        <w:rPr>
+          <w:lang w:val="pl-PL"/>
+        </w:rPr>
+        <w:t>shadera</w:t>
+      </w:r>
+      <w:proofErr w:type="spellEnd"/>
+      <w:r>
+        <w:rPr>
+          <w:lang w:val="pl-PL"/>
+        </w:rPr>
+        <w:t xml:space="preserve"> dla danej karty graficznej a w przypadku braku wymaganej funkcjonalności wycofanie się do </w:t>
+      </w:r>
+      <w:proofErr w:type="spellStart"/>
+      <w:r>
+        <w:rPr>
+          <w:lang w:val="pl-PL"/>
+        </w:rPr>
+        <w:t>shadera</w:t>
+      </w:r>
+      <w:proofErr w:type="spellEnd"/>
+      <w:r>
+        <w:rPr>
+          <w:lang w:val="pl-PL"/>
+        </w:rPr>
+        <w:t xml:space="preserve"> zapasowego, który może poświęcać funkcjonalność w celu polepszenia wydajności aplikacji.</w:t>
+      </w:r>
+    </w:p>
+    <w:p>
+      <w:pPr>
+        <w:ind w:firstLine="720"/>
+        <w:rPr>
+          <w:lang w:val="pl-PL"/>
+        </w:rPr>
+      </w:pPr>
+      <w:r>
+        <w:rPr>
+          <w:lang w:val="pl-PL"/>
+        </w:rPr>
+        <w:t xml:space="preserve">Programowanie odbywa się w jednym z trzech języków wspieranych przez silnik. Programiści mogą używać </w:t>
+      </w:r>
+      <w:proofErr w:type="spellStart"/>
+      <w:r>
+        <w:rPr>
+          <w:lang w:val="pl-PL"/>
+        </w:rPr>
+        <w:t>UnityScript</w:t>
+      </w:r>
+      <w:proofErr w:type="spellEnd"/>
+      <w:r>
+        <w:rPr>
+          <w:lang w:val="pl-PL"/>
+        </w:rPr>
+        <w:t xml:space="preserve"> (język podobny do </w:t>
+      </w:r>
+      <w:proofErr w:type="spellStart"/>
+      <w:r>
+        <w:rPr>
+          <w:lang w:val="pl-PL"/>
+        </w:rPr>
+        <w:t>JavaScript</w:t>
+      </w:r>
+      <w:proofErr w:type="spellEnd"/>
+      <w:r>
+        <w:rPr>
+          <w:lang w:val="pl-PL"/>
+        </w:rPr>
+        <w:t xml:space="preserve">), C# lub </w:t>
+      </w:r>
+      <w:proofErr w:type="spellStart"/>
+      <w:r>
+        <w:rPr>
+          <w:lang w:val="pl-PL"/>
+        </w:rPr>
+        <w:t>Boo</w:t>
+      </w:r>
+      <w:proofErr w:type="spellEnd"/>
+      <w:r>
+        <w:rPr>
+          <w:lang w:val="pl-PL"/>
+        </w:rPr>
+        <w:t xml:space="preserve"> (język ze składnią zbliżoną do </w:t>
+      </w:r>
+      <w:proofErr w:type="spellStart"/>
+      <w:r>
+        <w:rPr>
+          <w:lang w:val="pl-PL"/>
+        </w:rPr>
+        <w:t>Pythona</w:t>
+      </w:r>
+      <w:proofErr w:type="spellEnd"/>
+      <w:r>
+        <w:rPr>
+          <w:lang w:val="pl-PL"/>
+        </w:rPr>
+        <w:t xml:space="preserve">). Od wersji Unity 3.0 </w:t>
+      </w:r>
+      <w:proofErr w:type="gramStart"/>
+      <w:r>
+        <w:rPr>
+          <w:lang w:val="pl-PL"/>
+        </w:rPr>
+        <w:t>silnik</w:t>
+      </w:r>
+      <w:proofErr w:type="gramEnd"/>
+      <w:r>
+        <w:rPr>
+          <w:lang w:val="pl-PL"/>
+        </w:rPr>
+        <w:t xml:space="preserve"> rozpowszechniany jest ze zindywidualizowaną wersją </w:t>
+      </w:r>
+      <w:proofErr w:type="spellStart"/>
+      <w:r>
+        <w:rPr>
+          <w:lang w:val="pl-PL"/>
+        </w:rPr>
+        <w:t>MonoDevelop</w:t>
+      </w:r>
+      <w:proofErr w:type="spellEnd"/>
+      <w:r>
+        <w:rPr>
+          <w:lang w:val="pl-PL"/>
+        </w:rPr>
+        <w:t xml:space="preserve"> pomagającą w debugowaniu skryptów.</w:t>
+      </w:r>
+    </w:p>
+    <w:p>
+      <w:pPr>
+        <w:ind w:firstLine="720"/>
+        <w:rPr>
+          <w:lang w:val="pl-PL"/>
+        </w:rPr>
+      </w:pPr>
+      <w:r>
+        <w:rPr>
+          <w:lang w:val="pl-PL"/>
+        </w:rPr>
+        <w:t xml:space="preserve"> </w:t>
+      </w:r>
+      <w:r>
+        <w:rPr>
+          <w:lang w:val="pl-PL"/>
+        </w:rPr>
+        <w:t xml:space="preserve">Unity wspiera wiele platform sprzętowych. Deweloperzy mają kontrolę nad wieloma aspektami dystrybucji swoich aplikacji na platformy takie jak przeglądarki, komputery osobiste, konsole, telefony komórkowe i tablety. Unity pozwala na wybranie szczegółów kompresji tekstur i rozdzielczości dla każdej ze wspieranych platform. Aktualnie wspierane są platformy takie jak </w:t>
+      </w:r>
+      <w:proofErr w:type="spellStart"/>
+      <w:r>
+        <w:rPr>
+          <w:lang w:val="pl-PL"/>
+        </w:rPr>
+        <w:t>BlackBerry</w:t>
+      </w:r>
+      <w:proofErr w:type="spellEnd"/>
+      <w:r>
+        <w:rPr>
+          <w:lang w:val="pl-PL"/>
+        </w:rPr>
+        <w:t xml:space="preserve"> 10, Windows 8, Windows Phone 8, Windows, Mac, Linux, Android, </w:t>
+      </w:r>
+      <w:proofErr w:type="spellStart"/>
+      <w:r>
+        <w:rPr>
+          <w:lang w:val="pl-PL"/>
+        </w:rPr>
+        <w:t>iOS</w:t>
+      </w:r>
+      <w:proofErr w:type="spellEnd"/>
+      <w:r>
+        <w:rPr>
+          <w:lang w:val="pl-PL"/>
+        </w:rPr>
+        <w:t xml:space="preserve">, Unity Web Player, Adobe Flash, </w:t>
+      </w:r>
+      <w:proofErr w:type="spellStart"/>
+      <w:r>
+        <w:rPr>
+          <w:lang w:val="pl-PL"/>
+        </w:rPr>
+        <w:t>PlayStation</w:t>
+      </w:r>
+      <w:proofErr w:type="spellEnd"/>
+      <w:r>
+        <w:rPr>
+          <w:lang w:val="pl-PL"/>
+        </w:rPr>
+        <w:t xml:space="preserve"> 3, </w:t>
+      </w:r>
+      <w:proofErr w:type="spellStart"/>
+      <w:r>
+        <w:rPr>
+          <w:lang w:val="pl-PL"/>
+        </w:rPr>
+        <w:t>PlayS</w:t>
+      </w:r>
+      <w:r>
+        <w:rPr>
+          <w:lang w:val="pl-PL"/>
+        </w:rPr>
+        <w:t>tation</w:t>
+      </w:r>
+      <w:proofErr w:type="spellEnd"/>
+      <w:r>
+        <w:rPr>
+          <w:lang w:val="pl-PL"/>
+        </w:rPr>
+        <w:t xml:space="preserve"> Vita, Xbox 360, Wii U oraz</w:t>
+      </w:r>
+      <w:r>
+        <w:rPr>
+          <w:lang w:val="pl-PL"/>
+        </w:rPr>
+        <w:t xml:space="preserve"> Wii.</w:t>
+      </w:r>
+      <w:r>
+        <w:rPr>
+          <w:lang w:val="pl-PL"/>
+        </w:rPr>
+        <w:t xml:space="preserve"> W następnej wersji silnika zapowiedziano wsparcie dla urządzeń </w:t>
+      </w:r>
+      <w:proofErr w:type="spellStart"/>
+      <w:r>
+        <w:rPr>
+          <w:lang w:val="pl-PL"/>
+        </w:rPr>
+        <w:t>PlayStation</w:t>
+      </w:r>
+      <w:proofErr w:type="spellEnd"/>
+      <w:r>
+        <w:rPr>
+          <w:lang w:val="pl-PL"/>
+        </w:rPr>
+        <w:t xml:space="preserve"> 4 </w:t>
+      </w:r>
+      <w:r>
+        <w:rPr>
+          <w:lang w:val="pl-PL"/>
+        </w:rPr>
+        <w:t>oraz</w:t>
+      </w:r>
+      <w:r>
+        <w:rPr>
+          <w:lang w:val="pl-PL"/>
+        </w:rPr>
+        <w:t xml:space="preserve"> Xbox One.</w:t>
+      </w:r>
+    </w:p>
+    <w:p>
+      <w:pPr>
+        <w:ind w:firstLine="720"/>
+        <w:rPr>
+          <w:lang w:val="pl-PL"/>
+        </w:rPr>
+      </w:pPr>
+      <w:r>
+        <w:rPr>
+          <w:lang w:val="pl-PL"/>
+        </w:rPr>
+        <w:t xml:space="preserve">Unity posiada też wbudowane wsparcie dla silnika fizycznego </w:t>
+      </w:r>
+      <w:proofErr w:type="spellStart"/>
+      <w:r>
+        <w:rPr>
+          <w:lang w:val="pl-PL"/>
+        </w:rPr>
+        <w:t>PhysX</w:t>
+      </w:r>
+      <w:proofErr w:type="spellEnd"/>
+      <w:r>
+        <w:rPr>
+          <w:lang w:val="pl-PL"/>
+        </w:rPr>
+        <w:t xml:space="preserve"> firmy </w:t>
+      </w:r>
+      <w:proofErr w:type="spellStart"/>
+      <w:r>
+        <w:rPr>
+          <w:lang w:val="pl-PL"/>
+        </w:rPr>
+        <w:t>Nvidia</w:t>
+      </w:r>
+      <w:proofErr w:type="spellEnd"/>
+      <w:r>
+        <w:rPr>
+          <w:lang w:val="pl-PL"/>
+        </w:rPr>
+        <w:t xml:space="preserve"> z zaimplementowanym wsparciem dla symulacji tkanin w czasie rzeczywistym, </w:t>
+      </w:r>
+      <w:proofErr w:type="spellStart"/>
+      <w:r>
+        <w:rPr>
+          <w:lang w:val="pl-PL"/>
+        </w:rPr>
+        <w:t>raycastów</w:t>
+      </w:r>
+      <w:proofErr w:type="spellEnd"/>
+      <w:r>
+        <w:rPr>
+          <w:lang w:val="pl-PL"/>
+        </w:rPr>
+        <w:t xml:space="preserve"> z </w:t>
+      </w:r>
+      <w:r>
+        <w:rPr>
+          <w:lang w:val="pl-PL"/>
+        </w:rPr>
+        <w:t xml:space="preserve">parametrem szerokości oraz obsługi warstw kolizyjnych. Unity 4.3 </w:t>
+      </w:r>
+      <w:proofErr w:type="gramStart"/>
+      <w:r>
+        <w:rPr>
+          <w:lang w:val="pl-PL"/>
+        </w:rPr>
+        <w:t>wprowadziło</w:t>
+      </w:r>
+      <w:proofErr w:type="gramEnd"/>
+      <w:r>
+        <w:rPr>
+          <w:lang w:val="pl-PL"/>
+        </w:rPr>
+        <w:t xml:space="preserve"> też obsługę obiektów fizycznych Box2D do wykorzystania w grach dwuwymiarowych. </w:t>
+      </w:r>
+    </w:p>
+    <w:p>
+      <w:pPr>
+        <w:rPr>
+          <w:lang w:val="pl-PL"/>
+        </w:rPr>
+      </w:pPr>
     </w:p>
     <w:p>
       <w:pPr>
@@ -7868,11 +8818,12 @@
           <w:lang w:val="pl-PL"/>
         </w:rPr>
       </w:pPr>
-      <w:bookmarkStart w:id="16" w:name="_Toc392606294"/>
-      <w:r>
-        <w:rPr>
-          <w:lang w:val="pl-PL"/>
-        </w:rPr>
+      <w:bookmarkStart w:id="17" w:name="_Toc392613460"/>
+      <w:r>
+        <w:rPr>
+          <w:lang w:val="pl-PL"/>
+        </w:rPr>
+        <w:lastRenderedPageBreak/>
         <w:t>Web/</w:t>
       </w:r>
       <w:r>
@@ -7893,7 +8844,7 @@
         </w:rPr>
         <w:t>Flash</w:t>
       </w:r>
-      <w:bookmarkEnd w:id="16"/>
+      <w:bookmarkEnd w:id="17"/>
     </w:p>
     <w:p>
       <w:pPr>
@@ -7902,8 +8853,8 @@
           <w:lang w:val="pl-PL"/>
         </w:rPr>
       </w:pPr>
-      <w:bookmarkStart w:id="17" w:name="_Toc392606295"/>
-      <w:bookmarkEnd w:id="17"/>
+      <w:bookmarkStart w:id="18" w:name="_Toc392613461"/>
+      <w:bookmarkEnd w:id="18"/>
     </w:p>
     <w:p>
       <w:pPr>
@@ -7912,14 +8863,14 @@
           <w:lang w:val="pl-PL"/>
         </w:rPr>
       </w:pPr>
-      <w:bookmarkStart w:id="18" w:name="_Toc392606296"/>
+      <w:bookmarkStart w:id="19" w:name="_Toc392613462"/>
       <w:r>
         <w:rPr>
           <w:lang w:val="pl-PL"/>
         </w:rPr>
         <w:t>Zaimplementowane programy testujące</w:t>
       </w:r>
-      <w:bookmarkEnd w:id="18"/>
+      <w:bookmarkEnd w:id="19"/>
     </w:p>
     <w:p>
       <w:pPr>
@@ -7928,14 +8879,14 @@
           <w:lang w:val="pl-PL"/>
         </w:rPr>
       </w:pPr>
-      <w:bookmarkStart w:id="19" w:name="_Toc392606297"/>
+      <w:bookmarkStart w:id="20" w:name="_Toc392613463"/>
       <w:r>
         <w:rPr>
           <w:lang w:val="pl-PL"/>
         </w:rPr>
         <w:t>Wyniki</w:t>
       </w:r>
-      <w:bookmarkEnd w:id="19"/>
+      <w:bookmarkEnd w:id="20"/>
       <w:r>
         <w:rPr>
           <w:lang w:val="pl-PL"/>
@@ -7955,14 +8906,14 @@
           <w:lang w:val="pl-PL"/>
         </w:rPr>
       </w:pPr>
-      <w:bookmarkStart w:id="20" w:name="_Toc392606298"/>
+      <w:bookmarkStart w:id="21" w:name="_Toc392613464"/>
       <w:r>
         <w:rPr>
           <w:lang w:val="pl-PL"/>
         </w:rPr>
         <w:t>Podsumowanie i wnioski</w:t>
       </w:r>
-      <w:bookmarkEnd w:id="20"/>
+      <w:bookmarkEnd w:id="21"/>
     </w:p>
     <w:p>
       <w:pPr>
@@ -7971,14 +8922,14 @@
           <w:lang w:val="pl-PL"/>
         </w:rPr>
       </w:pPr>
-      <w:bookmarkStart w:id="21" w:name="_Toc392606299"/>
+      <w:bookmarkStart w:id="22" w:name="_Toc392613465"/>
       <w:r>
         <w:rPr>
           <w:lang w:val="pl-PL"/>
         </w:rPr>
         <w:t>Literatura</w:t>
       </w:r>
-      <w:bookmarkEnd w:id="21"/>
+      <w:bookmarkEnd w:id="22"/>
     </w:p>
     <w:p>
       <w:pPr>
@@ -8059,7 +9010,7 @@
           <w:rPr>
             <w:noProof/>
           </w:rPr>
-          <w:t>13</w:t>
+          <w:t>4</w:t>
         </w:r>
         <w:r>
           <w:rPr>
@@ -9489,6 +10440,119 @@
     </w:lvl>
   </w:abstractNum>
   <w:abstractNum w:abstractNumId="14">
+    <w:nsid w:val="7B8C0C21"/>
+    <w:multiLevelType w:val="hybridMultilevel"/>
+    <w:tmpl w:val="1B2226E6"/>
+    <w:lvl w:ilvl="0" w:tplc="04150001">
+      <w:start w:val="1"/>
+      <w:numFmt w:val="bullet"/>
+      <w:lvlText w:val=""/>
+      <w:lvlJc w:val="left"/>
+      <w:pPr>
+        <w:ind w:left="1296" w:hanging="360"/>
+      </w:pPr>
+      <w:rPr>
+        <w:rFonts w:ascii="Symbol" w:hAnsi="Symbol" w:hint="default"/>
+      </w:rPr>
+    </w:lvl>
+    <w:lvl w:ilvl="1" w:tplc="04150003" w:tentative="1">
+      <w:start w:val="1"/>
+      <w:numFmt w:val="bullet"/>
+      <w:lvlText w:val="o"/>
+      <w:lvlJc w:val="left"/>
+      <w:pPr>
+        <w:ind w:left="2016" w:hanging="360"/>
+      </w:pPr>
+      <w:rPr>
+        <w:rFonts w:ascii="Courier New" w:hAnsi="Courier New" w:cs="Courier New" w:hint="default"/>
+      </w:rPr>
+    </w:lvl>
+    <w:lvl w:ilvl="2" w:tplc="04150005" w:tentative="1">
+      <w:start w:val="1"/>
+      <w:numFmt w:val="bullet"/>
+      <w:lvlText w:val=""/>
+      <w:lvlJc w:val="left"/>
+      <w:pPr>
+        <w:ind w:left="2736" w:hanging="360"/>
+      </w:pPr>
+      <w:rPr>
+        <w:rFonts w:ascii="Wingdings" w:hAnsi="Wingdings" w:hint="default"/>
+      </w:rPr>
+    </w:lvl>
+    <w:lvl w:ilvl="3" w:tplc="04150001" w:tentative="1">
+      <w:start w:val="1"/>
+      <w:numFmt w:val="bullet"/>
+      <w:lvlText w:val=""/>
+      <w:lvlJc w:val="left"/>
+      <w:pPr>
+        <w:ind w:left="3456" w:hanging="360"/>
+      </w:pPr>
+      <w:rPr>
+        <w:rFonts w:ascii="Symbol" w:hAnsi="Symbol" w:hint="default"/>
+      </w:rPr>
+    </w:lvl>
+    <w:lvl w:ilvl="4" w:tplc="04150003" w:tentative="1">
+      <w:start w:val="1"/>
+      <w:numFmt w:val="bullet"/>
+      <w:lvlText w:val="o"/>
+      <w:lvlJc w:val="left"/>
+      <w:pPr>
+        <w:ind w:left="4176" w:hanging="360"/>
+      </w:pPr>
+      <w:rPr>
+        <w:rFonts w:ascii="Courier New" w:hAnsi="Courier New" w:cs="Courier New" w:hint="default"/>
+      </w:rPr>
+    </w:lvl>
+    <w:lvl w:ilvl="5" w:tplc="04150005" w:tentative="1">
+      <w:start w:val="1"/>
+      <w:numFmt w:val="bullet"/>
+      <w:lvlText w:val=""/>
+      <w:lvlJc w:val="left"/>
+      <w:pPr>
+        <w:ind w:left="4896" w:hanging="360"/>
+      </w:pPr>
+      <w:rPr>
+        <w:rFonts w:ascii="Wingdings" w:hAnsi="Wingdings" w:hint="default"/>
+      </w:rPr>
+    </w:lvl>
+    <w:lvl w:ilvl="6" w:tplc="04150001" w:tentative="1">
+      <w:start w:val="1"/>
+      <w:numFmt w:val="bullet"/>
+      <w:lvlText w:val=""/>
+      <w:lvlJc w:val="left"/>
+      <w:pPr>
+        <w:ind w:left="5616" w:hanging="360"/>
+      </w:pPr>
+      <w:rPr>
+        <w:rFonts w:ascii="Symbol" w:hAnsi="Symbol" w:hint="default"/>
+      </w:rPr>
+    </w:lvl>
+    <w:lvl w:ilvl="7" w:tplc="04150003" w:tentative="1">
+      <w:start w:val="1"/>
+      <w:numFmt w:val="bullet"/>
+      <w:lvlText w:val="o"/>
+      <w:lvlJc w:val="left"/>
+      <w:pPr>
+        <w:ind w:left="6336" w:hanging="360"/>
+      </w:pPr>
+      <w:rPr>
+        <w:rFonts w:ascii="Courier New" w:hAnsi="Courier New" w:cs="Courier New" w:hint="default"/>
+      </w:rPr>
+    </w:lvl>
+    <w:lvl w:ilvl="8" w:tplc="04150005" w:tentative="1">
+      <w:start w:val="1"/>
+      <w:numFmt w:val="bullet"/>
+      <w:lvlText w:val=""/>
+      <w:lvlJc w:val="left"/>
+      <w:pPr>
+        <w:ind w:left="7056" w:hanging="360"/>
+      </w:pPr>
+      <w:rPr>
+        <w:rFonts w:ascii="Wingdings" w:hAnsi="Wingdings" w:hint="default"/>
+      </w:rPr>
+    </w:lvl>
+  </w:abstractNum>
+  <w:abstractNum w:abstractNumId="15">
     <w:nsid w:val="7D002D09"/>
     <w:multiLevelType w:val="hybridMultilevel"/>
     <w:tmpl w:val="858494B2"/>
@@ -9595,7 +10659,7 @@
     <w:abstractNumId w:val="11"/>
   </w:num>
   <w:num w:numId="6">
-    <w:abstractNumId w:val="14"/>
+    <w:abstractNumId w:val="15"/>
   </w:num>
   <w:num w:numId="7">
     <w:abstractNumId w:val="5"/>
@@ -9632,6 +10696,9 @@
   </w:num>
   <w:num w:numId="18">
     <w:abstractNumId w:val="2"/>
+  </w:num>
+  <w:num w:numId="19">
+    <w:abstractNumId w:val="14"/>
   </w:num>
 </w:numbering>
 </file>
@@ -12562,7 +13629,7 @@
 </file>
 
 <file path=customXml/itemProps1.xml><?xml version="1.0" encoding="utf-8"?>
-<ds:datastoreItem xmlns:ds="http://schemas.openxmlformats.org/officeDocument/2006/customXml" ds:itemID="{08672F47-EB5A-4746-B338-B79865B98FA6}">
+<ds:datastoreItem xmlns:ds="http://schemas.openxmlformats.org/officeDocument/2006/customXml" ds:itemID="{19E4DDFC-520A-4E4D-8628-D9A7ADE4E912}">
   <ds:schemaRefs>
     <ds:schemaRef ds:uri="http://schemas.openxmlformats.org/officeDocument/2006/bibliography"/>
   </ds:schemaRefs>

</xml_diff>

<commit_message>
Dodano zdjecie interfejsu unity
</commit_message>
<xml_diff>
--- a/doc/Popanda.Pawel.Praca.Magisterska.docx
+++ b/doc/Popanda.Pawel.Praca.Magisterska.docx
@@ -3003,8 +3003,6 @@
           <w:fldChar w:fldCharType="end"/>
         </w:r>
       </w:hyperlink>
-      <w:bookmarkStart w:id="0" w:name="_GoBack"/>
-      <w:bookmarkEnd w:id="0"/>
     </w:p>
     <w:p>
       <w:pPr>
@@ -3050,7 +3048,7 @@
           <w:lang w:val="pl-PL"/>
         </w:rPr>
       </w:pPr>
-      <w:bookmarkStart w:id="1" w:name="_Toc392613444"/>
+      <w:bookmarkStart w:id="0" w:name="_Toc392613444"/>
       <w:r>
         <w:rPr>
           <w:lang w:val="pl-PL"/>
@@ -3058,30 +3056,30 @@
         <w:lastRenderedPageBreak/>
         <w:t>Wstęp</w:t>
       </w:r>
+      <w:bookmarkEnd w:id="0"/>
+    </w:p>
+    <w:p>
+      <w:pPr>
+        <w:rPr>
+          <w:lang w:val="pl-PL"/>
+        </w:rPr>
+      </w:pPr>
+    </w:p>
+    <w:p>
+      <w:pPr>
+        <w:pStyle w:val="Nagwek1"/>
+        <w:rPr>
+          <w:lang w:val="pl-PL"/>
+        </w:rPr>
+      </w:pPr>
+      <w:bookmarkStart w:id="1" w:name="_Toc392613445"/>
+      <w:r>
+        <w:rPr>
+          <w:lang w:val="pl-PL"/>
+        </w:rPr>
+        <w:t>Analiza problemu</w:t>
+      </w:r>
       <w:bookmarkEnd w:id="1"/>
-    </w:p>
-    <w:p>
-      <w:pPr>
-        <w:rPr>
-          <w:lang w:val="pl-PL"/>
-        </w:rPr>
-      </w:pPr>
-    </w:p>
-    <w:p>
-      <w:pPr>
-        <w:pStyle w:val="Nagwek1"/>
-        <w:rPr>
-          <w:lang w:val="pl-PL"/>
-        </w:rPr>
-      </w:pPr>
-      <w:bookmarkStart w:id="2" w:name="_Toc392613445"/>
-      <w:r>
-        <w:rPr>
-          <w:lang w:val="pl-PL"/>
-        </w:rPr>
-        <w:t>Analiza problemu</w:t>
-      </w:r>
-      <w:bookmarkEnd w:id="2"/>
     </w:p>
     <w:p>
       <w:pPr>
@@ -3240,7 +3238,7 @@
           <w:lang w:val="pl-PL"/>
         </w:rPr>
       </w:pPr>
-      <w:bookmarkStart w:id="3" w:name="_Toc392613446"/>
+      <w:bookmarkStart w:id="2" w:name="_Toc392613446"/>
       <w:r>
         <w:rPr>
           <w:lang w:val="pl-PL"/>
@@ -3248,7 +3246,7 @@
         <w:lastRenderedPageBreak/>
         <w:t>Kontekst środowiska mobilnego</w:t>
       </w:r>
-      <w:bookmarkEnd w:id="3"/>
+      <w:bookmarkEnd w:id="2"/>
     </w:p>
     <w:p>
       <w:pPr>
@@ -4532,13 +4530,29 @@
           <w:lang w:val="pl-PL"/>
         </w:rPr>
       </w:pPr>
-      <w:bookmarkStart w:id="4" w:name="_Toc392613447"/>
+      <w:bookmarkStart w:id="3" w:name="_Toc392613447"/>
       <w:r>
         <w:rPr>
           <w:lang w:val="pl-PL"/>
         </w:rPr>
         <w:t>Systemy</w:t>
       </w:r>
+      <w:bookmarkEnd w:id="3"/>
+    </w:p>
+    <w:p>
+      <w:pPr>
+        <w:pStyle w:val="Nagwek2"/>
+        <w:rPr>
+          <w:lang w:val="pl-PL"/>
+        </w:rPr>
+      </w:pPr>
+      <w:bookmarkStart w:id="4" w:name="_Toc392613448"/>
+      <w:r>
+        <w:rPr>
+          <w:lang w:val="pl-PL"/>
+        </w:rPr>
+        <w:t>Windows</w:t>
+      </w:r>
       <w:bookmarkEnd w:id="4"/>
     </w:p>
     <w:p>
@@ -4548,12 +4562,12 @@
           <w:lang w:val="pl-PL"/>
         </w:rPr>
       </w:pPr>
-      <w:bookmarkStart w:id="5" w:name="_Toc392613448"/>
-      <w:r>
-        <w:rPr>
-          <w:lang w:val="pl-PL"/>
-        </w:rPr>
-        <w:t>Windows</w:t>
+      <w:bookmarkStart w:id="5" w:name="_Toc392613449"/>
+      <w:r>
+        <w:rPr>
+          <w:lang w:val="pl-PL"/>
+        </w:rPr>
+        <w:t>Linux</w:t>
       </w:r>
       <w:bookmarkEnd w:id="5"/>
     </w:p>
@@ -4564,32 +4578,16 @@
           <w:lang w:val="pl-PL"/>
         </w:rPr>
       </w:pPr>
-      <w:bookmarkStart w:id="6" w:name="_Toc392613449"/>
-      <w:r>
-        <w:rPr>
-          <w:lang w:val="pl-PL"/>
-        </w:rPr>
-        <w:t>Linux</w:t>
+      <w:bookmarkStart w:id="6" w:name="_Toc392613450"/>
+      <w:proofErr w:type="spellStart"/>
+      <w:proofErr w:type="gramStart"/>
+      <w:r>
+        <w:rPr>
+          <w:lang w:val="pl-PL"/>
+        </w:rPr>
+        <w:t>iOS</w:t>
       </w:r>
       <w:bookmarkEnd w:id="6"/>
-    </w:p>
-    <w:p>
-      <w:pPr>
-        <w:pStyle w:val="Nagwek2"/>
-        <w:rPr>
-          <w:lang w:val="pl-PL"/>
-        </w:rPr>
-      </w:pPr>
-      <w:bookmarkStart w:id="7" w:name="_Toc392613450"/>
-      <w:proofErr w:type="spellStart"/>
-      <w:proofErr w:type="gramStart"/>
-      <w:r>
-        <w:rPr>
-          <w:lang w:val="pl-PL"/>
-        </w:rPr>
-        <w:t>iOS</w:t>
-      </w:r>
-      <w:bookmarkEnd w:id="7"/>
       <w:proofErr w:type="spellEnd"/>
       <w:proofErr w:type="gramEnd"/>
     </w:p>
@@ -5290,7 +5288,7 @@
           <w:lang w:val="pl-PL"/>
         </w:rPr>
       </w:pPr>
-      <w:bookmarkStart w:id="8" w:name="_Toc392613451"/>
+      <w:bookmarkStart w:id="7" w:name="_Toc392613451"/>
       <w:r>
         <w:rPr>
           <w:lang w:val="pl-PL"/>
@@ -5304,7 +5302,7 @@
         </w:rPr>
         <w:t>iOS</w:t>
       </w:r>
-      <w:bookmarkEnd w:id="8"/>
+      <w:bookmarkEnd w:id="7"/>
       <w:proofErr w:type="spellEnd"/>
     </w:p>
     <w:p>
@@ -5978,7 +5976,7 @@
           <w:lang w:val="pl-PL"/>
         </w:rPr>
       </w:pPr>
-      <w:bookmarkStart w:id="9" w:name="_Toc392613452"/>
+      <w:bookmarkStart w:id="8" w:name="_Toc392613452"/>
       <w:r>
         <w:rPr>
           <w:lang w:val="pl-PL"/>
@@ -6005,6 +6003,337 @@
         </w:rPr>
         <w:t>iOS</w:t>
       </w:r>
+      <w:bookmarkEnd w:id="8"/>
+      <w:proofErr w:type="spellEnd"/>
+    </w:p>
+    <w:p>
+      <w:pPr>
+        <w:rPr>
+          <w:lang w:val="pl-PL"/>
+        </w:rPr>
+      </w:pPr>
+    </w:p>
+    <w:p>
+      <w:pPr>
+        <w:ind w:firstLine="432"/>
+        <w:rPr>
+          <w:lang w:val="pl-PL"/>
+        </w:rPr>
+      </w:pPr>
+      <w:r>
+        <w:rPr>
+          <w:lang w:val="pl-PL"/>
+        </w:rPr>
+        <w:t>Aplikacje</w:t>
+      </w:r>
+      <w:r>
+        <w:rPr>
+          <w:lang w:val="pl-PL"/>
+        </w:rPr>
+        <w:t xml:space="preserve"> muszą być napisane i skompilowane z myślą o systemie </w:t>
+      </w:r>
+      <w:proofErr w:type="spellStart"/>
+      <w:r>
+        <w:rPr>
+          <w:lang w:val="pl-PL"/>
+        </w:rPr>
+        <w:t>iOS</w:t>
+      </w:r>
+      <w:proofErr w:type="spellEnd"/>
+      <w:r>
+        <w:rPr>
+          <w:lang w:val="pl-PL"/>
+        </w:rPr>
+        <w:t xml:space="preserve"> i 64 bitowej architekturze lub poprzedniej 32 bitowej. Przeglądarka Safari obsługuje aplikacje sieciowe. Istnieją autoryzowane aplikacje firm trzecich korzystające z kodu natywnego dla urządzeń korzystających z </w:t>
+      </w:r>
+      <w:proofErr w:type="spellStart"/>
+      <w:r>
+        <w:rPr>
+          <w:lang w:val="pl-PL"/>
+        </w:rPr>
+        <w:t>iOS</w:t>
+      </w:r>
+      <w:proofErr w:type="spellEnd"/>
+      <w:r>
+        <w:rPr>
+          <w:lang w:val="pl-PL"/>
+        </w:rPr>
+        <w:t xml:space="preserve"> 2.0 </w:t>
+      </w:r>
+      <w:proofErr w:type="gramStart"/>
+      <w:r>
+        <w:rPr>
+          <w:lang w:val="pl-PL"/>
+        </w:rPr>
+        <w:t>i</w:t>
+      </w:r>
+      <w:proofErr w:type="gramEnd"/>
+      <w:r>
+        <w:rPr>
+          <w:lang w:val="pl-PL"/>
+        </w:rPr>
+        <w:t xml:space="preserve"> późniejszych.</w:t>
+      </w:r>
+    </w:p>
+    <w:p>
+      <w:pPr>
+        <w:ind w:firstLine="432"/>
+        <w:rPr>
+          <w:lang w:val="pl-PL"/>
+        </w:rPr>
+      </w:pPr>
+      <w:r>
+        <w:rPr>
+          <w:lang w:val="pl-PL"/>
+        </w:rPr>
+        <w:t xml:space="preserve">17 października 2007 roku w liście otwartym opublikowanym nam blogu firmy Apple „Hot news” Steve </w:t>
+      </w:r>
+      <w:proofErr w:type="spellStart"/>
+      <w:r>
+        <w:rPr>
+          <w:lang w:val="pl-PL"/>
+        </w:rPr>
+        <w:t>Jobs</w:t>
+      </w:r>
+      <w:proofErr w:type="spellEnd"/>
+      <w:r>
+        <w:rPr>
+          <w:lang w:val="pl-PL"/>
+        </w:rPr>
+        <w:t xml:space="preserve"> ogłosił wydanie pakietu deweloperskiego (SDK) w okolicach lutego 2008 roku[</w:t>
+      </w:r>
+      <w:proofErr w:type="spellStart"/>
+      <w:r>
+        <w:rPr>
+          <w:lang w:val="pl-PL"/>
+        </w:rPr>
+        <w:t>przypissss</w:t>
+      </w:r>
+      <w:proofErr w:type="spellEnd"/>
+      <w:r>
+        <w:rPr>
+          <w:lang w:val="pl-PL"/>
+        </w:rPr>
+        <w:t xml:space="preserve">]. SDK zostało wydane 6 marca 2008 i pozawalało na tworzenie aplikacji dla </w:t>
+      </w:r>
+      <w:proofErr w:type="spellStart"/>
+      <w:r>
+        <w:rPr>
+          <w:lang w:val="pl-PL"/>
+        </w:rPr>
+        <w:t>iPhone</w:t>
+      </w:r>
+      <w:proofErr w:type="spellEnd"/>
+      <w:r>
+        <w:rPr>
+          <w:lang w:val="pl-PL"/>
+        </w:rPr>
+        <w:t xml:space="preserve">, iPod </w:t>
+      </w:r>
+      <w:proofErr w:type="spellStart"/>
+      <w:r>
+        <w:rPr>
+          <w:lang w:val="pl-PL"/>
+        </w:rPr>
+        <w:t>Touch</w:t>
+      </w:r>
+      <w:proofErr w:type="spellEnd"/>
+      <w:r>
+        <w:rPr>
+          <w:lang w:val="pl-PL"/>
+        </w:rPr>
+        <w:t xml:space="preserve"> oraz na uruchamianie i testowanie aplikacji w emulatorze. Jednak załadowanie aplikacji na rzeczywiste urządzenie możliwe było tylko </w:t>
+      </w:r>
+      <w:r>
+        <w:rPr>
+          <w:lang w:val="pl-PL"/>
+        </w:rPr>
+        <w:t xml:space="preserve">(jest nadal?) </w:t>
+      </w:r>
+      <w:proofErr w:type="gramStart"/>
+      <w:r>
+        <w:rPr>
+          <w:lang w:val="pl-PL"/>
+        </w:rPr>
+        <w:t>po</w:t>
+      </w:r>
+      <w:proofErr w:type="gramEnd"/>
+      <w:r>
+        <w:rPr>
+          <w:lang w:val="pl-PL"/>
+        </w:rPr>
+        <w:t xml:space="preserve"> opłaceniu składki członkowskiej programu deweloperskiego Apple.</w:t>
+      </w:r>
+    </w:p>
+    <w:p>
+      <w:pPr>
+        <w:ind w:firstLine="432"/>
+        <w:rPr>
+          <w:lang w:val="pl-PL"/>
+        </w:rPr>
+      </w:pPr>
+      <w:r>
+        <w:rPr>
+          <w:lang w:val="pl-PL"/>
+        </w:rPr>
+        <w:t xml:space="preserve">Składki za przynależność do danego programu zostały zatwierdzone na 99 dolarów amerykańskich za każdy z dostępnych programów członkowskich: </w:t>
+      </w:r>
+      <w:proofErr w:type="spellStart"/>
+      <w:r>
+        <w:rPr>
+          <w:lang w:val="pl-PL"/>
+        </w:rPr>
+        <w:t>iOS</w:t>
+      </w:r>
+      <w:proofErr w:type="spellEnd"/>
+      <w:r>
+        <w:rPr>
+          <w:lang w:val="pl-PL"/>
+        </w:rPr>
+        <w:t xml:space="preserve"> i OSX. W lipcu 2011 roku Apple rozpowszechniło </w:t>
+      </w:r>
+      <w:proofErr w:type="spellStart"/>
+      <w:r>
+        <w:rPr>
+          <w:lang w:val="pl-PL"/>
+        </w:rPr>
+        <w:t>Xcode</w:t>
+      </w:r>
+      <w:proofErr w:type="spellEnd"/>
+      <w:r>
+        <w:rPr>
+          <w:lang w:val="pl-PL"/>
+        </w:rPr>
+        <w:t xml:space="preserve"> w swoim sklepie internetowym do pobrania bez opłat dla wszystkich użytkowników OS X Lion. Od swojego rozpowszechnienia </w:t>
+      </w:r>
+      <w:proofErr w:type="spellStart"/>
+      <w:r>
+        <w:rPr>
+          <w:lang w:val="pl-PL"/>
+        </w:rPr>
+        <w:t>Xcode</w:t>
+      </w:r>
+      <w:proofErr w:type="spellEnd"/>
+      <w:r>
+        <w:rPr>
+          <w:lang w:val="pl-PL"/>
+        </w:rPr>
+        <w:t xml:space="preserve"> 3.1 </w:t>
+      </w:r>
+      <w:proofErr w:type="gramStart"/>
+      <w:r>
+        <w:rPr>
+          <w:lang w:val="pl-PL"/>
+        </w:rPr>
+        <w:t>stał</w:t>
+      </w:r>
+      <w:proofErr w:type="gramEnd"/>
+      <w:r>
+        <w:rPr>
+          <w:lang w:val="pl-PL"/>
+        </w:rPr>
+        <w:t xml:space="preserve"> się podstawowym środowiskiem dla </w:t>
+      </w:r>
+      <w:proofErr w:type="spellStart"/>
+      <w:r>
+        <w:rPr>
+          <w:lang w:val="pl-PL"/>
+        </w:rPr>
+        <w:t>iOS</w:t>
+      </w:r>
+      <w:proofErr w:type="spellEnd"/>
+      <w:r>
+        <w:rPr>
+          <w:lang w:val="pl-PL"/>
+        </w:rPr>
+        <w:t xml:space="preserve"> SDK.</w:t>
+      </w:r>
+    </w:p>
+    <w:p>
+      <w:pPr>
+        <w:ind w:firstLine="432"/>
+        <w:rPr>
+          <w:lang w:val="pl-PL"/>
+        </w:rPr>
+      </w:pPr>
+      <w:r>
+        <w:rPr>
+          <w:lang w:val="pl-PL"/>
+        </w:rPr>
+        <w:t xml:space="preserve">Deweloperzy mogą wybrać dowolną cenę za swoje aplikacje powyżej ustalonego w umowie minimum. Po sprzedaży aplikacji w </w:t>
+      </w:r>
+      <w:proofErr w:type="spellStart"/>
+      <w:r>
+        <w:rPr>
+          <w:lang w:val="pl-PL"/>
+        </w:rPr>
+        <w:t>App</w:t>
+      </w:r>
+      <w:proofErr w:type="spellEnd"/>
+      <w:r>
+        <w:rPr>
+          <w:lang w:val="pl-PL"/>
+        </w:rPr>
+        <w:t xml:space="preserve"> </w:t>
+      </w:r>
+      <w:proofErr w:type="spellStart"/>
+      <w:r>
+        <w:rPr>
+          <w:lang w:val="pl-PL"/>
+        </w:rPr>
+        <w:t>Store</w:t>
+      </w:r>
+      <w:proofErr w:type="spellEnd"/>
+      <w:r>
+        <w:rPr>
+          <w:lang w:val="pl-PL"/>
+        </w:rPr>
+        <w:t xml:space="preserve"> deweloper zachowuje 70% zysku a pozostałe 30% pozostaje dla Apple. Alternatywnie deweloperowi dana jest możliwość stworzenia aplikacji darmowej – w tym przypadku nie ponosi żadnych kosztów za rozpowszechnianie aplikacji poza wymienioną wcześniej opłatą za przynależność do programu deweloperskiego Apple</w:t>
+      </w:r>
+      <w:r>
+        <w:rPr>
+          <w:lang w:val="pl-PL"/>
+        </w:rPr>
+        <w:t>.</w:t>
+      </w:r>
+    </w:p>
+    <w:p>
+      <w:pPr>
+        <w:ind w:firstLine="432"/>
+        <w:rPr>
+          <w:lang w:val="pl-PL"/>
+        </w:rPr>
+      </w:pPr>
+    </w:p>
+    <w:p>
+      <w:pPr>
+        <w:ind w:firstLine="432"/>
+        <w:rPr>
+          <w:lang w:val="pl-PL"/>
+        </w:rPr>
+      </w:pPr>
+    </w:p>
+    <w:p>
+      <w:pPr>
+        <w:pStyle w:val="Nagwek3"/>
+        <w:rPr>
+          <w:lang w:val="pl-PL"/>
+        </w:rPr>
+      </w:pPr>
+      <w:bookmarkStart w:id="9" w:name="_Toc392613453"/>
+      <w:r>
+        <w:rPr>
+          <w:lang w:val="pl-PL"/>
+        </w:rPr>
+        <w:t xml:space="preserve">Dostępność środowisk w systemie </w:t>
+      </w:r>
+      <w:proofErr w:type="spellStart"/>
+      <w:r>
+        <w:rPr>
+          <w:lang w:val="pl-PL"/>
+        </w:rPr>
+        <w:t>iOS</w:t>
+      </w:r>
       <w:bookmarkEnd w:id="9"/>
       <w:proofErr w:type="spellEnd"/>
     </w:p>
@@ -6017,65 +6346,52 @@
     </w:p>
     <w:p>
       <w:pPr>
+        <w:rPr>
+          <w:lang w:val="pl-PL"/>
+        </w:rPr>
+      </w:pPr>
+      <w:r>
+        <w:rPr>
+          <w:lang w:val="pl-PL"/>
+        </w:rPr>
+        <w:t xml:space="preserve">Java, </w:t>
+      </w:r>
+      <w:proofErr w:type="spellStart"/>
+      <w:r>
+        <w:rPr>
+          <w:lang w:val="pl-PL"/>
+        </w:rPr>
+        <w:t>flash</w:t>
+      </w:r>
+      <w:proofErr w:type="spellEnd"/>
+      <w:r>
+        <w:rPr>
+          <w:lang w:val="pl-PL"/>
+        </w:rPr>
+        <w:t xml:space="preserve">, </w:t>
+      </w:r>
+      <w:proofErr w:type="spellStart"/>
+      <w:r>
+        <w:rPr>
+          <w:lang w:val="pl-PL"/>
+        </w:rPr>
+        <w:t>html</w:t>
+      </w:r>
+      <w:proofErr w:type="spellEnd"/>
+      <w:r>
+        <w:rPr>
+          <w:lang w:val="pl-PL"/>
+        </w:rPr>
+        <w:t xml:space="preserve"> itp.</w:t>
+      </w:r>
+    </w:p>
+    <w:p>
+      <w:pPr>
         <w:ind w:firstLine="432"/>
         <w:rPr>
           <w:lang w:val="pl-PL"/>
         </w:rPr>
       </w:pPr>
-      <w:r>
-        <w:rPr>
-          <w:lang w:val="pl-PL"/>
-        </w:rPr>
-        <w:t>Aplikacje</w:t>
-      </w:r>
-      <w:r>
-        <w:rPr>
-          <w:lang w:val="pl-PL"/>
-        </w:rPr>
-        <w:t xml:space="preserve"> muszą być napisane i skompilowane z myślą o systemie </w:t>
-      </w:r>
-      <w:proofErr w:type="spellStart"/>
-      <w:r>
-        <w:rPr>
-          <w:lang w:val="pl-PL"/>
-        </w:rPr>
-        <w:t>iOS</w:t>
-      </w:r>
-      <w:proofErr w:type="spellEnd"/>
-      <w:r>
-        <w:rPr>
-          <w:lang w:val="pl-PL"/>
-        </w:rPr>
-        <w:t xml:space="preserve"> i 64 bitowej architekturze lub poprzedniej 32 bitowej. Przeglądarka Safari obsługuje aplikacje sieciowe. Istnieją autoryzowane aplikacje firm trzecich korzystające z kodu natywnego dla urządzeń korzystających z </w:t>
-      </w:r>
-      <w:proofErr w:type="spellStart"/>
-      <w:r>
-        <w:rPr>
-          <w:lang w:val="pl-PL"/>
-        </w:rPr>
-        <w:t>iOS</w:t>
-      </w:r>
-      <w:proofErr w:type="spellEnd"/>
-      <w:r>
-        <w:rPr>
-          <w:lang w:val="pl-PL"/>
-        </w:rPr>
-        <w:t xml:space="preserve"> 2.0 </w:t>
-      </w:r>
-      <w:proofErr w:type="gramStart"/>
-      <w:r>
-        <w:rPr>
-          <w:lang w:val="pl-PL"/>
-        </w:rPr>
-        <w:t>i</w:t>
-      </w:r>
-      <w:proofErr w:type="gramEnd"/>
-      <w:r>
-        <w:rPr>
-          <w:lang w:val="pl-PL"/>
-        </w:rPr>
-        <w:t xml:space="preserve"> późniejszych.</w:t>
-      </w:r>
     </w:p>
     <w:p>
       <w:pPr>
@@ -6084,324 +6400,6 @@
           <w:lang w:val="pl-PL"/>
         </w:rPr>
       </w:pPr>
-      <w:r>
-        <w:rPr>
-          <w:lang w:val="pl-PL"/>
-        </w:rPr>
-        <w:t xml:space="preserve">17 października 2007 roku w liście otwartym opublikowanym nam blogu firmy Apple „Hot news” Steve </w:t>
-      </w:r>
-      <w:proofErr w:type="spellStart"/>
-      <w:r>
-        <w:rPr>
-          <w:lang w:val="pl-PL"/>
-        </w:rPr>
-        <w:t>Jobs</w:t>
-      </w:r>
-      <w:proofErr w:type="spellEnd"/>
-      <w:r>
-        <w:rPr>
-          <w:lang w:val="pl-PL"/>
-        </w:rPr>
-        <w:t xml:space="preserve"> ogłosił wydanie pakietu deweloperskiego (SDK) w okolicach lutego 2008 roku[</w:t>
-      </w:r>
-      <w:proofErr w:type="spellStart"/>
-      <w:r>
-        <w:rPr>
-          <w:lang w:val="pl-PL"/>
-        </w:rPr>
-        <w:t>przypissss</w:t>
-      </w:r>
-      <w:proofErr w:type="spellEnd"/>
-      <w:r>
-        <w:rPr>
-          <w:lang w:val="pl-PL"/>
-        </w:rPr>
-        <w:t xml:space="preserve">]. SDK zostało wydane 6 marca 2008 i pozawalało na tworzenie aplikacji dla </w:t>
-      </w:r>
-      <w:proofErr w:type="spellStart"/>
-      <w:r>
-        <w:rPr>
-          <w:lang w:val="pl-PL"/>
-        </w:rPr>
-        <w:t>iPhone</w:t>
-      </w:r>
-      <w:proofErr w:type="spellEnd"/>
-      <w:r>
-        <w:rPr>
-          <w:lang w:val="pl-PL"/>
-        </w:rPr>
-        <w:t xml:space="preserve">, iPod </w:t>
-      </w:r>
-      <w:proofErr w:type="spellStart"/>
-      <w:r>
-        <w:rPr>
-          <w:lang w:val="pl-PL"/>
-        </w:rPr>
-        <w:t>Touch</w:t>
-      </w:r>
-      <w:proofErr w:type="spellEnd"/>
-      <w:r>
-        <w:rPr>
-          <w:lang w:val="pl-PL"/>
-        </w:rPr>
-        <w:t xml:space="preserve"> oraz na uruchamianie i testowanie aplikacji w emulatorze. Jednak załadowanie aplikacji na rzeczywiste urządzenie możliwe było tylko </w:t>
-      </w:r>
-      <w:r>
-        <w:rPr>
-          <w:lang w:val="pl-PL"/>
-        </w:rPr>
-        <w:t xml:space="preserve">(jest nadal?) </w:t>
-      </w:r>
-      <w:proofErr w:type="gramStart"/>
-      <w:r>
-        <w:rPr>
-          <w:lang w:val="pl-PL"/>
-        </w:rPr>
-        <w:t>po</w:t>
-      </w:r>
-      <w:proofErr w:type="gramEnd"/>
-      <w:r>
-        <w:rPr>
-          <w:lang w:val="pl-PL"/>
-        </w:rPr>
-        <w:t xml:space="preserve"> opłaceniu składki członkowskiej programu deweloperskiego Apple.</w:t>
-      </w:r>
-    </w:p>
-    <w:p>
-      <w:pPr>
-        <w:ind w:firstLine="432"/>
-        <w:rPr>
-          <w:lang w:val="pl-PL"/>
-        </w:rPr>
-      </w:pPr>
-      <w:r>
-        <w:rPr>
-          <w:lang w:val="pl-PL"/>
-        </w:rPr>
-        <w:t xml:space="preserve">Składki za przynależność do danego programu zostały zatwierdzone na 99 dolarów amerykańskich za każdy z dostępnych programów członkowskich: </w:t>
-      </w:r>
-      <w:proofErr w:type="spellStart"/>
-      <w:r>
-        <w:rPr>
-          <w:lang w:val="pl-PL"/>
-        </w:rPr>
-        <w:t>iOS</w:t>
-      </w:r>
-      <w:proofErr w:type="spellEnd"/>
-      <w:r>
-        <w:rPr>
-          <w:lang w:val="pl-PL"/>
-        </w:rPr>
-        <w:t xml:space="preserve"> i OSX. W lipcu 2011 roku Apple rozpowszechniło </w:t>
-      </w:r>
-      <w:proofErr w:type="spellStart"/>
-      <w:r>
-        <w:rPr>
-          <w:lang w:val="pl-PL"/>
-        </w:rPr>
-        <w:t>Xcode</w:t>
-      </w:r>
-      <w:proofErr w:type="spellEnd"/>
-      <w:r>
-        <w:rPr>
-          <w:lang w:val="pl-PL"/>
-        </w:rPr>
-        <w:t xml:space="preserve"> w swoim sklepie internetowym do pobrania bez opłat dla wszystkich użytkowników OS X Lion. Od swojego rozpowszechnienia </w:t>
-      </w:r>
-      <w:proofErr w:type="spellStart"/>
-      <w:r>
-        <w:rPr>
-          <w:lang w:val="pl-PL"/>
-        </w:rPr>
-        <w:t>Xcode</w:t>
-      </w:r>
-      <w:proofErr w:type="spellEnd"/>
-      <w:r>
-        <w:rPr>
-          <w:lang w:val="pl-PL"/>
-        </w:rPr>
-        <w:t xml:space="preserve"> 3.1 </w:t>
-      </w:r>
-      <w:proofErr w:type="gramStart"/>
-      <w:r>
-        <w:rPr>
-          <w:lang w:val="pl-PL"/>
-        </w:rPr>
-        <w:t>stał</w:t>
-      </w:r>
-      <w:proofErr w:type="gramEnd"/>
-      <w:r>
-        <w:rPr>
-          <w:lang w:val="pl-PL"/>
-        </w:rPr>
-        <w:t xml:space="preserve"> się podstawowym środowiskiem dla </w:t>
-      </w:r>
-      <w:proofErr w:type="spellStart"/>
-      <w:r>
-        <w:rPr>
-          <w:lang w:val="pl-PL"/>
-        </w:rPr>
-        <w:t>iOS</w:t>
-      </w:r>
-      <w:proofErr w:type="spellEnd"/>
-      <w:r>
-        <w:rPr>
-          <w:lang w:val="pl-PL"/>
-        </w:rPr>
-        <w:t xml:space="preserve"> SDK.</w:t>
-      </w:r>
-    </w:p>
-    <w:p>
-      <w:pPr>
-        <w:ind w:firstLine="432"/>
-        <w:rPr>
-          <w:lang w:val="pl-PL"/>
-        </w:rPr>
-      </w:pPr>
-      <w:r>
-        <w:rPr>
-          <w:lang w:val="pl-PL"/>
-        </w:rPr>
-        <w:t xml:space="preserve">Deweloperzy mogą wybrać dowolną cenę za swoje aplikacje powyżej ustalonego w umowie minimum. Po sprzedaży aplikacji w </w:t>
-      </w:r>
-      <w:proofErr w:type="spellStart"/>
-      <w:r>
-        <w:rPr>
-          <w:lang w:val="pl-PL"/>
-        </w:rPr>
-        <w:t>App</w:t>
-      </w:r>
-      <w:proofErr w:type="spellEnd"/>
-      <w:r>
-        <w:rPr>
-          <w:lang w:val="pl-PL"/>
-        </w:rPr>
-        <w:t xml:space="preserve"> </w:t>
-      </w:r>
-      <w:proofErr w:type="spellStart"/>
-      <w:r>
-        <w:rPr>
-          <w:lang w:val="pl-PL"/>
-        </w:rPr>
-        <w:t>Store</w:t>
-      </w:r>
-      <w:proofErr w:type="spellEnd"/>
-      <w:r>
-        <w:rPr>
-          <w:lang w:val="pl-PL"/>
-        </w:rPr>
-        <w:t xml:space="preserve"> deweloper zachowuje 70% zysku a pozostałe 30% pozostaje dla Apple. Alternatywnie deweloperowi dana jest możliwość stworzenia aplikacji darmowej – w tym przypadku nie ponosi żadnych kosztów za rozpowszechnianie aplikacji poza wymienioną wcześniej opłatą za przynależność do programu deweloperskiego Apple</w:t>
-      </w:r>
-      <w:r>
-        <w:rPr>
-          <w:lang w:val="pl-PL"/>
-        </w:rPr>
-        <w:t>.</w:t>
-      </w:r>
-    </w:p>
-    <w:p>
-      <w:pPr>
-        <w:ind w:firstLine="432"/>
-        <w:rPr>
-          <w:lang w:val="pl-PL"/>
-        </w:rPr>
-      </w:pPr>
-    </w:p>
-    <w:p>
-      <w:pPr>
-        <w:ind w:firstLine="432"/>
-        <w:rPr>
-          <w:lang w:val="pl-PL"/>
-        </w:rPr>
-      </w:pPr>
-    </w:p>
-    <w:p>
-      <w:pPr>
-        <w:pStyle w:val="Nagwek3"/>
-        <w:rPr>
-          <w:lang w:val="pl-PL"/>
-        </w:rPr>
-      </w:pPr>
-      <w:bookmarkStart w:id="10" w:name="_Toc392613453"/>
-      <w:r>
-        <w:rPr>
-          <w:lang w:val="pl-PL"/>
-        </w:rPr>
-        <w:t xml:space="preserve">Dostępność środowisk w systemie </w:t>
-      </w:r>
-      <w:proofErr w:type="spellStart"/>
-      <w:r>
-        <w:rPr>
-          <w:lang w:val="pl-PL"/>
-        </w:rPr>
-        <w:t>iOS</w:t>
-      </w:r>
-      <w:bookmarkEnd w:id="10"/>
-      <w:proofErr w:type="spellEnd"/>
-    </w:p>
-    <w:p>
-      <w:pPr>
-        <w:rPr>
-          <w:lang w:val="pl-PL"/>
-        </w:rPr>
-      </w:pPr>
-    </w:p>
-    <w:p>
-      <w:pPr>
-        <w:rPr>
-          <w:lang w:val="pl-PL"/>
-        </w:rPr>
-      </w:pPr>
-      <w:r>
-        <w:rPr>
-          <w:lang w:val="pl-PL"/>
-        </w:rPr>
-        <w:t xml:space="preserve">Java, </w:t>
-      </w:r>
-      <w:proofErr w:type="spellStart"/>
-      <w:r>
-        <w:rPr>
-          <w:lang w:val="pl-PL"/>
-        </w:rPr>
-        <w:t>flash</w:t>
-      </w:r>
-      <w:proofErr w:type="spellEnd"/>
-      <w:r>
-        <w:rPr>
-          <w:lang w:val="pl-PL"/>
-        </w:rPr>
-        <w:t xml:space="preserve">, </w:t>
-      </w:r>
-      <w:proofErr w:type="spellStart"/>
-      <w:r>
-        <w:rPr>
-          <w:lang w:val="pl-PL"/>
-        </w:rPr>
-        <w:t>html</w:t>
-      </w:r>
-      <w:proofErr w:type="spellEnd"/>
-      <w:r>
-        <w:rPr>
-          <w:lang w:val="pl-PL"/>
-        </w:rPr>
-        <w:t xml:space="preserve"> itp.</w:t>
-      </w:r>
-    </w:p>
-    <w:p>
-      <w:pPr>
-        <w:ind w:firstLine="432"/>
-        <w:rPr>
-          <w:lang w:val="pl-PL"/>
-        </w:rPr>
-      </w:pPr>
-    </w:p>
-    <w:p>
-      <w:pPr>
-        <w:ind w:firstLine="432"/>
-        <w:rPr>
-          <w:lang w:val="pl-PL"/>
-        </w:rPr>
-      </w:pPr>
     </w:p>
     <w:p>
       <w:pPr>
@@ -6410,7 +6408,7 @@
           <w:lang w:val="pl-PL"/>
         </w:rPr>
       </w:pPr>
-      <w:bookmarkStart w:id="11" w:name="_Toc392613454"/>
+      <w:bookmarkStart w:id="10" w:name="_Toc392613454"/>
       <w:r>
         <w:rPr>
           <w:lang w:val="pl-PL"/>
@@ -6418,7 +6416,7 @@
         <w:lastRenderedPageBreak/>
         <w:t>Android</w:t>
       </w:r>
-      <w:bookmarkEnd w:id="11"/>
+      <w:bookmarkEnd w:id="10"/>
     </w:p>
     <w:p>
       <w:pPr>
@@ -6745,14 +6743,14 @@
           <w:lang w:val="pl-PL"/>
         </w:rPr>
       </w:pPr>
-      <w:bookmarkStart w:id="12" w:name="_Toc392613455"/>
+      <w:bookmarkStart w:id="11" w:name="_Toc392613455"/>
       <w:r>
         <w:rPr>
           <w:lang w:val="pl-PL"/>
         </w:rPr>
         <w:t>Aktualizacje</w:t>
       </w:r>
-      <w:bookmarkEnd w:id="12"/>
+      <w:bookmarkEnd w:id="11"/>
     </w:p>
     <w:p>
       <w:pPr>
@@ -6954,14 +6952,14 @@
           <w:lang w:val="pl-PL"/>
         </w:rPr>
       </w:pPr>
-      <w:bookmarkStart w:id="13" w:name="_Toc392613456"/>
+      <w:bookmarkStart w:id="12" w:name="_Toc392613456"/>
       <w:r>
         <w:rPr>
           <w:lang w:val="pl-PL"/>
         </w:rPr>
         <w:t>Architektura systemu</w:t>
       </w:r>
-      <w:bookmarkEnd w:id="13"/>
+      <w:bookmarkEnd w:id="12"/>
     </w:p>
     <w:p>
       <w:pPr>
@@ -7833,7 +7831,7 @@
           <w:lang w:val="pl-PL"/>
         </w:rPr>
       </w:pPr>
-      <w:bookmarkStart w:id="14" w:name="_Toc392613457"/>
+      <w:bookmarkStart w:id="13" w:name="_Toc392613457"/>
       <w:r>
         <w:rPr>
           <w:lang w:val="pl-PL"/>
@@ -7841,49 +7839,354 @@
         <w:lastRenderedPageBreak/>
         <w:t>Tworzenie i dystrybucja aplikacji Android</w:t>
       </w:r>
+      <w:bookmarkEnd w:id="13"/>
+    </w:p>
+    <w:p>
+      <w:pPr>
+        <w:pStyle w:val="Nagwek1"/>
+        <w:rPr>
+          <w:lang w:val="pl-PL"/>
+        </w:rPr>
+      </w:pPr>
+      <w:bookmarkStart w:id="14" w:name="_Toc392613458"/>
+      <w:r>
+        <w:rPr>
+          <w:lang w:val="pl-PL"/>
+        </w:rPr>
+        <w:t>Środowiska międzyplatformowe</w:t>
+      </w:r>
+      <w:bookmarkStart w:id="15" w:name="_Toc392613459"/>
       <w:bookmarkEnd w:id="14"/>
     </w:p>
     <w:p>
       <w:pPr>
-        <w:pStyle w:val="Nagwek1"/>
-        <w:rPr>
-          <w:lang w:val="pl-PL"/>
-        </w:rPr>
-      </w:pPr>
-      <w:bookmarkStart w:id="15" w:name="_Toc392613458"/>
-      <w:r>
-        <w:rPr>
-          <w:lang w:val="pl-PL"/>
-        </w:rPr>
-        <w:t>Środowiska międzyplatformowe</w:t>
+        <w:pStyle w:val="Nagwek2"/>
+        <w:rPr>
+          <w:lang w:val="pl-PL"/>
+        </w:rPr>
+      </w:pPr>
+      <w:r>
+        <w:rPr>
+          <w:lang w:val="pl-PL"/>
+        </w:rPr>
+        <w:t>Unity</w:t>
       </w:r>
       <w:bookmarkEnd w:id="15"/>
     </w:p>
     <w:p>
       <w:pPr>
-        <w:pStyle w:val="Nagwek2"/>
-        <w:rPr>
-          <w:lang w:val="pl-PL"/>
-        </w:rPr>
-      </w:pPr>
-      <w:bookmarkStart w:id="16" w:name="_Toc392613459"/>
-      <w:r>
-        <w:rPr>
-          <w:lang w:val="pl-PL"/>
-        </w:rPr>
-        <w:t>Unity</w:t>
-      </w:r>
+        <w:rPr>
+          <w:lang w:val="pl-PL"/>
+        </w:rPr>
+      </w:pPr>
+    </w:p>
+    <w:p>
+      <w:pPr>
+        <w:ind w:firstLine="576"/>
+        <w:rPr>
+          <w:lang w:val="pl-PL"/>
+        </w:rPr>
+      </w:pPr>
+      <w:r>
+        <w:rPr>
+          <w:lang w:val="pl-PL"/>
+        </w:rPr>
+        <w:t xml:space="preserve">Unity jest między-platformowym silnikiem gier komputerowych z wbudowanym IDE. Rozwijane jest przez Unity Technologies. Unity pozwala na tworzenie </w:t>
+      </w:r>
+      <w:r>
+        <w:rPr>
+          <w:lang w:val="pl-PL"/>
+        </w:rPr>
+        <w:t>aplikacji</w:t>
+      </w:r>
+      <w:r>
+        <w:rPr>
+          <w:lang w:val="pl-PL"/>
+        </w:rPr>
+        <w:t xml:space="preserve"> 2D i 3D</w:t>
+      </w:r>
+      <w:r>
+        <w:rPr>
+          <w:lang w:val="pl-PL"/>
+        </w:rPr>
+        <w:t xml:space="preserve"> na komputery osobiste, konsole i urządzenia mobilne.</w:t>
+      </w:r>
+      <w:r>
+        <w:rPr>
+          <w:lang w:val="pl-PL"/>
+        </w:rPr>
+        <w:t xml:space="preserve"> Zadebiutowało na Światowej Konferencji Deweloperskiej Apple w 2005 roku. Silnik stworzony został, aby budować projekty na komputerach Mac, jednak szybko zdobył poparcie wystarczające do uzasadnienia stworzenia silnika i narzędzi na inne platformy. </w:t>
+      </w:r>
+    </w:p>
+    <w:p>
+      <w:pPr>
+        <w:ind w:firstLine="576"/>
+        <w:rPr>
+          <w:lang w:val="pl-PL"/>
+        </w:rPr>
+      </w:pPr>
+    </w:p>
+    <w:p>
+      <w:pPr>
+        <w:ind w:firstLine="576"/>
+        <w:rPr>
+          <w:lang w:val="pl-PL"/>
+        </w:rPr>
+      </w:pPr>
+      <w:r>
+        <w:rPr>
+          <w:noProof/>
+          <w:lang w:val="pl-PL" w:eastAsia="pl-PL" w:bidi="ar-SA"/>
+        </w:rPr>
+        <w:drawing>
+          <wp:anchor distT="0" distB="0" distL="114300" distR="114300" simplePos="0" relativeHeight="251670528" behindDoc="1" locked="0" layoutInCell="1" allowOverlap="1" wp14:anchorId="3D47FC2A" wp14:editId="0DA1B406">
+            <wp:simplePos x="0" y="0"/>
+            <wp:positionH relativeFrom="column">
+              <wp:posOffset>-438785</wp:posOffset>
+            </wp:positionH>
+            <wp:positionV relativeFrom="paragraph">
+              <wp:posOffset>-3175</wp:posOffset>
+            </wp:positionV>
+            <wp:extent cx="6762750" cy="3091180"/>
+            <wp:effectExtent l="0" t="0" r="0" b="0"/>
+            <wp:wrapNone/>
+            <wp:docPr id="9" name="Obraz 9"/>
+            <wp:cNvGraphicFramePr>
+              <a:graphicFrameLocks xmlns:a="http://schemas.openxmlformats.org/drawingml/2006/main" noChangeAspect="1"/>
+            </wp:cNvGraphicFramePr>
+            <a:graphic xmlns:a="http://schemas.openxmlformats.org/drawingml/2006/main">
+              <a:graphicData uri="http://schemas.openxmlformats.org/drawingml/2006/picture">
+                <pic:pic xmlns:pic="http://schemas.openxmlformats.org/drawingml/2006/picture">
+                  <pic:nvPicPr>
+                    <pic:cNvPr id="0" name="Picture 29"/>
+                    <pic:cNvPicPr>
+                      <a:picLocks noChangeAspect="1" noChangeArrowheads="1"/>
+                    </pic:cNvPicPr>
+                  </pic:nvPicPr>
+                  <pic:blipFill>
+                    <a:blip r:embed="rId14" cstate="print">
+                      <a:extLst>
+                        <a:ext uri="{28A0092B-C50C-407E-A947-70E740481C1C}">
+                          <a14:useLocalDpi xmlns:a14="http://schemas.microsoft.com/office/drawing/2010/main" val="0"/>
+                        </a:ext>
+                      </a:extLst>
+                    </a:blip>
+                    <a:srcRect/>
+                    <a:stretch>
+                      <a:fillRect/>
+                    </a:stretch>
+                  </pic:blipFill>
+                  <pic:spPr bwMode="auto">
+                    <a:xfrm>
+                      <a:off x="0" y="0"/>
+                      <a:ext cx="6762750" cy="3091180"/>
+                    </a:xfrm>
+                    <a:prstGeom prst="rect">
+                      <a:avLst/>
+                    </a:prstGeom>
+                    <a:noFill/>
+                    <a:ln>
+                      <a:noFill/>
+                    </a:ln>
+                  </pic:spPr>
+                </pic:pic>
+              </a:graphicData>
+            </a:graphic>
+            <wp14:sizeRelH relativeFrom="page">
+              <wp14:pctWidth>0</wp14:pctWidth>
+            </wp14:sizeRelH>
+            <wp14:sizeRelV relativeFrom="page">
+              <wp14:pctHeight>0</wp14:pctHeight>
+            </wp14:sizeRelV>
+          </wp:anchor>
+        </w:drawing>
+      </w:r>
+    </w:p>
+    <w:p>
+      <w:pPr>
+        <w:ind w:firstLine="576"/>
+        <w:rPr>
+          <w:lang w:val="pl-PL"/>
+        </w:rPr>
+      </w:pPr>
+    </w:p>
+    <w:p>
+      <w:pPr>
+        <w:ind w:firstLine="576"/>
+        <w:rPr>
+          <w:lang w:val="pl-PL"/>
+        </w:rPr>
+      </w:pPr>
+    </w:p>
+    <w:p>
+      <w:pPr>
+        <w:ind w:firstLine="576"/>
+        <w:rPr>
+          <w:lang w:val="pl-PL"/>
+        </w:rPr>
+      </w:pPr>
+    </w:p>
+    <w:p>
+      <w:pPr>
+        <w:ind w:firstLine="576"/>
+        <w:rPr>
+          <w:lang w:val="pl-PL"/>
+        </w:rPr>
+      </w:pPr>
+    </w:p>
+    <w:p>
+      <w:pPr>
+        <w:ind w:firstLine="576"/>
+        <w:rPr>
+          <w:lang w:val="pl-PL"/>
+        </w:rPr>
+      </w:pPr>
+    </w:p>
+    <w:p>
+      <w:pPr>
+        <w:ind w:firstLine="576"/>
+        <w:rPr>
+          <w:lang w:val="pl-PL"/>
+        </w:rPr>
+      </w:pPr>
+    </w:p>
+    <w:p>
+      <w:pPr>
+        <w:ind w:firstLine="576"/>
+        <w:rPr>
+          <w:lang w:val="pl-PL"/>
+        </w:rPr>
+      </w:pPr>
+    </w:p>
+    <w:p>
+      <w:pPr>
+        <w:ind w:firstLine="576"/>
+        <w:rPr>
+          <w:lang w:val="pl-PL"/>
+        </w:rPr>
+      </w:pPr>
+    </w:p>
+    <w:p>
+      <w:pPr>
+        <w:ind w:firstLine="576"/>
+        <w:rPr>
+          <w:lang w:val="pl-PL"/>
+        </w:rPr>
+      </w:pPr>
+    </w:p>
+    <w:p>
+      <w:pPr>
+        <w:ind w:firstLine="576"/>
+        <w:rPr>
+          <w:lang w:val="pl-PL"/>
+        </w:rPr>
+      </w:pPr>
+    </w:p>
+    <w:p>
+      <w:pPr>
+        <w:ind w:firstLine="576"/>
+        <w:rPr>
+          <w:lang w:val="pl-PL"/>
+        </w:rPr>
+      </w:pPr>
+    </w:p>
+    <w:p>
+      <w:pPr>
+        <w:ind w:firstLine="576"/>
+        <w:rPr>
+          <w:lang w:val="pl-PL"/>
+        </w:rPr>
+      </w:pPr>
+      <w:r>
+        <w:rPr>
+          <w:noProof/>
+        </w:rPr>
+        <w:pict>
+          <v:shape id="_x0000_s1030" type="#_x0000_t202" style="position:absolute;left:0;text-align:left;margin-left:-34.55pt;margin-top:3pt;width:532.5pt;height:25.8pt;z-index:251672576;mso-position-horizontal-relative:text;mso-position-vertical-relative:text" stroked="f">
+            <v:textbox style="mso-fit-shape-to-text:t" inset="0,0,0,0">
+              <w:txbxContent>
+                <w:p>
+                  <w:pPr>
+                    <w:pStyle w:val="Legenda"/>
+                    <w:rPr>
+                      <w:noProof/>
+                    </w:rPr>
+                  </w:pPr>
+                  <w:proofErr w:type="spellStart"/>
+                  <w:proofErr w:type="gramStart"/>
+                  <w:r>
+                    <w:t>Rysunek</w:t>
+                  </w:r>
+                  <w:proofErr w:type="spellEnd"/>
+                  <w:r>
+                    <w:t xml:space="preserve"> </w:t>
+                  </w:r>
+                  <w:fldSimple w:instr=" SEQ Rysunek \* ARABIC ">
+                    <w:r>
+                      <w:rPr>
+                        <w:noProof/>
+                      </w:rPr>
+                      <w:t>2</w:t>
+                    </w:r>
+                  </w:fldSimple>
+                  <w:r>
+                    <w:t>.</w:t>
+                  </w:r>
+                  <w:proofErr w:type="gramEnd"/>
+                  <w:r>
+                    <w:t xml:space="preserve"> </w:t>
+                  </w:r>
+                  <w:proofErr w:type="spellStart"/>
+                  <w:r>
+                    <w:t>Interfejs</w:t>
+                  </w:r>
+                  <w:proofErr w:type="spellEnd"/>
+                  <w:r>
+                    <w:t xml:space="preserve"> </w:t>
+                  </w:r>
+                  <w:proofErr w:type="spellStart"/>
+                  <w:r>
+                    <w:t>graficzny</w:t>
+                  </w:r>
+                  <w:proofErr w:type="spellEnd"/>
+                  <w:r>
+                    <w:t xml:space="preserve"> </w:t>
+                  </w:r>
+                  <w:proofErr w:type="spellStart"/>
+                  <w:r>
+                    <w:t>edytora</w:t>
+                  </w:r>
+                  <w:proofErr w:type="spellEnd"/>
+                  <w:r>
+                    <w:t xml:space="preserve"> Unity</w:t>
+                  </w:r>
+                </w:p>
+              </w:txbxContent>
+            </v:textbox>
+          </v:shape>
+        </w:pict>
+      </w:r>
+    </w:p>
+    <w:p>
+      <w:pPr>
+        <w:ind w:firstLine="576"/>
+        <w:rPr>
+          <w:lang w:val="pl-PL"/>
+        </w:rPr>
+      </w:pPr>
+    </w:p>
+    <w:p>
+      <w:pPr>
+        <w:ind w:firstLine="576"/>
+        <w:rPr>
+          <w:lang w:val="pl-PL"/>
+        </w:rPr>
+      </w:pPr>
+      <w:bookmarkStart w:id="16" w:name="_GoBack"/>
       <w:bookmarkEnd w:id="16"/>
     </w:p>
     <w:p>
       <w:pPr>
-        <w:rPr>
-          <w:lang w:val="pl-PL"/>
-        </w:rPr>
-      </w:pPr>
-    </w:p>
-    <w:p>
-      <w:pPr>
         <w:ind w:firstLine="576"/>
         <w:rPr>
           <w:lang w:val="pl-PL"/>
@@ -7893,45 +8196,26 @@
         <w:rPr>
           <w:lang w:val="pl-PL"/>
         </w:rPr>
-        <w:t xml:space="preserve">Unity jest między-platformowym silnikiem gier komputerowych z wbudowanym IDE. Rozwijane jest przez Unity Technologies. Unity pozwala na tworzenie </w:t>
-      </w:r>
-      <w:r>
-        <w:rPr>
-          <w:lang w:val="pl-PL"/>
-        </w:rPr>
-        <w:t>aplikacji</w:t>
-      </w:r>
-      <w:r>
-        <w:rPr>
-          <w:lang w:val="pl-PL"/>
-        </w:rPr>
-        <w:t xml:space="preserve"> 2D i 3D</w:t>
-      </w:r>
-      <w:r>
-        <w:rPr>
-          <w:lang w:val="pl-PL"/>
-        </w:rPr>
-        <w:t xml:space="preserve"> na komputery osobiste, konsole i urządzenia mobilne.</w:t>
-      </w:r>
-      <w:r>
-        <w:rPr>
-          <w:lang w:val="pl-PL"/>
-        </w:rPr>
-        <w:t xml:space="preserve"> Zadebiutowało na Światowej Konferencji Deweloperskiej Apple w 2005 roku. Silnik stworzony został, aby budować projekty na komputerach Mac, jednak szybko zdobył poparcie wystarczające do uzasadnienia stworzenia silnika i narzędzi na inne platformy. Wersja trzecia silnika Unity została rozpowszechniona we wrześniu 2010 roku i skupiła się na dostarczeniu narzędzi i </w:t>
-      </w:r>
-      <w:proofErr w:type="gramStart"/>
-      <w:r>
-        <w:rPr>
-          <w:lang w:val="pl-PL"/>
-        </w:rPr>
-        <w:t>funkcjonalności do których</w:t>
-      </w:r>
-      <w:proofErr w:type="gramEnd"/>
-      <w:r>
-        <w:rPr>
-          <w:lang w:val="pl-PL"/>
-        </w:rPr>
-        <w:t xml:space="preserve"> przyzwyczajeni byli użytkownicy bardziej rozbudowanych, acz ograniczonych platformą, silników. Pozwoliło to na zdobycie zainteresowania ze strony większych firm deweloperskich jednocześnie dając deweloperom niezależnym dostęp do zaawansowanego narzędzia w przystępnej cenie. Ostatnia duża wersja Unity – Unity 4.0 – </w:t>
+        <w:t xml:space="preserve">Wersja trzecia silnika Unity została rozpowszechniona we wrześniu 2010 roku i skupiła się na dostarczeniu narzędzi i </w:t>
+      </w:r>
+      <w:r>
+        <w:rPr>
+          <w:lang w:val="pl-PL"/>
+        </w:rPr>
+        <w:t>funkcjonalności, do których</w:t>
+      </w:r>
+      <w:r>
+        <w:rPr>
+          <w:lang w:val="pl-PL"/>
+        </w:rPr>
+        <w:t xml:space="preserve"> przyzwyczajeni byli użytkownicy bardziej rozbudowanych, acz ograniczonych platformą, silników. Pozwoliło to na zdobycie zainteresowania ze strony większych firm deweloperskich jednocześnie dając deweloperom </w:t>
+      </w:r>
+      <w:r>
+        <w:rPr>
+          <w:lang w:val="pl-PL"/>
+        </w:rPr>
+        <w:lastRenderedPageBreak/>
+        <w:t xml:space="preserve">niezależnym dostęp do zaawansowanego narzędzia w przystępnej cenie. Ostatnia duża wersja Unity – Unity 4.0 – </w:t>
       </w:r>
       <w:proofErr w:type="gramStart"/>
       <w:r>
@@ -8373,141 +8657,365 @@
         <w:rPr>
           <w:lang w:val="pl-PL"/>
         </w:rPr>
+        <w:t>shaderów</w:t>
+      </w:r>
+      <w:proofErr w:type="spellEnd"/>
+      <w:r>
+        <w:rPr>
+          <w:lang w:val="pl-PL"/>
+        </w:rPr>
+        <w:t xml:space="preserve"> wykorzystywany jest język </w:t>
+      </w:r>
+      <w:proofErr w:type="spellStart"/>
+      <w:r>
+        <w:rPr>
+          <w:lang w:val="pl-PL"/>
+        </w:rPr>
+        <w:t>ShaderLab</w:t>
+      </w:r>
+      <w:proofErr w:type="spellEnd"/>
+      <w:r>
+        <w:rPr>
+          <w:lang w:val="pl-PL"/>
+        </w:rPr>
+        <w:t xml:space="preserve">, wspierający programowanie deklaratywne dla </w:t>
+      </w:r>
+      <w:proofErr w:type="spellStart"/>
+      <w:r>
+        <w:rPr>
+          <w:lang w:val="pl-PL"/>
+        </w:rPr>
+        <w:t>shaderów</w:t>
+      </w:r>
+      <w:proofErr w:type="spellEnd"/>
+      <w:r>
+        <w:rPr>
+          <w:lang w:val="pl-PL"/>
+        </w:rPr>
+        <w:t xml:space="preserve"> stałych, jak również </w:t>
+      </w:r>
+      <w:proofErr w:type="spellStart"/>
+      <w:r>
+        <w:rPr>
+          <w:lang w:val="pl-PL"/>
+        </w:rPr>
+        <w:t>shadery</w:t>
+      </w:r>
+      <w:proofErr w:type="spellEnd"/>
+      <w:r>
+        <w:rPr>
+          <w:lang w:val="pl-PL"/>
+        </w:rPr>
+        <w:t xml:space="preserve"> napisane w GLSL lub </w:t>
+      </w:r>
+      <w:proofErr w:type="spellStart"/>
+      <w:r>
+        <w:rPr>
+          <w:lang w:val="pl-PL"/>
+        </w:rPr>
+        <w:t>Cg</w:t>
+      </w:r>
+      <w:proofErr w:type="spellEnd"/>
+      <w:r>
+        <w:rPr>
+          <w:lang w:val="pl-PL"/>
+        </w:rPr>
+        <w:t xml:space="preserve">. </w:t>
+      </w:r>
+      <w:proofErr w:type="spellStart"/>
+      <w:r>
+        <w:rPr>
+          <w:lang w:val="pl-PL"/>
+        </w:rPr>
+        <w:t>Shader</w:t>
+      </w:r>
+      <w:proofErr w:type="spellEnd"/>
+      <w:r>
+        <w:rPr>
+          <w:lang w:val="pl-PL"/>
+        </w:rPr>
+        <w:t xml:space="preserve"> może obsługiwać wiele wariantów a także zapewniać implementację </w:t>
+      </w:r>
+      <w:proofErr w:type="spellStart"/>
+      <w:r>
+        <w:rPr>
+          <w:lang w:val="pl-PL"/>
+        </w:rPr>
+        <w:t>fallback</w:t>
+      </w:r>
+      <w:proofErr w:type="spellEnd"/>
+      <w:r>
+        <w:rPr>
+          <w:lang w:val="pl-PL"/>
+        </w:rPr>
+        <w:t xml:space="preserve"> </w:t>
+      </w:r>
+      <w:proofErr w:type="spellStart"/>
+      <w:r>
+        <w:rPr>
+          <w:lang w:val="pl-PL"/>
+        </w:rPr>
+        <w:t>shadera</w:t>
+      </w:r>
+      <w:proofErr w:type="spellEnd"/>
+      <w:r>
+        <w:rPr>
+          <w:lang w:val="pl-PL"/>
+        </w:rPr>
+        <w:t xml:space="preserve">, co pozwala Unity na wybranie najlepszego </w:t>
+      </w:r>
+      <w:proofErr w:type="spellStart"/>
+      <w:r>
+        <w:rPr>
+          <w:lang w:val="pl-PL"/>
+        </w:rPr>
+        <w:t>shadera</w:t>
+      </w:r>
+      <w:proofErr w:type="spellEnd"/>
+      <w:r>
+        <w:rPr>
+          <w:lang w:val="pl-PL"/>
+        </w:rPr>
+        <w:t xml:space="preserve"> dla danej karty graficznej a w przypadku braku wymaganej funkcjonalności wycofanie się do </w:t>
+      </w:r>
+      <w:proofErr w:type="spellStart"/>
+      <w:r>
+        <w:rPr>
+          <w:lang w:val="pl-PL"/>
+        </w:rPr>
+        <w:t>shadera</w:t>
+      </w:r>
+      <w:proofErr w:type="spellEnd"/>
+      <w:r>
+        <w:rPr>
+          <w:lang w:val="pl-PL"/>
+        </w:rPr>
+        <w:t xml:space="preserve"> zapasowego, który może poświęcać funkcjonalność w celu polepszenia wydajności aplikacji.</w:t>
+      </w:r>
+    </w:p>
+    <w:p>
+      <w:pPr>
+        <w:ind w:firstLine="720"/>
+        <w:rPr>
+          <w:lang w:val="pl-PL"/>
+        </w:rPr>
+      </w:pPr>
+      <w:r>
+        <w:rPr>
+          <w:lang w:val="pl-PL"/>
+        </w:rPr>
+        <w:t xml:space="preserve">Programowanie odbywa się w jednym z trzech języków wspieranych przez silnik. Programiści mogą używać </w:t>
+      </w:r>
+      <w:proofErr w:type="spellStart"/>
+      <w:r>
+        <w:rPr>
+          <w:lang w:val="pl-PL"/>
+        </w:rPr>
+        <w:t>UnityScript</w:t>
+      </w:r>
+      <w:proofErr w:type="spellEnd"/>
+      <w:r>
+        <w:rPr>
+          <w:lang w:val="pl-PL"/>
+        </w:rPr>
+        <w:t xml:space="preserve"> (język podobny do </w:t>
+      </w:r>
+      <w:proofErr w:type="spellStart"/>
+      <w:r>
+        <w:rPr>
+          <w:lang w:val="pl-PL"/>
+        </w:rPr>
+        <w:t>JavaScript</w:t>
+      </w:r>
+      <w:proofErr w:type="spellEnd"/>
+      <w:r>
+        <w:rPr>
+          <w:lang w:val="pl-PL"/>
+        </w:rPr>
+        <w:t xml:space="preserve">), C# lub </w:t>
+      </w:r>
+      <w:proofErr w:type="spellStart"/>
+      <w:r>
+        <w:rPr>
+          <w:lang w:val="pl-PL"/>
+        </w:rPr>
+        <w:t>Boo</w:t>
+      </w:r>
+      <w:proofErr w:type="spellEnd"/>
+      <w:r>
+        <w:rPr>
+          <w:lang w:val="pl-PL"/>
+        </w:rPr>
+        <w:t xml:space="preserve"> (język ze składnią zbliżoną do </w:t>
+      </w:r>
+      <w:proofErr w:type="spellStart"/>
+      <w:r>
+        <w:rPr>
+          <w:lang w:val="pl-PL"/>
+        </w:rPr>
+        <w:t>Pythona</w:t>
+      </w:r>
+      <w:proofErr w:type="spellEnd"/>
+      <w:r>
+        <w:rPr>
+          <w:lang w:val="pl-PL"/>
+        </w:rPr>
+        <w:t xml:space="preserve">). Od wersji Unity 3.0 </w:t>
+      </w:r>
+      <w:proofErr w:type="gramStart"/>
+      <w:r>
+        <w:rPr>
+          <w:lang w:val="pl-PL"/>
+        </w:rPr>
+        <w:t>silnik</w:t>
+      </w:r>
+      <w:proofErr w:type="gramEnd"/>
+      <w:r>
+        <w:rPr>
+          <w:lang w:val="pl-PL"/>
+        </w:rPr>
+        <w:t xml:space="preserve"> rozpowszechniany jest ze zindywidualizowaną wersją </w:t>
+      </w:r>
+      <w:proofErr w:type="spellStart"/>
+      <w:r>
+        <w:rPr>
+          <w:lang w:val="pl-PL"/>
+        </w:rPr>
+        <w:t>MonoDevelop</w:t>
+      </w:r>
+      <w:proofErr w:type="spellEnd"/>
+      <w:r>
+        <w:rPr>
+          <w:lang w:val="pl-PL"/>
+        </w:rPr>
+        <w:t xml:space="preserve"> pomagającą w debugowaniu skryptów.</w:t>
+      </w:r>
+    </w:p>
+    <w:p>
+      <w:pPr>
+        <w:ind w:firstLine="720"/>
+        <w:rPr>
+          <w:lang w:val="pl-PL"/>
+        </w:rPr>
+      </w:pPr>
+      <w:r>
+        <w:rPr>
+          <w:lang w:val="pl-PL"/>
+        </w:rPr>
+        <w:t xml:space="preserve"> </w:t>
+      </w:r>
+      <w:r>
+        <w:rPr>
+          <w:lang w:val="pl-PL"/>
+        </w:rPr>
+        <w:t xml:space="preserve">Unity wspiera wiele platform sprzętowych. Deweloperzy mają kontrolę nad wieloma aspektami dystrybucji swoich aplikacji na platformy takie jak przeglądarki, komputery osobiste, konsole, telefony komórkowe i tablety. Unity pozwala na wybranie szczegółów kompresji tekstur i rozdzielczości dla każdej ze wspieranych platform. Aktualnie wspierane są platformy takie jak </w:t>
+      </w:r>
+      <w:proofErr w:type="spellStart"/>
+      <w:r>
+        <w:rPr>
+          <w:lang w:val="pl-PL"/>
+        </w:rPr>
+        <w:t>BlackBerry</w:t>
+      </w:r>
+      <w:proofErr w:type="spellEnd"/>
+      <w:r>
+        <w:rPr>
+          <w:lang w:val="pl-PL"/>
+        </w:rPr>
+        <w:t xml:space="preserve"> 10, Windows 8, Windows Phone 8, Windows, Mac, Linux, Android, </w:t>
+      </w:r>
+      <w:proofErr w:type="spellStart"/>
+      <w:r>
+        <w:rPr>
+          <w:lang w:val="pl-PL"/>
+        </w:rPr>
+        <w:t>iOS</w:t>
+      </w:r>
+      <w:proofErr w:type="spellEnd"/>
+      <w:r>
+        <w:rPr>
+          <w:lang w:val="pl-PL"/>
+        </w:rPr>
+        <w:t xml:space="preserve">, Unity Web </w:t>
+      </w:r>
+      <w:r>
+        <w:rPr>
+          <w:lang w:val="pl-PL"/>
+        </w:rPr>
         <w:lastRenderedPageBreak/>
-        <w:t>shaderów</w:t>
-      </w:r>
-      <w:proofErr w:type="spellEnd"/>
-      <w:r>
-        <w:rPr>
-          <w:lang w:val="pl-PL"/>
-        </w:rPr>
-        <w:t xml:space="preserve"> wykorzystywany jest język </w:t>
-      </w:r>
-      <w:proofErr w:type="spellStart"/>
-      <w:r>
-        <w:rPr>
-          <w:lang w:val="pl-PL"/>
-        </w:rPr>
-        <w:t>ShaderLab</w:t>
-      </w:r>
-      <w:proofErr w:type="spellEnd"/>
-      <w:r>
-        <w:rPr>
-          <w:lang w:val="pl-PL"/>
-        </w:rPr>
-        <w:t xml:space="preserve">, wspierający programowanie deklaratywne dla </w:t>
-      </w:r>
-      <w:proofErr w:type="spellStart"/>
-      <w:r>
-        <w:rPr>
-          <w:lang w:val="pl-PL"/>
-        </w:rPr>
-        <w:t>shaderów</w:t>
-      </w:r>
-      <w:proofErr w:type="spellEnd"/>
-      <w:r>
-        <w:rPr>
-          <w:lang w:val="pl-PL"/>
-        </w:rPr>
-        <w:t xml:space="preserve"> stałych, jak również </w:t>
-      </w:r>
-      <w:proofErr w:type="spellStart"/>
-      <w:r>
-        <w:rPr>
-          <w:lang w:val="pl-PL"/>
-        </w:rPr>
-        <w:t>shadery</w:t>
-      </w:r>
-      <w:proofErr w:type="spellEnd"/>
-      <w:r>
-        <w:rPr>
-          <w:lang w:val="pl-PL"/>
-        </w:rPr>
-        <w:t xml:space="preserve"> napisane w GLSL lub </w:t>
-      </w:r>
-      <w:proofErr w:type="spellStart"/>
-      <w:r>
-        <w:rPr>
-          <w:lang w:val="pl-PL"/>
-        </w:rPr>
-        <w:t>Cg</w:t>
-      </w:r>
-      <w:proofErr w:type="spellEnd"/>
-      <w:r>
-        <w:rPr>
-          <w:lang w:val="pl-PL"/>
-        </w:rPr>
-        <w:t xml:space="preserve">. </w:t>
-      </w:r>
-      <w:proofErr w:type="spellStart"/>
-      <w:r>
-        <w:rPr>
-          <w:lang w:val="pl-PL"/>
-        </w:rPr>
-        <w:t>Shader</w:t>
-      </w:r>
-      <w:proofErr w:type="spellEnd"/>
-      <w:r>
-        <w:rPr>
-          <w:lang w:val="pl-PL"/>
-        </w:rPr>
-        <w:t xml:space="preserve"> może obsługiwać wiele wariantów a także zapewniać implementację </w:t>
-      </w:r>
-      <w:proofErr w:type="spellStart"/>
-      <w:r>
-        <w:rPr>
-          <w:lang w:val="pl-PL"/>
-        </w:rPr>
-        <w:t>fallback</w:t>
-      </w:r>
-      <w:proofErr w:type="spellEnd"/>
-      <w:r>
-        <w:rPr>
-          <w:lang w:val="pl-PL"/>
-        </w:rPr>
-        <w:t xml:space="preserve"> </w:t>
-      </w:r>
-      <w:proofErr w:type="spellStart"/>
-      <w:r>
-        <w:rPr>
-          <w:lang w:val="pl-PL"/>
-        </w:rPr>
-        <w:t>shadera</w:t>
-      </w:r>
-      <w:proofErr w:type="spellEnd"/>
-      <w:r>
-        <w:rPr>
-          <w:lang w:val="pl-PL"/>
-        </w:rPr>
-        <w:t xml:space="preserve">, co pozwala Unity na wybranie najlepszego </w:t>
-      </w:r>
-      <w:proofErr w:type="spellStart"/>
-      <w:r>
-        <w:rPr>
-          <w:lang w:val="pl-PL"/>
-        </w:rPr>
-        <w:t>shadera</w:t>
-      </w:r>
-      <w:proofErr w:type="spellEnd"/>
-      <w:r>
-        <w:rPr>
-          <w:lang w:val="pl-PL"/>
-        </w:rPr>
-        <w:t xml:space="preserve"> dla danej karty graficznej a w przypadku braku wymaganej funkcjonalności wycofanie się do </w:t>
-      </w:r>
-      <w:proofErr w:type="spellStart"/>
-      <w:r>
-        <w:rPr>
-          <w:lang w:val="pl-PL"/>
-        </w:rPr>
-        <w:t>shadera</w:t>
-      </w:r>
-      <w:proofErr w:type="spellEnd"/>
-      <w:r>
-        <w:rPr>
-          <w:lang w:val="pl-PL"/>
-        </w:rPr>
-        <w:t xml:space="preserve"> zapasowego, który może poświęcać funkcjonalność w celu polepszenia wydajności aplikacji.</w:t>
+        <w:t xml:space="preserve">Player, Adobe Flash, </w:t>
+      </w:r>
+      <w:proofErr w:type="spellStart"/>
+      <w:r>
+        <w:rPr>
+          <w:lang w:val="pl-PL"/>
+        </w:rPr>
+        <w:t>PlayStation</w:t>
+      </w:r>
+      <w:proofErr w:type="spellEnd"/>
+      <w:r>
+        <w:rPr>
+          <w:lang w:val="pl-PL"/>
+        </w:rPr>
+        <w:t xml:space="preserve"> 3, </w:t>
+      </w:r>
+      <w:proofErr w:type="spellStart"/>
+      <w:r>
+        <w:rPr>
+          <w:lang w:val="pl-PL"/>
+        </w:rPr>
+        <w:t>PlayS</w:t>
+      </w:r>
+      <w:r>
+        <w:rPr>
+          <w:lang w:val="pl-PL"/>
+        </w:rPr>
+        <w:t>tation</w:t>
+      </w:r>
+      <w:proofErr w:type="spellEnd"/>
+      <w:r>
+        <w:rPr>
+          <w:lang w:val="pl-PL"/>
+        </w:rPr>
+        <w:t xml:space="preserve"> Vita, Xbox 360, Wii U oraz</w:t>
+      </w:r>
+      <w:r>
+        <w:rPr>
+          <w:lang w:val="pl-PL"/>
+        </w:rPr>
+        <w:t xml:space="preserve"> Wii.</w:t>
+      </w:r>
+      <w:r>
+        <w:rPr>
+          <w:lang w:val="pl-PL"/>
+        </w:rPr>
+        <w:t xml:space="preserve"> W następnej wersji silnika zapowiedziano wsparcie dla urządzeń </w:t>
+      </w:r>
+      <w:proofErr w:type="spellStart"/>
+      <w:r>
+        <w:rPr>
+          <w:lang w:val="pl-PL"/>
+        </w:rPr>
+        <w:t>PlayStation</w:t>
+      </w:r>
+      <w:proofErr w:type="spellEnd"/>
+      <w:r>
+        <w:rPr>
+          <w:lang w:val="pl-PL"/>
+        </w:rPr>
+        <w:t xml:space="preserve"> 4 </w:t>
+      </w:r>
+      <w:r>
+        <w:rPr>
+          <w:lang w:val="pl-PL"/>
+        </w:rPr>
+        <w:t>oraz</w:t>
+      </w:r>
+      <w:r>
+        <w:rPr>
+          <w:lang w:val="pl-PL"/>
+        </w:rPr>
+        <w:t xml:space="preserve"> Xbox One.</w:t>
       </w:r>
     </w:p>
     <w:p>
@@ -8521,286 +9029,68 @@
         <w:rPr>
           <w:lang w:val="pl-PL"/>
         </w:rPr>
-        <w:t xml:space="preserve">Programowanie odbywa się w jednym z trzech języków wspieranych przez silnik. Programiści mogą używać </w:t>
-      </w:r>
-      <w:proofErr w:type="spellStart"/>
-      <w:r>
-        <w:rPr>
-          <w:lang w:val="pl-PL"/>
-        </w:rPr>
-        <w:t>UnityScript</w:t>
-      </w:r>
-      <w:proofErr w:type="spellEnd"/>
-      <w:r>
-        <w:rPr>
-          <w:lang w:val="pl-PL"/>
-        </w:rPr>
-        <w:t xml:space="preserve"> (język podobny do </w:t>
-      </w:r>
-      <w:proofErr w:type="spellStart"/>
-      <w:r>
-        <w:rPr>
-          <w:lang w:val="pl-PL"/>
-        </w:rPr>
-        <w:t>JavaScript</w:t>
-      </w:r>
-      <w:proofErr w:type="spellEnd"/>
-      <w:r>
-        <w:rPr>
-          <w:lang w:val="pl-PL"/>
-        </w:rPr>
-        <w:t xml:space="preserve">), C# lub </w:t>
-      </w:r>
-      <w:proofErr w:type="spellStart"/>
-      <w:r>
-        <w:rPr>
-          <w:lang w:val="pl-PL"/>
-        </w:rPr>
-        <w:t>Boo</w:t>
-      </w:r>
-      <w:proofErr w:type="spellEnd"/>
-      <w:r>
-        <w:rPr>
-          <w:lang w:val="pl-PL"/>
-        </w:rPr>
-        <w:t xml:space="preserve"> (język ze składnią zbliżoną do </w:t>
-      </w:r>
-      <w:proofErr w:type="spellStart"/>
-      <w:r>
-        <w:rPr>
-          <w:lang w:val="pl-PL"/>
-        </w:rPr>
-        <w:t>Pythona</w:t>
-      </w:r>
-      <w:proofErr w:type="spellEnd"/>
-      <w:r>
-        <w:rPr>
-          <w:lang w:val="pl-PL"/>
-        </w:rPr>
-        <w:t xml:space="preserve">). Od wersji Unity 3.0 </w:t>
+        <w:t xml:space="preserve">Unity posiada też wbudowane wsparcie dla silnika fizycznego </w:t>
+      </w:r>
+      <w:proofErr w:type="spellStart"/>
+      <w:r>
+        <w:rPr>
+          <w:lang w:val="pl-PL"/>
+        </w:rPr>
+        <w:t>PhysX</w:t>
+      </w:r>
+      <w:proofErr w:type="spellEnd"/>
+      <w:r>
+        <w:rPr>
+          <w:lang w:val="pl-PL"/>
+        </w:rPr>
+        <w:t xml:space="preserve"> firmy </w:t>
+      </w:r>
+      <w:proofErr w:type="spellStart"/>
+      <w:r>
+        <w:rPr>
+          <w:lang w:val="pl-PL"/>
+        </w:rPr>
+        <w:t>Nvidia</w:t>
+      </w:r>
+      <w:proofErr w:type="spellEnd"/>
+      <w:r>
+        <w:rPr>
+          <w:lang w:val="pl-PL"/>
+        </w:rPr>
+        <w:t xml:space="preserve"> z zaimplementowanym wsparciem dla symulacji tkanin w czasie rzeczywistym, </w:t>
+      </w:r>
+      <w:proofErr w:type="spellStart"/>
+      <w:r>
+        <w:rPr>
+          <w:lang w:val="pl-PL"/>
+        </w:rPr>
+        <w:t>raycastów</w:t>
+      </w:r>
+      <w:proofErr w:type="spellEnd"/>
+      <w:r>
+        <w:rPr>
+          <w:lang w:val="pl-PL"/>
+        </w:rPr>
+        <w:t xml:space="preserve"> z </w:t>
+      </w:r>
+      <w:r>
+        <w:rPr>
+          <w:lang w:val="pl-PL"/>
+        </w:rPr>
+        <w:t xml:space="preserve">parametrem szerokości oraz obsługi warstw kolizyjnych. Unity 4.3 </w:t>
       </w:r>
       <w:proofErr w:type="gramStart"/>
       <w:r>
         <w:rPr>
           <w:lang w:val="pl-PL"/>
         </w:rPr>
-        <w:t>silnik</w:t>
+        <w:t>wprowadziło</w:t>
       </w:r>
       <w:proofErr w:type="gramEnd"/>
       <w:r>
         <w:rPr>
           <w:lang w:val="pl-PL"/>
         </w:rPr>
-        <w:t xml:space="preserve"> rozpowszechniany jest ze zindywidualizowaną wersją </w:t>
-      </w:r>
-      <w:proofErr w:type="spellStart"/>
-      <w:r>
-        <w:rPr>
-          <w:lang w:val="pl-PL"/>
-        </w:rPr>
-        <w:t>MonoDevelop</w:t>
-      </w:r>
-      <w:proofErr w:type="spellEnd"/>
-      <w:r>
-        <w:rPr>
-          <w:lang w:val="pl-PL"/>
-        </w:rPr>
-        <w:t xml:space="preserve"> pomagającą w debugowaniu skryptów.</w:t>
-      </w:r>
-    </w:p>
-    <w:p>
-      <w:pPr>
-        <w:ind w:firstLine="720"/>
-        <w:rPr>
-          <w:lang w:val="pl-PL"/>
-        </w:rPr>
-      </w:pPr>
-      <w:r>
-        <w:rPr>
-          <w:lang w:val="pl-PL"/>
-        </w:rPr>
-        <w:t xml:space="preserve"> </w:t>
-      </w:r>
-      <w:r>
-        <w:rPr>
-          <w:lang w:val="pl-PL"/>
-        </w:rPr>
-        <w:t xml:space="preserve">Unity wspiera wiele platform sprzętowych. Deweloperzy mają kontrolę nad wieloma aspektami dystrybucji swoich aplikacji na platformy takie jak przeglądarki, komputery osobiste, konsole, telefony komórkowe i tablety. Unity pozwala na wybranie szczegółów kompresji tekstur i rozdzielczości dla każdej ze wspieranych platform. Aktualnie wspierane są platformy takie jak </w:t>
-      </w:r>
-      <w:proofErr w:type="spellStart"/>
-      <w:r>
-        <w:rPr>
-          <w:lang w:val="pl-PL"/>
-        </w:rPr>
-        <w:t>BlackBerry</w:t>
-      </w:r>
-      <w:proofErr w:type="spellEnd"/>
-      <w:r>
-        <w:rPr>
-          <w:lang w:val="pl-PL"/>
-        </w:rPr>
-        <w:t xml:space="preserve"> 10, Windows 8, Windows Phone 8, Windows, Mac, Linux, Android, </w:t>
-      </w:r>
-      <w:proofErr w:type="spellStart"/>
-      <w:r>
-        <w:rPr>
-          <w:lang w:val="pl-PL"/>
-        </w:rPr>
-        <w:t>iOS</w:t>
-      </w:r>
-      <w:proofErr w:type="spellEnd"/>
-      <w:r>
-        <w:rPr>
-          <w:lang w:val="pl-PL"/>
-        </w:rPr>
-        <w:t xml:space="preserve">, Unity Web Player, Adobe Flash, </w:t>
-      </w:r>
-      <w:proofErr w:type="spellStart"/>
-      <w:r>
-        <w:rPr>
-          <w:lang w:val="pl-PL"/>
-        </w:rPr>
-        <w:t>PlayStation</w:t>
-      </w:r>
-      <w:proofErr w:type="spellEnd"/>
-      <w:r>
-        <w:rPr>
-          <w:lang w:val="pl-PL"/>
-        </w:rPr>
-        <w:t xml:space="preserve"> 3, </w:t>
-      </w:r>
-      <w:proofErr w:type="spellStart"/>
-      <w:r>
-        <w:rPr>
-          <w:lang w:val="pl-PL"/>
-        </w:rPr>
-        <w:t>PlayS</w:t>
-      </w:r>
-      <w:r>
-        <w:rPr>
-          <w:lang w:val="pl-PL"/>
-        </w:rPr>
-        <w:t>tation</w:t>
-      </w:r>
-      <w:proofErr w:type="spellEnd"/>
-      <w:r>
-        <w:rPr>
-          <w:lang w:val="pl-PL"/>
-        </w:rPr>
-        <w:t xml:space="preserve"> Vita, Xbox 360, Wii U oraz</w:t>
-      </w:r>
-      <w:r>
-        <w:rPr>
-          <w:lang w:val="pl-PL"/>
-        </w:rPr>
-        <w:t xml:space="preserve"> Wii.</w:t>
-      </w:r>
-      <w:r>
-        <w:rPr>
-          <w:lang w:val="pl-PL"/>
-        </w:rPr>
-        <w:t xml:space="preserve"> W następnej wersji silnika zapowiedziano wsparcie dla urządzeń </w:t>
-      </w:r>
-      <w:proofErr w:type="spellStart"/>
-      <w:r>
-        <w:rPr>
-          <w:lang w:val="pl-PL"/>
-        </w:rPr>
-        <w:t>PlayStation</w:t>
-      </w:r>
-      <w:proofErr w:type="spellEnd"/>
-      <w:r>
-        <w:rPr>
-          <w:lang w:val="pl-PL"/>
-        </w:rPr>
-        <w:t xml:space="preserve"> 4 </w:t>
-      </w:r>
-      <w:r>
-        <w:rPr>
-          <w:lang w:val="pl-PL"/>
-        </w:rPr>
-        <w:t>oraz</w:t>
-      </w:r>
-      <w:r>
-        <w:rPr>
-          <w:lang w:val="pl-PL"/>
-        </w:rPr>
-        <w:t xml:space="preserve"> Xbox One.</w:t>
-      </w:r>
-    </w:p>
-    <w:p>
-      <w:pPr>
-        <w:ind w:firstLine="720"/>
-        <w:rPr>
-          <w:lang w:val="pl-PL"/>
-        </w:rPr>
-      </w:pPr>
-      <w:r>
-        <w:rPr>
-          <w:lang w:val="pl-PL"/>
-        </w:rPr>
-        <w:t xml:space="preserve">Unity posiada też wbudowane wsparcie dla silnika fizycznego </w:t>
-      </w:r>
-      <w:proofErr w:type="spellStart"/>
-      <w:r>
-        <w:rPr>
-          <w:lang w:val="pl-PL"/>
-        </w:rPr>
-        <w:t>PhysX</w:t>
-      </w:r>
-      <w:proofErr w:type="spellEnd"/>
-      <w:r>
-        <w:rPr>
-          <w:lang w:val="pl-PL"/>
-        </w:rPr>
-        <w:t xml:space="preserve"> firmy </w:t>
-      </w:r>
-      <w:proofErr w:type="spellStart"/>
-      <w:r>
-        <w:rPr>
-          <w:lang w:val="pl-PL"/>
-        </w:rPr>
-        <w:t>Nvidia</w:t>
-      </w:r>
-      <w:proofErr w:type="spellEnd"/>
-      <w:r>
-        <w:rPr>
-          <w:lang w:val="pl-PL"/>
-        </w:rPr>
-        <w:t xml:space="preserve"> z zaimplementowanym wsparciem dla symulacji tkanin w czasie rzeczywistym, </w:t>
-      </w:r>
-      <w:proofErr w:type="spellStart"/>
-      <w:r>
-        <w:rPr>
-          <w:lang w:val="pl-PL"/>
-        </w:rPr>
-        <w:t>raycastów</w:t>
-      </w:r>
-      <w:proofErr w:type="spellEnd"/>
-      <w:r>
-        <w:rPr>
-          <w:lang w:val="pl-PL"/>
-        </w:rPr>
-        <w:t xml:space="preserve"> z </w:t>
-      </w:r>
-      <w:r>
-        <w:rPr>
-          <w:lang w:val="pl-PL"/>
-        </w:rPr>
-        <w:t xml:space="preserve">parametrem szerokości oraz obsługi warstw kolizyjnych. Unity 4.3 </w:t>
-      </w:r>
-      <w:proofErr w:type="gramStart"/>
-      <w:r>
-        <w:rPr>
-          <w:lang w:val="pl-PL"/>
-        </w:rPr>
-        <w:t>wprowadziło</w:t>
-      </w:r>
-      <w:proofErr w:type="gramEnd"/>
-      <w:r>
-        <w:rPr>
-          <w:lang w:val="pl-PL"/>
-        </w:rPr>
         <w:t xml:space="preserve"> też obsługę obiektów fizycznych Box2D do wykorzystania w grach dwuwymiarowych. </w:t>
       </w:r>
     </w:p>
@@ -8823,7 +9113,6 @@
         <w:rPr>
           <w:lang w:val="pl-PL"/>
         </w:rPr>
-        <w:lastRenderedPageBreak/>
         <w:t>Web/</w:t>
       </w:r>
       <w:r>
@@ -8946,7 +9235,7 @@
       </w:pPr>
     </w:p>
     <w:sectPr>
-      <w:footerReference w:type="default" r:id="rId14"/>
+      <w:footerReference w:type="default" r:id="rId15"/>
       <w:pgSz w:w="12240" w:h="15840" w:code="1"/>
       <w:pgMar w:top="1138" w:right="1138" w:bottom="1138" w:left="1138" w:header="720" w:footer="720" w:gutter="562"/>
       <w:cols w:space="720"/>
@@ -9010,7 +9299,7 @@
           <w:rPr>
             <w:noProof/>
           </w:rPr>
-          <w:t>4</w:t>
+          <w:t>16</w:t>
         </w:r>
         <w:r>
           <w:rPr>
@@ -13629,7 +13918,7 @@
 </file>
 
 <file path=customXml/itemProps1.xml><?xml version="1.0" encoding="utf-8"?>
-<ds:datastoreItem xmlns:ds="http://schemas.openxmlformats.org/officeDocument/2006/customXml" ds:itemID="{19E4DDFC-520A-4E4D-8628-D9A7ADE4E912}">
+<ds:datastoreItem xmlns:ds="http://schemas.openxmlformats.org/officeDocument/2006/customXml" ds:itemID="{1852E99E-6A3F-495F-BFA6-75FA8EED1562}">
   <ds:schemaRefs>
     <ds:schemaRef ds:uri="http://schemas.openxmlformats.org/officeDocument/2006/bibliography"/>
   </ds:schemaRefs>

</xml_diff>

<commit_message>
Dodano zrzut z gry zrecznosciowej
</commit_message>
<xml_diff>
--- a/doc/Popanda.Pawel.Praca.Magisterska.docx
+++ b/doc/Popanda.Pawel.Praca.Magisterska.docx
@@ -8121,14 +8121,26 @@
                   <w:r>
                     <w:t xml:space="preserve"> </w:t>
                   </w:r>
-                  <w:fldSimple w:instr=" SEQ Rysunek \* ARABIC ">
-                    <w:r>
-                      <w:rPr>
-                        <w:noProof/>
-                      </w:rPr>
-                      <w:t>2</w:t>
-                    </w:r>
-                  </w:fldSimple>
+                  <w:proofErr w:type="gramEnd"/>
+                  <w:r>
+                    <w:fldChar w:fldCharType="begin"/>
+                  </w:r>
+                  <w:r>
+                    <w:instrText xml:space="preserve"> SEQ Rysunek \* ARABIC </w:instrText>
+                  </w:r>
+                  <w:r>
+                    <w:fldChar w:fldCharType="separate"/>
+                  </w:r>
+                  <w:r>
+                    <w:rPr>
+                      <w:noProof/>
+                    </w:rPr>
+                    <w:t>2</w:t>
+                  </w:r>
+                  <w:r>
+                    <w:fldChar w:fldCharType="end"/>
+                  </w:r>
+                  <w:proofErr w:type="gramStart"/>
                   <w:r>
                     <w:t>.</w:t>
                   </w:r>
@@ -8182,8 +8194,6 @@
           <w:lang w:val="pl-PL"/>
         </w:rPr>
       </w:pPr>
-      <w:bookmarkStart w:id="16" w:name="_GoBack"/>
-      <w:bookmarkEnd w:id="16"/>
     </w:p>
     <w:p>
       <w:pPr>
@@ -9108,7 +9118,7 @@
           <w:lang w:val="pl-PL"/>
         </w:rPr>
       </w:pPr>
-      <w:bookmarkStart w:id="17" w:name="_Toc392613460"/>
+      <w:bookmarkStart w:id="16" w:name="_Toc392613460"/>
       <w:r>
         <w:rPr>
           <w:lang w:val="pl-PL"/>
@@ -9133,17 +9143,286 @@
         </w:rPr>
         <w:t>Flash</w:t>
       </w:r>
+      <w:bookmarkEnd w:id="16"/>
+    </w:p>
+    <w:p>
+      <w:pPr>
+        <w:pStyle w:val="Nagwek2"/>
+        <w:rPr>
+          <w:lang w:val="pl-PL"/>
+        </w:rPr>
+      </w:pPr>
+      <w:bookmarkStart w:id="17" w:name="_Toc392613461"/>
       <w:bookmarkEnd w:id="17"/>
     </w:p>
     <w:p>
       <w:pPr>
+        <w:pStyle w:val="Nagwek1"/>
+        <w:rPr>
+          <w:lang w:val="pl-PL"/>
+        </w:rPr>
+      </w:pPr>
+      <w:bookmarkStart w:id="18" w:name="_Toc392613462"/>
+      <w:r>
+        <w:rPr>
+          <w:lang w:val="pl-PL"/>
+        </w:rPr>
+        <w:t>Zaimplementowane programy testujące</w:t>
+      </w:r>
+      <w:bookmarkEnd w:id="18"/>
+    </w:p>
+    <w:p>
+      <w:pPr>
         <w:pStyle w:val="Nagwek2"/>
         <w:rPr>
           <w:lang w:val="pl-PL"/>
         </w:rPr>
       </w:pPr>
-      <w:bookmarkStart w:id="18" w:name="_Toc392613461"/>
-      <w:bookmarkEnd w:id="18"/>
+      <w:r>
+        <w:rPr>
+          <w:lang w:val="pl-PL"/>
+        </w:rPr>
+        <w:t>Unity: Test grafiki 2D</w:t>
+      </w:r>
+    </w:p>
+    <w:p>
+      <w:pPr>
+        <w:ind w:firstLine="432"/>
+        <w:rPr>
+          <w:lang w:val="pl-PL"/>
+        </w:rPr>
+      </w:pPr>
+      <w:r>
+        <w:rPr>
+          <w:lang w:val="pl-PL"/>
+        </w:rPr>
+        <w:t>W celu przetestowania wydajności urządzeń i sprawdzeniu możliwości silnika zaimplementowano prostą grę zręcznościową</w:t>
+      </w:r>
+    </w:p>
+    <w:p>
+      <w:pPr>
+        <w:ind w:firstLine="432"/>
+        <w:rPr>
+          <w:lang w:val="pl-PL"/>
+        </w:rPr>
+      </w:pPr>
+    </w:p>
+    <w:p>
+      <w:pPr>
+        <w:ind w:firstLine="432"/>
+        <w:rPr>
+          <w:lang w:val="pl-PL"/>
+        </w:rPr>
+      </w:pPr>
+      <w:r>
+        <w:rPr>
+          <w:noProof/>
+          <w:lang w:val="pl-PL" w:eastAsia="pl-PL" w:bidi="ar-SA"/>
+        </w:rPr>
+        <w:drawing>
+          <wp:anchor distT="0" distB="0" distL="114300" distR="114300" simplePos="0" relativeHeight="251673600" behindDoc="1" locked="0" layoutInCell="1" allowOverlap="1" wp14:anchorId="71FB394A" wp14:editId="4DD1C68A">
+            <wp:simplePos x="0" y="0"/>
+            <wp:positionH relativeFrom="column">
+              <wp:posOffset>-57150</wp:posOffset>
+            </wp:positionH>
+            <wp:positionV relativeFrom="paragraph">
+              <wp:posOffset>6350</wp:posOffset>
+            </wp:positionV>
+            <wp:extent cx="5963920" cy="2770505"/>
+            <wp:effectExtent l="0" t="0" r="0" b="0"/>
+            <wp:wrapNone/>
+            <wp:docPr id="10" name="Obraz 10"/>
+            <wp:cNvGraphicFramePr>
+              <a:graphicFrameLocks xmlns:a="http://schemas.openxmlformats.org/drawingml/2006/main" noChangeAspect="1"/>
+            </wp:cNvGraphicFramePr>
+            <a:graphic xmlns:a="http://schemas.openxmlformats.org/drawingml/2006/main">
+              <a:graphicData uri="http://schemas.openxmlformats.org/drawingml/2006/picture">
+                <pic:pic xmlns:pic="http://schemas.openxmlformats.org/drawingml/2006/picture">
+                  <pic:nvPicPr>
+                    <pic:cNvPr id="0" name="Picture 30"/>
+                    <pic:cNvPicPr>
+                      <a:picLocks noChangeAspect="1" noChangeArrowheads="1"/>
+                    </pic:cNvPicPr>
+                  </pic:nvPicPr>
+                  <pic:blipFill>
+                    <a:blip r:embed="rId15">
+                      <a:extLst>
+                        <a:ext uri="{28A0092B-C50C-407E-A947-70E740481C1C}">
+                          <a14:useLocalDpi xmlns:a14="http://schemas.microsoft.com/office/drawing/2010/main" val="0"/>
+                        </a:ext>
+                      </a:extLst>
+                    </a:blip>
+                    <a:srcRect/>
+                    <a:stretch>
+                      <a:fillRect/>
+                    </a:stretch>
+                  </pic:blipFill>
+                  <pic:spPr bwMode="auto">
+                    <a:xfrm>
+                      <a:off x="0" y="0"/>
+                      <a:ext cx="5963920" cy="2770505"/>
+                    </a:xfrm>
+                    <a:prstGeom prst="rect">
+                      <a:avLst/>
+                    </a:prstGeom>
+                    <a:noFill/>
+                    <a:ln>
+                      <a:noFill/>
+                    </a:ln>
+                  </pic:spPr>
+                </pic:pic>
+              </a:graphicData>
+            </a:graphic>
+            <wp14:sizeRelH relativeFrom="page">
+              <wp14:pctWidth>0</wp14:pctWidth>
+            </wp14:sizeRelH>
+            <wp14:sizeRelV relativeFrom="page">
+              <wp14:pctHeight>0</wp14:pctHeight>
+            </wp14:sizeRelV>
+          </wp:anchor>
+        </w:drawing>
+      </w:r>
+    </w:p>
+    <w:p>
+      <w:pPr>
+        <w:ind w:firstLine="432"/>
+        <w:rPr>
+          <w:lang w:val="pl-PL"/>
+        </w:rPr>
+      </w:pPr>
+    </w:p>
+    <w:p>
+      <w:pPr>
+        <w:ind w:firstLine="432"/>
+        <w:rPr>
+          <w:lang w:val="pl-PL"/>
+        </w:rPr>
+      </w:pPr>
+    </w:p>
+    <w:p>
+      <w:pPr>
+        <w:ind w:firstLine="432"/>
+        <w:rPr>
+          <w:lang w:val="pl-PL"/>
+        </w:rPr>
+      </w:pPr>
+      <w:bookmarkStart w:id="19" w:name="_GoBack"/>
+      <w:bookmarkEnd w:id="19"/>
+    </w:p>
+    <w:p>
+      <w:pPr>
+        <w:ind w:firstLine="432"/>
+        <w:rPr>
+          <w:lang w:val="pl-PL"/>
+        </w:rPr>
+      </w:pPr>
+    </w:p>
+    <w:p>
+      <w:pPr>
+        <w:ind w:firstLine="432"/>
+        <w:rPr>
+          <w:lang w:val="pl-PL"/>
+        </w:rPr>
+      </w:pPr>
+    </w:p>
+    <w:p>
+      <w:pPr>
+        <w:ind w:firstLine="432"/>
+        <w:rPr>
+          <w:lang w:val="pl-PL"/>
+        </w:rPr>
+      </w:pPr>
+    </w:p>
+    <w:p>
+      <w:pPr>
+        <w:ind w:firstLine="432"/>
+        <w:rPr>
+          <w:lang w:val="pl-PL"/>
+        </w:rPr>
+      </w:pPr>
+    </w:p>
+    <w:p>
+      <w:pPr>
+        <w:ind w:firstLine="432"/>
+        <w:rPr>
+          <w:lang w:val="pl-PL"/>
+        </w:rPr>
+      </w:pPr>
+    </w:p>
+    <w:p>
+      <w:pPr>
+        <w:ind w:firstLine="432"/>
+        <w:rPr>
+          <w:lang w:val="pl-PL"/>
+        </w:rPr>
+      </w:pPr>
+    </w:p>
+    <w:p>
+      <w:pPr>
+        <w:keepNext/>
+        <w:ind w:firstLine="432"/>
+      </w:pPr>
+    </w:p>
+    <w:p>
+      <w:pPr>
+        <w:pStyle w:val="Legenda"/>
+        <w:rPr>
+          <w:lang w:val="pl-PL"/>
+        </w:rPr>
+      </w:pPr>
+      <w:proofErr w:type="spellStart"/>
+      <w:proofErr w:type="gramStart"/>
+      <w:r>
+        <w:t>Rysunek</w:t>
+      </w:r>
+      <w:proofErr w:type="spellEnd"/>
+      <w:r>
+        <w:t xml:space="preserve"> </w:t>
+      </w:r>
+      <w:fldSimple w:instr=" SEQ Rysunek \* ARABIC ">
+        <w:r>
+          <w:rPr>
+            <w:noProof/>
+          </w:rPr>
+          <w:t>3</w:t>
+        </w:r>
+      </w:fldSimple>
+      <w:r>
+        <w:t>.</w:t>
+      </w:r>
+      <w:proofErr w:type="gramEnd"/>
+      <w:r>
+        <w:t xml:space="preserve"> </w:t>
+      </w:r>
+      <w:proofErr w:type="spellStart"/>
+      <w:r>
+        <w:t>Zrzut</w:t>
+      </w:r>
+      <w:proofErr w:type="spellEnd"/>
+      <w:r>
+        <w:t xml:space="preserve"> </w:t>
+      </w:r>
+      <w:proofErr w:type="spellStart"/>
+      <w:r>
+        <w:t>ekranu</w:t>
+      </w:r>
+      <w:proofErr w:type="spellEnd"/>
+      <w:r>
+        <w:t xml:space="preserve"> z </w:t>
+      </w:r>
+      <w:proofErr w:type="spellStart"/>
+      <w:r>
+        <w:t>gry</w:t>
+      </w:r>
+      <w:proofErr w:type="spellEnd"/>
+      <w:r>
+        <w:t xml:space="preserve"> </w:t>
+      </w:r>
+      <w:proofErr w:type="spellStart"/>
+      <w:r>
+        <w:t>zręcznościowej</w:t>
+      </w:r>
+      <w:proofErr w:type="spellEnd"/>
     </w:p>
     <w:p>
       <w:pPr>
@@ -9152,27 +9431,12 @@
           <w:lang w:val="pl-PL"/>
         </w:rPr>
       </w:pPr>
-      <w:bookmarkStart w:id="19" w:name="_Toc392613462"/>
-      <w:r>
-        <w:rPr>
-          <w:lang w:val="pl-PL"/>
-        </w:rPr>
-        <w:t>Zaimplementowane programy testujące</w:t>
-      </w:r>
-      <w:bookmarkEnd w:id="19"/>
-    </w:p>
-    <w:p>
-      <w:pPr>
-        <w:pStyle w:val="Nagwek1"/>
-        <w:rPr>
-          <w:lang w:val="pl-PL"/>
-        </w:rPr>
-      </w:pPr>
       <w:bookmarkStart w:id="20" w:name="_Toc392613463"/>
       <w:r>
         <w:rPr>
           <w:lang w:val="pl-PL"/>
         </w:rPr>
+        <w:lastRenderedPageBreak/>
         <w:t>Wyniki</w:t>
       </w:r>
       <w:bookmarkEnd w:id="20"/>
@@ -9235,7 +9499,7 @@
       </w:pPr>
     </w:p>
     <w:sectPr>
-      <w:footerReference w:type="default" r:id="rId15"/>
+      <w:footerReference w:type="default" r:id="rId16"/>
       <w:pgSz w:w="12240" w:h="15840" w:code="1"/>
       <w:pgMar w:top="1138" w:right="1138" w:bottom="1138" w:left="1138" w:header="720" w:footer="720" w:gutter="562"/>
       <w:cols w:space="720"/>
@@ -9299,7 +9563,7 @@
           <w:rPr>
             <w:noProof/>
           </w:rPr>
-          <w:t>16</w:t>
+          <w:t>17</w:t>
         </w:r>
         <w:r>
           <w:rPr>
@@ -13918,7 +14182,7 @@
 </file>
 
 <file path=customXml/itemProps1.xml><?xml version="1.0" encoding="utf-8"?>
-<ds:datastoreItem xmlns:ds="http://schemas.openxmlformats.org/officeDocument/2006/customXml" ds:itemID="{1852E99E-6A3F-495F-BFA6-75FA8EED1562}">
+<ds:datastoreItem xmlns:ds="http://schemas.openxmlformats.org/officeDocument/2006/customXml" ds:itemID="{E36AB7DF-F9E8-4D5B-B305-0FB43216A9B5}">
   <ds:schemaRefs>
     <ds:schemaRef ds:uri="http://schemas.openxmlformats.org/officeDocument/2006/bibliography"/>
   </ds:schemaRefs>

</xml_diff>

<commit_message>
Dodano podstawowy opis bohatera i grafu animacji
</commit_message>
<xml_diff>
--- a/doc/Popanda.Pawel.Praca.Magisterska.docx
+++ b/doc/Popanda.Pawel.Praca.Magisterska.docx
@@ -9187,6 +9187,13 @@
     </w:p>
     <w:p>
       <w:pPr>
+        <w:rPr>
+          <w:lang w:val="pl-PL"/>
+        </w:rPr>
+      </w:pPr>
+    </w:p>
+    <w:p>
+      <w:pPr>
         <w:ind w:firstLine="432"/>
         <w:rPr>
           <w:lang w:val="pl-PL"/>
@@ -9197,6 +9204,12 @@
           <w:lang w:val="pl-PL"/>
         </w:rPr>
         <w:t>W celu przetestowania wydajności urządzeń i sprawdzeniu możliwości silnika zaimplementowano prostą grę zręcznościową</w:t>
+      </w:r>
+      <w:r>
+        <w:rPr>
+          <w:lang w:val="pl-PL"/>
+        </w:rPr>
+        <w:t>. Gra polega na wskakiwaniu po platformach na jak największą wysokość. Gdy gracz spadnie postać otwiera spadochron i zaczyna „zbierać” przeciwników. Po odzyskaniu kontaktu z podłożem zebrani przeciwnicy rozlatują się w kształt stożka. Zasoby wykorzystane w grze pochodzą z oficjalnej strony Unity.</w:t>
       </w:r>
     </w:p>
     <w:p>
@@ -9306,8 +9319,6 @@
           <w:lang w:val="pl-PL"/>
         </w:rPr>
       </w:pPr>
-      <w:bookmarkStart w:id="19" w:name="_GoBack"/>
-      <w:bookmarkEnd w:id="19"/>
     </w:p>
     <w:p>
       <w:pPr>
@@ -9379,12 +9390,476 @@
       <w:r>
         <w:t xml:space="preserve"> </w:t>
       </w:r>
+      <w:proofErr w:type="gramEnd"/>
+      <w:r>
+        <w:fldChar w:fldCharType="begin"/>
+      </w:r>
+      <w:r>
+        <w:instrText xml:space="preserve"> SEQ Rysunek \* ARABIC </w:instrText>
+      </w:r>
+      <w:r>
+        <w:fldChar w:fldCharType="separate"/>
+      </w:r>
+      <w:r>
+        <w:rPr>
+          <w:noProof/>
+        </w:rPr>
+        <w:t>3</w:t>
+      </w:r>
+      <w:r>
+        <w:fldChar w:fldCharType="end"/>
+      </w:r>
+      <w:proofErr w:type="gramStart"/>
+      <w:r>
+        <w:t>.</w:t>
+      </w:r>
+      <w:proofErr w:type="gramEnd"/>
+      <w:r>
+        <w:t xml:space="preserve"> </w:t>
+      </w:r>
+      <w:proofErr w:type="spellStart"/>
+      <w:r>
+        <w:t>Zrzut</w:t>
+      </w:r>
+      <w:proofErr w:type="spellEnd"/>
+      <w:r>
+        <w:t xml:space="preserve"> </w:t>
+      </w:r>
+      <w:proofErr w:type="spellStart"/>
+      <w:r>
+        <w:t>ekranu</w:t>
+      </w:r>
+      <w:proofErr w:type="spellEnd"/>
+      <w:r>
+        <w:t xml:space="preserve"> z </w:t>
+      </w:r>
+      <w:proofErr w:type="spellStart"/>
+      <w:r>
+        <w:t>gry</w:t>
+      </w:r>
+      <w:proofErr w:type="spellEnd"/>
+      <w:r>
+        <w:t xml:space="preserve"> </w:t>
+      </w:r>
+      <w:proofErr w:type="spellStart"/>
+      <w:r>
+        <w:t>zręcznościowej</w:t>
+      </w:r>
+      <w:proofErr w:type="spellEnd"/>
+    </w:p>
+    <w:p>
+      <w:pPr>
+        <w:rPr>
+          <w:lang w:val="pl-PL"/>
+        </w:rPr>
+      </w:pPr>
+      <w:bookmarkStart w:id="19" w:name="_Toc392613463"/>
+    </w:p>
+    <w:p>
+      <w:pPr>
+        <w:pStyle w:val="Nagwek2"/>
+        <w:rPr>
+          <w:lang w:val="pl-PL"/>
+        </w:rPr>
+      </w:pPr>
+      <w:r>
+        <w:rPr>
+          <w:lang w:val="pl-PL"/>
+        </w:rPr>
+        <w:t>Implementacja</w:t>
+      </w:r>
+    </w:p>
+    <w:p>
+      <w:pPr>
+        <w:ind w:firstLine="432"/>
+        <w:rPr>
+          <w:lang w:val="pl-PL"/>
+        </w:rPr>
+      </w:pPr>
+      <w:r>
+        <w:rPr>
+          <w:lang w:val="pl-PL"/>
+        </w:rPr>
+        <w:t xml:space="preserve">Każdy element w grze poczynając od tła, przez platformy, ikonki i postać gracza są typem </w:t>
+      </w:r>
+      <w:proofErr w:type="spellStart"/>
+      <w:r>
+        <w:rPr>
+          <w:lang w:val="pl-PL"/>
+        </w:rPr>
+        <w:t>GameObject</w:t>
+      </w:r>
+      <w:proofErr w:type="spellEnd"/>
+      <w:r>
+        <w:rPr>
+          <w:lang w:val="pl-PL"/>
+        </w:rPr>
+        <w:t>. Klasa ta nie wykonuje żadnych czynności sama z siebie, można o niej myśleć, jako o kontenerze na inne obiekty, które nadają mu pewne zachowania i wygląd. W celu ułatwienia testowania gry stworzono kilka różnych skryptów obsługujących zachowania w różnych fazach gry. Skrypty te są przypisane do gracza tak długo jak jest w danej fazie. Gdy następuje przejście do innej fazy stary skrypt jest odpinany i następuje inicjalizacja nowego. Takie podejście pozwala na testowanie pojedynczych elementów gry bez rozpoczynania jej od początku za każdym razem i konieczności przejścia przez początkowe fazy w celu testowania funkcjonalności w fazach późniejszych</w:t>
+      </w:r>
+      <w:r>
+        <w:rPr>
+          <w:lang w:val="pl-PL"/>
+        </w:rPr>
+        <w:t xml:space="preserve">. By jeszcze ułatwić testowanie stworzono też dodatkowe sceny odpowiedzialne za rozpoczęcie każdej z faz. </w:t>
+      </w:r>
+    </w:p>
+    <w:p>
+      <w:pPr>
+        <w:ind w:firstLine="432"/>
+        <w:rPr>
+          <w:lang w:val="pl-PL"/>
+        </w:rPr>
+      </w:pPr>
+    </w:p>
+    <w:p>
+      <w:pPr>
+        <w:pStyle w:val="Nagwek3"/>
+        <w:rPr>
+          <w:lang w:val="pl-PL"/>
+        </w:rPr>
+      </w:pPr>
+      <w:r>
+        <w:rPr>
+          <w:lang w:val="pl-PL"/>
+        </w:rPr>
+        <w:t>Postać gracza</w:t>
+      </w:r>
+    </w:p>
+    <w:p>
+      <w:pPr>
+        <w:rPr>
+          <w:lang w:val="pl-PL"/>
+        </w:rPr>
+      </w:pPr>
+    </w:p>
+    <w:p>
+      <w:pPr>
+        <w:ind w:firstLine="432"/>
+        <w:rPr>
+          <w:lang w:val="pl-PL"/>
+        </w:rPr>
+      </w:pPr>
+      <w:r>
+        <w:rPr>
+          <w:lang w:val="pl-PL"/>
+        </w:rPr>
+        <w:t xml:space="preserve">Podstawowymi komponentami bohatera są obiekty klas RigidBody2D i </w:t>
+      </w:r>
+      <w:proofErr w:type="spellStart"/>
+      <w:r>
+        <w:rPr>
+          <w:lang w:val="pl-PL"/>
+        </w:rPr>
+        <w:t>Collider</w:t>
+      </w:r>
+      <w:proofErr w:type="spellEnd"/>
+      <w:r>
+        <w:rPr>
+          <w:lang w:val="pl-PL"/>
+        </w:rPr>
+        <w:t xml:space="preserve">. Pierwsza z klas nadaje bohaterowi odpowiednie atrybuty fizyczne, takie jak masę czy współczynnik tarcia odpowiadający za stopień wytracania prędkości podczas chodu. Odpowiada też za dokładność obliczeń kolizji fizycznych, decydując czy obiekt liczy kolizje w sposób ciągły czy dyskretny. Drugi z komponentów decyduje o rozpatrywaniu kolizji z obiektami takimi jak platformy, przeciwnicy czy ograniczenia ekranowe. Każdy z obiektów klasy </w:t>
+      </w:r>
+      <w:proofErr w:type="spellStart"/>
+      <w:r>
+        <w:rPr>
+          <w:lang w:val="pl-PL"/>
+        </w:rPr>
+        <w:t>Collider</w:t>
+      </w:r>
+      <w:proofErr w:type="spellEnd"/>
+      <w:r>
+        <w:rPr>
+          <w:lang w:val="pl-PL"/>
+        </w:rPr>
+        <w:t xml:space="preserve"> informuje skrypty przypięte do bohatera o kolizjach z otoczeniem poprzez odpowiednie funkcje.</w:t>
+      </w:r>
+    </w:p>
+    <w:p>
+      <w:pPr>
+        <w:keepNext/>
+        <w:ind w:firstLine="432"/>
+      </w:pPr>
+      <w:r>
+        <w:rPr>
+          <w:noProof/>
+          <w:lang w:val="pl-PL" w:eastAsia="pl-PL" w:bidi="ar-SA"/>
+        </w:rPr>
+        <w:lastRenderedPageBreak/>
+        <w:drawing>
+          <wp:inline distT="0" distB="0" distL="0" distR="0" wp14:anchorId="6BA357DF" wp14:editId="746F0516">
+            <wp:extent cx="3459480" cy="2941320"/>
+            <wp:effectExtent l="0" t="0" r="0" b="0"/>
+            <wp:docPr id="11" name="Obraz 11"/>
+            <wp:cNvGraphicFramePr>
+              <a:graphicFrameLocks xmlns:a="http://schemas.openxmlformats.org/drawingml/2006/main" noChangeAspect="1"/>
+            </wp:cNvGraphicFramePr>
+            <a:graphic xmlns:a="http://schemas.openxmlformats.org/drawingml/2006/main">
+              <a:graphicData uri="http://schemas.openxmlformats.org/drawingml/2006/picture">
+                <pic:pic xmlns:pic="http://schemas.openxmlformats.org/drawingml/2006/picture">
+                  <pic:nvPicPr>
+                    <pic:cNvPr id="0" name="Picture 31"/>
+                    <pic:cNvPicPr>
+                      <a:picLocks noChangeAspect="1" noChangeArrowheads="1"/>
+                    </pic:cNvPicPr>
+                  </pic:nvPicPr>
+                  <pic:blipFill>
+                    <a:blip r:embed="rId16">
+                      <a:extLst>
+                        <a:ext uri="{28A0092B-C50C-407E-A947-70E740481C1C}">
+                          <a14:useLocalDpi xmlns:a14="http://schemas.microsoft.com/office/drawing/2010/main" val="0"/>
+                        </a:ext>
+                      </a:extLst>
+                    </a:blip>
+                    <a:srcRect/>
+                    <a:stretch>
+                      <a:fillRect/>
+                    </a:stretch>
+                  </pic:blipFill>
+                  <pic:spPr bwMode="auto">
+                    <a:xfrm>
+                      <a:off x="0" y="0"/>
+                      <a:ext cx="3459480" cy="2941320"/>
+                    </a:xfrm>
+                    <a:prstGeom prst="rect">
+                      <a:avLst/>
+                    </a:prstGeom>
+                    <a:noFill/>
+                    <a:ln>
+                      <a:noFill/>
+                    </a:ln>
+                  </pic:spPr>
+                </pic:pic>
+              </a:graphicData>
+            </a:graphic>
+          </wp:inline>
+        </w:drawing>
+      </w:r>
+    </w:p>
+    <w:p>
+      <w:pPr>
+        <w:pStyle w:val="Legenda"/>
+        <w:rPr>
+          <w:lang w:val="pl-PL"/>
+        </w:rPr>
+      </w:pPr>
+      <w:proofErr w:type="spellStart"/>
+      <w:proofErr w:type="gramStart"/>
+      <w:r>
+        <w:t>Rysunek</w:t>
+      </w:r>
+      <w:proofErr w:type="spellEnd"/>
+      <w:r>
+        <w:t xml:space="preserve"> </w:t>
+      </w:r>
+      <w:proofErr w:type="gramEnd"/>
+      <w:r>
+        <w:fldChar w:fldCharType="begin"/>
+      </w:r>
+      <w:r>
+        <w:instrText xml:space="preserve"> SEQ Rysunek \* ARABIC </w:instrText>
+      </w:r>
+      <w:r>
+        <w:fldChar w:fldCharType="separate"/>
+      </w:r>
+      <w:r>
+        <w:rPr>
+          <w:noProof/>
+        </w:rPr>
+        <w:t>4</w:t>
+      </w:r>
+      <w:r>
+        <w:fldChar w:fldCharType="end"/>
+      </w:r>
+      <w:proofErr w:type="gramStart"/>
+      <w:r>
+        <w:t>.</w:t>
+      </w:r>
+      <w:proofErr w:type="gramEnd"/>
+      <w:r>
+        <w:t xml:space="preserve"> </w:t>
+      </w:r>
+      <w:proofErr w:type="spellStart"/>
+      <w:proofErr w:type="gramStart"/>
+      <w:r>
+        <w:t>Postać</w:t>
+      </w:r>
+      <w:proofErr w:type="spellEnd"/>
+      <w:r>
+        <w:t xml:space="preserve"> </w:t>
+      </w:r>
+      <w:proofErr w:type="spellStart"/>
+      <w:r>
+        <w:t>gracza</w:t>
+      </w:r>
+      <w:proofErr w:type="spellEnd"/>
+      <w:r>
+        <w:t>.</w:t>
+      </w:r>
+      <w:proofErr w:type="gramEnd"/>
+      <w:r>
+        <w:t xml:space="preserve"> Na </w:t>
+      </w:r>
+      <w:proofErr w:type="spellStart"/>
+      <w:r>
+        <w:t>zielono</w:t>
+      </w:r>
+      <w:proofErr w:type="spellEnd"/>
+      <w:r>
+        <w:t xml:space="preserve"> </w:t>
+      </w:r>
+      <w:proofErr w:type="spellStart"/>
+      <w:r>
+        <w:t>obiekty</w:t>
+      </w:r>
+      <w:proofErr w:type="spellEnd"/>
+      <w:r>
+        <w:t xml:space="preserve"> </w:t>
+      </w:r>
+      <w:proofErr w:type="spellStart"/>
+      <w:r>
+        <w:t>klasy</w:t>
+      </w:r>
+      <w:proofErr w:type="spellEnd"/>
+      <w:r>
+        <w:t xml:space="preserve"> Collider</w:t>
+      </w:r>
+    </w:p>
+    <w:p>
+      <w:pPr>
+        <w:rPr>
+          <w:lang w:val="pl-PL"/>
+        </w:rPr>
+      </w:pPr>
+    </w:p>
+    <w:p>
+      <w:pPr>
+        <w:rPr>
+          <w:lang w:val="pl-PL"/>
+        </w:rPr>
+      </w:pPr>
+      <w:r>
+        <w:rPr>
+          <w:lang w:val="pl-PL"/>
+        </w:rPr>
+        <w:t xml:space="preserve">Postać gracza zawiera też obiekt klasy </w:t>
+      </w:r>
+      <w:proofErr w:type="spellStart"/>
+      <w:r>
+        <w:rPr>
+          <w:lang w:val="pl-PL"/>
+        </w:rPr>
+        <w:t>AudioSource</w:t>
+      </w:r>
+      <w:proofErr w:type="spellEnd"/>
+      <w:r>
+        <w:rPr>
+          <w:lang w:val="pl-PL"/>
+        </w:rPr>
+        <w:t xml:space="preserve"> by mógł wydawać </w:t>
+      </w:r>
+      <w:proofErr w:type="gramStart"/>
+      <w:r>
+        <w:rPr>
+          <w:lang w:val="pl-PL"/>
+        </w:rPr>
+        <w:t>dźwięki gdy</w:t>
+      </w:r>
+      <w:proofErr w:type="gramEnd"/>
+      <w:r>
+        <w:rPr>
+          <w:lang w:val="pl-PL"/>
+        </w:rPr>
+        <w:t xml:space="preserve"> np. skacze, oraz w obiekt Animator który odpowiada za wywoływanie funkcji zmieniającej wygląd postaci podczas czynności takich jak bieganie czy skakanie.</w:t>
+      </w:r>
+    </w:p>
+    <w:p>
+      <w:pPr>
+        <w:rPr>
+          <w:lang w:val="pl-PL"/>
+        </w:rPr>
+      </w:pPr>
+    </w:p>
+    <w:p>
+      <w:pPr>
+        <w:keepNext/>
+      </w:pPr>
+      <w:r>
+        <w:rPr>
+          <w:noProof/>
+          <w:lang w:val="pl-PL" w:eastAsia="pl-PL" w:bidi="ar-SA"/>
+        </w:rPr>
+        <w:drawing>
+          <wp:inline distT="0" distB="0" distL="0" distR="0" wp14:anchorId="4E9203C6" wp14:editId="52A7944D">
+            <wp:extent cx="4580303" cy="2995684"/>
+            <wp:effectExtent l="0" t="0" r="0" b="0"/>
+            <wp:docPr id="13" name="Obraz 13"/>
+            <wp:cNvGraphicFramePr>
+              <a:graphicFrameLocks xmlns:a="http://schemas.openxmlformats.org/drawingml/2006/main" noChangeAspect="1"/>
+            </wp:cNvGraphicFramePr>
+            <a:graphic xmlns:a="http://schemas.openxmlformats.org/drawingml/2006/main">
+              <a:graphicData uri="http://schemas.openxmlformats.org/drawingml/2006/picture">
+                <pic:pic xmlns:pic="http://schemas.openxmlformats.org/drawingml/2006/picture">
+                  <pic:nvPicPr>
+                    <pic:cNvPr id="0" name="Picture 32"/>
+                    <pic:cNvPicPr>
+                      <a:picLocks noChangeAspect="1" noChangeArrowheads="1"/>
+                    </pic:cNvPicPr>
+                  </pic:nvPicPr>
+                  <pic:blipFill>
+                    <a:blip r:embed="rId17">
+                      <a:extLst>
+                        <a:ext uri="{28A0092B-C50C-407E-A947-70E740481C1C}">
+                          <a14:useLocalDpi xmlns:a14="http://schemas.microsoft.com/office/drawing/2010/main" val="0"/>
+                        </a:ext>
+                      </a:extLst>
+                    </a:blip>
+                    <a:srcRect/>
+                    <a:stretch>
+                      <a:fillRect/>
+                    </a:stretch>
+                  </pic:blipFill>
+                  <pic:spPr bwMode="auto">
+                    <a:xfrm>
+                      <a:off x="0" y="0"/>
+                      <a:ext cx="4581767" cy="2996642"/>
+                    </a:xfrm>
+                    <a:prstGeom prst="rect">
+                      <a:avLst/>
+                    </a:prstGeom>
+                    <a:noFill/>
+                    <a:ln>
+                      <a:noFill/>
+                    </a:ln>
+                  </pic:spPr>
+                </pic:pic>
+              </a:graphicData>
+            </a:graphic>
+          </wp:inline>
+        </w:drawing>
+      </w:r>
+    </w:p>
+    <w:p>
+      <w:pPr>
+        <w:pStyle w:val="Legenda"/>
+        <w:rPr>
+          <w:lang w:val="pl-PL"/>
+        </w:rPr>
+      </w:pPr>
+      <w:proofErr w:type="spellStart"/>
+      <w:proofErr w:type="gramStart"/>
+      <w:r>
+        <w:t>Rysunek</w:t>
+      </w:r>
+      <w:proofErr w:type="spellEnd"/>
+      <w:r>
+        <w:t xml:space="preserve"> </w:t>
+      </w:r>
       <w:fldSimple w:instr=" SEQ Rysunek \* ARABIC ">
         <w:r>
           <w:rPr>
             <w:noProof/>
           </w:rPr>
-          <w:t>3</w:t>
+          <w:t>5</w:t>
         </w:r>
       </w:fldSimple>
       <w:r>
@@ -9392,19 +9867,19 @@
       </w:r>
       <w:proofErr w:type="gramEnd"/>
       <w:r>
+        <w:t xml:space="preserve"> Graf </w:t>
+      </w:r>
+      <w:proofErr w:type="spellStart"/>
+      <w:r>
+        <w:t>animacji</w:t>
+      </w:r>
+      <w:proofErr w:type="spellEnd"/>
+      <w:r>
         <w:t xml:space="preserve"> </w:t>
       </w:r>
       <w:proofErr w:type="spellStart"/>
       <w:r>
-        <w:t>Zrzut</w:t>
-      </w:r>
-      <w:proofErr w:type="spellEnd"/>
-      <w:r>
-        <w:t xml:space="preserve"> </w:t>
-      </w:r>
-      <w:proofErr w:type="spellStart"/>
-      <w:r>
-        <w:t>ekranu</w:t>
+        <w:t>gracza</w:t>
       </w:r>
       <w:proofErr w:type="spellEnd"/>
       <w:r>
@@ -9412,17 +9887,14 @@
       </w:r>
       <w:proofErr w:type="spellStart"/>
       <w:r>
-        <w:t>gry</w:t>
-      </w:r>
-      <w:proofErr w:type="spellEnd"/>
-      <w:r>
-        <w:t xml:space="preserve"> </w:t>
-      </w:r>
-      <w:proofErr w:type="spellStart"/>
-      <w:r>
-        <w:t>zręcznościowej</w:t>
-      </w:r>
-      <w:proofErr w:type="spellEnd"/>
+        <w:t>odpowiednimi</w:t>
+      </w:r>
+      <w:proofErr w:type="spellEnd"/>
+      <w:r>
+        <w:t xml:space="preserve"> przejściami.</w:t>
+      </w:r>
+      <w:bookmarkStart w:id="20" w:name="_GoBack"/>
+      <w:bookmarkEnd w:id="20"/>
     </w:p>
     <w:p>
       <w:pPr>
@@ -9431,7 +9903,6 @@
           <w:lang w:val="pl-PL"/>
         </w:rPr>
       </w:pPr>
-      <w:bookmarkStart w:id="20" w:name="_Toc392613463"/>
       <w:r>
         <w:rPr>
           <w:lang w:val="pl-PL"/>
@@ -9439,7 +9910,7 @@
         <w:lastRenderedPageBreak/>
         <w:t>Wyniki</w:t>
       </w:r>
-      <w:bookmarkEnd w:id="20"/>
+      <w:bookmarkEnd w:id="19"/>
       <w:r>
         <w:rPr>
           <w:lang w:val="pl-PL"/>
@@ -9499,7 +9970,7 @@
       </w:pPr>
     </w:p>
     <w:sectPr>
-      <w:footerReference w:type="default" r:id="rId16"/>
+      <w:footerReference w:type="default" r:id="rId18"/>
       <w:pgSz w:w="12240" w:h="15840" w:code="1"/>
       <w:pgMar w:top="1138" w:right="1138" w:bottom="1138" w:left="1138" w:header="720" w:footer="720" w:gutter="562"/>
       <w:cols w:space="720"/>
@@ -9563,7 +10034,7 @@
           <w:rPr>
             <w:noProof/>
           </w:rPr>
-          <w:t>17</w:t>
+          <w:t>19</w:t>
         </w:r>
         <w:r>
           <w:rPr>
@@ -14182,7 +14653,7 @@
 </file>
 
 <file path=customXml/itemProps1.xml><?xml version="1.0" encoding="utf-8"?>
-<ds:datastoreItem xmlns:ds="http://schemas.openxmlformats.org/officeDocument/2006/customXml" ds:itemID="{E36AB7DF-F9E8-4D5B-B305-0FB43216A9B5}">
+<ds:datastoreItem xmlns:ds="http://schemas.openxmlformats.org/officeDocument/2006/customXml" ds:itemID="{19FE2453-7971-4CFE-81B3-D55C9166F7F1}">
   <ds:schemaRefs>
     <ds:schemaRef ds:uri="http://schemas.openxmlformats.org/officeDocument/2006/bibliography"/>
   </ds:schemaRefs>

</xml_diff>

<commit_message>
Dodano kilka dzialow do rozwiniecia, wrzucono pierwszy projekt testowy initDeleteTest do testowania frameratu i max obiektow
</commit_message>
<xml_diff>
--- a/doc/Popanda.Pawel.Praca.Magisterska.docx
+++ b/doc/Popanda.Pawel.Praca.Magisterska.docx
@@ -4546,48 +4546,16 @@
           <w:lang w:val="pl-PL"/>
         </w:rPr>
       </w:pPr>
-      <w:bookmarkStart w:id="4" w:name="_Toc392613448"/>
-      <w:r>
-        <w:rPr>
-          <w:lang w:val="pl-PL"/>
-        </w:rPr>
-        <w:t>Windows</w:t>
+      <w:bookmarkStart w:id="4" w:name="_Toc392613450"/>
+      <w:proofErr w:type="spellStart"/>
+      <w:proofErr w:type="gramStart"/>
+      <w:r>
+        <w:rPr>
+          <w:lang w:val="pl-PL"/>
+        </w:rPr>
+        <w:t>iOS</w:t>
       </w:r>
       <w:bookmarkEnd w:id="4"/>
-    </w:p>
-    <w:p>
-      <w:pPr>
-        <w:pStyle w:val="Nagwek2"/>
-        <w:rPr>
-          <w:lang w:val="pl-PL"/>
-        </w:rPr>
-      </w:pPr>
-      <w:bookmarkStart w:id="5" w:name="_Toc392613449"/>
-      <w:r>
-        <w:rPr>
-          <w:lang w:val="pl-PL"/>
-        </w:rPr>
-        <w:t>Linux</w:t>
-      </w:r>
-      <w:bookmarkEnd w:id="5"/>
-    </w:p>
-    <w:p>
-      <w:pPr>
-        <w:pStyle w:val="Nagwek2"/>
-        <w:rPr>
-          <w:lang w:val="pl-PL"/>
-        </w:rPr>
-      </w:pPr>
-      <w:bookmarkStart w:id="6" w:name="_Toc392613450"/>
-      <w:proofErr w:type="spellStart"/>
-      <w:proofErr w:type="gramStart"/>
-      <w:r>
-        <w:rPr>
-          <w:lang w:val="pl-PL"/>
-        </w:rPr>
-        <w:t>iOS</w:t>
-      </w:r>
-      <w:bookmarkEnd w:id="6"/>
       <w:proofErr w:type="spellEnd"/>
       <w:proofErr w:type="gramEnd"/>
     </w:p>
@@ -4963,14 +4931,7 @@
         <w:rPr>
           <w:lang w:val="pl-PL"/>
         </w:rPr>
-        <w:t xml:space="preserve">. W </w:t>
-      </w:r>
-      <w:r>
-        <w:rPr>
-          <w:lang w:val="pl-PL"/>
-        </w:rPr>
-        <w:lastRenderedPageBreak/>
-        <w:t>połowie roku 2012 na świecie znajdowało się około 410 milionów aktywnych urządzeń korzystających z systemu.</w:t>
+        <w:t>. W połowie roku 2012 na świecie znajdowało się około 410 milionów aktywnych urządzeń korzystających z systemu.</w:t>
       </w:r>
     </w:p>
     <w:p>
@@ -4985,7 +4946,14 @@
         <w:rPr>
           <w:lang w:val="pl-PL"/>
         </w:rPr>
-        <w:t>Interfejs użytkownika oparty jest o ideę manipulacji bezpośredniej i korzystanie z gestów wielopunktowych</w:t>
+        <w:t xml:space="preserve">Interfejs użytkownika oparty jest o ideę manipulacji bezpośredniej i korzystanie z gestów </w:t>
+      </w:r>
+      <w:r>
+        <w:rPr>
+          <w:lang w:val="pl-PL"/>
+        </w:rPr>
+        <w:lastRenderedPageBreak/>
+        <w:t>wielopunktowych</w:t>
       </w:r>
       <w:r>
         <w:rPr>
@@ -5288,7 +5256,7 @@
           <w:lang w:val="pl-PL"/>
         </w:rPr>
       </w:pPr>
-      <w:bookmarkStart w:id="7" w:name="_Toc392613451"/>
+      <w:bookmarkStart w:id="5" w:name="_Toc392613451"/>
       <w:r>
         <w:rPr>
           <w:lang w:val="pl-PL"/>
@@ -5302,7 +5270,7 @@
         </w:rPr>
         <w:t>iOS</w:t>
       </w:r>
-      <w:bookmarkEnd w:id="7"/>
+      <w:bookmarkEnd w:id="5"/>
       <w:proofErr w:type="spellEnd"/>
     </w:p>
     <w:p>
@@ -5457,14 +5425,7 @@
         <w:rPr>
           <w:lang w:val="pl-PL"/>
         </w:rPr>
-        <w:t xml:space="preserve"> 4 wielozadaniowość ograniczona była do wybranych </w:t>
-      </w:r>
-      <w:r>
-        <w:rPr>
-          <w:lang w:val="pl-PL"/>
-        </w:rPr>
-        <w:lastRenderedPageBreak/>
-        <w:t>aplikacji instalowanych przez Apple na urządzeniu. Użytkownicy mogli jednak „uwolnić” system („</w:t>
+        <w:t xml:space="preserve"> 4 wielozadaniowość ograniczona była do wybranych aplikacji instalowanych przez Apple na urządzeniu. Użytkownicy mogli jednak „uwolnić” system („</w:t>
       </w:r>
       <w:proofErr w:type="spellStart"/>
       <w:r>
@@ -5507,7 +5468,14 @@
         <w:rPr>
           <w:lang w:val="pl-PL"/>
         </w:rPr>
-        <w:t xml:space="preserve"> 4 wielozadaniowość wspierana jest przez siedem interfejsów (API) działających w tle:</w:t>
+        <w:t xml:space="preserve"> 4 wielozadaniowość wspierana jest przez siedem interfejsów (API) </w:t>
+      </w:r>
+      <w:r>
+        <w:rPr>
+          <w:lang w:val="pl-PL"/>
+        </w:rPr>
+        <w:lastRenderedPageBreak/>
+        <w:t>działających w tle:</w:t>
       </w:r>
     </w:p>
     <w:p>
@@ -5976,25 +5944,81 @@
           <w:lang w:val="pl-PL"/>
         </w:rPr>
       </w:pPr>
-      <w:bookmarkStart w:id="8" w:name="_Toc392613452"/>
+      <w:bookmarkStart w:id="6" w:name="_Toc392613452"/>
+      <w:r>
+        <w:rPr>
+          <w:lang w:val="pl-PL"/>
+        </w:rPr>
+        <w:t xml:space="preserve">Tworzenie </w:t>
+      </w:r>
+      <w:r>
+        <w:rPr>
+          <w:lang w:val="pl-PL"/>
+        </w:rPr>
+        <w:t xml:space="preserve">i dystrybucja </w:t>
+      </w:r>
+      <w:r>
+        <w:rPr>
+          <w:lang w:val="pl-PL"/>
+        </w:rPr>
+        <w:t xml:space="preserve">aplikacji na system </w:t>
+      </w:r>
+      <w:proofErr w:type="spellStart"/>
+      <w:r>
+        <w:rPr>
+          <w:lang w:val="pl-PL"/>
+        </w:rPr>
+        <w:t>iOS</w:t>
+      </w:r>
+      <w:bookmarkEnd w:id="6"/>
+      <w:proofErr w:type="spellEnd"/>
+    </w:p>
+    <w:p>
+      <w:pPr>
+        <w:rPr>
+          <w:lang w:val="pl-PL"/>
+        </w:rPr>
+      </w:pPr>
+    </w:p>
+    <w:p>
+      <w:pPr>
+        <w:ind w:firstLine="432"/>
+        <w:rPr>
+          <w:lang w:val="pl-PL"/>
+        </w:rPr>
+      </w:pPr>
+      <w:r>
+        <w:rPr>
+          <w:lang w:val="pl-PL"/>
+        </w:rPr>
+        <w:t>Aplikacje</w:t>
+      </w:r>
+      <w:r>
+        <w:rPr>
+          <w:lang w:val="pl-PL"/>
+        </w:rPr>
+        <w:t xml:space="preserve"> muszą być napisane i skompilowane z myślą o systemie </w:t>
+      </w:r>
+      <w:proofErr w:type="spellStart"/>
+      <w:r>
+        <w:rPr>
+          <w:lang w:val="pl-PL"/>
+        </w:rPr>
+        <w:t>iOS</w:t>
+      </w:r>
+      <w:proofErr w:type="spellEnd"/>
+      <w:r>
+        <w:rPr>
+          <w:lang w:val="pl-PL"/>
+        </w:rPr>
+        <w:t xml:space="preserve"> i 64 bitowej </w:t>
+      </w:r>
       <w:r>
         <w:rPr>
           <w:lang w:val="pl-PL"/>
         </w:rPr>
         <w:lastRenderedPageBreak/>
-        <w:t xml:space="preserve">Tworzenie </w:t>
-      </w:r>
-      <w:r>
-        <w:rPr>
-          <w:lang w:val="pl-PL"/>
-        </w:rPr>
-        <w:t xml:space="preserve">i dystrybucja </w:t>
-      </w:r>
-      <w:r>
-        <w:rPr>
-          <w:lang w:val="pl-PL"/>
-        </w:rPr>
-        <w:t xml:space="preserve">aplikacji na system </w:t>
+        <w:t xml:space="preserve">architekturze lub poprzedniej 32 bitowej. Przeglądarka Safari obsługuje aplikacje sieciowe. Istnieją autoryzowane aplikacje firm trzecich korzystające z kodu natywnego dla urządzeń korzystających z </w:t>
       </w:r>
       <w:proofErr w:type="spellStart"/>
       <w:r>
@@ -6003,420 +6027,369 @@
         </w:rPr>
         <w:t>iOS</w:t>
       </w:r>
+      <w:proofErr w:type="spellEnd"/>
+      <w:r>
+        <w:rPr>
+          <w:lang w:val="pl-PL"/>
+        </w:rPr>
+        <w:t xml:space="preserve"> 2.0 </w:t>
+      </w:r>
+      <w:proofErr w:type="gramStart"/>
+      <w:r>
+        <w:rPr>
+          <w:lang w:val="pl-PL"/>
+        </w:rPr>
+        <w:t>i</w:t>
+      </w:r>
+      <w:proofErr w:type="gramEnd"/>
+      <w:r>
+        <w:rPr>
+          <w:lang w:val="pl-PL"/>
+        </w:rPr>
+        <w:t xml:space="preserve"> późniejszych.</w:t>
+      </w:r>
+    </w:p>
+    <w:p>
+      <w:pPr>
+        <w:ind w:firstLine="432"/>
+        <w:rPr>
+          <w:lang w:val="pl-PL"/>
+        </w:rPr>
+      </w:pPr>
+      <w:r>
+        <w:rPr>
+          <w:lang w:val="pl-PL"/>
+        </w:rPr>
+        <w:t xml:space="preserve">17 października 2007 roku w liście otwartym opublikowanym nam blogu firmy Apple „Hot news” Steve </w:t>
+      </w:r>
+      <w:proofErr w:type="spellStart"/>
+      <w:r>
+        <w:rPr>
+          <w:lang w:val="pl-PL"/>
+        </w:rPr>
+        <w:t>Jobs</w:t>
+      </w:r>
+      <w:proofErr w:type="spellEnd"/>
+      <w:r>
+        <w:rPr>
+          <w:lang w:val="pl-PL"/>
+        </w:rPr>
+        <w:t xml:space="preserve"> ogłosił wydanie pakietu deweloperskiego (SDK) w okolicach lutego 2008 roku[</w:t>
+      </w:r>
+      <w:proofErr w:type="spellStart"/>
+      <w:r>
+        <w:rPr>
+          <w:lang w:val="pl-PL"/>
+        </w:rPr>
+        <w:t>przypissss</w:t>
+      </w:r>
+      <w:proofErr w:type="spellEnd"/>
+      <w:r>
+        <w:rPr>
+          <w:lang w:val="pl-PL"/>
+        </w:rPr>
+        <w:t xml:space="preserve">]. SDK zostało wydane 6 marca 2008 i pozawalało na tworzenie aplikacji dla </w:t>
+      </w:r>
+      <w:proofErr w:type="spellStart"/>
+      <w:r>
+        <w:rPr>
+          <w:lang w:val="pl-PL"/>
+        </w:rPr>
+        <w:t>iPhone</w:t>
+      </w:r>
+      <w:proofErr w:type="spellEnd"/>
+      <w:r>
+        <w:rPr>
+          <w:lang w:val="pl-PL"/>
+        </w:rPr>
+        <w:t xml:space="preserve">, iPod </w:t>
+      </w:r>
+      <w:proofErr w:type="spellStart"/>
+      <w:r>
+        <w:rPr>
+          <w:lang w:val="pl-PL"/>
+        </w:rPr>
+        <w:t>Touch</w:t>
+      </w:r>
+      <w:proofErr w:type="spellEnd"/>
+      <w:r>
+        <w:rPr>
+          <w:lang w:val="pl-PL"/>
+        </w:rPr>
+        <w:t xml:space="preserve"> oraz na uruchamianie i testowanie aplikacji w emulatorze. Jednak załadowanie aplikacji na rzeczywiste urządzenie możliwe było tylko </w:t>
+      </w:r>
+      <w:r>
+        <w:rPr>
+          <w:lang w:val="pl-PL"/>
+        </w:rPr>
+        <w:t xml:space="preserve">(jest nadal?) </w:t>
+      </w:r>
+      <w:proofErr w:type="gramStart"/>
+      <w:r>
+        <w:rPr>
+          <w:lang w:val="pl-PL"/>
+        </w:rPr>
+        <w:t>po</w:t>
+      </w:r>
+      <w:proofErr w:type="gramEnd"/>
+      <w:r>
+        <w:rPr>
+          <w:lang w:val="pl-PL"/>
+        </w:rPr>
+        <w:t xml:space="preserve"> opłaceniu składki członkowskiej programu deweloperskiego Apple.</w:t>
+      </w:r>
+    </w:p>
+    <w:p>
+      <w:pPr>
+        <w:ind w:firstLine="432"/>
+        <w:rPr>
+          <w:lang w:val="pl-PL"/>
+        </w:rPr>
+      </w:pPr>
+      <w:r>
+        <w:rPr>
+          <w:lang w:val="pl-PL"/>
+        </w:rPr>
+        <w:t xml:space="preserve">Składki za przynależność do danego programu zostały zatwierdzone na 99 dolarów amerykańskich za każdy z dostępnych programów członkowskich: </w:t>
+      </w:r>
+      <w:proofErr w:type="spellStart"/>
+      <w:r>
+        <w:rPr>
+          <w:lang w:val="pl-PL"/>
+        </w:rPr>
+        <w:t>iOS</w:t>
+      </w:r>
+      <w:proofErr w:type="spellEnd"/>
+      <w:r>
+        <w:rPr>
+          <w:lang w:val="pl-PL"/>
+        </w:rPr>
+        <w:t xml:space="preserve"> i OSX. W lipcu 2011 roku Apple rozpowszechniło </w:t>
+      </w:r>
+      <w:proofErr w:type="spellStart"/>
+      <w:r>
+        <w:rPr>
+          <w:lang w:val="pl-PL"/>
+        </w:rPr>
+        <w:t>Xcode</w:t>
+      </w:r>
+      <w:proofErr w:type="spellEnd"/>
+      <w:r>
+        <w:rPr>
+          <w:lang w:val="pl-PL"/>
+        </w:rPr>
+        <w:t xml:space="preserve"> w swoim sklepie internetowym do pobrania bez opłat dla wszystkich użytkowników OS X Lion. Od swojego rozpowszechnienia </w:t>
+      </w:r>
+      <w:proofErr w:type="spellStart"/>
+      <w:r>
+        <w:rPr>
+          <w:lang w:val="pl-PL"/>
+        </w:rPr>
+        <w:t>Xcode</w:t>
+      </w:r>
+      <w:proofErr w:type="spellEnd"/>
+      <w:r>
+        <w:rPr>
+          <w:lang w:val="pl-PL"/>
+        </w:rPr>
+        <w:t xml:space="preserve"> 3.1 </w:t>
+      </w:r>
+      <w:proofErr w:type="gramStart"/>
+      <w:r>
+        <w:rPr>
+          <w:lang w:val="pl-PL"/>
+        </w:rPr>
+        <w:t>stał</w:t>
+      </w:r>
+      <w:proofErr w:type="gramEnd"/>
+      <w:r>
+        <w:rPr>
+          <w:lang w:val="pl-PL"/>
+        </w:rPr>
+        <w:t xml:space="preserve"> się podstawowym środowiskiem dla </w:t>
+      </w:r>
+      <w:proofErr w:type="spellStart"/>
+      <w:r>
+        <w:rPr>
+          <w:lang w:val="pl-PL"/>
+        </w:rPr>
+        <w:t>iOS</w:t>
+      </w:r>
+      <w:proofErr w:type="spellEnd"/>
+      <w:r>
+        <w:rPr>
+          <w:lang w:val="pl-PL"/>
+        </w:rPr>
+        <w:t xml:space="preserve"> SDK.</w:t>
+      </w:r>
+    </w:p>
+    <w:p>
+      <w:pPr>
+        <w:ind w:firstLine="432"/>
+        <w:rPr>
+          <w:lang w:val="pl-PL"/>
+        </w:rPr>
+      </w:pPr>
+      <w:r>
+        <w:rPr>
+          <w:lang w:val="pl-PL"/>
+        </w:rPr>
+        <w:t xml:space="preserve">Deweloperzy mogą wybrać dowolną cenę za swoje aplikacje powyżej ustalonego w umowie minimum. Po sprzedaży aplikacji w </w:t>
+      </w:r>
+      <w:proofErr w:type="spellStart"/>
+      <w:r>
+        <w:rPr>
+          <w:lang w:val="pl-PL"/>
+        </w:rPr>
+        <w:t>App</w:t>
+      </w:r>
+      <w:proofErr w:type="spellEnd"/>
+      <w:r>
+        <w:rPr>
+          <w:lang w:val="pl-PL"/>
+        </w:rPr>
+        <w:t xml:space="preserve"> </w:t>
+      </w:r>
+      <w:proofErr w:type="spellStart"/>
+      <w:r>
+        <w:rPr>
+          <w:lang w:val="pl-PL"/>
+        </w:rPr>
+        <w:t>Store</w:t>
+      </w:r>
+      <w:proofErr w:type="spellEnd"/>
+      <w:r>
+        <w:rPr>
+          <w:lang w:val="pl-PL"/>
+        </w:rPr>
+        <w:t xml:space="preserve"> deweloper zachowuje 70% zysku a pozostałe 30% pozostaje dla Apple. Alternatywnie deweloperowi dana jest możliwość stworzenia aplikacji darmowej – w tym przypadku nie ponosi żadnych kosztów za rozpowszechnianie aplikacji poza wymienioną wcześniej opłatą za przynależność do programu deweloperskiego Apple</w:t>
+      </w:r>
+      <w:r>
+        <w:rPr>
+          <w:lang w:val="pl-PL"/>
+        </w:rPr>
+        <w:t>.</w:t>
+      </w:r>
+    </w:p>
+    <w:p>
+      <w:pPr>
+        <w:ind w:firstLine="432"/>
+        <w:rPr>
+          <w:lang w:val="pl-PL"/>
+        </w:rPr>
+      </w:pPr>
+    </w:p>
+    <w:p>
+      <w:pPr>
+        <w:ind w:firstLine="432"/>
+        <w:rPr>
+          <w:lang w:val="pl-PL"/>
+        </w:rPr>
+      </w:pPr>
+    </w:p>
+    <w:p>
+      <w:pPr>
+        <w:pStyle w:val="Nagwek3"/>
+        <w:rPr>
+          <w:lang w:val="pl-PL"/>
+        </w:rPr>
+      </w:pPr>
+      <w:bookmarkStart w:id="7" w:name="_Toc392613453"/>
+      <w:r>
+        <w:rPr>
+          <w:lang w:val="pl-PL"/>
+        </w:rPr>
+        <w:t xml:space="preserve">Dostępność środowisk w systemie </w:t>
+      </w:r>
+      <w:proofErr w:type="spellStart"/>
+      <w:r>
+        <w:rPr>
+          <w:lang w:val="pl-PL"/>
+        </w:rPr>
+        <w:t>iOS</w:t>
+      </w:r>
+      <w:bookmarkEnd w:id="7"/>
+      <w:proofErr w:type="spellEnd"/>
+    </w:p>
+    <w:p>
+      <w:pPr>
+        <w:rPr>
+          <w:lang w:val="pl-PL"/>
+        </w:rPr>
+      </w:pPr>
+    </w:p>
+    <w:p>
+      <w:pPr>
+        <w:rPr>
+          <w:lang w:val="pl-PL"/>
+        </w:rPr>
+      </w:pPr>
+      <w:r>
+        <w:rPr>
+          <w:lang w:val="pl-PL"/>
+        </w:rPr>
+        <w:t xml:space="preserve">Java, </w:t>
+      </w:r>
+      <w:proofErr w:type="spellStart"/>
+      <w:r>
+        <w:rPr>
+          <w:lang w:val="pl-PL"/>
+        </w:rPr>
+        <w:t>flash</w:t>
+      </w:r>
+      <w:proofErr w:type="spellEnd"/>
+      <w:r>
+        <w:rPr>
+          <w:lang w:val="pl-PL"/>
+        </w:rPr>
+        <w:t xml:space="preserve">, </w:t>
+      </w:r>
+      <w:proofErr w:type="spellStart"/>
+      <w:r>
+        <w:rPr>
+          <w:lang w:val="pl-PL"/>
+        </w:rPr>
+        <w:t>html</w:t>
+      </w:r>
+      <w:proofErr w:type="spellEnd"/>
+      <w:r>
+        <w:rPr>
+          <w:lang w:val="pl-PL"/>
+        </w:rPr>
+        <w:t xml:space="preserve"> itp.</w:t>
+      </w:r>
+    </w:p>
+    <w:p>
+      <w:pPr>
+        <w:ind w:firstLine="432"/>
+        <w:rPr>
+          <w:lang w:val="pl-PL"/>
+        </w:rPr>
+      </w:pPr>
+    </w:p>
+    <w:p>
+      <w:pPr>
+        <w:ind w:firstLine="432"/>
+        <w:rPr>
+          <w:lang w:val="pl-PL"/>
+        </w:rPr>
+      </w:pPr>
+    </w:p>
+    <w:p>
+      <w:pPr>
+        <w:pStyle w:val="Nagwek2"/>
+        <w:rPr>
+          <w:lang w:val="pl-PL"/>
+        </w:rPr>
+      </w:pPr>
+      <w:bookmarkStart w:id="8" w:name="_Toc392613454"/>
+      <w:r>
+        <w:rPr>
+          <w:lang w:val="pl-PL"/>
+        </w:rPr>
+        <w:t>Android</w:t>
+      </w:r>
       <w:bookmarkEnd w:id="8"/>
-      <w:proofErr w:type="spellEnd"/>
-    </w:p>
-    <w:p>
-      <w:pPr>
-        <w:rPr>
-          <w:lang w:val="pl-PL"/>
-        </w:rPr>
-      </w:pPr>
-    </w:p>
-    <w:p>
-      <w:pPr>
-        <w:ind w:firstLine="432"/>
-        <w:rPr>
-          <w:lang w:val="pl-PL"/>
-        </w:rPr>
-      </w:pPr>
-      <w:r>
-        <w:rPr>
-          <w:lang w:val="pl-PL"/>
-        </w:rPr>
-        <w:t>Aplikacje</w:t>
-      </w:r>
-      <w:r>
-        <w:rPr>
-          <w:lang w:val="pl-PL"/>
-        </w:rPr>
-        <w:t xml:space="preserve"> muszą być napisane i skompilowane z myślą o systemie </w:t>
-      </w:r>
-      <w:proofErr w:type="spellStart"/>
-      <w:r>
-        <w:rPr>
-          <w:lang w:val="pl-PL"/>
-        </w:rPr>
-        <w:t>iOS</w:t>
-      </w:r>
-      <w:proofErr w:type="spellEnd"/>
-      <w:r>
-        <w:rPr>
-          <w:lang w:val="pl-PL"/>
-        </w:rPr>
-        <w:t xml:space="preserve"> i 64 bitowej architekturze lub poprzedniej 32 bitowej. Przeglądarka Safari obsługuje aplikacje sieciowe. Istnieją autoryzowane aplikacje firm trzecich korzystające z kodu natywnego dla urządzeń korzystających z </w:t>
-      </w:r>
-      <w:proofErr w:type="spellStart"/>
-      <w:r>
-        <w:rPr>
-          <w:lang w:val="pl-PL"/>
-        </w:rPr>
-        <w:t>iOS</w:t>
-      </w:r>
-      <w:proofErr w:type="spellEnd"/>
-      <w:r>
-        <w:rPr>
-          <w:lang w:val="pl-PL"/>
-        </w:rPr>
-        <w:t xml:space="preserve"> 2.0 </w:t>
-      </w:r>
-      <w:proofErr w:type="gramStart"/>
-      <w:r>
-        <w:rPr>
-          <w:lang w:val="pl-PL"/>
-        </w:rPr>
-        <w:t>i</w:t>
-      </w:r>
-      <w:proofErr w:type="gramEnd"/>
-      <w:r>
-        <w:rPr>
-          <w:lang w:val="pl-PL"/>
-        </w:rPr>
-        <w:t xml:space="preserve"> późniejszych.</w:t>
-      </w:r>
-    </w:p>
-    <w:p>
-      <w:pPr>
-        <w:ind w:firstLine="432"/>
-        <w:rPr>
-          <w:lang w:val="pl-PL"/>
-        </w:rPr>
-      </w:pPr>
-      <w:r>
-        <w:rPr>
-          <w:lang w:val="pl-PL"/>
-        </w:rPr>
-        <w:t xml:space="preserve">17 października 2007 roku w liście otwartym opublikowanym nam blogu firmy Apple „Hot news” Steve </w:t>
-      </w:r>
-      <w:proofErr w:type="spellStart"/>
-      <w:r>
-        <w:rPr>
-          <w:lang w:val="pl-PL"/>
-        </w:rPr>
-        <w:t>Jobs</w:t>
-      </w:r>
-      <w:proofErr w:type="spellEnd"/>
-      <w:r>
-        <w:rPr>
-          <w:lang w:val="pl-PL"/>
-        </w:rPr>
-        <w:t xml:space="preserve"> ogłosił wydanie pakietu deweloperskiego (SDK) w okolicach lutego 2008 roku[</w:t>
-      </w:r>
-      <w:proofErr w:type="spellStart"/>
-      <w:r>
-        <w:rPr>
-          <w:lang w:val="pl-PL"/>
-        </w:rPr>
-        <w:t>przypissss</w:t>
-      </w:r>
-      <w:proofErr w:type="spellEnd"/>
-      <w:r>
-        <w:rPr>
-          <w:lang w:val="pl-PL"/>
-        </w:rPr>
-        <w:t xml:space="preserve">]. SDK zostało wydane 6 marca 2008 i pozawalało na tworzenie aplikacji dla </w:t>
-      </w:r>
-      <w:proofErr w:type="spellStart"/>
-      <w:r>
-        <w:rPr>
-          <w:lang w:val="pl-PL"/>
-        </w:rPr>
-        <w:t>iPhone</w:t>
-      </w:r>
-      <w:proofErr w:type="spellEnd"/>
-      <w:r>
-        <w:rPr>
-          <w:lang w:val="pl-PL"/>
-        </w:rPr>
-        <w:t xml:space="preserve">, iPod </w:t>
-      </w:r>
-      <w:proofErr w:type="spellStart"/>
-      <w:r>
-        <w:rPr>
-          <w:lang w:val="pl-PL"/>
-        </w:rPr>
-        <w:t>Touch</w:t>
-      </w:r>
-      <w:proofErr w:type="spellEnd"/>
-      <w:r>
-        <w:rPr>
-          <w:lang w:val="pl-PL"/>
-        </w:rPr>
-        <w:t xml:space="preserve"> oraz na uruchamianie i testowanie aplikacji w emulatorze. Jednak załadowanie aplikacji na rzeczywiste urządzenie możliwe było tylko </w:t>
-      </w:r>
-      <w:r>
-        <w:rPr>
-          <w:lang w:val="pl-PL"/>
-        </w:rPr>
-        <w:t xml:space="preserve">(jest nadal?) </w:t>
-      </w:r>
-      <w:proofErr w:type="gramStart"/>
-      <w:r>
-        <w:rPr>
-          <w:lang w:val="pl-PL"/>
-        </w:rPr>
-        <w:t>po</w:t>
-      </w:r>
-      <w:proofErr w:type="gramEnd"/>
-      <w:r>
-        <w:rPr>
-          <w:lang w:val="pl-PL"/>
-        </w:rPr>
-        <w:t xml:space="preserve"> opłaceniu składki członkowskiej programu deweloperskiego Apple.</w:t>
-      </w:r>
-    </w:p>
-    <w:p>
-      <w:pPr>
-        <w:ind w:firstLine="432"/>
-        <w:rPr>
-          <w:lang w:val="pl-PL"/>
-        </w:rPr>
-      </w:pPr>
-      <w:r>
-        <w:rPr>
-          <w:lang w:val="pl-PL"/>
-        </w:rPr>
-        <w:t xml:space="preserve">Składki za przynależność do danego programu zostały zatwierdzone na 99 dolarów amerykańskich za każdy z dostępnych programów członkowskich: </w:t>
-      </w:r>
-      <w:proofErr w:type="spellStart"/>
-      <w:r>
-        <w:rPr>
-          <w:lang w:val="pl-PL"/>
-        </w:rPr>
-        <w:t>iOS</w:t>
-      </w:r>
-      <w:proofErr w:type="spellEnd"/>
-      <w:r>
-        <w:rPr>
-          <w:lang w:val="pl-PL"/>
-        </w:rPr>
-        <w:t xml:space="preserve"> i OSX. W lipcu 2011 roku Apple rozpowszechniło </w:t>
-      </w:r>
-      <w:proofErr w:type="spellStart"/>
-      <w:r>
-        <w:rPr>
-          <w:lang w:val="pl-PL"/>
-        </w:rPr>
-        <w:t>Xcode</w:t>
-      </w:r>
-      <w:proofErr w:type="spellEnd"/>
-      <w:r>
-        <w:rPr>
-          <w:lang w:val="pl-PL"/>
-        </w:rPr>
-        <w:t xml:space="preserve"> w swoim sklepie internetowym do pobrania bez opłat dla wszystkich użytkowników OS X Lion. Od swojego rozpowszechnienia </w:t>
-      </w:r>
-      <w:proofErr w:type="spellStart"/>
-      <w:r>
-        <w:rPr>
-          <w:lang w:val="pl-PL"/>
-        </w:rPr>
-        <w:t>Xcode</w:t>
-      </w:r>
-      <w:proofErr w:type="spellEnd"/>
-      <w:r>
-        <w:rPr>
-          <w:lang w:val="pl-PL"/>
-        </w:rPr>
-        <w:t xml:space="preserve"> 3.1 </w:t>
-      </w:r>
-      <w:proofErr w:type="gramStart"/>
-      <w:r>
-        <w:rPr>
-          <w:lang w:val="pl-PL"/>
-        </w:rPr>
-        <w:t>stał</w:t>
-      </w:r>
-      <w:proofErr w:type="gramEnd"/>
-      <w:r>
-        <w:rPr>
-          <w:lang w:val="pl-PL"/>
-        </w:rPr>
-        <w:t xml:space="preserve"> się podstawowym środowiskiem dla </w:t>
-      </w:r>
-      <w:proofErr w:type="spellStart"/>
-      <w:r>
-        <w:rPr>
-          <w:lang w:val="pl-PL"/>
-        </w:rPr>
-        <w:t>iOS</w:t>
-      </w:r>
-      <w:proofErr w:type="spellEnd"/>
-      <w:r>
-        <w:rPr>
-          <w:lang w:val="pl-PL"/>
-        </w:rPr>
-        <w:t xml:space="preserve"> SDK.</w:t>
-      </w:r>
-    </w:p>
-    <w:p>
-      <w:pPr>
-        <w:ind w:firstLine="432"/>
-        <w:rPr>
-          <w:lang w:val="pl-PL"/>
-        </w:rPr>
-      </w:pPr>
-      <w:r>
-        <w:rPr>
-          <w:lang w:val="pl-PL"/>
-        </w:rPr>
-        <w:t xml:space="preserve">Deweloperzy mogą wybrać dowolną cenę za swoje aplikacje powyżej ustalonego w umowie minimum. Po sprzedaży aplikacji w </w:t>
-      </w:r>
-      <w:proofErr w:type="spellStart"/>
-      <w:r>
-        <w:rPr>
-          <w:lang w:val="pl-PL"/>
-        </w:rPr>
-        <w:t>App</w:t>
-      </w:r>
-      <w:proofErr w:type="spellEnd"/>
-      <w:r>
-        <w:rPr>
-          <w:lang w:val="pl-PL"/>
-        </w:rPr>
-        <w:t xml:space="preserve"> </w:t>
-      </w:r>
-      <w:proofErr w:type="spellStart"/>
-      <w:r>
-        <w:rPr>
-          <w:lang w:val="pl-PL"/>
-        </w:rPr>
-        <w:t>Store</w:t>
-      </w:r>
-      <w:proofErr w:type="spellEnd"/>
-      <w:r>
-        <w:rPr>
-          <w:lang w:val="pl-PL"/>
-        </w:rPr>
-        <w:t xml:space="preserve"> deweloper zachowuje 70% zysku a pozostałe 30% pozostaje dla Apple. Alternatywnie deweloperowi dana jest możliwość stworzenia aplikacji darmowej – w tym przypadku nie ponosi żadnych kosztów za rozpowszechnianie aplikacji poza wymienioną wcześniej opłatą za przynależność do programu deweloperskiego Apple</w:t>
-      </w:r>
-      <w:r>
-        <w:rPr>
-          <w:lang w:val="pl-PL"/>
-        </w:rPr>
-        <w:t>.</w:t>
-      </w:r>
-    </w:p>
-    <w:p>
-      <w:pPr>
-        <w:ind w:firstLine="432"/>
-        <w:rPr>
-          <w:lang w:val="pl-PL"/>
-        </w:rPr>
-      </w:pPr>
-    </w:p>
-    <w:p>
-      <w:pPr>
-        <w:ind w:firstLine="432"/>
-        <w:rPr>
-          <w:lang w:val="pl-PL"/>
-        </w:rPr>
-      </w:pPr>
-    </w:p>
-    <w:p>
-      <w:pPr>
-        <w:pStyle w:val="Nagwek3"/>
-        <w:rPr>
-          <w:lang w:val="pl-PL"/>
-        </w:rPr>
-      </w:pPr>
-      <w:bookmarkStart w:id="9" w:name="_Toc392613453"/>
-      <w:r>
-        <w:rPr>
-          <w:lang w:val="pl-PL"/>
-        </w:rPr>
-        <w:t xml:space="preserve">Dostępność środowisk w systemie </w:t>
-      </w:r>
-      <w:proofErr w:type="spellStart"/>
-      <w:r>
-        <w:rPr>
-          <w:lang w:val="pl-PL"/>
-        </w:rPr>
-        <w:t>iOS</w:t>
-      </w:r>
-      <w:bookmarkEnd w:id="9"/>
-      <w:proofErr w:type="spellEnd"/>
-    </w:p>
-    <w:p>
-      <w:pPr>
-        <w:rPr>
-          <w:lang w:val="pl-PL"/>
-        </w:rPr>
-      </w:pPr>
-    </w:p>
-    <w:p>
-      <w:pPr>
-        <w:rPr>
-          <w:lang w:val="pl-PL"/>
-        </w:rPr>
-      </w:pPr>
-      <w:r>
-        <w:rPr>
-          <w:lang w:val="pl-PL"/>
-        </w:rPr>
-        <w:t xml:space="preserve">Java, </w:t>
-      </w:r>
-      <w:proofErr w:type="spellStart"/>
-      <w:r>
-        <w:rPr>
-          <w:lang w:val="pl-PL"/>
-        </w:rPr>
-        <w:t>flash</w:t>
-      </w:r>
-      <w:proofErr w:type="spellEnd"/>
-      <w:r>
-        <w:rPr>
-          <w:lang w:val="pl-PL"/>
-        </w:rPr>
-        <w:t xml:space="preserve">, </w:t>
-      </w:r>
-      <w:proofErr w:type="spellStart"/>
-      <w:r>
-        <w:rPr>
-          <w:lang w:val="pl-PL"/>
-        </w:rPr>
-        <w:t>html</w:t>
-      </w:r>
-      <w:proofErr w:type="spellEnd"/>
-      <w:r>
-        <w:rPr>
-          <w:lang w:val="pl-PL"/>
-        </w:rPr>
-        <w:t xml:space="preserve"> itp.</w:t>
-      </w:r>
-    </w:p>
-    <w:p>
-      <w:pPr>
-        <w:ind w:firstLine="432"/>
-        <w:rPr>
-          <w:lang w:val="pl-PL"/>
-        </w:rPr>
-      </w:pPr>
-    </w:p>
-    <w:p>
-      <w:pPr>
-        <w:ind w:firstLine="432"/>
-        <w:rPr>
-          <w:lang w:val="pl-PL"/>
-        </w:rPr>
-      </w:pPr>
-    </w:p>
-    <w:p>
-      <w:pPr>
-        <w:pStyle w:val="Nagwek2"/>
-        <w:rPr>
-          <w:lang w:val="pl-PL"/>
-        </w:rPr>
-      </w:pPr>
-      <w:bookmarkStart w:id="10" w:name="_Toc392613454"/>
-      <w:r>
-        <w:rPr>
-          <w:lang w:val="pl-PL"/>
-        </w:rPr>
-        <w:lastRenderedPageBreak/>
-        <w:t>Android</w:t>
-      </w:r>
-      <w:bookmarkEnd w:id="10"/>
     </w:p>
     <w:p>
       <w:pPr>
@@ -6436,6 +6409,7 @@
           <w:noProof/>
           <w:lang w:val="pl-PL" w:eastAsia="pl-PL" w:bidi="ar-SA"/>
         </w:rPr>
+        <w:lastRenderedPageBreak/>
         <w:drawing>
           <wp:inline distT="0" distB="0" distL="0" distR="0">
             <wp:extent cx="1944806" cy="1944806"/>
@@ -6671,8 +6645,14 @@
         <w:rPr>
           <w:lang w:val="pl-PL"/>
         </w:rPr>
+        <w:t xml:space="preserve">Android jest bardzo popularny wśród firm technologicznych wymagających gotowego, taniego i modularnego systemu operacyjnego dla urządzeń o wysokim skomplikowaniu </w:t>
+      </w:r>
+      <w:r>
+        <w:rPr>
+          <w:lang w:val="pl-PL"/>
+        </w:rPr>
         <w:lastRenderedPageBreak/>
-        <w:t xml:space="preserve">Android jest bardzo popularny wśród firm technologicznych wymagających gotowego, taniego i modularnego systemu operacyjnego dla urządzeń o wysokim skomplikowaniu konstrukcyjnym. Otwarta specyfikacja Androida </w:t>
+        <w:t xml:space="preserve">konstrukcyjnym. Otwarta specyfikacja Androida </w:t>
       </w:r>
       <w:proofErr w:type="spellStart"/>
       <w:r>
@@ -6743,14 +6723,14 @@
           <w:lang w:val="pl-PL"/>
         </w:rPr>
       </w:pPr>
-      <w:bookmarkStart w:id="11" w:name="_Toc392613455"/>
+      <w:bookmarkStart w:id="9" w:name="_Toc392613455"/>
       <w:r>
         <w:rPr>
           <w:lang w:val="pl-PL"/>
         </w:rPr>
         <w:t>Aktualizacje</w:t>
       </w:r>
-      <w:bookmarkEnd w:id="11"/>
+      <w:bookmarkEnd w:id="9"/>
     </w:p>
     <w:p>
       <w:pPr>
@@ -6887,14 +6867,14 @@
         <w:rPr>
           <w:lang w:val="pl-PL"/>
         </w:rPr>
-        <w:t xml:space="preserve"> producent dojdzie do wniosku, że nie warto poświęcać czasu i zasobów na dostosowanie kodu, niezależnie od tego czy starsze urządzenie byłoby w stanie obsługiwać nowsze aktualizacje. Problem ten staje się jeszcze większą przeszkodą, gdy producenci indywidualizują swoje wydanie Androida poprzez dodawanie aplikacji i interfejsów, gdyż te też muszą być dostosowane do każdego nowego </w:t>
+        <w:t xml:space="preserve"> producent dojdzie do wniosku, że nie warto poświęcać czasu i zasobów na dostosowanie kodu, niezależnie od tego czy starsze urządzenie byłoby w stanie obsługiwać nowsze aktualizacje. Problem ten staje się jeszcze większą przeszkodą, gdy producenci indywidualizują swoje wydanie Androida poprzez dodawanie aplikacji i interfejsów, gdyż te też muszą być dostosowane do każdego nowego wydania. Dodatkowe opóźnienia często wprowadzane są też przez operatorów sieci komórkowych, którzy po otrzymaniu aktualizacji od producenta rozpoczynają swoje własne </w:t>
       </w:r>
       <w:r>
         <w:rPr>
           <w:lang w:val="pl-PL"/>
         </w:rPr>
         <w:lastRenderedPageBreak/>
-        <w:t>wydania. Dodatkowe opóźnienia często wprowadzane są też przez operatorów sieci komórkowych, którzy po otrzymaniu aktualizacji od producenta rozpoczynają swoje własne indywidualizacje a następnie długotrwale testują wewnątrz swojej sieci przed wypuszczeniem poprawki do użytkowników końcowych.</w:t>
+        <w:t>indywidualizacje a następnie długotrwale testują wewnątrz swojej sieci przed wypuszczeniem poprawki do użytkowników końcowych.</w:t>
       </w:r>
       <w:r>
         <w:rPr>
@@ -6952,14 +6932,14 @@
           <w:lang w:val="pl-PL"/>
         </w:rPr>
       </w:pPr>
-      <w:bookmarkStart w:id="12" w:name="_Toc392613456"/>
+      <w:bookmarkStart w:id="10" w:name="_Toc392613456"/>
       <w:r>
         <w:rPr>
           <w:lang w:val="pl-PL"/>
         </w:rPr>
         <w:t>Architektura systemu</w:t>
       </w:r>
-      <w:bookmarkEnd w:id="12"/>
+      <w:bookmarkEnd w:id="10"/>
     </w:p>
     <w:p>
       <w:pPr>
@@ -7271,14 +7251,182 @@
         <w:rPr>
           <w:lang w:val="pl-PL"/>
         </w:rPr>
-        <w:t xml:space="preserve">może też być wykorzystywane do instalacji złośliwego </w:t>
+        <w:t>może też być wykorzystywane do instalacji złośliwego oprogramowania i wirusów.</w:t>
+      </w:r>
+    </w:p>
+    <w:p>
+      <w:pPr>
+        <w:ind w:firstLine="720"/>
+        <w:rPr>
+          <w:lang w:val="pl-PL"/>
+        </w:rPr>
+      </w:pPr>
+      <w:r>
+        <w:rPr>
+          <w:lang w:val="pl-PL"/>
+        </w:rPr>
+        <w:t>Na jądrze oparta jest warstwa pośrednia (</w:t>
+      </w:r>
+      <w:proofErr w:type="spellStart"/>
+      <w:r>
+        <w:rPr>
+          <w:lang w:val="pl-PL"/>
+        </w:rPr>
+        <w:t>middleware</w:t>
+      </w:r>
+      <w:proofErr w:type="spellEnd"/>
+      <w:r>
+        <w:rPr>
+          <w:lang w:val="pl-PL"/>
+        </w:rPr>
+        <w:t xml:space="preserve">), biblioteki, API napisane w C oraz </w:t>
       </w:r>
       <w:r>
         <w:rPr>
           <w:lang w:val="pl-PL"/>
         </w:rPr>
         <w:lastRenderedPageBreak/>
-        <w:t>oprogramowania i wirusów.</w:t>
+        <w:t xml:space="preserve">aplikacje uruchamiane na </w:t>
+      </w:r>
+      <w:proofErr w:type="spellStart"/>
+      <w:r>
+        <w:rPr>
+          <w:lang w:val="pl-PL"/>
+        </w:rPr>
+        <w:t>frameworku</w:t>
+      </w:r>
+      <w:proofErr w:type="spellEnd"/>
+      <w:r>
+        <w:rPr>
+          <w:lang w:val="pl-PL"/>
+        </w:rPr>
+        <w:t xml:space="preserve">, który wspiera biblioteki kompatybilne z Javą, oparty na Apache </w:t>
+      </w:r>
+      <w:proofErr w:type="spellStart"/>
+      <w:r>
+        <w:rPr>
+          <w:lang w:val="pl-PL"/>
+        </w:rPr>
+        <w:t>Harmony</w:t>
+      </w:r>
+      <w:proofErr w:type="spellEnd"/>
+      <w:r>
+        <w:rPr>
+          <w:lang w:val="pl-PL"/>
+        </w:rPr>
+        <w:t>.</w:t>
+      </w:r>
+      <w:r>
+        <w:rPr>
+          <w:lang w:val="pl-PL"/>
+        </w:rPr>
+        <w:t xml:space="preserve"> Android korzysta z wirtualnej maszyny </w:t>
+      </w:r>
+      <w:proofErr w:type="spellStart"/>
+      <w:r>
+        <w:rPr>
+          <w:lang w:val="pl-PL"/>
+        </w:rPr>
+        <w:t>Dalvik</w:t>
+      </w:r>
+      <w:proofErr w:type="spellEnd"/>
+      <w:r>
+        <w:rPr>
+          <w:lang w:val="pl-PL"/>
+        </w:rPr>
+        <w:t xml:space="preserve"> z kompilacją </w:t>
+      </w:r>
+      <w:proofErr w:type="spellStart"/>
+      <w:r>
+        <w:rPr>
+          <w:lang w:val="pl-PL"/>
+        </w:rPr>
+        <w:t>just</w:t>
+      </w:r>
+      <w:proofErr w:type="spellEnd"/>
+      <w:r>
+        <w:rPr>
+          <w:lang w:val="pl-PL"/>
+        </w:rPr>
+        <w:t>-in-</w:t>
+      </w:r>
+      <w:proofErr w:type="spellStart"/>
+      <w:r>
+        <w:rPr>
+          <w:lang w:val="pl-PL"/>
+        </w:rPr>
+        <w:t>time</w:t>
+      </w:r>
+      <w:proofErr w:type="spellEnd"/>
+      <w:r>
+        <w:rPr>
+          <w:lang w:val="pl-PL"/>
+        </w:rPr>
+        <w:t xml:space="preserve"> do uruchamiania plików *.</w:t>
+      </w:r>
+      <w:proofErr w:type="spellStart"/>
+      <w:proofErr w:type="gramStart"/>
+      <w:r>
+        <w:rPr>
+          <w:lang w:val="pl-PL"/>
+        </w:rPr>
+        <w:t>dex</w:t>
+      </w:r>
+      <w:proofErr w:type="spellEnd"/>
+      <w:proofErr w:type="gramEnd"/>
+      <w:r>
+        <w:rPr>
+          <w:lang w:val="pl-PL"/>
+        </w:rPr>
+        <w:t xml:space="preserve"> (</w:t>
+      </w:r>
+      <w:proofErr w:type="spellStart"/>
+      <w:r>
+        <w:rPr>
+          <w:lang w:val="pl-PL"/>
+        </w:rPr>
+        <w:t>Dalvik</w:t>
+      </w:r>
+      <w:proofErr w:type="spellEnd"/>
+      <w:r>
+        <w:rPr>
+          <w:lang w:val="pl-PL"/>
+        </w:rPr>
+        <w:t xml:space="preserve"> </w:t>
+      </w:r>
+      <w:proofErr w:type="spellStart"/>
+      <w:r>
+        <w:rPr>
+          <w:lang w:val="pl-PL"/>
+        </w:rPr>
+        <w:t>Executable</w:t>
+      </w:r>
+      <w:proofErr w:type="spellEnd"/>
+      <w:r>
+        <w:rPr>
+          <w:lang w:val="pl-PL"/>
+        </w:rPr>
+        <w:t>), który zazwyczaj</w:t>
+      </w:r>
+      <w:r>
+        <w:rPr>
+          <w:lang w:val="pl-PL"/>
+        </w:rPr>
+        <w:t xml:space="preserve"> tłumaczony jest z bajt kodu Javy. Android od 4.4 </w:t>
+      </w:r>
+      <w:proofErr w:type="gramStart"/>
+      <w:r>
+        <w:rPr>
+          <w:lang w:val="pl-PL"/>
+        </w:rPr>
+        <w:t>wspiera</w:t>
+      </w:r>
+      <w:proofErr w:type="gramEnd"/>
+      <w:r>
+        <w:rPr>
+          <w:lang w:val="pl-PL"/>
+        </w:rPr>
+        <w:t xml:space="preserve"> też eksperymentalną maszynę wirtualną ART, która domyślnie jest wyłączona.</w:t>
       </w:r>
     </w:p>
     <w:p>
@@ -7292,44 +7440,50 @@
         <w:rPr>
           <w:lang w:val="pl-PL"/>
         </w:rPr>
-        <w:t>Na jądrze oparta jest warstwa pośrednia (</w:t>
-      </w:r>
-      <w:proofErr w:type="spellStart"/>
-      <w:r>
-        <w:rPr>
-          <w:lang w:val="pl-PL"/>
-        </w:rPr>
-        <w:t>middleware</w:t>
-      </w:r>
-      <w:proofErr w:type="spellEnd"/>
-      <w:r>
-        <w:rPr>
-          <w:lang w:val="pl-PL"/>
-        </w:rPr>
-        <w:t xml:space="preserve">), biblioteki, API napisane w C oraz aplikacje uruchamiane na </w:t>
-      </w:r>
-      <w:proofErr w:type="spellStart"/>
-      <w:r>
-        <w:rPr>
-          <w:lang w:val="pl-PL"/>
-        </w:rPr>
-        <w:t>frameworku</w:t>
-      </w:r>
-      <w:proofErr w:type="spellEnd"/>
-      <w:r>
-        <w:rPr>
-          <w:lang w:val="pl-PL"/>
-        </w:rPr>
-        <w:t xml:space="preserve">, który wspiera biblioteki kompatybilne z Javą, oparty na Apache </w:t>
-      </w:r>
-      <w:proofErr w:type="spellStart"/>
-      <w:r>
-        <w:rPr>
-          <w:lang w:val="pl-PL"/>
-        </w:rPr>
-        <w:t>Harmony</w:t>
-      </w:r>
-      <w:proofErr w:type="spellEnd"/>
+        <w:t xml:space="preserve">Standardowa biblioteka C Androida – </w:t>
+      </w:r>
+      <w:proofErr w:type="spellStart"/>
+      <w:r>
+        <w:rPr>
+          <w:lang w:val="pl-PL"/>
+        </w:rPr>
+        <w:t>Bionic</w:t>
+      </w:r>
+      <w:proofErr w:type="spellEnd"/>
+      <w:r>
+        <w:rPr>
+          <w:lang w:val="pl-PL"/>
+        </w:rPr>
+        <w:t xml:space="preserve"> – została opracowana specjalnie z myślą o Androidzie, jako pochodna standardowej biblioteki C z BSD. </w:t>
+      </w:r>
+      <w:proofErr w:type="spellStart"/>
+      <w:r>
+        <w:rPr>
+          <w:lang w:val="pl-PL"/>
+        </w:rPr>
+        <w:t>Bionic</w:t>
+      </w:r>
+      <w:proofErr w:type="spellEnd"/>
+      <w:r>
+        <w:rPr>
+          <w:lang w:val="pl-PL"/>
+        </w:rPr>
+        <w:t xml:space="preserve"> posiada kilka znaczących funkcjonalności opartych o </w:t>
+      </w:r>
+      <w:proofErr w:type="spellStart"/>
+      <w:r>
+        <w:rPr>
+          <w:lang w:val="pl-PL"/>
+        </w:rPr>
+        <w:t>kernel</w:t>
+      </w:r>
+      <w:proofErr w:type="spellEnd"/>
+      <w:r>
+        <w:rPr>
+          <w:lang w:val="pl-PL"/>
+        </w:rPr>
+        <w:t xml:space="preserve"> Linuksa i jego rozwijanie odbywa się niezależnie od bazy kodu źródłowego Androida</w:t>
+      </w:r>
       <w:r>
         <w:rPr>
           <w:lang w:val="pl-PL"/>
@@ -7340,113 +7494,49 @@
         <w:rPr>
           <w:lang w:val="pl-PL"/>
         </w:rPr>
-        <w:t xml:space="preserve"> Android korzysta z wirtualnej maszyny </w:t>
-      </w:r>
-      <w:proofErr w:type="spellStart"/>
-      <w:r>
-        <w:rPr>
-          <w:lang w:val="pl-PL"/>
-        </w:rPr>
-        <w:t>Dalvik</w:t>
-      </w:r>
-      <w:proofErr w:type="spellEnd"/>
-      <w:r>
-        <w:rPr>
-          <w:lang w:val="pl-PL"/>
-        </w:rPr>
-        <w:t xml:space="preserve"> z kompilacją </w:t>
-      </w:r>
-      <w:proofErr w:type="spellStart"/>
-      <w:r>
-        <w:rPr>
-          <w:lang w:val="pl-PL"/>
-        </w:rPr>
-        <w:t>just</w:t>
-      </w:r>
-      <w:proofErr w:type="spellEnd"/>
-      <w:r>
-        <w:rPr>
-          <w:lang w:val="pl-PL"/>
-        </w:rPr>
-        <w:t>-in-</w:t>
-      </w:r>
-      <w:proofErr w:type="spellStart"/>
-      <w:r>
-        <w:rPr>
-          <w:lang w:val="pl-PL"/>
-        </w:rPr>
-        <w:t>time</w:t>
-      </w:r>
-      <w:proofErr w:type="spellEnd"/>
-      <w:r>
-        <w:rPr>
-          <w:lang w:val="pl-PL"/>
-        </w:rPr>
-        <w:t xml:space="preserve"> do uruchamiania plików *.</w:t>
-      </w:r>
-      <w:proofErr w:type="spellStart"/>
-      <w:proofErr w:type="gramStart"/>
-      <w:r>
-        <w:rPr>
-          <w:lang w:val="pl-PL"/>
-        </w:rPr>
-        <w:t>dex</w:t>
-      </w:r>
-      <w:proofErr w:type="spellEnd"/>
-      <w:proofErr w:type="gramEnd"/>
-      <w:r>
-        <w:rPr>
-          <w:lang w:val="pl-PL"/>
-        </w:rPr>
-        <w:t xml:space="preserve"> (</w:t>
-      </w:r>
-      <w:proofErr w:type="spellStart"/>
-      <w:r>
-        <w:rPr>
-          <w:lang w:val="pl-PL"/>
-        </w:rPr>
-        <w:t>Dalvik</w:t>
-      </w:r>
-      <w:proofErr w:type="spellEnd"/>
-      <w:r>
-        <w:rPr>
-          <w:lang w:val="pl-PL"/>
-        </w:rPr>
-        <w:t xml:space="preserve"> </w:t>
-      </w:r>
-      <w:proofErr w:type="spellStart"/>
-      <w:r>
-        <w:rPr>
-          <w:lang w:val="pl-PL"/>
-        </w:rPr>
-        <w:t>Executable</w:t>
-      </w:r>
-      <w:proofErr w:type="spellEnd"/>
-      <w:r>
-        <w:rPr>
-          <w:lang w:val="pl-PL"/>
-        </w:rPr>
-        <w:t>), który zazwyczaj</w:t>
-      </w:r>
-      <w:r>
-        <w:rPr>
-          <w:lang w:val="pl-PL"/>
-        </w:rPr>
-        <w:t xml:space="preserve"> tłumaczony jest z bajt kodu Javy. Android od 4.4 </w:t>
-      </w:r>
-      <w:proofErr w:type="gramStart"/>
-      <w:r>
-        <w:rPr>
-          <w:lang w:val="pl-PL"/>
-        </w:rPr>
-        <w:t>wspiera</w:t>
-      </w:r>
-      <w:proofErr w:type="gramEnd"/>
-      <w:r>
-        <w:rPr>
-          <w:lang w:val="pl-PL"/>
-        </w:rPr>
-        <w:t xml:space="preserve"> też eksperymentalną maszynę wirtualną ART, która domyślnie jest wyłączona.</w:t>
+        <w:t xml:space="preserve"> Głównymi korzyściami z używania </w:t>
+      </w:r>
+      <w:proofErr w:type="spellStart"/>
+      <w:r>
+        <w:rPr>
+          <w:lang w:val="pl-PL"/>
+        </w:rPr>
+        <w:t>Bionic</w:t>
+      </w:r>
+      <w:proofErr w:type="spellEnd"/>
+      <w:r>
+        <w:rPr>
+          <w:lang w:val="pl-PL"/>
+        </w:rPr>
+        <w:t xml:space="preserve"> w miejsce biblioteki GNU C (</w:t>
+      </w:r>
+      <w:proofErr w:type="spellStart"/>
+      <w:r>
+        <w:rPr>
+          <w:lang w:val="pl-PL"/>
+        </w:rPr>
+        <w:t>glibc</w:t>
+      </w:r>
+      <w:proofErr w:type="spellEnd"/>
+      <w:r>
+        <w:rPr>
+          <w:lang w:val="pl-PL"/>
+        </w:rPr>
+        <w:t xml:space="preserve">) lub </w:t>
+      </w:r>
+      <w:proofErr w:type="spellStart"/>
+      <w:r>
+        <w:rPr>
+          <w:lang w:val="pl-PL"/>
+        </w:rPr>
+        <w:t>uClibc</w:t>
+      </w:r>
+      <w:proofErr w:type="spellEnd"/>
+      <w:r>
+        <w:rPr>
+          <w:lang w:val="pl-PL"/>
+        </w:rPr>
+        <w:t xml:space="preserve"> są inna licencja, mniejsze zapotrzebowanie na zasoby podczas działania programu oraz optymalizacje dla procesorów o niskich częstotliwościach.</w:t>
       </w:r>
     </w:p>
     <w:p>
@@ -7460,140 +7550,36 @@
         <w:rPr>
           <w:lang w:val="pl-PL"/>
         </w:rPr>
-        <w:t xml:space="preserve">Standardowa biblioteka C Androida – </w:t>
-      </w:r>
-      <w:proofErr w:type="spellStart"/>
-      <w:r>
-        <w:rPr>
-          <w:lang w:val="pl-PL"/>
-        </w:rPr>
-        <w:t>Bionic</w:t>
-      </w:r>
-      <w:proofErr w:type="spellEnd"/>
-      <w:r>
-        <w:rPr>
-          <w:lang w:val="pl-PL"/>
-        </w:rPr>
-        <w:t xml:space="preserve"> – została opracowana specjalnie z myślą o Androidzie, jako pochodna standardowej biblioteki C z BSD. </w:t>
-      </w:r>
-      <w:proofErr w:type="spellStart"/>
-      <w:r>
-        <w:rPr>
-          <w:lang w:val="pl-PL"/>
-        </w:rPr>
-        <w:t>Bionic</w:t>
-      </w:r>
-      <w:proofErr w:type="spellEnd"/>
-      <w:r>
-        <w:rPr>
-          <w:lang w:val="pl-PL"/>
-        </w:rPr>
-        <w:t xml:space="preserve"> posiada kilka znaczących funkcjonalności opartych o </w:t>
-      </w:r>
-      <w:proofErr w:type="spellStart"/>
-      <w:r>
-        <w:rPr>
-          <w:lang w:val="pl-PL"/>
-        </w:rPr>
-        <w:t>kernel</w:t>
-      </w:r>
-      <w:proofErr w:type="spellEnd"/>
-      <w:r>
-        <w:rPr>
-          <w:lang w:val="pl-PL"/>
-        </w:rPr>
-        <w:t xml:space="preserve"> Linuksa i jego rozwijanie odbywa się niezależnie od bazy kodu źródłowego Androida</w:t>
-      </w:r>
+        <w:t xml:space="preserve">W 2012 roku próbując znaleźć bardziej korzystny model licencyjny Google zmienił stos modułu Bluetooth z licencjonowanego przy użyciu GPL </w:t>
+      </w:r>
+      <w:proofErr w:type="spellStart"/>
+      <w:r>
+        <w:rPr>
+          <w:lang w:val="pl-PL"/>
+        </w:rPr>
+        <w:t>BlueZ</w:t>
+      </w:r>
+      <w:proofErr w:type="spellEnd"/>
+      <w:r>
+        <w:rPr>
+          <w:lang w:val="pl-PL"/>
+        </w:rPr>
+        <w:t xml:space="preserve"> na moduł z licencją Apache – </w:t>
+      </w:r>
+      <w:proofErr w:type="spellStart"/>
+      <w:r>
+        <w:rPr>
+          <w:lang w:val="pl-PL"/>
+        </w:rPr>
+        <w:t>BlueDroid</w:t>
+      </w:r>
+      <w:proofErr w:type="spellEnd"/>
       <w:r>
         <w:rPr>
           <w:lang w:val="pl-PL"/>
         </w:rPr>
         <w:t>.</w:t>
       </w:r>
-      <w:r>
-        <w:rPr>
-          <w:lang w:val="pl-PL"/>
-        </w:rPr>
-        <w:t xml:space="preserve"> Głównymi korzyściami z używania </w:t>
-      </w:r>
-      <w:proofErr w:type="spellStart"/>
-      <w:r>
-        <w:rPr>
-          <w:lang w:val="pl-PL"/>
-        </w:rPr>
-        <w:t>Bionic</w:t>
-      </w:r>
-      <w:proofErr w:type="spellEnd"/>
-      <w:r>
-        <w:rPr>
-          <w:lang w:val="pl-PL"/>
-        </w:rPr>
-        <w:t xml:space="preserve"> w miejsce biblioteki GNU C (</w:t>
-      </w:r>
-      <w:proofErr w:type="spellStart"/>
-      <w:r>
-        <w:rPr>
-          <w:lang w:val="pl-PL"/>
-        </w:rPr>
-        <w:t>glibc</w:t>
-      </w:r>
-      <w:proofErr w:type="spellEnd"/>
-      <w:r>
-        <w:rPr>
-          <w:lang w:val="pl-PL"/>
-        </w:rPr>
-        <w:t xml:space="preserve">) lub </w:t>
-      </w:r>
-      <w:proofErr w:type="spellStart"/>
-      <w:r>
-        <w:rPr>
-          <w:lang w:val="pl-PL"/>
-        </w:rPr>
-        <w:t>uClibc</w:t>
-      </w:r>
-      <w:proofErr w:type="spellEnd"/>
-      <w:r>
-        <w:rPr>
-          <w:lang w:val="pl-PL"/>
-        </w:rPr>
-        <w:t xml:space="preserve"> są inna licencja, mniejsze zapotrzebowanie na zasoby podczas działania programu oraz optymalizacje dla procesorów o niskich częstotliwościach.</w:t>
-      </w:r>
-    </w:p>
-    <w:p>
-      <w:pPr>
-        <w:ind w:firstLine="720"/>
-        <w:rPr>
-          <w:lang w:val="pl-PL"/>
-        </w:rPr>
-      </w:pPr>
-      <w:r>
-        <w:rPr>
-          <w:lang w:val="pl-PL"/>
-        </w:rPr>
-        <w:t xml:space="preserve">W 2012 roku próbując znaleźć bardziej korzystny model licencyjny Google zmienił stos modułu Bluetooth z licencjonowanego przy użyciu GPL </w:t>
-      </w:r>
-      <w:proofErr w:type="spellStart"/>
-      <w:r>
-        <w:rPr>
-          <w:lang w:val="pl-PL"/>
-        </w:rPr>
-        <w:t>BlueZ</w:t>
-      </w:r>
-      <w:proofErr w:type="spellEnd"/>
-      <w:r>
-        <w:rPr>
-          <w:lang w:val="pl-PL"/>
-        </w:rPr>
-        <w:t xml:space="preserve"> na moduł z licencją Apache – </w:t>
-      </w:r>
-      <w:proofErr w:type="spellStart"/>
-      <w:r>
-        <w:rPr>
-          <w:lang w:val="pl-PL"/>
-        </w:rPr>
-        <w:t>BlueDroid.</w:t>
-      </w:r>
-      <w:proofErr w:type="spellEnd"/>
     </w:p>
     <w:p>
       <w:pPr>
@@ -7705,26 +7691,14 @@
                   <w:r>
                     <w:t xml:space="preserve"> </w:t>
                   </w:r>
-                  <w:proofErr w:type="gramEnd"/>
-                  <w:r>
-                    <w:fldChar w:fldCharType="begin"/>
-                  </w:r>
-                  <w:r>
-                    <w:instrText xml:space="preserve"> SEQ Rysunek \* ARABIC </w:instrText>
-                  </w:r>
-                  <w:r>
-                    <w:fldChar w:fldCharType="separate"/>
-                  </w:r>
-                  <w:r>
-                    <w:rPr>
-                      <w:noProof/>
-                    </w:rPr>
-                    <w:t>1</w:t>
-                  </w:r>
-                  <w:r>
-                    <w:fldChar w:fldCharType="end"/>
-                  </w:r>
-                  <w:proofErr w:type="gramStart"/>
+                  <w:fldSimple w:instr=" SEQ Rysunek \* ARABIC ">
+                    <w:r>
+                      <w:rPr>
+                        <w:noProof/>
+                      </w:rPr>
+                      <w:t>1</w:t>
+                    </w:r>
+                  </w:fldSimple>
                   <w:r>
                     <w:t>.</w:t>
                   </w:r>
@@ -7831,7 +7805,7 @@
           <w:lang w:val="pl-PL"/>
         </w:rPr>
       </w:pPr>
-      <w:bookmarkStart w:id="13" w:name="_Toc392613457"/>
+      <w:bookmarkStart w:id="11" w:name="_Toc392613457"/>
       <w:r>
         <w:rPr>
           <w:lang w:val="pl-PL"/>
@@ -7839,39 +7813,256 @@
         <w:lastRenderedPageBreak/>
         <w:t>Tworzenie i dystrybucja aplikacji Android</w:t>
       </w:r>
+      <w:bookmarkEnd w:id="11"/>
+    </w:p>
+    <w:p>
+      <w:pPr>
+        <w:rPr>
+          <w:lang w:val="pl-PL"/>
+        </w:rPr>
+      </w:pPr>
+    </w:p>
+    <w:p>
+      <w:pPr>
+        <w:pStyle w:val="Nagwek2"/>
+        <w:rPr>
+          <w:lang w:val="pl-PL"/>
+        </w:rPr>
+      </w:pPr>
+      <w:r>
+        <w:rPr>
+          <w:lang w:val="pl-PL"/>
+        </w:rPr>
+        <w:t>Windows Phone</w:t>
+      </w:r>
+    </w:p>
+    <w:p>
+      <w:pPr>
+        <w:pStyle w:val="Nagwek3"/>
+        <w:rPr>
+          <w:lang w:val="pl-PL"/>
+        </w:rPr>
+      </w:pPr>
+      <w:r>
+        <w:rPr>
+          <w:lang w:val="pl-PL"/>
+        </w:rPr>
+        <w:t>Tworzenie i dystrybucja aplikacji Windows Phone 8</w:t>
+      </w:r>
+    </w:p>
+    <w:p>
+      <w:pPr>
+        <w:rPr>
+          <w:lang w:val="pl-PL"/>
+        </w:rPr>
+      </w:pPr>
+    </w:p>
+    <w:p>
+      <w:pPr>
+        <w:rPr>
+          <w:lang w:val="pl-PL"/>
+        </w:rPr>
+      </w:pPr>
+      <w:r>
+        <w:rPr>
+          <w:lang w:val="pl-PL"/>
+        </w:rPr>
+        <w:t xml:space="preserve">Wymagane </w:t>
+      </w:r>
+      <w:proofErr w:type="spellStart"/>
+      <w:r>
+        <w:rPr>
+          <w:lang w:val="pl-PL"/>
+        </w:rPr>
+        <w:t>windows</w:t>
+      </w:r>
+      <w:proofErr w:type="spellEnd"/>
+      <w:r>
+        <w:rPr>
+          <w:lang w:val="pl-PL"/>
+        </w:rPr>
+        <w:t xml:space="preserve"> 8+ do </w:t>
+      </w:r>
+      <w:proofErr w:type="spellStart"/>
+      <w:r>
+        <w:rPr>
+          <w:lang w:val="pl-PL"/>
+        </w:rPr>
+        <w:t>developmentu</w:t>
+      </w:r>
+      <w:proofErr w:type="spellEnd"/>
+      <w:r>
+        <w:rPr>
+          <w:lang w:val="pl-PL"/>
+        </w:rPr>
+        <w:t xml:space="preserve">, </w:t>
+      </w:r>
+      <w:proofErr w:type="spellStart"/>
+      <w:r>
+        <w:rPr>
+          <w:lang w:val="pl-PL"/>
+        </w:rPr>
+        <w:t>opisac</w:t>
+      </w:r>
+      <w:proofErr w:type="spellEnd"/>
+      <w:r>
+        <w:rPr>
+          <w:lang w:val="pl-PL"/>
+        </w:rPr>
+        <w:t xml:space="preserve"> proces instalowania wirtualnej maszyny + </w:t>
+      </w:r>
+      <w:proofErr w:type="spellStart"/>
+      <w:r>
+        <w:rPr>
+          <w:lang w:val="pl-PL"/>
+        </w:rPr>
+        <w:t>windows</w:t>
+      </w:r>
+      <w:proofErr w:type="spellEnd"/>
+      <w:r>
+        <w:rPr>
+          <w:lang w:val="pl-PL"/>
+        </w:rPr>
+        <w:t xml:space="preserve"> 8, a może instalacji VS2012 na </w:t>
+      </w:r>
+      <w:proofErr w:type="spellStart"/>
+      <w:r>
+        <w:rPr>
+          <w:lang w:val="pl-PL"/>
+        </w:rPr>
+        <w:t>windows</w:t>
+      </w:r>
+      <w:proofErr w:type="spellEnd"/>
+      <w:r>
+        <w:rPr>
+          <w:lang w:val="pl-PL"/>
+        </w:rPr>
+        <w:t xml:space="preserve"> 7?</w:t>
+      </w:r>
+    </w:p>
+    <w:p>
+      <w:pPr>
+        <w:rPr>
+          <w:lang w:val="pl-PL"/>
+        </w:rPr>
+      </w:pPr>
+    </w:p>
+    <w:p>
+      <w:pPr>
+        <w:rPr>
+          <w:lang w:val="pl-PL"/>
+        </w:rPr>
+      </w:pPr>
+      <w:r>
+        <w:rPr>
+          <w:lang w:val="pl-PL"/>
+        </w:rPr>
+        <w:t xml:space="preserve">+ rejestracja konta na </w:t>
+      </w:r>
+      <w:proofErr w:type="spellStart"/>
+      <w:r>
+        <w:rPr>
+          <w:lang w:val="pl-PL"/>
+        </w:rPr>
+        <w:t>windows</w:t>
+      </w:r>
+      <w:proofErr w:type="spellEnd"/>
+      <w:r>
+        <w:rPr>
+          <w:lang w:val="pl-PL"/>
+        </w:rPr>
+        <w:t xml:space="preserve"> Live, </w:t>
+      </w:r>
+      <w:proofErr w:type="spellStart"/>
+      <w:r>
+        <w:rPr>
+          <w:lang w:val="pl-PL"/>
+        </w:rPr>
+        <w:t>unlockowanie</w:t>
+      </w:r>
+      <w:proofErr w:type="spellEnd"/>
+      <w:r>
+        <w:rPr>
+          <w:lang w:val="pl-PL"/>
+        </w:rPr>
+        <w:t xml:space="preserve"> urządzenia w celu </w:t>
+      </w:r>
+      <w:proofErr w:type="spellStart"/>
+      <w:r>
+        <w:rPr>
+          <w:lang w:val="pl-PL"/>
+        </w:rPr>
+        <w:t>developmentu</w:t>
+      </w:r>
+      <w:proofErr w:type="spellEnd"/>
+      <w:r>
+        <w:rPr>
+          <w:lang w:val="pl-PL"/>
+        </w:rPr>
+        <w:t xml:space="preserve"> (jedno urządzenie za darmo? Reszta </w:t>
+      </w:r>
+      <w:proofErr w:type="spellStart"/>
+      <w:r>
+        <w:rPr>
+          <w:lang w:val="pl-PL"/>
+        </w:rPr>
+        <w:t>platna</w:t>
+      </w:r>
+      <w:proofErr w:type="spellEnd"/>
+      <w:r>
+        <w:rPr>
+          <w:lang w:val="pl-PL"/>
+        </w:rPr>
+        <w:t xml:space="preserve">, sprawdzić ceny) </w:t>
+      </w:r>
+      <w:proofErr w:type="spellStart"/>
+      <w:r>
+        <w:rPr>
+          <w:lang w:val="pl-PL"/>
+        </w:rPr>
+        <w:t>opisac</w:t>
+      </w:r>
+      <w:proofErr w:type="spellEnd"/>
+      <w:r>
+        <w:rPr>
+          <w:lang w:val="pl-PL"/>
+        </w:rPr>
+        <w:t xml:space="preserve"> sideloading</w:t>
+      </w:r>
+      <w:bookmarkStart w:id="12" w:name="_GoBack"/>
+      <w:bookmarkEnd w:id="12"/>
+    </w:p>
+    <w:p>
+      <w:pPr>
+        <w:pStyle w:val="Nagwek1"/>
+        <w:rPr>
+          <w:lang w:val="pl-PL"/>
+        </w:rPr>
+      </w:pPr>
+      <w:bookmarkStart w:id="13" w:name="_Toc392613458"/>
+      <w:r>
+        <w:rPr>
+          <w:lang w:val="pl-PL"/>
+        </w:rPr>
+        <w:t>Środowiska międzyplatformowe</w:t>
+      </w:r>
+      <w:bookmarkStart w:id="14" w:name="_Toc392613459"/>
       <w:bookmarkEnd w:id="13"/>
     </w:p>
     <w:p>
       <w:pPr>
-        <w:pStyle w:val="Nagwek1"/>
-        <w:rPr>
-          <w:lang w:val="pl-PL"/>
-        </w:rPr>
-      </w:pPr>
-      <w:bookmarkStart w:id="14" w:name="_Toc392613458"/>
-      <w:r>
-        <w:rPr>
-          <w:lang w:val="pl-PL"/>
-        </w:rPr>
-        <w:t>Środowiska międzyplatformowe</w:t>
-      </w:r>
-      <w:bookmarkStart w:id="15" w:name="_Toc392613459"/>
+        <w:pStyle w:val="Nagwek2"/>
+        <w:rPr>
+          <w:lang w:val="pl-PL"/>
+        </w:rPr>
+      </w:pPr>
+      <w:r>
+        <w:rPr>
+          <w:lang w:val="pl-PL"/>
+        </w:rPr>
+        <w:t>Unity</w:t>
+      </w:r>
       <w:bookmarkEnd w:id="14"/>
-    </w:p>
-    <w:p>
-      <w:pPr>
-        <w:pStyle w:val="Nagwek2"/>
-        <w:rPr>
-          <w:lang w:val="pl-PL"/>
-        </w:rPr>
-      </w:pPr>
-      <w:r>
-        <w:rPr>
-          <w:lang w:val="pl-PL"/>
-        </w:rPr>
-        <w:t>Unity</w:t>
-      </w:r>
-      <w:bookmarkEnd w:id="15"/>
     </w:p>
     <w:p>
       <w:pPr>
@@ -8121,26 +8312,14 @@
                   <w:r>
                     <w:t xml:space="preserve"> </w:t>
                   </w:r>
-                  <w:proofErr w:type="gramEnd"/>
-                  <w:r>
-                    <w:fldChar w:fldCharType="begin"/>
-                  </w:r>
-                  <w:r>
-                    <w:instrText xml:space="preserve"> SEQ Rysunek \* ARABIC </w:instrText>
-                  </w:r>
-                  <w:r>
-                    <w:fldChar w:fldCharType="separate"/>
-                  </w:r>
-                  <w:r>
-                    <w:rPr>
-                      <w:noProof/>
-                    </w:rPr>
-                    <w:t>2</w:t>
-                  </w:r>
-                  <w:r>
-                    <w:fldChar w:fldCharType="end"/>
-                  </w:r>
-                  <w:proofErr w:type="gramStart"/>
+                  <w:fldSimple w:instr=" SEQ Rysunek \* ARABIC ">
+                    <w:r>
+                      <w:rPr>
+                        <w:noProof/>
+                      </w:rPr>
+                      <w:t>2</w:t>
+                    </w:r>
+                  </w:fldSimple>
                   <w:r>
                     <w:t>.</w:t>
                   </w:r>
@@ -8218,14 +8397,7 @@
         <w:rPr>
           <w:lang w:val="pl-PL"/>
         </w:rPr>
-        <w:t xml:space="preserve"> przyzwyczajeni byli użytkownicy bardziej rozbudowanych, acz ograniczonych platformą, silników. Pozwoliło to na zdobycie zainteresowania ze strony większych firm deweloperskich jednocześnie dając deweloperom </w:t>
-      </w:r>
-      <w:r>
-        <w:rPr>
-          <w:lang w:val="pl-PL"/>
-        </w:rPr>
-        <w:lastRenderedPageBreak/>
-        <w:t xml:space="preserve">niezależnym dostęp do zaawansowanego narzędzia w przystępnej cenie. Ostatnia duża wersja Unity – Unity 4.0 – </w:t>
+        <w:t xml:space="preserve"> przyzwyczajeni byli użytkownicy bardziej rozbudowanych, acz ograniczonych platformą, silników. Pozwoliło to na zdobycie zainteresowania ze strony większych firm deweloperskich jednocześnie dając deweloperom niezależnym dostęp do zaawansowanego narzędzia w przystępnej cenie. Ostatnia duża wersja Unity – Unity 4.0 – </w:t>
       </w:r>
       <w:proofErr w:type="gramStart"/>
       <w:r>
@@ -8800,7 +8972,14 @@
         <w:rPr>
           <w:lang w:val="pl-PL"/>
         </w:rPr>
-        <w:t xml:space="preserve"> zapasowego, który może poświęcać funkcjonalność w celu polepszenia wydajności aplikacji.</w:t>
+        <w:t xml:space="preserve"> zapasowego, który może poświęcać funkcjonalność w celu polepszenia </w:t>
+      </w:r>
+      <w:r>
+        <w:rPr>
+          <w:lang w:val="pl-PL"/>
+        </w:rPr>
+        <w:lastRenderedPageBreak/>
+        <w:t>wydajności aplikacji.</w:t>
       </w:r>
     </w:p>
     <w:p>
@@ -8946,14 +9125,7 @@
         <w:rPr>
           <w:lang w:val="pl-PL"/>
         </w:rPr>
-        <w:t xml:space="preserve">, Unity Web </w:t>
-      </w:r>
-      <w:r>
-        <w:rPr>
-          <w:lang w:val="pl-PL"/>
-        </w:rPr>
-        <w:lastRenderedPageBreak/>
-        <w:t xml:space="preserve">Player, Adobe Flash, </w:t>
+        <w:t xml:space="preserve">, Unity Web Player, Adobe Flash, </w:t>
       </w:r>
       <w:proofErr w:type="spellStart"/>
       <w:r>
@@ -9118,7 +9290,7 @@
           <w:lang w:val="pl-PL"/>
         </w:rPr>
       </w:pPr>
-      <w:bookmarkStart w:id="16" w:name="_Toc392613460"/>
+      <w:bookmarkStart w:id="15" w:name="_Toc392613460"/>
       <w:r>
         <w:rPr>
           <w:lang w:val="pl-PL"/>
@@ -9143,33 +9315,33 @@
         </w:rPr>
         <w:t>Flash</w:t>
       </w:r>
+      <w:bookmarkEnd w:id="15"/>
+    </w:p>
+    <w:p>
+      <w:pPr>
+        <w:pStyle w:val="Nagwek2"/>
+        <w:rPr>
+          <w:lang w:val="pl-PL"/>
+        </w:rPr>
+      </w:pPr>
+      <w:bookmarkStart w:id="16" w:name="_Toc392613461"/>
       <w:bookmarkEnd w:id="16"/>
     </w:p>
     <w:p>
       <w:pPr>
-        <w:pStyle w:val="Nagwek2"/>
-        <w:rPr>
-          <w:lang w:val="pl-PL"/>
-        </w:rPr>
-      </w:pPr>
-      <w:bookmarkStart w:id="17" w:name="_Toc392613461"/>
+        <w:pStyle w:val="Nagwek1"/>
+        <w:rPr>
+          <w:lang w:val="pl-PL"/>
+        </w:rPr>
+      </w:pPr>
+      <w:bookmarkStart w:id="17" w:name="_Toc392613462"/>
+      <w:r>
+        <w:rPr>
+          <w:lang w:val="pl-PL"/>
+        </w:rPr>
+        <w:t>Zaimplementowane programy testujące</w:t>
+      </w:r>
       <w:bookmarkEnd w:id="17"/>
-    </w:p>
-    <w:p>
-      <w:pPr>
-        <w:pStyle w:val="Nagwek1"/>
-        <w:rPr>
-          <w:lang w:val="pl-PL"/>
-        </w:rPr>
-      </w:pPr>
-      <w:bookmarkStart w:id="18" w:name="_Toc392613462"/>
-      <w:r>
-        <w:rPr>
-          <w:lang w:val="pl-PL"/>
-        </w:rPr>
-        <w:t>Zaimplementowane programy testujące</w:t>
-      </w:r>
-      <w:bookmarkEnd w:id="18"/>
     </w:p>
     <w:p>
       <w:pPr>
@@ -9232,6 +9404,7 @@
           <w:noProof/>
           <w:lang w:val="pl-PL" w:eastAsia="pl-PL" w:bidi="ar-SA"/>
         </w:rPr>
+        <w:lastRenderedPageBreak/>
         <w:drawing>
           <wp:anchor distT="0" distB="0" distL="114300" distR="114300" simplePos="0" relativeHeight="251673600" behindDoc="1" locked="0" layoutInCell="1" allowOverlap="1" wp14:anchorId="71FB394A" wp14:editId="4DD1C68A">
             <wp:simplePos x="0" y="0"/>
@@ -9390,31 +9563,19 @@
       <w:r>
         <w:t xml:space="preserve"> </w:t>
       </w:r>
+      <w:fldSimple w:instr=" SEQ Rysunek \* ARABIC ">
+        <w:r>
+          <w:rPr>
+            <w:noProof/>
+          </w:rPr>
+          <w:t>3</w:t>
+        </w:r>
+      </w:fldSimple>
+      <w:r>
+        <w:t>.</w:t>
+      </w:r>
       <w:proofErr w:type="gramEnd"/>
       <w:r>
-        <w:fldChar w:fldCharType="begin"/>
-      </w:r>
-      <w:r>
-        <w:instrText xml:space="preserve"> SEQ Rysunek \* ARABIC </w:instrText>
-      </w:r>
-      <w:r>
-        <w:fldChar w:fldCharType="separate"/>
-      </w:r>
-      <w:r>
-        <w:rPr>
-          <w:noProof/>
-        </w:rPr>
-        <w:t>3</w:t>
-      </w:r>
-      <w:r>
-        <w:fldChar w:fldCharType="end"/>
-      </w:r>
-      <w:proofErr w:type="gramStart"/>
-      <w:r>
-        <w:t>.</w:t>
-      </w:r>
-      <w:proofErr w:type="gramEnd"/>
-      <w:r>
         <w:t xml:space="preserve"> </w:t>
       </w:r>
       <w:proofErr w:type="spellStart"/>
@@ -9453,11 +9614,11 @@
           <w:lang w:val="pl-PL"/>
         </w:rPr>
       </w:pPr>
-      <w:bookmarkStart w:id="19" w:name="_Toc392613463"/>
-    </w:p>
-    <w:p>
-      <w:pPr>
-        <w:pStyle w:val="Nagwek2"/>
+      <w:bookmarkStart w:id="18" w:name="_Toc392613463"/>
+    </w:p>
+    <w:p>
+      <w:pPr>
+        <w:pStyle w:val="Nagwek3"/>
         <w:rPr>
           <w:lang w:val="pl-PL"/>
         </w:rPr>
@@ -9471,6 +9632,13 @@
     </w:p>
     <w:p>
       <w:pPr>
+        <w:rPr>
+          <w:lang w:val="pl-PL"/>
+        </w:rPr>
+      </w:pPr>
+    </w:p>
+    <w:p>
+      <w:pPr>
         <w:ind w:firstLine="432"/>
         <w:rPr>
           <w:lang w:val="pl-PL"/>
@@ -9513,7 +9681,7 @@
     </w:p>
     <w:p>
       <w:pPr>
-        <w:pStyle w:val="Nagwek3"/>
+        <w:pStyle w:val="Nagwek4"/>
         <w:rPr>
           <w:lang w:val="pl-PL"/>
         </w:rPr>
@@ -9557,7 +9725,14 @@
         <w:rPr>
           <w:lang w:val="pl-PL"/>
         </w:rPr>
-        <w:t xml:space="preserve">. Pierwsza z klas nadaje bohaterowi odpowiednie atrybuty fizyczne, takie jak masę czy współczynnik tarcia odpowiadający za stopień wytracania prędkości podczas chodu. Odpowiada też za dokładność obliczeń kolizji fizycznych, decydując czy obiekt liczy kolizje w sposób ciągły czy dyskretny. Drugi z komponentów decyduje o rozpatrywaniu kolizji z obiektami takimi jak platformy, przeciwnicy czy ograniczenia ekranowe. Każdy z obiektów klasy </w:t>
+        <w:t xml:space="preserve">. Pierwsza z klas nadaje bohaterowi odpowiednie atrybuty fizyczne, takie jak masę czy współczynnik tarcia </w:t>
+      </w:r>
+      <w:r>
+        <w:rPr>
+          <w:lang w:val="pl-PL"/>
+        </w:rPr>
+        <w:lastRenderedPageBreak/>
+        <w:t xml:space="preserve">odpowiadający za stopień wytracania prędkości podczas chodu. Odpowiada też za dokładność obliczeń kolizji fizycznych, decydując czy obiekt liczy kolizje w sposób ciągły czy dyskretny. Drugi z komponentów decyduje o rozpatrywaniu kolizji z obiektami takimi jak platformy, przeciwnicy czy ograniczenia ekranowe. Każdy z obiektów klasy </w:t>
       </w:r>
       <w:proofErr w:type="spellStart"/>
       <w:r>
@@ -9584,7 +9759,6 @@
           <w:noProof/>
           <w:lang w:val="pl-PL" w:eastAsia="pl-PL" w:bidi="ar-SA"/>
         </w:rPr>
-        <w:lastRenderedPageBreak/>
         <w:drawing>
           <wp:inline distT="0" distB="0" distL="0" distR="0" wp14:anchorId="6BA357DF" wp14:editId="746F0516">
             <wp:extent cx="3459480" cy="2941320"/>
@@ -9651,37 +9825,53 @@
       <w:r>
         <w:t xml:space="preserve"> </w:t>
       </w:r>
+      <w:fldSimple w:instr=" SEQ Rysunek \* ARABIC ">
+        <w:r>
+          <w:rPr>
+            <w:noProof/>
+          </w:rPr>
+          <w:t>4</w:t>
+        </w:r>
+      </w:fldSimple>
+      <w:r>
+        <w:t>.</w:t>
+      </w:r>
       <w:proofErr w:type="gramEnd"/>
       <w:r>
-        <w:fldChar w:fldCharType="begin"/>
-      </w:r>
-      <w:r>
-        <w:instrText xml:space="preserve"> SEQ Rysunek \* ARABIC </w:instrText>
-      </w:r>
-      <w:r>
-        <w:fldChar w:fldCharType="separate"/>
-      </w:r>
-      <w:r>
-        <w:rPr>
-          <w:noProof/>
-        </w:rPr>
-        <w:t>4</w:t>
-      </w:r>
-      <w:r>
-        <w:fldChar w:fldCharType="end"/>
-      </w:r>
+        <w:t xml:space="preserve"> </w:t>
+      </w:r>
+      <w:proofErr w:type="spellStart"/>
       <w:proofErr w:type="gramStart"/>
       <w:r>
+        <w:t>Postać</w:t>
+      </w:r>
+      <w:proofErr w:type="spellEnd"/>
+      <w:r>
+        <w:t xml:space="preserve"> </w:t>
+      </w:r>
+      <w:proofErr w:type="spellStart"/>
+      <w:r>
+        <w:t>gracza</w:t>
+      </w:r>
+      <w:proofErr w:type="spellEnd"/>
+      <w:r>
         <w:t>.</w:t>
       </w:r>
       <w:proofErr w:type="gramEnd"/>
       <w:r>
+        <w:t xml:space="preserve"> Na </w:t>
+      </w:r>
+      <w:proofErr w:type="spellStart"/>
+      <w:r>
+        <w:t>zielono</w:t>
+      </w:r>
+      <w:proofErr w:type="spellEnd"/>
+      <w:r>
         <w:t xml:space="preserve"> </w:t>
       </w:r>
       <w:proofErr w:type="spellStart"/>
-      <w:proofErr w:type="gramStart"/>
-      <w:r>
-        <w:t>Postać</w:t>
+      <w:r>
+        <w:t>obiekty</w:t>
       </w:r>
       <w:proofErr w:type="spellEnd"/>
       <w:r>
@@ -9689,34 +9879,6 @@
       </w:r>
       <w:proofErr w:type="spellStart"/>
       <w:r>
-        <w:t>gracza</w:t>
-      </w:r>
-      <w:proofErr w:type="spellEnd"/>
-      <w:r>
-        <w:t>.</w:t>
-      </w:r>
-      <w:proofErr w:type="gramEnd"/>
-      <w:r>
-        <w:t xml:space="preserve"> Na </w:t>
-      </w:r>
-      <w:proofErr w:type="spellStart"/>
-      <w:r>
-        <w:t>zielono</w:t>
-      </w:r>
-      <w:proofErr w:type="spellEnd"/>
-      <w:r>
-        <w:t xml:space="preserve"> </w:t>
-      </w:r>
-      <w:proofErr w:type="spellStart"/>
-      <w:r>
-        <w:t>obiekty</w:t>
-      </w:r>
-      <w:proofErr w:type="spellEnd"/>
-      <w:r>
-        <w:t xml:space="preserve"> </w:t>
-      </w:r>
-      <w:proofErr w:type="spellStart"/>
-      <w:r>
         <w:t>klasy</w:t>
       </w:r>
       <w:proofErr w:type="spellEnd"/>
@@ -9757,19 +9919,29 @@
         </w:rPr>
         <w:t xml:space="preserve"> by mógł wydawać </w:t>
       </w:r>
-      <w:proofErr w:type="gramStart"/>
-      <w:r>
-        <w:rPr>
-          <w:lang w:val="pl-PL"/>
-        </w:rPr>
-        <w:t>dźwięki gdy</w:t>
-      </w:r>
-      <w:proofErr w:type="gramEnd"/>
-      <w:r>
-        <w:rPr>
-          <w:lang w:val="pl-PL"/>
-        </w:rPr>
-        <w:t xml:space="preserve"> np. skacze, oraz w obiekt Animator który odpowiada za wywoływanie funkcji zmieniającej wygląd postaci podczas czynności takich jak bieganie czy skakanie.</w:t>
+      <w:r>
+        <w:rPr>
+          <w:lang w:val="pl-PL"/>
+        </w:rPr>
+        <w:t>dźwięki, gdy</w:t>
+      </w:r>
+      <w:r>
+        <w:rPr>
+          <w:lang w:val="pl-PL"/>
+        </w:rPr>
+        <w:t xml:space="preserve"> np. skacze, oraz w obiekt </w:t>
+      </w:r>
+      <w:r>
+        <w:rPr>
+          <w:lang w:val="pl-PL"/>
+        </w:rPr>
+        <w:t>Animator, który</w:t>
+      </w:r>
+      <w:r>
+        <w:rPr>
+          <w:lang w:val="pl-PL"/>
+        </w:rPr>
+        <w:t xml:space="preserve"> odpowiada za wywoływanie funkcji zmieniającej wygląd postaci podczas czynności takich jak bieganie czy skakanie.</w:t>
       </w:r>
     </w:p>
     <w:p>
@@ -9788,6 +9960,7 @@
           <w:noProof/>
           <w:lang w:val="pl-PL" w:eastAsia="pl-PL" w:bidi="ar-SA"/>
         </w:rPr>
+        <w:lastRenderedPageBreak/>
         <w:drawing>
           <wp:inline distT="0" distB="0" distL="0" distR="0" wp14:anchorId="4E9203C6" wp14:editId="52A7944D">
             <wp:extent cx="4580303" cy="2995684"/>
@@ -9893,24 +10066,283 @@
       <w:r>
         <w:t xml:space="preserve"> przejściami.</w:t>
       </w:r>
-      <w:bookmarkStart w:id="20" w:name="_GoBack"/>
-      <w:bookmarkEnd w:id="20"/>
+    </w:p>
+    <w:p>
+      <w:pPr>
+        <w:pStyle w:val="Nagwek2"/>
+        <w:rPr>
+          <w:lang w:val="pl-PL"/>
+        </w:rPr>
+      </w:pPr>
+      <w:r>
+        <w:rPr>
+          <w:lang w:val="pl-PL"/>
+        </w:rPr>
+        <w:t>Unity: Test ilości obiektów 2D</w:t>
+      </w:r>
+    </w:p>
+    <w:p>
+      <w:pPr>
+        <w:ind w:firstLine="432"/>
+        <w:rPr>
+          <w:lang w:val="pl-PL"/>
+        </w:rPr>
+      </w:pPr>
+      <w:r>
+        <w:rPr>
+          <w:lang w:val="pl-PL"/>
+        </w:rPr>
+        <w:t xml:space="preserve">Kolejnym z zaimplementowanych testów był test możliwości tworzenia i destrukcji obiektów klasy </w:t>
+      </w:r>
+      <w:proofErr w:type="spellStart"/>
+      <w:r>
+        <w:rPr>
+          <w:lang w:val="pl-PL"/>
+        </w:rPr>
+        <w:t>GameObject</w:t>
+      </w:r>
+      <w:proofErr w:type="spellEnd"/>
+      <w:r>
+        <w:rPr>
+          <w:lang w:val="pl-PL"/>
+        </w:rPr>
+        <w:t>.</w:t>
+      </w:r>
+    </w:p>
+    <w:p>
+      <w:pPr>
+        <w:ind w:firstLine="432"/>
+        <w:rPr>
+          <w:lang w:val="pl-PL"/>
+        </w:rPr>
+      </w:pPr>
+    </w:p>
+    <w:p>
+      <w:pPr>
+        <w:ind w:firstLine="432"/>
+        <w:rPr>
+          <w:lang w:val="pl-PL"/>
+        </w:rPr>
+      </w:pPr>
+      <w:r>
+        <w:rPr>
+          <w:lang w:val="pl-PL"/>
+        </w:rPr>
+        <w:t>Opisać użyteczność w normalnej grze</w:t>
+      </w:r>
+    </w:p>
+    <w:p>
+      <w:pPr>
+        <w:rPr>
+          <w:lang w:val="pl-PL"/>
+        </w:rPr>
+      </w:pPr>
+    </w:p>
+    <w:p>
+      <w:pPr>
+        <w:rPr>
+          <w:lang w:val="pl-PL"/>
+        </w:rPr>
+      </w:pPr>
+      <w:r>
+        <w:rPr>
+          <w:lang w:val="pl-PL"/>
+        </w:rPr>
+        <w:t xml:space="preserve">Kod testujący polegał na pomiarze ilości klatek na sekundę (FPS - </w:t>
+      </w:r>
+      <w:proofErr w:type="spellStart"/>
+      <w:r>
+        <w:rPr>
+          <w:lang w:val="pl-PL"/>
+        </w:rPr>
+        <w:t>frames</w:t>
+      </w:r>
+      <w:proofErr w:type="spellEnd"/>
+      <w:r>
+        <w:rPr>
+          <w:lang w:val="pl-PL"/>
+        </w:rPr>
+        <w:t xml:space="preserve"> per </w:t>
+      </w:r>
+      <w:proofErr w:type="spellStart"/>
+      <w:r>
+        <w:rPr>
+          <w:lang w:val="pl-PL"/>
+        </w:rPr>
+        <w:t>second</w:t>
+      </w:r>
+      <w:proofErr w:type="spellEnd"/>
+      <w:r>
+        <w:rPr>
+          <w:lang w:val="pl-PL"/>
+        </w:rPr>
+        <w:t>) w grze podczas tworzenia i niszczenia obiektów. Za granicę potrzebną do płynnego działania programu obrano 30fps [</w:t>
+      </w:r>
+      <w:proofErr w:type="gramStart"/>
+      <w:r>
+        <w:rPr>
+          <w:lang w:val="pl-PL"/>
+        </w:rPr>
+        <w:t>przypis dlaczego</w:t>
+      </w:r>
+      <w:proofErr w:type="gramEnd"/>
+      <w:r>
+        <w:rPr>
+          <w:lang w:val="pl-PL"/>
+        </w:rPr>
+        <w:t xml:space="preserve">?]. Program będzie próbował dojść do ilości obiektów na </w:t>
+      </w:r>
+      <w:proofErr w:type="gramStart"/>
+      <w:r>
+        <w:rPr>
+          <w:lang w:val="pl-PL"/>
+        </w:rPr>
+        <w:t>ekranie która</w:t>
+      </w:r>
+      <w:proofErr w:type="gramEnd"/>
+      <w:r>
+        <w:rPr>
+          <w:lang w:val="pl-PL"/>
+        </w:rPr>
+        <w:t xml:space="preserve"> pozwoli utrzymać wymaganą prędkość działania a następnie </w:t>
+      </w:r>
+      <w:r>
+        <w:rPr>
+          <w:lang w:val="pl-PL"/>
+        </w:rPr>
+        <w:t>pokaże ilość stworzonych obiektów.</w:t>
+      </w:r>
+    </w:p>
+    <w:p>
+      <w:pPr>
+        <w:rPr>
+          <w:lang w:val="pl-PL"/>
+        </w:rPr>
+      </w:pPr>
+    </w:p>
+    <w:p>
+      <w:pPr>
+        <w:rPr>
+          <w:lang w:val="pl-PL"/>
+        </w:rPr>
+      </w:pPr>
+      <w:r>
+        <w:rPr>
+          <w:lang w:val="pl-PL"/>
+        </w:rPr>
+        <w:t xml:space="preserve">Optymalizacje? </w:t>
+      </w:r>
+      <w:proofErr w:type="spellStart"/>
+      <w:r>
+        <w:rPr>
+          <w:lang w:val="pl-PL"/>
+        </w:rPr>
+        <w:t>Pooling</w:t>
+      </w:r>
+      <w:proofErr w:type="spellEnd"/>
+      <w:r>
+        <w:rPr>
+          <w:lang w:val="pl-PL"/>
+        </w:rPr>
+        <w:t xml:space="preserve">, albo zamiast tworzyć obiekty </w:t>
+      </w:r>
+      <w:proofErr w:type="spellStart"/>
+      <w:r>
+        <w:rPr>
+          <w:lang w:val="pl-PL"/>
+        </w:rPr>
+        <w:t>uzyc</w:t>
+      </w:r>
+      <w:proofErr w:type="spellEnd"/>
+      <w:r>
+        <w:rPr>
+          <w:lang w:val="pl-PL"/>
+        </w:rPr>
+        <w:t xml:space="preserve"> </w:t>
+      </w:r>
+      <w:proofErr w:type="spellStart"/>
+      <w:r>
+        <w:rPr>
+          <w:lang w:val="pl-PL"/>
+        </w:rPr>
+        <w:t>particle</w:t>
+      </w:r>
+      <w:proofErr w:type="spellEnd"/>
+      <w:r>
+        <w:rPr>
+          <w:lang w:val="pl-PL"/>
+        </w:rPr>
+        <w:t xml:space="preserve"> emitera?</w:t>
+      </w:r>
+    </w:p>
+    <w:p>
+      <w:pPr>
+        <w:rPr>
+          <w:lang w:val="pl-PL"/>
+        </w:rPr>
+      </w:pPr>
+    </w:p>
+    <w:p>
+      <w:pPr>
+        <w:rPr>
+          <w:lang w:val="pl-PL"/>
+        </w:rPr>
+      </w:pPr>
+    </w:p>
+    <w:p>
+      <w:pPr>
+        <w:rPr>
+          <w:lang w:val="pl-PL"/>
+        </w:rPr>
+      </w:pPr>
+      <w:r>
+        <w:rPr>
+          <w:lang w:val="pl-PL"/>
+        </w:rPr>
+        <w:t xml:space="preserve">Android: 30fps to ok 70 standardowych obiektów na </w:t>
+      </w:r>
+      <w:proofErr w:type="spellStart"/>
+      <w:r>
+        <w:rPr>
+          <w:lang w:val="pl-PL"/>
+        </w:rPr>
+        <w:t>Galaxy</w:t>
+      </w:r>
+      <w:proofErr w:type="spellEnd"/>
+      <w:r>
+        <w:rPr>
+          <w:lang w:val="pl-PL"/>
+        </w:rPr>
+        <w:t xml:space="preserve"> S4</w:t>
+      </w:r>
     </w:p>
     <w:p>
       <w:pPr>
         <w:pStyle w:val="Nagwek1"/>
-        <w:rPr>
-          <w:lang w:val="pl-PL"/>
-        </w:rPr>
-      </w:pPr>
-      <w:r>
-        <w:rPr>
-          <w:lang w:val="pl-PL"/>
-        </w:rPr>
-        <w:lastRenderedPageBreak/>
+        <w:numPr>
+          <w:ilvl w:val="0"/>
+          <w:numId w:val="0"/>
+        </w:numPr>
+        <w:ind w:left="432"/>
+        <w:rPr>
+          <w:lang w:val="pl-PL"/>
+        </w:rPr>
+      </w:pPr>
+    </w:p>
+    <w:p>
+      <w:pPr>
+        <w:pStyle w:val="Nagwek1"/>
+        <w:rPr>
+          <w:lang w:val="pl-PL"/>
+        </w:rPr>
+      </w:pPr>
+      <w:r>
+        <w:rPr>
+          <w:lang w:val="pl-PL"/>
+        </w:rPr>
         <w:t>Wyniki</w:t>
       </w:r>
-      <w:bookmarkEnd w:id="19"/>
+      <w:bookmarkEnd w:id="18"/>
       <w:r>
         <w:rPr>
           <w:lang w:val="pl-PL"/>
@@ -9930,14 +10362,14 @@
           <w:lang w:val="pl-PL"/>
         </w:rPr>
       </w:pPr>
-      <w:bookmarkStart w:id="21" w:name="_Toc392613464"/>
+      <w:bookmarkStart w:id="19" w:name="_Toc392613464"/>
       <w:r>
         <w:rPr>
           <w:lang w:val="pl-PL"/>
         </w:rPr>
         <w:t>Podsumowanie i wnioski</w:t>
       </w:r>
-      <w:bookmarkEnd w:id="21"/>
+      <w:bookmarkEnd w:id="19"/>
     </w:p>
     <w:p>
       <w:pPr>
@@ -9946,14 +10378,14 @@
           <w:lang w:val="pl-PL"/>
         </w:rPr>
       </w:pPr>
-      <w:bookmarkStart w:id="22" w:name="_Toc392613465"/>
+      <w:bookmarkStart w:id="20" w:name="_Toc392613465"/>
       <w:r>
         <w:rPr>
           <w:lang w:val="pl-PL"/>
         </w:rPr>
         <w:t>Literatura</w:t>
       </w:r>
-      <w:bookmarkEnd w:id="22"/>
+      <w:bookmarkEnd w:id="20"/>
     </w:p>
     <w:p>
       <w:pPr>
@@ -10034,7 +10466,7 @@
           <w:rPr>
             <w:noProof/>
           </w:rPr>
-          <w:t>19</w:t>
+          <w:t>15</w:t>
         </w:r>
         <w:r>
           <w:rPr>
@@ -14653,7 +15085,7 @@
 </file>
 
 <file path=customXml/itemProps1.xml><?xml version="1.0" encoding="utf-8"?>
-<ds:datastoreItem xmlns:ds="http://schemas.openxmlformats.org/officeDocument/2006/customXml" ds:itemID="{19FE2453-7971-4CFE-81B3-D55C9166F7F1}">
+<ds:datastoreItem xmlns:ds="http://schemas.openxmlformats.org/officeDocument/2006/customXml" ds:itemID="{D4DECD5A-1C45-4704-A7C2-6FBAC522ACEF}">
   <ds:schemaRefs>
     <ds:schemaRef ds:uri="http://schemas.openxmlformats.org/officeDocument/2006/bibliography"/>
   </ds:schemaRefs>

</xml_diff>

<commit_message>
Dodano dzial o instalacji Windows 8 na Virtualboksie
</commit_message>
<xml_diff>
--- a/doc/Popanda.Pawel.Praca.Magisterska.docx
+++ b/doc/Popanda.Pawel.Praca.Magisterska.docx
@@ -972,7 +972,7 @@
         </w:rPr>
         <w:fldChar w:fldCharType="separate"/>
       </w:r>
-      <w:hyperlink w:anchor="_Toc392613444" w:history="1">
+      <w:hyperlink w:anchor="_Toc393354697" w:history="1">
         <w:r>
           <w:rPr>
             <w:rStyle w:val="Hipercze"/>
@@ -1019,7 +1019,7 @@
             <w:noProof/>
             <w:webHidden/>
           </w:rPr>
-          <w:instrText xml:space="preserve"> PAGEREF _Toc392613444 \h </w:instrText>
+          <w:instrText xml:space="preserve"> PAGEREF _Toc393354697 \h </w:instrText>
         </w:r>
         <w:r>
           <w:rPr>
@@ -1039,7 +1039,7 @@
             <w:noProof/>
             <w:webHidden/>
           </w:rPr>
-          <w:t>4</w:t>
+          <w:t>5</w:t>
         </w:r>
         <w:r>
           <w:rPr>
@@ -1066,7 +1066,7 @@
           <w:lang w:val="pl-PL" w:eastAsia="pl-PL" w:bidi="ar-SA"/>
         </w:rPr>
       </w:pPr>
-      <w:hyperlink w:anchor="_Toc392613445" w:history="1">
+      <w:hyperlink w:anchor="_Toc393354698" w:history="1">
         <w:r>
           <w:rPr>
             <w:rStyle w:val="Hipercze"/>
@@ -1113,7 +1113,7 @@
             <w:noProof/>
             <w:webHidden/>
           </w:rPr>
-          <w:instrText xml:space="preserve"> PAGEREF _Toc392613445 \h </w:instrText>
+          <w:instrText xml:space="preserve"> PAGEREF _Toc393354698 \h </w:instrText>
         </w:r>
         <w:r>
           <w:rPr>
@@ -1133,7 +1133,7 @@
             <w:noProof/>
             <w:webHidden/>
           </w:rPr>
-          <w:t>4</w:t>
+          <w:t>5</w:t>
         </w:r>
         <w:r>
           <w:rPr>
@@ -1160,7 +1160,7 @@
           <w:lang w:val="pl-PL" w:eastAsia="pl-PL" w:bidi="ar-SA"/>
         </w:rPr>
       </w:pPr>
-      <w:hyperlink w:anchor="_Toc392613446" w:history="1">
+      <w:hyperlink w:anchor="_Toc393354699" w:history="1">
         <w:r>
           <w:rPr>
             <w:rStyle w:val="Hipercze"/>
@@ -1207,7 +1207,7 @@
             <w:noProof/>
             <w:webHidden/>
           </w:rPr>
-          <w:instrText xml:space="preserve"> PAGEREF _Toc392613446 \h </w:instrText>
+          <w:instrText xml:space="preserve"> PAGEREF _Toc393354699 \h </w:instrText>
         </w:r>
         <w:r>
           <w:rPr>
@@ -1227,7 +1227,7 @@
             <w:noProof/>
             <w:webHidden/>
           </w:rPr>
-          <w:t>5</w:t>
+          <w:t>6</w:t>
         </w:r>
         <w:r>
           <w:rPr>
@@ -1254,7 +1254,7 @@
           <w:lang w:val="pl-PL" w:eastAsia="pl-PL" w:bidi="ar-SA"/>
         </w:rPr>
       </w:pPr>
-      <w:hyperlink w:anchor="_Toc392613447" w:history="1">
+      <w:hyperlink w:anchor="_Toc393354700" w:history="1">
         <w:r>
           <w:rPr>
             <w:rStyle w:val="Hipercze"/>
@@ -1301,7 +1301,7 @@
             <w:noProof/>
             <w:webHidden/>
           </w:rPr>
-          <w:instrText xml:space="preserve"> PAGEREF _Toc392613447 \h </w:instrText>
+          <w:instrText xml:space="preserve"> PAGEREF _Toc393354700 \h </w:instrText>
         </w:r>
         <w:r>
           <w:rPr>
@@ -1321,7 +1321,7 @@
             <w:noProof/>
             <w:webHidden/>
           </w:rPr>
-          <w:t>6</w:t>
+          <w:t>7</w:t>
         </w:r>
         <w:r>
           <w:rPr>
@@ -1348,7 +1348,7 @@
           <w:lang w:val="pl-PL" w:eastAsia="pl-PL" w:bidi="ar-SA"/>
         </w:rPr>
       </w:pPr>
-      <w:hyperlink w:anchor="_Toc392613448" w:history="1">
+      <w:hyperlink w:anchor="_Toc393354701" w:history="1">
         <w:r>
           <w:rPr>
             <w:rStyle w:val="Hipercze"/>
@@ -1374,7 +1374,7 @@
             <w:noProof/>
             <w:lang w:val="pl-PL"/>
           </w:rPr>
-          <w:t>Windows</w:t>
+          <w:t>iOS</w:t>
         </w:r>
         <w:r>
           <w:rPr>
@@ -1395,7 +1395,7 @@
             <w:noProof/>
             <w:webHidden/>
           </w:rPr>
-          <w:instrText xml:space="preserve"> PAGEREF _Toc392613448 \h </w:instrText>
+          <w:instrText xml:space="preserve"> PAGEREF _Toc393354701 \h </w:instrText>
         </w:r>
         <w:r>
           <w:rPr>
@@ -1415,7 +1415,7 @@
             <w:noProof/>
             <w:webHidden/>
           </w:rPr>
-          <w:t>6</w:t>
+          <w:t>7</w:t>
         </w:r>
         <w:r>
           <w:rPr>
@@ -1428,9 +1428,9 @@
     </w:p>
     <w:p>
       <w:pPr>
-        <w:pStyle w:val="Spistreci2"/>
+        <w:pStyle w:val="Spistreci3"/>
         <w:tabs>
-          <w:tab w:val="left" w:pos="880"/>
+          <w:tab w:val="left" w:pos="1320"/>
           <w:tab w:val="right" w:leader="dot" w:pos="9392"/>
         </w:tabs>
         <w:rPr>
@@ -1442,14 +1442,14 @@
           <w:lang w:val="pl-PL" w:eastAsia="pl-PL" w:bidi="ar-SA"/>
         </w:rPr>
       </w:pPr>
-      <w:hyperlink w:anchor="_Toc392613449" w:history="1">
+      <w:hyperlink w:anchor="_Toc393354702" w:history="1">
         <w:r>
           <w:rPr>
             <w:rStyle w:val="Hipercze"/>
             <w:noProof/>
             <w:lang w:val="pl-PL"/>
           </w:rPr>
-          <w:t>3.2</w:t>
+          <w:t>3.1.1</w:t>
         </w:r>
         <w:r>
           <w:rPr>
@@ -1468,7 +1468,7 @@
             <w:noProof/>
             <w:lang w:val="pl-PL"/>
           </w:rPr>
-          <w:t>Linux</w:t>
+          <w:t>Wielozadaniowość w iOS</w:t>
         </w:r>
         <w:r>
           <w:rPr>
@@ -1489,7 +1489,7 @@
             <w:noProof/>
             <w:webHidden/>
           </w:rPr>
-          <w:instrText xml:space="preserve"> PAGEREF _Toc392613449 \h </w:instrText>
+          <w:instrText xml:space="preserve"> PAGEREF _Toc393354702 \h </w:instrText>
         </w:r>
         <w:r>
           <w:rPr>
@@ -1509,7 +1509,7 @@
             <w:noProof/>
             <w:webHidden/>
           </w:rPr>
-          <w:t>6</w:t>
+          <w:t>8</w:t>
         </w:r>
         <w:r>
           <w:rPr>
@@ -1522,9 +1522,9 @@
     </w:p>
     <w:p>
       <w:pPr>
-        <w:pStyle w:val="Spistreci2"/>
+        <w:pStyle w:val="Spistreci3"/>
         <w:tabs>
-          <w:tab w:val="left" w:pos="880"/>
+          <w:tab w:val="left" w:pos="1320"/>
           <w:tab w:val="right" w:leader="dot" w:pos="9392"/>
         </w:tabs>
         <w:rPr>
@@ -1536,14 +1536,14 @@
           <w:lang w:val="pl-PL" w:eastAsia="pl-PL" w:bidi="ar-SA"/>
         </w:rPr>
       </w:pPr>
-      <w:hyperlink w:anchor="_Toc392613450" w:history="1">
+      <w:hyperlink w:anchor="_Toc393354703" w:history="1">
         <w:r>
           <w:rPr>
             <w:rStyle w:val="Hipercze"/>
             <w:noProof/>
             <w:lang w:val="pl-PL"/>
           </w:rPr>
-          <w:t>3.3</w:t>
+          <w:t>3.1.2</w:t>
         </w:r>
         <w:r>
           <w:rPr>
@@ -1562,7 +1562,7 @@
             <w:noProof/>
             <w:lang w:val="pl-PL"/>
           </w:rPr>
-          <w:t>iOS</w:t>
+          <w:t>Tworzenie i dystrybucja aplikacji na system iOS</w:t>
         </w:r>
         <w:r>
           <w:rPr>
@@ -1583,7 +1583,7 @@
             <w:noProof/>
             <w:webHidden/>
           </w:rPr>
-          <w:instrText xml:space="preserve"> PAGEREF _Toc392613450 \h </w:instrText>
+          <w:instrText xml:space="preserve"> PAGEREF _Toc393354703 \h </w:instrText>
         </w:r>
         <w:r>
           <w:rPr>
@@ -1603,7 +1603,7 @@
             <w:noProof/>
             <w:webHidden/>
           </w:rPr>
-          <w:t>6</w:t>
+          <w:t>9</w:t>
         </w:r>
         <w:r>
           <w:rPr>
@@ -1630,14 +1630,14 @@
           <w:lang w:val="pl-PL" w:eastAsia="pl-PL" w:bidi="ar-SA"/>
         </w:rPr>
       </w:pPr>
-      <w:hyperlink w:anchor="_Toc392613451" w:history="1">
+      <w:hyperlink w:anchor="_Toc393354704" w:history="1">
         <w:r>
           <w:rPr>
             <w:rStyle w:val="Hipercze"/>
             <w:noProof/>
             <w:lang w:val="pl-PL"/>
           </w:rPr>
-          <w:t>3.3.1</w:t>
+          <w:t>3.1.3</w:t>
         </w:r>
         <w:r>
           <w:rPr>
@@ -1656,7 +1656,7 @@
             <w:noProof/>
             <w:lang w:val="pl-PL"/>
           </w:rPr>
-          <w:t>Wielozadaniowość w iOS</w:t>
+          <w:t>Dostępność środowisk w systemie iOS</w:t>
         </w:r>
         <w:r>
           <w:rPr>
@@ -1677,7 +1677,7 @@
             <w:noProof/>
             <w:webHidden/>
           </w:rPr>
-          <w:instrText xml:space="preserve"> PAGEREF _Toc392613451 \h </w:instrText>
+          <w:instrText xml:space="preserve"> PAGEREF _Toc393354704 \h </w:instrText>
         </w:r>
         <w:r>
           <w:rPr>
@@ -1697,7 +1697,7 @@
             <w:noProof/>
             <w:webHidden/>
           </w:rPr>
-          <w:t>7</w:t>
+          <w:t>10</w:t>
         </w:r>
         <w:r>
           <w:rPr>
@@ -1710,9 +1710,9 @@
     </w:p>
     <w:p>
       <w:pPr>
-        <w:pStyle w:val="Spistreci3"/>
+        <w:pStyle w:val="Spistreci2"/>
         <w:tabs>
-          <w:tab w:val="left" w:pos="1320"/>
+          <w:tab w:val="left" w:pos="880"/>
           <w:tab w:val="right" w:leader="dot" w:pos="9392"/>
         </w:tabs>
         <w:rPr>
@@ -1724,14 +1724,14 @@
           <w:lang w:val="pl-PL" w:eastAsia="pl-PL" w:bidi="ar-SA"/>
         </w:rPr>
       </w:pPr>
-      <w:hyperlink w:anchor="_Toc392613452" w:history="1">
+      <w:hyperlink w:anchor="_Toc393354705" w:history="1">
         <w:r>
           <w:rPr>
             <w:rStyle w:val="Hipercze"/>
             <w:noProof/>
             <w:lang w:val="pl-PL"/>
           </w:rPr>
-          <w:t>3.3.2</w:t>
+          <w:t>3.2</w:t>
         </w:r>
         <w:r>
           <w:rPr>
@@ -1750,7 +1750,7 @@
             <w:noProof/>
             <w:lang w:val="pl-PL"/>
           </w:rPr>
-          <w:t>Tworzenie i dystrybucja aplikacji na system iOS</w:t>
+          <w:t>Android</w:t>
         </w:r>
         <w:r>
           <w:rPr>
@@ -1771,7 +1771,7 @@
             <w:noProof/>
             <w:webHidden/>
           </w:rPr>
-          <w:instrText xml:space="preserve"> PAGEREF _Toc392613452 \h </w:instrText>
+          <w:instrText xml:space="preserve"> PAGEREF _Toc393354705 \h </w:instrText>
         </w:r>
         <w:r>
           <w:rPr>
@@ -1791,7 +1791,7 @@
             <w:noProof/>
             <w:webHidden/>
           </w:rPr>
-          <w:t>9</w:t>
+          <w:t>10</w:t>
         </w:r>
         <w:r>
           <w:rPr>
@@ -1818,14 +1818,14 @@
           <w:lang w:val="pl-PL" w:eastAsia="pl-PL" w:bidi="ar-SA"/>
         </w:rPr>
       </w:pPr>
-      <w:hyperlink w:anchor="_Toc392613453" w:history="1">
+      <w:hyperlink w:anchor="_Toc393354706" w:history="1">
         <w:r>
           <w:rPr>
             <w:rStyle w:val="Hipercze"/>
             <w:noProof/>
             <w:lang w:val="pl-PL"/>
           </w:rPr>
-          <w:t>3.3.3</w:t>
+          <w:t>3.2.1</w:t>
         </w:r>
         <w:r>
           <w:rPr>
@@ -1844,7 +1844,7 @@
             <w:noProof/>
             <w:lang w:val="pl-PL"/>
           </w:rPr>
-          <w:t>Dostępność środowisk w systemie iOS</w:t>
+          <w:t>Aktualizacje</w:t>
         </w:r>
         <w:r>
           <w:rPr>
@@ -1865,7 +1865,7 @@
             <w:noProof/>
             <w:webHidden/>
           </w:rPr>
-          <w:instrText xml:space="preserve"> PAGEREF _Toc392613453 \h </w:instrText>
+          <w:instrText xml:space="preserve"> PAGEREF _Toc393354706 \h </w:instrText>
         </w:r>
         <w:r>
           <w:rPr>
@@ -1885,7 +1885,7 @@
             <w:noProof/>
             <w:webHidden/>
           </w:rPr>
-          <w:t>9</w:t>
+          <w:t>12</w:t>
         </w:r>
         <w:r>
           <w:rPr>
@@ -1898,9 +1898,9 @@
     </w:p>
     <w:p>
       <w:pPr>
-        <w:pStyle w:val="Spistreci2"/>
+        <w:pStyle w:val="Spistreci3"/>
         <w:tabs>
-          <w:tab w:val="left" w:pos="880"/>
+          <w:tab w:val="left" w:pos="1320"/>
           <w:tab w:val="right" w:leader="dot" w:pos="9392"/>
         </w:tabs>
         <w:rPr>
@@ -1912,14 +1912,14 @@
           <w:lang w:val="pl-PL" w:eastAsia="pl-PL" w:bidi="ar-SA"/>
         </w:rPr>
       </w:pPr>
-      <w:hyperlink w:anchor="_Toc392613454" w:history="1">
+      <w:hyperlink w:anchor="_Toc393354707" w:history="1">
         <w:r>
           <w:rPr>
             <w:rStyle w:val="Hipercze"/>
             <w:noProof/>
             <w:lang w:val="pl-PL"/>
           </w:rPr>
-          <w:t>3.4</w:t>
+          <w:t>3.2.2</w:t>
         </w:r>
         <w:r>
           <w:rPr>
@@ -1938,7 +1938,7 @@
             <w:noProof/>
             <w:lang w:val="pl-PL"/>
           </w:rPr>
-          <w:t>Android</w:t>
+          <w:t>Architektura systemu</w:t>
         </w:r>
         <w:r>
           <w:rPr>
@@ -1959,7 +1959,7 @@
             <w:noProof/>
             <w:webHidden/>
           </w:rPr>
-          <w:instrText xml:space="preserve"> PAGEREF _Toc392613454 \h </w:instrText>
+          <w:instrText xml:space="preserve"> PAGEREF _Toc393354707 \h </w:instrText>
         </w:r>
         <w:r>
           <w:rPr>
@@ -1979,7 +1979,7 @@
             <w:noProof/>
             <w:webHidden/>
           </w:rPr>
-          <w:t>10</w:t>
+          <w:t>13</w:t>
         </w:r>
         <w:r>
           <w:rPr>
@@ -2006,14 +2006,14 @@
           <w:lang w:val="pl-PL" w:eastAsia="pl-PL" w:bidi="ar-SA"/>
         </w:rPr>
       </w:pPr>
-      <w:hyperlink w:anchor="_Toc392613455" w:history="1">
+      <w:hyperlink w:anchor="_Toc393354708" w:history="1">
         <w:r>
           <w:rPr>
             <w:rStyle w:val="Hipercze"/>
             <w:noProof/>
             <w:lang w:val="pl-PL"/>
           </w:rPr>
-          <w:t>3.4.1</w:t>
+          <w:t>3.2.3</w:t>
         </w:r>
         <w:r>
           <w:rPr>
@@ -2032,7 +2032,7 @@
             <w:noProof/>
             <w:lang w:val="pl-PL"/>
           </w:rPr>
-          <w:t>Aktualizacje</w:t>
+          <w:t>Tworzenie i dystrybucja aplikacji Android</w:t>
         </w:r>
         <w:r>
           <w:rPr>
@@ -2053,7 +2053,7 @@
             <w:noProof/>
             <w:webHidden/>
           </w:rPr>
-          <w:instrText xml:space="preserve"> PAGEREF _Toc392613455 \h </w:instrText>
+          <w:instrText xml:space="preserve"> PAGEREF _Toc393354708 \h </w:instrText>
         </w:r>
         <w:r>
           <w:rPr>
@@ -2073,7 +2073,7 @@
             <w:noProof/>
             <w:webHidden/>
           </w:rPr>
-          <w:t>11</w:t>
+          <w:t>16</w:t>
         </w:r>
         <w:r>
           <w:rPr>
@@ -2086,9 +2086,9 @@
     </w:p>
     <w:p>
       <w:pPr>
-        <w:pStyle w:val="Spistreci3"/>
+        <w:pStyle w:val="Spistreci2"/>
         <w:tabs>
-          <w:tab w:val="left" w:pos="1320"/>
+          <w:tab w:val="left" w:pos="880"/>
           <w:tab w:val="right" w:leader="dot" w:pos="9392"/>
         </w:tabs>
         <w:rPr>
@@ -2100,14 +2100,14 @@
           <w:lang w:val="pl-PL" w:eastAsia="pl-PL" w:bidi="ar-SA"/>
         </w:rPr>
       </w:pPr>
-      <w:hyperlink w:anchor="_Toc392613456" w:history="1">
+      <w:hyperlink w:anchor="_Toc393354709" w:history="1">
         <w:r>
           <w:rPr>
             <w:rStyle w:val="Hipercze"/>
             <w:noProof/>
             <w:lang w:val="pl-PL"/>
           </w:rPr>
-          <w:t>3.4.2</w:t>
+          <w:t>3.3</w:t>
         </w:r>
         <w:r>
           <w:rPr>
@@ -2126,7 +2126,7 @@
             <w:noProof/>
             <w:lang w:val="pl-PL"/>
           </w:rPr>
-          <w:t>Architektura systemu</w:t>
+          <w:t>Windows Phone</w:t>
         </w:r>
         <w:r>
           <w:rPr>
@@ -2147,7 +2147,7 @@
             <w:noProof/>
             <w:webHidden/>
           </w:rPr>
-          <w:instrText xml:space="preserve"> PAGEREF _Toc392613456 \h </w:instrText>
+          <w:instrText xml:space="preserve"> PAGEREF _Toc393354709 \h </w:instrText>
         </w:r>
         <w:r>
           <w:rPr>
@@ -2167,7 +2167,7 @@
             <w:noProof/>
             <w:webHidden/>
           </w:rPr>
-          <w:t>12</w:t>
+          <w:t>16</w:t>
         </w:r>
         <w:r>
           <w:rPr>
@@ -2194,14 +2194,14 @@
           <w:lang w:val="pl-PL" w:eastAsia="pl-PL" w:bidi="ar-SA"/>
         </w:rPr>
       </w:pPr>
-      <w:hyperlink w:anchor="_Toc392613457" w:history="1">
+      <w:hyperlink w:anchor="_Toc393354710" w:history="1">
         <w:r>
           <w:rPr>
             <w:rStyle w:val="Hipercze"/>
             <w:noProof/>
             <w:lang w:val="pl-PL"/>
           </w:rPr>
-          <w:t>3.4.3</w:t>
+          <w:t>3.3.1</w:t>
         </w:r>
         <w:r>
           <w:rPr>
@@ -2220,7 +2220,7 @@
             <w:noProof/>
             <w:lang w:val="pl-PL"/>
           </w:rPr>
-          <w:t>Tworzenie i dystrybucja aplikacji Android</w:t>
+          <w:t>Tworzenie i dystrybucja aplikacji Windows Phone 8</w:t>
         </w:r>
         <w:r>
           <w:rPr>
@@ -2241,7 +2241,7 @@
             <w:noProof/>
             <w:webHidden/>
           </w:rPr>
-          <w:instrText xml:space="preserve"> PAGEREF _Toc392613457 \h </w:instrText>
+          <w:instrText xml:space="preserve"> PAGEREF _Toc393354710 \h </w:instrText>
         </w:r>
         <w:r>
           <w:rPr>
@@ -2261,7 +2261,7 @@
             <w:noProof/>
             <w:webHidden/>
           </w:rPr>
-          <w:t>15</w:t>
+          <w:t>16</w:t>
         </w:r>
         <w:r>
           <w:rPr>
@@ -2288,7 +2288,7 @@
           <w:lang w:val="pl-PL" w:eastAsia="pl-PL" w:bidi="ar-SA"/>
         </w:rPr>
       </w:pPr>
-      <w:hyperlink w:anchor="_Toc392613458" w:history="1">
+      <w:hyperlink w:anchor="_Toc393354711" w:history="1">
         <w:r>
           <w:rPr>
             <w:rStyle w:val="Hipercze"/>
@@ -2335,7 +2335,7 @@
             <w:noProof/>
             <w:webHidden/>
           </w:rPr>
-          <w:instrText xml:space="preserve"> PAGEREF _Toc392613458 \h </w:instrText>
+          <w:instrText xml:space="preserve"> PAGEREF _Toc393354711 \h </w:instrText>
         </w:r>
         <w:r>
           <w:rPr>
@@ -2355,7 +2355,7 @@
             <w:noProof/>
             <w:webHidden/>
           </w:rPr>
-          <w:t>15</w:t>
+          <w:t>16</w:t>
         </w:r>
         <w:r>
           <w:rPr>
@@ -2382,7 +2382,7 @@
           <w:lang w:val="pl-PL" w:eastAsia="pl-PL" w:bidi="ar-SA"/>
         </w:rPr>
       </w:pPr>
-      <w:hyperlink w:anchor="_Toc392613459" w:history="1">
+      <w:hyperlink w:anchor="_Toc393354712" w:history="1">
         <w:r>
           <w:rPr>
             <w:rStyle w:val="Hipercze"/>
@@ -2429,7 +2429,7 @@
             <w:noProof/>
             <w:webHidden/>
           </w:rPr>
-          <w:instrText xml:space="preserve"> PAGEREF _Toc392613459 \h </w:instrText>
+          <w:instrText xml:space="preserve"> PAGEREF _Toc393354712 \h </w:instrText>
         </w:r>
         <w:r>
           <w:rPr>
@@ -2449,7 +2449,7 @@
             <w:noProof/>
             <w:webHidden/>
           </w:rPr>
-          <w:t>15</w:t>
+          <w:t>16</w:t>
         </w:r>
         <w:r>
           <w:rPr>
@@ -2476,7 +2476,7 @@
           <w:lang w:val="pl-PL" w:eastAsia="pl-PL" w:bidi="ar-SA"/>
         </w:rPr>
       </w:pPr>
-      <w:hyperlink w:anchor="_Toc392613460" w:history="1">
+      <w:hyperlink w:anchor="_Toc393354713" w:history="1">
         <w:r>
           <w:rPr>
             <w:rStyle w:val="Hipercze"/>
@@ -2523,7 +2523,7 @@
             <w:noProof/>
             <w:webHidden/>
           </w:rPr>
-          <w:instrText xml:space="preserve"> PAGEREF _Toc392613460 \h </w:instrText>
+          <w:instrText xml:space="preserve"> PAGEREF _Toc393354713 \h </w:instrText>
         </w:r>
         <w:r>
           <w:rPr>
@@ -2543,7 +2543,7 @@
             <w:noProof/>
             <w:webHidden/>
           </w:rPr>
-          <w:t>17</w:t>
+          <w:t>18</w:t>
         </w:r>
         <w:r>
           <w:rPr>
@@ -2569,7 +2569,7 @@
           <w:lang w:val="pl-PL" w:eastAsia="pl-PL" w:bidi="ar-SA"/>
         </w:rPr>
       </w:pPr>
-      <w:hyperlink w:anchor="_Toc392613461" w:history="1">
+      <w:hyperlink w:anchor="_Toc393354714" w:history="1">
         <w:r>
           <w:rPr>
             <w:rStyle w:val="Hipercze"/>
@@ -2597,7 +2597,7 @@
             <w:noProof/>
             <w:webHidden/>
           </w:rPr>
-          <w:instrText xml:space="preserve"> PAGEREF _Toc392613461 \h </w:instrText>
+          <w:instrText xml:space="preserve"> PAGEREF _Toc393354714 \h </w:instrText>
         </w:r>
         <w:r>
           <w:rPr>
@@ -2617,7 +2617,7 @@
             <w:noProof/>
             <w:webHidden/>
           </w:rPr>
-          <w:t>17</w:t>
+          <w:t>18</w:t>
         </w:r>
         <w:r>
           <w:rPr>
@@ -2644,7 +2644,7 @@
           <w:lang w:val="pl-PL" w:eastAsia="pl-PL" w:bidi="ar-SA"/>
         </w:rPr>
       </w:pPr>
-      <w:hyperlink w:anchor="_Toc392613462" w:history="1">
+      <w:hyperlink w:anchor="_Toc393354715" w:history="1">
         <w:r>
           <w:rPr>
             <w:rStyle w:val="Hipercze"/>
@@ -2691,7 +2691,7 @@
             <w:noProof/>
             <w:webHidden/>
           </w:rPr>
-          <w:instrText xml:space="preserve"> PAGEREF _Toc392613462 \h </w:instrText>
+          <w:instrText xml:space="preserve"> PAGEREF _Toc393354715 \h </w:instrText>
         </w:r>
         <w:r>
           <w:rPr>
@@ -2711,7 +2711,7 @@
             <w:noProof/>
             <w:webHidden/>
           </w:rPr>
-          <w:t>17</w:t>
+          <w:t>18</w:t>
         </w:r>
         <w:r>
           <w:rPr>
@@ -2724,9 +2724,9 @@
     </w:p>
     <w:p>
       <w:pPr>
-        <w:pStyle w:val="Spistreci1"/>
+        <w:pStyle w:val="Spistreci2"/>
         <w:tabs>
-          <w:tab w:val="left" w:pos="440"/>
+          <w:tab w:val="left" w:pos="880"/>
           <w:tab w:val="right" w:leader="dot" w:pos="9392"/>
         </w:tabs>
         <w:rPr>
@@ -2738,14 +2738,14 @@
           <w:lang w:val="pl-PL" w:eastAsia="pl-PL" w:bidi="ar-SA"/>
         </w:rPr>
       </w:pPr>
-      <w:hyperlink w:anchor="_Toc392613463" w:history="1">
+      <w:hyperlink w:anchor="_Toc393354716" w:history="1">
         <w:r>
           <w:rPr>
             <w:rStyle w:val="Hipercze"/>
             <w:noProof/>
             <w:lang w:val="pl-PL"/>
           </w:rPr>
-          <w:t>6</w:t>
+          <w:t>5.1</w:t>
         </w:r>
         <w:r>
           <w:rPr>
@@ -2764,7 +2764,7 @@
             <w:noProof/>
             <w:lang w:val="pl-PL"/>
           </w:rPr>
-          <w:t>Wyniki</w:t>
+          <w:t>Unity: Test grafiki 2D</w:t>
         </w:r>
         <w:r>
           <w:rPr>
@@ -2785,7 +2785,7 @@
             <w:noProof/>
             <w:webHidden/>
           </w:rPr>
-          <w:instrText xml:space="preserve"> PAGEREF _Toc392613463 \h </w:instrText>
+          <w:instrText xml:space="preserve"> PAGEREF _Toc393354716 \h </w:instrText>
         </w:r>
         <w:r>
           <w:rPr>
@@ -2805,7 +2805,7 @@
             <w:noProof/>
             <w:webHidden/>
           </w:rPr>
-          <w:t>17</w:t>
+          <w:t>18</w:t>
         </w:r>
         <w:r>
           <w:rPr>
@@ -2818,9 +2818,9 @@
     </w:p>
     <w:p>
       <w:pPr>
-        <w:pStyle w:val="Spistreci1"/>
+        <w:pStyle w:val="Spistreci3"/>
         <w:tabs>
-          <w:tab w:val="left" w:pos="440"/>
+          <w:tab w:val="left" w:pos="1320"/>
           <w:tab w:val="right" w:leader="dot" w:pos="9392"/>
         </w:tabs>
         <w:rPr>
@@ -2832,14 +2832,14 @@
           <w:lang w:val="pl-PL" w:eastAsia="pl-PL" w:bidi="ar-SA"/>
         </w:rPr>
       </w:pPr>
-      <w:hyperlink w:anchor="_Toc392613464" w:history="1">
+      <w:hyperlink w:anchor="_Toc393354717" w:history="1">
         <w:r>
           <w:rPr>
             <w:rStyle w:val="Hipercze"/>
             <w:noProof/>
             <w:lang w:val="pl-PL"/>
           </w:rPr>
-          <w:t>7</w:t>
+          <w:t>5.1.1</w:t>
         </w:r>
         <w:r>
           <w:rPr>
@@ -2858,7 +2858,7 @@
             <w:noProof/>
             <w:lang w:val="pl-PL"/>
           </w:rPr>
-          <w:t>Podsumowanie i wnioski</w:t>
+          <w:t>Implementacja</w:t>
         </w:r>
         <w:r>
           <w:rPr>
@@ -2879,7 +2879,7 @@
             <w:noProof/>
             <w:webHidden/>
           </w:rPr>
-          <w:instrText xml:space="preserve"> PAGEREF _Toc392613464 \h </w:instrText>
+          <w:instrText xml:space="preserve"> PAGEREF _Toc393354717 \h </w:instrText>
         </w:r>
         <w:r>
           <w:rPr>
@@ -2899,7 +2899,7 @@
             <w:noProof/>
             <w:webHidden/>
           </w:rPr>
-          <w:t>17</w:t>
+          <w:t>19</w:t>
         </w:r>
         <w:r>
           <w:rPr>
@@ -2912,9 +2912,9 @@
     </w:p>
     <w:p>
       <w:pPr>
-        <w:pStyle w:val="Spistreci1"/>
+        <w:pStyle w:val="Spistreci4"/>
         <w:tabs>
-          <w:tab w:val="left" w:pos="440"/>
+          <w:tab w:val="left" w:pos="1760"/>
           <w:tab w:val="right" w:leader="dot" w:pos="9392"/>
         </w:tabs>
         <w:rPr>
@@ -2926,14 +2926,14 @@
           <w:lang w:val="pl-PL" w:eastAsia="pl-PL" w:bidi="ar-SA"/>
         </w:rPr>
       </w:pPr>
-      <w:hyperlink w:anchor="_Toc392613465" w:history="1">
+      <w:hyperlink w:anchor="_Toc393354718" w:history="1">
         <w:r>
           <w:rPr>
             <w:rStyle w:val="Hipercze"/>
             <w:noProof/>
             <w:lang w:val="pl-PL"/>
           </w:rPr>
-          <w:t>8</w:t>
+          <w:t>5.1.1.1</w:t>
         </w:r>
         <w:r>
           <w:rPr>
@@ -2952,6 +2952,382 @@
             <w:noProof/>
             <w:lang w:val="pl-PL"/>
           </w:rPr>
+          <w:t>Postać gracza</w:t>
+        </w:r>
+        <w:r>
+          <w:rPr>
+            <w:noProof/>
+            <w:webHidden/>
+          </w:rPr>
+          <w:tab/>
+        </w:r>
+        <w:r>
+          <w:rPr>
+            <w:noProof/>
+            <w:webHidden/>
+          </w:rPr>
+          <w:fldChar w:fldCharType="begin"/>
+        </w:r>
+        <w:r>
+          <w:rPr>
+            <w:noProof/>
+            <w:webHidden/>
+          </w:rPr>
+          <w:instrText xml:space="preserve"> PAGEREF _Toc393354718 \h </w:instrText>
+        </w:r>
+        <w:r>
+          <w:rPr>
+            <w:noProof/>
+            <w:webHidden/>
+          </w:rPr>
+        </w:r>
+        <w:r>
+          <w:rPr>
+            <w:noProof/>
+            <w:webHidden/>
+          </w:rPr>
+          <w:fldChar w:fldCharType="separate"/>
+        </w:r>
+        <w:r>
+          <w:rPr>
+            <w:noProof/>
+            <w:webHidden/>
+          </w:rPr>
+          <w:t>19</w:t>
+        </w:r>
+        <w:r>
+          <w:rPr>
+            <w:noProof/>
+            <w:webHidden/>
+          </w:rPr>
+          <w:fldChar w:fldCharType="end"/>
+        </w:r>
+      </w:hyperlink>
+    </w:p>
+    <w:p>
+      <w:pPr>
+        <w:pStyle w:val="Spistreci2"/>
+        <w:tabs>
+          <w:tab w:val="left" w:pos="880"/>
+          <w:tab w:val="right" w:leader="dot" w:pos="9392"/>
+        </w:tabs>
+        <w:rPr>
+          <w:rFonts w:asciiTheme="minorHAnsi" w:eastAsiaTheme="minorEastAsia" w:hAnsiTheme="minorHAnsi" w:cstheme="minorBidi"/>
+          <w:noProof/>
+          <w:kern w:val="0"/>
+          <w:sz w:val="22"/>
+          <w:szCs w:val="22"/>
+          <w:lang w:val="pl-PL" w:eastAsia="pl-PL" w:bidi="ar-SA"/>
+        </w:rPr>
+      </w:pPr>
+      <w:hyperlink w:anchor="_Toc393354719" w:history="1">
+        <w:r>
+          <w:rPr>
+            <w:rStyle w:val="Hipercze"/>
+            <w:noProof/>
+            <w:lang w:val="pl-PL"/>
+          </w:rPr>
+          <w:t>5.2</w:t>
+        </w:r>
+        <w:r>
+          <w:rPr>
+            <w:rFonts w:asciiTheme="minorHAnsi" w:eastAsiaTheme="minorEastAsia" w:hAnsiTheme="minorHAnsi" w:cstheme="minorBidi"/>
+            <w:noProof/>
+            <w:kern w:val="0"/>
+            <w:sz w:val="22"/>
+            <w:szCs w:val="22"/>
+            <w:lang w:val="pl-PL" w:eastAsia="pl-PL" w:bidi="ar-SA"/>
+          </w:rPr>
+          <w:tab/>
+        </w:r>
+        <w:r>
+          <w:rPr>
+            <w:rStyle w:val="Hipercze"/>
+            <w:noProof/>
+            <w:lang w:val="pl-PL"/>
+          </w:rPr>
+          <w:t>Unity: Test ilości obiektów 2D</w:t>
+        </w:r>
+        <w:r>
+          <w:rPr>
+            <w:noProof/>
+            <w:webHidden/>
+          </w:rPr>
+          <w:tab/>
+        </w:r>
+        <w:r>
+          <w:rPr>
+            <w:noProof/>
+            <w:webHidden/>
+          </w:rPr>
+          <w:fldChar w:fldCharType="begin"/>
+        </w:r>
+        <w:r>
+          <w:rPr>
+            <w:noProof/>
+            <w:webHidden/>
+          </w:rPr>
+          <w:instrText xml:space="preserve"> PAGEREF _Toc393354719 \h </w:instrText>
+        </w:r>
+        <w:r>
+          <w:rPr>
+            <w:noProof/>
+            <w:webHidden/>
+          </w:rPr>
+        </w:r>
+        <w:r>
+          <w:rPr>
+            <w:noProof/>
+            <w:webHidden/>
+          </w:rPr>
+          <w:fldChar w:fldCharType="separate"/>
+        </w:r>
+        <w:r>
+          <w:rPr>
+            <w:noProof/>
+            <w:webHidden/>
+          </w:rPr>
+          <w:t>21</w:t>
+        </w:r>
+        <w:r>
+          <w:rPr>
+            <w:noProof/>
+            <w:webHidden/>
+          </w:rPr>
+          <w:fldChar w:fldCharType="end"/>
+        </w:r>
+      </w:hyperlink>
+    </w:p>
+    <w:p>
+      <w:pPr>
+        <w:pStyle w:val="Spistreci1"/>
+        <w:tabs>
+          <w:tab w:val="left" w:pos="440"/>
+          <w:tab w:val="right" w:leader="dot" w:pos="9392"/>
+        </w:tabs>
+        <w:rPr>
+          <w:rFonts w:asciiTheme="minorHAnsi" w:eastAsiaTheme="minorEastAsia" w:hAnsiTheme="minorHAnsi" w:cstheme="minorBidi"/>
+          <w:noProof/>
+          <w:kern w:val="0"/>
+          <w:sz w:val="22"/>
+          <w:szCs w:val="22"/>
+          <w:lang w:val="pl-PL" w:eastAsia="pl-PL" w:bidi="ar-SA"/>
+        </w:rPr>
+      </w:pPr>
+      <w:hyperlink w:anchor="_Toc393354720" w:history="1">
+        <w:r>
+          <w:rPr>
+            <w:rStyle w:val="Hipercze"/>
+            <w:noProof/>
+            <w:lang w:val="pl-PL"/>
+          </w:rPr>
+          <w:t>6</w:t>
+        </w:r>
+        <w:r>
+          <w:rPr>
+            <w:rFonts w:asciiTheme="minorHAnsi" w:eastAsiaTheme="minorEastAsia" w:hAnsiTheme="minorHAnsi" w:cstheme="minorBidi"/>
+            <w:noProof/>
+            <w:kern w:val="0"/>
+            <w:sz w:val="22"/>
+            <w:szCs w:val="22"/>
+            <w:lang w:val="pl-PL" w:eastAsia="pl-PL" w:bidi="ar-SA"/>
+          </w:rPr>
+          <w:tab/>
+        </w:r>
+        <w:r>
+          <w:rPr>
+            <w:rStyle w:val="Hipercze"/>
+            <w:noProof/>
+            <w:lang w:val="pl-PL"/>
+          </w:rPr>
+          <w:t>Wyniki</w:t>
+        </w:r>
+        <w:r>
+          <w:rPr>
+            <w:noProof/>
+            <w:webHidden/>
+          </w:rPr>
+          <w:tab/>
+        </w:r>
+        <w:r>
+          <w:rPr>
+            <w:noProof/>
+            <w:webHidden/>
+          </w:rPr>
+          <w:fldChar w:fldCharType="begin"/>
+        </w:r>
+        <w:r>
+          <w:rPr>
+            <w:noProof/>
+            <w:webHidden/>
+          </w:rPr>
+          <w:instrText xml:space="preserve"> PAGEREF _Toc393354720 \h </w:instrText>
+        </w:r>
+        <w:r>
+          <w:rPr>
+            <w:noProof/>
+            <w:webHidden/>
+          </w:rPr>
+        </w:r>
+        <w:r>
+          <w:rPr>
+            <w:noProof/>
+            <w:webHidden/>
+          </w:rPr>
+          <w:fldChar w:fldCharType="separate"/>
+        </w:r>
+        <w:r>
+          <w:rPr>
+            <w:noProof/>
+            <w:webHidden/>
+          </w:rPr>
+          <w:t>22</w:t>
+        </w:r>
+        <w:r>
+          <w:rPr>
+            <w:noProof/>
+            <w:webHidden/>
+          </w:rPr>
+          <w:fldChar w:fldCharType="end"/>
+        </w:r>
+      </w:hyperlink>
+    </w:p>
+    <w:p>
+      <w:pPr>
+        <w:pStyle w:val="Spistreci1"/>
+        <w:tabs>
+          <w:tab w:val="left" w:pos="440"/>
+          <w:tab w:val="right" w:leader="dot" w:pos="9392"/>
+        </w:tabs>
+        <w:rPr>
+          <w:rFonts w:asciiTheme="minorHAnsi" w:eastAsiaTheme="minorEastAsia" w:hAnsiTheme="minorHAnsi" w:cstheme="minorBidi"/>
+          <w:noProof/>
+          <w:kern w:val="0"/>
+          <w:sz w:val="22"/>
+          <w:szCs w:val="22"/>
+          <w:lang w:val="pl-PL" w:eastAsia="pl-PL" w:bidi="ar-SA"/>
+        </w:rPr>
+      </w:pPr>
+      <w:hyperlink w:anchor="_Toc393354721" w:history="1">
+        <w:r>
+          <w:rPr>
+            <w:rStyle w:val="Hipercze"/>
+            <w:noProof/>
+            <w:lang w:val="pl-PL"/>
+          </w:rPr>
+          <w:t>7</w:t>
+        </w:r>
+        <w:r>
+          <w:rPr>
+            <w:rFonts w:asciiTheme="minorHAnsi" w:eastAsiaTheme="minorEastAsia" w:hAnsiTheme="minorHAnsi" w:cstheme="minorBidi"/>
+            <w:noProof/>
+            <w:kern w:val="0"/>
+            <w:sz w:val="22"/>
+            <w:szCs w:val="22"/>
+            <w:lang w:val="pl-PL" w:eastAsia="pl-PL" w:bidi="ar-SA"/>
+          </w:rPr>
+          <w:tab/>
+        </w:r>
+        <w:r>
+          <w:rPr>
+            <w:rStyle w:val="Hipercze"/>
+            <w:noProof/>
+            <w:lang w:val="pl-PL"/>
+          </w:rPr>
+          <w:t>Podsumowanie i wnioski</w:t>
+        </w:r>
+        <w:r>
+          <w:rPr>
+            <w:noProof/>
+            <w:webHidden/>
+          </w:rPr>
+          <w:tab/>
+        </w:r>
+        <w:r>
+          <w:rPr>
+            <w:noProof/>
+            <w:webHidden/>
+          </w:rPr>
+          <w:fldChar w:fldCharType="begin"/>
+        </w:r>
+        <w:r>
+          <w:rPr>
+            <w:noProof/>
+            <w:webHidden/>
+          </w:rPr>
+          <w:instrText xml:space="preserve"> PAGEREF _Toc393354721 \h </w:instrText>
+        </w:r>
+        <w:r>
+          <w:rPr>
+            <w:noProof/>
+            <w:webHidden/>
+          </w:rPr>
+        </w:r>
+        <w:r>
+          <w:rPr>
+            <w:noProof/>
+            <w:webHidden/>
+          </w:rPr>
+          <w:fldChar w:fldCharType="separate"/>
+        </w:r>
+        <w:r>
+          <w:rPr>
+            <w:noProof/>
+            <w:webHidden/>
+          </w:rPr>
+          <w:t>22</w:t>
+        </w:r>
+        <w:r>
+          <w:rPr>
+            <w:noProof/>
+            <w:webHidden/>
+          </w:rPr>
+          <w:fldChar w:fldCharType="end"/>
+        </w:r>
+      </w:hyperlink>
+    </w:p>
+    <w:p>
+      <w:pPr>
+        <w:pStyle w:val="Spistreci1"/>
+        <w:tabs>
+          <w:tab w:val="left" w:pos="440"/>
+          <w:tab w:val="right" w:leader="dot" w:pos="9392"/>
+        </w:tabs>
+        <w:rPr>
+          <w:rFonts w:asciiTheme="minorHAnsi" w:eastAsiaTheme="minorEastAsia" w:hAnsiTheme="minorHAnsi" w:cstheme="minorBidi"/>
+          <w:noProof/>
+          <w:kern w:val="0"/>
+          <w:sz w:val="22"/>
+          <w:szCs w:val="22"/>
+          <w:lang w:val="pl-PL" w:eastAsia="pl-PL" w:bidi="ar-SA"/>
+        </w:rPr>
+      </w:pPr>
+      <w:hyperlink w:anchor="_Toc393354722" w:history="1">
+        <w:r>
+          <w:rPr>
+            <w:rStyle w:val="Hipercze"/>
+            <w:noProof/>
+            <w:lang w:val="pl-PL"/>
+          </w:rPr>
+          <w:t>8</w:t>
+        </w:r>
+        <w:r>
+          <w:rPr>
+            <w:rFonts w:asciiTheme="minorHAnsi" w:eastAsiaTheme="minorEastAsia" w:hAnsiTheme="minorHAnsi" w:cstheme="minorBidi"/>
+            <w:noProof/>
+            <w:kern w:val="0"/>
+            <w:sz w:val="22"/>
+            <w:szCs w:val="22"/>
+            <w:lang w:val="pl-PL" w:eastAsia="pl-PL" w:bidi="ar-SA"/>
+          </w:rPr>
+          <w:tab/>
+        </w:r>
+        <w:r>
+          <w:rPr>
+            <w:rStyle w:val="Hipercze"/>
+            <w:noProof/>
+            <w:lang w:val="pl-PL"/>
+          </w:rPr>
           <w:t>Literatura</w:t>
         </w:r>
         <w:r>
@@ -2973,7 +3349,7 @@
             <w:noProof/>
             <w:webHidden/>
           </w:rPr>
-          <w:instrText xml:space="preserve"> PAGEREF _Toc392613465 \h </w:instrText>
+          <w:instrText xml:space="preserve"> PAGEREF _Toc393354722 \h </w:instrText>
         </w:r>
         <w:r>
           <w:rPr>
@@ -2993,7 +3369,7 @@
             <w:noProof/>
             <w:webHidden/>
           </w:rPr>
-          <w:t>17</w:t>
+          <w:t>22</w:t>
         </w:r>
         <w:r>
           <w:rPr>
@@ -3048,7 +3424,7 @@
           <w:lang w:val="pl-PL"/>
         </w:rPr>
       </w:pPr>
-      <w:bookmarkStart w:id="0" w:name="_Toc392613444"/>
+      <w:bookmarkStart w:id="0" w:name="_Toc393354697"/>
       <w:r>
         <w:rPr>
           <w:lang w:val="pl-PL"/>
@@ -3072,7 +3448,7 @@
           <w:lang w:val="pl-PL"/>
         </w:rPr>
       </w:pPr>
-      <w:bookmarkStart w:id="1" w:name="_Toc392613445"/>
+      <w:bookmarkStart w:id="1" w:name="_Toc393354698"/>
       <w:r>
         <w:rPr>
           <w:lang w:val="pl-PL"/>
@@ -3238,7 +3614,7 @@
           <w:lang w:val="pl-PL"/>
         </w:rPr>
       </w:pPr>
-      <w:bookmarkStart w:id="2" w:name="_Toc392613446"/>
+      <w:bookmarkStart w:id="2" w:name="_Toc393354699"/>
       <w:r>
         <w:rPr>
           <w:lang w:val="pl-PL"/>
@@ -4530,7 +4906,7 @@
           <w:lang w:val="pl-PL"/>
         </w:rPr>
       </w:pPr>
-      <w:bookmarkStart w:id="3" w:name="_Toc392613447"/>
+      <w:bookmarkStart w:id="3" w:name="_Toc393354700"/>
       <w:r>
         <w:rPr>
           <w:lang w:val="pl-PL"/>
@@ -4546,7 +4922,7 @@
           <w:lang w:val="pl-PL"/>
         </w:rPr>
       </w:pPr>
-      <w:bookmarkStart w:id="4" w:name="_Toc392613450"/>
+      <w:bookmarkStart w:id="4" w:name="_Toc393354701"/>
       <w:proofErr w:type="spellStart"/>
       <w:proofErr w:type="gramStart"/>
       <w:r>
@@ -5256,7 +5632,7 @@
           <w:lang w:val="pl-PL"/>
         </w:rPr>
       </w:pPr>
-      <w:bookmarkStart w:id="5" w:name="_Toc392613451"/>
+      <w:bookmarkStart w:id="5" w:name="_Toc393354702"/>
       <w:r>
         <w:rPr>
           <w:lang w:val="pl-PL"/>
@@ -5944,7 +6320,7 @@
           <w:lang w:val="pl-PL"/>
         </w:rPr>
       </w:pPr>
-      <w:bookmarkStart w:id="6" w:name="_Toc392613452"/>
+      <w:bookmarkStart w:id="6" w:name="_Toc393354703"/>
       <w:r>
         <w:rPr>
           <w:lang w:val="pl-PL"/>
@@ -6294,7 +6670,7 @@
           <w:lang w:val="pl-PL"/>
         </w:rPr>
       </w:pPr>
-      <w:bookmarkStart w:id="7" w:name="_Toc392613453"/>
+      <w:bookmarkStart w:id="7" w:name="_Toc393354704"/>
       <w:r>
         <w:rPr>
           <w:lang w:val="pl-PL"/>
@@ -6382,7 +6758,7 @@
           <w:lang w:val="pl-PL"/>
         </w:rPr>
       </w:pPr>
-      <w:bookmarkStart w:id="8" w:name="_Toc392613454"/>
+      <w:bookmarkStart w:id="8" w:name="_Toc393354705"/>
       <w:r>
         <w:rPr>
           <w:lang w:val="pl-PL"/>
@@ -6723,7 +7099,7 @@
           <w:lang w:val="pl-PL"/>
         </w:rPr>
       </w:pPr>
-      <w:bookmarkStart w:id="9" w:name="_Toc392613455"/>
+      <w:bookmarkStart w:id="9" w:name="_Toc393354706"/>
       <w:r>
         <w:rPr>
           <w:lang w:val="pl-PL"/>
@@ -6932,7 +7308,7 @@
           <w:lang w:val="pl-PL"/>
         </w:rPr>
       </w:pPr>
-      <w:bookmarkStart w:id="10" w:name="_Toc392613456"/>
+      <w:bookmarkStart w:id="10" w:name="_Toc393354707"/>
       <w:r>
         <w:rPr>
           <w:lang w:val="pl-PL"/>
@@ -7691,14 +8067,29 @@
                   <w:r>
                     <w:t xml:space="preserve"> </w:t>
                   </w:r>
-                  <w:fldSimple w:instr=" SEQ Rysunek \* ARABIC ">
-                    <w:r>
-                      <w:rPr>
-                        <w:noProof/>
-                      </w:rPr>
-                      <w:t>1</w:t>
-                    </w:r>
-                  </w:fldSimple>
+                  <w:proofErr w:type="gramEnd"/>
+                  <w:r>
+                    <w:fldChar w:fldCharType="begin"/>
+                  </w:r>
+                  <w:r>
+                    <w:instrText xml:space="preserve"> SEQ Rysunek \* ARABIC </w:instrText>
+                  </w:r>
+                  <w:r>
+                    <w:fldChar w:fldCharType="separate"/>
+                  </w:r>
+                  <w:r>
+                    <w:rPr>
+                      <w:noProof/>
+                    </w:rPr>
+                    <w:t>1</w:t>
+                  </w:r>
+                  <w:r>
+                    <w:rPr>
+                      <w:noProof/>
+                    </w:rPr>
+                    <w:fldChar w:fldCharType="end"/>
+                  </w:r>
+                  <w:proofErr w:type="gramStart"/>
                   <w:r>
                     <w:t>.</w:t>
                   </w:r>
@@ -7805,7 +8196,7 @@
           <w:lang w:val="pl-PL"/>
         </w:rPr>
       </w:pPr>
-      <w:bookmarkStart w:id="11" w:name="_Toc392613457"/>
+      <w:bookmarkStart w:id="11" w:name="_Toc393354708"/>
       <w:r>
         <w:rPr>
           <w:lang w:val="pl-PL"/>
@@ -7829,12 +8220,14 @@
           <w:lang w:val="pl-PL"/>
         </w:rPr>
       </w:pPr>
+      <w:bookmarkStart w:id="12" w:name="_Toc393354709"/>
       <w:r>
         <w:rPr>
           <w:lang w:val="pl-PL"/>
         </w:rPr>
         <w:t>Windows Phone</w:t>
       </w:r>
+      <w:bookmarkEnd w:id="12"/>
     </w:p>
     <w:p>
       <w:pPr>
@@ -7843,12 +8236,14 @@
           <w:lang w:val="pl-PL"/>
         </w:rPr>
       </w:pPr>
+      <w:bookmarkStart w:id="13" w:name="_Toc393354710"/>
       <w:r>
         <w:rPr>
           <w:lang w:val="pl-PL"/>
         </w:rPr>
         <w:t>Tworzenie i dystrybucja aplikacji Windows Phone 8</w:t>
       </w:r>
+      <w:bookmarkEnd w:id="13"/>
     </w:p>
     <w:p>
       <w:pPr>
@@ -8027,10 +8422,16 @@
         <w:rPr>
           <w:lang w:val="pl-PL"/>
         </w:rPr>
-        <w:t xml:space="preserve"> sideloading</w:t>
-      </w:r>
-      <w:bookmarkStart w:id="12" w:name="_GoBack"/>
-      <w:bookmarkEnd w:id="12"/>
+        <w:t xml:space="preserve"> </w:t>
+      </w:r>
+      <w:proofErr w:type="spellStart"/>
+      <w:r>
+        <w:rPr>
+          <w:lang w:val="pl-PL"/>
+        </w:rPr>
+        <w:t>sideloading</w:t>
+      </w:r>
+      <w:proofErr w:type="spellEnd"/>
     </w:p>
     <w:p>
       <w:pPr>
@@ -8039,15 +8440,14 @@
           <w:lang w:val="pl-PL"/>
         </w:rPr>
       </w:pPr>
-      <w:bookmarkStart w:id="13" w:name="_Toc392613458"/>
+      <w:bookmarkStart w:id="14" w:name="_Toc393354711"/>
       <w:r>
         <w:rPr>
           <w:lang w:val="pl-PL"/>
         </w:rPr>
         <w:t>Środowiska międzyplatformowe</w:t>
       </w:r>
-      <w:bookmarkStart w:id="14" w:name="_Toc392613459"/>
-      <w:bookmarkEnd w:id="13"/>
+      <w:bookmarkEnd w:id="14"/>
     </w:p>
     <w:p>
       <w:pPr>
@@ -8056,13 +8456,14 @@
           <w:lang w:val="pl-PL"/>
         </w:rPr>
       </w:pPr>
+      <w:bookmarkStart w:id="15" w:name="_Toc393354712"/>
       <w:r>
         <w:rPr>
           <w:lang w:val="pl-PL"/>
         </w:rPr>
         <w:t>Unity</w:t>
       </w:r>
-      <w:bookmarkEnd w:id="14"/>
+      <w:bookmarkEnd w:id="15"/>
     </w:p>
     <w:p>
       <w:pPr>
@@ -8312,14 +8713,29 @@
                   <w:r>
                     <w:t xml:space="preserve"> </w:t>
                   </w:r>
-                  <w:fldSimple w:instr=" SEQ Rysunek \* ARABIC ">
-                    <w:r>
-                      <w:rPr>
-                        <w:noProof/>
-                      </w:rPr>
-                      <w:t>2</w:t>
-                    </w:r>
-                  </w:fldSimple>
+                  <w:proofErr w:type="gramEnd"/>
+                  <w:r>
+                    <w:fldChar w:fldCharType="begin"/>
+                  </w:r>
+                  <w:r>
+                    <w:instrText xml:space="preserve"> SEQ Rysunek \* ARABIC </w:instrText>
+                  </w:r>
+                  <w:r>
+                    <w:fldChar w:fldCharType="separate"/>
+                  </w:r>
+                  <w:r>
+                    <w:rPr>
+                      <w:noProof/>
+                    </w:rPr>
+                    <w:t>2</w:t>
+                  </w:r>
+                  <w:r>
+                    <w:rPr>
+                      <w:noProof/>
+                    </w:rPr>
+                    <w:fldChar w:fldCharType="end"/>
+                  </w:r>
+                  <w:proofErr w:type="gramStart"/>
                   <w:r>
                     <w:t>.</w:t>
                   </w:r>
@@ -9290,7 +9706,7 @@
           <w:lang w:val="pl-PL"/>
         </w:rPr>
       </w:pPr>
-      <w:bookmarkStart w:id="15" w:name="_Toc392613460"/>
+      <w:bookmarkStart w:id="16" w:name="_Toc393354713"/>
       <w:r>
         <w:rPr>
           <w:lang w:val="pl-PL"/>
@@ -9315,7 +9731,7 @@
         </w:rPr>
         <w:t>Flash</w:t>
       </w:r>
-      <w:bookmarkEnd w:id="15"/>
+      <w:bookmarkEnd w:id="16"/>
     </w:p>
     <w:p>
       <w:pPr>
@@ -9324,8 +9740,15 @@
           <w:lang w:val="pl-PL"/>
         </w:rPr>
       </w:pPr>
-      <w:bookmarkStart w:id="16" w:name="_Toc392613461"/>
-      <w:bookmarkEnd w:id="16"/>
+      <w:bookmarkStart w:id="17" w:name="_Toc393354714"/>
+      <w:bookmarkEnd w:id="17"/>
+    </w:p>
+    <w:p>
+      <w:pPr>
+        <w:rPr>
+          <w:lang w:val="pl-PL"/>
+        </w:rPr>
+      </w:pPr>
     </w:p>
     <w:p>
       <w:pPr>
@@ -9334,14 +9757,69 @@
           <w:lang w:val="pl-PL"/>
         </w:rPr>
       </w:pPr>
-      <w:bookmarkStart w:id="17" w:name="_Toc392613462"/>
-      <w:r>
-        <w:rPr>
-          <w:lang w:val="pl-PL"/>
-        </w:rPr>
-        <w:t>Zaimplementowane programy testujące</w:t>
-      </w:r>
-      <w:bookmarkEnd w:id="17"/>
+      <w:r>
+        <w:rPr>
+          <w:lang w:val="pl-PL"/>
+        </w:rPr>
+        <w:t>Wymagania przed-implementacyjne</w:t>
+      </w:r>
+    </w:p>
+    <w:p>
+      <w:pPr>
+        <w:rPr>
+          <w:lang w:val="pl-PL"/>
+        </w:rPr>
+      </w:pPr>
+    </w:p>
+    <w:p>
+      <w:pPr>
+        <w:ind w:firstLine="432"/>
+        <w:rPr>
+          <w:lang w:val="pl-PL"/>
+        </w:rPr>
+      </w:pPr>
+      <w:r>
+        <w:rPr>
+          <w:lang w:val="pl-PL"/>
+        </w:rPr>
+        <w:t xml:space="preserve">Implementowane aplikacje testowe były tworzone w systemie Windows 7 i aktualizowane w systemie kontroli wersji git. Nie pozwalało to jednak na uruchamianie aplikacji na urządzeniach z systemami typu </w:t>
+      </w:r>
+      <w:proofErr w:type="spellStart"/>
+      <w:r>
+        <w:rPr>
+          <w:lang w:val="pl-PL"/>
+        </w:rPr>
+        <w:t>iPhone</w:t>
+      </w:r>
+      <w:proofErr w:type="spellEnd"/>
+      <w:r>
+        <w:rPr>
+          <w:lang w:val="pl-PL"/>
+        </w:rPr>
+        <w:t xml:space="preserve"> bądź Windows Phone 8, które do poprawnej kompilacji pliku binarnego stawiają dodatkowe wymagania pod względem bibliotek, które można znaleźć jedynie w systemach OS X lub Windows 8. Poniższe działy traktują o </w:t>
+      </w:r>
+      <w:proofErr w:type="gramStart"/>
+      <w:r>
+        <w:rPr>
+          <w:lang w:val="pl-PL"/>
+        </w:rPr>
+        <w:t>sposobie który</w:t>
+      </w:r>
+      <w:proofErr w:type="gramEnd"/>
+      <w:r>
+        <w:rPr>
+          <w:lang w:val="pl-PL"/>
+        </w:rPr>
+        <w:t xml:space="preserve"> został zastosowany w celu pominięcia tych wymagań.</w:t>
+      </w:r>
+    </w:p>
+    <w:p>
+      <w:pPr>
+        <w:ind w:firstLine="432"/>
+        <w:rPr>
+          <w:lang w:val="pl-PL"/>
+        </w:rPr>
+      </w:pPr>
     </w:p>
     <w:p>
       <w:pPr>
@@ -9354,8 +9832,174 @@
         <w:rPr>
           <w:lang w:val="pl-PL"/>
         </w:rPr>
-        <w:t>Unity: Test grafiki 2D</w:t>
-      </w:r>
+        <w:lastRenderedPageBreak/>
+        <w:t>Windows Phone 8</w:t>
+      </w:r>
+    </w:p>
+    <w:p>
+      <w:pPr>
+        <w:rPr>
+          <w:lang w:val="pl-PL"/>
+        </w:rPr>
+      </w:pPr>
+    </w:p>
+    <w:p>
+      <w:pPr>
+        <w:rPr>
+          <w:lang w:val="pl-PL"/>
+        </w:rPr>
+      </w:pPr>
+      <w:r>
+        <w:rPr>
+          <w:lang w:val="pl-PL"/>
+        </w:rPr>
+        <w:t xml:space="preserve">W celu tworzenia aplikacji na telefony oparte o system Windows Phone 8 </w:t>
+      </w:r>
+      <w:r>
+        <w:rPr>
+          <w:lang w:val="pl-PL"/>
+        </w:rPr>
+        <w:t>następujące kryteria muszą być spełnione:</w:t>
+      </w:r>
+    </w:p>
+    <w:p>
+      <w:pPr>
+        <w:pStyle w:val="Akapitzlist"/>
+        <w:numPr>
+          <w:ilvl w:val="0"/>
+          <w:numId w:val="20"/>
+        </w:numPr>
+        <w:rPr>
+          <w:lang w:val="pl-PL"/>
+        </w:rPr>
+      </w:pPr>
+      <w:r>
+        <w:rPr>
+          <w:lang w:val="pl-PL"/>
+        </w:rPr>
+        <w:t xml:space="preserve">Windows 8 na </w:t>
+      </w:r>
+      <w:r>
+        <w:rPr>
+          <w:lang w:val="pl-PL"/>
+        </w:rPr>
+        <w:t>maszynie, na której</w:t>
+      </w:r>
+      <w:r>
+        <w:rPr>
+          <w:lang w:val="pl-PL"/>
+        </w:rPr>
+        <w:t xml:space="preserve"> będzie tworzona aplikacja</w:t>
+      </w:r>
+    </w:p>
+    <w:p>
+      <w:pPr>
+        <w:pStyle w:val="Akapitzlist"/>
+        <w:numPr>
+          <w:ilvl w:val="0"/>
+          <w:numId w:val="20"/>
+        </w:numPr>
+        <w:rPr>
+          <w:lang w:val="pl-PL"/>
+        </w:rPr>
+      </w:pPr>
+      <w:r>
+        <w:rPr>
+          <w:lang w:val="pl-PL"/>
+        </w:rPr>
+        <w:t>Unity 4.3+</w:t>
+      </w:r>
+    </w:p>
+    <w:p>
+      <w:pPr>
+        <w:pStyle w:val="Akapitzlist"/>
+        <w:numPr>
+          <w:ilvl w:val="0"/>
+          <w:numId w:val="20"/>
+        </w:numPr>
+        <w:rPr>
+          <w:lang w:val="pl-PL"/>
+        </w:rPr>
+      </w:pPr>
+      <w:r>
+        <w:rPr>
+          <w:lang w:val="pl-PL"/>
+        </w:rPr>
+        <w:t>Windows Phone SDK 8.0+</w:t>
+      </w:r>
+    </w:p>
+    <w:p>
+      <w:pPr>
+        <w:pStyle w:val="Akapitzlist"/>
+        <w:numPr>
+          <w:ilvl w:val="0"/>
+          <w:numId w:val="20"/>
+        </w:numPr>
+        <w:rPr>
+          <w:lang w:val="pl-PL"/>
+        </w:rPr>
+      </w:pPr>
+      <w:r>
+        <w:rPr>
+          <w:lang w:val="pl-PL"/>
+        </w:rPr>
+        <w:t>Zarejestrowany i odblokowany telefon z systemem Windows Phone 8+</w:t>
+      </w:r>
+    </w:p>
+    <w:p>
+      <w:pPr>
+        <w:pStyle w:val="Akapitzlist"/>
+        <w:numPr>
+          <w:ilvl w:val="0"/>
+          <w:numId w:val="20"/>
+        </w:numPr>
+        <w:rPr>
+          <w:lang w:val="pl-PL"/>
+        </w:rPr>
+      </w:pPr>
+      <w:r>
+        <w:rPr>
+          <w:lang w:val="pl-PL"/>
+        </w:rPr>
+        <w:t>Konto Microsoft Account</w:t>
+      </w:r>
+      <w:bookmarkStart w:id="18" w:name="_GoBack"/>
+      <w:bookmarkEnd w:id="18"/>
+    </w:p>
+    <w:p>
+      <w:pPr>
+        <w:rPr>
+          <w:lang w:val="pl-PL"/>
+        </w:rPr>
+      </w:pPr>
+    </w:p>
+    <w:p>
+      <w:pPr>
+        <w:pStyle w:val="Nagwek3"/>
+        <w:rPr>
+          <w:lang w:val="pl-PL"/>
+        </w:rPr>
+      </w:pPr>
+      <w:r>
+        <w:rPr>
+          <w:lang w:val="pl-PL"/>
+        </w:rPr>
+        <w:t xml:space="preserve">Instalacja Windows 8 w </w:t>
+      </w:r>
+      <w:r>
+        <w:rPr>
+          <w:lang w:val="pl-PL"/>
+        </w:rPr>
+        <w:t xml:space="preserve">aplikacji </w:t>
+      </w:r>
+      <w:proofErr w:type="spellStart"/>
+      <w:r>
+        <w:rPr>
+          <w:lang w:val="pl-PL"/>
+        </w:rPr>
+        <w:t>Virtualbox</w:t>
+      </w:r>
+      <w:proofErr w:type="spellEnd"/>
     </w:p>
     <w:p>
       <w:pPr>
@@ -9375,13 +10019,21 @@
         <w:rPr>
           <w:lang w:val="pl-PL"/>
         </w:rPr>
-        <w:t>W celu przetestowania wydajności urządzeń i sprawdzeniu możliwości silnika zaimplementowano prostą grę zręcznościową</w:t>
-      </w:r>
-      <w:r>
-        <w:rPr>
-          <w:lang w:val="pl-PL"/>
-        </w:rPr>
-        <w:t>. Gra polega na wskakiwaniu po platformach na jak największą wysokość. Gdy gracz spadnie postać otwiera spadochron i zaczyna „zbierać” przeciwników. Po odzyskaniu kontaktu z podłożem zebrani przeciwnicy rozlatują się w kształt stożka. Zasoby wykorzystane w grze pochodzą z oficjalnej strony Unity.</w:t>
+        <w:t xml:space="preserve">W celu spełnienia wymagania posiadania systemu Windows 8 w celu kompilowania konkretnych aplikacji do formy binarnej postanowiono zainstalować system w aplikacji </w:t>
+      </w:r>
+      <w:proofErr w:type="spellStart"/>
+      <w:r>
+        <w:rPr>
+          <w:lang w:val="pl-PL"/>
+        </w:rPr>
+        <w:t>Virtualbox</w:t>
+      </w:r>
+      <w:proofErr w:type="spellEnd"/>
+      <w:r>
+        <w:rPr>
+          <w:lang w:val="pl-PL"/>
+        </w:rPr>
+        <w:t>.</w:t>
       </w:r>
     </w:p>
     <w:p>
@@ -9399,14 +10051,1393 @@
           <w:lang w:val="pl-PL"/>
         </w:rPr>
       </w:pPr>
+      <w:r>
+        <w:rPr>
+          <w:lang w:val="pl-PL"/>
+        </w:rPr>
+        <w:t xml:space="preserve">Jako obraz instalacyjny wykorzystano 90 dniową wersję ewaluacyjną systemu </w:t>
+      </w:r>
+      <w:proofErr w:type="gramStart"/>
+      <w:r>
+        <w:rPr>
+          <w:lang w:val="pl-PL"/>
+        </w:rPr>
+        <w:t>Windows 8.1 w</w:t>
+      </w:r>
+      <w:proofErr w:type="gramEnd"/>
+      <w:r>
+        <w:rPr>
+          <w:lang w:val="pl-PL"/>
+        </w:rPr>
+        <w:t xml:space="preserve"> formie 64 bitowej pobraną z oficjalnej strony firmy Microsoft. </w:t>
+      </w:r>
+      <w:r>
+        <w:rPr>
+          <w:lang w:val="pl-PL"/>
+        </w:rPr>
+        <w:t xml:space="preserve">By </w:t>
+      </w:r>
+      <w:proofErr w:type="spellStart"/>
+      <w:r>
+        <w:rPr>
+          <w:lang w:val="pl-PL"/>
+        </w:rPr>
+        <w:t>Virtualbox</w:t>
+      </w:r>
+      <w:proofErr w:type="spellEnd"/>
+      <w:r>
+        <w:rPr>
+          <w:lang w:val="pl-PL"/>
+        </w:rPr>
+        <w:t xml:space="preserve"> dał możliwość instalacji wersji 64 bitowych systemów operacyjnych należy najpierw w ustawieniach BIOS danego urządzenia włączyć technologię wirtualizacji:</w:t>
+      </w:r>
+    </w:p>
+    <w:p>
+      <w:pPr>
+        <w:ind w:firstLine="432"/>
+        <w:rPr>
+          <w:lang w:val="pl-PL"/>
+        </w:rPr>
+      </w:pPr>
+    </w:p>
+    <w:p>
+      <w:pPr>
+        <w:ind w:firstLine="432"/>
+        <w:rPr>
+          <w:lang w:val="pl-PL"/>
+        </w:rPr>
+      </w:pPr>
+      <w:proofErr w:type="spellStart"/>
+      <w:r>
+        <w:rPr>
+          <w:lang w:val="pl-PL"/>
+        </w:rPr>
+        <w:t>Zdjecie</w:t>
+      </w:r>
+      <w:proofErr w:type="spellEnd"/>
+      <w:r>
+        <w:rPr>
+          <w:lang w:val="pl-PL"/>
+        </w:rPr>
+        <w:t xml:space="preserve"> bios z </w:t>
+      </w:r>
+      <w:proofErr w:type="spellStart"/>
+      <w:r>
+        <w:rPr>
+          <w:lang w:val="pl-PL"/>
+        </w:rPr>
+        <w:t>virtualizacja</w:t>
+      </w:r>
+      <w:proofErr w:type="spellEnd"/>
+    </w:p>
+    <w:p>
+      <w:pPr>
+        <w:ind w:firstLine="432"/>
+        <w:rPr>
+          <w:lang w:val="pl-PL"/>
+        </w:rPr>
+      </w:pPr>
+    </w:p>
+    <w:p>
+      <w:pPr>
+        <w:ind w:firstLine="360"/>
+        <w:rPr>
+          <w:lang w:val="pl-PL"/>
+        </w:rPr>
+      </w:pPr>
+      <w:r>
+        <w:rPr>
+          <w:lang w:val="pl-PL"/>
+        </w:rPr>
+        <w:t>Po włączeniu wirtualizacji przystąpiono do tworzenia profilu systemu wirtualnego o następujących parametrach:</w:t>
+      </w:r>
+    </w:p>
+    <w:p>
+      <w:pPr>
+        <w:pStyle w:val="Akapitzlist"/>
+        <w:numPr>
+          <w:ilvl w:val="0"/>
+          <w:numId w:val="21"/>
+        </w:numPr>
+        <w:rPr>
+          <w:lang w:val="pl-PL"/>
+        </w:rPr>
+      </w:pPr>
+      <w:r>
+        <w:rPr>
+          <w:lang w:val="pl-PL"/>
+        </w:rPr>
+        <w:t>Typ: Microsoft Windows</w:t>
+      </w:r>
+    </w:p>
+    <w:p>
+      <w:pPr>
+        <w:pStyle w:val="Akapitzlist"/>
+        <w:numPr>
+          <w:ilvl w:val="0"/>
+          <w:numId w:val="21"/>
+        </w:numPr>
+        <w:rPr>
+          <w:lang w:val="pl-PL"/>
+        </w:rPr>
+      </w:pPr>
+      <w:r>
+        <w:rPr>
+          <w:lang w:val="pl-PL"/>
+        </w:rPr>
+        <w:t xml:space="preserve">Wersja: Windows 8.1 (64 </w:t>
+      </w:r>
+      <w:proofErr w:type="gramStart"/>
+      <w:r>
+        <w:rPr>
+          <w:lang w:val="pl-PL"/>
+        </w:rPr>
+        <w:t>bit</w:t>
+      </w:r>
+      <w:proofErr w:type="gramEnd"/>
+      <w:r>
+        <w:rPr>
+          <w:lang w:val="pl-PL"/>
+        </w:rPr>
+        <w:t>)</w:t>
+      </w:r>
+    </w:p>
+    <w:p>
+      <w:pPr>
+        <w:pStyle w:val="Akapitzlist"/>
+        <w:numPr>
+          <w:ilvl w:val="0"/>
+          <w:numId w:val="21"/>
+        </w:numPr>
+        <w:rPr>
+          <w:lang w:val="pl-PL"/>
+        </w:rPr>
+      </w:pPr>
+      <w:r>
+        <w:rPr>
+          <w:lang w:val="pl-PL"/>
+        </w:rPr>
+        <w:t>RAM: 2048MB</w:t>
+      </w:r>
+    </w:p>
+    <w:p>
+      <w:pPr>
+        <w:pStyle w:val="Akapitzlist"/>
+        <w:numPr>
+          <w:ilvl w:val="0"/>
+          <w:numId w:val="21"/>
+        </w:numPr>
+        <w:rPr>
+          <w:lang w:val="pl-PL"/>
+        </w:rPr>
+      </w:pPr>
+      <w:r>
+        <w:rPr>
+          <w:lang w:val="pl-PL"/>
+        </w:rPr>
+        <w:t>Rozmiar dysku: 25GB</w:t>
+      </w:r>
+    </w:p>
+    <w:p>
+      <w:pPr>
+        <w:pStyle w:val="Akapitzlist"/>
+        <w:numPr>
+          <w:ilvl w:val="0"/>
+          <w:numId w:val="21"/>
+        </w:numPr>
+        <w:rPr>
+          <w:lang w:val="pl-PL"/>
+        </w:rPr>
+      </w:pPr>
+      <w:r>
+        <w:rPr>
+          <w:lang w:val="pl-PL"/>
+        </w:rPr>
+        <w:t>Pamięć karty graficznej: 128MB</w:t>
+      </w:r>
+    </w:p>
+    <w:p>
+      <w:pPr>
+        <w:rPr>
+          <w:lang w:val="pl-PL"/>
+        </w:rPr>
+      </w:pPr>
+    </w:p>
+    <w:p>
+      <w:pPr>
+        <w:ind w:firstLine="360"/>
+        <w:rPr>
+          <w:lang w:val="pl-PL"/>
+        </w:rPr>
+      </w:pPr>
+      <w:r>
+        <w:rPr>
+          <w:lang w:val="pl-PL"/>
+        </w:rPr>
+        <w:lastRenderedPageBreak/>
+        <w:t xml:space="preserve">Po stworzeniu profilu systemu należało też wprowadzić kilka zmian konfiguracyjnych. Po pierwsze należało zainstalować kompatybilną wersję pakietu </w:t>
+      </w:r>
+      <w:proofErr w:type="spellStart"/>
+      <w:r>
+        <w:rPr>
+          <w:lang w:val="pl-PL"/>
+        </w:rPr>
+        <w:t>Virtualbox</w:t>
+      </w:r>
+      <w:proofErr w:type="spellEnd"/>
+      <w:r>
+        <w:rPr>
+          <w:lang w:val="pl-PL"/>
+        </w:rPr>
+        <w:t xml:space="preserve"> Extension Pack, która można znaleźć na oficjalnej stronie oprogramowania </w:t>
+      </w:r>
+      <w:proofErr w:type="spellStart"/>
+      <w:r>
+        <w:rPr>
+          <w:lang w:val="pl-PL"/>
+        </w:rPr>
+        <w:t>Virtualbox</w:t>
+      </w:r>
+      <w:proofErr w:type="spellEnd"/>
+      <w:r>
+        <w:rPr>
+          <w:lang w:val="pl-PL"/>
+        </w:rPr>
+        <w:t>. Po instalacji pakietu rozszerzeń w ustawieniach wcześniej stworzonego profilu w zakładce USB należało zaznaczyć opcję „</w:t>
+      </w:r>
+      <w:proofErr w:type="spellStart"/>
+      <w:r>
+        <w:rPr>
+          <w:lang w:val="pl-PL"/>
+        </w:rPr>
+        <w:t>Enable</w:t>
+      </w:r>
+      <w:proofErr w:type="spellEnd"/>
+      <w:r>
+        <w:rPr>
+          <w:lang w:val="pl-PL"/>
+        </w:rPr>
+        <w:t xml:space="preserve"> USB 2.0 (EHCI) Controller”</w:t>
+      </w:r>
+      <w:r>
+        <w:rPr>
+          <w:lang w:val="pl-PL"/>
+        </w:rPr>
+        <w:t xml:space="preserve"> oraz dodać urządzenie „Nokia RM-941|Nokia </w:t>
+      </w:r>
+      <w:proofErr w:type="spellStart"/>
+      <w:r>
+        <w:rPr>
+          <w:lang w:val="pl-PL"/>
+        </w:rPr>
+        <w:t>Lumia</w:t>
+      </w:r>
+      <w:proofErr w:type="spellEnd"/>
+      <w:proofErr w:type="gramStart"/>
+      <w:r>
+        <w:rPr>
+          <w:lang w:val="pl-PL"/>
+        </w:rPr>
+        <w:t xml:space="preserve"> 625 [0100]” do</w:t>
+      </w:r>
+      <w:proofErr w:type="gramEnd"/>
+      <w:r>
+        <w:rPr>
+          <w:lang w:val="pl-PL"/>
+        </w:rPr>
+        <w:t xml:space="preserve"> tabeli „USB Device </w:t>
+      </w:r>
+      <w:proofErr w:type="spellStart"/>
+      <w:r>
+        <w:rPr>
+          <w:lang w:val="pl-PL"/>
+        </w:rPr>
+        <w:t>Filters</w:t>
+      </w:r>
+      <w:proofErr w:type="spellEnd"/>
+      <w:r>
+        <w:rPr>
+          <w:lang w:val="pl-PL"/>
+        </w:rPr>
+        <w:t>”.</w:t>
+      </w:r>
+    </w:p>
+    <w:p>
+      <w:pPr>
+        <w:rPr>
+          <w:lang w:val="pl-PL"/>
+        </w:rPr>
+      </w:pPr>
+    </w:p>
+    <w:p>
+      <w:pPr>
+        <w:rPr>
+          <w:lang w:val="pl-PL"/>
+        </w:rPr>
+      </w:pPr>
+      <w:r>
+        <w:rPr>
+          <w:noProof/>
+        </w:rPr>
+        <w:pict>
+          <v:shape id="_x0000_s1032" type="#_x0000_t202" style="position:absolute;margin-left:18.3pt;margin-top:306pt;width:469.6pt;height:.05pt;z-index:251676672;mso-position-horizontal-relative:text;mso-position-vertical-relative:text" stroked="f">
+            <v:textbox style="mso-fit-shape-to-text:t" inset="0,0,0,0">
+              <w:txbxContent>
+                <w:p>
+                  <w:pPr>
+                    <w:pStyle w:val="Legenda"/>
+                    <w:rPr>
+                      <w:noProof/>
+                    </w:rPr>
+                  </w:pPr>
+                  <w:proofErr w:type="spellStart"/>
+                  <w:proofErr w:type="gramStart"/>
+                  <w:r>
+                    <w:t>Rysunek</w:t>
+                  </w:r>
+                  <w:proofErr w:type="spellEnd"/>
+                  <w:r>
+                    <w:t xml:space="preserve"> </w:t>
+                  </w:r>
+                  <w:proofErr w:type="gramEnd"/>
+                  <w:r>
+                    <w:fldChar w:fldCharType="begin"/>
+                  </w:r>
+                  <w:r>
+                    <w:instrText xml:space="preserve"> SEQ Rysunek \* ARABIC </w:instrText>
+                  </w:r>
+                  <w:r>
+                    <w:fldChar w:fldCharType="separate"/>
+                  </w:r>
+                  <w:r>
+                    <w:rPr>
+                      <w:noProof/>
+                    </w:rPr>
+                    <w:t>3</w:t>
+                  </w:r>
+                  <w:r>
+                    <w:fldChar w:fldCharType="end"/>
+                  </w:r>
+                  <w:proofErr w:type="gramStart"/>
+                  <w:r>
+                    <w:t>.</w:t>
+                  </w:r>
+                  <w:proofErr w:type="gramEnd"/>
+                  <w:r>
+                    <w:t xml:space="preserve"> </w:t>
+                  </w:r>
+                  <w:proofErr w:type="spellStart"/>
+                  <w:r>
+                    <w:t>Poprawnie</w:t>
+                  </w:r>
+                  <w:proofErr w:type="spellEnd"/>
+                  <w:r>
+                    <w:t xml:space="preserve"> </w:t>
+                  </w:r>
+                  <w:proofErr w:type="spellStart"/>
+                  <w:r>
+                    <w:t>skonfigurowana</w:t>
+                  </w:r>
+                  <w:proofErr w:type="spellEnd"/>
+                  <w:r>
+                    <w:t xml:space="preserve"> </w:t>
+                  </w:r>
+                  <w:proofErr w:type="spellStart"/>
+                  <w:r>
+                    <w:t>zakładka</w:t>
+                  </w:r>
+                  <w:proofErr w:type="spellEnd"/>
+                  <w:r>
+                    <w:t xml:space="preserve"> USB</w:t>
+                  </w:r>
+                </w:p>
+              </w:txbxContent>
+            </v:textbox>
+          </v:shape>
+        </w:pict>
+      </w:r>
       <w:r>
         <w:rPr>
           <w:noProof/>
           <w:lang w:val="pl-PL" w:eastAsia="pl-PL" w:bidi="ar-SA"/>
         </w:rPr>
+        <w:drawing>
+          <wp:anchor distT="0" distB="0" distL="114300" distR="114300" simplePos="0" relativeHeight="251674624" behindDoc="1" locked="0" layoutInCell="1" allowOverlap="1" wp14:anchorId="20C460C8" wp14:editId="28C18A56">
+            <wp:simplePos x="0" y="0"/>
+            <wp:positionH relativeFrom="column">
+              <wp:posOffset>232410</wp:posOffset>
+            </wp:positionH>
+            <wp:positionV relativeFrom="paragraph">
+              <wp:posOffset>635</wp:posOffset>
+            </wp:positionV>
+            <wp:extent cx="5963920" cy="3828415"/>
+            <wp:effectExtent l="0" t="0" r="0" b="0"/>
+            <wp:wrapNone/>
+            <wp:docPr id="4" name="Obraz 4"/>
+            <wp:cNvGraphicFramePr>
+              <a:graphicFrameLocks xmlns:a="http://schemas.openxmlformats.org/drawingml/2006/main" noChangeAspect="1"/>
+            </wp:cNvGraphicFramePr>
+            <a:graphic xmlns:a="http://schemas.openxmlformats.org/drawingml/2006/main">
+              <a:graphicData uri="http://schemas.openxmlformats.org/drawingml/2006/picture">
+                <pic:pic xmlns:pic="http://schemas.openxmlformats.org/drawingml/2006/picture">
+                  <pic:nvPicPr>
+                    <pic:cNvPr id="0" name="Picture 1"/>
+                    <pic:cNvPicPr>
+                      <a:picLocks noChangeAspect="1" noChangeArrowheads="1"/>
+                    </pic:cNvPicPr>
+                  </pic:nvPicPr>
+                  <pic:blipFill>
+                    <a:blip r:embed="rId15">
+                      <a:extLst>
+                        <a:ext uri="{28A0092B-C50C-407E-A947-70E740481C1C}">
+                          <a14:useLocalDpi xmlns:a14="http://schemas.microsoft.com/office/drawing/2010/main" val="0"/>
+                        </a:ext>
+                      </a:extLst>
+                    </a:blip>
+                    <a:srcRect/>
+                    <a:stretch>
+                      <a:fillRect/>
+                    </a:stretch>
+                  </pic:blipFill>
+                  <pic:spPr bwMode="auto">
+                    <a:xfrm>
+                      <a:off x="0" y="0"/>
+                      <a:ext cx="5963920" cy="3828415"/>
+                    </a:xfrm>
+                    <a:prstGeom prst="rect">
+                      <a:avLst/>
+                    </a:prstGeom>
+                    <a:noFill/>
+                    <a:ln>
+                      <a:noFill/>
+                    </a:ln>
+                  </pic:spPr>
+                </pic:pic>
+              </a:graphicData>
+            </a:graphic>
+            <wp14:sizeRelH relativeFrom="page">
+              <wp14:pctWidth>0</wp14:pctWidth>
+            </wp14:sizeRelH>
+            <wp14:sizeRelV relativeFrom="page">
+              <wp14:pctHeight>0</wp14:pctHeight>
+            </wp14:sizeRelV>
+          </wp:anchor>
+        </w:drawing>
+      </w:r>
+    </w:p>
+    <w:p>
+      <w:pPr>
+        <w:rPr>
+          <w:lang w:val="pl-PL"/>
+        </w:rPr>
+      </w:pPr>
+    </w:p>
+    <w:p>
+      <w:pPr>
+        <w:rPr>
+          <w:lang w:val="pl-PL"/>
+        </w:rPr>
+      </w:pPr>
+    </w:p>
+    <w:p>
+      <w:pPr>
+        <w:rPr>
+          <w:lang w:val="pl-PL"/>
+        </w:rPr>
+      </w:pPr>
+    </w:p>
+    <w:p>
+      <w:pPr>
+        <w:rPr>
+          <w:lang w:val="pl-PL"/>
+        </w:rPr>
+      </w:pPr>
+    </w:p>
+    <w:p>
+      <w:pPr>
+        <w:rPr>
+          <w:lang w:val="pl-PL"/>
+        </w:rPr>
+      </w:pPr>
+    </w:p>
+    <w:p>
+      <w:pPr>
+        <w:rPr>
+          <w:lang w:val="pl-PL"/>
+        </w:rPr>
+      </w:pPr>
+    </w:p>
+    <w:p>
+      <w:pPr>
+        <w:rPr>
+          <w:lang w:val="pl-PL"/>
+        </w:rPr>
+      </w:pPr>
+    </w:p>
+    <w:p>
+      <w:pPr>
+        <w:rPr>
+          <w:lang w:val="pl-PL"/>
+        </w:rPr>
+      </w:pPr>
+    </w:p>
+    <w:p>
+      <w:pPr>
+        <w:rPr>
+          <w:lang w:val="pl-PL"/>
+        </w:rPr>
+      </w:pPr>
+    </w:p>
+    <w:p>
+      <w:pPr>
+        <w:rPr>
+          <w:lang w:val="pl-PL"/>
+        </w:rPr>
+      </w:pPr>
+    </w:p>
+    <w:p>
+      <w:pPr>
+        <w:rPr>
+          <w:lang w:val="pl-PL"/>
+        </w:rPr>
+      </w:pPr>
+    </w:p>
+    <w:p>
+      <w:pPr>
+        <w:rPr>
+          <w:lang w:val="pl-PL"/>
+        </w:rPr>
+      </w:pPr>
+    </w:p>
+    <w:p>
+      <w:pPr>
+        <w:rPr>
+          <w:lang w:val="pl-PL"/>
+        </w:rPr>
+      </w:pPr>
+    </w:p>
+    <w:p>
+      <w:pPr>
+        <w:rPr>
+          <w:lang w:val="pl-PL"/>
+        </w:rPr>
+      </w:pPr>
+    </w:p>
+    <w:p>
+      <w:pPr>
+        <w:rPr>
+          <w:lang w:val="pl-PL"/>
+        </w:rPr>
+      </w:pPr>
+    </w:p>
+    <w:p>
+      <w:pPr>
+        <w:rPr>
+          <w:lang w:val="pl-PL"/>
+        </w:rPr>
+      </w:pPr>
+    </w:p>
+    <w:p>
+      <w:pPr>
+        <w:rPr>
+          <w:lang w:val="pl-PL"/>
+        </w:rPr>
+      </w:pPr>
+      <w:r>
+        <w:rPr>
+          <w:lang w:val="pl-PL"/>
+        </w:rPr>
+        <w:t xml:space="preserve">Pierwsza ze zmian pozwala na wykrycie urządzenia przez system wirtualny. W systemie, który jest gościem urządzenia z Windows Phone 8 wykrywane są zawsze, jako urządzenia USB 2.0. Dodanie konkretnego urządzenia do filtrów USB programu </w:t>
+      </w:r>
+      <w:proofErr w:type="spellStart"/>
+      <w:r>
+        <w:rPr>
+          <w:lang w:val="pl-PL"/>
+        </w:rPr>
+        <w:t>Virtualbox</w:t>
+      </w:r>
+      <w:proofErr w:type="spellEnd"/>
+      <w:r>
+        <w:rPr>
+          <w:lang w:val="pl-PL"/>
+        </w:rPr>
+        <w:t xml:space="preserve"> informuje go, iż komunikacja USB powinna też być przesyłana do systemu wirtualnego, pozwalając na poprawne wykrycie i komunikację z telefonem.</w:t>
+      </w:r>
+    </w:p>
+    <w:p>
+      <w:pPr>
+        <w:rPr>
+          <w:lang w:val="pl-PL"/>
+        </w:rPr>
+      </w:pPr>
+    </w:p>
+    <w:p>
+      <w:pPr>
+        <w:rPr>
+          <w:lang w:val="pl-PL"/>
+        </w:rPr>
+      </w:pPr>
+      <w:r>
+        <w:rPr>
+          <w:lang w:val="pl-PL"/>
+        </w:rPr>
+        <w:t>Kolejną zmianą konfiguracyjną wymaganą do poprawnego działania systemu wirtualnego było włączenie opcji „</w:t>
+      </w:r>
+      <w:proofErr w:type="spellStart"/>
+      <w:r>
+        <w:rPr>
+          <w:lang w:val="pl-PL"/>
+        </w:rPr>
+        <w:t>Enable</w:t>
+      </w:r>
+      <w:proofErr w:type="spellEnd"/>
+      <w:r>
+        <w:rPr>
+          <w:lang w:val="pl-PL"/>
+        </w:rPr>
+        <w:t xml:space="preserve"> VT-x/AMD-V” oraz „</w:t>
+      </w:r>
+      <w:proofErr w:type="spellStart"/>
+      <w:r>
+        <w:rPr>
+          <w:lang w:val="pl-PL"/>
+        </w:rPr>
+        <w:t>Enable</w:t>
+      </w:r>
+      <w:proofErr w:type="spellEnd"/>
+      <w:r>
+        <w:rPr>
+          <w:lang w:val="pl-PL"/>
+        </w:rPr>
+        <w:t xml:space="preserve"> </w:t>
+      </w:r>
+      <w:proofErr w:type="spellStart"/>
+      <w:r>
+        <w:rPr>
+          <w:lang w:val="pl-PL"/>
+        </w:rPr>
+        <w:t>Nested</w:t>
+      </w:r>
+      <w:proofErr w:type="spellEnd"/>
+      <w:r>
+        <w:rPr>
+          <w:lang w:val="pl-PL"/>
+        </w:rPr>
+        <w:t xml:space="preserve"> </w:t>
+      </w:r>
+      <w:proofErr w:type="spellStart"/>
+      <w:r>
+        <w:rPr>
+          <w:lang w:val="pl-PL"/>
+        </w:rPr>
+        <w:t>Paging</w:t>
+      </w:r>
+      <w:proofErr w:type="spellEnd"/>
+      <w:r>
+        <w:rPr>
+          <w:lang w:val="pl-PL"/>
+        </w:rPr>
+        <w:t>” w zakładce „System”.</w:t>
+      </w:r>
+    </w:p>
+    <w:p>
+      <w:pPr>
+        <w:rPr>
+          <w:lang w:val="pl-PL"/>
+        </w:rPr>
+      </w:pPr>
+    </w:p>
+    <w:p>
+      <w:pPr>
+        <w:keepNext/>
+      </w:pPr>
+      <w:r>
+        <w:rPr>
+          <w:noProof/>
+          <w:lang w:val="pl-PL" w:eastAsia="pl-PL" w:bidi="ar-SA"/>
+        </w:rPr>
+        <w:drawing>
+          <wp:anchor distT="0" distB="0" distL="114300" distR="114300" simplePos="0" relativeHeight="251677696" behindDoc="1" locked="0" layoutInCell="1" allowOverlap="1" wp14:anchorId="175D4EA7" wp14:editId="719F1888">
+            <wp:simplePos x="0" y="0"/>
+            <wp:positionH relativeFrom="column">
+              <wp:posOffset>-110490</wp:posOffset>
+            </wp:positionH>
+            <wp:positionV relativeFrom="paragraph">
+              <wp:posOffset>94615</wp:posOffset>
+            </wp:positionV>
+            <wp:extent cx="5970905" cy="3821430"/>
+            <wp:effectExtent l="0" t="0" r="0" b="0"/>
+            <wp:wrapNone/>
+            <wp:docPr id="5" name="Obraz 5"/>
+            <wp:cNvGraphicFramePr>
+              <a:graphicFrameLocks xmlns:a="http://schemas.openxmlformats.org/drawingml/2006/main" noChangeAspect="1"/>
+            </wp:cNvGraphicFramePr>
+            <a:graphic xmlns:a="http://schemas.openxmlformats.org/drawingml/2006/main">
+              <a:graphicData uri="http://schemas.openxmlformats.org/drawingml/2006/picture">
+                <pic:pic xmlns:pic="http://schemas.openxmlformats.org/drawingml/2006/picture">
+                  <pic:nvPicPr>
+                    <pic:cNvPr id="0" name="Picture 2"/>
+                    <pic:cNvPicPr>
+                      <a:picLocks noChangeAspect="1" noChangeArrowheads="1"/>
+                    </pic:cNvPicPr>
+                  </pic:nvPicPr>
+                  <pic:blipFill>
+                    <a:blip r:embed="rId16">
+                      <a:extLst>
+                        <a:ext uri="{28A0092B-C50C-407E-A947-70E740481C1C}">
+                          <a14:useLocalDpi xmlns:a14="http://schemas.microsoft.com/office/drawing/2010/main" val="0"/>
+                        </a:ext>
+                      </a:extLst>
+                    </a:blip>
+                    <a:srcRect/>
+                    <a:stretch>
+                      <a:fillRect/>
+                    </a:stretch>
+                  </pic:blipFill>
+                  <pic:spPr bwMode="auto">
+                    <a:xfrm>
+                      <a:off x="0" y="0"/>
+                      <a:ext cx="5970905" cy="3821430"/>
+                    </a:xfrm>
+                    <a:prstGeom prst="rect">
+                      <a:avLst/>
+                    </a:prstGeom>
+                    <a:noFill/>
+                    <a:ln>
+                      <a:noFill/>
+                    </a:ln>
+                  </pic:spPr>
+                </pic:pic>
+              </a:graphicData>
+            </a:graphic>
+            <wp14:sizeRelH relativeFrom="page">
+              <wp14:pctWidth>0</wp14:pctWidth>
+            </wp14:sizeRelH>
+            <wp14:sizeRelV relativeFrom="page">
+              <wp14:pctHeight>0</wp14:pctHeight>
+            </wp14:sizeRelV>
+          </wp:anchor>
+        </w:drawing>
+      </w:r>
+    </w:p>
+    <w:p>
+      <w:pPr>
+        <w:keepNext/>
+      </w:pPr>
+    </w:p>
+    <w:p>
+      <w:pPr>
+        <w:keepNext/>
+      </w:pPr>
+    </w:p>
+    <w:p>
+      <w:pPr>
+        <w:keepNext/>
+      </w:pPr>
+    </w:p>
+    <w:p>
+      <w:pPr>
+        <w:keepNext/>
+      </w:pPr>
+    </w:p>
+    <w:p>
+      <w:pPr>
+        <w:keepNext/>
+      </w:pPr>
+    </w:p>
+    <w:p>
+      <w:pPr>
+        <w:keepNext/>
+      </w:pPr>
+    </w:p>
+    <w:p>
+      <w:pPr>
+        <w:keepNext/>
+      </w:pPr>
+    </w:p>
+    <w:p>
+      <w:pPr>
+        <w:keepNext/>
+      </w:pPr>
+    </w:p>
+    <w:p>
+      <w:pPr>
+        <w:keepNext/>
+      </w:pPr>
+    </w:p>
+    <w:p>
+      <w:pPr>
+        <w:keepNext/>
+      </w:pPr>
+    </w:p>
+    <w:p>
+      <w:pPr>
+        <w:keepNext/>
+      </w:pPr>
+    </w:p>
+    <w:p>
+      <w:pPr>
+        <w:keepNext/>
+      </w:pPr>
+    </w:p>
+    <w:p>
+      <w:pPr>
+        <w:keepNext/>
+      </w:pPr>
+    </w:p>
+    <w:p>
+      <w:pPr>
+        <w:keepNext/>
+      </w:pPr>
+    </w:p>
+    <w:p>
+      <w:pPr>
+        <w:pStyle w:val="Legenda"/>
+      </w:pPr>
+      <w:proofErr w:type="spellStart"/>
+      <w:proofErr w:type="gramStart"/>
+      <w:r>
+        <w:t>Rysunek</w:t>
+      </w:r>
+      <w:proofErr w:type="spellEnd"/>
+      <w:r>
+        <w:t xml:space="preserve"> </w:t>
+      </w:r>
+      <w:fldSimple w:instr=" SEQ Rysunek \* ARABIC ">
+        <w:r>
+          <w:rPr>
+            <w:noProof/>
+          </w:rPr>
+          <w:t>4</w:t>
+        </w:r>
+      </w:fldSimple>
+      <w:r>
+        <w:t>.</w:t>
+      </w:r>
+      <w:proofErr w:type="gramEnd"/>
+      <w:r>
+        <w:t xml:space="preserve"> </w:t>
+      </w:r>
+      <w:proofErr w:type="spellStart"/>
+      <w:r>
+        <w:t>Konfiguracja</w:t>
+      </w:r>
+      <w:proofErr w:type="spellEnd"/>
+      <w:r>
+        <w:t xml:space="preserve"> </w:t>
+      </w:r>
+      <w:proofErr w:type="spellStart"/>
+      <w:r>
+        <w:t>zakładki</w:t>
+      </w:r>
+      <w:proofErr w:type="spellEnd"/>
+      <w:r>
+        <w:t xml:space="preserve"> system</w:t>
+      </w:r>
+    </w:p>
+    <w:p>
+      <w:pPr>
+        <w:rPr>
+          <w:lang w:val="pl-PL"/>
+        </w:rPr>
+      </w:pPr>
+    </w:p>
+    <w:p>
+      <w:pPr>
+        <w:rPr>
+          <w:lang w:val="pl-PL"/>
+        </w:rPr>
+      </w:pPr>
+      <w:r>
+        <w:rPr>
+          <w:lang w:val="pl-PL"/>
+        </w:rPr>
+        <w:t xml:space="preserve">Opcje te odpowiadają za umożliwienie aplikacji </w:t>
+      </w:r>
+      <w:proofErr w:type="spellStart"/>
+      <w:r>
+        <w:rPr>
+          <w:lang w:val="pl-PL"/>
+        </w:rPr>
+        <w:t>Virtualbox</w:t>
+      </w:r>
+      <w:proofErr w:type="spellEnd"/>
+      <w:r>
+        <w:rPr>
+          <w:lang w:val="pl-PL"/>
+        </w:rPr>
+        <w:t xml:space="preserve"> wykorzystania wirtualizacji sprzętowej systemu gospodarza, co znacznie poprawia szybkość działania systemu wirtualnego.</w:t>
+      </w:r>
+    </w:p>
+    <w:p>
+      <w:pPr>
+        <w:rPr>
+          <w:lang w:val="pl-PL"/>
+        </w:rPr>
+      </w:pPr>
+    </w:p>
+    <w:p>
+      <w:pPr>
+        <w:rPr>
+          <w:lang w:val="pl-PL"/>
+        </w:rPr>
+      </w:pPr>
+      <w:r>
+        <w:rPr>
+          <w:lang w:val="pl-PL"/>
+        </w:rPr>
+        <w:t xml:space="preserve">Ostatnią ze zmian konfiguracyjnych profilu było wskazanie </w:t>
+      </w:r>
+      <w:r>
+        <w:rPr>
+          <w:lang w:val="pl-PL"/>
+        </w:rPr>
+        <w:t>obrazu, który</w:t>
+      </w:r>
+      <w:r>
+        <w:rPr>
+          <w:lang w:val="pl-PL"/>
+        </w:rPr>
+        <w:t xml:space="preserve"> system wirtualny powinien </w:t>
+      </w:r>
+      <w:proofErr w:type="gramStart"/>
+      <w:r>
+        <w:rPr>
+          <w:lang w:val="pl-PL"/>
+        </w:rPr>
+        <w:t>traktować jako</w:t>
+      </w:r>
+      <w:proofErr w:type="gramEnd"/>
+      <w:r>
+        <w:rPr>
+          <w:lang w:val="pl-PL"/>
+        </w:rPr>
+        <w:t xml:space="preserve"> znajdujący się w napędzie CD/DVD:</w:t>
+      </w:r>
+    </w:p>
+    <w:p>
+      <w:pPr>
+        <w:rPr>
+          <w:lang w:val="pl-PL"/>
+        </w:rPr>
+      </w:pPr>
+    </w:p>
+    <w:p>
+      <w:pPr>
+        <w:rPr>
+          <w:lang w:val="pl-PL"/>
+        </w:rPr>
+      </w:pPr>
+    </w:p>
+    <w:p>
+      <w:pPr>
+        <w:rPr>
+          <w:lang w:val="pl-PL"/>
+        </w:rPr>
+      </w:pPr>
+    </w:p>
+    <w:p>
+      <w:pPr>
+        <w:rPr>
+          <w:lang w:val="pl-PL"/>
+        </w:rPr>
+      </w:pPr>
+    </w:p>
+    <w:p>
+      <w:pPr>
+        <w:rPr>
+          <w:lang w:val="pl-PL"/>
+        </w:rPr>
+      </w:pPr>
+    </w:p>
+    <w:p>
+      <w:pPr>
+        <w:rPr>
+          <w:lang w:val="pl-PL"/>
+        </w:rPr>
+      </w:pPr>
+    </w:p>
+    <w:p>
+      <w:pPr>
+        <w:rPr>
+          <w:lang w:val="pl-PL"/>
+        </w:rPr>
+      </w:pPr>
+    </w:p>
+    <w:p>
+      <w:pPr>
+        <w:rPr>
+          <w:lang w:val="pl-PL"/>
+        </w:rPr>
+      </w:pPr>
+    </w:p>
+    <w:p>
+      <w:pPr>
+        <w:rPr>
+          <w:lang w:val="pl-PL"/>
+        </w:rPr>
+      </w:pPr>
+    </w:p>
+    <w:p>
+      <w:pPr>
+        <w:rPr>
+          <w:lang w:val="pl-PL"/>
+        </w:rPr>
+      </w:pPr>
+      <w:r>
+        <w:rPr>
+          <w:noProof/>
+          <w:lang w:val="pl-PL" w:eastAsia="pl-PL" w:bidi="ar-SA"/>
+        </w:rPr>
+        <w:drawing>
+          <wp:anchor distT="0" distB="0" distL="114300" distR="114300" simplePos="0" relativeHeight="251679744" behindDoc="1" locked="0" layoutInCell="1" allowOverlap="1" wp14:anchorId="0F4F7D5A" wp14:editId="7788A1A3">
+            <wp:simplePos x="0" y="0"/>
+            <wp:positionH relativeFrom="column">
+              <wp:posOffset>328295</wp:posOffset>
+            </wp:positionH>
+            <wp:positionV relativeFrom="paragraph">
+              <wp:posOffset>67272</wp:posOffset>
+            </wp:positionV>
+            <wp:extent cx="5963920" cy="3821430"/>
+            <wp:effectExtent l="0" t="0" r="0" b="0"/>
+            <wp:wrapNone/>
+            <wp:docPr id="6" name="Obraz 6"/>
+            <wp:cNvGraphicFramePr>
+              <a:graphicFrameLocks xmlns:a="http://schemas.openxmlformats.org/drawingml/2006/main" noChangeAspect="1"/>
+            </wp:cNvGraphicFramePr>
+            <a:graphic xmlns:a="http://schemas.openxmlformats.org/drawingml/2006/main">
+              <a:graphicData uri="http://schemas.openxmlformats.org/drawingml/2006/picture">
+                <pic:pic xmlns:pic="http://schemas.openxmlformats.org/drawingml/2006/picture">
+                  <pic:nvPicPr>
+                    <pic:cNvPr id="0" name="Picture 3"/>
+                    <pic:cNvPicPr>
+                      <a:picLocks noChangeAspect="1" noChangeArrowheads="1"/>
+                    </pic:cNvPicPr>
+                  </pic:nvPicPr>
+                  <pic:blipFill>
+                    <a:blip r:embed="rId17">
+                      <a:extLst>
+                        <a:ext uri="{28A0092B-C50C-407E-A947-70E740481C1C}">
+                          <a14:useLocalDpi xmlns:a14="http://schemas.microsoft.com/office/drawing/2010/main" val="0"/>
+                        </a:ext>
+                      </a:extLst>
+                    </a:blip>
+                    <a:srcRect/>
+                    <a:stretch>
+                      <a:fillRect/>
+                    </a:stretch>
+                  </pic:blipFill>
+                  <pic:spPr bwMode="auto">
+                    <a:xfrm>
+                      <a:off x="0" y="0"/>
+                      <a:ext cx="5963920" cy="3821430"/>
+                    </a:xfrm>
+                    <a:prstGeom prst="rect">
+                      <a:avLst/>
+                    </a:prstGeom>
+                    <a:noFill/>
+                    <a:ln>
+                      <a:noFill/>
+                    </a:ln>
+                  </pic:spPr>
+                </pic:pic>
+              </a:graphicData>
+            </a:graphic>
+            <wp14:sizeRelH relativeFrom="page">
+              <wp14:pctWidth>0</wp14:pctWidth>
+            </wp14:sizeRelH>
+            <wp14:sizeRelV relativeFrom="page">
+              <wp14:pctHeight>0</wp14:pctHeight>
+            </wp14:sizeRelV>
+          </wp:anchor>
+        </w:drawing>
+      </w:r>
+    </w:p>
+    <w:p>
+      <w:pPr>
+        <w:rPr>
+          <w:lang w:val="pl-PL"/>
+        </w:rPr>
+      </w:pPr>
+    </w:p>
+    <w:p>
+      <w:pPr>
+        <w:rPr>
+          <w:lang w:val="pl-PL"/>
+        </w:rPr>
+      </w:pPr>
+    </w:p>
+    <w:p>
+      <w:pPr>
+        <w:rPr>
+          <w:lang w:val="pl-PL"/>
+        </w:rPr>
+      </w:pPr>
+    </w:p>
+    <w:p>
+      <w:pPr>
+        <w:rPr>
+          <w:lang w:val="pl-PL"/>
+        </w:rPr>
+      </w:pPr>
+    </w:p>
+    <w:p>
+      <w:pPr>
+        <w:rPr>
+          <w:lang w:val="pl-PL"/>
+        </w:rPr>
+      </w:pPr>
+    </w:p>
+    <w:p>
+      <w:pPr>
+        <w:rPr>
+          <w:lang w:val="pl-PL"/>
+        </w:rPr>
+      </w:pPr>
+    </w:p>
+    <w:p>
+      <w:pPr>
+        <w:rPr>
+          <w:lang w:val="pl-PL"/>
+        </w:rPr>
+      </w:pPr>
+    </w:p>
+    <w:p>
+      <w:pPr>
+        <w:rPr>
+          <w:lang w:val="pl-PL"/>
+        </w:rPr>
+      </w:pPr>
+    </w:p>
+    <w:p>
+      <w:pPr>
+        <w:rPr>
+          <w:lang w:val="pl-PL"/>
+        </w:rPr>
+      </w:pPr>
+    </w:p>
+    <w:p>
+      <w:pPr>
+        <w:rPr>
+          <w:lang w:val="pl-PL"/>
+        </w:rPr>
+      </w:pPr>
+    </w:p>
+    <w:p>
+      <w:pPr>
+        <w:rPr>
+          <w:lang w:val="pl-PL"/>
+        </w:rPr>
+      </w:pPr>
+    </w:p>
+    <w:p>
+      <w:pPr>
+        <w:rPr>
+          <w:lang w:val="pl-PL"/>
+        </w:rPr>
+      </w:pPr>
+    </w:p>
+    <w:p>
+      <w:pPr>
+        <w:rPr>
+          <w:lang w:val="pl-PL"/>
+        </w:rPr>
+      </w:pPr>
+    </w:p>
+    <w:p>
+      <w:pPr>
+        <w:keepNext/>
+      </w:pPr>
+    </w:p>
+    <w:p>
+      <w:pPr>
+        <w:pStyle w:val="Legenda"/>
+        <w:ind w:firstLine="720"/>
+      </w:pPr>
+      <w:proofErr w:type="spellStart"/>
+      <w:proofErr w:type="gramStart"/>
+      <w:r>
+        <w:t>Rysunek</w:t>
+      </w:r>
+      <w:proofErr w:type="spellEnd"/>
+      <w:r>
+        <w:t xml:space="preserve"> </w:t>
+      </w:r>
+      <w:fldSimple w:instr=" SEQ Rysunek \* ARABIC ">
+        <w:r>
+          <w:rPr>
+            <w:noProof/>
+          </w:rPr>
+          <w:t>5</w:t>
+        </w:r>
+      </w:fldSimple>
+      <w:r>
+        <w:t>.</w:t>
+      </w:r>
+      <w:proofErr w:type="gramEnd"/>
+      <w:r>
+        <w:t xml:space="preserve"> </w:t>
+      </w:r>
+      <w:proofErr w:type="spellStart"/>
+      <w:r>
+        <w:t>Wskazany</w:t>
+      </w:r>
+      <w:proofErr w:type="spellEnd"/>
+      <w:r>
+        <w:t xml:space="preserve"> </w:t>
+      </w:r>
+      <w:proofErr w:type="spellStart"/>
+      <w:r>
+        <w:t>obraz</w:t>
+      </w:r>
+      <w:proofErr w:type="spellEnd"/>
+      <w:r>
+        <w:t xml:space="preserve"> ISO </w:t>
+      </w:r>
+      <w:proofErr w:type="spellStart"/>
+      <w:r>
+        <w:t>systemu</w:t>
+      </w:r>
+      <w:proofErr w:type="spellEnd"/>
+      <w:r>
+        <w:t xml:space="preserve"> Windows 8.1</w:t>
+      </w:r>
+    </w:p>
+    <w:p>
+      <w:pPr>
+        <w:pStyle w:val="Legenda"/>
+        <w:ind w:firstLine="720"/>
+      </w:pPr>
+    </w:p>
+    <w:p>
+      <w:pPr>
+        <w:rPr>
+          <w:lang w:val="pl-PL"/>
+        </w:rPr>
+      </w:pPr>
+      <w:r>
+        <w:rPr>
+          <w:lang w:val="pl-PL"/>
+        </w:rPr>
+        <w:t xml:space="preserve">Po wskazaniu obrazu ISO z systemem Windows 8.1 </w:t>
+      </w:r>
+      <w:proofErr w:type="gramStart"/>
+      <w:r>
+        <w:rPr>
+          <w:lang w:val="pl-PL"/>
+        </w:rPr>
+        <w:t>przystąpiono</w:t>
+      </w:r>
+      <w:proofErr w:type="gramEnd"/>
+      <w:r>
+        <w:rPr>
+          <w:lang w:val="pl-PL"/>
+        </w:rPr>
+        <w:t xml:space="preserve"> do instalacji systemu. Po zakończeniu instalacji należało przeprowadzić dalszą konfigurację umożliwiającą kompilowanie aplikacji do formy binarnej a następnie przesyłanie jej do telefonu.</w:t>
+      </w:r>
+    </w:p>
+    <w:p>
+      <w:pPr>
+        <w:pStyle w:val="Nagwek1"/>
+        <w:rPr>
+          <w:lang w:val="pl-PL"/>
+        </w:rPr>
+      </w:pPr>
+      <w:bookmarkStart w:id="19" w:name="_Toc393354715"/>
+      <w:r>
+        <w:rPr>
+          <w:lang w:val="pl-PL"/>
+        </w:rPr>
+        <w:t>Zaimplementowane programy testujące</w:t>
+      </w:r>
+      <w:bookmarkEnd w:id="19"/>
+    </w:p>
+    <w:p>
+      <w:pPr>
+        <w:rPr>
+          <w:lang w:val="pl-PL"/>
+        </w:rPr>
+      </w:pPr>
+    </w:p>
+    <w:p>
+      <w:pPr>
+        <w:rPr>
+          <w:lang w:val="pl-PL"/>
+        </w:rPr>
+      </w:pPr>
+    </w:p>
+    <w:p>
+      <w:pPr>
+        <w:pStyle w:val="Nagwek2"/>
+        <w:rPr>
+          <w:lang w:val="pl-PL"/>
+        </w:rPr>
+      </w:pPr>
+      <w:bookmarkStart w:id="20" w:name="_Toc393354716"/>
+      <w:r>
+        <w:rPr>
+          <w:lang w:val="pl-PL"/>
+        </w:rPr>
+        <w:t>Unity: Test grafiki 2D</w:t>
+      </w:r>
+      <w:bookmarkEnd w:id="20"/>
+    </w:p>
+    <w:p>
+      <w:pPr>
+        <w:rPr>
+          <w:lang w:val="pl-PL"/>
+        </w:rPr>
+      </w:pPr>
+    </w:p>
+    <w:p>
+      <w:pPr>
+        <w:ind w:firstLine="432"/>
+        <w:rPr>
+          <w:lang w:val="pl-PL"/>
+        </w:rPr>
+      </w:pPr>
+      <w:r>
+        <w:rPr>
+          <w:lang w:val="pl-PL"/>
+        </w:rPr>
+        <w:t>W celu przetestowania wydajności urządzeń i sprawdzeniu możliwości silnika zaimplementowano prostą grę zręcznościową</w:t>
+      </w:r>
+      <w:r>
+        <w:rPr>
+          <w:lang w:val="pl-PL"/>
+        </w:rPr>
+        <w:t xml:space="preserve">. Gra polega na wskakiwaniu po platformach na jak największą wysokość. Gdy gracz spadnie postać otwiera spadochron i zaczyna „zbierać” </w:t>
+      </w:r>
+      <w:r>
+        <w:rPr>
+          <w:lang w:val="pl-PL"/>
+        </w:rPr>
         <w:lastRenderedPageBreak/>
+        <w:t>przeciwników. Po odzyskaniu kontaktu z podłożem zebrani przeciwnicy rozlatują się w kształt stożka. Zasoby wykorzystane w grze pochodzą z oficjalnej strony Unity.</w:t>
+      </w:r>
+    </w:p>
+    <w:p>
+      <w:pPr>
+        <w:ind w:firstLine="432"/>
+        <w:rPr>
+          <w:lang w:val="pl-PL"/>
+        </w:rPr>
+      </w:pPr>
+    </w:p>
+    <w:p>
+      <w:pPr>
+        <w:ind w:firstLine="432"/>
+        <w:rPr>
+          <w:lang w:val="pl-PL"/>
+        </w:rPr>
+      </w:pPr>
+      <w:r>
+        <w:rPr>
+          <w:noProof/>
+          <w:lang w:val="pl-PL" w:eastAsia="pl-PL" w:bidi="ar-SA"/>
+        </w:rPr>
         <w:drawing>
-          <wp:anchor distT="0" distB="0" distL="114300" distR="114300" simplePos="0" relativeHeight="251673600" behindDoc="1" locked="0" layoutInCell="1" allowOverlap="1" wp14:anchorId="71FB394A" wp14:editId="4DD1C68A">
+          <wp:anchor distT="0" distB="0" distL="114300" distR="114300" simplePos="0" relativeHeight="251673600" behindDoc="1" locked="0" layoutInCell="1" allowOverlap="1" wp14:anchorId="3D3FD292" wp14:editId="547E0E78">
             <wp:simplePos x="0" y="0"/>
             <wp:positionH relativeFrom="column">
               <wp:posOffset>-57150</wp:posOffset>
@@ -9431,7 +11462,7 @@
                     </pic:cNvPicPr>
                   </pic:nvPicPr>
                   <pic:blipFill>
-                    <a:blip r:embed="rId15">
+                    <a:blip r:embed="rId18">
                       <a:extLst>
                         <a:ext uri="{28A0092B-C50C-407E-A947-70E740481C1C}">
                           <a14:useLocalDpi xmlns:a14="http://schemas.microsoft.com/office/drawing/2010/main" val="0"/>
@@ -9563,14 +11594,29 @@
       <w:r>
         <w:t xml:space="preserve"> </w:t>
       </w:r>
-      <w:fldSimple w:instr=" SEQ Rysunek \* ARABIC ">
-        <w:r>
-          <w:rPr>
-            <w:noProof/>
-          </w:rPr>
-          <w:t>3</w:t>
-        </w:r>
-      </w:fldSimple>
+      <w:proofErr w:type="gramEnd"/>
+      <w:r>
+        <w:fldChar w:fldCharType="begin"/>
+      </w:r>
+      <w:r>
+        <w:instrText xml:space="preserve"> SEQ Rysunek \* ARABIC </w:instrText>
+      </w:r>
+      <w:r>
+        <w:fldChar w:fldCharType="separate"/>
+      </w:r>
+      <w:r>
+        <w:rPr>
+          <w:noProof/>
+        </w:rPr>
+        <w:t>6</w:t>
+      </w:r>
+      <w:r>
+        <w:rPr>
+          <w:noProof/>
+        </w:rPr>
+        <w:fldChar w:fldCharType="end"/>
+      </w:r>
+      <w:proofErr w:type="gramStart"/>
       <w:r>
         <w:t>.</w:t>
       </w:r>
@@ -9614,7 +11660,6 @@
           <w:lang w:val="pl-PL"/>
         </w:rPr>
       </w:pPr>
-      <w:bookmarkStart w:id="18" w:name="_Toc392613463"/>
     </w:p>
     <w:p>
       <w:pPr>
@@ -9623,12 +11668,14 @@
           <w:lang w:val="pl-PL"/>
         </w:rPr>
       </w:pPr>
+      <w:bookmarkStart w:id="21" w:name="_Toc393354717"/>
       <w:r>
         <w:rPr>
           <w:lang w:val="pl-PL"/>
         </w:rPr>
         <w:t>Implementacja</w:t>
       </w:r>
+      <w:bookmarkEnd w:id="21"/>
     </w:p>
     <w:p>
       <w:pPr>
@@ -9686,12 +11733,15 @@
           <w:lang w:val="pl-PL"/>
         </w:rPr>
       </w:pPr>
-      <w:r>
-        <w:rPr>
-          <w:lang w:val="pl-PL"/>
-        </w:rPr>
+      <w:bookmarkStart w:id="22" w:name="_Toc393354718"/>
+      <w:r>
+        <w:rPr>
+          <w:lang w:val="pl-PL"/>
+        </w:rPr>
+        <w:lastRenderedPageBreak/>
         <w:t>Postać gracza</w:t>
       </w:r>
+      <w:bookmarkEnd w:id="22"/>
     </w:p>
     <w:p>
       <w:pPr>
@@ -9725,14 +11775,7 @@
         <w:rPr>
           <w:lang w:val="pl-PL"/>
         </w:rPr>
-        <w:t xml:space="preserve">. Pierwsza z klas nadaje bohaterowi odpowiednie atrybuty fizyczne, takie jak masę czy współczynnik tarcia </w:t>
-      </w:r>
-      <w:r>
-        <w:rPr>
-          <w:lang w:val="pl-PL"/>
-        </w:rPr>
-        <w:lastRenderedPageBreak/>
-        <w:t xml:space="preserve">odpowiadający za stopień wytracania prędkości podczas chodu. Odpowiada też za dokładność obliczeń kolizji fizycznych, decydując czy obiekt liczy kolizje w sposób ciągły czy dyskretny. Drugi z komponentów decyduje o rozpatrywaniu kolizji z obiektami takimi jak platformy, przeciwnicy czy ograniczenia ekranowe. Każdy z obiektów klasy </w:t>
+        <w:t xml:space="preserve">. Pierwsza z klas nadaje bohaterowi odpowiednie atrybuty fizyczne, takie jak masę czy współczynnik tarcia odpowiadający za stopień wytracania prędkości podczas chodu. Odpowiada też za dokładność obliczeń kolizji fizycznych, decydując czy obiekt liczy kolizje w sposób ciągły czy dyskretny. Drugi z komponentów decyduje o rozpatrywaniu kolizji z obiektami takimi jak platformy, przeciwnicy czy ograniczenia ekranowe. Każdy z obiektów klasy </w:t>
       </w:r>
       <w:proofErr w:type="spellStart"/>
       <w:r>
@@ -9760,7 +11803,7 @@
           <w:lang w:val="pl-PL" w:eastAsia="pl-PL" w:bidi="ar-SA"/>
         </w:rPr>
         <w:drawing>
-          <wp:inline distT="0" distB="0" distL="0" distR="0" wp14:anchorId="6BA357DF" wp14:editId="746F0516">
+          <wp:inline distT="0" distB="0" distL="0" distR="0" wp14:anchorId="02FDECDC" wp14:editId="62747089">
             <wp:extent cx="3459480" cy="2941320"/>
             <wp:effectExtent l="0" t="0" r="0" b="0"/>
             <wp:docPr id="11" name="Obraz 11"/>
@@ -9777,7 +11820,7 @@
                     </pic:cNvPicPr>
                   </pic:nvPicPr>
                   <pic:blipFill>
-                    <a:blip r:embed="rId16">
+                    <a:blip r:embed="rId19">
                       <a:extLst>
                         <a:ext uri="{28A0092B-C50C-407E-A947-70E740481C1C}">
                           <a14:useLocalDpi xmlns:a14="http://schemas.microsoft.com/office/drawing/2010/main" val="0"/>
@@ -9825,14 +11868,29 @@
       <w:r>
         <w:t xml:space="preserve"> </w:t>
       </w:r>
-      <w:fldSimple w:instr=" SEQ Rysunek \* ARABIC ">
-        <w:r>
-          <w:rPr>
-            <w:noProof/>
-          </w:rPr>
-          <w:t>4</w:t>
-        </w:r>
-      </w:fldSimple>
+      <w:proofErr w:type="gramEnd"/>
+      <w:r>
+        <w:fldChar w:fldCharType="begin"/>
+      </w:r>
+      <w:r>
+        <w:instrText xml:space="preserve"> SEQ Rysunek \* ARABIC </w:instrText>
+      </w:r>
+      <w:r>
+        <w:fldChar w:fldCharType="separate"/>
+      </w:r>
+      <w:r>
+        <w:rPr>
+          <w:noProof/>
+        </w:rPr>
+        <w:t>7</w:t>
+      </w:r>
+      <w:r>
+        <w:rPr>
+          <w:noProof/>
+        </w:rPr>
+        <w:fldChar w:fldCharType="end"/>
+      </w:r>
+      <w:proofErr w:type="gramStart"/>
       <w:r>
         <w:t>.</w:t>
       </w:r>
@@ -9962,7 +12020,7 @@
         </w:rPr>
         <w:lastRenderedPageBreak/>
         <w:drawing>
-          <wp:inline distT="0" distB="0" distL="0" distR="0" wp14:anchorId="4E9203C6" wp14:editId="52A7944D">
+          <wp:inline distT="0" distB="0" distL="0" distR="0" wp14:anchorId="280E35F4" wp14:editId="443897A0">
             <wp:extent cx="4580303" cy="2995684"/>
             <wp:effectExtent l="0" t="0" r="0" b="0"/>
             <wp:docPr id="13" name="Obraz 13"/>
@@ -9979,7 +12037,7 @@
                     </pic:cNvPicPr>
                   </pic:nvPicPr>
                   <pic:blipFill>
-                    <a:blip r:embed="rId17">
+                    <a:blip r:embed="rId20">
                       <a:extLst>
                         <a:ext uri="{28A0092B-C50C-407E-A947-70E740481C1C}">
                           <a14:useLocalDpi xmlns:a14="http://schemas.microsoft.com/office/drawing/2010/main" val="0"/>
@@ -10027,20 +12085,39 @@
       <w:r>
         <w:t xml:space="preserve"> </w:t>
       </w:r>
-      <w:fldSimple w:instr=" SEQ Rysunek \* ARABIC ">
-        <w:r>
-          <w:rPr>
-            <w:noProof/>
-          </w:rPr>
-          <w:t>5</w:t>
-        </w:r>
-      </w:fldSimple>
+      <w:proofErr w:type="gramEnd"/>
+      <w:r>
+        <w:fldChar w:fldCharType="begin"/>
+      </w:r>
+      <w:r>
+        <w:instrText xml:space="preserve"> SEQ Rysunek \* ARABIC </w:instrText>
+      </w:r>
+      <w:r>
+        <w:fldChar w:fldCharType="separate"/>
+      </w:r>
+      <w:r>
+        <w:rPr>
+          <w:noProof/>
+        </w:rPr>
+        <w:t>8</w:t>
+      </w:r>
+      <w:r>
+        <w:rPr>
+          <w:noProof/>
+        </w:rPr>
+        <w:fldChar w:fldCharType="end"/>
+      </w:r>
+      <w:proofErr w:type="gramStart"/>
       <w:r>
         <w:t>.</w:t>
       </w:r>
       <w:proofErr w:type="gramEnd"/>
       <w:r>
-        <w:t xml:space="preserve"> Graf </w:t>
+        <w:t xml:space="preserve"> </w:t>
+      </w:r>
+      <w:proofErr w:type="gramStart"/>
+      <w:r>
+        <w:t xml:space="preserve">Graf </w:t>
       </w:r>
       <w:proofErr w:type="spellStart"/>
       <w:r>
@@ -10064,12 +12141,35 @@
       </w:r>
       <w:proofErr w:type="spellEnd"/>
       <w:r>
-        <w:t xml:space="preserve"> przejściami.</w:t>
-      </w:r>
+        <w:t xml:space="preserve"> </w:t>
+      </w:r>
+      <w:proofErr w:type="spellStart"/>
+      <w:r>
+        <w:t>przejściami</w:t>
+      </w:r>
+      <w:proofErr w:type="spellEnd"/>
+      <w:r>
+        <w:t>.</w:t>
+      </w:r>
+      <w:proofErr w:type="gramEnd"/>
     </w:p>
     <w:p>
       <w:pPr>
         <w:pStyle w:val="Nagwek2"/>
+        <w:numPr>
+          <w:ilvl w:val="0"/>
+          <w:numId w:val="0"/>
+        </w:numPr>
+        <w:ind w:left="576"/>
+        <w:rPr>
+          <w:lang w:val="pl-PL"/>
+        </w:rPr>
+      </w:pPr>
+      <w:bookmarkStart w:id="23" w:name="_Toc393354719"/>
+    </w:p>
+    <w:p>
+      <w:pPr>
+        <w:pStyle w:val="Nagwek2"/>
         <w:rPr>
           <w:lang w:val="pl-PL"/>
         </w:rPr>
@@ -10080,6 +12180,14 @@
         </w:rPr>
         <w:t>Unity: Test ilości obiektów 2D</w:t>
       </w:r>
+      <w:bookmarkEnd w:id="23"/>
+    </w:p>
+    <w:p>
+      <w:pPr>
+        <w:rPr>
+          <w:lang w:val="pl-PL"/>
+        </w:rPr>
+      </w:pPr>
     </w:p>
     <w:p>
       <w:pPr>
@@ -10108,6 +12216,24 @@
         </w:rPr>
         <w:t>.</w:t>
       </w:r>
+      <w:r>
+        <w:rPr>
+          <w:lang w:val="pl-PL"/>
+        </w:rPr>
+        <w:t xml:space="preserve"> W grach zręcznościowych często występuje konieczność szybkiego tworzenia i niszczenia obiektów</w:t>
+      </w:r>
+      <w:r>
+        <w:rPr>
+          <w:lang w:val="pl-PL"/>
+        </w:rPr>
+        <w:t>,</w:t>
+      </w:r>
+      <w:r>
+        <w:rPr>
+          <w:lang w:val="pl-PL"/>
+        </w:rPr>
+        <w:t xml:space="preserve"> które reprezentują przeciwników, pociski, elementy tła lub punktację. Wiedza na temat tego, ile takich operacji możemy przeprowadzić w danej klatce bez spowalniania wykonania aplikacji na różnych platformach jest bardzo cenna.</w:t>
+      </w:r>
     </w:p>
     <w:p>
       <w:pPr>
@@ -10140,6 +12266,7 @@
     </w:p>
     <w:p>
       <w:pPr>
+        <w:ind w:firstLine="432"/>
         <w:rPr>
           <w:lang w:val="pl-PL"/>
         </w:rPr>
@@ -10190,28 +12317,197 @@
         <w:rPr>
           <w:lang w:val="pl-PL"/>
         </w:rPr>
-        <w:t xml:space="preserve">?]. Program będzie próbował dojść do ilości obiektów na </w:t>
+        <w:t>?]. Program będzie próbował dojść do ilości obiektów na ekranie</w:t>
+      </w:r>
+      <w:r>
+        <w:rPr>
+          <w:lang w:val="pl-PL"/>
+        </w:rPr>
+        <w:t>,</w:t>
+      </w:r>
+      <w:r>
+        <w:rPr>
+          <w:lang w:val="pl-PL"/>
+        </w:rPr>
+        <w:t xml:space="preserve"> która pozwoli utrzymać wymaganą prędkość działania a następnie </w:t>
+      </w:r>
+      <w:r>
+        <w:rPr>
+          <w:lang w:val="pl-PL"/>
+        </w:rPr>
+        <w:t>pokaże ilość stworzonych obiektów.</w:t>
+      </w:r>
+      <w:r>
+        <w:rPr>
+          <w:lang w:val="pl-PL"/>
+        </w:rPr>
+        <w:t xml:space="preserve"> Każdy z obiektów tworzonych i niszczonych podczas tego testu posiada w sobie obiekty </w:t>
+      </w:r>
+      <w:proofErr w:type="spellStart"/>
+      <w:r>
+        <w:rPr>
+          <w:lang w:val="pl-PL"/>
+        </w:rPr>
+        <w:t>RigidBody</w:t>
+      </w:r>
+      <w:proofErr w:type="spellEnd"/>
+      <w:r>
+        <w:rPr>
+          <w:lang w:val="pl-PL"/>
+        </w:rPr>
+        <w:t xml:space="preserve"> i </w:t>
+      </w:r>
+      <w:proofErr w:type="spellStart"/>
+      <w:r>
+        <w:rPr>
+          <w:lang w:val="pl-PL"/>
+        </w:rPr>
+        <w:t>Collider</w:t>
+      </w:r>
+      <w:proofErr w:type="spellEnd"/>
+      <w:r>
+        <w:rPr>
+          <w:lang w:val="pl-PL"/>
+        </w:rPr>
+        <w:t>, choć kolizje są wyłączone.</w:t>
+      </w:r>
+    </w:p>
+    <w:p>
+      <w:pPr>
+        <w:rPr>
+          <w:lang w:val="pl-PL"/>
+        </w:rPr>
+      </w:pPr>
+    </w:p>
+    <w:p>
+      <w:pPr>
+        <w:rPr>
+          <w:lang w:val="pl-PL"/>
+        </w:rPr>
+      </w:pPr>
+    </w:p>
+    <w:p>
+      <w:pPr>
+        <w:rPr>
+          <w:lang w:val="pl-PL"/>
+        </w:rPr>
+      </w:pPr>
+      <w:r>
+        <w:rPr>
+          <w:lang w:val="pl-PL"/>
+        </w:rPr>
+        <w:t xml:space="preserve">Android: 30fps to </w:t>
       </w:r>
       <w:proofErr w:type="gramStart"/>
       <w:r>
         <w:rPr>
           <w:lang w:val="pl-PL"/>
         </w:rPr>
-        <w:t>ekranie która</w:t>
+        <w:t xml:space="preserve">ok 70 </w:t>
+      </w:r>
+      <w:r>
+        <w:rPr>
+          <w:lang w:val="pl-PL"/>
+        </w:rPr>
+        <w:t xml:space="preserve"> (development</w:t>
       </w:r>
       <w:proofErr w:type="gramEnd"/>
       <w:r>
         <w:rPr>
           <w:lang w:val="pl-PL"/>
         </w:rPr>
-        <w:t xml:space="preserve"> pozwoli utrzymać wymaganą prędkość działania a następnie </w:t>
-      </w:r>
-      <w:r>
-        <w:rPr>
-          <w:lang w:val="pl-PL"/>
-        </w:rPr>
-        <w:t>pokaże ilość stworzonych obiektów.</w:t>
-      </w:r>
+        <w:t>) 80 (</w:t>
+      </w:r>
+      <w:proofErr w:type="spellStart"/>
+      <w:r>
+        <w:rPr>
+          <w:lang w:val="pl-PL"/>
+        </w:rPr>
+        <w:t>release</w:t>
+      </w:r>
+      <w:proofErr w:type="spellEnd"/>
+      <w:r>
+        <w:rPr>
+          <w:lang w:val="pl-PL"/>
+        </w:rPr>
+        <w:t xml:space="preserve">) </w:t>
+      </w:r>
+      <w:r>
+        <w:rPr>
+          <w:lang w:val="pl-PL"/>
+        </w:rPr>
+        <w:t xml:space="preserve">standardowych obiektów na </w:t>
+      </w:r>
+      <w:proofErr w:type="spellStart"/>
+      <w:r>
+        <w:rPr>
+          <w:lang w:val="pl-PL"/>
+        </w:rPr>
+        <w:t>Galaxy</w:t>
+      </w:r>
+      <w:proofErr w:type="spellEnd"/>
+      <w:r>
+        <w:rPr>
+          <w:lang w:val="pl-PL"/>
+        </w:rPr>
+        <w:t xml:space="preserve"> S4</w:t>
+      </w:r>
+    </w:p>
+    <w:p>
+      <w:pPr>
+        <w:rPr>
+          <w:lang w:val="pl-PL"/>
+        </w:rPr>
+      </w:pPr>
+      <w:proofErr w:type="spellStart"/>
+      <w:r>
+        <w:rPr>
+          <w:lang w:val="pl-PL"/>
+        </w:rPr>
+        <w:t>WindowsPhone</w:t>
+      </w:r>
+      <w:proofErr w:type="spellEnd"/>
+      <w:r>
+        <w:rPr>
+          <w:lang w:val="pl-PL"/>
+        </w:rPr>
+        <w:t xml:space="preserve"> (</w:t>
+      </w:r>
+      <w:proofErr w:type="spellStart"/>
+      <w:r>
+        <w:rPr>
+          <w:lang w:val="pl-PL"/>
+        </w:rPr>
+        <w:t>Lumia</w:t>
+      </w:r>
+      <w:proofErr w:type="spellEnd"/>
+      <w:r>
+        <w:rPr>
+          <w:lang w:val="pl-PL"/>
+        </w:rPr>
+        <w:t xml:space="preserve"> 625) – 90 obiektów w </w:t>
+      </w:r>
+      <w:proofErr w:type="spellStart"/>
+      <w:r>
+        <w:rPr>
+          <w:lang w:val="pl-PL"/>
+        </w:rPr>
+        <w:t>debug</w:t>
+      </w:r>
+      <w:proofErr w:type="spellEnd"/>
+      <w:r>
+        <w:rPr>
+          <w:lang w:val="pl-PL"/>
+        </w:rPr>
+        <w:t>,</w:t>
+      </w:r>
+    </w:p>
+    <w:p>
+      <w:pPr>
+        <w:rPr>
+          <w:lang w:val="pl-PL"/>
+        </w:rPr>
+      </w:pPr>
     </w:p>
     <w:p>
       <w:pPr>
@@ -10288,32 +12584,53 @@
           <w:lang w:val="pl-PL"/>
         </w:rPr>
       </w:pPr>
-    </w:p>
-    <w:p>
-      <w:pPr>
-        <w:rPr>
-          <w:lang w:val="pl-PL"/>
-        </w:rPr>
-      </w:pPr>
-      <w:r>
-        <w:rPr>
-          <w:lang w:val="pl-PL"/>
-        </w:rPr>
-        <w:t xml:space="preserve">Android: 30fps to ok 70 standardowych obiektów na </w:t>
-      </w:r>
-      <w:proofErr w:type="spellStart"/>
-      <w:r>
-        <w:rPr>
-          <w:lang w:val="pl-PL"/>
-        </w:rPr>
-        <w:t>Galaxy</w:t>
-      </w:r>
-      <w:proofErr w:type="spellEnd"/>
-      <w:r>
-        <w:rPr>
-          <w:lang w:val="pl-PL"/>
-        </w:rPr>
-        <w:t xml:space="preserve"> S4</w:t>
+      <w:r>
+        <w:rPr>
+          <w:lang w:val="pl-PL"/>
+        </w:rPr>
+        <w:t xml:space="preserve">Po przeprowadzeniu testu ze standardowym niszczeniem obiektów spróbowano wytestować też obiekty klasy </w:t>
+      </w:r>
+      <w:proofErr w:type="spellStart"/>
+      <w:r>
+        <w:rPr>
+          <w:lang w:val="pl-PL"/>
+        </w:rPr>
+        <w:t>ParticleEmitter</w:t>
+      </w:r>
+      <w:proofErr w:type="spellEnd"/>
+      <w:r>
+        <w:rPr>
+          <w:lang w:val="pl-PL"/>
+        </w:rPr>
+        <w:t xml:space="preserve"> pozwalające na tworzenie większej ilości </w:t>
+      </w:r>
+      <w:proofErr w:type="gramStart"/>
+      <w:r>
+        <w:rPr>
+          <w:lang w:val="pl-PL"/>
+        </w:rPr>
+        <w:t>obiektów ale</w:t>
+      </w:r>
+      <w:proofErr w:type="gramEnd"/>
+      <w:r>
+        <w:rPr>
+          <w:lang w:val="pl-PL"/>
+        </w:rPr>
+        <w:t xml:space="preserve"> ograniczających ich zachowanie np. do opadania i kolizji. Tworzenie obiektów w ten sposób i dołączanie do nich elementów typu </w:t>
+      </w:r>
+      <w:proofErr w:type="spellStart"/>
+      <w:r>
+        <w:rPr>
+          <w:lang w:val="pl-PL"/>
+        </w:rPr>
+        <w:t>RigidBody</w:t>
+      </w:r>
+      <w:proofErr w:type="spellEnd"/>
+      <w:r>
+        <w:rPr>
+          <w:lang w:val="pl-PL"/>
+        </w:rPr>
+        <w:t xml:space="preserve"> byłoby bardzo trudne i nieefektywne.</w:t>
       </w:r>
     </w:p>
     <w:p>
@@ -10336,13 +12653,14 @@
           <w:lang w:val="pl-PL"/>
         </w:rPr>
       </w:pPr>
+      <w:bookmarkStart w:id="24" w:name="_Toc393354720"/>
       <w:r>
         <w:rPr>
           <w:lang w:val="pl-PL"/>
         </w:rPr>
         <w:t>Wyniki</w:t>
       </w:r>
-      <w:bookmarkEnd w:id="18"/>
+      <w:bookmarkEnd w:id="24"/>
       <w:r>
         <w:rPr>
           <w:lang w:val="pl-PL"/>
@@ -10362,14 +12680,14 @@
           <w:lang w:val="pl-PL"/>
         </w:rPr>
       </w:pPr>
-      <w:bookmarkStart w:id="19" w:name="_Toc392613464"/>
+      <w:bookmarkStart w:id="25" w:name="_Toc393354721"/>
       <w:r>
         <w:rPr>
           <w:lang w:val="pl-PL"/>
         </w:rPr>
         <w:t>Podsumowanie i wnioski</w:t>
       </w:r>
-      <w:bookmarkEnd w:id="19"/>
+      <w:bookmarkEnd w:id="25"/>
     </w:p>
     <w:p>
       <w:pPr>
@@ -10378,14 +12696,14 @@
           <w:lang w:val="pl-PL"/>
         </w:rPr>
       </w:pPr>
-      <w:bookmarkStart w:id="20" w:name="_Toc392613465"/>
+      <w:bookmarkStart w:id="26" w:name="_Toc393354722"/>
       <w:r>
         <w:rPr>
           <w:lang w:val="pl-PL"/>
         </w:rPr>
         <w:t>Literatura</w:t>
       </w:r>
-      <w:bookmarkEnd w:id="20"/>
+      <w:bookmarkEnd w:id="26"/>
     </w:p>
     <w:p>
       <w:pPr>
@@ -10402,7 +12720,7 @@
       </w:pPr>
     </w:p>
     <w:sectPr>
-      <w:footerReference w:type="default" r:id="rId18"/>
+      <w:footerReference w:type="default" r:id="rId21"/>
       <w:pgSz w:w="12240" w:h="15840" w:code="1"/>
       <w:pgMar w:top="1138" w:right="1138" w:bottom="1138" w:left="1138" w:header="720" w:footer="720" w:gutter="562"/>
       <w:cols w:space="720"/>
@@ -10466,7 +12784,7 @@
           <w:rPr>
             <w:noProof/>
           </w:rPr>
-          <w:t>15</w:t>
+          <w:t>19</w:t>
         </w:r>
         <w:r>
           <w:rPr>
@@ -10990,6 +13308,119 @@
     </w:lvl>
   </w:abstractNum>
   <w:abstractNum w:abstractNumId="5">
+    <w:nsid w:val="200E7B13"/>
+    <w:multiLevelType w:val="hybridMultilevel"/>
+    <w:tmpl w:val="B6707B88"/>
+    <w:lvl w:ilvl="0" w:tplc="04150001">
+      <w:start w:val="1"/>
+      <w:numFmt w:val="bullet"/>
+      <w:lvlText w:val=""/>
+      <w:lvlJc w:val="left"/>
+      <w:pPr>
+        <w:ind w:left="720" w:hanging="360"/>
+      </w:pPr>
+      <w:rPr>
+        <w:rFonts w:ascii="Symbol" w:hAnsi="Symbol" w:hint="default"/>
+      </w:rPr>
+    </w:lvl>
+    <w:lvl w:ilvl="1" w:tplc="04150003" w:tentative="1">
+      <w:start w:val="1"/>
+      <w:numFmt w:val="bullet"/>
+      <w:lvlText w:val="o"/>
+      <w:lvlJc w:val="left"/>
+      <w:pPr>
+        <w:ind w:left="1440" w:hanging="360"/>
+      </w:pPr>
+      <w:rPr>
+        <w:rFonts w:ascii="Courier New" w:hAnsi="Courier New" w:cs="Courier New" w:hint="default"/>
+      </w:rPr>
+    </w:lvl>
+    <w:lvl w:ilvl="2" w:tplc="04150005" w:tentative="1">
+      <w:start w:val="1"/>
+      <w:numFmt w:val="bullet"/>
+      <w:lvlText w:val=""/>
+      <w:lvlJc w:val="left"/>
+      <w:pPr>
+        <w:ind w:left="2160" w:hanging="360"/>
+      </w:pPr>
+      <w:rPr>
+        <w:rFonts w:ascii="Wingdings" w:hAnsi="Wingdings" w:hint="default"/>
+      </w:rPr>
+    </w:lvl>
+    <w:lvl w:ilvl="3" w:tplc="04150001" w:tentative="1">
+      <w:start w:val="1"/>
+      <w:numFmt w:val="bullet"/>
+      <w:lvlText w:val=""/>
+      <w:lvlJc w:val="left"/>
+      <w:pPr>
+        <w:ind w:left="2880" w:hanging="360"/>
+      </w:pPr>
+      <w:rPr>
+        <w:rFonts w:ascii="Symbol" w:hAnsi="Symbol" w:hint="default"/>
+      </w:rPr>
+    </w:lvl>
+    <w:lvl w:ilvl="4" w:tplc="04150003" w:tentative="1">
+      <w:start w:val="1"/>
+      <w:numFmt w:val="bullet"/>
+      <w:lvlText w:val="o"/>
+      <w:lvlJc w:val="left"/>
+      <w:pPr>
+        <w:ind w:left="3600" w:hanging="360"/>
+      </w:pPr>
+      <w:rPr>
+        <w:rFonts w:ascii="Courier New" w:hAnsi="Courier New" w:cs="Courier New" w:hint="default"/>
+      </w:rPr>
+    </w:lvl>
+    <w:lvl w:ilvl="5" w:tplc="04150005" w:tentative="1">
+      <w:start w:val="1"/>
+      <w:numFmt w:val="bullet"/>
+      <w:lvlText w:val=""/>
+      <w:lvlJc w:val="left"/>
+      <w:pPr>
+        <w:ind w:left="4320" w:hanging="360"/>
+      </w:pPr>
+      <w:rPr>
+        <w:rFonts w:ascii="Wingdings" w:hAnsi="Wingdings" w:hint="default"/>
+      </w:rPr>
+    </w:lvl>
+    <w:lvl w:ilvl="6" w:tplc="04150001" w:tentative="1">
+      <w:start w:val="1"/>
+      <w:numFmt w:val="bullet"/>
+      <w:lvlText w:val=""/>
+      <w:lvlJc w:val="left"/>
+      <w:pPr>
+        <w:ind w:left="5040" w:hanging="360"/>
+      </w:pPr>
+      <w:rPr>
+        <w:rFonts w:ascii="Symbol" w:hAnsi="Symbol" w:hint="default"/>
+      </w:rPr>
+    </w:lvl>
+    <w:lvl w:ilvl="7" w:tplc="04150003" w:tentative="1">
+      <w:start w:val="1"/>
+      <w:numFmt w:val="bullet"/>
+      <w:lvlText w:val="o"/>
+      <w:lvlJc w:val="left"/>
+      <w:pPr>
+        <w:ind w:left="5760" w:hanging="360"/>
+      </w:pPr>
+      <w:rPr>
+        <w:rFonts w:ascii="Courier New" w:hAnsi="Courier New" w:cs="Courier New" w:hint="default"/>
+      </w:rPr>
+    </w:lvl>
+    <w:lvl w:ilvl="8" w:tplc="04150005" w:tentative="1">
+      <w:start w:val="1"/>
+      <w:numFmt w:val="bullet"/>
+      <w:lvlText w:val=""/>
+      <w:lvlJc w:val="left"/>
+      <w:pPr>
+        <w:ind w:left="6480" w:hanging="360"/>
+      </w:pPr>
+      <w:rPr>
+        <w:rFonts w:ascii="Wingdings" w:hAnsi="Wingdings" w:hint="default"/>
+      </w:rPr>
+    </w:lvl>
+  </w:abstractNum>
+  <w:abstractNum w:abstractNumId="6">
     <w:nsid w:val="32005F68"/>
     <w:multiLevelType w:val="multilevel"/>
     <w:tmpl w:val="04090025"/>
@@ -11084,7 +13515,7 @@
       </w:pPr>
     </w:lvl>
   </w:abstractNum>
-  <w:abstractNum w:abstractNumId="6">
+  <w:abstractNum w:abstractNumId="7">
     <w:nsid w:val="32E81D67"/>
     <w:multiLevelType w:val="hybridMultilevel"/>
     <w:tmpl w:val="649AC922"/>
@@ -11170,7 +13601,7 @@
       </w:pPr>
     </w:lvl>
   </w:abstractNum>
-  <w:abstractNum w:abstractNumId="7">
+  <w:abstractNum w:abstractNumId="8">
     <w:nsid w:val="3348014F"/>
     <w:multiLevelType w:val="hybridMultilevel"/>
     <w:tmpl w:val="BDCCCC14"/>
@@ -11256,7 +13687,7 @@
       </w:pPr>
     </w:lvl>
   </w:abstractNum>
-  <w:abstractNum w:abstractNumId="8">
+  <w:abstractNum w:abstractNumId="9">
     <w:nsid w:val="38A26C76"/>
     <w:multiLevelType w:val="hybridMultilevel"/>
     <w:tmpl w:val="9C48FDD2"/>
@@ -11345,7 +13776,7 @@
       </w:pPr>
     </w:lvl>
   </w:abstractNum>
-  <w:abstractNum w:abstractNumId="9">
+  <w:abstractNum w:abstractNumId="10">
     <w:nsid w:val="3A686F3D"/>
     <w:multiLevelType w:val="multilevel"/>
     <w:tmpl w:val="6FCC88B6"/>
@@ -11494,7 +13925,7 @@
       </w:rPr>
     </w:lvl>
   </w:abstractNum>
-  <w:abstractNum w:abstractNumId="10">
+  <w:abstractNum w:abstractNumId="11">
     <w:nsid w:val="47CD4176"/>
     <w:multiLevelType w:val="hybridMultilevel"/>
     <w:tmpl w:val="F15CEB02"/>
@@ -11583,7 +14014,7 @@
       </w:pPr>
     </w:lvl>
   </w:abstractNum>
-  <w:abstractNum w:abstractNumId="11">
+  <w:abstractNum w:abstractNumId="12">
     <w:nsid w:val="579F3E4E"/>
     <w:multiLevelType w:val="multilevel"/>
     <w:tmpl w:val="0409001F"/>
@@ -11669,7 +14100,7 @@
       </w:pPr>
     </w:lvl>
   </w:abstractNum>
-  <w:abstractNum w:abstractNumId="12">
+  <w:abstractNum w:abstractNumId="13">
     <w:nsid w:val="5AFB1C0B"/>
     <w:multiLevelType w:val="hybridMultilevel"/>
     <w:tmpl w:val="F858058E"/>
@@ -11782,7 +14213,7 @@
       </w:rPr>
     </w:lvl>
   </w:abstractNum>
-  <w:abstractNum w:abstractNumId="13">
+  <w:abstractNum w:abstractNumId="14">
     <w:nsid w:val="66E94195"/>
     <w:multiLevelType w:val="multilevel"/>
     <w:tmpl w:val="B09CE034"/>
@@ -11895,17 +14326,17 @@
       </w:rPr>
     </w:lvl>
   </w:abstractNum>
-  <w:abstractNum w:abstractNumId="14">
-    <w:nsid w:val="7B8C0C21"/>
+  <w:abstractNum w:abstractNumId="15">
+    <w:nsid w:val="79545DEA"/>
     <w:multiLevelType w:val="hybridMultilevel"/>
-    <w:tmpl w:val="1B2226E6"/>
+    <w:tmpl w:val="491C418C"/>
     <w:lvl w:ilvl="0" w:tplc="04150001">
       <w:start w:val="1"/>
       <w:numFmt w:val="bullet"/>
       <w:lvlText w:val=""/>
       <w:lvlJc w:val="left"/>
       <w:pPr>
-        <w:ind w:left="1296" w:hanging="360"/>
+        <w:ind w:left="720" w:hanging="360"/>
       </w:pPr>
       <w:rPr>
         <w:rFonts w:ascii="Symbol" w:hAnsi="Symbol" w:hint="default"/>
@@ -11917,7 +14348,7 @@
       <w:lvlText w:val="o"/>
       <w:lvlJc w:val="left"/>
       <w:pPr>
-        <w:ind w:left="2016" w:hanging="360"/>
+        <w:ind w:left="1440" w:hanging="360"/>
       </w:pPr>
       <w:rPr>
         <w:rFonts w:ascii="Courier New" w:hAnsi="Courier New" w:cs="Courier New" w:hint="default"/>
@@ -11929,7 +14360,7 @@
       <w:lvlText w:val=""/>
       <w:lvlJc w:val="left"/>
       <w:pPr>
-        <w:ind w:left="2736" w:hanging="360"/>
+        <w:ind w:left="2160" w:hanging="360"/>
       </w:pPr>
       <w:rPr>
         <w:rFonts w:ascii="Wingdings" w:hAnsi="Wingdings" w:hint="default"/>
@@ -11941,7 +14372,7 @@
       <w:lvlText w:val=""/>
       <w:lvlJc w:val="left"/>
       <w:pPr>
-        <w:ind w:left="3456" w:hanging="360"/>
+        <w:ind w:left="2880" w:hanging="360"/>
       </w:pPr>
       <w:rPr>
         <w:rFonts w:ascii="Symbol" w:hAnsi="Symbol" w:hint="default"/>
@@ -11953,7 +14384,7 @@
       <w:lvlText w:val="o"/>
       <w:lvlJc w:val="left"/>
       <w:pPr>
-        <w:ind w:left="4176" w:hanging="360"/>
+        <w:ind w:left="3600" w:hanging="360"/>
       </w:pPr>
       <w:rPr>
         <w:rFonts w:ascii="Courier New" w:hAnsi="Courier New" w:cs="Courier New" w:hint="default"/>
@@ -11965,7 +14396,7 @@
       <w:lvlText w:val=""/>
       <w:lvlJc w:val="left"/>
       <w:pPr>
-        <w:ind w:left="4896" w:hanging="360"/>
+        <w:ind w:left="4320" w:hanging="360"/>
       </w:pPr>
       <w:rPr>
         <w:rFonts w:ascii="Wingdings" w:hAnsi="Wingdings" w:hint="default"/>
@@ -11977,7 +14408,7 @@
       <w:lvlText w:val=""/>
       <w:lvlJc w:val="left"/>
       <w:pPr>
-        <w:ind w:left="5616" w:hanging="360"/>
+        <w:ind w:left="5040" w:hanging="360"/>
       </w:pPr>
       <w:rPr>
         <w:rFonts w:ascii="Symbol" w:hAnsi="Symbol" w:hint="default"/>
@@ -11989,7 +14420,7 @@
       <w:lvlText w:val="o"/>
       <w:lvlJc w:val="left"/>
       <w:pPr>
-        <w:ind w:left="6336" w:hanging="360"/>
+        <w:ind w:left="5760" w:hanging="360"/>
       </w:pPr>
       <w:rPr>
         <w:rFonts w:ascii="Courier New" w:hAnsi="Courier New" w:cs="Courier New" w:hint="default"/>
@@ -12001,14 +14432,127 @@
       <w:lvlText w:val=""/>
       <w:lvlJc w:val="left"/>
       <w:pPr>
-        <w:ind w:left="7056" w:hanging="360"/>
+        <w:ind w:left="6480" w:hanging="360"/>
       </w:pPr>
       <w:rPr>
         <w:rFonts w:ascii="Wingdings" w:hAnsi="Wingdings" w:hint="default"/>
       </w:rPr>
     </w:lvl>
   </w:abstractNum>
-  <w:abstractNum w:abstractNumId="15">
+  <w:abstractNum w:abstractNumId="16">
+    <w:nsid w:val="7B8C0C21"/>
+    <w:multiLevelType w:val="hybridMultilevel"/>
+    <w:tmpl w:val="1B2226E6"/>
+    <w:lvl w:ilvl="0" w:tplc="04150001">
+      <w:start w:val="1"/>
+      <w:numFmt w:val="bullet"/>
+      <w:lvlText w:val=""/>
+      <w:lvlJc w:val="left"/>
+      <w:pPr>
+        <w:ind w:left="1296" w:hanging="360"/>
+      </w:pPr>
+      <w:rPr>
+        <w:rFonts w:ascii="Symbol" w:hAnsi="Symbol" w:hint="default"/>
+      </w:rPr>
+    </w:lvl>
+    <w:lvl w:ilvl="1" w:tplc="04150003" w:tentative="1">
+      <w:start w:val="1"/>
+      <w:numFmt w:val="bullet"/>
+      <w:lvlText w:val="o"/>
+      <w:lvlJc w:val="left"/>
+      <w:pPr>
+        <w:ind w:left="2016" w:hanging="360"/>
+      </w:pPr>
+      <w:rPr>
+        <w:rFonts w:ascii="Courier New" w:hAnsi="Courier New" w:cs="Courier New" w:hint="default"/>
+      </w:rPr>
+    </w:lvl>
+    <w:lvl w:ilvl="2" w:tplc="04150005" w:tentative="1">
+      <w:start w:val="1"/>
+      <w:numFmt w:val="bullet"/>
+      <w:lvlText w:val=""/>
+      <w:lvlJc w:val="left"/>
+      <w:pPr>
+        <w:ind w:left="2736" w:hanging="360"/>
+      </w:pPr>
+      <w:rPr>
+        <w:rFonts w:ascii="Wingdings" w:hAnsi="Wingdings" w:hint="default"/>
+      </w:rPr>
+    </w:lvl>
+    <w:lvl w:ilvl="3" w:tplc="04150001" w:tentative="1">
+      <w:start w:val="1"/>
+      <w:numFmt w:val="bullet"/>
+      <w:lvlText w:val=""/>
+      <w:lvlJc w:val="left"/>
+      <w:pPr>
+        <w:ind w:left="3456" w:hanging="360"/>
+      </w:pPr>
+      <w:rPr>
+        <w:rFonts w:ascii="Symbol" w:hAnsi="Symbol" w:hint="default"/>
+      </w:rPr>
+    </w:lvl>
+    <w:lvl w:ilvl="4" w:tplc="04150003" w:tentative="1">
+      <w:start w:val="1"/>
+      <w:numFmt w:val="bullet"/>
+      <w:lvlText w:val="o"/>
+      <w:lvlJc w:val="left"/>
+      <w:pPr>
+        <w:ind w:left="4176" w:hanging="360"/>
+      </w:pPr>
+      <w:rPr>
+        <w:rFonts w:ascii="Courier New" w:hAnsi="Courier New" w:cs="Courier New" w:hint="default"/>
+      </w:rPr>
+    </w:lvl>
+    <w:lvl w:ilvl="5" w:tplc="04150005" w:tentative="1">
+      <w:start w:val="1"/>
+      <w:numFmt w:val="bullet"/>
+      <w:lvlText w:val=""/>
+      <w:lvlJc w:val="left"/>
+      <w:pPr>
+        <w:ind w:left="4896" w:hanging="360"/>
+      </w:pPr>
+      <w:rPr>
+        <w:rFonts w:ascii="Wingdings" w:hAnsi="Wingdings" w:hint="default"/>
+      </w:rPr>
+    </w:lvl>
+    <w:lvl w:ilvl="6" w:tplc="04150001" w:tentative="1">
+      <w:start w:val="1"/>
+      <w:numFmt w:val="bullet"/>
+      <w:lvlText w:val=""/>
+      <w:lvlJc w:val="left"/>
+      <w:pPr>
+        <w:ind w:left="5616" w:hanging="360"/>
+      </w:pPr>
+      <w:rPr>
+        <w:rFonts w:ascii="Symbol" w:hAnsi="Symbol" w:hint="default"/>
+      </w:rPr>
+    </w:lvl>
+    <w:lvl w:ilvl="7" w:tplc="04150003" w:tentative="1">
+      <w:start w:val="1"/>
+      <w:numFmt w:val="bullet"/>
+      <w:lvlText w:val="o"/>
+      <w:lvlJc w:val="left"/>
+      <w:pPr>
+        <w:ind w:left="6336" w:hanging="360"/>
+      </w:pPr>
+      <w:rPr>
+        <w:rFonts w:ascii="Courier New" w:hAnsi="Courier New" w:cs="Courier New" w:hint="default"/>
+      </w:rPr>
+    </w:lvl>
+    <w:lvl w:ilvl="8" w:tplc="04150005" w:tentative="1">
+      <w:start w:val="1"/>
+      <w:numFmt w:val="bullet"/>
+      <w:lvlText w:val=""/>
+      <w:lvlJc w:val="left"/>
+      <w:pPr>
+        <w:ind w:left="7056" w:hanging="360"/>
+      </w:pPr>
+      <w:rPr>
+        <w:rFonts w:ascii="Wingdings" w:hAnsi="Wingdings" w:hint="default"/>
+      </w:rPr>
+    </w:lvl>
+  </w:abstractNum>
+  <w:abstractNum w:abstractNumId="17">
     <w:nsid w:val="7D002D09"/>
     <w:multiLevelType w:val="hybridMultilevel"/>
     <w:tmpl w:val="858494B2"/>
@@ -12100,43 +14644,43 @@
     </w:lvl>
   </w:abstractNum>
   <w:num w:numId="1">
-    <w:abstractNumId w:val="5"/>
+    <w:abstractNumId w:val="6"/>
   </w:num>
   <w:num w:numId="2">
+    <w:abstractNumId w:val="10"/>
+  </w:num>
+  <w:num w:numId="3">
     <w:abstractNumId w:val="9"/>
   </w:num>
-  <w:num w:numId="3">
-    <w:abstractNumId w:val="8"/>
-  </w:num>
   <w:num w:numId="4">
-    <w:abstractNumId w:val="13"/>
+    <w:abstractNumId w:val="14"/>
   </w:num>
   <w:num w:numId="5">
-    <w:abstractNumId w:val="11"/>
+    <w:abstractNumId w:val="12"/>
   </w:num>
   <w:num w:numId="6">
-    <w:abstractNumId w:val="15"/>
+    <w:abstractNumId w:val="17"/>
   </w:num>
   <w:num w:numId="7">
-    <w:abstractNumId w:val="5"/>
+    <w:abstractNumId w:val="6"/>
   </w:num>
   <w:num w:numId="8">
-    <w:abstractNumId w:val="5"/>
+    <w:abstractNumId w:val="6"/>
   </w:num>
   <w:num w:numId="9">
     <w:abstractNumId w:val="0"/>
   </w:num>
   <w:num w:numId="10">
-    <w:abstractNumId w:val="10"/>
+    <w:abstractNumId w:val="11"/>
   </w:num>
   <w:num w:numId="11">
-    <w:abstractNumId w:val="12"/>
+    <w:abstractNumId w:val="13"/>
   </w:num>
   <w:num w:numId="12">
-    <w:abstractNumId w:val="5"/>
+    <w:abstractNumId w:val="6"/>
   </w:num>
   <w:num w:numId="13">
-    <w:abstractNumId w:val="6"/>
+    <w:abstractNumId w:val="7"/>
   </w:num>
   <w:num w:numId="14">
     <w:abstractNumId w:val="4"/>
@@ -12145,7 +14689,7 @@
     <w:abstractNumId w:val="3"/>
   </w:num>
   <w:num w:numId="16">
-    <w:abstractNumId w:val="7"/>
+    <w:abstractNumId w:val="8"/>
   </w:num>
   <w:num w:numId="17">
     <w:abstractNumId w:val="1"/>
@@ -12154,7 +14698,13 @@
     <w:abstractNumId w:val="2"/>
   </w:num>
   <w:num w:numId="19">
-    <w:abstractNumId w:val="14"/>
+    <w:abstractNumId w:val="16"/>
+  </w:num>
+  <w:num w:numId="20">
+    <w:abstractNumId w:val="5"/>
+  </w:num>
+  <w:num w:numId="21">
+    <w:abstractNumId w:val="15"/>
   </w:num>
 </w:numbering>
 </file>
@@ -15085,7 +17635,7 @@
 </file>
 
 <file path=customXml/itemProps1.xml><?xml version="1.0" encoding="utf-8"?>
-<ds:datastoreItem xmlns:ds="http://schemas.openxmlformats.org/officeDocument/2006/customXml" ds:itemID="{D4DECD5A-1C45-4704-A7C2-6FBAC522ACEF}">
+<ds:datastoreItem xmlns:ds="http://schemas.openxmlformats.org/officeDocument/2006/customXml" ds:itemID="{AD1873E3-FD8F-4639-A088-824089839C10}">
   <ds:schemaRefs>
     <ds:schemaRef ds:uri="http://schemas.openxmlformats.org/officeDocument/2006/bibliography"/>
   </ds:schemaRefs>

</xml_diff>

<commit_message>
Dodano dział nt. instalacji SDK i odblokowania telefonu
</commit_message>
<xml_diff>
--- a/doc/Popanda.Pawel.Praca.Magisterska.docx
+++ b/doc/Popanda.Pawel.Praca.Magisterska.docx
@@ -972,7 +972,7 @@
         </w:rPr>
         <w:fldChar w:fldCharType="separate"/>
       </w:r>
-      <w:hyperlink w:anchor="_Toc393354697" w:history="1">
+      <w:hyperlink w:anchor="_Toc393364991" w:history="1">
         <w:r>
           <w:rPr>
             <w:rStyle w:val="Hipercze"/>
@@ -1019,7 +1019,7 @@
             <w:noProof/>
             <w:webHidden/>
           </w:rPr>
-          <w:instrText xml:space="preserve"> PAGEREF _Toc393354697 \h </w:instrText>
+          <w:instrText xml:space="preserve"> PAGEREF _Toc393364991 \h </w:instrText>
         </w:r>
         <w:r>
           <w:rPr>
@@ -1066,7 +1066,7 @@
           <w:lang w:val="pl-PL" w:eastAsia="pl-PL" w:bidi="ar-SA"/>
         </w:rPr>
       </w:pPr>
-      <w:hyperlink w:anchor="_Toc393354698" w:history="1">
+      <w:hyperlink w:anchor="_Toc393364992" w:history="1">
         <w:r>
           <w:rPr>
             <w:rStyle w:val="Hipercze"/>
@@ -1113,7 +1113,7 @@
             <w:noProof/>
             <w:webHidden/>
           </w:rPr>
-          <w:instrText xml:space="preserve"> PAGEREF _Toc393354698 \h </w:instrText>
+          <w:instrText xml:space="preserve"> PAGEREF _Toc393364992 \h </w:instrText>
         </w:r>
         <w:r>
           <w:rPr>
@@ -1160,7 +1160,7 @@
           <w:lang w:val="pl-PL" w:eastAsia="pl-PL" w:bidi="ar-SA"/>
         </w:rPr>
       </w:pPr>
-      <w:hyperlink w:anchor="_Toc393354699" w:history="1">
+      <w:hyperlink w:anchor="_Toc393364993" w:history="1">
         <w:r>
           <w:rPr>
             <w:rStyle w:val="Hipercze"/>
@@ -1207,7 +1207,7 @@
             <w:noProof/>
             <w:webHidden/>
           </w:rPr>
-          <w:instrText xml:space="preserve"> PAGEREF _Toc393354699 \h </w:instrText>
+          <w:instrText xml:space="preserve"> PAGEREF _Toc393364993 \h </w:instrText>
         </w:r>
         <w:r>
           <w:rPr>
@@ -1254,7 +1254,7 @@
           <w:lang w:val="pl-PL" w:eastAsia="pl-PL" w:bidi="ar-SA"/>
         </w:rPr>
       </w:pPr>
-      <w:hyperlink w:anchor="_Toc393354700" w:history="1">
+      <w:hyperlink w:anchor="_Toc393364994" w:history="1">
         <w:r>
           <w:rPr>
             <w:rStyle w:val="Hipercze"/>
@@ -1301,7 +1301,7 @@
             <w:noProof/>
             <w:webHidden/>
           </w:rPr>
-          <w:instrText xml:space="preserve"> PAGEREF _Toc393354700 \h </w:instrText>
+          <w:instrText xml:space="preserve"> PAGEREF _Toc393364994 \h </w:instrText>
         </w:r>
         <w:r>
           <w:rPr>
@@ -1348,7 +1348,7 @@
           <w:lang w:val="pl-PL" w:eastAsia="pl-PL" w:bidi="ar-SA"/>
         </w:rPr>
       </w:pPr>
-      <w:hyperlink w:anchor="_Toc393354701" w:history="1">
+      <w:hyperlink w:anchor="_Toc393364995" w:history="1">
         <w:r>
           <w:rPr>
             <w:rStyle w:val="Hipercze"/>
@@ -1395,7 +1395,7 @@
             <w:noProof/>
             <w:webHidden/>
           </w:rPr>
-          <w:instrText xml:space="preserve"> PAGEREF _Toc393354701 \h </w:instrText>
+          <w:instrText xml:space="preserve"> PAGEREF _Toc393364995 \h </w:instrText>
         </w:r>
         <w:r>
           <w:rPr>
@@ -1442,7 +1442,7 @@
           <w:lang w:val="pl-PL" w:eastAsia="pl-PL" w:bidi="ar-SA"/>
         </w:rPr>
       </w:pPr>
-      <w:hyperlink w:anchor="_Toc393354702" w:history="1">
+      <w:hyperlink w:anchor="_Toc393364996" w:history="1">
         <w:r>
           <w:rPr>
             <w:rStyle w:val="Hipercze"/>
@@ -1489,7 +1489,7 @@
             <w:noProof/>
             <w:webHidden/>
           </w:rPr>
-          <w:instrText xml:space="preserve"> PAGEREF _Toc393354702 \h </w:instrText>
+          <w:instrText xml:space="preserve"> PAGEREF _Toc393364996 \h </w:instrText>
         </w:r>
         <w:r>
           <w:rPr>
@@ -1536,7 +1536,7 @@
           <w:lang w:val="pl-PL" w:eastAsia="pl-PL" w:bidi="ar-SA"/>
         </w:rPr>
       </w:pPr>
-      <w:hyperlink w:anchor="_Toc393354703" w:history="1">
+      <w:hyperlink w:anchor="_Toc393364997" w:history="1">
         <w:r>
           <w:rPr>
             <w:rStyle w:val="Hipercze"/>
@@ -1583,7 +1583,7 @@
             <w:noProof/>
             <w:webHidden/>
           </w:rPr>
-          <w:instrText xml:space="preserve"> PAGEREF _Toc393354703 \h </w:instrText>
+          <w:instrText xml:space="preserve"> PAGEREF _Toc393364997 \h </w:instrText>
         </w:r>
         <w:r>
           <w:rPr>
@@ -1630,7 +1630,7 @@
           <w:lang w:val="pl-PL" w:eastAsia="pl-PL" w:bidi="ar-SA"/>
         </w:rPr>
       </w:pPr>
-      <w:hyperlink w:anchor="_Toc393354704" w:history="1">
+      <w:hyperlink w:anchor="_Toc393364998" w:history="1">
         <w:r>
           <w:rPr>
             <w:rStyle w:val="Hipercze"/>
@@ -1677,7 +1677,7 @@
             <w:noProof/>
             <w:webHidden/>
           </w:rPr>
-          <w:instrText xml:space="preserve"> PAGEREF _Toc393354704 \h </w:instrText>
+          <w:instrText xml:space="preserve"> PAGEREF _Toc393364998 \h </w:instrText>
         </w:r>
         <w:r>
           <w:rPr>
@@ -1724,7 +1724,7 @@
           <w:lang w:val="pl-PL" w:eastAsia="pl-PL" w:bidi="ar-SA"/>
         </w:rPr>
       </w:pPr>
-      <w:hyperlink w:anchor="_Toc393354705" w:history="1">
+      <w:hyperlink w:anchor="_Toc393364999" w:history="1">
         <w:r>
           <w:rPr>
             <w:rStyle w:val="Hipercze"/>
@@ -1771,7 +1771,7 @@
             <w:noProof/>
             <w:webHidden/>
           </w:rPr>
-          <w:instrText xml:space="preserve"> PAGEREF _Toc393354705 \h </w:instrText>
+          <w:instrText xml:space="preserve"> PAGEREF _Toc393364999 \h </w:instrText>
         </w:r>
         <w:r>
           <w:rPr>
@@ -1818,7 +1818,7 @@
           <w:lang w:val="pl-PL" w:eastAsia="pl-PL" w:bidi="ar-SA"/>
         </w:rPr>
       </w:pPr>
-      <w:hyperlink w:anchor="_Toc393354706" w:history="1">
+      <w:hyperlink w:anchor="_Toc393365000" w:history="1">
         <w:r>
           <w:rPr>
             <w:rStyle w:val="Hipercze"/>
@@ -1865,7 +1865,7 @@
             <w:noProof/>
             <w:webHidden/>
           </w:rPr>
-          <w:instrText xml:space="preserve"> PAGEREF _Toc393354706 \h </w:instrText>
+          <w:instrText xml:space="preserve"> PAGEREF _Toc393365000 \h </w:instrText>
         </w:r>
         <w:r>
           <w:rPr>
@@ -1912,7 +1912,7 @@
           <w:lang w:val="pl-PL" w:eastAsia="pl-PL" w:bidi="ar-SA"/>
         </w:rPr>
       </w:pPr>
-      <w:hyperlink w:anchor="_Toc393354707" w:history="1">
+      <w:hyperlink w:anchor="_Toc393365001" w:history="1">
         <w:r>
           <w:rPr>
             <w:rStyle w:val="Hipercze"/>
@@ -1959,7 +1959,7 @@
             <w:noProof/>
             <w:webHidden/>
           </w:rPr>
-          <w:instrText xml:space="preserve"> PAGEREF _Toc393354707 \h </w:instrText>
+          <w:instrText xml:space="preserve"> PAGEREF _Toc393365001 \h </w:instrText>
         </w:r>
         <w:r>
           <w:rPr>
@@ -2006,7 +2006,7 @@
           <w:lang w:val="pl-PL" w:eastAsia="pl-PL" w:bidi="ar-SA"/>
         </w:rPr>
       </w:pPr>
-      <w:hyperlink w:anchor="_Toc393354708" w:history="1">
+      <w:hyperlink w:anchor="_Toc393365002" w:history="1">
         <w:r>
           <w:rPr>
             <w:rStyle w:val="Hipercze"/>
@@ -2053,7 +2053,7 @@
             <w:noProof/>
             <w:webHidden/>
           </w:rPr>
-          <w:instrText xml:space="preserve"> PAGEREF _Toc393354708 \h </w:instrText>
+          <w:instrText xml:space="preserve"> PAGEREF _Toc393365002 \h </w:instrText>
         </w:r>
         <w:r>
           <w:rPr>
@@ -2100,7 +2100,7 @@
           <w:lang w:val="pl-PL" w:eastAsia="pl-PL" w:bidi="ar-SA"/>
         </w:rPr>
       </w:pPr>
-      <w:hyperlink w:anchor="_Toc393354709" w:history="1">
+      <w:hyperlink w:anchor="_Toc393365003" w:history="1">
         <w:r>
           <w:rPr>
             <w:rStyle w:val="Hipercze"/>
@@ -2147,7 +2147,7 @@
             <w:noProof/>
             <w:webHidden/>
           </w:rPr>
-          <w:instrText xml:space="preserve"> PAGEREF _Toc393354709 \h </w:instrText>
+          <w:instrText xml:space="preserve"> PAGEREF _Toc393365003 \h </w:instrText>
         </w:r>
         <w:r>
           <w:rPr>
@@ -2194,7 +2194,7 @@
           <w:lang w:val="pl-PL" w:eastAsia="pl-PL" w:bidi="ar-SA"/>
         </w:rPr>
       </w:pPr>
-      <w:hyperlink w:anchor="_Toc393354710" w:history="1">
+      <w:hyperlink w:anchor="_Toc393365004" w:history="1">
         <w:r>
           <w:rPr>
             <w:rStyle w:val="Hipercze"/>
@@ -2241,7 +2241,7 @@
             <w:noProof/>
             <w:webHidden/>
           </w:rPr>
-          <w:instrText xml:space="preserve"> PAGEREF _Toc393354710 \h </w:instrText>
+          <w:instrText xml:space="preserve"> PAGEREF _Toc393365004 \h </w:instrText>
         </w:r>
         <w:r>
           <w:rPr>
@@ -2288,7 +2288,7 @@
           <w:lang w:val="pl-PL" w:eastAsia="pl-PL" w:bidi="ar-SA"/>
         </w:rPr>
       </w:pPr>
-      <w:hyperlink w:anchor="_Toc393354711" w:history="1">
+      <w:hyperlink w:anchor="_Toc393365005" w:history="1">
         <w:r>
           <w:rPr>
             <w:rStyle w:val="Hipercze"/>
@@ -2335,7 +2335,7 @@
             <w:noProof/>
             <w:webHidden/>
           </w:rPr>
-          <w:instrText xml:space="preserve"> PAGEREF _Toc393354711 \h </w:instrText>
+          <w:instrText xml:space="preserve"> PAGEREF _Toc393365005 \h </w:instrText>
         </w:r>
         <w:r>
           <w:rPr>
@@ -2382,7 +2382,7 @@
           <w:lang w:val="pl-PL" w:eastAsia="pl-PL" w:bidi="ar-SA"/>
         </w:rPr>
       </w:pPr>
-      <w:hyperlink w:anchor="_Toc393354712" w:history="1">
+      <w:hyperlink w:anchor="_Toc393365006" w:history="1">
         <w:r>
           <w:rPr>
             <w:rStyle w:val="Hipercze"/>
@@ -2429,7 +2429,7 @@
             <w:noProof/>
             <w:webHidden/>
           </w:rPr>
-          <w:instrText xml:space="preserve"> PAGEREF _Toc393354712 \h </w:instrText>
+          <w:instrText xml:space="preserve"> PAGEREF _Toc393365006 \h </w:instrText>
         </w:r>
         <w:r>
           <w:rPr>
@@ -2476,7 +2476,7 @@
           <w:lang w:val="pl-PL" w:eastAsia="pl-PL" w:bidi="ar-SA"/>
         </w:rPr>
       </w:pPr>
-      <w:hyperlink w:anchor="_Toc393354713" w:history="1">
+      <w:hyperlink w:anchor="_Toc393365007" w:history="1">
         <w:r>
           <w:rPr>
             <w:rStyle w:val="Hipercze"/>
@@ -2523,7 +2523,7 @@
             <w:noProof/>
             <w:webHidden/>
           </w:rPr>
-          <w:instrText xml:space="preserve"> PAGEREF _Toc393354713 \h </w:instrText>
+          <w:instrText xml:space="preserve"> PAGEREF _Toc393365007 \h </w:instrText>
         </w:r>
         <w:r>
           <w:rPr>
@@ -2569,7 +2569,7 @@
           <w:lang w:val="pl-PL" w:eastAsia="pl-PL" w:bidi="ar-SA"/>
         </w:rPr>
       </w:pPr>
-      <w:hyperlink w:anchor="_Toc393354714" w:history="1">
+      <w:hyperlink w:anchor="_Toc393365008" w:history="1">
         <w:r>
           <w:rPr>
             <w:rStyle w:val="Hipercze"/>
@@ -2597,7 +2597,7 @@
             <w:noProof/>
             <w:webHidden/>
           </w:rPr>
-          <w:instrText xml:space="preserve"> PAGEREF _Toc393354714 \h </w:instrText>
+          <w:instrText xml:space="preserve"> PAGEREF _Toc393365008 \h </w:instrText>
         </w:r>
         <w:r>
           <w:rPr>
@@ -2644,7 +2644,7 @@
           <w:lang w:val="pl-PL" w:eastAsia="pl-PL" w:bidi="ar-SA"/>
         </w:rPr>
       </w:pPr>
-      <w:hyperlink w:anchor="_Toc393354715" w:history="1">
+      <w:hyperlink w:anchor="_Toc393365009" w:history="1">
         <w:r>
           <w:rPr>
             <w:rStyle w:val="Hipercze"/>
@@ -2670,7 +2670,7 @@
             <w:noProof/>
             <w:lang w:val="pl-PL"/>
           </w:rPr>
-          <w:t>Zaimplementowane programy testujące</w:t>
+          <w:t>Wymagania przed-implementacyjne</w:t>
         </w:r>
         <w:r>
           <w:rPr>
@@ -2691,7 +2691,7 @@
             <w:noProof/>
             <w:webHidden/>
           </w:rPr>
-          <w:instrText xml:space="preserve"> PAGEREF _Toc393354715 \h </w:instrText>
+          <w:instrText xml:space="preserve"> PAGEREF _Toc393365009 \h </w:instrText>
         </w:r>
         <w:r>
           <w:rPr>
@@ -2738,7 +2738,7 @@
           <w:lang w:val="pl-PL" w:eastAsia="pl-PL" w:bidi="ar-SA"/>
         </w:rPr>
       </w:pPr>
-      <w:hyperlink w:anchor="_Toc393354716" w:history="1">
+      <w:hyperlink w:anchor="_Toc393365010" w:history="1">
         <w:r>
           <w:rPr>
             <w:rStyle w:val="Hipercze"/>
@@ -2764,7 +2764,7 @@
             <w:noProof/>
             <w:lang w:val="pl-PL"/>
           </w:rPr>
-          <w:t>Unity: Test grafiki 2D</w:t>
+          <w:t>Windows Phone 8</w:t>
         </w:r>
         <w:r>
           <w:rPr>
@@ -2785,7 +2785,7 @@
             <w:noProof/>
             <w:webHidden/>
           </w:rPr>
-          <w:instrText xml:space="preserve"> PAGEREF _Toc393354716 \h </w:instrText>
+          <w:instrText xml:space="preserve"> PAGEREF _Toc393365010 \h </w:instrText>
         </w:r>
         <w:r>
           <w:rPr>
@@ -2805,7 +2805,7 @@
             <w:noProof/>
             <w:webHidden/>
           </w:rPr>
-          <w:t>18</w:t>
+          <w:t>19</w:t>
         </w:r>
         <w:r>
           <w:rPr>
@@ -2832,7 +2832,7 @@
           <w:lang w:val="pl-PL" w:eastAsia="pl-PL" w:bidi="ar-SA"/>
         </w:rPr>
       </w:pPr>
-      <w:hyperlink w:anchor="_Toc393354717" w:history="1">
+      <w:hyperlink w:anchor="_Toc393365011" w:history="1">
         <w:r>
           <w:rPr>
             <w:rStyle w:val="Hipercze"/>
@@ -2858,7 +2858,7 @@
             <w:noProof/>
             <w:lang w:val="pl-PL"/>
           </w:rPr>
-          <w:t>Implementacja</w:t>
+          <w:t>Instalacja Windows 8 w aplikacji Virtualbox</w:t>
         </w:r>
         <w:r>
           <w:rPr>
@@ -2879,7 +2879,7 @@
             <w:noProof/>
             <w:webHidden/>
           </w:rPr>
-          <w:instrText xml:space="preserve"> PAGEREF _Toc393354717 \h </w:instrText>
+          <w:instrText xml:space="preserve"> PAGEREF _Toc393365011 \h </w:instrText>
         </w:r>
         <w:r>
           <w:rPr>
@@ -2912,9 +2912,9 @@
     </w:p>
     <w:p>
       <w:pPr>
-        <w:pStyle w:val="Spistreci4"/>
+        <w:pStyle w:val="Spistreci3"/>
         <w:tabs>
-          <w:tab w:val="left" w:pos="1760"/>
+          <w:tab w:val="left" w:pos="1320"/>
           <w:tab w:val="right" w:leader="dot" w:pos="9392"/>
         </w:tabs>
         <w:rPr>
@@ -2926,14 +2926,14 @@
           <w:lang w:val="pl-PL" w:eastAsia="pl-PL" w:bidi="ar-SA"/>
         </w:rPr>
       </w:pPr>
-      <w:hyperlink w:anchor="_Toc393354718" w:history="1">
+      <w:hyperlink w:anchor="_Toc393365012" w:history="1">
         <w:r>
           <w:rPr>
             <w:rStyle w:val="Hipercze"/>
             <w:noProof/>
             <w:lang w:val="pl-PL"/>
           </w:rPr>
-          <w:t>5.1.1.1</w:t>
+          <w:t>5.1.2</w:t>
         </w:r>
         <w:r>
           <w:rPr>
@@ -2952,7 +2952,7 @@
             <w:noProof/>
             <w:lang w:val="pl-PL"/>
           </w:rPr>
-          <w:t>Postać gracza</w:t>
+          <w:t>Instalacja Windows Phone SDK 8 i rejestracja telefonu</w:t>
         </w:r>
         <w:r>
           <w:rPr>
@@ -2973,7 +2973,7 @@
             <w:noProof/>
             <w:webHidden/>
           </w:rPr>
-          <w:instrText xml:space="preserve"> PAGEREF _Toc393354718 \h </w:instrText>
+          <w:instrText xml:space="preserve"> PAGEREF _Toc393365012 \h </w:instrText>
         </w:r>
         <w:r>
           <w:rPr>
@@ -2993,7 +2993,7 @@
             <w:noProof/>
             <w:webHidden/>
           </w:rPr>
-          <w:t>19</w:t>
+          <w:t>22</w:t>
         </w:r>
         <w:r>
           <w:rPr>
@@ -3006,9 +3006,9 @@
     </w:p>
     <w:p>
       <w:pPr>
-        <w:pStyle w:val="Spistreci2"/>
+        <w:pStyle w:val="Spistreci1"/>
         <w:tabs>
-          <w:tab w:val="left" w:pos="880"/>
+          <w:tab w:val="left" w:pos="440"/>
           <w:tab w:val="right" w:leader="dot" w:pos="9392"/>
         </w:tabs>
         <w:rPr>
@@ -3020,14 +3020,14 @@
           <w:lang w:val="pl-PL" w:eastAsia="pl-PL" w:bidi="ar-SA"/>
         </w:rPr>
       </w:pPr>
-      <w:hyperlink w:anchor="_Toc393354719" w:history="1">
+      <w:hyperlink w:anchor="_Toc393365013" w:history="1">
         <w:r>
           <w:rPr>
             <w:rStyle w:val="Hipercze"/>
             <w:noProof/>
             <w:lang w:val="pl-PL"/>
           </w:rPr>
-          <w:t>5.2</w:t>
+          <w:t>6</w:t>
         </w:r>
         <w:r>
           <w:rPr>
@@ -3046,7 +3046,7 @@
             <w:noProof/>
             <w:lang w:val="pl-PL"/>
           </w:rPr>
-          <w:t>Unity: Test ilości obiektów 2D</w:t>
+          <w:t>Zaimplementowane programy testujące</w:t>
         </w:r>
         <w:r>
           <w:rPr>
@@ -3067,7 +3067,7 @@
             <w:noProof/>
             <w:webHidden/>
           </w:rPr>
-          <w:instrText xml:space="preserve"> PAGEREF _Toc393354719 \h </w:instrText>
+          <w:instrText xml:space="preserve"> PAGEREF _Toc393365013 \h </w:instrText>
         </w:r>
         <w:r>
           <w:rPr>
@@ -3087,7 +3087,7 @@
             <w:noProof/>
             <w:webHidden/>
           </w:rPr>
-          <w:t>21</w:t>
+          <w:t>25</w:t>
         </w:r>
         <w:r>
           <w:rPr>
@@ -3100,9 +3100,9 @@
     </w:p>
     <w:p>
       <w:pPr>
-        <w:pStyle w:val="Spistreci1"/>
+        <w:pStyle w:val="Spistreci2"/>
         <w:tabs>
-          <w:tab w:val="left" w:pos="440"/>
+          <w:tab w:val="left" w:pos="880"/>
           <w:tab w:val="right" w:leader="dot" w:pos="9392"/>
         </w:tabs>
         <w:rPr>
@@ -3114,14 +3114,14 @@
           <w:lang w:val="pl-PL" w:eastAsia="pl-PL" w:bidi="ar-SA"/>
         </w:rPr>
       </w:pPr>
-      <w:hyperlink w:anchor="_Toc393354720" w:history="1">
+      <w:hyperlink w:anchor="_Toc393365014" w:history="1">
         <w:r>
           <w:rPr>
             <w:rStyle w:val="Hipercze"/>
             <w:noProof/>
             <w:lang w:val="pl-PL"/>
           </w:rPr>
-          <w:t>6</w:t>
+          <w:t>6.1</w:t>
         </w:r>
         <w:r>
           <w:rPr>
@@ -3140,7 +3140,7 @@
             <w:noProof/>
             <w:lang w:val="pl-PL"/>
           </w:rPr>
-          <w:t>Wyniki</w:t>
+          <w:t>Unity: Test grafiki 2D</w:t>
         </w:r>
         <w:r>
           <w:rPr>
@@ -3161,7 +3161,7 @@
             <w:noProof/>
             <w:webHidden/>
           </w:rPr>
-          <w:instrText xml:space="preserve"> PAGEREF _Toc393354720 \h </w:instrText>
+          <w:instrText xml:space="preserve"> PAGEREF _Toc393365014 \h </w:instrText>
         </w:r>
         <w:r>
           <w:rPr>
@@ -3181,7 +3181,7 @@
             <w:noProof/>
             <w:webHidden/>
           </w:rPr>
-          <w:t>22</w:t>
+          <w:t>25</w:t>
         </w:r>
         <w:r>
           <w:rPr>
@@ -3194,9 +3194,9 @@
     </w:p>
     <w:p>
       <w:pPr>
-        <w:pStyle w:val="Spistreci1"/>
+        <w:pStyle w:val="Spistreci3"/>
         <w:tabs>
-          <w:tab w:val="left" w:pos="440"/>
+          <w:tab w:val="left" w:pos="1320"/>
           <w:tab w:val="right" w:leader="dot" w:pos="9392"/>
         </w:tabs>
         <w:rPr>
@@ -3208,14 +3208,14 @@
           <w:lang w:val="pl-PL" w:eastAsia="pl-PL" w:bidi="ar-SA"/>
         </w:rPr>
       </w:pPr>
-      <w:hyperlink w:anchor="_Toc393354721" w:history="1">
+      <w:hyperlink w:anchor="_Toc393365015" w:history="1">
         <w:r>
           <w:rPr>
             <w:rStyle w:val="Hipercze"/>
             <w:noProof/>
             <w:lang w:val="pl-PL"/>
           </w:rPr>
-          <w:t>7</w:t>
+          <w:t>6.1.1</w:t>
         </w:r>
         <w:r>
           <w:rPr>
@@ -3234,7 +3234,7 @@
             <w:noProof/>
             <w:lang w:val="pl-PL"/>
           </w:rPr>
-          <w:t>Podsumowanie i wnioski</w:t>
+          <w:t>Implementacja</w:t>
         </w:r>
         <w:r>
           <w:rPr>
@@ -3255,7 +3255,7 @@
             <w:noProof/>
             <w:webHidden/>
           </w:rPr>
-          <w:instrText xml:space="preserve"> PAGEREF _Toc393354721 \h </w:instrText>
+          <w:instrText xml:space="preserve"> PAGEREF _Toc393365015 \h </w:instrText>
         </w:r>
         <w:r>
           <w:rPr>
@@ -3275,7 +3275,7 @@
             <w:noProof/>
             <w:webHidden/>
           </w:rPr>
-          <w:t>22</w:t>
+          <w:t>26</w:t>
         </w:r>
         <w:r>
           <w:rPr>
@@ -3288,9 +3288,9 @@
     </w:p>
     <w:p>
       <w:pPr>
-        <w:pStyle w:val="Spistreci1"/>
+        <w:pStyle w:val="Spistreci4"/>
         <w:tabs>
-          <w:tab w:val="left" w:pos="440"/>
+          <w:tab w:val="left" w:pos="1760"/>
           <w:tab w:val="right" w:leader="dot" w:pos="9392"/>
         </w:tabs>
         <w:rPr>
@@ -3302,14 +3302,14 @@
           <w:lang w:val="pl-PL" w:eastAsia="pl-PL" w:bidi="ar-SA"/>
         </w:rPr>
       </w:pPr>
-      <w:hyperlink w:anchor="_Toc393354722" w:history="1">
+      <w:hyperlink w:anchor="_Toc393365016" w:history="1">
         <w:r>
           <w:rPr>
             <w:rStyle w:val="Hipercze"/>
             <w:noProof/>
             <w:lang w:val="pl-PL"/>
           </w:rPr>
-          <w:t>8</w:t>
+          <w:t>6.1.1.1</w:t>
         </w:r>
         <w:r>
           <w:rPr>
@@ -3328,6 +3328,382 @@
             <w:noProof/>
             <w:lang w:val="pl-PL"/>
           </w:rPr>
+          <w:t>Postać gracza</w:t>
+        </w:r>
+        <w:r>
+          <w:rPr>
+            <w:noProof/>
+            <w:webHidden/>
+          </w:rPr>
+          <w:tab/>
+        </w:r>
+        <w:r>
+          <w:rPr>
+            <w:noProof/>
+            <w:webHidden/>
+          </w:rPr>
+          <w:fldChar w:fldCharType="begin"/>
+        </w:r>
+        <w:r>
+          <w:rPr>
+            <w:noProof/>
+            <w:webHidden/>
+          </w:rPr>
+          <w:instrText xml:space="preserve"> PAGEREF _Toc393365016 \h </w:instrText>
+        </w:r>
+        <w:r>
+          <w:rPr>
+            <w:noProof/>
+            <w:webHidden/>
+          </w:rPr>
+        </w:r>
+        <w:r>
+          <w:rPr>
+            <w:noProof/>
+            <w:webHidden/>
+          </w:rPr>
+          <w:fldChar w:fldCharType="separate"/>
+        </w:r>
+        <w:r>
+          <w:rPr>
+            <w:noProof/>
+            <w:webHidden/>
+          </w:rPr>
+          <w:t>26</w:t>
+        </w:r>
+        <w:r>
+          <w:rPr>
+            <w:noProof/>
+            <w:webHidden/>
+          </w:rPr>
+          <w:fldChar w:fldCharType="end"/>
+        </w:r>
+      </w:hyperlink>
+    </w:p>
+    <w:p>
+      <w:pPr>
+        <w:pStyle w:val="Spistreci2"/>
+        <w:tabs>
+          <w:tab w:val="left" w:pos="880"/>
+          <w:tab w:val="right" w:leader="dot" w:pos="9392"/>
+        </w:tabs>
+        <w:rPr>
+          <w:rFonts w:asciiTheme="minorHAnsi" w:eastAsiaTheme="minorEastAsia" w:hAnsiTheme="minorHAnsi" w:cstheme="minorBidi"/>
+          <w:noProof/>
+          <w:kern w:val="0"/>
+          <w:sz w:val="22"/>
+          <w:szCs w:val="22"/>
+          <w:lang w:val="pl-PL" w:eastAsia="pl-PL" w:bidi="ar-SA"/>
+        </w:rPr>
+      </w:pPr>
+      <w:hyperlink w:anchor="_Toc393365017" w:history="1">
+        <w:r>
+          <w:rPr>
+            <w:rStyle w:val="Hipercze"/>
+            <w:noProof/>
+            <w:lang w:val="pl-PL"/>
+          </w:rPr>
+          <w:t>6.2</w:t>
+        </w:r>
+        <w:r>
+          <w:rPr>
+            <w:rFonts w:asciiTheme="minorHAnsi" w:eastAsiaTheme="minorEastAsia" w:hAnsiTheme="minorHAnsi" w:cstheme="minorBidi"/>
+            <w:noProof/>
+            <w:kern w:val="0"/>
+            <w:sz w:val="22"/>
+            <w:szCs w:val="22"/>
+            <w:lang w:val="pl-PL" w:eastAsia="pl-PL" w:bidi="ar-SA"/>
+          </w:rPr>
+          <w:tab/>
+        </w:r>
+        <w:r>
+          <w:rPr>
+            <w:rStyle w:val="Hipercze"/>
+            <w:noProof/>
+            <w:lang w:val="pl-PL"/>
+          </w:rPr>
+          <w:t>Unity: Test ilości obiektów 2D</w:t>
+        </w:r>
+        <w:r>
+          <w:rPr>
+            <w:noProof/>
+            <w:webHidden/>
+          </w:rPr>
+          <w:tab/>
+        </w:r>
+        <w:r>
+          <w:rPr>
+            <w:noProof/>
+            <w:webHidden/>
+          </w:rPr>
+          <w:fldChar w:fldCharType="begin"/>
+        </w:r>
+        <w:r>
+          <w:rPr>
+            <w:noProof/>
+            <w:webHidden/>
+          </w:rPr>
+          <w:instrText xml:space="preserve"> PAGEREF _Toc393365017 \h </w:instrText>
+        </w:r>
+        <w:r>
+          <w:rPr>
+            <w:noProof/>
+            <w:webHidden/>
+          </w:rPr>
+        </w:r>
+        <w:r>
+          <w:rPr>
+            <w:noProof/>
+            <w:webHidden/>
+          </w:rPr>
+          <w:fldChar w:fldCharType="separate"/>
+        </w:r>
+        <w:r>
+          <w:rPr>
+            <w:noProof/>
+            <w:webHidden/>
+          </w:rPr>
+          <w:t>28</w:t>
+        </w:r>
+        <w:r>
+          <w:rPr>
+            <w:noProof/>
+            <w:webHidden/>
+          </w:rPr>
+          <w:fldChar w:fldCharType="end"/>
+        </w:r>
+      </w:hyperlink>
+    </w:p>
+    <w:p>
+      <w:pPr>
+        <w:pStyle w:val="Spistreci1"/>
+        <w:tabs>
+          <w:tab w:val="left" w:pos="440"/>
+          <w:tab w:val="right" w:leader="dot" w:pos="9392"/>
+        </w:tabs>
+        <w:rPr>
+          <w:rFonts w:asciiTheme="minorHAnsi" w:eastAsiaTheme="minorEastAsia" w:hAnsiTheme="minorHAnsi" w:cstheme="minorBidi"/>
+          <w:noProof/>
+          <w:kern w:val="0"/>
+          <w:sz w:val="22"/>
+          <w:szCs w:val="22"/>
+          <w:lang w:val="pl-PL" w:eastAsia="pl-PL" w:bidi="ar-SA"/>
+        </w:rPr>
+      </w:pPr>
+      <w:hyperlink w:anchor="_Toc393365018" w:history="1">
+        <w:r>
+          <w:rPr>
+            <w:rStyle w:val="Hipercze"/>
+            <w:noProof/>
+            <w:lang w:val="pl-PL"/>
+          </w:rPr>
+          <w:t>7</w:t>
+        </w:r>
+        <w:r>
+          <w:rPr>
+            <w:rFonts w:asciiTheme="minorHAnsi" w:eastAsiaTheme="minorEastAsia" w:hAnsiTheme="minorHAnsi" w:cstheme="minorBidi"/>
+            <w:noProof/>
+            <w:kern w:val="0"/>
+            <w:sz w:val="22"/>
+            <w:szCs w:val="22"/>
+            <w:lang w:val="pl-PL" w:eastAsia="pl-PL" w:bidi="ar-SA"/>
+          </w:rPr>
+          <w:tab/>
+        </w:r>
+        <w:r>
+          <w:rPr>
+            <w:rStyle w:val="Hipercze"/>
+            <w:noProof/>
+            <w:lang w:val="pl-PL"/>
+          </w:rPr>
+          <w:t>Wyniki</w:t>
+        </w:r>
+        <w:r>
+          <w:rPr>
+            <w:noProof/>
+            <w:webHidden/>
+          </w:rPr>
+          <w:tab/>
+        </w:r>
+        <w:r>
+          <w:rPr>
+            <w:noProof/>
+            <w:webHidden/>
+          </w:rPr>
+          <w:fldChar w:fldCharType="begin"/>
+        </w:r>
+        <w:r>
+          <w:rPr>
+            <w:noProof/>
+            <w:webHidden/>
+          </w:rPr>
+          <w:instrText xml:space="preserve"> PAGEREF _Toc393365018 \h </w:instrText>
+        </w:r>
+        <w:r>
+          <w:rPr>
+            <w:noProof/>
+            <w:webHidden/>
+          </w:rPr>
+        </w:r>
+        <w:r>
+          <w:rPr>
+            <w:noProof/>
+            <w:webHidden/>
+          </w:rPr>
+          <w:fldChar w:fldCharType="separate"/>
+        </w:r>
+        <w:r>
+          <w:rPr>
+            <w:noProof/>
+            <w:webHidden/>
+          </w:rPr>
+          <w:t>29</w:t>
+        </w:r>
+        <w:r>
+          <w:rPr>
+            <w:noProof/>
+            <w:webHidden/>
+          </w:rPr>
+          <w:fldChar w:fldCharType="end"/>
+        </w:r>
+      </w:hyperlink>
+    </w:p>
+    <w:p>
+      <w:pPr>
+        <w:pStyle w:val="Spistreci1"/>
+        <w:tabs>
+          <w:tab w:val="left" w:pos="440"/>
+          <w:tab w:val="right" w:leader="dot" w:pos="9392"/>
+        </w:tabs>
+        <w:rPr>
+          <w:rFonts w:asciiTheme="minorHAnsi" w:eastAsiaTheme="minorEastAsia" w:hAnsiTheme="minorHAnsi" w:cstheme="minorBidi"/>
+          <w:noProof/>
+          <w:kern w:val="0"/>
+          <w:sz w:val="22"/>
+          <w:szCs w:val="22"/>
+          <w:lang w:val="pl-PL" w:eastAsia="pl-PL" w:bidi="ar-SA"/>
+        </w:rPr>
+      </w:pPr>
+      <w:hyperlink w:anchor="_Toc393365019" w:history="1">
+        <w:r>
+          <w:rPr>
+            <w:rStyle w:val="Hipercze"/>
+            <w:noProof/>
+            <w:lang w:val="pl-PL"/>
+          </w:rPr>
+          <w:t>8</w:t>
+        </w:r>
+        <w:r>
+          <w:rPr>
+            <w:rFonts w:asciiTheme="minorHAnsi" w:eastAsiaTheme="minorEastAsia" w:hAnsiTheme="minorHAnsi" w:cstheme="minorBidi"/>
+            <w:noProof/>
+            <w:kern w:val="0"/>
+            <w:sz w:val="22"/>
+            <w:szCs w:val="22"/>
+            <w:lang w:val="pl-PL" w:eastAsia="pl-PL" w:bidi="ar-SA"/>
+          </w:rPr>
+          <w:tab/>
+        </w:r>
+        <w:r>
+          <w:rPr>
+            <w:rStyle w:val="Hipercze"/>
+            <w:noProof/>
+            <w:lang w:val="pl-PL"/>
+          </w:rPr>
+          <w:t>Podsumowanie i wnioski</w:t>
+        </w:r>
+        <w:r>
+          <w:rPr>
+            <w:noProof/>
+            <w:webHidden/>
+          </w:rPr>
+          <w:tab/>
+        </w:r>
+        <w:r>
+          <w:rPr>
+            <w:noProof/>
+            <w:webHidden/>
+          </w:rPr>
+          <w:fldChar w:fldCharType="begin"/>
+        </w:r>
+        <w:r>
+          <w:rPr>
+            <w:noProof/>
+            <w:webHidden/>
+          </w:rPr>
+          <w:instrText xml:space="preserve"> PAGEREF _Toc393365019 \h </w:instrText>
+        </w:r>
+        <w:r>
+          <w:rPr>
+            <w:noProof/>
+            <w:webHidden/>
+          </w:rPr>
+        </w:r>
+        <w:r>
+          <w:rPr>
+            <w:noProof/>
+            <w:webHidden/>
+          </w:rPr>
+          <w:fldChar w:fldCharType="separate"/>
+        </w:r>
+        <w:r>
+          <w:rPr>
+            <w:noProof/>
+            <w:webHidden/>
+          </w:rPr>
+          <w:t>29</w:t>
+        </w:r>
+        <w:r>
+          <w:rPr>
+            <w:noProof/>
+            <w:webHidden/>
+          </w:rPr>
+          <w:fldChar w:fldCharType="end"/>
+        </w:r>
+      </w:hyperlink>
+    </w:p>
+    <w:p>
+      <w:pPr>
+        <w:pStyle w:val="Spistreci1"/>
+        <w:tabs>
+          <w:tab w:val="left" w:pos="440"/>
+          <w:tab w:val="right" w:leader="dot" w:pos="9392"/>
+        </w:tabs>
+        <w:rPr>
+          <w:rFonts w:asciiTheme="minorHAnsi" w:eastAsiaTheme="minorEastAsia" w:hAnsiTheme="minorHAnsi" w:cstheme="minorBidi"/>
+          <w:noProof/>
+          <w:kern w:val="0"/>
+          <w:sz w:val="22"/>
+          <w:szCs w:val="22"/>
+          <w:lang w:val="pl-PL" w:eastAsia="pl-PL" w:bidi="ar-SA"/>
+        </w:rPr>
+      </w:pPr>
+      <w:hyperlink w:anchor="_Toc393365020" w:history="1">
+        <w:r>
+          <w:rPr>
+            <w:rStyle w:val="Hipercze"/>
+            <w:noProof/>
+            <w:lang w:val="pl-PL"/>
+          </w:rPr>
+          <w:t>9</w:t>
+        </w:r>
+        <w:r>
+          <w:rPr>
+            <w:rFonts w:asciiTheme="minorHAnsi" w:eastAsiaTheme="minorEastAsia" w:hAnsiTheme="minorHAnsi" w:cstheme="minorBidi"/>
+            <w:noProof/>
+            <w:kern w:val="0"/>
+            <w:sz w:val="22"/>
+            <w:szCs w:val="22"/>
+            <w:lang w:val="pl-PL" w:eastAsia="pl-PL" w:bidi="ar-SA"/>
+          </w:rPr>
+          <w:tab/>
+        </w:r>
+        <w:r>
+          <w:rPr>
+            <w:rStyle w:val="Hipercze"/>
+            <w:noProof/>
+            <w:lang w:val="pl-PL"/>
+          </w:rPr>
           <w:t>Literatura</w:t>
         </w:r>
         <w:r>
@@ -3349,7 +3725,7 @@
             <w:noProof/>
             <w:webHidden/>
           </w:rPr>
-          <w:instrText xml:space="preserve"> PAGEREF _Toc393354722 \h </w:instrText>
+          <w:instrText xml:space="preserve"> PAGEREF _Toc393365020 \h </w:instrText>
         </w:r>
         <w:r>
           <w:rPr>
@@ -3369,7 +3745,7 @@
             <w:noProof/>
             <w:webHidden/>
           </w:rPr>
-          <w:t>22</w:t>
+          <w:t>29</w:t>
         </w:r>
         <w:r>
           <w:rPr>
@@ -3424,7 +3800,7 @@
           <w:lang w:val="pl-PL"/>
         </w:rPr>
       </w:pPr>
-      <w:bookmarkStart w:id="0" w:name="_Toc393354697"/>
+      <w:bookmarkStart w:id="0" w:name="_Toc393364991"/>
       <w:r>
         <w:rPr>
           <w:lang w:val="pl-PL"/>
@@ -3448,7 +3824,7 @@
           <w:lang w:val="pl-PL"/>
         </w:rPr>
       </w:pPr>
-      <w:bookmarkStart w:id="1" w:name="_Toc393354698"/>
+      <w:bookmarkStart w:id="1" w:name="_Toc393364992"/>
       <w:r>
         <w:rPr>
           <w:lang w:val="pl-PL"/>
@@ -3614,7 +3990,7 @@
           <w:lang w:val="pl-PL"/>
         </w:rPr>
       </w:pPr>
-      <w:bookmarkStart w:id="2" w:name="_Toc393354699"/>
+      <w:bookmarkStart w:id="2" w:name="_Toc393364993"/>
       <w:r>
         <w:rPr>
           <w:lang w:val="pl-PL"/>
@@ -4906,7 +5282,7 @@
           <w:lang w:val="pl-PL"/>
         </w:rPr>
       </w:pPr>
-      <w:bookmarkStart w:id="3" w:name="_Toc393354700"/>
+      <w:bookmarkStart w:id="3" w:name="_Toc393364994"/>
       <w:r>
         <w:rPr>
           <w:lang w:val="pl-PL"/>
@@ -4922,7 +5298,7 @@
           <w:lang w:val="pl-PL"/>
         </w:rPr>
       </w:pPr>
-      <w:bookmarkStart w:id="4" w:name="_Toc393354701"/>
+      <w:bookmarkStart w:id="4" w:name="_Toc393364995"/>
       <w:proofErr w:type="spellStart"/>
       <w:proofErr w:type="gramStart"/>
       <w:r>
@@ -5632,7 +6008,7 @@
           <w:lang w:val="pl-PL"/>
         </w:rPr>
       </w:pPr>
-      <w:bookmarkStart w:id="5" w:name="_Toc393354702"/>
+      <w:bookmarkStart w:id="5" w:name="_Toc393364996"/>
       <w:r>
         <w:rPr>
           <w:lang w:val="pl-PL"/>
@@ -6320,7 +6696,7 @@
           <w:lang w:val="pl-PL"/>
         </w:rPr>
       </w:pPr>
-      <w:bookmarkStart w:id="6" w:name="_Toc393354703"/>
+      <w:bookmarkStart w:id="6" w:name="_Toc393364997"/>
       <w:r>
         <w:rPr>
           <w:lang w:val="pl-PL"/>
@@ -6670,7 +7046,7 @@
           <w:lang w:val="pl-PL"/>
         </w:rPr>
       </w:pPr>
-      <w:bookmarkStart w:id="7" w:name="_Toc393354704"/>
+      <w:bookmarkStart w:id="7" w:name="_Toc393364998"/>
       <w:r>
         <w:rPr>
           <w:lang w:val="pl-PL"/>
@@ -6758,7 +7134,7 @@
           <w:lang w:val="pl-PL"/>
         </w:rPr>
       </w:pPr>
-      <w:bookmarkStart w:id="8" w:name="_Toc393354705"/>
+      <w:bookmarkStart w:id="8" w:name="_Toc393364999"/>
       <w:r>
         <w:rPr>
           <w:lang w:val="pl-PL"/>
@@ -7099,7 +7475,7 @@
           <w:lang w:val="pl-PL"/>
         </w:rPr>
       </w:pPr>
-      <w:bookmarkStart w:id="9" w:name="_Toc393354706"/>
+      <w:bookmarkStart w:id="9" w:name="_Toc393365000"/>
       <w:r>
         <w:rPr>
           <w:lang w:val="pl-PL"/>
@@ -7308,7 +7684,7 @@
           <w:lang w:val="pl-PL"/>
         </w:rPr>
       </w:pPr>
-      <w:bookmarkStart w:id="10" w:name="_Toc393354707"/>
+      <w:bookmarkStart w:id="10" w:name="_Toc393365001"/>
       <w:r>
         <w:rPr>
           <w:lang w:val="pl-PL"/>
@@ -8196,7 +8572,7 @@
           <w:lang w:val="pl-PL"/>
         </w:rPr>
       </w:pPr>
-      <w:bookmarkStart w:id="11" w:name="_Toc393354708"/>
+      <w:bookmarkStart w:id="11" w:name="_Toc393365002"/>
       <w:r>
         <w:rPr>
           <w:lang w:val="pl-PL"/>
@@ -8220,7 +8596,7 @@
           <w:lang w:val="pl-PL"/>
         </w:rPr>
       </w:pPr>
-      <w:bookmarkStart w:id="12" w:name="_Toc393354709"/>
+      <w:bookmarkStart w:id="12" w:name="_Toc393365003"/>
       <w:r>
         <w:rPr>
           <w:lang w:val="pl-PL"/>
@@ -8236,7 +8612,7 @@
           <w:lang w:val="pl-PL"/>
         </w:rPr>
       </w:pPr>
-      <w:bookmarkStart w:id="13" w:name="_Toc393354710"/>
+      <w:bookmarkStart w:id="13" w:name="_Toc393365004"/>
       <w:r>
         <w:rPr>
           <w:lang w:val="pl-PL"/>
@@ -8440,7 +8816,7 @@
           <w:lang w:val="pl-PL"/>
         </w:rPr>
       </w:pPr>
-      <w:bookmarkStart w:id="14" w:name="_Toc393354711"/>
+      <w:bookmarkStart w:id="14" w:name="_Toc393365005"/>
       <w:r>
         <w:rPr>
           <w:lang w:val="pl-PL"/>
@@ -8456,7 +8832,7 @@
           <w:lang w:val="pl-PL"/>
         </w:rPr>
       </w:pPr>
-      <w:bookmarkStart w:id="15" w:name="_Toc393354712"/>
+      <w:bookmarkStart w:id="15" w:name="_Toc393365006"/>
       <w:r>
         <w:rPr>
           <w:lang w:val="pl-PL"/>
@@ -9706,7 +10082,7 @@
           <w:lang w:val="pl-PL"/>
         </w:rPr>
       </w:pPr>
-      <w:bookmarkStart w:id="16" w:name="_Toc393354713"/>
+      <w:bookmarkStart w:id="16" w:name="_Toc393365007"/>
       <w:r>
         <w:rPr>
           <w:lang w:val="pl-PL"/>
@@ -9740,7 +10116,7 @@
           <w:lang w:val="pl-PL"/>
         </w:rPr>
       </w:pPr>
-      <w:bookmarkStart w:id="17" w:name="_Toc393354714"/>
+      <w:bookmarkStart w:id="17" w:name="_Toc393365008"/>
       <w:bookmarkEnd w:id="17"/>
     </w:p>
     <w:p>
@@ -9757,12 +10133,14 @@
           <w:lang w:val="pl-PL"/>
         </w:rPr>
       </w:pPr>
+      <w:bookmarkStart w:id="18" w:name="_Toc393365009"/>
       <w:r>
         <w:rPr>
           <w:lang w:val="pl-PL"/>
         </w:rPr>
         <w:t>Wymagania przed-implementacyjne</w:t>
       </w:r>
+      <w:bookmarkEnd w:id="18"/>
     </w:p>
     <w:p>
       <w:pPr>
@@ -9828,6 +10206,7 @@
           <w:lang w:val="pl-PL"/>
         </w:rPr>
       </w:pPr>
+      <w:bookmarkStart w:id="19" w:name="_Toc393365010"/>
       <w:r>
         <w:rPr>
           <w:lang w:val="pl-PL"/>
@@ -9835,6 +10214,7 @@
         <w:lastRenderedPageBreak/>
         <w:t>Windows Phone 8</w:t>
       </w:r>
+      <w:bookmarkEnd w:id="19"/>
     </w:p>
     <w:p>
       <w:pPr>
@@ -9961,10 +10341,16 @@
         <w:rPr>
           <w:lang w:val="pl-PL"/>
         </w:rPr>
-        <w:t>Konto Microsoft Account</w:t>
-      </w:r>
-      <w:bookmarkStart w:id="18" w:name="_GoBack"/>
-      <w:bookmarkEnd w:id="18"/>
+        <w:t xml:space="preserve">Konto Microsoft </w:t>
+      </w:r>
+      <w:proofErr w:type="spellStart"/>
+      <w:r>
+        <w:rPr>
+          <w:lang w:val="pl-PL"/>
+        </w:rPr>
+        <w:t>Account</w:t>
+      </w:r>
+      <w:proofErr w:type="spellEnd"/>
     </w:p>
     <w:p>
       <w:pPr>
@@ -9980,6 +10366,7 @@
           <w:lang w:val="pl-PL"/>
         </w:rPr>
       </w:pPr>
+      <w:bookmarkStart w:id="20" w:name="_Toc393365011"/>
       <w:r>
         <w:rPr>
           <w:lang w:val="pl-PL"/>
@@ -9999,6 +10386,7 @@
         </w:rPr>
         <w:t>Virtualbox</w:t>
       </w:r>
+      <w:bookmarkEnd w:id="20"/>
       <w:proofErr w:type="spellEnd"/>
     </w:p>
     <w:p>
@@ -10903,14 +11291,26 @@
       <w:r>
         <w:t xml:space="preserve"> </w:t>
       </w:r>
-      <w:fldSimple w:instr=" SEQ Rysunek \* ARABIC ">
-        <w:r>
-          <w:rPr>
-            <w:noProof/>
-          </w:rPr>
-          <w:t>4</w:t>
-        </w:r>
-      </w:fldSimple>
+      <w:proofErr w:type="gramEnd"/>
+      <w:r>
+        <w:fldChar w:fldCharType="begin"/>
+      </w:r>
+      <w:r>
+        <w:instrText xml:space="preserve"> SEQ Rysunek \* ARABIC </w:instrText>
+      </w:r>
+      <w:r>
+        <w:fldChar w:fldCharType="separate"/>
+      </w:r>
+      <w:r>
+        <w:rPr>
+          <w:noProof/>
+        </w:rPr>
+        <w:t>4</w:t>
+      </w:r>
+      <w:r>
+        <w:fldChar w:fldCharType="end"/>
+      </w:r>
+      <w:proofErr w:type="gramStart"/>
       <w:r>
         <w:t>.</w:t>
       </w:r>
@@ -11263,14 +11663,26 @@
       <w:r>
         <w:t xml:space="preserve"> </w:t>
       </w:r>
-      <w:fldSimple w:instr=" SEQ Rysunek \* ARABIC ">
-        <w:r>
-          <w:rPr>
-            <w:noProof/>
-          </w:rPr>
-          <w:t>5</w:t>
-        </w:r>
-      </w:fldSimple>
+      <w:proofErr w:type="gramEnd"/>
+      <w:r>
+        <w:fldChar w:fldCharType="begin"/>
+      </w:r>
+      <w:r>
+        <w:instrText xml:space="preserve"> SEQ Rysunek \* ARABIC </w:instrText>
+      </w:r>
+      <w:r>
+        <w:fldChar w:fldCharType="separate"/>
+      </w:r>
+      <w:r>
+        <w:rPr>
+          <w:noProof/>
+        </w:rPr>
+        <w:t>5</w:t>
+      </w:r>
+      <w:r>
+        <w:fldChar w:fldCharType="end"/>
+      </w:r>
+      <w:proofErr w:type="gramStart"/>
       <w:r>
         <w:t>.</w:t>
       </w:r>
@@ -11338,19 +11750,1626 @@
     </w:p>
     <w:p>
       <w:pPr>
+        <w:rPr>
+          <w:lang w:val="pl-PL"/>
+        </w:rPr>
+      </w:pPr>
+    </w:p>
+    <w:p>
+      <w:pPr>
+        <w:pStyle w:val="Nagwek3"/>
+        <w:rPr>
+          <w:lang w:val="pl-PL"/>
+        </w:rPr>
+      </w:pPr>
+      <w:bookmarkStart w:id="21" w:name="_Toc393365012"/>
+      <w:r>
+        <w:rPr>
+          <w:lang w:val="pl-PL"/>
+        </w:rPr>
+        <w:t>Instalacja Windows Phone SDK 8 i rejestracja telefonu</w:t>
+      </w:r>
+      <w:bookmarkEnd w:id="21"/>
+    </w:p>
+    <w:p>
+      <w:pPr>
+        <w:rPr>
+          <w:lang w:val="pl-PL"/>
+        </w:rPr>
+      </w:pPr>
+    </w:p>
+    <w:p>
+      <w:pPr>
+        <w:rPr>
+          <w:lang w:val="pl-PL"/>
+        </w:rPr>
+      </w:pPr>
+      <w:r>
+        <w:rPr>
+          <w:lang w:val="pl-PL"/>
+        </w:rPr>
+        <w:t>Rozwinąć?</w:t>
+      </w:r>
+    </w:p>
+    <w:p>
+      <w:pPr>
+        <w:rPr>
+          <w:lang w:val="pl-PL"/>
+        </w:rPr>
+      </w:pPr>
+    </w:p>
+    <w:p>
+      <w:pPr>
+        <w:rPr>
+          <w:lang w:val="pl-PL"/>
+        </w:rPr>
+      </w:pPr>
+      <w:r>
+        <w:rPr>
+          <w:lang w:val="pl-PL"/>
+        </w:rPr>
+        <w:t xml:space="preserve">Po pobraniu i zainstalowaniu Windows Phone SDK 8.0 </w:t>
+      </w:r>
+      <w:proofErr w:type="gramStart"/>
+      <w:r>
+        <w:rPr>
+          <w:lang w:val="pl-PL"/>
+        </w:rPr>
+        <w:t>przystąpiono</w:t>
+      </w:r>
+      <w:proofErr w:type="gramEnd"/>
+      <w:r>
+        <w:rPr>
+          <w:lang w:val="pl-PL"/>
+        </w:rPr>
+        <w:t xml:space="preserve"> do procesu rejestrowania telefonu. W tym celu należy skorzystać z aplikacji Windows Phone Developer </w:t>
+      </w:r>
+      <w:proofErr w:type="spellStart"/>
+      <w:r>
+        <w:rPr>
+          <w:lang w:val="pl-PL"/>
+        </w:rPr>
+        <w:t>Registration</w:t>
+      </w:r>
+      <w:proofErr w:type="spellEnd"/>
+      <w:r>
+        <w:rPr>
+          <w:lang w:val="pl-PL"/>
+        </w:rPr>
+        <w:t xml:space="preserve"> 8.1 </w:t>
+      </w:r>
+      <w:proofErr w:type="gramStart"/>
+      <w:r>
+        <w:rPr>
+          <w:lang w:val="pl-PL"/>
+        </w:rPr>
+        <w:t>dostarczonej</w:t>
+      </w:r>
+      <w:proofErr w:type="gramEnd"/>
+      <w:r>
+        <w:rPr>
+          <w:lang w:val="pl-PL"/>
+        </w:rPr>
+        <w:t xml:space="preserve"> wraz z SDK:</w:t>
+      </w:r>
+    </w:p>
+    <w:p>
+      <w:pPr>
+        <w:rPr>
+          <w:lang w:val="pl-PL"/>
+        </w:rPr>
+      </w:pPr>
+    </w:p>
+    <w:p>
+      <w:pPr>
+        <w:rPr>
+          <w:lang w:val="pl-PL"/>
+        </w:rPr>
+      </w:pPr>
+    </w:p>
+    <w:p>
+      <w:pPr>
+        <w:rPr>
+          <w:lang w:val="pl-PL"/>
+        </w:rPr>
+      </w:pPr>
+      <w:r>
+        <w:rPr>
+          <w:noProof/>
+          <w:lang w:val="pl-PL" w:eastAsia="pl-PL" w:bidi="ar-SA"/>
+        </w:rPr>
+        <w:lastRenderedPageBreak/>
+        <w:drawing>
+          <wp:anchor distT="0" distB="0" distL="114300" distR="114300" simplePos="0" relativeHeight="251680768" behindDoc="1" locked="0" layoutInCell="1" allowOverlap="1" wp14:anchorId="6442E872" wp14:editId="75DC5C57">
+            <wp:simplePos x="0" y="0"/>
+            <wp:positionH relativeFrom="column">
+              <wp:posOffset>1266190</wp:posOffset>
+            </wp:positionH>
+            <wp:positionV relativeFrom="paragraph">
+              <wp:posOffset>215265</wp:posOffset>
+            </wp:positionV>
+            <wp:extent cx="3002280" cy="812165"/>
+            <wp:effectExtent l="0" t="0" r="0" b="0"/>
+            <wp:wrapNone/>
+            <wp:docPr id="7" name="Obraz 7"/>
+            <wp:cNvGraphicFramePr>
+              <a:graphicFrameLocks xmlns:a="http://schemas.openxmlformats.org/drawingml/2006/main" noChangeAspect="1"/>
+            </wp:cNvGraphicFramePr>
+            <a:graphic xmlns:a="http://schemas.openxmlformats.org/drawingml/2006/main">
+              <a:graphicData uri="http://schemas.openxmlformats.org/drawingml/2006/picture">
+                <pic:pic xmlns:pic="http://schemas.openxmlformats.org/drawingml/2006/picture">
+                  <pic:nvPicPr>
+                    <pic:cNvPr id="0" name="Picture 4"/>
+                    <pic:cNvPicPr>
+                      <a:picLocks noChangeAspect="1" noChangeArrowheads="1"/>
+                    </pic:cNvPicPr>
+                  </pic:nvPicPr>
+                  <pic:blipFill>
+                    <a:blip r:embed="rId18">
+                      <a:extLst>
+                        <a:ext uri="{28A0092B-C50C-407E-A947-70E740481C1C}">
+                          <a14:useLocalDpi xmlns:a14="http://schemas.microsoft.com/office/drawing/2010/main" val="0"/>
+                        </a:ext>
+                      </a:extLst>
+                    </a:blip>
+                    <a:srcRect/>
+                    <a:stretch>
+                      <a:fillRect/>
+                    </a:stretch>
+                  </pic:blipFill>
+                  <pic:spPr bwMode="auto">
+                    <a:xfrm>
+                      <a:off x="0" y="0"/>
+                      <a:ext cx="3002280" cy="812165"/>
+                    </a:xfrm>
+                    <a:prstGeom prst="rect">
+                      <a:avLst/>
+                    </a:prstGeom>
+                    <a:noFill/>
+                    <a:ln>
+                      <a:noFill/>
+                    </a:ln>
+                  </pic:spPr>
+                </pic:pic>
+              </a:graphicData>
+            </a:graphic>
+            <wp14:sizeRelH relativeFrom="page">
+              <wp14:pctWidth>0</wp14:pctWidth>
+            </wp14:sizeRelH>
+            <wp14:sizeRelV relativeFrom="page">
+              <wp14:pctHeight>0</wp14:pctHeight>
+            </wp14:sizeRelV>
+          </wp:anchor>
+        </w:drawing>
+      </w:r>
+    </w:p>
+    <w:p>
+      <w:pPr>
+        <w:rPr>
+          <w:lang w:val="pl-PL"/>
+        </w:rPr>
+      </w:pPr>
+      <w:r>
+        <w:rPr>
+          <w:noProof/>
+        </w:rPr>
+        <w:pict>
+          <v:shape id="_x0000_s1033" type="#_x0000_t202" style="position:absolute;margin-left:96.5pt;margin-top:58.3pt;width:236.4pt;height:.05pt;z-index:251682816;mso-position-horizontal-relative:text;mso-position-vertical-relative:text" stroked="f">
+            <v:textbox style="mso-fit-shape-to-text:t" inset="0,0,0,0">
+              <w:txbxContent>
+                <w:p>
+                  <w:pPr>
+                    <w:pStyle w:val="Legenda"/>
+                    <w:rPr>
+                      <w:noProof/>
+                    </w:rPr>
+                  </w:pPr>
+                  <w:proofErr w:type="spellStart"/>
+                  <w:proofErr w:type="gramStart"/>
+                  <w:r>
+                    <w:t>Rysunek</w:t>
+                  </w:r>
+                  <w:proofErr w:type="spellEnd"/>
+                  <w:r>
+                    <w:t xml:space="preserve"> </w:t>
+                  </w:r>
+                  <w:proofErr w:type="gramEnd"/>
+                  <w:r>
+                    <w:fldChar w:fldCharType="begin"/>
+                  </w:r>
+                  <w:r>
+                    <w:instrText xml:space="preserve"> SEQ Rysunek \* ARABIC </w:instrText>
+                  </w:r>
+                  <w:r>
+                    <w:fldChar w:fldCharType="separate"/>
+                  </w:r>
+                  <w:r>
+                    <w:rPr>
+                      <w:noProof/>
+                    </w:rPr>
+                    <w:t>6</w:t>
+                  </w:r>
+                  <w:r>
+                    <w:fldChar w:fldCharType="end"/>
+                  </w:r>
+                  <w:proofErr w:type="gramStart"/>
+                  <w:r>
+                    <w:t>.</w:t>
+                  </w:r>
+                  <w:proofErr w:type="gramEnd"/>
+                  <w:r>
+                    <w:t xml:space="preserve"> </w:t>
+                  </w:r>
+                  <w:proofErr w:type="spellStart"/>
+                  <w:r>
+                    <w:t>Aplikacja</w:t>
+                  </w:r>
+                  <w:proofErr w:type="spellEnd"/>
+                  <w:r>
+                    <w:t xml:space="preserve"> </w:t>
+                  </w:r>
+                  <w:proofErr w:type="spellStart"/>
+                  <w:r>
+                    <w:t>rejestrująca</w:t>
+                  </w:r>
+                  <w:proofErr w:type="spellEnd"/>
+                </w:p>
+              </w:txbxContent>
+            </v:textbox>
+          </v:shape>
+        </w:pict>
+      </w:r>
+    </w:p>
+    <w:p>
+      <w:pPr>
+        <w:rPr>
+          <w:lang w:val="pl-PL"/>
+        </w:rPr>
+      </w:pPr>
+    </w:p>
+    <w:p>
+      <w:pPr>
+        <w:rPr>
+          <w:lang w:val="pl-PL"/>
+        </w:rPr>
+      </w:pPr>
+    </w:p>
+    <w:p>
+      <w:pPr>
+        <w:rPr>
+          <w:lang w:val="pl-PL"/>
+        </w:rPr>
+      </w:pPr>
+    </w:p>
+    <w:p>
+      <w:pPr>
+        <w:rPr>
+          <w:lang w:val="pl-PL"/>
+        </w:rPr>
+      </w:pPr>
+    </w:p>
+    <w:p>
+      <w:pPr>
+        <w:rPr>
+          <w:lang w:val="pl-PL"/>
+        </w:rPr>
+      </w:pPr>
+      <w:r>
+        <w:rPr>
+          <w:lang w:val="pl-PL"/>
+        </w:rPr>
+        <w:t xml:space="preserve">Przed skorzystaniem z wyżej wymienionej aplikacji należy jednak przekierować komunikację telefonu do systemu goszczącego, poprzez wybranie odpowiedniej opcji w aplikacji </w:t>
+      </w:r>
+      <w:proofErr w:type="spellStart"/>
+      <w:r>
+        <w:rPr>
+          <w:lang w:val="pl-PL"/>
+        </w:rPr>
+        <w:t>Virtualbox</w:t>
+      </w:r>
+      <w:proofErr w:type="spellEnd"/>
+      <w:r>
+        <w:rPr>
+          <w:lang w:val="pl-PL"/>
+        </w:rPr>
+        <w:t>:</w:t>
+      </w:r>
+    </w:p>
+    <w:p>
+      <w:pPr>
+        <w:rPr>
+          <w:lang w:val="pl-PL"/>
+        </w:rPr>
+      </w:pPr>
+      <w:r>
+        <w:rPr>
+          <w:noProof/>
+        </w:rPr>
+        <w:pict>
+          <v:shape id="_x0000_s1034" type="#_x0000_t202" style="position:absolute;margin-left:99.8pt;margin-top:120.25pt;width:243.95pt;height:.05pt;z-index:251685888;mso-position-horizontal-relative:text;mso-position-vertical-relative:text" stroked="f">
+            <v:textbox style="mso-fit-shape-to-text:t" inset="0,0,0,0">
+              <w:txbxContent>
+                <w:p>
+                  <w:pPr>
+                    <w:pStyle w:val="Legenda"/>
+                    <w:rPr>
+                      <w:noProof/>
+                    </w:rPr>
+                  </w:pPr>
+                  <w:proofErr w:type="spellStart"/>
+                  <w:proofErr w:type="gramStart"/>
+                  <w:r>
+                    <w:t>Rysunek</w:t>
+                  </w:r>
+                  <w:proofErr w:type="spellEnd"/>
+                  <w:r>
+                    <w:t xml:space="preserve"> </w:t>
+                  </w:r>
+                  <w:proofErr w:type="gramEnd"/>
+                  <w:r>
+                    <w:fldChar w:fldCharType="begin"/>
+                  </w:r>
+                  <w:r>
+                    <w:instrText xml:space="preserve"> SEQ Rysunek \* ARABIC </w:instrText>
+                  </w:r>
+                  <w:r>
+                    <w:fldChar w:fldCharType="separate"/>
+                  </w:r>
+                  <w:r>
+                    <w:rPr>
+                      <w:noProof/>
+                    </w:rPr>
+                    <w:t>7</w:t>
+                  </w:r>
+                  <w:r>
+                    <w:fldChar w:fldCharType="end"/>
+                  </w:r>
+                  <w:proofErr w:type="gramStart"/>
+                  <w:r>
+                    <w:t>.</w:t>
+                  </w:r>
+                  <w:proofErr w:type="gramEnd"/>
+                  <w:r>
+                    <w:t xml:space="preserve"> </w:t>
+                  </w:r>
+                  <w:proofErr w:type="spellStart"/>
+                  <w:r>
+                    <w:t>Przekierowanie</w:t>
+                  </w:r>
+                  <w:proofErr w:type="spellEnd"/>
+                  <w:r>
+                    <w:t xml:space="preserve"> USB </w:t>
+                  </w:r>
+                  <w:proofErr w:type="gramStart"/>
+                  <w:r>
+                    <w:t>do</w:t>
+                  </w:r>
+                  <w:proofErr w:type="gramEnd"/>
+                  <w:r>
+                    <w:t xml:space="preserve"> </w:t>
+                  </w:r>
+                  <w:proofErr w:type="spellStart"/>
+                  <w:r>
+                    <w:t>systemu</w:t>
+                  </w:r>
+                  <w:proofErr w:type="spellEnd"/>
+                  <w:r>
+                    <w:t xml:space="preserve"> </w:t>
+                  </w:r>
+                  <w:proofErr w:type="spellStart"/>
+                  <w:r>
+                    <w:t>wirtualnego</w:t>
+                  </w:r>
+                  <w:proofErr w:type="spellEnd"/>
+                </w:p>
+              </w:txbxContent>
+            </v:textbox>
+          </v:shape>
+        </w:pict>
+      </w:r>
+      <w:r>
+        <w:rPr>
+          <w:noProof/>
+          <w:lang w:val="pl-PL" w:eastAsia="pl-PL" w:bidi="ar-SA"/>
+        </w:rPr>
+        <w:drawing>
+          <wp:anchor distT="0" distB="0" distL="114300" distR="114300" simplePos="0" relativeHeight="251683840" behindDoc="1" locked="0" layoutInCell="1" allowOverlap="1" wp14:anchorId="5039C6CB" wp14:editId="538C38E7">
+            <wp:simplePos x="0" y="0"/>
+            <wp:positionH relativeFrom="column">
+              <wp:posOffset>1267460</wp:posOffset>
+            </wp:positionH>
+            <wp:positionV relativeFrom="paragraph">
+              <wp:posOffset>125730</wp:posOffset>
+            </wp:positionV>
+            <wp:extent cx="3098165" cy="1344295"/>
+            <wp:effectExtent l="0" t="0" r="0" b="0"/>
+            <wp:wrapNone/>
+            <wp:docPr id="8" name="Obraz 8"/>
+            <wp:cNvGraphicFramePr>
+              <a:graphicFrameLocks xmlns:a="http://schemas.openxmlformats.org/drawingml/2006/main" noChangeAspect="1"/>
+            </wp:cNvGraphicFramePr>
+            <a:graphic xmlns:a="http://schemas.openxmlformats.org/drawingml/2006/main">
+              <a:graphicData uri="http://schemas.openxmlformats.org/drawingml/2006/picture">
+                <pic:pic xmlns:pic="http://schemas.openxmlformats.org/drawingml/2006/picture">
+                  <pic:nvPicPr>
+                    <pic:cNvPr id="0" name="Picture 5"/>
+                    <pic:cNvPicPr>
+                      <a:picLocks noChangeAspect="1" noChangeArrowheads="1"/>
+                    </pic:cNvPicPr>
+                  </pic:nvPicPr>
+                  <pic:blipFill>
+                    <a:blip r:embed="rId19">
+                      <a:extLst>
+                        <a:ext uri="{28A0092B-C50C-407E-A947-70E740481C1C}">
+                          <a14:useLocalDpi xmlns:a14="http://schemas.microsoft.com/office/drawing/2010/main" val="0"/>
+                        </a:ext>
+                      </a:extLst>
+                    </a:blip>
+                    <a:srcRect/>
+                    <a:stretch>
+                      <a:fillRect/>
+                    </a:stretch>
+                  </pic:blipFill>
+                  <pic:spPr bwMode="auto">
+                    <a:xfrm>
+                      <a:off x="0" y="0"/>
+                      <a:ext cx="3098165" cy="1344295"/>
+                    </a:xfrm>
+                    <a:prstGeom prst="rect">
+                      <a:avLst/>
+                    </a:prstGeom>
+                    <a:noFill/>
+                    <a:ln>
+                      <a:noFill/>
+                    </a:ln>
+                  </pic:spPr>
+                </pic:pic>
+              </a:graphicData>
+            </a:graphic>
+            <wp14:sizeRelH relativeFrom="page">
+              <wp14:pctWidth>0</wp14:pctWidth>
+            </wp14:sizeRelH>
+            <wp14:sizeRelV relativeFrom="page">
+              <wp14:pctHeight>0</wp14:pctHeight>
+            </wp14:sizeRelV>
+          </wp:anchor>
+        </w:drawing>
+      </w:r>
+    </w:p>
+    <w:p>
+      <w:pPr>
+        <w:rPr>
+          <w:lang w:val="pl-PL"/>
+        </w:rPr>
+      </w:pPr>
+    </w:p>
+    <w:p>
+      <w:pPr>
+        <w:rPr>
+          <w:lang w:val="pl-PL"/>
+        </w:rPr>
+      </w:pPr>
+    </w:p>
+    <w:p>
+      <w:pPr>
+        <w:rPr>
+          <w:lang w:val="pl-PL"/>
+        </w:rPr>
+      </w:pPr>
+    </w:p>
+    <w:p>
+      <w:pPr>
+        <w:rPr>
+          <w:lang w:val="pl-PL"/>
+        </w:rPr>
+      </w:pPr>
+    </w:p>
+    <w:p>
+      <w:pPr>
+        <w:rPr>
+          <w:lang w:val="pl-PL"/>
+        </w:rPr>
+      </w:pPr>
+    </w:p>
+    <w:p>
+      <w:pPr>
+        <w:rPr>
+          <w:lang w:val="pl-PL"/>
+        </w:rPr>
+      </w:pPr>
+    </w:p>
+    <w:p>
+      <w:pPr>
+        <w:rPr>
+          <w:lang w:val="pl-PL"/>
+        </w:rPr>
+      </w:pPr>
+    </w:p>
+    <w:p>
+      <w:pPr>
+        <w:rPr>
+          <w:lang w:val="pl-PL"/>
+        </w:rPr>
+      </w:pPr>
+    </w:p>
+    <w:p>
+      <w:pPr>
+        <w:rPr>
+          <w:lang w:val="pl-PL"/>
+        </w:rPr>
+      </w:pPr>
+      <w:r>
+        <w:rPr>
+          <w:lang w:val="pl-PL"/>
+        </w:rPr>
+        <w:t>Telefon powinien zostać wykryty przez system i sterowniki wymagane do jego rozpoznania powinny zostać zainstalowane automatycznie. Po zakończeniu tego procesu telefon powinien być widoczny w ustawieniach komputera:</w:t>
+      </w:r>
+    </w:p>
+    <w:p>
+      <w:pPr>
+        <w:rPr>
+          <w:lang w:val="pl-PL"/>
+        </w:rPr>
+      </w:pPr>
+    </w:p>
+    <w:p>
+      <w:pPr>
+        <w:rPr>
+          <w:lang w:val="pl-PL"/>
+        </w:rPr>
+      </w:pPr>
+      <w:r>
+        <w:rPr>
+          <w:noProof/>
+        </w:rPr>
+        <w:pict>
+          <v:shape id="_x0000_s1035" type="#_x0000_t202" style="position:absolute;margin-left:.9pt;margin-top:159.1pt;width:470.15pt;height:.05pt;z-index:251688960;mso-position-horizontal-relative:text;mso-position-vertical-relative:text" stroked="f">
+            <v:textbox style="mso-fit-shape-to-text:t" inset="0,0,0,0">
+              <w:txbxContent>
+                <w:p>
+                  <w:pPr>
+                    <w:pStyle w:val="Legenda"/>
+                    <w:rPr>
+                      <w:noProof/>
+                    </w:rPr>
+                  </w:pPr>
+                  <w:proofErr w:type="spellStart"/>
+                  <w:proofErr w:type="gramStart"/>
+                  <w:r>
+                    <w:t>Rysunek</w:t>
+                  </w:r>
+                  <w:proofErr w:type="spellEnd"/>
+                  <w:r>
+                    <w:t xml:space="preserve"> </w:t>
+                  </w:r>
+                  <w:proofErr w:type="gramEnd"/>
+                  <w:r>
+                    <w:fldChar w:fldCharType="begin"/>
+                  </w:r>
+                  <w:r>
+                    <w:instrText xml:space="preserve"> SEQ Rysunek \* ARABIC </w:instrText>
+                  </w:r>
+                  <w:r>
+                    <w:fldChar w:fldCharType="separate"/>
+                  </w:r>
+                  <w:r>
+                    <w:rPr>
+                      <w:noProof/>
+                    </w:rPr>
+                    <w:t>8</w:t>
+                  </w:r>
+                  <w:r>
+                    <w:fldChar w:fldCharType="end"/>
+                  </w:r>
+                  <w:proofErr w:type="gramStart"/>
+                  <w:r>
+                    <w:t>.</w:t>
+                  </w:r>
+                  <w:proofErr w:type="gramEnd"/>
+                  <w:r>
+                    <w:t xml:space="preserve"> </w:t>
+                  </w:r>
+                  <w:proofErr w:type="spellStart"/>
+                  <w:r>
+                    <w:t>Urządzenie</w:t>
+                  </w:r>
+                  <w:proofErr w:type="spellEnd"/>
+                  <w:r>
+                    <w:t xml:space="preserve"> </w:t>
+                  </w:r>
+                  <w:proofErr w:type="spellStart"/>
+                  <w:r>
+                    <w:t>widoczne</w:t>
+                  </w:r>
+                  <w:proofErr w:type="spellEnd"/>
+                  <w:r>
+                    <w:t xml:space="preserve"> </w:t>
+                  </w:r>
+                  <w:proofErr w:type="spellStart"/>
+                  <w:r>
+                    <w:t>programach</w:t>
+                  </w:r>
+                  <w:proofErr w:type="spellEnd"/>
+                  <w:r>
+                    <w:t xml:space="preserve"> "Device </w:t>
+                  </w:r>
+                  <w:proofErr w:type="spellStart"/>
+                  <w:r>
+                    <w:t>Menager</w:t>
+                  </w:r>
+                  <w:proofErr w:type="spellEnd"/>
+                  <w:r>
+                    <w:t>" i "This computer"</w:t>
+                  </w:r>
+                </w:p>
+              </w:txbxContent>
+            </v:textbox>
+          </v:shape>
+        </w:pict>
+      </w:r>
+      <w:r>
+        <w:rPr>
+          <w:noProof/>
+          <w:lang w:val="pl-PL" w:eastAsia="pl-PL" w:bidi="ar-SA"/>
+        </w:rPr>
+        <w:drawing>
+          <wp:anchor distT="0" distB="0" distL="114300" distR="114300" simplePos="0" relativeHeight="251686912" behindDoc="1" locked="0" layoutInCell="1" allowOverlap="1" wp14:anchorId="3687910B" wp14:editId="09D42532">
+            <wp:simplePos x="0" y="0"/>
+            <wp:positionH relativeFrom="column">
+              <wp:posOffset>11449</wp:posOffset>
+            </wp:positionH>
+            <wp:positionV relativeFrom="paragraph">
+              <wp:posOffset>45720</wp:posOffset>
+            </wp:positionV>
+            <wp:extent cx="5970905" cy="1917700"/>
+            <wp:effectExtent l="0" t="0" r="0" b="0"/>
+            <wp:wrapNone/>
+            <wp:docPr id="17" name="Obraz 17"/>
+            <wp:cNvGraphicFramePr>
+              <a:graphicFrameLocks xmlns:a="http://schemas.openxmlformats.org/drawingml/2006/main" noChangeAspect="1"/>
+            </wp:cNvGraphicFramePr>
+            <a:graphic xmlns:a="http://schemas.openxmlformats.org/drawingml/2006/main">
+              <a:graphicData uri="http://schemas.openxmlformats.org/drawingml/2006/picture">
+                <pic:pic xmlns:pic="http://schemas.openxmlformats.org/drawingml/2006/picture">
+                  <pic:nvPicPr>
+                    <pic:cNvPr id="0" name="Picture 8"/>
+                    <pic:cNvPicPr>
+                      <a:picLocks noChangeAspect="1" noChangeArrowheads="1"/>
+                    </pic:cNvPicPr>
+                  </pic:nvPicPr>
+                  <pic:blipFill>
+                    <a:blip r:embed="rId20">
+                      <a:extLst>
+                        <a:ext uri="{28A0092B-C50C-407E-A947-70E740481C1C}">
+                          <a14:useLocalDpi xmlns:a14="http://schemas.microsoft.com/office/drawing/2010/main" val="0"/>
+                        </a:ext>
+                      </a:extLst>
+                    </a:blip>
+                    <a:srcRect/>
+                    <a:stretch>
+                      <a:fillRect/>
+                    </a:stretch>
+                  </pic:blipFill>
+                  <pic:spPr bwMode="auto">
+                    <a:xfrm>
+                      <a:off x="0" y="0"/>
+                      <a:ext cx="5970905" cy="1917700"/>
+                    </a:xfrm>
+                    <a:prstGeom prst="rect">
+                      <a:avLst/>
+                    </a:prstGeom>
+                    <a:noFill/>
+                    <a:ln>
+                      <a:noFill/>
+                    </a:ln>
+                  </pic:spPr>
+                </pic:pic>
+              </a:graphicData>
+            </a:graphic>
+            <wp14:sizeRelH relativeFrom="page">
+              <wp14:pctWidth>0</wp14:pctWidth>
+            </wp14:sizeRelH>
+            <wp14:sizeRelV relativeFrom="page">
+              <wp14:pctHeight>0</wp14:pctHeight>
+            </wp14:sizeRelV>
+          </wp:anchor>
+        </w:drawing>
+      </w:r>
+    </w:p>
+    <w:p>
+      <w:pPr>
+        <w:rPr>
+          <w:lang w:val="pl-PL"/>
+        </w:rPr>
+      </w:pPr>
+    </w:p>
+    <w:p>
+      <w:pPr>
+        <w:rPr>
+          <w:lang w:val="pl-PL"/>
+        </w:rPr>
+      </w:pPr>
+    </w:p>
+    <w:p>
+      <w:pPr>
+        <w:rPr>
+          <w:lang w:val="pl-PL"/>
+        </w:rPr>
+      </w:pPr>
+    </w:p>
+    <w:p>
+      <w:pPr>
+        <w:rPr>
+          <w:lang w:val="pl-PL"/>
+        </w:rPr>
+      </w:pPr>
+    </w:p>
+    <w:p>
+      <w:pPr>
+        <w:rPr>
+          <w:lang w:val="pl-PL"/>
+        </w:rPr>
+      </w:pPr>
+    </w:p>
+    <w:p>
+      <w:pPr>
+        <w:rPr>
+          <w:lang w:val="pl-PL"/>
+        </w:rPr>
+      </w:pPr>
+    </w:p>
+    <w:p>
+      <w:pPr>
+        <w:rPr>
+          <w:lang w:val="pl-PL"/>
+        </w:rPr>
+      </w:pPr>
+    </w:p>
+    <w:p>
+      <w:pPr>
+        <w:rPr>
+          <w:lang w:val="pl-PL"/>
+        </w:rPr>
+      </w:pPr>
+    </w:p>
+    <w:p>
+      <w:pPr>
+        <w:rPr>
+          <w:lang w:val="pl-PL"/>
+        </w:rPr>
+      </w:pPr>
+    </w:p>
+    <w:p>
+      <w:pPr>
+        <w:rPr>
+          <w:lang w:val="pl-PL"/>
+        </w:rPr>
+      </w:pPr>
+    </w:p>
+    <w:p>
+      <w:pPr>
+        <w:rPr>
+          <w:lang w:val="pl-PL"/>
+        </w:rPr>
+      </w:pPr>
+      <w:r>
+        <w:rPr>
+          <w:lang w:val="pl-PL"/>
+        </w:rPr>
+        <w:lastRenderedPageBreak/>
+        <w:t xml:space="preserve">Gdy urządzenie jest już uruchomione należy przejść do wymienionego wcześniej Windows Phone Developer </w:t>
+      </w:r>
+      <w:proofErr w:type="spellStart"/>
+      <w:r>
+        <w:rPr>
+          <w:lang w:val="pl-PL"/>
+        </w:rPr>
+        <w:t>Registration</w:t>
+      </w:r>
+      <w:proofErr w:type="spellEnd"/>
+      <w:r>
+        <w:rPr>
+          <w:lang w:val="pl-PL"/>
+        </w:rPr>
+        <w:t xml:space="preserve"> 8.1 </w:t>
+      </w:r>
+      <w:proofErr w:type="gramStart"/>
+      <w:r>
+        <w:rPr>
+          <w:lang w:val="pl-PL"/>
+        </w:rPr>
+        <w:t>i</w:t>
+      </w:r>
+      <w:proofErr w:type="gramEnd"/>
+      <w:r>
+        <w:rPr>
+          <w:lang w:val="pl-PL"/>
+        </w:rPr>
+        <w:t xml:space="preserve"> przystąpić do odblokowania telefonu.</w:t>
+      </w:r>
+      <w:r>
+        <w:rPr>
+          <w:lang w:val="pl-PL"/>
+        </w:rPr>
+        <w:t xml:space="preserve"> Podczas uruchamiania programu może okazać się, że telefon nie zostaje wykryty:</w:t>
+      </w:r>
+    </w:p>
+    <w:p>
+      <w:pPr>
+        <w:rPr>
+          <w:lang w:val="pl-PL"/>
+        </w:rPr>
+      </w:pPr>
+      <w:r>
+        <w:rPr>
+          <w:noProof/>
+        </w:rPr>
+        <w:pict>
+          <v:shape id="_x0000_s1036" type="#_x0000_t202" style="position:absolute;margin-left:20.4pt;margin-top:439.45pt;width:468.55pt;height:.05pt;z-index:251692032;mso-position-horizontal-relative:text;mso-position-vertical-relative:text" stroked="f">
+            <v:textbox style="mso-fit-shape-to-text:t" inset="0,0,0,0">
+              <w:txbxContent>
+                <w:p>
+                  <w:pPr>
+                    <w:pStyle w:val="Legenda"/>
+                    <w:rPr>
+                      <w:noProof/>
+                    </w:rPr>
+                  </w:pPr>
+                  <w:proofErr w:type="spellStart"/>
+                  <w:r>
+                    <w:t>Rysunek</w:t>
+                  </w:r>
+                  <w:proofErr w:type="spellEnd"/>
+                  <w:r>
+                    <w:t xml:space="preserve"> </w:t>
+                  </w:r>
+                  <w:fldSimple w:instr=" SEQ Rysunek \* ARABIC ">
+                    <w:r>
+                      <w:rPr>
+                        <w:noProof/>
+                      </w:rPr>
+                      <w:t>9</w:t>
+                    </w:r>
+                  </w:fldSimple>
+                  <w:r>
+                    <w:t xml:space="preserve"> </w:t>
+                  </w:r>
+                  <w:proofErr w:type="spellStart"/>
+                  <w:r>
+                    <w:t>Błąd</w:t>
+                  </w:r>
+                  <w:proofErr w:type="spellEnd"/>
+                  <w:r>
+                    <w:t xml:space="preserve"> w </w:t>
+                  </w:r>
+                  <w:proofErr w:type="spellStart"/>
+                  <w:r>
+                    <w:t>wykryciu</w:t>
+                  </w:r>
+                  <w:proofErr w:type="spellEnd"/>
+                  <w:r>
+                    <w:t xml:space="preserve"> </w:t>
+                  </w:r>
+                  <w:proofErr w:type="spellStart"/>
+                  <w:r>
+                    <w:t>urządzenia</w:t>
+                  </w:r>
+                  <w:proofErr w:type="spellEnd"/>
+                </w:p>
+              </w:txbxContent>
+            </v:textbox>
+          </v:shape>
+        </w:pict>
+      </w:r>
+      <w:r>
+        <w:rPr>
+          <w:noProof/>
+          <w:lang w:val="pl-PL" w:eastAsia="pl-PL" w:bidi="ar-SA"/>
+        </w:rPr>
+        <w:drawing>
+          <wp:anchor distT="0" distB="0" distL="114300" distR="114300" simplePos="0" relativeHeight="251689984" behindDoc="1" locked="0" layoutInCell="1" allowOverlap="1" wp14:anchorId="4B42F8B3" wp14:editId="634BB9A0">
+            <wp:simplePos x="0" y="0"/>
+            <wp:positionH relativeFrom="column">
+              <wp:posOffset>259374</wp:posOffset>
+            </wp:positionH>
+            <wp:positionV relativeFrom="paragraph">
+              <wp:posOffset>180975</wp:posOffset>
+            </wp:positionV>
+            <wp:extent cx="5950585" cy="5342890"/>
+            <wp:effectExtent l="0" t="0" r="0" b="0"/>
+            <wp:wrapNone/>
+            <wp:docPr id="18" name="Obraz 18"/>
+            <wp:cNvGraphicFramePr>
+              <a:graphicFrameLocks xmlns:a="http://schemas.openxmlformats.org/drawingml/2006/main" noChangeAspect="1"/>
+            </wp:cNvGraphicFramePr>
+            <a:graphic xmlns:a="http://schemas.openxmlformats.org/drawingml/2006/main">
+              <a:graphicData uri="http://schemas.openxmlformats.org/drawingml/2006/picture">
+                <pic:pic xmlns:pic="http://schemas.openxmlformats.org/drawingml/2006/picture">
+                  <pic:nvPicPr>
+                    <pic:cNvPr id="0" name="Picture 9"/>
+                    <pic:cNvPicPr>
+                      <a:picLocks noChangeAspect="1" noChangeArrowheads="1"/>
+                    </pic:cNvPicPr>
+                  </pic:nvPicPr>
+                  <pic:blipFill>
+                    <a:blip r:embed="rId21">
+                      <a:extLst>
+                        <a:ext uri="{28A0092B-C50C-407E-A947-70E740481C1C}">
+                          <a14:useLocalDpi xmlns:a14="http://schemas.microsoft.com/office/drawing/2010/main" val="0"/>
+                        </a:ext>
+                      </a:extLst>
+                    </a:blip>
+                    <a:srcRect/>
+                    <a:stretch>
+                      <a:fillRect/>
+                    </a:stretch>
+                  </pic:blipFill>
+                  <pic:spPr bwMode="auto">
+                    <a:xfrm>
+                      <a:off x="0" y="0"/>
+                      <a:ext cx="5950585" cy="5342890"/>
+                    </a:xfrm>
+                    <a:prstGeom prst="rect">
+                      <a:avLst/>
+                    </a:prstGeom>
+                    <a:noFill/>
+                    <a:ln>
+                      <a:noFill/>
+                    </a:ln>
+                  </pic:spPr>
+                </pic:pic>
+              </a:graphicData>
+            </a:graphic>
+            <wp14:sizeRelH relativeFrom="page">
+              <wp14:pctWidth>0</wp14:pctWidth>
+            </wp14:sizeRelH>
+            <wp14:sizeRelV relativeFrom="page">
+              <wp14:pctHeight>0</wp14:pctHeight>
+            </wp14:sizeRelV>
+          </wp:anchor>
+        </w:drawing>
+      </w:r>
+    </w:p>
+    <w:p>
+      <w:pPr>
+        <w:rPr>
+          <w:lang w:val="pl-PL"/>
+        </w:rPr>
+      </w:pPr>
+    </w:p>
+    <w:p>
+      <w:pPr>
+        <w:rPr>
+          <w:lang w:val="pl-PL"/>
+        </w:rPr>
+      </w:pPr>
+    </w:p>
+    <w:p>
+      <w:pPr>
+        <w:rPr>
+          <w:lang w:val="pl-PL"/>
+        </w:rPr>
+      </w:pPr>
+    </w:p>
+    <w:p>
+      <w:pPr>
+        <w:rPr>
+          <w:lang w:val="pl-PL"/>
+        </w:rPr>
+      </w:pPr>
+    </w:p>
+    <w:p>
+      <w:pPr>
+        <w:rPr>
+          <w:lang w:val="pl-PL"/>
+        </w:rPr>
+      </w:pPr>
+    </w:p>
+    <w:p>
+      <w:pPr>
+        <w:rPr>
+          <w:lang w:val="pl-PL"/>
+        </w:rPr>
+      </w:pPr>
+    </w:p>
+    <w:p>
+      <w:pPr>
+        <w:rPr>
+          <w:lang w:val="pl-PL"/>
+        </w:rPr>
+      </w:pPr>
+    </w:p>
+    <w:p>
+      <w:pPr>
+        <w:rPr>
+          <w:lang w:val="pl-PL"/>
+        </w:rPr>
+      </w:pPr>
+    </w:p>
+    <w:p>
+      <w:pPr>
+        <w:rPr>
+          <w:lang w:val="pl-PL"/>
+        </w:rPr>
+      </w:pPr>
+    </w:p>
+    <w:p>
+      <w:pPr>
+        <w:rPr>
+          <w:lang w:val="pl-PL"/>
+        </w:rPr>
+      </w:pPr>
+    </w:p>
+    <w:p>
+      <w:pPr>
+        <w:rPr>
+          <w:lang w:val="pl-PL"/>
+        </w:rPr>
+      </w:pPr>
+    </w:p>
+    <w:p>
+      <w:pPr>
+        <w:rPr>
+          <w:lang w:val="pl-PL"/>
+        </w:rPr>
+      </w:pPr>
+    </w:p>
+    <w:p>
+      <w:pPr>
+        <w:rPr>
+          <w:lang w:val="pl-PL"/>
+        </w:rPr>
+      </w:pPr>
+    </w:p>
+    <w:p>
+      <w:pPr>
+        <w:rPr>
+          <w:lang w:val="pl-PL"/>
+        </w:rPr>
+      </w:pPr>
+    </w:p>
+    <w:p>
+      <w:pPr>
+        <w:rPr>
+          <w:lang w:val="pl-PL"/>
+        </w:rPr>
+      </w:pPr>
+    </w:p>
+    <w:p>
+      <w:pPr>
+        <w:rPr>
+          <w:lang w:val="pl-PL"/>
+        </w:rPr>
+      </w:pPr>
+    </w:p>
+    <w:p>
+      <w:pPr>
+        <w:rPr>
+          <w:lang w:val="pl-PL"/>
+        </w:rPr>
+      </w:pPr>
+    </w:p>
+    <w:p>
+      <w:pPr>
+        <w:rPr>
+          <w:lang w:val="pl-PL"/>
+        </w:rPr>
+      </w:pPr>
+    </w:p>
+    <w:p>
+      <w:pPr>
+        <w:rPr>
+          <w:lang w:val="pl-PL"/>
+        </w:rPr>
+      </w:pPr>
+    </w:p>
+    <w:p>
+      <w:pPr>
+        <w:rPr>
+          <w:lang w:val="pl-PL"/>
+        </w:rPr>
+      </w:pPr>
+    </w:p>
+    <w:p>
+      <w:pPr>
+        <w:rPr>
+          <w:lang w:val="pl-PL"/>
+        </w:rPr>
+      </w:pPr>
+    </w:p>
+    <w:p>
+      <w:pPr>
+        <w:rPr>
+          <w:lang w:val="pl-PL"/>
+        </w:rPr>
+      </w:pPr>
+    </w:p>
+    <w:p>
+      <w:pPr>
+        <w:rPr>
+          <w:lang w:val="pl-PL"/>
+        </w:rPr>
+      </w:pPr>
+    </w:p>
+    <w:p>
+      <w:pPr>
+        <w:rPr>
+          <w:lang w:val="pl-PL"/>
+        </w:rPr>
+      </w:pPr>
+      <w:r>
+        <w:rPr>
+          <w:lang w:val="pl-PL"/>
+        </w:rPr>
+        <w:t xml:space="preserve">Należy wtedy uruchomić program </w:t>
+      </w:r>
+      <w:proofErr w:type="spellStart"/>
+      <w:r>
+        <w:rPr>
+          <w:lang w:val="pl-PL"/>
+        </w:rPr>
+        <w:t>services.</w:t>
+      </w:r>
+      <w:proofErr w:type="gramStart"/>
+      <w:r>
+        <w:rPr>
+          <w:lang w:val="pl-PL"/>
+        </w:rPr>
+        <w:t>msc</w:t>
+      </w:r>
+      <w:proofErr w:type="spellEnd"/>
+      <w:proofErr w:type="gramEnd"/>
+      <w:r>
+        <w:rPr>
+          <w:lang w:val="pl-PL"/>
+        </w:rPr>
+        <w:t xml:space="preserve"> i aktywować usługę </w:t>
+      </w:r>
+      <w:proofErr w:type="spellStart"/>
+      <w:r>
+        <w:rPr>
+          <w:lang w:val="pl-PL"/>
+        </w:rPr>
+        <w:t>IpOverUsbSvc</w:t>
+      </w:r>
+      <w:proofErr w:type="spellEnd"/>
+    </w:p>
+    <w:p>
+      <w:pPr>
+        <w:rPr>
+          <w:lang w:val="pl-PL"/>
+        </w:rPr>
+      </w:pPr>
+    </w:p>
+    <w:p>
+      <w:pPr>
+        <w:rPr>
+          <w:noProof/>
+          <w:lang w:val="pl-PL" w:eastAsia="pl-PL" w:bidi="ar-SA"/>
+        </w:rPr>
+      </w:pPr>
+    </w:p>
+    <w:p>
+      <w:pPr>
+        <w:rPr>
+          <w:noProof/>
+          <w:lang w:val="pl-PL" w:eastAsia="pl-PL" w:bidi="ar-SA"/>
+        </w:rPr>
+      </w:pPr>
+    </w:p>
+    <w:p>
+      <w:pPr>
+        <w:rPr>
+          <w:noProof/>
+          <w:lang w:val="pl-PL" w:eastAsia="pl-PL" w:bidi="ar-SA"/>
+        </w:rPr>
+      </w:pPr>
+    </w:p>
+    <w:p>
+      <w:pPr>
+        <w:rPr>
+          <w:noProof/>
+          <w:lang w:val="pl-PL" w:eastAsia="pl-PL" w:bidi="ar-SA"/>
+        </w:rPr>
+      </w:pPr>
+      <w:r>
+        <w:rPr>
+          <w:noProof/>
+        </w:rPr>
+        <w:lastRenderedPageBreak/>
+        <w:pict>
+          <v:shape id="_x0000_s1037" type="#_x0000_t202" style="position:absolute;margin-left:11.85pt;margin-top:78.95pt;width:426.65pt;height:.05pt;z-index:251696128;mso-position-horizontal-relative:text;mso-position-vertical-relative:text" stroked="f">
+            <v:textbox style="mso-fit-shape-to-text:t" inset="0,0,0,0">
+              <w:txbxContent>
+                <w:p>
+                  <w:pPr>
+                    <w:pStyle w:val="Legenda"/>
+                    <w:rPr>
+                      <w:noProof/>
+                    </w:rPr>
+                  </w:pPr>
+                  <w:proofErr w:type="spellStart"/>
+                  <w:r>
+                    <w:t>Rysunek</w:t>
+                  </w:r>
+                  <w:proofErr w:type="spellEnd"/>
+                  <w:r>
+                    <w:t xml:space="preserve"> </w:t>
+                  </w:r>
+                  <w:fldSimple w:instr=" SEQ Rysunek \* ARABIC ">
+                    <w:r>
+                      <w:rPr>
+                        <w:noProof/>
+                      </w:rPr>
+                      <w:t>10</w:t>
+                    </w:r>
+                  </w:fldSimple>
+                  <w:r>
+                    <w:t xml:space="preserve"> </w:t>
+                  </w:r>
+                  <w:proofErr w:type="spellStart"/>
+                  <w:r>
+                    <w:t>Aktywacja</w:t>
+                  </w:r>
+                  <w:proofErr w:type="spellEnd"/>
+                  <w:r>
+                    <w:t xml:space="preserve"> </w:t>
+                  </w:r>
+                  <w:proofErr w:type="spellStart"/>
+                  <w:r>
+                    <w:t>usługi</w:t>
+                  </w:r>
+                  <w:proofErr w:type="spellEnd"/>
+                  <w:r>
+                    <w:t xml:space="preserve"> </w:t>
+                  </w:r>
+                  <w:proofErr w:type="spellStart"/>
+                  <w:r>
+                    <w:t>IpOverUsbSvc</w:t>
+                  </w:r>
+                  <w:proofErr w:type="spellEnd"/>
+                </w:p>
+              </w:txbxContent>
+            </v:textbox>
+          </v:shape>
+        </w:pict>
+      </w:r>
+      <w:r>
+        <w:rPr>
+          <w:noProof/>
+          <w:lang w:val="pl-PL" w:eastAsia="pl-PL" w:bidi="ar-SA"/>
+        </w:rPr>
+        <w:drawing>
+          <wp:anchor distT="0" distB="0" distL="114300" distR="114300" simplePos="0" relativeHeight="251694080" behindDoc="1" locked="0" layoutInCell="1" allowOverlap="1" wp14:anchorId="0000EE50" wp14:editId="3EC32A6F">
+            <wp:simplePos x="0" y="0"/>
+            <wp:positionH relativeFrom="column">
+              <wp:posOffset>150495</wp:posOffset>
+            </wp:positionH>
+            <wp:positionV relativeFrom="paragraph">
+              <wp:posOffset>153670</wp:posOffset>
+            </wp:positionV>
+            <wp:extent cx="5418455" cy="791845"/>
+            <wp:effectExtent l="0" t="0" r="0" b="0"/>
+            <wp:wrapNone/>
+            <wp:docPr id="19" name="Obraz 19"/>
+            <wp:cNvGraphicFramePr>
+              <a:graphicFrameLocks xmlns:a="http://schemas.openxmlformats.org/drawingml/2006/main" noChangeAspect="1"/>
+            </wp:cNvGraphicFramePr>
+            <a:graphic xmlns:a="http://schemas.openxmlformats.org/drawingml/2006/main">
+              <a:graphicData uri="http://schemas.openxmlformats.org/drawingml/2006/picture">
+                <pic:pic xmlns:pic="http://schemas.openxmlformats.org/drawingml/2006/picture">
+                  <pic:nvPicPr>
+                    <pic:cNvPr id="0" name="Picture 10"/>
+                    <pic:cNvPicPr>
+                      <a:picLocks noChangeAspect="1" noChangeArrowheads="1"/>
+                    </pic:cNvPicPr>
+                  </pic:nvPicPr>
+                  <pic:blipFill>
+                    <a:blip r:embed="rId22">
+                      <a:extLst>
+                        <a:ext uri="{28A0092B-C50C-407E-A947-70E740481C1C}">
+                          <a14:useLocalDpi xmlns:a14="http://schemas.microsoft.com/office/drawing/2010/main" val="0"/>
+                        </a:ext>
+                      </a:extLst>
+                    </a:blip>
+                    <a:srcRect/>
+                    <a:stretch>
+                      <a:fillRect/>
+                    </a:stretch>
+                  </pic:blipFill>
+                  <pic:spPr bwMode="auto">
+                    <a:xfrm>
+                      <a:off x="0" y="0"/>
+                      <a:ext cx="5418455" cy="791845"/>
+                    </a:xfrm>
+                    <a:prstGeom prst="rect">
+                      <a:avLst/>
+                    </a:prstGeom>
+                    <a:noFill/>
+                    <a:ln>
+                      <a:noFill/>
+                    </a:ln>
+                  </pic:spPr>
+                </pic:pic>
+              </a:graphicData>
+            </a:graphic>
+            <wp14:sizeRelH relativeFrom="page">
+              <wp14:pctWidth>0</wp14:pctWidth>
+            </wp14:sizeRelH>
+            <wp14:sizeRelV relativeFrom="page">
+              <wp14:pctHeight>0</wp14:pctHeight>
+            </wp14:sizeRelV>
+          </wp:anchor>
+        </w:drawing>
+      </w:r>
+    </w:p>
+    <w:p>
+      <w:pPr>
+        <w:rPr>
+          <w:noProof/>
+          <w:lang w:val="pl-PL" w:eastAsia="pl-PL" w:bidi="ar-SA"/>
+        </w:rPr>
+      </w:pPr>
+    </w:p>
+    <w:p>
+      <w:pPr>
+        <w:rPr>
+          <w:noProof/>
+          <w:lang w:val="pl-PL" w:eastAsia="pl-PL" w:bidi="ar-SA"/>
+        </w:rPr>
+      </w:pPr>
+    </w:p>
+    <w:p>
+      <w:pPr>
+        <w:rPr>
+          <w:lang w:val="pl-PL"/>
+        </w:rPr>
+      </w:pPr>
+    </w:p>
+    <w:p>
+      <w:pPr>
+        <w:rPr>
+          <w:lang w:val="pl-PL"/>
+        </w:rPr>
+      </w:pPr>
+    </w:p>
+    <w:p>
+      <w:pPr>
+        <w:rPr>
+          <w:lang w:val="pl-PL"/>
+        </w:rPr>
+      </w:pPr>
+    </w:p>
+    <w:p>
+      <w:pPr>
+        <w:rPr>
+          <w:lang w:val="pl-PL"/>
+        </w:rPr>
+      </w:pPr>
+      <w:r>
+        <w:rPr>
+          <w:lang w:val="pl-PL"/>
+        </w:rPr>
+        <w:t>Po uruchomieniu usługi i zalogowaniu się na konto Microsoft, a następnie odblokowaniu ekranu urządzenia, telefon powinien zostać odblokowany dla aplikacji zewnętrznych:</w:t>
+      </w:r>
+    </w:p>
+    <w:p>
+      <w:pPr>
+        <w:rPr>
+          <w:lang w:val="pl-PL"/>
+        </w:rPr>
+      </w:pPr>
+      <w:bookmarkStart w:id="22" w:name="_GoBack"/>
+      <w:bookmarkEnd w:id="22"/>
+    </w:p>
+    <w:p>
+      <w:pPr>
+        <w:rPr>
+          <w:lang w:val="pl-PL"/>
+        </w:rPr>
+      </w:pPr>
+      <w:r>
+        <w:rPr>
+          <w:noProof/>
+        </w:rPr>
+        <w:pict>
+          <v:shape id="_x0000_s1038" type="#_x0000_t202" style="position:absolute;margin-left:-.1pt;margin-top:32.6pt;width:473.2pt;height:.05pt;z-index:251699200;mso-position-horizontal-relative:text;mso-position-vertical-relative:text" stroked="f">
+            <v:textbox style="mso-fit-shape-to-text:t" inset="0,0,0,0">
+              <w:txbxContent>
+                <w:p>
+                  <w:pPr>
+                    <w:pStyle w:val="Legenda"/>
+                    <w:rPr>
+                      <w:noProof/>
+                    </w:rPr>
+                  </w:pPr>
+                  <w:proofErr w:type="spellStart"/>
+                  <w:r>
+                    <w:t>Rysunek</w:t>
+                  </w:r>
+                  <w:proofErr w:type="spellEnd"/>
+                  <w:r>
+                    <w:t xml:space="preserve"> </w:t>
+                  </w:r>
+                  <w:fldSimple w:instr=" SEQ Rysunek \* ARABIC ">
+                    <w:r>
+                      <w:rPr>
+                        <w:noProof/>
+                      </w:rPr>
+                      <w:t>11</w:t>
+                    </w:r>
+                  </w:fldSimple>
+                  <w:r>
+                    <w:t xml:space="preserve"> </w:t>
+                  </w:r>
+                  <w:proofErr w:type="spellStart"/>
+                  <w:r>
+                    <w:t>Informacja</w:t>
+                  </w:r>
+                  <w:proofErr w:type="spellEnd"/>
+                  <w:r>
+                    <w:t xml:space="preserve"> o </w:t>
+                  </w:r>
+                  <w:proofErr w:type="spellStart"/>
+                  <w:r>
+                    <w:t>poprawnym</w:t>
+                  </w:r>
+                  <w:proofErr w:type="spellEnd"/>
+                  <w:r>
+                    <w:t xml:space="preserve"> </w:t>
+                  </w:r>
+                  <w:proofErr w:type="spellStart"/>
+                  <w:r>
+                    <w:t>odblokowaniu</w:t>
+                  </w:r>
+                  <w:proofErr w:type="spellEnd"/>
+                  <w:r>
+                    <w:t xml:space="preserve"> </w:t>
+                  </w:r>
+                  <w:proofErr w:type="spellStart"/>
+                  <w:r>
+                    <w:t>urządzenia</w:t>
+                  </w:r>
+                  <w:proofErr w:type="spellEnd"/>
+                </w:p>
+              </w:txbxContent>
+            </v:textbox>
+          </v:shape>
+        </w:pict>
+      </w:r>
+      <w:r>
+        <w:rPr>
+          <w:noProof/>
+          <w:lang w:val="pl-PL" w:eastAsia="pl-PL" w:bidi="ar-SA"/>
+        </w:rPr>
+        <w:drawing>
+          <wp:anchor distT="0" distB="0" distL="114300" distR="114300" simplePos="0" relativeHeight="251697152" behindDoc="1" locked="0" layoutInCell="1" allowOverlap="1">
+            <wp:simplePos x="0" y="0"/>
+            <wp:positionH relativeFrom="column">
+              <wp:posOffset>-1327</wp:posOffset>
+            </wp:positionH>
+            <wp:positionV relativeFrom="paragraph">
+              <wp:posOffset>2578</wp:posOffset>
+            </wp:positionV>
+            <wp:extent cx="6009711" cy="354842"/>
+            <wp:effectExtent l="0" t="0" r="0" b="0"/>
+            <wp:wrapNone/>
+            <wp:docPr id="20" name="Obraz 20"/>
+            <wp:cNvGraphicFramePr>
+              <a:graphicFrameLocks xmlns:a="http://schemas.openxmlformats.org/drawingml/2006/main" noChangeAspect="1"/>
+            </wp:cNvGraphicFramePr>
+            <a:graphic xmlns:a="http://schemas.openxmlformats.org/drawingml/2006/main">
+              <a:graphicData uri="http://schemas.openxmlformats.org/drawingml/2006/picture">
+                <pic:pic xmlns:pic="http://schemas.openxmlformats.org/drawingml/2006/picture">
+                  <pic:nvPicPr>
+                    <pic:cNvPr id="0" name="Picture 11"/>
+                    <pic:cNvPicPr>
+                      <a:picLocks noChangeAspect="1" noChangeArrowheads="1"/>
+                    </pic:cNvPicPr>
+                  </pic:nvPicPr>
+                  <pic:blipFill>
+                    <a:blip r:embed="rId23">
+                      <a:extLst>
+                        <a:ext uri="{28A0092B-C50C-407E-A947-70E740481C1C}">
+                          <a14:useLocalDpi xmlns:a14="http://schemas.microsoft.com/office/drawing/2010/main" val="0"/>
+                        </a:ext>
+                      </a:extLst>
+                    </a:blip>
+                    <a:srcRect/>
+                    <a:stretch>
+                      <a:fillRect/>
+                    </a:stretch>
+                  </pic:blipFill>
+                  <pic:spPr bwMode="auto">
+                    <a:xfrm>
+                      <a:off x="0" y="0"/>
+                      <a:ext cx="6009711" cy="354842"/>
+                    </a:xfrm>
+                    <a:prstGeom prst="rect">
+                      <a:avLst/>
+                    </a:prstGeom>
+                    <a:noFill/>
+                    <a:ln>
+                      <a:noFill/>
+                    </a:ln>
+                  </pic:spPr>
+                </pic:pic>
+              </a:graphicData>
+            </a:graphic>
+            <wp14:sizeRelH relativeFrom="page">
+              <wp14:pctWidth>0</wp14:pctWidth>
+            </wp14:sizeRelH>
+            <wp14:sizeRelV relativeFrom="page">
+              <wp14:pctHeight>0</wp14:pctHeight>
+            </wp14:sizeRelV>
+          </wp:anchor>
+        </w:drawing>
+      </w:r>
+    </w:p>
+    <w:p>
+      <w:pPr>
+        <w:rPr>
+          <w:lang w:val="pl-PL"/>
+        </w:rPr>
+      </w:pPr>
+    </w:p>
+    <w:p>
+      <w:pPr>
+        <w:rPr>
+          <w:lang w:val="pl-PL"/>
+        </w:rPr>
+      </w:pPr>
+    </w:p>
+    <w:p>
+      <w:pPr>
+        <w:rPr>
+          <w:lang w:val="pl-PL"/>
+        </w:rPr>
+      </w:pPr>
+    </w:p>
+    <w:p>
+      <w:pPr>
+        <w:pStyle w:val="Nagwek3"/>
+        <w:rPr>
+          <w:lang w:val="pl-PL"/>
+        </w:rPr>
+      </w:pPr>
+      <w:r>
+        <w:rPr>
+          <w:lang w:val="pl-PL"/>
+        </w:rPr>
+        <w:t>Instalacja oraz konfiguracja środowiska Unity</w:t>
+      </w:r>
+    </w:p>
+    <w:p>
+      <w:pPr>
+        <w:rPr>
+          <w:lang w:val="pl-PL"/>
+        </w:rPr>
+      </w:pPr>
+    </w:p>
+    <w:p>
+      <w:pPr>
+        <w:rPr>
+          <w:lang w:val="pl-PL"/>
+        </w:rPr>
+      </w:pPr>
+    </w:p>
+    <w:p>
+      <w:pPr>
         <w:pStyle w:val="Nagwek1"/>
         <w:rPr>
           <w:lang w:val="pl-PL"/>
         </w:rPr>
       </w:pPr>
-      <w:bookmarkStart w:id="19" w:name="_Toc393354715"/>
+      <w:bookmarkStart w:id="23" w:name="_Toc393365013"/>
       <w:r>
         <w:rPr>
           <w:lang w:val="pl-PL"/>
         </w:rPr>
         <w:t>Zaimplementowane programy testujące</w:t>
       </w:r>
-      <w:bookmarkEnd w:id="19"/>
+      <w:bookmarkEnd w:id="23"/>
     </w:p>
     <w:p>
       <w:pPr>
@@ -11373,14 +13392,14 @@
           <w:lang w:val="pl-PL"/>
         </w:rPr>
       </w:pPr>
-      <w:bookmarkStart w:id="20" w:name="_Toc393354716"/>
+      <w:bookmarkStart w:id="24" w:name="_Toc393365014"/>
       <w:r>
         <w:rPr>
           <w:lang w:val="pl-PL"/>
         </w:rPr>
         <w:t>Unity: Test grafiki 2D</w:t>
       </w:r>
-      <w:bookmarkEnd w:id="20"/>
+      <w:bookmarkEnd w:id="24"/>
     </w:p>
     <w:p>
       <w:pPr>
@@ -11406,14 +13425,7 @@
         <w:rPr>
           <w:lang w:val="pl-PL"/>
         </w:rPr>
-        <w:t xml:space="preserve">. Gra polega na wskakiwaniu po platformach na jak największą wysokość. Gdy gracz spadnie postać otwiera spadochron i zaczyna „zbierać” </w:t>
-      </w:r>
-      <w:r>
-        <w:rPr>
-          <w:lang w:val="pl-PL"/>
-        </w:rPr>
-        <w:lastRenderedPageBreak/>
-        <w:t>przeciwników. Po odzyskaniu kontaktu z podłożem zebrani przeciwnicy rozlatują się w kształt stożka. Zasoby wykorzystane w grze pochodzą z oficjalnej strony Unity.</w:t>
+        <w:t>. Gra polega na wskakiwaniu po platformach na jak największą wysokość. Gdy gracz spadnie postać otwiera spadochron i zaczyna „zbierać” przeciwników. Po odzyskaniu kontaktu z podłożem zebrani przeciwnicy rozlatują się w kształt stożka. Zasoby wykorzystane w grze pochodzą z oficjalnej strony Unity.</w:t>
       </w:r>
     </w:p>
     <w:p>
@@ -11462,7 +13474,7 @@
                     </pic:cNvPicPr>
                   </pic:nvPicPr>
                   <pic:blipFill>
-                    <a:blip r:embed="rId18">
+                    <a:blip r:embed="rId24">
                       <a:extLst>
                         <a:ext uri="{28A0092B-C50C-407E-A947-70E740481C1C}">
                           <a14:useLocalDpi xmlns:a14="http://schemas.microsoft.com/office/drawing/2010/main" val="0"/>
@@ -11608,7 +13620,7 @@
         <w:rPr>
           <w:noProof/>
         </w:rPr>
-        <w:t>6</w:t>
+        <w:t>12</w:t>
       </w:r>
       <w:r>
         <w:rPr>
@@ -11668,14 +13680,14 @@
           <w:lang w:val="pl-PL"/>
         </w:rPr>
       </w:pPr>
-      <w:bookmarkStart w:id="21" w:name="_Toc393354717"/>
+      <w:bookmarkStart w:id="25" w:name="_Toc393365015"/>
       <w:r>
         <w:rPr>
           <w:lang w:val="pl-PL"/>
         </w:rPr>
         <w:t>Implementacja</w:t>
       </w:r>
-      <w:bookmarkEnd w:id="21"/>
+      <w:bookmarkEnd w:id="25"/>
     </w:p>
     <w:p>
       <w:pPr>
@@ -11733,49 +13745,55 @@
           <w:lang w:val="pl-PL"/>
         </w:rPr>
       </w:pPr>
-      <w:bookmarkStart w:id="22" w:name="_Toc393354718"/>
+      <w:bookmarkStart w:id="26" w:name="_Toc393365016"/>
+      <w:r>
+        <w:rPr>
+          <w:lang w:val="pl-PL"/>
+        </w:rPr>
+        <w:t>Postać gracza</w:t>
+      </w:r>
+      <w:bookmarkEnd w:id="26"/>
+    </w:p>
+    <w:p>
+      <w:pPr>
+        <w:rPr>
+          <w:lang w:val="pl-PL"/>
+        </w:rPr>
+      </w:pPr>
+    </w:p>
+    <w:p>
+      <w:pPr>
+        <w:ind w:firstLine="432"/>
+        <w:rPr>
+          <w:lang w:val="pl-PL"/>
+        </w:rPr>
+      </w:pPr>
+      <w:r>
+        <w:rPr>
+          <w:lang w:val="pl-PL"/>
+        </w:rPr>
+        <w:t xml:space="preserve">Podstawowymi komponentami bohatera są obiekty klas RigidBody2D i </w:t>
+      </w:r>
+      <w:proofErr w:type="spellStart"/>
+      <w:r>
+        <w:rPr>
+          <w:lang w:val="pl-PL"/>
+        </w:rPr>
+        <w:t>Collider</w:t>
+      </w:r>
+      <w:proofErr w:type="spellEnd"/>
+      <w:r>
+        <w:rPr>
+          <w:lang w:val="pl-PL"/>
+        </w:rPr>
+        <w:t xml:space="preserve">. Pierwsza z klas nadaje bohaterowi odpowiednie atrybuty fizyczne, takie jak masę czy współczynnik tarcia odpowiadający za stopień wytracania prędkości podczas chodu. Odpowiada też za dokładność obliczeń kolizji fizycznych, decydując czy obiekt liczy kolizje w sposób ciągły czy dyskretny. </w:t>
+      </w:r>
       <w:r>
         <w:rPr>
           <w:lang w:val="pl-PL"/>
         </w:rPr>
         <w:lastRenderedPageBreak/>
-        <w:t>Postać gracza</w:t>
-      </w:r>
-      <w:bookmarkEnd w:id="22"/>
-    </w:p>
-    <w:p>
-      <w:pPr>
-        <w:rPr>
-          <w:lang w:val="pl-PL"/>
-        </w:rPr>
-      </w:pPr>
-    </w:p>
-    <w:p>
-      <w:pPr>
-        <w:ind w:firstLine="432"/>
-        <w:rPr>
-          <w:lang w:val="pl-PL"/>
-        </w:rPr>
-      </w:pPr>
-      <w:r>
-        <w:rPr>
-          <w:lang w:val="pl-PL"/>
-        </w:rPr>
-        <w:t xml:space="preserve">Podstawowymi komponentami bohatera są obiekty klas RigidBody2D i </w:t>
-      </w:r>
-      <w:proofErr w:type="spellStart"/>
-      <w:r>
-        <w:rPr>
-          <w:lang w:val="pl-PL"/>
-        </w:rPr>
-        <w:t>Collider</w:t>
-      </w:r>
-      <w:proofErr w:type="spellEnd"/>
-      <w:r>
-        <w:rPr>
-          <w:lang w:val="pl-PL"/>
-        </w:rPr>
-        <w:t xml:space="preserve">. Pierwsza z klas nadaje bohaterowi odpowiednie atrybuty fizyczne, takie jak masę czy współczynnik tarcia odpowiadający za stopień wytracania prędkości podczas chodu. Odpowiada też za dokładność obliczeń kolizji fizycznych, decydując czy obiekt liczy kolizje w sposób ciągły czy dyskretny. Drugi z komponentów decyduje o rozpatrywaniu kolizji z obiektami takimi jak platformy, przeciwnicy czy ograniczenia ekranowe. Każdy z obiektów klasy </w:t>
+        <w:t xml:space="preserve">Drugi z komponentów decyduje o rozpatrywaniu kolizji z obiektami takimi jak platformy, przeciwnicy czy ograniczenia ekranowe. Każdy z obiektów klasy </w:t>
       </w:r>
       <w:proofErr w:type="spellStart"/>
       <w:r>
@@ -11820,7 +13838,7 @@
                     </pic:cNvPicPr>
                   </pic:nvPicPr>
                   <pic:blipFill>
-                    <a:blip r:embed="rId19">
+                    <a:blip r:embed="rId25">
                       <a:extLst>
                         <a:ext uri="{28A0092B-C50C-407E-A947-70E740481C1C}">
                           <a14:useLocalDpi xmlns:a14="http://schemas.microsoft.com/office/drawing/2010/main" val="0"/>
@@ -11882,7 +13900,7 @@
         <w:rPr>
           <w:noProof/>
         </w:rPr>
-        <w:t>7</w:t>
+        <w:t>13</w:t>
       </w:r>
       <w:r>
         <w:rPr>
@@ -12037,7 +14055,7 @@
                     </pic:cNvPicPr>
                   </pic:nvPicPr>
                   <pic:blipFill>
-                    <a:blip r:embed="rId20">
+                    <a:blip r:embed="rId26">
                       <a:extLst>
                         <a:ext uri="{28A0092B-C50C-407E-A947-70E740481C1C}">
                           <a14:useLocalDpi xmlns:a14="http://schemas.microsoft.com/office/drawing/2010/main" val="0"/>
@@ -12099,7 +14117,7 @@
         <w:rPr>
           <w:noProof/>
         </w:rPr>
-        <w:t>8</w:t>
+        <w:t>14</w:t>
       </w:r>
       <w:r>
         <w:rPr>
@@ -12165,7 +14183,6 @@
           <w:lang w:val="pl-PL"/>
         </w:rPr>
       </w:pPr>
-      <w:bookmarkStart w:id="23" w:name="_Toc393354719"/>
     </w:p>
     <w:p>
       <w:pPr>
@@ -12174,13 +14191,14 @@
           <w:lang w:val="pl-PL"/>
         </w:rPr>
       </w:pPr>
+      <w:bookmarkStart w:id="27" w:name="_Toc393365017"/>
       <w:r>
         <w:rPr>
           <w:lang w:val="pl-PL"/>
         </w:rPr>
         <w:t>Unity: Test ilości obiektów 2D</w:t>
       </w:r>
-      <w:bookmarkEnd w:id="23"/>
+      <w:bookmarkEnd w:id="27"/>
     </w:p>
     <w:p>
       <w:pPr>
@@ -12653,14 +14671,14 @@
           <w:lang w:val="pl-PL"/>
         </w:rPr>
       </w:pPr>
-      <w:bookmarkStart w:id="24" w:name="_Toc393354720"/>
+      <w:bookmarkStart w:id="28" w:name="_Toc393365018"/>
       <w:r>
         <w:rPr>
           <w:lang w:val="pl-PL"/>
         </w:rPr>
         <w:t>Wyniki</w:t>
       </w:r>
-      <w:bookmarkEnd w:id="24"/>
+      <w:bookmarkEnd w:id="28"/>
       <w:r>
         <w:rPr>
           <w:lang w:val="pl-PL"/>
@@ -12680,14 +14698,14 @@
           <w:lang w:val="pl-PL"/>
         </w:rPr>
       </w:pPr>
-      <w:bookmarkStart w:id="25" w:name="_Toc393354721"/>
+      <w:bookmarkStart w:id="29" w:name="_Toc393365019"/>
       <w:r>
         <w:rPr>
           <w:lang w:val="pl-PL"/>
         </w:rPr>
         <w:t>Podsumowanie i wnioski</w:t>
       </w:r>
-      <w:bookmarkEnd w:id="25"/>
+      <w:bookmarkEnd w:id="29"/>
     </w:p>
     <w:p>
       <w:pPr>
@@ -12696,14 +14714,14 @@
           <w:lang w:val="pl-PL"/>
         </w:rPr>
       </w:pPr>
-      <w:bookmarkStart w:id="26" w:name="_Toc393354722"/>
+      <w:bookmarkStart w:id="30" w:name="_Toc393365020"/>
       <w:r>
         <w:rPr>
           <w:lang w:val="pl-PL"/>
         </w:rPr>
         <w:t>Literatura</w:t>
       </w:r>
-      <w:bookmarkEnd w:id="26"/>
+      <w:bookmarkEnd w:id="30"/>
     </w:p>
     <w:p>
       <w:pPr>
@@ -12720,7 +14738,7 @@
       </w:pPr>
     </w:p>
     <w:sectPr>
-      <w:footerReference w:type="default" r:id="rId21"/>
+      <w:footerReference w:type="default" r:id="rId27"/>
       <w:pgSz w:w="12240" w:h="15840" w:code="1"/>
       <w:pgMar w:top="1138" w:right="1138" w:bottom="1138" w:left="1138" w:header="720" w:footer="720" w:gutter="562"/>
       <w:cols w:space="720"/>
@@ -12784,7 +14802,7 @@
           <w:rPr>
             <w:noProof/>
           </w:rPr>
-          <w:t>19</w:t>
+          <w:t>25</w:t>
         </w:r>
         <w:r>
           <w:rPr>
@@ -17635,7 +19653,7 @@
 </file>
 
 <file path=customXml/itemProps1.xml><?xml version="1.0" encoding="utf-8"?>
-<ds:datastoreItem xmlns:ds="http://schemas.openxmlformats.org/officeDocument/2006/customXml" ds:itemID="{AD1873E3-FD8F-4639-A088-824089839C10}">
+<ds:datastoreItem xmlns:ds="http://schemas.openxmlformats.org/officeDocument/2006/customXml" ds:itemID="{CEDF23C4-853E-4A0A-A824-911020C2717E}">
   <ds:schemaRefs>
     <ds:schemaRef ds:uri="http://schemas.openxmlformats.org/officeDocument/2006/bibliography"/>
   </ds:schemaRefs>

</xml_diff>

<commit_message>
Dodano zdjecie aplikacji uruchomionej na Windows Phone 8
</commit_message>
<xml_diff>
--- a/doc/Popanda.Pawel.Praca.Magisterska.docx
+++ b/doc/Popanda.Pawel.Praca.Magisterska.docx
@@ -972,7 +972,7 @@
         </w:rPr>
         <w:fldChar w:fldCharType="separate"/>
       </w:r>
-      <w:hyperlink w:anchor="_Toc393364991" w:history="1">
+      <w:hyperlink w:anchor="_Toc393533244" w:history="1">
         <w:r>
           <w:rPr>
             <w:rStyle w:val="Hipercze"/>
@@ -1019,7 +1019,7 @@
             <w:noProof/>
             <w:webHidden/>
           </w:rPr>
-          <w:instrText xml:space="preserve"> PAGEREF _Toc393364991 \h </w:instrText>
+          <w:instrText xml:space="preserve"> PAGEREF _Toc393533244 \h </w:instrText>
         </w:r>
         <w:r>
           <w:rPr>
@@ -1066,7 +1066,7 @@
           <w:lang w:val="pl-PL" w:eastAsia="pl-PL" w:bidi="ar-SA"/>
         </w:rPr>
       </w:pPr>
-      <w:hyperlink w:anchor="_Toc393364992" w:history="1">
+      <w:hyperlink w:anchor="_Toc393533245" w:history="1">
         <w:r>
           <w:rPr>
             <w:rStyle w:val="Hipercze"/>
@@ -1113,7 +1113,7 @@
             <w:noProof/>
             <w:webHidden/>
           </w:rPr>
-          <w:instrText xml:space="preserve"> PAGEREF _Toc393364992 \h </w:instrText>
+          <w:instrText xml:space="preserve"> PAGEREF _Toc393533245 \h </w:instrText>
         </w:r>
         <w:r>
           <w:rPr>
@@ -1160,7 +1160,7 @@
           <w:lang w:val="pl-PL" w:eastAsia="pl-PL" w:bidi="ar-SA"/>
         </w:rPr>
       </w:pPr>
-      <w:hyperlink w:anchor="_Toc393364993" w:history="1">
+      <w:hyperlink w:anchor="_Toc393533246" w:history="1">
         <w:r>
           <w:rPr>
             <w:rStyle w:val="Hipercze"/>
@@ -1207,7 +1207,7 @@
             <w:noProof/>
             <w:webHidden/>
           </w:rPr>
-          <w:instrText xml:space="preserve"> PAGEREF _Toc393364993 \h </w:instrText>
+          <w:instrText xml:space="preserve"> PAGEREF _Toc393533246 \h </w:instrText>
         </w:r>
         <w:r>
           <w:rPr>
@@ -1254,7 +1254,7 @@
           <w:lang w:val="pl-PL" w:eastAsia="pl-PL" w:bidi="ar-SA"/>
         </w:rPr>
       </w:pPr>
-      <w:hyperlink w:anchor="_Toc393364994" w:history="1">
+      <w:hyperlink w:anchor="_Toc393533247" w:history="1">
         <w:r>
           <w:rPr>
             <w:rStyle w:val="Hipercze"/>
@@ -1301,7 +1301,7 @@
             <w:noProof/>
             <w:webHidden/>
           </w:rPr>
-          <w:instrText xml:space="preserve"> PAGEREF _Toc393364994 \h </w:instrText>
+          <w:instrText xml:space="preserve"> PAGEREF _Toc393533247 \h </w:instrText>
         </w:r>
         <w:r>
           <w:rPr>
@@ -1348,7 +1348,7 @@
           <w:lang w:val="pl-PL" w:eastAsia="pl-PL" w:bidi="ar-SA"/>
         </w:rPr>
       </w:pPr>
-      <w:hyperlink w:anchor="_Toc393364995" w:history="1">
+      <w:hyperlink w:anchor="_Toc393533248" w:history="1">
         <w:r>
           <w:rPr>
             <w:rStyle w:val="Hipercze"/>
@@ -1395,7 +1395,7 @@
             <w:noProof/>
             <w:webHidden/>
           </w:rPr>
-          <w:instrText xml:space="preserve"> PAGEREF _Toc393364995 \h </w:instrText>
+          <w:instrText xml:space="preserve"> PAGEREF _Toc393533248 \h </w:instrText>
         </w:r>
         <w:r>
           <w:rPr>
@@ -1442,7 +1442,7 @@
           <w:lang w:val="pl-PL" w:eastAsia="pl-PL" w:bidi="ar-SA"/>
         </w:rPr>
       </w:pPr>
-      <w:hyperlink w:anchor="_Toc393364996" w:history="1">
+      <w:hyperlink w:anchor="_Toc393533249" w:history="1">
         <w:r>
           <w:rPr>
             <w:rStyle w:val="Hipercze"/>
@@ -1489,7 +1489,7 @@
             <w:noProof/>
             <w:webHidden/>
           </w:rPr>
-          <w:instrText xml:space="preserve"> PAGEREF _Toc393364996 \h </w:instrText>
+          <w:instrText xml:space="preserve"> PAGEREF _Toc393533249 \h </w:instrText>
         </w:r>
         <w:r>
           <w:rPr>
@@ -1536,7 +1536,7 @@
           <w:lang w:val="pl-PL" w:eastAsia="pl-PL" w:bidi="ar-SA"/>
         </w:rPr>
       </w:pPr>
-      <w:hyperlink w:anchor="_Toc393364997" w:history="1">
+      <w:hyperlink w:anchor="_Toc393533250" w:history="1">
         <w:r>
           <w:rPr>
             <w:rStyle w:val="Hipercze"/>
@@ -1583,7 +1583,7 @@
             <w:noProof/>
             <w:webHidden/>
           </w:rPr>
-          <w:instrText xml:space="preserve"> PAGEREF _Toc393364997 \h </w:instrText>
+          <w:instrText xml:space="preserve"> PAGEREF _Toc393533250 \h </w:instrText>
         </w:r>
         <w:r>
           <w:rPr>
@@ -1630,7 +1630,7 @@
           <w:lang w:val="pl-PL" w:eastAsia="pl-PL" w:bidi="ar-SA"/>
         </w:rPr>
       </w:pPr>
-      <w:hyperlink w:anchor="_Toc393364998" w:history="1">
+      <w:hyperlink w:anchor="_Toc393533251" w:history="1">
         <w:r>
           <w:rPr>
             <w:rStyle w:val="Hipercze"/>
@@ -1677,7 +1677,7 @@
             <w:noProof/>
             <w:webHidden/>
           </w:rPr>
-          <w:instrText xml:space="preserve"> PAGEREF _Toc393364998 \h </w:instrText>
+          <w:instrText xml:space="preserve"> PAGEREF _Toc393533251 \h </w:instrText>
         </w:r>
         <w:r>
           <w:rPr>
@@ -1724,7 +1724,7 @@
           <w:lang w:val="pl-PL" w:eastAsia="pl-PL" w:bidi="ar-SA"/>
         </w:rPr>
       </w:pPr>
-      <w:hyperlink w:anchor="_Toc393364999" w:history="1">
+      <w:hyperlink w:anchor="_Toc393533252" w:history="1">
         <w:r>
           <w:rPr>
             <w:rStyle w:val="Hipercze"/>
@@ -1771,7 +1771,7 @@
             <w:noProof/>
             <w:webHidden/>
           </w:rPr>
-          <w:instrText xml:space="preserve"> PAGEREF _Toc393364999 \h </w:instrText>
+          <w:instrText xml:space="preserve"> PAGEREF _Toc393533252 \h </w:instrText>
         </w:r>
         <w:r>
           <w:rPr>
@@ -1818,7 +1818,7 @@
           <w:lang w:val="pl-PL" w:eastAsia="pl-PL" w:bidi="ar-SA"/>
         </w:rPr>
       </w:pPr>
-      <w:hyperlink w:anchor="_Toc393365000" w:history="1">
+      <w:hyperlink w:anchor="_Toc393533253" w:history="1">
         <w:r>
           <w:rPr>
             <w:rStyle w:val="Hipercze"/>
@@ -1865,7 +1865,7 @@
             <w:noProof/>
             <w:webHidden/>
           </w:rPr>
-          <w:instrText xml:space="preserve"> PAGEREF _Toc393365000 \h </w:instrText>
+          <w:instrText xml:space="preserve"> PAGEREF _Toc393533253 \h </w:instrText>
         </w:r>
         <w:r>
           <w:rPr>
@@ -1912,7 +1912,7 @@
           <w:lang w:val="pl-PL" w:eastAsia="pl-PL" w:bidi="ar-SA"/>
         </w:rPr>
       </w:pPr>
-      <w:hyperlink w:anchor="_Toc393365001" w:history="1">
+      <w:hyperlink w:anchor="_Toc393533254" w:history="1">
         <w:r>
           <w:rPr>
             <w:rStyle w:val="Hipercze"/>
@@ -1959,7 +1959,7 @@
             <w:noProof/>
             <w:webHidden/>
           </w:rPr>
-          <w:instrText xml:space="preserve"> PAGEREF _Toc393365001 \h </w:instrText>
+          <w:instrText xml:space="preserve"> PAGEREF _Toc393533254 \h </w:instrText>
         </w:r>
         <w:r>
           <w:rPr>
@@ -2006,7 +2006,7 @@
           <w:lang w:val="pl-PL" w:eastAsia="pl-PL" w:bidi="ar-SA"/>
         </w:rPr>
       </w:pPr>
-      <w:hyperlink w:anchor="_Toc393365002" w:history="1">
+      <w:hyperlink w:anchor="_Toc393533255" w:history="1">
         <w:r>
           <w:rPr>
             <w:rStyle w:val="Hipercze"/>
@@ -2053,7 +2053,7 @@
             <w:noProof/>
             <w:webHidden/>
           </w:rPr>
-          <w:instrText xml:space="preserve"> PAGEREF _Toc393365002 \h </w:instrText>
+          <w:instrText xml:space="preserve"> PAGEREF _Toc393533255 \h </w:instrText>
         </w:r>
         <w:r>
           <w:rPr>
@@ -2100,7 +2100,7 @@
           <w:lang w:val="pl-PL" w:eastAsia="pl-PL" w:bidi="ar-SA"/>
         </w:rPr>
       </w:pPr>
-      <w:hyperlink w:anchor="_Toc393365003" w:history="1">
+      <w:hyperlink w:anchor="_Toc393533256" w:history="1">
         <w:r>
           <w:rPr>
             <w:rStyle w:val="Hipercze"/>
@@ -2147,7 +2147,7 @@
             <w:noProof/>
             <w:webHidden/>
           </w:rPr>
-          <w:instrText xml:space="preserve"> PAGEREF _Toc393365003 \h </w:instrText>
+          <w:instrText xml:space="preserve"> PAGEREF _Toc393533256 \h </w:instrText>
         </w:r>
         <w:r>
           <w:rPr>
@@ -2194,7 +2194,7 @@
           <w:lang w:val="pl-PL" w:eastAsia="pl-PL" w:bidi="ar-SA"/>
         </w:rPr>
       </w:pPr>
-      <w:hyperlink w:anchor="_Toc393365004" w:history="1">
+      <w:hyperlink w:anchor="_Toc393533257" w:history="1">
         <w:r>
           <w:rPr>
             <w:rStyle w:val="Hipercze"/>
@@ -2241,7 +2241,7 @@
             <w:noProof/>
             <w:webHidden/>
           </w:rPr>
-          <w:instrText xml:space="preserve"> PAGEREF _Toc393365004 \h </w:instrText>
+          <w:instrText xml:space="preserve"> PAGEREF _Toc393533257 \h </w:instrText>
         </w:r>
         <w:r>
           <w:rPr>
@@ -2288,7 +2288,7 @@
           <w:lang w:val="pl-PL" w:eastAsia="pl-PL" w:bidi="ar-SA"/>
         </w:rPr>
       </w:pPr>
-      <w:hyperlink w:anchor="_Toc393365005" w:history="1">
+      <w:hyperlink w:anchor="_Toc393533258" w:history="1">
         <w:r>
           <w:rPr>
             <w:rStyle w:val="Hipercze"/>
@@ -2335,7 +2335,7 @@
             <w:noProof/>
             <w:webHidden/>
           </w:rPr>
-          <w:instrText xml:space="preserve"> PAGEREF _Toc393365005 \h </w:instrText>
+          <w:instrText xml:space="preserve"> PAGEREF _Toc393533258 \h </w:instrText>
         </w:r>
         <w:r>
           <w:rPr>
@@ -2382,7 +2382,7 @@
           <w:lang w:val="pl-PL" w:eastAsia="pl-PL" w:bidi="ar-SA"/>
         </w:rPr>
       </w:pPr>
-      <w:hyperlink w:anchor="_Toc393365006" w:history="1">
+      <w:hyperlink w:anchor="_Toc393533259" w:history="1">
         <w:r>
           <w:rPr>
             <w:rStyle w:val="Hipercze"/>
@@ -2429,7 +2429,7 @@
             <w:noProof/>
             <w:webHidden/>
           </w:rPr>
-          <w:instrText xml:space="preserve"> PAGEREF _Toc393365006 \h </w:instrText>
+          <w:instrText xml:space="preserve"> PAGEREF _Toc393533259 \h </w:instrText>
         </w:r>
         <w:r>
           <w:rPr>
@@ -2476,7 +2476,7 @@
           <w:lang w:val="pl-PL" w:eastAsia="pl-PL" w:bidi="ar-SA"/>
         </w:rPr>
       </w:pPr>
-      <w:hyperlink w:anchor="_Toc393365007" w:history="1">
+      <w:hyperlink w:anchor="_Toc393533260" w:history="1">
         <w:r>
           <w:rPr>
             <w:rStyle w:val="Hipercze"/>
@@ -2523,7 +2523,7 @@
             <w:noProof/>
             <w:webHidden/>
           </w:rPr>
-          <w:instrText xml:space="preserve"> PAGEREF _Toc393365007 \h </w:instrText>
+          <w:instrText xml:space="preserve"> PAGEREF _Toc393533260 \h </w:instrText>
         </w:r>
         <w:r>
           <w:rPr>
@@ -2569,7 +2569,7 @@
           <w:lang w:val="pl-PL" w:eastAsia="pl-PL" w:bidi="ar-SA"/>
         </w:rPr>
       </w:pPr>
-      <w:hyperlink w:anchor="_Toc393365008" w:history="1">
+      <w:hyperlink w:anchor="_Toc393533261" w:history="1">
         <w:r>
           <w:rPr>
             <w:rStyle w:val="Hipercze"/>
@@ -2597,7 +2597,7 @@
             <w:noProof/>
             <w:webHidden/>
           </w:rPr>
-          <w:instrText xml:space="preserve"> PAGEREF _Toc393365008 \h </w:instrText>
+          <w:instrText xml:space="preserve"> PAGEREF _Toc393533261 \h </w:instrText>
         </w:r>
         <w:r>
           <w:rPr>
@@ -2644,7 +2644,7 @@
           <w:lang w:val="pl-PL" w:eastAsia="pl-PL" w:bidi="ar-SA"/>
         </w:rPr>
       </w:pPr>
-      <w:hyperlink w:anchor="_Toc393365009" w:history="1">
+      <w:hyperlink w:anchor="_Toc393533262" w:history="1">
         <w:r>
           <w:rPr>
             <w:rStyle w:val="Hipercze"/>
@@ -2691,7 +2691,7 @@
             <w:noProof/>
             <w:webHidden/>
           </w:rPr>
-          <w:instrText xml:space="preserve"> PAGEREF _Toc393365009 \h </w:instrText>
+          <w:instrText xml:space="preserve"> PAGEREF _Toc393533262 \h </w:instrText>
         </w:r>
         <w:r>
           <w:rPr>
@@ -2738,7 +2738,7 @@
           <w:lang w:val="pl-PL" w:eastAsia="pl-PL" w:bidi="ar-SA"/>
         </w:rPr>
       </w:pPr>
-      <w:hyperlink w:anchor="_Toc393365010" w:history="1">
+      <w:hyperlink w:anchor="_Toc393533263" w:history="1">
         <w:r>
           <w:rPr>
             <w:rStyle w:val="Hipercze"/>
@@ -2785,7 +2785,7 @@
             <w:noProof/>
             <w:webHidden/>
           </w:rPr>
-          <w:instrText xml:space="preserve"> PAGEREF _Toc393365010 \h </w:instrText>
+          <w:instrText xml:space="preserve"> PAGEREF _Toc393533263 \h </w:instrText>
         </w:r>
         <w:r>
           <w:rPr>
@@ -2832,7 +2832,7 @@
           <w:lang w:val="pl-PL" w:eastAsia="pl-PL" w:bidi="ar-SA"/>
         </w:rPr>
       </w:pPr>
-      <w:hyperlink w:anchor="_Toc393365011" w:history="1">
+      <w:hyperlink w:anchor="_Toc393533264" w:history="1">
         <w:r>
           <w:rPr>
             <w:rStyle w:val="Hipercze"/>
@@ -2879,7 +2879,7 @@
             <w:noProof/>
             <w:webHidden/>
           </w:rPr>
-          <w:instrText xml:space="preserve"> PAGEREF _Toc393365011 \h </w:instrText>
+          <w:instrText xml:space="preserve"> PAGEREF _Toc393533264 \h </w:instrText>
         </w:r>
         <w:r>
           <w:rPr>
@@ -2926,7 +2926,7 @@
           <w:lang w:val="pl-PL" w:eastAsia="pl-PL" w:bidi="ar-SA"/>
         </w:rPr>
       </w:pPr>
-      <w:hyperlink w:anchor="_Toc393365012" w:history="1">
+      <w:hyperlink w:anchor="_Toc393533265" w:history="1">
         <w:r>
           <w:rPr>
             <w:rStyle w:val="Hipercze"/>
@@ -2973,7 +2973,7 @@
             <w:noProof/>
             <w:webHidden/>
           </w:rPr>
-          <w:instrText xml:space="preserve"> PAGEREF _Toc393365012 \h </w:instrText>
+          <w:instrText xml:space="preserve"> PAGEREF _Toc393533265 \h </w:instrText>
         </w:r>
         <w:r>
           <w:rPr>
@@ -3006,9 +3006,9 @@
     </w:p>
     <w:p>
       <w:pPr>
-        <w:pStyle w:val="Spistreci1"/>
+        <w:pStyle w:val="Spistreci3"/>
         <w:tabs>
-          <w:tab w:val="left" w:pos="440"/>
+          <w:tab w:val="left" w:pos="1320"/>
           <w:tab w:val="right" w:leader="dot" w:pos="9392"/>
         </w:tabs>
         <w:rPr>
@@ -3020,14 +3020,14 @@
           <w:lang w:val="pl-PL" w:eastAsia="pl-PL" w:bidi="ar-SA"/>
         </w:rPr>
       </w:pPr>
-      <w:hyperlink w:anchor="_Toc393365013" w:history="1">
+      <w:hyperlink w:anchor="_Toc393533266" w:history="1">
         <w:r>
           <w:rPr>
             <w:rStyle w:val="Hipercze"/>
             <w:noProof/>
             <w:lang w:val="pl-PL"/>
           </w:rPr>
-          <w:t>6</w:t>
+          <w:t>5.1.3</w:t>
         </w:r>
         <w:r>
           <w:rPr>
@@ -3046,7 +3046,7 @@
             <w:noProof/>
             <w:lang w:val="pl-PL"/>
           </w:rPr>
-          <w:t>Zaimplementowane programy testujące</w:t>
+          <w:t>Instalacja oraz konfiguracja środowiska Unity</w:t>
         </w:r>
         <w:r>
           <w:rPr>
@@ -3067,7 +3067,7 @@
             <w:noProof/>
             <w:webHidden/>
           </w:rPr>
-          <w:instrText xml:space="preserve"> PAGEREF _Toc393365013 \h </w:instrText>
+          <w:instrText xml:space="preserve"> PAGEREF _Toc393533266 \h </w:instrText>
         </w:r>
         <w:r>
           <w:rPr>
@@ -3100,9 +3100,9 @@
     </w:p>
     <w:p>
       <w:pPr>
-        <w:pStyle w:val="Spistreci2"/>
+        <w:pStyle w:val="Spistreci1"/>
         <w:tabs>
-          <w:tab w:val="left" w:pos="880"/>
+          <w:tab w:val="left" w:pos="440"/>
           <w:tab w:val="right" w:leader="dot" w:pos="9392"/>
         </w:tabs>
         <w:rPr>
@@ -3114,14 +3114,14 @@
           <w:lang w:val="pl-PL" w:eastAsia="pl-PL" w:bidi="ar-SA"/>
         </w:rPr>
       </w:pPr>
-      <w:hyperlink w:anchor="_Toc393365014" w:history="1">
+      <w:hyperlink w:anchor="_Toc393533267" w:history="1">
         <w:r>
           <w:rPr>
             <w:rStyle w:val="Hipercze"/>
             <w:noProof/>
             <w:lang w:val="pl-PL"/>
           </w:rPr>
-          <w:t>6.1</w:t>
+          <w:t>6</w:t>
         </w:r>
         <w:r>
           <w:rPr>
@@ -3140,7 +3140,7 @@
             <w:noProof/>
             <w:lang w:val="pl-PL"/>
           </w:rPr>
-          <w:t>Unity: Test grafiki 2D</w:t>
+          <w:t>Zaimplementowane programy testujące</w:t>
         </w:r>
         <w:r>
           <w:rPr>
@@ -3161,7 +3161,7 @@
             <w:noProof/>
             <w:webHidden/>
           </w:rPr>
-          <w:instrText xml:space="preserve"> PAGEREF _Toc393365014 \h </w:instrText>
+          <w:instrText xml:space="preserve"> PAGEREF _Toc393533267 \h </w:instrText>
         </w:r>
         <w:r>
           <w:rPr>
@@ -3194,9 +3194,9 @@
     </w:p>
     <w:p>
       <w:pPr>
-        <w:pStyle w:val="Spistreci3"/>
+        <w:pStyle w:val="Spistreci2"/>
         <w:tabs>
-          <w:tab w:val="left" w:pos="1320"/>
+          <w:tab w:val="left" w:pos="880"/>
           <w:tab w:val="right" w:leader="dot" w:pos="9392"/>
         </w:tabs>
         <w:rPr>
@@ -3208,14 +3208,14 @@
           <w:lang w:val="pl-PL" w:eastAsia="pl-PL" w:bidi="ar-SA"/>
         </w:rPr>
       </w:pPr>
-      <w:hyperlink w:anchor="_Toc393365015" w:history="1">
+      <w:hyperlink w:anchor="_Toc393533268" w:history="1">
         <w:r>
           <w:rPr>
             <w:rStyle w:val="Hipercze"/>
             <w:noProof/>
             <w:lang w:val="pl-PL"/>
           </w:rPr>
-          <w:t>6.1.1</w:t>
+          <w:t>6.1</w:t>
         </w:r>
         <w:r>
           <w:rPr>
@@ -3234,7 +3234,7 @@
             <w:noProof/>
             <w:lang w:val="pl-PL"/>
           </w:rPr>
-          <w:t>Implementacja</w:t>
+          <w:t>Unity: Test grafiki 2D</w:t>
         </w:r>
         <w:r>
           <w:rPr>
@@ -3255,7 +3255,7 @@
             <w:noProof/>
             <w:webHidden/>
           </w:rPr>
-          <w:instrText xml:space="preserve"> PAGEREF _Toc393365015 \h </w:instrText>
+          <w:instrText xml:space="preserve"> PAGEREF _Toc393533268 \h </w:instrText>
         </w:r>
         <w:r>
           <w:rPr>
@@ -3275,7 +3275,7 @@
             <w:noProof/>
             <w:webHidden/>
           </w:rPr>
-          <w:t>26</w:t>
+          <w:t>25</w:t>
         </w:r>
         <w:r>
           <w:rPr>
@@ -3288,9 +3288,9 @@
     </w:p>
     <w:p>
       <w:pPr>
-        <w:pStyle w:val="Spistreci4"/>
+        <w:pStyle w:val="Spistreci3"/>
         <w:tabs>
-          <w:tab w:val="left" w:pos="1760"/>
+          <w:tab w:val="left" w:pos="1320"/>
           <w:tab w:val="right" w:leader="dot" w:pos="9392"/>
         </w:tabs>
         <w:rPr>
@@ -3302,14 +3302,14 @@
           <w:lang w:val="pl-PL" w:eastAsia="pl-PL" w:bidi="ar-SA"/>
         </w:rPr>
       </w:pPr>
-      <w:hyperlink w:anchor="_Toc393365016" w:history="1">
+      <w:hyperlink w:anchor="_Toc393533269" w:history="1">
         <w:r>
           <w:rPr>
             <w:rStyle w:val="Hipercze"/>
             <w:noProof/>
             <w:lang w:val="pl-PL"/>
           </w:rPr>
-          <w:t>6.1.1.1</w:t>
+          <w:t>6.1.1</w:t>
         </w:r>
         <w:r>
           <w:rPr>
@@ -3328,7 +3328,7 @@
             <w:noProof/>
             <w:lang w:val="pl-PL"/>
           </w:rPr>
-          <w:t>Postać gracza</w:t>
+          <w:t>Implementacja</w:t>
         </w:r>
         <w:r>
           <w:rPr>
@@ -3349,7 +3349,7 @@
             <w:noProof/>
             <w:webHidden/>
           </w:rPr>
-          <w:instrText xml:space="preserve"> PAGEREF _Toc393365016 \h </w:instrText>
+          <w:instrText xml:space="preserve"> PAGEREF _Toc393533269 \h </w:instrText>
         </w:r>
         <w:r>
           <w:rPr>
@@ -3382,9 +3382,9 @@
     </w:p>
     <w:p>
       <w:pPr>
-        <w:pStyle w:val="Spistreci2"/>
+        <w:pStyle w:val="Spistreci4"/>
         <w:tabs>
-          <w:tab w:val="left" w:pos="880"/>
+          <w:tab w:val="left" w:pos="1760"/>
           <w:tab w:val="right" w:leader="dot" w:pos="9392"/>
         </w:tabs>
         <w:rPr>
@@ -3396,14 +3396,14 @@
           <w:lang w:val="pl-PL" w:eastAsia="pl-PL" w:bidi="ar-SA"/>
         </w:rPr>
       </w:pPr>
-      <w:hyperlink w:anchor="_Toc393365017" w:history="1">
+      <w:hyperlink w:anchor="_Toc393533270" w:history="1">
         <w:r>
           <w:rPr>
             <w:rStyle w:val="Hipercze"/>
             <w:noProof/>
             <w:lang w:val="pl-PL"/>
           </w:rPr>
-          <w:t>6.2</w:t>
+          <w:t>6.1.1.1</w:t>
         </w:r>
         <w:r>
           <w:rPr>
@@ -3422,7 +3422,7 @@
             <w:noProof/>
             <w:lang w:val="pl-PL"/>
           </w:rPr>
-          <w:t>Unity: Test ilości obiektów 2D</w:t>
+          <w:t>Postać gracza</w:t>
         </w:r>
         <w:r>
           <w:rPr>
@@ -3443,7 +3443,7 @@
             <w:noProof/>
             <w:webHidden/>
           </w:rPr>
-          <w:instrText xml:space="preserve"> PAGEREF _Toc393365017 \h </w:instrText>
+          <w:instrText xml:space="preserve"> PAGEREF _Toc393533270 \h </w:instrText>
         </w:r>
         <w:r>
           <w:rPr>
@@ -3463,7 +3463,7 @@
             <w:noProof/>
             <w:webHidden/>
           </w:rPr>
-          <w:t>28</w:t>
+          <w:t>26</w:t>
         </w:r>
         <w:r>
           <w:rPr>
@@ -3476,9 +3476,9 @@
     </w:p>
     <w:p>
       <w:pPr>
-        <w:pStyle w:val="Spistreci1"/>
+        <w:pStyle w:val="Spistreci2"/>
         <w:tabs>
-          <w:tab w:val="left" w:pos="440"/>
+          <w:tab w:val="left" w:pos="880"/>
           <w:tab w:val="right" w:leader="dot" w:pos="9392"/>
         </w:tabs>
         <w:rPr>
@@ -3490,14 +3490,14 @@
           <w:lang w:val="pl-PL" w:eastAsia="pl-PL" w:bidi="ar-SA"/>
         </w:rPr>
       </w:pPr>
-      <w:hyperlink w:anchor="_Toc393365018" w:history="1">
+      <w:hyperlink w:anchor="_Toc393533271" w:history="1">
         <w:r>
           <w:rPr>
             <w:rStyle w:val="Hipercze"/>
             <w:noProof/>
             <w:lang w:val="pl-PL"/>
           </w:rPr>
-          <w:t>7</w:t>
+          <w:t>6.2</w:t>
         </w:r>
         <w:r>
           <w:rPr>
@@ -3516,7 +3516,7 @@
             <w:noProof/>
             <w:lang w:val="pl-PL"/>
           </w:rPr>
-          <w:t>Wyniki</w:t>
+          <w:t>Unity: Test ilości obiektów 2D</w:t>
         </w:r>
         <w:r>
           <w:rPr>
@@ -3537,7 +3537,7 @@
             <w:noProof/>
             <w:webHidden/>
           </w:rPr>
-          <w:instrText xml:space="preserve"> PAGEREF _Toc393365018 \h </w:instrText>
+          <w:instrText xml:space="preserve"> PAGEREF _Toc393533271 \h </w:instrText>
         </w:r>
         <w:r>
           <w:rPr>
@@ -3557,7 +3557,7 @@
             <w:noProof/>
             <w:webHidden/>
           </w:rPr>
-          <w:t>29</w:t>
+          <w:t>28</w:t>
         </w:r>
         <w:r>
           <w:rPr>
@@ -3584,14 +3584,14 @@
           <w:lang w:val="pl-PL" w:eastAsia="pl-PL" w:bidi="ar-SA"/>
         </w:rPr>
       </w:pPr>
-      <w:hyperlink w:anchor="_Toc393365019" w:history="1">
+      <w:hyperlink w:anchor="_Toc393533272" w:history="1">
         <w:r>
           <w:rPr>
             <w:rStyle w:val="Hipercze"/>
             <w:noProof/>
             <w:lang w:val="pl-PL"/>
           </w:rPr>
-          <w:t>8</w:t>
+          <w:t>7</w:t>
         </w:r>
         <w:r>
           <w:rPr>
@@ -3610,7 +3610,7 @@
             <w:noProof/>
             <w:lang w:val="pl-PL"/>
           </w:rPr>
-          <w:t>Podsumowanie i wnioski</w:t>
+          <w:t>Wyniki</w:t>
         </w:r>
         <w:r>
           <w:rPr>
@@ -3631,7 +3631,7 @@
             <w:noProof/>
             <w:webHidden/>
           </w:rPr>
-          <w:instrText xml:space="preserve"> PAGEREF _Toc393365019 \h </w:instrText>
+          <w:instrText xml:space="preserve"> PAGEREF _Toc393533272 \h </w:instrText>
         </w:r>
         <w:r>
           <w:rPr>
@@ -3678,14 +3678,14 @@
           <w:lang w:val="pl-PL" w:eastAsia="pl-PL" w:bidi="ar-SA"/>
         </w:rPr>
       </w:pPr>
-      <w:hyperlink w:anchor="_Toc393365020" w:history="1">
+      <w:hyperlink w:anchor="_Toc393533273" w:history="1">
         <w:r>
           <w:rPr>
             <w:rStyle w:val="Hipercze"/>
             <w:noProof/>
             <w:lang w:val="pl-PL"/>
           </w:rPr>
-          <w:t>9</w:t>
+          <w:t>8</w:t>
         </w:r>
         <w:r>
           <w:rPr>
@@ -3704,6 +3704,100 @@
             <w:noProof/>
             <w:lang w:val="pl-PL"/>
           </w:rPr>
+          <w:t>Podsumowanie i wnioski</w:t>
+        </w:r>
+        <w:r>
+          <w:rPr>
+            <w:noProof/>
+            <w:webHidden/>
+          </w:rPr>
+          <w:tab/>
+        </w:r>
+        <w:r>
+          <w:rPr>
+            <w:noProof/>
+            <w:webHidden/>
+          </w:rPr>
+          <w:fldChar w:fldCharType="begin"/>
+        </w:r>
+        <w:r>
+          <w:rPr>
+            <w:noProof/>
+            <w:webHidden/>
+          </w:rPr>
+          <w:instrText xml:space="preserve"> PAGEREF _Toc393533273 \h </w:instrText>
+        </w:r>
+        <w:r>
+          <w:rPr>
+            <w:noProof/>
+            <w:webHidden/>
+          </w:rPr>
+        </w:r>
+        <w:r>
+          <w:rPr>
+            <w:noProof/>
+            <w:webHidden/>
+          </w:rPr>
+          <w:fldChar w:fldCharType="separate"/>
+        </w:r>
+        <w:r>
+          <w:rPr>
+            <w:noProof/>
+            <w:webHidden/>
+          </w:rPr>
+          <w:t>29</w:t>
+        </w:r>
+        <w:r>
+          <w:rPr>
+            <w:noProof/>
+            <w:webHidden/>
+          </w:rPr>
+          <w:fldChar w:fldCharType="end"/>
+        </w:r>
+      </w:hyperlink>
+    </w:p>
+    <w:p>
+      <w:pPr>
+        <w:pStyle w:val="Spistreci1"/>
+        <w:tabs>
+          <w:tab w:val="left" w:pos="440"/>
+          <w:tab w:val="right" w:leader="dot" w:pos="9392"/>
+        </w:tabs>
+        <w:rPr>
+          <w:rFonts w:asciiTheme="minorHAnsi" w:eastAsiaTheme="minorEastAsia" w:hAnsiTheme="minorHAnsi" w:cstheme="minorBidi"/>
+          <w:noProof/>
+          <w:kern w:val="0"/>
+          <w:sz w:val="22"/>
+          <w:szCs w:val="22"/>
+          <w:lang w:val="pl-PL" w:eastAsia="pl-PL" w:bidi="ar-SA"/>
+        </w:rPr>
+      </w:pPr>
+      <w:hyperlink w:anchor="_Toc393533274" w:history="1">
+        <w:r>
+          <w:rPr>
+            <w:rStyle w:val="Hipercze"/>
+            <w:noProof/>
+            <w:lang w:val="pl-PL"/>
+          </w:rPr>
+          <w:t>9</w:t>
+        </w:r>
+        <w:r>
+          <w:rPr>
+            <w:rFonts w:asciiTheme="minorHAnsi" w:eastAsiaTheme="minorEastAsia" w:hAnsiTheme="minorHAnsi" w:cstheme="minorBidi"/>
+            <w:noProof/>
+            <w:kern w:val="0"/>
+            <w:sz w:val="22"/>
+            <w:szCs w:val="22"/>
+            <w:lang w:val="pl-PL" w:eastAsia="pl-PL" w:bidi="ar-SA"/>
+          </w:rPr>
+          <w:tab/>
+        </w:r>
+        <w:r>
+          <w:rPr>
+            <w:rStyle w:val="Hipercze"/>
+            <w:noProof/>
+            <w:lang w:val="pl-PL"/>
+          </w:rPr>
           <w:t>Literatura</w:t>
         </w:r>
         <w:r>
@@ -3725,7 +3819,7 @@
             <w:noProof/>
             <w:webHidden/>
           </w:rPr>
-          <w:instrText xml:space="preserve"> PAGEREF _Toc393365020 \h </w:instrText>
+          <w:instrText xml:space="preserve"> PAGEREF _Toc393533274 \h </w:instrText>
         </w:r>
         <w:r>
           <w:rPr>
@@ -3800,7 +3894,7 @@
           <w:lang w:val="pl-PL"/>
         </w:rPr>
       </w:pPr>
-      <w:bookmarkStart w:id="0" w:name="_Toc393364991"/>
+      <w:bookmarkStart w:id="0" w:name="_Toc393533244"/>
       <w:r>
         <w:rPr>
           <w:lang w:val="pl-PL"/>
@@ -3824,7 +3918,7 @@
           <w:lang w:val="pl-PL"/>
         </w:rPr>
       </w:pPr>
-      <w:bookmarkStart w:id="1" w:name="_Toc393364992"/>
+      <w:bookmarkStart w:id="1" w:name="_Toc393533245"/>
       <w:r>
         <w:rPr>
           <w:lang w:val="pl-PL"/>
@@ -3990,7 +4084,7 @@
           <w:lang w:val="pl-PL"/>
         </w:rPr>
       </w:pPr>
-      <w:bookmarkStart w:id="2" w:name="_Toc393364993"/>
+      <w:bookmarkStart w:id="2" w:name="_Toc393533246"/>
       <w:r>
         <w:rPr>
           <w:lang w:val="pl-PL"/>
@@ -5282,7 +5376,7 @@
           <w:lang w:val="pl-PL"/>
         </w:rPr>
       </w:pPr>
-      <w:bookmarkStart w:id="3" w:name="_Toc393364994"/>
+      <w:bookmarkStart w:id="3" w:name="_Toc393533247"/>
       <w:r>
         <w:rPr>
           <w:lang w:val="pl-PL"/>
@@ -5298,7 +5392,7 @@
           <w:lang w:val="pl-PL"/>
         </w:rPr>
       </w:pPr>
-      <w:bookmarkStart w:id="4" w:name="_Toc393364995"/>
+      <w:bookmarkStart w:id="4" w:name="_Toc393533248"/>
       <w:proofErr w:type="spellStart"/>
       <w:proofErr w:type="gramStart"/>
       <w:r>
@@ -6008,7 +6102,7 @@
           <w:lang w:val="pl-PL"/>
         </w:rPr>
       </w:pPr>
-      <w:bookmarkStart w:id="5" w:name="_Toc393364996"/>
+      <w:bookmarkStart w:id="5" w:name="_Toc393533249"/>
       <w:r>
         <w:rPr>
           <w:lang w:val="pl-PL"/>
@@ -6696,7 +6790,7 @@
           <w:lang w:val="pl-PL"/>
         </w:rPr>
       </w:pPr>
-      <w:bookmarkStart w:id="6" w:name="_Toc393364997"/>
+      <w:bookmarkStart w:id="6" w:name="_Toc393533250"/>
       <w:r>
         <w:rPr>
           <w:lang w:val="pl-PL"/>
@@ -7046,7 +7140,7 @@
           <w:lang w:val="pl-PL"/>
         </w:rPr>
       </w:pPr>
-      <w:bookmarkStart w:id="7" w:name="_Toc393364998"/>
+      <w:bookmarkStart w:id="7" w:name="_Toc393533251"/>
       <w:r>
         <w:rPr>
           <w:lang w:val="pl-PL"/>
@@ -7134,7 +7228,7 @@
           <w:lang w:val="pl-PL"/>
         </w:rPr>
       </w:pPr>
-      <w:bookmarkStart w:id="8" w:name="_Toc393364999"/>
+      <w:bookmarkStart w:id="8" w:name="_Toc393533252"/>
       <w:r>
         <w:rPr>
           <w:lang w:val="pl-PL"/>
@@ -7475,7 +7569,7 @@
           <w:lang w:val="pl-PL"/>
         </w:rPr>
       </w:pPr>
-      <w:bookmarkStart w:id="9" w:name="_Toc393365000"/>
+      <w:bookmarkStart w:id="9" w:name="_Toc393533253"/>
       <w:r>
         <w:rPr>
           <w:lang w:val="pl-PL"/>
@@ -7684,7 +7778,7 @@
           <w:lang w:val="pl-PL"/>
         </w:rPr>
       </w:pPr>
-      <w:bookmarkStart w:id="10" w:name="_Toc393365001"/>
+      <w:bookmarkStart w:id="10" w:name="_Toc393533254"/>
       <w:r>
         <w:rPr>
           <w:lang w:val="pl-PL"/>
@@ -8572,7 +8666,7 @@
           <w:lang w:val="pl-PL"/>
         </w:rPr>
       </w:pPr>
-      <w:bookmarkStart w:id="11" w:name="_Toc393365002"/>
+      <w:bookmarkStart w:id="11" w:name="_Toc393533255"/>
       <w:r>
         <w:rPr>
           <w:lang w:val="pl-PL"/>
@@ -8596,7 +8690,7 @@
           <w:lang w:val="pl-PL"/>
         </w:rPr>
       </w:pPr>
-      <w:bookmarkStart w:id="12" w:name="_Toc393365003"/>
+      <w:bookmarkStart w:id="12" w:name="_Toc393533256"/>
       <w:r>
         <w:rPr>
           <w:lang w:val="pl-PL"/>
@@ -8612,7 +8706,7 @@
           <w:lang w:val="pl-PL"/>
         </w:rPr>
       </w:pPr>
-      <w:bookmarkStart w:id="13" w:name="_Toc393365004"/>
+      <w:bookmarkStart w:id="13" w:name="_Toc393533257"/>
       <w:r>
         <w:rPr>
           <w:lang w:val="pl-PL"/>
@@ -8816,7 +8910,7 @@
           <w:lang w:val="pl-PL"/>
         </w:rPr>
       </w:pPr>
-      <w:bookmarkStart w:id="14" w:name="_Toc393365005"/>
+      <w:bookmarkStart w:id="14" w:name="_Toc393533258"/>
       <w:r>
         <w:rPr>
           <w:lang w:val="pl-PL"/>
@@ -8832,7 +8926,7 @@
           <w:lang w:val="pl-PL"/>
         </w:rPr>
       </w:pPr>
-      <w:bookmarkStart w:id="15" w:name="_Toc393365006"/>
+      <w:bookmarkStart w:id="15" w:name="_Toc393533259"/>
       <w:r>
         <w:rPr>
           <w:lang w:val="pl-PL"/>
@@ -10082,7 +10176,7 @@
           <w:lang w:val="pl-PL"/>
         </w:rPr>
       </w:pPr>
-      <w:bookmarkStart w:id="16" w:name="_Toc393365007"/>
+      <w:bookmarkStart w:id="16" w:name="_Toc393533260"/>
       <w:r>
         <w:rPr>
           <w:lang w:val="pl-PL"/>
@@ -10116,7 +10210,7 @@
           <w:lang w:val="pl-PL"/>
         </w:rPr>
       </w:pPr>
-      <w:bookmarkStart w:id="17" w:name="_Toc393365008"/>
+      <w:bookmarkStart w:id="17" w:name="_Toc393533261"/>
       <w:bookmarkEnd w:id="17"/>
     </w:p>
     <w:p>
@@ -10133,7 +10227,7 @@
           <w:lang w:val="pl-PL"/>
         </w:rPr>
       </w:pPr>
-      <w:bookmarkStart w:id="18" w:name="_Toc393365009"/>
+      <w:bookmarkStart w:id="18" w:name="_Toc393533262"/>
       <w:r>
         <w:rPr>
           <w:lang w:val="pl-PL"/>
@@ -10206,7 +10300,7 @@
           <w:lang w:val="pl-PL"/>
         </w:rPr>
       </w:pPr>
-      <w:bookmarkStart w:id="19" w:name="_Toc393365010"/>
+      <w:bookmarkStart w:id="19" w:name="_Toc393533263"/>
       <w:r>
         <w:rPr>
           <w:lang w:val="pl-PL"/>
@@ -10366,7 +10460,7 @@
           <w:lang w:val="pl-PL"/>
         </w:rPr>
       </w:pPr>
-      <w:bookmarkStart w:id="20" w:name="_Toc393365011"/>
+      <w:bookmarkStart w:id="20" w:name="_Toc393533264"/>
       <w:r>
         <w:rPr>
           <w:lang w:val="pl-PL"/>
@@ -11762,7 +11856,7 @@
           <w:lang w:val="pl-PL"/>
         </w:rPr>
       </w:pPr>
-      <w:bookmarkStart w:id="21" w:name="_Toc393365012"/>
+      <w:bookmarkStart w:id="21" w:name="_Toc393533265"/>
       <w:r>
         <w:rPr>
           <w:lang w:val="pl-PL"/>
@@ -12623,14 +12717,27 @@
                   <w:r>
                     <w:t xml:space="preserve"> </w:t>
                   </w:r>
-                  <w:fldSimple w:instr=" SEQ Rysunek \* ARABIC ">
-                    <w:r>
-                      <w:rPr>
-                        <w:noProof/>
-                      </w:rPr>
-                      <w:t>9</w:t>
-                    </w:r>
-                  </w:fldSimple>
+                  <w:r>
+                    <w:fldChar w:fldCharType="begin"/>
+                  </w:r>
+                  <w:r>
+                    <w:instrText xml:space="preserve"> SEQ Rysunek \* ARABIC </w:instrText>
+                  </w:r>
+                  <w:r>
+                    <w:fldChar w:fldCharType="separate"/>
+                  </w:r>
+                  <w:r>
+                    <w:rPr>
+                      <w:noProof/>
+                    </w:rPr>
+                    <w:t>9</w:t>
+                  </w:r>
+                  <w:r>
+                    <w:rPr>
+                      <w:noProof/>
+                    </w:rPr>
+                    <w:fldChar w:fldCharType="end"/>
+                  </w:r>
                   <w:r>
                     <w:t xml:space="preserve"> </w:t>
                   </w:r>
@@ -12996,14 +13103,27 @@
                   <w:r>
                     <w:t xml:space="preserve"> </w:t>
                   </w:r>
-                  <w:fldSimple w:instr=" SEQ Rysunek \* ARABIC ">
-                    <w:r>
-                      <w:rPr>
-                        <w:noProof/>
-                      </w:rPr>
-                      <w:t>10</w:t>
-                    </w:r>
-                  </w:fldSimple>
+                  <w:r>
+                    <w:fldChar w:fldCharType="begin"/>
+                  </w:r>
+                  <w:r>
+                    <w:instrText xml:space="preserve"> SEQ Rysunek \* ARABIC </w:instrText>
+                  </w:r>
+                  <w:r>
+                    <w:fldChar w:fldCharType="separate"/>
+                  </w:r>
+                  <w:r>
+                    <w:rPr>
+                      <w:noProof/>
+                    </w:rPr>
+                    <w:t>10</w:t>
+                  </w:r>
+                  <w:r>
+                    <w:rPr>
+                      <w:noProof/>
+                    </w:rPr>
+                    <w:fldChar w:fldCharType="end"/>
+                  </w:r>
                   <w:r>
                     <w:t xml:space="preserve"> </w:t>
                   </w:r>
@@ -13159,8 +13279,6 @@
           <w:lang w:val="pl-PL"/>
         </w:rPr>
       </w:pPr>
-      <w:bookmarkStart w:id="22" w:name="_GoBack"/>
-      <w:bookmarkEnd w:id="22"/>
     </w:p>
     <w:p>
       <w:pPr>
@@ -13191,14 +13309,27 @@
                   <w:r>
                     <w:t xml:space="preserve"> </w:t>
                   </w:r>
-                  <w:fldSimple w:instr=" SEQ Rysunek \* ARABIC ">
-                    <w:r>
-                      <w:rPr>
-                        <w:noProof/>
-                      </w:rPr>
-                      <w:t>11</w:t>
-                    </w:r>
-                  </w:fldSimple>
+                  <w:r>
+                    <w:fldChar w:fldCharType="begin"/>
+                  </w:r>
+                  <w:r>
+                    <w:instrText xml:space="preserve"> SEQ Rysunek \* ARABIC </w:instrText>
+                  </w:r>
+                  <w:r>
+                    <w:fldChar w:fldCharType="separate"/>
+                  </w:r>
+                  <w:r>
+                    <w:rPr>
+                      <w:noProof/>
+                    </w:rPr>
+                    <w:t>11</w:t>
+                  </w:r>
+                  <w:r>
+                    <w:rPr>
+                      <w:noProof/>
+                    </w:rPr>
+                    <w:fldChar w:fldCharType="end"/>
+                  </w:r>
                   <w:r>
                     <w:t xml:space="preserve"> </w:t>
                   </w:r>
@@ -13329,24 +13460,476 @@
     </w:p>
     <w:p>
       <w:pPr>
-        <w:pStyle w:val="Nagwek3"/>
-        <w:rPr>
-          <w:lang w:val="pl-PL"/>
-        </w:rPr>
-      </w:pPr>
-      <w:r>
-        <w:rPr>
-          <w:lang w:val="pl-PL"/>
-        </w:rPr>
-        <w:t>Instalacja oraz konfiguracja środowiska Unity</w:t>
-      </w:r>
-    </w:p>
-    <w:p>
-      <w:pPr>
-        <w:rPr>
-          <w:lang w:val="pl-PL"/>
-        </w:rPr>
-      </w:pPr>
+        <w:rPr>
+          <w:lang w:val="pl-PL"/>
+        </w:rPr>
+      </w:pPr>
+      <w:r>
+        <w:rPr>
+          <w:lang w:val="pl-PL"/>
+        </w:rPr>
+        <w:t>Następnie można już przejść do aplikacji Unity i po załadowaniu przykładowego projektu i sceny wybrać opcję „</w:t>
+      </w:r>
+      <w:proofErr w:type="spellStart"/>
+      <w:r>
+        <w:rPr>
+          <w:lang w:val="pl-PL"/>
+        </w:rPr>
+        <w:t>Build</w:t>
+      </w:r>
+      <w:proofErr w:type="spellEnd"/>
+      <w:r>
+        <w:rPr>
+          <w:lang w:val="pl-PL"/>
+        </w:rPr>
+        <w:t xml:space="preserve"> and Run for Windows Phone 8”:</w:t>
+      </w:r>
+    </w:p>
+    <w:p>
+      <w:pPr>
+        <w:rPr>
+          <w:lang w:val="pl-PL"/>
+        </w:rPr>
+      </w:pPr>
+    </w:p>
+    <w:p>
+      <w:pPr>
+        <w:rPr>
+          <w:lang w:val="pl-PL"/>
+        </w:rPr>
+      </w:pPr>
+    </w:p>
+    <w:p>
+      <w:pPr>
+        <w:rPr>
+          <w:lang w:val="pl-PL"/>
+        </w:rPr>
+      </w:pPr>
+    </w:p>
+    <w:p>
+      <w:pPr>
+        <w:rPr>
+          <w:lang w:val="pl-PL"/>
+        </w:rPr>
+      </w:pPr>
+    </w:p>
+    <w:p>
+      <w:pPr>
+        <w:rPr>
+          <w:lang w:val="pl-PL"/>
+        </w:rPr>
+      </w:pPr>
+    </w:p>
+    <w:p>
+      <w:pPr>
+        <w:rPr>
+          <w:lang w:val="pl-PL"/>
+        </w:rPr>
+      </w:pPr>
+    </w:p>
+    <w:p>
+      <w:pPr>
+        <w:rPr>
+          <w:lang w:val="pl-PL"/>
+        </w:rPr>
+      </w:pPr>
+    </w:p>
+    <w:p>
+      <w:pPr>
+        <w:rPr>
+          <w:lang w:val="pl-PL"/>
+        </w:rPr>
+      </w:pPr>
+    </w:p>
+    <w:p>
+      <w:pPr>
+        <w:rPr>
+          <w:lang w:val="pl-PL"/>
+        </w:rPr>
+      </w:pPr>
+    </w:p>
+    <w:p>
+      <w:pPr>
+        <w:rPr>
+          <w:lang w:val="pl-PL"/>
+        </w:rPr>
+      </w:pPr>
+    </w:p>
+    <w:p>
+      <w:pPr>
+        <w:rPr>
+          <w:lang w:val="pl-PL"/>
+        </w:rPr>
+      </w:pPr>
+    </w:p>
+    <w:p>
+      <w:pPr>
+        <w:rPr>
+          <w:lang w:val="pl-PL"/>
+        </w:rPr>
+      </w:pPr>
+    </w:p>
+    <w:p>
+      <w:pPr>
+        <w:rPr>
+          <w:lang w:val="pl-PL"/>
+        </w:rPr>
+      </w:pPr>
+    </w:p>
+    <w:p>
+      <w:pPr>
+        <w:rPr>
+          <w:lang w:val="pl-PL"/>
+        </w:rPr>
+      </w:pPr>
+    </w:p>
+    <w:p>
+      <w:pPr>
+        <w:rPr>
+          <w:lang w:val="pl-PL"/>
+        </w:rPr>
+      </w:pPr>
+    </w:p>
+    <w:p>
+      <w:pPr>
+        <w:rPr>
+          <w:lang w:val="pl-PL"/>
+        </w:rPr>
+      </w:pPr>
+    </w:p>
+    <w:p>
+      <w:pPr>
+        <w:rPr>
+          <w:lang w:val="pl-PL"/>
+        </w:rPr>
+      </w:pPr>
+    </w:p>
+    <w:p>
+      <w:pPr>
+        <w:rPr>
+          <w:lang w:val="pl-PL"/>
+        </w:rPr>
+      </w:pPr>
+    </w:p>
+    <w:p>
+      <w:pPr>
+        <w:rPr>
+          <w:lang w:val="pl-PL"/>
+        </w:rPr>
+      </w:pPr>
+    </w:p>
+    <w:p>
+      <w:pPr>
+        <w:rPr>
+          <w:lang w:val="pl-PL"/>
+        </w:rPr>
+      </w:pPr>
+      <w:r>
+        <w:rPr>
+          <w:noProof/>
+          <w:lang w:val="pl-PL" w:eastAsia="pl-PL" w:bidi="ar-SA"/>
+        </w:rPr>
+        <w:drawing>
+          <wp:anchor distT="0" distB="0" distL="114300" distR="114300" simplePos="0" relativeHeight="251701248" behindDoc="1" locked="0" layoutInCell="1" allowOverlap="1" wp14:anchorId="6159872F" wp14:editId="42A3FAB4">
+            <wp:simplePos x="0" y="0"/>
+            <wp:positionH relativeFrom="column">
+              <wp:posOffset>153670</wp:posOffset>
+            </wp:positionH>
+            <wp:positionV relativeFrom="paragraph">
+              <wp:posOffset>1019810</wp:posOffset>
+            </wp:positionV>
+            <wp:extent cx="5963920" cy="3187065"/>
+            <wp:effectExtent l="0" t="1390650" r="0" b="1365885"/>
+            <wp:wrapNone/>
+            <wp:docPr id="12" name="Obraz 12"/>
+            <wp:cNvGraphicFramePr>
+              <a:graphicFrameLocks xmlns:a="http://schemas.openxmlformats.org/drawingml/2006/main" noChangeAspect="1"/>
+            </wp:cNvGraphicFramePr>
+            <a:graphic xmlns:a="http://schemas.openxmlformats.org/drawingml/2006/main">
+              <a:graphicData uri="http://schemas.openxmlformats.org/drawingml/2006/picture">
+                <pic:pic xmlns:pic="http://schemas.openxmlformats.org/drawingml/2006/picture">
+                  <pic:nvPicPr>
+                    <pic:cNvPr id="0" name="Picture 1"/>
+                    <pic:cNvPicPr>
+                      <a:picLocks noChangeAspect="1" noChangeArrowheads="1"/>
+                    </pic:cNvPicPr>
+                  </pic:nvPicPr>
+                  <pic:blipFill>
+                    <a:blip r:embed="rId24" cstate="print">
+                      <a:extLst>
+                        <a:ext uri="{28A0092B-C50C-407E-A947-70E740481C1C}">
+                          <a14:useLocalDpi xmlns:a14="http://schemas.microsoft.com/office/drawing/2010/main" val="0"/>
+                        </a:ext>
+                      </a:extLst>
+                    </a:blip>
+                    <a:srcRect/>
+                    <a:stretch>
+                      <a:fillRect/>
+                    </a:stretch>
+                  </pic:blipFill>
+                  <pic:spPr bwMode="auto">
+                    <a:xfrm rot="5400000">
+                      <a:off x="0" y="0"/>
+                      <a:ext cx="5963920" cy="3187065"/>
+                    </a:xfrm>
+                    <a:prstGeom prst="rect">
+                      <a:avLst/>
+                    </a:prstGeom>
+                    <a:noFill/>
+                    <a:ln>
+                      <a:noFill/>
+                    </a:ln>
+                  </pic:spPr>
+                </pic:pic>
+              </a:graphicData>
+            </a:graphic>
+            <wp14:sizeRelH relativeFrom="page">
+              <wp14:pctWidth>0</wp14:pctWidth>
+            </wp14:sizeRelH>
+            <wp14:sizeRelV relativeFrom="page">
+              <wp14:pctHeight>0</wp14:pctHeight>
+            </wp14:sizeRelV>
+          </wp:anchor>
+        </w:drawing>
+      </w:r>
+    </w:p>
+    <w:p>
+      <w:pPr>
+        <w:rPr>
+          <w:lang w:val="pl-PL"/>
+        </w:rPr>
+      </w:pPr>
+    </w:p>
+    <w:p>
+      <w:pPr>
+        <w:rPr>
+          <w:lang w:val="pl-PL"/>
+        </w:rPr>
+      </w:pPr>
+    </w:p>
+    <w:p>
+      <w:pPr>
+        <w:rPr>
+          <w:lang w:val="pl-PL"/>
+        </w:rPr>
+      </w:pPr>
+    </w:p>
+    <w:p>
+      <w:pPr>
+        <w:rPr>
+          <w:lang w:val="pl-PL"/>
+        </w:rPr>
+      </w:pPr>
+    </w:p>
+    <w:p>
+      <w:pPr>
+        <w:rPr>
+          <w:lang w:val="pl-PL"/>
+        </w:rPr>
+      </w:pPr>
+    </w:p>
+    <w:p>
+      <w:pPr>
+        <w:rPr>
+          <w:lang w:val="pl-PL"/>
+        </w:rPr>
+      </w:pPr>
+    </w:p>
+    <w:p>
+      <w:pPr>
+        <w:rPr>
+          <w:lang w:val="pl-PL"/>
+        </w:rPr>
+      </w:pPr>
+    </w:p>
+    <w:p>
+      <w:pPr>
+        <w:rPr>
+          <w:lang w:val="pl-PL"/>
+        </w:rPr>
+      </w:pPr>
+    </w:p>
+    <w:p>
+      <w:pPr>
+        <w:rPr>
+          <w:lang w:val="pl-PL"/>
+        </w:rPr>
+      </w:pPr>
+    </w:p>
+    <w:p>
+      <w:pPr>
+        <w:rPr>
+          <w:lang w:val="pl-PL"/>
+        </w:rPr>
+      </w:pPr>
+    </w:p>
+    <w:p>
+      <w:pPr>
+        <w:rPr>
+          <w:lang w:val="pl-PL"/>
+        </w:rPr>
+      </w:pPr>
+    </w:p>
+    <w:p>
+      <w:pPr>
+        <w:rPr>
+          <w:lang w:val="pl-PL"/>
+        </w:rPr>
+      </w:pPr>
+      <w:bookmarkStart w:id="22" w:name="_GoBack"/>
+      <w:bookmarkEnd w:id="22"/>
+    </w:p>
+    <w:p>
+      <w:pPr>
+        <w:rPr>
+          <w:lang w:val="pl-PL"/>
+        </w:rPr>
+      </w:pPr>
+    </w:p>
+    <w:p>
+      <w:pPr>
+        <w:rPr>
+          <w:lang w:val="pl-PL"/>
+        </w:rPr>
+      </w:pPr>
+    </w:p>
+    <w:p>
+      <w:pPr>
+        <w:rPr>
+          <w:lang w:val="pl-PL"/>
+        </w:rPr>
+      </w:pPr>
+    </w:p>
+    <w:p>
+      <w:pPr>
+        <w:rPr>
+          <w:lang w:val="pl-PL"/>
+        </w:rPr>
+      </w:pPr>
+    </w:p>
+    <w:p>
+      <w:pPr>
+        <w:rPr>
+          <w:lang w:val="pl-PL"/>
+        </w:rPr>
+      </w:pPr>
+    </w:p>
+    <w:p>
+      <w:pPr>
+        <w:rPr>
+          <w:lang w:val="pl-PL"/>
+        </w:rPr>
+      </w:pPr>
+    </w:p>
+    <w:p>
+      <w:pPr>
+        <w:rPr>
+          <w:lang w:val="pl-PL"/>
+        </w:rPr>
+      </w:pPr>
+    </w:p>
+    <w:p>
+      <w:pPr>
+        <w:rPr>
+          <w:lang w:val="pl-PL"/>
+        </w:rPr>
+      </w:pPr>
+    </w:p>
+    <w:p>
+      <w:pPr>
+        <w:rPr>
+          <w:lang w:val="pl-PL"/>
+        </w:rPr>
+      </w:pPr>
+    </w:p>
+    <w:p>
+      <w:pPr>
+        <w:rPr>
+          <w:lang w:val="pl-PL"/>
+        </w:rPr>
+      </w:pPr>
+      <w:r>
+        <w:rPr>
+          <w:noProof/>
+        </w:rPr>
+        <w:pict>
+          <v:shape id="_x0000_s1040" type="#_x0000_t202" style="position:absolute;margin-left:87.25pt;margin-top:6.25pt;width:386.7pt;height:25.8pt;z-index:251703296;mso-position-horizontal-relative:text;mso-position-vertical-relative:text" stroked="f">
+            <v:textbox style="mso-fit-shape-to-text:t" inset="0,0,0,0">
+              <w:txbxContent>
+                <w:p>
+                  <w:pPr>
+                    <w:pStyle w:val="Legenda"/>
+                    <w:rPr>
+                      <w:noProof/>
+                    </w:rPr>
+                  </w:pPr>
+                  <w:proofErr w:type="spellStart"/>
+                  <w:r>
+                    <w:t>Rysunek</w:t>
+                  </w:r>
+                  <w:proofErr w:type="spellEnd"/>
+                  <w:r>
+                    <w:t xml:space="preserve"> </w:t>
+                  </w:r>
+                  <w:fldSimple w:instr=" SEQ Rysunek \* ARABIC ">
+                    <w:r>
+                      <w:rPr>
+                        <w:noProof/>
+                      </w:rPr>
+                      <w:t>12</w:t>
+                    </w:r>
+                  </w:fldSimple>
+                  <w:r>
+                    <w:t xml:space="preserve">Aplikacja </w:t>
+                  </w:r>
+                  <w:proofErr w:type="spellStart"/>
+                  <w:r>
+                    <w:t>testowa</w:t>
+                  </w:r>
+                  <w:proofErr w:type="spellEnd"/>
+                  <w:r>
+                    <w:t xml:space="preserve"> </w:t>
+                  </w:r>
+                  <w:proofErr w:type="spellStart"/>
+                  <w:r>
+                    <w:t>uruchomiona</w:t>
+                  </w:r>
+                  <w:proofErr w:type="spellEnd"/>
+                  <w:r>
+                    <w:t xml:space="preserve"> </w:t>
+                  </w:r>
+                  <w:proofErr w:type="spellStart"/>
+                  <w:proofErr w:type="gramStart"/>
+                  <w:r>
+                    <w:t>na</w:t>
+                  </w:r>
+                  <w:proofErr w:type="spellEnd"/>
+                  <w:proofErr w:type="gramEnd"/>
+                  <w:r>
+                    <w:t xml:space="preserve"> </w:t>
+                  </w:r>
+                  <w:proofErr w:type="spellStart"/>
+                  <w:r>
+                    <w:t>telefonie</w:t>
+                  </w:r>
+                  <w:proofErr w:type="spellEnd"/>
+                  <w:r>
+                    <w:t xml:space="preserve"> Nokia </w:t>
+                  </w:r>
+                  <w:proofErr w:type="spellStart"/>
+                  <w:r>
+                    <w:t>Lumia</w:t>
+                  </w:r>
+                  <w:proofErr w:type="spellEnd"/>
+                  <w:r>
+                    <w:t xml:space="preserve"> 625</w:t>
+                  </w:r>
+                </w:p>
+              </w:txbxContent>
+            </v:textbox>
+          </v:shape>
+        </w:pict>
+      </w:r>
     </w:p>
     <w:p>
       <w:pPr>
@@ -13362,7 +13945,7 @@
           <w:lang w:val="pl-PL"/>
         </w:rPr>
       </w:pPr>
-      <w:bookmarkStart w:id="23" w:name="_Toc393365013"/>
+      <w:bookmarkStart w:id="23" w:name="_Toc393533267"/>
       <w:r>
         <w:rPr>
           <w:lang w:val="pl-PL"/>
@@ -13392,11 +13975,12 @@
           <w:lang w:val="pl-PL"/>
         </w:rPr>
       </w:pPr>
-      <w:bookmarkStart w:id="24" w:name="_Toc393365014"/>
-      <w:r>
-        <w:rPr>
-          <w:lang w:val="pl-PL"/>
-        </w:rPr>
+      <w:bookmarkStart w:id="24" w:name="_Toc393533268"/>
+      <w:r>
+        <w:rPr>
+          <w:lang w:val="pl-PL"/>
+        </w:rPr>
+        <w:lastRenderedPageBreak/>
         <w:t>Unity: Test grafiki 2D</w:t>
       </w:r>
       <w:bookmarkEnd w:id="24"/>
@@ -13474,7 +14058,7 @@
                     </pic:cNvPicPr>
                   </pic:nvPicPr>
                   <pic:blipFill>
-                    <a:blip r:embed="rId24">
+                    <a:blip r:embed="rId25">
                       <a:extLst>
                         <a:ext uri="{28A0092B-C50C-407E-A947-70E740481C1C}">
                           <a14:useLocalDpi xmlns:a14="http://schemas.microsoft.com/office/drawing/2010/main" val="0"/>
@@ -13620,7 +14204,7 @@
         <w:rPr>
           <w:noProof/>
         </w:rPr>
-        <w:t>12</w:t>
+        <w:t>13</w:t>
       </w:r>
       <w:r>
         <w:rPr>
@@ -13680,7 +14264,7 @@
           <w:lang w:val="pl-PL"/>
         </w:rPr>
       </w:pPr>
-      <w:bookmarkStart w:id="25" w:name="_Toc393365015"/>
+      <w:bookmarkStart w:id="25" w:name="_Toc393533269"/>
       <w:r>
         <w:rPr>
           <w:lang w:val="pl-PL"/>
@@ -13721,7 +14305,14 @@
         <w:rPr>
           <w:lang w:val="pl-PL"/>
         </w:rPr>
-        <w:t>. Klasa ta nie wykonuje żadnych czynności sama z siebie, można o niej myśleć, jako o kontenerze na inne obiekty, które nadają mu pewne zachowania i wygląd. W celu ułatwienia testowania gry stworzono kilka różnych skryptów obsługujących zachowania w różnych fazach gry. Skrypty te są przypisane do gracza tak długo jak jest w danej fazie. Gdy następuje przejście do innej fazy stary skrypt jest odpinany i następuje inicjalizacja nowego. Takie podejście pozwala na testowanie pojedynczych elementów gry bez rozpoczynania jej od początku za każdym razem i konieczności przejścia przez początkowe fazy w celu testowania funkcjonalności w fazach późniejszych</w:t>
+        <w:t xml:space="preserve">. Klasa ta nie wykonuje żadnych czynności sama z siebie, można o niej myśleć, jako o kontenerze na inne obiekty, które nadają mu pewne zachowania i wygląd. W celu ułatwienia testowania gry stworzono kilka różnych skryptów obsługujących zachowania w różnych fazach gry. Skrypty te są przypisane do gracza tak długo jak jest w danej fazie. Gdy następuje przejście do innej fazy stary skrypt jest odpinany i następuje inicjalizacja nowego. Takie podejście pozwala na testowanie pojedynczych elementów gry bez rozpoczynania jej od początku za każdym razem i konieczności przejścia przez początkowe fazy w celu testowania funkcjonalności w fazach </w:t>
+      </w:r>
+      <w:r>
+        <w:rPr>
+          <w:lang w:val="pl-PL"/>
+        </w:rPr>
+        <w:lastRenderedPageBreak/>
+        <w:t>późniejszych</w:t>
       </w:r>
       <w:r>
         <w:rPr>
@@ -13745,7 +14336,7 @@
           <w:lang w:val="pl-PL"/>
         </w:rPr>
       </w:pPr>
-      <w:bookmarkStart w:id="26" w:name="_Toc393365016"/>
+      <w:bookmarkStart w:id="26" w:name="_Toc393533270"/>
       <w:r>
         <w:rPr>
           <w:lang w:val="pl-PL"/>
@@ -13786,14 +14377,7 @@
         <w:rPr>
           <w:lang w:val="pl-PL"/>
         </w:rPr>
-        <w:t xml:space="preserve">. Pierwsza z klas nadaje bohaterowi odpowiednie atrybuty fizyczne, takie jak masę czy współczynnik tarcia odpowiadający za stopień wytracania prędkości podczas chodu. Odpowiada też za dokładność obliczeń kolizji fizycznych, decydując czy obiekt liczy kolizje w sposób ciągły czy dyskretny. </w:t>
-      </w:r>
-      <w:r>
-        <w:rPr>
-          <w:lang w:val="pl-PL"/>
-        </w:rPr>
-        <w:lastRenderedPageBreak/>
-        <w:t xml:space="preserve">Drugi z komponentów decyduje o rozpatrywaniu kolizji z obiektami takimi jak platformy, przeciwnicy czy ograniczenia ekranowe. Każdy z obiektów klasy </w:t>
+        <w:t xml:space="preserve">. Pierwsza z klas nadaje bohaterowi odpowiednie atrybuty fizyczne, takie jak masę czy współczynnik tarcia odpowiadający za stopień wytracania prędkości podczas chodu. Odpowiada też za dokładność obliczeń kolizji fizycznych, decydując czy obiekt liczy kolizje w sposób ciągły czy dyskretny. Drugi z komponentów decyduje o rozpatrywaniu kolizji z obiektami takimi jak platformy, przeciwnicy czy ograniczenia ekranowe. Każdy z obiektów klasy </w:t>
       </w:r>
       <w:proofErr w:type="spellStart"/>
       <w:r>
@@ -13838,7 +14422,7 @@
                     </pic:cNvPicPr>
                   </pic:nvPicPr>
                   <pic:blipFill>
-                    <a:blip r:embed="rId25">
+                    <a:blip r:embed="rId26">
                       <a:extLst>
                         <a:ext uri="{28A0092B-C50C-407E-A947-70E740481C1C}">
                           <a14:useLocalDpi xmlns:a14="http://schemas.microsoft.com/office/drawing/2010/main" val="0"/>
@@ -13900,7 +14484,7 @@
         <w:rPr>
           <w:noProof/>
         </w:rPr>
-        <w:t>13</w:t>
+        <w:t>14</w:t>
       </w:r>
       <w:r>
         <w:rPr>
@@ -14055,7 +14639,7 @@
                     </pic:cNvPicPr>
                   </pic:nvPicPr>
                   <pic:blipFill>
-                    <a:blip r:embed="rId26">
+                    <a:blip r:embed="rId27">
                       <a:extLst>
                         <a:ext uri="{28A0092B-C50C-407E-A947-70E740481C1C}">
                           <a14:useLocalDpi xmlns:a14="http://schemas.microsoft.com/office/drawing/2010/main" val="0"/>
@@ -14117,7 +14701,7 @@
         <w:rPr>
           <w:noProof/>
         </w:rPr>
-        <w:t>14</w:t>
+        <w:t>15</w:t>
       </w:r>
       <w:r>
         <w:rPr>
@@ -14191,7 +14775,7 @@
           <w:lang w:val="pl-PL"/>
         </w:rPr>
       </w:pPr>
-      <w:bookmarkStart w:id="27" w:name="_Toc393365017"/>
+      <w:bookmarkStart w:id="27" w:name="_Toc393533271"/>
       <w:r>
         <w:rPr>
           <w:lang w:val="pl-PL"/>
@@ -14671,7 +15255,7 @@
           <w:lang w:val="pl-PL"/>
         </w:rPr>
       </w:pPr>
-      <w:bookmarkStart w:id="28" w:name="_Toc393365018"/>
+      <w:bookmarkStart w:id="28" w:name="_Toc393533272"/>
       <w:r>
         <w:rPr>
           <w:lang w:val="pl-PL"/>
@@ -14698,7 +15282,7 @@
           <w:lang w:val="pl-PL"/>
         </w:rPr>
       </w:pPr>
-      <w:bookmarkStart w:id="29" w:name="_Toc393365019"/>
+      <w:bookmarkStart w:id="29" w:name="_Toc393533273"/>
       <w:r>
         <w:rPr>
           <w:lang w:val="pl-PL"/>
@@ -14714,7 +15298,7 @@
           <w:lang w:val="pl-PL"/>
         </w:rPr>
       </w:pPr>
-      <w:bookmarkStart w:id="30" w:name="_Toc393365020"/>
+      <w:bookmarkStart w:id="30" w:name="_Toc393533274"/>
       <w:r>
         <w:rPr>
           <w:lang w:val="pl-PL"/>
@@ -14738,7 +15322,7 @@
       </w:pPr>
     </w:p>
     <w:sectPr>
-      <w:footerReference w:type="default" r:id="rId27"/>
+      <w:footerReference w:type="default" r:id="rId28"/>
       <w:pgSz w:w="12240" w:h="15840" w:code="1"/>
       <w:pgMar w:top="1138" w:right="1138" w:bottom="1138" w:left="1138" w:header="720" w:footer="720" w:gutter="562"/>
       <w:cols w:space="720"/>
@@ -14802,7 +15386,7 @@
           <w:rPr>
             <w:noProof/>
           </w:rPr>
-          <w:t>25</w:t>
+          <w:t>26</w:t>
         </w:r>
         <w:r>
           <w:rPr>
@@ -19653,7 +20237,7 @@
 </file>
 
 <file path=customXml/itemProps1.xml><?xml version="1.0" encoding="utf-8"?>
-<ds:datastoreItem xmlns:ds="http://schemas.openxmlformats.org/officeDocument/2006/customXml" ds:itemID="{CEDF23C4-853E-4A0A-A824-911020C2717E}">
+<ds:datastoreItem xmlns:ds="http://schemas.openxmlformats.org/officeDocument/2006/customXml" ds:itemID="{7444D438-8441-4548-A29F-626B2CF31DF5}">
   <ds:schemaRefs>
     <ds:schemaRef ds:uri="http://schemas.openxmlformats.org/officeDocument/2006/bibliography"/>
   </ds:schemaRefs>

</xml_diff>

<commit_message>
Dodano wyniki dla incremental test ze wstepnym wykresem by zobaczyc jak wyszlo
</commit_message>
<xml_diff>
--- a/doc/Popanda.Pawel.Praca.Magisterska.docx
+++ b/doc/Popanda.Pawel.Praca.Magisterska.docx
@@ -9815,15 +9815,7 @@
         <w:rPr>
           <w:lang w:val="pl-PL"/>
         </w:rPr>
-        <w:t xml:space="preserve"> w języku C\C++. Każda z aplikacji chcąc korzystać z funkcjonaln</w:t>
-      </w:r>
-      <w:bookmarkStart w:id="20" w:name="_GoBack"/>
-      <w:bookmarkEnd w:id="20"/>
-      <w:r>
-        <w:rPr>
-          <w:lang w:val="pl-PL"/>
-        </w:rPr>
-        <w:t xml:space="preserve">ości </w:t>
+        <w:t xml:space="preserve"> w języku C\C++. Każda z aplikacji chcąc korzystać z funkcjonalności </w:t>
       </w:r>
       <w:proofErr w:type="spellStart"/>
       <w:r>
@@ -10032,10 +10024,10 @@
         <w:pStyle w:val="Legenda"/>
         <w:jc w:val="center"/>
         <w:rPr>
-          <w:ins w:id="21" w:author="Łukasz Rauch" w:date="2014-07-24T07:51:00Z"/>
-          <w:lang w:val="pl-PL"/>
-        </w:rPr>
-        <w:pPrChange w:id="22" w:author="Łukasz Rauch" w:date="2014-07-24T07:51:00Z">
+          <w:ins w:id="20" w:author="Łukasz Rauch" w:date="2014-07-24T07:51:00Z"/>
+          <w:lang w:val="pl-PL"/>
+        </w:rPr>
+        <w:pPrChange w:id="21" w:author="Łukasz Rauch" w:date="2014-07-24T07:51:00Z">
           <w:pPr>
             <w:ind w:firstLine="720"/>
           </w:pPr>
@@ -10097,63 +10089,63 @@
           <w:lang w:val="pl-PL"/>
         </w:rPr>
       </w:pPr>
-      <w:bookmarkStart w:id="23" w:name="_Toc394046544"/>
+      <w:bookmarkStart w:id="22" w:name="_Toc394046544"/>
       <w:r>
         <w:rPr>
           <w:lang w:val="pl-PL"/>
         </w:rPr>
         <w:t>Tworzenie i dystrybucja aplikacji Android</w:t>
       </w:r>
+      <w:bookmarkEnd w:id="22"/>
+    </w:p>
+    <w:p>
+      <w:pPr>
+        <w:rPr>
+          <w:lang w:val="pl-PL"/>
+        </w:rPr>
+      </w:pPr>
+    </w:p>
+    <w:p>
+      <w:pPr>
+        <w:rPr>
+          <w:lang w:val="pl-PL"/>
+        </w:rPr>
+      </w:pPr>
+    </w:p>
+    <w:p>
+      <w:pPr>
+        <w:pStyle w:val="Nagwek2"/>
+        <w:rPr>
+          <w:lang w:val="pl-PL"/>
+        </w:rPr>
+      </w:pPr>
+      <w:bookmarkStart w:id="23" w:name="_Toc394046545"/>
+      <w:r>
+        <w:rPr>
+          <w:lang w:val="pl-PL"/>
+        </w:rPr>
+        <w:t>Windows Phone</w:t>
+      </w:r>
       <w:bookmarkEnd w:id="23"/>
     </w:p>
     <w:p>
       <w:pPr>
-        <w:rPr>
-          <w:lang w:val="pl-PL"/>
-        </w:rPr>
-      </w:pPr>
-    </w:p>
-    <w:p>
-      <w:pPr>
-        <w:rPr>
-          <w:lang w:val="pl-PL"/>
-        </w:rPr>
-      </w:pPr>
-    </w:p>
-    <w:p>
-      <w:pPr>
-        <w:pStyle w:val="Nagwek2"/>
-        <w:rPr>
-          <w:lang w:val="pl-PL"/>
-        </w:rPr>
-      </w:pPr>
-      <w:bookmarkStart w:id="24" w:name="_Toc394046545"/>
-      <w:r>
-        <w:rPr>
-          <w:lang w:val="pl-PL"/>
-        </w:rPr>
-        <w:t>Windows Phone</w:t>
+        <w:pStyle w:val="Nagwek3"/>
+        <w:rPr>
+          <w:lang w:val="pl-PL"/>
+        </w:rPr>
+      </w:pPr>
+      <w:bookmarkStart w:id="24" w:name="_Toc394046546"/>
+      <w:r>
+        <w:rPr>
+          <w:lang w:val="pl-PL"/>
+        </w:rPr>
+        <w:t>Tworzenie i dystrybucja aplikacji Windows Phone 8</w:t>
       </w:r>
       <w:bookmarkEnd w:id="24"/>
     </w:p>
     <w:p>
       <w:pPr>
-        <w:pStyle w:val="Nagwek3"/>
-        <w:rPr>
-          <w:lang w:val="pl-PL"/>
-        </w:rPr>
-      </w:pPr>
-      <w:bookmarkStart w:id="25" w:name="_Toc394046546"/>
-      <w:r>
-        <w:rPr>
-          <w:lang w:val="pl-PL"/>
-        </w:rPr>
-        <w:t>Tworzenie i dystrybucja aplikacji Windows Phone 8</w:t>
-      </w:r>
-      <w:bookmarkEnd w:id="25"/>
-    </w:p>
-    <w:p>
-      <w:pPr>
         <w:rPr>
           <w:lang w:val="pl-PL"/>
         </w:rPr>
@@ -10255,7 +10247,7 @@
           <w:lang w:val="pl-PL"/>
         </w:rPr>
       </w:pPr>
-      <w:del w:id="26" w:author="Łukasz Rauch" w:date="2014-07-24T07:51:00Z">
+      <w:del w:id="25" w:author="Łukasz Rauch" w:date="2014-07-24T07:51:00Z">
         <w:r>
           <w:rPr>
             <w:noProof/>
@@ -10415,7 +10407,7 @@
           <w:lang w:val="pl-PL"/>
         </w:rPr>
       </w:pPr>
-      <w:bookmarkStart w:id="27" w:name="_Toc394046547"/>
+      <w:bookmarkStart w:id="26" w:name="_Toc394046547"/>
       <w:r>
         <w:rPr>
           <w:lang w:val="pl-PL"/>
@@ -10423,23 +10415,23 @@
         <w:lastRenderedPageBreak/>
         <w:t>Środowiska międzyplatformowe</w:t>
       </w:r>
+      <w:bookmarkEnd w:id="26"/>
+    </w:p>
+    <w:p>
+      <w:pPr>
+        <w:pStyle w:val="Nagwek2"/>
+        <w:rPr>
+          <w:lang w:val="pl-PL"/>
+        </w:rPr>
+      </w:pPr>
+      <w:bookmarkStart w:id="27" w:name="_Toc394046548"/>
+      <w:r>
+        <w:rPr>
+          <w:lang w:val="pl-PL"/>
+        </w:rPr>
+        <w:t>Unity</w:t>
+      </w:r>
       <w:bookmarkEnd w:id="27"/>
-    </w:p>
-    <w:p>
-      <w:pPr>
-        <w:pStyle w:val="Nagwek2"/>
-        <w:rPr>
-          <w:lang w:val="pl-PL"/>
-        </w:rPr>
-      </w:pPr>
-      <w:bookmarkStart w:id="28" w:name="_Toc394046548"/>
-      <w:r>
-        <w:rPr>
-          <w:lang w:val="pl-PL"/>
-        </w:rPr>
-        <w:t>Unity</w:t>
-      </w:r>
-      <w:bookmarkEnd w:id="28"/>
     </w:p>
     <w:p>
       <w:pPr>
@@ -11658,40 +11650,40 @@
       <w:pPr>
         <w:pStyle w:val="Nagwek2"/>
         <w:rPr>
-          <w:ins w:id="29" w:author="Łukasz Rauch" w:date="2014-07-24T07:59:00Z"/>
-          <w:lang w:val="pl-PL"/>
-        </w:rPr>
-      </w:pPr>
-      <w:bookmarkStart w:id="30" w:name="_Toc394046549"/>
-      <w:ins w:id="31" w:author="Łukasz Rauch" w:date="2014-07-24T07:59:00Z">
+          <w:ins w:id="28" w:author="Łukasz Rauch" w:date="2014-07-24T07:59:00Z"/>
+          <w:lang w:val="pl-PL"/>
+        </w:rPr>
+      </w:pPr>
+      <w:bookmarkStart w:id="29" w:name="_Toc394046549"/>
+      <w:ins w:id="30" w:author="Łukasz Rauch" w:date="2014-07-24T07:59:00Z">
         <w:r>
           <w:rPr>
             <w:lang w:val="pl-PL"/>
           </w:rPr>
           <w:t>C++</w:t>
         </w:r>
-        <w:bookmarkEnd w:id="30"/>
+        <w:bookmarkEnd w:id="29"/>
       </w:ins>
     </w:p>
     <w:p>
       <w:pPr>
         <w:pStyle w:val="Nagwek2"/>
         <w:rPr>
-          <w:ins w:id="32" w:author="Łukasz Rauch" w:date="2014-07-24T07:59:00Z"/>
-          <w:lang w:val="pl-PL"/>
-        </w:rPr>
-      </w:pPr>
-      <w:bookmarkStart w:id="33" w:name="_Toc394046550"/>
+          <w:ins w:id="31" w:author="Łukasz Rauch" w:date="2014-07-24T07:59:00Z"/>
+          <w:lang w:val="pl-PL"/>
+        </w:rPr>
+      </w:pPr>
+      <w:bookmarkStart w:id="32" w:name="_Toc394046550"/>
       <w:proofErr w:type="spellStart"/>
       <w:proofErr w:type="gramStart"/>
-      <w:ins w:id="34" w:author="Łukasz Rauch" w:date="2014-07-24T07:59:00Z">
+      <w:ins w:id="33" w:author="Łukasz Rauch" w:date="2014-07-24T07:59:00Z">
         <w:r>
           <w:rPr>
             <w:lang w:val="pl-PL"/>
           </w:rPr>
           <w:t>jMonkey</w:t>
         </w:r>
-        <w:bookmarkEnd w:id="33"/>
+        <w:bookmarkEnd w:id="32"/>
         <w:proofErr w:type="spellEnd"/>
         <w:proofErr w:type="gramEnd"/>
       </w:ins>
@@ -11710,7 +11702,7 @@
           <w:lang w:val="pl-PL"/>
         </w:rPr>
       </w:pPr>
-      <w:bookmarkStart w:id="35" w:name="_Toc394046551"/>
+      <w:bookmarkStart w:id="34" w:name="_Toc394046551"/>
       <w:r>
         <w:rPr>
           <w:lang w:val="pl-PL"/>
@@ -11723,8 +11715,8 @@
         </w:rPr>
         <w:t>HTML5</w:t>
       </w:r>
-      <w:bookmarkEnd w:id="35"/>
-      <w:del w:id="36" w:author="Łukasz Rauch" w:date="2014-07-24T07:59:00Z">
+      <w:bookmarkEnd w:id="34"/>
+      <w:del w:id="35" w:author="Łukasz Rauch" w:date="2014-07-24T07:59:00Z">
         <w:r>
           <w:rPr>
             <w:lang w:val="pl-PL"/>
@@ -11743,19 +11735,19 @@
       <w:pPr>
         <w:pStyle w:val="Nagwek2"/>
         <w:rPr>
-          <w:ins w:id="37" w:author="Łukasz Rauch" w:date="2014-07-24T07:59:00Z"/>
-          <w:lang w:val="pl-PL"/>
-        </w:rPr>
-      </w:pPr>
-      <w:bookmarkStart w:id="38" w:name="_Toc394046552"/>
-      <w:ins w:id="39" w:author="Łukasz Rauch" w:date="2014-07-24T07:59:00Z">
+          <w:ins w:id="36" w:author="Łukasz Rauch" w:date="2014-07-24T07:59:00Z"/>
+          <w:lang w:val="pl-PL"/>
+        </w:rPr>
+      </w:pPr>
+      <w:bookmarkStart w:id="37" w:name="_Toc394046552"/>
+      <w:ins w:id="38" w:author="Łukasz Rauch" w:date="2014-07-24T07:59:00Z">
         <w:r>
           <w:rPr>
             <w:lang w:val="pl-PL"/>
           </w:rPr>
           <w:t>Flash</w:t>
         </w:r>
-        <w:bookmarkEnd w:id="38"/>
+        <w:bookmarkEnd w:id="37"/>
       </w:ins>
     </w:p>
     <w:p>
@@ -11765,8 +11757,8 @@
           <w:lang w:val="pl-PL"/>
         </w:rPr>
       </w:pPr>
-      <w:bookmarkStart w:id="40" w:name="_Toc394046553"/>
-      <w:ins w:id="41" w:author="Łukasz Rauch" w:date="2014-07-24T07:59:00Z">
+      <w:bookmarkStart w:id="39" w:name="_Toc394046553"/>
+      <w:ins w:id="40" w:author="Łukasz Rauch" w:date="2014-07-24T07:59:00Z">
         <w:r>
           <w:rPr>
             <w:lang w:val="pl-PL"/>
@@ -11774,7 +11766,7 @@
           <w:t>Podsumowanie</w:t>
         </w:r>
       </w:ins>
-      <w:bookmarkEnd w:id="40"/>
+      <w:bookmarkEnd w:id="39"/>
     </w:p>
     <w:p>
       <w:pPr>
@@ -11790,7 +11782,7 @@
           <w:lang w:val="pl-PL"/>
         </w:rPr>
       </w:pPr>
-      <w:bookmarkStart w:id="42" w:name="_Toc394046554"/>
+      <w:bookmarkStart w:id="41" w:name="_Toc394046554"/>
       <w:r>
         <w:rPr>
           <w:lang w:val="pl-PL"/>
@@ -11798,76 +11790,76 @@
         <w:lastRenderedPageBreak/>
         <w:t>Wymagania przed-implementacyjne</w:t>
       </w:r>
+      <w:bookmarkEnd w:id="41"/>
+    </w:p>
+    <w:p>
+      <w:pPr>
+        <w:rPr>
+          <w:lang w:val="pl-PL"/>
+        </w:rPr>
+      </w:pPr>
+    </w:p>
+    <w:p>
+      <w:pPr>
+        <w:ind w:firstLine="432"/>
+        <w:rPr>
+          <w:lang w:val="pl-PL"/>
+        </w:rPr>
+      </w:pPr>
+      <w:r>
+        <w:rPr>
+          <w:lang w:val="pl-PL"/>
+        </w:rPr>
+        <w:t xml:space="preserve">Implementowane aplikacje testowe były tworzone w systemie Windows 7 i aktualizowane w systemie kontroli wersji git. Nie pozwalało to jednak na uruchamianie aplikacji na urządzeniach z systemami typu </w:t>
+      </w:r>
+      <w:proofErr w:type="spellStart"/>
+      <w:r>
+        <w:rPr>
+          <w:lang w:val="pl-PL"/>
+        </w:rPr>
+        <w:t>iPhone</w:t>
+      </w:r>
+      <w:proofErr w:type="spellEnd"/>
+      <w:r>
+        <w:rPr>
+          <w:lang w:val="pl-PL"/>
+        </w:rPr>
+        <w:t xml:space="preserve"> bądź Windows Phone 8, które do poprawnej kompilacji pliku binarnego stawiają dodatkowe wymagania pod względem bibliotek, które można znaleźć jedynie w systemach OS X lub Windows 8. Poniższe działy traktują o </w:t>
+      </w:r>
+      <w:r>
+        <w:rPr>
+          <w:lang w:val="pl-PL"/>
+        </w:rPr>
+        <w:t>sposobie, który</w:t>
+      </w:r>
+      <w:r>
+        <w:rPr>
+          <w:lang w:val="pl-PL"/>
+        </w:rPr>
+        <w:t xml:space="preserve"> został zastosowany</w:t>
+      </w:r>
+      <w:r>
+        <w:rPr>
+          <w:lang w:val="pl-PL"/>
+        </w:rPr>
+        <w:t xml:space="preserve"> w celu pominięcia tych wymagań, a także o konfiguracji poszczególnych środowisk.</w:t>
+      </w:r>
+    </w:p>
+    <w:p>
+      <w:pPr>
+        <w:pStyle w:val="Nagwek2"/>
+        <w:rPr>
+          <w:lang w:val="pl-PL"/>
+        </w:rPr>
+      </w:pPr>
+      <w:bookmarkStart w:id="42" w:name="_Toc394046555"/>
+      <w:r>
+        <w:rPr>
+          <w:lang w:val="pl-PL"/>
+        </w:rPr>
+        <w:t>Android</w:t>
+      </w:r>
       <w:bookmarkEnd w:id="42"/>
-    </w:p>
-    <w:p>
-      <w:pPr>
-        <w:rPr>
-          <w:lang w:val="pl-PL"/>
-        </w:rPr>
-      </w:pPr>
-    </w:p>
-    <w:p>
-      <w:pPr>
-        <w:ind w:firstLine="432"/>
-        <w:rPr>
-          <w:lang w:val="pl-PL"/>
-        </w:rPr>
-      </w:pPr>
-      <w:r>
-        <w:rPr>
-          <w:lang w:val="pl-PL"/>
-        </w:rPr>
-        <w:t xml:space="preserve">Implementowane aplikacje testowe były tworzone w systemie Windows 7 i aktualizowane w systemie kontroli wersji git. Nie pozwalało to jednak na uruchamianie aplikacji na urządzeniach z systemami typu </w:t>
-      </w:r>
-      <w:proofErr w:type="spellStart"/>
-      <w:r>
-        <w:rPr>
-          <w:lang w:val="pl-PL"/>
-        </w:rPr>
-        <w:t>iPhone</w:t>
-      </w:r>
-      <w:proofErr w:type="spellEnd"/>
-      <w:r>
-        <w:rPr>
-          <w:lang w:val="pl-PL"/>
-        </w:rPr>
-        <w:t xml:space="preserve"> bądź Windows Phone 8, które do poprawnej kompilacji pliku binarnego stawiają dodatkowe wymagania pod względem bibliotek, które można znaleźć jedynie w systemach OS X lub Windows 8. Poniższe działy traktują o </w:t>
-      </w:r>
-      <w:r>
-        <w:rPr>
-          <w:lang w:val="pl-PL"/>
-        </w:rPr>
-        <w:t>sposobie, który</w:t>
-      </w:r>
-      <w:r>
-        <w:rPr>
-          <w:lang w:val="pl-PL"/>
-        </w:rPr>
-        <w:t xml:space="preserve"> został zastosowany</w:t>
-      </w:r>
-      <w:r>
-        <w:rPr>
-          <w:lang w:val="pl-PL"/>
-        </w:rPr>
-        <w:t xml:space="preserve"> w celu pominięcia tych wymagań, a także o konfiguracji poszczególnych środowisk.</w:t>
-      </w:r>
-    </w:p>
-    <w:p>
-      <w:pPr>
-        <w:pStyle w:val="Nagwek2"/>
-        <w:rPr>
-          <w:lang w:val="pl-PL"/>
-        </w:rPr>
-      </w:pPr>
-      <w:bookmarkStart w:id="43" w:name="_Toc394046555"/>
-      <w:r>
-        <w:rPr>
-          <w:lang w:val="pl-PL"/>
-        </w:rPr>
-        <w:t>Android</w:t>
-      </w:r>
-      <w:bookmarkEnd w:id="43"/>
     </w:p>
     <w:p>
       <w:pPr>
@@ -12085,7 +12077,7 @@
         </w:rPr>
         <w:t xml:space="preserve">z </w:t>
       </w:r>
-      <w:del w:id="44" w:author="Łukasz Rauch" w:date="2014-07-24T08:03:00Z">
+      <w:del w:id="43" w:author="Łukasz Rauch" w:date="2014-07-24T08:03:00Z">
         <w:r>
           <w:rPr>
             <w:lang w:val="pl-PL"/>
@@ -12093,7 +12085,7 @@
           <w:delText>pazcki</w:delText>
         </w:r>
       </w:del>
-      <w:ins w:id="45" w:author="Łukasz Rauch" w:date="2014-07-24T08:03:00Z">
+      <w:ins w:id="44" w:author="Łukasz Rauch" w:date="2014-07-24T08:03:00Z">
         <w:r>
           <w:rPr>
             <w:lang w:val="pl-PL"/>
@@ -13339,7 +13331,7 @@
           <w:lang w:val="pl-PL"/>
         </w:rPr>
       </w:pPr>
-      <w:bookmarkStart w:id="46" w:name="_Toc394046556"/>
+      <w:bookmarkStart w:id="45" w:name="_Toc394046556"/>
       <w:proofErr w:type="spellStart"/>
       <w:proofErr w:type="gramStart"/>
       <w:r>
@@ -13348,7 +13340,7 @@
         </w:rPr>
         <w:t>iOS</w:t>
       </w:r>
-      <w:bookmarkEnd w:id="46"/>
+      <w:bookmarkEnd w:id="45"/>
       <w:proofErr w:type="spellEnd"/>
       <w:proofErr w:type="gramEnd"/>
     </w:p>
@@ -13633,14 +13625,14 @@
           <w:lang w:val="pl-PL"/>
         </w:rPr>
       </w:pPr>
-      <w:bookmarkStart w:id="47" w:name="_Toc394046557"/>
+      <w:bookmarkStart w:id="46" w:name="_Toc394046557"/>
       <w:r>
         <w:rPr>
           <w:lang w:val="pl-PL"/>
         </w:rPr>
         <w:t>Urządzenie z systemem OS X</w:t>
       </w:r>
-      <w:bookmarkEnd w:id="47"/>
+      <w:bookmarkEnd w:id="46"/>
     </w:p>
     <w:p>
       <w:pPr>
@@ -14287,7 +14279,7 @@
           <w:lang w:val="pl-PL"/>
         </w:rPr>
       </w:pPr>
-      <w:bookmarkStart w:id="48" w:name="_Toc394046559"/>
+      <w:bookmarkStart w:id="47" w:name="_Toc394046559"/>
       <w:r>
         <w:rPr>
           <w:lang w:val="pl-PL"/>
@@ -14295,208 +14287,208 @@
         <w:lastRenderedPageBreak/>
         <w:t>Przygotowanie urządzenia</w:t>
       </w:r>
+      <w:bookmarkEnd w:id="47"/>
+    </w:p>
+    <w:p>
+      <w:pPr>
+        <w:rPr>
+          <w:lang w:val="pl-PL"/>
+        </w:rPr>
+      </w:pPr>
+    </w:p>
+    <w:p>
+      <w:pPr>
+        <w:ind w:firstLine="720"/>
+        <w:rPr>
+          <w:lang w:val="pl-PL"/>
+        </w:rPr>
+      </w:pPr>
+      <w:r>
+        <w:rPr>
+          <w:lang w:val="pl-PL"/>
+        </w:rPr>
+        <w:t xml:space="preserve">Firma Apple wymaga od deweloperów posiadania konta programisty – kosztującego 99$ rocznie – w celu dystrybucji aplikacji na prawdziwe urządzenia. Co ciekawe, konto to jest też wymagane do przełączenia telefonu w tryb </w:t>
+      </w:r>
+      <w:proofErr w:type="gramStart"/>
+      <w:r>
+        <w:rPr>
+          <w:lang w:val="pl-PL"/>
+        </w:rPr>
+        <w:t xml:space="preserve">deweloperski. </w:t>
+      </w:r>
+      <w:proofErr w:type="gramEnd"/>
+      <w:r>
+        <w:rPr>
+          <w:lang w:val="pl-PL"/>
+        </w:rPr>
+        <w:t xml:space="preserve">Oznacza to, że bez ponoszenia kosztów finansowych nie można nawet </w:t>
+      </w:r>
+      <w:r>
+        <w:rPr>
+          <w:lang w:val="pl-PL"/>
+        </w:rPr>
+        <w:t>przetestować</w:t>
+      </w:r>
+      <w:r>
+        <w:rPr>
+          <w:lang w:val="pl-PL"/>
+        </w:rPr>
+        <w:t xml:space="preserve"> swojej aplikacji na prawdziwym urządzeniu i korzystać można tylko z ograniczonego </w:t>
+      </w:r>
+      <w:proofErr w:type="spellStart"/>
+      <w:r>
+        <w:rPr>
+          <w:lang w:val="pl-PL"/>
+        </w:rPr>
+        <w:t>iOS</w:t>
+      </w:r>
+      <w:proofErr w:type="spellEnd"/>
+      <w:r>
+        <w:rPr>
+          <w:lang w:val="pl-PL"/>
+        </w:rPr>
+        <w:t xml:space="preserve"> Symulatora.</w:t>
+      </w:r>
+    </w:p>
+    <w:p>
+      <w:pPr>
+        <w:ind w:firstLine="720"/>
+        <w:rPr>
+          <w:lang w:val="pl-PL"/>
+        </w:rPr>
+      </w:pPr>
+      <w:r>
+        <w:rPr>
+          <w:lang w:val="pl-PL"/>
+        </w:rPr>
+        <w:t xml:space="preserve">Autor niniejszej pracy pokusił się o znalezienie sposobu </w:t>
+      </w:r>
+      <w:proofErr w:type="gramStart"/>
+      <w:r>
+        <w:rPr>
+          <w:lang w:val="pl-PL"/>
+        </w:rPr>
+        <w:t>nie wymagającego</w:t>
+      </w:r>
+      <w:proofErr w:type="gramEnd"/>
+      <w:r>
+        <w:rPr>
+          <w:lang w:val="pl-PL"/>
+        </w:rPr>
+        <w:t xml:space="preserve"> posiadania płatnego konta. W tym celu jednym z przedsięwziętych kroków było </w:t>
+      </w:r>
+      <w:r>
+        <w:rPr>
+          <w:lang w:val="pl-PL"/>
+        </w:rPr>
+        <w:t xml:space="preserve">odblokowanie telefonu dla dostępu administracyjnego, czyli tzw. </w:t>
+      </w:r>
+      <w:proofErr w:type="spellStart"/>
+      <w:r>
+        <w:rPr>
+          <w:lang w:val="pl-PL"/>
+        </w:rPr>
+        <w:t>jailbreak</w:t>
+      </w:r>
+      <w:proofErr w:type="spellEnd"/>
+      <w:r>
+        <w:rPr>
+          <w:lang w:val="pl-PL"/>
+        </w:rPr>
+        <w:t>. Opis tej operacji wykracza poza temat pracy, ale nie jest ona ciężka do wykonania. Należy jednak pamiętać, iż proces ten powoduje utratę gwarancji producenta, choć istnieją sposoby przywrócenia systemu do stanu pierwotnego.</w:t>
+      </w:r>
+    </w:p>
+    <w:p>
+      <w:pPr>
+        <w:rPr>
+          <w:lang w:val="pl-PL"/>
+        </w:rPr>
+      </w:pPr>
+      <w:r>
+        <w:rPr>
+          <w:lang w:val="pl-PL"/>
+        </w:rPr>
+        <w:t>Po uwolnieniu telefonu i uzyskaniu dostępu do funkcji administratora (</w:t>
+      </w:r>
+      <w:proofErr w:type="spellStart"/>
+      <w:r>
+        <w:rPr>
+          <w:lang w:val="pl-PL"/>
+        </w:rPr>
+        <w:t>root</w:t>
+      </w:r>
+      <w:proofErr w:type="spellEnd"/>
+      <w:r>
+        <w:rPr>
+          <w:lang w:val="pl-PL"/>
+        </w:rPr>
+        <w:t xml:space="preserve">, często zwanym też super </w:t>
+      </w:r>
+      <w:proofErr w:type="spellStart"/>
+      <w:r>
+        <w:rPr>
+          <w:lang w:val="pl-PL"/>
+        </w:rPr>
+        <w:t>user</w:t>
+      </w:r>
+      <w:proofErr w:type="spellEnd"/>
+      <w:r>
+        <w:rPr>
+          <w:lang w:val="pl-PL"/>
+        </w:rPr>
+        <w:t xml:space="preserve">) w pierwszej kolejności należało zainstalować aplikacje umożliwiające komunikację protokołem SFTP pomiędzy urządzeniem a komputerem osobistym. W tym celu na telefonie należało zainstalować paczki </w:t>
+      </w:r>
+      <w:proofErr w:type="spellStart"/>
+      <w:r>
+        <w:rPr>
+          <w:lang w:val="pl-PL"/>
+        </w:rPr>
+        <w:t>OpenSSL</w:t>
+      </w:r>
+      <w:proofErr w:type="spellEnd"/>
+      <w:r>
+        <w:rPr>
+          <w:lang w:val="pl-PL"/>
+        </w:rPr>
+        <w:t xml:space="preserve"> oraz </w:t>
+      </w:r>
+      <w:proofErr w:type="spellStart"/>
+      <w:r>
+        <w:rPr>
+          <w:lang w:val="pl-PL"/>
+        </w:rPr>
+        <w:t>OpenSSH</w:t>
+      </w:r>
+      <w:proofErr w:type="spellEnd"/>
+      <w:r>
+        <w:rPr>
+          <w:lang w:val="pl-PL"/>
+        </w:rPr>
+        <w:t>.</w:t>
+      </w:r>
+    </w:p>
+    <w:p>
+      <w:pPr>
+        <w:rPr>
+          <w:lang w:val="pl-PL"/>
+        </w:rPr>
+      </w:pPr>
+    </w:p>
+    <w:p>
+      <w:pPr>
+        <w:pStyle w:val="Nagwek3"/>
+        <w:rPr>
+          <w:lang w:val="pl-PL"/>
+        </w:rPr>
+      </w:pPr>
+      <w:bookmarkStart w:id="48" w:name="_Toc394046560"/>
+      <w:r>
+        <w:rPr>
+          <w:lang w:val="pl-PL"/>
+        </w:rPr>
+        <w:t>Instalacja aplikacji z systemu Windows</w:t>
+      </w:r>
       <w:bookmarkEnd w:id="48"/>
-    </w:p>
-    <w:p>
-      <w:pPr>
-        <w:rPr>
-          <w:lang w:val="pl-PL"/>
-        </w:rPr>
-      </w:pPr>
-    </w:p>
-    <w:p>
-      <w:pPr>
-        <w:ind w:firstLine="720"/>
-        <w:rPr>
-          <w:lang w:val="pl-PL"/>
-        </w:rPr>
-      </w:pPr>
-      <w:r>
-        <w:rPr>
-          <w:lang w:val="pl-PL"/>
-        </w:rPr>
-        <w:t xml:space="preserve">Firma Apple wymaga od deweloperów posiadania konta programisty – kosztującego 99$ rocznie – w celu dystrybucji aplikacji na prawdziwe urządzenia. Co ciekawe, konto to jest też wymagane do przełączenia telefonu w tryb </w:t>
-      </w:r>
-      <w:proofErr w:type="gramStart"/>
-      <w:r>
-        <w:rPr>
-          <w:lang w:val="pl-PL"/>
-        </w:rPr>
-        <w:t xml:space="preserve">deweloperski. </w:t>
-      </w:r>
-      <w:proofErr w:type="gramEnd"/>
-      <w:r>
-        <w:rPr>
-          <w:lang w:val="pl-PL"/>
-        </w:rPr>
-        <w:t xml:space="preserve">Oznacza to, że bez ponoszenia kosztów finansowych nie można nawet </w:t>
-      </w:r>
-      <w:r>
-        <w:rPr>
-          <w:lang w:val="pl-PL"/>
-        </w:rPr>
-        <w:t>przetestować</w:t>
-      </w:r>
-      <w:r>
-        <w:rPr>
-          <w:lang w:val="pl-PL"/>
-        </w:rPr>
-        <w:t xml:space="preserve"> swojej aplikacji na prawdziwym urządzeniu i korzystać można tylko z ograniczonego </w:t>
-      </w:r>
-      <w:proofErr w:type="spellStart"/>
-      <w:r>
-        <w:rPr>
-          <w:lang w:val="pl-PL"/>
-        </w:rPr>
-        <w:t>iOS</w:t>
-      </w:r>
-      <w:proofErr w:type="spellEnd"/>
-      <w:r>
-        <w:rPr>
-          <w:lang w:val="pl-PL"/>
-        </w:rPr>
-        <w:t xml:space="preserve"> Symulatora.</w:t>
-      </w:r>
-    </w:p>
-    <w:p>
-      <w:pPr>
-        <w:ind w:firstLine="720"/>
-        <w:rPr>
-          <w:lang w:val="pl-PL"/>
-        </w:rPr>
-      </w:pPr>
-      <w:r>
-        <w:rPr>
-          <w:lang w:val="pl-PL"/>
-        </w:rPr>
-        <w:t xml:space="preserve">Autor niniejszej pracy pokusił się o znalezienie sposobu </w:t>
-      </w:r>
-      <w:proofErr w:type="gramStart"/>
-      <w:r>
-        <w:rPr>
-          <w:lang w:val="pl-PL"/>
-        </w:rPr>
-        <w:t>nie wymagającego</w:t>
-      </w:r>
-      <w:proofErr w:type="gramEnd"/>
-      <w:r>
-        <w:rPr>
-          <w:lang w:val="pl-PL"/>
-        </w:rPr>
-        <w:t xml:space="preserve"> posiadania płatnego konta. W tym celu jednym z przedsięwziętych kroków było </w:t>
-      </w:r>
-      <w:r>
-        <w:rPr>
-          <w:lang w:val="pl-PL"/>
-        </w:rPr>
-        <w:t xml:space="preserve">odblokowanie telefonu dla dostępu administracyjnego, czyli tzw. </w:t>
-      </w:r>
-      <w:proofErr w:type="spellStart"/>
-      <w:r>
-        <w:rPr>
-          <w:lang w:val="pl-PL"/>
-        </w:rPr>
-        <w:t>jailbreak</w:t>
-      </w:r>
-      <w:proofErr w:type="spellEnd"/>
-      <w:r>
-        <w:rPr>
-          <w:lang w:val="pl-PL"/>
-        </w:rPr>
-        <w:t>. Opis tej operacji wykracza poza temat pracy, ale nie jest ona ciężka do wykonania. Należy jednak pamiętać, iż proces ten powoduje utratę gwarancji producenta, choć istnieją sposoby przywrócenia systemu do stanu pierwotnego.</w:t>
-      </w:r>
-    </w:p>
-    <w:p>
-      <w:pPr>
-        <w:rPr>
-          <w:lang w:val="pl-PL"/>
-        </w:rPr>
-      </w:pPr>
-      <w:r>
-        <w:rPr>
-          <w:lang w:val="pl-PL"/>
-        </w:rPr>
-        <w:t>Po uwolnieniu telefonu i uzyskaniu dostępu do funkcji administratora (</w:t>
-      </w:r>
-      <w:proofErr w:type="spellStart"/>
-      <w:r>
-        <w:rPr>
-          <w:lang w:val="pl-PL"/>
-        </w:rPr>
-        <w:t>root</w:t>
-      </w:r>
-      <w:proofErr w:type="spellEnd"/>
-      <w:r>
-        <w:rPr>
-          <w:lang w:val="pl-PL"/>
-        </w:rPr>
-        <w:t xml:space="preserve">, często zwanym też super </w:t>
-      </w:r>
-      <w:proofErr w:type="spellStart"/>
-      <w:r>
-        <w:rPr>
-          <w:lang w:val="pl-PL"/>
-        </w:rPr>
-        <w:t>user</w:t>
-      </w:r>
-      <w:proofErr w:type="spellEnd"/>
-      <w:r>
-        <w:rPr>
-          <w:lang w:val="pl-PL"/>
-        </w:rPr>
-        <w:t xml:space="preserve">) w pierwszej kolejności należało zainstalować aplikacje umożliwiające komunikację protokołem SFTP pomiędzy urządzeniem a komputerem osobistym. W tym celu na telefonie należało zainstalować paczki </w:t>
-      </w:r>
-      <w:proofErr w:type="spellStart"/>
-      <w:r>
-        <w:rPr>
-          <w:lang w:val="pl-PL"/>
-        </w:rPr>
-        <w:t>OpenSSL</w:t>
-      </w:r>
-      <w:proofErr w:type="spellEnd"/>
-      <w:r>
-        <w:rPr>
-          <w:lang w:val="pl-PL"/>
-        </w:rPr>
-        <w:t xml:space="preserve"> oraz </w:t>
-      </w:r>
-      <w:proofErr w:type="spellStart"/>
-      <w:r>
-        <w:rPr>
-          <w:lang w:val="pl-PL"/>
-        </w:rPr>
-        <w:t>OpenSSH</w:t>
-      </w:r>
-      <w:proofErr w:type="spellEnd"/>
-      <w:r>
-        <w:rPr>
-          <w:lang w:val="pl-PL"/>
-        </w:rPr>
-        <w:t>.</w:t>
-      </w:r>
-    </w:p>
-    <w:p>
-      <w:pPr>
-        <w:rPr>
-          <w:lang w:val="pl-PL"/>
-        </w:rPr>
-      </w:pPr>
-    </w:p>
-    <w:p>
-      <w:pPr>
-        <w:pStyle w:val="Nagwek3"/>
-        <w:rPr>
-          <w:lang w:val="pl-PL"/>
-        </w:rPr>
-      </w:pPr>
-      <w:bookmarkStart w:id="49" w:name="_Toc394046560"/>
-      <w:r>
-        <w:rPr>
-          <w:lang w:val="pl-PL"/>
-        </w:rPr>
-        <w:t>Instalacja aplikacji z systemu Windows</w:t>
-      </w:r>
-      <w:bookmarkEnd w:id="49"/>
     </w:p>
     <w:p>
       <w:pPr>
@@ -16557,7 +16549,7 @@
           <w:lang w:val="pl-PL"/>
         </w:rPr>
       </w:pPr>
-      <w:bookmarkStart w:id="50" w:name="_Toc394046561"/>
+      <w:bookmarkStart w:id="49" w:name="_Toc394046561"/>
       <w:r>
         <w:rPr>
           <w:lang w:val="pl-PL"/>
@@ -16565,7 +16557,7 @@
         <w:lastRenderedPageBreak/>
         <w:t>Windows Phone 8</w:t>
       </w:r>
-      <w:bookmarkEnd w:id="50"/>
+      <w:bookmarkEnd w:id="49"/>
     </w:p>
     <w:p>
       <w:pPr>
@@ -16717,7 +16709,7 @@
           <w:lang w:val="pl-PL"/>
         </w:rPr>
       </w:pPr>
-      <w:bookmarkStart w:id="51" w:name="_Toc394046562"/>
+      <w:bookmarkStart w:id="50" w:name="_Toc394046562"/>
       <w:r>
         <w:rPr>
           <w:lang w:val="pl-PL"/>
@@ -16737,7 +16729,7 @@
         </w:rPr>
         <w:t>Virtualbox</w:t>
       </w:r>
-      <w:bookmarkEnd w:id="51"/>
+      <w:bookmarkEnd w:id="50"/>
       <w:proofErr w:type="spellEnd"/>
     </w:p>
     <w:p>
@@ -17285,14 +17277,14 @@
           <w:lang w:val="pl-PL"/>
         </w:rPr>
       </w:pPr>
-      <w:bookmarkStart w:id="52" w:name="_Toc394046563"/>
+      <w:bookmarkStart w:id="51" w:name="_Toc394046563"/>
       <w:r>
         <w:rPr>
           <w:lang w:val="pl-PL"/>
         </w:rPr>
         <w:t>Instalacja Windows Phone SDK 8 i rejestracja telefonu</w:t>
       </w:r>
-      <w:bookmarkEnd w:id="52"/>
+      <w:bookmarkEnd w:id="51"/>
     </w:p>
     <w:p>
       <w:pPr>
@@ -17846,7 +17838,7 @@
           <w:lang w:val="pl-PL"/>
         </w:rPr>
       </w:pPr>
-      <w:bookmarkStart w:id="53" w:name="_Toc394046564"/>
+      <w:bookmarkStart w:id="52" w:name="_Toc394046564"/>
       <w:r>
         <w:rPr>
           <w:lang w:val="pl-PL"/>
@@ -17854,6 +17846,8 @@
         <w:lastRenderedPageBreak/>
         <w:t>Zaimplementowane programy testujące</w:t>
       </w:r>
+      <w:bookmarkStart w:id="53" w:name="_GoBack"/>
+      <w:bookmarkEnd w:id="52"/>
       <w:bookmarkEnd w:id="53"/>
     </w:p>
     <w:p>
@@ -17862,6 +17856,20 @@
           <w:lang w:val="pl-PL"/>
         </w:rPr>
       </w:pPr>
+    </w:p>
+    <w:p>
+      <w:pPr>
+        <w:pStyle w:val="Nagwek2"/>
+        <w:rPr>
+          <w:lang w:val="pl-PL"/>
+        </w:rPr>
+      </w:pPr>
+      <w:r>
+        <w:rPr>
+          <w:lang w:val="pl-PL"/>
+        </w:rPr>
+        <w:t xml:space="preserve">Unity: Test grafiki </w:t>
+      </w:r>
     </w:p>
     <w:p>
       <w:pPr>
@@ -18165,6 +18173,7 @@
         <w:rPr>
           <w:lang w:val="pl-PL"/>
         </w:rPr>
+        <w:lastRenderedPageBreak/>
         <w:t>GameObject</w:t>
       </w:r>
       <w:proofErr w:type="spellEnd"/>
@@ -18172,14 +18181,7 @@
         <w:rPr>
           <w:lang w:val="pl-PL"/>
         </w:rPr>
-        <w:t xml:space="preserve">. Klasa ta nie wykonuje żadnych czynności sama z siebie, można o niej myśleć, jako o kontenerze na inne obiekty, które nadają mu pewne zachowania i wygląd. W celu ułatwienia </w:t>
-      </w:r>
-      <w:r>
-        <w:rPr>
-          <w:lang w:val="pl-PL"/>
-        </w:rPr>
-        <w:lastRenderedPageBreak/>
-        <w:t>testowania gry stworzono kilka różnych skryptów obsługujących zachowania w różnych fazach gry. Skrypty te są przypisane do gracza tak długo jak jest w danej fazie. Gdy następuje przejście do innej fazy stary skrypt jest odpinany i następuje inicjalizacja nowego. Takie podejście pozwala na testowanie pojedynczych elementów gry bez rozpoczynania jej od początku za każdym razem i konieczności przejścia przez początkowe fazy w celu testowania funkcjonalności w fazach późniejszych</w:t>
+        <w:t>. Klasa ta nie wykonuje żadnych czynności sama z siebie, można o niej myśleć, jako o kontenerze na inne obiekty, które nadają mu pewne zachowania i wygląd. W celu ułatwienia testowania gry stworzono kilka różnych skryptów obsługujących zachowania w różnych fazach gry. Skrypty te są przypisane do gracza tak długo jak jest w danej fazie. Gdy następuje przejście do innej fazy stary skrypt jest odpinany i następuje inicjalizacja nowego. Takie podejście pozwala na testowanie pojedynczych elementów gry bez rozpoczynania jej od początku za każdym razem i konieczności przejścia przez początkowe fazy w celu testowania funkcjonalności w fazach późniejszych</w:t>
       </w:r>
       <w:r>
         <w:rPr>
@@ -18271,6 +18273,7 @@
           <w:noProof/>
           <w:lang w:val="pl-PL" w:eastAsia="pl-PL" w:bidi="ar-SA"/>
         </w:rPr>
+        <w:lastRenderedPageBreak/>
         <w:drawing>
           <wp:inline distT="0" distB="0" distL="0" distR="0" wp14:anchorId="21B9EEDB" wp14:editId="750D0898">
             <wp:extent cx="3459480" cy="2941320"/>
@@ -18391,7 +18394,6 @@
         <w:rPr>
           <w:lang w:val="pl-PL"/>
         </w:rPr>
-        <w:lastRenderedPageBreak/>
         <w:t xml:space="preserve">Postać gracza zawiera też obiekt klasy </w:t>
       </w:r>
       <w:proofErr w:type="spellStart"/>
@@ -18720,14 +18722,7 @@
         <w:rPr>
           <w:lang w:val="pl-PL"/>
         </w:rPr>
-        <w:t xml:space="preserve"> </w:t>
-      </w:r>
-      <w:r>
-        <w:rPr>
-          <w:lang w:val="pl-PL"/>
-        </w:rPr>
-        <w:lastRenderedPageBreak/>
-        <w:t xml:space="preserve">która pozwoli utrzymać wymaganą prędkość działania a następnie </w:t>
+        <w:t xml:space="preserve"> która pozwoli utrzymać wymaganą prędkość działania a następnie </w:t>
       </w:r>
       <w:r>
         <w:rPr>
@@ -19076,6 +19071,7 @@
         <w:rPr>
           <w:lang w:val="pl-PL"/>
         </w:rPr>
+        <w:lastRenderedPageBreak/>
         <w:t>Test grafiki 3D</w:t>
       </w:r>
       <w:bookmarkEnd w:id="61"/>
@@ -19138,14 +19134,7 @@
         <w:rPr>
           <w:lang w:val="pl-PL"/>
         </w:rPr>
-        <w:t xml:space="preserve">Konstrukcja planszy w grze jest prosta – składa się z 6 ścian ułożonych w prostopadłościan. </w:t>
-      </w:r>
-      <w:r>
-        <w:rPr>
-          <w:lang w:val="pl-PL"/>
-        </w:rPr>
-        <w:lastRenderedPageBreak/>
-        <w:t xml:space="preserve">Wszystkie ze ścian posiadają w sobie element </w:t>
+        <w:t xml:space="preserve">Konstrukcja planszy w grze jest prosta – składa się z 6 ścian ułożonych w prostopadłościan. Wszystkie ze ścian posiadają w sobie element </w:t>
       </w:r>
       <w:proofErr w:type="spellStart"/>
       <w:r>
@@ -19320,7 +19309,7 @@
           <v:shape id="_x0000_i1025" type="#_x0000_t75" style="width:453.75pt;height:79.45pt" o:ole="">
             <v:imagedata r:id="rId25" o:title=""/>
           </v:shape>
-          <o:OLEObject Type="Embed" ProgID="Word.OpenDocumentText.12" ShapeID="_x0000_i1025" DrawAspect="Content" ObjectID="_1467976188" r:id="rId26"/>
+          <o:OLEObject Type="Embed" ProgID="Word.OpenDocumentText.12" ShapeID="_x0000_i1025" DrawAspect="Content" ObjectID="_1468178086" r:id="rId26"/>
         </w:object>
       </w:r>
     </w:p>
@@ -19361,14 +19350,7 @@
         <w:rPr>
           <w:lang w:val="pl-PL"/>
         </w:rPr>
-        <w:t xml:space="preserve">. Znaczy to, że program będzie wykonywał się dalej po np. zminimalizowaniu jego </w:t>
-      </w:r>
-      <w:r>
-        <w:rPr>
-          <w:lang w:val="pl-PL"/>
-        </w:rPr>
-        <w:lastRenderedPageBreak/>
-        <w:t>okna w systemach operacyjnych z rodziny Windows. Przyjęto taki sposób wykonywania, gdyż w przeciwnym wypadku po podłączeniu do sesji wieloosobowej gracz mógłby zminimalizować aplikację i zawiesić wykonywanie gry dla drugiej osoby.</w:t>
+        <w:t>. Znaczy to, że program będzie wykonywał się dalej po np. zminimalizowaniu jego okna w systemach operacyjnych z rodziny Windows. Przyjęto taki sposób wykonywania, gdyż w przeciwnym wypadku po podłączeniu do sesji wieloosobowej gracz mógłby zminimalizować aplikację i zawiesić wykonywanie gry dla drugiej osoby.</w:t>
       </w:r>
     </w:p>
     <w:p>
@@ -19467,7 +19449,7 @@
           <v:shape id="_x0000_i1026" type="#_x0000_t75" style="width:453.75pt;height:215.3pt" o:ole="">
             <v:imagedata r:id="rId27" o:title=""/>
           </v:shape>
-          <o:OLEObject Type="Embed" ProgID="Word.OpenDocumentText.12" ShapeID="_x0000_i1026" DrawAspect="Content" ObjectID="_1467976189" r:id="rId28"/>
+          <o:OLEObject Type="Embed" ProgID="Word.OpenDocumentText.12" ShapeID="_x0000_i1026" DrawAspect="Content" ObjectID="_1468178087" r:id="rId28"/>
         </w:object>
       </w:r>
     </w:p>
@@ -19612,76 +19594,162 @@
         <w:rPr>
           <w:lang w:val="pl-PL"/>
         </w:rPr>
-        <w:t xml:space="preserve"> W klasie „Menu” zastosowano mechanizm pozwalający na przełączanie aktywnego menu bez względu na miejsce w kodzie, w którym się znajdujemy. Pozwala to na łatwiejsze </w:t>
+        <w:t xml:space="preserve"> W klasie „Menu” zastosowano mechanizm pozwalający na przełączanie aktywnego menu bez względu na miejsce w kodzie, w którym się znajdujemy. Pozwala to na łatwiejsze interakcje z opcjami, które przedstawiać należy graczom, bez konieczności przekazywania menu </w:t>
+      </w:r>
+      <w:r>
+        <w:rPr>
+          <w:lang w:val="pl-PL"/>
+        </w:rPr>
+        <w:t xml:space="preserve">do niektórych funkcji. Z klasy „Menu” dziedziczą cztery klasy: </w:t>
+      </w:r>
+      <w:proofErr w:type="spellStart"/>
+      <w:r>
+        <w:rPr>
+          <w:lang w:val="pl-PL"/>
+        </w:rPr>
+        <w:t>SinglePlayerMenu</w:t>
+      </w:r>
+      <w:proofErr w:type="spellEnd"/>
+      <w:r>
+        <w:rPr>
+          <w:lang w:val="pl-PL"/>
+        </w:rPr>
+        <w:t xml:space="preserve">, </w:t>
+      </w:r>
+      <w:proofErr w:type="spellStart"/>
+      <w:r>
+        <w:rPr>
+          <w:lang w:val="pl-PL"/>
+        </w:rPr>
+        <w:t>ServerNameMenu</w:t>
+      </w:r>
+      <w:proofErr w:type="spellEnd"/>
+      <w:r>
+        <w:rPr>
+          <w:lang w:val="pl-PL"/>
+        </w:rPr>
+        <w:t xml:space="preserve">, </w:t>
+      </w:r>
+      <w:proofErr w:type="spellStart"/>
+      <w:r>
+        <w:rPr>
+          <w:lang w:val="pl-PL"/>
+        </w:rPr>
+        <w:t>JoinServerMenu</w:t>
+      </w:r>
+      <w:proofErr w:type="spellEnd"/>
+      <w:r>
+        <w:rPr>
+          <w:lang w:val="pl-PL"/>
+        </w:rPr>
+        <w:t xml:space="preserve"> oraz </w:t>
+      </w:r>
+      <w:proofErr w:type="spellStart"/>
+      <w:r>
+        <w:rPr>
+          <w:lang w:val="pl-PL"/>
+        </w:rPr>
+        <w:t>DisconnectMenu</w:t>
+      </w:r>
+      <w:proofErr w:type="spellEnd"/>
+      <w:r>
+        <w:rPr>
+          <w:lang w:val="pl-PL"/>
+        </w:rPr>
+        <w:t>. Klasy te nadpisują niektóre metody klasy bazowej w celu np. przesunięcia przycisków w bardziej odpowiednie miejsca, czy też w celu łatwiejszego wywołania niektórych z funkcjonalności aplikacji, takich jak dołączanie do istniejącego serwera czy wybór imienia w trybie jednoosobowym.</w:t>
+      </w:r>
+    </w:p>
+    <w:p>
+      <w:pPr>
+        <w:ind w:firstLine="431"/>
+        <w:rPr>
+          <w:lang w:val="pl-PL"/>
+        </w:rPr>
+      </w:pPr>
+      <w:r>
+        <w:rPr>
+          <w:lang w:val="pl-PL"/>
+        </w:rPr>
+        <w:t xml:space="preserve">Po wybraniu trybu dla jednego gracza i wybraniu imienia gra jest pauzowana a następnie scena jest niszczona – kasowane są paletki, piłka i światła. Nowe obiekty zostają inicjalizowane z tzw. </w:t>
+      </w:r>
+      <w:proofErr w:type="spellStart"/>
+      <w:r>
+        <w:rPr>
+          <w:lang w:val="pl-PL"/>
+        </w:rPr>
+        <w:t>prefabów</w:t>
+      </w:r>
+      <w:proofErr w:type="spellEnd"/>
+      <w:r>
+        <w:rPr>
+          <w:lang w:val="pl-PL"/>
+        </w:rPr>
+        <w:t xml:space="preserve"> – gotowych obiektów o odpowiednio skonfigurowanych skryptach i komponentach. W pierwszej kolejności tworzona jest piłka, która jest sferą z dołączonym obiektem klasy </w:t>
+      </w:r>
+      <w:proofErr w:type="spellStart"/>
+      <w:r>
+        <w:rPr>
+          <w:lang w:val="pl-PL"/>
+        </w:rPr>
+        <w:t>SphereCollider</w:t>
+      </w:r>
+      <w:proofErr w:type="spellEnd"/>
+      <w:r>
+        <w:rPr>
+          <w:lang w:val="pl-PL"/>
+        </w:rPr>
+        <w:t xml:space="preserve">, </w:t>
+      </w:r>
+      <w:proofErr w:type="spellStart"/>
+      <w:r>
+        <w:rPr>
+          <w:lang w:val="pl-PL"/>
+        </w:rPr>
+        <w:t>RigidBody</w:t>
+      </w:r>
+      <w:proofErr w:type="spellEnd"/>
+      <w:r>
+        <w:rPr>
+          <w:lang w:val="pl-PL"/>
+        </w:rPr>
+        <w:t xml:space="preserve"> oraz skryptem </w:t>
+      </w:r>
+      <w:r>
+        <w:rPr>
+          <w:lang w:val="pl-PL"/>
+        </w:rPr>
+        <w:t>„</w:t>
+      </w:r>
+      <w:r>
+        <w:rPr>
+          <w:lang w:val="pl-PL"/>
+        </w:rPr>
+        <w:t>Ball</w:t>
+      </w:r>
+      <w:r>
+        <w:rPr>
+          <w:lang w:val="pl-PL"/>
+        </w:rPr>
+        <w:t>”</w:t>
+      </w:r>
+      <w:r>
+        <w:rPr>
+          <w:lang w:val="pl-PL"/>
+        </w:rPr>
+        <w:t xml:space="preserve"> odpowiedzialnym za jej </w:t>
       </w:r>
       <w:r>
         <w:rPr>
           <w:lang w:val="pl-PL"/>
         </w:rPr>
         <w:lastRenderedPageBreak/>
-        <w:t xml:space="preserve">interakcje z opcjami, które przedstawiać należy graczom, bez konieczności przekazywania menu </w:t>
-      </w:r>
-      <w:r>
-        <w:rPr>
-          <w:lang w:val="pl-PL"/>
-        </w:rPr>
-        <w:t xml:space="preserve">do niektórych funkcji. Z klasy „Menu” dziedziczą cztery klasy: </w:t>
-      </w:r>
-      <w:proofErr w:type="spellStart"/>
-      <w:r>
-        <w:rPr>
-          <w:lang w:val="pl-PL"/>
-        </w:rPr>
-        <w:t>SinglePlayerMenu</w:t>
-      </w:r>
-      <w:proofErr w:type="spellEnd"/>
-      <w:r>
-        <w:rPr>
-          <w:lang w:val="pl-PL"/>
-        </w:rPr>
-        <w:t xml:space="preserve">, </w:t>
-      </w:r>
-      <w:proofErr w:type="spellStart"/>
-      <w:r>
-        <w:rPr>
-          <w:lang w:val="pl-PL"/>
-        </w:rPr>
-        <w:t>ServerNameMenu</w:t>
-      </w:r>
-      <w:proofErr w:type="spellEnd"/>
-      <w:r>
-        <w:rPr>
-          <w:lang w:val="pl-PL"/>
-        </w:rPr>
-        <w:t xml:space="preserve">, </w:t>
-      </w:r>
-      <w:proofErr w:type="spellStart"/>
-      <w:r>
-        <w:rPr>
-          <w:lang w:val="pl-PL"/>
-        </w:rPr>
-        <w:t>JoinServerMenu</w:t>
-      </w:r>
-      <w:proofErr w:type="spellEnd"/>
-      <w:r>
-        <w:rPr>
-          <w:lang w:val="pl-PL"/>
-        </w:rPr>
-        <w:t xml:space="preserve"> oraz </w:t>
-      </w:r>
-      <w:proofErr w:type="spellStart"/>
-      <w:r>
-        <w:rPr>
-          <w:lang w:val="pl-PL"/>
-        </w:rPr>
-        <w:t>DisconnectMenu</w:t>
-      </w:r>
-      <w:proofErr w:type="spellEnd"/>
-      <w:r>
-        <w:rPr>
-          <w:lang w:val="pl-PL"/>
-        </w:rPr>
-        <w:t>. Klasy te nadpisują niektóre metody klasy bazowej w celu np. przesunięcia przycisków w bardziej odpowiednie miejsca, czy też w celu łatwiejszego wywołania niektórych z funkcjonalności aplikacji, takich jak dołączanie do istniejącego serwera czy wybór imienia w trybie jednoosobowym.</w:t>
+        <w:t>zachowanie. Skrypt ten głównie decyduje o maksymalnej prędkości piłki, ale odpowiada także za przemieszczanie obiektów reprezentujących oświetlenie oraz za zmniejszanie kąta odbicia po kontakcie z paletką</w:t>
+      </w:r>
+      <w:r>
+        <w:rPr>
+          <w:lang w:val="pl-PL"/>
+        </w:rPr>
+        <w:t>.</w:t>
       </w:r>
     </w:p>
     <w:p>
@@ -19695,79 +19763,119 @@
         <w:rPr>
           <w:lang w:val="pl-PL"/>
         </w:rPr>
-        <w:t xml:space="preserve">Po wybraniu trybu dla jednego gracza i wybraniu imienia gra jest pauzowana a następnie scena jest niszczona – kasowane są paletki, piłka i światła. Nowe obiekty zostają inicjalizowane z tzw. </w:t>
-      </w:r>
-      <w:proofErr w:type="spellStart"/>
-      <w:r>
-        <w:rPr>
-          <w:lang w:val="pl-PL"/>
-        </w:rPr>
-        <w:t>prefabów</w:t>
-      </w:r>
-      <w:proofErr w:type="spellEnd"/>
-      <w:r>
-        <w:rPr>
-          <w:lang w:val="pl-PL"/>
-        </w:rPr>
-        <w:t xml:space="preserve"> – gotowych obiektów o odpowiednio skonfigurowanych skryptach i komponentach. W pierwszej kolejności tworzona jest piłka, która jest sferą z dołączonym obiektem klasy </w:t>
-      </w:r>
-      <w:proofErr w:type="spellStart"/>
-      <w:r>
-        <w:rPr>
-          <w:lang w:val="pl-PL"/>
-        </w:rPr>
-        <w:t>SphereCollider</w:t>
-      </w:r>
-      <w:proofErr w:type="spellEnd"/>
-      <w:r>
-        <w:rPr>
-          <w:lang w:val="pl-PL"/>
-        </w:rPr>
-        <w:t xml:space="preserve">, </w:t>
-      </w:r>
-      <w:proofErr w:type="spellStart"/>
-      <w:r>
-        <w:rPr>
-          <w:lang w:val="pl-PL"/>
-        </w:rPr>
-        <w:t>RigidBody</w:t>
-      </w:r>
-      <w:proofErr w:type="spellEnd"/>
-      <w:r>
-        <w:rPr>
-          <w:lang w:val="pl-PL"/>
-        </w:rPr>
-        <w:t xml:space="preserve"> oraz skryptem </w:t>
-      </w:r>
-      <w:r>
-        <w:rPr>
-          <w:lang w:val="pl-PL"/>
-        </w:rPr>
-        <w:t>„</w:t>
-      </w:r>
-      <w:r>
-        <w:rPr>
-          <w:lang w:val="pl-PL"/>
-        </w:rPr>
-        <w:t>Ball</w:t>
-      </w:r>
-      <w:r>
-        <w:rPr>
-          <w:lang w:val="pl-PL"/>
-        </w:rPr>
-        <w:t>”</w:t>
-      </w:r>
-      <w:r>
-        <w:rPr>
-          <w:lang w:val="pl-PL"/>
-        </w:rPr>
-        <w:t xml:space="preserve"> odpowiedzialnym za jej zachowanie. Skrypt ten głównie decyduje o maksymalnej prędkości piłki, ale odpowiada także za przemieszczanie obiektów reprezentujących oświetlenie oraz za zmniejszanie kąta odbicia po kontakcie z paletką</w:t>
-      </w:r>
-      <w:r>
-        <w:rPr>
-          <w:lang w:val="pl-PL"/>
-        </w:rPr>
-        <w:t>.</w:t>
+        <w:t>Następnie tworzone są paletki reprezentujące graczy – jedna dla gracza ludzkiego, jedna dla przeciwnika komputerowego. Obie wywodzą się z klasy bazowej „</w:t>
+      </w:r>
+      <w:proofErr w:type="spellStart"/>
+      <w:r>
+        <w:rPr>
+          <w:lang w:val="pl-PL"/>
+        </w:rPr>
+        <w:t>Paddle</w:t>
+      </w:r>
+      <w:proofErr w:type="spellEnd"/>
+      <w:r>
+        <w:rPr>
+          <w:lang w:val="pl-PL"/>
+        </w:rPr>
+        <w:t>”, która odpowiada za nakładanie ograniczeń w sposób uniemożliwiający opuszczenie pola gry oraz za zapamiętywanie poprzednich pozycji w wektorze reprezentującym położenie paletki we wcześniejszych klatkach. Wektor ten później wykorzystywany jest do obliczania mocy i kierunku podkręcenia piłeczki po kontakcie z paletką. Paletka typu „</w:t>
+      </w:r>
+      <w:proofErr w:type="spellStart"/>
+      <w:r>
+        <w:rPr>
+          <w:lang w:val="pl-PL"/>
+        </w:rPr>
+        <w:t>PlayerPaddle</w:t>
+      </w:r>
+      <w:proofErr w:type="spellEnd"/>
+      <w:r>
+        <w:rPr>
+          <w:lang w:val="pl-PL"/>
+        </w:rPr>
+        <w:t>” dodatkowo posiada mechanizmy przeliczające ruchy myszki (czy też w przypadku platform mobilnych – dotyk ekranu) na jej położenie w przestrzeni trójwymiarowej. Paletka typu „</w:t>
+      </w:r>
+      <w:proofErr w:type="spellStart"/>
+      <w:r>
+        <w:rPr>
+          <w:lang w:val="pl-PL"/>
+        </w:rPr>
+        <w:t>AiPaddle</w:t>
+      </w:r>
+      <w:proofErr w:type="spellEnd"/>
+      <w:r>
+        <w:rPr>
+          <w:lang w:val="pl-PL"/>
+        </w:rPr>
+        <w:t xml:space="preserve">” </w:t>
+      </w:r>
+      <w:proofErr w:type="spellStart"/>
+      <w:r>
+        <w:rPr>
+          <w:lang w:val="pl-PL"/>
+        </w:rPr>
+        <w:t>rózni</w:t>
+      </w:r>
+      <w:proofErr w:type="spellEnd"/>
+      <w:r>
+        <w:rPr>
+          <w:lang w:val="pl-PL"/>
+        </w:rPr>
+        <w:t xml:space="preserve"> się tylko sposobem kontroli – nadpisana zostaje metoda „</w:t>
+      </w:r>
+      <w:proofErr w:type="spellStart"/>
+      <w:r>
+        <w:rPr>
+          <w:lang w:val="pl-PL"/>
+        </w:rPr>
+        <w:t>handlePaddleMovement</w:t>
+      </w:r>
+      <w:proofErr w:type="spellEnd"/>
+      <w:r>
+        <w:rPr>
+          <w:lang w:val="pl-PL"/>
+        </w:rPr>
+        <w:t xml:space="preserve">()”. Sposób gry przeciwnika komputerowego jest bardzo prosty, mianowicie zmierza on zawsze w kierunku piłki </w:t>
+      </w:r>
+      <w:proofErr w:type="gramStart"/>
+      <w:r>
+        <w:rPr>
+          <w:lang w:val="pl-PL"/>
+        </w:rPr>
+        <w:t>starając</w:t>
+      </w:r>
+      <w:proofErr w:type="gramEnd"/>
+      <w:r>
+        <w:rPr>
+          <w:lang w:val="pl-PL"/>
+        </w:rPr>
+        <w:t xml:space="preserve"> przewidzieć się jej położenie. Różne poziomy trudności przeciwnika polegają jedynie na zmianie zmiennej „</w:t>
+      </w:r>
+      <w:proofErr w:type="spellStart"/>
+      <w:r>
+        <w:rPr>
+          <w:lang w:val="pl-PL"/>
+        </w:rPr>
+        <w:t>dampingFactor</w:t>
+      </w:r>
+      <w:proofErr w:type="spellEnd"/>
+      <w:r>
+        <w:rPr>
+          <w:lang w:val="pl-PL"/>
+        </w:rPr>
+        <w:t>” odpowiedzialnej za tłumienie normalnych, szybkich reakcji komputera. Wraz z czasem trwania gry „</w:t>
+      </w:r>
+      <w:proofErr w:type="spellStart"/>
+      <w:r>
+        <w:rPr>
+          <w:lang w:val="pl-PL"/>
+        </w:rPr>
+        <w:t>dampingFactor</w:t>
+      </w:r>
+      <w:proofErr w:type="spellEnd"/>
+      <w:r>
+        <w:rPr>
+          <w:lang w:val="pl-PL"/>
+        </w:rPr>
+        <w:t>” wzrasta i przeciwnik komputerowy przemieszcza się szybciej, przez co jego skuteczność znacznie wzrasta.</w:t>
       </w:r>
     </w:p>
     <w:p>
@@ -19781,250 +19889,124 @@
         <w:rPr>
           <w:lang w:val="pl-PL"/>
         </w:rPr>
-        <w:t>Następnie tworzone są paletki reprezentujące graczy – jedna dla gracza ludzkiego, jedna dla przeciwnika komputerowego. Obie wywodzą się z klasy bazowej „</w:t>
-      </w:r>
-      <w:proofErr w:type="spellStart"/>
-      <w:r>
-        <w:rPr>
-          <w:lang w:val="pl-PL"/>
-        </w:rPr>
-        <w:t>Paddle</w:t>
-      </w:r>
-      <w:proofErr w:type="spellEnd"/>
-      <w:r>
-        <w:rPr>
-          <w:lang w:val="pl-PL"/>
-        </w:rPr>
-        <w:t>”, która odpowiada za nakładanie ograniczeń w sposób uniemożliwiający opuszczenie pola gry oraz za zapamiętywanie poprzednich pozycji w wektorze reprezentującym położenie paletki we wcześniejszych klatkach. Wektor ten później wykorzystywany jest do obliczania mocy i kierunku podkręcenia piłeczki po kontakcie z paletką. Paletka typu „</w:t>
-      </w:r>
-      <w:proofErr w:type="spellStart"/>
-      <w:r>
-        <w:rPr>
-          <w:lang w:val="pl-PL"/>
-        </w:rPr>
-        <w:t>PlayerPaddle</w:t>
-      </w:r>
-      <w:proofErr w:type="spellEnd"/>
-      <w:r>
-        <w:rPr>
-          <w:lang w:val="pl-PL"/>
-        </w:rPr>
-        <w:t>” dodatkowo posiada mechanizmy przeliczające ruchy myszki (czy też w przypadku platform mobilnych – dotyk ekranu) na jej położenie w przestrzeni trójwymiarowej. Paletka typu „</w:t>
-      </w:r>
-      <w:proofErr w:type="spellStart"/>
-      <w:r>
-        <w:rPr>
-          <w:lang w:val="pl-PL"/>
-        </w:rPr>
-        <w:t>AiPaddle</w:t>
-      </w:r>
-      <w:proofErr w:type="spellEnd"/>
-      <w:r>
-        <w:rPr>
-          <w:lang w:val="pl-PL"/>
-        </w:rPr>
-        <w:t xml:space="preserve">” </w:t>
-      </w:r>
-      <w:proofErr w:type="spellStart"/>
-      <w:r>
-        <w:rPr>
-          <w:lang w:val="pl-PL"/>
-        </w:rPr>
-        <w:t>rózni</w:t>
-      </w:r>
-      <w:proofErr w:type="spellEnd"/>
-      <w:r>
-        <w:rPr>
-          <w:lang w:val="pl-PL"/>
-        </w:rPr>
-        <w:t xml:space="preserve"> się tylko sposobem kontroli – nadpisana zostaje metoda „</w:t>
-      </w:r>
-      <w:proofErr w:type="spellStart"/>
-      <w:r>
-        <w:rPr>
-          <w:lang w:val="pl-PL"/>
-        </w:rPr>
-        <w:t>handlePaddleMovement</w:t>
-      </w:r>
-      <w:proofErr w:type="spellEnd"/>
-      <w:r>
-        <w:rPr>
-          <w:lang w:val="pl-PL"/>
-        </w:rPr>
-        <w:t xml:space="preserve">()”. Sposób gry przeciwnika komputerowego jest bardzo prosty, mianowicie zmierza on zawsze w kierunku piłki </w:t>
-      </w:r>
-      <w:proofErr w:type="gramStart"/>
-      <w:r>
-        <w:rPr>
-          <w:lang w:val="pl-PL"/>
-        </w:rPr>
-        <w:t>starając</w:t>
-      </w:r>
-      <w:proofErr w:type="gramEnd"/>
-      <w:r>
-        <w:rPr>
-          <w:lang w:val="pl-PL"/>
-        </w:rPr>
-        <w:t xml:space="preserve"> przewidzieć się jej położenie. Różne poziomy trudności przeciwnika polegają jedynie na zmianie zmiennej „</w:t>
-      </w:r>
-      <w:proofErr w:type="spellStart"/>
-      <w:r>
-        <w:rPr>
-          <w:lang w:val="pl-PL"/>
-        </w:rPr>
-        <w:t>dampingFactor</w:t>
-      </w:r>
-      <w:proofErr w:type="spellEnd"/>
-      <w:r>
-        <w:rPr>
-          <w:lang w:val="pl-PL"/>
-        </w:rPr>
-        <w:t>” odpowiedzialnej za tłumienie normalnych, szybkich reakcji komputera. Wraz z czasem trwania gry „</w:t>
-      </w:r>
-      <w:proofErr w:type="spellStart"/>
-      <w:r>
-        <w:rPr>
-          <w:lang w:val="pl-PL"/>
-        </w:rPr>
-        <w:t>dampingFactor</w:t>
-      </w:r>
-      <w:proofErr w:type="spellEnd"/>
-      <w:r>
-        <w:rPr>
-          <w:lang w:val="pl-PL"/>
-        </w:rPr>
-        <w:t>” wzrasta i przeciwnik komputerowy przemieszcza się szybciej, przez co jego skuteczność znacznie wzrasta.</w:t>
-      </w:r>
-    </w:p>
-    <w:p>
-      <w:pPr>
-        <w:ind w:firstLine="431"/>
-        <w:rPr>
-          <w:lang w:val="pl-PL"/>
-        </w:rPr>
-      </w:pPr>
-      <w:r>
-        <w:rPr>
-          <w:lang w:val="pl-PL"/>
-        </w:rPr>
         <w:t>W razie wybrania przycisku gry wieloosobowej gracz zostanie przeniesiony do ekranu tworzenia gry, w którym należy wpisać swoje imię i nazwę tworzonej gry. Po zatwierdzeniu dokonanych wyborów kod gry zniszczy poprzednią scenę następnie zarejestruje stworzoną grę w głównym serwerze utrzymywanym przez Unity</w:t>
       </w:r>
       <w:r>
         <w:rPr>
           <w:lang w:val="pl-PL"/>
         </w:rPr>
-        <w:t xml:space="preserve">, po czym gra przejdzie w stan oczekiwania na </w:t>
+        <w:t xml:space="preserve">, po czym gra przejdzie w stan oczekiwania na dołączenie się innego gracza. W momencie podłączenia się drugiego gracza skonfiguruje on swoją scenę, a następnie używając RPC (Remote </w:t>
+      </w:r>
+      <w:proofErr w:type="spellStart"/>
+      <w:r>
+        <w:rPr>
+          <w:lang w:val="pl-PL"/>
+        </w:rPr>
+        <w:t>Procedure</w:t>
+      </w:r>
+      <w:proofErr w:type="spellEnd"/>
+      <w:r>
+        <w:rPr>
+          <w:lang w:val="pl-PL"/>
+        </w:rPr>
+        <w:t xml:space="preserve"> Call) poinformuje gospodarza o swojej obecności. Instancje gry będą się komunikowały w celu synchronizacji imion graczy a także zresetowania punktacji. W tym momencie stworzone zostaną brakujące elementy sceny, czyli piłka i paletki. W trybie wieloosobowym będą to obiekty typu „</w:t>
+      </w:r>
+      <w:proofErr w:type="spellStart"/>
+      <w:r>
+        <w:rPr>
+          <w:lang w:val="pl-PL"/>
+        </w:rPr>
+        <w:t>MultiplayerPaddle</w:t>
+      </w:r>
+      <w:proofErr w:type="spellEnd"/>
+      <w:r>
+        <w:rPr>
+          <w:lang w:val="pl-PL"/>
+        </w:rPr>
+        <w:t>” oraz „</w:t>
+      </w:r>
+      <w:proofErr w:type="spellStart"/>
+      <w:r>
+        <w:rPr>
+          <w:lang w:val="pl-PL"/>
+        </w:rPr>
+        <w:t>MultiplayerBall</w:t>
+      </w:r>
+      <w:proofErr w:type="spellEnd"/>
+      <w:r>
+        <w:rPr>
+          <w:lang w:val="pl-PL"/>
+        </w:rPr>
+        <w:t>”.</w:t>
+      </w:r>
+      <w:r>
+        <w:rPr>
+          <w:lang w:val="pl-PL"/>
+        </w:rPr>
+        <w:t xml:space="preserve"> Główną różnica w porównaniu do obiektów tworzonych podczas gry jednoosobowej jest agregacja obiektu typu „</w:t>
+      </w:r>
+      <w:proofErr w:type="spellStart"/>
+      <w:r>
+        <w:rPr>
+          <w:lang w:val="pl-PL"/>
+        </w:rPr>
+        <w:t>NetworkView</w:t>
+      </w:r>
+      <w:proofErr w:type="spellEnd"/>
+      <w:r>
+        <w:rPr>
+          <w:lang w:val="pl-PL"/>
+        </w:rPr>
+        <w:t>”, który pozwala na zrzucenie odpowiedzialności za synchronizację obiektów pomiędzy graczami na silnik Unity. Drugą z różnic jest uzależnienie kontroli od wyniku zmiennej „</w:t>
+      </w:r>
+      <w:proofErr w:type="spellStart"/>
+      <w:r>
+        <w:rPr>
+          <w:lang w:val="pl-PL"/>
+        </w:rPr>
+        <w:t>isMine</w:t>
+      </w:r>
+      <w:proofErr w:type="spellEnd"/>
+      <w:r>
+        <w:rPr>
+          <w:lang w:val="pl-PL"/>
+        </w:rPr>
+        <w:t>” obiektu „</w:t>
+      </w:r>
+      <w:proofErr w:type="spellStart"/>
+      <w:r>
+        <w:rPr>
+          <w:lang w:val="pl-PL"/>
+        </w:rPr>
+        <w:t>NetworkView</w:t>
+      </w:r>
+      <w:proofErr w:type="spellEnd"/>
+      <w:r>
+        <w:rPr>
+          <w:lang w:val="pl-PL"/>
+        </w:rPr>
+        <w:t>”. Zmienna ta decyduje czy konkretny egzemplarz „</w:t>
+      </w:r>
+      <w:proofErr w:type="spellStart"/>
+      <w:r>
+        <w:rPr>
+          <w:lang w:val="pl-PL"/>
+        </w:rPr>
+        <w:t>NetworkView</w:t>
+      </w:r>
+      <w:proofErr w:type="spellEnd"/>
+      <w:r>
+        <w:rPr>
+          <w:lang w:val="pl-PL"/>
+        </w:rPr>
+        <w:t xml:space="preserve">” został stworzony przez obecnego gracza. Należało wprowadzić takie rozgraniczenie by gracze nie interferowali sobie </w:t>
       </w:r>
       <w:r>
         <w:rPr>
           <w:lang w:val="pl-PL"/>
         </w:rPr>
         <w:lastRenderedPageBreak/>
-        <w:t xml:space="preserve">dołączenie się innego gracza. W momencie podłączenia się drugiego gracza skonfiguruje on swoją scenę, a następnie używając RPC (Remote </w:t>
-      </w:r>
-      <w:proofErr w:type="spellStart"/>
-      <w:r>
-        <w:rPr>
-          <w:lang w:val="pl-PL"/>
-        </w:rPr>
-        <w:t>Procedure</w:t>
-      </w:r>
-      <w:proofErr w:type="spellEnd"/>
-      <w:r>
-        <w:rPr>
-          <w:lang w:val="pl-PL"/>
-        </w:rPr>
-        <w:t xml:space="preserve"> Call) poinformuje gospodarza o swojej obecności. Instancje gry będą się komunikowały w celu synchronizacji imion graczy a także zresetowania punktacji. W tym momencie stworzone zostaną brakujące elementy sceny, czyli piłka i paletki. W trybie wieloosobowym będą to obiekty typu „</w:t>
-      </w:r>
-      <w:proofErr w:type="spellStart"/>
-      <w:r>
-        <w:rPr>
-          <w:lang w:val="pl-PL"/>
-        </w:rPr>
-        <w:t>MultiplayerPaddle</w:t>
-      </w:r>
-      <w:proofErr w:type="spellEnd"/>
-      <w:r>
-        <w:rPr>
-          <w:lang w:val="pl-PL"/>
-        </w:rPr>
-        <w:t>” oraz „</w:t>
-      </w:r>
-      <w:proofErr w:type="spellStart"/>
-      <w:r>
-        <w:rPr>
-          <w:lang w:val="pl-PL"/>
-        </w:rPr>
-        <w:t>MultiplayerBall</w:t>
-      </w:r>
-      <w:proofErr w:type="spellEnd"/>
-      <w:r>
-        <w:rPr>
-          <w:lang w:val="pl-PL"/>
-        </w:rPr>
-        <w:t>”.</w:t>
-      </w:r>
-      <w:r>
-        <w:rPr>
-          <w:lang w:val="pl-PL"/>
-        </w:rPr>
-        <w:t xml:space="preserve"> Główną różnica w porównaniu do obiektów tworzonych podczas gry jednoosobowej jest agregacja obiektu typu „</w:t>
-      </w:r>
-      <w:proofErr w:type="spellStart"/>
-      <w:r>
-        <w:rPr>
-          <w:lang w:val="pl-PL"/>
-        </w:rPr>
-        <w:t>NetworkView</w:t>
-      </w:r>
-      <w:proofErr w:type="spellEnd"/>
-      <w:r>
-        <w:rPr>
-          <w:lang w:val="pl-PL"/>
-        </w:rPr>
-        <w:t>”, który pozwala na zrzucenie odpowiedzialności za synchronizację obiektów pomiędzy graczami na silnik Unity. Drugą z różnic jest uzależnienie kontroli od wyniku zmiennej „</w:t>
-      </w:r>
-      <w:proofErr w:type="spellStart"/>
-      <w:r>
-        <w:rPr>
-          <w:lang w:val="pl-PL"/>
-        </w:rPr>
-        <w:t>isMine</w:t>
-      </w:r>
-      <w:proofErr w:type="spellEnd"/>
-      <w:r>
-        <w:rPr>
-          <w:lang w:val="pl-PL"/>
-        </w:rPr>
-        <w:t>” obiektu „</w:t>
-      </w:r>
-      <w:proofErr w:type="spellStart"/>
-      <w:r>
-        <w:rPr>
-          <w:lang w:val="pl-PL"/>
-        </w:rPr>
-        <w:t>NetworkView</w:t>
-      </w:r>
-      <w:proofErr w:type="spellEnd"/>
-      <w:r>
-        <w:rPr>
-          <w:lang w:val="pl-PL"/>
-        </w:rPr>
-        <w:t>”. Zmienna ta decyduje czy konkretny egzemplarz „</w:t>
-      </w:r>
-      <w:proofErr w:type="spellStart"/>
-      <w:r>
-        <w:rPr>
-          <w:lang w:val="pl-PL"/>
-        </w:rPr>
-        <w:t>NetworkView</w:t>
-      </w:r>
-      <w:proofErr w:type="spellEnd"/>
-      <w:r>
-        <w:rPr>
-          <w:lang w:val="pl-PL"/>
-        </w:rPr>
-        <w:t xml:space="preserve">” został stworzony przez obecnego gracza. Należało wprowadzić takie rozgraniczenie by gracze nie interferowali sobie nawzajem w sterowanie paletkami. </w:t>
+        <w:t xml:space="preserve">nawzajem w sterowanie paletkami. </w:t>
       </w:r>
       <w:r>
         <w:rPr>
@@ -20222,7 +20204,7 @@
           <w:rPr>
             <w:noProof/>
           </w:rPr>
-          <w:t>16</w:t>
+          <w:t>34</w:t>
         </w:r>
         <w:r>
           <w:rPr>
@@ -25801,7 +25783,7 @@
 </file>
 
 <file path=customXml/itemProps1.xml><?xml version="1.0" encoding="utf-8"?>
-<ds:datastoreItem xmlns:ds="http://schemas.openxmlformats.org/officeDocument/2006/customXml" ds:itemID="{A7184020-A81E-4416-B75F-C0EA803711E5}">
+<ds:datastoreItem xmlns:ds="http://schemas.openxmlformats.org/officeDocument/2006/customXml" ds:itemID="{38540FA1-1F7B-4696-88A6-CF3DBF63F463}">
   <ds:schemaRefs>
     <ds:schemaRef ds:uri="http://schemas.openxmlformats.org/officeDocument/2006/bibliography"/>
   </ds:schemaRefs>

</xml_diff>

<commit_message>
Dodano wnioski do wyboru srodowiska
</commit_message>
<xml_diff>
--- a/doc/Popanda.Pawel.Praca.Magisterska.docx
+++ b/doc/Popanda.Pawel.Praca.Magisterska.docx
@@ -10332,6 +10332,45 @@
     </w:p>
     <w:p>
       <w:pPr>
+        <w:rPr>
+          <w:lang w:val="pl-PL"/>
+        </w:rPr>
+      </w:pPr>
+    </w:p>
+    <w:p>
+      <w:pPr>
+        <w:rPr>
+          <w:lang w:val="pl-PL"/>
+        </w:rPr>
+      </w:pPr>
+      <w:r>
+        <w:rPr>
+          <w:lang w:val="pl-PL"/>
+        </w:rPr>
+        <w:t>W poniższym dziale wymieniono kilka najpopularniejszych środowisk międzyplatformowych w celu wybrania najbardziej odpowiedniego</w:t>
+      </w:r>
+      <w:r>
+        <w:rPr>
+          <w:lang w:val="pl-PL"/>
+        </w:rPr>
+        <w:t xml:space="preserve"> do niniejszej pracy. Pod uwagę brano takie czynniki jak natywny język programowania w danym środowisku, </w:t>
+      </w:r>
+      <w:r>
+        <w:rPr>
+          <w:lang w:val="pl-PL"/>
+        </w:rPr>
+        <w:t xml:space="preserve">koszty rozpoczęcia tworzenia oprogramowania, wsparcie społeczności deweloperskich każdej z aplikacji czy też stopień ich udokumentowania. </w:t>
+      </w:r>
+    </w:p>
+    <w:p>
+      <w:pPr>
+        <w:rPr>
+          <w:lang w:val="pl-PL"/>
+        </w:rPr>
+      </w:pPr>
+    </w:p>
+    <w:p>
+      <w:pPr>
         <w:pStyle w:val="Heading2"/>
         <w:rPr>
           <w:lang w:val="pl-PL"/>
@@ -10413,6 +10452,7 @@
           <w:noProof/>
           <w:lang w:val="pl-PL" w:eastAsia="en-US" w:bidi="ar-SA"/>
         </w:rPr>
+        <w:lastRenderedPageBreak/>
         <w:drawing>
           <wp:inline distT="0" distB="0" distL="0" distR="0">
             <wp:extent cx="5486400" cy="3087283"/>
@@ -10546,14 +10586,7 @@
         <w:rPr>
           <w:lang w:val="pl-PL"/>
         </w:rPr>
-        <w:t xml:space="preserve"> przyzwyczajeni byli użytkownicy bardziej rozbudowanych, acz ograniczonych platformą, silników. Pozwoliło to na zdobycie zainteresowania ze strony większych firm deweloperskich jednocześnie dając deweloperom niezależnym dostęp do zaawansowanego narzędzia w przystępnej cenie. Ostatnia duża wersja </w:t>
-      </w:r>
-      <w:r>
-        <w:rPr>
-          <w:lang w:val="pl-PL"/>
-        </w:rPr>
-        <w:lastRenderedPageBreak/>
-        <w:t xml:space="preserve">Unity – Unity 4.0 – </w:t>
+        <w:t xml:space="preserve"> przyzwyczajeni byli użytkownicy bardziej rozbudowanych, acz ograniczonych platformą, silników. Pozwoliło to na zdobycie zainteresowania ze strony większych firm deweloperskich jednocześnie dając deweloperom niezależnym dostęp do zaawansowanego narzędzia w przystępnej cenie. Ostatnia duża wersja Unity – Unity 4.0 – </w:t>
       </w:r>
       <w:proofErr w:type="gramStart"/>
       <w:r>
@@ -10706,7 +10739,14 @@
         <w:rPr>
           <w:lang w:val="pl-PL"/>
         </w:rPr>
-        <w:t xml:space="preserve"> 3ds Max, Maya, Softimage, Blender, modo, ZBrush, Cinema 4D, Cheetah3D, Adobe Photoshop, Adobe Fireworks </w:t>
+        <w:t xml:space="preserve"> 3ds Max, Maya, Softimage, </w:t>
+      </w:r>
+      <w:r>
+        <w:rPr>
+          <w:lang w:val="pl-PL"/>
+        </w:rPr>
+        <w:lastRenderedPageBreak/>
+        <w:t xml:space="preserve">Blender, modo, ZBrush, Cinema 4D, Cheetah3D, Adobe Photoshop, Adobe Fireworks </w:t>
       </w:r>
       <w:r>
         <w:rPr>
@@ -10804,14 +10844,7 @@
         <w:rPr>
           <w:lang w:val="pl-PL"/>
         </w:rPr>
-        <w:t xml:space="preserve"> W następnej </w:t>
-      </w:r>
-      <w:r>
-        <w:rPr>
-          <w:lang w:val="pl-PL"/>
-        </w:rPr>
-        <w:lastRenderedPageBreak/>
-        <w:t xml:space="preserve">wersji silnika zapowiedziano wsparcie dla urządzeń </w:t>
+        <w:t xml:space="preserve"> W następnej wersji silnika zapowiedziano wsparcie dla urządzeń </w:t>
       </w:r>
       <w:r>
         <w:rPr>
@@ -11120,97 +11153,103 @@
         <w:rPr>
           <w:lang w:val="pl-PL"/>
         </w:rPr>
+        <w:t xml:space="preserve">Jak przedstawiono na </w:t>
+      </w:r>
+      <w:proofErr w:type="gramStart"/>
+      <w:r>
+        <w:rPr>
+          <w:lang w:val="pl-PL"/>
+        </w:rPr>
+        <w:t xml:space="preserve">rysunku 8. </w:t>
+      </w:r>
+      <w:proofErr w:type="gramEnd"/>
+      <w:r>
+        <w:rPr>
+          <w:lang w:val="pl-PL"/>
+        </w:rPr>
+        <w:t xml:space="preserve">Marmelade nie posiada zintegrowanego edytora, ale potrafi korzystać z możliwości Visual Studio. Marmelade posiada symulatory dla większości </w:t>
+      </w:r>
+      <w:proofErr w:type="gramStart"/>
+      <w:r>
+        <w:rPr>
+          <w:lang w:val="pl-PL"/>
+        </w:rPr>
+        <w:t>platform które</w:t>
+      </w:r>
+      <w:proofErr w:type="gramEnd"/>
+      <w:r>
+        <w:rPr>
+          <w:lang w:val="pl-PL"/>
+        </w:rPr>
+        <w:t xml:space="preserve"> wspiera, pozwalające na testowanie aplikacji bez konieczności interakcji z rzeczywistym urządzeniem.</w:t>
+      </w:r>
+    </w:p>
+    <w:p>
+      <w:pPr>
+        <w:ind w:firstLine="720"/>
+        <w:rPr>
+          <w:lang w:val="pl-PL"/>
+        </w:rPr>
+      </w:pPr>
+      <w:r>
+        <w:rPr>
+          <w:lang w:val="pl-PL"/>
+        </w:rPr>
+        <w:t>Podstawowym założeniem Marmelaed SDK jest możliwość jednokrotnego napisania tworzonej aplikacji i uruchomienie jej na wielu platformach. Efekt ten osiągnięto poprzez użycie C/</w:t>
+      </w:r>
+      <w:proofErr w:type="gramStart"/>
+      <w:r>
+        <w:rPr>
+          <w:lang w:val="pl-PL"/>
+        </w:rPr>
+        <w:t>C++ jako</w:t>
+      </w:r>
+      <w:proofErr w:type="gramEnd"/>
+      <w:r>
+        <w:rPr>
+          <w:lang w:val="pl-PL"/>
+        </w:rPr>
+        <w:t xml:space="preserve"> warstwy abstrakcyjnej dla API wystawionego poprzez każdą z wspieranych platform. </w:t>
+      </w:r>
+      <w:r>
+        <w:rPr>
+          <w:lang w:val="pl-PL"/>
+        </w:rPr>
+        <w:t xml:space="preserve">W zależności od zakupionej licencji Marmelade SDK pozwala na tworzenie aplikacji na następujące platformy: Android, BlackBerry, </w:t>
+      </w:r>
+      <w:r>
+        <w:rPr>
+          <w:rFonts w:hint="eastAsia"/>
+          <w:lang w:val="pl-PL"/>
+        </w:rPr>
+        <w:t>Ios</w:t>
+      </w:r>
+      <w:r>
+        <w:rPr>
+          <w:lang w:val="pl-PL"/>
+        </w:rPr>
+        <w:t>, LG Smart TV, Tizen, Mac OS X, Windows Desktop, Roku 2 i 3 oraz Windows Phone 8.</w:t>
+      </w:r>
+    </w:p>
+    <w:p>
+      <w:pPr>
+        <w:ind w:firstLine="720"/>
+        <w:rPr>
+          <w:lang w:val="pl-PL"/>
+        </w:rPr>
+      </w:pPr>
+      <w:r>
+        <w:rPr>
+          <w:lang w:val="pl-PL"/>
+        </w:rPr>
+        <w:t xml:space="preserve">Marmelade SDK składa się z dwóch podstawowych warstw. Warstwa Marmelade System to niskopoziomowe API C pozwalające na dostęp do funkcjonalności urządzenia takich jak </w:t>
+      </w:r>
+      <w:r>
+        <w:rPr>
+          <w:lang w:val="pl-PL"/>
+        </w:rPr>
         <w:lastRenderedPageBreak/>
-        <w:t xml:space="preserve">Jak przedstawiono na </w:t>
-      </w:r>
-      <w:proofErr w:type="gramStart"/>
-      <w:r>
-        <w:rPr>
-          <w:lang w:val="pl-PL"/>
-        </w:rPr>
-        <w:t xml:space="preserve">rysunku 8. </w:t>
-      </w:r>
-      <w:proofErr w:type="gramEnd"/>
-      <w:r>
-        <w:rPr>
-          <w:lang w:val="pl-PL"/>
-        </w:rPr>
-        <w:t xml:space="preserve">Marmelade nie posiada zintegrowanego edytora, ale potrafi korzystać z możliwości Visual Studio. Marmelade posiada symulatory dla większości </w:t>
-      </w:r>
-      <w:proofErr w:type="gramStart"/>
-      <w:r>
-        <w:rPr>
-          <w:lang w:val="pl-PL"/>
-        </w:rPr>
-        <w:t>platform które</w:t>
-      </w:r>
-      <w:proofErr w:type="gramEnd"/>
-      <w:r>
-        <w:rPr>
-          <w:lang w:val="pl-PL"/>
-        </w:rPr>
-        <w:t xml:space="preserve"> wspiera, pozwalające na testowanie aplikacji bez konieczności interakcji z rzeczywistym urządzeniem.</w:t>
-      </w:r>
-    </w:p>
-    <w:p>
-      <w:pPr>
-        <w:ind w:firstLine="720"/>
-        <w:rPr>
-          <w:lang w:val="pl-PL"/>
-        </w:rPr>
-      </w:pPr>
-      <w:r>
-        <w:rPr>
-          <w:lang w:val="pl-PL"/>
-        </w:rPr>
-        <w:t>Podstawowym założeniem Marmelaed SDK jest możliwość jednokrotnego napisania tworzonej aplikacji i uruchomienie jej na wielu platformach. Efekt ten osiągnięto poprzez użycie C/</w:t>
-      </w:r>
-      <w:proofErr w:type="gramStart"/>
-      <w:r>
-        <w:rPr>
-          <w:lang w:val="pl-PL"/>
-        </w:rPr>
-        <w:t>C++ jako</w:t>
-      </w:r>
-      <w:proofErr w:type="gramEnd"/>
-      <w:r>
-        <w:rPr>
-          <w:lang w:val="pl-PL"/>
-        </w:rPr>
-        <w:t xml:space="preserve"> warstwy abstrakcyjnej dla API wystawionego poprzez każdą z wspieranych platform. </w:t>
-      </w:r>
-      <w:r>
-        <w:rPr>
-          <w:lang w:val="pl-PL"/>
-        </w:rPr>
-        <w:t xml:space="preserve">W zależności od zakupionej licencji Marmelade SDK pozwala na tworzenie aplikacji na następujące platformy: Android, BlackBerry, </w:t>
-      </w:r>
-      <w:r>
-        <w:rPr>
-          <w:rFonts w:hint="eastAsia"/>
-          <w:lang w:val="pl-PL"/>
-        </w:rPr>
-        <w:t>Ios</w:t>
-      </w:r>
-      <w:r>
-        <w:rPr>
-          <w:lang w:val="pl-PL"/>
-        </w:rPr>
-        <w:t>, LG Smart TV, Tizen, Mac OS X, Windows Desktop, Roku 2 i 3 oraz Windows Phone 8.</w:t>
-      </w:r>
-    </w:p>
-    <w:p>
-      <w:pPr>
-        <w:ind w:firstLine="720"/>
-        <w:rPr>
-          <w:lang w:val="pl-PL"/>
-        </w:rPr>
-      </w:pPr>
-      <w:r>
-        <w:rPr>
-          <w:lang w:val="pl-PL"/>
-        </w:rPr>
-        <w:t>Marmelade SDK składa się z dwóch podstawowych warstw. Warstwa Marmelade System to niskopoziomowe API C pozwalające na dostęp do funkcjonalności urządzenia takich jak zarządzanie pamięcią, dostęp do plików, funkcji sieciowych, akcelerometrów, ekranu dotykowego, dźwięku oraz ekranu. Marmelade Studio to API C++ skupiające się na funkcjonalności wyższego rzędu głównie skupionej wokół obsługi renderowania 2D i 3D, zarządzania zasobami danej aplikacji oraz obsługą funkcji sieciowych.</w:t>
+        <w:t>zarządzanie pamięcią, dostęp do plików, funkcji sieciowych, akcelerometrów, ekranu dotykowego, dźwięku oraz ekranu. Marmelade Studio to API C++ skupiające się na funkcjonalności wyższego rzędu głównie skupionej wokół obsługi renderowania 2D i 3D, zarządzania zasobami danej aplikacji oraz obsługą funkcji sieciowych.</w:t>
       </w:r>
       <w:r>
         <w:rPr>
@@ -11367,14 +11406,7 @@
         <w:rPr>
           <w:lang w:val="pl-PL"/>
         </w:rPr>
-        <w:t xml:space="preserve">jest silnikiem służącym do tworzenia trójwymiarowych i </w:t>
-      </w:r>
-      <w:r>
-        <w:rPr>
-          <w:lang w:val="pl-PL"/>
-        </w:rPr>
-        <w:lastRenderedPageBreak/>
-        <w:t xml:space="preserve">dwuwymiarowych aplikacji i gier działających na wielu platformach. </w:t>
+        <w:t xml:space="preserve">jest silnikiem służącym do tworzenia trójwymiarowych i dwuwymiarowych aplikacji i gier działających na wielu platformach. </w:t>
       </w:r>
       <w:r>
         <w:rPr>
@@ -11477,6 +11509,7 @@
           <w:noProof/>
           <w:lang w:eastAsia="en-US" w:bidi="ar-SA"/>
         </w:rPr>
+        <w:lastRenderedPageBreak/>
         <w:drawing>
           <wp:inline distT="0" distB="0" distL="0" distR="0">
             <wp:extent cx="5970270" cy="3349294"/>
@@ -11640,46 +11673,46 @@
           <w:lang w:val="pl-PL"/>
         </w:rPr>
         <w:tab/>
-        <w:t xml:space="preserve">Sam silnik daje do dyspozycji deweloperów wiele narzędzi, poczynając od klas </w:t>
+        <w:t>Sam silnik daje do dyspozycji deweloperów wiele narzędzi, poczynając od klas odpowiedzialnych za obsługę operacji wejścia/wyjścia, widoków na ekranie, czy renderowania prostych kształtów, na obliczeniach fizycznych i komunikacji sieciowej kończąc.</w:t>
+      </w:r>
+      <w:r>
+        <w:rPr>
+          <w:lang w:val="pl-PL"/>
+        </w:rPr>
+        <w:t xml:space="preserve"> </w:t>
+      </w:r>
+      <w:proofErr w:type="gramStart"/>
+      <w:r>
+        <w:rPr>
+          <w:lang w:val="pl-PL"/>
+        </w:rPr>
+        <w:t>jMonkey</w:t>
+      </w:r>
+      <w:proofErr w:type="gramEnd"/>
+      <w:r>
+        <w:rPr>
+          <w:lang w:val="pl-PL"/>
+        </w:rPr>
+        <w:t xml:space="preserve"> Engine rozpoznaje wiele zasobów wykorzystywanych w produkcji gier komputerowych, takich jak modele stworzone w aplikacji Blender, czy też wszystkie zasoby zgodne ze specyfikacją OGRE.</w:t>
+      </w:r>
+      <w:r>
+        <w:rPr>
+          <w:lang w:val="pl-PL"/>
+        </w:rPr>
+        <w:t xml:space="preserve"> Obliczeniami fizycznymi zajmuje się silnik Bullet w wersji przystosowanej do użytkowania w programach napisanych w Javie. </w:t>
+      </w:r>
+      <w:r>
+        <w:rPr>
+          <w:lang w:val="pl-PL"/>
+        </w:rPr>
+        <w:t xml:space="preserve">Do samej platformy dołączonych jest wiele klas </w:t>
       </w:r>
       <w:r>
         <w:rPr>
           <w:lang w:val="pl-PL"/>
         </w:rPr>
         <w:lastRenderedPageBreak/>
-        <w:t>odpowiedzialnych za obsługę operacji wejścia/wyjścia, widoków na ekranie, czy renderowania prostych kształtów, na obliczeniach fizycznych i komunikacji sieciowej kończąc.</w:t>
-      </w:r>
-      <w:r>
-        <w:rPr>
-          <w:lang w:val="pl-PL"/>
-        </w:rPr>
-        <w:t xml:space="preserve"> </w:t>
-      </w:r>
-      <w:proofErr w:type="gramStart"/>
-      <w:r>
-        <w:rPr>
-          <w:lang w:val="pl-PL"/>
-        </w:rPr>
-        <w:t>jMonkey</w:t>
-      </w:r>
-      <w:proofErr w:type="gramEnd"/>
-      <w:r>
-        <w:rPr>
-          <w:lang w:val="pl-PL"/>
-        </w:rPr>
-        <w:t xml:space="preserve"> Engine rozpoznaje wiele zasobów wykorzystywanych w produkcji gier komputerowych, takich jak modele stworzone w aplikacji Blender, czy też wszystkie zasoby zgodne ze specyfikacją OGRE.</w:t>
-      </w:r>
-      <w:r>
-        <w:rPr>
-          <w:lang w:val="pl-PL"/>
-        </w:rPr>
-        <w:t xml:space="preserve"> Obliczeniami fizycznymi zajmuje się silnik Bullet w wersji przystosowanej do użytkowania w programach napisanych w Javie. </w:t>
-      </w:r>
-      <w:r>
-        <w:rPr>
-          <w:lang w:val="pl-PL"/>
-        </w:rPr>
-        <w:t xml:space="preserve">Do samej platformy dołączonych jest wiele klas zajmujących się obsługą często powtarzających się czynności w grach komputerowych. Przykładami takich klas mogą być CharacterController zajmujący się obsługą domyślnego poruszania się postaci wraz ze skokiem, przyspieszeniem i bezwładnością, czy też TerrainLodControl pozwalający na automatyczne </w:t>
+        <w:t xml:space="preserve">zajmujących się obsługą często powtarzających się czynności w grach komputerowych. Przykładami takich klas mogą być CharacterController zajmujący się obsługą domyślnego poruszania się postaci wraz ze skokiem, przyspieszeniem i bezwładnością, czy też TerrainLodControl pozwalający na automatyczne </w:t>
       </w:r>
       <w:proofErr w:type="gramStart"/>
       <w:r>
@@ -11729,6 +11762,122 @@
       </w:pPr>
       <w:bookmarkStart w:id="30" w:name="_GoBack"/>
       <w:bookmarkEnd w:id="30"/>
+    </w:p>
+    <w:p>
+      <w:pPr>
+        <w:ind w:firstLine="431"/>
+        <w:rPr>
+          <w:lang w:val="pl-PL"/>
+        </w:rPr>
+      </w:pPr>
+      <w:r>
+        <w:rPr>
+          <w:lang w:val="pl-PL"/>
+        </w:rPr>
+        <w:t xml:space="preserve">Z przedstawionych środowisk zdecydowano się wybrać Unity 3D. Argumentami przemawiającymi za Unity były głownie prostota w implementacji, duże wsparcie środowiska deweloperów (fora, dokumentacja, samouczki w formie wideo) oraz możliwość dostarczenia implementacji na platformy opisane w niniejszej pracy bez konieczności ponoszenia dodatkowych opłat już w momencie pisania aplikacji. </w:t>
+      </w:r>
+    </w:p>
+    <w:p>
+      <w:pPr>
+        <w:ind w:firstLine="431"/>
+        <w:rPr>
+          <w:lang w:val="pl-PL"/>
+        </w:rPr>
+      </w:pPr>
+      <w:r>
+        <w:rPr>
+          <w:lang w:val="pl-PL"/>
+        </w:rPr>
+        <w:t>W porównaniu do Marmelade SDK Unity nie wymaga opłat za każdą z platform dystrybucji, ale nie posiada też bardzo pożądanej funkcjonalności kompilacji kodu iOS na platformach Windows. Marmelaed SDK nie posiada wsparcia dla starszych urządzeń typu iOS oraz, mimo że nie jest to tematem pracy,</w:t>
+      </w:r>
+      <w:r>
+        <w:rPr>
+          <w:lang w:val="pl-PL"/>
+        </w:rPr>
+        <w:t xml:space="preserve"> dla systemów z rodziny Linux.</w:t>
+      </w:r>
+      <w:r>
+        <w:rPr>
+          <w:lang w:val="pl-PL"/>
+        </w:rPr>
+        <w:t xml:space="preserve"> Znaczący był też </w:t>
+      </w:r>
+      <w:proofErr w:type="gramStart"/>
+      <w:r>
+        <w:rPr>
+          <w:lang w:val="pl-PL"/>
+        </w:rPr>
+        <w:t>fakt iż</w:t>
+      </w:r>
+      <w:proofErr w:type="gramEnd"/>
+      <w:r>
+        <w:rPr>
+          <w:lang w:val="pl-PL"/>
+        </w:rPr>
+        <w:t xml:space="preserve"> Marmelade SDK </w:t>
+      </w:r>
+      <w:r>
+        <w:rPr>
+          <w:lang w:val="pl-PL"/>
+        </w:rPr>
+        <w:t>używa C++ do tworzenia wszelkich skryptów, gdzie C# wykorzystywany w Unity jest znacznie prostszym językiem zarówno do nauczenia jak i do późniejszej pracy.</w:t>
+      </w:r>
+    </w:p>
+    <w:p>
+      <w:pPr>
+        <w:ind w:firstLine="431"/>
+        <w:rPr>
+          <w:lang w:val="pl-PL"/>
+        </w:rPr>
+      </w:pPr>
+      <w:r>
+        <w:rPr>
+          <w:lang w:val="pl-PL"/>
+        </w:rPr>
+        <w:t xml:space="preserve">W porównaniu do </w:t>
+      </w:r>
+      <w:proofErr w:type="gramStart"/>
+      <w:r>
+        <w:rPr>
+          <w:lang w:val="pl-PL"/>
+        </w:rPr>
+        <w:t>jMonkey Engine</w:t>
+      </w:r>
+      <w:proofErr w:type="gramEnd"/>
+      <w:r>
+        <w:rPr>
+          <w:lang w:val="pl-PL"/>
+        </w:rPr>
+        <w:t xml:space="preserve"> Unity wydaje się być bardziej stabilną, dojrzalszą platformą wspieraną przez firmę i regularnie aktualizowaną. </w:t>
+      </w:r>
+      <w:proofErr w:type="gramStart"/>
+      <w:r>
+        <w:rPr>
+          <w:lang w:val="pl-PL"/>
+        </w:rPr>
+        <w:t>jMonkey</w:t>
+      </w:r>
+      <w:proofErr w:type="gramEnd"/>
+      <w:r>
+        <w:rPr>
+          <w:lang w:val="pl-PL"/>
+        </w:rPr>
+        <w:t xml:space="preserve"> Engine nie posiada tak szerokich zasobów treningowych jak Unity i dokumentacja często nie nadąża za implementacją, o czym dowiadywać trzeba się z forów samego silnika. </w:t>
+      </w:r>
+      <w:proofErr w:type="gramStart"/>
+      <w:r>
+        <w:rPr>
+          <w:lang w:val="pl-PL"/>
+        </w:rPr>
+        <w:t>jMonkey</w:t>
+      </w:r>
+      <w:proofErr w:type="gramEnd"/>
+      <w:r>
+        <w:rPr>
+          <w:lang w:val="pl-PL"/>
+        </w:rPr>
+        <w:t xml:space="preserve"> Engine nie posiada też od razu działającego systemu przerzucania aplikacji na urządzenie rzeczywiste, wymagając instalacji dodatkowych sterowników. Brak jest też wsparcia dla systemu Windows Phone 8. Dużym plusem platformy jest brak konieczności płacenia za wykorzystanie silnika w przypadku publikacji aplikacji, acz jest to zaleta niezmieniająca oceny silnika w kontekście pracy.</w:t>
+      </w:r>
     </w:p>
     <w:p>
       <w:pPr>
@@ -11888,7 +12037,7 @@
           <v:shape id="_x0000_i1025" type="#_x0000_t75" style="width:453.75pt;height:79.45pt" o:ole="">
             <v:imagedata r:id="rId22" o:title=""/>
           </v:shape>
-          <o:OLEObject Type="Embed" ProgID="Word.OpenDocumentText.12" ShapeID="_x0000_i1025" DrawAspect="Content" ObjectID="_1468502153" r:id="rId23"/>
+          <o:OLEObject Type="Embed" ProgID="Word.OpenDocumentText.12" ShapeID="_x0000_i1025" DrawAspect="Content" ObjectID="_1468513914" r:id="rId23"/>
         </w:object>
       </w:r>
       <w:r>
@@ -13759,7 +13908,7 @@
           <v:shape id="_x0000_i1026" type="#_x0000_t75" style="width:453.75pt;height:79.45pt" o:ole="">
             <v:imagedata r:id="rId33" o:title=""/>
           </v:shape>
-          <o:OLEObject Type="Embed" ProgID="Word.OpenDocumentText.12" ShapeID="_x0000_i1026" DrawAspect="Content" ObjectID="_1468502154" r:id="rId34"/>
+          <o:OLEObject Type="Embed" ProgID="Word.OpenDocumentText.12" ShapeID="_x0000_i1026" DrawAspect="Content" ObjectID="_1468513915" r:id="rId34"/>
         </w:object>
       </w:r>
     </w:p>
@@ -13871,7 +14020,7 @@
           <v:shape id="_x0000_i1027" type="#_x0000_t75" style="width:453.75pt;height:215.3pt" o:ole="">
             <v:imagedata r:id="rId35" o:title=""/>
           </v:shape>
-          <o:OLEObject Type="Embed" ProgID="Word.OpenDocumentText.12" ShapeID="_x0000_i1027" DrawAspect="Content" ObjectID="_1468502155" r:id="rId36"/>
+          <o:OLEObject Type="Embed" ProgID="Word.OpenDocumentText.12" ShapeID="_x0000_i1027" DrawAspect="Content" ObjectID="_1468513916" r:id="rId36"/>
         </w:object>
       </w:r>
     </w:p>
@@ -14372,7 +14521,7 @@
             <w:rPr>
               <w:noProof/>
             </w:rPr>
-            <w:t>34</w:t>
+            <w:t>33</w:t>
           </w:r>
         </w:fldSimple>
       </w:p>
@@ -20050,6 +20199,7 @@
 
 <file path=word/charts/chart1.xml><?xml version="1.0" encoding="utf-8"?>
 <c:chartSpace xmlns:c="http://schemas.openxmlformats.org/drawingml/2006/chart" xmlns:a="http://schemas.openxmlformats.org/drawingml/2006/main" xmlns:r="http://schemas.openxmlformats.org/officeDocument/2006/relationships">
+  <c:date1904 val="1"/>
   <c:lang val="en-US"/>
   <c:chart>
     <c:title>
@@ -20399,11 +20549,11 @@
             </c:numRef>
           </c:val>
         </c:ser>
-        <c:axId val="96653312"/>
-        <c:axId val="96655232"/>
+        <c:axId val="107977728"/>
+        <c:axId val="107984000"/>
       </c:barChart>
       <c:catAx>
-        <c:axId val="96653312"/>
+        <c:axId val="107977728"/>
         <c:scaling>
           <c:orientation val="minMax"/>
         </c:scaling>
@@ -20427,14 +20577,14 @@
         </c:title>
         <c:numFmt formatCode="0" sourceLinked="1"/>
         <c:tickLblPos val="nextTo"/>
-        <c:crossAx val="96655232"/>
+        <c:crossAx val="107984000"/>
         <c:crosses val="autoZero"/>
         <c:auto val="1"/>
         <c:lblAlgn val="ctr"/>
         <c:lblOffset val="100"/>
       </c:catAx>
       <c:valAx>
-        <c:axId val="96655232"/>
+        <c:axId val="107984000"/>
         <c:scaling>
           <c:orientation val="minMax"/>
         </c:scaling>
@@ -20467,7 +20617,7 @@
         </c:title>
         <c:numFmt formatCode="0.00" sourceLinked="1"/>
         <c:tickLblPos val="nextTo"/>
-        <c:crossAx val="96653312"/>
+        <c:crossAx val="107977728"/>
         <c:crosses val="autoZero"/>
         <c:crossBetween val="between"/>
       </c:valAx>
@@ -20827,11 +20977,11 @@
             </c:numRef>
           </c:val>
         </c:ser>
-        <c:axId val="107962752"/>
-        <c:axId val="107964672"/>
+        <c:axId val="108010880"/>
+        <c:axId val="108025344"/>
       </c:barChart>
       <c:catAx>
-        <c:axId val="107962752"/>
+        <c:axId val="108010880"/>
         <c:scaling>
           <c:orientation val="minMax"/>
         </c:scaling>
@@ -20863,14 +21013,14 @@
         </c:title>
         <c:numFmt formatCode="0" sourceLinked="1"/>
         <c:tickLblPos val="nextTo"/>
-        <c:crossAx val="107964672"/>
+        <c:crossAx val="108025344"/>
         <c:crosses val="autoZero"/>
         <c:auto val="1"/>
         <c:lblAlgn val="ctr"/>
         <c:lblOffset val="100"/>
       </c:catAx>
       <c:valAx>
-        <c:axId val="107964672"/>
+        <c:axId val="108025344"/>
         <c:scaling>
           <c:orientation val="minMax"/>
         </c:scaling>
@@ -20895,7 +21045,7 @@
         </c:title>
         <c:numFmt formatCode="0.00" sourceLinked="1"/>
         <c:tickLblPos val="nextTo"/>
-        <c:crossAx val="107962752"/>
+        <c:crossAx val="108010880"/>
         <c:crosses val="autoZero"/>
         <c:crossBetween val="between"/>
       </c:valAx>
@@ -21228,11 +21378,11 @@
             </c:numRef>
           </c:val>
         </c:ser>
-        <c:axId val="108004096"/>
-        <c:axId val="108006016"/>
+        <c:axId val="108924928"/>
+        <c:axId val="108926848"/>
       </c:barChart>
       <c:catAx>
-        <c:axId val="108004096"/>
+        <c:axId val="108924928"/>
         <c:scaling>
           <c:orientation val="minMax"/>
         </c:scaling>
@@ -21269,14 +21419,14 @@
         </c:title>
         <c:numFmt formatCode="0.00" sourceLinked="1"/>
         <c:tickLblPos val="nextTo"/>
-        <c:crossAx val="108006016"/>
+        <c:crossAx val="108926848"/>
         <c:crosses val="autoZero"/>
         <c:auto val="1"/>
         <c:lblAlgn val="ctr"/>
         <c:lblOffset val="100"/>
       </c:catAx>
       <c:valAx>
-        <c:axId val="108006016"/>
+        <c:axId val="108926848"/>
         <c:scaling>
           <c:orientation val="minMax"/>
           <c:min val="40"/>
@@ -21310,7 +21460,7 @@
         </c:title>
         <c:numFmt formatCode="0.00" sourceLinked="1"/>
         <c:tickLblPos val="nextTo"/>
-        <c:crossAx val="108004096"/>
+        <c:crossAx val="108924928"/>
         <c:crosses val="autoZero"/>
         <c:crossBetween val="between"/>
       </c:valAx>
@@ -21927,11 +22077,11 @@
           </c:val>
         </c:ser>
         <c:marker val="1"/>
-        <c:axId val="108058880"/>
-        <c:axId val="109969792"/>
+        <c:axId val="108975616"/>
+        <c:axId val="108977536"/>
       </c:lineChart>
       <c:catAx>
-        <c:axId val="108058880"/>
+        <c:axId val="108975616"/>
         <c:scaling>
           <c:orientation val="minMax"/>
         </c:scaling>
@@ -21973,14 +22123,14 @@
             <a:endParaRPr lang="en-US"/>
           </a:p>
         </c:txPr>
-        <c:crossAx val="109969792"/>
+        <c:crossAx val="108977536"/>
         <c:crosses val="autoZero"/>
         <c:auto val="1"/>
         <c:lblAlgn val="ctr"/>
         <c:lblOffset val="100"/>
       </c:catAx>
       <c:valAx>
-        <c:axId val="109969792"/>
+        <c:axId val="108977536"/>
         <c:scaling>
           <c:orientation val="minMax"/>
         </c:scaling>
@@ -22013,7 +22163,7 @@
         </c:title>
         <c:numFmt formatCode="0.00" sourceLinked="1"/>
         <c:tickLblPos val="nextTo"/>
-        <c:crossAx val="108058880"/>
+        <c:crossAx val="108975616"/>
         <c:crosses val="autoZero"/>
         <c:crossBetween val="between"/>
       </c:valAx>
@@ -22285,25 +22435,25 @@
             </c:numRef>
           </c:val>
         </c:ser>
-        <c:axId val="109999616"/>
-        <c:axId val="110001152"/>
+        <c:axId val="123011840"/>
+        <c:axId val="123013376"/>
       </c:barChart>
       <c:catAx>
-        <c:axId val="109999616"/>
+        <c:axId val="123011840"/>
         <c:scaling>
           <c:orientation val="minMax"/>
         </c:scaling>
         <c:axPos val="b"/>
         <c:numFmt formatCode="General" sourceLinked="1"/>
         <c:tickLblPos val="nextTo"/>
-        <c:crossAx val="110001152"/>
+        <c:crossAx val="123013376"/>
         <c:crosses val="autoZero"/>
         <c:auto val="1"/>
         <c:lblAlgn val="ctr"/>
         <c:lblOffset val="100"/>
       </c:catAx>
       <c:valAx>
-        <c:axId val="110001152"/>
+        <c:axId val="123013376"/>
         <c:scaling>
           <c:orientation val="minMax"/>
         </c:scaling>
@@ -22328,7 +22478,7 @@
         </c:title>
         <c:numFmt formatCode="General" sourceLinked="1"/>
         <c:tickLblPos val="nextTo"/>
-        <c:crossAx val="109999616"/>
+        <c:crossAx val="123011840"/>
         <c:crosses val="autoZero"/>
         <c:crossBetween val="between"/>
       </c:valAx>
@@ -22693,11 +22843,11 @@
             </c:numRef>
           </c:val>
         </c:ser>
-        <c:axId val="121333248"/>
-        <c:axId val="121335168"/>
+        <c:axId val="123065088"/>
+        <c:axId val="123067008"/>
       </c:barChart>
       <c:catAx>
-        <c:axId val="121333248"/>
+        <c:axId val="123065088"/>
         <c:scaling>
           <c:orientation val="minMax"/>
         </c:scaling>
@@ -22721,14 +22871,14 @@
         </c:title>
         <c:numFmt formatCode="0" sourceLinked="1"/>
         <c:tickLblPos val="nextTo"/>
-        <c:crossAx val="121335168"/>
+        <c:crossAx val="123067008"/>
         <c:crosses val="autoZero"/>
         <c:auto val="1"/>
         <c:lblAlgn val="ctr"/>
         <c:lblOffset val="100"/>
       </c:catAx>
       <c:valAx>
-        <c:axId val="121335168"/>
+        <c:axId val="123067008"/>
         <c:scaling>
           <c:orientation val="minMax"/>
         </c:scaling>
@@ -22753,7 +22903,7 @@
         </c:title>
         <c:numFmt formatCode="0.00" sourceLinked="1"/>
         <c:tickLblPos val="nextTo"/>
-        <c:crossAx val="121333248"/>
+        <c:crossAx val="123065088"/>
         <c:crosses val="autoZero"/>
         <c:crossBetween val="between"/>
       </c:valAx>
@@ -23128,11 +23278,11 @@
             </c:numRef>
           </c:val>
         </c:ser>
-        <c:axId val="123041664"/>
-        <c:axId val="123052032"/>
+        <c:axId val="123917440"/>
+        <c:axId val="123919360"/>
       </c:barChart>
       <c:catAx>
-        <c:axId val="123041664"/>
+        <c:axId val="123917440"/>
         <c:scaling>
           <c:orientation val="minMax"/>
         </c:scaling>
@@ -23156,14 +23306,14 @@
         </c:title>
         <c:numFmt formatCode="0" sourceLinked="1"/>
         <c:tickLblPos val="nextTo"/>
-        <c:crossAx val="123052032"/>
+        <c:crossAx val="123919360"/>
         <c:crosses val="autoZero"/>
         <c:auto val="1"/>
         <c:lblAlgn val="ctr"/>
         <c:lblOffset val="100"/>
       </c:catAx>
       <c:valAx>
-        <c:axId val="123052032"/>
+        <c:axId val="123919360"/>
         <c:scaling>
           <c:orientation val="minMax"/>
         </c:scaling>
@@ -23188,7 +23338,7 @@
         </c:title>
         <c:numFmt formatCode="0.00" sourceLinked="1"/>
         <c:tickLblPos val="nextTo"/>
-        <c:crossAx val="123041664"/>
+        <c:crossAx val="123917440"/>
         <c:crosses val="autoZero"/>
         <c:crossBetween val="between"/>
       </c:valAx>
@@ -23522,7 +23672,7 @@
 </file>
 
 <file path=customXml/itemProps1.xml><?xml version="1.0" encoding="utf-8"?>
-<ds:datastoreItem xmlns:ds="http://schemas.openxmlformats.org/officeDocument/2006/customXml" ds:itemID="{3AD69478-8A5F-4EA5-B7B0-9F6D45E65D9B}">
+<ds:datastoreItem xmlns:ds="http://schemas.openxmlformats.org/officeDocument/2006/customXml" ds:itemID="{1ED388D4-7B9C-4171-8A04-E421B85B74EB}">
   <ds:schemaRefs>
     <ds:schemaRef ds:uri="http://schemas.openxmlformats.org/officeDocument/2006/bibliography"/>
   </ds:schemaRefs>

</xml_diff>

<commit_message>
Usunieto dzial wyniki i dodano wnioski
</commit_message>
<xml_diff>
--- a/doc/Popanda.Pawel.Praca.Magisterska.docx
+++ b/doc/Popanda.Pawel.Praca.Magisterska.docx
@@ -951,7 +951,7 @@
           <w:kern w:val="0"/>
           <w:sz w:val="22"/>
           <w:szCs w:val="22"/>
-          <w:lang w:val="pl-PL" w:eastAsia="en-US" w:bidi="ar-SA"/>
+          <w:lang w:eastAsia="en-US" w:bidi="ar-SA"/>
         </w:rPr>
       </w:pPr>
       <w:r>
@@ -987,7 +987,7 @@
         </w:rPr>
         <w:fldChar w:fldCharType="separate"/>
       </w:r>
-      <w:hyperlink w:anchor="_Toc394772536" w:history="1">
+      <w:hyperlink w:anchor="_Toc394783840" w:history="1">
         <w:r>
           <w:rPr>
             <w:rStyle w:val="Hyperlink"/>
@@ -1003,7 +1003,7 @@
             <w:kern w:val="0"/>
             <w:sz w:val="22"/>
             <w:szCs w:val="22"/>
-            <w:lang w:val="pl-PL" w:eastAsia="en-US" w:bidi="ar-SA"/>
+            <w:lang w:eastAsia="en-US" w:bidi="ar-SA"/>
           </w:rPr>
           <w:tab/>
         </w:r>
@@ -1019,7 +1019,6 @@
           <w:rPr>
             <w:noProof/>
             <w:webHidden/>
-            <w:lang w:val="pl-PL"/>
           </w:rPr>
           <w:tab/>
         </w:r>
@@ -1027,7 +1026,6 @@
           <w:rPr>
             <w:noProof/>
             <w:webHidden/>
-            <w:lang w:val="pl-PL"/>
           </w:rPr>
           <w:fldChar w:fldCharType="begin"/>
         </w:r>
@@ -1035,22 +1033,19 @@
           <w:rPr>
             <w:noProof/>
             <w:webHidden/>
-            <w:lang w:val="pl-PL"/>
           </w:rPr>
-          <w:instrText xml:space="preserve"> PAGEREF _Toc394772536 \h </w:instrText>
+          <w:instrText xml:space="preserve"> PAGEREF _Toc394783840 \h </w:instrText>
         </w:r>
         <w:r>
           <w:rPr>
             <w:noProof/>
             <w:webHidden/>
-            <w:lang w:val="pl-PL"/>
           </w:rPr>
         </w:r>
         <w:r>
           <w:rPr>
             <w:noProof/>
             <w:webHidden/>
-            <w:lang w:val="pl-PL"/>
           </w:rPr>
           <w:fldChar w:fldCharType="separate"/>
         </w:r>
@@ -1058,15 +1053,13 @@
           <w:rPr>
             <w:noProof/>
             <w:webHidden/>
-            <w:lang w:val="pl-PL"/>
           </w:rPr>
-          <w:t>5</w:t>
+          <w:t>4</w:t>
         </w:r>
         <w:r>
           <w:rPr>
             <w:noProof/>
             <w:webHidden/>
-            <w:lang w:val="pl-PL"/>
           </w:rPr>
           <w:fldChar w:fldCharType="end"/>
         </w:r>
@@ -1085,10 +1078,10 @@
           <w:kern w:val="0"/>
           <w:sz w:val="22"/>
           <w:szCs w:val="22"/>
-          <w:lang w:val="pl-PL" w:eastAsia="en-US" w:bidi="ar-SA"/>
-        </w:rPr>
-      </w:pPr>
-      <w:hyperlink w:anchor="_Toc394772537" w:history="1">
+          <w:lang w:eastAsia="en-US" w:bidi="ar-SA"/>
+        </w:rPr>
+      </w:pPr>
+      <w:hyperlink w:anchor="_Toc394783841" w:history="1">
         <w:r>
           <w:rPr>
             <w:rStyle w:val="Hyperlink"/>
@@ -1104,7 +1097,7 @@
             <w:kern w:val="0"/>
             <w:sz w:val="22"/>
             <w:szCs w:val="22"/>
-            <w:lang w:val="pl-PL" w:eastAsia="en-US" w:bidi="ar-SA"/>
+            <w:lang w:eastAsia="en-US" w:bidi="ar-SA"/>
           </w:rPr>
           <w:tab/>
         </w:r>
@@ -1120,7 +1113,6 @@
           <w:rPr>
             <w:noProof/>
             <w:webHidden/>
-            <w:lang w:val="pl-PL"/>
           </w:rPr>
           <w:tab/>
         </w:r>
@@ -1128,7 +1120,6 @@
           <w:rPr>
             <w:noProof/>
             <w:webHidden/>
-            <w:lang w:val="pl-PL"/>
           </w:rPr>
           <w:fldChar w:fldCharType="begin"/>
         </w:r>
@@ -1136,22 +1127,19 @@
           <w:rPr>
             <w:noProof/>
             <w:webHidden/>
-            <w:lang w:val="pl-PL"/>
           </w:rPr>
-          <w:instrText xml:space="preserve"> PAGEREF _Toc394772537 \h </w:instrText>
+          <w:instrText xml:space="preserve"> PAGEREF _Toc394783841 \h </w:instrText>
         </w:r>
         <w:r>
           <w:rPr>
             <w:noProof/>
             <w:webHidden/>
-            <w:lang w:val="pl-PL"/>
           </w:rPr>
         </w:r>
         <w:r>
           <w:rPr>
             <w:noProof/>
             <w:webHidden/>
-            <w:lang w:val="pl-PL"/>
           </w:rPr>
           <w:fldChar w:fldCharType="separate"/>
         </w:r>
@@ -1159,15 +1147,13 @@
           <w:rPr>
             <w:noProof/>
             <w:webHidden/>
-            <w:lang w:val="pl-PL"/>
           </w:rPr>
-          <w:t>6</w:t>
+          <w:t>5</w:t>
         </w:r>
         <w:r>
           <w:rPr>
             <w:noProof/>
             <w:webHidden/>
-            <w:lang w:val="pl-PL"/>
           </w:rPr>
           <w:fldChar w:fldCharType="end"/>
         </w:r>
@@ -1186,10 +1172,10 @@
           <w:kern w:val="0"/>
           <w:sz w:val="22"/>
           <w:szCs w:val="22"/>
-          <w:lang w:val="pl-PL" w:eastAsia="en-US" w:bidi="ar-SA"/>
-        </w:rPr>
-      </w:pPr>
-      <w:hyperlink w:anchor="_Toc394772538" w:history="1">
+          <w:lang w:eastAsia="en-US" w:bidi="ar-SA"/>
+        </w:rPr>
+      </w:pPr>
+      <w:hyperlink w:anchor="_Toc394783842" w:history="1">
         <w:r>
           <w:rPr>
             <w:rStyle w:val="Hyperlink"/>
@@ -1205,7 +1191,7 @@
             <w:kern w:val="0"/>
             <w:sz w:val="22"/>
             <w:szCs w:val="22"/>
-            <w:lang w:val="pl-PL" w:eastAsia="en-US" w:bidi="ar-SA"/>
+            <w:lang w:eastAsia="en-US" w:bidi="ar-SA"/>
           </w:rPr>
           <w:tab/>
         </w:r>
@@ -1221,7 +1207,6 @@
           <w:rPr>
             <w:noProof/>
             <w:webHidden/>
-            <w:lang w:val="pl-PL"/>
           </w:rPr>
           <w:tab/>
         </w:r>
@@ -1229,7 +1214,6 @@
           <w:rPr>
             <w:noProof/>
             <w:webHidden/>
-            <w:lang w:val="pl-PL"/>
           </w:rPr>
           <w:fldChar w:fldCharType="begin"/>
         </w:r>
@@ -1237,22 +1221,19 @@
           <w:rPr>
             <w:noProof/>
             <w:webHidden/>
-            <w:lang w:val="pl-PL"/>
           </w:rPr>
-          <w:instrText xml:space="preserve"> PAGEREF _Toc394772538 \h </w:instrText>
+          <w:instrText xml:space="preserve"> PAGEREF _Toc394783842 \h </w:instrText>
         </w:r>
         <w:r>
           <w:rPr>
             <w:noProof/>
             <w:webHidden/>
-            <w:lang w:val="pl-PL"/>
           </w:rPr>
         </w:r>
         <w:r>
           <w:rPr>
             <w:noProof/>
             <w:webHidden/>
-            <w:lang w:val="pl-PL"/>
           </w:rPr>
           <w:fldChar w:fldCharType="separate"/>
         </w:r>
@@ -1260,15 +1241,13 @@
           <w:rPr>
             <w:noProof/>
             <w:webHidden/>
-            <w:lang w:val="pl-PL"/>
           </w:rPr>
-          <w:t>8</w:t>
+          <w:t>7</w:t>
         </w:r>
         <w:r>
           <w:rPr>
             <w:noProof/>
             <w:webHidden/>
-            <w:lang w:val="pl-PL"/>
           </w:rPr>
           <w:fldChar w:fldCharType="end"/>
         </w:r>
@@ -1287,10 +1266,10 @@
           <w:kern w:val="0"/>
           <w:sz w:val="22"/>
           <w:szCs w:val="22"/>
-          <w:lang w:val="pl-PL" w:eastAsia="en-US" w:bidi="ar-SA"/>
-        </w:rPr>
-      </w:pPr>
-      <w:hyperlink w:anchor="_Toc394772539" w:history="1">
+          <w:lang w:eastAsia="en-US" w:bidi="ar-SA"/>
+        </w:rPr>
+      </w:pPr>
+      <w:hyperlink w:anchor="_Toc394783843" w:history="1">
         <w:r>
           <w:rPr>
             <w:rStyle w:val="Hyperlink"/>
@@ -1306,7 +1285,7 @@
             <w:kern w:val="0"/>
             <w:sz w:val="22"/>
             <w:szCs w:val="22"/>
-            <w:lang w:val="pl-PL" w:eastAsia="en-US" w:bidi="ar-SA"/>
+            <w:lang w:eastAsia="en-US" w:bidi="ar-SA"/>
           </w:rPr>
           <w:tab/>
         </w:r>
@@ -1322,7 +1301,6 @@
           <w:rPr>
             <w:noProof/>
             <w:webHidden/>
-            <w:lang w:val="pl-PL"/>
           </w:rPr>
           <w:tab/>
         </w:r>
@@ -1330,7 +1308,6 @@
           <w:rPr>
             <w:noProof/>
             <w:webHidden/>
-            <w:lang w:val="pl-PL"/>
           </w:rPr>
           <w:fldChar w:fldCharType="begin"/>
         </w:r>
@@ -1338,22 +1315,19 @@
           <w:rPr>
             <w:noProof/>
             <w:webHidden/>
-            <w:lang w:val="pl-PL"/>
           </w:rPr>
-          <w:instrText xml:space="preserve"> PAGEREF _Toc394772539 \h </w:instrText>
+          <w:instrText xml:space="preserve"> PAGEREF _Toc394783843 \h </w:instrText>
         </w:r>
         <w:r>
           <w:rPr>
             <w:noProof/>
             <w:webHidden/>
-            <w:lang w:val="pl-PL"/>
           </w:rPr>
         </w:r>
         <w:r>
           <w:rPr>
             <w:noProof/>
             <w:webHidden/>
-            <w:lang w:val="pl-PL"/>
           </w:rPr>
           <w:fldChar w:fldCharType="separate"/>
         </w:r>
@@ -1361,15 +1335,13 @@
           <w:rPr>
             <w:noProof/>
             <w:webHidden/>
-            <w:lang w:val="pl-PL"/>
           </w:rPr>
-          <w:t>8</w:t>
+          <w:t>7</w:t>
         </w:r>
         <w:r>
           <w:rPr>
             <w:noProof/>
             <w:webHidden/>
-            <w:lang w:val="pl-PL"/>
           </w:rPr>
           <w:fldChar w:fldCharType="end"/>
         </w:r>
@@ -1388,10 +1360,10 @@
           <w:kern w:val="0"/>
           <w:sz w:val="22"/>
           <w:szCs w:val="22"/>
-          <w:lang w:val="pl-PL" w:eastAsia="en-US" w:bidi="ar-SA"/>
-        </w:rPr>
-      </w:pPr>
-      <w:hyperlink w:anchor="_Toc394772540" w:history="1">
+          <w:lang w:eastAsia="en-US" w:bidi="ar-SA"/>
+        </w:rPr>
+      </w:pPr>
+      <w:hyperlink w:anchor="_Toc394783844" w:history="1">
         <w:r>
           <w:rPr>
             <w:rStyle w:val="Hyperlink"/>
@@ -1407,7 +1379,7 @@
             <w:kern w:val="0"/>
             <w:sz w:val="22"/>
             <w:szCs w:val="22"/>
-            <w:lang w:val="pl-PL" w:eastAsia="en-US" w:bidi="ar-SA"/>
+            <w:lang w:eastAsia="en-US" w:bidi="ar-SA"/>
           </w:rPr>
           <w:tab/>
         </w:r>
@@ -1423,7 +1395,6 @@
           <w:rPr>
             <w:noProof/>
             <w:webHidden/>
-            <w:lang w:val="pl-PL"/>
           </w:rPr>
           <w:tab/>
         </w:r>
@@ -1431,7 +1402,6 @@
           <w:rPr>
             <w:noProof/>
             <w:webHidden/>
-            <w:lang w:val="pl-PL"/>
           </w:rPr>
           <w:fldChar w:fldCharType="begin"/>
         </w:r>
@@ -1439,22 +1409,19 @@
           <w:rPr>
             <w:noProof/>
             <w:webHidden/>
-            <w:lang w:val="pl-PL"/>
           </w:rPr>
-          <w:instrText xml:space="preserve"> PAGEREF _Toc394772540 \h </w:instrText>
+          <w:instrText xml:space="preserve"> PAGEREF _Toc394783844 \h </w:instrText>
         </w:r>
         <w:r>
           <w:rPr>
             <w:noProof/>
             <w:webHidden/>
-            <w:lang w:val="pl-PL"/>
           </w:rPr>
         </w:r>
         <w:r>
           <w:rPr>
             <w:noProof/>
             <w:webHidden/>
-            <w:lang w:val="pl-PL"/>
           </w:rPr>
           <w:fldChar w:fldCharType="separate"/>
         </w:r>
@@ -1462,15 +1429,13 @@
           <w:rPr>
             <w:noProof/>
             <w:webHidden/>
-            <w:lang w:val="pl-PL"/>
           </w:rPr>
-          <w:t>10</w:t>
+          <w:t>9</w:t>
         </w:r>
         <w:r>
           <w:rPr>
             <w:noProof/>
             <w:webHidden/>
-            <w:lang w:val="pl-PL"/>
           </w:rPr>
           <w:fldChar w:fldCharType="end"/>
         </w:r>
@@ -1489,10 +1454,10 @@
           <w:kern w:val="0"/>
           <w:sz w:val="22"/>
           <w:szCs w:val="22"/>
-          <w:lang w:val="pl-PL" w:eastAsia="en-US" w:bidi="ar-SA"/>
-        </w:rPr>
-      </w:pPr>
-      <w:hyperlink w:anchor="_Toc394772541" w:history="1">
+          <w:lang w:eastAsia="en-US" w:bidi="ar-SA"/>
+        </w:rPr>
+      </w:pPr>
+      <w:hyperlink w:anchor="_Toc394783845" w:history="1">
         <w:r>
           <w:rPr>
             <w:rStyle w:val="Hyperlink"/>
@@ -1508,7 +1473,7 @@
             <w:kern w:val="0"/>
             <w:sz w:val="22"/>
             <w:szCs w:val="22"/>
-            <w:lang w:val="pl-PL" w:eastAsia="en-US" w:bidi="ar-SA"/>
+            <w:lang w:eastAsia="en-US" w:bidi="ar-SA"/>
           </w:rPr>
           <w:tab/>
         </w:r>
@@ -1524,7 +1489,6 @@
           <w:rPr>
             <w:noProof/>
             <w:webHidden/>
-            <w:lang w:val="pl-PL"/>
           </w:rPr>
           <w:tab/>
         </w:r>
@@ -1532,7 +1496,6 @@
           <w:rPr>
             <w:noProof/>
             <w:webHidden/>
-            <w:lang w:val="pl-PL"/>
           </w:rPr>
           <w:fldChar w:fldCharType="begin"/>
         </w:r>
@@ -1540,22 +1503,19 @@
           <w:rPr>
             <w:noProof/>
             <w:webHidden/>
-            <w:lang w:val="pl-PL"/>
           </w:rPr>
-          <w:instrText xml:space="preserve"> PAGEREF _Toc394772541 \h </w:instrText>
+          <w:instrText xml:space="preserve"> PAGEREF _Toc394783845 \h </w:instrText>
         </w:r>
         <w:r>
           <w:rPr>
             <w:noProof/>
             <w:webHidden/>
-            <w:lang w:val="pl-PL"/>
           </w:rPr>
         </w:r>
         <w:r>
           <w:rPr>
             <w:noProof/>
             <w:webHidden/>
-            <w:lang w:val="pl-PL"/>
           </w:rPr>
           <w:fldChar w:fldCharType="separate"/>
         </w:r>
@@ -1563,15 +1523,13 @@
           <w:rPr>
             <w:noProof/>
             <w:webHidden/>
-            <w:lang w:val="pl-PL"/>
           </w:rPr>
-          <w:t>12</w:t>
+          <w:t>11</w:t>
         </w:r>
         <w:r>
           <w:rPr>
             <w:noProof/>
             <w:webHidden/>
-            <w:lang w:val="pl-PL"/>
           </w:rPr>
           <w:fldChar w:fldCharType="end"/>
         </w:r>
@@ -1590,10 +1548,10 @@
           <w:kern w:val="0"/>
           <w:sz w:val="22"/>
           <w:szCs w:val="22"/>
-          <w:lang w:val="pl-PL" w:eastAsia="en-US" w:bidi="ar-SA"/>
-        </w:rPr>
-      </w:pPr>
-      <w:hyperlink w:anchor="_Toc394772542" w:history="1">
+          <w:lang w:eastAsia="en-US" w:bidi="ar-SA"/>
+        </w:rPr>
+      </w:pPr>
+      <w:hyperlink w:anchor="_Toc394783846" w:history="1">
         <w:r>
           <w:rPr>
             <w:rStyle w:val="Hyperlink"/>
@@ -1609,7 +1567,7 @@
             <w:kern w:val="0"/>
             <w:sz w:val="22"/>
             <w:szCs w:val="22"/>
-            <w:lang w:val="pl-PL" w:eastAsia="en-US" w:bidi="ar-SA"/>
+            <w:lang w:eastAsia="en-US" w:bidi="ar-SA"/>
           </w:rPr>
           <w:tab/>
         </w:r>
@@ -1625,7 +1583,6 @@
           <w:rPr>
             <w:noProof/>
             <w:webHidden/>
-            <w:lang w:val="pl-PL"/>
           </w:rPr>
           <w:tab/>
         </w:r>
@@ -1633,7 +1590,6 @@
           <w:rPr>
             <w:noProof/>
             <w:webHidden/>
-            <w:lang w:val="pl-PL"/>
           </w:rPr>
           <w:fldChar w:fldCharType="begin"/>
         </w:r>
@@ -1641,22 +1597,19 @@
           <w:rPr>
             <w:noProof/>
             <w:webHidden/>
-            <w:lang w:val="pl-PL"/>
           </w:rPr>
-          <w:instrText xml:space="preserve"> PAGEREF _Toc394772542 \h </w:instrText>
+          <w:instrText xml:space="preserve"> PAGEREF _Toc394783846 \h </w:instrText>
         </w:r>
         <w:r>
           <w:rPr>
             <w:noProof/>
             <w:webHidden/>
-            <w:lang w:val="pl-PL"/>
           </w:rPr>
         </w:r>
         <w:r>
           <w:rPr>
             <w:noProof/>
             <w:webHidden/>
-            <w:lang w:val="pl-PL"/>
           </w:rPr>
           <w:fldChar w:fldCharType="separate"/>
         </w:r>
@@ -1664,15 +1617,13 @@
           <w:rPr>
             <w:noProof/>
             <w:webHidden/>
-            <w:lang w:val="pl-PL"/>
           </w:rPr>
-          <w:t>15</w:t>
+          <w:t>14</w:t>
         </w:r>
         <w:r>
           <w:rPr>
             <w:noProof/>
             <w:webHidden/>
-            <w:lang w:val="pl-PL"/>
           </w:rPr>
           <w:fldChar w:fldCharType="end"/>
         </w:r>
@@ -1691,10 +1642,10 @@
           <w:kern w:val="0"/>
           <w:sz w:val="22"/>
           <w:szCs w:val="22"/>
-          <w:lang w:val="pl-PL" w:eastAsia="en-US" w:bidi="ar-SA"/>
-        </w:rPr>
-      </w:pPr>
-      <w:hyperlink w:anchor="_Toc394772543" w:history="1">
+          <w:lang w:eastAsia="en-US" w:bidi="ar-SA"/>
+        </w:rPr>
+      </w:pPr>
+      <w:hyperlink w:anchor="_Toc394783847" w:history="1">
         <w:r>
           <w:rPr>
             <w:rStyle w:val="Hyperlink"/>
@@ -1710,7 +1661,7 @@
             <w:kern w:val="0"/>
             <w:sz w:val="22"/>
             <w:szCs w:val="22"/>
-            <w:lang w:val="pl-PL" w:eastAsia="en-US" w:bidi="ar-SA"/>
+            <w:lang w:eastAsia="en-US" w:bidi="ar-SA"/>
           </w:rPr>
           <w:tab/>
         </w:r>
@@ -1726,7 +1677,6 @@
           <w:rPr>
             <w:noProof/>
             <w:webHidden/>
-            <w:lang w:val="pl-PL"/>
           </w:rPr>
           <w:tab/>
         </w:r>
@@ -1734,7 +1684,6 @@
           <w:rPr>
             <w:noProof/>
             <w:webHidden/>
-            <w:lang w:val="pl-PL"/>
           </w:rPr>
           <w:fldChar w:fldCharType="begin"/>
         </w:r>
@@ -1742,22 +1691,19 @@
           <w:rPr>
             <w:noProof/>
             <w:webHidden/>
-            <w:lang w:val="pl-PL"/>
           </w:rPr>
-          <w:instrText xml:space="preserve"> PAGEREF _Toc394772543 \h </w:instrText>
+          <w:instrText xml:space="preserve"> PAGEREF _Toc394783847 \h </w:instrText>
         </w:r>
         <w:r>
           <w:rPr>
             <w:noProof/>
             <w:webHidden/>
-            <w:lang w:val="pl-PL"/>
           </w:rPr>
         </w:r>
         <w:r>
           <w:rPr>
             <w:noProof/>
             <w:webHidden/>
-            <w:lang w:val="pl-PL"/>
           </w:rPr>
           <w:fldChar w:fldCharType="separate"/>
         </w:r>
@@ -1765,15 +1711,13 @@
           <w:rPr>
             <w:noProof/>
             <w:webHidden/>
-            <w:lang w:val="pl-PL"/>
           </w:rPr>
-          <w:t>17</w:t>
+          <w:t>16</w:t>
         </w:r>
         <w:r>
           <w:rPr>
             <w:noProof/>
             <w:webHidden/>
-            <w:lang w:val="pl-PL"/>
           </w:rPr>
           <w:fldChar w:fldCharType="end"/>
         </w:r>
@@ -1792,10 +1736,10 @@
           <w:kern w:val="0"/>
           <w:sz w:val="22"/>
           <w:szCs w:val="22"/>
-          <w:lang w:val="pl-PL" w:eastAsia="en-US" w:bidi="ar-SA"/>
-        </w:rPr>
-      </w:pPr>
-      <w:hyperlink w:anchor="_Toc394772544" w:history="1">
+          <w:lang w:eastAsia="en-US" w:bidi="ar-SA"/>
+        </w:rPr>
+      </w:pPr>
+      <w:hyperlink w:anchor="_Toc394783848" w:history="1">
         <w:r>
           <w:rPr>
             <w:rStyle w:val="Hyperlink"/>
@@ -1811,7 +1755,7 @@
             <w:kern w:val="0"/>
             <w:sz w:val="22"/>
             <w:szCs w:val="22"/>
-            <w:lang w:val="pl-PL" w:eastAsia="en-US" w:bidi="ar-SA"/>
+            <w:lang w:eastAsia="en-US" w:bidi="ar-SA"/>
           </w:rPr>
           <w:tab/>
         </w:r>
@@ -1827,7 +1771,6 @@
           <w:rPr>
             <w:noProof/>
             <w:webHidden/>
-            <w:lang w:val="pl-PL"/>
           </w:rPr>
           <w:tab/>
         </w:r>
@@ -1835,7 +1778,6 @@
           <w:rPr>
             <w:noProof/>
             <w:webHidden/>
-            <w:lang w:val="pl-PL"/>
           </w:rPr>
           <w:fldChar w:fldCharType="begin"/>
         </w:r>
@@ -1843,22 +1785,19 @@
           <w:rPr>
             <w:noProof/>
             <w:webHidden/>
-            <w:lang w:val="pl-PL"/>
           </w:rPr>
-          <w:instrText xml:space="preserve"> PAGEREF _Toc394772544 \h </w:instrText>
+          <w:instrText xml:space="preserve"> PAGEREF _Toc394783848 \h </w:instrText>
         </w:r>
         <w:r>
           <w:rPr>
             <w:noProof/>
             <w:webHidden/>
-            <w:lang w:val="pl-PL"/>
           </w:rPr>
         </w:r>
         <w:r>
           <w:rPr>
             <w:noProof/>
             <w:webHidden/>
-            <w:lang w:val="pl-PL"/>
           </w:rPr>
           <w:fldChar w:fldCharType="separate"/>
         </w:r>
@@ -1866,15 +1805,13 @@
           <w:rPr>
             <w:noProof/>
             <w:webHidden/>
-            <w:lang w:val="pl-PL"/>
           </w:rPr>
-          <w:t>17</w:t>
+          <w:t>16</w:t>
         </w:r>
         <w:r>
           <w:rPr>
             <w:noProof/>
             <w:webHidden/>
-            <w:lang w:val="pl-PL"/>
           </w:rPr>
           <w:fldChar w:fldCharType="end"/>
         </w:r>
@@ -1893,10 +1830,10 @@
           <w:kern w:val="0"/>
           <w:sz w:val="22"/>
           <w:szCs w:val="22"/>
-          <w:lang w:val="pl-PL" w:eastAsia="en-US" w:bidi="ar-SA"/>
-        </w:rPr>
-      </w:pPr>
-      <w:hyperlink w:anchor="_Toc394772545" w:history="1">
+          <w:lang w:eastAsia="en-US" w:bidi="ar-SA"/>
+        </w:rPr>
+      </w:pPr>
+      <w:hyperlink w:anchor="_Toc394783849" w:history="1">
         <w:r>
           <w:rPr>
             <w:rStyle w:val="Hyperlink"/>
@@ -1912,7 +1849,7 @@
             <w:kern w:val="0"/>
             <w:sz w:val="22"/>
             <w:szCs w:val="22"/>
-            <w:lang w:val="pl-PL" w:eastAsia="en-US" w:bidi="ar-SA"/>
+            <w:lang w:eastAsia="en-US" w:bidi="ar-SA"/>
           </w:rPr>
           <w:tab/>
         </w:r>
@@ -1928,7 +1865,6 @@
           <w:rPr>
             <w:noProof/>
             <w:webHidden/>
-            <w:lang w:val="pl-PL"/>
           </w:rPr>
           <w:tab/>
         </w:r>
@@ -1936,7 +1872,6 @@
           <w:rPr>
             <w:noProof/>
             <w:webHidden/>
-            <w:lang w:val="pl-PL"/>
           </w:rPr>
           <w:fldChar w:fldCharType="begin"/>
         </w:r>
@@ -1944,22 +1879,19 @@
           <w:rPr>
             <w:noProof/>
             <w:webHidden/>
-            <w:lang w:val="pl-PL"/>
           </w:rPr>
-          <w:instrText xml:space="preserve"> PAGEREF _Toc394772545 \h </w:instrText>
+          <w:instrText xml:space="preserve"> PAGEREF _Toc394783849 \h </w:instrText>
         </w:r>
         <w:r>
           <w:rPr>
             <w:noProof/>
             <w:webHidden/>
-            <w:lang w:val="pl-PL"/>
           </w:rPr>
         </w:r>
         <w:r>
           <w:rPr>
             <w:noProof/>
             <w:webHidden/>
-            <w:lang w:val="pl-PL"/>
           </w:rPr>
           <w:fldChar w:fldCharType="separate"/>
         </w:r>
@@ -1967,15 +1899,13 @@
           <w:rPr>
             <w:noProof/>
             <w:webHidden/>
-            <w:lang w:val="pl-PL"/>
           </w:rPr>
-          <w:t>20</w:t>
+          <w:t>19</w:t>
         </w:r>
         <w:r>
           <w:rPr>
             <w:noProof/>
             <w:webHidden/>
-            <w:lang w:val="pl-PL"/>
           </w:rPr>
           <w:fldChar w:fldCharType="end"/>
         </w:r>
@@ -1994,10 +1924,10 @@
           <w:kern w:val="0"/>
           <w:sz w:val="22"/>
           <w:szCs w:val="22"/>
-          <w:lang w:val="pl-PL" w:eastAsia="en-US" w:bidi="ar-SA"/>
-        </w:rPr>
-      </w:pPr>
-      <w:hyperlink w:anchor="_Toc394772546" w:history="1">
+          <w:lang w:eastAsia="en-US" w:bidi="ar-SA"/>
+        </w:rPr>
+      </w:pPr>
+      <w:hyperlink w:anchor="_Toc394783850" w:history="1">
         <w:r>
           <w:rPr>
             <w:rStyle w:val="Hyperlink"/>
@@ -2013,7 +1943,7 @@
             <w:kern w:val="0"/>
             <w:sz w:val="22"/>
             <w:szCs w:val="22"/>
-            <w:lang w:val="pl-PL" w:eastAsia="en-US" w:bidi="ar-SA"/>
+            <w:lang w:eastAsia="en-US" w:bidi="ar-SA"/>
           </w:rPr>
           <w:tab/>
         </w:r>
@@ -2029,7 +1959,6 @@
           <w:rPr>
             <w:noProof/>
             <w:webHidden/>
-            <w:lang w:val="pl-PL"/>
           </w:rPr>
           <w:tab/>
         </w:r>
@@ -2037,7 +1966,6 @@
           <w:rPr>
             <w:noProof/>
             <w:webHidden/>
-            <w:lang w:val="pl-PL"/>
           </w:rPr>
           <w:fldChar w:fldCharType="begin"/>
         </w:r>
@@ -2045,22 +1973,19 @@
           <w:rPr>
             <w:noProof/>
             <w:webHidden/>
-            <w:lang w:val="pl-PL"/>
           </w:rPr>
-          <w:instrText xml:space="preserve"> PAGEREF _Toc394772546 \h </w:instrText>
+          <w:instrText xml:space="preserve"> PAGEREF _Toc394783850 \h </w:instrText>
         </w:r>
         <w:r>
           <w:rPr>
             <w:noProof/>
             <w:webHidden/>
-            <w:lang w:val="pl-PL"/>
           </w:rPr>
         </w:r>
         <w:r>
           <w:rPr>
             <w:noProof/>
             <w:webHidden/>
-            <w:lang w:val="pl-PL"/>
           </w:rPr>
           <w:fldChar w:fldCharType="separate"/>
         </w:r>
@@ -2068,15 +1993,13 @@
           <w:rPr>
             <w:noProof/>
             <w:webHidden/>
-            <w:lang w:val="pl-PL"/>
           </w:rPr>
-          <w:t>22</w:t>
+          <w:t>21</w:t>
         </w:r>
         <w:r>
           <w:rPr>
             <w:noProof/>
             <w:webHidden/>
-            <w:lang w:val="pl-PL"/>
           </w:rPr>
           <w:fldChar w:fldCharType="end"/>
         </w:r>
@@ -2095,10 +2018,10 @@
           <w:kern w:val="0"/>
           <w:sz w:val="22"/>
           <w:szCs w:val="22"/>
-          <w:lang w:val="pl-PL" w:eastAsia="en-US" w:bidi="ar-SA"/>
-        </w:rPr>
-      </w:pPr>
-      <w:hyperlink w:anchor="_Toc394772547" w:history="1">
+          <w:lang w:eastAsia="en-US" w:bidi="ar-SA"/>
+        </w:rPr>
+      </w:pPr>
+      <w:hyperlink w:anchor="_Toc394783851" w:history="1">
         <w:r>
           <w:rPr>
             <w:rStyle w:val="Hyperlink"/>
@@ -2114,7 +2037,7 @@
             <w:kern w:val="0"/>
             <w:sz w:val="22"/>
             <w:szCs w:val="22"/>
-            <w:lang w:val="pl-PL" w:eastAsia="en-US" w:bidi="ar-SA"/>
+            <w:lang w:eastAsia="en-US" w:bidi="ar-SA"/>
           </w:rPr>
           <w:tab/>
         </w:r>
@@ -2130,7 +2053,6 @@
           <w:rPr>
             <w:noProof/>
             <w:webHidden/>
-            <w:lang w:val="pl-PL"/>
           </w:rPr>
           <w:tab/>
         </w:r>
@@ -2138,7 +2060,6 @@
           <w:rPr>
             <w:noProof/>
             <w:webHidden/>
-            <w:lang w:val="pl-PL"/>
           </w:rPr>
           <w:fldChar w:fldCharType="begin"/>
         </w:r>
@@ -2146,22 +2067,19 @@
           <w:rPr>
             <w:noProof/>
             <w:webHidden/>
-            <w:lang w:val="pl-PL"/>
           </w:rPr>
-          <w:instrText xml:space="preserve"> PAGEREF _Toc394772547 \h </w:instrText>
+          <w:instrText xml:space="preserve"> PAGEREF _Toc394783851 \h </w:instrText>
         </w:r>
         <w:r>
           <w:rPr>
             <w:noProof/>
             <w:webHidden/>
-            <w:lang w:val="pl-PL"/>
           </w:rPr>
         </w:r>
         <w:r>
           <w:rPr>
             <w:noProof/>
             <w:webHidden/>
-            <w:lang w:val="pl-PL"/>
           </w:rPr>
           <w:fldChar w:fldCharType="separate"/>
         </w:r>
@@ -2169,15 +2087,13 @@
           <w:rPr>
             <w:noProof/>
             <w:webHidden/>
-            <w:lang w:val="pl-PL"/>
           </w:rPr>
-          <w:t>25</w:t>
+          <w:t>22</w:t>
         </w:r>
         <w:r>
           <w:rPr>
             <w:noProof/>
             <w:webHidden/>
-            <w:lang w:val="pl-PL"/>
           </w:rPr>
           <w:fldChar w:fldCharType="end"/>
         </w:r>
@@ -2196,10 +2112,10 @@
           <w:kern w:val="0"/>
           <w:sz w:val="22"/>
           <w:szCs w:val="22"/>
-          <w:lang w:val="pl-PL" w:eastAsia="en-US" w:bidi="ar-SA"/>
-        </w:rPr>
-      </w:pPr>
-      <w:hyperlink w:anchor="_Toc394772548" w:history="1">
+          <w:lang w:eastAsia="en-US" w:bidi="ar-SA"/>
+        </w:rPr>
+      </w:pPr>
+      <w:hyperlink w:anchor="_Toc394783852" w:history="1">
         <w:r>
           <w:rPr>
             <w:rStyle w:val="Hyperlink"/>
@@ -2215,7 +2131,7 @@
             <w:kern w:val="0"/>
             <w:sz w:val="22"/>
             <w:szCs w:val="22"/>
-            <w:lang w:val="pl-PL" w:eastAsia="en-US" w:bidi="ar-SA"/>
+            <w:lang w:eastAsia="en-US" w:bidi="ar-SA"/>
           </w:rPr>
           <w:tab/>
         </w:r>
@@ -2231,7 +2147,6 @@
           <w:rPr>
             <w:noProof/>
             <w:webHidden/>
-            <w:lang w:val="pl-PL"/>
           </w:rPr>
           <w:tab/>
         </w:r>
@@ -2239,7 +2154,6 @@
           <w:rPr>
             <w:noProof/>
             <w:webHidden/>
-            <w:lang w:val="pl-PL"/>
           </w:rPr>
           <w:fldChar w:fldCharType="begin"/>
         </w:r>
@@ -2247,22 +2161,19 @@
           <w:rPr>
             <w:noProof/>
             <w:webHidden/>
-            <w:lang w:val="pl-PL"/>
           </w:rPr>
-          <w:instrText xml:space="preserve"> PAGEREF _Toc394772548 \h </w:instrText>
+          <w:instrText xml:space="preserve"> PAGEREF _Toc394783852 \h </w:instrText>
         </w:r>
         <w:r>
           <w:rPr>
             <w:noProof/>
             <w:webHidden/>
-            <w:lang w:val="pl-PL"/>
           </w:rPr>
         </w:r>
         <w:r>
           <w:rPr>
             <w:noProof/>
             <w:webHidden/>
-            <w:lang w:val="pl-PL"/>
           </w:rPr>
           <w:fldChar w:fldCharType="separate"/>
         </w:r>
@@ -2270,15 +2181,13 @@
           <w:rPr>
             <w:noProof/>
             <w:webHidden/>
-            <w:lang w:val="pl-PL"/>
           </w:rPr>
-          <w:t>29</w:t>
+          <w:t>26</w:t>
         </w:r>
         <w:r>
           <w:rPr>
             <w:noProof/>
             <w:webHidden/>
-            <w:lang w:val="pl-PL"/>
           </w:rPr>
           <w:fldChar w:fldCharType="end"/>
         </w:r>
@@ -2297,10 +2206,10 @@
           <w:kern w:val="0"/>
           <w:sz w:val="22"/>
           <w:szCs w:val="22"/>
-          <w:lang w:val="pl-PL" w:eastAsia="en-US" w:bidi="ar-SA"/>
-        </w:rPr>
-      </w:pPr>
-      <w:hyperlink w:anchor="_Toc394772549" w:history="1">
+          <w:lang w:eastAsia="en-US" w:bidi="ar-SA"/>
+        </w:rPr>
+      </w:pPr>
+      <w:hyperlink w:anchor="_Toc394783853" w:history="1">
         <w:r>
           <w:rPr>
             <w:rStyle w:val="Hyperlink"/>
@@ -2316,7 +2225,7 @@
             <w:kern w:val="0"/>
             <w:sz w:val="22"/>
             <w:szCs w:val="22"/>
-            <w:lang w:val="pl-PL" w:eastAsia="en-US" w:bidi="ar-SA"/>
+            <w:lang w:eastAsia="en-US" w:bidi="ar-SA"/>
           </w:rPr>
           <w:tab/>
         </w:r>
@@ -2332,7 +2241,6 @@
           <w:rPr>
             <w:noProof/>
             <w:webHidden/>
-            <w:lang w:val="pl-PL"/>
           </w:rPr>
           <w:tab/>
         </w:r>
@@ -2340,7 +2248,6 @@
           <w:rPr>
             <w:noProof/>
             <w:webHidden/>
-            <w:lang w:val="pl-PL"/>
           </w:rPr>
           <w:fldChar w:fldCharType="begin"/>
         </w:r>
@@ -2348,22 +2255,19 @@
           <w:rPr>
             <w:noProof/>
             <w:webHidden/>
-            <w:lang w:val="pl-PL"/>
           </w:rPr>
-          <w:instrText xml:space="preserve"> PAGEREF _Toc394772549 \h </w:instrText>
+          <w:instrText xml:space="preserve"> PAGEREF _Toc394783853 \h </w:instrText>
         </w:r>
         <w:r>
           <w:rPr>
             <w:noProof/>
             <w:webHidden/>
-            <w:lang w:val="pl-PL"/>
           </w:rPr>
         </w:r>
         <w:r>
           <w:rPr>
             <w:noProof/>
             <w:webHidden/>
-            <w:lang w:val="pl-PL"/>
           </w:rPr>
           <w:fldChar w:fldCharType="separate"/>
         </w:r>
@@ -2371,15 +2275,13 @@
           <w:rPr>
             <w:noProof/>
             <w:webHidden/>
-            <w:lang w:val="pl-PL"/>
           </w:rPr>
-          <w:t>29</w:t>
+          <w:t>26</w:t>
         </w:r>
         <w:r>
           <w:rPr>
             <w:noProof/>
             <w:webHidden/>
-            <w:lang w:val="pl-PL"/>
           </w:rPr>
           <w:fldChar w:fldCharType="end"/>
         </w:r>
@@ -2398,10 +2300,10 @@
           <w:kern w:val="0"/>
           <w:sz w:val="22"/>
           <w:szCs w:val="22"/>
-          <w:lang w:val="pl-PL" w:eastAsia="en-US" w:bidi="ar-SA"/>
-        </w:rPr>
-      </w:pPr>
-      <w:hyperlink w:anchor="_Toc394772550" w:history="1">
+          <w:lang w:eastAsia="en-US" w:bidi="ar-SA"/>
+        </w:rPr>
+      </w:pPr>
+      <w:hyperlink w:anchor="_Toc394783854" w:history="1">
         <w:r>
           <w:rPr>
             <w:rStyle w:val="Hyperlink"/>
@@ -2417,7 +2319,7 @@
             <w:kern w:val="0"/>
             <w:sz w:val="22"/>
             <w:szCs w:val="22"/>
-            <w:lang w:val="pl-PL" w:eastAsia="en-US" w:bidi="ar-SA"/>
+            <w:lang w:eastAsia="en-US" w:bidi="ar-SA"/>
           </w:rPr>
           <w:tab/>
         </w:r>
@@ -2433,7 +2335,6 @@
           <w:rPr>
             <w:noProof/>
             <w:webHidden/>
-            <w:lang w:val="pl-PL"/>
           </w:rPr>
           <w:tab/>
         </w:r>
@@ -2441,7 +2342,6 @@
           <w:rPr>
             <w:noProof/>
             <w:webHidden/>
-            <w:lang w:val="pl-PL"/>
           </w:rPr>
           <w:fldChar w:fldCharType="begin"/>
         </w:r>
@@ -2449,22 +2349,19 @@
           <w:rPr>
             <w:noProof/>
             <w:webHidden/>
-            <w:lang w:val="pl-PL"/>
           </w:rPr>
-          <w:instrText xml:space="preserve"> PAGEREF _Toc394772550 \h </w:instrText>
+          <w:instrText xml:space="preserve"> PAGEREF _Toc394783854 \h </w:instrText>
         </w:r>
         <w:r>
           <w:rPr>
             <w:noProof/>
             <w:webHidden/>
-            <w:lang w:val="pl-PL"/>
           </w:rPr>
         </w:r>
         <w:r>
           <w:rPr>
             <w:noProof/>
             <w:webHidden/>
-            <w:lang w:val="pl-PL"/>
           </w:rPr>
           <w:fldChar w:fldCharType="separate"/>
         </w:r>
@@ -2472,15 +2369,13 @@
           <w:rPr>
             <w:noProof/>
             <w:webHidden/>
-            <w:lang w:val="pl-PL"/>
           </w:rPr>
-          <w:t>31</w:t>
+          <w:t>28</w:t>
         </w:r>
         <w:r>
           <w:rPr>
             <w:noProof/>
             <w:webHidden/>
-            <w:lang w:val="pl-PL"/>
           </w:rPr>
           <w:fldChar w:fldCharType="end"/>
         </w:r>
@@ -2499,10 +2394,10 @@
           <w:kern w:val="0"/>
           <w:sz w:val="22"/>
           <w:szCs w:val="22"/>
-          <w:lang w:val="pl-PL" w:eastAsia="en-US" w:bidi="ar-SA"/>
-        </w:rPr>
-      </w:pPr>
-      <w:hyperlink w:anchor="_Toc394772551" w:history="1">
+          <w:lang w:eastAsia="en-US" w:bidi="ar-SA"/>
+        </w:rPr>
+      </w:pPr>
+      <w:hyperlink w:anchor="_Toc394783855" w:history="1">
         <w:r>
           <w:rPr>
             <w:rStyle w:val="Hyperlink"/>
@@ -2518,7 +2413,7 @@
             <w:kern w:val="0"/>
             <w:sz w:val="22"/>
             <w:szCs w:val="22"/>
-            <w:lang w:val="pl-PL" w:eastAsia="en-US" w:bidi="ar-SA"/>
+            <w:lang w:eastAsia="en-US" w:bidi="ar-SA"/>
           </w:rPr>
           <w:tab/>
         </w:r>
@@ -2534,7 +2429,6 @@
           <w:rPr>
             <w:noProof/>
             <w:webHidden/>
-            <w:lang w:val="pl-PL"/>
           </w:rPr>
           <w:tab/>
         </w:r>
@@ -2542,7 +2436,6 @@
           <w:rPr>
             <w:noProof/>
             <w:webHidden/>
-            <w:lang w:val="pl-PL"/>
           </w:rPr>
           <w:fldChar w:fldCharType="begin"/>
         </w:r>
@@ -2550,22 +2443,19 @@
           <w:rPr>
             <w:noProof/>
             <w:webHidden/>
-            <w:lang w:val="pl-PL"/>
           </w:rPr>
-          <w:instrText xml:space="preserve"> PAGEREF _Toc394772551 \h </w:instrText>
+          <w:instrText xml:space="preserve"> PAGEREF _Toc394783855 \h </w:instrText>
         </w:r>
         <w:r>
           <w:rPr>
             <w:noProof/>
             <w:webHidden/>
-            <w:lang w:val="pl-PL"/>
           </w:rPr>
         </w:r>
         <w:r>
           <w:rPr>
             <w:noProof/>
             <w:webHidden/>
-            <w:lang w:val="pl-PL"/>
           </w:rPr>
           <w:fldChar w:fldCharType="separate"/>
         </w:r>
@@ -2573,15 +2463,13 @@
           <w:rPr>
             <w:noProof/>
             <w:webHidden/>
-            <w:lang w:val="pl-PL"/>
           </w:rPr>
-          <w:t>33</w:t>
+          <w:t>30</w:t>
         </w:r>
         <w:r>
           <w:rPr>
             <w:noProof/>
             <w:webHidden/>
-            <w:lang w:val="pl-PL"/>
           </w:rPr>
           <w:fldChar w:fldCharType="end"/>
         </w:r>
@@ -2600,10 +2488,10 @@
           <w:kern w:val="0"/>
           <w:sz w:val="22"/>
           <w:szCs w:val="22"/>
-          <w:lang w:val="pl-PL" w:eastAsia="en-US" w:bidi="ar-SA"/>
-        </w:rPr>
-      </w:pPr>
-      <w:hyperlink w:anchor="_Toc394772552" w:history="1">
+          <w:lang w:eastAsia="en-US" w:bidi="ar-SA"/>
+        </w:rPr>
+      </w:pPr>
+      <w:hyperlink w:anchor="_Toc394783856" w:history="1">
         <w:r>
           <w:rPr>
             <w:rStyle w:val="Hyperlink"/>
@@ -2619,7 +2507,7 @@
             <w:kern w:val="0"/>
             <w:sz w:val="22"/>
             <w:szCs w:val="22"/>
-            <w:lang w:val="pl-PL" w:eastAsia="en-US" w:bidi="ar-SA"/>
+            <w:lang w:eastAsia="en-US" w:bidi="ar-SA"/>
           </w:rPr>
           <w:tab/>
         </w:r>
@@ -2635,7 +2523,6 @@
           <w:rPr>
             <w:noProof/>
             <w:webHidden/>
-            <w:lang w:val="pl-PL"/>
           </w:rPr>
           <w:tab/>
         </w:r>
@@ -2643,7 +2530,6 @@
           <w:rPr>
             <w:noProof/>
             <w:webHidden/>
-            <w:lang w:val="pl-PL"/>
           </w:rPr>
           <w:fldChar w:fldCharType="begin"/>
         </w:r>
@@ -2651,22 +2537,19 @@
           <w:rPr>
             <w:noProof/>
             <w:webHidden/>
-            <w:lang w:val="pl-PL"/>
           </w:rPr>
-          <w:instrText xml:space="preserve"> PAGEREF _Toc394772552 \h </w:instrText>
+          <w:instrText xml:space="preserve"> PAGEREF _Toc394783856 \h </w:instrText>
         </w:r>
         <w:r>
           <w:rPr>
             <w:noProof/>
             <w:webHidden/>
-            <w:lang w:val="pl-PL"/>
           </w:rPr>
         </w:r>
         <w:r>
           <w:rPr>
             <w:noProof/>
             <w:webHidden/>
-            <w:lang w:val="pl-PL"/>
           </w:rPr>
           <w:fldChar w:fldCharType="separate"/>
         </w:r>
@@ -2674,15 +2557,13 @@
           <w:rPr>
             <w:noProof/>
             <w:webHidden/>
-            <w:lang w:val="pl-PL"/>
           </w:rPr>
-          <w:t>35</w:t>
+          <w:t>32</w:t>
         </w:r>
         <w:r>
           <w:rPr>
             <w:noProof/>
             <w:webHidden/>
-            <w:lang w:val="pl-PL"/>
           </w:rPr>
           <w:fldChar w:fldCharType="end"/>
         </w:r>
@@ -2701,10 +2582,10 @@
           <w:kern w:val="0"/>
           <w:sz w:val="22"/>
           <w:szCs w:val="22"/>
-          <w:lang w:val="pl-PL" w:eastAsia="en-US" w:bidi="ar-SA"/>
-        </w:rPr>
-      </w:pPr>
-      <w:hyperlink w:anchor="_Toc394772553" w:history="1">
+          <w:lang w:eastAsia="en-US" w:bidi="ar-SA"/>
+        </w:rPr>
+      </w:pPr>
+      <w:hyperlink w:anchor="_Toc394783857" w:history="1">
         <w:r>
           <w:rPr>
             <w:rStyle w:val="Hyperlink"/>
@@ -2720,7 +2601,7 @@
             <w:kern w:val="0"/>
             <w:sz w:val="22"/>
             <w:szCs w:val="22"/>
-            <w:lang w:val="pl-PL" w:eastAsia="en-US" w:bidi="ar-SA"/>
+            <w:lang w:eastAsia="en-US" w:bidi="ar-SA"/>
           </w:rPr>
           <w:tab/>
         </w:r>
@@ -2736,7 +2617,6 @@
           <w:rPr>
             <w:noProof/>
             <w:webHidden/>
-            <w:lang w:val="pl-PL"/>
           </w:rPr>
           <w:tab/>
         </w:r>
@@ -2744,7 +2624,6 @@
           <w:rPr>
             <w:noProof/>
             <w:webHidden/>
-            <w:lang w:val="pl-PL"/>
           </w:rPr>
           <w:fldChar w:fldCharType="begin"/>
         </w:r>
@@ -2752,22 +2631,19 @@
           <w:rPr>
             <w:noProof/>
             <w:webHidden/>
-            <w:lang w:val="pl-PL"/>
           </w:rPr>
-          <w:instrText xml:space="preserve"> PAGEREF _Toc394772553 \h </w:instrText>
+          <w:instrText xml:space="preserve"> PAGEREF _Toc394783857 \h </w:instrText>
         </w:r>
         <w:r>
           <w:rPr>
             <w:noProof/>
             <w:webHidden/>
-            <w:lang w:val="pl-PL"/>
           </w:rPr>
         </w:r>
         <w:r>
           <w:rPr>
             <w:noProof/>
             <w:webHidden/>
-            <w:lang w:val="pl-PL"/>
           </w:rPr>
           <w:fldChar w:fldCharType="separate"/>
         </w:r>
@@ -2775,15 +2651,13 @@
           <w:rPr>
             <w:noProof/>
             <w:webHidden/>
-            <w:lang w:val="pl-PL"/>
           </w:rPr>
-          <w:t>36</w:t>
+          <w:t>33</w:t>
         </w:r>
         <w:r>
           <w:rPr>
             <w:noProof/>
             <w:webHidden/>
-            <w:lang w:val="pl-PL"/>
           </w:rPr>
           <w:fldChar w:fldCharType="end"/>
         </w:r>
@@ -2802,10 +2676,10 @@
           <w:kern w:val="0"/>
           <w:sz w:val="22"/>
           <w:szCs w:val="22"/>
-          <w:lang w:val="pl-PL" w:eastAsia="en-US" w:bidi="ar-SA"/>
-        </w:rPr>
-      </w:pPr>
-      <w:hyperlink w:anchor="_Toc394772554" w:history="1">
+          <w:lang w:eastAsia="en-US" w:bidi="ar-SA"/>
+        </w:rPr>
+      </w:pPr>
+      <w:hyperlink w:anchor="_Toc394783858" w:history="1">
         <w:r>
           <w:rPr>
             <w:rStyle w:val="Hyperlink"/>
@@ -2821,7 +2695,7 @@
             <w:kern w:val="0"/>
             <w:sz w:val="22"/>
             <w:szCs w:val="22"/>
-            <w:lang w:val="pl-PL" w:eastAsia="en-US" w:bidi="ar-SA"/>
+            <w:lang w:eastAsia="en-US" w:bidi="ar-SA"/>
           </w:rPr>
           <w:tab/>
         </w:r>
@@ -2837,7 +2711,6 @@
           <w:rPr>
             <w:noProof/>
             <w:webHidden/>
-            <w:lang w:val="pl-PL"/>
           </w:rPr>
           <w:tab/>
         </w:r>
@@ -2845,7 +2718,6 @@
           <w:rPr>
             <w:noProof/>
             <w:webHidden/>
-            <w:lang w:val="pl-PL"/>
           </w:rPr>
           <w:fldChar w:fldCharType="begin"/>
         </w:r>
@@ -2853,22 +2725,19 @@
           <w:rPr>
             <w:noProof/>
             <w:webHidden/>
-            <w:lang w:val="pl-PL"/>
           </w:rPr>
-          <w:instrText xml:space="preserve"> PAGEREF _Toc394772554 \h </w:instrText>
+          <w:instrText xml:space="preserve"> PAGEREF _Toc394783858 \h </w:instrText>
         </w:r>
         <w:r>
           <w:rPr>
             <w:noProof/>
             <w:webHidden/>
-            <w:lang w:val="pl-PL"/>
           </w:rPr>
         </w:r>
         <w:r>
           <w:rPr>
             <w:noProof/>
             <w:webHidden/>
-            <w:lang w:val="pl-PL"/>
           </w:rPr>
           <w:fldChar w:fldCharType="separate"/>
         </w:r>
@@ -2876,15 +2745,13 @@
           <w:rPr>
             <w:noProof/>
             <w:webHidden/>
-            <w:lang w:val="pl-PL"/>
           </w:rPr>
-          <w:t>36</w:t>
+          <w:t>33</w:t>
         </w:r>
         <w:r>
           <w:rPr>
             <w:noProof/>
             <w:webHidden/>
-            <w:lang w:val="pl-PL"/>
           </w:rPr>
           <w:fldChar w:fldCharType="end"/>
         </w:r>
@@ -2903,10 +2770,10 @@
           <w:kern w:val="0"/>
           <w:sz w:val="22"/>
           <w:szCs w:val="22"/>
-          <w:lang w:val="pl-PL" w:eastAsia="en-US" w:bidi="ar-SA"/>
-        </w:rPr>
-      </w:pPr>
-      <w:hyperlink w:anchor="_Toc394772555" w:history="1">
+          <w:lang w:eastAsia="en-US" w:bidi="ar-SA"/>
+        </w:rPr>
+      </w:pPr>
+      <w:hyperlink w:anchor="_Toc394783859" w:history="1">
         <w:r>
           <w:rPr>
             <w:rStyle w:val="Hyperlink"/>
@@ -2922,7 +2789,7 @@
             <w:kern w:val="0"/>
             <w:sz w:val="22"/>
             <w:szCs w:val="22"/>
-            <w:lang w:val="pl-PL" w:eastAsia="en-US" w:bidi="ar-SA"/>
+            <w:lang w:eastAsia="en-US" w:bidi="ar-SA"/>
           </w:rPr>
           <w:tab/>
         </w:r>
@@ -2938,7 +2805,6 @@
           <w:rPr>
             <w:noProof/>
             <w:webHidden/>
-            <w:lang w:val="pl-PL"/>
           </w:rPr>
           <w:tab/>
         </w:r>
@@ -2946,7 +2812,6 @@
           <w:rPr>
             <w:noProof/>
             <w:webHidden/>
-            <w:lang w:val="pl-PL"/>
           </w:rPr>
           <w:fldChar w:fldCharType="begin"/>
         </w:r>
@@ -2954,22 +2819,19 @@
           <w:rPr>
             <w:noProof/>
             <w:webHidden/>
-            <w:lang w:val="pl-PL"/>
           </w:rPr>
-          <w:instrText xml:space="preserve"> PAGEREF _Toc394772555 \h </w:instrText>
+          <w:instrText xml:space="preserve"> PAGEREF _Toc394783859 \h </w:instrText>
         </w:r>
         <w:r>
           <w:rPr>
             <w:noProof/>
             <w:webHidden/>
-            <w:lang w:val="pl-PL"/>
           </w:rPr>
         </w:r>
         <w:r>
           <w:rPr>
             <w:noProof/>
             <w:webHidden/>
-            <w:lang w:val="pl-PL"/>
           </w:rPr>
           <w:fldChar w:fldCharType="separate"/>
         </w:r>
@@ -2977,15 +2839,13 @@
           <w:rPr>
             <w:noProof/>
             <w:webHidden/>
-            <w:lang w:val="pl-PL"/>
           </w:rPr>
-          <w:t>43</w:t>
+          <w:t>41</w:t>
         </w:r>
         <w:r>
           <w:rPr>
             <w:noProof/>
             <w:webHidden/>
-            <w:lang w:val="pl-PL"/>
           </w:rPr>
           <w:fldChar w:fldCharType="end"/>
         </w:r>
@@ -2993,9 +2853,9 @@
     </w:p>
     <w:p>
       <w:pPr>
-        <w:pStyle w:val="TOC3"/>
+        <w:pStyle w:val="TOC2"/>
         <w:tabs>
-          <w:tab w:val="left" w:pos="1320"/>
+          <w:tab w:val="left" w:pos="880"/>
           <w:tab w:val="right" w:leader="dot" w:pos="9392"/>
         </w:tabs>
         <w:rPr>
@@ -3004,212 +2864,10 @@
           <w:kern w:val="0"/>
           <w:sz w:val="22"/>
           <w:szCs w:val="22"/>
-          <w:lang w:val="pl-PL" w:eastAsia="en-US" w:bidi="ar-SA"/>
-        </w:rPr>
-      </w:pPr>
-      <w:hyperlink w:anchor="_Toc394772556" w:history="1">
-        <w:r>
-          <w:rPr>
-            <w:rStyle w:val="Hyperlink"/>
-            <w:noProof/>
-            <w:lang w:val="pl-PL"/>
-          </w:rPr>
-          <w:t>5.2.1</w:t>
-        </w:r>
-        <w:r>
-          <w:rPr>
-            <w:rFonts w:asciiTheme="minorHAnsi" w:eastAsiaTheme="minorEastAsia" w:hAnsiTheme="minorHAnsi" w:cstheme="minorBidi"/>
-            <w:noProof/>
-            <w:kern w:val="0"/>
-            <w:sz w:val="22"/>
-            <w:szCs w:val="22"/>
-            <w:lang w:val="pl-PL" w:eastAsia="en-US" w:bidi="ar-SA"/>
-          </w:rPr>
-          <w:tab/>
-        </w:r>
-        <w:r>
-          <w:rPr>
-            <w:rStyle w:val="Hyperlink"/>
-            <w:noProof/>
-            <w:lang w:val="pl-PL"/>
-          </w:rPr>
-          <w:t>Implementacja</w:t>
-        </w:r>
-        <w:r>
-          <w:rPr>
-            <w:noProof/>
-            <w:webHidden/>
-            <w:lang w:val="pl-PL"/>
-          </w:rPr>
-          <w:tab/>
-        </w:r>
-        <w:r>
-          <w:rPr>
-            <w:noProof/>
-            <w:webHidden/>
-            <w:lang w:val="pl-PL"/>
-          </w:rPr>
-          <w:fldChar w:fldCharType="begin"/>
-        </w:r>
-        <w:r>
-          <w:rPr>
-            <w:noProof/>
-            <w:webHidden/>
-            <w:lang w:val="pl-PL"/>
-          </w:rPr>
-          <w:instrText xml:space="preserve"> PAGEREF _Toc394772556 \h </w:instrText>
-        </w:r>
-        <w:r>
-          <w:rPr>
-            <w:noProof/>
-            <w:webHidden/>
-            <w:lang w:val="pl-PL"/>
-          </w:rPr>
-        </w:r>
-        <w:r>
-          <w:rPr>
-            <w:noProof/>
-            <w:webHidden/>
-            <w:lang w:val="pl-PL"/>
-          </w:rPr>
-          <w:fldChar w:fldCharType="separate"/>
-        </w:r>
-        <w:r>
-          <w:rPr>
-            <w:noProof/>
-            <w:webHidden/>
-            <w:lang w:val="pl-PL"/>
-          </w:rPr>
-          <w:t>44</w:t>
-        </w:r>
-        <w:r>
-          <w:rPr>
-            <w:noProof/>
-            <w:webHidden/>
-            <w:lang w:val="pl-PL"/>
-          </w:rPr>
-          <w:fldChar w:fldCharType="end"/>
-        </w:r>
-      </w:hyperlink>
-    </w:p>
-    <w:p>
-      <w:pPr>
-        <w:pStyle w:val="TOC4"/>
-        <w:tabs>
-          <w:tab w:val="left" w:pos="1760"/>
-          <w:tab w:val="right" w:leader="dot" w:pos="9392"/>
-        </w:tabs>
-        <w:rPr>
-          <w:rFonts w:asciiTheme="minorHAnsi" w:eastAsiaTheme="minorEastAsia" w:hAnsiTheme="minorHAnsi" w:cstheme="minorBidi"/>
-          <w:noProof/>
-          <w:kern w:val="0"/>
-          <w:sz w:val="22"/>
-          <w:szCs w:val="22"/>
-          <w:lang w:val="pl-PL" w:eastAsia="en-US" w:bidi="ar-SA"/>
-        </w:rPr>
-      </w:pPr>
-      <w:hyperlink w:anchor="_Toc394772557" w:history="1">
-        <w:r>
-          <w:rPr>
-            <w:rStyle w:val="Hyperlink"/>
-            <w:noProof/>
-            <w:lang w:val="pl-PL"/>
-          </w:rPr>
-          <w:t>5.2.1.1</w:t>
-        </w:r>
-        <w:r>
-          <w:rPr>
-            <w:rFonts w:asciiTheme="minorHAnsi" w:eastAsiaTheme="minorEastAsia" w:hAnsiTheme="minorHAnsi" w:cstheme="minorBidi"/>
-            <w:noProof/>
-            <w:kern w:val="0"/>
-            <w:sz w:val="22"/>
-            <w:szCs w:val="22"/>
-            <w:lang w:val="pl-PL" w:eastAsia="en-US" w:bidi="ar-SA"/>
-          </w:rPr>
-          <w:tab/>
-        </w:r>
-        <w:r>
-          <w:rPr>
-            <w:rStyle w:val="Hyperlink"/>
-            <w:noProof/>
-            <w:lang w:val="pl-PL"/>
-          </w:rPr>
-          <w:t>Postać gracza</w:t>
-        </w:r>
-        <w:r>
-          <w:rPr>
-            <w:noProof/>
-            <w:webHidden/>
-            <w:lang w:val="pl-PL"/>
-          </w:rPr>
-          <w:tab/>
-        </w:r>
-        <w:r>
-          <w:rPr>
-            <w:noProof/>
-            <w:webHidden/>
-            <w:lang w:val="pl-PL"/>
-          </w:rPr>
-          <w:fldChar w:fldCharType="begin"/>
-        </w:r>
-        <w:r>
-          <w:rPr>
-            <w:noProof/>
-            <w:webHidden/>
-            <w:lang w:val="pl-PL"/>
-          </w:rPr>
-          <w:instrText xml:space="preserve"> PAGEREF _Toc394772557 \h </w:instrText>
-        </w:r>
-        <w:r>
-          <w:rPr>
-            <w:noProof/>
-            <w:webHidden/>
-            <w:lang w:val="pl-PL"/>
-          </w:rPr>
-        </w:r>
-        <w:r>
-          <w:rPr>
-            <w:noProof/>
-            <w:webHidden/>
-            <w:lang w:val="pl-PL"/>
-          </w:rPr>
-          <w:fldChar w:fldCharType="separate"/>
-        </w:r>
-        <w:r>
-          <w:rPr>
-            <w:noProof/>
-            <w:webHidden/>
-            <w:lang w:val="pl-PL"/>
-          </w:rPr>
-          <w:t>44</w:t>
-        </w:r>
-        <w:r>
-          <w:rPr>
-            <w:noProof/>
-            <w:webHidden/>
-            <w:lang w:val="pl-PL"/>
-          </w:rPr>
-          <w:fldChar w:fldCharType="end"/>
-        </w:r>
-      </w:hyperlink>
-    </w:p>
-    <w:p>
-      <w:pPr>
-        <w:pStyle w:val="TOC2"/>
-        <w:tabs>
-          <w:tab w:val="left" w:pos="880"/>
-          <w:tab w:val="right" w:leader="dot" w:pos="9392"/>
-        </w:tabs>
-        <w:rPr>
-          <w:rFonts w:asciiTheme="minorHAnsi" w:eastAsiaTheme="minorEastAsia" w:hAnsiTheme="minorHAnsi" w:cstheme="minorBidi"/>
-          <w:noProof/>
-          <w:kern w:val="0"/>
-          <w:sz w:val="22"/>
-          <w:szCs w:val="22"/>
-          <w:lang w:val="pl-PL" w:eastAsia="en-US" w:bidi="ar-SA"/>
-        </w:rPr>
-      </w:pPr>
-      <w:hyperlink w:anchor="_Toc394772558" w:history="1">
+          <w:lang w:eastAsia="en-US" w:bidi="ar-SA"/>
+        </w:rPr>
+      </w:pPr>
+      <w:hyperlink w:anchor="_Toc394783860" w:history="1">
         <w:r>
           <w:rPr>
             <w:rStyle w:val="Hyperlink"/>
@@ -3225,7 +2883,7 @@
             <w:kern w:val="0"/>
             <w:sz w:val="22"/>
             <w:szCs w:val="22"/>
-            <w:lang w:val="pl-PL" w:eastAsia="en-US" w:bidi="ar-SA"/>
+            <w:lang w:eastAsia="en-US" w:bidi="ar-SA"/>
           </w:rPr>
           <w:tab/>
         </w:r>
@@ -3235,13 +2893,12 @@
             <w:noProof/>
             <w:lang w:val="pl-PL"/>
           </w:rPr>
-          <w:t>Test grafiki 3D</w:t>
+          <w:t>Unity: Curveball</w:t>
         </w:r>
         <w:r>
           <w:rPr>
             <w:noProof/>
             <w:webHidden/>
-            <w:lang w:val="pl-PL"/>
           </w:rPr>
           <w:tab/>
         </w:r>
@@ -3249,7 +2906,6 @@
           <w:rPr>
             <w:noProof/>
             <w:webHidden/>
-            <w:lang w:val="pl-PL"/>
           </w:rPr>
           <w:fldChar w:fldCharType="begin"/>
         </w:r>
@@ -3257,22 +2913,19 @@
           <w:rPr>
             <w:noProof/>
             <w:webHidden/>
-            <w:lang w:val="pl-PL"/>
           </w:rPr>
-          <w:instrText xml:space="preserve"> PAGEREF _Toc394772558 \h </w:instrText>
+          <w:instrText xml:space="preserve"> PAGEREF _Toc394783860 \h </w:instrText>
         </w:r>
         <w:r>
           <w:rPr>
             <w:noProof/>
             <w:webHidden/>
-            <w:lang w:val="pl-PL"/>
           </w:rPr>
         </w:r>
         <w:r>
           <w:rPr>
             <w:noProof/>
             <w:webHidden/>
-            <w:lang w:val="pl-PL"/>
           </w:rPr>
           <w:fldChar w:fldCharType="separate"/>
         </w:r>
@@ -3280,15 +2933,13 @@
           <w:rPr>
             <w:noProof/>
             <w:webHidden/>
-            <w:lang w:val="pl-PL"/>
           </w:rPr>
-          <w:t>46</w:t>
+          <w:t>43</w:t>
         </w:r>
         <w:r>
           <w:rPr>
             <w:noProof/>
             <w:webHidden/>
-            <w:lang w:val="pl-PL"/>
           </w:rPr>
           <w:fldChar w:fldCharType="end"/>
         </w:r>
@@ -3296,9 +2947,9 @@
     </w:p>
     <w:p>
       <w:pPr>
-        <w:pStyle w:val="TOC3"/>
+        <w:pStyle w:val="TOC1"/>
         <w:tabs>
-          <w:tab w:val="left" w:pos="1320"/>
+          <w:tab w:val="left" w:pos="440"/>
           <w:tab w:val="right" w:leader="dot" w:pos="9392"/>
         </w:tabs>
         <w:rPr>
@@ -3307,111 +2958,10 @@
           <w:kern w:val="0"/>
           <w:sz w:val="22"/>
           <w:szCs w:val="22"/>
-          <w:lang w:val="pl-PL" w:eastAsia="en-US" w:bidi="ar-SA"/>
-        </w:rPr>
-      </w:pPr>
-      <w:hyperlink w:anchor="_Toc394772559" w:history="1">
-        <w:r>
-          <w:rPr>
-            <w:rStyle w:val="Hyperlink"/>
-            <w:noProof/>
-            <w:lang w:val="pl-PL"/>
-          </w:rPr>
-          <w:t>5.3.1</w:t>
-        </w:r>
-        <w:r>
-          <w:rPr>
-            <w:rFonts w:asciiTheme="minorHAnsi" w:eastAsiaTheme="minorEastAsia" w:hAnsiTheme="minorHAnsi" w:cstheme="minorBidi"/>
-            <w:noProof/>
-            <w:kern w:val="0"/>
-            <w:sz w:val="22"/>
-            <w:szCs w:val="22"/>
-            <w:lang w:val="pl-PL" w:eastAsia="en-US" w:bidi="ar-SA"/>
-          </w:rPr>
-          <w:tab/>
-        </w:r>
-        <w:r>
-          <w:rPr>
-            <w:rStyle w:val="Hyperlink"/>
-            <w:noProof/>
-            <w:lang w:val="pl-PL"/>
-          </w:rPr>
-          <w:t>Implementacja</w:t>
-        </w:r>
-        <w:r>
-          <w:rPr>
-            <w:noProof/>
-            <w:webHidden/>
-            <w:lang w:val="pl-PL"/>
-          </w:rPr>
-          <w:tab/>
-        </w:r>
-        <w:r>
-          <w:rPr>
-            <w:noProof/>
-            <w:webHidden/>
-            <w:lang w:val="pl-PL"/>
-          </w:rPr>
-          <w:fldChar w:fldCharType="begin"/>
-        </w:r>
-        <w:r>
-          <w:rPr>
-            <w:noProof/>
-            <w:webHidden/>
-            <w:lang w:val="pl-PL"/>
-          </w:rPr>
-          <w:instrText xml:space="preserve"> PAGEREF _Toc394772559 \h </w:instrText>
-        </w:r>
-        <w:r>
-          <w:rPr>
-            <w:noProof/>
-            <w:webHidden/>
-            <w:lang w:val="pl-PL"/>
-          </w:rPr>
-        </w:r>
-        <w:r>
-          <w:rPr>
-            <w:noProof/>
-            <w:webHidden/>
-            <w:lang w:val="pl-PL"/>
-          </w:rPr>
-          <w:fldChar w:fldCharType="separate"/>
-        </w:r>
-        <w:r>
-          <w:rPr>
-            <w:noProof/>
-            <w:webHidden/>
-            <w:lang w:val="pl-PL"/>
-          </w:rPr>
-          <w:t>47</w:t>
-        </w:r>
-        <w:r>
-          <w:rPr>
-            <w:noProof/>
-            <w:webHidden/>
-            <w:lang w:val="pl-PL"/>
-          </w:rPr>
-          <w:fldChar w:fldCharType="end"/>
-        </w:r>
-      </w:hyperlink>
-    </w:p>
-    <w:p>
-      <w:pPr>
-        <w:pStyle w:val="TOC1"/>
-        <w:tabs>
-          <w:tab w:val="left" w:pos="440"/>
-          <w:tab w:val="right" w:leader="dot" w:pos="9392"/>
-        </w:tabs>
-        <w:rPr>
-          <w:rFonts w:asciiTheme="minorHAnsi" w:eastAsiaTheme="minorEastAsia" w:hAnsiTheme="minorHAnsi" w:cstheme="minorBidi"/>
-          <w:noProof/>
-          <w:kern w:val="0"/>
-          <w:sz w:val="22"/>
-          <w:szCs w:val="22"/>
-          <w:lang w:val="pl-PL" w:eastAsia="en-US" w:bidi="ar-SA"/>
-        </w:rPr>
-      </w:pPr>
-      <w:hyperlink w:anchor="_Toc394772560" w:history="1">
+          <w:lang w:eastAsia="en-US" w:bidi="ar-SA"/>
+        </w:rPr>
+      </w:pPr>
+      <w:hyperlink w:anchor="_Toc394783861" w:history="1">
         <w:r>
           <w:rPr>
             <w:rStyle w:val="Hyperlink"/>
@@ -3427,7 +2977,7 @@
             <w:kern w:val="0"/>
             <w:sz w:val="22"/>
             <w:szCs w:val="22"/>
-            <w:lang w:val="pl-PL" w:eastAsia="en-US" w:bidi="ar-SA"/>
+            <w:lang w:eastAsia="en-US" w:bidi="ar-SA"/>
           </w:rPr>
           <w:tab/>
         </w:r>
@@ -3437,13 +2987,12 @@
             <w:noProof/>
             <w:lang w:val="pl-PL"/>
           </w:rPr>
-          <w:t>Wyniki</w:t>
+          <w:t>Podsumowanie i wnioski</w:t>
         </w:r>
         <w:r>
           <w:rPr>
             <w:noProof/>
             <w:webHidden/>
-            <w:lang w:val="pl-PL"/>
           </w:rPr>
           <w:tab/>
         </w:r>
@@ -3451,7 +3000,6 @@
           <w:rPr>
             <w:noProof/>
             <w:webHidden/>
-            <w:lang w:val="pl-PL"/>
           </w:rPr>
           <w:fldChar w:fldCharType="begin"/>
         </w:r>
@@ -3459,22 +3007,19 @@
           <w:rPr>
             <w:noProof/>
             <w:webHidden/>
-            <w:lang w:val="pl-PL"/>
           </w:rPr>
-          <w:instrText xml:space="preserve"> PAGEREF _Toc394772560 \h </w:instrText>
+          <w:instrText xml:space="preserve"> PAGEREF _Toc394783861 \h </w:instrText>
         </w:r>
         <w:r>
           <w:rPr>
             <w:noProof/>
             <w:webHidden/>
-            <w:lang w:val="pl-PL"/>
           </w:rPr>
         </w:r>
         <w:r>
           <w:rPr>
             <w:noProof/>
             <w:webHidden/>
-            <w:lang w:val="pl-PL"/>
           </w:rPr>
           <w:fldChar w:fldCharType="separate"/>
         </w:r>
@@ -3482,15 +3027,13 @@
           <w:rPr>
             <w:noProof/>
             <w:webHidden/>
-            <w:lang w:val="pl-PL"/>
           </w:rPr>
-          <w:t>51</w:t>
+          <w:t>49</w:t>
         </w:r>
         <w:r>
           <w:rPr>
             <w:noProof/>
             <w:webHidden/>
-            <w:lang w:val="pl-PL"/>
           </w:rPr>
           <w:fldChar w:fldCharType="end"/>
         </w:r>
@@ -3509,10 +3052,10 @@
           <w:kern w:val="0"/>
           <w:sz w:val="22"/>
           <w:szCs w:val="22"/>
-          <w:lang w:val="pl-PL" w:eastAsia="en-US" w:bidi="ar-SA"/>
-        </w:rPr>
-      </w:pPr>
-      <w:hyperlink w:anchor="_Toc394772561" w:history="1">
+          <w:lang w:eastAsia="en-US" w:bidi="ar-SA"/>
+        </w:rPr>
+      </w:pPr>
+      <w:hyperlink w:anchor="_Toc394783862" w:history="1">
         <w:r>
           <w:rPr>
             <w:rStyle w:val="Hyperlink"/>
@@ -3528,108 +3071,7 @@
             <w:kern w:val="0"/>
             <w:sz w:val="22"/>
             <w:szCs w:val="22"/>
-            <w:lang w:val="pl-PL" w:eastAsia="en-US" w:bidi="ar-SA"/>
-          </w:rPr>
-          <w:tab/>
-        </w:r>
-        <w:r>
-          <w:rPr>
-            <w:rStyle w:val="Hyperlink"/>
-            <w:noProof/>
-            <w:lang w:val="pl-PL"/>
-          </w:rPr>
-          <w:t>Podsumowanie i wnioski</w:t>
-        </w:r>
-        <w:r>
-          <w:rPr>
-            <w:noProof/>
-            <w:webHidden/>
-            <w:lang w:val="pl-PL"/>
-          </w:rPr>
-          <w:tab/>
-        </w:r>
-        <w:r>
-          <w:rPr>
-            <w:noProof/>
-            <w:webHidden/>
-            <w:lang w:val="pl-PL"/>
-          </w:rPr>
-          <w:fldChar w:fldCharType="begin"/>
-        </w:r>
-        <w:r>
-          <w:rPr>
-            <w:noProof/>
-            <w:webHidden/>
-            <w:lang w:val="pl-PL"/>
-          </w:rPr>
-          <w:instrText xml:space="preserve"> PAGEREF _Toc394772561 \h </w:instrText>
-        </w:r>
-        <w:r>
-          <w:rPr>
-            <w:noProof/>
-            <w:webHidden/>
-            <w:lang w:val="pl-PL"/>
-          </w:rPr>
-        </w:r>
-        <w:r>
-          <w:rPr>
-            <w:noProof/>
-            <w:webHidden/>
-            <w:lang w:val="pl-PL"/>
-          </w:rPr>
-          <w:fldChar w:fldCharType="separate"/>
-        </w:r>
-        <w:r>
-          <w:rPr>
-            <w:noProof/>
-            <w:webHidden/>
-            <w:lang w:val="pl-PL"/>
-          </w:rPr>
-          <w:t>52</w:t>
-        </w:r>
-        <w:r>
-          <w:rPr>
-            <w:noProof/>
-            <w:webHidden/>
-            <w:lang w:val="pl-PL"/>
-          </w:rPr>
-          <w:fldChar w:fldCharType="end"/>
-        </w:r>
-      </w:hyperlink>
-    </w:p>
-    <w:p>
-      <w:pPr>
-        <w:pStyle w:val="TOC1"/>
-        <w:tabs>
-          <w:tab w:val="left" w:pos="440"/>
-          <w:tab w:val="right" w:leader="dot" w:pos="9392"/>
-        </w:tabs>
-        <w:rPr>
-          <w:rFonts w:asciiTheme="minorHAnsi" w:eastAsiaTheme="minorEastAsia" w:hAnsiTheme="minorHAnsi" w:cstheme="minorBidi"/>
-          <w:noProof/>
-          <w:kern w:val="0"/>
-          <w:sz w:val="22"/>
-          <w:szCs w:val="22"/>
-          <w:lang w:val="pl-PL" w:eastAsia="en-US" w:bidi="ar-SA"/>
-        </w:rPr>
-      </w:pPr>
-      <w:hyperlink w:anchor="_Toc394772562" w:history="1">
-        <w:r>
-          <w:rPr>
-            <w:rStyle w:val="Hyperlink"/>
-            <w:noProof/>
-            <w:lang w:val="pl-PL"/>
-          </w:rPr>
-          <w:t>8</w:t>
-        </w:r>
-        <w:r>
-          <w:rPr>
-            <w:rFonts w:asciiTheme="minorHAnsi" w:eastAsiaTheme="minorEastAsia" w:hAnsiTheme="minorHAnsi" w:cstheme="minorBidi"/>
-            <w:noProof/>
-            <w:kern w:val="0"/>
-            <w:sz w:val="22"/>
-            <w:szCs w:val="22"/>
-            <w:lang w:val="pl-PL" w:eastAsia="en-US" w:bidi="ar-SA"/>
+            <w:lang w:eastAsia="en-US" w:bidi="ar-SA"/>
           </w:rPr>
           <w:tab/>
         </w:r>
@@ -3645,7 +3087,6 @@
           <w:rPr>
             <w:noProof/>
             <w:webHidden/>
-            <w:lang w:val="pl-PL"/>
           </w:rPr>
           <w:tab/>
         </w:r>
@@ -3653,7 +3094,6 @@
           <w:rPr>
             <w:noProof/>
             <w:webHidden/>
-            <w:lang w:val="pl-PL"/>
           </w:rPr>
           <w:fldChar w:fldCharType="begin"/>
         </w:r>
@@ -3661,22 +3101,19 @@
           <w:rPr>
             <w:noProof/>
             <w:webHidden/>
-            <w:lang w:val="pl-PL"/>
           </w:rPr>
-          <w:instrText xml:space="preserve"> PAGEREF _Toc394772562 \h </w:instrText>
+          <w:instrText xml:space="preserve"> PAGEREF _Toc394783862 \h </w:instrText>
         </w:r>
         <w:r>
           <w:rPr>
             <w:noProof/>
             <w:webHidden/>
-            <w:lang w:val="pl-PL"/>
           </w:rPr>
         </w:r>
         <w:r>
           <w:rPr>
             <w:noProof/>
             <w:webHidden/>
-            <w:lang w:val="pl-PL"/>
           </w:rPr>
           <w:fldChar w:fldCharType="separate"/>
         </w:r>
@@ -3684,15 +3121,13 @@
           <w:rPr>
             <w:noProof/>
             <w:webHidden/>
-            <w:lang w:val="pl-PL"/>
           </w:rPr>
-          <w:t>53</w:t>
+          <w:t>50</w:t>
         </w:r>
         <w:r>
           <w:rPr>
             <w:noProof/>
             <w:webHidden/>
-            <w:lang w:val="pl-PL"/>
           </w:rPr>
           <w:fldChar w:fldCharType="end"/>
         </w:r>
@@ -3742,7 +3177,7 @@
           <w:lang w:val="pl-PL"/>
         </w:rPr>
       </w:pPr>
-      <w:bookmarkStart w:id="1" w:name="_Toc394772536"/>
+      <w:bookmarkStart w:id="1" w:name="_Toc394783840"/>
       <w:r>
         <w:rPr>
           <w:lang w:val="pl-PL"/>
@@ -3766,7 +3201,7 @@
           <w:lang w:val="pl-PL"/>
         </w:rPr>
       </w:pPr>
-      <w:bookmarkStart w:id="2" w:name="_Toc394772537"/>
+      <w:bookmarkStart w:id="2" w:name="_Toc394783841"/>
       <w:r>
         <w:rPr>
           <w:lang w:val="pl-PL"/>
@@ -5682,7 +5117,7 @@
           <w:lang w:val="pl-PL"/>
         </w:rPr>
       </w:pPr>
-      <w:bookmarkStart w:id="8" w:name="_Toc394772538"/>
+      <w:bookmarkStart w:id="8" w:name="_Toc394783842"/>
       <w:r>
         <w:rPr>
           <w:lang w:val="pl-PL"/>
@@ -5699,7 +5134,7 @@
           <w:lang w:val="pl-PL"/>
         </w:rPr>
       </w:pPr>
-      <w:bookmarkStart w:id="9" w:name="_Toc394772539"/>
+      <w:bookmarkStart w:id="9" w:name="_Toc394783843"/>
       <w:proofErr w:type="spellStart"/>
       <w:proofErr w:type="gramStart"/>
       <w:r>
@@ -6999,7 +6434,7 @@
           <w:lang w:val="pl-PL"/>
         </w:rPr>
       </w:pPr>
-      <w:bookmarkStart w:id="11" w:name="_Toc394772540"/>
+      <w:bookmarkStart w:id="11" w:name="_Toc394783844"/>
       <w:r>
         <w:rPr>
           <w:lang w:val="pl-PL"/>
@@ -8304,7 +7739,7 @@
           <w:lang w:val="pl-PL"/>
         </w:rPr>
       </w:pPr>
-      <w:bookmarkStart w:id="13" w:name="_Toc394772541"/>
+      <w:bookmarkStart w:id="13" w:name="_Toc394783845"/>
       <w:r>
         <w:rPr>
           <w:lang w:val="pl-PL"/>
@@ -10015,7 +9450,7 @@
           <w:lang w:val="pl-PL"/>
         </w:rPr>
       </w:pPr>
-      <w:bookmarkStart w:id="14" w:name="_Toc394772542"/>
+      <w:bookmarkStart w:id="14" w:name="_Toc394783846"/>
       <w:r>
         <w:rPr>
           <w:lang w:val="pl-PL"/>
@@ -10385,7 +9820,7 @@
           <w:lang w:val="pl-PL"/>
         </w:rPr>
       </w:pPr>
-      <w:bookmarkStart w:id="16" w:name="_Toc394772543"/>
+      <w:bookmarkStart w:id="16" w:name="_Toc394783847"/>
       <w:r>
         <w:rPr>
           <w:lang w:val="pl-PL"/>
@@ -10581,7 +10016,7 @@
           <w:lang w:val="pl-PL"/>
         </w:rPr>
       </w:pPr>
-      <w:bookmarkStart w:id="17" w:name="_Toc394772544"/>
+      <w:bookmarkStart w:id="17" w:name="_Toc394783848"/>
       <w:r>
         <w:rPr>
           <w:lang w:val="pl-PL"/>
@@ -11963,7 +11398,7 @@
           <w:lang w:val="pl-PL"/>
         </w:rPr>
       </w:pPr>
-      <w:bookmarkStart w:id="18" w:name="_Toc394772545"/>
+      <w:bookmarkStart w:id="18" w:name="_Toc394783849"/>
       <w:r>
         <w:rPr>
           <w:lang w:val="pl-PL"/>
@@ -12884,7 +12319,7 @@
           <w:lang w:val="pl-PL"/>
         </w:rPr>
       </w:pPr>
-      <w:bookmarkStart w:id="21" w:name="_Toc394772546"/>
+      <w:bookmarkStart w:id="21" w:name="_Toc394783850"/>
       <w:r>
         <w:rPr>
           <w:lang w:val="pl-PL"/>
@@ -13321,7 +12756,7 @@
           <w:lang w:val="pl-PL"/>
         </w:rPr>
       </w:pPr>
-      <w:bookmarkStart w:id="22" w:name="_Toc394772547"/>
+      <w:bookmarkStart w:id="22" w:name="_Toc394783851"/>
       <w:r>
         <w:rPr>
           <w:lang w:val="pl-PL"/>
@@ -14670,7 +14105,7 @@
           <w:lang w:val="pl-PL"/>
         </w:rPr>
       </w:pPr>
-      <w:bookmarkStart w:id="23" w:name="_Toc394772548"/>
+      <w:bookmarkStart w:id="23" w:name="_Toc394783852"/>
       <w:r>
         <w:rPr>
           <w:lang w:val="pl-PL"/>
@@ -14727,7 +14162,7 @@
           <w:lang w:val="pl-PL"/>
         </w:rPr>
       </w:pPr>
-      <w:bookmarkStart w:id="24" w:name="_Toc394772549"/>
+      <w:bookmarkStart w:id="24" w:name="_Toc394783853"/>
       <w:r>
         <w:rPr>
           <w:lang w:val="pl-PL"/>
@@ -15945,7 +15380,7 @@
           <w:lang w:val="pl-PL"/>
         </w:rPr>
       </w:pPr>
-      <w:bookmarkStart w:id="25" w:name="_Toc394772550"/>
+      <w:bookmarkStart w:id="25" w:name="_Toc394783854"/>
       <w:proofErr w:type="spellStart"/>
       <w:r>
         <w:rPr>
@@ -16685,7 +16120,7 @@
           <w:lang w:val="pl-PL"/>
         </w:rPr>
       </w:pPr>
-      <w:bookmarkStart w:id="27" w:name="_Toc394772551"/>
+      <w:bookmarkStart w:id="27" w:name="_Toc394783855"/>
       <w:proofErr w:type="spellStart"/>
       <w:proofErr w:type="gramStart"/>
       <w:ins w:id="28" w:author="Łukasz Rauch" w:date="2014-07-24T07:59:00Z">
@@ -17374,7 +16809,7 @@
           <w:lang w:val="pl-PL"/>
         </w:rPr>
       </w:pPr>
-      <w:bookmarkStart w:id="29" w:name="_Toc394772552"/>
+      <w:bookmarkStart w:id="29" w:name="_Toc394783856"/>
       <w:ins w:id="30" w:author="Łukasz Rauch" w:date="2014-07-24T07:59:00Z">
         <w:r>
           <w:rPr>
@@ -17649,7 +17084,7 @@
           <w:lang w:val="pl-PL"/>
         </w:rPr>
       </w:pPr>
-      <w:bookmarkStart w:id="32" w:name="_Toc394772553"/>
+      <w:bookmarkStart w:id="32" w:name="_Toc394783857"/>
       <w:r>
         <w:rPr>
           <w:lang w:val="pl-PL"/>
@@ -17673,7 +17108,7 @@
           <w:lang w:val="pl-PL"/>
         </w:rPr>
       </w:pPr>
-      <w:bookmarkStart w:id="33" w:name="_Toc394772554"/>
+      <w:bookmarkStart w:id="33" w:name="_Toc394783858"/>
       <w:r>
         <w:rPr>
           <w:lang w:val="pl-PL"/>
@@ -18146,7 +17581,7 @@
           <v:shape id="_x0000_i1025" type="#_x0000_t75" style="width:453.75pt;height:79.45pt" o:ole="">
             <v:imagedata r:id="rId23" o:title=""/>
           </v:shape>
-          <o:OLEObject Type="Embed" ProgID="Word.OpenDocumentText.12" ShapeID="_x0000_i1025" DrawAspect="Content" ObjectID="_1468525437" r:id="rId24"/>
+          <o:OLEObject Type="Embed" ProgID="Word.OpenDocumentText.12" ShapeID="_x0000_i1025" DrawAspect="Content" ObjectID="_1468531442" r:id="rId24"/>
         </w:object>
       </w:r>
       <w:r>
@@ -19624,71 +19059,6 @@
       <w:pPr>
         <w:ind w:firstLine="576"/>
         <w:rPr>
-          <w:lang w:val="pl-PL"/>
-        </w:rPr>
-      </w:pPr>
-    </w:p>
-    <w:p>
-      <w:pPr>
-        <w:ind w:firstLine="576"/>
-        <w:rPr>
-          <w:color w:val="FF0000"/>
-          <w:lang w:val="pl-PL"/>
-        </w:rPr>
-      </w:pPr>
-    </w:p>
-    <w:p>
-      <w:pPr>
-        <w:ind w:firstLine="576"/>
-        <w:rPr>
-          <w:color w:val="FF0000"/>
-          <w:lang w:val="pl-PL"/>
-        </w:rPr>
-      </w:pPr>
-      <w:r>
-        <w:rPr>
-          <w:color w:val="FF0000"/>
-          <w:lang w:val="pl-PL"/>
-        </w:rPr>
-        <w:t>!!!!!!!!!!!!!!!!!!!!!!!!!!!!!!!!!!!!!!!!!!!!!!!!!!!!!</w:t>
-      </w:r>
-    </w:p>
-    <w:p>
-      <w:pPr>
-        <w:ind w:firstLine="576"/>
-        <w:rPr>
-          <w:color w:val="FF0000"/>
-          <w:lang w:val="pl-PL"/>
-        </w:rPr>
-      </w:pPr>
-      <w:r>
-        <w:rPr>
-          <w:color w:val="FF0000"/>
-          <w:lang w:val="pl-PL"/>
-        </w:rPr>
-        <w:t>Testy 3D!</w:t>
-      </w:r>
-    </w:p>
-    <w:p>
-      <w:pPr>
-        <w:ind w:firstLine="576"/>
-        <w:rPr>
-          <w:color w:val="FF0000"/>
-          <w:lang w:val="pl-PL"/>
-        </w:rPr>
-      </w:pPr>
-      <w:r>
-        <w:rPr>
-          <w:color w:val="FF0000"/>
-          <w:lang w:val="pl-PL"/>
-        </w:rPr>
-        <w:t>!!!!!!!!!!!!!!!!!!!!!!!!!!!!!!!!!!!!!!!!!!!!!!!!!!!!!</w:t>
-      </w:r>
-    </w:p>
-    <w:p>
-      <w:pPr>
-        <w:ind w:firstLine="576"/>
-        <w:rPr>
           <w:color w:val="FF0000"/>
           <w:lang w:val="pl-PL"/>
         </w:rPr>
@@ -19708,7 +19078,6 @@
           <w:noProof/>
           <w:lang w:eastAsia="en-US" w:bidi="ar-SA"/>
         </w:rPr>
-        <w:lastRenderedPageBreak/>
         <w:drawing>
           <wp:inline distT="0" distB="0" distL="0" distR="0">
             <wp:extent cx="5495026" cy="2743200"/>
@@ -19802,7 +19171,14 @@
         <w:rPr>
           <w:lang w:val="pl-PL"/>
         </w:rPr>
-        <w:t xml:space="preserve"> wszystkie urządzenia uzyskiwały lepsze rezultaty po przejściu w tryb </w:t>
+        <w:t xml:space="preserve"> wszystkie urządzenia uzyskiwały lepsze rezultaty po </w:t>
+      </w:r>
+      <w:r>
+        <w:rPr>
+          <w:lang w:val="pl-PL"/>
+        </w:rPr>
+        <w:lastRenderedPageBreak/>
+        <w:t xml:space="preserve">przejściu w tryb </w:t>
       </w:r>
       <w:proofErr w:type="spellStart"/>
       <w:r>
@@ -19929,7 +19305,6 @@
           <w:noProof/>
           <w:lang w:eastAsia="en-US" w:bidi="ar-SA"/>
         </w:rPr>
-        <w:lastRenderedPageBreak/>
         <w:drawing>
           <wp:inline distT="0" distB="0" distL="0" distR="0">
             <wp:extent cx="5693434" cy="2743200"/>
@@ -20092,11 +19467,12 @@
           <w:lang w:val="pl-PL"/>
         </w:rPr>
       </w:pPr>
-      <w:bookmarkStart w:id="34" w:name="_Toc394772555"/>
-      <w:r>
-        <w:rPr>
-          <w:lang w:val="pl-PL"/>
-        </w:rPr>
+      <w:bookmarkStart w:id="34" w:name="_Toc394783859"/>
+      <w:r>
+        <w:rPr>
+          <w:lang w:val="pl-PL"/>
+        </w:rPr>
+        <w:lastRenderedPageBreak/>
         <w:t xml:space="preserve">Unity: </w:t>
       </w:r>
       <w:r>
@@ -20175,7 +19551,6 @@
           <w:noProof/>
           <w:lang w:eastAsia="en-US" w:bidi="ar-SA"/>
         </w:rPr>
-        <w:lastRenderedPageBreak/>
         <w:drawing>
           <wp:inline distT="0" distB="0" distL="0" distR="0">
             <wp:extent cx="5572664" cy="2769079"/>
@@ -20317,7 +19692,14 @@
         <w:rPr>
           <w:lang w:val="pl-PL"/>
         </w:rPr>
-        <w:t xml:space="preserve">. By jeszcze ułatwić testowanie stworzono też dodatkowe sceny odpowiedzialne za rozpoczęcie każdej z faz. </w:t>
+        <w:t xml:space="preserve">. By jeszcze ułatwić testowanie stworzono też dodatkowe sceny odpowiedzialne za </w:t>
+      </w:r>
+      <w:r>
+        <w:rPr>
+          <w:lang w:val="pl-PL"/>
+        </w:rPr>
+        <w:lastRenderedPageBreak/>
+        <w:t xml:space="preserve">rozpoczęcie każdej z faz. </w:t>
       </w:r>
     </w:p>
     <w:p>
@@ -20631,6 +20013,7 @@
           <w:pPr/>
         </w:pPrChange>
       </w:pPr>
+      <w:bookmarkStart w:id="36" w:name="_Toc394783860"/>
       <w:r>
         <w:rPr>
           <w:lang w:val="pl-PL"/>
@@ -20644,6 +20027,7 @@
         </w:rPr>
         <w:t>Curveball</w:t>
       </w:r>
+      <w:bookmarkEnd w:id="36"/>
       <w:proofErr w:type="spellEnd"/>
     </w:p>
     <w:p>
@@ -20670,96 +20054,96 @@
         <w:rPr>
           <w:lang w:val="pl-PL"/>
         </w:rPr>
-        <w:t xml:space="preserve"> z możliwością gry wieloosobowej jak również przeciwko przeciwnikowi komputerowemu. Widok gracza ma znajdować się za paletką, po przeciwnej stronie w identycznym ustawieniu znajduje się przeciwnik. Piłeczka porusza się w trzech wymiarach pomiędzy oponentami ze zwiększającą się po każdym odbiciu prędkością. Przeciwnicy mogą </w:t>
+        <w:t xml:space="preserve"> z możliwością gry wieloosobowej jak również przeciwko przeciwnikowi komputerowemu. Widok gracza ma znajdować się za paletką, po przeciwnej stronie w identycznym ustawieniu znajduje się przeciwnik. Piłeczka porusza się w trzech wymiarach pomiędzy oponentami ze zwiększającą się po każdym odbiciu prędkością. Przeciwnicy mogą nadawać piłce spin, który wpływa na jej tor lotu po odbiciu, a także na kąty odbicia po kontakcie ze ścianami.</w:t>
+      </w:r>
+      <w:r>
+        <w:rPr>
+          <w:lang w:val="pl-PL"/>
+        </w:rPr>
+        <w:t xml:space="preserve"> Zdobycie punktu naliczane jest w momencie, gdy piłeczka minie jedną z paletek w sposób uniemożliwiający jej odbicie. W trybie gry jednoosobowej zarówno gracz jak i komputer otrzymują trzy życia, które tracą wraz ze zdobyciem punktu przez przeciwnika. Gdy oponent komputerowy straci wszystkie trzy życia, otrzymuje nowe i poziom jego gry wzrasta. Gdy gracz straci swoje życia gra dobiega końca.</w:t>
+      </w:r>
+    </w:p>
+    <w:p>
+      <w:pPr>
+        <w:ind w:firstLine="431"/>
+        <w:rPr>
+          <w:lang w:val="pl-PL"/>
+        </w:rPr>
+      </w:pPr>
+      <w:r>
+        <w:rPr>
+          <w:lang w:val="pl-PL"/>
+        </w:rPr>
+        <w:t xml:space="preserve">Konstrukcja planszy w grze jest prosta – składa się z 6 ścian ułożonych w prostopadłościan. Wszystkie ze ścian posiadają w sobie element </w:t>
+      </w:r>
+      <w:proofErr w:type="spellStart"/>
+      <w:r>
+        <w:rPr>
+          <w:lang w:val="pl-PL"/>
+        </w:rPr>
+        <w:t>BoxCollider</w:t>
+      </w:r>
+      <w:proofErr w:type="spellEnd"/>
+      <w:r>
+        <w:rPr>
+          <w:lang w:val="pl-PL"/>
+        </w:rPr>
+        <w:t xml:space="preserve"> by mogły wchodzić w interakcje z piłką. Dwie najmniejsze ściany mają dodatkowo przyłączony skrypt „</w:t>
+      </w:r>
+      <w:proofErr w:type="spellStart"/>
+      <w:r>
+        <w:rPr>
+          <w:lang w:val="pl-PL"/>
+        </w:rPr>
+        <w:t>scoreField</w:t>
+      </w:r>
+      <w:proofErr w:type="spellEnd"/>
+      <w:r>
+        <w:rPr>
+          <w:lang w:val="pl-PL"/>
+        </w:rPr>
+        <w:t>” odpowiedzialny za naliczanie punktów dla odpowiedniego gracza oraz informowanie pozostałych elementów gry o bieżącym wyniku. W momencie inicjalizacji statycznej planszy tworzony jest też niewidzialny obiekt „</w:t>
+      </w:r>
+      <w:proofErr w:type="spellStart"/>
+      <w:r>
+        <w:rPr>
+          <w:lang w:val="pl-PL"/>
+        </w:rPr>
+        <w:t>GameManager</w:t>
+      </w:r>
+      <w:proofErr w:type="spellEnd"/>
+      <w:r>
+        <w:rPr>
+          <w:lang w:val="pl-PL"/>
+        </w:rPr>
+        <w:t>” odpowiedzialny za tworzenie odpowiednich menu, monitorowanie pozycji paletek graczy oraz piłki, monitorowanie stanu gry wieloosobowej czy też za stan przepływu czasu w grze. W pierwszej kolejności menedżer gry tworzy pierwsze z widocznych menu, w którym wybrać można opcje gry jednoosobowej, stworzenia serwera lub dołączenia do istniejącego serwera.</w:t>
+      </w:r>
+      <w:r>
+        <w:rPr>
+          <w:lang w:val="pl-PL"/>
+        </w:rPr>
+        <w:t xml:space="preserve"> Po utworzeniu menu menedżer inicjalizuje mecz pokazowy w tle, który składa się z dwojga graczy komputerowych grających między sobą bez limitów punktowych. Co dzieje się dalej zależy już od </w:t>
+      </w:r>
+      <w:proofErr w:type="gramStart"/>
+      <w:r>
+        <w:rPr>
+          <w:lang w:val="pl-PL"/>
+        </w:rPr>
+        <w:t xml:space="preserve">użytkownika. </w:t>
+      </w:r>
+      <w:proofErr w:type="gramEnd"/>
+      <w:r>
+        <w:rPr>
+          <w:lang w:val="pl-PL"/>
+        </w:rPr>
+        <w:t xml:space="preserve">Zakładając wybór gry jednoosobowej gracz poproszony zostanie o podanie swojego imienia a następnie rozpocznie się gra na opisanych wcześniej zasadach. W wypadku wyboru stworzenia serwera dla gry wieloosobowej gracz proszony jest o podanie swojego imienia a także nazwy swojej gry, następnie czeka na dołączenie się drugiego gracza. Gdy drugi gracz dołączy do gry, czas gry jest wznawiany i oboje grają do momentu osiągnięcia przez jednego z nich 11 punktów. W przypadku </w:t>
       </w:r>
       <w:r>
         <w:rPr>
           <w:lang w:val="pl-PL"/>
         </w:rPr>
         <w:lastRenderedPageBreak/>
-        <w:t>nadawać piłce spin, który wpływa na jej tor lotu po odbiciu, a także na kąty odbicia po kontakcie ze ścianami.</w:t>
-      </w:r>
-      <w:r>
-        <w:rPr>
-          <w:lang w:val="pl-PL"/>
-        </w:rPr>
-        <w:t xml:space="preserve"> Zdobycie punktu naliczane jest w momencie, gdy piłeczka minie jedną z paletek w sposób uniemożliwiający jej odbicie. W trybie gry jednoosobowej zarówno gracz jak i komputer otrzymują trzy życia, które tracą wraz ze zdobyciem punktu przez przeciwnika. Gdy oponent komputerowy straci wszystkie trzy życia, otrzymuje nowe i poziom jego gry wzrasta. Gdy gracz straci swoje życia gra dobiega końca.</w:t>
-      </w:r>
-    </w:p>
-    <w:p>
-      <w:pPr>
-        <w:ind w:firstLine="431"/>
-        <w:rPr>
-          <w:lang w:val="pl-PL"/>
-        </w:rPr>
-      </w:pPr>
-      <w:r>
-        <w:rPr>
-          <w:lang w:val="pl-PL"/>
-        </w:rPr>
-        <w:t xml:space="preserve">Konstrukcja planszy w grze jest prosta – składa się z 6 ścian ułożonych w prostopadłościan. Wszystkie ze ścian posiadają w sobie element </w:t>
-      </w:r>
-      <w:proofErr w:type="spellStart"/>
-      <w:r>
-        <w:rPr>
-          <w:lang w:val="pl-PL"/>
-        </w:rPr>
-        <w:t>BoxCollider</w:t>
-      </w:r>
-      <w:proofErr w:type="spellEnd"/>
-      <w:r>
-        <w:rPr>
-          <w:lang w:val="pl-PL"/>
-        </w:rPr>
-        <w:t xml:space="preserve"> by mogły wchodzić w interakcje z piłką. Dwie najmniejsze ściany mają dodatkowo przyłączony skrypt „</w:t>
-      </w:r>
-      <w:proofErr w:type="spellStart"/>
-      <w:r>
-        <w:rPr>
-          <w:lang w:val="pl-PL"/>
-        </w:rPr>
-        <w:t>scoreField</w:t>
-      </w:r>
-      <w:proofErr w:type="spellEnd"/>
-      <w:r>
-        <w:rPr>
-          <w:lang w:val="pl-PL"/>
-        </w:rPr>
-        <w:t>” odpowiedzialny za naliczanie punktów dla odpowiedniego gracza oraz informowanie pozostałych elementów gry o bieżącym wyniku. W momencie inicjalizacji statycznej planszy tworzony jest też niewidzialny obiekt „</w:t>
-      </w:r>
-      <w:proofErr w:type="spellStart"/>
-      <w:r>
-        <w:rPr>
-          <w:lang w:val="pl-PL"/>
-        </w:rPr>
-        <w:t>GameManager</w:t>
-      </w:r>
-      <w:proofErr w:type="spellEnd"/>
-      <w:r>
-        <w:rPr>
-          <w:lang w:val="pl-PL"/>
-        </w:rPr>
-        <w:t>” odpowiedzialny za tworzenie odpowiednich menu, monitorowanie pozycji paletek graczy oraz piłki, monitorowanie stanu gry wieloosobowej czy też za stan przepływu czasu w grze. W pierwszej kolejności menedżer gry tworzy pierwsze z widocznych menu, w którym wybrać można opcje gry jednoosobowej, stworzenia serwera lub dołączenia do istniejącego serwera.</w:t>
-      </w:r>
-      <w:r>
-        <w:rPr>
-          <w:lang w:val="pl-PL"/>
-        </w:rPr>
-        <w:t xml:space="preserve"> Po utworzeniu menu menedżer inicjalizuje mecz pokazowy w tle, który składa się z dwojga graczy komputerowych grających między sobą bez limitów punktowych. Co dzieje się dalej zależy już od </w:t>
-      </w:r>
-      <w:proofErr w:type="gramStart"/>
-      <w:r>
-        <w:rPr>
-          <w:lang w:val="pl-PL"/>
-        </w:rPr>
-        <w:t xml:space="preserve">użytkownika. </w:t>
-      </w:r>
-      <w:proofErr w:type="gramEnd"/>
-      <w:r>
-        <w:rPr>
-          <w:lang w:val="pl-PL"/>
-        </w:rPr>
-        <w:t>Zakładając wybór gry jednoosobowej gracz poproszony zostanie o podanie swojego imienia a następnie rozpocznie się gra na opisanych wcześniej zasadach. W wypadku wyboru stworzenia serwera dla gry wieloosobowej gracz proszony jest o podanie swojego imienia a także nazwy swojej gry, następnie czeka na dołączenie się drugiego gracza. Gdy drugi gracz dołączy do gry, czas gry jest wznawiany i oboje grają do momentu osiągnięcia przez jednego z nich 11 punktów. W przypadku wyboru opcji dołączenia do serwera gracz proszony jest o podanie swojego imienia a następnie przedstawiony zostaje mu ekran, na którym może dokonać wyboru gier oczekujących na gościa.</w:t>
+        <w:t>wyboru opcji dołączenia do serwera gracz proszony jest o podanie swojego imienia a następnie przedstawiony zostaje mu ekran, na którym może dokonać wyboru gier oczekujących na gościa.</w:t>
       </w:r>
     </w:p>
     <w:p>
@@ -20830,7 +20214,7 @@
           <v:shape id="_x0000_i1026" type="#_x0000_t75" style="width:453.75pt;height:79.45pt" o:ole="">
             <v:imagedata r:id="rId34" o:title=""/>
           </v:shape>
-          <o:OLEObject Type="Embed" ProgID="Word.OpenDocumentText.12" ShapeID="_x0000_i1026" DrawAspect="Content" ObjectID="_1468525438" r:id="rId35"/>
+          <o:OLEObject Type="Embed" ProgID="Word.OpenDocumentText.12" ShapeID="_x0000_i1026" DrawAspect="Content" ObjectID="_1468531443" r:id="rId35"/>
         </w:object>
       </w:r>
     </w:p>
@@ -20984,7 +20368,7 @@
           <v:shape id="_x0000_i1027" type="#_x0000_t75" style="width:453.75pt;height:215.3pt" o:ole="">
             <v:imagedata r:id="rId36" o:title=""/>
           </v:shape>
-          <o:OLEObject Type="Embed" ProgID="Word.OpenDocumentText.12" ShapeID="_x0000_i1027" DrawAspect="Content" ObjectID="_1468525439" r:id="rId37"/>
+          <o:OLEObject Type="Embed" ProgID="Word.OpenDocumentText.12" ShapeID="_x0000_i1027" DrawAspect="Content" ObjectID="_1468531444" r:id="rId37"/>
         </w:object>
       </w:r>
     </w:p>
@@ -21037,14 +20421,7 @@
         <w:rPr>
           <w:lang w:val="pl-PL"/>
         </w:rPr>
-        <w:t xml:space="preserve"> wyjścia w celu </w:t>
-      </w:r>
-      <w:r>
-        <w:rPr>
-          <w:lang w:val="pl-PL"/>
-        </w:rPr>
-        <w:lastRenderedPageBreak/>
-        <w:t>pauzowania/wznawiania gry. „</w:t>
+        <w:t xml:space="preserve"> wyjścia w celu pauzowania/wznawiania gry. „</w:t>
       </w:r>
       <w:proofErr w:type="spellStart"/>
       <w:r>
@@ -21106,6 +20483,7 @@
           <w:noProof/>
           <w:lang w:eastAsia="en-US" w:bidi="ar-SA"/>
         </w:rPr>
+        <w:lastRenderedPageBreak/>
         <w:drawing>
           <wp:inline distT="0" distB="0" distL="0" distR="0">
             <wp:extent cx="5970270" cy="3949667"/>
@@ -21350,14 +20728,100 @@
         <w:rPr>
           <w:lang w:val="pl-PL"/>
         </w:rPr>
-        <w:t xml:space="preserve">. Klasy te nadpisują niektóre metody klasy bazowej w celu np. przesunięcia przycisków w bardziej odpowiednie miejsca, czy też w celu łatwiejszego wywołania niektórych z funkcjonalności </w:t>
+        <w:t>. Klasy te nadpisują niektóre metody klasy bazowej w celu np. przesunięcia przycisków w bardziej odpowiednie miejsca, czy też w celu łatwiejszego wywołania niektórych z funkcjonalności aplikacji, takich jak dołączanie do istniejącego serwera czy wybór imienia w trybie jednoosobowym.</w:t>
+      </w:r>
+    </w:p>
+    <w:p>
+      <w:pPr>
+        <w:ind w:firstLine="431"/>
+        <w:rPr>
+          <w:lang w:val="pl-PL"/>
+        </w:rPr>
+      </w:pPr>
+      <w:r>
+        <w:rPr>
+          <w:lang w:val="pl-PL"/>
+        </w:rPr>
+        <w:t xml:space="preserve">Po wybraniu trybu dla jednego gracza i wybraniu imienia gra jest pauzowana a następnie </w:t>
       </w:r>
       <w:r>
         <w:rPr>
           <w:lang w:val="pl-PL"/>
         </w:rPr>
         <w:lastRenderedPageBreak/>
-        <w:t>aplikacji, takich jak dołączanie do istniejącego serwera czy wybór imienia w trybie jednoosobowym.</w:t>
+        <w:t xml:space="preserve">scena jest niszczona – kasowane są paletki, piłka i światła. Nowe obiekty zostają inicjalizowane z tzw. </w:t>
+      </w:r>
+      <w:proofErr w:type="spellStart"/>
+      <w:r>
+        <w:rPr>
+          <w:lang w:val="pl-PL"/>
+        </w:rPr>
+        <w:t>prefabów</w:t>
+      </w:r>
+      <w:proofErr w:type="spellEnd"/>
+      <w:r>
+        <w:rPr>
+          <w:lang w:val="pl-PL"/>
+        </w:rPr>
+        <w:t xml:space="preserve"> – gotowych obiektów o odpowiednio skonfigurowanych skryptach i komponentach. W pierwszej kolejności tworzona jest piłka, która jest sferą z dołączonym obiektem klasy </w:t>
+      </w:r>
+      <w:proofErr w:type="spellStart"/>
+      <w:r>
+        <w:rPr>
+          <w:lang w:val="pl-PL"/>
+        </w:rPr>
+        <w:t>SphereCollider</w:t>
+      </w:r>
+      <w:proofErr w:type="spellEnd"/>
+      <w:r>
+        <w:rPr>
+          <w:lang w:val="pl-PL"/>
+        </w:rPr>
+        <w:t xml:space="preserve">, </w:t>
+      </w:r>
+      <w:proofErr w:type="spellStart"/>
+      <w:r>
+        <w:rPr>
+          <w:lang w:val="pl-PL"/>
+        </w:rPr>
+        <w:t>RigidBody</w:t>
+      </w:r>
+      <w:proofErr w:type="spellEnd"/>
+      <w:r>
+        <w:rPr>
+          <w:lang w:val="pl-PL"/>
+        </w:rPr>
+        <w:t xml:space="preserve"> oraz skryptem </w:t>
+      </w:r>
+      <w:r>
+        <w:rPr>
+          <w:lang w:val="pl-PL"/>
+        </w:rPr>
+        <w:t>„</w:t>
+      </w:r>
+      <w:r>
+        <w:rPr>
+          <w:lang w:val="pl-PL"/>
+        </w:rPr>
+        <w:t>Ball</w:t>
+      </w:r>
+      <w:r>
+        <w:rPr>
+          <w:lang w:val="pl-PL"/>
+        </w:rPr>
+        <w:t>”</w:t>
+      </w:r>
+      <w:r>
+        <w:rPr>
+          <w:lang w:val="pl-PL"/>
+        </w:rPr>
+        <w:t xml:space="preserve"> odpowiedzialnym za jej zachowanie. Skrypt ten głównie decyduje o maksymalnej prędkości piłki, ale odpowiada także za przemieszczanie obiektów reprezentujących oświetlenie oraz za zmniejszanie kąta odbicia po kontakcie z paletką</w:t>
+      </w:r>
+      <w:r>
+        <w:rPr>
+          <w:lang w:val="pl-PL"/>
+        </w:rPr>
+        <w:t>.</w:t>
       </w:r>
     </w:p>
     <w:p>
@@ -21371,79 +20835,119 @@
         <w:rPr>
           <w:lang w:val="pl-PL"/>
         </w:rPr>
-        <w:t xml:space="preserve">Po wybraniu trybu dla jednego gracza i wybraniu imienia gra jest pauzowana a następnie scena jest niszczona – kasowane są paletki, piłka i światła. Nowe obiekty zostają inicjalizowane z tzw. </w:t>
-      </w:r>
-      <w:proofErr w:type="spellStart"/>
-      <w:r>
-        <w:rPr>
-          <w:lang w:val="pl-PL"/>
-        </w:rPr>
-        <w:t>prefabów</w:t>
-      </w:r>
-      <w:proofErr w:type="spellEnd"/>
-      <w:r>
-        <w:rPr>
-          <w:lang w:val="pl-PL"/>
-        </w:rPr>
-        <w:t xml:space="preserve"> – gotowych obiektów o odpowiednio skonfigurowanych skryptach i komponentach. W pierwszej kolejności tworzona jest piłka, która jest sferą z dołączonym obiektem klasy </w:t>
-      </w:r>
-      <w:proofErr w:type="spellStart"/>
-      <w:r>
-        <w:rPr>
-          <w:lang w:val="pl-PL"/>
-        </w:rPr>
-        <w:t>SphereCollider</w:t>
-      </w:r>
-      <w:proofErr w:type="spellEnd"/>
-      <w:r>
-        <w:rPr>
-          <w:lang w:val="pl-PL"/>
-        </w:rPr>
-        <w:t xml:space="preserve">, </w:t>
-      </w:r>
-      <w:proofErr w:type="spellStart"/>
-      <w:r>
-        <w:rPr>
-          <w:lang w:val="pl-PL"/>
-        </w:rPr>
-        <w:t>RigidBody</w:t>
-      </w:r>
-      <w:proofErr w:type="spellEnd"/>
-      <w:r>
-        <w:rPr>
-          <w:lang w:val="pl-PL"/>
-        </w:rPr>
-        <w:t xml:space="preserve"> oraz skryptem </w:t>
-      </w:r>
-      <w:r>
-        <w:rPr>
-          <w:lang w:val="pl-PL"/>
-        </w:rPr>
-        <w:t>„</w:t>
-      </w:r>
-      <w:r>
-        <w:rPr>
-          <w:lang w:val="pl-PL"/>
-        </w:rPr>
-        <w:t>Ball</w:t>
-      </w:r>
-      <w:r>
-        <w:rPr>
-          <w:lang w:val="pl-PL"/>
-        </w:rPr>
-        <w:t>”</w:t>
-      </w:r>
-      <w:r>
-        <w:rPr>
-          <w:lang w:val="pl-PL"/>
-        </w:rPr>
-        <w:t xml:space="preserve"> odpowiedzialnym za jej zachowanie. Skrypt ten głównie decyduje o maksymalnej prędkości piłki, ale odpowiada także za przemieszczanie obiektów reprezentujących oświetlenie oraz za zmniejszanie kąta odbicia po kontakcie z paletką</w:t>
-      </w:r>
-      <w:r>
-        <w:rPr>
-          <w:lang w:val="pl-PL"/>
-        </w:rPr>
-        <w:t>.</w:t>
+        <w:t>Następnie tworzone są paletki reprezentujące graczy – jedna dla gracza ludzkiego, jedna dla przeciwnika komputerowego. Obie wywodzą się z klasy bazowej „</w:t>
+      </w:r>
+      <w:proofErr w:type="spellStart"/>
+      <w:r>
+        <w:rPr>
+          <w:lang w:val="pl-PL"/>
+        </w:rPr>
+        <w:t>Paddle</w:t>
+      </w:r>
+      <w:proofErr w:type="spellEnd"/>
+      <w:r>
+        <w:rPr>
+          <w:lang w:val="pl-PL"/>
+        </w:rPr>
+        <w:t>”, która odpowiada za nakładanie ograniczeń w sposób uniemożliwiający opuszczenie pola gry oraz za zapamiętywanie poprzednich pozycji w wektorze reprezentującym położenie paletki we wcześniejszych klatkach. Wektor ten później wykorzystywany jest do obliczania mocy i kierunku podkręcenia piłeczki po kontakcie z paletką. Paletka typu „</w:t>
+      </w:r>
+      <w:proofErr w:type="spellStart"/>
+      <w:r>
+        <w:rPr>
+          <w:lang w:val="pl-PL"/>
+        </w:rPr>
+        <w:t>PlayerPaddle</w:t>
+      </w:r>
+      <w:proofErr w:type="spellEnd"/>
+      <w:r>
+        <w:rPr>
+          <w:lang w:val="pl-PL"/>
+        </w:rPr>
+        <w:t>” dodatkowo posiada mechanizmy przeliczające ruchy myszki (czy też w przypadku platform mobilnych – dotyk ekranu) na jej położenie w przestrzeni trójwymiarowej. Paletka typu „</w:t>
+      </w:r>
+      <w:proofErr w:type="spellStart"/>
+      <w:r>
+        <w:rPr>
+          <w:lang w:val="pl-PL"/>
+        </w:rPr>
+        <w:t>AiPaddle</w:t>
+      </w:r>
+      <w:proofErr w:type="spellEnd"/>
+      <w:r>
+        <w:rPr>
+          <w:lang w:val="pl-PL"/>
+        </w:rPr>
+        <w:t xml:space="preserve">” </w:t>
+      </w:r>
+      <w:proofErr w:type="spellStart"/>
+      <w:r>
+        <w:rPr>
+          <w:lang w:val="pl-PL"/>
+        </w:rPr>
+        <w:t>rózni</w:t>
+      </w:r>
+      <w:proofErr w:type="spellEnd"/>
+      <w:r>
+        <w:rPr>
+          <w:lang w:val="pl-PL"/>
+        </w:rPr>
+        <w:t xml:space="preserve"> się tylko sposobem kontroli – nadpisana zostaje metoda „</w:t>
+      </w:r>
+      <w:proofErr w:type="spellStart"/>
+      <w:r>
+        <w:rPr>
+          <w:lang w:val="pl-PL"/>
+        </w:rPr>
+        <w:t>handlePaddleMovement</w:t>
+      </w:r>
+      <w:proofErr w:type="spellEnd"/>
+      <w:r>
+        <w:rPr>
+          <w:lang w:val="pl-PL"/>
+        </w:rPr>
+        <w:t xml:space="preserve">()”. Sposób gry przeciwnika komputerowego jest bardzo prosty, mianowicie zmierza on zawsze w kierunku piłki </w:t>
+      </w:r>
+      <w:proofErr w:type="gramStart"/>
+      <w:r>
+        <w:rPr>
+          <w:lang w:val="pl-PL"/>
+        </w:rPr>
+        <w:t>starając</w:t>
+      </w:r>
+      <w:proofErr w:type="gramEnd"/>
+      <w:r>
+        <w:rPr>
+          <w:lang w:val="pl-PL"/>
+        </w:rPr>
+        <w:t xml:space="preserve"> przewidzieć się jej położenie. Różne poziomy trudności przeciwnika polegają jedynie na zmianie zmiennej „</w:t>
+      </w:r>
+      <w:proofErr w:type="spellStart"/>
+      <w:r>
+        <w:rPr>
+          <w:lang w:val="pl-PL"/>
+        </w:rPr>
+        <w:t>dampingFactor</w:t>
+      </w:r>
+      <w:proofErr w:type="spellEnd"/>
+      <w:r>
+        <w:rPr>
+          <w:lang w:val="pl-PL"/>
+        </w:rPr>
+        <w:t>” odpowiedzialnej za tłumienie normalnych, szybkich reakcji komputera. Wraz z czasem trwania gry „</w:t>
+      </w:r>
+      <w:proofErr w:type="spellStart"/>
+      <w:r>
+        <w:rPr>
+          <w:lang w:val="pl-PL"/>
+        </w:rPr>
+        <w:t>dampingFactor</w:t>
+      </w:r>
+      <w:proofErr w:type="spellEnd"/>
+      <w:r>
+        <w:rPr>
+          <w:lang w:val="pl-PL"/>
+        </w:rPr>
+        <w:t>” wzrasta i przeciwnik komputerowy przemieszcza się szybciej, przez co jego skuteczność znacznie wzrasta.</w:t>
       </w:r>
     </w:p>
     <w:p>
@@ -21457,132 +20961,6 @@
         <w:rPr>
           <w:lang w:val="pl-PL"/>
         </w:rPr>
-        <w:t>Następnie tworzone są paletki reprezentujące graczy – jedna dla gracza ludzkiego, jedna dla przeciwnika komputerowego. Obie wywodzą się z klasy bazowej „</w:t>
-      </w:r>
-      <w:proofErr w:type="spellStart"/>
-      <w:r>
-        <w:rPr>
-          <w:lang w:val="pl-PL"/>
-        </w:rPr>
-        <w:t>Paddle</w:t>
-      </w:r>
-      <w:proofErr w:type="spellEnd"/>
-      <w:r>
-        <w:rPr>
-          <w:lang w:val="pl-PL"/>
-        </w:rPr>
-        <w:t>”, która odpowiada za nakładanie ograniczeń w sposób uniemożliwiający opuszczenie pola gry oraz za zapamiętywanie poprzednich pozycji w wektorze reprezentującym położenie paletki we wcześniejszych klatkach. Wektor ten później wykorzystywany jest do obliczania mocy i kierunku podkręcenia piłeczki po kontakcie z paletką. Paletka typu „</w:t>
-      </w:r>
-      <w:proofErr w:type="spellStart"/>
-      <w:r>
-        <w:rPr>
-          <w:lang w:val="pl-PL"/>
-        </w:rPr>
-        <w:t>PlayerPaddle</w:t>
-      </w:r>
-      <w:proofErr w:type="spellEnd"/>
-      <w:r>
-        <w:rPr>
-          <w:lang w:val="pl-PL"/>
-        </w:rPr>
-        <w:t>” dodatkowo posiada mechanizmy przeliczające ruchy myszki (czy też w przypadku platform mobilnych – dotyk ekranu) na jej położenie w przestrzeni trójwymiarowej. Paletka typu „</w:t>
-      </w:r>
-      <w:proofErr w:type="spellStart"/>
-      <w:r>
-        <w:rPr>
-          <w:lang w:val="pl-PL"/>
-        </w:rPr>
-        <w:t>AiPaddle</w:t>
-      </w:r>
-      <w:proofErr w:type="spellEnd"/>
-      <w:r>
-        <w:rPr>
-          <w:lang w:val="pl-PL"/>
-        </w:rPr>
-        <w:t xml:space="preserve">” </w:t>
-      </w:r>
-      <w:proofErr w:type="spellStart"/>
-      <w:r>
-        <w:rPr>
-          <w:lang w:val="pl-PL"/>
-        </w:rPr>
-        <w:t>rózni</w:t>
-      </w:r>
-      <w:proofErr w:type="spellEnd"/>
-      <w:r>
-        <w:rPr>
-          <w:lang w:val="pl-PL"/>
-        </w:rPr>
-        <w:t xml:space="preserve"> się tylko sposobem kontroli – nadpisana zostaje metoda „</w:t>
-      </w:r>
-      <w:proofErr w:type="spellStart"/>
-      <w:r>
-        <w:rPr>
-          <w:lang w:val="pl-PL"/>
-        </w:rPr>
-        <w:t>handlePaddleMovement</w:t>
-      </w:r>
-      <w:proofErr w:type="spellEnd"/>
-      <w:r>
-        <w:rPr>
-          <w:lang w:val="pl-PL"/>
-        </w:rPr>
-        <w:t xml:space="preserve">()”. Sposób gry przeciwnika komputerowego jest bardzo prosty, mianowicie zmierza on zawsze w kierunku piłki </w:t>
-      </w:r>
-      <w:proofErr w:type="gramStart"/>
-      <w:r>
-        <w:rPr>
-          <w:lang w:val="pl-PL"/>
-        </w:rPr>
-        <w:t>starając</w:t>
-      </w:r>
-      <w:proofErr w:type="gramEnd"/>
-      <w:r>
-        <w:rPr>
-          <w:lang w:val="pl-PL"/>
-        </w:rPr>
-        <w:t xml:space="preserve"> przewidzieć się jej położenie. Różne poziomy trudności przeciwnika polegają jedynie na zmianie zmiennej „</w:t>
-      </w:r>
-      <w:proofErr w:type="spellStart"/>
-      <w:r>
-        <w:rPr>
-          <w:lang w:val="pl-PL"/>
-        </w:rPr>
-        <w:t>dampingFactor</w:t>
-      </w:r>
-      <w:proofErr w:type="spellEnd"/>
-      <w:r>
-        <w:rPr>
-          <w:lang w:val="pl-PL"/>
-        </w:rPr>
-        <w:t>” odpowiedzialnej za tłumienie normalnych, szybkich reakcji komputera. Wraz z czasem trwania gry „</w:t>
-      </w:r>
-      <w:proofErr w:type="spellStart"/>
-      <w:r>
-        <w:rPr>
-          <w:lang w:val="pl-PL"/>
-        </w:rPr>
-        <w:t>dampingFactor</w:t>
-      </w:r>
-      <w:proofErr w:type="spellEnd"/>
-      <w:r>
-        <w:rPr>
-          <w:lang w:val="pl-PL"/>
-        </w:rPr>
-        <w:t>” wzrasta i przeciwnik komputerowy przemieszcza się szybciej, przez co jego skuteczność znacznie wzrasta.</w:t>
-      </w:r>
-    </w:p>
-    <w:p>
-      <w:pPr>
-        <w:ind w:firstLine="431"/>
-        <w:rPr>
-          <w:lang w:val="pl-PL"/>
-        </w:rPr>
-      </w:pPr>
-      <w:r>
-        <w:rPr>
-          <w:lang w:val="pl-PL"/>
-        </w:rPr>
         <w:t>W razie wybrania przycisku gry wieloosobowej gracz zostanie przeniesiony do ekranu tworzenia gry, w którym należy wpisać swoje imię i nazwę tworzonej gry. Po zatwierdzeniu dokonanych wyborów kod gry zniszczy poprzednią scenę następnie zarejestruje stworzoną grę w głównym serwerze utrzymywanym przez Unity</w:t>
       </w:r>
       <w:r>
@@ -21631,62 +21009,62 @@
         <w:rPr>
           <w:lang w:val="pl-PL"/>
         </w:rPr>
-        <w:t xml:space="preserve">) poinformuje gospodarza o swojej obecności. Instancje gry będą się komunikowały w celu synchronizacji imion graczy a także zresetowania punktacji. W tym momencie stworzone zostaną brakujące elementy sceny, </w:t>
+        <w:t>) poinformuje gospodarza o swojej obecności. Instancje gry będą się komunikowały w celu synchronizacji imion graczy a także zresetowania punktacji. W tym momencie stworzone zostaną brakujące elementy sceny, czyli piłka i paletki. W trybie wieloosobowym będą to obiekty typu „</w:t>
+      </w:r>
+      <w:proofErr w:type="spellStart"/>
+      <w:r>
+        <w:rPr>
+          <w:lang w:val="pl-PL"/>
+        </w:rPr>
+        <w:t>MultiplayerPaddle</w:t>
+      </w:r>
+      <w:proofErr w:type="spellEnd"/>
+      <w:r>
+        <w:rPr>
+          <w:lang w:val="pl-PL"/>
+        </w:rPr>
+        <w:t>” oraz „</w:t>
+      </w:r>
+      <w:proofErr w:type="spellStart"/>
+      <w:r>
+        <w:rPr>
+          <w:lang w:val="pl-PL"/>
+        </w:rPr>
+        <w:t>MultiplayerBall</w:t>
+      </w:r>
+      <w:proofErr w:type="spellEnd"/>
+      <w:r>
+        <w:rPr>
+          <w:lang w:val="pl-PL"/>
+        </w:rPr>
+        <w:t>”.</w:t>
+      </w:r>
+      <w:r>
+        <w:rPr>
+          <w:lang w:val="pl-PL"/>
+        </w:rPr>
+        <w:t xml:space="preserve"> Główną różnica w porównaniu do obiektów tworzonych podczas gry jednoosobowej jest agregacja obiektu typu „</w:t>
+      </w:r>
+      <w:proofErr w:type="spellStart"/>
+      <w:r>
+        <w:rPr>
+          <w:lang w:val="pl-PL"/>
+        </w:rPr>
+        <w:t>NetworkView</w:t>
+      </w:r>
+      <w:proofErr w:type="spellEnd"/>
+      <w:r>
+        <w:rPr>
+          <w:lang w:val="pl-PL"/>
+        </w:rPr>
+        <w:t xml:space="preserve">”, który pozwala na zrzucenie </w:t>
       </w:r>
       <w:r>
         <w:rPr>
           <w:lang w:val="pl-PL"/>
         </w:rPr>
         <w:lastRenderedPageBreak/>
-        <w:t>czyli piłka i paletki. W trybie wieloosobowym będą to obiekty typu „</w:t>
-      </w:r>
-      <w:proofErr w:type="spellStart"/>
-      <w:r>
-        <w:rPr>
-          <w:lang w:val="pl-PL"/>
-        </w:rPr>
-        <w:t>MultiplayerPaddle</w:t>
-      </w:r>
-      <w:proofErr w:type="spellEnd"/>
-      <w:r>
-        <w:rPr>
-          <w:lang w:val="pl-PL"/>
-        </w:rPr>
-        <w:t>” oraz „</w:t>
-      </w:r>
-      <w:proofErr w:type="spellStart"/>
-      <w:r>
-        <w:rPr>
-          <w:lang w:val="pl-PL"/>
-        </w:rPr>
-        <w:t>MultiplayerBall</w:t>
-      </w:r>
-      <w:proofErr w:type="spellEnd"/>
-      <w:r>
-        <w:rPr>
-          <w:lang w:val="pl-PL"/>
-        </w:rPr>
-        <w:t>”.</w:t>
-      </w:r>
-      <w:r>
-        <w:rPr>
-          <w:lang w:val="pl-PL"/>
-        </w:rPr>
-        <w:t xml:space="preserve"> Główną różnica w porównaniu do obiektów tworzonych podczas gry jednoosobowej jest agregacja obiektu typu „</w:t>
-      </w:r>
-      <w:proofErr w:type="spellStart"/>
-      <w:r>
-        <w:rPr>
-          <w:lang w:val="pl-PL"/>
-        </w:rPr>
-        <w:t>NetworkView</w:t>
-      </w:r>
-      <w:proofErr w:type="spellEnd"/>
-      <w:r>
-        <w:rPr>
-          <w:lang w:val="pl-PL"/>
-        </w:rPr>
-        <w:t>”, który pozwala na zrzucenie odpowiedzialności za synchronizację obiektów pomiędzy graczami na silnik Unity. Drugą z różnic jest uzależnienie kontroli od wyniku zmiennej „</w:t>
+        <w:t>odpowiedzialności za synchronizację obiektów pomiędzy graczami na silnik Unity. Drugą z różnic jest uzależnienie kontroli od wyniku zmiennej „</w:t>
       </w:r>
       <w:proofErr w:type="spellStart"/>
       <w:r>
@@ -21896,29 +21274,6 @@
     <w:p>
       <w:pPr>
         <w:pStyle w:val="Heading1"/>
-        <w:rPr>
-          <w:lang w:val="pl-PL"/>
-        </w:rPr>
-      </w:pPr>
-      <w:bookmarkStart w:id="36" w:name="_Toc394772560"/>
-      <w:r>
-        <w:rPr>
-          <w:lang w:val="pl-PL"/>
-        </w:rPr>
-        <w:lastRenderedPageBreak/>
-        <w:t>Wyniki</w:t>
-      </w:r>
-      <w:bookmarkEnd w:id="36"/>
-      <w:r>
-        <w:rPr>
-          <w:lang w:val="pl-PL"/>
-        </w:rPr>
-        <w:t xml:space="preserve"> </w:t>
-      </w:r>
-    </w:p>
-    <w:p>
-      <w:pPr>
-        <w:pStyle w:val="Heading1"/>
         <w:widowControl/>
         <w:suppressAutoHyphens w:val="0"/>
         <w:autoSpaceDN/>
@@ -21928,7 +21283,7 @@
           <w:lang w:val="pl-PL"/>
         </w:rPr>
       </w:pPr>
-      <w:bookmarkStart w:id="37" w:name="_Toc394772561"/>
+      <w:bookmarkStart w:id="37" w:name="_Toc394783861"/>
       <w:r>
         <w:rPr>
           <w:lang w:val="pl-PL"/>
@@ -21940,12 +21295,422 @@
     </w:p>
     <w:p>
       <w:pPr>
+        <w:rPr>
+          <w:lang w:val="pl-PL"/>
+        </w:rPr>
+      </w:pPr>
+    </w:p>
+    <w:p>
+      <w:pPr>
+        <w:ind w:firstLine="431"/>
+        <w:rPr>
+          <w:lang w:val="pl-PL"/>
+        </w:rPr>
+      </w:pPr>
+      <w:r>
+        <w:rPr>
+          <w:lang w:val="pl-PL"/>
+        </w:rPr>
+        <w:t>W niniejszej pracy pokazano</w:t>
+      </w:r>
+      <w:r>
+        <w:rPr>
+          <w:lang w:val="pl-PL"/>
+        </w:rPr>
+        <w:t>,</w:t>
+      </w:r>
+      <w:r>
+        <w:rPr>
+          <w:lang w:val="pl-PL"/>
+        </w:rPr>
+        <w:t xml:space="preserve"> </w:t>
+      </w:r>
+      <w:r>
+        <w:rPr>
+          <w:lang w:val="pl-PL"/>
+        </w:rPr>
+        <w:t xml:space="preserve">iż stworzenie interaktywnej, wieloplatformowej aplikacji do wizualizacji obiektów dwu i trójwymiarowych jest osiągalne. Ukazano </w:t>
+      </w:r>
+      <w:r>
+        <w:rPr>
+          <w:rFonts w:hint="eastAsia"/>
+          <w:lang w:val="pl-PL"/>
+        </w:rPr>
+        <w:t>spos</w:t>
+      </w:r>
+      <w:r>
+        <w:rPr>
+          <w:lang w:val="pl-PL"/>
+        </w:rPr>
+        <w:t xml:space="preserve">ób </w:t>
+      </w:r>
+      <w:r>
+        <w:rPr>
+          <w:lang w:val="pl-PL"/>
+        </w:rPr>
+        <w:t xml:space="preserve">konfiguracji środowisk oraz </w:t>
+      </w:r>
+      <w:r>
+        <w:rPr>
+          <w:lang w:val="pl-PL"/>
+        </w:rPr>
+        <w:t xml:space="preserve">stworzenia aplikacji na najpopularniejsze platformy mobilne przy użyciu silnika Unity. Stworzone aplikacje posiadają wspólny kod oraz zasoby i mogą być uruchomione na systemach operacyjnych z rodziny </w:t>
+      </w:r>
+      <w:proofErr w:type="spellStart"/>
+      <w:r>
+        <w:rPr>
+          <w:lang w:val="pl-PL"/>
+        </w:rPr>
+        <w:t>iOS</w:t>
+      </w:r>
+      <w:proofErr w:type="spellEnd"/>
+      <w:r>
+        <w:rPr>
+          <w:lang w:val="pl-PL"/>
+        </w:rPr>
+        <w:t>, Android</w:t>
+      </w:r>
+      <w:r>
+        <w:rPr>
+          <w:lang w:val="pl-PL"/>
+        </w:rPr>
+        <w:t xml:space="preserve"> czy Windows </w:t>
+      </w:r>
+      <w:proofErr w:type="spellStart"/>
+      <w:r>
+        <w:rPr>
+          <w:lang w:val="pl-PL"/>
+        </w:rPr>
+        <w:t>Phone</w:t>
+      </w:r>
+      <w:proofErr w:type="spellEnd"/>
+      <w:r>
+        <w:rPr>
+          <w:lang w:val="pl-PL"/>
+        </w:rPr>
+        <w:t xml:space="preserve"> 8 bez modyfikacji. Takie podejście pozwala na znaczne oszczędności czasu programistów, co przekłada się na namacalne oszczędności w zasobach finansowych. Silnik Unity okazał się bardzo dobrym narzędziem zarówno pod względem przenośności kodu, jak i samego projektowania aplikacji, pomimo wielu wad wbudowanego edytora </w:t>
+      </w:r>
+      <w:proofErr w:type="spellStart"/>
+      <w:r>
+        <w:rPr>
+          <w:lang w:val="pl-PL"/>
+        </w:rPr>
+        <w:t>MonoDevelop</w:t>
+      </w:r>
+      <w:proofErr w:type="spellEnd"/>
+      <w:r>
+        <w:rPr>
+          <w:lang w:val="pl-PL"/>
+        </w:rPr>
+        <w:t xml:space="preserve">. </w:t>
+      </w:r>
+      <w:r>
+        <w:rPr>
+          <w:lang w:val="pl-PL"/>
+        </w:rPr>
+        <w:t xml:space="preserve">Projektowanie aplikacji w Unity wymaga trochę innego podejścia niż projektowanie tradycyjnych programów. W celu łatwiejszego testowania aplikacje powinny być modularne, co najlepiej osiąga się poprzez wykorzystanie wbudowanego w silnik systemu scen i obiektów </w:t>
+      </w:r>
+      <w:proofErr w:type="spellStart"/>
+      <w:r>
+        <w:rPr>
+          <w:lang w:val="pl-PL"/>
+        </w:rPr>
+        <w:t>prefab</w:t>
+      </w:r>
+      <w:proofErr w:type="spellEnd"/>
+      <w:r>
+        <w:rPr>
+          <w:lang w:val="pl-PL"/>
+        </w:rPr>
+        <w:t>, pozwalających na tworzenie gotowych i skonfigurowanych instancji klas wraz z podpiętymi zachowaniami i atrybutami.</w:t>
+      </w:r>
+    </w:p>
+    <w:p>
+      <w:pPr>
+        <w:ind w:firstLine="431"/>
+        <w:rPr>
+          <w:lang w:val="pl-PL"/>
+        </w:rPr>
+      </w:pPr>
+      <w:r>
+        <w:rPr>
+          <w:lang w:val="pl-PL"/>
+        </w:rPr>
+        <w:t xml:space="preserve">Najbardziej uciążliwymi częściami samego procesu była konfiguracja środowiska, szczególnie dla kompilacji na system </w:t>
+      </w:r>
+      <w:proofErr w:type="spellStart"/>
+      <w:r>
+        <w:rPr>
+          <w:lang w:val="pl-PL"/>
+        </w:rPr>
+        <w:t>iOS</w:t>
+      </w:r>
+      <w:proofErr w:type="spellEnd"/>
+      <w:r>
+        <w:rPr>
+          <w:lang w:val="pl-PL"/>
+        </w:rPr>
+        <w:t xml:space="preserve">. Pomimo, iż zaproponowane w pracy rozwiązania pozwalają na kompilację na wszystkie testowane platformy najmniejszym możliwym kosztem w zgodzie z licencjami wszystkich firm, proces ten jest bardzo uciążliwy i czasochłonny, i raczej nie sprawdziłby się w codziennej pracy. W celu uniknięcia podobnych nieprzyjemności w przyszłości należałoby proces produkcji aplikacji przenieść na urządzenie z systemem Mac OS, w celu posiadania możliwości kompilacji na </w:t>
+      </w:r>
+      <w:proofErr w:type="spellStart"/>
+      <w:r>
+        <w:rPr>
+          <w:lang w:val="pl-PL"/>
+        </w:rPr>
+        <w:t>iOS</w:t>
+      </w:r>
+      <w:proofErr w:type="spellEnd"/>
+      <w:r>
+        <w:rPr>
+          <w:lang w:val="pl-PL"/>
+        </w:rPr>
+        <w:t xml:space="preserve">, a następnie zainstalować system Windows 8 w maszynie wirtualnej korzystając </w:t>
+      </w:r>
+      <w:r>
+        <w:rPr>
+          <w:rFonts w:hint="eastAsia"/>
+          <w:lang w:val="pl-PL"/>
+        </w:rPr>
+        <w:t>np</w:t>
+      </w:r>
+      <w:r>
+        <w:rPr>
+          <w:lang w:val="pl-PL"/>
+        </w:rPr>
+        <w:t xml:space="preserve">. z </w:t>
+      </w:r>
+      <w:r>
+        <w:rPr>
+          <w:rFonts w:hint="eastAsia"/>
+          <w:lang w:val="pl-PL"/>
+        </w:rPr>
+        <w:t>wymienionej</w:t>
+      </w:r>
+      <w:r>
+        <w:rPr>
+          <w:lang w:val="pl-PL"/>
+        </w:rPr>
+        <w:t xml:space="preserve"> aplikacji </w:t>
+      </w:r>
+      <w:proofErr w:type="spellStart"/>
+      <w:r>
+        <w:rPr>
+          <w:lang w:val="pl-PL"/>
+        </w:rPr>
+        <w:t>Virtualbox</w:t>
+      </w:r>
+      <w:proofErr w:type="spellEnd"/>
+      <w:r>
+        <w:rPr>
+          <w:lang w:val="pl-PL"/>
+        </w:rPr>
+        <w:t>, by mieć możliwość kompilowania na urządzenia z systemem Windows 8.</w:t>
+      </w:r>
+    </w:p>
+    <w:p>
+      <w:pPr>
+        <w:ind w:firstLine="431"/>
+        <w:rPr>
+          <w:lang w:val="pl-PL"/>
+        </w:rPr>
+      </w:pPr>
+      <w:r>
+        <w:rPr>
+          <w:lang w:val="pl-PL"/>
+        </w:rPr>
+        <w:t>Z zaimplementowanych testów wynika, iż pomimo znacznego postępu w dziedzinie urządzeń przenośnych ich wydajność pozostawia jeszcze wiele do życzenia i optymalizacja kodu jest dalej bardzo ważnym zagadnieniem.</w:t>
+      </w:r>
+      <w:r>
+        <w:rPr>
+          <w:lang w:val="pl-PL"/>
+        </w:rPr>
+        <w:t xml:space="preserve"> Wyniki </w:t>
+      </w:r>
+      <w:r>
+        <w:rPr>
+          <w:lang w:val="pl-PL"/>
+        </w:rPr>
+        <w:t>pokazały, iż</w:t>
+      </w:r>
+      <w:r>
+        <w:rPr>
+          <w:lang w:val="pl-PL"/>
+        </w:rPr>
+        <w:t xml:space="preserve"> większość współczesnych urządzeń potrafi poradzić sobie bez większych spadków wydajności </w:t>
+      </w:r>
+      <w:proofErr w:type="spellStart"/>
+      <w:r>
+        <w:rPr>
+          <w:lang w:val="pl-PL"/>
+        </w:rPr>
+        <w:t>renderowania</w:t>
+      </w:r>
+      <w:proofErr w:type="spellEnd"/>
+      <w:r>
+        <w:rPr>
+          <w:lang w:val="pl-PL"/>
+        </w:rPr>
+        <w:t xml:space="preserve"> przy 50 obiektach na ekranie, a problemy pojawiają się</w:t>
+      </w:r>
+      <w:r>
+        <w:rPr>
+          <w:lang w:val="pl-PL"/>
+        </w:rPr>
+        <w:t xml:space="preserve"> </w:t>
+      </w:r>
+      <w:r>
+        <w:rPr>
+          <w:lang w:val="pl-PL"/>
+        </w:rPr>
+        <w:t>dopiero</w:t>
+      </w:r>
+      <w:r>
+        <w:rPr>
+          <w:lang w:val="pl-PL"/>
+        </w:rPr>
+        <w:t xml:space="preserve"> przy 250 obiektach.</w:t>
+      </w:r>
+      <w:r>
+        <w:rPr>
+          <w:lang w:val="pl-PL"/>
+        </w:rPr>
+        <w:t xml:space="preserve"> Bardzo widoczne różnice w wydajności aplikacji widać przy wprowadzeniu ruchów obiektów </w:t>
+      </w:r>
+      <w:r>
+        <w:rPr>
+          <w:lang w:val="pl-PL"/>
+        </w:rPr>
+        <w:t>–</w:t>
+      </w:r>
+      <w:r>
+        <w:rPr>
+          <w:lang w:val="pl-PL"/>
+        </w:rPr>
+        <w:t xml:space="preserve"> </w:t>
+      </w:r>
+      <w:r>
+        <w:rPr>
+          <w:lang w:val="pl-PL"/>
+        </w:rPr>
+        <w:t xml:space="preserve">aplikacje spowalniały średnio </w:t>
+      </w:r>
+      <w:r>
+        <w:rPr>
+          <w:lang w:val="pl-PL"/>
+        </w:rPr>
+        <w:lastRenderedPageBreak/>
+        <w:t xml:space="preserve">o </w:t>
+      </w:r>
+      <w:r>
+        <w:rPr>
+          <w:rFonts w:hint="eastAsia"/>
+          <w:lang w:val="pl-PL"/>
+        </w:rPr>
+        <w:t>ok</w:t>
+      </w:r>
+      <w:r>
+        <w:rPr>
+          <w:lang w:val="pl-PL"/>
+        </w:rPr>
+        <w:t xml:space="preserve">. 10 klatek na sekundę po wprowadzeniu do testu ruchomych obiektów. Wpływ operacji zmiennoprzecinkowych wykonywanych w każdej klatce obliczeń był bardzo znikomy. Nieoczekiwanym wynikiem był wzrost wydajności na urządzeniach po przejściu wykonywania testów nieruchomych do trybu trójwymiarowego. Wynikać może to z jeszcze młodej, niezoptymalizowanej implementacji modułu dwuwymiarowego w Unity. </w:t>
+      </w:r>
+      <w:r>
+        <w:rPr>
+          <w:lang w:val="pl-PL"/>
+        </w:rPr>
+        <w:t xml:space="preserve">Z testu </w:t>
+      </w:r>
+      <w:r>
+        <w:rPr>
+          <w:lang w:val="pl-PL"/>
+        </w:rPr>
+        <w:t>możliwości tworzenia/niszczenia obiektów</w:t>
+      </w:r>
+      <w:r>
+        <w:rPr>
+          <w:lang w:val="pl-PL"/>
+        </w:rPr>
+        <w:t xml:space="preserve"> wywnioskowano, iż urządzenia tej samej generacji są raczej zbliżone możliwościami w tym aspekcie i że przy obecnych ograniczeniach urządzeń mobilnych nie jest problemem szybkie tworzenie wielu obiektów, jako że po chwili i tak osiągnęlibyśmy maksymalną możliwą ilość obiektów na ekranie bez utraty płynności w aplikacji. W celu polepszenia doznań użytkownika naszych aplikacji możliwym byłoby uruchamianie podobnych testów w trakcie instalacji lub pierwszego uruchomienia aplikacji by sprawdzić możliwości danego urządzenia, a następnie dostosowanie ilości obiektów w grze do wyników analizy.</w:t>
+      </w:r>
+    </w:p>
+    <w:p>
+      <w:pPr>
+        <w:ind w:firstLine="431"/>
+        <w:rPr>
+          <w:lang w:val="pl-PL"/>
+        </w:rPr>
+      </w:pPr>
+      <w:r>
+        <w:rPr>
+          <w:lang w:val="pl-PL"/>
+        </w:rPr>
+        <w:t xml:space="preserve">Możliwymi rozwinięciami niniejszej pracy mogłoby być przeprowadzenie testów na większej ilości urządzeń i stworzenie swoistej ustandaryzowanej bazy możliwości urządzeń. Istniejące rozwiązania, pomimo iż dają możliwość porównania urządzeń pod względem wydajności raczej nie pozwalają na porównanie możliwości </w:t>
+      </w:r>
+      <w:r>
+        <w:rPr>
+          <w:rFonts w:hint="eastAsia"/>
+          <w:lang w:val="pl-PL"/>
+        </w:rPr>
+        <w:t>np</w:t>
+      </w:r>
+      <w:r>
+        <w:rPr>
+          <w:lang w:val="pl-PL"/>
+        </w:rPr>
+        <w:t>. modułu graficzn</w:t>
+      </w:r>
+      <w:r>
+        <w:rPr>
+          <w:lang w:val="pl-PL"/>
+        </w:rPr>
+        <w:t>ego</w:t>
+      </w:r>
+      <w:r>
+        <w:rPr>
+          <w:lang w:val="pl-PL"/>
+        </w:rPr>
+        <w:t xml:space="preserve">, przedstawiając </w:t>
+      </w:r>
+      <w:r>
+        <w:rPr>
+          <w:lang w:val="pl-PL"/>
+        </w:rPr>
+        <w:t>wyniki, jako</w:t>
+      </w:r>
+      <w:r>
+        <w:rPr>
+          <w:lang w:val="pl-PL"/>
+        </w:rPr>
+        <w:t xml:space="preserve"> całościową wydajność urządzenia.</w:t>
+      </w:r>
+      <w:r>
+        <w:rPr>
+          <w:lang w:val="pl-PL"/>
+        </w:rPr>
+        <w:t xml:space="preserve"> Baza z bardziej szczegółowymi wynikami dla każdego z urządzeń mogłaby przedstawiać znaczną wartość dla osób tworzących aplikacje dla </w:t>
+      </w:r>
+      <w:r>
+        <w:rPr>
+          <w:rFonts w:hint="eastAsia"/>
+          <w:lang w:val="pl-PL"/>
+        </w:rPr>
+        <w:t>daneg</w:t>
+      </w:r>
+      <w:r>
+        <w:rPr>
+          <w:lang w:val="pl-PL"/>
+        </w:rPr>
+        <w:t>o środowiska. Stworzone testy można też rozwinąć o kolejne. Należałoby sprawdzić maksymalny ruch sieciowy pomiędzy urządzeniem a serwerem, prędkości pamięci podręcznej czy prędkość dostępu do pamięci wewnętrznej i zewnętrznej danego urządzenia.</w:t>
+      </w:r>
+    </w:p>
+    <w:p>
+      <w:pPr>
         <w:pStyle w:val="Heading1"/>
         <w:rPr>
           <w:lang w:val="pl-PL"/>
         </w:rPr>
       </w:pPr>
-      <w:bookmarkStart w:id="38" w:name="_Toc394772562"/>
+      <w:bookmarkStart w:id="38" w:name="_Toc394783862"/>
       <w:r>
         <w:rPr>
           <w:lang w:val="pl-PL"/>
@@ -22026,7 +21791,7 @@
             <w:rPr>
               <w:noProof/>
             </w:rPr>
-            <w:t>42</w:t>
+            <w:t>49</w:t>
           </w:r>
         </w:fldSimple>
       </w:p>
@@ -28171,11 +27936,11 @@
             </c:numRef>
           </c:val>
         </c:ser>
-        <c:axId val="111355392"/>
-        <c:axId val="111357312"/>
+        <c:axId val="116419200"/>
+        <c:axId val="116429568"/>
       </c:barChart>
       <c:catAx>
-        <c:axId val="111355392"/>
+        <c:axId val="116419200"/>
         <c:scaling>
           <c:orientation val="minMax"/>
         </c:scaling>
@@ -28199,14 +27964,14 @@
         </c:title>
         <c:numFmt formatCode="0" sourceLinked="1"/>
         <c:tickLblPos val="nextTo"/>
-        <c:crossAx val="111357312"/>
+        <c:crossAx val="116429568"/>
         <c:crosses val="autoZero"/>
         <c:auto val="1"/>
         <c:lblAlgn val="ctr"/>
         <c:lblOffset val="100"/>
       </c:catAx>
       <c:valAx>
-        <c:axId val="111357312"/>
+        <c:axId val="116429568"/>
         <c:scaling>
           <c:orientation val="minMax"/>
         </c:scaling>
@@ -28239,7 +28004,7 @@
         </c:title>
         <c:numFmt formatCode="0.00" sourceLinked="1"/>
         <c:tickLblPos val="nextTo"/>
-        <c:crossAx val="111355392"/>
+        <c:crossAx val="116419200"/>
         <c:crosses val="autoZero"/>
         <c:crossBetween val="between"/>
       </c:valAx>
@@ -28599,11 +28364,11 @@
             </c:numRef>
           </c:val>
         </c:ser>
-        <c:axId val="111402368"/>
-        <c:axId val="116413952"/>
+        <c:axId val="133657344"/>
+        <c:axId val="133659264"/>
       </c:barChart>
       <c:catAx>
-        <c:axId val="111402368"/>
+        <c:axId val="133657344"/>
         <c:scaling>
           <c:orientation val="minMax"/>
         </c:scaling>
@@ -28635,14 +28400,14 @@
         </c:title>
         <c:numFmt formatCode="0" sourceLinked="1"/>
         <c:tickLblPos val="nextTo"/>
-        <c:crossAx val="116413952"/>
+        <c:crossAx val="133659264"/>
         <c:crosses val="autoZero"/>
         <c:auto val="1"/>
         <c:lblAlgn val="ctr"/>
         <c:lblOffset val="100"/>
       </c:catAx>
       <c:valAx>
-        <c:axId val="116413952"/>
+        <c:axId val="133659264"/>
         <c:scaling>
           <c:orientation val="minMax"/>
         </c:scaling>
@@ -28667,7 +28432,7 @@
         </c:title>
         <c:numFmt formatCode="0.00" sourceLinked="1"/>
         <c:tickLblPos val="nextTo"/>
-        <c:crossAx val="111402368"/>
+        <c:crossAx val="133657344"/>
         <c:crosses val="autoZero"/>
         <c:crossBetween val="between"/>
       </c:valAx>
@@ -29000,11 +28765,11 @@
             </c:numRef>
           </c:val>
         </c:ser>
-        <c:axId val="116438528"/>
-        <c:axId val="116440448"/>
+        <c:axId val="151972864"/>
+        <c:axId val="152081536"/>
       </c:barChart>
       <c:catAx>
-        <c:axId val="116438528"/>
+        <c:axId val="151972864"/>
         <c:scaling>
           <c:orientation val="minMax"/>
         </c:scaling>
@@ -29041,14 +28806,14 @@
         </c:title>
         <c:numFmt formatCode="0.00" sourceLinked="1"/>
         <c:tickLblPos val="nextTo"/>
-        <c:crossAx val="116440448"/>
+        <c:crossAx val="152081536"/>
         <c:crosses val="autoZero"/>
         <c:auto val="1"/>
         <c:lblAlgn val="ctr"/>
         <c:lblOffset val="100"/>
       </c:catAx>
       <c:valAx>
-        <c:axId val="116440448"/>
+        <c:axId val="152081536"/>
         <c:scaling>
           <c:orientation val="minMax"/>
           <c:min val="40"/>
@@ -29082,7 +28847,7 @@
         </c:title>
         <c:numFmt formatCode="0.00" sourceLinked="1"/>
         <c:tickLblPos val="nextTo"/>
-        <c:crossAx val="116438528"/>
+        <c:crossAx val="151972864"/>
         <c:crosses val="autoZero"/>
         <c:crossBetween val="between"/>
       </c:valAx>
@@ -29699,11 +29464,11 @@
           </c:val>
         </c:ser>
         <c:marker val="1"/>
-        <c:axId val="121082624"/>
-        <c:axId val="121084544"/>
+        <c:axId val="152156416"/>
+        <c:axId val="155922816"/>
       </c:lineChart>
       <c:catAx>
-        <c:axId val="121082624"/>
+        <c:axId val="152156416"/>
         <c:scaling>
           <c:orientation val="minMax"/>
         </c:scaling>
@@ -29745,14 +29510,14 @@
             <a:endParaRPr lang="en-US"/>
           </a:p>
         </c:txPr>
-        <c:crossAx val="121084544"/>
+        <c:crossAx val="155922816"/>
         <c:crosses val="autoZero"/>
         <c:auto val="1"/>
         <c:lblAlgn val="ctr"/>
         <c:lblOffset val="100"/>
       </c:catAx>
       <c:valAx>
-        <c:axId val="121084544"/>
+        <c:axId val="155922816"/>
         <c:scaling>
           <c:orientation val="minMax"/>
         </c:scaling>
@@ -29785,7 +29550,7 @@
         </c:title>
         <c:numFmt formatCode="0.00" sourceLinked="1"/>
         <c:tickLblPos val="nextTo"/>
-        <c:crossAx val="121082624"/>
+        <c:crossAx val="152156416"/>
         <c:crosses val="autoZero"/>
         <c:crossBetween val="between"/>
       </c:valAx>
@@ -30057,25 +29822,25 @@
             </c:numRef>
           </c:val>
         </c:ser>
-        <c:axId val="126916096"/>
-        <c:axId val="126917632"/>
+        <c:axId val="155937792"/>
+        <c:axId val="155943680"/>
       </c:barChart>
       <c:catAx>
-        <c:axId val="126916096"/>
+        <c:axId val="155937792"/>
         <c:scaling>
           <c:orientation val="minMax"/>
         </c:scaling>
         <c:axPos val="b"/>
         <c:numFmt formatCode="General" sourceLinked="1"/>
         <c:tickLblPos val="nextTo"/>
-        <c:crossAx val="126917632"/>
+        <c:crossAx val="155943680"/>
         <c:crosses val="autoZero"/>
         <c:auto val="1"/>
         <c:lblAlgn val="ctr"/>
         <c:lblOffset val="100"/>
       </c:catAx>
       <c:valAx>
-        <c:axId val="126917632"/>
+        <c:axId val="155943680"/>
         <c:scaling>
           <c:orientation val="minMax"/>
         </c:scaling>
@@ -30100,7 +29865,7 @@
         </c:title>
         <c:numFmt formatCode="General" sourceLinked="1"/>
         <c:tickLblPos val="nextTo"/>
-        <c:crossAx val="126916096"/>
+        <c:crossAx val="155937792"/>
         <c:crosses val="autoZero"/>
         <c:crossBetween val="between"/>
       </c:valAx>
@@ -30465,11 +30230,11 @@
             </c:numRef>
           </c:val>
         </c:ser>
-        <c:axId val="126934016"/>
-        <c:axId val="133637248"/>
+        <c:axId val="157557504"/>
+        <c:axId val="157559424"/>
       </c:barChart>
       <c:catAx>
-        <c:axId val="126934016"/>
+        <c:axId val="157557504"/>
         <c:scaling>
           <c:orientation val="minMax"/>
         </c:scaling>
@@ -30493,14 +30258,14 @@
         </c:title>
         <c:numFmt formatCode="0" sourceLinked="1"/>
         <c:tickLblPos val="nextTo"/>
-        <c:crossAx val="133637248"/>
+        <c:crossAx val="157559424"/>
         <c:crosses val="autoZero"/>
         <c:auto val="1"/>
         <c:lblAlgn val="ctr"/>
         <c:lblOffset val="100"/>
       </c:catAx>
       <c:valAx>
-        <c:axId val="133637248"/>
+        <c:axId val="157559424"/>
         <c:scaling>
           <c:orientation val="minMax"/>
         </c:scaling>
@@ -30525,7 +30290,7 @@
         </c:title>
         <c:numFmt formatCode="0.00" sourceLinked="1"/>
         <c:tickLblPos val="nextTo"/>
-        <c:crossAx val="126934016"/>
+        <c:crossAx val="157557504"/>
         <c:crosses val="autoZero"/>
         <c:crossBetween val="between"/>
       </c:valAx>
@@ -30900,11 +30665,11 @@
             </c:numRef>
           </c:val>
         </c:ser>
-        <c:axId val="133678208"/>
-        <c:axId val="133680128"/>
+        <c:axId val="157596288"/>
+        <c:axId val="157602560"/>
       </c:barChart>
       <c:catAx>
-        <c:axId val="133678208"/>
+        <c:axId val="157596288"/>
         <c:scaling>
           <c:orientation val="minMax"/>
         </c:scaling>
@@ -30928,14 +30693,14 @@
         </c:title>
         <c:numFmt formatCode="0" sourceLinked="1"/>
         <c:tickLblPos val="nextTo"/>
-        <c:crossAx val="133680128"/>
+        <c:crossAx val="157602560"/>
         <c:crosses val="autoZero"/>
         <c:auto val="1"/>
         <c:lblAlgn val="ctr"/>
         <c:lblOffset val="100"/>
       </c:catAx>
       <c:valAx>
-        <c:axId val="133680128"/>
+        <c:axId val="157602560"/>
         <c:scaling>
           <c:orientation val="minMax"/>
         </c:scaling>
@@ -30960,7 +30725,7 @@
         </c:title>
         <c:numFmt formatCode="0.00" sourceLinked="1"/>
         <c:tickLblPos val="nextTo"/>
-        <c:crossAx val="133678208"/>
+        <c:crossAx val="157596288"/>
         <c:crosses val="autoZero"/>
         <c:crossBetween val="between"/>
       </c:valAx>
@@ -31294,7 +31059,7 @@
 </file>
 
 <file path=customXml/itemProps1.xml><?xml version="1.0" encoding="utf-8"?>
-<ds:datastoreItem xmlns:ds="http://schemas.openxmlformats.org/officeDocument/2006/customXml" ds:itemID="{FA7FAB7D-2469-42EB-9BBB-8CD76D77C687}">
+<ds:datastoreItem xmlns:ds="http://schemas.openxmlformats.org/officeDocument/2006/customXml" ds:itemID="{29C3AC2D-E9A2-46BF-BBC7-EBD355C74609}">
   <ds:schemaRefs>
     <ds:schemaRef ds:uri="http://schemas.openxmlformats.org/officeDocument/2006/bibliography"/>
   </ds:schemaRefs>

</xml_diff>

<commit_message>
Dopisano zdanie we wnioskach
</commit_message>
<xml_diff>
--- a/doc/Popanda.Pawel.Praca.Magisterska.docx
+++ b/doc/Popanda.Pawel.Praca.Magisterska.docx
@@ -17581,7 +17581,7 @@
           <v:shape id="_x0000_i1025" type="#_x0000_t75" style="width:453.75pt;height:79.45pt" o:ole="">
             <v:imagedata r:id="rId23" o:title=""/>
           </v:shape>
-          <o:OLEObject Type="Embed" ProgID="Word.OpenDocumentText.12" ShapeID="_x0000_i1025" DrawAspect="Content" ObjectID="_1468531442" r:id="rId24"/>
+          <o:OLEObject Type="Embed" ProgID="Word.OpenDocumentText.12" ShapeID="_x0000_i1025" DrawAspect="Content" ObjectID="_1468531873" r:id="rId24"/>
         </w:object>
       </w:r>
       <w:r>
@@ -20214,7 +20214,7 @@
           <v:shape id="_x0000_i1026" type="#_x0000_t75" style="width:453.75pt;height:79.45pt" o:ole="">
             <v:imagedata r:id="rId34" o:title=""/>
           </v:shape>
-          <o:OLEObject Type="Embed" ProgID="Word.OpenDocumentText.12" ShapeID="_x0000_i1026" DrawAspect="Content" ObjectID="_1468531443" r:id="rId35"/>
+          <o:OLEObject Type="Embed" ProgID="Word.OpenDocumentText.12" ShapeID="_x0000_i1026" DrawAspect="Content" ObjectID="_1468531874" r:id="rId35"/>
         </w:object>
       </w:r>
     </w:p>
@@ -20368,7 +20368,7 @@
           <v:shape id="_x0000_i1027" type="#_x0000_t75" style="width:453.75pt;height:215.3pt" o:ole="">
             <v:imagedata r:id="rId36" o:title=""/>
           </v:shape>
-          <o:OLEObject Type="Embed" ProgID="Word.OpenDocumentText.12" ShapeID="_x0000_i1027" DrawAspect="Content" ObjectID="_1468531444" r:id="rId37"/>
+          <o:OLEObject Type="Embed" ProgID="Word.OpenDocumentText.12" ShapeID="_x0000_i1027" DrawAspect="Content" ObjectID="_1468531875" r:id="rId37"/>
         </w:object>
       </w:r>
     </w:p>
@@ -21450,7 +21450,31 @@
         <w:rPr>
           <w:lang w:val="pl-PL"/>
         </w:rPr>
-        <w:t xml:space="preserve">. Pomimo, iż zaproponowane w pracy rozwiązania pozwalają na kompilację na wszystkie testowane platformy najmniejszym możliwym kosztem w zgodzie z licencjami wszystkich firm, proces ten jest bardzo uciążliwy i czasochłonny, i raczej nie sprawdziłby się w codziennej pracy. W celu uniknięcia podobnych nieprzyjemności w przyszłości należałoby proces produkcji aplikacji przenieść na urządzenie z systemem Mac OS, w celu posiadania możliwości kompilacji na </w:t>
+        <w:t xml:space="preserve">, który sprawiał najwięcej problemów z powodu konieczności </w:t>
+      </w:r>
+      <w:r>
+        <w:rPr>
+          <w:lang w:val="pl-PL"/>
+        </w:rPr>
+        <w:t xml:space="preserve">spełnienia warunków licencyjnych. Pomimo, </w:t>
+      </w:r>
+      <w:r>
+        <w:rPr>
+          <w:lang w:val="pl-PL"/>
+        </w:rPr>
+        <w:t>iż zaproponowane w pracy rozwiązania pozwalają na kompilację na wszystkie testowane platformy najmniejszym możliwym kosztem w zgodzie z licencjami wszystkich firm, proces ten jest bardzo uciążliwy i czasochłonny, i raczej nie sprawdziłby się w codziennej pracy.</w:t>
+      </w:r>
+      <w:r>
+        <w:rPr>
+          <w:lang w:val="pl-PL"/>
+        </w:rPr>
+        <w:t xml:space="preserve"> </w:t>
+      </w:r>
+      <w:r>
+        <w:rPr>
+          <w:lang w:val="pl-PL"/>
+        </w:rPr>
+        <w:t xml:space="preserve">W celu uniknięcia podobnych nieprzyjemności w przyszłości należałoby proces produkcji aplikacji przenieść na urządzenie z systemem Mac OS, w celu posiadania możliwości kompilacji na </w:t>
       </w:r>
       <w:proofErr w:type="spellStart"/>
       <w:r>
@@ -21574,7 +21598,14 @@
         <w:rPr>
           <w:lang w:val="pl-PL"/>
         </w:rPr>
-        <w:t xml:space="preserve"> Bardzo widoczne różnice w wydajności aplikacji widać przy wprowadzeniu ruchów obiektów </w:t>
+        <w:t xml:space="preserve"> Bardzo widoczne różnice w </w:t>
+      </w:r>
+      <w:r>
+        <w:rPr>
+          <w:lang w:val="pl-PL"/>
+        </w:rPr>
+        <w:lastRenderedPageBreak/>
+        <w:t xml:space="preserve">wydajności aplikacji widać przy wprowadzeniu ruchów obiektów </w:t>
       </w:r>
       <w:r>
         <w:rPr>
@@ -21592,14 +21623,7 @@
         <w:rPr>
           <w:lang w:val="pl-PL"/>
         </w:rPr>
-        <w:t xml:space="preserve">aplikacje spowalniały średnio </w:t>
-      </w:r>
-      <w:r>
-        <w:rPr>
-          <w:lang w:val="pl-PL"/>
-        </w:rPr>
-        <w:lastRenderedPageBreak/>
-        <w:t xml:space="preserve">o </w:t>
+        <w:t xml:space="preserve">aplikacje spowalniały średnio o </w:t>
       </w:r>
       <w:r>
         <w:rPr>
@@ -27936,11 +27960,11 @@
             </c:numRef>
           </c:val>
         </c:ser>
-        <c:axId val="116419200"/>
-        <c:axId val="116429568"/>
+        <c:axId val="116418816"/>
+        <c:axId val="116429184"/>
       </c:barChart>
       <c:catAx>
-        <c:axId val="116419200"/>
+        <c:axId val="116418816"/>
         <c:scaling>
           <c:orientation val="minMax"/>
         </c:scaling>
@@ -27964,14 +27988,14 @@
         </c:title>
         <c:numFmt formatCode="0" sourceLinked="1"/>
         <c:tickLblPos val="nextTo"/>
-        <c:crossAx val="116429568"/>
+        <c:crossAx val="116429184"/>
         <c:crosses val="autoZero"/>
         <c:auto val="1"/>
         <c:lblAlgn val="ctr"/>
         <c:lblOffset val="100"/>
       </c:catAx>
       <c:valAx>
-        <c:axId val="116429568"/>
+        <c:axId val="116429184"/>
         <c:scaling>
           <c:orientation val="minMax"/>
         </c:scaling>
@@ -28004,7 +28028,7 @@
         </c:title>
         <c:numFmt formatCode="0.00" sourceLinked="1"/>
         <c:tickLblPos val="nextTo"/>
-        <c:crossAx val="116419200"/>
+        <c:crossAx val="116418816"/>
         <c:crosses val="autoZero"/>
         <c:crossBetween val="between"/>
       </c:valAx>
@@ -28364,11 +28388,11 @@
             </c:numRef>
           </c:val>
         </c:ser>
-        <c:axId val="133657344"/>
-        <c:axId val="133659264"/>
+        <c:axId val="133656960"/>
+        <c:axId val="133658880"/>
       </c:barChart>
       <c:catAx>
-        <c:axId val="133657344"/>
+        <c:axId val="133656960"/>
         <c:scaling>
           <c:orientation val="minMax"/>
         </c:scaling>
@@ -28400,14 +28424,14 @@
         </c:title>
         <c:numFmt formatCode="0" sourceLinked="1"/>
         <c:tickLblPos val="nextTo"/>
-        <c:crossAx val="133659264"/>
+        <c:crossAx val="133658880"/>
         <c:crosses val="autoZero"/>
         <c:auto val="1"/>
         <c:lblAlgn val="ctr"/>
         <c:lblOffset val="100"/>
       </c:catAx>
       <c:valAx>
-        <c:axId val="133659264"/>
+        <c:axId val="133658880"/>
         <c:scaling>
           <c:orientation val="minMax"/>
         </c:scaling>
@@ -28432,7 +28456,7 @@
         </c:title>
         <c:numFmt formatCode="0.00" sourceLinked="1"/>
         <c:tickLblPos val="nextTo"/>
-        <c:crossAx val="133657344"/>
+        <c:crossAx val="133656960"/>
         <c:crosses val="autoZero"/>
         <c:crossBetween val="between"/>
       </c:valAx>
@@ -28765,11 +28789,11 @@
             </c:numRef>
           </c:val>
         </c:ser>
-        <c:axId val="151972864"/>
-        <c:axId val="152081536"/>
+        <c:axId val="157613056"/>
+        <c:axId val="158738304"/>
       </c:barChart>
       <c:catAx>
-        <c:axId val="151972864"/>
+        <c:axId val="157613056"/>
         <c:scaling>
           <c:orientation val="minMax"/>
         </c:scaling>
@@ -28806,14 +28830,14 @@
         </c:title>
         <c:numFmt formatCode="0.00" sourceLinked="1"/>
         <c:tickLblPos val="nextTo"/>
-        <c:crossAx val="152081536"/>
+        <c:crossAx val="158738304"/>
         <c:crosses val="autoZero"/>
         <c:auto val="1"/>
         <c:lblAlgn val="ctr"/>
         <c:lblOffset val="100"/>
       </c:catAx>
       <c:valAx>
-        <c:axId val="152081536"/>
+        <c:axId val="158738304"/>
         <c:scaling>
           <c:orientation val="minMax"/>
           <c:min val="40"/>
@@ -28847,7 +28871,7 @@
         </c:title>
         <c:numFmt formatCode="0.00" sourceLinked="1"/>
         <c:tickLblPos val="nextTo"/>
-        <c:crossAx val="151972864"/>
+        <c:crossAx val="157613056"/>
         <c:crosses val="autoZero"/>
         <c:crossBetween val="between"/>
       </c:valAx>
@@ -29464,11 +29488,11 @@
           </c:val>
         </c:ser>
         <c:marker val="1"/>
-        <c:axId val="152156416"/>
-        <c:axId val="155922816"/>
+        <c:axId val="150772736"/>
+        <c:axId val="150787200"/>
       </c:lineChart>
       <c:catAx>
-        <c:axId val="152156416"/>
+        <c:axId val="150772736"/>
         <c:scaling>
           <c:orientation val="minMax"/>
         </c:scaling>
@@ -29510,14 +29534,14 @@
             <a:endParaRPr lang="en-US"/>
           </a:p>
         </c:txPr>
-        <c:crossAx val="155922816"/>
+        <c:crossAx val="150787200"/>
         <c:crosses val="autoZero"/>
         <c:auto val="1"/>
         <c:lblAlgn val="ctr"/>
         <c:lblOffset val="100"/>
       </c:catAx>
       <c:valAx>
-        <c:axId val="155922816"/>
+        <c:axId val="150787200"/>
         <c:scaling>
           <c:orientation val="minMax"/>
         </c:scaling>
@@ -29550,7 +29574,7 @@
         </c:title>
         <c:numFmt formatCode="0.00" sourceLinked="1"/>
         <c:tickLblPos val="nextTo"/>
-        <c:crossAx val="152156416"/>
+        <c:crossAx val="150772736"/>
         <c:crosses val="autoZero"/>
         <c:crossBetween val="between"/>
       </c:valAx>
@@ -29822,25 +29846,25 @@
             </c:numRef>
           </c:val>
         </c:ser>
-        <c:axId val="155937792"/>
-        <c:axId val="155943680"/>
+        <c:axId val="152064000"/>
+        <c:axId val="152065536"/>
       </c:barChart>
       <c:catAx>
-        <c:axId val="155937792"/>
+        <c:axId val="152064000"/>
         <c:scaling>
           <c:orientation val="minMax"/>
         </c:scaling>
         <c:axPos val="b"/>
         <c:numFmt formatCode="General" sourceLinked="1"/>
         <c:tickLblPos val="nextTo"/>
-        <c:crossAx val="155943680"/>
+        <c:crossAx val="152065536"/>
         <c:crosses val="autoZero"/>
         <c:auto val="1"/>
         <c:lblAlgn val="ctr"/>
         <c:lblOffset val="100"/>
       </c:catAx>
       <c:valAx>
-        <c:axId val="155943680"/>
+        <c:axId val="152065536"/>
         <c:scaling>
           <c:orientation val="minMax"/>
         </c:scaling>
@@ -29865,7 +29889,7 @@
         </c:title>
         <c:numFmt formatCode="General" sourceLinked="1"/>
         <c:tickLblPos val="nextTo"/>
-        <c:crossAx val="155937792"/>
+        <c:crossAx val="152064000"/>
         <c:crosses val="autoZero"/>
         <c:crossBetween val="between"/>
       </c:valAx>
@@ -30230,11 +30254,11 @@
             </c:numRef>
           </c:val>
         </c:ser>
-        <c:axId val="157557504"/>
-        <c:axId val="157559424"/>
+        <c:axId val="152155648"/>
+        <c:axId val="152157568"/>
       </c:barChart>
       <c:catAx>
-        <c:axId val="157557504"/>
+        <c:axId val="152155648"/>
         <c:scaling>
           <c:orientation val="minMax"/>
         </c:scaling>
@@ -30258,14 +30282,14 @@
         </c:title>
         <c:numFmt formatCode="0" sourceLinked="1"/>
         <c:tickLblPos val="nextTo"/>
-        <c:crossAx val="157559424"/>
+        <c:crossAx val="152157568"/>
         <c:crosses val="autoZero"/>
         <c:auto val="1"/>
         <c:lblAlgn val="ctr"/>
         <c:lblOffset val="100"/>
       </c:catAx>
       <c:valAx>
-        <c:axId val="157559424"/>
+        <c:axId val="152157568"/>
         <c:scaling>
           <c:orientation val="minMax"/>
         </c:scaling>
@@ -30290,7 +30314,7 @@
         </c:title>
         <c:numFmt formatCode="0.00" sourceLinked="1"/>
         <c:tickLblPos val="nextTo"/>
-        <c:crossAx val="157557504"/>
+        <c:crossAx val="152155648"/>
         <c:crosses val="autoZero"/>
         <c:crossBetween val="between"/>
       </c:valAx>
@@ -30665,11 +30689,11 @@
             </c:numRef>
           </c:val>
         </c:ser>
-        <c:axId val="157596288"/>
-        <c:axId val="157602560"/>
+        <c:axId val="154434944"/>
+        <c:axId val="154445312"/>
       </c:barChart>
       <c:catAx>
-        <c:axId val="157596288"/>
+        <c:axId val="154434944"/>
         <c:scaling>
           <c:orientation val="minMax"/>
         </c:scaling>
@@ -30693,14 +30717,14 @@
         </c:title>
         <c:numFmt formatCode="0" sourceLinked="1"/>
         <c:tickLblPos val="nextTo"/>
-        <c:crossAx val="157602560"/>
+        <c:crossAx val="154445312"/>
         <c:crosses val="autoZero"/>
         <c:auto val="1"/>
         <c:lblAlgn val="ctr"/>
         <c:lblOffset val="100"/>
       </c:catAx>
       <c:valAx>
-        <c:axId val="157602560"/>
+        <c:axId val="154445312"/>
         <c:scaling>
           <c:orientation val="minMax"/>
         </c:scaling>
@@ -30725,7 +30749,7 @@
         </c:title>
         <c:numFmt formatCode="0.00" sourceLinked="1"/>
         <c:tickLblPos val="nextTo"/>
-        <c:crossAx val="157596288"/>
+        <c:crossAx val="154434944"/>
         <c:crosses val="autoZero"/>
         <c:crossBetween val="between"/>
       </c:valAx>
@@ -31059,7 +31083,7 @@
 </file>
 
 <file path=customXml/itemProps1.xml><?xml version="1.0" encoding="utf-8"?>
-<ds:datastoreItem xmlns:ds="http://schemas.openxmlformats.org/officeDocument/2006/customXml" ds:itemID="{29C3AC2D-E9A2-46BF-BBC7-EBD355C74609}">
+<ds:datastoreItem xmlns:ds="http://schemas.openxmlformats.org/officeDocument/2006/customXml" ds:itemID="{A34E348E-E2E6-4E26-8A46-4B8015690CAF}">
   <ds:schemaRefs>
     <ds:schemaRef ds:uri="http://schemas.openxmlformats.org/officeDocument/2006/bibliography"/>
   </ds:schemaRefs>

</xml_diff>

<commit_message>
Dodano diagram klas dla gry dwuwymiarowej, kursywa dla klas
</commit_message>
<xml_diff>
--- a/doc/Popanda.Pawel.Praca.Magisterska.docx
+++ b/doc/Popanda.Pawel.Praca.Magisterska.docx
@@ -5322,7 +5322,7 @@
           <w:noProof/>
           <w:lang w:val="pl-PL"/>
         </w:rPr>
-        <w:t>7</w:t>
+        <w:t>1</w:t>
       </w:r>
       <w:r>
         <w:rPr>
@@ -6444,7 +6444,7 @@
           <w:noProof/>
           <w:lang w:val="pl-PL"/>
         </w:rPr>
-        <w:t>8</w:t>
+        <w:t>2</w:t>
       </w:r>
       <w:r>
         <w:rPr>
@@ -7212,7 +7212,7 @@
           <w:noProof/>
           <w:lang w:val="pl-PL"/>
         </w:rPr>
-        <w:t>9</w:t>
+        <w:t>3</w:t>
       </w:r>
       <w:r>
         <w:rPr>
@@ -10078,7 +10078,7 @@
           <w:noProof/>
           <w:lang w:val="pl-PL"/>
         </w:rPr>
-        <w:t>1</w:t>
+        <w:t>4</w:t>
       </w:r>
       <w:r>
         <w:rPr>
@@ -10907,7 +10907,7 @@
           <w:noProof/>
           <w:lang w:val="pl-PL"/>
         </w:rPr>
-        <w:t>2</w:t>
+        <w:t>5</w:t>
       </w:r>
       <w:r>
         <w:rPr>
@@ -13112,7 +13112,14 @@
         <w:rPr>
           <w:lang w:val="pl-PL"/>
         </w:rPr>
-        <w:t xml:space="preserve"> i przeprowadzić wyszukiwanie po jego nazwie. Po wybraniu przycisku </w:t>
+        <w:t xml:space="preserve"> i przeprowadzić wyszukiwanie po jego nazwie. Po </w:t>
+      </w:r>
+      <w:r>
+        <w:rPr>
+          <w:lang w:val="pl-PL"/>
+        </w:rPr>
+        <w:lastRenderedPageBreak/>
+        <w:t xml:space="preserve">wybraniu przycisku </w:t>
       </w:r>
       <w:proofErr w:type="gramStart"/>
       <w:r>
@@ -13168,14 +13175,7 @@
         <w:rPr>
           <w:lang w:val="pl-PL"/>
         </w:rPr>
-        <w:t xml:space="preserve"> Id – uniwersalnego identyfikatora firmy Apple </w:t>
-      </w:r>
-      <w:r>
-        <w:rPr>
-          <w:lang w:val="pl-PL"/>
-        </w:rPr>
-        <w:lastRenderedPageBreak/>
-        <w:t xml:space="preserve">wykorzystywanego w aplikacjach takich jak na przykład </w:t>
+        <w:t xml:space="preserve"> Id – uniwersalnego identyfikatora firmy Apple wykorzystywanego w aplikacjach takich jak na przykład </w:t>
       </w:r>
       <w:proofErr w:type="spellStart"/>
       <w:r>
@@ -13572,7 +13572,14 @@
         <w:rPr>
           <w:lang w:val="pl-PL"/>
         </w:rPr>
-        <w:t xml:space="preserve">) w pierwszej kolejności należało zainstalować aplikacje umożliwiające komunikację protokołem SFTP pomiędzy urządzeniem a komputerem osobistym. W tym celu na telefonie należało zainstalować paczki </w:t>
+        <w:t xml:space="preserve">) w pierwszej kolejności należało zainstalować aplikacje umożliwiające komunikację protokołem SFTP pomiędzy urządzeniem a komputerem osobistym. W tym celu na telefonie </w:t>
+      </w:r>
+      <w:r>
+        <w:rPr>
+          <w:lang w:val="pl-PL"/>
+        </w:rPr>
+        <w:lastRenderedPageBreak/>
+        <w:t xml:space="preserve">należało zainstalować paczki </w:t>
       </w:r>
       <w:proofErr w:type="spellStart"/>
       <w:r>
@@ -13622,17 +13629,400 @@
         <w:rPr>
           <w:lang w:val="pl-PL"/>
         </w:rPr>
+        <w:t>Instalacja aplikacji z systemu Windows</w:t>
+      </w:r>
+      <w:bookmarkEnd w:id="29"/>
+    </w:p>
+    <w:p>
+      <w:pPr>
+        <w:rPr>
+          <w:lang w:val="pl-PL"/>
+        </w:rPr>
+      </w:pPr>
+    </w:p>
+    <w:p>
+      <w:pPr>
+        <w:ind w:firstLine="576"/>
+        <w:rPr>
+          <w:lang w:val="pl-PL"/>
+        </w:rPr>
+      </w:pPr>
+      <w:r>
+        <w:rPr>
+          <w:lang w:val="pl-PL"/>
+        </w:rPr>
+        <w:t xml:space="preserve">Mimo faktu, że systemy Windows nie są wspierane, jako platformy deweloperskie dla systemu </w:t>
+      </w:r>
+      <w:proofErr w:type="spellStart"/>
+      <w:r>
+        <w:rPr>
+          <w:lang w:val="pl-PL"/>
+        </w:rPr>
+        <w:t>iOS</w:t>
+      </w:r>
+      <w:proofErr w:type="spellEnd"/>
+      <w:r>
+        <w:rPr>
+          <w:lang w:val="pl-PL"/>
+        </w:rPr>
+        <w:t xml:space="preserve"> da się przeprowadzić kompilację oraz instalację własnej aplikacji na urządzeniu </w:t>
+      </w:r>
+      <w:r>
+        <w:rPr>
+          <w:lang w:val="pl-PL"/>
+        </w:rPr>
+        <w:t>rzeczywistym poprzez zastosowanie odpowiednich programów.</w:t>
+      </w:r>
+    </w:p>
+    <w:p>
+      <w:pPr>
+        <w:ind w:firstLine="576"/>
+        <w:rPr>
+          <w:lang w:val="pl-PL"/>
+        </w:rPr>
+      </w:pPr>
+      <w:r>
+        <w:rPr>
+          <w:lang w:val="pl-PL"/>
+        </w:rPr>
+        <w:t>Jednym z pakietów, który może w tym pomóc jest „</w:t>
+      </w:r>
+      <w:proofErr w:type="spellStart"/>
+      <w:r>
+        <w:rPr>
+          <w:lang w:val="pl-PL"/>
+        </w:rPr>
+        <w:t>iOS</w:t>
+      </w:r>
+      <w:proofErr w:type="spellEnd"/>
+      <w:r>
+        <w:rPr>
+          <w:lang w:val="pl-PL"/>
+        </w:rPr>
+        <w:t xml:space="preserve"> </w:t>
+      </w:r>
+      <w:proofErr w:type="spellStart"/>
+      <w:r>
+        <w:rPr>
+          <w:lang w:val="pl-PL"/>
+        </w:rPr>
+        <w:t>Build</w:t>
+      </w:r>
+      <w:proofErr w:type="spellEnd"/>
+      <w:r>
+        <w:rPr>
+          <w:lang w:val="pl-PL"/>
+        </w:rPr>
+        <w:t xml:space="preserve"> </w:t>
+      </w:r>
+      <w:proofErr w:type="spellStart"/>
+      <w:r>
+        <w:rPr>
+          <w:lang w:val="pl-PL"/>
+        </w:rPr>
+        <w:t>Enviroment</w:t>
+      </w:r>
+      <w:proofErr w:type="spellEnd"/>
+      <w:r>
+        <w:rPr>
+          <w:lang w:val="pl-PL"/>
+        </w:rPr>
+        <w:t xml:space="preserve"> for Windows </w:t>
+      </w:r>
+      <w:proofErr w:type="spellStart"/>
+      <w:r>
+        <w:rPr>
+          <w:lang w:val="pl-PL"/>
+        </w:rPr>
+        <w:t>developers</w:t>
+      </w:r>
+      <w:proofErr w:type="spellEnd"/>
+      <w:r>
+        <w:rPr>
+          <w:lang w:val="pl-PL"/>
+        </w:rPr>
+        <w:t>”</w:t>
+      </w:r>
+      <w:r>
+        <w:rPr>
+          <w:rStyle w:val="Odwoanieprzypisudolnego"/>
+          <w:lang w:val="pl-PL"/>
+        </w:rPr>
+        <w:footnoteReference w:id="34"/>
+      </w:r>
+      <w:r>
+        <w:rPr>
+          <w:lang w:val="pl-PL"/>
+        </w:rPr>
+        <w:t>. Pakiet</w:t>
+      </w:r>
+      <w:r>
+        <w:rPr>
+          <w:lang w:val="pl-PL"/>
+        </w:rPr>
+        <w:t xml:space="preserve"> ten pozwala na kompilację aplikacji przeznaczonych na </w:t>
+      </w:r>
+      <w:proofErr w:type="spellStart"/>
+      <w:r>
+        <w:rPr>
+          <w:lang w:val="pl-PL"/>
+        </w:rPr>
+        <w:t>iOS</w:t>
+      </w:r>
+      <w:proofErr w:type="spellEnd"/>
+      <w:r>
+        <w:rPr>
+          <w:lang w:val="pl-PL"/>
+        </w:rPr>
+        <w:t xml:space="preserve"> pod systemem Windows, podpisanie aplikacji oraz uruchomienie jej na urządzeniach z systemem </w:t>
+      </w:r>
+      <w:proofErr w:type="spellStart"/>
+      <w:r>
+        <w:rPr>
+          <w:lang w:val="pl-PL"/>
+        </w:rPr>
+        <w:t>iOS</w:t>
+      </w:r>
+      <w:proofErr w:type="spellEnd"/>
+      <w:r>
+        <w:rPr>
+          <w:lang w:val="pl-PL"/>
+        </w:rPr>
+        <w:t xml:space="preserve">. Pakiet pozwala też na uruchomienie zdalnej konsoli </w:t>
+      </w:r>
+      <w:proofErr w:type="spellStart"/>
+      <w:r>
+        <w:rPr>
+          <w:lang w:val="pl-PL"/>
+        </w:rPr>
+        <w:t>debugującej</w:t>
+      </w:r>
+      <w:proofErr w:type="spellEnd"/>
+      <w:r>
+        <w:rPr>
+          <w:lang w:val="pl-PL"/>
+        </w:rPr>
+        <w:t xml:space="preserve"> przedstawiającej błędy z urządzenia na komputerze osobistym, kompilację bezpośrednio z IDE Visual Studio czy też generację paczek *.</w:t>
+      </w:r>
+      <w:proofErr w:type="spellStart"/>
+      <w:proofErr w:type="gramStart"/>
+      <w:r>
+        <w:rPr>
+          <w:lang w:val="pl-PL"/>
+        </w:rPr>
+        <w:t>deb</w:t>
+      </w:r>
+      <w:proofErr w:type="spellEnd"/>
+      <w:proofErr w:type="gramEnd"/>
+      <w:r>
+        <w:rPr>
+          <w:lang w:val="pl-PL"/>
+        </w:rPr>
+        <w:t xml:space="preserve"> oraz *.</w:t>
+      </w:r>
+      <w:proofErr w:type="spellStart"/>
+      <w:proofErr w:type="gramStart"/>
+      <w:r>
+        <w:rPr>
+          <w:lang w:val="pl-PL"/>
+        </w:rPr>
+        <w:t>ipa</w:t>
+      </w:r>
+      <w:proofErr w:type="spellEnd"/>
+      <w:proofErr w:type="gramEnd"/>
+      <w:r>
+        <w:rPr>
+          <w:lang w:val="pl-PL"/>
+        </w:rPr>
+        <w:t xml:space="preserve">. Aplikacja posiada też przydatną dla potrzeb niniejszej pracy funkcjonalność kompilowania projektów </w:t>
+      </w:r>
+      <w:proofErr w:type="spellStart"/>
+      <w:r>
+        <w:rPr>
+          <w:lang w:val="pl-PL"/>
+        </w:rPr>
+        <w:t>XCode</w:t>
+      </w:r>
+      <w:proofErr w:type="spellEnd"/>
+      <w:r>
+        <w:rPr>
+          <w:lang w:val="pl-PL"/>
+        </w:rPr>
+        <w:t xml:space="preserve"> generowanych przez platformę Unity bezpośrednio na maszynie, na której były pisane, bez konieczności eksportowania projektu na maszynę z systemem OS X. Do poprawnej inicjalizacji aplikacja potrzebuje jednak dostępu do plików </w:t>
+      </w:r>
+      <w:proofErr w:type="spellStart"/>
+      <w:r>
+        <w:rPr>
+          <w:lang w:val="pl-PL"/>
+        </w:rPr>
+        <w:t>iOS</w:t>
+      </w:r>
+      <w:proofErr w:type="spellEnd"/>
+      <w:r>
+        <w:rPr>
+          <w:lang w:val="pl-PL"/>
+        </w:rPr>
+        <w:t xml:space="preserve"> SDK, dlatego dostęp do systemu OS X z zainstalowanym </w:t>
+      </w:r>
+      <w:proofErr w:type="spellStart"/>
+      <w:r>
+        <w:rPr>
+          <w:lang w:val="pl-PL"/>
+        </w:rPr>
+        <w:t>XCode</w:t>
+      </w:r>
+      <w:proofErr w:type="spellEnd"/>
+      <w:r>
+        <w:rPr>
+          <w:lang w:val="pl-PL"/>
+        </w:rPr>
+        <w:t>, będzie potrzebny przynajmniej na krótki czas.</w:t>
+      </w:r>
+    </w:p>
+    <w:p>
+      <w:pPr>
+        <w:ind w:firstLine="576"/>
+        <w:rPr>
+          <w:lang w:val="pl-PL"/>
+        </w:rPr>
+      </w:pPr>
+      <w:r>
+        <w:rPr>
+          <w:lang w:val="pl-PL"/>
+        </w:rPr>
+        <w:t xml:space="preserve">Po pobraniu i standardowym procesie instalacji należy przeprowadzić konfigurację środowiska poprzez eksportowanie kilku części </w:t>
+      </w:r>
+      <w:proofErr w:type="spellStart"/>
+      <w:r>
+        <w:rPr>
+          <w:lang w:val="pl-PL"/>
+        </w:rPr>
+        <w:t>iOS</w:t>
+      </w:r>
+      <w:proofErr w:type="spellEnd"/>
+      <w:r>
+        <w:rPr>
+          <w:lang w:val="pl-PL"/>
+        </w:rPr>
+        <w:t xml:space="preserve"> SDK. W tym celu do pakietu dołączono dwa skrypty znajdujące się w folderze instalacyjnym w katalogu „Migration Assistant”. Jeden ze skryptów z rozszerzeniem *.</w:t>
+      </w:r>
+      <w:proofErr w:type="spellStart"/>
+      <w:proofErr w:type="gramStart"/>
+      <w:r>
+        <w:rPr>
+          <w:lang w:val="pl-PL"/>
+        </w:rPr>
+        <w:t>command</w:t>
+      </w:r>
+      <w:proofErr w:type="spellEnd"/>
+      <w:proofErr w:type="gramEnd"/>
+      <w:r>
+        <w:rPr>
+          <w:lang w:val="pl-PL"/>
+        </w:rPr>
+        <w:t xml:space="preserve"> przeznaczony jest dla systemu OS X. Wyszukuje on w systemie zainstalowany </w:t>
+      </w:r>
+      <w:proofErr w:type="spellStart"/>
+      <w:r>
+        <w:rPr>
+          <w:lang w:val="pl-PL"/>
+        </w:rPr>
+        <w:t>iOS</w:t>
+      </w:r>
+      <w:proofErr w:type="spellEnd"/>
+      <w:r>
+        <w:rPr>
+          <w:lang w:val="pl-PL"/>
+        </w:rPr>
+        <w:t xml:space="preserve"> SDK, następnie kopiuje z niego foldery „System” oraz „</w:t>
+      </w:r>
+      <w:proofErr w:type="spellStart"/>
+      <w:r>
+        <w:rPr>
+          <w:lang w:val="pl-PL"/>
+        </w:rPr>
+        <w:t>usr</w:t>
+      </w:r>
+      <w:proofErr w:type="spellEnd"/>
+      <w:r>
+        <w:rPr>
+          <w:lang w:val="pl-PL"/>
+        </w:rPr>
+        <w:t>” pliki „</w:t>
+      </w:r>
+      <w:proofErr w:type="spellStart"/>
+      <w:r>
+        <w:rPr>
+          <w:lang w:val="pl-PL"/>
+        </w:rPr>
+        <w:t>libclang_rt.</w:t>
+      </w:r>
+      <w:proofErr w:type="gramStart"/>
+      <w:r>
+        <w:rPr>
+          <w:lang w:val="pl-PL"/>
+        </w:rPr>
+        <w:t>ios</w:t>
+      </w:r>
+      <w:proofErr w:type="gramEnd"/>
+      <w:r>
+        <w:rPr>
+          <w:lang w:val="pl-PL"/>
+        </w:rPr>
+        <w:t>.</w:t>
+      </w:r>
+      <w:proofErr w:type="gramStart"/>
+      <w:r>
+        <w:rPr>
+          <w:lang w:val="pl-PL"/>
+        </w:rPr>
+        <w:t>a</w:t>
+      </w:r>
+      <w:proofErr w:type="spellEnd"/>
+      <w:proofErr w:type="gramEnd"/>
+      <w:r>
+        <w:rPr>
+          <w:lang w:val="pl-PL"/>
+        </w:rPr>
+        <w:t>”. Skopiowane pliki umieszczane są w pliku SDK.</w:t>
+      </w:r>
+      <w:proofErr w:type="gramStart"/>
+      <w:r>
+        <w:rPr>
+          <w:lang w:val="pl-PL"/>
+        </w:rPr>
+        <w:t>zip</w:t>
+      </w:r>
+      <w:proofErr w:type="gramEnd"/>
+      <w:r>
+        <w:rPr>
+          <w:lang w:val="pl-PL"/>
+        </w:rPr>
+        <w:t>. Spakowane archiwum należy przenieść na maszynę z systemem Windows, na której odbywał będzie się proces kompilacji. Po przeniesieniu archiwum należy uruchomić drugi ze skryptów z rozszerzeniem *.</w:t>
+      </w:r>
+      <w:proofErr w:type="spellStart"/>
+      <w:proofErr w:type="gramStart"/>
+      <w:r>
+        <w:rPr>
+          <w:lang w:val="pl-PL"/>
+        </w:rPr>
+        <w:t>cmd</w:t>
+      </w:r>
+      <w:proofErr w:type="spellEnd"/>
+      <w:proofErr w:type="gramEnd"/>
+      <w:r>
+        <w:rPr>
+          <w:lang w:val="pl-PL"/>
+        </w:rPr>
+        <w:t xml:space="preserve">, który przeniesie pliki skopiowane z SDK do odpowiednich katalogów i zmodyfikuje zmienne środowiskowe w sposób pozwalający z nich korzystać. Pomimo opisu samego programu mówiącego o korzystaniu ze skryptów z przenośnego urządzenia USB, można bez żadnych </w:t>
+      </w:r>
+      <w:r>
+        <w:rPr>
+          <w:lang w:val="pl-PL"/>
+        </w:rPr>
         <w:lastRenderedPageBreak/>
-        <w:t>Instalacja aplikacji z systemu Windows</w:t>
-      </w:r>
-      <w:bookmarkEnd w:id="29"/>
-    </w:p>
-    <w:p>
-      <w:pPr>
-        <w:rPr>
-          <w:lang w:val="pl-PL"/>
-        </w:rPr>
-      </w:pPr>
+        <w:t>komplikacji korzystać z nich z dowolnego miejsca w systemie, do którego posiadamy dostęp typu odczyt-zapis.</w:t>
+      </w:r>
     </w:p>
     <w:p>
       <w:pPr>
@@ -13645,190 +14035,7 @@
         <w:rPr>
           <w:lang w:val="pl-PL"/>
         </w:rPr>
-        <w:t xml:space="preserve">Mimo faktu, że systemy Windows nie są wspierane, jako platformy deweloperskie dla systemu </w:t>
-      </w:r>
-      <w:proofErr w:type="spellStart"/>
-      <w:r>
-        <w:rPr>
-          <w:lang w:val="pl-PL"/>
-        </w:rPr>
-        <w:t>iOS</w:t>
-      </w:r>
-      <w:proofErr w:type="spellEnd"/>
-      <w:r>
-        <w:rPr>
-          <w:lang w:val="pl-PL"/>
-        </w:rPr>
-        <w:t xml:space="preserve"> da się przeprowadzić kompilację oraz instalację własnej aplikacji na urządzeniu </w:t>
-      </w:r>
-      <w:r>
-        <w:rPr>
-          <w:lang w:val="pl-PL"/>
-        </w:rPr>
-        <w:t>rzeczywistym poprzez zastosowanie odpowiednich programów.</w:t>
-      </w:r>
-    </w:p>
-    <w:p>
-      <w:pPr>
-        <w:ind w:firstLine="576"/>
-        <w:rPr>
-          <w:lang w:val="pl-PL"/>
-        </w:rPr>
-      </w:pPr>
-      <w:r>
-        <w:rPr>
-          <w:lang w:val="pl-PL"/>
-        </w:rPr>
-        <w:t>Jednym z pakietów, który może w tym pomóc jest „</w:t>
-      </w:r>
-      <w:proofErr w:type="spellStart"/>
-      <w:r>
-        <w:rPr>
-          <w:lang w:val="pl-PL"/>
-        </w:rPr>
-        <w:t>iOS</w:t>
-      </w:r>
-      <w:proofErr w:type="spellEnd"/>
-      <w:r>
-        <w:rPr>
-          <w:lang w:val="pl-PL"/>
-        </w:rPr>
-        <w:t xml:space="preserve"> </w:t>
-      </w:r>
-      <w:proofErr w:type="spellStart"/>
-      <w:r>
-        <w:rPr>
-          <w:lang w:val="pl-PL"/>
-        </w:rPr>
-        <w:t>Build</w:t>
-      </w:r>
-      <w:proofErr w:type="spellEnd"/>
-      <w:r>
-        <w:rPr>
-          <w:lang w:val="pl-PL"/>
-        </w:rPr>
-        <w:t xml:space="preserve"> </w:t>
-      </w:r>
-      <w:proofErr w:type="spellStart"/>
-      <w:r>
-        <w:rPr>
-          <w:lang w:val="pl-PL"/>
-        </w:rPr>
-        <w:t>Enviroment</w:t>
-      </w:r>
-      <w:proofErr w:type="spellEnd"/>
-      <w:r>
-        <w:rPr>
-          <w:lang w:val="pl-PL"/>
-        </w:rPr>
-        <w:t xml:space="preserve"> for Windows </w:t>
-      </w:r>
-      <w:proofErr w:type="spellStart"/>
-      <w:r>
-        <w:rPr>
-          <w:lang w:val="pl-PL"/>
-        </w:rPr>
-        <w:t>developers</w:t>
-      </w:r>
-      <w:proofErr w:type="spellEnd"/>
-      <w:r>
-        <w:rPr>
-          <w:lang w:val="pl-PL"/>
-        </w:rPr>
-        <w:t>”</w:t>
-      </w:r>
-      <w:r>
-        <w:rPr>
-          <w:rStyle w:val="Odwoanieprzypisudolnego"/>
-          <w:lang w:val="pl-PL"/>
-        </w:rPr>
-        <w:footnoteReference w:id="34"/>
-      </w:r>
-      <w:r>
-        <w:rPr>
-          <w:lang w:val="pl-PL"/>
-        </w:rPr>
-        <w:t>. Pakiet</w:t>
-      </w:r>
-      <w:r>
-        <w:rPr>
-          <w:lang w:val="pl-PL"/>
-        </w:rPr>
-        <w:t xml:space="preserve"> ten pozwala na kompilację aplikacji przeznaczonych na </w:t>
-      </w:r>
-      <w:proofErr w:type="spellStart"/>
-      <w:r>
-        <w:rPr>
-          <w:lang w:val="pl-PL"/>
-        </w:rPr>
-        <w:t>iOS</w:t>
-      </w:r>
-      <w:proofErr w:type="spellEnd"/>
-      <w:r>
-        <w:rPr>
-          <w:lang w:val="pl-PL"/>
-        </w:rPr>
-        <w:t xml:space="preserve"> pod systemem Windows, podpisanie aplikacji oraz uruchomienie jej na urządzeniach z systemem </w:t>
-      </w:r>
-      <w:proofErr w:type="spellStart"/>
-      <w:r>
-        <w:rPr>
-          <w:lang w:val="pl-PL"/>
-        </w:rPr>
-        <w:t>iOS</w:t>
-      </w:r>
-      <w:proofErr w:type="spellEnd"/>
-      <w:r>
-        <w:rPr>
-          <w:lang w:val="pl-PL"/>
-        </w:rPr>
-        <w:t xml:space="preserve">. Pakiet pozwala też na uruchomienie zdalnej konsoli </w:t>
-      </w:r>
-      <w:proofErr w:type="spellStart"/>
-      <w:r>
-        <w:rPr>
-          <w:lang w:val="pl-PL"/>
-        </w:rPr>
-        <w:t>debugującej</w:t>
-      </w:r>
-      <w:proofErr w:type="spellEnd"/>
-      <w:r>
-        <w:rPr>
-          <w:lang w:val="pl-PL"/>
-        </w:rPr>
-        <w:t xml:space="preserve"> przedstawiającej błędy z urządzenia na komputerze osobistym, kompilację bezpośrednio z IDE Visual Studio czy też generację paczek *.</w:t>
-      </w:r>
-      <w:proofErr w:type="spellStart"/>
-      <w:proofErr w:type="gramStart"/>
-      <w:r>
-        <w:rPr>
-          <w:lang w:val="pl-PL"/>
-        </w:rPr>
-        <w:t>deb</w:t>
-      </w:r>
-      <w:proofErr w:type="spellEnd"/>
-      <w:proofErr w:type="gramEnd"/>
-      <w:r>
-        <w:rPr>
-          <w:lang w:val="pl-PL"/>
-        </w:rPr>
-        <w:t xml:space="preserve"> oraz *.</w:t>
-      </w:r>
-      <w:proofErr w:type="spellStart"/>
-      <w:proofErr w:type="gramStart"/>
-      <w:r>
-        <w:rPr>
-          <w:lang w:val="pl-PL"/>
-        </w:rPr>
-        <w:t>ipa</w:t>
-      </w:r>
-      <w:proofErr w:type="spellEnd"/>
-      <w:proofErr w:type="gramEnd"/>
-      <w:r>
-        <w:rPr>
-          <w:lang w:val="pl-PL"/>
-        </w:rPr>
-        <w:t xml:space="preserve">. Aplikacja posiada też przydatną dla potrzeb niniejszej pracy funkcjonalność kompilowania projektów </w:t>
+        <w:t xml:space="preserve">Po dokonaniu konfiguracji aplikacji należy wygenerować projekt </w:t>
       </w:r>
       <w:proofErr w:type="spellStart"/>
       <w:r>
@@ -13842,208 +14049,7 @@
         <w:rPr>
           <w:lang w:val="pl-PL"/>
         </w:rPr>
-        <w:t xml:space="preserve"> generowanych przez platformę Unity bezpośrednio na maszynie, na której były pisane, bez konieczności eksportowania projektu na maszynę z systemem OS X. Do poprawnej inicjalizacji aplikacja potrzebuje jednak dostępu do plików </w:t>
-      </w:r>
-      <w:proofErr w:type="spellStart"/>
-      <w:r>
-        <w:rPr>
-          <w:lang w:val="pl-PL"/>
-        </w:rPr>
-        <w:t>iOS</w:t>
-      </w:r>
-      <w:proofErr w:type="spellEnd"/>
-      <w:r>
-        <w:rPr>
-          <w:lang w:val="pl-PL"/>
-        </w:rPr>
-        <w:t xml:space="preserve"> SDK, dlatego dostęp do systemu OS X z zainstalowanym </w:t>
-      </w:r>
-      <w:proofErr w:type="spellStart"/>
-      <w:r>
-        <w:rPr>
-          <w:lang w:val="pl-PL"/>
-        </w:rPr>
-        <w:t>XCode</w:t>
-      </w:r>
-      <w:proofErr w:type="spellEnd"/>
-      <w:r>
-        <w:rPr>
-          <w:lang w:val="pl-PL"/>
-        </w:rPr>
-        <w:t>, będzie potrzebny przynajmniej na krótki czas.</w:t>
-      </w:r>
-    </w:p>
-    <w:p>
-      <w:pPr>
-        <w:ind w:firstLine="576"/>
-        <w:rPr>
-          <w:lang w:val="pl-PL"/>
-        </w:rPr>
-      </w:pPr>
-      <w:r>
-        <w:rPr>
-          <w:lang w:val="pl-PL"/>
-        </w:rPr>
-        <w:t xml:space="preserve">Po pobraniu i standardowym procesie instalacji należy przeprowadzić konfigurację środowiska poprzez eksportowanie kilku części </w:t>
-      </w:r>
-      <w:proofErr w:type="spellStart"/>
-      <w:r>
-        <w:rPr>
-          <w:lang w:val="pl-PL"/>
-        </w:rPr>
-        <w:t>iOS</w:t>
-      </w:r>
-      <w:proofErr w:type="spellEnd"/>
-      <w:r>
-        <w:rPr>
-          <w:lang w:val="pl-PL"/>
-        </w:rPr>
-        <w:t xml:space="preserve"> SDK. W tym celu do pakietu dołączono dwa skrypty znajdujące się w folderze instalacyjnym w katalogu „Migration Assistant”. Jeden ze skryptów z rozszerzeniem *.</w:t>
-      </w:r>
-      <w:proofErr w:type="spellStart"/>
-      <w:proofErr w:type="gramStart"/>
-      <w:r>
-        <w:rPr>
-          <w:lang w:val="pl-PL"/>
-        </w:rPr>
-        <w:t>command</w:t>
-      </w:r>
-      <w:proofErr w:type="spellEnd"/>
-      <w:proofErr w:type="gramEnd"/>
-      <w:r>
-        <w:rPr>
-          <w:lang w:val="pl-PL"/>
-        </w:rPr>
-        <w:t xml:space="preserve"> przeznaczony jest dla systemu OS X. Wyszukuje on w systemie zainstalowany </w:t>
-      </w:r>
-      <w:proofErr w:type="spellStart"/>
-      <w:r>
-        <w:rPr>
-          <w:lang w:val="pl-PL"/>
-        </w:rPr>
-        <w:t>iOS</w:t>
-      </w:r>
-      <w:proofErr w:type="spellEnd"/>
-      <w:r>
-        <w:rPr>
-          <w:lang w:val="pl-PL"/>
-        </w:rPr>
-        <w:t xml:space="preserve"> SDK, następnie kopiuje z niego foldery „System” oraz „</w:t>
-      </w:r>
-      <w:proofErr w:type="spellStart"/>
-      <w:r>
-        <w:rPr>
-          <w:lang w:val="pl-PL"/>
-        </w:rPr>
-        <w:t>usr</w:t>
-      </w:r>
-      <w:proofErr w:type="spellEnd"/>
-      <w:r>
-        <w:rPr>
-          <w:lang w:val="pl-PL"/>
-        </w:rPr>
-        <w:t>” pliki „</w:t>
-      </w:r>
-      <w:proofErr w:type="spellStart"/>
-      <w:r>
-        <w:rPr>
-          <w:lang w:val="pl-PL"/>
-        </w:rPr>
-        <w:t>libclang_rt.</w:t>
-      </w:r>
-      <w:proofErr w:type="gramStart"/>
-      <w:r>
-        <w:rPr>
-          <w:lang w:val="pl-PL"/>
-        </w:rPr>
-        <w:t>ios</w:t>
-      </w:r>
-      <w:proofErr w:type="gramEnd"/>
-      <w:r>
-        <w:rPr>
-          <w:lang w:val="pl-PL"/>
-        </w:rPr>
-        <w:t>.</w:t>
-      </w:r>
-      <w:proofErr w:type="gramStart"/>
-      <w:r>
-        <w:rPr>
-          <w:lang w:val="pl-PL"/>
-        </w:rPr>
-        <w:t>a</w:t>
-      </w:r>
-      <w:proofErr w:type="spellEnd"/>
-      <w:proofErr w:type="gramEnd"/>
-      <w:r>
-        <w:rPr>
-          <w:lang w:val="pl-PL"/>
-        </w:rPr>
-        <w:t>”. Skopiowane pliki umieszczane są w pliku SDK.</w:t>
-      </w:r>
-      <w:proofErr w:type="gramStart"/>
-      <w:r>
-        <w:rPr>
-          <w:lang w:val="pl-PL"/>
-        </w:rPr>
-        <w:t>zip</w:t>
-      </w:r>
-      <w:proofErr w:type="gramEnd"/>
-      <w:r>
-        <w:rPr>
-          <w:lang w:val="pl-PL"/>
-        </w:rPr>
-        <w:t>. Spakowane archiwum należy przenieść na maszynę z systemem Windows, na której odbywał będzie się proces kompilacji. Po przeniesieniu archiwum należy uruchomić drugi ze skryptów z rozszerzeniem *.</w:t>
-      </w:r>
-      <w:proofErr w:type="spellStart"/>
-      <w:proofErr w:type="gramStart"/>
-      <w:r>
-        <w:rPr>
-          <w:lang w:val="pl-PL"/>
-        </w:rPr>
-        <w:t>cmd</w:t>
-      </w:r>
-      <w:proofErr w:type="spellEnd"/>
-      <w:proofErr w:type="gramEnd"/>
-      <w:r>
-        <w:rPr>
-          <w:lang w:val="pl-PL"/>
-        </w:rPr>
-        <w:t>, który przeniesie pliki skopiowane z SDK do odpowiednich katalogów i zmodyfikuje zmienne środowiskowe w sposób pozwalający z nich korzystać. Pomimo opisu samego programu mówiącego o korzystaniu ze skryptów z przenośnego urządzenia USB, można bez żadnych komplikacji korzystać z nich z dowolnego miejsca w systemie, do którego posiadamy dostęp typu odczyt-zapis.</w:t>
-      </w:r>
-    </w:p>
-    <w:p>
-      <w:pPr>
-        <w:ind w:firstLine="576"/>
-        <w:rPr>
-          <w:lang w:val="pl-PL"/>
-        </w:rPr>
-      </w:pPr>
-      <w:r>
-        <w:rPr>
-          <w:lang w:val="pl-PL"/>
-        </w:rPr>
-        <w:t xml:space="preserve">Po dokonaniu konfiguracji aplikacji należy wygenerować projekt </w:t>
-      </w:r>
-      <w:proofErr w:type="spellStart"/>
-      <w:r>
-        <w:rPr>
-          <w:lang w:val="pl-PL"/>
-        </w:rPr>
-        <w:t>XCode</w:t>
-      </w:r>
-      <w:proofErr w:type="spellEnd"/>
-      <w:r>
-        <w:rPr>
-          <w:lang w:val="pl-PL"/>
-        </w:rPr>
-        <w:t xml:space="preserve"> z platformy </w:t>
-      </w:r>
-      <w:r>
-        <w:rPr>
-          <w:lang w:val="pl-PL"/>
-        </w:rPr>
-        <w:lastRenderedPageBreak/>
-        <w:t>Unity. By tego dokonać należy przejść do menu File-&gt;</w:t>
+        <w:t xml:space="preserve"> z platformy Unity. By tego dokonać należy przejść do menu File-&gt;</w:t>
       </w:r>
       <w:proofErr w:type="spellStart"/>
       <w:r>
@@ -14314,7 +14320,7 @@
           <w:noProof/>
           <w:lang w:val="pl-PL"/>
         </w:rPr>
-        <w:t>3</w:t>
+        <w:t>6</w:t>
       </w:r>
       <w:r>
         <w:rPr>
@@ -14454,7 +14460,14 @@
         <w:rPr>
           <w:lang w:val="pl-PL"/>
         </w:rPr>
-        <w:t>, lub pseudo podpisanie kluczem prywatnym generowanym na komputerze użytkownika. „</w:t>
+        <w:t xml:space="preserve">, lub pseudo podpisanie </w:t>
+      </w:r>
+      <w:r>
+        <w:rPr>
+          <w:lang w:val="pl-PL"/>
+        </w:rPr>
+        <w:lastRenderedPageBreak/>
+        <w:t>kluczem prywatnym generowanym na komputerze użytkownika. „</w:t>
       </w:r>
       <w:proofErr w:type="spellStart"/>
       <w:r>
@@ -14559,7 +14572,6 @@
         <w:rPr>
           <w:lang w:val="pl-PL"/>
         </w:rPr>
-        <w:lastRenderedPageBreak/>
         <w:t>over</w:t>
       </w:r>
       <w:proofErr w:type="spellEnd"/>
@@ -14981,7 +14993,7 @@
           <w:noProof/>
           <w:lang w:val="pl-PL"/>
         </w:rPr>
-        <w:t>4</w:t>
+        <w:t>7</w:t>
       </w:r>
       <w:r>
         <w:rPr>
@@ -15308,7 +15320,14 @@
         <w:rPr>
           <w:lang w:val="pl-PL"/>
         </w:rPr>
-        <w:t xml:space="preserve"> nie istnieje w katalogu Media należy go stworzyć i tak samo postąpić z katalogiem </w:t>
+        <w:t xml:space="preserve"> nie istnieje w katalogu Media </w:t>
+      </w:r>
+      <w:r>
+        <w:rPr>
+          <w:lang w:val="pl-PL"/>
+        </w:rPr>
+        <w:lastRenderedPageBreak/>
+        <w:t xml:space="preserve">należy go stworzyć i tak samo postąpić z katalogiem </w:t>
       </w:r>
       <w:proofErr w:type="spellStart"/>
       <w:r>
@@ -15343,14 +15362,7 @@
         <w:rPr>
           <w:lang w:val="pl-PL"/>
         </w:rPr>
-        <w:t xml:space="preserve">Po umieszczeniu paczki w odpowiednim miejscu należy zrestartować urządzenie dwa </w:t>
-      </w:r>
-      <w:r>
-        <w:rPr>
-          <w:lang w:val="pl-PL"/>
-        </w:rPr>
-        <w:lastRenderedPageBreak/>
-        <w:t>razy. Po drugim restarcie nasza aplikacja pojawi się w menu Spring urządzenia.</w:t>
+        <w:t>Po umieszczeniu paczki w odpowiednim miejscu należy zrestartować urządzenie dwa razy. Po drugim restarcie nasza aplikacja pojawi się w menu Spring urządzenia.</w:t>
       </w:r>
     </w:p>
     <w:p>
@@ -15543,7 +15555,14 @@
         <w:rPr>
           <w:lang w:val="pl-PL"/>
         </w:rPr>
-        <w:t>. Dodatkowo Windows Phone 8 wspiera aktualizację poprzez interfejsy bezprzewodowe. Wszystkie urządzenia z systemem wspierane będą przez minimum 36 miesięcy po wejściu do sprzedaży</w:t>
+        <w:t xml:space="preserve">. Dodatkowo Windows Phone 8 wspiera aktualizację poprzez interfejsy bezprzewodowe. Wszystkie urządzenia z systemem wspierane będą przez minimum 36 miesięcy </w:t>
+      </w:r>
+      <w:r>
+        <w:rPr>
+          <w:lang w:val="pl-PL"/>
+        </w:rPr>
+        <w:lastRenderedPageBreak/>
+        <w:t>po wejściu do sprzedaży</w:t>
       </w:r>
       <w:r>
         <w:rPr>
@@ -15590,14 +15609,7 @@
         <w:rPr>
           <w:lang w:val="pl-PL"/>
         </w:rPr>
-        <w:t xml:space="preserve"> Windows NT. Funkcjonalności systemu względem swoich poprzedników zostały </w:t>
-      </w:r>
-      <w:r>
-        <w:rPr>
-          <w:lang w:val="pl-PL"/>
-        </w:rPr>
-        <w:lastRenderedPageBreak/>
-        <w:t>rozwinięte o poprawioną obsługę plików, stosu sieciowego, komponentów zabezpieczeń czy też obsługi grafiki</w:t>
+        <w:t xml:space="preserve"> Windows NT. Funkcjonalności systemu względem swoich poprzedników zostały rozwinięte o poprawioną obsługę plików, stosu sieciowego, komponentów zabezpieczeń czy też obsługi grafiki</w:t>
       </w:r>
       <w:r>
         <w:rPr>
@@ -15840,6 +15852,7 @@
         <w:rPr>
           <w:lang w:val="pl-PL"/>
         </w:rPr>
+        <w:lastRenderedPageBreak/>
         <w:t>Virtualbox</w:t>
       </w:r>
       <w:proofErr w:type="spellEnd"/>
@@ -15888,14 +15901,7 @@
         <w:rPr>
           <w:lang w:val="pl-PL"/>
         </w:rPr>
-        <w:t xml:space="preserve"> dał możliwość instalacji wersji 64 bitowych systemów operacyjnych należy najpierw w </w:t>
-      </w:r>
-      <w:r>
-        <w:rPr>
-          <w:lang w:val="pl-PL"/>
-        </w:rPr>
-        <w:lastRenderedPageBreak/>
-        <w:t>ustawieniach BIOS danego urządzenia włączyć technologię wirtualizacji.</w:t>
+        <w:t xml:space="preserve"> dał możliwość instalacji wersji 64 bitowych systemów operacyjnych należy najpierw w ustawieniach BIOS danego urządzenia włączyć technologię wirtualizacji.</w:t>
       </w:r>
     </w:p>
     <w:p>
@@ -16239,7 +16245,14 @@
         <w:rPr>
           <w:lang w:val="pl-PL"/>
         </w:rPr>
-        <w:t xml:space="preserve">Ostatnią ze zmian konfiguracyjnych profilu było wskazanie obrazu, który system wirtualny powinien </w:t>
+        <w:t xml:space="preserve">Ostatnią ze zmian konfiguracyjnych profilu było wskazanie obrazu, który system wirtualny </w:t>
+      </w:r>
+      <w:r>
+        <w:rPr>
+          <w:lang w:val="pl-PL"/>
+        </w:rPr>
+        <w:lastRenderedPageBreak/>
+        <w:t xml:space="preserve">powinien </w:t>
       </w:r>
       <w:r>
         <w:rPr>
@@ -16474,7 +16487,7 @@
           <w:noProof/>
           <w:lang w:val="pl-PL"/>
         </w:rPr>
-        <w:t>5</w:t>
+        <w:t>8</w:t>
       </w:r>
       <w:r>
         <w:rPr>
@@ -16670,7 +16683,7 @@
           <w:noProof/>
           <w:lang w:val="pl-PL"/>
         </w:rPr>
-        <w:t>6</w:t>
+        <w:t>9</w:t>
       </w:r>
       <w:r>
         <w:rPr>
@@ -16940,7 +16953,7 @@
       <w:pPr>
         <w:keepNext/>
         <w:ind w:firstLine="576"/>
-        <w:jc w:val="center"/>
+        <w:jc w:val="left"/>
       </w:pPr>
       <w:r>
         <w:rPr>
@@ -17101,6 +17114,7 @@
       <w:proofErr w:type="spellStart"/>
       <w:r>
         <w:rPr>
+          <w:i/>
           <w:lang w:val="pl-PL"/>
         </w:rPr>
         <w:t>TestEngine</w:t>
@@ -17121,6 +17135,7 @@
       <w:proofErr w:type="spellStart"/>
       <w:r>
         <w:rPr>
+          <w:i/>
           <w:lang w:val="pl-PL"/>
         </w:rPr>
         <w:t>TestMain</w:t>
@@ -17135,6 +17150,7 @@
       <w:proofErr w:type="spellStart"/>
       <w:r>
         <w:rPr>
+          <w:i/>
           <w:lang w:val="pl-PL"/>
         </w:rPr>
         <w:t>TestEngine</w:t>
@@ -17149,6 +17165,7 @@
       <w:proofErr w:type="spellStart"/>
       <w:r>
         <w:rPr>
+          <w:i/>
           <w:lang w:val="pl-PL"/>
         </w:rPr>
         <w:t>HandleEvent</w:t>
@@ -17156,13 +17173,21 @@
       <w:proofErr w:type="spellEnd"/>
       <w:r>
         <w:rPr>
-          <w:lang w:val="pl-PL"/>
-        </w:rPr>
-        <w:t xml:space="preserve">() zajmująca się zapisywaniem wyników każdego z benchmarków oraz metoda </w:t>
-      </w:r>
-      <w:proofErr w:type="spellStart"/>
-      <w:r>
-        <w:rPr>
+          <w:i/>
+          <w:lang w:val="pl-PL"/>
+        </w:rPr>
+        <w:t>(</w:t>
+      </w:r>
+      <w:r>
+        <w:rPr>
+          <w:lang w:val="pl-PL"/>
+        </w:rPr>
+        <w:t xml:space="preserve">) zajmująca się zapisywaniem wyników każdego z benchmarków oraz metoda </w:t>
+      </w:r>
+      <w:proofErr w:type="spellStart"/>
+      <w:r>
+        <w:rPr>
+          <w:i/>
           <w:lang w:val="pl-PL"/>
         </w:rPr>
         <w:t>handleEnd</w:t>
@@ -17170,9 +17195,16 @@
       <w:proofErr w:type="spellEnd"/>
       <w:r>
         <w:rPr>
-          <w:lang w:val="pl-PL"/>
-        </w:rPr>
-        <w:t xml:space="preserve">() odpowiedzialna za wypisanie tychże po </w:t>
+          <w:i/>
+          <w:lang w:val="pl-PL"/>
+        </w:rPr>
+        <w:t>()</w:t>
+      </w:r>
+      <w:r>
+        <w:rPr>
+          <w:lang w:val="pl-PL"/>
+        </w:rPr>
+        <w:t xml:space="preserve"> odpowiedzialna za wypisanie tychże po </w:t>
       </w:r>
       <w:r>
         <w:rPr>
@@ -17198,6 +17230,7 @@
       <w:proofErr w:type="spellStart"/>
       <w:r>
         <w:rPr>
+          <w:i/>
           <w:lang w:val="pl-PL"/>
         </w:rPr>
         <w:t>TestEngine</w:t>
@@ -17272,7 +17305,7 @@
           <v:shape id="_x0000_i1025" type="#_x0000_t75" style="width:453.75pt;height:79.45pt" o:ole="">
             <v:imagedata r:id="rId23" o:title=""/>
           </v:shape>
-          <o:OLEObject Type="Embed" ProgID="Word.OpenDocumentText.12" ShapeID="_x0000_i1025" DrawAspect="Content" ObjectID="_1470411877" r:id="rId24"/>
+          <o:OLEObject Type="Embed" ProgID="Word.OpenDocumentText.12" ShapeID="_x0000_i1025" DrawAspect="Content" ObjectID="_1470495830" r:id="rId24"/>
         </w:object>
       </w:r>
       <w:r>
@@ -17285,6 +17318,7 @@
       <w:proofErr w:type="spellStart"/>
       <w:r>
         <w:rPr>
+          <w:i/>
           <w:lang w:val="pl-PL"/>
         </w:rPr>
         <w:t>TestMain</w:t>
@@ -17299,6 +17333,7 @@
       <w:proofErr w:type="spellStart"/>
       <w:r>
         <w:rPr>
+          <w:i/>
           <w:lang w:val="pl-PL"/>
         </w:rPr>
         <w:t>IEvent</w:t>
@@ -17313,6 +17348,7 @@
       <w:proofErr w:type="spellStart"/>
       <w:r>
         <w:rPr>
+          <w:i/>
           <w:lang w:val="pl-PL"/>
         </w:rPr>
         <w:t>BenchmarkEvent</w:t>
@@ -17341,6 +17377,7 @@
       <w:proofErr w:type="spellStart"/>
       <w:r>
         <w:rPr>
+          <w:i/>
           <w:lang w:val="pl-PL"/>
         </w:rPr>
         <w:t>TestEngine</w:t>
@@ -17355,6 +17392,7 @@
       <w:proofErr w:type="spellStart"/>
       <w:r>
         <w:rPr>
+          <w:i/>
           <w:lang w:val="pl-PL"/>
         </w:rPr>
         <w:t>TileClass</w:t>
@@ -17369,6 +17407,7 @@
       <w:proofErr w:type="spellStart"/>
       <w:r>
         <w:rPr>
+          <w:i/>
           <w:lang w:val="pl-PL"/>
         </w:rPr>
         <w:t>BoxClass</w:t>
@@ -17383,6 +17422,7 @@
       <w:proofErr w:type="spellStart"/>
       <w:r>
         <w:rPr>
+          <w:i/>
           <w:lang w:val="pl-PL"/>
         </w:rPr>
         <w:t>TileClass</w:t>
@@ -17417,6 +17457,7 @@
       <w:proofErr w:type="spellStart"/>
       <w:r>
         <w:rPr>
+          <w:i/>
           <w:lang w:val="pl-PL"/>
         </w:rPr>
         <w:t>TestMain</w:t>
@@ -17431,6 +17472,7 @@
       <w:proofErr w:type="spellStart"/>
       <w:r>
         <w:rPr>
+          <w:i/>
           <w:lang w:val="pl-PL"/>
         </w:rPr>
         <w:t>addTest</w:t>
@@ -17438,13 +17480,21 @@
       <w:proofErr w:type="spellEnd"/>
       <w:r>
         <w:rPr>
-          <w:lang w:val="pl-PL"/>
-        </w:rPr>
-        <w:t xml:space="preserve">() z parametrami reprezentującymi nazwę testu, ilością tworzonych obiektów typu </w:t>
-      </w:r>
-      <w:proofErr w:type="spellStart"/>
-      <w:r>
-        <w:rPr>
+          <w:i/>
+          <w:lang w:val="pl-PL"/>
+        </w:rPr>
+        <w:t>()</w:t>
+      </w:r>
+      <w:r>
+        <w:rPr>
+          <w:lang w:val="pl-PL"/>
+        </w:rPr>
+        <w:t xml:space="preserve"> z parametrami reprezentującymi nazwę testu, ilością tworzonych obiektów typu </w:t>
+      </w:r>
+      <w:proofErr w:type="spellStart"/>
+      <w:r>
+        <w:rPr>
+          <w:i/>
           <w:lang w:val="pl-PL"/>
         </w:rPr>
         <w:t>TileClass</w:t>
@@ -17459,6 +17509,7 @@
       <w:proofErr w:type="spellStart"/>
       <w:r>
         <w:rPr>
+          <w:i/>
           <w:lang w:val="pl-PL"/>
         </w:rPr>
         <w:t>BoxClass</w:t>
@@ -17509,12 +17560,12 @@
           <w:lang w:val="pl-PL"/>
         </w:rPr>
         <w:lastRenderedPageBreak/>
-        <w:t>klasy „</w:t>
-      </w:r>
-      <w:proofErr w:type="spellStart"/>
-      <w:proofErr w:type="gramStart"/>
-      <w:r>
-        <w:rPr>
+        <w:t xml:space="preserve">klasy </w:t>
+      </w:r>
+      <w:proofErr w:type="spellStart"/>
+      <w:r>
+        <w:rPr>
+          <w:i/>
           <w:lang w:val="pl-PL"/>
         </w:rPr>
         <w:t>TestEngine</w:t>
@@ -17522,16 +17573,16 @@
       <w:proofErr w:type="spellEnd"/>
       <w:r>
         <w:rPr>
-          <w:lang w:val="pl-PL"/>
-        </w:rPr>
-        <w:t>” więc</w:t>
-      </w:r>
-      <w:proofErr w:type="gramEnd"/>
-      <w:r>
-        <w:rPr>
-          <w:lang w:val="pl-PL"/>
-        </w:rPr>
-        <w:t xml:space="preserve"> nie są zależne od ilości obiektów na ekranie. Stworzone testy zostały też zduplikowane w celu stworzenia serii testów dla obiektów trójwymiarowych. Parametry są identyczne, zmieniany jest tylko tworzony obiekt.</w:t>
+          <w:i/>
+          <w:lang w:val="pl-PL"/>
+        </w:rPr>
+        <w:t>,</w:t>
+      </w:r>
+      <w:r>
+        <w:rPr>
+          <w:lang w:val="pl-PL"/>
+        </w:rPr>
+        <w:t xml:space="preserve"> więc nie są zależne od ilości obiektów na ekranie. Stworzone testy zostały też zduplikowane w celu stworzenia serii testów dla obiektów trójwymiarowych. Parametry są identyczne, zmieniany jest tylko tworzony obiekt.</w:t>
       </w:r>
       <w:r>
         <w:rPr>
@@ -17548,6 +17599,7 @@
       <w:proofErr w:type="spellStart"/>
       <w:r>
         <w:rPr>
+          <w:i/>
           <w:lang w:val="pl-PL"/>
         </w:rPr>
         <w:t>GameObject</w:t>
@@ -17612,6 +17664,7 @@
       <w:proofErr w:type="spellStart"/>
       <w:r>
         <w:rPr>
+          <w:i/>
           <w:lang w:val="pl-PL"/>
         </w:rPr>
         <w:t>RigidBody</w:t>
@@ -17626,6 +17679,7 @@
       <w:proofErr w:type="spellStart"/>
       <w:r>
         <w:rPr>
+          <w:i/>
           <w:lang w:val="pl-PL"/>
         </w:rPr>
         <w:t>Collider</w:t>
@@ -17908,27 +17962,14 @@
       <w:r>
         <w:t xml:space="preserve"> </w:t>
       </w:r>
-      <w:r>
-        <w:fldChar w:fldCharType="begin"/>
-      </w:r>
-      <w:r>
-        <w:instrText xml:space="preserve"> SEQ Rysunek \* ARABIC </w:instrText>
-      </w:r>
-      <w:r>
-        <w:fldChar w:fldCharType="separate"/>
-      </w:r>
-      <w:r>
-        <w:rPr>
-          <w:noProof/>
-        </w:rPr>
-        <w:t>11</w:t>
-      </w:r>
-      <w:r>
-        <w:rPr>
-          <w:noProof/>
-        </w:rPr>
-        <w:fldChar w:fldCharType="end"/>
-      </w:r>
+      <w:fldSimple w:instr=" SEQ Rysunek \* ARABIC ">
+        <w:r>
+          <w:rPr>
+            <w:noProof/>
+          </w:rPr>
+          <w:t>11</w:t>
+        </w:r>
+      </w:fldSimple>
       <w:r>
         <w:t xml:space="preserve"> Test</w:t>
       </w:r>
@@ -18160,30 +18201,14 @@
       <w:r>
         <w:t xml:space="preserve"> </w:t>
       </w:r>
-      <w:r>
-        <w:fldChar w:fldCharType="begin"/>
-      </w:r>
-      <w:r>
-        <w:instrText xml:space="preserve"> SEQ</w:instrText>
-      </w:r>
-      <w:r>
-        <w:instrText xml:space="preserve"> Rysunek \* ARABIC </w:instrText>
-      </w:r>
-      <w:r>
-        <w:fldChar w:fldCharType="separate"/>
-      </w:r>
-      <w:r>
-        <w:rPr>
-          <w:noProof/>
-        </w:rPr>
-        <w:t>12</w:t>
-      </w:r>
-      <w:r>
-        <w:rPr>
-          <w:noProof/>
-        </w:rPr>
-        <w:fldChar w:fldCharType="end"/>
-      </w:r>
+      <w:fldSimple w:instr=" SEQ Rysunek \* ARABIC ">
+        <w:r>
+          <w:rPr>
+            <w:noProof/>
+          </w:rPr>
+          <w:t>12</w:t>
+        </w:r>
+      </w:fldSimple>
       <w:r>
         <w:t xml:space="preserve"> </w:t>
       </w:r>
@@ -18358,27 +18383,14 @@
       <w:r>
         <w:t xml:space="preserve"> </w:t>
       </w:r>
-      <w:r>
-        <w:fldChar w:fldCharType="begin"/>
-      </w:r>
-      <w:r>
-        <w:instrText xml:space="preserve"> SEQ Rysunek \* ARABIC </w:instrText>
-      </w:r>
-      <w:r>
-        <w:fldChar w:fldCharType="separate"/>
-      </w:r>
-      <w:r>
-        <w:rPr>
-          <w:noProof/>
-        </w:rPr>
-        <w:t>13</w:t>
-      </w:r>
-      <w:r>
-        <w:rPr>
-          <w:noProof/>
-        </w:rPr>
-        <w:fldChar w:fldCharType="end"/>
-      </w:r>
+      <w:fldSimple w:instr=" SEQ Rysunek \* ARABIC ">
+        <w:r>
+          <w:rPr>
+            <w:noProof/>
+          </w:rPr>
+          <w:t>13</w:t>
+        </w:r>
+      </w:fldSimple>
       <w:r>
         <w:t xml:space="preserve"> </w:t>
       </w:r>
@@ -18552,27 +18564,14 @@
       <w:r>
         <w:t xml:space="preserve"> </w:t>
       </w:r>
-      <w:r>
-        <w:fldChar w:fldCharType="begin"/>
-      </w:r>
-      <w:r>
-        <w:instrText xml:space="preserve"> SEQ Rysunek \* ARABIC </w:instrText>
-      </w:r>
-      <w:r>
-        <w:fldChar w:fldCharType="separate"/>
-      </w:r>
-      <w:r>
-        <w:rPr>
-          <w:noProof/>
-        </w:rPr>
-        <w:t>14</w:t>
-      </w:r>
-      <w:r>
-        <w:rPr>
-          <w:noProof/>
-        </w:rPr>
-        <w:fldChar w:fldCharType="end"/>
-      </w:r>
+      <w:fldSimple w:instr=" SEQ Rysunek \* ARABIC ">
+        <w:r>
+          <w:rPr>
+            <w:noProof/>
+          </w:rPr>
+          <w:t>14</w:t>
+        </w:r>
+      </w:fldSimple>
       <w:r>
         <w:t xml:space="preserve"> Test </w:t>
       </w:r>
@@ -18733,27 +18732,14 @@
       <w:r>
         <w:t xml:space="preserve"> </w:t>
       </w:r>
-      <w:r>
-        <w:fldChar w:fldCharType="begin"/>
-      </w:r>
-      <w:r>
-        <w:instrText xml:space="preserve"> SEQ Rysunek \* ARABIC </w:instrText>
-      </w:r>
-      <w:r>
-        <w:fldChar w:fldCharType="separate"/>
-      </w:r>
-      <w:r>
-        <w:rPr>
-          <w:noProof/>
-        </w:rPr>
-        <w:t>15</w:t>
-      </w:r>
-      <w:r>
-        <w:rPr>
-          <w:noProof/>
-        </w:rPr>
-        <w:fldChar w:fldCharType="end"/>
-      </w:r>
+      <w:fldSimple w:instr=" SEQ Rysunek \* ARABIC ">
+        <w:r>
+          <w:rPr>
+            <w:noProof/>
+          </w:rPr>
+          <w:t>15</w:t>
+        </w:r>
+      </w:fldSimple>
       <w:r>
         <w:t xml:space="preserve"> </w:t>
       </w:r>
@@ -18926,27 +18912,14 @@
       <w:r>
         <w:t xml:space="preserve"> </w:t>
       </w:r>
-      <w:r>
-        <w:fldChar w:fldCharType="begin"/>
-      </w:r>
-      <w:r>
-        <w:instrText xml:space="preserve"> SEQ Rysunek \* ARABIC </w:instrText>
-      </w:r>
-      <w:r>
-        <w:fldChar w:fldCharType="separate"/>
-      </w:r>
-      <w:r>
-        <w:rPr>
-          <w:noProof/>
-        </w:rPr>
-        <w:t>16</w:t>
-      </w:r>
-      <w:r>
-        <w:rPr>
-          <w:noProof/>
-        </w:rPr>
-        <w:fldChar w:fldCharType="end"/>
-      </w:r>
+      <w:fldSimple w:instr=" SEQ Rysunek \* ARABIC ">
+        <w:r>
+          <w:rPr>
+            <w:noProof/>
+          </w:rPr>
+          <w:t>16</w:t>
+        </w:r>
+      </w:fldSimple>
       <w:r>
         <w:t xml:space="preserve"> </w:t>
       </w:r>
@@ -19219,27 +19192,14 @@
       <w:r>
         <w:t xml:space="preserve"> </w:t>
       </w:r>
-      <w:r>
-        <w:fldChar w:fldCharType="begin"/>
-      </w:r>
-      <w:r>
-        <w:instrText xml:space="preserve"> SEQ Rysunek \* ARABIC </w:instrText>
-      </w:r>
-      <w:r>
-        <w:fldChar w:fldCharType="separate"/>
-      </w:r>
-      <w:r>
-        <w:rPr>
-          <w:noProof/>
-        </w:rPr>
-        <w:t>17</w:t>
-      </w:r>
-      <w:r>
-        <w:rPr>
-          <w:noProof/>
-        </w:rPr>
-        <w:fldChar w:fldCharType="end"/>
-      </w:r>
+      <w:fldSimple w:instr=" SEQ Rysunek \* ARABIC ">
+        <w:r>
+          <w:rPr>
+            <w:noProof/>
+          </w:rPr>
+          <w:t>17</w:t>
+        </w:r>
+      </w:fldSimple>
       <w:r>
         <w:t xml:space="preserve"> </w:t>
       </w:r>
@@ -19632,114 +19592,245 @@
         </w:rPr>
         <w:t xml:space="preserve">. By jeszcze ułatwić testowanie stworzono też dodatkowe sceny odpowiedzialne za rozpoczęcie każdej z faz. </w:t>
       </w:r>
-    </w:p>
-    <w:p>
-      <w:pPr>
-        <w:ind w:firstLine="432"/>
-        <w:rPr>
-          <w:lang w:val="pl-PL"/>
-        </w:rPr>
-      </w:pPr>
-      <w:r>
-        <w:rPr>
-          <w:lang w:val="pl-PL"/>
-        </w:rPr>
-        <w:lastRenderedPageBreak/>
-        <w:t xml:space="preserve">Podstawowymi komponentami bohatera są obiekty klas </w:t>
-      </w:r>
-      <w:r>
-        <w:rPr>
-          <w:i/>
-          <w:lang w:val="pl-PL"/>
-        </w:rPr>
-        <w:t>RigidBody2</w:t>
-      </w:r>
-      <w:r>
-        <w:rPr>
-          <w:i/>
-          <w:lang w:val="pl-PL"/>
-        </w:rPr>
-        <w:t>D</w:t>
-      </w:r>
-      <w:r>
-        <w:rPr>
-          <w:lang w:val="pl-PL"/>
-        </w:rPr>
-        <w:t xml:space="preserve"> i </w:t>
-      </w:r>
-      <w:proofErr w:type="spellStart"/>
-      <w:r>
-        <w:rPr>
-          <w:i/>
-          <w:lang w:val="pl-PL"/>
-        </w:rPr>
-        <w:t>Collider</w:t>
-      </w:r>
-      <w:proofErr w:type="spellEnd"/>
-      <w:r>
-        <w:rPr>
-          <w:lang w:val="pl-PL"/>
-        </w:rPr>
-        <w:t>, których rozkład widać na rysunku 1</w:t>
-      </w:r>
-      <w:r>
-        <w:rPr>
-          <w:lang w:val="pl-PL"/>
-        </w:rPr>
-        <w:t>2</w:t>
-      </w:r>
-      <w:r>
-        <w:rPr>
-          <w:lang w:val="pl-PL"/>
-        </w:rPr>
-        <w:t>.</w:t>
-      </w:r>
-      <w:r>
-        <w:rPr>
-          <w:lang w:val="pl-PL"/>
-        </w:rPr>
-        <w:t xml:space="preserve"> Pierwsza z klas nadaje bohaterowi odpowiednie atrybuty fizyczne, takie jak masę czy współczynnik tarcia odpowiadający za stopień wytracania prędkości podczas chodu. Odpowiada też za dokładność obliczeń kolizji fizycznych, decydując czy obiekt liczy kolizje w sposób ciągły czy dyskretny. Drugi z komponentów decyduje o rozpatrywaniu kolizji z obiektami takimi jak platformy, przeciwnicy czy ograniczenia ekranowe. Każdy z obiektów klasy </w:t>
-      </w:r>
-      <w:proofErr w:type="spellStart"/>
-      <w:r>
-        <w:rPr>
-          <w:i/>
-          <w:lang w:val="pl-PL"/>
-        </w:rPr>
-        <w:t>Collider</w:t>
-      </w:r>
-      <w:proofErr w:type="spellEnd"/>
-      <w:r>
-        <w:rPr>
-          <w:lang w:val="pl-PL"/>
-        </w:rPr>
-        <w:t xml:space="preserve"> informuje skrypty przypięte do bohatera o kolizjach z otoczeniem poprzez odpowiednie funkcje.</w:t>
-      </w:r>
-    </w:p>
-    <w:p>
-      <w:pPr>
-        <w:ind w:firstLine="432"/>
-        <w:rPr>
-          <w:lang w:val="pl-PL"/>
-        </w:rPr>
-      </w:pPr>
+      <w:r>
+        <w:rPr>
+          <w:lang w:val="pl-PL"/>
+        </w:rPr>
+        <w:t xml:space="preserve">Diagram klas przedstawiono na </w:t>
+      </w:r>
+      <w:proofErr w:type="gramStart"/>
+      <w:r>
+        <w:rPr>
+          <w:lang w:val="pl-PL"/>
+        </w:rPr>
+        <w:t>rysunku .</w:t>
+      </w:r>
+      <w:proofErr w:type="gramEnd"/>
     </w:p>
     <w:p>
       <w:pPr>
         <w:keepNext/>
         <w:ind w:firstLine="432"/>
         <w:jc w:val="center"/>
-        <w:rPr>
-          <w:lang w:val="pl-PL"/>
-        </w:rPr>
       </w:pPr>
       <w:r>
         <w:rPr>
           <w:noProof/>
           <w:lang w:val="pl-PL" w:eastAsia="pl-PL" w:bidi="ar-SA"/>
         </w:rPr>
+        <w:lastRenderedPageBreak/>
         <w:drawing>
-          <wp:inline distT="0" distB="0" distL="0" distR="0" wp14:anchorId="0C522AA8" wp14:editId="473B2B0C">
+          <wp:inline distT="0" distB="0" distL="0" distR="0" wp14:anchorId="799DCA76" wp14:editId="356D096E">
+            <wp:extent cx="5589917" cy="3484943"/>
+            <wp:effectExtent l="0" t="0" r="0" b="0"/>
+            <wp:docPr id="1" name="Obraz 1"/>
+            <wp:cNvGraphicFramePr>
+              <a:graphicFrameLocks xmlns:a="http://schemas.openxmlformats.org/drawingml/2006/main" noChangeAspect="1"/>
+            </wp:cNvGraphicFramePr>
+            <a:graphic xmlns:a="http://schemas.openxmlformats.org/drawingml/2006/main">
+              <a:graphicData uri="http://schemas.openxmlformats.org/drawingml/2006/picture">
+                <pic:pic xmlns:pic="http://schemas.openxmlformats.org/drawingml/2006/picture">
+                  <pic:nvPicPr>
+                    <pic:cNvPr id="0" name="Picture 4"/>
+                    <pic:cNvPicPr>
+                      <a:picLocks noChangeAspect="1" noChangeArrowheads="1"/>
+                    </pic:cNvPicPr>
+                  </pic:nvPicPr>
+                  <pic:blipFill>
+                    <a:blip r:embed="rId33">
+                      <a:extLst>
+                        <a:ext uri="{28A0092B-C50C-407E-A947-70E740481C1C}">
+                          <a14:useLocalDpi xmlns:a14="http://schemas.microsoft.com/office/drawing/2010/main" val="0"/>
+                        </a:ext>
+                      </a:extLst>
+                    </a:blip>
+                    <a:srcRect/>
+                    <a:stretch>
+                      <a:fillRect/>
+                    </a:stretch>
+                  </pic:blipFill>
+                  <pic:spPr bwMode="auto">
+                    <a:xfrm>
+                      <a:off x="0" y="0"/>
+                      <a:ext cx="5589816" cy="3484880"/>
+                    </a:xfrm>
+                    <a:prstGeom prst="rect">
+                      <a:avLst/>
+                    </a:prstGeom>
+                    <a:noFill/>
+                    <a:ln>
+                      <a:noFill/>
+                    </a:ln>
+                  </pic:spPr>
+                </pic:pic>
+              </a:graphicData>
+            </a:graphic>
+          </wp:inline>
+        </w:drawing>
+      </w:r>
+    </w:p>
+    <w:p>
+      <w:pPr>
+        <w:pStyle w:val="Legenda"/>
+        <w:jc w:val="center"/>
+      </w:pPr>
+      <w:proofErr w:type="spellStart"/>
+      <w:r>
+        <w:t>Rysunek</w:t>
+      </w:r>
+      <w:proofErr w:type="spellEnd"/>
+      <w:r>
+        <w:t xml:space="preserve"> </w:t>
+      </w:r>
+      <w:fldSimple w:instr=" SEQ Rysunek \* ARABIC ">
+        <w:r>
+          <w:rPr>
+            <w:noProof/>
+          </w:rPr>
+          <w:t>19</w:t>
+        </w:r>
+      </w:fldSimple>
+      <w:r>
+        <w:t xml:space="preserve"> Diagram </w:t>
+      </w:r>
+      <w:proofErr w:type="spellStart"/>
+      <w:r>
+        <w:t>klas</w:t>
+      </w:r>
+      <w:proofErr w:type="spellEnd"/>
+      <w:r>
+        <w:t xml:space="preserve"> </w:t>
+      </w:r>
+      <w:proofErr w:type="spellStart"/>
+      <w:r>
+        <w:t>gry</w:t>
+      </w:r>
+      <w:proofErr w:type="spellEnd"/>
+      <w:r>
+        <w:t xml:space="preserve"> </w:t>
+      </w:r>
+      <w:proofErr w:type="spellStart"/>
+      <w:r>
+        <w:t>dwuwymiarowej</w:t>
+      </w:r>
+      <w:proofErr w:type="spellEnd"/>
+    </w:p>
+    <w:p>
+      <w:pPr>
+        <w:pStyle w:val="Legenda"/>
+        <w:jc w:val="both"/>
+        <w:rPr>
+          <w:lang w:val="pl-PL"/>
+        </w:rPr>
+      </w:pPr>
+    </w:p>
+    <w:p>
+      <w:pPr>
+        <w:ind w:firstLine="432"/>
+        <w:rPr>
+          <w:lang w:val="pl-PL"/>
+        </w:rPr>
+      </w:pPr>
+      <w:r>
+        <w:rPr>
+          <w:lang w:val="pl-PL"/>
+        </w:rPr>
+        <w:t xml:space="preserve">Podstawowymi komponentami bohatera są obiekty klas </w:t>
+      </w:r>
+      <w:r>
+        <w:rPr>
+          <w:i/>
+          <w:lang w:val="pl-PL"/>
+        </w:rPr>
+        <w:t>RigidBody2</w:t>
+      </w:r>
+      <w:r>
+        <w:rPr>
+          <w:i/>
+          <w:lang w:val="pl-PL"/>
+        </w:rPr>
+        <w:t>D</w:t>
+      </w:r>
+      <w:r>
+        <w:rPr>
+          <w:lang w:val="pl-PL"/>
+        </w:rPr>
+        <w:t xml:space="preserve"> i </w:t>
+      </w:r>
+      <w:proofErr w:type="spellStart"/>
+      <w:r>
+        <w:rPr>
+          <w:i/>
+          <w:lang w:val="pl-PL"/>
+        </w:rPr>
+        <w:t>Collider</w:t>
+      </w:r>
+      <w:proofErr w:type="spellEnd"/>
+      <w:r>
+        <w:rPr>
+          <w:lang w:val="pl-PL"/>
+        </w:rPr>
+        <w:t>, których rozkład widać na rysunku 1</w:t>
+      </w:r>
+      <w:r>
+        <w:rPr>
+          <w:lang w:val="pl-PL"/>
+        </w:rPr>
+        <w:t>2</w:t>
+      </w:r>
+      <w:r>
+        <w:rPr>
+          <w:lang w:val="pl-PL"/>
+        </w:rPr>
+        <w:t>.</w:t>
+      </w:r>
+      <w:r>
+        <w:rPr>
+          <w:lang w:val="pl-PL"/>
+        </w:rPr>
+        <w:t xml:space="preserve"> Pierwsza z klas nadaje bohaterowi odpowiednie atrybuty fizyczne, takie jak masę czy współczynnik tarcia odpowiadający za stopień wytracania prędkości podczas chodu. Odpowiada też za dokładność obliczeń kolizji fizycznych, decydując czy obiekt liczy kolizje w sposób ciągły czy dyskretny. Drugi z komponentów decyduje o rozpatrywaniu kolizji z obiektami takimi jak platformy, przeciwnicy czy ograniczenia ekranowe. Każdy z obiektów klasy </w:t>
+      </w:r>
+      <w:proofErr w:type="spellStart"/>
+      <w:r>
+        <w:rPr>
+          <w:i/>
+          <w:lang w:val="pl-PL"/>
+        </w:rPr>
+        <w:t>Collider</w:t>
+      </w:r>
+      <w:proofErr w:type="spellEnd"/>
+      <w:r>
+        <w:rPr>
+          <w:lang w:val="pl-PL"/>
+        </w:rPr>
+        <w:t xml:space="preserve"> informuje skrypty przypięte do bohatera o kolizjach z otoczeniem poprzez odpowiednie funkcje.</w:t>
+      </w:r>
+    </w:p>
+    <w:p>
+      <w:pPr>
+        <w:ind w:firstLine="432"/>
+        <w:rPr>
+          <w:lang w:val="pl-PL"/>
+        </w:rPr>
+      </w:pPr>
+    </w:p>
+    <w:p>
+      <w:pPr>
+        <w:keepNext/>
+        <w:ind w:firstLine="432"/>
+        <w:jc w:val="center"/>
+        <w:rPr>
+          <w:lang w:val="pl-PL"/>
+        </w:rPr>
+      </w:pPr>
+      <w:r>
+        <w:rPr>
+          <w:noProof/>
+          <w:lang w:val="pl-PL" w:eastAsia="pl-PL" w:bidi="ar-SA"/>
+        </w:rPr>
+        <w:lastRenderedPageBreak/>
+        <w:drawing>
+          <wp:inline distT="0" distB="0" distL="0" distR="0" wp14:anchorId="37FA5EB8" wp14:editId="1B108652">
             <wp:extent cx="3459480" cy="2941320"/>
             <wp:effectExtent l="0" t="0" r="0" b="0"/>
             <wp:docPr id="11" name="Obraz 11"/>
@@ -19756,7 +19847,7 @@
                     </pic:cNvPicPr>
                   </pic:nvPicPr>
                   <pic:blipFill>
-                    <a:blip r:embed="rId33" cstate="print">
+                    <a:blip r:embed="rId34" cstate="print">
                       <a:extLst>
                         <a:ext uri="{28A0092B-C50C-407E-A947-70E740481C1C}">
                           <a14:useLocalDpi xmlns:a14="http://schemas.microsoft.com/office/drawing/2010/main" val="0"/>
@@ -19825,7 +19916,7 @@
           <w:noProof/>
           <w:lang w:val="pl-PL"/>
         </w:rPr>
-        <w:t>19</w:t>
+        <w:t>20</w:t>
       </w:r>
       <w:r>
         <w:rPr>
@@ -20037,78 +20128,78 @@
         <w:rPr>
           <w:lang w:val="pl-PL"/>
         </w:rPr>
-        <w:t xml:space="preserve"> na </w:t>
+        <w:t xml:space="preserve"> na jakiej wysokości znajduje się gracz oraz na jakiej wysokości znajduje się krawędź kamery, a następnie dbając o to by możliwe było doskoczenie do następnej z platform tworzy kolejną. Skrypt </w:t>
+      </w:r>
+      <w:proofErr w:type="spellStart"/>
+      <w:r>
+        <w:rPr>
+          <w:i/>
+          <w:lang w:val="pl-PL"/>
+        </w:rPr>
+        <w:t>PlatformCreator</w:t>
+      </w:r>
+      <w:proofErr w:type="spellEnd"/>
+      <w:r>
+        <w:rPr>
+          <w:lang w:val="pl-PL"/>
+        </w:rPr>
+        <w:t xml:space="preserve"> aktywny jest tylko w pierwszej fazie gry, w pozostałych dwóch zostaje wyłączony. Każda z platform</w:t>
+      </w:r>
+      <w:r>
+        <w:rPr>
+          <w:lang w:val="pl-PL"/>
+        </w:rPr>
+        <w:t xml:space="preserve"> przelicza jak długo istnieje w świecie. Jeżeli przekroczy ustalony czas zniszczenia włączany jest jej element </w:t>
+      </w:r>
+      <w:r>
+        <w:rPr>
+          <w:i/>
+          <w:lang w:val="pl-PL"/>
+        </w:rPr>
+        <w:t>RigidBody2D</w:t>
+      </w:r>
+      <w:r>
+        <w:rPr>
+          <w:lang w:val="pl-PL"/>
+        </w:rPr>
+        <w:t xml:space="preserve">, który powoduje rozpoczęcie opadania grawitacyjnego danej platformy. Następnie po przekroczeniu krawędzi kamery, gdy platforma jest niewidoczna dla gracza, zostaje zniszczona. Platformy posiadają także skrypt </w:t>
+      </w:r>
+      <w:proofErr w:type="spellStart"/>
+      <w:r>
+        <w:rPr>
+          <w:i/>
+          <w:lang w:val="pl-PL"/>
+        </w:rPr>
+        <w:t>CollisionIgnorerScript</w:t>
+      </w:r>
+      <w:proofErr w:type="spellEnd"/>
+      <w:r>
+        <w:rPr>
+          <w:lang w:val="pl-PL"/>
+        </w:rPr>
+        <w:t xml:space="preserve">, który chwilowo wyłącza obiekty </w:t>
+      </w:r>
+      <w:proofErr w:type="spellStart"/>
+      <w:r>
+        <w:rPr>
+          <w:i/>
+          <w:lang w:val="pl-PL"/>
+        </w:rPr>
+        <w:t>Collider</w:t>
+      </w:r>
+      <w:proofErr w:type="spellEnd"/>
+      <w:r>
+        <w:rPr>
+          <w:lang w:val="pl-PL"/>
+        </w:rPr>
+        <w:t xml:space="preserve"> danej platformy pozwalając graczowi wskoczyć z niższej platformy na wyższą. Po opuszczeniu przez gracza wyzwalacza </w:t>
       </w:r>
       <w:r>
         <w:rPr>
           <w:lang w:val="pl-PL"/>
         </w:rPr>
         <w:lastRenderedPageBreak/>
-        <w:t xml:space="preserve">jakiej wysokości znajduje się gracz oraz na jakiej wysokości znajduje się krawędź kamery, a następnie dbając o to by możliwe było doskoczenie do następnej z platform tworzy kolejną. Skrypt </w:t>
-      </w:r>
-      <w:proofErr w:type="spellStart"/>
-      <w:r>
-        <w:rPr>
-          <w:i/>
-          <w:lang w:val="pl-PL"/>
-        </w:rPr>
-        <w:t>PlatformCreator</w:t>
-      </w:r>
-      <w:proofErr w:type="spellEnd"/>
-      <w:r>
-        <w:rPr>
-          <w:lang w:val="pl-PL"/>
-        </w:rPr>
-        <w:t xml:space="preserve"> aktywny jest tylko w pierwszej fazie gry, w pozostałych dwóch zostaje wyłączony. Każda z platform</w:t>
-      </w:r>
-      <w:r>
-        <w:rPr>
-          <w:lang w:val="pl-PL"/>
-        </w:rPr>
-        <w:t xml:space="preserve"> przelicza jak długo istnieje w świecie. Jeżeli przekroczy ustalony czas zniszczenia włączany jest jej element </w:t>
-      </w:r>
-      <w:r>
-        <w:rPr>
-          <w:i/>
-          <w:lang w:val="pl-PL"/>
-        </w:rPr>
-        <w:t>RigidBody2D</w:t>
-      </w:r>
-      <w:r>
-        <w:rPr>
-          <w:lang w:val="pl-PL"/>
-        </w:rPr>
-        <w:t xml:space="preserve">, który powoduje rozpoczęcie opadania grawitacyjnego danej platformy. Następnie po przekroczeniu krawędzi kamery, gdy platforma jest niewidoczna dla gracza, zostaje zniszczona. Platformy posiadają także skrypt </w:t>
-      </w:r>
-      <w:proofErr w:type="spellStart"/>
-      <w:r>
-        <w:rPr>
-          <w:i/>
-          <w:lang w:val="pl-PL"/>
-        </w:rPr>
-        <w:t>CollisionIgnorerScript</w:t>
-      </w:r>
-      <w:proofErr w:type="spellEnd"/>
-      <w:r>
-        <w:rPr>
-          <w:lang w:val="pl-PL"/>
-        </w:rPr>
-        <w:t xml:space="preserve">, który chwilowo wyłącza obiekty </w:t>
-      </w:r>
-      <w:proofErr w:type="spellStart"/>
-      <w:r>
-        <w:rPr>
-          <w:i/>
-          <w:lang w:val="pl-PL"/>
-        </w:rPr>
-        <w:t>Collider</w:t>
-      </w:r>
-      <w:proofErr w:type="spellEnd"/>
-      <w:r>
-        <w:rPr>
-          <w:lang w:val="pl-PL"/>
-        </w:rPr>
-        <w:t xml:space="preserve"> danej platformy pozwalając graczowi wskoczyć z niższej platformy na wyższą. Po opuszczeniu przez gracza wyzwalacza odpowiedzialnego za znajdowanie się gracza pod platformą obiekty </w:t>
+        <w:t xml:space="preserve">odpowiedzialnego za znajdowanie się gracza pod platformą obiekty </w:t>
       </w:r>
       <w:proofErr w:type="spellStart"/>
       <w:r>
@@ -20264,14 +20355,7 @@
         <w:rPr>
           <w:lang w:val="pl-PL"/>
         </w:rPr>
-        <w:t xml:space="preserve">z możliwością gry wieloosobowej jak również przeciwko przeciwnikowi komputerowemu. Widok gracza ma znajdować się za paletką, po przeciwnej stronie w identycznym ustawieniu znajduje się przeciwnik. Piłeczka porusza się w trzech wymiarach </w:t>
-      </w:r>
-      <w:r>
-        <w:rPr>
-          <w:lang w:val="pl-PL"/>
-        </w:rPr>
-        <w:lastRenderedPageBreak/>
-        <w:t xml:space="preserve">pomiędzy oponentami ze zwiększającą się po każdym odbiciu prędkością. Przeciwnicy mogą nadawać piłce </w:t>
+        <w:t xml:space="preserve">z możliwością gry wieloosobowej jak również przeciwko przeciwnikowi komputerowemu. Widok gracza ma znajdować się za paletką, po przeciwnej stronie w identycznym ustawieniu znajduje się przeciwnik. Piłeczka porusza się w trzech wymiarach pomiędzy oponentami ze zwiększającą się po każdym odbiciu prędkością. Przeciwnicy mogą nadawać piłce </w:t>
       </w:r>
       <w:proofErr w:type="spellStart"/>
       <w:r>
@@ -20328,7 +20412,14 @@
         <w:rPr>
           <w:lang w:val="pl-PL"/>
         </w:rPr>
-        <w:t xml:space="preserve"> by mogły wchodzić w interakcje z piłką. Dwie najmniejsze ściany mają dodatkowo przyłączony skrypt </w:t>
+        <w:t xml:space="preserve"> by mogły wchodzić w interakcje z </w:t>
+      </w:r>
+      <w:r>
+        <w:rPr>
+          <w:lang w:val="pl-PL"/>
+        </w:rPr>
+        <w:lastRenderedPageBreak/>
+        <w:t xml:space="preserve">piłką. Dwie najmniejsze ściany mają dodatkowo przyłączony skrypt </w:t>
       </w:r>
       <w:proofErr w:type="spellStart"/>
       <w:r>
@@ -20475,9 +20566,9 @@
         </w:rPr>
         <w:object w:dxaOrig="9072" w:dyaOrig="1586">
           <v:shape id="_x0000_i1026" type="#_x0000_t75" style="width:453.75pt;height:79.45pt" o:ole="">
-            <v:imagedata r:id="rId34" o:title=""/>
+            <v:imagedata r:id="rId35" o:title=""/>
           </v:shape>
-          <o:OLEObject Type="Embed" ProgID="Word.OpenDocumentText.12" ShapeID="_x0000_i1026" DrawAspect="Content" ObjectID="_1470411878" r:id="rId35"/>
+          <o:OLEObject Type="Embed" ProgID="Word.OpenDocumentText.12" ShapeID="_x0000_i1026" DrawAspect="Content" ObjectID="_1470495831" r:id="rId36"/>
         </w:object>
       </w:r>
     </w:p>
@@ -20531,6 +20622,7 @@
         <w:rPr>
           <w:lang w:val="pl-PL"/>
         </w:rPr>
+        <w:lastRenderedPageBreak/>
         <w:tab/>
         <w:t xml:space="preserve">Po ustawieniu opcji </w:t>
       </w:r>
@@ -20643,9 +20735,9 @@
         </w:rPr>
         <w:object w:dxaOrig="9072" w:dyaOrig="4305">
           <v:shape id="_x0000_i1027" type="#_x0000_t75" style="width:453.75pt;height:215.3pt" o:ole="">
-            <v:imagedata r:id="rId36" o:title=""/>
+            <v:imagedata r:id="rId37" o:title=""/>
           </v:shape>
-          <o:OLEObject Type="Embed" ProgID="Word.OpenDocumentText.12" ShapeID="_x0000_i1027" DrawAspect="Content" ObjectID="_1470411879" r:id="rId37"/>
+          <o:OLEObject Type="Embed" ProgID="Word.OpenDocumentText.12" ShapeID="_x0000_i1027" DrawAspect="Content" ObjectID="_1470495832" r:id="rId38"/>
         </w:object>
       </w:r>
     </w:p>
@@ -20742,14 +20834,7 @@
         <w:rPr>
           <w:lang w:val="pl-PL"/>
         </w:rPr>
-        <w:t xml:space="preserve"> na klawiaturze </w:t>
-      </w:r>
-      <w:r>
-        <w:rPr>
-          <w:lang w:val="pl-PL"/>
-        </w:rPr>
-        <w:lastRenderedPageBreak/>
-        <w:t xml:space="preserve">komputera osobistego, w kontekście platform mobilnych znaczy np. przycisk </w:t>
+        <w:t xml:space="preserve"> na klawiaturze komputera osobistego, w kontekście platform mobilnych znaczy np. przycisk </w:t>
       </w:r>
       <w:proofErr w:type="spellStart"/>
       <w:r>
@@ -20784,8 +20869,9 @@
           <w:noProof/>
           <w:lang w:val="pl-PL" w:eastAsia="pl-PL" w:bidi="ar-SA"/>
         </w:rPr>
+        <w:lastRenderedPageBreak/>
         <w:drawing>
-          <wp:inline distT="0" distB="0" distL="0" distR="0" wp14:anchorId="43EF5828" wp14:editId="5015C67B">
+          <wp:inline distT="0" distB="0" distL="0" distR="0" wp14:anchorId="63FDCA95" wp14:editId="1A51AB52">
             <wp:extent cx="5970270" cy="3949667"/>
             <wp:effectExtent l="19050" t="0" r="0" b="0"/>
             <wp:docPr id="13" name="Picture 13"/>
@@ -20802,7 +20888,7 @@
                     </pic:cNvPicPr>
                   </pic:nvPicPr>
                   <pic:blipFill>
-                    <a:blip r:embed="rId38" cstate="print"/>
+                    <a:blip r:embed="rId39" cstate="print"/>
                     <a:srcRect/>
                     <a:stretch>
                       <a:fillRect/>
@@ -20862,7 +20948,7 @@
           <w:noProof/>
           <w:lang w:val="pl-PL"/>
         </w:rPr>
-        <w:t>20</w:t>
+        <w:t>21</w:t>
       </w:r>
       <w:r>
         <w:fldChar w:fldCharType="end"/>
@@ -21061,8 +21147,14 @@
         <w:rPr>
           <w:lang w:val="pl-PL"/>
         </w:rPr>
+        <w:t xml:space="preserve">Po wybraniu trybu dla jednego gracza i wybraniu imienia gra jest pauzowana a następnie scena jest niszczona – kasowane są paletki, piłka i światła. Nowe obiekty zostają inicjalizowane z </w:t>
+      </w:r>
+      <w:r>
+        <w:rPr>
+          <w:lang w:val="pl-PL"/>
+        </w:rPr>
         <w:lastRenderedPageBreak/>
-        <w:t xml:space="preserve">Po wybraniu trybu dla jednego gracza i wybraniu imienia gra jest pauzowana a następnie scena jest niszczona – kasowane są paletki, piłka i światła. Nowe obiekty zostają inicjalizowane z tzw. </w:t>
+        <w:t xml:space="preserve">tzw. </w:t>
       </w:r>
       <w:proofErr w:type="spellStart"/>
       <w:r>
@@ -21356,20 +21448,35 @@
         <w:rPr>
           <w:lang w:val="pl-PL"/>
         </w:rPr>
-        <w:t xml:space="preserve"> Główną różnica w porównaniu do obiektów tworzonych podczas gry </w:t>
+        <w:t xml:space="preserve"> Główną różnica w porównaniu do obiektów tworzonych podczas gry jednoosobowej jest agre</w:t>
+      </w:r>
+      <w:r>
+        <w:rPr>
+          <w:lang w:val="pl-PL"/>
+        </w:rPr>
+        <w:t xml:space="preserve">gacja obiektu typu </w:t>
+      </w:r>
+      <w:proofErr w:type="spellStart"/>
+      <w:r>
+        <w:rPr>
+          <w:i/>
+          <w:lang w:val="pl-PL"/>
+        </w:rPr>
+        <w:t>NetworkView</w:t>
+      </w:r>
+      <w:proofErr w:type="spellEnd"/>
+      <w:r>
+        <w:rPr>
+          <w:lang w:val="pl-PL"/>
+        </w:rPr>
+        <w:t xml:space="preserve">, który pozwala na zrzucenie odpowiedzialności za synchronizację obiektów pomiędzy graczami na silnik Unity. Drugą z </w:t>
       </w:r>
       <w:r>
         <w:rPr>
           <w:lang w:val="pl-PL"/>
         </w:rPr>
         <w:lastRenderedPageBreak/>
-        <w:t>jednoosobowej jest agre</w:t>
-      </w:r>
-      <w:r>
-        <w:rPr>
-          <w:lang w:val="pl-PL"/>
-        </w:rPr>
-        <w:t xml:space="preserve">gacja obiektu typu </w:t>
+        <w:t xml:space="preserve">różnic jest uzależnienie kontroli od wyniku zmiennej </w:t>
       </w:r>
       <w:proofErr w:type="spellStart"/>
       <w:r>
@@ -21377,6 +21484,21 @@
           <w:i/>
           <w:lang w:val="pl-PL"/>
         </w:rPr>
+        <w:t>isMine</w:t>
+      </w:r>
+      <w:proofErr w:type="spellEnd"/>
+      <w:r>
+        <w:rPr>
+          <w:lang w:val="pl-PL"/>
+        </w:rPr>
+        <w:t xml:space="preserve"> obiektu </w:t>
+      </w:r>
+      <w:proofErr w:type="spellStart"/>
+      <w:r>
+        <w:rPr>
+          <w:i/>
+          <w:lang w:val="pl-PL"/>
+        </w:rPr>
         <w:t>NetworkView</w:t>
       </w:r>
       <w:proofErr w:type="spellEnd"/>
@@ -21384,7 +21506,7 @@
         <w:rPr>
           <w:lang w:val="pl-PL"/>
         </w:rPr>
-        <w:t xml:space="preserve">, który pozwala na zrzucenie odpowiedzialności za synchronizację obiektów pomiędzy graczami na silnik Unity. Drugą z różnic jest uzależnienie kontroli od wyniku zmiennej </w:t>
+        <w:t xml:space="preserve">. Zmienna ta decyduje czy konkretny egzemplarz </w:t>
       </w:r>
       <w:proofErr w:type="spellStart"/>
       <w:r>
@@ -21392,21 +21514,6 @@
           <w:i/>
           <w:lang w:val="pl-PL"/>
         </w:rPr>
-        <w:t>isMine</w:t>
-      </w:r>
-      <w:proofErr w:type="spellEnd"/>
-      <w:r>
-        <w:rPr>
-          <w:lang w:val="pl-PL"/>
-        </w:rPr>
-        <w:t xml:space="preserve"> obiektu </w:t>
-      </w:r>
-      <w:proofErr w:type="spellStart"/>
-      <w:r>
-        <w:rPr>
-          <w:i/>
-          <w:lang w:val="pl-PL"/>
-        </w:rPr>
         <w:t>NetworkView</w:t>
       </w:r>
       <w:proofErr w:type="spellEnd"/>
@@ -21414,21 +21521,6 @@
         <w:rPr>
           <w:lang w:val="pl-PL"/>
         </w:rPr>
-        <w:t xml:space="preserve">. Zmienna ta decyduje czy konkretny egzemplarz </w:t>
-      </w:r>
-      <w:proofErr w:type="spellStart"/>
-      <w:r>
-        <w:rPr>
-          <w:i/>
-          <w:lang w:val="pl-PL"/>
-        </w:rPr>
-        <w:t>NetworkView</w:t>
-      </w:r>
-      <w:proofErr w:type="spellEnd"/>
-      <w:r>
-        <w:rPr>
-          <w:lang w:val="pl-PL"/>
-        </w:rPr>
         <w:t xml:space="preserve"> został stworzony przez obecnego gracza. Należało wprowadzić takie rozgraniczenie by gracze nie interferowali sobie nawzajem w sterowanie paletkami. </w:t>
       </w:r>
       <w:r>
@@ -21461,8 +21553,6 @@
         </w:rPr>
         <w:t xml:space="preserve">y wcześniej obiekt </w:t>
       </w:r>
-      <w:bookmarkStart w:id="49" w:name="_GoBack"/>
-      <w:bookmarkEnd w:id="49"/>
       <w:proofErr w:type="spellStart"/>
       <w:r>
         <w:rPr>
@@ -21502,7 +21592,7 @@
           <w:lang w:val="pl-PL" w:eastAsia="pl-PL" w:bidi="ar-SA"/>
         </w:rPr>
         <w:drawing>
-          <wp:inline distT="0" distB="0" distL="0" distR="0" wp14:anchorId="6E6C2F41" wp14:editId="475DB0E5">
+          <wp:inline distT="0" distB="0" distL="0" distR="0" wp14:anchorId="4A261F90" wp14:editId="3395A8B0">
             <wp:extent cx="5969636" cy="2743200"/>
             <wp:effectExtent l="19050" t="0" r="0" b="0"/>
             <wp:docPr id="15" name="Obraz 15"/>
@@ -21519,7 +21609,7 @@
                     </pic:cNvPicPr>
                   </pic:nvPicPr>
                   <pic:blipFill>
-                    <a:blip r:embed="rId39" cstate="print">
+                    <a:blip r:embed="rId40" cstate="print">
                       <a:extLst>
                         <a:ext uri="{28A0092B-C50C-407E-A947-70E740481C1C}">
                           <a14:useLocalDpi xmlns:a14="http://schemas.microsoft.com/office/drawing/2010/main" val="0"/>
@@ -21550,6 +21640,8 @@
           </wp:inline>
         </w:drawing>
       </w:r>
+      <w:bookmarkStart w:id="49" w:name="_GoBack"/>
+      <w:bookmarkEnd w:id="49"/>
     </w:p>
     <w:p>
       <w:pPr>
@@ -21589,7 +21681,7 @@
           <w:noProof/>
           <w:lang w:val="pl-PL"/>
         </w:rPr>
-        <w:t>21</w:t>
+        <w:t>22</w:t>
       </w:r>
       <w:r>
         <w:rPr>
@@ -22453,10 +22545,7 @@
         <w:fldChar w:fldCharType="begin"/>
       </w:r>
       <w:r>
-        <w:instrText xml:space="preserve"> SE</w:instrText>
-      </w:r>
-      <w:r>
-        <w:instrText xml:space="preserve">Q bib \* MERGEFORMAT </w:instrText>
+        <w:instrText xml:space="preserve"> SEQ bib \* MERGEFORMAT </w:instrText>
       </w:r>
       <w:r>
         <w:fldChar w:fldCharType="separate"/>
@@ -22535,27 +22624,14 @@
       <w:r>
         <w:t>[</w:t>
       </w:r>
-      <w:r>
-        <w:fldChar w:fldCharType="begin"/>
-      </w:r>
-      <w:r>
-        <w:instrText xml:space="preserve"> SEQ bib \* MERGEFORMAT </w:instrText>
-      </w:r>
-      <w:r>
-        <w:fldChar w:fldCharType="separate"/>
-      </w:r>
-      <w:r>
-        <w:rPr>
-          <w:noProof/>
-        </w:rPr>
-        <w:t>6</w:t>
-      </w:r>
-      <w:r>
-        <w:rPr>
-          <w:noProof/>
-        </w:rPr>
-        <w:fldChar w:fldCharType="end"/>
-      </w:r>
+      <w:fldSimple w:instr=" SEQ bib \* MERGEFORMAT ">
+        <w:r>
+          <w:rPr>
+            <w:noProof/>
+          </w:rPr>
+          <w:t>6</w:t>
+        </w:r>
+      </w:fldSimple>
       <w:r>
         <w:t>]</w:t>
       </w:r>
@@ -22573,27 +22649,14 @@
       <w:r>
         <w:t>[</w:t>
       </w:r>
-      <w:r>
-        <w:fldChar w:fldCharType="begin"/>
-      </w:r>
-      <w:r>
-        <w:instrText xml:space="preserve"> SEQ bib \* MERGEFORMAT </w:instrText>
-      </w:r>
-      <w:r>
-        <w:fldChar w:fldCharType="separate"/>
-      </w:r>
-      <w:r>
-        <w:rPr>
-          <w:noProof/>
-        </w:rPr>
-        <w:t>7</w:t>
-      </w:r>
-      <w:r>
-        <w:rPr>
-          <w:noProof/>
-        </w:rPr>
-        <w:fldChar w:fldCharType="end"/>
-      </w:r>
+      <w:fldSimple w:instr=" SEQ bib \* MERGEFORMAT ">
+        <w:r>
+          <w:rPr>
+            <w:noProof/>
+          </w:rPr>
+          <w:t>7</w:t>
+        </w:r>
+      </w:fldSimple>
       <w:r>
         <w:t>]</w:t>
       </w:r>
@@ -22611,27 +22674,14 @@
       <w:r>
         <w:t>[</w:t>
       </w:r>
-      <w:r>
-        <w:fldChar w:fldCharType="begin"/>
-      </w:r>
-      <w:r>
-        <w:instrText xml:space="preserve"> SEQ bib \* MERGEFORMAT </w:instrText>
-      </w:r>
-      <w:r>
-        <w:fldChar w:fldCharType="separate"/>
-      </w:r>
-      <w:r>
-        <w:rPr>
-          <w:noProof/>
-        </w:rPr>
-        <w:t>8</w:t>
-      </w:r>
-      <w:r>
-        <w:rPr>
-          <w:noProof/>
-        </w:rPr>
-        <w:fldChar w:fldCharType="end"/>
-      </w:r>
+      <w:fldSimple w:instr=" SEQ bib \* MERGEFORMAT ">
+        <w:r>
+          <w:rPr>
+            <w:noProof/>
+          </w:rPr>
+          <w:t>8</w:t>
+        </w:r>
+      </w:fldSimple>
       <w:r>
         <w:t>]</w:t>
       </w:r>
@@ -22649,27 +22699,14 @@
       <w:r>
         <w:t>[</w:t>
       </w:r>
-      <w:r>
-        <w:fldChar w:fldCharType="begin"/>
-      </w:r>
-      <w:r>
-        <w:instrText xml:space="preserve"> SEQ bib \* MERGEFORMAT </w:instrText>
-      </w:r>
-      <w:r>
-        <w:fldChar w:fldCharType="separate"/>
-      </w:r>
-      <w:r>
-        <w:rPr>
-          <w:noProof/>
-        </w:rPr>
-        <w:t>9</w:t>
-      </w:r>
-      <w:r>
-        <w:rPr>
-          <w:noProof/>
-        </w:rPr>
-        <w:fldChar w:fldCharType="end"/>
-      </w:r>
+      <w:fldSimple w:instr=" SEQ bib \* MERGEFORMAT ">
+        <w:r>
+          <w:rPr>
+            <w:noProof/>
+          </w:rPr>
+          <w:t>9</w:t>
+        </w:r>
+      </w:fldSimple>
       <w:r>
         <w:t>]</w:t>
       </w:r>
@@ -25428,7 +25465,7 @@
       </w:pPr>
     </w:p>
     <w:sectPr>
-      <w:footerReference w:type="default" r:id="rId40"/>
+      <w:footerReference w:type="default" r:id="rId41"/>
       <w:pgSz w:w="12240" w:h="15840" w:code="1"/>
       <w:pgMar w:top="1138" w:right="1138" w:bottom="1138" w:left="1138" w:header="720" w:footer="720" w:gutter="562"/>
       <w:cols w:space="720"/>
@@ -26092,7 +26129,7 @@
           <w:rPr>
             <w:noProof/>
           </w:rPr>
-          <w:t>52</w:t>
+          <w:t>53</w:t>
         </w:r>
         <w:r>
           <w:rPr>
@@ -35257,11 +35294,11 @@
           <c:showBubbleSize val="0"/>
         </c:dLbls>
         <c:gapWidth val="150"/>
-        <c:axId val="71677440"/>
-        <c:axId val="71679360"/>
+        <c:axId val="127714432"/>
+        <c:axId val="127716352"/>
       </c:barChart>
       <c:catAx>
-        <c:axId val="71677440"/>
+        <c:axId val="127714432"/>
         <c:scaling>
           <c:orientation val="minMax"/>
         </c:scaling>
@@ -35289,7 +35326,7 @@
         <c:majorTickMark val="out"/>
         <c:minorTickMark val="none"/>
         <c:tickLblPos val="nextTo"/>
-        <c:crossAx val="71679360"/>
+        <c:crossAx val="127716352"/>
         <c:crosses val="autoZero"/>
         <c:auto val="1"/>
         <c:lblAlgn val="ctr"/>
@@ -35297,7 +35334,7 @@
         <c:noMultiLvlLbl val="0"/>
       </c:catAx>
       <c:valAx>
-        <c:axId val="71679360"/>
+        <c:axId val="127716352"/>
         <c:scaling>
           <c:orientation val="minMax"/>
         </c:scaling>
@@ -35334,7 +35371,7 @@
         <c:majorTickMark val="out"/>
         <c:minorTickMark val="none"/>
         <c:tickLblPos val="nextTo"/>
-        <c:crossAx val="71677440"/>
+        <c:crossAx val="127714432"/>
         <c:crosses val="autoZero"/>
         <c:crossBetween val="between"/>
       </c:valAx>
@@ -35695,11 +35732,11 @@
           <c:showBubbleSize val="0"/>
         </c:dLbls>
         <c:gapWidth val="150"/>
-        <c:axId val="72227840"/>
-        <c:axId val="72230016"/>
+        <c:axId val="133196800"/>
+        <c:axId val="133203072"/>
       </c:barChart>
       <c:catAx>
-        <c:axId val="72227840"/>
+        <c:axId val="133196800"/>
         <c:scaling>
           <c:orientation val="minMax"/>
         </c:scaling>
@@ -35735,7 +35772,7 @@
         <c:majorTickMark val="out"/>
         <c:minorTickMark val="none"/>
         <c:tickLblPos val="nextTo"/>
-        <c:crossAx val="72230016"/>
+        <c:crossAx val="133203072"/>
         <c:crosses val="autoZero"/>
         <c:auto val="1"/>
         <c:lblAlgn val="ctr"/>
@@ -35743,7 +35780,7 @@
         <c:noMultiLvlLbl val="0"/>
       </c:catAx>
       <c:valAx>
-        <c:axId val="72230016"/>
+        <c:axId val="133203072"/>
         <c:scaling>
           <c:orientation val="minMax"/>
         </c:scaling>
@@ -35772,7 +35809,7 @@
         <c:majorTickMark val="out"/>
         <c:minorTickMark val="none"/>
         <c:tickLblPos val="nextTo"/>
-        <c:crossAx val="72227840"/>
+        <c:crossAx val="133196800"/>
         <c:crosses val="autoZero"/>
         <c:crossBetween val="between"/>
       </c:valAx>
@@ -36107,11 +36144,11 @@
           <c:showBubbleSize val="0"/>
         </c:dLbls>
         <c:gapWidth val="150"/>
-        <c:axId val="72270976"/>
-        <c:axId val="72272896"/>
+        <c:axId val="135091328"/>
+        <c:axId val="135093248"/>
       </c:barChart>
       <c:catAx>
-        <c:axId val="72270976"/>
+        <c:axId val="135091328"/>
         <c:scaling>
           <c:orientation val="minMax"/>
         </c:scaling>
@@ -36152,7 +36189,7 @@
         <c:majorTickMark val="out"/>
         <c:minorTickMark val="none"/>
         <c:tickLblPos val="nextTo"/>
-        <c:crossAx val="72272896"/>
+        <c:crossAx val="135093248"/>
         <c:crosses val="autoZero"/>
         <c:auto val="1"/>
         <c:lblAlgn val="ctr"/>
@@ -36160,7 +36197,7 @@
         <c:noMultiLvlLbl val="0"/>
       </c:catAx>
       <c:valAx>
-        <c:axId val="72272896"/>
+        <c:axId val="135093248"/>
         <c:scaling>
           <c:orientation val="minMax"/>
           <c:min val="40"/>
@@ -36198,7 +36235,7 @@
         <c:majorTickMark val="out"/>
         <c:minorTickMark val="none"/>
         <c:tickLblPos val="nextTo"/>
-        <c:crossAx val="72270976"/>
+        <c:crossAx val="135091328"/>
         <c:crosses val="autoZero"/>
         <c:crossBetween val="between"/>
       </c:valAx>
@@ -36821,11 +36858,11 @@
         </c:dLbls>
         <c:marker val="1"/>
         <c:smooth val="0"/>
-        <c:axId val="72293376"/>
-        <c:axId val="72307840"/>
+        <c:axId val="84741120"/>
+        <c:axId val="84755584"/>
       </c:lineChart>
       <c:catAx>
-        <c:axId val="72293376"/>
+        <c:axId val="84741120"/>
         <c:scaling>
           <c:orientation val="minMax"/>
         </c:scaling>
@@ -36871,7 +36908,7 @@
             <a:endParaRPr lang="pl-PL"/>
           </a:p>
         </c:txPr>
-        <c:crossAx val="72307840"/>
+        <c:crossAx val="84755584"/>
         <c:crosses val="autoZero"/>
         <c:auto val="1"/>
         <c:lblAlgn val="ctr"/>
@@ -36879,7 +36916,7 @@
         <c:noMultiLvlLbl val="0"/>
       </c:catAx>
       <c:valAx>
-        <c:axId val="72307840"/>
+        <c:axId val="84755584"/>
         <c:scaling>
           <c:orientation val="minMax"/>
         </c:scaling>
@@ -36916,7 +36953,7 @@
         <c:majorTickMark val="out"/>
         <c:minorTickMark val="none"/>
         <c:tickLblPos val="nextTo"/>
-        <c:crossAx val="72293376"/>
+        <c:crossAx val="84741120"/>
         <c:crosses val="autoZero"/>
         <c:crossBetween val="between"/>
       </c:valAx>
@@ -37197,11 +37234,11 @@
           <c:showBubbleSize val="0"/>
         </c:dLbls>
         <c:gapWidth val="150"/>
-        <c:axId val="72324224"/>
-        <c:axId val="72325760"/>
+        <c:axId val="84800640"/>
+        <c:axId val="84802176"/>
       </c:barChart>
       <c:catAx>
-        <c:axId val="72324224"/>
+        <c:axId val="84800640"/>
         <c:scaling>
           <c:orientation val="minMax"/>
         </c:scaling>
@@ -37211,7 +37248,7 @@
         <c:majorTickMark val="out"/>
         <c:minorTickMark val="none"/>
         <c:tickLblPos val="nextTo"/>
-        <c:crossAx val="72325760"/>
+        <c:crossAx val="84802176"/>
         <c:crosses val="autoZero"/>
         <c:auto val="1"/>
         <c:lblAlgn val="ctr"/>
@@ -37219,7 +37256,7 @@
         <c:noMultiLvlLbl val="0"/>
       </c:catAx>
       <c:valAx>
-        <c:axId val="72325760"/>
+        <c:axId val="84802176"/>
         <c:scaling>
           <c:orientation val="minMax"/>
         </c:scaling>
@@ -37248,7 +37285,7 @@
         <c:majorTickMark val="out"/>
         <c:minorTickMark val="none"/>
         <c:tickLblPos val="nextTo"/>
-        <c:crossAx val="72324224"/>
+        <c:crossAx val="84800640"/>
         <c:crosses val="autoZero"/>
         <c:crossBetween val="between"/>
       </c:valAx>
@@ -37619,11 +37656,11 @@
           <c:showBubbleSize val="0"/>
         </c:dLbls>
         <c:gapWidth val="150"/>
-        <c:axId val="72354432"/>
-        <c:axId val="72368896"/>
+        <c:axId val="126257792"/>
+        <c:axId val="126259968"/>
       </c:barChart>
       <c:catAx>
-        <c:axId val="72354432"/>
+        <c:axId val="126257792"/>
         <c:scaling>
           <c:orientation val="minMax"/>
         </c:scaling>
@@ -37651,7 +37688,7 @@
         <c:majorTickMark val="out"/>
         <c:minorTickMark val="none"/>
         <c:tickLblPos val="nextTo"/>
-        <c:crossAx val="72368896"/>
+        <c:crossAx val="126259968"/>
         <c:crosses val="autoZero"/>
         <c:auto val="1"/>
         <c:lblAlgn val="ctr"/>
@@ -37659,7 +37696,7 @@
         <c:noMultiLvlLbl val="0"/>
       </c:catAx>
       <c:valAx>
-        <c:axId val="72368896"/>
+        <c:axId val="126259968"/>
         <c:scaling>
           <c:orientation val="minMax"/>
         </c:scaling>
@@ -37688,7 +37725,7 @@
         <c:majorTickMark val="out"/>
         <c:minorTickMark val="none"/>
         <c:tickLblPos val="nextTo"/>
-        <c:crossAx val="72354432"/>
+        <c:crossAx val="126257792"/>
         <c:crosses val="autoZero"/>
         <c:crossBetween val="between"/>
       </c:valAx>
@@ -38069,11 +38106,11 @@
           <c:showBubbleSize val="0"/>
         </c:dLbls>
         <c:gapWidth val="150"/>
-        <c:axId val="131805952"/>
-        <c:axId val="131807872"/>
+        <c:axId val="126821120"/>
+        <c:axId val="126823040"/>
       </c:barChart>
       <c:catAx>
-        <c:axId val="131805952"/>
+        <c:axId val="126821120"/>
         <c:scaling>
           <c:orientation val="minMax"/>
         </c:scaling>
@@ -38101,7 +38138,7 @@
         <c:majorTickMark val="out"/>
         <c:minorTickMark val="none"/>
         <c:tickLblPos val="nextTo"/>
-        <c:crossAx val="131807872"/>
+        <c:crossAx val="126823040"/>
         <c:crosses val="autoZero"/>
         <c:auto val="1"/>
         <c:lblAlgn val="ctr"/>
@@ -38109,7 +38146,7 @@
         <c:noMultiLvlLbl val="0"/>
       </c:catAx>
       <c:valAx>
-        <c:axId val="131807872"/>
+        <c:axId val="126823040"/>
         <c:scaling>
           <c:orientation val="minMax"/>
         </c:scaling>
@@ -38138,7 +38175,7 @@
         <c:majorTickMark val="out"/>
         <c:minorTickMark val="none"/>
         <c:tickLblPos val="nextTo"/>
-        <c:crossAx val="131805952"/>
+        <c:crossAx val="126821120"/>
         <c:crosses val="autoZero"/>
         <c:crossBetween val="between"/>
       </c:valAx>
@@ -38457,7 +38494,7 @@
 </file>
 
 <file path=customXml/itemProps1.xml><?xml version="1.0" encoding="utf-8"?>
-<ds:datastoreItem xmlns:ds="http://schemas.openxmlformats.org/officeDocument/2006/customXml" ds:itemID="{059B85CB-633B-40E0-A767-45FD45831781}">
+<ds:datastoreItem xmlns:ds="http://schemas.openxmlformats.org/officeDocument/2006/customXml" ds:itemID="{DFDF8135-8456-48EE-9471-7DC8053BCEE8}">
   <ds:schemaRefs>
     <ds:schemaRef ds:uri="http://schemas.openxmlformats.org/officeDocument/2006/bibliography"/>
   </ds:schemaRefs>

</xml_diff>

<commit_message>
Dodano wyniki dla stworzonych gier
</commit_message>
<xml_diff>
--- a/doc/Popanda.Pawel.Praca.Magisterska.docx
+++ b/doc/Popanda.Pawel.Praca.Magisterska.docx
@@ -13112,70 +13112,70 @@
         <w:rPr>
           <w:lang w:val="pl-PL"/>
         </w:rPr>
-        <w:t xml:space="preserve"> i przeprowadzić wyszukiwanie po jego nazwie. Po </w:t>
+        <w:t xml:space="preserve"> i przeprowadzić wyszukiwanie po jego nazwie. Po wybraniu przycisku </w:t>
+      </w:r>
+      <w:proofErr w:type="gramStart"/>
+      <w:r>
+        <w:rPr>
+          <w:lang w:val="pl-PL"/>
+        </w:rPr>
+        <w:t>FREE jeżeli</w:t>
+      </w:r>
+      <w:proofErr w:type="gramEnd"/>
+      <w:r>
+        <w:rPr>
+          <w:lang w:val="pl-PL"/>
+        </w:rPr>
+        <w:t xml:space="preserve"> to nasza pierwsza wizyta w aplikacji </w:t>
+      </w:r>
+      <w:proofErr w:type="spellStart"/>
+      <w:r>
+        <w:rPr>
+          <w:lang w:val="pl-PL"/>
+        </w:rPr>
+        <w:t>App</w:t>
+      </w:r>
+      <w:proofErr w:type="spellEnd"/>
+      <w:r>
+        <w:rPr>
+          <w:lang w:val="pl-PL"/>
+        </w:rPr>
+        <w:t xml:space="preserve"> </w:t>
+      </w:r>
+      <w:proofErr w:type="spellStart"/>
+      <w:r>
+        <w:rPr>
+          <w:lang w:val="pl-PL"/>
+        </w:rPr>
+        <w:t>Store</w:t>
+      </w:r>
+      <w:proofErr w:type="spellEnd"/>
+      <w:r>
+        <w:rPr>
+          <w:lang w:val="pl-PL"/>
+        </w:rPr>
+        <w:t xml:space="preserve"> zostaniemy poproszeni o stworzenie konta </w:t>
+      </w:r>
+      <w:proofErr w:type="spellStart"/>
+      <w:r>
+        <w:rPr>
+          <w:lang w:val="pl-PL"/>
+        </w:rPr>
+        <w:t>App</w:t>
+      </w:r>
+      <w:proofErr w:type="spellEnd"/>
+      <w:r>
+        <w:rPr>
+          <w:lang w:val="pl-PL"/>
+        </w:rPr>
+        <w:t xml:space="preserve"> Id – uniwersalnego identyfikatora firmy Apple </w:t>
       </w:r>
       <w:r>
         <w:rPr>
           <w:lang w:val="pl-PL"/>
         </w:rPr>
         <w:lastRenderedPageBreak/>
-        <w:t xml:space="preserve">wybraniu przycisku </w:t>
-      </w:r>
-      <w:proofErr w:type="gramStart"/>
-      <w:r>
-        <w:rPr>
-          <w:lang w:val="pl-PL"/>
-        </w:rPr>
-        <w:t>FREE jeżeli</w:t>
-      </w:r>
-      <w:proofErr w:type="gramEnd"/>
-      <w:r>
-        <w:rPr>
-          <w:lang w:val="pl-PL"/>
-        </w:rPr>
-        <w:t xml:space="preserve"> to nasza pierwsza wizyta w aplikacji </w:t>
-      </w:r>
-      <w:proofErr w:type="spellStart"/>
-      <w:r>
-        <w:rPr>
-          <w:lang w:val="pl-PL"/>
-        </w:rPr>
-        <w:t>App</w:t>
-      </w:r>
-      <w:proofErr w:type="spellEnd"/>
-      <w:r>
-        <w:rPr>
-          <w:lang w:val="pl-PL"/>
-        </w:rPr>
-        <w:t xml:space="preserve"> </w:t>
-      </w:r>
-      <w:proofErr w:type="spellStart"/>
-      <w:r>
-        <w:rPr>
-          <w:lang w:val="pl-PL"/>
-        </w:rPr>
-        <w:t>Store</w:t>
-      </w:r>
-      <w:proofErr w:type="spellEnd"/>
-      <w:r>
-        <w:rPr>
-          <w:lang w:val="pl-PL"/>
-        </w:rPr>
-        <w:t xml:space="preserve"> zostaniemy poproszeni o stworzenie konta </w:t>
-      </w:r>
-      <w:proofErr w:type="spellStart"/>
-      <w:r>
-        <w:rPr>
-          <w:lang w:val="pl-PL"/>
-        </w:rPr>
-        <w:t>App</w:t>
-      </w:r>
-      <w:proofErr w:type="spellEnd"/>
-      <w:r>
-        <w:rPr>
-          <w:lang w:val="pl-PL"/>
-        </w:rPr>
-        <w:t xml:space="preserve"> Id – uniwersalnego identyfikatora firmy Apple wykorzystywanego w aplikacjach takich jak na przykład </w:t>
+        <w:t xml:space="preserve">wykorzystywanego w aplikacjach takich jak na przykład </w:t>
       </w:r>
       <w:proofErr w:type="spellStart"/>
       <w:r>
@@ -13572,73 +13572,444 @@
         <w:rPr>
           <w:lang w:val="pl-PL"/>
         </w:rPr>
-        <w:t xml:space="preserve">) w pierwszej kolejności należało zainstalować aplikacje umożliwiające komunikację protokołem SFTP pomiędzy urządzeniem a komputerem osobistym. W tym celu na telefonie </w:t>
-      </w:r>
+        <w:t xml:space="preserve">) w pierwszej kolejności należało zainstalować aplikacje umożliwiające komunikację protokołem SFTP pomiędzy urządzeniem a komputerem osobistym. W tym celu na telefonie należało zainstalować paczki </w:t>
+      </w:r>
+      <w:proofErr w:type="spellStart"/>
+      <w:r>
+        <w:rPr>
+          <w:lang w:val="pl-PL"/>
+        </w:rPr>
+        <w:t>OpenSSL</w:t>
+      </w:r>
+      <w:proofErr w:type="spellEnd"/>
+      <w:r>
+        <w:rPr>
+          <w:lang w:val="pl-PL"/>
+        </w:rPr>
+        <w:t xml:space="preserve"> oraz </w:t>
+      </w:r>
+      <w:proofErr w:type="spellStart"/>
+      <w:r>
+        <w:rPr>
+          <w:lang w:val="pl-PL"/>
+        </w:rPr>
+        <w:t>OpenSSH</w:t>
+      </w:r>
+      <w:proofErr w:type="spellEnd"/>
+      <w:r>
+        <w:rPr>
+          <w:lang w:val="pl-PL"/>
+        </w:rPr>
+        <w:t>.</w:t>
+      </w:r>
+    </w:p>
+    <w:p>
+      <w:pPr>
+        <w:rPr>
+          <w:lang w:val="pl-PL"/>
+        </w:rPr>
+      </w:pPr>
+    </w:p>
+    <w:p>
+      <w:pPr>
+        <w:pStyle w:val="Nagwek3"/>
+        <w:rPr>
+          <w:lang w:val="pl-PL"/>
+        </w:rPr>
+      </w:pPr>
+      <w:bookmarkStart w:id="29" w:name="_Toc396655194"/>
       <w:r>
         <w:rPr>
           <w:lang w:val="pl-PL"/>
         </w:rPr>
         <w:lastRenderedPageBreak/>
-        <w:t xml:space="preserve">należało zainstalować paczki </w:t>
-      </w:r>
-      <w:proofErr w:type="spellStart"/>
-      <w:r>
-        <w:rPr>
-          <w:lang w:val="pl-PL"/>
-        </w:rPr>
-        <w:t>OpenSSL</w:t>
-      </w:r>
-      <w:proofErr w:type="spellEnd"/>
-      <w:r>
-        <w:rPr>
-          <w:lang w:val="pl-PL"/>
-        </w:rPr>
-        <w:t xml:space="preserve"> oraz </w:t>
-      </w:r>
-      <w:proofErr w:type="spellStart"/>
-      <w:r>
-        <w:rPr>
-          <w:lang w:val="pl-PL"/>
-        </w:rPr>
-        <w:t>OpenSSH</w:t>
-      </w:r>
-      <w:proofErr w:type="spellEnd"/>
+        <w:t>Instalacja aplikacji z systemu Windows</w:t>
+      </w:r>
+      <w:bookmarkEnd w:id="29"/>
+    </w:p>
+    <w:p>
+      <w:pPr>
+        <w:rPr>
+          <w:lang w:val="pl-PL"/>
+        </w:rPr>
+      </w:pPr>
+    </w:p>
+    <w:p>
+      <w:pPr>
+        <w:ind w:firstLine="576"/>
+        <w:rPr>
+          <w:lang w:val="pl-PL"/>
+        </w:rPr>
+      </w:pPr>
+      <w:r>
+        <w:rPr>
+          <w:lang w:val="pl-PL"/>
+        </w:rPr>
+        <w:t xml:space="preserve">Mimo faktu, że systemy Windows nie są wspierane, jako platformy deweloperskie dla systemu </w:t>
+      </w:r>
+      <w:proofErr w:type="spellStart"/>
+      <w:r>
+        <w:rPr>
+          <w:lang w:val="pl-PL"/>
+        </w:rPr>
+        <w:t>iOS</w:t>
+      </w:r>
+      <w:proofErr w:type="spellEnd"/>
+      <w:r>
+        <w:rPr>
+          <w:lang w:val="pl-PL"/>
+        </w:rPr>
+        <w:t xml:space="preserve"> da się przeprowadzić kompilację oraz instalację własnej aplikacji na urządzeniu </w:t>
+      </w:r>
+      <w:r>
+        <w:rPr>
+          <w:lang w:val="pl-PL"/>
+        </w:rPr>
+        <w:t>rzeczywistym poprzez zastosowanie odpowiednich programów.</w:t>
+      </w:r>
+    </w:p>
+    <w:p>
+      <w:pPr>
+        <w:ind w:firstLine="576"/>
+        <w:rPr>
+          <w:lang w:val="pl-PL"/>
+        </w:rPr>
+      </w:pPr>
+      <w:r>
+        <w:rPr>
+          <w:lang w:val="pl-PL"/>
+        </w:rPr>
+        <w:t>Jednym z pakietów, który może w tym pomóc jest „</w:t>
+      </w:r>
+      <w:proofErr w:type="spellStart"/>
+      <w:r>
+        <w:rPr>
+          <w:lang w:val="pl-PL"/>
+        </w:rPr>
+        <w:t>iOS</w:t>
+      </w:r>
+      <w:proofErr w:type="spellEnd"/>
+      <w:r>
+        <w:rPr>
+          <w:lang w:val="pl-PL"/>
+        </w:rPr>
+        <w:t xml:space="preserve"> </w:t>
+      </w:r>
+      <w:proofErr w:type="spellStart"/>
+      <w:r>
+        <w:rPr>
+          <w:lang w:val="pl-PL"/>
+        </w:rPr>
+        <w:t>Build</w:t>
+      </w:r>
+      <w:proofErr w:type="spellEnd"/>
+      <w:r>
+        <w:rPr>
+          <w:lang w:val="pl-PL"/>
+        </w:rPr>
+        <w:t xml:space="preserve"> </w:t>
+      </w:r>
+      <w:proofErr w:type="spellStart"/>
+      <w:r>
+        <w:rPr>
+          <w:lang w:val="pl-PL"/>
+        </w:rPr>
+        <w:t>Enviroment</w:t>
+      </w:r>
+      <w:proofErr w:type="spellEnd"/>
+      <w:r>
+        <w:rPr>
+          <w:lang w:val="pl-PL"/>
+        </w:rPr>
+        <w:t xml:space="preserve"> for Windows </w:t>
+      </w:r>
+      <w:proofErr w:type="spellStart"/>
+      <w:r>
+        <w:rPr>
+          <w:lang w:val="pl-PL"/>
+        </w:rPr>
+        <w:t>developers</w:t>
+      </w:r>
+      <w:proofErr w:type="spellEnd"/>
+      <w:r>
+        <w:rPr>
+          <w:lang w:val="pl-PL"/>
+        </w:rPr>
+        <w:t>”</w:t>
+      </w:r>
+      <w:r>
+        <w:rPr>
+          <w:rStyle w:val="Odwoanieprzypisudolnego"/>
+          <w:lang w:val="pl-PL"/>
+        </w:rPr>
+        <w:footnoteReference w:id="34"/>
+      </w:r>
+      <w:r>
+        <w:rPr>
+          <w:lang w:val="pl-PL"/>
+        </w:rPr>
+        <w:t>. Pakiet</w:t>
+      </w:r>
+      <w:r>
+        <w:rPr>
+          <w:lang w:val="pl-PL"/>
+        </w:rPr>
+        <w:t xml:space="preserve"> ten pozwala na kompilację aplikacji przeznaczonych na </w:t>
+      </w:r>
+      <w:proofErr w:type="spellStart"/>
+      <w:r>
+        <w:rPr>
+          <w:lang w:val="pl-PL"/>
+        </w:rPr>
+        <w:t>iOS</w:t>
+      </w:r>
+      <w:proofErr w:type="spellEnd"/>
+      <w:r>
+        <w:rPr>
+          <w:lang w:val="pl-PL"/>
+        </w:rPr>
+        <w:t xml:space="preserve"> pod systemem Windows, podpisanie aplikacji oraz uruchomienie jej na urządzeniach z systemem </w:t>
+      </w:r>
+      <w:proofErr w:type="spellStart"/>
+      <w:r>
+        <w:rPr>
+          <w:lang w:val="pl-PL"/>
+        </w:rPr>
+        <w:t>iOS</w:t>
+      </w:r>
+      <w:proofErr w:type="spellEnd"/>
+      <w:r>
+        <w:rPr>
+          <w:lang w:val="pl-PL"/>
+        </w:rPr>
+        <w:t xml:space="preserve">. Pakiet pozwala też na uruchomienie zdalnej konsoli </w:t>
+      </w:r>
+      <w:proofErr w:type="spellStart"/>
+      <w:r>
+        <w:rPr>
+          <w:lang w:val="pl-PL"/>
+        </w:rPr>
+        <w:t>debugującej</w:t>
+      </w:r>
+      <w:proofErr w:type="spellEnd"/>
+      <w:r>
+        <w:rPr>
+          <w:lang w:val="pl-PL"/>
+        </w:rPr>
+        <w:t xml:space="preserve"> przedstawiającej błędy z urządzenia na komputerze osobistym, kompilację bezpośrednio z IDE Visual Studio czy też generację paczek *.</w:t>
+      </w:r>
+      <w:proofErr w:type="spellStart"/>
+      <w:proofErr w:type="gramStart"/>
+      <w:r>
+        <w:rPr>
+          <w:lang w:val="pl-PL"/>
+        </w:rPr>
+        <w:t>deb</w:t>
+      </w:r>
+      <w:proofErr w:type="spellEnd"/>
+      <w:proofErr w:type="gramEnd"/>
+      <w:r>
+        <w:rPr>
+          <w:lang w:val="pl-PL"/>
+        </w:rPr>
+        <w:t xml:space="preserve"> oraz *.</w:t>
+      </w:r>
+      <w:proofErr w:type="spellStart"/>
+      <w:proofErr w:type="gramStart"/>
+      <w:r>
+        <w:rPr>
+          <w:lang w:val="pl-PL"/>
+        </w:rPr>
+        <w:t>ipa</w:t>
+      </w:r>
+      <w:proofErr w:type="spellEnd"/>
+      <w:proofErr w:type="gramEnd"/>
+      <w:r>
+        <w:rPr>
+          <w:lang w:val="pl-PL"/>
+        </w:rPr>
+        <w:t xml:space="preserve">. Aplikacja posiada też przydatną dla potrzeb niniejszej pracy funkcjonalność kompilowania projektów </w:t>
+      </w:r>
+      <w:proofErr w:type="spellStart"/>
+      <w:r>
+        <w:rPr>
+          <w:lang w:val="pl-PL"/>
+        </w:rPr>
+        <w:t>XCode</w:t>
+      </w:r>
+      <w:proofErr w:type="spellEnd"/>
+      <w:r>
+        <w:rPr>
+          <w:lang w:val="pl-PL"/>
+        </w:rPr>
+        <w:t xml:space="preserve"> generowanych przez platformę Unity bezpośrednio na maszynie, na której były pisane, bez konieczności eksportowania projektu na maszynę z systemem OS X. Do poprawnej inicjalizacji aplikacja potrzebuje jednak dostępu do plików </w:t>
+      </w:r>
+      <w:proofErr w:type="spellStart"/>
+      <w:r>
+        <w:rPr>
+          <w:lang w:val="pl-PL"/>
+        </w:rPr>
+        <w:t>iOS</w:t>
+      </w:r>
+      <w:proofErr w:type="spellEnd"/>
+      <w:r>
+        <w:rPr>
+          <w:lang w:val="pl-PL"/>
+        </w:rPr>
+        <w:t xml:space="preserve"> SDK, dlatego dostęp do systemu OS X z zainstalowanym </w:t>
+      </w:r>
+      <w:proofErr w:type="spellStart"/>
+      <w:r>
+        <w:rPr>
+          <w:lang w:val="pl-PL"/>
+        </w:rPr>
+        <w:t>XCode</w:t>
+      </w:r>
+      <w:proofErr w:type="spellEnd"/>
+      <w:r>
+        <w:rPr>
+          <w:lang w:val="pl-PL"/>
+        </w:rPr>
+        <w:t>, będzie potrzebny przynajmniej na krótki czas.</w:t>
+      </w:r>
+    </w:p>
+    <w:p>
+      <w:pPr>
+        <w:ind w:firstLine="576"/>
+        <w:rPr>
+          <w:lang w:val="pl-PL"/>
+        </w:rPr>
+      </w:pPr>
+      <w:r>
+        <w:rPr>
+          <w:lang w:val="pl-PL"/>
+        </w:rPr>
+        <w:t xml:space="preserve">Po pobraniu i standardowym procesie instalacji należy przeprowadzić konfigurację środowiska poprzez eksportowanie kilku części </w:t>
+      </w:r>
+      <w:proofErr w:type="spellStart"/>
+      <w:r>
+        <w:rPr>
+          <w:lang w:val="pl-PL"/>
+        </w:rPr>
+        <w:t>iOS</w:t>
+      </w:r>
+      <w:proofErr w:type="spellEnd"/>
+      <w:r>
+        <w:rPr>
+          <w:lang w:val="pl-PL"/>
+        </w:rPr>
+        <w:t xml:space="preserve"> SDK. W tym celu do pakietu dołączono dwa skrypty znajdujące się w folderze instalacyjnym w katalogu „Migration Assistant”. Jeden ze skryptów z rozszerzeniem *.</w:t>
+      </w:r>
+      <w:proofErr w:type="spellStart"/>
+      <w:proofErr w:type="gramStart"/>
+      <w:r>
+        <w:rPr>
+          <w:lang w:val="pl-PL"/>
+        </w:rPr>
+        <w:t>command</w:t>
+      </w:r>
+      <w:proofErr w:type="spellEnd"/>
+      <w:proofErr w:type="gramEnd"/>
+      <w:r>
+        <w:rPr>
+          <w:lang w:val="pl-PL"/>
+        </w:rPr>
+        <w:t xml:space="preserve"> przeznaczony jest dla systemu OS X. Wyszukuje on w systemie zainstalowany </w:t>
+      </w:r>
+      <w:proofErr w:type="spellStart"/>
+      <w:r>
+        <w:rPr>
+          <w:lang w:val="pl-PL"/>
+        </w:rPr>
+        <w:t>iOS</w:t>
+      </w:r>
+      <w:proofErr w:type="spellEnd"/>
+      <w:r>
+        <w:rPr>
+          <w:lang w:val="pl-PL"/>
+        </w:rPr>
+        <w:t xml:space="preserve"> SDK, następnie kopiuje z niego foldery „System” oraz „</w:t>
+      </w:r>
+      <w:proofErr w:type="spellStart"/>
+      <w:r>
+        <w:rPr>
+          <w:lang w:val="pl-PL"/>
+        </w:rPr>
+        <w:t>usr</w:t>
+      </w:r>
+      <w:proofErr w:type="spellEnd"/>
+      <w:r>
+        <w:rPr>
+          <w:lang w:val="pl-PL"/>
+        </w:rPr>
+        <w:t>” pliki „</w:t>
+      </w:r>
+      <w:proofErr w:type="spellStart"/>
+      <w:r>
+        <w:rPr>
+          <w:lang w:val="pl-PL"/>
+        </w:rPr>
+        <w:t>libclang_rt.</w:t>
+      </w:r>
+      <w:proofErr w:type="gramStart"/>
+      <w:r>
+        <w:rPr>
+          <w:lang w:val="pl-PL"/>
+        </w:rPr>
+        <w:t>ios</w:t>
+      </w:r>
+      <w:proofErr w:type="gramEnd"/>
       <w:r>
         <w:rPr>
           <w:lang w:val="pl-PL"/>
         </w:rPr>
         <w:t>.</w:t>
       </w:r>
-    </w:p>
-    <w:p>
-      <w:pPr>
-        <w:rPr>
-          <w:lang w:val="pl-PL"/>
-        </w:rPr>
-      </w:pPr>
-    </w:p>
-    <w:p>
-      <w:pPr>
-        <w:pStyle w:val="Nagwek3"/>
-        <w:rPr>
-          <w:lang w:val="pl-PL"/>
-        </w:rPr>
-      </w:pPr>
-      <w:bookmarkStart w:id="29" w:name="_Toc396655194"/>
-      <w:r>
-        <w:rPr>
-          <w:lang w:val="pl-PL"/>
-        </w:rPr>
-        <w:t>Instalacja aplikacji z systemu Windows</w:t>
-      </w:r>
-      <w:bookmarkEnd w:id="29"/>
-    </w:p>
-    <w:p>
-      <w:pPr>
-        <w:rPr>
-          <w:lang w:val="pl-PL"/>
-        </w:rPr>
-      </w:pPr>
+      <w:proofErr w:type="gramStart"/>
+      <w:r>
+        <w:rPr>
+          <w:lang w:val="pl-PL"/>
+        </w:rPr>
+        <w:t>a</w:t>
+      </w:r>
+      <w:proofErr w:type="spellEnd"/>
+      <w:proofErr w:type="gramEnd"/>
+      <w:r>
+        <w:rPr>
+          <w:lang w:val="pl-PL"/>
+        </w:rPr>
+        <w:t>”. Skopiowane pliki umieszczane są w pliku SDK.</w:t>
+      </w:r>
+      <w:proofErr w:type="gramStart"/>
+      <w:r>
+        <w:rPr>
+          <w:lang w:val="pl-PL"/>
+        </w:rPr>
+        <w:t>zip</w:t>
+      </w:r>
+      <w:proofErr w:type="gramEnd"/>
+      <w:r>
+        <w:rPr>
+          <w:lang w:val="pl-PL"/>
+        </w:rPr>
+        <w:t>. Spakowane archiwum należy przenieść na maszynę z systemem Windows, na której odbywał będzie się proces kompilacji. Po przeniesieniu archiwum należy uruchomić drugi ze skryptów z rozszerzeniem *.</w:t>
+      </w:r>
+      <w:proofErr w:type="spellStart"/>
+      <w:proofErr w:type="gramStart"/>
+      <w:r>
+        <w:rPr>
+          <w:lang w:val="pl-PL"/>
+        </w:rPr>
+        <w:t>cmd</w:t>
+      </w:r>
+      <w:proofErr w:type="spellEnd"/>
+      <w:proofErr w:type="gramEnd"/>
+      <w:r>
+        <w:rPr>
+          <w:lang w:val="pl-PL"/>
+        </w:rPr>
+        <w:t>, który przeniesie pliki skopiowane z SDK do odpowiednich katalogów i zmodyfikuje zmienne środowiskowe w sposób pozwalający z nich korzystać. Pomimo opisu samego programu mówiącego o korzystaniu ze skryptów z przenośnego urządzenia USB, można bez żadnych komplikacji korzystać z nich z dowolnego miejsca w systemie, do którego posiadamy dostęp typu odczyt-zapis.</w:t>
+      </w:r>
     </w:p>
     <w:p>
       <w:pPr>
@@ -13651,190 +14022,7 @@
         <w:rPr>
           <w:lang w:val="pl-PL"/>
         </w:rPr>
-        <w:t xml:space="preserve">Mimo faktu, że systemy Windows nie są wspierane, jako platformy deweloperskie dla systemu </w:t>
-      </w:r>
-      <w:proofErr w:type="spellStart"/>
-      <w:r>
-        <w:rPr>
-          <w:lang w:val="pl-PL"/>
-        </w:rPr>
-        <w:t>iOS</w:t>
-      </w:r>
-      <w:proofErr w:type="spellEnd"/>
-      <w:r>
-        <w:rPr>
-          <w:lang w:val="pl-PL"/>
-        </w:rPr>
-        <w:t xml:space="preserve"> da się przeprowadzić kompilację oraz instalację własnej aplikacji na urządzeniu </w:t>
-      </w:r>
-      <w:r>
-        <w:rPr>
-          <w:lang w:val="pl-PL"/>
-        </w:rPr>
-        <w:t>rzeczywistym poprzez zastosowanie odpowiednich programów.</w:t>
-      </w:r>
-    </w:p>
-    <w:p>
-      <w:pPr>
-        <w:ind w:firstLine="576"/>
-        <w:rPr>
-          <w:lang w:val="pl-PL"/>
-        </w:rPr>
-      </w:pPr>
-      <w:r>
-        <w:rPr>
-          <w:lang w:val="pl-PL"/>
-        </w:rPr>
-        <w:t>Jednym z pakietów, który może w tym pomóc jest „</w:t>
-      </w:r>
-      <w:proofErr w:type="spellStart"/>
-      <w:r>
-        <w:rPr>
-          <w:lang w:val="pl-PL"/>
-        </w:rPr>
-        <w:t>iOS</w:t>
-      </w:r>
-      <w:proofErr w:type="spellEnd"/>
-      <w:r>
-        <w:rPr>
-          <w:lang w:val="pl-PL"/>
-        </w:rPr>
-        <w:t xml:space="preserve"> </w:t>
-      </w:r>
-      <w:proofErr w:type="spellStart"/>
-      <w:r>
-        <w:rPr>
-          <w:lang w:val="pl-PL"/>
-        </w:rPr>
-        <w:t>Build</w:t>
-      </w:r>
-      <w:proofErr w:type="spellEnd"/>
-      <w:r>
-        <w:rPr>
-          <w:lang w:val="pl-PL"/>
-        </w:rPr>
-        <w:t xml:space="preserve"> </w:t>
-      </w:r>
-      <w:proofErr w:type="spellStart"/>
-      <w:r>
-        <w:rPr>
-          <w:lang w:val="pl-PL"/>
-        </w:rPr>
-        <w:t>Enviroment</w:t>
-      </w:r>
-      <w:proofErr w:type="spellEnd"/>
-      <w:r>
-        <w:rPr>
-          <w:lang w:val="pl-PL"/>
-        </w:rPr>
-        <w:t xml:space="preserve"> for Windows </w:t>
-      </w:r>
-      <w:proofErr w:type="spellStart"/>
-      <w:r>
-        <w:rPr>
-          <w:lang w:val="pl-PL"/>
-        </w:rPr>
-        <w:t>developers</w:t>
-      </w:r>
-      <w:proofErr w:type="spellEnd"/>
-      <w:r>
-        <w:rPr>
-          <w:lang w:val="pl-PL"/>
-        </w:rPr>
-        <w:t>”</w:t>
-      </w:r>
-      <w:r>
-        <w:rPr>
-          <w:rStyle w:val="Odwoanieprzypisudolnego"/>
-          <w:lang w:val="pl-PL"/>
-        </w:rPr>
-        <w:footnoteReference w:id="34"/>
-      </w:r>
-      <w:r>
-        <w:rPr>
-          <w:lang w:val="pl-PL"/>
-        </w:rPr>
-        <w:t>. Pakiet</w:t>
-      </w:r>
-      <w:r>
-        <w:rPr>
-          <w:lang w:val="pl-PL"/>
-        </w:rPr>
-        <w:t xml:space="preserve"> ten pozwala na kompilację aplikacji przeznaczonych na </w:t>
-      </w:r>
-      <w:proofErr w:type="spellStart"/>
-      <w:r>
-        <w:rPr>
-          <w:lang w:val="pl-PL"/>
-        </w:rPr>
-        <w:t>iOS</w:t>
-      </w:r>
-      <w:proofErr w:type="spellEnd"/>
-      <w:r>
-        <w:rPr>
-          <w:lang w:val="pl-PL"/>
-        </w:rPr>
-        <w:t xml:space="preserve"> pod systemem Windows, podpisanie aplikacji oraz uruchomienie jej na urządzeniach z systemem </w:t>
-      </w:r>
-      <w:proofErr w:type="spellStart"/>
-      <w:r>
-        <w:rPr>
-          <w:lang w:val="pl-PL"/>
-        </w:rPr>
-        <w:t>iOS</w:t>
-      </w:r>
-      <w:proofErr w:type="spellEnd"/>
-      <w:r>
-        <w:rPr>
-          <w:lang w:val="pl-PL"/>
-        </w:rPr>
-        <w:t xml:space="preserve">. Pakiet pozwala też na uruchomienie zdalnej konsoli </w:t>
-      </w:r>
-      <w:proofErr w:type="spellStart"/>
-      <w:r>
-        <w:rPr>
-          <w:lang w:val="pl-PL"/>
-        </w:rPr>
-        <w:t>debugującej</w:t>
-      </w:r>
-      <w:proofErr w:type="spellEnd"/>
-      <w:r>
-        <w:rPr>
-          <w:lang w:val="pl-PL"/>
-        </w:rPr>
-        <w:t xml:space="preserve"> przedstawiającej błędy z urządzenia na komputerze osobistym, kompilację bezpośrednio z IDE Visual Studio czy też generację paczek *.</w:t>
-      </w:r>
-      <w:proofErr w:type="spellStart"/>
-      <w:proofErr w:type="gramStart"/>
-      <w:r>
-        <w:rPr>
-          <w:lang w:val="pl-PL"/>
-        </w:rPr>
-        <w:t>deb</w:t>
-      </w:r>
-      <w:proofErr w:type="spellEnd"/>
-      <w:proofErr w:type="gramEnd"/>
-      <w:r>
-        <w:rPr>
-          <w:lang w:val="pl-PL"/>
-        </w:rPr>
-        <w:t xml:space="preserve"> oraz *.</w:t>
-      </w:r>
-      <w:proofErr w:type="spellStart"/>
-      <w:proofErr w:type="gramStart"/>
-      <w:r>
-        <w:rPr>
-          <w:lang w:val="pl-PL"/>
-        </w:rPr>
-        <w:t>ipa</w:t>
-      </w:r>
-      <w:proofErr w:type="spellEnd"/>
-      <w:proofErr w:type="gramEnd"/>
-      <w:r>
-        <w:rPr>
-          <w:lang w:val="pl-PL"/>
-        </w:rPr>
-        <w:t xml:space="preserve">. Aplikacja posiada też przydatną dla potrzeb niniejszej pracy funkcjonalność kompilowania projektów </w:t>
+        <w:t xml:space="preserve">Po dokonaniu konfiguracji aplikacji należy wygenerować projekt </w:t>
       </w:r>
       <w:proofErr w:type="spellStart"/>
       <w:r>
@@ -13848,208 +14036,14 @@
         <w:rPr>
           <w:lang w:val="pl-PL"/>
         </w:rPr>
-        <w:t xml:space="preserve"> generowanych przez platformę Unity bezpośrednio na maszynie, na której były pisane, bez konieczności eksportowania projektu na maszynę z systemem OS X. Do poprawnej inicjalizacji aplikacja potrzebuje jednak dostępu do plików </w:t>
-      </w:r>
-      <w:proofErr w:type="spellStart"/>
-      <w:r>
-        <w:rPr>
-          <w:lang w:val="pl-PL"/>
-        </w:rPr>
-        <w:t>iOS</w:t>
-      </w:r>
-      <w:proofErr w:type="spellEnd"/>
-      <w:r>
-        <w:rPr>
-          <w:lang w:val="pl-PL"/>
-        </w:rPr>
-        <w:t xml:space="preserve"> SDK, dlatego dostęp do systemu OS X z zainstalowanym </w:t>
-      </w:r>
-      <w:proofErr w:type="spellStart"/>
-      <w:r>
-        <w:rPr>
-          <w:lang w:val="pl-PL"/>
-        </w:rPr>
-        <w:t>XCode</w:t>
-      </w:r>
-      <w:proofErr w:type="spellEnd"/>
-      <w:r>
-        <w:rPr>
-          <w:lang w:val="pl-PL"/>
-        </w:rPr>
-        <w:t>, będzie potrzebny przynajmniej na krótki czas.</w:t>
-      </w:r>
-    </w:p>
-    <w:p>
-      <w:pPr>
-        <w:ind w:firstLine="576"/>
-        <w:rPr>
-          <w:lang w:val="pl-PL"/>
-        </w:rPr>
-      </w:pPr>
-      <w:r>
-        <w:rPr>
-          <w:lang w:val="pl-PL"/>
-        </w:rPr>
-        <w:t xml:space="preserve">Po pobraniu i standardowym procesie instalacji należy przeprowadzić konfigurację środowiska poprzez eksportowanie kilku części </w:t>
-      </w:r>
-      <w:proofErr w:type="spellStart"/>
-      <w:r>
-        <w:rPr>
-          <w:lang w:val="pl-PL"/>
-        </w:rPr>
-        <w:t>iOS</w:t>
-      </w:r>
-      <w:proofErr w:type="spellEnd"/>
-      <w:r>
-        <w:rPr>
-          <w:lang w:val="pl-PL"/>
-        </w:rPr>
-        <w:t xml:space="preserve"> SDK. W tym celu do pakietu dołączono dwa skrypty znajdujące się w folderze instalacyjnym w katalogu „Migration Assistant”. Jeden ze skryptów z rozszerzeniem *.</w:t>
-      </w:r>
-      <w:proofErr w:type="spellStart"/>
-      <w:proofErr w:type="gramStart"/>
-      <w:r>
-        <w:rPr>
-          <w:lang w:val="pl-PL"/>
-        </w:rPr>
-        <w:t>command</w:t>
-      </w:r>
-      <w:proofErr w:type="spellEnd"/>
-      <w:proofErr w:type="gramEnd"/>
-      <w:r>
-        <w:rPr>
-          <w:lang w:val="pl-PL"/>
-        </w:rPr>
-        <w:t xml:space="preserve"> przeznaczony jest dla systemu OS X. Wyszukuje on w systemie zainstalowany </w:t>
-      </w:r>
-      <w:proofErr w:type="spellStart"/>
-      <w:r>
-        <w:rPr>
-          <w:lang w:val="pl-PL"/>
-        </w:rPr>
-        <w:t>iOS</w:t>
-      </w:r>
-      <w:proofErr w:type="spellEnd"/>
-      <w:r>
-        <w:rPr>
-          <w:lang w:val="pl-PL"/>
-        </w:rPr>
-        <w:t xml:space="preserve"> SDK, następnie kopiuje z niego foldery „System” oraz „</w:t>
-      </w:r>
-      <w:proofErr w:type="spellStart"/>
-      <w:r>
-        <w:rPr>
-          <w:lang w:val="pl-PL"/>
-        </w:rPr>
-        <w:t>usr</w:t>
-      </w:r>
-      <w:proofErr w:type="spellEnd"/>
-      <w:r>
-        <w:rPr>
-          <w:lang w:val="pl-PL"/>
-        </w:rPr>
-        <w:t>” pliki „</w:t>
-      </w:r>
-      <w:proofErr w:type="spellStart"/>
-      <w:r>
-        <w:rPr>
-          <w:lang w:val="pl-PL"/>
-        </w:rPr>
-        <w:t>libclang_rt.</w:t>
-      </w:r>
-      <w:proofErr w:type="gramStart"/>
-      <w:r>
-        <w:rPr>
-          <w:lang w:val="pl-PL"/>
-        </w:rPr>
-        <w:t>ios</w:t>
-      </w:r>
-      <w:proofErr w:type="gramEnd"/>
-      <w:r>
-        <w:rPr>
-          <w:lang w:val="pl-PL"/>
-        </w:rPr>
-        <w:t>.</w:t>
-      </w:r>
-      <w:proofErr w:type="gramStart"/>
-      <w:r>
-        <w:rPr>
-          <w:lang w:val="pl-PL"/>
-        </w:rPr>
-        <w:t>a</w:t>
-      </w:r>
-      <w:proofErr w:type="spellEnd"/>
-      <w:proofErr w:type="gramEnd"/>
-      <w:r>
-        <w:rPr>
-          <w:lang w:val="pl-PL"/>
-        </w:rPr>
-        <w:t>”. Skopiowane pliki umieszczane są w pliku SDK.</w:t>
-      </w:r>
-      <w:proofErr w:type="gramStart"/>
-      <w:r>
-        <w:rPr>
-          <w:lang w:val="pl-PL"/>
-        </w:rPr>
-        <w:t>zip</w:t>
-      </w:r>
-      <w:proofErr w:type="gramEnd"/>
-      <w:r>
-        <w:rPr>
-          <w:lang w:val="pl-PL"/>
-        </w:rPr>
-        <w:t>. Spakowane archiwum należy przenieść na maszynę z systemem Windows, na której odbywał będzie się proces kompilacji. Po przeniesieniu archiwum należy uruchomić drugi ze skryptów z rozszerzeniem *.</w:t>
-      </w:r>
-      <w:proofErr w:type="spellStart"/>
-      <w:proofErr w:type="gramStart"/>
-      <w:r>
-        <w:rPr>
-          <w:lang w:val="pl-PL"/>
-        </w:rPr>
-        <w:t>cmd</w:t>
-      </w:r>
-      <w:proofErr w:type="spellEnd"/>
-      <w:proofErr w:type="gramEnd"/>
-      <w:r>
-        <w:rPr>
-          <w:lang w:val="pl-PL"/>
-        </w:rPr>
-        <w:t xml:space="preserve">, który przeniesie pliki skopiowane z SDK do odpowiednich katalogów i zmodyfikuje zmienne środowiskowe w sposób pozwalający z nich korzystać. Pomimo opisu samego programu mówiącego o korzystaniu ze skryptów z przenośnego urządzenia USB, można bez żadnych </w:t>
+        <w:t xml:space="preserve"> z platformy </w:t>
       </w:r>
       <w:r>
         <w:rPr>
           <w:lang w:val="pl-PL"/>
         </w:rPr>
         <w:lastRenderedPageBreak/>
-        <w:t>komplikacji korzystać z nich z dowolnego miejsca w systemie, do którego posiadamy dostęp typu odczyt-zapis.</w:t>
-      </w:r>
-    </w:p>
-    <w:p>
-      <w:pPr>
-        <w:ind w:firstLine="576"/>
-        <w:rPr>
-          <w:lang w:val="pl-PL"/>
-        </w:rPr>
-      </w:pPr>
-      <w:r>
-        <w:rPr>
-          <w:lang w:val="pl-PL"/>
-        </w:rPr>
-        <w:t xml:space="preserve">Po dokonaniu konfiguracji aplikacji należy wygenerować projekt </w:t>
-      </w:r>
-      <w:proofErr w:type="spellStart"/>
-      <w:r>
-        <w:rPr>
-          <w:lang w:val="pl-PL"/>
-        </w:rPr>
-        <w:t>XCode</w:t>
-      </w:r>
-      <w:proofErr w:type="spellEnd"/>
-      <w:r>
-        <w:rPr>
-          <w:lang w:val="pl-PL"/>
-        </w:rPr>
-        <w:t xml:space="preserve"> z platformy Unity. By tego dokonać należy przejść do menu File-&gt;</w:t>
+        <w:t>Unity. By tego dokonać należy przejść do menu File-&gt;</w:t>
       </w:r>
       <w:proofErr w:type="spellStart"/>
       <w:r>
@@ -14460,118 +14454,112 @@
         <w:rPr>
           <w:lang w:val="pl-PL"/>
         </w:rPr>
-        <w:t xml:space="preserve">, lub pseudo podpisanie </w:t>
-      </w:r>
+        <w:t>, lub pseudo podpisanie kluczem prywatnym generowanym na komputerze użytkownika. „</w:t>
+      </w:r>
+      <w:proofErr w:type="spellStart"/>
+      <w:r>
+        <w:rPr>
+          <w:lang w:val="pl-PL"/>
+        </w:rPr>
+        <w:t>Rebuild</w:t>
+      </w:r>
+      <w:proofErr w:type="spellEnd"/>
+      <w:r>
+        <w:rPr>
+          <w:lang w:val="pl-PL"/>
+        </w:rPr>
+        <w:t xml:space="preserve"> </w:t>
+      </w:r>
+      <w:proofErr w:type="spellStart"/>
+      <w:r>
+        <w:rPr>
+          <w:lang w:val="pl-PL"/>
+        </w:rPr>
+        <w:t>all</w:t>
+      </w:r>
+      <w:proofErr w:type="spellEnd"/>
+      <w:r>
+        <w:rPr>
+          <w:lang w:val="pl-PL"/>
+        </w:rPr>
+        <w:t xml:space="preserve"> </w:t>
+      </w:r>
+      <w:proofErr w:type="spellStart"/>
+      <w:r>
+        <w:rPr>
+          <w:lang w:val="pl-PL"/>
+        </w:rPr>
+        <w:t>source</w:t>
+      </w:r>
+      <w:proofErr w:type="spellEnd"/>
+      <w:r>
+        <w:rPr>
+          <w:lang w:val="pl-PL"/>
+        </w:rPr>
+        <w:t xml:space="preserve"> </w:t>
+      </w:r>
+      <w:proofErr w:type="spellStart"/>
+      <w:r>
+        <w:rPr>
+          <w:lang w:val="pl-PL"/>
+        </w:rPr>
+        <w:t>files</w:t>
+      </w:r>
+      <w:proofErr w:type="spellEnd"/>
+      <w:r>
+        <w:rPr>
+          <w:lang w:val="pl-PL"/>
+        </w:rPr>
+        <w:t>” wymusza na aplikacji budowanie projektu od nowa, ignorując pliki już wcześniej podpisane. Wydłuża to czas kompilacji, ale pozwala uniknąć potencjalnych błędów. „</w:t>
+      </w:r>
+      <w:proofErr w:type="spellStart"/>
+      <w:r>
+        <w:rPr>
+          <w:lang w:val="pl-PL"/>
+        </w:rPr>
+        <w:t>Deploy</w:t>
+      </w:r>
+      <w:proofErr w:type="spellEnd"/>
+      <w:r>
+        <w:rPr>
+          <w:lang w:val="pl-PL"/>
+        </w:rPr>
+        <w:t xml:space="preserve"> to </w:t>
+      </w:r>
+      <w:proofErr w:type="spellStart"/>
+      <w:r>
+        <w:rPr>
+          <w:lang w:val="pl-PL"/>
+        </w:rPr>
+        <w:t>iOS</w:t>
+      </w:r>
+      <w:proofErr w:type="spellEnd"/>
+      <w:r>
+        <w:rPr>
+          <w:lang w:val="pl-PL"/>
+        </w:rPr>
+        <w:t xml:space="preserve"> </w:t>
+      </w:r>
+      <w:proofErr w:type="spellStart"/>
+      <w:r>
+        <w:rPr>
+          <w:lang w:val="pl-PL"/>
+        </w:rPr>
+        <w:t>device</w:t>
+      </w:r>
+      <w:proofErr w:type="spellEnd"/>
+      <w:r>
+        <w:rPr>
+          <w:lang w:val="pl-PL"/>
+        </w:rPr>
+        <w:t xml:space="preserve"> </w:t>
+      </w:r>
+      <w:proofErr w:type="spellStart"/>
       <w:r>
         <w:rPr>
           <w:lang w:val="pl-PL"/>
         </w:rPr>
         <w:lastRenderedPageBreak/>
-        <w:t>kluczem prywatnym generowanym na komputerze użytkownika. „</w:t>
-      </w:r>
-      <w:proofErr w:type="spellStart"/>
-      <w:r>
-        <w:rPr>
-          <w:lang w:val="pl-PL"/>
-        </w:rPr>
-        <w:t>Rebuild</w:t>
-      </w:r>
-      <w:proofErr w:type="spellEnd"/>
-      <w:r>
-        <w:rPr>
-          <w:lang w:val="pl-PL"/>
-        </w:rPr>
-        <w:t xml:space="preserve"> </w:t>
-      </w:r>
-      <w:proofErr w:type="spellStart"/>
-      <w:r>
-        <w:rPr>
-          <w:lang w:val="pl-PL"/>
-        </w:rPr>
-        <w:t>all</w:t>
-      </w:r>
-      <w:proofErr w:type="spellEnd"/>
-      <w:r>
-        <w:rPr>
-          <w:lang w:val="pl-PL"/>
-        </w:rPr>
-        <w:t xml:space="preserve"> </w:t>
-      </w:r>
-      <w:proofErr w:type="spellStart"/>
-      <w:r>
-        <w:rPr>
-          <w:lang w:val="pl-PL"/>
-        </w:rPr>
-        <w:t>source</w:t>
-      </w:r>
-      <w:proofErr w:type="spellEnd"/>
-      <w:r>
-        <w:rPr>
-          <w:lang w:val="pl-PL"/>
-        </w:rPr>
-        <w:t xml:space="preserve"> </w:t>
-      </w:r>
-      <w:proofErr w:type="spellStart"/>
-      <w:r>
-        <w:rPr>
-          <w:lang w:val="pl-PL"/>
-        </w:rPr>
-        <w:t>files</w:t>
-      </w:r>
-      <w:proofErr w:type="spellEnd"/>
-      <w:r>
-        <w:rPr>
-          <w:lang w:val="pl-PL"/>
-        </w:rPr>
-        <w:t>” wymusza na aplikacji budowanie projektu od nowa, ignorując pliki już wcześniej podpisane. Wydłuża to czas kompilacji, ale pozwala uniknąć potencjalnych błędów. „</w:t>
-      </w:r>
-      <w:proofErr w:type="spellStart"/>
-      <w:r>
-        <w:rPr>
-          <w:lang w:val="pl-PL"/>
-        </w:rPr>
-        <w:t>Deploy</w:t>
-      </w:r>
-      <w:proofErr w:type="spellEnd"/>
-      <w:r>
-        <w:rPr>
-          <w:lang w:val="pl-PL"/>
-        </w:rPr>
-        <w:t xml:space="preserve"> to </w:t>
-      </w:r>
-      <w:proofErr w:type="spellStart"/>
-      <w:r>
-        <w:rPr>
-          <w:lang w:val="pl-PL"/>
-        </w:rPr>
-        <w:t>iOS</w:t>
-      </w:r>
-      <w:proofErr w:type="spellEnd"/>
-      <w:r>
-        <w:rPr>
-          <w:lang w:val="pl-PL"/>
-        </w:rPr>
-        <w:t xml:space="preserve"> </w:t>
-      </w:r>
-      <w:proofErr w:type="spellStart"/>
-      <w:r>
-        <w:rPr>
-          <w:lang w:val="pl-PL"/>
-        </w:rPr>
-        <w:t>device</w:t>
-      </w:r>
-      <w:proofErr w:type="spellEnd"/>
-      <w:r>
-        <w:rPr>
-          <w:lang w:val="pl-PL"/>
-        </w:rPr>
-        <w:t xml:space="preserve"> </w:t>
-      </w:r>
-      <w:proofErr w:type="spellStart"/>
-      <w:r>
-        <w:rPr>
-          <w:lang w:val="pl-PL"/>
-        </w:rPr>
         <w:t>over</w:t>
       </w:r>
       <w:proofErr w:type="spellEnd"/>
@@ -15320,49 +15308,49 @@
         <w:rPr>
           <w:lang w:val="pl-PL"/>
         </w:rPr>
-        <w:t xml:space="preserve"> nie istnieje w katalogu Media </w:t>
+        <w:t xml:space="preserve"> nie istnieje w katalogu Media należy go stworzyć i tak samo postąpić z katalogiem </w:t>
+      </w:r>
+      <w:proofErr w:type="spellStart"/>
+      <w:r>
+        <w:rPr>
+          <w:lang w:val="pl-PL"/>
+        </w:rPr>
+        <w:t>AutoInstall</w:t>
+      </w:r>
+      <w:proofErr w:type="spellEnd"/>
+      <w:r>
+        <w:rPr>
+          <w:rStyle w:val="Odwoanieprzypisudolnego"/>
+          <w:lang w:val="pl-PL"/>
+        </w:rPr>
+        <w:footnoteReference w:id="36"/>
+      </w:r>
+      <w:r>
+        <w:rPr>
+          <w:lang w:val="pl-PL"/>
+        </w:rPr>
+        <w:t xml:space="preserve">. </w:t>
+      </w:r>
+    </w:p>
+    <w:p>
+      <w:pPr>
+        <w:ind w:firstLine="720"/>
+        <w:rPr>
+          <w:lang w:val="pl-PL"/>
+        </w:rPr>
+      </w:pPr>
+      <w:r>
+        <w:rPr>
+          <w:lang w:val="pl-PL"/>
+        </w:rPr>
+        <w:t xml:space="preserve">Po umieszczeniu paczki w odpowiednim miejscu należy zrestartować urządzenie dwa </w:t>
       </w:r>
       <w:r>
         <w:rPr>
           <w:lang w:val="pl-PL"/>
         </w:rPr>
         <w:lastRenderedPageBreak/>
-        <w:t xml:space="preserve">należy go stworzyć i tak samo postąpić z katalogiem </w:t>
-      </w:r>
-      <w:proofErr w:type="spellStart"/>
-      <w:r>
-        <w:rPr>
-          <w:lang w:val="pl-PL"/>
-        </w:rPr>
-        <w:t>AutoInstall</w:t>
-      </w:r>
-      <w:proofErr w:type="spellEnd"/>
-      <w:r>
-        <w:rPr>
-          <w:rStyle w:val="Odwoanieprzypisudolnego"/>
-          <w:lang w:val="pl-PL"/>
-        </w:rPr>
-        <w:footnoteReference w:id="36"/>
-      </w:r>
-      <w:r>
-        <w:rPr>
-          <w:lang w:val="pl-PL"/>
-        </w:rPr>
-        <w:t xml:space="preserve">. </w:t>
-      </w:r>
-    </w:p>
-    <w:p>
-      <w:pPr>
-        <w:ind w:firstLine="720"/>
-        <w:rPr>
-          <w:lang w:val="pl-PL"/>
-        </w:rPr>
-      </w:pPr>
-      <w:r>
-        <w:rPr>
-          <w:lang w:val="pl-PL"/>
-        </w:rPr>
-        <w:t>Po umieszczeniu paczki w odpowiednim miejscu należy zrestartować urządzenie dwa razy. Po drugim restarcie nasza aplikacja pojawi się w menu Spring urządzenia.</w:t>
+        <w:t>razy. Po drugim restarcie nasza aplikacja pojawi się w menu Spring urządzenia.</w:t>
       </w:r>
     </w:p>
     <w:p>
@@ -15555,61 +15543,61 @@
         <w:rPr>
           <w:lang w:val="pl-PL"/>
         </w:rPr>
-        <w:t xml:space="preserve">. Dodatkowo Windows Phone 8 wspiera aktualizację poprzez interfejsy bezprzewodowe. Wszystkie urządzenia z systemem wspierane będą przez minimum 36 miesięcy </w:t>
+        <w:t>. Dodatkowo Windows Phone 8 wspiera aktualizację poprzez interfejsy bezprzewodowe. Wszystkie urządzenia z systemem wspierane będą przez minimum 36 miesięcy po wejściu do sprzedaży</w:t>
+      </w:r>
+      <w:r>
+        <w:rPr>
+          <w:rStyle w:val="Odwoanieprzypisudolnego"/>
+          <w:lang w:val="pl-PL"/>
+        </w:rPr>
+        <w:footnoteReference w:id="39"/>
+      </w:r>
+      <w:r>
+        <w:rPr>
+          <w:lang w:val="pl-PL"/>
+        </w:rPr>
+        <w:t>.</w:t>
+      </w:r>
+    </w:p>
+    <w:p>
+      <w:pPr>
+        <w:ind w:firstLine="576"/>
+        <w:rPr>
+          <w:lang w:val="pl-PL"/>
+        </w:rPr>
+      </w:pPr>
+      <w:r>
+        <w:rPr>
+          <w:lang w:val="pl-PL"/>
+        </w:rPr>
+        <w:t>Windows Phone 8</w:t>
+      </w:r>
+      <w:r>
+        <w:rPr>
+          <w:lang w:val="pl-PL"/>
+        </w:rPr>
+        <w:t xml:space="preserve"> jest pierwszym mobilnym systemem firmy Microsoft korzystającym z </w:t>
+      </w:r>
+      <w:proofErr w:type="spellStart"/>
+      <w:r>
+        <w:rPr>
+          <w:lang w:val="pl-PL"/>
+        </w:rPr>
+        <w:t>kernela</w:t>
+      </w:r>
+      <w:proofErr w:type="spellEnd"/>
+      <w:r>
+        <w:rPr>
+          <w:lang w:val="pl-PL"/>
+        </w:rPr>
+        <w:t xml:space="preserve"> Windows NT. Funkcjonalności systemu względem swoich poprzedników zostały </w:t>
       </w:r>
       <w:r>
         <w:rPr>
           <w:lang w:val="pl-PL"/>
         </w:rPr>
         <w:lastRenderedPageBreak/>
-        <w:t>po wejściu do sprzedaży</w:t>
-      </w:r>
-      <w:r>
-        <w:rPr>
-          <w:rStyle w:val="Odwoanieprzypisudolnego"/>
-          <w:lang w:val="pl-PL"/>
-        </w:rPr>
-        <w:footnoteReference w:id="39"/>
-      </w:r>
-      <w:r>
-        <w:rPr>
-          <w:lang w:val="pl-PL"/>
-        </w:rPr>
-        <w:t>.</w:t>
-      </w:r>
-    </w:p>
-    <w:p>
-      <w:pPr>
-        <w:ind w:firstLine="576"/>
-        <w:rPr>
-          <w:lang w:val="pl-PL"/>
-        </w:rPr>
-      </w:pPr>
-      <w:r>
-        <w:rPr>
-          <w:lang w:val="pl-PL"/>
-        </w:rPr>
-        <w:t>Windows Phone 8</w:t>
-      </w:r>
-      <w:r>
-        <w:rPr>
-          <w:lang w:val="pl-PL"/>
-        </w:rPr>
-        <w:t xml:space="preserve"> jest pierwszym mobilnym systemem firmy Microsoft korzystającym z </w:t>
-      </w:r>
-      <w:proofErr w:type="spellStart"/>
-      <w:r>
-        <w:rPr>
-          <w:lang w:val="pl-PL"/>
-        </w:rPr>
-        <w:t>kernela</w:t>
-      </w:r>
-      <w:proofErr w:type="spellEnd"/>
-      <w:r>
-        <w:rPr>
-          <w:lang w:val="pl-PL"/>
-        </w:rPr>
-        <w:t xml:space="preserve"> Windows NT. Funkcjonalności systemu względem swoich poprzedników zostały rozwinięte o poprawioną obsługę plików, stosu sieciowego, komponentów zabezpieczeń czy też obsługi grafiki</w:t>
+        <w:t>rozwinięte o poprawioną obsługę plików, stosu sieciowego, komponentów zabezpieczeń czy też obsługi grafiki</w:t>
       </w:r>
       <w:r>
         <w:rPr>
@@ -15852,56 +15840,62 @@
         <w:rPr>
           <w:lang w:val="pl-PL"/>
         </w:rPr>
+        <w:t>Virtualbox</w:t>
+      </w:r>
+      <w:proofErr w:type="spellEnd"/>
+      <w:r>
+        <w:rPr>
+          <w:lang w:val="pl-PL"/>
+        </w:rPr>
+        <w:t xml:space="preserve">. Jako obraz instalacyjny wykorzystano 90 dniową wersję ewaluacyjną systemu </w:t>
+      </w:r>
+      <w:proofErr w:type="gramStart"/>
+      <w:r>
+        <w:rPr>
+          <w:lang w:val="pl-PL"/>
+        </w:rPr>
+        <w:t>Windows 8.1 w</w:t>
+      </w:r>
+      <w:proofErr w:type="gramEnd"/>
+      <w:r>
+        <w:rPr>
+          <w:lang w:val="pl-PL"/>
+        </w:rPr>
+        <w:t xml:space="preserve"> formie 64 bitowej pobraną z oficjalnej strony firmy Microsoft</w:t>
+      </w:r>
+      <w:r>
+        <w:rPr>
+          <w:rStyle w:val="Odwoanieprzypisudolnego"/>
+          <w:lang w:val="pl-PL"/>
+        </w:rPr>
+        <w:footnoteReference w:id="41"/>
+      </w:r>
+      <w:r>
+        <w:rPr>
+          <w:lang w:val="pl-PL"/>
+        </w:rPr>
+        <w:t xml:space="preserve">. By </w:t>
+      </w:r>
+      <w:proofErr w:type="spellStart"/>
+      <w:r>
+        <w:rPr>
+          <w:lang w:val="pl-PL"/>
+        </w:rPr>
+        <w:t>Virtualbox</w:t>
+      </w:r>
+      <w:proofErr w:type="spellEnd"/>
+      <w:r>
+        <w:rPr>
+          <w:lang w:val="pl-PL"/>
+        </w:rPr>
+        <w:t xml:space="preserve"> dał możliwość instalacji wersji 64 bitowych systemów operacyjnych należy najpierw w </w:t>
+      </w:r>
+      <w:r>
+        <w:rPr>
+          <w:lang w:val="pl-PL"/>
+        </w:rPr>
         <w:lastRenderedPageBreak/>
-        <w:t>Virtualbox</w:t>
-      </w:r>
-      <w:proofErr w:type="spellEnd"/>
-      <w:r>
-        <w:rPr>
-          <w:lang w:val="pl-PL"/>
-        </w:rPr>
-        <w:t xml:space="preserve">. Jako obraz instalacyjny wykorzystano 90 dniową wersję ewaluacyjną systemu </w:t>
-      </w:r>
-      <w:proofErr w:type="gramStart"/>
-      <w:r>
-        <w:rPr>
-          <w:lang w:val="pl-PL"/>
-        </w:rPr>
-        <w:t>Windows 8.1 w</w:t>
-      </w:r>
-      <w:proofErr w:type="gramEnd"/>
-      <w:r>
-        <w:rPr>
-          <w:lang w:val="pl-PL"/>
-        </w:rPr>
-        <w:t xml:space="preserve"> formie 64 bitowej pobraną z oficjalnej strony firmy Microsoft</w:t>
-      </w:r>
-      <w:r>
-        <w:rPr>
-          <w:rStyle w:val="Odwoanieprzypisudolnego"/>
-          <w:lang w:val="pl-PL"/>
-        </w:rPr>
-        <w:footnoteReference w:id="41"/>
-      </w:r>
-      <w:r>
-        <w:rPr>
-          <w:lang w:val="pl-PL"/>
-        </w:rPr>
-        <w:t xml:space="preserve">. By </w:t>
-      </w:r>
-      <w:proofErr w:type="spellStart"/>
-      <w:r>
-        <w:rPr>
-          <w:lang w:val="pl-PL"/>
-        </w:rPr>
-        <w:t>Virtualbox</w:t>
-      </w:r>
-      <w:proofErr w:type="spellEnd"/>
-      <w:r>
-        <w:rPr>
-          <w:lang w:val="pl-PL"/>
-        </w:rPr>
-        <w:t xml:space="preserve"> dał możliwość instalacji wersji 64 bitowych systemów operacyjnych należy najpierw w ustawieniach BIOS danego urządzenia włączyć technologię wirtualizacji.</w:t>
+        <w:t>ustawieniach BIOS danego urządzenia włączyć technologię wirtualizacji.</w:t>
       </w:r>
     </w:p>
     <w:p>
@@ -16245,14 +16239,7 @@
         <w:rPr>
           <w:lang w:val="pl-PL"/>
         </w:rPr>
-        <w:t xml:space="preserve">Ostatnią ze zmian konfiguracyjnych profilu było wskazanie obrazu, który system wirtualny </w:t>
-      </w:r>
-      <w:r>
-        <w:rPr>
-          <w:lang w:val="pl-PL"/>
-        </w:rPr>
-        <w:lastRenderedPageBreak/>
-        <w:t xml:space="preserve">powinien </w:t>
+        <w:t xml:space="preserve">Ostatnią ze zmian konfiguracyjnych profilu było wskazanie obrazu, który system wirtualny powinien </w:t>
       </w:r>
       <w:r>
         <w:rPr>
@@ -17305,7 +17292,7 @@
           <v:shape id="_x0000_i1025" type="#_x0000_t75" style="width:453.75pt;height:79.45pt" o:ole="">
             <v:imagedata r:id="rId23" o:title=""/>
           </v:shape>
-          <o:OLEObject Type="Embed" ProgID="Word.OpenDocumentText.12" ShapeID="_x0000_i1025" DrawAspect="Content" ObjectID="_1470495830" r:id="rId24"/>
+          <o:OLEObject Type="Embed" ProgID="Word.OpenDocumentText.12" ShapeID="_x0000_i1025" DrawAspect="Content" ObjectID="_1470498096" r:id="rId24"/>
         </w:object>
       </w:r>
       <w:r>
@@ -20400,14 +20387,12 @@
         <w:t>BoxCollider</w:t>
       </w:r>
       <w:proofErr w:type="spellEnd"/>
-      <w:ins w:id="45" w:author="Łukasz Rauch" w:date="2014-08-13T14:08:00Z">
-        <w:r>
-          <w:rPr>
-            <w:lang w:val="pl-PL"/>
-          </w:rPr>
-          <w:t>,</w:t>
-        </w:r>
-      </w:ins>
+      <w:r>
+        <w:rPr>
+          <w:lang w:val="pl-PL"/>
+        </w:rPr>
+        <w:t>,</w:t>
+      </w:r>
       <w:r>
         <w:rPr>
           <w:lang w:val="pl-PL"/>
@@ -20568,7 +20553,7 @@
           <v:shape id="_x0000_i1026" type="#_x0000_t75" style="width:453.75pt;height:79.45pt" o:ole="">
             <v:imagedata r:id="rId35" o:title=""/>
           </v:shape>
-          <o:OLEObject Type="Embed" ProgID="Word.OpenDocumentText.12" ShapeID="_x0000_i1026" DrawAspect="Content" ObjectID="_1470495831" r:id="rId36"/>
+          <o:OLEObject Type="Embed" ProgID="Word.OpenDocumentText.12" ShapeID="_x0000_i1026" DrawAspect="Content" ObjectID="_1470498097" r:id="rId36"/>
         </w:object>
       </w:r>
     </w:p>
@@ -20659,7 +20644,7 @@
     <w:p>
       <w:pPr>
         <w:rPr>
-          <w:del w:id="46" w:author="Łukasz Rauch" w:date="2014-08-13T14:08:00Z"/>
+          <w:del w:id="45" w:author="Łukasz Rauch" w:date="2014-08-13T14:08:00Z"/>
           <w:lang w:val="pl-PL"/>
         </w:rPr>
       </w:pPr>
@@ -20672,18 +20657,11 @@
     </w:p>
     <w:p>
       <w:pPr>
-        <w:rPr>
-          <w:lang w:val="pl-PL"/>
-        </w:rPr>
-      </w:pPr>
-      <w:del w:id="47" w:author="Łukasz Rauch" w:date="2014-08-13T14:08:00Z">
-        <w:r>
-          <w:rPr>
-            <w:lang w:val="pl-PL"/>
-          </w:rPr>
-          <w:tab/>
-        </w:r>
-      </w:del>
+        <w:ind w:firstLine="720"/>
+        <w:rPr>
+          <w:lang w:val="pl-PL"/>
+        </w:rPr>
+      </w:pPr>
       <w:r>
         <w:rPr>
           <w:lang w:val="pl-PL"/>
@@ -20737,7 +20715,7 @@
           <v:shape id="_x0000_i1027" type="#_x0000_t75" style="width:453.75pt;height:215.3pt" o:ole="">
             <v:imagedata r:id="rId37" o:title=""/>
           </v:shape>
-          <o:OLEObject Type="Embed" ProgID="Word.OpenDocumentText.12" ShapeID="_x0000_i1027" DrawAspect="Content" ObjectID="_1470495832" r:id="rId38"/>
+          <o:OLEObject Type="Embed" ProgID="Word.OpenDocumentText.12" ShapeID="_x0000_i1027" DrawAspect="Content" ObjectID="_1470498098" r:id="rId38"/>
         </w:object>
       </w:r>
     </w:p>
@@ -21233,7 +21211,7 @@
         </w:rPr>
         <w:t xml:space="preserve">Następnie tworzone są paletki reprezentujące graczy – jedna dla gracza ludzkiego, jedna dla przeciwnika komputerowego. Obie wywodzą się z klasy bazowej </w:t>
       </w:r>
-      <w:commentRangeStart w:id="48"/>
+      <w:commentRangeStart w:id="46"/>
       <w:proofErr w:type="spellStart"/>
       <w:r>
         <w:rPr>
@@ -21242,7 +21220,7 @@
         </w:rPr>
         <w:t>Paddle</w:t>
       </w:r>
-      <w:commentRangeEnd w:id="48"/>
+      <w:commentRangeEnd w:id="46"/>
       <w:proofErr w:type="spellEnd"/>
       <w:r>
         <w:rPr>
@@ -21250,7 +21228,7 @@
           <w:rFonts w:cs="Mangal"/>
           <w:i/>
         </w:rPr>
-        <w:commentReference w:id="48"/>
+        <w:commentReference w:id="46"/>
       </w:r>
       <w:r>
         <w:rPr>
@@ -21640,15 +21618,13 @@
           </wp:inline>
         </w:drawing>
       </w:r>
-      <w:bookmarkStart w:id="49" w:name="_GoBack"/>
-      <w:bookmarkEnd w:id="49"/>
     </w:p>
     <w:p>
       <w:pPr>
         <w:pStyle w:val="Legenda"/>
         <w:jc w:val="center"/>
         <w:rPr>
-          <w:ins w:id="50" w:author="Łukasz Rauch" w:date="2014-08-13T14:22:00Z"/>
+          <w:ins w:id="47" w:author="Łukasz Rauch" w:date="2014-08-13T14:22:00Z"/>
           <w:lang w:val="pl-PL"/>
         </w:rPr>
       </w:pPr>
@@ -21701,50 +21677,515 @@
         <w:pStyle w:val="Legenda"/>
         <w:jc w:val="center"/>
         <w:rPr>
-          <w:ins w:id="51" w:author="Łukasz Rauch" w:date="2014-08-13T14:22:00Z"/>
-          <w:lang w:val="pl-PL"/>
-        </w:rPr>
-      </w:pPr>
+          <w:ins w:id="48" w:author="Łukasz Rauch" w:date="2014-08-13T14:22:00Z"/>
+          <w:lang w:val="pl-PL"/>
+        </w:rPr>
+      </w:pPr>
+    </w:p>
+    <w:p>
+      <w:pPr>
+        <w:pStyle w:val="Nagwek2"/>
+        <w:rPr>
+          <w:lang w:val="pl-PL"/>
+        </w:rPr>
+      </w:pPr>
+      <w:r>
+        <w:rPr>
+          <w:lang w:val="pl-PL"/>
+        </w:rPr>
+        <w:t>Wyniki</w:t>
+      </w:r>
+    </w:p>
+    <w:p>
+      <w:pPr>
+        <w:rPr>
+          <w:lang w:val="pl-PL"/>
+        </w:rPr>
+      </w:pPr>
+    </w:p>
+    <w:p>
+      <w:pPr>
+        <w:ind w:firstLine="576"/>
+        <w:rPr>
+          <w:lang w:val="pl-PL"/>
+        </w:rPr>
+      </w:pPr>
+      <w:r>
+        <w:rPr>
+          <w:lang w:val="pl-PL"/>
+        </w:rPr>
+        <w:t>Po zaimplementowaniu gier testowych przeprowadzono ich analizę pod kątem wydajności, mając na uwadze wyniki otrzymane z testów możliwości urządzeń.</w:t>
+      </w:r>
+      <w:r>
+        <w:rPr>
+          <w:lang w:val="pl-PL"/>
+        </w:rPr>
+        <w:t xml:space="preserve"> Dla gry dwuwymiarowej w stanie bezczynności bądź normalnej gry wartości były stałe, oscylując w okolicach 60FPS, co przedstawiono na </w:t>
+      </w:r>
+      <w:proofErr w:type="gramStart"/>
+      <w:r>
+        <w:rPr>
+          <w:lang w:val="pl-PL"/>
+        </w:rPr>
+        <w:t xml:space="preserve">rysunku . </w:t>
+      </w:r>
+      <w:proofErr w:type="gramEnd"/>
+      <w:r>
+        <w:rPr>
+          <w:lang w:val="pl-PL"/>
+        </w:rPr>
+        <w:t>Różnice pomiędzy urządzeniami można uznać za błąd statystyczny.</w:t>
+      </w:r>
+    </w:p>
+    <w:p>
+      <w:pPr>
+        <w:ind w:firstLine="576"/>
+        <w:rPr>
+          <w:lang w:val="pl-PL"/>
+        </w:rPr>
+      </w:pPr>
+    </w:p>
+    <w:p>
+      <w:pPr>
+        <w:keepNext/>
+        <w:ind w:firstLine="576"/>
+        <w:jc w:val="center"/>
+      </w:pPr>
+      <w:r>
+        <w:rPr>
+          <w:noProof/>
+          <w:lang w:val="pl-PL" w:eastAsia="pl-PL" w:bidi="ar-SA"/>
+        </w:rPr>
+        <w:lastRenderedPageBreak/>
+        <w:drawing>
+          <wp:inline distT="0" distB="0" distL="0" distR="0" wp14:anchorId="70A2217C" wp14:editId="16EB7F85">
+            <wp:extent cx="4572000" cy="2743200"/>
+            <wp:effectExtent l="0" t="0" r="19050" b="19050"/>
+            <wp:docPr id="2" name="Wykres 2"/>
+            <wp:cNvGraphicFramePr/>
+            <a:graphic xmlns:a="http://schemas.openxmlformats.org/drawingml/2006/main">
+              <a:graphicData uri="http://schemas.openxmlformats.org/drawingml/2006/chart">
+                <c:chart xmlns:c="http://schemas.openxmlformats.org/drawingml/2006/chart" xmlns:r="http://schemas.openxmlformats.org/officeDocument/2006/relationships" r:id="rId41"/>
+              </a:graphicData>
+            </a:graphic>
+          </wp:inline>
+        </w:drawing>
+      </w:r>
     </w:p>
     <w:p>
       <w:pPr>
         <w:pStyle w:val="Legenda"/>
         <w:jc w:val="center"/>
         <w:rPr>
-          <w:ins w:id="52" w:author="Łukasz Rauch" w:date="2014-08-13T14:22:00Z"/>
-          <w:lang w:val="pl-PL"/>
-        </w:rPr>
-      </w:pPr>
+          <w:lang w:val="pl-PL"/>
+        </w:rPr>
+      </w:pPr>
+      <w:proofErr w:type="spellStart"/>
+      <w:r>
+        <w:t>Rysunek</w:t>
+      </w:r>
+      <w:proofErr w:type="spellEnd"/>
+      <w:r>
+        <w:t xml:space="preserve"> </w:t>
+      </w:r>
+      <w:fldSimple w:instr=" SEQ Rysunek \* ARABIC ">
+        <w:r>
+          <w:rPr>
+            <w:noProof/>
+          </w:rPr>
+          <w:t>23</w:t>
+        </w:r>
+      </w:fldSimple>
+      <w:r>
+        <w:t xml:space="preserve"> </w:t>
+      </w:r>
+      <w:proofErr w:type="spellStart"/>
+      <w:r>
+        <w:t>Ilośc</w:t>
+      </w:r>
+      <w:proofErr w:type="spellEnd"/>
+      <w:r>
+        <w:t xml:space="preserve"> </w:t>
+      </w:r>
+      <w:proofErr w:type="spellStart"/>
+      <w:r>
+        <w:t>klatek</w:t>
+      </w:r>
+      <w:proofErr w:type="spellEnd"/>
+      <w:r>
+        <w:t xml:space="preserve"> </w:t>
+      </w:r>
+      <w:proofErr w:type="spellStart"/>
+      <w:proofErr w:type="gramStart"/>
+      <w:r>
+        <w:t>na</w:t>
+      </w:r>
+      <w:proofErr w:type="spellEnd"/>
+      <w:proofErr w:type="gramEnd"/>
+      <w:r>
+        <w:t xml:space="preserve"> </w:t>
+      </w:r>
+      <w:proofErr w:type="spellStart"/>
+      <w:r>
+        <w:t>sekundę</w:t>
+      </w:r>
+      <w:proofErr w:type="spellEnd"/>
+      <w:r>
+        <w:t xml:space="preserve"> w </w:t>
+      </w:r>
+      <w:proofErr w:type="spellStart"/>
+      <w:r>
+        <w:t>grze</w:t>
+      </w:r>
+      <w:proofErr w:type="spellEnd"/>
+      <w:r>
+        <w:t xml:space="preserve"> </w:t>
+      </w:r>
+      <w:proofErr w:type="spellStart"/>
+      <w:r>
+        <w:t>dwuwymiarowej</w:t>
+      </w:r>
+      <w:proofErr w:type="spellEnd"/>
+      <w:r>
+        <w:t xml:space="preserve"> w </w:t>
+      </w:r>
+      <w:proofErr w:type="spellStart"/>
+      <w:r>
+        <w:t>stanie</w:t>
+      </w:r>
+      <w:proofErr w:type="spellEnd"/>
+      <w:r>
+        <w:t xml:space="preserve"> </w:t>
+      </w:r>
+      <w:proofErr w:type="spellStart"/>
+      <w:r>
+        <w:t>gry</w:t>
+      </w:r>
+      <w:proofErr w:type="spellEnd"/>
+      <w:r>
+        <w:t xml:space="preserve"> </w:t>
+      </w:r>
+      <w:proofErr w:type="spellStart"/>
+      <w:r>
+        <w:t>normalnej</w:t>
+      </w:r>
+      <w:proofErr w:type="spellEnd"/>
+    </w:p>
+    <w:p>
+      <w:pPr>
+        <w:rPr>
+          <w:lang w:val="pl-PL"/>
+        </w:rPr>
+      </w:pPr>
+    </w:p>
+    <w:p>
+      <w:pPr>
+        <w:ind w:firstLine="431"/>
+        <w:rPr>
+          <w:lang w:val="pl-PL"/>
+        </w:rPr>
+      </w:pPr>
+      <w:r>
+        <w:rPr>
+          <w:lang w:val="pl-PL"/>
+        </w:rPr>
+        <w:t xml:space="preserve">Na </w:t>
+      </w:r>
+      <w:proofErr w:type="gramStart"/>
+      <w:r>
+        <w:rPr>
+          <w:lang w:val="pl-PL"/>
+        </w:rPr>
+        <w:t>rysunku  przedstawiono</w:t>
+      </w:r>
+      <w:proofErr w:type="gramEnd"/>
+      <w:r>
+        <w:rPr>
+          <w:lang w:val="pl-PL"/>
+        </w:rPr>
+        <w:t xml:space="preserve"> natomiast wyniki w końcowym momencie gry, w stanie rozrzucania przeciwników gdzie aplikacja wymaga największej ilości zasobów gdyż na ekranie znajduje się wiele szybko tworzonych, animowanych obiektów. Jak widać wyniki są gorsze od tych w stanie normalnej gry, ale na żadnym urządzeniu nie przekroczono granicy 30FPS wymaganych do płynnej </w:t>
+      </w:r>
+      <w:proofErr w:type="gramStart"/>
+      <w:r>
+        <w:rPr>
+          <w:lang w:val="pl-PL"/>
+        </w:rPr>
+        <w:t>gry.</w:t>
+      </w:r>
+      <w:proofErr w:type="gramEnd"/>
+    </w:p>
+    <w:p>
+      <w:pPr>
+        <w:ind w:firstLine="431"/>
+        <w:rPr>
+          <w:lang w:val="pl-PL"/>
+        </w:rPr>
+      </w:pPr>
+    </w:p>
+    <w:p>
+      <w:pPr>
+        <w:keepNext/>
+        <w:ind w:firstLine="431"/>
+        <w:jc w:val="center"/>
+      </w:pPr>
+      <w:r>
+        <w:rPr>
+          <w:noProof/>
+          <w:lang w:val="pl-PL" w:eastAsia="pl-PL" w:bidi="ar-SA"/>
+        </w:rPr>
+        <w:drawing>
+          <wp:inline distT="0" distB="0" distL="0" distR="0" wp14:anchorId="622E50B1" wp14:editId="25DA80C7">
+            <wp:extent cx="4572000" cy="2743200"/>
+            <wp:effectExtent l="0" t="0" r="19050" b="19050"/>
+            <wp:docPr id="27" name="Wykres 27"/>
+            <wp:cNvGraphicFramePr/>
+            <a:graphic xmlns:a="http://schemas.openxmlformats.org/drawingml/2006/main">
+              <a:graphicData uri="http://schemas.openxmlformats.org/drawingml/2006/chart">
+                <c:chart xmlns:c="http://schemas.openxmlformats.org/drawingml/2006/chart" xmlns:r="http://schemas.openxmlformats.org/officeDocument/2006/relationships" r:id="rId42"/>
+              </a:graphicData>
+            </a:graphic>
+          </wp:inline>
+        </w:drawing>
+      </w:r>
     </w:p>
     <w:p>
       <w:pPr>
         <w:pStyle w:val="Legenda"/>
         <w:jc w:val="center"/>
         <w:rPr>
-          <w:lang w:val="pl-PL"/>
-        </w:rPr>
-      </w:pPr>
-      <w:commentRangeStart w:id="53"/>
-      <w:proofErr w:type="gramStart"/>
-      <w:ins w:id="54" w:author="Łukasz Rauch" w:date="2014-08-13T14:22:00Z">
+          <w:ins w:id="49" w:author="Łukasz Rauch" w:date="2014-08-13T14:22:00Z"/>
+          <w:lang w:val="pl-PL"/>
+        </w:rPr>
+      </w:pPr>
+      <w:proofErr w:type="spellStart"/>
+      <w:r>
+        <w:t>Rysunek</w:t>
+      </w:r>
+      <w:proofErr w:type="spellEnd"/>
+      <w:r>
+        <w:t xml:space="preserve"> </w:t>
+      </w:r>
+      <w:fldSimple w:instr=" SEQ Rysunek \* ARABIC ">
         <w:r>
           <w:rPr>
-            <w:lang w:val="pl-PL"/>
+            <w:noProof/>
           </w:rPr>
-          <w:t>uwaga</w:t>
+          <w:t>24</w:t>
         </w:r>
-        <w:commentRangeEnd w:id="53"/>
+      </w:fldSimple>
+      <w:r>
+        <w:t xml:space="preserve"> </w:t>
+      </w:r>
+      <w:proofErr w:type="spellStart"/>
+      <w:r>
+        <w:t>Ilość</w:t>
+      </w:r>
+      <w:proofErr w:type="spellEnd"/>
+      <w:r>
+        <w:t xml:space="preserve"> </w:t>
+      </w:r>
+      <w:proofErr w:type="spellStart"/>
+      <w:r>
+        <w:t>klatek</w:t>
+      </w:r>
+      <w:proofErr w:type="spellEnd"/>
+      <w:r>
+        <w:t xml:space="preserve"> </w:t>
+      </w:r>
+      <w:proofErr w:type="spellStart"/>
+      <w:proofErr w:type="gramStart"/>
+      <w:r>
+        <w:t>na</w:t>
+      </w:r>
+      <w:proofErr w:type="spellEnd"/>
+      <w:proofErr w:type="gramEnd"/>
+      <w:r>
+        <w:t xml:space="preserve"> </w:t>
+      </w:r>
+      <w:proofErr w:type="spellStart"/>
+      <w:r>
+        <w:t>sekundę</w:t>
+      </w:r>
+      <w:proofErr w:type="spellEnd"/>
+      <w:r>
+        <w:t xml:space="preserve"> w </w:t>
+      </w:r>
+      <w:proofErr w:type="spellStart"/>
+      <w:r>
+        <w:t>grze</w:t>
+      </w:r>
+      <w:proofErr w:type="spellEnd"/>
+      <w:r>
+        <w:t xml:space="preserve"> </w:t>
+      </w:r>
+      <w:proofErr w:type="spellStart"/>
+      <w:r>
+        <w:t>dwuwymiarowej</w:t>
+      </w:r>
+      <w:proofErr w:type="spellEnd"/>
+      <w:r>
+        <w:t xml:space="preserve"> w </w:t>
+      </w:r>
+      <w:proofErr w:type="spellStart"/>
+      <w:r>
+        <w:t>ostatniej</w:t>
+      </w:r>
+      <w:proofErr w:type="spellEnd"/>
+      <w:r>
+        <w:t xml:space="preserve"> </w:t>
+      </w:r>
+      <w:proofErr w:type="spellStart"/>
+      <w:r>
+        <w:t>fazie</w:t>
+      </w:r>
+      <w:proofErr w:type="spellEnd"/>
+    </w:p>
+    <w:p>
+      <w:pPr>
+        <w:ind w:firstLine="431"/>
+        <w:rPr>
+          <w:lang w:val="pl-PL"/>
+        </w:rPr>
+      </w:pPr>
+      <w:bookmarkStart w:id="50" w:name="_Toc396655201"/>
+      <w:r>
+        <w:rPr>
+          <w:lang w:val="pl-PL"/>
+        </w:rPr>
+        <w:lastRenderedPageBreak/>
+        <w:t xml:space="preserve">Wyniki dla gry trójwymiarowej, które zaprezentowano na </w:t>
+      </w:r>
+      <w:proofErr w:type="gramStart"/>
+      <w:r>
+        <w:rPr>
+          <w:lang w:val="pl-PL"/>
+        </w:rPr>
+        <w:t>rysunku  , zbliżone</w:t>
+      </w:r>
+      <w:proofErr w:type="gramEnd"/>
+      <w:r>
+        <w:rPr>
+          <w:lang w:val="pl-PL"/>
+        </w:rPr>
+        <w:t xml:space="preserve"> są do granicy 60FPS, jako że gra nie posiada zbyt wielu obiektów na ekranie na raz i jedynymi bardziej wymagającymi obliczeniami są światła i cienie, które jednak w Unity są dobrze zoptymalizowane. </w:t>
+      </w:r>
+      <w:r>
+        <w:rPr>
+          <w:lang w:val="pl-PL"/>
+        </w:rPr>
+        <w:t>Wszystkie urządzenia doskonale poradziły sobie ze stworzoną grą, pozwalając na płynna i nieprzerwaną grę.</w:t>
+      </w:r>
+    </w:p>
+    <w:p>
+      <w:pPr>
+        <w:ind w:firstLine="431"/>
+        <w:rPr>
+          <w:lang w:val="pl-PL"/>
+        </w:rPr>
+      </w:pPr>
+      <w:bookmarkStart w:id="51" w:name="_GoBack"/>
+      <w:bookmarkEnd w:id="51"/>
+    </w:p>
+    <w:p>
+      <w:pPr>
+        <w:keepNext/>
+        <w:ind w:firstLine="431"/>
+        <w:jc w:val="center"/>
+      </w:pPr>
+      <w:r>
+        <w:rPr>
+          <w:noProof/>
+          <w:lang w:val="pl-PL" w:eastAsia="pl-PL" w:bidi="ar-SA"/>
+        </w:rPr>
+        <w:drawing>
+          <wp:inline distT="0" distB="0" distL="0" distR="0" wp14:anchorId="4CEA6994" wp14:editId="57E13D63">
+            <wp:extent cx="4572000" cy="2743200"/>
+            <wp:effectExtent l="0" t="0" r="19050" b="19050"/>
+            <wp:docPr id="28" name="Wykres 28"/>
+            <wp:cNvGraphicFramePr/>
+            <a:graphic xmlns:a="http://schemas.openxmlformats.org/drawingml/2006/main">
+              <a:graphicData uri="http://schemas.openxmlformats.org/drawingml/2006/chart">
+                <c:chart xmlns:c="http://schemas.openxmlformats.org/drawingml/2006/chart" xmlns:r="http://schemas.openxmlformats.org/officeDocument/2006/relationships" r:id="rId43"/>
+              </a:graphicData>
+            </a:graphic>
+          </wp:inline>
+        </w:drawing>
+      </w:r>
+    </w:p>
+    <w:p>
+      <w:pPr>
+        <w:pStyle w:val="Legenda"/>
+        <w:jc w:val="center"/>
+        <w:rPr>
+          <w:lang w:val="pl-PL"/>
+        </w:rPr>
+      </w:pPr>
+      <w:proofErr w:type="spellStart"/>
+      <w:r>
+        <w:t>Rysunek</w:t>
+      </w:r>
+      <w:proofErr w:type="spellEnd"/>
+      <w:r>
+        <w:t xml:space="preserve"> </w:t>
+      </w:r>
+      <w:fldSimple w:instr=" SEQ Rysunek \* ARABIC ">
         <w:r>
           <w:rPr>
-            <w:rStyle w:val="Odwoaniedokomentarza"/>
-            <w:rFonts w:cs="Mangal"/>
-            <w:i w:val="0"/>
-            <w:iCs w:val="0"/>
+            <w:noProof/>
           </w:rPr>
-          <w:commentReference w:id="53"/>
+          <w:t>25</w:t>
         </w:r>
-      </w:ins>
+      </w:fldSimple>
+      <w:r>
+        <w:t xml:space="preserve"> </w:t>
+      </w:r>
+      <w:proofErr w:type="spellStart"/>
+      <w:r>
+        <w:t>Ilość</w:t>
+      </w:r>
+      <w:proofErr w:type="spellEnd"/>
+      <w:r>
+        <w:t xml:space="preserve"> </w:t>
+      </w:r>
+      <w:proofErr w:type="spellStart"/>
+      <w:r>
+        <w:t>klatek</w:t>
+      </w:r>
+      <w:proofErr w:type="spellEnd"/>
+      <w:r>
+        <w:t xml:space="preserve"> </w:t>
+      </w:r>
+      <w:proofErr w:type="spellStart"/>
+      <w:proofErr w:type="gramStart"/>
+      <w:r>
+        <w:t>na</w:t>
+      </w:r>
+      <w:proofErr w:type="spellEnd"/>
       <w:proofErr w:type="gramEnd"/>
+      <w:r>
+        <w:t xml:space="preserve"> </w:t>
+      </w:r>
+      <w:proofErr w:type="spellStart"/>
+      <w:r>
+        <w:t>sekundę</w:t>
+      </w:r>
+      <w:proofErr w:type="spellEnd"/>
+      <w:r>
+        <w:t xml:space="preserve"> w </w:t>
+      </w:r>
+      <w:proofErr w:type="spellStart"/>
+      <w:r>
+        <w:t>grze</w:t>
+      </w:r>
+      <w:proofErr w:type="spellEnd"/>
+      <w:r>
+        <w:t xml:space="preserve"> </w:t>
+      </w:r>
+      <w:proofErr w:type="spellStart"/>
+      <w:r>
+        <w:t>trójwymiarowej</w:t>
+      </w:r>
+      <w:proofErr w:type="spellEnd"/>
     </w:p>
     <w:p>
       <w:pPr>
@@ -21758,7 +22199,6 @@
           <w:lang w:val="pl-PL"/>
         </w:rPr>
       </w:pPr>
-      <w:bookmarkStart w:id="55" w:name="_Toc396655201"/>
       <w:r>
         <w:rPr>
           <w:lang w:val="pl-PL"/>
@@ -21766,7 +22206,7 @@
         <w:lastRenderedPageBreak/>
         <w:t>Podsumowanie i wnioski</w:t>
       </w:r>
-      <w:bookmarkEnd w:id="55"/>
+      <w:bookmarkEnd w:id="50"/>
     </w:p>
     <w:p>
       <w:pPr>
@@ -22209,8 +22649,8 @@
           <w:lang w:val="pl-PL"/>
         </w:rPr>
       </w:pPr>
-      <w:bookmarkStart w:id="56" w:name="_Toc396655202"/>
-      <w:commentRangeStart w:id="57"/>
+      <w:bookmarkStart w:id="52" w:name="_Toc396655202"/>
+      <w:commentRangeStart w:id="53"/>
       <w:r>
         <w:rPr>
           <w:lang w:val="pl-PL"/>
@@ -22218,7 +22658,7 @@
         <w:lastRenderedPageBreak/>
         <w:t>Literatura</w:t>
       </w:r>
-      <w:commentRangeEnd w:id="57"/>
+      <w:commentRangeEnd w:id="53"/>
       <w:r>
         <w:rPr>
           <w:rStyle w:val="Odwoaniedokomentarza"/>
@@ -22227,9 +22667,9 @@
           <w:bCs w:val="0"/>
           <w:color w:val="auto"/>
         </w:rPr>
-        <w:commentReference w:id="57"/>
-      </w:r>
-      <w:bookmarkEnd w:id="56"/>
+        <w:commentReference w:id="53"/>
+      </w:r>
+      <w:bookmarkEnd w:id="52"/>
     </w:p>
     <w:p>
       <w:pPr>
@@ -22241,7 +22681,7 @@
       <w:r>
         <w:t>[</w:t>
       </w:r>
-      <w:bookmarkStart w:id="58" w:name="Per13"/>
+      <w:bookmarkStart w:id="54" w:name="Per13"/>
       <w:r>
         <w:fldChar w:fldCharType="begin"/>
       </w:r>
@@ -22260,7 +22700,7 @@
       <w:r>
         <w:fldChar w:fldCharType="end"/>
       </w:r>
-      <w:bookmarkEnd w:id="58"/>
+      <w:bookmarkEnd w:id="54"/>
       <w:r>
         <w:t>]</w:t>
       </w:r>
@@ -22328,7 +22768,7 @@
       <w:r>
         <w:t>[</w:t>
       </w:r>
-      <w:bookmarkStart w:id="59" w:name="Was10"/>
+      <w:bookmarkStart w:id="55" w:name="Was10"/>
       <w:r>
         <w:fldChar w:fldCharType="begin"/>
       </w:r>
@@ -22347,7 +22787,7 @@
       <w:r>
         <w:fldChar w:fldCharType="end"/>
       </w:r>
-      <w:bookmarkEnd w:id="59"/>
+      <w:bookmarkEnd w:id="55"/>
       <w:r>
         <w:t>]</w:t>
       </w:r>
@@ -22385,7 +22825,7 @@
       <w:r>
         <w:t>[</w:t>
       </w:r>
-      <w:bookmarkStart w:id="60" w:name="Gupta14"/>
+      <w:bookmarkStart w:id="56" w:name="Gupta14"/>
       <w:r>
         <w:fldChar w:fldCharType="begin"/>
       </w:r>
@@ -22404,7 +22844,7 @@
       <w:r>
         <w:fldChar w:fldCharType="end"/>
       </w:r>
-      <w:bookmarkEnd w:id="60"/>
+      <w:bookmarkEnd w:id="56"/>
       <w:r>
         <w:t>]</w:t>
       </w:r>
@@ -22454,7 +22894,7 @@
       <w:r>
         <w:t>[</w:t>
       </w:r>
-      <w:bookmarkStart w:id="61" w:name="Armando14"/>
+      <w:bookmarkStart w:id="57" w:name="Armando14"/>
       <w:r>
         <w:fldChar w:fldCharType="begin"/>
       </w:r>
@@ -22473,7 +22913,7 @@
       <w:r>
         <w:fldChar w:fldCharType="end"/>
       </w:r>
-      <w:bookmarkEnd w:id="61"/>
+      <w:bookmarkEnd w:id="57"/>
       <w:r>
         <w:t>]</w:t>
       </w:r>
@@ -22540,7 +22980,7 @@
       <w:r>
         <w:t>[</w:t>
       </w:r>
-      <w:bookmarkStart w:id="62" w:name="Creighton10"/>
+      <w:bookmarkStart w:id="58" w:name="Creighton10"/>
       <w:r>
         <w:fldChar w:fldCharType="begin"/>
       </w:r>
@@ -22562,7 +23002,7 @@
         </w:rPr>
         <w:fldChar w:fldCharType="end"/>
       </w:r>
-      <w:bookmarkEnd w:id="62"/>
+      <w:bookmarkEnd w:id="58"/>
       <w:r>
         <w:t>]</w:t>
       </w:r>
@@ -25465,7 +25905,7 @@
       </w:pPr>
     </w:p>
     <w:sectPr>
-      <w:footerReference w:type="default" r:id="rId41"/>
+      <w:footerReference w:type="default" r:id="rId44"/>
       <w:pgSz w:w="12240" w:h="15840" w:code="1"/>
       <w:pgMar w:top="1138" w:right="1138" w:bottom="1138" w:left="1138" w:header="720" w:footer="720" w:gutter="562"/>
       <w:cols w:space="720"/>
@@ -25949,7 +26389,7 @@
       </w:r>
     </w:p>
   </w:comment>
-  <w:comment w:id="48" w:author="Łukasz Rauch" w:date="2014-08-14T07:49:00Z" w:initials="ŁR">
+  <w:comment w:id="46" w:author="Łukasz Rauch" w:date="2014-08-14T07:49:00Z" w:initials="ŁR">
     <w:p>
       <w:pPr>
         <w:pStyle w:val="Tekstkomentarza"/>
@@ -26018,40 +26458,6 @@
     </w:p>
   </w:comment>
   <w:comment w:id="53" w:author="Łukasz Rauch" w:date="2014-08-13T14:24:00Z" w:initials="ŁR">
-    <w:p>
-      <w:pPr>
-        <w:pStyle w:val="Tekstkomentarza"/>
-        <w:rPr>
-          <w:lang w:val="pl-PL"/>
-        </w:rPr>
-      </w:pPr>
-      <w:r>
-        <w:rPr>
-          <w:rStyle w:val="Odwoaniedokomentarza"/>
-        </w:rPr>
-        <w:annotationRef/>
-      </w:r>
-      <w:r>
-        <w:rPr>
-          <w:lang w:val="pl-PL"/>
-        </w:rPr>
-        <w:t xml:space="preserve">Brakuje </w:t>
-      </w:r>
-      <w:r>
-        <w:rPr>
-          <w:lang w:val="pl-PL"/>
-        </w:rPr>
-        <w:t xml:space="preserve">trochę </w:t>
-      </w:r>
-      <w:r>
-        <w:rPr>
-          <w:lang w:val="pl-PL"/>
-        </w:rPr>
-        <w:t>analizy wydajności obydwu gier – nic nie wynika z tego, ze zrobiłeś takie gry</w:t>
-      </w:r>
-    </w:p>
-  </w:comment>
-  <w:comment w:id="57" w:author="Łukasz Rauch" w:date="2014-08-13T14:24:00Z" w:initials="ŁR">
     <w:p>
       <w:pPr>
         <w:pStyle w:val="Tekstkomentarza"/>
@@ -26129,7 +26535,7 @@
           <w:rPr>
             <w:noProof/>
           </w:rPr>
-          <w:t>53</w:t>
+          <w:t>55</w:t>
         </w:r>
         <w:r>
           <w:rPr>
@@ -34942,6 +35348,505 @@
 </c:chartSpace>
 </file>
 
+<file path=word/charts/chart10.xml><?xml version="1.0" encoding="utf-8"?>
+<c:chartSpace xmlns:c="http://schemas.openxmlformats.org/drawingml/2006/chart" xmlns:a="http://schemas.openxmlformats.org/drawingml/2006/main" xmlns:r="http://schemas.openxmlformats.org/officeDocument/2006/relationships">
+  <c:date1904 val="0"/>
+  <c:lang val="pl-PL"/>
+  <c:roundedCorners val="0"/>
+  <mc:AlternateContent xmlns:mc="http://schemas.openxmlformats.org/markup-compatibility/2006">
+    <mc:Choice xmlns:c14="http://schemas.microsoft.com/office/drawing/2007/8/2/chart" Requires="c14">
+      <c14:style val="102"/>
+    </mc:Choice>
+    <mc:Fallback>
+      <c:style val="2"/>
+    </mc:Fallback>
+  </mc:AlternateContent>
+  <c:chart>
+    <c:autoTitleDeleted val="0"/>
+    <c:plotArea>
+      <c:layout/>
+      <c:barChart>
+        <c:barDir val="col"/>
+        <c:grouping val="clustered"/>
+        <c:varyColors val="0"/>
+        <c:ser>
+          <c:idx val="0"/>
+          <c:order val="0"/>
+          <c:tx>
+            <c:strRef>
+              <c:f>'2d'!$B$1</c:f>
+              <c:strCache>
+                <c:ptCount val="1"/>
+                <c:pt idx="0">
+                  <c:v>S4</c:v>
+                </c:pt>
+              </c:strCache>
+            </c:strRef>
+          </c:tx>
+          <c:invertIfNegative val="0"/>
+          <c:val>
+            <c:numRef>
+              <c:f>'2d'!$B$4</c:f>
+              <c:numCache>
+                <c:formatCode>0.00</c:formatCode>
+                <c:ptCount val="1"/>
+                <c:pt idx="0">
+                  <c:v>54.76</c:v>
+                </c:pt>
+              </c:numCache>
+            </c:numRef>
+          </c:val>
+        </c:ser>
+        <c:ser>
+          <c:idx val="1"/>
+          <c:order val="1"/>
+          <c:tx>
+            <c:strRef>
+              <c:f>'2d'!$C$1</c:f>
+              <c:strCache>
+                <c:ptCount val="1"/>
+                <c:pt idx="0">
+                  <c:v>Lumia</c:v>
+                </c:pt>
+              </c:strCache>
+            </c:strRef>
+          </c:tx>
+          <c:invertIfNegative val="0"/>
+          <c:val>
+            <c:numRef>
+              <c:f>'2d'!$C$4</c:f>
+              <c:numCache>
+                <c:formatCode>0.00</c:formatCode>
+                <c:ptCount val="1"/>
+                <c:pt idx="0">
+                  <c:v>36.6</c:v>
+                </c:pt>
+              </c:numCache>
+            </c:numRef>
+          </c:val>
+        </c:ser>
+        <c:ser>
+          <c:idx val="2"/>
+          <c:order val="2"/>
+          <c:tx>
+            <c:strRef>
+              <c:f>'2d'!$D$1</c:f>
+              <c:strCache>
+                <c:ptCount val="1"/>
+                <c:pt idx="0">
+                  <c:v>Core</c:v>
+                </c:pt>
+              </c:strCache>
+            </c:strRef>
+          </c:tx>
+          <c:invertIfNegative val="0"/>
+          <c:val>
+            <c:numRef>
+              <c:f>'2d'!$D$4</c:f>
+              <c:numCache>
+                <c:formatCode>0.00</c:formatCode>
+                <c:ptCount val="1"/>
+                <c:pt idx="0">
+                  <c:v>47.21</c:v>
+                </c:pt>
+              </c:numCache>
+            </c:numRef>
+          </c:val>
+        </c:ser>
+        <c:ser>
+          <c:idx val="3"/>
+          <c:order val="3"/>
+          <c:tx>
+            <c:strRef>
+              <c:f>'2d'!$E$1</c:f>
+              <c:strCache>
+                <c:ptCount val="1"/>
+                <c:pt idx="0">
+                  <c:v>iPhone 5</c:v>
+                </c:pt>
+              </c:strCache>
+            </c:strRef>
+          </c:tx>
+          <c:invertIfNegative val="0"/>
+          <c:val>
+            <c:numRef>
+              <c:f>'2d'!$E$4</c:f>
+              <c:numCache>
+                <c:formatCode>0.00</c:formatCode>
+                <c:ptCount val="1"/>
+                <c:pt idx="0">
+                  <c:v>59.65</c:v>
+                </c:pt>
+              </c:numCache>
+            </c:numRef>
+          </c:val>
+        </c:ser>
+        <c:ser>
+          <c:idx val="4"/>
+          <c:order val="4"/>
+          <c:tx>
+            <c:strRef>
+              <c:f>'2d'!$F$1</c:f>
+              <c:strCache>
+                <c:ptCount val="1"/>
+                <c:pt idx="0">
+                  <c:v>iPad 3</c:v>
+                </c:pt>
+              </c:strCache>
+            </c:strRef>
+          </c:tx>
+          <c:invertIfNegative val="0"/>
+          <c:val>
+            <c:numRef>
+              <c:f>'2d'!$F$4</c:f>
+              <c:numCache>
+                <c:formatCode>0.00</c:formatCode>
+                <c:ptCount val="1"/>
+                <c:pt idx="0">
+                  <c:v>57.5</c:v>
+                </c:pt>
+              </c:numCache>
+            </c:numRef>
+          </c:val>
+        </c:ser>
+        <c:ser>
+          <c:idx val="5"/>
+          <c:order val="5"/>
+          <c:tx>
+            <c:strRef>
+              <c:f>'2d'!$G$1</c:f>
+              <c:strCache>
+                <c:ptCount val="1"/>
+                <c:pt idx="0">
+                  <c:v>iPad 1</c:v>
+                </c:pt>
+              </c:strCache>
+            </c:strRef>
+          </c:tx>
+          <c:invertIfNegative val="0"/>
+          <c:val>
+            <c:numRef>
+              <c:f>'2d'!$G$4</c:f>
+              <c:numCache>
+                <c:formatCode>0.00</c:formatCode>
+                <c:ptCount val="1"/>
+                <c:pt idx="0">
+                  <c:v>40.229999999999997</c:v>
+                </c:pt>
+              </c:numCache>
+            </c:numRef>
+          </c:val>
+        </c:ser>
+        <c:dLbls>
+          <c:showLegendKey val="0"/>
+          <c:showVal val="0"/>
+          <c:showCatName val="0"/>
+          <c:showSerName val="0"/>
+          <c:showPercent val="0"/>
+          <c:showBubbleSize val="0"/>
+        </c:dLbls>
+        <c:gapWidth val="150"/>
+        <c:axId val="109981696"/>
+        <c:axId val="109983232"/>
+      </c:barChart>
+      <c:catAx>
+        <c:axId val="109981696"/>
+        <c:scaling>
+          <c:orientation val="minMax"/>
+        </c:scaling>
+        <c:delete val="1"/>
+        <c:axPos val="b"/>
+        <c:majorTickMark val="out"/>
+        <c:minorTickMark val="none"/>
+        <c:tickLblPos val="nextTo"/>
+        <c:crossAx val="109983232"/>
+        <c:crosses val="autoZero"/>
+        <c:auto val="1"/>
+        <c:lblAlgn val="ctr"/>
+        <c:lblOffset val="100"/>
+        <c:noMultiLvlLbl val="0"/>
+      </c:catAx>
+      <c:valAx>
+        <c:axId val="109983232"/>
+        <c:scaling>
+          <c:orientation val="minMax"/>
+        </c:scaling>
+        <c:delete val="0"/>
+        <c:axPos val="l"/>
+        <c:majorGridlines/>
+        <c:numFmt formatCode="0.00" sourceLinked="1"/>
+        <c:majorTickMark val="out"/>
+        <c:minorTickMark val="none"/>
+        <c:tickLblPos val="nextTo"/>
+        <c:crossAx val="109981696"/>
+        <c:crosses val="autoZero"/>
+        <c:crossBetween val="between"/>
+      </c:valAx>
+    </c:plotArea>
+    <c:legend>
+      <c:legendPos val="r"/>
+      <c:overlay val="0"/>
+    </c:legend>
+    <c:plotVisOnly val="1"/>
+    <c:dispBlanksAs val="gap"/>
+    <c:showDLblsOverMax val="0"/>
+  </c:chart>
+  <c:externalData r:id="rId1">
+    <c:autoUpdate val="0"/>
+  </c:externalData>
+</c:chartSpace>
+</file>
+
+<file path=word/charts/chart11.xml><?xml version="1.0" encoding="utf-8"?>
+<c:chartSpace xmlns:c="http://schemas.openxmlformats.org/drawingml/2006/chart" xmlns:a="http://schemas.openxmlformats.org/drawingml/2006/main" xmlns:r="http://schemas.openxmlformats.org/officeDocument/2006/relationships">
+  <c:date1904 val="0"/>
+  <c:lang val="pl-PL"/>
+  <c:roundedCorners val="0"/>
+  <mc:AlternateContent xmlns:mc="http://schemas.openxmlformats.org/markup-compatibility/2006">
+    <mc:Choice xmlns:c14="http://schemas.microsoft.com/office/drawing/2007/8/2/chart" Requires="c14">
+      <c14:style val="102"/>
+    </mc:Choice>
+    <mc:Fallback>
+      <c:style val="2"/>
+    </mc:Fallback>
+  </mc:AlternateContent>
+  <c:chart>
+    <c:autoTitleDeleted val="0"/>
+    <c:plotArea>
+      <c:layout/>
+      <c:barChart>
+        <c:barDir val="col"/>
+        <c:grouping val="clustered"/>
+        <c:varyColors val="0"/>
+        <c:ser>
+          <c:idx val="0"/>
+          <c:order val="0"/>
+          <c:tx>
+            <c:strRef>
+              <c:f>'3d'!$B$1</c:f>
+              <c:strCache>
+                <c:ptCount val="1"/>
+                <c:pt idx="0">
+                  <c:v>S4</c:v>
+                </c:pt>
+              </c:strCache>
+            </c:strRef>
+          </c:tx>
+          <c:invertIfNegative val="0"/>
+          <c:val>
+            <c:numRef>
+              <c:f>'3d'!$B$3</c:f>
+              <c:numCache>
+                <c:formatCode>General</c:formatCode>
+                <c:ptCount val="1"/>
+                <c:pt idx="0">
+                  <c:v>59.67</c:v>
+                </c:pt>
+              </c:numCache>
+            </c:numRef>
+          </c:val>
+        </c:ser>
+        <c:ser>
+          <c:idx val="1"/>
+          <c:order val="1"/>
+          <c:tx>
+            <c:strRef>
+              <c:f>'3d'!$C$1</c:f>
+              <c:strCache>
+                <c:ptCount val="1"/>
+                <c:pt idx="0">
+                  <c:v>Lumia</c:v>
+                </c:pt>
+              </c:strCache>
+            </c:strRef>
+          </c:tx>
+          <c:invertIfNegative val="0"/>
+          <c:val>
+            <c:numRef>
+              <c:f>'3d'!$C$3</c:f>
+              <c:numCache>
+                <c:formatCode>General</c:formatCode>
+                <c:ptCount val="1"/>
+                <c:pt idx="0">
+                  <c:v>59.06</c:v>
+                </c:pt>
+              </c:numCache>
+            </c:numRef>
+          </c:val>
+        </c:ser>
+        <c:ser>
+          <c:idx val="2"/>
+          <c:order val="2"/>
+          <c:tx>
+            <c:strRef>
+              <c:f>'3d'!$D$1</c:f>
+              <c:strCache>
+                <c:ptCount val="1"/>
+                <c:pt idx="0">
+                  <c:v>Core</c:v>
+                </c:pt>
+              </c:strCache>
+            </c:strRef>
+          </c:tx>
+          <c:invertIfNegative val="0"/>
+          <c:val>
+            <c:numRef>
+              <c:f>'3d'!$D$3</c:f>
+              <c:numCache>
+                <c:formatCode>General</c:formatCode>
+                <c:ptCount val="1"/>
+                <c:pt idx="0">
+                  <c:v>59.13</c:v>
+                </c:pt>
+              </c:numCache>
+            </c:numRef>
+          </c:val>
+        </c:ser>
+        <c:ser>
+          <c:idx val="3"/>
+          <c:order val="3"/>
+          <c:tx>
+            <c:strRef>
+              <c:f>'3d'!$E$1</c:f>
+              <c:strCache>
+                <c:ptCount val="1"/>
+                <c:pt idx="0">
+                  <c:v>iPhone 5</c:v>
+                </c:pt>
+              </c:strCache>
+            </c:strRef>
+          </c:tx>
+          <c:invertIfNegative val="0"/>
+          <c:val>
+            <c:numRef>
+              <c:f>'3d'!$E$3</c:f>
+              <c:numCache>
+                <c:formatCode>0.00</c:formatCode>
+                <c:ptCount val="1"/>
+                <c:pt idx="0">
+                  <c:v>59.75</c:v>
+                </c:pt>
+              </c:numCache>
+            </c:numRef>
+          </c:val>
+        </c:ser>
+        <c:ser>
+          <c:idx val="4"/>
+          <c:order val="4"/>
+          <c:tx>
+            <c:strRef>
+              <c:f>'3d'!$F$1</c:f>
+              <c:strCache>
+                <c:ptCount val="1"/>
+                <c:pt idx="0">
+                  <c:v>iPad 3</c:v>
+                </c:pt>
+              </c:strCache>
+            </c:strRef>
+          </c:tx>
+          <c:invertIfNegative val="0"/>
+          <c:val>
+            <c:numRef>
+              <c:f>'3d'!$F$3</c:f>
+              <c:numCache>
+                <c:formatCode>0.00</c:formatCode>
+                <c:ptCount val="1"/>
+                <c:pt idx="0">
+                  <c:v>59.83</c:v>
+                </c:pt>
+              </c:numCache>
+            </c:numRef>
+          </c:val>
+        </c:ser>
+        <c:ser>
+          <c:idx val="5"/>
+          <c:order val="5"/>
+          <c:tx>
+            <c:strRef>
+              <c:f>'3d'!$G$1</c:f>
+              <c:strCache>
+                <c:ptCount val="1"/>
+                <c:pt idx="0">
+                  <c:v>iPad 1</c:v>
+                </c:pt>
+              </c:strCache>
+            </c:strRef>
+          </c:tx>
+          <c:invertIfNegative val="0"/>
+          <c:val>
+            <c:numRef>
+              <c:f>'3d'!$G$3</c:f>
+              <c:numCache>
+                <c:formatCode>0.00</c:formatCode>
+                <c:ptCount val="1"/>
+                <c:pt idx="0">
+                  <c:v>59.47</c:v>
+                </c:pt>
+              </c:numCache>
+            </c:numRef>
+          </c:val>
+        </c:ser>
+        <c:dLbls>
+          <c:showLegendKey val="0"/>
+          <c:showVal val="0"/>
+          <c:showCatName val="0"/>
+          <c:showSerName val="0"/>
+          <c:showPercent val="0"/>
+          <c:showBubbleSize val="0"/>
+        </c:dLbls>
+        <c:gapWidth val="150"/>
+        <c:axId val="110023808"/>
+        <c:axId val="110025344"/>
+      </c:barChart>
+      <c:catAx>
+        <c:axId val="110023808"/>
+        <c:scaling>
+          <c:orientation val="minMax"/>
+        </c:scaling>
+        <c:delete val="1"/>
+        <c:axPos val="b"/>
+        <c:majorTickMark val="out"/>
+        <c:minorTickMark val="none"/>
+        <c:tickLblPos val="nextTo"/>
+        <c:crossAx val="110025344"/>
+        <c:crosses val="autoZero"/>
+        <c:auto val="1"/>
+        <c:lblAlgn val="ctr"/>
+        <c:lblOffset val="100"/>
+        <c:noMultiLvlLbl val="0"/>
+      </c:catAx>
+      <c:valAx>
+        <c:axId val="110025344"/>
+        <c:scaling>
+          <c:orientation val="minMax"/>
+          <c:min val="0"/>
+        </c:scaling>
+        <c:delete val="0"/>
+        <c:axPos val="l"/>
+        <c:majorGridlines/>
+        <c:numFmt formatCode="General" sourceLinked="1"/>
+        <c:majorTickMark val="out"/>
+        <c:minorTickMark val="none"/>
+        <c:tickLblPos val="nextTo"/>
+        <c:crossAx val="110023808"/>
+        <c:crosses val="autoZero"/>
+        <c:crossBetween val="between"/>
+      </c:valAx>
+    </c:plotArea>
+    <c:legend>
+      <c:legendPos val="r"/>
+      <c:overlay val="0"/>
+    </c:legend>
+    <c:plotVisOnly val="1"/>
+    <c:dispBlanksAs val="gap"/>
+    <c:showDLblsOverMax val="0"/>
+  </c:chart>
+  <c:externalData r:id="rId1">
+    <c:autoUpdate val="0"/>
+  </c:externalData>
+</c:chartSpace>
+</file>
+
 <file path=word/charts/chart2.xml><?xml version="1.0" encoding="utf-8"?>
 <c:chartSpace xmlns:c="http://schemas.openxmlformats.org/drawingml/2006/chart" xmlns:a="http://schemas.openxmlformats.org/drawingml/2006/main" xmlns:r="http://schemas.openxmlformats.org/officeDocument/2006/relationships">
   <c:date1904 val="0"/>
@@ -35294,11 +36199,11 @@
           <c:showBubbleSize val="0"/>
         </c:dLbls>
         <c:gapWidth val="150"/>
-        <c:axId val="127714432"/>
-        <c:axId val="127716352"/>
+        <c:axId val="138998912"/>
+        <c:axId val="139000832"/>
       </c:barChart>
       <c:catAx>
-        <c:axId val="127714432"/>
+        <c:axId val="138998912"/>
         <c:scaling>
           <c:orientation val="minMax"/>
         </c:scaling>
@@ -35326,7 +36231,7 @@
         <c:majorTickMark val="out"/>
         <c:minorTickMark val="none"/>
         <c:tickLblPos val="nextTo"/>
-        <c:crossAx val="127716352"/>
+        <c:crossAx val="139000832"/>
         <c:crosses val="autoZero"/>
         <c:auto val="1"/>
         <c:lblAlgn val="ctr"/>
@@ -35334,7 +36239,7 @@
         <c:noMultiLvlLbl val="0"/>
       </c:catAx>
       <c:valAx>
-        <c:axId val="127716352"/>
+        <c:axId val="139000832"/>
         <c:scaling>
           <c:orientation val="minMax"/>
         </c:scaling>
@@ -35371,7 +36276,7 @@
         <c:majorTickMark val="out"/>
         <c:minorTickMark val="none"/>
         <c:tickLblPos val="nextTo"/>
-        <c:crossAx val="127714432"/>
+        <c:crossAx val="138998912"/>
         <c:crosses val="autoZero"/>
         <c:crossBetween val="between"/>
       </c:valAx>
@@ -35732,11 +36637,11 @@
           <c:showBubbleSize val="0"/>
         </c:dLbls>
         <c:gapWidth val="150"/>
-        <c:axId val="133196800"/>
-        <c:axId val="133203072"/>
+        <c:axId val="140508160"/>
+        <c:axId val="148030592"/>
       </c:barChart>
       <c:catAx>
-        <c:axId val="133196800"/>
+        <c:axId val="140508160"/>
         <c:scaling>
           <c:orientation val="minMax"/>
         </c:scaling>
@@ -35772,7 +36677,7 @@
         <c:majorTickMark val="out"/>
         <c:minorTickMark val="none"/>
         <c:tickLblPos val="nextTo"/>
-        <c:crossAx val="133203072"/>
+        <c:crossAx val="148030592"/>
         <c:crosses val="autoZero"/>
         <c:auto val="1"/>
         <c:lblAlgn val="ctr"/>
@@ -35780,7 +36685,7 @@
         <c:noMultiLvlLbl val="0"/>
       </c:catAx>
       <c:valAx>
-        <c:axId val="133203072"/>
+        <c:axId val="148030592"/>
         <c:scaling>
           <c:orientation val="minMax"/>
         </c:scaling>
@@ -35809,7 +36714,7 @@
         <c:majorTickMark val="out"/>
         <c:minorTickMark val="none"/>
         <c:tickLblPos val="nextTo"/>
-        <c:crossAx val="133196800"/>
+        <c:crossAx val="140508160"/>
         <c:crosses val="autoZero"/>
         <c:crossBetween val="between"/>
       </c:valAx>
@@ -36144,11 +37049,11 @@
           <c:showBubbleSize val="0"/>
         </c:dLbls>
         <c:gapWidth val="150"/>
-        <c:axId val="135091328"/>
-        <c:axId val="135093248"/>
+        <c:axId val="174011520"/>
+        <c:axId val="174013440"/>
       </c:barChart>
       <c:catAx>
-        <c:axId val="135091328"/>
+        <c:axId val="174011520"/>
         <c:scaling>
           <c:orientation val="minMax"/>
         </c:scaling>
@@ -36189,7 +37094,7 @@
         <c:majorTickMark val="out"/>
         <c:minorTickMark val="none"/>
         <c:tickLblPos val="nextTo"/>
-        <c:crossAx val="135093248"/>
+        <c:crossAx val="174013440"/>
         <c:crosses val="autoZero"/>
         <c:auto val="1"/>
         <c:lblAlgn val="ctr"/>
@@ -36197,7 +37102,7 @@
         <c:noMultiLvlLbl val="0"/>
       </c:catAx>
       <c:valAx>
-        <c:axId val="135093248"/>
+        <c:axId val="174013440"/>
         <c:scaling>
           <c:orientation val="minMax"/>
           <c:min val="40"/>
@@ -36235,7 +37140,7 @@
         <c:majorTickMark val="out"/>
         <c:minorTickMark val="none"/>
         <c:tickLblPos val="nextTo"/>
-        <c:crossAx val="135091328"/>
+        <c:crossAx val="174011520"/>
         <c:crosses val="autoZero"/>
         <c:crossBetween val="between"/>
       </c:valAx>
@@ -36858,11 +37763,11 @@
         </c:dLbls>
         <c:marker val="1"/>
         <c:smooth val="0"/>
-        <c:axId val="84741120"/>
-        <c:axId val="84755584"/>
+        <c:axId val="174087168"/>
+        <c:axId val="174126208"/>
       </c:lineChart>
       <c:catAx>
-        <c:axId val="84741120"/>
+        <c:axId val="174087168"/>
         <c:scaling>
           <c:orientation val="minMax"/>
         </c:scaling>
@@ -36908,7 +37813,7 @@
             <a:endParaRPr lang="pl-PL"/>
           </a:p>
         </c:txPr>
-        <c:crossAx val="84755584"/>
+        <c:crossAx val="174126208"/>
         <c:crosses val="autoZero"/>
         <c:auto val="1"/>
         <c:lblAlgn val="ctr"/>
@@ -36916,7 +37821,7 @@
         <c:noMultiLvlLbl val="0"/>
       </c:catAx>
       <c:valAx>
-        <c:axId val="84755584"/>
+        <c:axId val="174126208"/>
         <c:scaling>
           <c:orientation val="minMax"/>
         </c:scaling>
@@ -36953,7 +37858,7 @@
         <c:majorTickMark val="out"/>
         <c:minorTickMark val="none"/>
         <c:tickLblPos val="nextTo"/>
-        <c:crossAx val="84741120"/>
+        <c:crossAx val="174087168"/>
         <c:crosses val="autoZero"/>
         <c:crossBetween val="between"/>
       </c:valAx>
@@ -37234,11 +38139,11 @@
           <c:showBubbleSize val="0"/>
         </c:dLbls>
         <c:gapWidth val="150"/>
-        <c:axId val="84800640"/>
-        <c:axId val="84802176"/>
+        <c:axId val="179209344"/>
+        <c:axId val="179210880"/>
       </c:barChart>
       <c:catAx>
-        <c:axId val="84800640"/>
+        <c:axId val="179209344"/>
         <c:scaling>
           <c:orientation val="minMax"/>
         </c:scaling>
@@ -37248,7 +38153,7 @@
         <c:majorTickMark val="out"/>
         <c:minorTickMark val="none"/>
         <c:tickLblPos val="nextTo"/>
-        <c:crossAx val="84802176"/>
+        <c:crossAx val="179210880"/>
         <c:crosses val="autoZero"/>
         <c:auto val="1"/>
         <c:lblAlgn val="ctr"/>
@@ -37256,7 +38161,7 @@
         <c:noMultiLvlLbl val="0"/>
       </c:catAx>
       <c:valAx>
-        <c:axId val="84802176"/>
+        <c:axId val="179210880"/>
         <c:scaling>
           <c:orientation val="minMax"/>
         </c:scaling>
@@ -37285,7 +38190,7 @@
         <c:majorTickMark val="out"/>
         <c:minorTickMark val="none"/>
         <c:tickLblPos val="nextTo"/>
-        <c:crossAx val="84800640"/>
+        <c:crossAx val="179209344"/>
         <c:crosses val="autoZero"/>
         <c:crossBetween val="between"/>
       </c:valAx>
@@ -37656,11 +38561,11 @@
           <c:showBubbleSize val="0"/>
         </c:dLbls>
         <c:gapWidth val="150"/>
-        <c:axId val="126257792"/>
-        <c:axId val="126259968"/>
+        <c:axId val="84023936"/>
+        <c:axId val="84030208"/>
       </c:barChart>
       <c:catAx>
-        <c:axId val="126257792"/>
+        <c:axId val="84023936"/>
         <c:scaling>
           <c:orientation val="minMax"/>
         </c:scaling>
@@ -37688,7 +38593,7 @@
         <c:majorTickMark val="out"/>
         <c:minorTickMark val="none"/>
         <c:tickLblPos val="nextTo"/>
-        <c:crossAx val="126259968"/>
+        <c:crossAx val="84030208"/>
         <c:crosses val="autoZero"/>
         <c:auto val="1"/>
         <c:lblAlgn val="ctr"/>
@@ -37696,7 +38601,7 @@
         <c:noMultiLvlLbl val="0"/>
       </c:catAx>
       <c:valAx>
-        <c:axId val="126259968"/>
+        <c:axId val="84030208"/>
         <c:scaling>
           <c:orientation val="minMax"/>
         </c:scaling>
@@ -37725,7 +38630,7 @@
         <c:majorTickMark val="out"/>
         <c:minorTickMark val="none"/>
         <c:tickLblPos val="nextTo"/>
-        <c:crossAx val="126257792"/>
+        <c:crossAx val="84023936"/>
         <c:crosses val="autoZero"/>
         <c:crossBetween val="between"/>
       </c:valAx>
@@ -38106,11 +39011,11 @@
           <c:showBubbleSize val="0"/>
         </c:dLbls>
         <c:gapWidth val="150"/>
-        <c:axId val="126821120"/>
-        <c:axId val="126823040"/>
+        <c:axId val="138957568"/>
+        <c:axId val="138959488"/>
       </c:barChart>
       <c:catAx>
-        <c:axId val="126821120"/>
+        <c:axId val="138957568"/>
         <c:scaling>
           <c:orientation val="minMax"/>
         </c:scaling>
@@ -38138,7 +39043,7 @@
         <c:majorTickMark val="out"/>
         <c:minorTickMark val="none"/>
         <c:tickLblPos val="nextTo"/>
-        <c:crossAx val="126823040"/>
+        <c:crossAx val="138959488"/>
         <c:crosses val="autoZero"/>
         <c:auto val="1"/>
         <c:lblAlgn val="ctr"/>
@@ -38146,7 +39051,7 @@
         <c:noMultiLvlLbl val="0"/>
       </c:catAx>
       <c:valAx>
-        <c:axId val="126823040"/>
+        <c:axId val="138959488"/>
         <c:scaling>
           <c:orientation val="minMax"/>
         </c:scaling>
@@ -38175,7 +39080,7 @@
         <c:majorTickMark val="out"/>
         <c:minorTickMark val="none"/>
         <c:tickLblPos val="nextTo"/>
-        <c:crossAx val="126821120"/>
+        <c:crossAx val="138957568"/>
         <c:crosses val="autoZero"/>
         <c:crossBetween val="between"/>
       </c:valAx>
@@ -38192,6 +39097,256 @@
           <c:h val="0.50230314960629807"/>
         </c:manualLayout>
       </c:layout>
+      <c:overlay val="0"/>
+    </c:legend>
+    <c:plotVisOnly val="1"/>
+    <c:dispBlanksAs val="gap"/>
+    <c:showDLblsOverMax val="0"/>
+  </c:chart>
+  <c:externalData r:id="rId1">
+    <c:autoUpdate val="0"/>
+  </c:externalData>
+</c:chartSpace>
+</file>
+
+<file path=word/charts/chart9.xml><?xml version="1.0" encoding="utf-8"?>
+<c:chartSpace xmlns:c="http://schemas.openxmlformats.org/drawingml/2006/chart" xmlns:a="http://schemas.openxmlformats.org/drawingml/2006/main" xmlns:r="http://schemas.openxmlformats.org/officeDocument/2006/relationships">
+  <c:date1904 val="0"/>
+  <c:lang val="pl-PL"/>
+  <c:roundedCorners val="0"/>
+  <mc:AlternateContent xmlns:mc="http://schemas.openxmlformats.org/markup-compatibility/2006">
+    <mc:Choice xmlns:c14="http://schemas.microsoft.com/office/drawing/2007/8/2/chart" Requires="c14">
+      <c14:style val="102"/>
+    </mc:Choice>
+    <mc:Fallback>
+      <c:style val="2"/>
+    </mc:Fallback>
+  </mc:AlternateContent>
+  <c:chart>
+    <c:autoTitleDeleted val="0"/>
+    <c:plotArea>
+      <c:layout/>
+      <c:barChart>
+        <c:barDir val="col"/>
+        <c:grouping val="clustered"/>
+        <c:varyColors val="0"/>
+        <c:ser>
+          <c:idx val="0"/>
+          <c:order val="0"/>
+          <c:tx>
+            <c:strRef>
+              <c:f>'2d'!$B$1</c:f>
+              <c:strCache>
+                <c:ptCount val="1"/>
+                <c:pt idx="0">
+                  <c:v>S4</c:v>
+                </c:pt>
+              </c:strCache>
+            </c:strRef>
+          </c:tx>
+          <c:invertIfNegative val="0"/>
+          <c:val>
+            <c:numRef>
+              <c:f>'2d'!$B$3</c:f>
+              <c:numCache>
+                <c:formatCode>General</c:formatCode>
+                <c:ptCount val="1"/>
+                <c:pt idx="0">
+                  <c:v>59.88</c:v>
+                </c:pt>
+              </c:numCache>
+            </c:numRef>
+          </c:val>
+        </c:ser>
+        <c:ser>
+          <c:idx val="1"/>
+          <c:order val="1"/>
+          <c:tx>
+            <c:strRef>
+              <c:f>'2d'!$C$1</c:f>
+              <c:strCache>
+                <c:ptCount val="1"/>
+                <c:pt idx="0">
+                  <c:v>Lumia</c:v>
+                </c:pt>
+              </c:strCache>
+            </c:strRef>
+          </c:tx>
+          <c:invertIfNegative val="0"/>
+          <c:val>
+            <c:numRef>
+              <c:f>'2d'!$C$3</c:f>
+              <c:numCache>
+                <c:formatCode>General</c:formatCode>
+                <c:ptCount val="1"/>
+                <c:pt idx="0">
+                  <c:v>59.34</c:v>
+                </c:pt>
+              </c:numCache>
+            </c:numRef>
+          </c:val>
+        </c:ser>
+        <c:ser>
+          <c:idx val="2"/>
+          <c:order val="2"/>
+          <c:tx>
+            <c:strRef>
+              <c:f>'2d'!$D$1</c:f>
+              <c:strCache>
+                <c:ptCount val="1"/>
+                <c:pt idx="0">
+                  <c:v>Core</c:v>
+                </c:pt>
+              </c:strCache>
+            </c:strRef>
+          </c:tx>
+          <c:invertIfNegative val="0"/>
+          <c:val>
+            <c:numRef>
+              <c:f>'2d'!$D$3</c:f>
+              <c:numCache>
+                <c:formatCode>General</c:formatCode>
+                <c:ptCount val="1"/>
+                <c:pt idx="0">
+                  <c:v>59.88</c:v>
+                </c:pt>
+              </c:numCache>
+            </c:numRef>
+          </c:val>
+        </c:ser>
+        <c:ser>
+          <c:idx val="3"/>
+          <c:order val="3"/>
+          <c:tx>
+            <c:strRef>
+              <c:f>'2d'!$E$1</c:f>
+              <c:strCache>
+                <c:ptCount val="1"/>
+                <c:pt idx="0">
+                  <c:v>iPhone 5</c:v>
+                </c:pt>
+              </c:strCache>
+            </c:strRef>
+          </c:tx>
+          <c:invertIfNegative val="0"/>
+          <c:val>
+            <c:numRef>
+              <c:f>'2d'!$E$3</c:f>
+              <c:numCache>
+                <c:formatCode>General</c:formatCode>
+                <c:ptCount val="1"/>
+                <c:pt idx="0">
+                  <c:v>59.97</c:v>
+                </c:pt>
+              </c:numCache>
+            </c:numRef>
+          </c:val>
+        </c:ser>
+        <c:ser>
+          <c:idx val="4"/>
+          <c:order val="4"/>
+          <c:tx>
+            <c:strRef>
+              <c:f>'2d'!$F$1</c:f>
+              <c:strCache>
+                <c:ptCount val="1"/>
+                <c:pt idx="0">
+                  <c:v>iPad 3</c:v>
+                </c:pt>
+              </c:strCache>
+            </c:strRef>
+          </c:tx>
+          <c:invertIfNegative val="0"/>
+          <c:val>
+            <c:numRef>
+              <c:f>'2d'!$F$3</c:f>
+              <c:numCache>
+                <c:formatCode>General</c:formatCode>
+                <c:ptCount val="1"/>
+                <c:pt idx="0">
+                  <c:v>59.88</c:v>
+                </c:pt>
+              </c:numCache>
+            </c:numRef>
+          </c:val>
+        </c:ser>
+        <c:ser>
+          <c:idx val="5"/>
+          <c:order val="5"/>
+          <c:tx>
+            <c:strRef>
+              <c:f>'2d'!$G$1</c:f>
+              <c:strCache>
+                <c:ptCount val="1"/>
+                <c:pt idx="0">
+                  <c:v>iPad 1</c:v>
+                </c:pt>
+              </c:strCache>
+            </c:strRef>
+          </c:tx>
+          <c:invertIfNegative val="0"/>
+          <c:val>
+            <c:numRef>
+              <c:f>'2d'!$G$3</c:f>
+              <c:numCache>
+                <c:formatCode>General</c:formatCode>
+                <c:ptCount val="1"/>
+                <c:pt idx="0">
+                  <c:v>59.33</c:v>
+                </c:pt>
+              </c:numCache>
+            </c:numRef>
+          </c:val>
+        </c:ser>
+        <c:dLbls>
+          <c:showLegendKey val="0"/>
+          <c:showVal val="0"/>
+          <c:showCatName val="0"/>
+          <c:showSerName val="0"/>
+          <c:showPercent val="0"/>
+          <c:showBubbleSize val="0"/>
+        </c:dLbls>
+        <c:gapWidth val="150"/>
+        <c:axId val="109951616"/>
+        <c:axId val="109953408"/>
+      </c:barChart>
+      <c:catAx>
+        <c:axId val="109951616"/>
+        <c:scaling>
+          <c:orientation val="minMax"/>
+        </c:scaling>
+        <c:delete val="1"/>
+        <c:axPos val="b"/>
+        <c:majorTickMark val="out"/>
+        <c:minorTickMark val="none"/>
+        <c:tickLblPos val="nextTo"/>
+        <c:crossAx val="109953408"/>
+        <c:crosses val="autoZero"/>
+        <c:auto val="1"/>
+        <c:lblAlgn val="ctr"/>
+        <c:lblOffset val="100"/>
+        <c:noMultiLvlLbl val="0"/>
+      </c:catAx>
+      <c:valAx>
+        <c:axId val="109953408"/>
+        <c:scaling>
+          <c:orientation val="minMax"/>
+          <c:min val="0"/>
+        </c:scaling>
+        <c:delete val="0"/>
+        <c:axPos val="l"/>
+        <c:majorGridlines/>
+        <c:numFmt formatCode="General" sourceLinked="1"/>
+        <c:majorTickMark val="out"/>
+        <c:minorTickMark val="none"/>
+        <c:tickLblPos val="nextTo"/>
+        <c:crossAx val="109951616"/>
+        <c:crosses val="autoZero"/>
+        <c:crossBetween val="between"/>
+      </c:valAx>
+    </c:plotArea>
+    <c:legend>
+      <c:legendPos val="r"/>
       <c:overlay val="0"/>
     </c:legend>
     <c:plotVisOnly val="1"/>
@@ -38494,7 +39649,7 @@
 </file>
 
 <file path=customXml/itemProps1.xml><?xml version="1.0" encoding="utf-8"?>
-<ds:datastoreItem xmlns:ds="http://schemas.openxmlformats.org/officeDocument/2006/customXml" ds:itemID="{DFDF8135-8456-48EE-9471-7DC8053BCEE8}">
+<ds:datastoreItem xmlns:ds="http://schemas.openxmlformats.org/officeDocument/2006/customXml" ds:itemID="{CD3680C7-5E5A-4FD3-B459-DB010A032794}">
   <ds:schemaRefs>
     <ds:schemaRef ds:uri="http://schemas.openxmlformats.org/officeDocument/2006/bibliography"/>
   </ds:schemaRefs>

</xml_diff>

<commit_message>
Kolejne źródła i poprawki
</commit_message>
<xml_diff>
--- a/doc/Popanda.Pawel.Praca.Magisterska.docx
+++ b/doc/Popanda.Pawel.Praca.Magisterska.docx
@@ -996,7 +996,7 @@
         </w:rPr>
         <w:fldChar w:fldCharType="separate"/>
       </w:r>
-      <w:hyperlink w:anchor="_Toc396655181" w:history="1">
+      <w:hyperlink w:anchor="_Toc396757061" w:history="1">
         <w:r>
           <w:rPr>
             <w:rStyle w:val="Hipercze"/>
@@ -1043,7 +1043,7 @@
             <w:noProof/>
             <w:webHidden/>
           </w:rPr>
-          <w:instrText xml:space="preserve"> PAGEREF _Toc396655181 \h </w:instrText>
+          <w:instrText xml:space="preserve"> PAGEREF _Toc396757061 \h </w:instrText>
         </w:r>
         <w:r>
           <w:rPr>
@@ -1090,7 +1090,7 @@
           <w:lang w:val="pl-PL" w:eastAsia="pl-PL" w:bidi="ar-SA"/>
         </w:rPr>
       </w:pPr>
-      <w:hyperlink w:anchor="_Toc396655182" w:history="1">
+      <w:hyperlink w:anchor="_Toc396757062" w:history="1">
         <w:r>
           <w:rPr>
             <w:rStyle w:val="Hipercze"/>
@@ -1137,7 +1137,7 @@
             <w:noProof/>
             <w:webHidden/>
           </w:rPr>
-          <w:instrText xml:space="preserve"> PAGEREF _Toc396655182 \h </w:instrText>
+          <w:instrText xml:space="preserve"> PAGEREF _Toc396757062 \h </w:instrText>
         </w:r>
         <w:r>
           <w:rPr>
@@ -1184,7 +1184,7 @@
           <w:lang w:val="pl-PL" w:eastAsia="pl-PL" w:bidi="ar-SA"/>
         </w:rPr>
       </w:pPr>
-      <w:hyperlink w:anchor="_Toc396655183" w:history="1">
+      <w:hyperlink w:anchor="_Toc396757063" w:history="1">
         <w:r>
           <w:rPr>
             <w:rStyle w:val="Hipercze"/>
@@ -1231,7 +1231,7 @@
             <w:noProof/>
             <w:webHidden/>
           </w:rPr>
-          <w:instrText xml:space="preserve"> PAGEREF _Toc396655183 \h </w:instrText>
+          <w:instrText xml:space="preserve"> PAGEREF _Toc396757063 \h </w:instrText>
         </w:r>
         <w:r>
           <w:rPr>
@@ -1278,7 +1278,7 @@
           <w:lang w:val="pl-PL" w:eastAsia="pl-PL" w:bidi="ar-SA"/>
         </w:rPr>
       </w:pPr>
-      <w:hyperlink w:anchor="_Toc396655184" w:history="1">
+      <w:hyperlink w:anchor="_Toc396757064" w:history="1">
         <w:r>
           <w:rPr>
             <w:rStyle w:val="Hipercze"/>
@@ -1325,7 +1325,7 @@
             <w:noProof/>
             <w:webHidden/>
           </w:rPr>
-          <w:instrText xml:space="preserve"> PAGEREF _Toc396655184 \h </w:instrText>
+          <w:instrText xml:space="preserve"> PAGEREF _Toc396757064 \h </w:instrText>
         </w:r>
         <w:r>
           <w:rPr>
@@ -1372,7 +1372,7 @@
           <w:lang w:val="pl-PL" w:eastAsia="pl-PL" w:bidi="ar-SA"/>
         </w:rPr>
       </w:pPr>
-      <w:hyperlink w:anchor="_Toc396655185" w:history="1">
+      <w:hyperlink w:anchor="_Toc396757065" w:history="1">
         <w:r>
           <w:rPr>
             <w:rStyle w:val="Hipercze"/>
@@ -1419,7 +1419,7 @@
             <w:noProof/>
             <w:webHidden/>
           </w:rPr>
-          <w:instrText xml:space="preserve"> PAGEREF _Toc396655185 \h </w:instrText>
+          <w:instrText xml:space="preserve"> PAGEREF _Toc396757065 \h </w:instrText>
         </w:r>
         <w:r>
           <w:rPr>
@@ -1466,7 +1466,7 @@
           <w:lang w:val="pl-PL" w:eastAsia="pl-PL" w:bidi="ar-SA"/>
         </w:rPr>
       </w:pPr>
-      <w:hyperlink w:anchor="_Toc396655186" w:history="1">
+      <w:hyperlink w:anchor="_Toc396757066" w:history="1">
         <w:r>
           <w:rPr>
             <w:rStyle w:val="Hipercze"/>
@@ -1513,7 +1513,7 @@
             <w:noProof/>
             <w:webHidden/>
           </w:rPr>
-          <w:instrText xml:space="preserve"> PAGEREF _Toc396655186 \h </w:instrText>
+          <w:instrText xml:space="preserve"> PAGEREF _Toc396757066 \h </w:instrText>
         </w:r>
         <w:r>
           <w:rPr>
@@ -1560,7 +1560,7 @@
           <w:lang w:val="pl-PL" w:eastAsia="pl-PL" w:bidi="ar-SA"/>
         </w:rPr>
       </w:pPr>
-      <w:hyperlink w:anchor="_Toc396655187" w:history="1">
+      <w:hyperlink w:anchor="_Toc396757067" w:history="1">
         <w:r>
           <w:rPr>
             <w:rStyle w:val="Hipercze"/>
@@ -1607,7 +1607,7 @@
             <w:noProof/>
             <w:webHidden/>
           </w:rPr>
-          <w:instrText xml:space="preserve"> PAGEREF _Toc396655187 \h </w:instrText>
+          <w:instrText xml:space="preserve"> PAGEREF _Toc396757067 \h </w:instrText>
         </w:r>
         <w:r>
           <w:rPr>
@@ -1654,7 +1654,7 @@
           <w:lang w:val="pl-PL" w:eastAsia="pl-PL" w:bidi="ar-SA"/>
         </w:rPr>
       </w:pPr>
-      <w:hyperlink w:anchor="_Toc396655188" w:history="1">
+      <w:hyperlink w:anchor="_Toc396757068" w:history="1">
         <w:r>
           <w:rPr>
             <w:rStyle w:val="Hipercze"/>
@@ -1701,7 +1701,7 @@
             <w:noProof/>
             <w:webHidden/>
           </w:rPr>
-          <w:instrText xml:space="preserve"> PAGEREF _Toc396655188 \h </w:instrText>
+          <w:instrText xml:space="preserve"> PAGEREF _Toc396757068 \h </w:instrText>
         </w:r>
         <w:r>
           <w:rPr>
@@ -1748,7 +1748,7 @@
           <w:lang w:val="pl-PL" w:eastAsia="pl-PL" w:bidi="ar-SA"/>
         </w:rPr>
       </w:pPr>
-      <w:hyperlink w:anchor="_Toc396655189" w:history="1">
+      <w:hyperlink w:anchor="_Toc396757069" w:history="1">
         <w:r>
           <w:rPr>
             <w:rStyle w:val="Hipercze"/>
@@ -1795,7 +1795,7 @@
             <w:noProof/>
             <w:webHidden/>
           </w:rPr>
-          <w:instrText xml:space="preserve"> PAGEREF _Toc396655189 \h </w:instrText>
+          <w:instrText xml:space="preserve"> PAGEREF _Toc396757069 \h </w:instrText>
         </w:r>
         <w:r>
           <w:rPr>
@@ -1842,7 +1842,7 @@
           <w:lang w:val="pl-PL" w:eastAsia="pl-PL" w:bidi="ar-SA"/>
         </w:rPr>
       </w:pPr>
-      <w:hyperlink w:anchor="_Toc396655190" w:history="1">
+      <w:hyperlink w:anchor="_Toc396757070" w:history="1">
         <w:r>
           <w:rPr>
             <w:rStyle w:val="Hipercze"/>
@@ -1889,7 +1889,7 @@
             <w:noProof/>
             <w:webHidden/>
           </w:rPr>
-          <w:instrText xml:space="preserve"> PAGEREF _Toc396655190 \h </w:instrText>
+          <w:instrText xml:space="preserve"> PAGEREF _Toc396757070 \h </w:instrText>
         </w:r>
         <w:r>
           <w:rPr>
@@ -1936,7 +1936,7 @@
           <w:lang w:val="pl-PL" w:eastAsia="pl-PL" w:bidi="ar-SA"/>
         </w:rPr>
       </w:pPr>
-      <w:hyperlink w:anchor="_Toc396655191" w:history="1">
+      <w:hyperlink w:anchor="_Toc396757071" w:history="1">
         <w:r>
           <w:rPr>
             <w:rStyle w:val="Hipercze"/>
@@ -1983,7 +1983,7 @@
             <w:noProof/>
             <w:webHidden/>
           </w:rPr>
-          <w:instrText xml:space="preserve"> PAGEREF _Toc396655191 \h </w:instrText>
+          <w:instrText xml:space="preserve"> PAGEREF _Toc396757071 \h </w:instrText>
         </w:r>
         <w:r>
           <w:rPr>
@@ -2030,7 +2030,7 @@
           <w:lang w:val="pl-PL" w:eastAsia="pl-PL" w:bidi="ar-SA"/>
         </w:rPr>
       </w:pPr>
-      <w:hyperlink w:anchor="_Toc396655192" w:history="1">
+      <w:hyperlink w:anchor="_Toc396757072" w:history="1">
         <w:r>
           <w:rPr>
             <w:rStyle w:val="Hipercze"/>
@@ -2077,7 +2077,7 @@
             <w:noProof/>
             <w:webHidden/>
           </w:rPr>
-          <w:instrText xml:space="preserve"> PAGEREF _Toc396655192 \h </w:instrText>
+          <w:instrText xml:space="preserve"> PAGEREF _Toc396757072 \h </w:instrText>
         </w:r>
         <w:r>
           <w:rPr>
@@ -2124,7 +2124,7 @@
           <w:lang w:val="pl-PL" w:eastAsia="pl-PL" w:bidi="ar-SA"/>
         </w:rPr>
       </w:pPr>
-      <w:hyperlink w:anchor="_Toc396655193" w:history="1">
+      <w:hyperlink w:anchor="_Toc396757073" w:history="1">
         <w:r>
           <w:rPr>
             <w:rStyle w:val="Hipercze"/>
@@ -2171,7 +2171,7 @@
             <w:noProof/>
             <w:webHidden/>
           </w:rPr>
-          <w:instrText xml:space="preserve"> PAGEREF _Toc396655193 \h </w:instrText>
+          <w:instrText xml:space="preserve"> PAGEREF _Toc396757073 \h </w:instrText>
         </w:r>
         <w:r>
           <w:rPr>
@@ -2218,7 +2218,7 @@
           <w:lang w:val="pl-PL" w:eastAsia="pl-PL" w:bidi="ar-SA"/>
         </w:rPr>
       </w:pPr>
-      <w:hyperlink w:anchor="_Toc396655194" w:history="1">
+      <w:hyperlink w:anchor="_Toc396757074" w:history="1">
         <w:r>
           <w:rPr>
             <w:rStyle w:val="Hipercze"/>
@@ -2265,7 +2265,7 @@
             <w:noProof/>
             <w:webHidden/>
           </w:rPr>
-          <w:instrText xml:space="preserve"> PAGEREF _Toc396655194 \h </w:instrText>
+          <w:instrText xml:space="preserve"> PAGEREF _Toc396757074 \h </w:instrText>
         </w:r>
         <w:r>
           <w:rPr>
@@ -2312,7 +2312,7 @@
           <w:lang w:val="pl-PL" w:eastAsia="pl-PL" w:bidi="ar-SA"/>
         </w:rPr>
       </w:pPr>
-      <w:hyperlink w:anchor="_Toc396655195" w:history="1">
+      <w:hyperlink w:anchor="_Toc396757075" w:history="1">
         <w:r>
           <w:rPr>
             <w:rStyle w:val="Hipercze"/>
@@ -2359,7 +2359,7 @@
             <w:noProof/>
             <w:webHidden/>
           </w:rPr>
-          <w:instrText xml:space="preserve"> PAGEREF _Toc396655195 \h </w:instrText>
+          <w:instrText xml:space="preserve"> PAGEREF _Toc396757075 \h </w:instrText>
         </w:r>
         <w:r>
           <w:rPr>
@@ -2392,9 +2392,9 @@
     </w:p>
     <w:p>
       <w:pPr>
-        <w:pStyle w:val="Spistreci3"/>
+        <w:pStyle w:val="Spistreci1"/>
         <w:tabs>
-          <w:tab w:val="left" w:pos="1320"/>
+          <w:tab w:val="left" w:pos="440"/>
           <w:tab w:val="right" w:leader="dot" w:pos="9392"/>
         </w:tabs>
         <w:rPr>
@@ -2406,101 +2406,7 @@
           <w:lang w:val="pl-PL" w:eastAsia="pl-PL" w:bidi="ar-SA"/>
         </w:rPr>
       </w:pPr>
-      <w:hyperlink w:anchor="_Toc396655196" w:history="1">
-        <w:r>
-          <w:rPr>
-            <w:rStyle w:val="Hipercze"/>
-            <w:noProof/>
-            <w:lang w:val="pl-PL"/>
-          </w:rPr>
-          <w:t>3.3.1</w:t>
-        </w:r>
-        <w:r>
-          <w:rPr>
-            <w:rFonts w:asciiTheme="minorHAnsi" w:eastAsiaTheme="minorEastAsia" w:hAnsiTheme="minorHAnsi" w:cstheme="minorBidi"/>
-            <w:noProof/>
-            <w:kern w:val="0"/>
-            <w:sz w:val="22"/>
-            <w:szCs w:val="22"/>
-            <w:lang w:val="pl-PL" w:eastAsia="pl-PL" w:bidi="ar-SA"/>
-          </w:rPr>
-          <w:tab/>
-        </w:r>
-        <w:r>
-          <w:rPr>
-            <w:rStyle w:val="Hipercze"/>
-            <w:noProof/>
-            <w:lang w:val="pl-PL"/>
-          </w:rPr>
-          <w:t>Tworzenie aplikacji na Windows Phone 8</w:t>
-        </w:r>
-        <w:r>
-          <w:rPr>
-            <w:noProof/>
-            <w:webHidden/>
-          </w:rPr>
-          <w:tab/>
-        </w:r>
-        <w:r>
-          <w:rPr>
-            <w:noProof/>
-            <w:webHidden/>
-          </w:rPr>
-          <w:fldChar w:fldCharType="begin"/>
-        </w:r>
-        <w:r>
-          <w:rPr>
-            <w:noProof/>
-            <w:webHidden/>
-          </w:rPr>
-          <w:instrText xml:space="preserve"> PAGEREF _Toc396655196 \h </w:instrText>
-        </w:r>
-        <w:r>
-          <w:rPr>
-            <w:noProof/>
-            <w:webHidden/>
-          </w:rPr>
-        </w:r>
-        <w:r>
-          <w:rPr>
-            <w:noProof/>
-            <w:webHidden/>
-          </w:rPr>
-          <w:fldChar w:fldCharType="separate"/>
-        </w:r>
-        <w:r>
-          <w:rPr>
-            <w:noProof/>
-            <w:webHidden/>
-          </w:rPr>
-          <w:t>32</w:t>
-        </w:r>
-        <w:r>
-          <w:rPr>
-            <w:noProof/>
-            <w:webHidden/>
-          </w:rPr>
-          <w:fldChar w:fldCharType="end"/>
-        </w:r>
-      </w:hyperlink>
-    </w:p>
-    <w:p>
-      <w:pPr>
-        <w:pStyle w:val="Spistreci1"/>
-        <w:tabs>
-          <w:tab w:val="left" w:pos="440"/>
-          <w:tab w:val="right" w:leader="dot" w:pos="9392"/>
-        </w:tabs>
-        <w:rPr>
-          <w:rFonts w:asciiTheme="minorHAnsi" w:eastAsiaTheme="minorEastAsia" w:hAnsiTheme="minorHAnsi" w:cstheme="minorBidi"/>
-          <w:noProof/>
-          <w:kern w:val="0"/>
-          <w:sz w:val="22"/>
-          <w:szCs w:val="22"/>
-          <w:lang w:val="pl-PL" w:eastAsia="pl-PL" w:bidi="ar-SA"/>
-        </w:rPr>
-      </w:pPr>
-      <w:hyperlink w:anchor="_Toc396655197" w:history="1">
+      <w:hyperlink w:anchor="_Toc396757076" w:history="1">
         <w:r>
           <w:rPr>
             <w:rStyle w:val="Hipercze"/>
@@ -2547,7 +2453,7 @@
             <w:noProof/>
             <w:webHidden/>
           </w:rPr>
-          <w:instrText xml:space="preserve"> PAGEREF _Toc396655197 \h </w:instrText>
+          <w:instrText xml:space="preserve"> PAGEREF _Toc396757076 \h </w:instrText>
         </w:r>
         <w:r>
           <w:rPr>
@@ -2594,7 +2500,7 @@
           <w:lang w:val="pl-PL" w:eastAsia="pl-PL" w:bidi="ar-SA"/>
         </w:rPr>
       </w:pPr>
-      <w:hyperlink w:anchor="_Toc396655198" w:history="1">
+      <w:hyperlink w:anchor="_Toc396757077" w:history="1">
         <w:r>
           <w:rPr>
             <w:rStyle w:val="Hipercze"/>
@@ -2641,7 +2547,7 @@
             <w:noProof/>
             <w:webHidden/>
           </w:rPr>
-          <w:instrText xml:space="preserve"> PAGEREF _Toc396655198 \h </w:instrText>
+          <w:instrText xml:space="preserve"> PAGEREF _Toc396757077 \h </w:instrText>
         </w:r>
         <w:r>
           <w:rPr>
@@ -2688,7 +2594,7 @@
           <w:lang w:val="pl-PL" w:eastAsia="pl-PL" w:bidi="ar-SA"/>
         </w:rPr>
       </w:pPr>
-      <w:hyperlink w:anchor="_Toc396655199" w:history="1">
+      <w:hyperlink w:anchor="_Toc396757078" w:history="1">
         <w:r>
           <w:rPr>
             <w:rStyle w:val="Hipercze"/>
@@ -2735,7 +2641,7 @@
             <w:noProof/>
             <w:webHidden/>
           </w:rPr>
-          <w:instrText xml:space="preserve"> PAGEREF _Toc396655199 \h </w:instrText>
+          <w:instrText xml:space="preserve"> PAGEREF _Toc396757078 \h </w:instrText>
         </w:r>
         <w:r>
           <w:rPr>
@@ -2782,7 +2688,7 @@
           <w:lang w:val="pl-PL" w:eastAsia="pl-PL" w:bidi="ar-SA"/>
         </w:rPr>
       </w:pPr>
-      <w:hyperlink w:anchor="_Toc396655200" w:history="1">
+      <w:hyperlink w:anchor="_Toc396757079" w:history="1">
         <w:r>
           <w:rPr>
             <w:rStyle w:val="Hipercze"/>
@@ -2829,7 +2735,7 @@
             <w:noProof/>
             <w:webHidden/>
           </w:rPr>
-          <w:instrText xml:space="preserve"> PAGEREF _Toc396655200 \h </w:instrText>
+          <w:instrText xml:space="preserve"> PAGEREF _Toc396757079 \h </w:instrText>
         </w:r>
         <w:r>
           <w:rPr>
@@ -2849,7 +2755,7 @@
             <w:noProof/>
             <w:webHidden/>
           </w:rPr>
-          <w:t>47</w:t>
+          <w:t>48</w:t>
         </w:r>
         <w:r>
           <w:rPr>
@@ -2862,9 +2768,9 @@
     </w:p>
     <w:p>
       <w:pPr>
-        <w:pStyle w:val="Spistreci1"/>
+        <w:pStyle w:val="Spistreci2"/>
         <w:tabs>
-          <w:tab w:val="left" w:pos="440"/>
+          <w:tab w:val="left" w:pos="880"/>
           <w:tab w:val="right" w:leader="dot" w:pos="9392"/>
         </w:tabs>
         <w:rPr>
@@ -2876,7 +2782,101 @@
           <w:lang w:val="pl-PL" w:eastAsia="pl-PL" w:bidi="ar-SA"/>
         </w:rPr>
       </w:pPr>
-      <w:hyperlink w:anchor="_Toc396655201" w:history="1">
+      <w:hyperlink w:anchor="_Toc396757080" w:history="1">
+        <w:r>
+          <w:rPr>
+            <w:rStyle w:val="Hipercze"/>
+            <w:noProof/>
+            <w:lang w:val="pl-PL"/>
+          </w:rPr>
+          <w:t>4.4</w:t>
+        </w:r>
+        <w:r>
+          <w:rPr>
+            <w:rFonts w:asciiTheme="minorHAnsi" w:eastAsiaTheme="minorEastAsia" w:hAnsiTheme="minorHAnsi" w:cstheme="minorBidi"/>
+            <w:noProof/>
+            <w:kern w:val="0"/>
+            <w:sz w:val="22"/>
+            <w:szCs w:val="22"/>
+            <w:lang w:val="pl-PL" w:eastAsia="pl-PL" w:bidi="ar-SA"/>
+          </w:rPr>
+          <w:tab/>
+        </w:r>
+        <w:r>
+          <w:rPr>
+            <w:rStyle w:val="Hipercze"/>
+            <w:noProof/>
+            <w:lang w:val="pl-PL"/>
+          </w:rPr>
+          <w:t>Wyniki</w:t>
+        </w:r>
+        <w:r>
+          <w:rPr>
+            <w:noProof/>
+            <w:webHidden/>
+          </w:rPr>
+          <w:tab/>
+        </w:r>
+        <w:r>
+          <w:rPr>
+            <w:noProof/>
+            <w:webHidden/>
+          </w:rPr>
+          <w:fldChar w:fldCharType="begin"/>
+        </w:r>
+        <w:r>
+          <w:rPr>
+            <w:noProof/>
+            <w:webHidden/>
+          </w:rPr>
+          <w:instrText xml:space="preserve"> PAGEREF _Toc396757080 \h </w:instrText>
+        </w:r>
+        <w:r>
+          <w:rPr>
+            <w:noProof/>
+            <w:webHidden/>
+          </w:rPr>
+        </w:r>
+        <w:r>
+          <w:rPr>
+            <w:noProof/>
+            <w:webHidden/>
+          </w:rPr>
+          <w:fldChar w:fldCharType="separate"/>
+        </w:r>
+        <w:r>
+          <w:rPr>
+            <w:noProof/>
+            <w:webHidden/>
+          </w:rPr>
+          <w:t>53</w:t>
+        </w:r>
+        <w:r>
+          <w:rPr>
+            <w:noProof/>
+            <w:webHidden/>
+          </w:rPr>
+          <w:fldChar w:fldCharType="end"/>
+        </w:r>
+      </w:hyperlink>
+    </w:p>
+    <w:p>
+      <w:pPr>
+        <w:pStyle w:val="Spistreci1"/>
+        <w:tabs>
+          <w:tab w:val="left" w:pos="440"/>
+          <w:tab w:val="right" w:leader="dot" w:pos="9392"/>
+        </w:tabs>
+        <w:rPr>
+          <w:rFonts w:asciiTheme="minorHAnsi" w:eastAsiaTheme="minorEastAsia" w:hAnsiTheme="minorHAnsi" w:cstheme="minorBidi"/>
+          <w:noProof/>
+          <w:kern w:val="0"/>
+          <w:sz w:val="22"/>
+          <w:szCs w:val="22"/>
+          <w:lang w:val="pl-PL" w:eastAsia="pl-PL" w:bidi="ar-SA"/>
+        </w:rPr>
+      </w:pPr>
+      <w:hyperlink w:anchor="_Toc396757081" w:history="1">
         <w:r>
           <w:rPr>
             <w:rStyle w:val="Hipercze"/>
@@ -2923,7 +2923,7 @@
             <w:noProof/>
             <w:webHidden/>
           </w:rPr>
-          <w:instrText xml:space="preserve"> PAGEREF _Toc396655201 \h </w:instrText>
+          <w:instrText xml:space="preserve"> PAGEREF _Toc396757081 \h </w:instrText>
         </w:r>
         <w:r>
           <w:rPr>
@@ -2943,7 +2943,7 @@
             <w:noProof/>
             <w:webHidden/>
           </w:rPr>
-          <w:t>53</w:t>
+          <w:t>56</w:t>
         </w:r>
         <w:r>
           <w:rPr>
@@ -2970,7 +2970,7 @@
           <w:lang w:val="pl-PL" w:eastAsia="pl-PL" w:bidi="ar-SA"/>
         </w:rPr>
       </w:pPr>
-      <w:hyperlink w:anchor="_Toc396655202" w:history="1">
+      <w:hyperlink w:anchor="_Toc396757082" w:history="1">
         <w:r>
           <w:rPr>
             <w:rStyle w:val="Hipercze"/>
@@ -3017,7 +3017,7 @@
             <w:noProof/>
             <w:webHidden/>
           </w:rPr>
-          <w:instrText xml:space="preserve"> PAGEREF _Toc396655202 \h </w:instrText>
+          <w:instrText xml:space="preserve"> PAGEREF _Toc396757082 \h </w:instrText>
         </w:r>
         <w:r>
           <w:rPr>
@@ -3037,7 +3037,7 @@
             <w:noProof/>
             <w:webHidden/>
           </w:rPr>
-          <w:t>55</w:t>
+          <w:t>58</w:t>
         </w:r>
         <w:r>
           <w:rPr>
@@ -3092,7 +3092,7 @@
           <w:lang w:val="pl-PL"/>
         </w:rPr>
       </w:pPr>
-      <w:bookmarkStart w:id="0" w:name="_Toc396655181"/>
+      <w:bookmarkStart w:id="0" w:name="_Toc396757061"/>
       <w:r>
         <w:rPr>
           <w:lang w:val="pl-PL"/>
@@ -5099,7 +5099,7 @@
           <w:lang w:val="pl-PL"/>
         </w:rPr>
       </w:pPr>
-      <w:bookmarkStart w:id="1" w:name="_Toc396655182"/>
+      <w:bookmarkStart w:id="1" w:name="_Toc396757062"/>
       <w:r>
         <w:rPr>
           <w:lang w:val="pl-PL"/>
@@ -5156,7 +5156,7 @@
           <w:lang w:val="pl-PL"/>
         </w:rPr>
       </w:pPr>
-      <w:bookmarkStart w:id="2" w:name="_Toc396655183"/>
+      <w:bookmarkStart w:id="2" w:name="_Toc396757063"/>
       <w:r>
         <w:rPr>
           <w:lang w:val="pl-PL"/>
@@ -5183,7 +5183,19 @@
         <w:rPr>
           <w:lang w:val="pl-PL"/>
         </w:rPr>
-        <w:t>Unity jest między-platformowym silnikiem gier komputerowych z wbudowanym IDE. Rozwijane jest przez Unity Technologies. Unity pozwala na tworzenie aplikacji 2D i 3D na komputery osobiste, konsole i urządzenia mobilne</w:t>
+        <w:t>Unity jest między-platformowym silnikiem gier komputerowych z wbudowanym IDE</w:t>
+      </w:r>
+      <w:r>
+        <w:rPr>
+          <w:lang w:val="pl-PL"/>
+        </w:rPr>
+        <w:t>, które przedstawiono na rysunku 1</w:t>
+      </w:r>
+      <w:r>
+        <w:rPr>
+          <w:lang w:val="pl-PL"/>
+        </w:rPr>
+        <w:t>. Rozwijane jest przez Unity Technologies. Unity pozwala na tworzenie aplikacji 2D i 3D na komputery osobiste, konsole i urządzenia mobilne</w:t>
       </w:r>
       <w:r>
         <w:rPr>
@@ -6259,7 +6271,7 @@
           <w:lang w:val="pl-PL"/>
         </w:rPr>
       </w:pPr>
-      <w:bookmarkStart w:id="3" w:name="_Toc396655184"/>
+      <w:bookmarkStart w:id="3" w:name="_Toc396757064"/>
       <w:proofErr w:type="spellStart"/>
       <w:r>
         <w:rPr>
@@ -6932,7 +6944,7 @@
           <w:lang w:val="pl-PL"/>
         </w:rPr>
       </w:pPr>
-      <w:bookmarkStart w:id="4" w:name="_Toc396655185"/>
+      <w:bookmarkStart w:id="4" w:name="_Toc396757065"/>
       <w:proofErr w:type="spellStart"/>
       <w:proofErr w:type="gramStart"/>
       <w:r>
@@ -7531,7 +7543,7 @@
           <w:lang w:val="pl-PL"/>
         </w:rPr>
       </w:pPr>
-      <w:bookmarkStart w:id="5" w:name="_Toc396655186"/>
+      <w:bookmarkStart w:id="5" w:name="_Toc396757066"/>
       <w:r>
         <w:rPr>
           <w:lang w:val="pl-PL"/>
@@ -7586,7 +7598,60 @@
         <w:rPr>
           <w:lang w:val="pl-PL"/>
         </w:rPr>
-        <w:t xml:space="preserve"> SDK Unity nie wymaga opłat za każdą z platform dystrybucji, ale nie posiada też bardzo pożądanej funkcjonalności kompilacji kodu </w:t>
+        <w:t xml:space="preserve"> SDK Unity nie wymaga opłat za każdą z platform dystrybucji</w:t>
+      </w:r>
+      <w:r>
+        <w:rPr>
+          <w:lang w:val="pl-PL"/>
+        </w:rPr>
+        <w:t>[</w:t>
+      </w:r>
+      <w:r>
+        <w:rPr>
+          <w:lang w:val="pl-PL"/>
+        </w:rPr>
+        <w:fldChar w:fldCharType="begin"/>
+      </w:r>
+      <w:r>
+        <w:rPr>
+          <w:lang w:val="pl-PL"/>
+        </w:rPr>
+        <w:instrText xml:space="preserve"> REF Scaplehorn12 \h </w:instrText>
+      </w:r>
+      <w:r>
+        <w:rPr>
+          <w:lang w:val="pl-PL"/>
+        </w:rPr>
+      </w:r>
+      <w:r>
+        <w:rPr>
+          <w:lang w:val="pl-PL"/>
+        </w:rPr>
+        <w:fldChar w:fldCharType="separate"/>
+      </w:r>
+      <w:r>
+        <w:rPr>
+          <w:noProof/>
+        </w:rPr>
+        <w:t>6</w:t>
+      </w:r>
+      <w:r>
+        <w:rPr>
+          <w:lang w:val="pl-PL"/>
+        </w:rPr>
+        <w:fldChar w:fldCharType="end"/>
+      </w:r>
+      <w:r>
+        <w:rPr>
+          <w:lang w:val="pl-PL"/>
+        </w:rPr>
+        <w:t>]</w:t>
+      </w:r>
+      <w:r>
+        <w:rPr>
+          <w:lang w:val="pl-PL"/>
+        </w:rPr>
+        <w:t xml:space="preserve">, ale nie posiada też bardzo pożądanej funkcjonalności kompilacji kodu </w:t>
       </w:r>
       <w:proofErr w:type="spellStart"/>
       <w:r>
@@ -7600,14 +7665,14 @@
         <w:rPr>
           <w:lang w:val="pl-PL"/>
         </w:rPr>
-        <w:t xml:space="preserve"> na platformach </w:t>
+        <w:t xml:space="preserve"> na </w:t>
       </w:r>
       <w:r>
         <w:rPr>
           <w:lang w:val="pl-PL"/>
         </w:rPr>
         <w:lastRenderedPageBreak/>
-        <w:t xml:space="preserve">Windows. </w:t>
+        <w:t xml:space="preserve">platformach Windows. </w:t>
       </w:r>
       <w:proofErr w:type="spellStart"/>
       <w:r>
@@ -7669,6 +7734,8 @@
         </w:rPr>
         <w:t xml:space="preserve"> SDK używa C++ do tworzenia wszelkich skryptów, gdzie C# wykorzystywany w Unity jest znacznie prostszym językiem zarówno do nauczenia jak i do późniejszej pracy.</w:t>
       </w:r>
+      <w:bookmarkStart w:id="6" w:name="_GoBack"/>
+      <w:bookmarkEnd w:id="6"/>
     </w:p>
     <w:p>
       <w:pPr>
@@ -7727,7 +7794,60 @@
         <w:rPr>
           <w:lang w:val="pl-PL"/>
         </w:rPr>
-        <w:t xml:space="preserve"> Engine nie posiada też od razu działającego systemu przerzucania aplikacji na urządzenie rzeczywiste, wymagając instalacji dodatkowych sterowników. Brak jest też wsparcia dla systemu Windows Phone 8. Dużym plusem platformy jest brak konieczności płacenia za wykorzystanie silnika w przypadku publikacji aplikacji, acz jest to zaleta niezmieniająca oceny silnika w kontekście pracy.</w:t>
+        <w:t xml:space="preserve"> Engine nie posiada też od razu działającego systemu przerzucania aplikacji na urządzenie rzeczywiste</w:t>
+      </w:r>
+      <w:r>
+        <w:rPr>
+          <w:lang w:val="pl-PL"/>
+        </w:rPr>
+        <w:t>[</w:t>
+      </w:r>
+      <w:r>
+        <w:rPr>
+          <w:lang w:val="pl-PL"/>
+        </w:rPr>
+        <w:fldChar w:fldCharType="begin"/>
+      </w:r>
+      <w:r>
+        <w:rPr>
+          <w:lang w:val="pl-PL"/>
+        </w:rPr>
+        <w:instrText xml:space="preserve"> REF Kusterer13 \h </w:instrText>
+      </w:r>
+      <w:r>
+        <w:rPr>
+          <w:lang w:val="pl-PL"/>
+        </w:rPr>
+      </w:r>
+      <w:r>
+        <w:rPr>
+          <w:lang w:val="pl-PL"/>
+        </w:rPr>
+        <w:fldChar w:fldCharType="separate"/>
+      </w:r>
+      <w:r>
+        <w:rPr>
+          <w:noProof/>
+        </w:rPr>
+        <w:t>7</w:t>
+      </w:r>
+      <w:r>
+        <w:rPr>
+          <w:lang w:val="pl-PL"/>
+        </w:rPr>
+        <w:fldChar w:fldCharType="end"/>
+      </w:r>
+      <w:r>
+        <w:rPr>
+          <w:lang w:val="pl-PL"/>
+        </w:rPr>
+        <w:t>]</w:t>
+      </w:r>
+      <w:r>
+        <w:rPr>
+          <w:lang w:val="pl-PL"/>
+        </w:rPr>
+        <w:t>, wymagając instalacji dodatkowych sterowników. Brak jest też wsparcia dla systemu Windows Phone 8. Dużym plusem platformy jest brak konieczności płacenia za wykorzystanie silnika w przypadku publikacji aplikacji, acz jest to zaleta niezmieniająca oceny silnika w kontekście pracy.</w:t>
       </w:r>
     </w:p>
     <w:p>
@@ -7737,7 +7857,7 @@
           <w:lang w:val="pl-PL"/>
         </w:rPr>
       </w:pPr>
-      <w:bookmarkStart w:id="6" w:name="_Toc396655187"/>
+      <w:bookmarkStart w:id="7" w:name="_Toc396757067"/>
       <w:r>
         <w:rPr>
           <w:lang w:val="pl-PL"/>
@@ -7745,7 +7865,7 @@
         <w:lastRenderedPageBreak/>
         <w:t>Systemy</w:t>
       </w:r>
-      <w:bookmarkEnd w:id="6"/>
+      <w:bookmarkEnd w:id="7"/>
     </w:p>
     <w:p>
       <w:pPr>
@@ -7853,7 +7973,7 @@
         <w:ind w:firstLine="431"/>
         <w:jc w:val="center"/>
       </w:pPr>
-      <w:commentRangeStart w:id="7"/>
+      <w:commentRangeStart w:id="8"/>
       <w:r>
         <w:rPr>
           <w:noProof/>
@@ -7873,13 +7993,13 @@
           </wp:inline>
         </w:drawing>
       </w:r>
-      <w:commentRangeEnd w:id="7"/>
+      <w:commentRangeEnd w:id="8"/>
       <w:r>
         <w:rPr>
           <w:rStyle w:val="Odwoaniedokomentarza"/>
           <w:rFonts w:cs="Mangal"/>
         </w:rPr>
-        <w:commentReference w:id="7"/>
+        <w:commentReference w:id="8"/>
       </w:r>
     </w:p>
     <w:p>
@@ -7902,7 +8022,7 @@
         </w:rPr>
         <w:t xml:space="preserve"> </w:t>
       </w:r>
-      <w:commentRangeStart w:id="8"/>
+      <w:commentRangeStart w:id="9"/>
       <w:r>
         <w:fldChar w:fldCharType="begin"/>
       </w:r>
@@ -7925,7 +8045,7 @@
       <w:r>
         <w:fldChar w:fldCharType="end"/>
       </w:r>
-      <w:commentRangeEnd w:id="8"/>
+      <w:commentRangeEnd w:id="9"/>
       <w:r>
         <w:rPr>
           <w:rStyle w:val="Odwoaniedokomentarza"/>
@@ -7933,7 +8053,7 @@
           <w:i w:val="0"/>
           <w:iCs w:val="0"/>
         </w:rPr>
-        <w:commentReference w:id="8"/>
+        <w:commentReference w:id="9"/>
       </w:r>
       <w:r>
         <w:t xml:space="preserve"> </w:t>
@@ -8024,14 +8144,14 @@
           <w:lang w:val="pl-PL"/>
         </w:rPr>
       </w:pPr>
-      <w:bookmarkStart w:id="9" w:name="_Toc396655188"/>
+      <w:bookmarkStart w:id="10" w:name="_Toc396757068"/>
       <w:r>
         <w:rPr>
           <w:lang w:val="pl-PL"/>
         </w:rPr>
         <w:t>Android</w:t>
       </w:r>
-      <w:bookmarkEnd w:id="9"/>
+      <w:bookmarkEnd w:id="10"/>
     </w:p>
     <w:p>
       <w:pPr>
@@ -8476,14 +8596,14 @@
           <w:lang w:val="pl-PL"/>
         </w:rPr>
       </w:pPr>
-      <w:bookmarkStart w:id="10" w:name="_Toc396655189"/>
+      <w:bookmarkStart w:id="11" w:name="_Toc396757069"/>
       <w:r>
         <w:rPr>
           <w:lang w:val="pl-PL"/>
         </w:rPr>
         <w:t>Aktualizacje</w:t>
       </w:r>
-      <w:bookmarkEnd w:id="10"/>
+      <w:bookmarkEnd w:id="11"/>
     </w:p>
     <w:p>
       <w:pPr>
@@ -8701,14 +8821,14 @@
           <w:lang w:val="pl-PL"/>
         </w:rPr>
       </w:pPr>
-      <w:bookmarkStart w:id="11" w:name="_Toc396655190"/>
+      <w:bookmarkStart w:id="12" w:name="_Toc396757070"/>
       <w:r>
         <w:rPr>
           <w:lang w:val="pl-PL"/>
         </w:rPr>
         <w:t>Architektura systemu</w:t>
       </w:r>
-      <w:bookmarkEnd w:id="11"/>
+      <w:bookmarkEnd w:id="12"/>
     </w:p>
     <w:p>
       <w:pPr>
@@ -10107,14 +10227,14 @@
           <w:lang w:val="pl-PL"/>
         </w:rPr>
       </w:pPr>
-      <w:bookmarkStart w:id="12" w:name="_Toc396655191"/>
+      <w:bookmarkStart w:id="13" w:name="_Toc396757071"/>
       <w:r>
         <w:rPr>
           <w:lang w:val="pl-PL"/>
         </w:rPr>
         <w:t>Tworzenie aplikacji Android</w:t>
       </w:r>
-      <w:bookmarkEnd w:id="12"/>
+      <w:bookmarkEnd w:id="13"/>
     </w:p>
     <w:p>
       <w:pPr>
@@ -10419,7 +10539,7 @@
           <w:lang w:val="pl-PL"/>
         </w:rPr>
       </w:pPr>
-      <w:commentRangeStart w:id="13"/>
+      <w:commentRangeStart w:id="14"/>
       <w:r>
         <w:rPr>
           <w:lang w:val="pl-PL"/>
@@ -10478,12 +10598,12 @@
         </w:rPr>
         <w:t xml:space="preserve"> Development.</w:t>
       </w:r>
-      <w:commentRangeEnd w:id="13"/>
+      <w:commentRangeEnd w:id="14"/>
       <w:r>
         <w:rPr>
           <w:rStyle w:val="Odwoaniedokomentarza"/>
         </w:rPr>
-        <w:commentReference w:id="13"/>
+        <w:commentReference w:id="14"/>
       </w:r>
     </w:p>
     <w:p>
@@ -11064,7 +11184,7 @@
           <w:lang w:val="pl-PL"/>
         </w:rPr>
       </w:pPr>
-      <w:bookmarkStart w:id="14" w:name="_Toc396655192"/>
+      <w:bookmarkStart w:id="15" w:name="_Toc396757072"/>
       <w:proofErr w:type="spellStart"/>
       <w:proofErr w:type="gramStart"/>
       <w:r>
@@ -11073,7 +11193,7 @@
         </w:rPr>
         <w:t>iOS</w:t>
       </w:r>
-      <w:bookmarkEnd w:id="14"/>
+      <w:bookmarkEnd w:id="15"/>
       <w:proofErr w:type="spellEnd"/>
       <w:proofErr w:type="gramEnd"/>
     </w:p>
@@ -12266,7 +12386,7 @@
           <w:lang w:val="pl-PL"/>
         </w:rPr>
       </w:pPr>
-      <w:bookmarkStart w:id="18" w:name="_Toc396655193"/>
+      <w:bookmarkStart w:id="19" w:name="_Toc396757073"/>
       <w:r>
         <w:rPr>
           <w:lang w:val="pl-PL"/>
@@ -12280,7 +12400,7 @@
         </w:rPr>
         <w:t>iOS</w:t>
       </w:r>
-      <w:bookmarkEnd w:id="18"/>
+      <w:bookmarkEnd w:id="19"/>
       <w:proofErr w:type="spellEnd"/>
     </w:p>
     <w:p>
@@ -12573,7 +12693,7 @@
       <w:pPr>
         <w:ind w:firstLine="432"/>
         <w:rPr>
-          <w:del w:id="19" w:author="Łukasz Rauch" w:date="2014-08-13T12:28:00Z"/>
+          <w:del w:id="20" w:author="Łukasz Rauch" w:date="2014-08-13T12:28:00Z"/>
           <w:lang w:val="pl-PL"/>
         </w:rPr>
       </w:pPr>
@@ -12582,7 +12702,7 @@
       <w:pPr>
         <w:ind w:firstLine="360"/>
         <w:rPr>
-          <w:del w:id="20" w:author="Łukasz Rauch" w:date="2014-08-13T12:28:00Z"/>
+          <w:del w:id="21" w:author="Łukasz Rauch" w:date="2014-08-13T12:28:00Z"/>
           <w:lang w:val="pl-PL"/>
         </w:rPr>
       </w:pPr>
@@ -12619,7 +12739,7 @@
         <w:rPr>
           <w:lang w:val="pl-PL"/>
         </w:rPr>
-        <w:pPrChange w:id="21" w:author="Łukasz Rauch" w:date="2014-08-13T12:28:00Z">
+        <w:pPrChange w:id="22" w:author="Łukasz Rauch" w:date="2014-08-13T12:28:00Z">
           <w:pPr/>
         </w:pPrChange>
       </w:pPr>
@@ -12649,7 +12769,7 @@
         </w:rPr>
         <w:t xml:space="preserve"> </w:t>
       </w:r>
-      <w:commentRangeStart w:id="22"/>
+      <w:commentRangeStart w:id="23"/>
       <w:r>
         <w:rPr>
           <w:lang w:val="pl-PL"/>
@@ -12694,12 +12814,12 @@
         </w:rPr>
         <w:t xml:space="preserve"> lub Visa</w:t>
       </w:r>
-      <w:commentRangeEnd w:id="22"/>
+      <w:commentRangeEnd w:id="23"/>
       <w:r>
         <w:rPr>
           <w:rStyle w:val="Odwoaniedokomentarza"/>
         </w:rPr>
-        <w:commentReference w:id="22"/>
+        <w:commentReference w:id="23"/>
       </w:r>
     </w:p>
     <w:p>
@@ -13015,7 +13135,7 @@
         </w:rPr>
         <w:t xml:space="preserve"> </w:t>
       </w:r>
-      <w:commentRangeStart w:id="23"/>
+      <w:commentRangeStart w:id="24"/>
       <w:r>
         <w:rPr>
           <w:lang w:val="pl-PL"/>
@@ -13036,13 +13156,13 @@
         </w:rPr>
         <w:t xml:space="preserve"> systemu OS X wraz z dostępem administratora oraz 30Gb przestrzeni dyskowej. </w:t>
       </w:r>
-      <w:commentRangeEnd w:id="23"/>
+      <w:commentRangeEnd w:id="24"/>
       <w:r>
         <w:rPr>
           <w:rStyle w:val="Odwoaniedokomentarza"/>
           <w:rFonts w:cs="Mangal"/>
         </w:rPr>
-        <w:commentReference w:id="23"/>
+        <w:commentReference w:id="24"/>
       </w:r>
     </w:p>
     <w:p>
@@ -13255,7 +13375,7 @@
           <w:lang w:val="pl-PL"/>
         </w:rPr>
       </w:pPr>
-      <w:commentRangeStart w:id="24"/>
+      <w:commentRangeStart w:id="25"/>
       <w:r>
         <w:rPr>
           <w:lang w:val="pl-PL"/>
@@ -13304,13 +13424,13 @@
         </w:rPr>
         <w:t>, w której należy wznowić operację pobierania gdyby została przerwana np. poprzez zrestartowanie systemu.</w:t>
       </w:r>
-      <w:commentRangeEnd w:id="24"/>
+      <w:commentRangeEnd w:id="25"/>
       <w:r>
         <w:rPr>
           <w:rStyle w:val="Odwoaniedokomentarza"/>
           <w:rFonts w:cs="Mangal"/>
         </w:rPr>
-        <w:commentReference w:id="24"/>
+        <w:commentReference w:id="25"/>
       </w:r>
       <w:r>
         <w:rPr>
@@ -13318,7 +13438,7 @@
         </w:rPr>
         <w:t xml:space="preserve"> </w:t>
       </w:r>
-      <w:commentRangeStart w:id="25"/>
+      <w:commentRangeStart w:id="26"/>
       <w:r>
         <w:rPr>
           <w:lang w:val="pl-PL"/>
@@ -13381,13 +13501,13 @@
         </w:rPr>
         <w:t xml:space="preserve"> SDK, więc możemy przystąpić do pobrania silnika Unity z oficjalnej strony aplikacji.</w:t>
       </w:r>
-      <w:commentRangeEnd w:id="25"/>
+      <w:commentRangeEnd w:id="26"/>
       <w:r>
         <w:rPr>
           <w:rStyle w:val="Odwoaniedokomentarza"/>
           <w:rFonts w:cs="Mangal"/>
         </w:rPr>
-        <w:commentReference w:id="25"/>
+        <w:commentReference w:id="26"/>
       </w:r>
       <w:r>
         <w:rPr>
@@ -13436,7 +13556,7 @@
       <w:pPr>
         <w:ind w:firstLine="576"/>
         <w:rPr>
-          <w:del w:id="26" w:author="Łukasz Rauch" w:date="2014-08-13T12:30:00Z"/>
+          <w:del w:id="27" w:author="Łukasz Rauch" w:date="2014-08-13T12:30:00Z"/>
           <w:lang w:val="pl-PL"/>
         </w:rPr>
       </w:pPr>
@@ -13496,7 +13616,7 @@
         </w:rPr>
         <w:t xml:space="preserve">Autor niniejszej pracy pokusił się o znalezienie sposobu niewymagającego posiadania płatnego konta. W tym celu jednym z przedsięwziętych kroków było odblokowanie telefonu dla dostępu administracyjnego, czyli tzw. </w:t>
       </w:r>
-      <w:commentRangeStart w:id="27"/>
+      <w:commentRangeStart w:id="28"/>
       <w:proofErr w:type="spellStart"/>
       <w:r>
         <w:rPr>
@@ -13504,14 +13624,14 @@
         </w:rPr>
         <w:t>jailbreak</w:t>
       </w:r>
-      <w:commentRangeEnd w:id="27"/>
+      <w:commentRangeEnd w:id="28"/>
       <w:proofErr w:type="spellEnd"/>
       <w:r>
         <w:rPr>
           <w:rStyle w:val="Odwoaniedokomentarza"/>
           <w:rFonts w:cs="Mangal"/>
         </w:rPr>
-        <w:commentReference w:id="27"/>
+        <w:commentReference w:id="28"/>
       </w:r>
       <w:r>
         <w:rPr>
@@ -13525,20 +13645,20 @@
         </w:rPr>
         <w:t xml:space="preserve"> </w:t>
       </w:r>
-      <w:commentRangeStart w:id="28"/>
+      <w:commentRangeStart w:id="29"/>
       <w:r>
         <w:rPr>
           <w:lang w:val="pl-PL"/>
         </w:rPr>
         <w:t>Po</w:t>
       </w:r>
-      <w:commentRangeEnd w:id="28"/>
+      <w:commentRangeEnd w:id="29"/>
       <w:r>
         <w:rPr>
           <w:rStyle w:val="Odwoaniedokomentarza"/>
           <w:rFonts w:cs="Mangal"/>
         </w:rPr>
-        <w:commentReference w:id="28"/>
+        <w:commentReference w:id="29"/>
       </w:r>
       <w:r>
         <w:rPr>
@@ -13617,7 +13737,7 @@
           <w:lang w:val="pl-PL"/>
         </w:rPr>
       </w:pPr>
-      <w:bookmarkStart w:id="29" w:name="_Toc396655194"/>
+      <w:bookmarkStart w:id="30" w:name="_Toc396757074"/>
       <w:r>
         <w:rPr>
           <w:lang w:val="pl-PL"/>
@@ -13625,7 +13745,7 @@
         <w:lastRenderedPageBreak/>
         <w:t>Instalacja aplikacji z systemu Windows</w:t>
       </w:r>
-      <w:bookmarkEnd w:id="29"/>
+      <w:bookmarkEnd w:id="30"/>
     </w:p>
     <w:p>
       <w:pPr>
@@ -14185,20 +14305,20 @@
         </w:rPr>
         <w:t xml:space="preserve">, widocznej na rysunku </w:t>
       </w:r>
-      <w:commentRangeStart w:id="31"/>
+      <w:commentRangeStart w:id="32"/>
       <w:r>
         <w:rPr>
           <w:lang w:val="pl-PL"/>
         </w:rPr>
         <w:t>3</w:t>
       </w:r>
-      <w:commentRangeEnd w:id="31"/>
+      <w:commentRangeEnd w:id="32"/>
       <w:r>
         <w:rPr>
           <w:rStyle w:val="Odwoaniedokomentarza"/>
           <w:rFonts w:cs="Mangal"/>
         </w:rPr>
-        <w:commentReference w:id="31"/>
+        <w:commentReference w:id="32"/>
       </w:r>
       <w:r>
         <w:rPr>
@@ -14442,7 +14562,7 @@
         </w:rPr>
         <w:t>”</w:t>
       </w:r>
-      <w:del w:id="32" w:author="Łukasz Rauch" w:date="2014-08-13T12:31:00Z">
+      <w:del w:id="33" w:author="Łukasz Rauch" w:date="2014-08-13T12:31:00Z">
         <w:r>
           <w:rPr>
             <w:lang w:val="pl-PL"/>
@@ -15382,14 +15502,14 @@
           <w:lang w:val="pl-PL"/>
         </w:rPr>
       </w:pPr>
-      <w:bookmarkStart w:id="33" w:name="_Toc396655195"/>
+      <w:bookmarkStart w:id="34" w:name="_Toc396757075"/>
       <w:r>
         <w:rPr>
           <w:lang w:val="pl-PL"/>
         </w:rPr>
         <w:t>Windows Phone</w:t>
       </w:r>
-      <w:bookmarkEnd w:id="33"/>
+      <w:bookmarkEnd w:id="34"/>
     </w:p>
     <w:p>
       <w:pPr>
@@ -15518,7 +15638,7 @@
         </w:rPr>
         <w:t xml:space="preserve"> Posiada również więcej funkcjonalności zaprojektowanych z myślą o przedsiębiorstwach takie jak zewnętrzne zarządzanie urządzeniami, szyfrowanie danych oraz możliwość stworzenia wewnętrznego marketu</w:t>
       </w:r>
-      <w:del w:id="34" w:author="Łukasz Rauch" w:date="2014-08-13T12:52:00Z">
+      <w:del w:id="35" w:author="Łukasz Rauch" w:date="2014-08-13T12:52:00Z">
         <w:r>
           <w:rPr>
             <w:lang w:val="pl-PL"/>
@@ -16777,7 +16897,7 @@
           <w:lang w:val="pl-PL"/>
         </w:rPr>
       </w:pPr>
-      <w:bookmarkStart w:id="35" w:name="_Toc396655197"/>
+      <w:bookmarkStart w:id="36" w:name="_Toc396757076"/>
       <w:r>
         <w:rPr>
           <w:lang w:val="pl-PL"/>
@@ -16785,7 +16905,7 @@
         <w:lastRenderedPageBreak/>
         <w:t>Zaimplementowane programy testujące</w:t>
       </w:r>
-      <w:bookmarkEnd w:id="35"/>
+      <w:bookmarkEnd w:id="36"/>
     </w:p>
     <w:p>
       <w:pPr>
@@ -16822,7 +16942,7 @@
           <w:lang w:val="pl-PL"/>
         </w:rPr>
       </w:pPr>
-      <w:bookmarkStart w:id="36" w:name="_Toc396655198"/>
+      <w:bookmarkStart w:id="37" w:name="_Toc396757077"/>
       <w:r>
         <w:rPr>
           <w:lang w:val="pl-PL"/>
@@ -16847,7 +16967,7 @@
         </w:rPr>
         <w:t>2D i 3D</w:t>
       </w:r>
-      <w:bookmarkEnd w:id="36"/>
+      <w:bookmarkEnd w:id="37"/>
     </w:p>
     <w:p>
       <w:pPr>
@@ -16890,7 +17010,7 @@
         </w:rPr>
         <w:t>games</w:t>
       </w:r>
-      <w:commentRangeStart w:id="37"/>
+      <w:commentRangeStart w:id="38"/>
       <w:proofErr w:type="spellEnd"/>
       <w:r>
         <w:rPr>
@@ -16899,13 +17019,13 @@
         </w:rPr>
         <w:footnoteReference w:id="43"/>
       </w:r>
-      <w:commentRangeEnd w:id="37"/>
+      <w:commentRangeEnd w:id="38"/>
       <w:r>
         <w:rPr>
           <w:rStyle w:val="Odwoaniedokomentarza"/>
           <w:rFonts w:cs="Mangal"/>
         </w:rPr>
-        <w:commentReference w:id="37"/>
+        <w:commentReference w:id="38"/>
       </w:r>
       <w:r>
         <w:rPr>
@@ -17071,7 +17191,7 @@
         </w:rPr>
         <w:t xml:space="preserve">Stworzone </w:t>
       </w:r>
-      <w:commentRangeStart w:id="38"/>
+      <w:commentRangeStart w:id="39"/>
       <w:r>
         <w:rPr>
           <w:lang w:val="pl-PL"/>
@@ -17084,13 +17204,13 @@
         </w:rPr>
         <w:t xml:space="preserve"> </w:t>
       </w:r>
-      <w:commentRangeEnd w:id="38"/>
+      <w:commentRangeEnd w:id="39"/>
       <w:r>
         <w:rPr>
           <w:rStyle w:val="Odwoaniedokomentarza"/>
           <w:rFonts w:cs="Mangal"/>
         </w:rPr>
-        <w:commentReference w:id="38"/>
+        <w:commentReference w:id="39"/>
       </w:r>
       <w:r>
         <w:rPr>
@@ -17289,10 +17409,10 @@
             <v:path o:extrusionok="f" gradientshapeok="t" o:connecttype="rect"/>
             <o:lock v:ext="edit" aspectratio="t"/>
           </v:shapetype>
-          <v:shape id="_x0000_i1025" type="#_x0000_t75" style="width:453.75pt;height:79.45pt" o:ole="">
+          <v:shape id="_x0000_i1025" type="#_x0000_t75" style="width:453.5pt;height:79.5pt" o:ole="">
             <v:imagedata r:id="rId23" o:title=""/>
           </v:shape>
-          <o:OLEObject Type="Embed" ProgID="Word.OpenDocumentText.12" ShapeID="_x0000_i1025" DrawAspect="Content" ObjectID="_1470498096" r:id="rId24"/>
+          <o:OLEObject Type="Embed" ProgID="Word.OpenDocumentText.12" ShapeID="_x0000_i1025" DrawAspect="Content" ObjectID="_1470500341" r:id="rId24"/>
         </w:object>
       </w:r>
       <w:r>
@@ -17683,11 +17803,11 @@
       <w:pPr>
         <w:ind w:firstLine="576"/>
         <w:rPr>
-          <w:del w:id="39" w:author="Łukasz Rauch" w:date="2014-08-13T13:44:00Z"/>
-          <w:lang w:val="pl-PL"/>
-        </w:rPr>
-      </w:pPr>
-      <w:del w:id="40" w:author="Łukasz Rauch" w:date="2014-08-13T13:44:00Z">
+          <w:del w:id="40" w:author="Łukasz Rauch" w:date="2014-08-13T13:44:00Z"/>
+          <w:lang w:val="pl-PL"/>
+        </w:rPr>
+      </w:pPr>
+      <w:del w:id="41" w:author="Łukasz Rauch" w:date="2014-08-13T13:44:00Z">
         <w:r>
           <w:rPr>
             <w:lang w:val="pl-PL"/>
@@ -17982,7 +18102,7 @@
           <w:i w:val="0"/>
           <w:iCs w:val="0"/>
         </w:rPr>
-        <w:commentReference w:id="41"/>
+        <w:commentReference w:id="42"/>
       </w:r>
     </w:p>
     <w:p>
@@ -19359,7 +19479,7 @@
           <w:lang w:val="pl-PL"/>
         </w:rPr>
       </w:pPr>
-      <w:bookmarkStart w:id="42" w:name="_Toc396655199"/>
+      <w:bookmarkStart w:id="43" w:name="_Toc396757078"/>
       <w:r>
         <w:rPr>
           <w:lang w:val="pl-PL"/>
@@ -19373,7 +19493,7 @@
         </w:rPr>
         <w:t xml:space="preserve"> 2D</w:t>
       </w:r>
-      <w:bookmarkEnd w:id="42"/>
+      <w:bookmarkEnd w:id="43"/>
     </w:p>
     <w:p>
       <w:pPr>
@@ -20286,7 +20406,7 @@
           <w:lang w:val="pl-PL"/>
         </w:rPr>
       </w:pPr>
-      <w:bookmarkStart w:id="43" w:name="_Toc396655200"/>
+      <w:bookmarkStart w:id="44" w:name="_Toc396757079"/>
       <w:proofErr w:type="spellStart"/>
       <w:r>
         <w:rPr>
@@ -20294,7 +20414,7 @@
         </w:rPr>
         <w:t>Curveball</w:t>
       </w:r>
-      <w:bookmarkEnd w:id="43"/>
+      <w:bookmarkEnd w:id="44"/>
       <w:proofErr w:type="spellEnd"/>
     </w:p>
     <w:p>
@@ -20317,7 +20437,7 @@
         </w:rPr>
         <w:t xml:space="preserve">Kolejną z zaimplementowanych aplikacji była trójwymiarowa gra zręcznościowa podobna do </w:t>
       </w:r>
-      <w:commentRangeStart w:id="44"/>
+      <w:commentRangeStart w:id="45"/>
       <w:r>
         <w:rPr>
           <w:lang w:val="pl-PL"/>
@@ -20330,13 +20450,13 @@
         </w:rPr>
         <w:t xml:space="preserve"> </w:t>
       </w:r>
-      <w:commentRangeEnd w:id="44"/>
+      <w:commentRangeEnd w:id="45"/>
       <w:r>
         <w:rPr>
           <w:rStyle w:val="Odwoaniedokomentarza"/>
           <w:rFonts w:cs="Mangal"/>
         </w:rPr>
-        <w:commentReference w:id="44"/>
+        <w:commentReference w:id="45"/>
       </w:r>
       <w:r>
         <w:rPr>
@@ -20550,10 +20670,10 @@
           <w:lang w:val="pl-PL"/>
         </w:rPr>
         <w:object w:dxaOrig="9072" w:dyaOrig="1586">
-          <v:shape id="_x0000_i1026" type="#_x0000_t75" style="width:453.75pt;height:79.45pt" o:ole="">
+          <v:shape id="_x0000_i1026" type="#_x0000_t75" style="width:453.5pt;height:79.5pt" o:ole="">
             <v:imagedata r:id="rId35" o:title=""/>
           </v:shape>
-          <o:OLEObject Type="Embed" ProgID="Word.OpenDocumentText.12" ShapeID="_x0000_i1026" DrawAspect="Content" ObjectID="_1470498097" r:id="rId36"/>
+          <o:OLEObject Type="Embed" ProgID="Word.OpenDocumentText.12" ShapeID="_x0000_i1026" DrawAspect="Content" ObjectID="_1470500342" r:id="rId36"/>
         </w:object>
       </w:r>
     </w:p>
@@ -20644,7 +20764,7 @@
     <w:p>
       <w:pPr>
         <w:rPr>
-          <w:del w:id="45" w:author="Łukasz Rauch" w:date="2014-08-13T14:08:00Z"/>
+          <w:del w:id="46" w:author="Łukasz Rauch" w:date="2014-08-13T14:08:00Z"/>
           <w:lang w:val="pl-PL"/>
         </w:rPr>
       </w:pPr>
@@ -20712,10 +20832,10 @@
           <w:lang w:val="pl-PL"/>
         </w:rPr>
         <w:object w:dxaOrig="9072" w:dyaOrig="4305">
-          <v:shape id="_x0000_i1027" type="#_x0000_t75" style="width:453.75pt;height:215.3pt" o:ole="">
+          <v:shape id="_x0000_i1027" type="#_x0000_t75" style="width:453.5pt;height:215.5pt" o:ole="">
             <v:imagedata r:id="rId37" o:title=""/>
           </v:shape>
-          <o:OLEObject Type="Embed" ProgID="Word.OpenDocumentText.12" ShapeID="_x0000_i1027" DrawAspect="Content" ObjectID="_1470498098" r:id="rId38"/>
+          <o:OLEObject Type="Embed" ProgID="Word.OpenDocumentText.12" ShapeID="_x0000_i1027" DrawAspect="Content" ObjectID="_1470500343" r:id="rId38"/>
         </w:object>
       </w:r>
     </w:p>
@@ -21211,7 +21331,7 @@
         </w:rPr>
         <w:t xml:space="preserve">Następnie tworzone są paletki reprezentujące graczy – jedna dla gracza ludzkiego, jedna dla przeciwnika komputerowego. Obie wywodzą się z klasy bazowej </w:t>
       </w:r>
-      <w:commentRangeStart w:id="46"/>
+      <w:commentRangeStart w:id="47"/>
       <w:proofErr w:type="spellStart"/>
       <w:r>
         <w:rPr>
@@ -21220,7 +21340,7 @@
         </w:rPr>
         <w:t>Paddle</w:t>
       </w:r>
-      <w:commentRangeEnd w:id="46"/>
+      <w:commentRangeEnd w:id="47"/>
       <w:proofErr w:type="spellEnd"/>
       <w:r>
         <w:rPr>
@@ -21228,7 +21348,7 @@
           <w:rFonts w:cs="Mangal"/>
           <w:i/>
         </w:rPr>
-        <w:commentReference w:id="46"/>
+        <w:commentReference w:id="47"/>
       </w:r>
       <w:r>
         <w:rPr>
@@ -21624,7 +21744,7 @@
         <w:pStyle w:val="Legenda"/>
         <w:jc w:val="center"/>
         <w:rPr>
-          <w:ins w:id="47" w:author="Łukasz Rauch" w:date="2014-08-13T14:22:00Z"/>
+          <w:ins w:id="48" w:author="Łukasz Rauch" w:date="2014-08-13T14:22:00Z"/>
           <w:lang w:val="pl-PL"/>
         </w:rPr>
       </w:pPr>
@@ -21677,7 +21797,7 @@
         <w:pStyle w:val="Legenda"/>
         <w:jc w:val="center"/>
         <w:rPr>
-          <w:ins w:id="48" w:author="Łukasz Rauch" w:date="2014-08-13T14:22:00Z"/>
+          <w:ins w:id="49" w:author="Łukasz Rauch" w:date="2014-08-13T14:22:00Z"/>
           <w:lang w:val="pl-PL"/>
         </w:rPr>
       </w:pPr>
@@ -21689,12 +21809,14 @@
           <w:lang w:val="pl-PL"/>
         </w:rPr>
       </w:pPr>
+      <w:bookmarkStart w:id="50" w:name="_Toc396757080"/>
       <w:r>
         <w:rPr>
           <w:lang w:val="pl-PL"/>
         </w:rPr>
         <w:t>Wyniki</w:t>
       </w:r>
+      <w:bookmarkEnd w:id="50"/>
     </w:p>
     <w:p>
       <w:pPr>
@@ -21760,7 +21882,7 @@
         <w:drawing>
           <wp:inline distT="0" distB="0" distL="0" distR="0" wp14:anchorId="70A2217C" wp14:editId="16EB7F85">
             <wp:extent cx="4572000" cy="2743200"/>
-            <wp:effectExtent l="0" t="0" r="19050" b="19050"/>
+            <wp:effectExtent l="0" t="0" r="0" b="0"/>
             <wp:docPr id="2" name="Wykres 2"/>
             <wp:cNvGraphicFramePr/>
             <a:graphic xmlns:a="http://schemas.openxmlformats.org/drawingml/2006/main">
@@ -21936,7 +22058,7 @@
         <w:drawing>
           <wp:inline distT="0" distB="0" distL="0" distR="0" wp14:anchorId="622E50B1" wp14:editId="25DA80C7">
             <wp:extent cx="4572000" cy="2743200"/>
-            <wp:effectExtent l="0" t="0" r="19050" b="19050"/>
+            <wp:effectExtent l="0" t="0" r="0" b="0"/>
             <wp:docPr id="27" name="Wykres 27"/>
             <wp:cNvGraphicFramePr/>
             <a:graphic xmlns:a="http://schemas.openxmlformats.org/drawingml/2006/main">
@@ -21953,7 +22075,7 @@
         <w:pStyle w:val="Legenda"/>
         <w:jc w:val="center"/>
         <w:rPr>
-          <w:ins w:id="49" w:author="Łukasz Rauch" w:date="2014-08-13T14:22:00Z"/>
+          <w:ins w:id="51" w:author="Łukasz Rauch" w:date="2014-08-13T14:22:00Z"/>
           <w:lang w:val="pl-PL"/>
         </w:rPr>
       </w:pPr>
@@ -22047,27 +22169,32 @@
           <w:lang w:val="pl-PL"/>
         </w:rPr>
       </w:pPr>
-      <w:bookmarkStart w:id="50" w:name="_Toc396655201"/>
+      <w:r>
+        <w:rPr>
+          <w:lang w:val="pl-PL"/>
+        </w:rPr>
+        <w:t xml:space="preserve">Wyniki dla gry trójwymiarowej, które zaprezentowano na </w:t>
+      </w:r>
+      <w:proofErr w:type="gramStart"/>
+      <w:r>
+        <w:rPr>
+          <w:lang w:val="pl-PL"/>
+        </w:rPr>
+        <w:t>rysunku  , zbliżone</w:t>
+      </w:r>
+      <w:proofErr w:type="gramEnd"/>
+      <w:r>
+        <w:rPr>
+          <w:lang w:val="pl-PL"/>
+        </w:rPr>
+        <w:t xml:space="preserve"> są do granicy </w:t>
+      </w:r>
       <w:r>
         <w:rPr>
           <w:lang w:val="pl-PL"/>
         </w:rPr>
         <w:lastRenderedPageBreak/>
-        <w:t xml:space="preserve">Wyniki dla gry trójwymiarowej, które zaprezentowano na </w:t>
-      </w:r>
-      <w:proofErr w:type="gramStart"/>
-      <w:r>
-        <w:rPr>
-          <w:lang w:val="pl-PL"/>
-        </w:rPr>
-        <w:t>rysunku  , zbliżone</w:t>
-      </w:r>
-      <w:proofErr w:type="gramEnd"/>
-      <w:r>
-        <w:rPr>
-          <w:lang w:val="pl-PL"/>
-        </w:rPr>
-        <w:t xml:space="preserve"> są do granicy 60FPS, jako że gra nie posiada zbyt wielu obiektów na ekranie na raz i jedynymi bardziej wymagającymi obliczeniami są światła i cienie, które jednak w Unity są dobrze zoptymalizowane. </w:t>
+        <w:t xml:space="preserve">60FPS, jako że gra nie posiada zbyt wielu obiektów na ekranie na raz i jedynymi bardziej wymagającymi obliczeniami są światła i cienie, które jednak w Unity są dobrze zoptymalizowane. </w:t>
       </w:r>
       <w:r>
         <w:rPr>
@@ -22083,8 +22210,6 @@
           <w:lang w:val="pl-PL"/>
         </w:rPr>
       </w:pPr>
-      <w:bookmarkStart w:id="51" w:name="_GoBack"/>
-      <w:bookmarkEnd w:id="51"/>
     </w:p>
     <w:p>
       <w:pPr>
@@ -22100,7 +22225,7 @@
         <w:drawing>
           <wp:inline distT="0" distB="0" distL="0" distR="0" wp14:anchorId="4CEA6994" wp14:editId="57E13D63">
             <wp:extent cx="4572000" cy="2743200"/>
-            <wp:effectExtent l="0" t="0" r="19050" b="19050"/>
+            <wp:effectExtent l="0" t="0" r="0" b="0"/>
             <wp:docPr id="28" name="Wykres 28"/>
             <wp:cNvGraphicFramePr/>
             <a:graphic xmlns:a="http://schemas.openxmlformats.org/drawingml/2006/main">
@@ -22199,6 +22324,7 @@
           <w:lang w:val="pl-PL"/>
         </w:rPr>
       </w:pPr>
+      <w:bookmarkStart w:id="52" w:name="_Toc396757081"/>
       <w:r>
         <w:rPr>
           <w:lang w:val="pl-PL"/>
@@ -22206,7 +22332,7 @@
         <w:lastRenderedPageBreak/>
         <w:t>Podsumowanie i wnioski</w:t>
       </w:r>
-      <w:bookmarkEnd w:id="50"/>
+      <w:bookmarkEnd w:id="52"/>
     </w:p>
     <w:p>
       <w:pPr>
@@ -22649,8 +22775,8 @@
           <w:lang w:val="pl-PL"/>
         </w:rPr>
       </w:pPr>
-      <w:bookmarkStart w:id="52" w:name="_Toc396655202"/>
-      <w:commentRangeStart w:id="53"/>
+      <w:bookmarkStart w:id="53" w:name="_Toc396757082"/>
+      <w:commentRangeStart w:id="54"/>
       <w:r>
         <w:rPr>
           <w:lang w:val="pl-PL"/>
@@ -22658,7 +22784,7 @@
         <w:lastRenderedPageBreak/>
         <w:t>Literatura</w:t>
       </w:r>
-      <w:commentRangeEnd w:id="53"/>
+      <w:commentRangeEnd w:id="54"/>
       <w:r>
         <w:rPr>
           <w:rStyle w:val="Odwoaniedokomentarza"/>
@@ -22667,9 +22793,9 @@
           <w:bCs w:val="0"/>
           <w:color w:val="auto"/>
         </w:rPr>
-        <w:commentReference w:id="53"/>
-      </w:r>
-      <w:bookmarkEnd w:id="52"/>
+        <w:commentReference w:id="54"/>
+      </w:r>
+      <w:bookmarkEnd w:id="53"/>
     </w:p>
     <w:p>
       <w:pPr>
@@ -22681,7 +22807,7 @@
       <w:r>
         <w:t>[</w:t>
       </w:r>
-      <w:bookmarkStart w:id="54" w:name="Per13"/>
+      <w:bookmarkStart w:id="55" w:name="Per13"/>
       <w:r>
         <w:fldChar w:fldCharType="begin"/>
       </w:r>
@@ -22700,7 +22826,7 @@
       <w:r>
         <w:fldChar w:fldCharType="end"/>
       </w:r>
-      <w:bookmarkEnd w:id="54"/>
+      <w:bookmarkEnd w:id="55"/>
       <w:r>
         <w:t>]</w:t>
       </w:r>
@@ -22768,7 +22894,7 @@
       <w:r>
         <w:t>[</w:t>
       </w:r>
-      <w:bookmarkStart w:id="55" w:name="Was10"/>
+      <w:bookmarkStart w:id="56" w:name="Was10"/>
       <w:r>
         <w:fldChar w:fldCharType="begin"/>
       </w:r>
@@ -22787,7 +22913,7 @@
       <w:r>
         <w:fldChar w:fldCharType="end"/>
       </w:r>
-      <w:bookmarkEnd w:id="55"/>
+      <w:bookmarkEnd w:id="56"/>
       <w:r>
         <w:t>]</w:t>
       </w:r>
@@ -22825,7 +22951,7 @@
       <w:r>
         <w:t>[</w:t>
       </w:r>
-      <w:bookmarkStart w:id="56" w:name="Gupta14"/>
+      <w:bookmarkStart w:id="57" w:name="Gupta14"/>
       <w:r>
         <w:fldChar w:fldCharType="begin"/>
       </w:r>
@@ -22844,7 +22970,7 @@
       <w:r>
         <w:fldChar w:fldCharType="end"/>
       </w:r>
-      <w:bookmarkEnd w:id="56"/>
+      <w:bookmarkEnd w:id="57"/>
       <w:r>
         <w:t>]</w:t>
       </w:r>
@@ -22894,7 +23020,7 @@
       <w:r>
         <w:t>[</w:t>
       </w:r>
-      <w:bookmarkStart w:id="57" w:name="Armando14"/>
+      <w:bookmarkStart w:id="58" w:name="Armando14"/>
       <w:r>
         <w:fldChar w:fldCharType="begin"/>
       </w:r>
@@ -22913,7 +23039,7 @@
       <w:r>
         <w:fldChar w:fldCharType="end"/>
       </w:r>
-      <w:bookmarkEnd w:id="57"/>
+      <w:bookmarkEnd w:id="58"/>
       <w:r>
         <w:t>]</w:t>
       </w:r>
@@ -22980,7 +23106,7 @@
       <w:r>
         <w:t>[</w:t>
       </w:r>
-      <w:bookmarkStart w:id="58" w:name="Creighton10"/>
+      <w:bookmarkStart w:id="59" w:name="Creighton10"/>
       <w:r>
         <w:fldChar w:fldCharType="begin"/>
       </w:r>
@@ -23002,7 +23128,7 @@
         </w:rPr>
         <w:fldChar w:fldCharType="end"/>
       </w:r>
-      <w:bookmarkEnd w:id="58"/>
+      <w:bookmarkEnd w:id="59"/>
       <w:r>
         <w:t>]</w:t>
       </w:r>
@@ -23042,7 +23168,13 @@
       </w:r>
       <w:proofErr w:type="spellEnd"/>
       <w:r>
-        <w:t xml:space="preserve"> Publishing,</w:t>
+        <w:t xml:space="preserve"> Publishing</w:t>
+      </w:r>
+      <w:r>
+        <w:t xml:space="preserve"> Ltd</w:t>
+      </w:r>
+      <w:r>
+        <w:t>,</w:t>
       </w:r>
       <w:r>
         <w:rPr>
@@ -23052,6 +23184,9 @@
       </w:r>
       <w:r>
         <w:t>Birmingham 2010</w:t>
+      </w:r>
+      <w:r>
+        <w:t>, s. 76</w:t>
       </w:r>
     </w:p>
     <w:p>
@@ -23064,19 +23199,74 @@
       <w:r>
         <w:t>[</w:t>
       </w:r>
-      <w:fldSimple w:instr=" SEQ bib \* MERGEFORMAT ">
-        <w:r>
-          <w:rPr>
-            <w:noProof/>
-          </w:rPr>
-          <w:t>6</w:t>
-        </w:r>
-      </w:fldSimple>
+      <w:bookmarkStart w:id="60" w:name="Scaplehorn12"/>
+      <w:r>
+        <w:fldChar w:fldCharType="begin"/>
+      </w:r>
+      <w:r>
+        <w:instrText xml:space="preserve"> SEQ bib \* MERGEFORMAT </w:instrText>
+      </w:r>
+      <w:r>
+        <w:fldChar w:fldCharType="separate"/>
+      </w:r>
+      <w:r>
+        <w:rPr>
+          <w:noProof/>
+        </w:rPr>
+        <w:t>6</w:t>
+      </w:r>
+      <w:r>
+        <w:rPr>
+          <w:noProof/>
+        </w:rPr>
+        <w:fldChar w:fldCharType="end"/>
+      </w:r>
+      <w:bookmarkEnd w:id="60"/>
       <w:r>
         <w:t>]</w:t>
       </w:r>
       <w:r>
         <w:tab/>
+      </w:r>
+      <w:r>
+        <w:t xml:space="preserve">S. </w:t>
+      </w:r>
+      <w:proofErr w:type="spellStart"/>
+      <w:r>
+        <w:t>Scaplehorn</w:t>
+      </w:r>
+      <w:proofErr w:type="spellEnd"/>
+      <w:r>
+        <w:t xml:space="preserve">, </w:t>
+      </w:r>
+      <w:r>
+        <w:rPr>
+          <w:i/>
+        </w:rPr>
+        <w:t>Marmalade SDK Mobile Game Development Essentials</w:t>
+      </w:r>
+      <w:r>
+        <w:rPr>
+          <w:i/>
+        </w:rPr>
+        <w:t>,</w:t>
+      </w:r>
+      <w:r>
+        <w:t xml:space="preserve"> </w:t>
+      </w:r>
+      <w:proofErr w:type="spellStart"/>
+      <w:r>
+        <w:t>Packt</w:t>
+      </w:r>
+      <w:proofErr w:type="spellEnd"/>
+      <w:r>
+        <w:t xml:space="preserve"> Publishing Ltd</w:t>
+      </w:r>
+      <w:r>
+        <w:t>, Birmingham 2012</w:t>
+      </w:r>
+      <w:r>
+        <w:t>, s. 37</w:t>
       </w:r>
     </w:p>
     <w:p>
@@ -23089,19 +23279,85 @@
       <w:r>
         <w:t>[</w:t>
       </w:r>
-      <w:fldSimple w:instr=" SEQ bib \* MERGEFORMAT ">
-        <w:r>
-          <w:rPr>
-            <w:noProof/>
-          </w:rPr>
-          <w:t>7</w:t>
-        </w:r>
-      </w:fldSimple>
+      <w:bookmarkStart w:id="61" w:name="Kusterer13"/>
+      <w:r>
+        <w:fldChar w:fldCharType="begin"/>
+      </w:r>
+      <w:r>
+        <w:instrText xml:space="preserve"> SEQ bib \* MERGEFORMAT </w:instrText>
+      </w:r>
+      <w:r>
+        <w:fldChar w:fldCharType="separate"/>
+      </w:r>
+      <w:r>
+        <w:rPr>
+          <w:noProof/>
+        </w:rPr>
+        <w:t>7</w:t>
+      </w:r>
+      <w:r>
+        <w:rPr>
+          <w:noProof/>
+        </w:rPr>
+        <w:fldChar w:fldCharType="end"/>
+      </w:r>
+      <w:bookmarkEnd w:id="61"/>
       <w:r>
         <w:t>]</w:t>
       </w:r>
       <w:r>
         <w:tab/>
+      </w:r>
+      <w:r>
+        <w:t xml:space="preserve">R. </w:t>
+      </w:r>
+      <w:proofErr w:type="spellStart"/>
+      <w:r>
+        <w:t>Kusterer</w:t>
+      </w:r>
+      <w:proofErr w:type="spellEnd"/>
+      <w:r>
+        <w:t xml:space="preserve">, </w:t>
+      </w:r>
+      <w:proofErr w:type="spellStart"/>
+      <w:r>
+        <w:rPr>
+          <w:i/>
+        </w:rPr>
+        <w:t>jM</w:t>
+      </w:r>
+      <w:r>
+        <w:rPr>
+          <w:i/>
+        </w:rPr>
+        <w:t>onkeyEngine</w:t>
+      </w:r>
+      <w:proofErr w:type="spellEnd"/>
+      <w:r>
+        <w:rPr>
+          <w:i/>
+        </w:rPr>
+        <w:t xml:space="preserve"> 3.0 Beginner's Guide</w:t>
+      </w:r>
+      <w:r>
+        <w:t xml:space="preserve">, </w:t>
+      </w:r>
+      <w:proofErr w:type="spellStart"/>
+      <w:r>
+        <w:t>Packt</w:t>
+      </w:r>
+      <w:proofErr w:type="spellEnd"/>
+      <w:r>
+        <w:t xml:space="preserve"> Publishing Ltd</w:t>
+      </w:r>
+      <w:r>
+        <w:t xml:space="preserve">, </w:t>
+      </w:r>
+      <w:r>
+        <w:t>Birmingham</w:t>
+      </w:r>
+      <w:r>
+        <w:t xml:space="preserve"> 2013, s. 237</w:t>
       </w:r>
     </w:p>
     <w:p>
@@ -23519,6 +23775,7 @@
           <w:sz w:val="24"/>
           <w:szCs w:val="24"/>
         </w:rPr>
+        <w:lastRenderedPageBreak/>
         <w:t xml:space="preserve">D. </w:t>
       </w:r>
       <w:proofErr w:type="spellStart"/>
@@ -23635,15 +23892,7 @@
           <w:sz w:val="24"/>
           <w:szCs w:val="24"/>
         </w:rPr>
-        <w:t xml:space="preserve">Fortune, </w:t>
-      </w:r>
-      <w:r>
-        <w:rPr>
-          <w:sz w:val="24"/>
-          <w:szCs w:val="24"/>
-        </w:rPr>
-        <w:lastRenderedPageBreak/>
-        <w:t xml:space="preserve">http://tinyurl.com/installbase </w:t>
+        <w:t xml:space="preserve">Fortune, http://tinyurl.com/installbase </w:t>
       </w:r>
       <w:proofErr w:type="spellStart"/>
       <w:r>
@@ -24569,6 +24818,7 @@
           <w:sz w:val="24"/>
           <w:szCs w:val="24"/>
         </w:rPr>
+        <w:lastRenderedPageBreak/>
         <w:t>Which Developer Program is for you?,</w:t>
       </w:r>
       <w:r>
@@ -24631,15 +24881,7 @@
           <w:sz w:val="24"/>
           <w:szCs w:val="24"/>
         </w:rPr>
-        <w:t xml:space="preserve">, Apple Inc., </w:t>
-      </w:r>
-      <w:r>
-        <w:rPr>
-          <w:sz w:val="24"/>
-          <w:szCs w:val="24"/>
-        </w:rPr>
-        <w:lastRenderedPageBreak/>
-        <w:t xml:space="preserve">https://developer.apple.com/programs/ios/distribute.html, </w:t>
+        <w:t xml:space="preserve">, Apple Inc., https://developer.apple.com/programs/ios/distribute.html, </w:t>
       </w:r>
       <w:proofErr w:type="spellStart"/>
       <w:r>
@@ -25499,7 +25741,15 @@
           <w:sz w:val="24"/>
           <w:szCs w:val="24"/>
         </w:rPr>
-        <w:t xml:space="preserve"> Technologies Ltd.,  https://www.madewithmarmalade.com/products/we-let-you-focus-on-making-your-game-successful, </w:t>
+        <w:t xml:space="preserve"> Technologies Ltd.,  https://www.madewithmarmalade.com/products/we-let-you-focus-on-making-your-game-</w:t>
+      </w:r>
+      <w:r>
+        <w:rPr>
+          <w:sz w:val="24"/>
+          <w:szCs w:val="24"/>
+        </w:rPr>
+        <w:lastRenderedPageBreak/>
+        <w:t xml:space="preserve">successful, </w:t>
       </w:r>
       <w:proofErr w:type="spellStart"/>
       <w:r>
@@ -25576,15 +25826,7 @@
           <w:sz w:val="24"/>
           <w:szCs w:val="24"/>
         </w:rPr>
-        <w:t xml:space="preserve"> </w:t>
-      </w:r>
-      <w:r>
-        <w:rPr>
-          <w:sz w:val="24"/>
-          <w:szCs w:val="24"/>
-        </w:rPr>
-        <w:lastRenderedPageBreak/>
-        <w:t>29.07.2014</w:t>
+        <w:t xml:space="preserve"> 29.07.2014</w:t>
       </w:r>
     </w:p>
     <w:p>
@@ -25918,7 +26160,7 @@
 
 <file path=word/comments.xml><?xml version="1.0" encoding="utf-8"?>
 <w:comments xmlns:wpc="http://schemas.microsoft.com/office/word/2010/wordprocessingCanvas" xmlns:mc="http://schemas.openxmlformats.org/markup-compatibility/2006" xmlns:o="urn:schemas-microsoft-com:office:office" xmlns:r="http://schemas.openxmlformats.org/officeDocument/2006/relationships" xmlns:m="http://schemas.openxmlformats.org/officeDocument/2006/math" xmlns:v="urn:schemas-microsoft-com:vml" xmlns:wp14="http://schemas.microsoft.com/office/word/2010/wordprocessingDrawing" xmlns:wp="http://schemas.openxmlformats.org/drawingml/2006/wordprocessingDrawing" xmlns:w10="urn:schemas-microsoft-com:office:word" xmlns:w="http://schemas.openxmlformats.org/wordprocessingml/2006/main" xmlns:w14="http://schemas.microsoft.com/office/word/2010/wordml" xmlns:wpg="http://schemas.microsoft.com/office/word/2010/wordprocessingGroup" xmlns:wpi="http://schemas.microsoft.com/office/word/2010/wordprocessingInk" xmlns:wne="http://schemas.microsoft.com/office/word/2006/wordml" xmlns:wps="http://schemas.microsoft.com/office/word/2010/wordprocessingShape" mc:Ignorable="w14 wp14">
-  <w:comment w:id="7" w:author="Łukasz Rauch" w:date="2014-08-13T14:24:00Z" w:initials="ŁR">
+  <w:comment w:id="8" w:author="Łukasz Rauch" w:date="2014-08-13T14:24:00Z" w:initials="ŁR">
     <w:p>
       <w:pPr>
         <w:pStyle w:val="Tekstkomentarza"/>
@@ -25946,7 +26188,7 @@
       </w:r>
     </w:p>
   </w:comment>
-  <w:comment w:id="8" w:author="Łukasz Rauch" w:date="2014-08-13T14:24:00Z" w:initials="ŁR">
+  <w:comment w:id="9" w:author="Łukasz Rauch" w:date="2014-08-13T14:24:00Z" w:initials="ŁR">
     <w:p>
       <w:pPr>
         <w:pStyle w:val="Tekstkomentarza"/>
@@ -25974,7 +26216,7 @@
       </w:r>
     </w:p>
   </w:comment>
-  <w:comment w:id="13" w:author="Łukasz Rauch" w:date="2014-08-13T14:24:00Z" w:initials="ŁR">
+  <w:comment w:id="14" w:author="Łukasz Rauch" w:date="2014-08-13T14:24:00Z" w:initials="ŁR">
     <w:p>
       <w:pPr>
         <w:pStyle w:val="Tekstkomentarza"/>
@@ -26027,68 +26269,6 @@
           <w:lang w:val="pl-PL"/>
         </w:rPr>
         <w:t xml:space="preserve"> w jeden akapit?</w:t>
-      </w:r>
-    </w:p>
-  </w:comment>
-  <w:comment w:id="22" w:author="Łukasz Rauch" w:date="2014-08-13T14:24:00Z" w:initials="ŁR">
-    <w:p>
-      <w:pPr>
-        <w:pStyle w:val="Tekstkomentarza"/>
-        <w:rPr>
-          <w:lang w:val="pl-PL"/>
-        </w:rPr>
-      </w:pPr>
-      <w:r>
-        <w:rPr>
-          <w:rStyle w:val="Odwoaniedokomentarza"/>
-        </w:rPr>
-        <w:annotationRef/>
-      </w:r>
-      <w:r>
-        <w:rPr>
-          <w:lang w:val="pl-PL"/>
-        </w:rPr>
-        <w:t xml:space="preserve">Co to znaczy “spełnić kryterium karty </w:t>
-      </w:r>
-      <w:proofErr w:type="spellStart"/>
-      <w:r>
-        <w:rPr>
-          <w:lang w:val="pl-PL"/>
-        </w:rPr>
-        <w:t>MasterCard</w:t>
-      </w:r>
-      <w:proofErr w:type="spellEnd"/>
-      <w:r>
-        <w:rPr>
-          <w:lang w:val="pl-PL"/>
-        </w:rPr>
-        <w:t>”</w:t>
-      </w:r>
-      <w:r>
-        <w:rPr>
-          <w:lang w:val="pl-PL"/>
-        </w:rPr>
-        <w:t>???</w:t>
-      </w:r>
-      <w:r>
-        <w:rPr>
-          <w:lang w:val="pl-PL"/>
-        </w:rPr>
-        <w:t xml:space="preserve"> </w:t>
-      </w:r>
-      <w:proofErr w:type="gramStart"/>
-      <w:r>
-        <w:rPr>
-          <w:lang w:val="pl-PL"/>
-        </w:rPr>
-        <w:t>to</w:t>
-      </w:r>
-      <w:proofErr w:type="gramEnd"/>
-      <w:r>
-        <w:rPr>
-          <w:lang w:val="pl-PL"/>
-        </w:rPr>
-        <w:t xml:space="preserve"> chyba nie po polsku</w:t>
       </w:r>
     </w:p>
   </w:comment>
@@ -26110,7 +26290,47 @@
         <w:rPr>
           <w:lang w:val="pl-PL"/>
         </w:rPr>
-        <w:t>Akapit jednozdaniowy</w:t>
+        <w:t xml:space="preserve">Co to znaczy “spełnić kryterium karty </w:t>
+      </w:r>
+      <w:proofErr w:type="spellStart"/>
+      <w:r>
+        <w:rPr>
+          <w:lang w:val="pl-PL"/>
+        </w:rPr>
+        <w:t>MasterCard</w:t>
+      </w:r>
+      <w:proofErr w:type="spellEnd"/>
+      <w:r>
+        <w:rPr>
+          <w:lang w:val="pl-PL"/>
+        </w:rPr>
+        <w:t>”</w:t>
+      </w:r>
+      <w:r>
+        <w:rPr>
+          <w:lang w:val="pl-PL"/>
+        </w:rPr>
+        <w:t>???</w:t>
+      </w:r>
+      <w:r>
+        <w:rPr>
+          <w:lang w:val="pl-PL"/>
+        </w:rPr>
+        <w:t xml:space="preserve"> </w:t>
+      </w:r>
+      <w:proofErr w:type="gramStart"/>
+      <w:r>
+        <w:rPr>
+          <w:lang w:val="pl-PL"/>
+        </w:rPr>
+        <w:t>to</w:t>
+      </w:r>
+      <w:proofErr w:type="gramEnd"/>
+      <w:r>
+        <w:rPr>
+          <w:lang w:val="pl-PL"/>
+        </w:rPr>
+        <w:t xml:space="preserve"> chyba nie po polsku</w:t>
       </w:r>
     </w:p>
   </w:comment>
@@ -26128,14 +26348,12 @@
         </w:rPr>
         <w:annotationRef/>
       </w:r>
-      <w:proofErr w:type="gramStart"/>
-      <w:r>
-        <w:rPr>
-          <w:lang w:val="pl-PL"/>
-        </w:rPr>
-        <w:t>dwuzdaniowy</w:t>
-      </w:r>
-      <w:proofErr w:type="gramEnd"/>
+      <w:r>
+        <w:rPr>
+          <w:lang w:val="pl-PL"/>
+        </w:rPr>
+        <w:t>Akapit jednozdaniowy</w:t>
+      </w:r>
     </w:p>
   </w:comment>
   <w:comment w:id="25" w:author="Łukasz Rauch" w:date="2014-08-13T14:24:00Z" w:initials="ŁR">
@@ -26152,6 +26370,30 @@
         </w:rPr>
         <w:annotationRef/>
       </w:r>
+      <w:proofErr w:type="gramStart"/>
+      <w:r>
+        <w:rPr>
+          <w:lang w:val="pl-PL"/>
+        </w:rPr>
+        <w:t>dwuzdaniowy</w:t>
+      </w:r>
+      <w:proofErr w:type="gramEnd"/>
+    </w:p>
+  </w:comment>
+  <w:comment w:id="26" w:author="Łukasz Rauch" w:date="2014-08-13T14:24:00Z" w:initials="ŁR">
+    <w:p>
+      <w:pPr>
+        <w:pStyle w:val="Tekstkomentarza"/>
+        <w:rPr>
+          <w:lang w:val="pl-PL"/>
+        </w:rPr>
+      </w:pPr>
+      <w:r>
+        <w:rPr>
+          <w:rStyle w:val="Odwoaniedokomentarza"/>
+        </w:rPr>
+        <w:annotationRef/>
+      </w:r>
       <w:r>
         <w:rPr>
           <w:lang w:val="pl-PL"/>
@@ -26160,42 +26402,6 @@
       </w:r>
       <w:r>
         <w:sym w:font="Wingdings" w:char="F04A"/>
-      </w:r>
-    </w:p>
-  </w:comment>
-  <w:comment w:id="27" w:author="Łukasz Rauch" w:date="2014-08-13T14:24:00Z" w:initials="ŁR">
-    <w:p>
-      <w:pPr>
-        <w:pStyle w:val="Tekstkomentarza"/>
-        <w:rPr>
-          <w:lang w:val="pl-PL"/>
-        </w:rPr>
-      </w:pPr>
-      <w:r>
-        <w:rPr>
-          <w:rStyle w:val="Odwoaniedokomentarza"/>
-        </w:rPr>
-        <w:annotationRef/>
-      </w:r>
-      <w:r>
-        <w:rPr>
-          <w:lang w:val="pl-PL"/>
-        </w:rPr>
-        <w:t xml:space="preserve">Pisałeś </w:t>
-      </w:r>
-      <w:proofErr w:type="spellStart"/>
-      <w:r>
-        <w:rPr>
-          <w:lang w:val="pl-PL"/>
-        </w:rPr>
-        <w:t>juz</w:t>
-      </w:r>
-      <w:proofErr w:type="spellEnd"/>
-      <w:r>
-        <w:rPr>
-          <w:lang w:val="pl-PL"/>
-        </w:rPr>
-        <w:t xml:space="preserve"> o tym, powtarzasz się</w:t>
       </w:r>
     </w:p>
   </w:comment>
@@ -26213,6 +26419,42 @@
         </w:rPr>
         <w:annotationRef/>
       </w:r>
+      <w:r>
+        <w:rPr>
+          <w:lang w:val="pl-PL"/>
+        </w:rPr>
+        <w:t xml:space="preserve">Pisałeś </w:t>
+      </w:r>
+      <w:proofErr w:type="spellStart"/>
+      <w:r>
+        <w:rPr>
+          <w:lang w:val="pl-PL"/>
+        </w:rPr>
+        <w:t>juz</w:t>
+      </w:r>
+      <w:proofErr w:type="spellEnd"/>
+      <w:r>
+        <w:rPr>
+          <w:lang w:val="pl-PL"/>
+        </w:rPr>
+        <w:t xml:space="preserve"> o tym, powtarzasz się</w:t>
+      </w:r>
+    </w:p>
+  </w:comment>
+  <w:comment w:id="29" w:author="Łukasz Rauch" w:date="2014-08-13T14:24:00Z" w:initials="ŁR">
+    <w:p>
+      <w:pPr>
+        <w:pStyle w:val="Tekstkomentarza"/>
+        <w:rPr>
+          <w:lang w:val="pl-PL"/>
+        </w:rPr>
+      </w:pPr>
+      <w:r>
+        <w:rPr>
+          <w:rStyle w:val="Odwoaniedokomentarza"/>
+        </w:rPr>
+        <w:annotationRef/>
+      </w:r>
       <w:proofErr w:type="gramStart"/>
       <w:r>
         <w:rPr>
@@ -26223,7 +26465,7 @@
       <w:proofErr w:type="gramEnd"/>
     </w:p>
   </w:comment>
-  <w:comment w:id="31" w:author="Łukasz Rauch" w:date="2014-08-13T14:24:00Z" w:initials="ŁR">
+  <w:comment w:id="32" w:author="Łukasz Rauch" w:date="2014-08-13T14:24:00Z" w:initials="ŁR">
     <w:p>
       <w:pPr>
         <w:pStyle w:val="Tekstkomentarza"/>
@@ -26247,50 +26489,6 @@
       </w:r>
       <w:proofErr w:type="spellEnd"/>
       <w:proofErr w:type="gramEnd"/>
-    </w:p>
-  </w:comment>
-  <w:comment w:id="37" w:author="Łukasz Rauch" w:date="2014-08-13T14:24:00Z" w:initials="ŁR">
-    <w:p>
-      <w:pPr>
-        <w:pStyle w:val="Tekstkomentarza"/>
-        <w:rPr>
-          <w:lang w:val="pl-PL"/>
-        </w:rPr>
-      </w:pPr>
-      <w:r>
-        <w:rPr>
-          <w:rStyle w:val="Odwoaniedokomentarza"/>
-        </w:rPr>
-        <w:annotationRef/>
-      </w:r>
-      <w:proofErr w:type="gramStart"/>
-      <w:r>
-        <w:rPr>
-          <w:lang w:val="pl-PL"/>
-        </w:rPr>
-        <w:t>powinieneś</w:t>
-      </w:r>
-      <w:proofErr w:type="gramEnd"/>
-      <w:r>
-        <w:rPr>
-          <w:lang w:val="pl-PL"/>
-        </w:rPr>
-        <w:t xml:space="preserve"> podawać właściwy </w:t>
-      </w:r>
-      <w:proofErr w:type="spellStart"/>
-      <w:r>
-        <w:rPr>
-          <w:lang w:val="pl-PL"/>
-        </w:rPr>
-        <w:t>url</w:t>
-      </w:r>
-      <w:proofErr w:type="spellEnd"/>
-      <w:r>
-        <w:rPr>
-          <w:lang w:val="pl-PL"/>
-        </w:rPr>
-        <w:t xml:space="preserve"> a nie krótki</w:t>
-      </w:r>
     </w:p>
   </w:comment>
   <w:comment w:id="38" w:author="Łukasz Rauch" w:date="2014-08-13T14:24:00Z" w:initials="ŁR">
@@ -26312,6 +26510,50 @@
         <w:rPr>
           <w:lang w:val="pl-PL"/>
         </w:rPr>
+        <w:t>powinieneś</w:t>
+      </w:r>
+      <w:proofErr w:type="gramEnd"/>
+      <w:r>
+        <w:rPr>
+          <w:lang w:val="pl-PL"/>
+        </w:rPr>
+        <w:t xml:space="preserve"> podawać właściwy </w:t>
+      </w:r>
+      <w:proofErr w:type="spellStart"/>
+      <w:r>
+        <w:rPr>
+          <w:lang w:val="pl-PL"/>
+        </w:rPr>
+        <w:t>url</w:t>
+      </w:r>
+      <w:proofErr w:type="spellEnd"/>
+      <w:r>
+        <w:rPr>
+          <w:lang w:val="pl-PL"/>
+        </w:rPr>
+        <w:t xml:space="preserve"> a nie krótki</w:t>
+      </w:r>
+    </w:p>
+  </w:comment>
+  <w:comment w:id="39" w:author="Łukasz Rauch" w:date="2014-08-13T14:24:00Z" w:initials="ŁR">
+    <w:p>
+      <w:pPr>
+        <w:pStyle w:val="Tekstkomentarza"/>
+        <w:rPr>
+          <w:lang w:val="pl-PL"/>
+        </w:rPr>
+      </w:pPr>
+      <w:r>
+        <w:rPr>
+          <w:rStyle w:val="Odwoaniedokomentarza"/>
+        </w:rPr>
+        <w:annotationRef/>
+      </w:r>
+      <w:proofErr w:type="gramStart"/>
+      <w:r>
+        <w:rPr>
+          <w:lang w:val="pl-PL"/>
+        </w:rPr>
         <w:t>jakie</w:t>
       </w:r>
       <w:proofErr w:type="gramEnd"/>
@@ -26323,7 +26565,7 @@
       </w:r>
     </w:p>
   </w:comment>
-  <w:comment w:id="41" w:author="Łukasz Rauch" w:date="2014-08-13T14:24:00Z" w:initials="ŁR">
+  <w:comment w:id="42" w:author="Łukasz Rauch" w:date="2014-08-13T14:24:00Z" w:initials="ŁR">
     <w:p>
       <w:pPr>
         <w:pStyle w:val="Tekstkomentarza"/>
@@ -26353,7 +26595,7 @@
       </w:r>
     </w:p>
   </w:comment>
-  <w:comment w:id="44" w:author="Łukasz Rauch" w:date="2014-08-13T14:24:00Z" w:initials="ŁR">
+  <w:comment w:id="45" w:author="Łukasz Rauch" w:date="2014-08-13T14:24:00Z" w:initials="ŁR">
     <w:p>
       <w:pPr>
         <w:pStyle w:val="Tekstkomentarza"/>
@@ -26389,7 +26631,7 @@
       </w:r>
     </w:p>
   </w:comment>
-  <w:comment w:id="46" w:author="Łukasz Rauch" w:date="2014-08-14T07:49:00Z" w:initials="ŁR">
+  <w:comment w:id="47" w:author="Łukasz Rauch" w:date="2014-08-14T07:49:00Z" w:initials="ŁR">
     <w:p>
       <w:pPr>
         <w:pStyle w:val="Tekstkomentarza"/>
@@ -26457,7 +26699,7 @@
       </w:r>
     </w:p>
   </w:comment>
-  <w:comment w:id="53" w:author="Łukasz Rauch" w:date="2014-08-13T14:24:00Z" w:initials="ŁR">
+  <w:comment w:id="54" w:author="Łukasz Rauch" w:date="2014-08-13T14:24:00Z" w:initials="ŁR">
     <w:p>
       <w:pPr>
         <w:pStyle w:val="Tekstkomentarza"/>
@@ -26535,7 +26777,7 @@
           <w:rPr>
             <w:noProof/>
           </w:rPr>
-          <w:t>55</w:t>
+          <w:t>13</w:t>
         </w:r>
         <w:r>
           <w:rPr>
@@ -26756,14 +26998,9 @@
       <w:r>
         <w:t xml:space="preserve"> </w:t>
       </w:r>
-      <w:hyperlink r:id="rId1" w:history="1">
-        <w:r>
-          <w:rPr>
-            <w:rStyle w:val="Hipercze"/>
-          </w:rPr>
-          <w:t>http://news.dice.com/2013/06/03/how-unity3d-become-a-game-development-beast/</w:t>
-        </w:r>
-      </w:hyperlink>
+      <w:r>
+        <w:t>http://news.dice.com/2013/06/03/how-unity3d-become-a-game-development-beast/</w:t>
+      </w:r>
       <w:r>
         <w:rPr>
           <w:i/>
@@ -28235,7 +28472,7 @@
       <w:pPr>
         <w:pStyle w:val="Tekstprzypisudolnego"/>
         <w:rPr>
-          <w:rPrChange w:id="15" w:author="Łukasz Rauch" w:date="2014-08-12T09:35:00Z">
+          <w:rPrChange w:id="16" w:author="Łukasz Rauch" w:date="2014-08-12T09:35:00Z">
             <w:rPr>
               <w:lang w:val="pl-PL"/>
             </w:rPr>
@@ -28252,20 +28489,6 @@
         <w:t xml:space="preserve"> </w:t>
       </w:r>
       <w:proofErr w:type="spellStart"/>
-      <w:r>
-        <w:rPr>
-          <w:rPrChange w:id="16" w:author="Łukasz Rauch" w:date="2014-08-12T09:35:00Z">
-            <w:rPr>
-              <w:rFonts w:cs="FreeSans"/>
-              <w:sz w:val="24"/>
-              <w:szCs w:val="24"/>
-              <w:lang w:val="pl-PL"/>
-            </w:rPr>
-          </w:rPrChange>
-        </w:rPr>
-        <w:t>Ibidem</w:t>
-      </w:r>
-      <w:proofErr w:type="spellEnd"/>
       <w:r>
         <w:rPr>
           <w:rPrChange w:id="17" w:author="Łukasz Rauch" w:date="2014-08-12T09:35:00Z">
@@ -28277,6 +28500,20 @@
             </w:rPr>
           </w:rPrChange>
         </w:rPr>
+        <w:t>Ibidem</w:t>
+      </w:r>
+      <w:proofErr w:type="spellEnd"/>
+      <w:r>
+        <w:rPr>
+          <w:rPrChange w:id="18" w:author="Łukasz Rauch" w:date="2014-08-12T09:35:00Z">
+            <w:rPr>
+              <w:rFonts w:cs="FreeSans"/>
+              <w:sz w:val="24"/>
+              <w:szCs w:val="24"/>
+              <w:lang w:val="pl-PL"/>
+            </w:rPr>
+          </w:rPrChange>
+        </w:rPr>
         <w:t xml:space="preserve">, </w:t>
       </w:r>
       <w:proofErr w:type="spellStart"/>
@@ -28435,7 +28672,7 @@
       <w:r>
         <w:rPr>
           <w:lang w:val="pl-PL"/>
-          <w:rPrChange w:id="30" w:author="Łukasz Rauch" w:date="2014-08-12T09:35:00Z">
+          <w:rPrChange w:id="31" w:author="Łukasz Rauch" w:date="2014-08-12T09:35:00Z">
             <w:rPr>
               <w:rFonts w:cs="FreeSans"/>
               <w:sz w:val="24"/>
@@ -35546,11 +35783,11 @@
           <c:showBubbleSize val="0"/>
         </c:dLbls>
         <c:gapWidth val="150"/>
-        <c:axId val="109981696"/>
-        <c:axId val="109983232"/>
+        <c:axId val="148107264"/>
+        <c:axId val="148108800"/>
       </c:barChart>
       <c:catAx>
-        <c:axId val="109981696"/>
+        <c:axId val="148107264"/>
         <c:scaling>
           <c:orientation val="minMax"/>
         </c:scaling>
@@ -35559,7 +35796,7 @@
         <c:majorTickMark val="out"/>
         <c:minorTickMark val="none"/>
         <c:tickLblPos val="nextTo"/>
-        <c:crossAx val="109983232"/>
+        <c:crossAx val="148108800"/>
         <c:crosses val="autoZero"/>
         <c:auto val="1"/>
         <c:lblAlgn val="ctr"/>
@@ -35567,7 +35804,7 @@
         <c:noMultiLvlLbl val="0"/>
       </c:catAx>
       <c:valAx>
-        <c:axId val="109983232"/>
+        <c:axId val="148108800"/>
         <c:scaling>
           <c:orientation val="minMax"/>
         </c:scaling>
@@ -35578,7 +35815,7 @@
         <c:majorTickMark val="out"/>
         <c:minorTickMark val="none"/>
         <c:tickLblPos val="nextTo"/>
-        <c:crossAx val="109981696"/>
+        <c:crossAx val="148107264"/>
         <c:crosses val="autoZero"/>
         <c:crossBetween val="between"/>
       </c:valAx>
@@ -35795,11 +36032,11 @@
           <c:showBubbleSize val="0"/>
         </c:dLbls>
         <c:gapWidth val="150"/>
-        <c:axId val="110023808"/>
-        <c:axId val="110025344"/>
+        <c:axId val="174016000"/>
+        <c:axId val="174017536"/>
       </c:barChart>
       <c:catAx>
-        <c:axId val="110023808"/>
+        <c:axId val="174016000"/>
         <c:scaling>
           <c:orientation val="minMax"/>
         </c:scaling>
@@ -35808,7 +36045,7 @@
         <c:majorTickMark val="out"/>
         <c:minorTickMark val="none"/>
         <c:tickLblPos val="nextTo"/>
-        <c:crossAx val="110025344"/>
+        <c:crossAx val="174017536"/>
         <c:crosses val="autoZero"/>
         <c:auto val="1"/>
         <c:lblAlgn val="ctr"/>
@@ -35816,7 +36053,7 @@
         <c:noMultiLvlLbl val="0"/>
       </c:catAx>
       <c:valAx>
-        <c:axId val="110025344"/>
+        <c:axId val="174017536"/>
         <c:scaling>
           <c:orientation val="minMax"/>
           <c:min val="0"/>
@@ -35828,7 +36065,7 @@
         <c:majorTickMark val="out"/>
         <c:minorTickMark val="none"/>
         <c:tickLblPos val="nextTo"/>
-        <c:crossAx val="110023808"/>
+        <c:crossAx val="174016000"/>
         <c:crosses val="autoZero"/>
         <c:crossBetween val="between"/>
       </c:valAx>
@@ -36199,11 +36436,11 @@
           <c:showBubbleSize val="0"/>
         </c:dLbls>
         <c:gapWidth val="150"/>
-        <c:axId val="138998912"/>
-        <c:axId val="139000832"/>
+        <c:axId val="136283264"/>
+        <c:axId val="136285184"/>
       </c:barChart>
       <c:catAx>
-        <c:axId val="138998912"/>
+        <c:axId val="136283264"/>
         <c:scaling>
           <c:orientation val="minMax"/>
         </c:scaling>
@@ -36231,7 +36468,7 @@
         <c:majorTickMark val="out"/>
         <c:minorTickMark val="none"/>
         <c:tickLblPos val="nextTo"/>
-        <c:crossAx val="139000832"/>
+        <c:crossAx val="136285184"/>
         <c:crosses val="autoZero"/>
         <c:auto val="1"/>
         <c:lblAlgn val="ctr"/>
@@ -36239,7 +36476,7 @@
         <c:noMultiLvlLbl val="0"/>
       </c:catAx>
       <c:valAx>
-        <c:axId val="139000832"/>
+        <c:axId val="136285184"/>
         <c:scaling>
           <c:orientation val="minMax"/>
         </c:scaling>
@@ -36276,7 +36513,7 @@
         <c:majorTickMark val="out"/>
         <c:minorTickMark val="none"/>
         <c:tickLblPos val="nextTo"/>
-        <c:crossAx val="138998912"/>
+        <c:crossAx val="136283264"/>
         <c:crosses val="autoZero"/>
         <c:crossBetween val="between"/>
       </c:valAx>
@@ -36637,11 +36874,11 @@
           <c:showBubbleSize val="0"/>
         </c:dLbls>
         <c:gapWidth val="150"/>
-        <c:axId val="140508160"/>
-        <c:axId val="148030592"/>
+        <c:axId val="136301568"/>
+        <c:axId val="136389760"/>
       </c:barChart>
       <c:catAx>
-        <c:axId val="140508160"/>
+        <c:axId val="136301568"/>
         <c:scaling>
           <c:orientation val="minMax"/>
         </c:scaling>
@@ -36677,7 +36914,7 @@
         <c:majorTickMark val="out"/>
         <c:minorTickMark val="none"/>
         <c:tickLblPos val="nextTo"/>
-        <c:crossAx val="148030592"/>
+        <c:crossAx val="136389760"/>
         <c:crosses val="autoZero"/>
         <c:auto val="1"/>
         <c:lblAlgn val="ctr"/>
@@ -36685,7 +36922,7 @@
         <c:noMultiLvlLbl val="0"/>
       </c:catAx>
       <c:valAx>
-        <c:axId val="148030592"/>
+        <c:axId val="136389760"/>
         <c:scaling>
           <c:orientation val="minMax"/>
         </c:scaling>
@@ -36714,7 +36951,7 @@
         <c:majorTickMark val="out"/>
         <c:minorTickMark val="none"/>
         <c:tickLblPos val="nextTo"/>
-        <c:crossAx val="140508160"/>
+        <c:crossAx val="136301568"/>
         <c:crosses val="autoZero"/>
         <c:crossBetween val="between"/>
       </c:valAx>
@@ -37049,11 +37286,11 @@
           <c:showBubbleSize val="0"/>
         </c:dLbls>
         <c:gapWidth val="150"/>
-        <c:axId val="174011520"/>
-        <c:axId val="174013440"/>
+        <c:axId val="136766592"/>
+        <c:axId val="136768512"/>
       </c:barChart>
       <c:catAx>
-        <c:axId val="174011520"/>
+        <c:axId val="136766592"/>
         <c:scaling>
           <c:orientation val="minMax"/>
         </c:scaling>
@@ -37094,7 +37331,7 @@
         <c:majorTickMark val="out"/>
         <c:minorTickMark val="none"/>
         <c:tickLblPos val="nextTo"/>
-        <c:crossAx val="174013440"/>
+        <c:crossAx val="136768512"/>
         <c:crosses val="autoZero"/>
         <c:auto val="1"/>
         <c:lblAlgn val="ctr"/>
@@ -37102,7 +37339,7 @@
         <c:noMultiLvlLbl val="0"/>
       </c:catAx>
       <c:valAx>
-        <c:axId val="174013440"/>
+        <c:axId val="136768512"/>
         <c:scaling>
           <c:orientation val="minMax"/>
           <c:min val="40"/>
@@ -37140,7 +37377,7 @@
         <c:majorTickMark val="out"/>
         <c:minorTickMark val="none"/>
         <c:tickLblPos val="nextTo"/>
-        <c:crossAx val="174011520"/>
+        <c:crossAx val="136766592"/>
         <c:crosses val="autoZero"/>
         <c:crossBetween val="between"/>
       </c:valAx>
@@ -37763,11 +38000,11 @@
         </c:dLbls>
         <c:marker val="1"/>
         <c:smooth val="0"/>
-        <c:axId val="174087168"/>
-        <c:axId val="174126208"/>
+        <c:axId val="136895488"/>
+        <c:axId val="138720384"/>
       </c:lineChart>
       <c:catAx>
-        <c:axId val="174087168"/>
+        <c:axId val="136895488"/>
         <c:scaling>
           <c:orientation val="minMax"/>
         </c:scaling>
@@ -37813,7 +38050,7 @@
             <a:endParaRPr lang="pl-PL"/>
           </a:p>
         </c:txPr>
-        <c:crossAx val="174126208"/>
+        <c:crossAx val="138720384"/>
         <c:crosses val="autoZero"/>
         <c:auto val="1"/>
         <c:lblAlgn val="ctr"/>
@@ -37821,7 +38058,7 @@
         <c:noMultiLvlLbl val="0"/>
       </c:catAx>
       <c:valAx>
-        <c:axId val="174126208"/>
+        <c:axId val="138720384"/>
         <c:scaling>
           <c:orientation val="minMax"/>
         </c:scaling>
@@ -37858,7 +38095,7 @@
         <c:majorTickMark val="out"/>
         <c:minorTickMark val="none"/>
         <c:tickLblPos val="nextTo"/>
-        <c:crossAx val="174087168"/>
+        <c:crossAx val="136895488"/>
         <c:crosses val="autoZero"/>
         <c:crossBetween val="between"/>
       </c:valAx>
@@ -38139,11 +38376,11 @@
           <c:showBubbleSize val="0"/>
         </c:dLbls>
         <c:gapWidth val="150"/>
-        <c:axId val="179209344"/>
-        <c:axId val="179210880"/>
+        <c:axId val="138785920"/>
+        <c:axId val="138787456"/>
       </c:barChart>
       <c:catAx>
-        <c:axId val="179209344"/>
+        <c:axId val="138785920"/>
         <c:scaling>
           <c:orientation val="minMax"/>
         </c:scaling>
@@ -38153,7 +38390,7 @@
         <c:majorTickMark val="out"/>
         <c:minorTickMark val="none"/>
         <c:tickLblPos val="nextTo"/>
-        <c:crossAx val="179210880"/>
+        <c:crossAx val="138787456"/>
         <c:crosses val="autoZero"/>
         <c:auto val="1"/>
         <c:lblAlgn val="ctr"/>
@@ -38161,7 +38398,7 @@
         <c:noMultiLvlLbl val="0"/>
       </c:catAx>
       <c:valAx>
-        <c:axId val="179210880"/>
+        <c:axId val="138787456"/>
         <c:scaling>
           <c:orientation val="minMax"/>
         </c:scaling>
@@ -38190,7 +38427,7 @@
         <c:majorTickMark val="out"/>
         <c:minorTickMark val="none"/>
         <c:tickLblPos val="nextTo"/>
-        <c:crossAx val="179209344"/>
+        <c:crossAx val="138785920"/>
         <c:crosses val="autoZero"/>
         <c:crossBetween val="between"/>
       </c:valAx>
@@ -38561,11 +38798,11 @@
           <c:showBubbleSize val="0"/>
         </c:dLbls>
         <c:gapWidth val="150"/>
-        <c:axId val="84023936"/>
-        <c:axId val="84030208"/>
+        <c:axId val="138975872"/>
+        <c:axId val="138982144"/>
       </c:barChart>
       <c:catAx>
-        <c:axId val="84023936"/>
+        <c:axId val="138975872"/>
         <c:scaling>
           <c:orientation val="minMax"/>
         </c:scaling>
@@ -38593,7 +38830,7 @@
         <c:majorTickMark val="out"/>
         <c:minorTickMark val="none"/>
         <c:tickLblPos val="nextTo"/>
-        <c:crossAx val="84030208"/>
+        <c:crossAx val="138982144"/>
         <c:crosses val="autoZero"/>
         <c:auto val="1"/>
         <c:lblAlgn val="ctr"/>
@@ -38601,7 +38838,7 @@
         <c:noMultiLvlLbl val="0"/>
       </c:catAx>
       <c:valAx>
-        <c:axId val="84030208"/>
+        <c:axId val="138982144"/>
         <c:scaling>
           <c:orientation val="minMax"/>
         </c:scaling>
@@ -38630,7 +38867,7 @@
         <c:majorTickMark val="out"/>
         <c:minorTickMark val="none"/>
         <c:tickLblPos val="nextTo"/>
-        <c:crossAx val="84023936"/>
+        <c:crossAx val="138975872"/>
         <c:crosses val="autoZero"/>
         <c:crossBetween val="between"/>
       </c:valAx>
@@ -39011,11 +39248,11 @@
           <c:showBubbleSize val="0"/>
         </c:dLbls>
         <c:gapWidth val="150"/>
-        <c:axId val="138957568"/>
-        <c:axId val="138959488"/>
+        <c:axId val="140473088"/>
+        <c:axId val="140475008"/>
       </c:barChart>
       <c:catAx>
-        <c:axId val="138957568"/>
+        <c:axId val="140473088"/>
         <c:scaling>
           <c:orientation val="minMax"/>
         </c:scaling>
@@ -39043,7 +39280,7 @@
         <c:majorTickMark val="out"/>
         <c:minorTickMark val="none"/>
         <c:tickLblPos val="nextTo"/>
-        <c:crossAx val="138959488"/>
+        <c:crossAx val="140475008"/>
         <c:crosses val="autoZero"/>
         <c:auto val="1"/>
         <c:lblAlgn val="ctr"/>
@@ -39051,7 +39288,7 @@
         <c:noMultiLvlLbl val="0"/>
       </c:catAx>
       <c:valAx>
-        <c:axId val="138959488"/>
+        <c:axId val="140475008"/>
         <c:scaling>
           <c:orientation val="minMax"/>
         </c:scaling>
@@ -39080,7 +39317,7 @@
         <c:majorTickMark val="out"/>
         <c:minorTickMark val="none"/>
         <c:tickLblPos val="nextTo"/>
-        <c:crossAx val="138957568"/>
+        <c:crossAx val="140473088"/>
         <c:crosses val="autoZero"/>
         <c:crossBetween val="between"/>
       </c:valAx>
@@ -39307,11 +39544,11 @@
           <c:showBubbleSize val="0"/>
         </c:dLbls>
         <c:gapWidth val="150"/>
-        <c:axId val="109951616"/>
-        <c:axId val="109953408"/>
+        <c:axId val="148077184"/>
+        <c:axId val="148078976"/>
       </c:barChart>
       <c:catAx>
-        <c:axId val="109951616"/>
+        <c:axId val="148077184"/>
         <c:scaling>
           <c:orientation val="minMax"/>
         </c:scaling>
@@ -39320,7 +39557,7 @@
         <c:majorTickMark val="out"/>
         <c:minorTickMark val="none"/>
         <c:tickLblPos val="nextTo"/>
-        <c:crossAx val="109953408"/>
+        <c:crossAx val="148078976"/>
         <c:crosses val="autoZero"/>
         <c:auto val="1"/>
         <c:lblAlgn val="ctr"/>
@@ -39328,7 +39565,7 @@
         <c:noMultiLvlLbl val="0"/>
       </c:catAx>
       <c:valAx>
-        <c:axId val="109953408"/>
+        <c:axId val="148078976"/>
         <c:scaling>
           <c:orientation val="minMax"/>
           <c:min val="0"/>
@@ -39340,7 +39577,7 @@
         <c:majorTickMark val="out"/>
         <c:minorTickMark val="none"/>
         <c:tickLblPos val="nextTo"/>
-        <c:crossAx val="109951616"/>
+        <c:crossAx val="148077184"/>
         <c:crosses val="autoZero"/>
         <c:crossBetween val="between"/>
       </c:valAx>
@@ -39649,7 +39886,7 @@
 </file>
 
 <file path=customXml/itemProps1.xml><?xml version="1.0" encoding="utf-8"?>
-<ds:datastoreItem xmlns:ds="http://schemas.openxmlformats.org/officeDocument/2006/customXml" ds:itemID="{CD3680C7-5E5A-4FD3-B459-DB010A032794}">
+<ds:datastoreItem xmlns:ds="http://schemas.openxmlformats.org/officeDocument/2006/customXml" ds:itemID="{3AD2EA1F-E4CE-4A28-8F8E-0665752F0B13}">
   <ds:schemaRefs>
     <ds:schemaRef ds:uri="http://schemas.openxmlformats.org/officeDocument/2006/bibliography"/>
   </ds:schemaRefs>

</xml_diff>